<commit_message>
begonnen met research analyse
</commit_message>
<xml_diff>
--- a/PvB SD/08 Logboek/Logboek kandidaat FP.docx
+++ b/PvB SD/08 Logboek/Logboek kandidaat FP.docx
@@ -1861,6 +1861,92 @@
                 <w:lang w:eastAsia="zh-CN"/>
               </w:rPr>
             </w:pPr>
+            <w:r>
+              <w:rPr>
+                <w:rFonts w:ascii="Calibri" w:eastAsia="Times New Roman" w:hAnsi="Calibri" w:cs="Calibri"/>
+                <w:color w:val="000000"/>
+                <w:lang w:eastAsia="zh-CN"/>
+              </w:rPr>
+              <w:t xml:space="preserve">Was in de ochtend beetje ziek, dus ben thuis gebleven. Maar in de middag nog even </w:t>
+            </w:r>
+            <w:proofErr w:type="spellStart"/>
+            <w:r>
+              <w:rPr>
+                <w:rFonts w:ascii="Calibri" w:eastAsia="Times New Roman" w:hAnsi="Calibri" w:cs="Calibri"/>
+                <w:color w:val="000000"/>
+                <w:lang w:eastAsia="zh-CN"/>
+              </w:rPr>
+              <w:t>beziggeweest</w:t>
+            </w:r>
+            <w:proofErr w:type="spellEnd"/>
+            <w:r>
+              <w:rPr>
+                <w:rFonts w:ascii="Calibri" w:eastAsia="Times New Roman" w:hAnsi="Calibri" w:cs="Calibri"/>
+                <w:color w:val="000000"/>
+                <w:lang w:eastAsia="zh-CN"/>
+              </w:rPr>
+              <w:t>.</w:t>
+            </w:r>
+          </w:p>
+          <w:p>
+            <w:pPr>
+              <w:spacing w:line="240" w:lineRule="auto"/>
+              <w:rPr>
+                <w:rFonts w:ascii="Calibri" w:eastAsia="Times New Roman" w:hAnsi="Calibri" w:cs="Calibri"/>
+                <w:color w:val="000000"/>
+                <w:lang w:eastAsia="zh-CN"/>
+              </w:rPr>
+            </w:pPr>
+            <w:r>
+              <w:rPr>
+                <w:rFonts w:ascii="Calibri" w:eastAsia="Times New Roman" w:hAnsi="Calibri" w:cs="Calibri"/>
+                <w:color w:val="000000"/>
+                <w:lang w:eastAsia="zh-CN"/>
+              </w:rPr>
+              <w:t>1.</w:t>
+            </w:r>
+            <w:r>
+              <w:rPr>
+                <w:rFonts w:ascii="Calibri" w:eastAsia="Times New Roman" w:hAnsi="Calibri" w:cs="Calibri"/>
+                <w:color w:val="000000"/>
+                <w:lang w:eastAsia="zh-CN"/>
+              </w:rPr>
+              <w:t xml:space="preserve"> </w:t>
+            </w:r>
+            <w:r>
+              <w:rPr>
+                <w:rFonts w:ascii="Calibri" w:eastAsia="Times New Roman" w:hAnsi="Calibri" w:cs="Calibri"/>
+                <w:color w:val="000000"/>
+                <w:lang w:eastAsia="zh-CN"/>
+              </w:rPr>
+              <w:t>Stroomdiagram gemaakt voor functioneel ontwerp</w:t>
+            </w:r>
+          </w:p>
+          <w:p>
+            <w:pPr>
+              <w:spacing w:line="240" w:lineRule="auto"/>
+              <w:rPr>
+                <w:rFonts w:ascii="Calibri" w:eastAsia="Times New Roman" w:hAnsi="Calibri" w:cs="Calibri"/>
+                <w:color w:val="000000"/>
+                <w:lang w:eastAsia="zh-CN"/>
+              </w:rPr>
+            </w:pPr>
+            <w:r>
+              <w:rPr>
+                <w:rFonts w:ascii="Calibri" w:eastAsia="Times New Roman" w:hAnsi="Calibri" w:cs="Calibri"/>
+                <w:color w:val="000000"/>
+                <w:lang w:eastAsia="zh-CN"/>
+              </w:rPr>
+              <w:t>2. Begonnen met Research analyse</w:t>
+            </w:r>
+            <w:r>
+              <w:rPr>
+                <w:rFonts w:ascii="Calibri" w:eastAsia="Times New Roman" w:hAnsi="Calibri" w:cs="Calibri"/>
+                <w:color w:val="000000"/>
+                <w:lang w:eastAsia="zh-CN"/>
+              </w:rPr>
+              <w:t xml:space="preserve"> </w:t>
+            </w:r>
           </w:p>
         </w:tc>
         <w:tc>
@@ -1879,6 +1965,7 @@
           <w:p>
             <w:pPr>
               <w:spacing w:line="240" w:lineRule="auto"/>
+              <w:jc w:val="right"/>
               <w:rPr>
                 <w:rFonts w:ascii="Calibri" w:eastAsia="Times New Roman" w:hAnsi="Calibri" w:cs="Calibri"/>
                 <w:color w:val="000000"/>
@@ -1892,6 +1979,14 @@
                 <w:lang w:eastAsia="zh-CN"/>
               </w:rPr>
               <w:t> </w:t>
+            </w:r>
+            <w:r>
+              <w:rPr>
+                <w:rFonts w:ascii="Calibri" w:eastAsia="Times New Roman" w:hAnsi="Calibri" w:cs="Calibri"/>
+                <w:color w:val="000000"/>
+                <w:lang w:eastAsia="zh-CN"/>
+              </w:rPr>
+              <w:t>4</w:t>
             </w:r>
           </w:p>
         </w:tc>
@@ -1961,6 +2056,7 @@
                 <w:color w:val="000000"/>
                 <w:lang w:eastAsia="zh-CN"/>
               </w:rPr>
+              <w:lastRenderedPageBreak/>
               <w:t>21-2-2024</w:t>
             </w:r>
           </w:p>
@@ -2229,7 +2325,6 @@
                 <w:color w:val="000000"/>
                 <w:lang w:eastAsia="zh-CN"/>
               </w:rPr>
-              <w:lastRenderedPageBreak/>
               <w:t>23-2-2024</w:t>
             </w:r>
           </w:p>
@@ -4606,6 +4701,95 @@
     </w:lvl>
   </w:abstractNum>
   <w:abstractNum w:abstractNumId="5" w15:restartNumberingAfterBreak="0">
+    <w:nsid w:val="3F8F18DF"/>
+    <w:multiLevelType w:val="hybridMultilevel"/>
+    <w:tmpl w:val="1692509E"/>
+    <w:lvl w:ilvl="0" w:tplc="0413000F">
+      <w:start w:val="1"/>
+      <w:numFmt w:val="decimal"/>
+      <w:lvlText w:val="%1."/>
+      <w:lvlJc w:val="left"/>
+      <w:pPr>
+        <w:ind w:left="720" w:hanging="360"/>
+      </w:pPr>
+      <w:rPr>
+        <w:rFonts w:hint="default"/>
+      </w:rPr>
+    </w:lvl>
+    <w:lvl w:ilvl="1" w:tplc="04130019" w:tentative="1">
+      <w:start w:val="1"/>
+      <w:numFmt w:val="lowerLetter"/>
+      <w:lvlText w:val="%2."/>
+      <w:lvlJc w:val="left"/>
+      <w:pPr>
+        <w:ind w:left="1440" w:hanging="360"/>
+      </w:pPr>
+    </w:lvl>
+    <w:lvl w:ilvl="2" w:tplc="0413001B" w:tentative="1">
+      <w:start w:val="1"/>
+      <w:numFmt w:val="lowerRoman"/>
+      <w:lvlText w:val="%3."/>
+      <w:lvlJc w:val="right"/>
+      <w:pPr>
+        <w:ind w:left="2160" w:hanging="180"/>
+      </w:pPr>
+    </w:lvl>
+    <w:lvl w:ilvl="3" w:tplc="0413000F" w:tentative="1">
+      <w:start w:val="1"/>
+      <w:numFmt w:val="decimal"/>
+      <w:lvlText w:val="%4."/>
+      <w:lvlJc w:val="left"/>
+      <w:pPr>
+        <w:ind w:left="2880" w:hanging="360"/>
+      </w:pPr>
+    </w:lvl>
+    <w:lvl w:ilvl="4" w:tplc="04130019" w:tentative="1">
+      <w:start w:val="1"/>
+      <w:numFmt w:val="lowerLetter"/>
+      <w:lvlText w:val="%5."/>
+      <w:lvlJc w:val="left"/>
+      <w:pPr>
+        <w:ind w:left="3600" w:hanging="360"/>
+      </w:pPr>
+    </w:lvl>
+    <w:lvl w:ilvl="5" w:tplc="0413001B" w:tentative="1">
+      <w:start w:val="1"/>
+      <w:numFmt w:val="lowerRoman"/>
+      <w:lvlText w:val="%6."/>
+      <w:lvlJc w:val="right"/>
+      <w:pPr>
+        <w:ind w:left="4320" w:hanging="180"/>
+      </w:pPr>
+    </w:lvl>
+    <w:lvl w:ilvl="6" w:tplc="0413000F" w:tentative="1">
+      <w:start w:val="1"/>
+      <w:numFmt w:val="decimal"/>
+      <w:lvlText w:val="%7."/>
+      <w:lvlJc w:val="left"/>
+      <w:pPr>
+        <w:ind w:left="5040" w:hanging="360"/>
+      </w:pPr>
+    </w:lvl>
+    <w:lvl w:ilvl="7" w:tplc="04130019" w:tentative="1">
+      <w:start w:val="1"/>
+      <w:numFmt w:val="lowerLetter"/>
+      <w:lvlText w:val="%8."/>
+      <w:lvlJc w:val="left"/>
+      <w:pPr>
+        <w:ind w:left="5760" w:hanging="360"/>
+      </w:pPr>
+    </w:lvl>
+    <w:lvl w:ilvl="8" w:tplc="0413001B" w:tentative="1">
+      <w:start w:val="1"/>
+      <w:numFmt w:val="lowerRoman"/>
+      <w:lvlText w:val="%9."/>
+      <w:lvlJc w:val="right"/>
+      <w:pPr>
+        <w:ind w:left="6480" w:hanging="180"/>
+      </w:pPr>
+    </w:lvl>
+  </w:abstractNum>
+  <w:abstractNum w:abstractNumId="6" w15:restartNumberingAfterBreak="0">
     <w:nsid w:val="56AB3633"/>
     <w:multiLevelType w:val="hybridMultilevel"/>
     <w:tmpl w:val="E4C4EBDC"/>
@@ -4718,7 +4902,7 @@
       </w:rPr>
     </w:lvl>
   </w:abstractNum>
-  <w:abstractNum w:abstractNumId="6" w15:restartNumberingAfterBreak="0">
+  <w:abstractNum w:abstractNumId="7" w15:restartNumberingAfterBreak="0">
     <w:nsid w:val="5ABE00B0"/>
     <w:multiLevelType w:val="hybridMultilevel"/>
     <w:tmpl w:val="897E3D1A"/>
@@ -4807,7 +4991,7 @@
       </w:pPr>
     </w:lvl>
   </w:abstractNum>
-  <w:abstractNum w:abstractNumId="7" w15:restartNumberingAfterBreak="0">
+  <w:abstractNum w:abstractNumId="8" w15:restartNumberingAfterBreak="0">
     <w:nsid w:val="65035DE8"/>
     <w:multiLevelType w:val="hybridMultilevel"/>
     <w:tmpl w:val="022CC986"/>
@@ -4896,7 +5080,7 @@
       </w:pPr>
     </w:lvl>
   </w:abstractNum>
-  <w:abstractNum w:abstractNumId="8" w15:restartNumberingAfterBreak="0">
+  <w:abstractNum w:abstractNumId="9" w15:restartNumberingAfterBreak="0">
     <w:nsid w:val="69484761"/>
     <w:multiLevelType w:val="hybridMultilevel"/>
     <w:tmpl w:val="23303066"/>
@@ -4982,7 +5166,7 @@
       </w:pPr>
     </w:lvl>
   </w:abstractNum>
-  <w:abstractNum w:abstractNumId="9" w15:restartNumberingAfterBreak="0">
+  <w:abstractNum w:abstractNumId="10" w15:restartNumberingAfterBreak="0">
     <w:nsid w:val="756753E5"/>
     <w:multiLevelType w:val="multilevel"/>
     <w:tmpl w:val="EF2AA75C"/>
@@ -5097,16 +5281,16 @@
     </w:lvl>
   </w:abstractNum>
   <w:num w:numId="1" w16cid:durableId="1359575939">
-    <w:abstractNumId w:val="8"/>
+    <w:abstractNumId w:val="9"/>
   </w:num>
   <w:num w:numId="2" w16cid:durableId="418915271">
     <w:abstractNumId w:val="1"/>
   </w:num>
   <w:num w:numId="3" w16cid:durableId="1684670109">
-    <w:abstractNumId w:val="5"/>
+    <w:abstractNumId w:val="6"/>
   </w:num>
   <w:num w:numId="4" w16cid:durableId="132480159">
-    <w:abstractNumId w:val="9"/>
+    <w:abstractNumId w:val="10"/>
   </w:num>
   <w:num w:numId="5" w16cid:durableId="1366903114">
     <w:abstractNumId w:val="3"/>
@@ -5115,7 +5299,7 @@
     <w:abstractNumId w:val="4"/>
   </w:num>
   <w:num w:numId="7" w16cid:durableId="1253583383">
-    <w:abstractNumId w:val="7"/>
+    <w:abstractNumId w:val="8"/>
   </w:num>
   <w:num w:numId="8" w16cid:durableId="1186215846">
     <w:abstractNumId w:val="2"/>
@@ -5124,7 +5308,10 @@
     <w:abstractNumId w:val="0"/>
   </w:num>
   <w:num w:numId="10" w16cid:durableId="616912605">
-    <w:abstractNumId w:val="6"/>
+    <w:abstractNumId w:val="7"/>
+  </w:num>
+  <w:num w:numId="11" w16cid:durableId="998655981">
+    <w:abstractNumId w:val="5"/>
   </w:num>
 </w:numbering>
 </file>
@@ -6198,19 +6385,6 @@
 </file>
 
 <file path=customXml/item2.xml><?xml version="1.0" encoding="utf-8"?>
-<b:Sources xmlns:b="http://schemas.openxmlformats.org/officeDocument/2006/bibliography" xmlns="http://schemas.openxmlformats.org/officeDocument/2006/bibliography" SelectedStyle="\APASixthEditionOfficeOnline.xsl" StyleName="APA" Version="6"/>
-</file>
-
-<file path=customXml/item3.xml><?xml version="1.0" encoding="utf-8"?>
-<?mso-contentType ?>
-<FormTemplates xmlns="http://schemas.microsoft.com/sharepoint/v3/contenttype/forms">
-  <Display>DocumentLibraryForm</Display>
-  <Edit>DocumentLibraryForm</Edit>
-  <New>DocumentLibraryForm</New>
-</FormTemplates>
-</file>
-
-<file path=customXml/item4.xml><?xml version="1.0" encoding="utf-8"?>
 <ct:contentTypeSchema xmlns:ct="http://schemas.microsoft.com/office/2006/metadata/contentType" xmlns:ma="http://schemas.microsoft.com/office/2006/metadata/properties/metaAttributes" ct:_="" ma:_="" ma:contentTypeName="Document" ma:contentTypeID="0x010100D2745451F3B2044898A30ACD4533A9CC" ma:contentTypeVersion="33" ma:contentTypeDescription="Een nieuw document maken." ma:contentTypeScope="" ma:versionID="767d9f31b994214e3a68b222f599d6f8">
   <xsd:schema xmlns:xsd="http://www.w3.org/2001/XMLSchema" xmlns:xs="http://www.w3.org/2001/XMLSchema" xmlns:p="http://schemas.microsoft.com/office/2006/metadata/properties" xmlns:ns2="6cbd6682-8700-4380-a704-874541bb10f2" xmlns:ns3="923f7a5a-c3ea-4cdd-a6d3-9a61a1c3f194" targetNamespace="http://schemas.microsoft.com/office/2006/metadata/properties" ma:root="true" ma:fieldsID="1ef1fa2fe033d0da28f922b8477d45fc" ns2:_="" ns3:_="">
     <xsd:import namespace="6cbd6682-8700-4380-a704-874541bb10f2"/>
@@ -6615,6 +6789,19 @@
 </ct:contentTypeSchema>
 </file>
 
+<file path=customXml/item3.xml><?xml version="1.0" encoding="utf-8"?>
+<?mso-contentType ?>
+<FormTemplates xmlns="http://schemas.microsoft.com/sharepoint/v3/contenttype/forms">
+  <Display>DocumentLibraryForm</Display>
+  <Edit>DocumentLibraryForm</Edit>
+  <New>DocumentLibraryForm</New>
+</FormTemplates>
+</file>
+
+<file path=customXml/item4.xml><?xml version="1.0" encoding="utf-8"?>
+<b:Sources xmlns:b="http://schemas.openxmlformats.org/officeDocument/2006/bibliography" xmlns="http://schemas.openxmlformats.org/officeDocument/2006/bibliography" SelectedStyle="\APASixthEditionOfficeOnline.xsl" StyleName="APA" Version="6"/>
+</file>
+
 <file path=customXml/itemProps1.xml><?xml version="1.0" encoding="utf-8"?>
 <ds:datastoreItem xmlns:ds="http://schemas.openxmlformats.org/officeDocument/2006/customXml" ds:itemID="{A003E85C-9BC5-40B3-9B0F-8EA9B0C69BD6}">
   <ds:schemaRefs>
@@ -6627,22 +6814,6 @@
 </file>
 
 <file path=customXml/itemProps2.xml><?xml version="1.0" encoding="utf-8"?>
-<ds:datastoreItem xmlns:ds="http://schemas.openxmlformats.org/officeDocument/2006/customXml" ds:itemID="{F70C0343-90DE-49D6-9E4C-3DF5BC6F1CF7}">
-  <ds:schemaRefs>
-    <ds:schemaRef ds:uri="http://schemas.openxmlformats.org/officeDocument/2006/bibliography"/>
-  </ds:schemaRefs>
-</ds:datastoreItem>
-</file>
-
-<file path=customXml/itemProps3.xml><?xml version="1.0" encoding="utf-8"?>
-<ds:datastoreItem xmlns:ds="http://schemas.openxmlformats.org/officeDocument/2006/customXml" ds:itemID="{09293AD8-5A99-4C06-A3A4-50D55DCC821D}">
-  <ds:schemaRefs>
-    <ds:schemaRef ds:uri="http://schemas.microsoft.com/sharepoint/v3/contenttype/forms"/>
-  </ds:schemaRefs>
-</ds:datastoreItem>
-</file>
-
-<file path=customXml/itemProps4.xml><?xml version="1.0" encoding="utf-8"?>
 <ds:datastoreItem xmlns:ds="http://schemas.openxmlformats.org/officeDocument/2006/customXml" ds:itemID="{DA4F5861-0F52-454A-9959-786AB1474437}">
   <ds:schemaRefs>
     <ds:schemaRef ds:uri="http://schemas.microsoft.com/office/2006/metadata/contentType"/>
@@ -6659,4 +6830,20 @@
     <ds:schemaRef ds:uri="http://schemas.microsoft.com/internal/obd"/>
   </ds:schemaRefs>
 </ds:datastoreItem>
+</file>
+
+<file path=customXml/itemProps3.xml><?xml version="1.0" encoding="utf-8"?>
+<ds:datastoreItem xmlns:ds="http://schemas.openxmlformats.org/officeDocument/2006/customXml" ds:itemID="{09293AD8-5A99-4C06-A3A4-50D55DCC821D}">
+  <ds:schemaRefs>
+    <ds:schemaRef ds:uri="http://schemas.microsoft.com/sharepoint/v3/contenttype/forms"/>
+  </ds:schemaRefs>
+</ds:datastoreItem>
+</file>
+
+<file path=customXml/itemProps4.xml><?xml version="1.0" encoding="utf-8"?>
+<ds:datastoreItem xmlns:ds="http://schemas.openxmlformats.org/officeDocument/2006/customXml" ds:itemID="{F70C0343-90DE-49D6-9E4C-3DF5BC6F1CF7}">
+  <ds:schemaRefs>
+    <ds:schemaRef ds:uri="http://schemas.openxmlformats.org/officeDocument/2006/bibliography"/>
+  </ds:schemaRefs>
+</ds:datastoreItem>
 </file>
</xml_diff>

<commit_message>
research analyse helemaal klaar, moet nog goedgekeurd worden. begonnen met technisch ontwerp
</commit_message>
<xml_diff>
--- a/PvB SD/08 Logboek/Logboek kandidaat FP.docx
+++ b/PvB SD/08 Logboek/Logboek kandidaat FP.docx
@@ -308,13 +308,8 @@
             <w:tcW w:w="7087" w:type="dxa"/>
           </w:tcPr>
           <w:p>
-            <w:proofErr w:type="spellStart"/>
-            <w:r>
-              <w:t>Prodist</w:t>
-            </w:r>
-            <w:proofErr w:type="spellEnd"/>
-            <w:r>
-              <w:t xml:space="preserve"> Software B.V.</w:t>
+            <w:r>
+              <w:t>Prodist Software B.V.</w:t>
             </w:r>
           </w:p>
         </w:tc>
@@ -607,61 +602,7 @@
                 <w:color w:val="000000"/>
                 <w:lang w:eastAsia="zh-CN"/>
               </w:rPr>
-              <w:t xml:space="preserve">Op de eerste dag iedereen leren kennen, en wat uitleg gekregen van bijvoorbeeld hoe het bedrijf is ontstaan, wat de examenopdracht kunnen zijn, etc. Kreeg een opwarmopdracht om met </w:t>
-            </w:r>
-            <w:proofErr w:type="spellStart"/>
-            <w:r>
-              <w:rPr>
-                <w:rFonts w:ascii="Calibri" w:eastAsia="Times New Roman" w:hAnsi="Calibri" w:cs="Calibri"/>
-                <w:color w:val="000000"/>
-                <w:lang w:eastAsia="zh-CN"/>
-              </w:rPr>
-              <w:t>framework</w:t>
-            </w:r>
-            <w:proofErr w:type="spellEnd"/>
-            <w:r>
-              <w:rPr>
-                <w:rFonts w:ascii="Calibri" w:eastAsia="Times New Roman" w:hAnsi="Calibri" w:cs="Calibri"/>
-                <w:color w:val="000000"/>
-                <w:lang w:eastAsia="zh-CN"/>
-              </w:rPr>
-              <w:t xml:space="preserve"> ‘</w:t>
-            </w:r>
-            <w:proofErr w:type="spellStart"/>
-            <w:r>
-              <w:rPr>
-                <w:rFonts w:ascii="Calibri" w:eastAsia="Times New Roman" w:hAnsi="Calibri" w:cs="Calibri"/>
-                <w:color w:val="000000"/>
-                <w:lang w:eastAsia="zh-CN"/>
-              </w:rPr>
-              <w:t>Blazor</w:t>
-            </w:r>
-            <w:proofErr w:type="spellEnd"/>
-            <w:r>
-              <w:rPr>
-                <w:rFonts w:ascii="Calibri" w:eastAsia="Times New Roman" w:hAnsi="Calibri" w:cs="Calibri"/>
-                <w:color w:val="000000"/>
-                <w:lang w:eastAsia="zh-CN"/>
-              </w:rPr>
-              <w:t xml:space="preserve">’ te beginnen, moet een webpagina waar ik een bestand kan uploaden, en dan uploadt hij naar een specifieke map. Dus ben ik daar de hele dag </w:t>
-            </w:r>
-            <w:proofErr w:type="spellStart"/>
-            <w:r>
-              <w:rPr>
-                <w:rFonts w:ascii="Calibri" w:eastAsia="Times New Roman" w:hAnsi="Calibri" w:cs="Calibri"/>
-                <w:color w:val="000000"/>
-                <w:lang w:eastAsia="zh-CN"/>
-              </w:rPr>
-              <w:t>beziggeweest</w:t>
-            </w:r>
-            <w:proofErr w:type="spellEnd"/>
-            <w:r>
-              <w:rPr>
-                <w:rFonts w:ascii="Calibri" w:eastAsia="Times New Roman" w:hAnsi="Calibri" w:cs="Calibri"/>
-                <w:color w:val="000000"/>
-                <w:lang w:eastAsia="zh-CN"/>
-              </w:rPr>
-              <w:t>.</w:t>
+              <w:t>Op de eerste dag iedereen leren kennen, en wat uitleg gekregen van bijvoorbeeld hoe het bedrijf is ontstaan, wat de examenopdracht kunnen zijn, etc. Kreeg een opwarmopdracht om met framework ‘Blazor’ te beginnen, moet een webpagina waar ik een bestand kan uploaden, en dan uploadt hij naar een specifieke map. Dus ben ik daar de hele dag beziggeweest.</w:t>
             </w:r>
           </w:p>
         </w:tc>
@@ -790,113 +731,13 @@
                 <w:lang w:eastAsia="zh-CN"/>
               </w:rPr>
             </w:pPr>
-            <w:proofErr w:type="spellStart"/>
-            <w:r>
-              <w:rPr>
-                <w:rFonts w:ascii="Calibri" w:eastAsia="Times New Roman" w:hAnsi="Calibri" w:cs="Calibri"/>
-                <w:color w:val="000000"/>
-                <w:lang w:eastAsia="zh-CN"/>
-              </w:rPr>
-              <w:t>Blazor</w:t>
-            </w:r>
-            <w:proofErr w:type="spellEnd"/>
-            <w:r>
-              <w:rPr>
-                <w:rFonts w:ascii="Calibri" w:eastAsia="Times New Roman" w:hAnsi="Calibri" w:cs="Calibri"/>
-                <w:color w:val="000000"/>
-                <w:lang w:eastAsia="zh-CN"/>
-              </w:rPr>
-              <w:t xml:space="preserve"> webapplicatie klaar, hij gaat alle bestanden uploaden naar een map. Maar word gevraagd om </w:t>
-            </w:r>
-            <w:proofErr w:type="spellStart"/>
-            <w:r>
-              <w:rPr>
-                <w:rFonts w:ascii="Calibri" w:eastAsia="Times New Roman" w:hAnsi="Calibri" w:cs="Calibri"/>
-                <w:color w:val="000000"/>
-                <w:lang w:eastAsia="zh-CN"/>
-              </w:rPr>
-              <w:t>Blazor</w:t>
-            </w:r>
-            <w:proofErr w:type="spellEnd"/>
-            <w:r>
-              <w:rPr>
-                <w:rFonts w:ascii="Calibri" w:eastAsia="Times New Roman" w:hAnsi="Calibri" w:cs="Calibri"/>
-                <w:color w:val="000000"/>
-                <w:lang w:eastAsia="zh-CN"/>
-              </w:rPr>
-              <w:t xml:space="preserve"> in </w:t>
-            </w:r>
-            <w:proofErr w:type="spellStart"/>
-            <w:r>
-              <w:rPr>
-                <w:rFonts w:ascii="Calibri" w:eastAsia="Times New Roman" w:hAnsi="Calibri" w:cs="Calibri"/>
-                <w:color w:val="000000"/>
-                <w:lang w:eastAsia="zh-CN"/>
-              </w:rPr>
-              <w:t>windows</w:t>
-            </w:r>
-            <w:proofErr w:type="spellEnd"/>
-            <w:r>
-              <w:rPr>
-                <w:rFonts w:ascii="Calibri" w:eastAsia="Times New Roman" w:hAnsi="Calibri" w:cs="Calibri"/>
-                <w:color w:val="000000"/>
-                <w:lang w:eastAsia="zh-CN"/>
-              </w:rPr>
-              <w:t xml:space="preserve"> </w:t>
-            </w:r>
-            <w:proofErr w:type="spellStart"/>
-            <w:r>
-              <w:rPr>
-                <w:rFonts w:ascii="Calibri" w:eastAsia="Times New Roman" w:hAnsi="Calibri" w:cs="Calibri"/>
-                <w:color w:val="000000"/>
-                <w:lang w:eastAsia="zh-CN"/>
-              </w:rPr>
-              <w:t>forms</w:t>
-            </w:r>
-            <w:proofErr w:type="spellEnd"/>
-            <w:r>
-              <w:rPr>
-                <w:rFonts w:ascii="Calibri" w:eastAsia="Times New Roman" w:hAnsi="Calibri" w:cs="Calibri"/>
-                <w:color w:val="000000"/>
-                <w:lang w:eastAsia="zh-CN"/>
-              </w:rPr>
-              <w:t xml:space="preserve"> te verwerken, ben de hele dag </w:t>
-            </w:r>
-            <w:proofErr w:type="spellStart"/>
-            <w:r>
-              <w:rPr>
-                <w:rFonts w:ascii="Calibri" w:eastAsia="Times New Roman" w:hAnsi="Calibri" w:cs="Calibri"/>
-                <w:color w:val="000000"/>
-                <w:lang w:eastAsia="zh-CN"/>
-              </w:rPr>
-              <w:t>meebezig</w:t>
-            </w:r>
-            <w:proofErr w:type="spellEnd"/>
-            <w:r>
-              <w:rPr>
-                <w:rFonts w:ascii="Calibri" w:eastAsia="Times New Roman" w:hAnsi="Calibri" w:cs="Calibri"/>
-                <w:color w:val="000000"/>
-                <w:lang w:eastAsia="zh-CN"/>
-              </w:rPr>
-              <w:t xml:space="preserve"> geweest. Maar je kan niet een eigen pad te selecteren. Het is op dit moment nog </w:t>
-            </w:r>
-            <w:proofErr w:type="spellStart"/>
-            <w:r>
-              <w:rPr>
-                <w:rFonts w:ascii="Calibri" w:eastAsia="Times New Roman" w:hAnsi="Calibri" w:cs="Calibri"/>
-                <w:color w:val="000000"/>
-                <w:lang w:eastAsia="zh-CN"/>
-              </w:rPr>
-              <w:t>hardcoded</w:t>
-            </w:r>
-            <w:proofErr w:type="spellEnd"/>
-            <w:r>
-              <w:rPr>
-                <w:rFonts w:ascii="Calibri" w:eastAsia="Times New Roman" w:hAnsi="Calibri" w:cs="Calibri"/>
-                <w:color w:val="000000"/>
-                <w:lang w:eastAsia="zh-CN"/>
-              </w:rPr>
-              <w:t>.</w:t>
+            <w:r>
+              <w:rPr>
+                <w:rFonts w:ascii="Calibri" w:eastAsia="Times New Roman" w:hAnsi="Calibri" w:cs="Calibri"/>
+                <w:color w:val="000000"/>
+                <w:lang w:eastAsia="zh-CN"/>
+              </w:rPr>
+              <w:t>Blazor webapplicatie klaar, hij gaat alle bestanden uploaden naar een map. Maar word gevraagd om Blazor in windows forms te verwerken, ben de hele dag meebezig geweest. Maar je kan niet een eigen pad te selecteren. Het is op dit moment nog hardcoded.</w:t>
             </w:r>
           </w:p>
         </w:tc>
@@ -1031,43 +872,7 @@
                 <w:color w:val="000000"/>
                 <w:lang w:eastAsia="zh-CN"/>
               </w:rPr>
-              <w:t xml:space="preserve">Windows </w:t>
-            </w:r>
-            <w:proofErr w:type="spellStart"/>
-            <w:r>
-              <w:rPr>
-                <w:rFonts w:ascii="Calibri" w:eastAsia="Times New Roman" w:hAnsi="Calibri" w:cs="Calibri"/>
-                <w:color w:val="000000"/>
-                <w:lang w:eastAsia="zh-CN"/>
-              </w:rPr>
-              <w:t>forms</w:t>
-            </w:r>
-            <w:proofErr w:type="spellEnd"/>
-            <w:r>
-              <w:rPr>
-                <w:rFonts w:ascii="Calibri" w:eastAsia="Times New Roman" w:hAnsi="Calibri" w:cs="Calibri"/>
-                <w:color w:val="000000"/>
-                <w:lang w:eastAsia="zh-CN"/>
-              </w:rPr>
-              <w:t xml:space="preserve"> in elkaar gezet, maar wordt nogmaals gevraagd om een eigen filepath te kunnen selecteren, daar ben ik de hele dag </w:t>
-            </w:r>
-            <w:proofErr w:type="spellStart"/>
-            <w:r>
-              <w:rPr>
-                <w:rFonts w:ascii="Calibri" w:eastAsia="Times New Roman" w:hAnsi="Calibri" w:cs="Calibri"/>
-                <w:color w:val="000000"/>
-                <w:lang w:eastAsia="zh-CN"/>
-              </w:rPr>
-              <w:t>beziggeweest</w:t>
-            </w:r>
-            <w:proofErr w:type="spellEnd"/>
-            <w:r>
-              <w:rPr>
-                <w:rFonts w:ascii="Calibri" w:eastAsia="Times New Roman" w:hAnsi="Calibri" w:cs="Calibri"/>
-                <w:color w:val="000000"/>
-                <w:lang w:eastAsia="zh-CN"/>
-              </w:rPr>
-              <w:t>, hij wil het maar niet. Nu kan de gebruiker alleen via een input zijn eigen filepath invullen.</w:t>
+              <w:t>Windows forms in elkaar gezet, maar wordt nogmaals gevraagd om een eigen filepath te kunnen selecteren, daar ben ik de hele dag beziggeweest, hij wil het maar niet. Nu kan de gebruiker alleen via een input zijn eigen filepath invullen.</w:t>
             </w:r>
           </w:p>
         </w:tc>
@@ -1202,43 +1007,23 @@
                 <w:color w:val="000000"/>
                 <w:lang w:eastAsia="zh-CN"/>
               </w:rPr>
-              <w:t xml:space="preserve">De gebruiker kan via een knop een eigen pad selecteren, dus het gaat niet alleen maar via een inputveld, en hij slaat het nieuwe pad ook gelijk op in een </w:t>
-            </w:r>
-            <w:proofErr w:type="spellStart"/>
-            <w:r>
-              <w:rPr>
-                <w:rFonts w:ascii="Calibri" w:eastAsia="Times New Roman" w:hAnsi="Calibri" w:cs="Calibri"/>
-                <w:color w:val="000000"/>
-                <w:lang w:eastAsia="zh-CN"/>
-              </w:rPr>
-              <w:t>json</w:t>
-            </w:r>
-            <w:proofErr w:type="spellEnd"/>
-            <w:r>
-              <w:rPr>
-                <w:rFonts w:ascii="Calibri" w:eastAsia="Times New Roman" w:hAnsi="Calibri" w:cs="Calibri"/>
-                <w:color w:val="000000"/>
-                <w:lang w:eastAsia="zh-CN"/>
-              </w:rPr>
-              <w:t xml:space="preserve">-bestand, (alleen in de verkeerde </w:t>
-            </w:r>
-            <w:proofErr w:type="spellStart"/>
-            <w:r>
-              <w:rPr>
-                <w:rFonts w:ascii="Calibri" w:eastAsia="Times New Roman" w:hAnsi="Calibri" w:cs="Calibri"/>
-                <w:color w:val="000000"/>
-                <w:lang w:eastAsia="zh-CN"/>
-              </w:rPr>
-              <w:t>json</w:t>
-            </w:r>
-            <w:proofErr w:type="spellEnd"/>
-            <w:r>
-              <w:rPr>
-                <w:rFonts w:ascii="Calibri" w:eastAsia="Times New Roman" w:hAnsi="Calibri" w:cs="Calibri"/>
-                <w:color w:val="000000"/>
-                <w:lang w:eastAsia="zh-CN"/>
-              </w:rPr>
-              <w:t>). Eind van de dag kwam ik pas achter hoe ik dit moet fixen.</w:t>
+              <w:t xml:space="preserve">De gebruiker kan via een knop een eigen pad selecteren, dus het gaat niet alleen maar via een inputveld, en hij slaat het nieuwe pad ook gelijk op in een json-bestand, (alleen in de verkeerde json). Eind van de dag kwam ik pas </w:t>
+            </w:r>
+            <w:r>
+              <w:rPr>
+                <w:rFonts w:ascii="Calibri" w:eastAsia="Times New Roman" w:hAnsi="Calibri" w:cs="Calibri"/>
+                <w:color w:val="000000"/>
+                <w:lang w:eastAsia="zh-CN"/>
+              </w:rPr>
+              <w:t>er</w:t>
+            </w:r>
+            <w:r>
+              <w:rPr>
+                <w:rFonts w:ascii="Calibri" w:eastAsia="Times New Roman" w:hAnsi="Calibri" w:cs="Calibri"/>
+                <w:color w:val="000000"/>
+                <w:lang w:eastAsia="zh-CN"/>
+              </w:rPr>
+              <w:t>achter hoe ik dit moet fixen.</w:t>
             </w:r>
           </w:p>
         </w:tc>
@@ -1379,7 +1164,23 @@
                 <w:color w:val="000000"/>
                 <w:lang w:eastAsia="zh-CN"/>
               </w:rPr>
-              <w:t>Het programma is helemaal klaar. Je kan als gebruiker eigen pad selecteren, en het pad wordt ook gelijk opslaan. Als je het programma de volgende keer opnieuw opstart, wordt het nieuwe pad geladen. De bestanden worden ook naar het nieuwe opgegeven nieuw pad geüpload. Het werkt op elke computer.</w:t>
+              <w:t>Het programma is helemaal klaar. Je kan als gebruiker eigen pad selecteren, en het pad wordt ook gelijk</w:t>
+            </w:r>
+            <w:r>
+              <w:rPr>
+                <w:rFonts w:ascii="Calibri" w:eastAsia="Times New Roman" w:hAnsi="Calibri" w:cs="Calibri"/>
+                <w:color w:val="000000"/>
+                <w:lang w:eastAsia="zh-CN"/>
+              </w:rPr>
+              <w:t xml:space="preserve"> opgeslagen</w:t>
+            </w:r>
+            <w:r>
+              <w:rPr>
+                <w:rFonts w:ascii="Calibri" w:eastAsia="Times New Roman" w:hAnsi="Calibri" w:cs="Calibri"/>
+                <w:color w:val="000000"/>
+                <w:lang w:eastAsia="zh-CN"/>
+              </w:rPr>
+              <w:t>. Als je het programma de volgende keer opnieuw opstart, wordt het nieuwe pad geladen. De bestanden worden ook naar het nieuwe opgegeven nieuw pad geüpload. Het werkt op elke computer.</w:t>
             </w:r>
           </w:p>
           <w:p>
@@ -1590,23 +1391,13 @@
               </w:rPr>
               <w:t xml:space="preserve"> </w:t>
             </w:r>
-            <w:proofErr w:type="spellStart"/>
-            <w:r>
-              <w:rPr>
-                <w:rFonts w:ascii="Calibri" w:eastAsia="Times New Roman" w:hAnsi="Calibri" w:cs="Calibri"/>
-                <w:color w:val="000000"/>
-                <w:lang w:eastAsia="zh-CN"/>
-              </w:rPr>
-              <w:t>Trello</w:t>
-            </w:r>
-            <w:proofErr w:type="spellEnd"/>
-            <w:r>
-              <w:rPr>
-                <w:rFonts w:ascii="Calibri" w:eastAsia="Times New Roman" w:hAnsi="Calibri" w:cs="Calibri"/>
-                <w:color w:val="000000"/>
-                <w:lang w:eastAsia="zh-CN"/>
-              </w:rPr>
-              <w:t xml:space="preserve"> bord aangemaakt zodat ik een </w:t>
+            <w:r>
+              <w:rPr>
+                <w:rFonts w:ascii="Calibri" w:eastAsia="Times New Roman" w:hAnsi="Calibri" w:cs="Calibri"/>
+                <w:color w:val="000000"/>
+                <w:lang w:eastAsia="zh-CN"/>
+              </w:rPr>
+              <w:t xml:space="preserve">Trello bord aangemaakt zodat ik een </w:t>
             </w:r>
             <w:r>
               <w:rPr>
@@ -1666,32 +1457,39 @@
               </w:rPr>
               <w:t>.</w:t>
             </w:r>
-          </w:p>
-          <w:p>
-            <w:pPr>
-              <w:spacing w:line="240" w:lineRule="auto"/>
-              <w:rPr>
-                <w:rFonts w:ascii="Calibri" w:eastAsia="Times New Roman" w:hAnsi="Calibri" w:cs="Calibri"/>
-                <w:color w:val="000000"/>
-                <w:lang w:eastAsia="zh-CN"/>
-              </w:rPr>
-            </w:pPr>
-            <w:r>
-              <w:rPr>
-                <w:rFonts w:ascii="Calibri" w:eastAsia="Times New Roman" w:hAnsi="Calibri" w:cs="Calibri"/>
-                <w:color w:val="000000"/>
-                <w:lang w:eastAsia="zh-CN"/>
-              </w:rPr>
-              <w:t xml:space="preserve">3. Georiënteerd op alle data van PDF eruit halen, verder genereer een nieuw </w:t>
-            </w:r>
-            <w:proofErr w:type="spellStart"/>
-            <w:r>
-              <w:rPr>
-                <w:rFonts w:ascii="Calibri" w:eastAsia="Times New Roman" w:hAnsi="Calibri" w:cs="Calibri"/>
-                <w:color w:val="000000"/>
-                <w:lang w:eastAsia="zh-CN"/>
-              </w:rPr>
-              <w:t>XML</w:t>
+            <w:r>
+              <w:rPr>
+                <w:rFonts w:ascii="Calibri" w:eastAsia="Times New Roman" w:hAnsi="Calibri" w:cs="Calibri"/>
+                <w:color w:val="000000"/>
+                <w:lang w:eastAsia="zh-CN"/>
+              </w:rPr>
+              <w:t xml:space="preserve"> Goedgekeurd door William</w:t>
+            </w:r>
+            <w:r>
+              <w:rPr>
+                <w:rFonts w:ascii="Calibri" w:eastAsia="Times New Roman" w:hAnsi="Calibri" w:cs="Calibri"/>
+                <w:color w:val="000000"/>
+                <w:lang w:eastAsia="zh-CN"/>
+              </w:rPr>
+              <w:t xml:space="preserve">. </w:t>
+            </w:r>
+          </w:p>
+          <w:p>
+            <w:pPr>
+              <w:spacing w:line="240" w:lineRule="auto"/>
+              <w:rPr>
+                <w:rFonts w:ascii="Calibri" w:eastAsia="Times New Roman" w:hAnsi="Calibri" w:cs="Calibri"/>
+                <w:color w:val="000000"/>
+                <w:lang w:eastAsia="zh-CN"/>
+              </w:rPr>
+            </w:pPr>
+            <w:r>
+              <w:rPr>
+                <w:rFonts w:ascii="Calibri" w:eastAsia="Times New Roman" w:hAnsi="Calibri" w:cs="Calibri"/>
+                <w:color w:val="000000"/>
+                <w:lang w:eastAsia="zh-CN"/>
+              </w:rPr>
+              <w:t>3. Georiënteerd op alle data van PDF eruit halen, verder genereer een nieuw XML</w:t>
             </w:r>
             <w:r>
               <w:rPr>
@@ -1715,16 +1513,7 @@
                 <w:color w:val="000000"/>
                 <w:lang w:eastAsia="zh-CN"/>
               </w:rPr>
-              <w:t>d</w:t>
-            </w:r>
-            <w:proofErr w:type="spellEnd"/>
-            <w:r>
-              <w:rPr>
-                <w:rFonts w:ascii="Calibri" w:eastAsia="Times New Roman" w:hAnsi="Calibri" w:cs="Calibri"/>
-                <w:color w:val="000000"/>
-                <w:lang w:eastAsia="zh-CN"/>
-              </w:rPr>
-              <w:t>.</w:t>
+              <w:t>d.</w:t>
             </w:r>
           </w:p>
         </w:tc>
@@ -1867,42 +1656,41 @@
                 <w:color w:val="000000"/>
                 <w:lang w:eastAsia="zh-CN"/>
               </w:rPr>
-              <w:t xml:space="preserve">Was in de ochtend beetje ziek, dus ben thuis gebleven. Maar in de middag nog even </w:t>
-            </w:r>
-            <w:proofErr w:type="spellStart"/>
-            <w:r>
-              <w:rPr>
-                <w:rFonts w:ascii="Calibri" w:eastAsia="Times New Roman" w:hAnsi="Calibri" w:cs="Calibri"/>
-                <w:color w:val="000000"/>
-                <w:lang w:eastAsia="zh-CN"/>
-              </w:rPr>
-              <w:t>beziggeweest</w:t>
-            </w:r>
-            <w:proofErr w:type="spellEnd"/>
-            <w:r>
-              <w:rPr>
-                <w:rFonts w:ascii="Calibri" w:eastAsia="Times New Roman" w:hAnsi="Calibri" w:cs="Calibri"/>
-                <w:color w:val="000000"/>
-                <w:lang w:eastAsia="zh-CN"/>
-              </w:rPr>
-              <w:t>.</w:t>
-            </w:r>
-          </w:p>
-          <w:p>
-            <w:pPr>
-              <w:spacing w:line="240" w:lineRule="auto"/>
-              <w:rPr>
-                <w:rFonts w:ascii="Calibri" w:eastAsia="Times New Roman" w:hAnsi="Calibri" w:cs="Calibri"/>
-                <w:color w:val="000000"/>
-                <w:lang w:eastAsia="zh-CN"/>
-              </w:rPr>
-            </w:pPr>
-            <w:r>
-              <w:rPr>
-                <w:rFonts w:ascii="Calibri" w:eastAsia="Times New Roman" w:hAnsi="Calibri" w:cs="Calibri"/>
-                <w:color w:val="000000"/>
-                <w:lang w:eastAsia="zh-CN"/>
-              </w:rPr>
+              <w:t>Was in de ochtend beetje ziek, dus ben thuis gebleven. Maar in de middag nog even bezig</w:t>
+            </w:r>
+            <w:r>
+              <w:rPr>
+                <w:rFonts w:ascii="Calibri" w:eastAsia="Times New Roman" w:hAnsi="Calibri" w:cs="Calibri"/>
+                <w:color w:val="000000"/>
+                <w:lang w:eastAsia="zh-CN"/>
+              </w:rPr>
+              <w:t xml:space="preserve"> </w:t>
+            </w:r>
+            <w:r>
+              <w:rPr>
+                <w:rFonts w:ascii="Calibri" w:eastAsia="Times New Roman" w:hAnsi="Calibri" w:cs="Calibri"/>
+                <w:color w:val="000000"/>
+                <w:lang w:eastAsia="zh-CN"/>
+              </w:rPr>
+              <w:t>geweest.</w:t>
+            </w:r>
+          </w:p>
+          <w:p>
+            <w:pPr>
+              <w:spacing w:line="240" w:lineRule="auto"/>
+              <w:rPr>
+                <w:rFonts w:ascii="Calibri" w:eastAsia="Times New Roman" w:hAnsi="Calibri" w:cs="Calibri"/>
+                <w:color w:val="000000"/>
+                <w:lang w:eastAsia="zh-CN"/>
+              </w:rPr>
+            </w:pPr>
+            <w:r>
+              <w:rPr>
+                <w:rFonts w:ascii="Calibri" w:eastAsia="Times New Roman" w:hAnsi="Calibri" w:cs="Calibri"/>
+                <w:color w:val="000000"/>
+                <w:lang w:eastAsia="zh-CN"/>
+              </w:rPr>
+              <w:lastRenderedPageBreak/>
               <w:t>1.</w:t>
             </w:r>
             <w:r>
@@ -1919,7 +1707,39 @@
                 <w:color w:val="000000"/>
                 <w:lang w:eastAsia="zh-CN"/>
               </w:rPr>
-              <w:t>Stroomdiagram gemaakt voor functioneel ontwerp</w:t>
+              <w:t>Word gevraagd om een s</w:t>
+            </w:r>
+            <w:r>
+              <w:rPr>
+                <w:rFonts w:ascii="Calibri" w:eastAsia="Times New Roman" w:hAnsi="Calibri" w:cs="Calibri"/>
+                <w:color w:val="000000"/>
+                <w:lang w:eastAsia="zh-CN"/>
+              </w:rPr>
+              <w:t xml:space="preserve">troomdiagram </w:t>
+            </w:r>
+            <w:r>
+              <w:rPr>
+                <w:rFonts w:ascii="Calibri" w:eastAsia="Times New Roman" w:hAnsi="Calibri" w:cs="Calibri"/>
+                <w:color w:val="000000"/>
+                <w:lang w:eastAsia="zh-CN"/>
+              </w:rPr>
+              <w:t xml:space="preserve">te maken </w:t>
+            </w:r>
+            <w:r>
+              <w:rPr>
+                <w:rFonts w:ascii="Calibri" w:eastAsia="Times New Roman" w:hAnsi="Calibri" w:cs="Calibri"/>
+                <w:color w:val="000000"/>
+                <w:lang w:eastAsia="zh-CN"/>
+              </w:rPr>
+              <w:t>voor functioneel ontwerp</w:t>
+            </w:r>
+            <w:r>
+              <w:rPr>
+                <w:rFonts w:ascii="Calibri" w:eastAsia="Times New Roman" w:hAnsi="Calibri" w:cs="Calibri"/>
+                <w:color w:val="000000"/>
+                <w:lang w:eastAsia="zh-CN"/>
+              </w:rPr>
+              <w:t>(om schematisch te laten zien hoe de tool eigenlijk zou werken)</w:t>
             </w:r>
           </w:p>
           <w:p>
@@ -1978,6 +1798,7 @@
                 <w:color w:val="000000"/>
                 <w:lang w:eastAsia="zh-CN"/>
               </w:rPr>
+              <w:lastRenderedPageBreak/>
               <w:t> </w:t>
             </w:r>
             <w:r>
@@ -2056,7 +1877,6 @@
                 <w:color w:val="000000"/>
                 <w:lang w:eastAsia="zh-CN"/>
               </w:rPr>
-              <w:lastRenderedPageBreak/>
               <w:t>21-2-2024</w:t>
             </w:r>
           </w:p>
@@ -2089,7 +1909,73 @@
                 <w:color w:val="000000"/>
                 <w:lang w:eastAsia="zh-CN"/>
               </w:rPr>
-              <w:t> </w:t>
+              <w:t>1</w:t>
+            </w:r>
+            <w:r>
+              <w:rPr>
+                <w:rFonts w:ascii="Calibri" w:eastAsia="Times New Roman" w:hAnsi="Calibri" w:cs="Calibri"/>
+                <w:color w:val="000000"/>
+                <w:lang w:eastAsia="zh-CN"/>
+              </w:rPr>
+              <w:t xml:space="preserve">. </w:t>
+            </w:r>
+            <w:r>
+              <w:rPr>
+                <w:rFonts w:ascii="Calibri" w:eastAsia="Times New Roman" w:hAnsi="Calibri" w:cs="Calibri"/>
+                <w:color w:val="000000"/>
+                <w:lang w:eastAsia="zh-CN"/>
+              </w:rPr>
+              <w:t>Research analyse</w:t>
+            </w:r>
+            <w:r>
+              <w:rPr>
+                <w:rFonts w:ascii="Calibri" w:eastAsia="Times New Roman" w:hAnsi="Calibri" w:cs="Calibri"/>
+                <w:color w:val="000000"/>
+                <w:lang w:eastAsia="zh-CN"/>
+              </w:rPr>
+              <w:t xml:space="preserve"> af</w:t>
+            </w:r>
+            <w:r>
+              <w:rPr>
+                <w:rFonts w:ascii="Calibri" w:eastAsia="Times New Roman" w:hAnsi="Calibri" w:cs="Calibri"/>
+                <w:color w:val="000000"/>
+                <w:lang w:eastAsia="zh-CN"/>
+              </w:rPr>
+              <w:t xml:space="preserve">(Dat is een document waar je grondig analyseert over het ontwikkelen van een project. Met verschillende aspecten </w:t>
+            </w:r>
+            <w:r>
+              <w:rPr>
+                <w:rFonts w:ascii="Calibri" w:eastAsia="Times New Roman" w:hAnsi="Calibri" w:cs="Calibri"/>
+                <w:color w:val="000000"/>
+                <w:lang w:eastAsia="zh-CN"/>
+              </w:rPr>
+              <w:t>kan ik dus een goed onderbouwde beslissing nemen over de beste aanpak.</w:t>
+            </w:r>
+            <w:r>
+              <w:rPr>
+                <w:rFonts w:ascii="Calibri" w:eastAsia="Times New Roman" w:hAnsi="Calibri" w:cs="Calibri"/>
+                <w:color w:val="000000"/>
+                <w:lang w:eastAsia="zh-CN"/>
+              </w:rPr>
+              <w:t>)</w:t>
+            </w:r>
+          </w:p>
+          <w:p>
+            <w:pPr>
+              <w:spacing w:line="240" w:lineRule="auto"/>
+              <w:rPr>
+                <w:rFonts w:ascii="Calibri" w:eastAsia="Times New Roman" w:hAnsi="Calibri" w:cs="Calibri"/>
+                <w:color w:val="000000"/>
+                <w:lang w:eastAsia="zh-CN"/>
+              </w:rPr>
+            </w:pPr>
+            <w:r>
+              <w:rPr>
+                <w:rFonts w:ascii="Calibri" w:eastAsia="Times New Roman" w:hAnsi="Calibri" w:cs="Calibri"/>
+                <w:color w:val="000000"/>
+                <w:lang w:eastAsia="zh-CN"/>
+              </w:rPr>
+              <w:t>2. Begonnen met technisch ontwerp</w:t>
             </w:r>
           </w:p>
         </w:tc>
@@ -2115,6 +2001,14 @@
                 <w:lang w:eastAsia="zh-CN"/>
               </w:rPr>
             </w:pPr>
+            <w:r>
+              <w:rPr>
+                <w:rFonts w:ascii="Calibri" w:eastAsia="Times New Roman" w:hAnsi="Calibri" w:cs="Calibri"/>
+                <w:color w:val="000000"/>
+                <w:lang w:eastAsia="zh-CN"/>
+              </w:rPr>
+              <w:t>8</w:t>
+            </w:r>
             <w:r>
               <w:rPr>
                 <w:rFonts w:ascii="Calibri" w:eastAsia="Times New Roman" w:hAnsi="Calibri" w:cs="Calibri"/>
@@ -4520,6 +4414,95 @@
     </w:lvl>
   </w:abstractNum>
   <w:abstractNum w:abstractNumId="3" w15:restartNumberingAfterBreak="0">
+    <w:nsid w:val="0CAC5D28"/>
+    <w:multiLevelType w:val="hybridMultilevel"/>
+    <w:tmpl w:val="092E8318"/>
+    <w:lvl w:ilvl="0" w:tplc="996C3D7C">
+      <w:start w:val="1"/>
+      <w:numFmt w:val="decimal"/>
+      <w:lvlText w:val="%1."/>
+      <w:lvlJc w:val="left"/>
+      <w:pPr>
+        <w:ind w:left="408" w:hanging="360"/>
+      </w:pPr>
+      <w:rPr>
+        <w:rFonts w:hint="default"/>
+      </w:rPr>
+    </w:lvl>
+    <w:lvl w:ilvl="1" w:tplc="04130019" w:tentative="1">
+      <w:start w:val="1"/>
+      <w:numFmt w:val="lowerLetter"/>
+      <w:lvlText w:val="%2."/>
+      <w:lvlJc w:val="left"/>
+      <w:pPr>
+        <w:ind w:left="1128" w:hanging="360"/>
+      </w:pPr>
+    </w:lvl>
+    <w:lvl w:ilvl="2" w:tplc="0413001B" w:tentative="1">
+      <w:start w:val="1"/>
+      <w:numFmt w:val="lowerRoman"/>
+      <w:lvlText w:val="%3."/>
+      <w:lvlJc w:val="right"/>
+      <w:pPr>
+        <w:ind w:left="1848" w:hanging="180"/>
+      </w:pPr>
+    </w:lvl>
+    <w:lvl w:ilvl="3" w:tplc="0413000F" w:tentative="1">
+      <w:start w:val="1"/>
+      <w:numFmt w:val="decimal"/>
+      <w:lvlText w:val="%4."/>
+      <w:lvlJc w:val="left"/>
+      <w:pPr>
+        <w:ind w:left="2568" w:hanging="360"/>
+      </w:pPr>
+    </w:lvl>
+    <w:lvl w:ilvl="4" w:tplc="04130019" w:tentative="1">
+      <w:start w:val="1"/>
+      <w:numFmt w:val="lowerLetter"/>
+      <w:lvlText w:val="%5."/>
+      <w:lvlJc w:val="left"/>
+      <w:pPr>
+        <w:ind w:left="3288" w:hanging="360"/>
+      </w:pPr>
+    </w:lvl>
+    <w:lvl w:ilvl="5" w:tplc="0413001B" w:tentative="1">
+      <w:start w:val="1"/>
+      <w:numFmt w:val="lowerRoman"/>
+      <w:lvlText w:val="%6."/>
+      <w:lvlJc w:val="right"/>
+      <w:pPr>
+        <w:ind w:left="4008" w:hanging="180"/>
+      </w:pPr>
+    </w:lvl>
+    <w:lvl w:ilvl="6" w:tplc="0413000F" w:tentative="1">
+      <w:start w:val="1"/>
+      <w:numFmt w:val="decimal"/>
+      <w:lvlText w:val="%7."/>
+      <w:lvlJc w:val="left"/>
+      <w:pPr>
+        <w:ind w:left="4728" w:hanging="360"/>
+      </w:pPr>
+    </w:lvl>
+    <w:lvl w:ilvl="7" w:tplc="04130019" w:tentative="1">
+      <w:start w:val="1"/>
+      <w:numFmt w:val="lowerLetter"/>
+      <w:lvlText w:val="%8."/>
+      <w:lvlJc w:val="left"/>
+      <w:pPr>
+        <w:ind w:left="5448" w:hanging="360"/>
+      </w:pPr>
+    </w:lvl>
+    <w:lvl w:ilvl="8" w:tplc="0413001B" w:tentative="1">
+      <w:start w:val="1"/>
+      <w:numFmt w:val="lowerRoman"/>
+      <w:lvlText w:val="%9."/>
+      <w:lvlJc w:val="right"/>
+      <w:pPr>
+        <w:ind w:left="6168" w:hanging="180"/>
+      </w:pPr>
+    </w:lvl>
+  </w:abstractNum>
+  <w:abstractNum w:abstractNumId="4" w15:restartNumberingAfterBreak="0">
     <w:nsid w:val="1FCF0C81"/>
     <w:multiLevelType w:val="hybridMultilevel"/>
     <w:tmpl w:val="CC78AF3C"/>
@@ -4611,7 +4594,7 @@
       </w:pPr>
     </w:lvl>
   </w:abstractNum>
-  <w:abstractNum w:abstractNumId="4" w15:restartNumberingAfterBreak="0">
+  <w:abstractNum w:abstractNumId="5" w15:restartNumberingAfterBreak="0">
     <w:nsid w:val="398566BB"/>
     <w:multiLevelType w:val="hybridMultilevel"/>
     <w:tmpl w:val="3D847228"/>
@@ -4700,7 +4683,7 @@
       </w:pPr>
     </w:lvl>
   </w:abstractNum>
-  <w:abstractNum w:abstractNumId="5" w15:restartNumberingAfterBreak="0">
+  <w:abstractNum w:abstractNumId="6" w15:restartNumberingAfterBreak="0">
     <w:nsid w:val="3F8F18DF"/>
     <w:multiLevelType w:val="hybridMultilevel"/>
     <w:tmpl w:val="1692509E"/>
@@ -4789,7 +4772,7 @@
       </w:pPr>
     </w:lvl>
   </w:abstractNum>
-  <w:abstractNum w:abstractNumId="6" w15:restartNumberingAfterBreak="0">
+  <w:abstractNum w:abstractNumId="7" w15:restartNumberingAfterBreak="0">
     <w:nsid w:val="56AB3633"/>
     <w:multiLevelType w:val="hybridMultilevel"/>
     <w:tmpl w:val="E4C4EBDC"/>
@@ -4902,7 +4885,7 @@
       </w:rPr>
     </w:lvl>
   </w:abstractNum>
-  <w:abstractNum w:abstractNumId="7" w15:restartNumberingAfterBreak="0">
+  <w:abstractNum w:abstractNumId="8" w15:restartNumberingAfterBreak="0">
     <w:nsid w:val="5ABE00B0"/>
     <w:multiLevelType w:val="hybridMultilevel"/>
     <w:tmpl w:val="897E3D1A"/>
@@ -4991,7 +4974,96 @@
       </w:pPr>
     </w:lvl>
   </w:abstractNum>
-  <w:abstractNum w:abstractNumId="8" w15:restartNumberingAfterBreak="0">
+  <w:abstractNum w:abstractNumId="9" w15:restartNumberingAfterBreak="0">
+    <w:nsid w:val="5C282652"/>
+    <w:multiLevelType w:val="hybridMultilevel"/>
+    <w:tmpl w:val="C1520F16"/>
+    <w:lvl w:ilvl="0" w:tplc="ADE01278">
+      <w:start w:val="1"/>
+      <w:numFmt w:val="decimal"/>
+      <w:lvlText w:val="%1."/>
+      <w:lvlJc w:val="left"/>
+      <w:pPr>
+        <w:ind w:left="408" w:hanging="360"/>
+      </w:pPr>
+      <w:rPr>
+        <w:rFonts w:hint="default"/>
+      </w:rPr>
+    </w:lvl>
+    <w:lvl w:ilvl="1" w:tplc="04130019" w:tentative="1">
+      <w:start w:val="1"/>
+      <w:numFmt w:val="lowerLetter"/>
+      <w:lvlText w:val="%2."/>
+      <w:lvlJc w:val="left"/>
+      <w:pPr>
+        <w:ind w:left="1128" w:hanging="360"/>
+      </w:pPr>
+    </w:lvl>
+    <w:lvl w:ilvl="2" w:tplc="0413001B" w:tentative="1">
+      <w:start w:val="1"/>
+      <w:numFmt w:val="lowerRoman"/>
+      <w:lvlText w:val="%3."/>
+      <w:lvlJc w:val="right"/>
+      <w:pPr>
+        <w:ind w:left="1848" w:hanging="180"/>
+      </w:pPr>
+    </w:lvl>
+    <w:lvl w:ilvl="3" w:tplc="0413000F" w:tentative="1">
+      <w:start w:val="1"/>
+      <w:numFmt w:val="decimal"/>
+      <w:lvlText w:val="%4."/>
+      <w:lvlJc w:val="left"/>
+      <w:pPr>
+        <w:ind w:left="2568" w:hanging="360"/>
+      </w:pPr>
+    </w:lvl>
+    <w:lvl w:ilvl="4" w:tplc="04130019" w:tentative="1">
+      <w:start w:val="1"/>
+      <w:numFmt w:val="lowerLetter"/>
+      <w:lvlText w:val="%5."/>
+      <w:lvlJc w:val="left"/>
+      <w:pPr>
+        <w:ind w:left="3288" w:hanging="360"/>
+      </w:pPr>
+    </w:lvl>
+    <w:lvl w:ilvl="5" w:tplc="0413001B" w:tentative="1">
+      <w:start w:val="1"/>
+      <w:numFmt w:val="lowerRoman"/>
+      <w:lvlText w:val="%6."/>
+      <w:lvlJc w:val="right"/>
+      <w:pPr>
+        <w:ind w:left="4008" w:hanging="180"/>
+      </w:pPr>
+    </w:lvl>
+    <w:lvl w:ilvl="6" w:tplc="0413000F" w:tentative="1">
+      <w:start w:val="1"/>
+      <w:numFmt w:val="decimal"/>
+      <w:lvlText w:val="%7."/>
+      <w:lvlJc w:val="left"/>
+      <w:pPr>
+        <w:ind w:left="4728" w:hanging="360"/>
+      </w:pPr>
+    </w:lvl>
+    <w:lvl w:ilvl="7" w:tplc="04130019" w:tentative="1">
+      <w:start w:val="1"/>
+      <w:numFmt w:val="lowerLetter"/>
+      <w:lvlText w:val="%8."/>
+      <w:lvlJc w:val="left"/>
+      <w:pPr>
+        <w:ind w:left="5448" w:hanging="360"/>
+      </w:pPr>
+    </w:lvl>
+    <w:lvl w:ilvl="8" w:tplc="0413001B" w:tentative="1">
+      <w:start w:val="1"/>
+      <w:numFmt w:val="lowerRoman"/>
+      <w:lvlText w:val="%9."/>
+      <w:lvlJc w:val="right"/>
+      <w:pPr>
+        <w:ind w:left="6168" w:hanging="180"/>
+      </w:pPr>
+    </w:lvl>
+  </w:abstractNum>
+  <w:abstractNum w:abstractNumId="10" w15:restartNumberingAfterBreak="0">
     <w:nsid w:val="65035DE8"/>
     <w:multiLevelType w:val="hybridMultilevel"/>
     <w:tmpl w:val="022CC986"/>
@@ -5080,7 +5152,96 @@
       </w:pPr>
     </w:lvl>
   </w:abstractNum>
-  <w:abstractNum w:abstractNumId="9" w15:restartNumberingAfterBreak="0">
+  <w:abstractNum w:abstractNumId="11" w15:restartNumberingAfterBreak="0">
+    <w:nsid w:val="663547A9"/>
+    <w:multiLevelType w:val="hybridMultilevel"/>
+    <w:tmpl w:val="15AA6A48"/>
+    <w:lvl w:ilvl="0" w:tplc="D18EDFFA">
+      <w:start w:val="1"/>
+      <w:numFmt w:val="decimal"/>
+      <w:lvlText w:val="%1."/>
+      <w:lvlJc w:val="left"/>
+      <w:pPr>
+        <w:ind w:left="408" w:hanging="360"/>
+      </w:pPr>
+      <w:rPr>
+        <w:rFonts w:hint="default"/>
+      </w:rPr>
+    </w:lvl>
+    <w:lvl w:ilvl="1" w:tplc="04130019" w:tentative="1">
+      <w:start w:val="1"/>
+      <w:numFmt w:val="lowerLetter"/>
+      <w:lvlText w:val="%2."/>
+      <w:lvlJc w:val="left"/>
+      <w:pPr>
+        <w:ind w:left="1128" w:hanging="360"/>
+      </w:pPr>
+    </w:lvl>
+    <w:lvl w:ilvl="2" w:tplc="0413001B" w:tentative="1">
+      <w:start w:val="1"/>
+      <w:numFmt w:val="lowerRoman"/>
+      <w:lvlText w:val="%3."/>
+      <w:lvlJc w:val="right"/>
+      <w:pPr>
+        <w:ind w:left="1848" w:hanging="180"/>
+      </w:pPr>
+    </w:lvl>
+    <w:lvl w:ilvl="3" w:tplc="0413000F" w:tentative="1">
+      <w:start w:val="1"/>
+      <w:numFmt w:val="decimal"/>
+      <w:lvlText w:val="%4."/>
+      <w:lvlJc w:val="left"/>
+      <w:pPr>
+        <w:ind w:left="2568" w:hanging="360"/>
+      </w:pPr>
+    </w:lvl>
+    <w:lvl w:ilvl="4" w:tplc="04130019" w:tentative="1">
+      <w:start w:val="1"/>
+      <w:numFmt w:val="lowerLetter"/>
+      <w:lvlText w:val="%5."/>
+      <w:lvlJc w:val="left"/>
+      <w:pPr>
+        <w:ind w:left="3288" w:hanging="360"/>
+      </w:pPr>
+    </w:lvl>
+    <w:lvl w:ilvl="5" w:tplc="0413001B" w:tentative="1">
+      <w:start w:val="1"/>
+      <w:numFmt w:val="lowerRoman"/>
+      <w:lvlText w:val="%6."/>
+      <w:lvlJc w:val="right"/>
+      <w:pPr>
+        <w:ind w:left="4008" w:hanging="180"/>
+      </w:pPr>
+    </w:lvl>
+    <w:lvl w:ilvl="6" w:tplc="0413000F" w:tentative="1">
+      <w:start w:val="1"/>
+      <w:numFmt w:val="decimal"/>
+      <w:lvlText w:val="%7."/>
+      <w:lvlJc w:val="left"/>
+      <w:pPr>
+        <w:ind w:left="4728" w:hanging="360"/>
+      </w:pPr>
+    </w:lvl>
+    <w:lvl w:ilvl="7" w:tplc="04130019" w:tentative="1">
+      <w:start w:val="1"/>
+      <w:numFmt w:val="lowerLetter"/>
+      <w:lvlText w:val="%8."/>
+      <w:lvlJc w:val="left"/>
+      <w:pPr>
+        <w:ind w:left="5448" w:hanging="360"/>
+      </w:pPr>
+    </w:lvl>
+    <w:lvl w:ilvl="8" w:tplc="0413001B" w:tentative="1">
+      <w:start w:val="1"/>
+      <w:numFmt w:val="lowerRoman"/>
+      <w:lvlText w:val="%9."/>
+      <w:lvlJc w:val="right"/>
+      <w:pPr>
+        <w:ind w:left="6168" w:hanging="180"/>
+      </w:pPr>
+    </w:lvl>
+  </w:abstractNum>
+  <w:abstractNum w:abstractNumId="12" w15:restartNumberingAfterBreak="0">
     <w:nsid w:val="69484761"/>
     <w:multiLevelType w:val="hybridMultilevel"/>
     <w:tmpl w:val="23303066"/>
@@ -5166,7 +5327,7 @@
       </w:pPr>
     </w:lvl>
   </w:abstractNum>
-  <w:abstractNum w:abstractNumId="10" w15:restartNumberingAfterBreak="0">
+  <w:abstractNum w:abstractNumId="13" w15:restartNumberingAfterBreak="0">
     <w:nsid w:val="756753E5"/>
     <w:multiLevelType w:val="multilevel"/>
     <w:tmpl w:val="EF2AA75C"/>
@@ -5281,25 +5442,25 @@
     </w:lvl>
   </w:abstractNum>
   <w:num w:numId="1" w16cid:durableId="1359575939">
-    <w:abstractNumId w:val="9"/>
+    <w:abstractNumId w:val="12"/>
   </w:num>
   <w:num w:numId="2" w16cid:durableId="418915271">
     <w:abstractNumId w:val="1"/>
   </w:num>
   <w:num w:numId="3" w16cid:durableId="1684670109">
-    <w:abstractNumId w:val="6"/>
+    <w:abstractNumId w:val="7"/>
   </w:num>
   <w:num w:numId="4" w16cid:durableId="132480159">
-    <w:abstractNumId w:val="10"/>
+    <w:abstractNumId w:val="13"/>
   </w:num>
   <w:num w:numId="5" w16cid:durableId="1366903114">
-    <w:abstractNumId w:val="3"/>
+    <w:abstractNumId w:val="4"/>
   </w:num>
   <w:num w:numId="6" w16cid:durableId="1209149716">
-    <w:abstractNumId w:val="4"/>
+    <w:abstractNumId w:val="5"/>
   </w:num>
   <w:num w:numId="7" w16cid:durableId="1253583383">
-    <w:abstractNumId w:val="8"/>
+    <w:abstractNumId w:val="10"/>
   </w:num>
   <w:num w:numId="8" w16cid:durableId="1186215846">
     <w:abstractNumId w:val="2"/>
@@ -5308,10 +5469,19 @@
     <w:abstractNumId w:val="0"/>
   </w:num>
   <w:num w:numId="10" w16cid:durableId="616912605">
-    <w:abstractNumId w:val="7"/>
+    <w:abstractNumId w:val="8"/>
   </w:num>
   <w:num w:numId="11" w16cid:durableId="998655981">
-    <w:abstractNumId w:val="5"/>
+    <w:abstractNumId w:val="6"/>
+  </w:num>
+  <w:num w:numId="12" w16cid:durableId="177431400">
+    <w:abstractNumId w:val="11"/>
+  </w:num>
+  <w:num w:numId="13" w16cid:durableId="1113019079">
+    <w:abstractNumId w:val="9"/>
+  </w:num>
+  <w:num w:numId="14" w16cid:durableId="478034285">
+    <w:abstractNumId w:val="3"/>
   </w:num>
 </w:numbering>
 </file>
@@ -6329,62 +6499,6 @@
 </file>
 
 <file path=customXml/item1.xml><?xml version="1.0" encoding="utf-8"?>
-<p:properties xmlns:p="http://schemas.microsoft.com/office/2006/metadata/properties" xmlns:xsi="http://www.w3.org/2001/XMLSchema-instance" xmlns:pc="http://schemas.microsoft.com/office/infopath/2007/PartnerControls">
-  <documentManagement>
-    <Math_Settings xmlns="6cbd6682-8700-4380-a704-874541bb10f2" xsi:nil="true"/>
-    <Self_Registration_Enabled xmlns="6cbd6682-8700-4380-a704-874541bb10f2" xsi:nil="true"/>
-    <Invited_Teachers xmlns="6cbd6682-8700-4380-a704-874541bb10f2" xsi:nil="true"/>
-    <IsNotebookLocked xmlns="6cbd6682-8700-4380-a704-874541bb10f2" xsi:nil="true"/>
-    <Templates xmlns="6cbd6682-8700-4380-a704-874541bb10f2" xsi:nil="true"/>
-    <Students xmlns="6cbd6682-8700-4380-a704-874541bb10f2">
-      <UserInfo>
-        <DisplayName/>
-        <AccountId xsi:nil="true"/>
-        <AccountType/>
-      </UserInfo>
-    </Students>
-    <LMS_Mappings xmlns="6cbd6682-8700-4380-a704-874541bb10f2" xsi:nil="true"/>
-    <NotebookType xmlns="6cbd6682-8700-4380-a704-874541bb10f2" xsi:nil="true"/>
-    <Teachers xmlns="6cbd6682-8700-4380-a704-874541bb10f2">
-      <UserInfo>
-        <DisplayName/>
-        <AccountId xsi:nil="true"/>
-        <AccountType/>
-      </UserInfo>
-    </Teachers>
-    <Student_Groups xmlns="6cbd6682-8700-4380-a704-874541bb10f2">
-      <UserInfo>
-        <DisplayName/>
-        <AccountId xsi:nil="true"/>
-        <AccountType/>
-      </UserInfo>
-    </Student_Groups>
-    <AppVersion xmlns="6cbd6682-8700-4380-a704-874541bb10f2" xsi:nil="true"/>
-    <Has_Teacher_Only_SectionGroup xmlns="6cbd6682-8700-4380-a704-874541bb10f2" xsi:nil="true"/>
-    <TaxCatchAll xmlns="923f7a5a-c3ea-4cdd-a6d3-9a61a1c3f194" xsi:nil="true"/>
-    <Owner xmlns="6cbd6682-8700-4380-a704-874541bb10f2">
-      <UserInfo>
-        <DisplayName/>
-        <AccountId xsi:nil="true"/>
-        <AccountType/>
-      </UserInfo>
-    </Owner>
-    <Distribution_Groups xmlns="6cbd6682-8700-4380-a704-874541bb10f2" xsi:nil="true"/>
-    <lcf76f155ced4ddcb4097134ff3c332f xmlns="6cbd6682-8700-4380-a704-874541bb10f2">
-      <Terms xmlns="http://schemas.microsoft.com/office/infopath/2007/PartnerControls"/>
-    </lcf76f155ced4ddcb4097134ff3c332f>
-    <FolderType xmlns="6cbd6682-8700-4380-a704-874541bb10f2" xsi:nil="true"/>
-    <CultureName xmlns="6cbd6682-8700-4380-a704-874541bb10f2" xsi:nil="true"/>
-    <TeamsChannelId xmlns="6cbd6682-8700-4380-a704-874541bb10f2" xsi:nil="true"/>
-    <Invited_Students xmlns="6cbd6682-8700-4380-a704-874541bb10f2" xsi:nil="true"/>
-    <DefaultSectionNames xmlns="6cbd6682-8700-4380-a704-874541bb10f2" xsi:nil="true"/>
-    <Is_Collaboration_Space_Locked xmlns="6cbd6682-8700-4380-a704-874541bb10f2" xsi:nil="true"/>
-    <Teams_Channel_Section_Location xmlns="6cbd6682-8700-4380-a704-874541bb10f2" xsi:nil="true"/>
-  </documentManagement>
-</p:properties>
-</file>
-
-<file path=customXml/item2.xml><?xml version="1.0" encoding="utf-8"?>
 <ct:contentTypeSchema xmlns:ct="http://schemas.microsoft.com/office/2006/metadata/contentType" xmlns:ma="http://schemas.microsoft.com/office/2006/metadata/properties/metaAttributes" ct:_="" ma:_="" ma:contentTypeName="Document" ma:contentTypeID="0x010100D2745451F3B2044898A30ACD4533A9CC" ma:contentTypeVersion="33" ma:contentTypeDescription="Een nieuw document maken." ma:contentTypeScope="" ma:versionID="767d9f31b994214e3a68b222f599d6f8">
   <xsd:schema xmlns:xsd="http://www.w3.org/2001/XMLSchema" xmlns:xs="http://www.w3.org/2001/XMLSchema" xmlns:p="http://schemas.microsoft.com/office/2006/metadata/properties" xmlns:ns2="6cbd6682-8700-4380-a704-874541bb10f2" xmlns:ns3="923f7a5a-c3ea-4cdd-a6d3-9a61a1c3f194" targetNamespace="http://schemas.microsoft.com/office/2006/metadata/properties" ma:root="true" ma:fieldsID="1ef1fa2fe033d0da28f922b8477d45fc" ns2:_="" ns3:_="">
     <xsd:import namespace="6cbd6682-8700-4380-a704-874541bb10f2"/>
@@ -6789,7 +6903,7 @@
 </ct:contentTypeSchema>
 </file>
 
-<file path=customXml/item3.xml><?xml version="1.0" encoding="utf-8"?>
+<file path=customXml/item2.xml><?xml version="1.0" encoding="utf-8"?>
 <?mso-contentType ?>
 <FormTemplates xmlns="http://schemas.microsoft.com/sharepoint/v3/contenttype/forms">
   <Display>DocumentLibraryForm</Display>
@@ -6798,22 +6912,67 @@
 </FormTemplates>
 </file>
 
-<file path=customXml/item4.xml><?xml version="1.0" encoding="utf-8"?>
+<file path=customXml/item3.xml><?xml version="1.0" encoding="utf-8"?>
 <b:Sources xmlns:b="http://schemas.openxmlformats.org/officeDocument/2006/bibliography" xmlns="http://schemas.openxmlformats.org/officeDocument/2006/bibliography" SelectedStyle="\APASixthEditionOfficeOnline.xsl" StyleName="APA" Version="6"/>
 </file>
 
-<file path=customXml/itemProps1.xml><?xml version="1.0" encoding="utf-8"?>
-<ds:datastoreItem xmlns:ds="http://schemas.openxmlformats.org/officeDocument/2006/customXml" ds:itemID="{A003E85C-9BC5-40B3-9B0F-8EA9B0C69BD6}">
-  <ds:schemaRefs>
-    <ds:schemaRef ds:uri="http://schemas.microsoft.com/office/2006/metadata/properties"/>
-    <ds:schemaRef ds:uri="http://schemas.microsoft.com/office/infopath/2007/PartnerControls"/>
-    <ds:schemaRef ds:uri="6cbd6682-8700-4380-a704-874541bb10f2"/>
-    <ds:schemaRef ds:uri="923f7a5a-c3ea-4cdd-a6d3-9a61a1c3f194"/>
-  </ds:schemaRefs>
-</ds:datastoreItem>
+<file path=customXml/item4.xml><?xml version="1.0" encoding="utf-8"?>
+<p:properties xmlns:p="http://schemas.microsoft.com/office/2006/metadata/properties" xmlns:xsi="http://www.w3.org/2001/XMLSchema-instance" xmlns:pc="http://schemas.microsoft.com/office/infopath/2007/PartnerControls">
+  <documentManagement>
+    <Math_Settings xmlns="6cbd6682-8700-4380-a704-874541bb10f2" xsi:nil="true"/>
+    <Self_Registration_Enabled xmlns="6cbd6682-8700-4380-a704-874541bb10f2" xsi:nil="true"/>
+    <Invited_Teachers xmlns="6cbd6682-8700-4380-a704-874541bb10f2" xsi:nil="true"/>
+    <IsNotebookLocked xmlns="6cbd6682-8700-4380-a704-874541bb10f2" xsi:nil="true"/>
+    <Templates xmlns="6cbd6682-8700-4380-a704-874541bb10f2" xsi:nil="true"/>
+    <Students xmlns="6cbd6682-8700-4380-a704-874541bb10f2">
+      <UserInfo>
+        <DisplayName/>
+        <AccountId xsi:nil="true"/>
+        <AccountType/>
+      </UserInfo>
+    </Students>
+    <LMS_Mappings xmlns="6cbd6682-8700-4380-a704-874541bb10f2" xsi:nil="true"/>
+    <NotebookType xmlns="6cbd6682-8700-4380-a704-874541bb10f2" xsi:nil="true"/>
+    <Teachers xmlns="6cbd6682-8700-4380-a704-874541bb10f2">
+      <UserInfo>
+        <DisplayName/>
+        <AccountId xsi:nil="true"/>
+        <AccountType/>
+      </UserInfo>
+    </Teachers>
+    <Student_Groups xmlns="6cbd6682-8700-4380-a704-874541bb10f2">
+      <UserInfo>
+        <DisplayName/>
+        <AccountId xsi:nil="true"/>
+        <AccountType/>
+      </UserInfo>
+    </Student_Groups>
+    <AppVersion xmlns="6cbd6682-8700-4380-a704-874541bb10f2" xsi:nil="true"/>
+    <Has_Teacher_Only_SectionGroup xmlns="6cbd6682-8700-4380-a704-874541bb10f2" xsi:nil="true"/>
+    <TaxCatchAll xmlns="923f7a5a-c3ea-4cdd-a6d3-9a61a1c3f194" xsi:nil="true"/>
+    <Owner xmlns="6cbd6682-8700-4380-a704-874541bb10f2">
+      <UserInfo>
+        <DisplayName/>
+        <AccountId xsi:nil="true"/>
+        <AccountType/>
+      </UserInfo>
+    </Owner>
+    <Distribution_Groups xmlns="6cbd6682-8700-4380-a704-874541bb10f2" xsi:nil="true"/>
+    <lcf76f155ced4ddcb4097134ff3c332f xmlns="6cbd6682-8700-4380-a704-874541bb10f2">
+      <Terms xmlns="http://schemas.microsoft.com/office/infopath/2007/PartnerControls"/>
+    </lcf76f155ced4ddcb4097134ff3c332f>
+    <FolderType xmlns="6cbd6682-8700-4380-a704-874541bb10f2" xsi:nil="true"/>
+    <CultureName xmlns="6cbd6682-8700-4380-a704-874541bb10f2" xsi:nil="true"/>
+    <TeamsChannelId xmlns="6cbd6682-8700-4380-a704-874541bb10f2" xsi:nil="true"/>
+    <Invited_Students xmlns="6cbd6682-8700-4380-a704-874541bb10f2" xsi:nil="true"/>
+    <DefaultSectionNames xmlns="6cbd6682-8700-4380-a704-874541bb10f2" xsi:nil="true"/>
+    <Is_Collaboration_Space_Locked xmlns="6cbd6682-8700-4380-a704-874541bb10f2" xsi:nil="true"/>
+    <Teams_Channel_Section_Location xmlns="6cbd6682-8700-4380-a704-874541bb10f2" xsi:nil="true"/>
+  </documentManagement>
+</p:properties>
 </file>
 
-<file path=customXml/itemProps2.xml><?xml version="1.0" encoding="utf-8"?>
+<file path=customXml/itemProps1.xml><?xml version="1.0" encoding="utf-8"?>
 <ds:datastoreItem xmlns:ds="http://schemas.openxmlformats.org/officeDocument/2006/customXml" ds:itemID="{DA4F5861-0F52-454A-9959-786AB1474437}">
   <ds:schemaRefs>
     <ds:schemaRef ds:uri="http://schemas.microsoft.com/office/2006/metadata/contentType"/>
@@ -6832,7 +6991,7 @@
 </ds:datastoreItem>
 </file>
 
-<file path=customXml/itemProps3.xml><?xml version="1.0" encoding="utf-8"?>
+<file path=customXml/itemProps2.xml><?xml version="1.0" encoding="utf-8"?>
 <ds:datastoreItem xmlns:ds="http://schemas.openxmlformats.org/officeDocument/2006/customXml" ds:itemID="{09293AD8-5A99-4C06-A3A4-50D55DCC821D}">
   <ds:schemaRefs>
     <ds:schemaRef ds:uri="http://schemas.microsoft.com/sharepoint/v3/contenttype/forms"/>
@@ -6840,10 +6999,21 @@
 </ds:datastoreItem>
 </file>
 
-<file path=customXml/itemProps4.xml><?xml version="1.0" encoding="utf-8"?>
+<file path=customXml/itemProps3.xml><?xml version="1.0" encoding="utf-8"?>
 <ds:datastoreItem xmlns:ds="http://schemas.openxmlformats.org/officeDocument/2006/customXml" ds:itemID="{F70C0343-90DE-49D6-9E4C-3DF5BC6F1CF7}">
   <ds:schemaRefs>
     <ds:schemaRef ds:uri="http://schemas.openxmlformats.org/officeDocument/2006/bibliography"/>
   </ds:schemaRefs>
 </ds:datastoreItem>
+</file>
+
+<file path=customXml/itemProps4.xml><?xml version="1.0" encoding="utf-8"?>
+<ds:datastoreItem xmlns:ds="http://schemas.openxmlformats.org/officeDocument/2006/customXml" ds:itemID="{A003E85C-9BC5-40B3-9B0F-8EA9B0C69BD6}">
+  <ds:schemaRefs>
+    <ds:schemaRef ds:uri="http://schemas.microsoft.com/office/2006/metadata/properties"/>
+    <ds:schemaRef ds:uri="http://schemas.microsoft.com/office/infopath/2007/PartnerControls"/>
+    <ds:schemaRef ds:uri="6cbd6682-8700-4380-a704-874541bb10f2"/>
+    <ds:schemaRef ds:uri="923f7a5a-c3ea-4cdd-a6d3-9a61a1c3f194"/>
+  </ds:schemaRefs>
+</ds:datastoreItem>
 </file>
</xml_diff>

<commit_message>
georienteerd en geprobeerd om de data's vanuit pdf te halen
</commit_message>
<xml_diff>
--- a/PvB SD/08 Logboek/Logboek kandidaat FP.docx
+++ b/PvB SD/08 Logboek/Logboek kandidaat FP.docx
@@ -308,8 +308,13 @@
             <w:tcW w:w="7087" w:type="dxa"/>
           </w:tcPr>
           <w:p>
-            <w:r>
-              <w:t>Prodist Software B.V.</w:t>
+            <w:proofErr w:type="spellStart"/>
+            <w:r>
+              <w:t>Prodist</w:t>
+            </w:r>
+            <w:proofErr w:type="spellEnd"/>
+            <w:r>
+              <w:t xml:space="preserve"> Software B.V.</w:t>
             </w:r>
           </w:p>
         </w:tc>
@@ -602,7 +607,61 @@
                 <w:color w:val="000000"/>
                 <w:lang w:eastAsia="zh-CN"/>
               </w:rPr>
-              <w:t>Op de eerste dag iedereen leren kennen, en wat uitleg gekregen van bijvoorbeeld hoe het bedrijf is ontstaan, wat de examenopdracht kunnen zijn, etc. Kreeg een opwarmopdracht om met framework ‘Blazor’ te beginnen, moet een webpagina waar ik een bestand kan uploaden, en dan uploadt hij naar een specifieke map. Dus ben ik daar de hele dag beziggeweest.</w:t>
+              <w:t xml:space="preserve">Op de eerste dag iedereen leren kennen, en wat uitleg gekregen van bijvoorbeeld hoe het bedrijf is ontstaan, wat de examenopdracht kunnen zijn, etc. Kreeg een opwarmopdracht om met </w:t>
+            </w:r>
+            <w:proofErr w:type="spellStart"/>
+            <w:r>
+              <w:rPr>
+                <w:rFonts w:ascii="Calibri" w:eastAsia="Times New Roman" w:hAnsi="Calibri" w:cs="Calibri"/>
+                <w:color w:val="000000"/>
+                <w:lang w:eastAsia="zh-CN"/>
+              </w:rPr>
+              <w:t>framework</w:t>
+            </w:r>
+            <w:proofErr w:type="spellEnd"/>
+            <w:r>
+              <w:rPr>
+                <w:rFonts w:ascii="Calibri" w:eastAsia="Times New Roman" w:hAnsi="Calibri" w:cs="Calibri"/>
+                <w:color w:val="000000"/>
+                <w:lang w:eastAsia="zh-CN"/>
+              </w:rPr>
+              <w:t xml:space="preserve"> ‘</w:t>
+            </w:r>
+            <w:proofErr w:type="spellStart"/>
+            <w:r>
+              <w:rPr>
+                <w:rFonts w:ascii="Calibri" w:eastAsia="Times New Roman" w:hAnsi="Calibri" w:cs="Calibri"/>
+                <w:color w:val="000000"/>
+                <w:lang w:eastAsia="zh-CN"/>
+              </w:rPr>
+              <w:t>Blazor</w:t>
+            </w:r>
+            <w:proofErr w:type="spellEnd"/>
+            <w:r>
+              <w:rPr>
+                <w:rFonts w:ascii="Calibri" w:eastAsia="Times New Roman" w:hAnsi="Calibri" w:cs="Calibri"/>
+                <w:color w:val="000000"/>
+                <w:lang w:eastAsia="zh-CN"/>
+              </w:rPr>
+              <w:t xml:space="preserve">’ te beginnen, moet een webpagina waar ik een bestand kan uploaden, en dan uploadt hij naar een specifieke map. Dus ben ik daar de hele dag </w:t>
+            </w:r>
+            <w:proofErr w:type="spellStart"/>
+            <w:r>
+              <w:rPr>
+                <w:rFonts w:ascii="Calibri" w:eastAsia="Times New Roman" w:hAnsi="Calibri" w:cs="Calibri"/>
+                <w:color w:val="000000"/>
+                <w:lang w:eastAsia="zh-CN"/>
+              </w:rPr>
+              <w:t>beziggeweest</w:t>
+            </w:r>
+            <w:proofErr w:type="spellEnd"/>
+            <w:r>
+              <w:rPr>
+                <w:rFonts w:ascii="Calibri" w:eastAsia="Times New Roman" w:hAnsi="Calibri" w:cs="Calibri"/>
+                <w:color w:val="000000"/>
+                <w:lang w:eastAsia="zh-CN"/>
+              </w:rPr>
+              <w:t>.</w:t>
             </w:r>
           </w:p>
         </w:tc>
@@ -731,13 +790,113 @@
                 <w:lang w:eastAsia="zh-CN"/>
               </w:rPr>
             </w:pPr>
-            <w:r>
-              <w:rPr>
-                <w:rFonts w:ascii="Calibri" w:eastAsia="Times New Roman" w:hAnsi="Calibri" w:cs="Calibri"/>
-                <w:color w:val="000000"/>
-                <w:lang w:eastAsia="zh-CN"/>
-              </w:rPr>
-              <w:t>Blazor webapplicatie klaar, hij gaat alle bestanden uploaden naar een map. Maar word gevraagd om Blazor in windows forms te verwerken, ben de hele dag meebezig geweest. Maar je kan niet een eigen pad te selecteren. Het is op dit moment nog hardcoded.</w:t>
+            <w:proofErr w:type="spellStart"/>
+            <w:r>
+              <w:rPr>
+                <w:rFonts w:ascii="Calibri" w:eastAsia="Times New Roman" w:hAnsi="Calibri" w:cs="Calibri"/>
+                <w:color w:val="000000"/>
+                <w:lang w:eastAsia="zh-CN"/>
+              </w:rPr>
+              <w:t>Blazor</w:t>
+            </w:r>
+            <w:proofErr w:type="spellEnd"/>
+            <w:r>
+              <w:rPr>
+                <w:rFonts w:ascii="Calibri" w:eastAsia="Times New Roman" w:hAnsi="Calibri" w:cs="Calibri"/>
+                <w:color w:val="000000"/>
+                <w:lang w:eastAsia="zh-CN"/>
+              </w:rPr>
+              <w:t xml:space="preserve"> webapplicatie klaar, hij gaat alle bestanden uploaden naar een map. Maar word gevraagd om </w:t>
+            </w:r>
+            <w:proofErr w:type="spellStart"/>
+            <w:r>
+              <w:rPr>
+                <w:rFonts w:ascii="Calibri" w:eastAsia="Times New Roman" w:hAnsi="Calibri" w:cs="Calibri"/>
+                <w:color w:val="000000"/>
+                <w:lang w:eastAsia="zh-CN"/>
+              </w:rPr>
+              <w:t>Blazor</w:t>
+            </w:r>
+            <w:proofErr w:type="spellEnd"/>
+            <w:r>
+              <w:rPr>
+                <w:rFonts w:ascii="Calibri" w:eastAsia="Times New Roman" w:hAnsi="Calibri" w:cs="Calibri"/>
+                <w:color w:val="000000"/>
+                <w:lang w:eastAsia="zh-CN"/>
+              </w:rPr>
+              <w:t xml:space="preserve"> in </w:t>
+            </w:r>
+            <w:proofErr w:type="spellStart"/>
+            <w:r>
+              <w:rPr>
+                <w:rFonts w:ascii="Calibri" w:eastAsia="Times New Roman" w:hAnsi="Calibri" w:cs="Calibri"/>
+                <w:color w:val="000000"/>
+                <w:lang w:eastAsia="zh-CN"/>
+              </w:rPr>
+              <w:t>windows</w:t>
+            </w:r>
+            <w:proofErr w:type="spellEnd"/>
+            <w:r>
+              <w:rPr>
+                <w:rFonts w:ascii="Calibri" w:eastAsia="Times New Roman" w:hAnsi="Calibri" w:cs="Calibri"/>
+                <w:color w:val="000000"/>
+                <w:lang w:eastAsia="zh-CN"/>
+              </w:rPr>
+              <w:t xml:space="preserve"> </w:t>
+            </w:r>
+            <w:proofErr w:type="spellStart"/>
+            <w:r>
+              <w:rPr>
+                <w:rFonts w:ascii="Calibri" w:eastAsia="Times New Roman" w:hAnsi="Calibri" w:cs="Calibri"/>
+                <w:color w:val="000000"/>
+                <w:lang w:eastAsia="zh-CN"/>
+              </w:rPr>
+              <w:t>forms</w:t>
+            </w:r>
+            <w:proofErr w:type="spellEnd"/>
+            <w:r>
+              <w:rPr>
+                <w:rFonts w:ascii="Calibri" w:eastAsia="Times New Roman" w:hAnsi="Calibri" w:cs="Calibri"/>
+                <w:color w:val="000000"/>
+                <w:lang w:eastAsia="zh-CN"/>
+              </w:rPr>
+              <w:t xml:space="preserve"> te verwerken, ben de hele dag </w:t>
+            </w:r>
+            <w:proofErr w:type="spellStart"/>
+            <w:r>
+              <w:rPr>
+                <w:rFonts w:ascii="Calibri" w:eastAsia="Times New Roman" w:hAnsi="Calibri" w:cs="Calibri"/>
+                <w:color w:val="000000"/>
+                <w:lang w:eastAsia="zh-CN"/>
+              </w:rPr>
+              <w:t>meebezig</w:t>
+            </w:r>
+            <w:proofErr w:type="spellEnd"/>
+            <w:r>
+              <w:rPr>
+                <w:rFonts w:ascii="Calibri" w:eastAsia="Times New Roman" w:hAnsi="Calibri" w:cs="Calibri"/>
+                <w:color w:val="000000"/>
+                <w:lang w:eastAsia="zh-CN"/>
+              </w:rPr>
+              <w:t xml:space="preserve"> geweest. Maar je kan niet een eigen pad te selecteren. Het is op dit moment nog </w:t>
+            </w:r>
+            <w:proofErr w:type="spellStart"/>
+            <w:r>
+              <w:rPr>
+                <w:rFonts w:ascii="Calibri" w:eastAsia="Times New Roman" w:hAnsi="Calibri" w:cs="Calibri"/>
+                <w:color w:val="000000"/>
+                <w:lang w:eastAsia="zh-CN"/>
+              </w:rPr>
+              <w:t>hardcoded</w:t>
+            </w:r>
+            <w:proofErr w:type="spellEnd"/>
+            <w:r>
+              <w:rPr>
+                <w:rFonts w:ascii="Calibri" w:eastAsia="Times New Roman" w:hAnsi="Calibri" w:cs="Calibri"/>
+                <w:color w:val="000000"/>
+                <w:lang w:eastAsia="zh-CN"/>
+              </w:rPr>
+              <w:t>.</w:t>
             </w:r>
           </w:p>
         </w:tc>
@@ -872,7 +1031,43 @@
                 <w:color w:val="000000"/>
                 <w:lang w:eastAsia="zh-CN"/>
               </w:rPr>
-              <w:t>Windows forms in elkaar gezet, maar wordt nogmaals gevraagd om een eigen filepath te kunnen selecteren, daar ben ik de hele dag beziggeweest, hij wil het maar niet. Nu kan de gebruiker alleen via een input zijn eigen filepath invullen.</w:t>
+              <w:t xml:space="preserve">Windows </w:t>
+            </w:r>
+            <w:proofErr w:type="spellStart"/>
+            <w:r>
+              <w:rPr>
+                <w:rFonts w:ascii="Calibri" w:eastAsia="Times New Roman" w:hAnsi="Calibri" w:cs="Calibri"/>
+                <w:color w:val="000000"/>
+                <w:lang w:eastAsia="zh-CN"/>
+              </w:rPr>
+              <w:t>forms</w:t>
+            </w:r>
+            <w:proofErr w:type="spellEnd"/>
+            <w:r>
+              <w:rPr>
+                <w:rFonts w:ascii="Calibri" w:eastAsia="Times New Roman" w:hAnsi="Calibri" w:cs="Calibri"/>
+                <w:color w:val="000000"/>
+                <w:lang w:eastAsia="zh-CN"/>
+              </w:rPr>
+              <w:t xml:space="preserve"> in elkaar gezet, maar wordt nogmaals gevraagd om een eigen filepath te kunnen selecteren, daar ben ik de hele dag </w:t>
+            </w:r>
+            <w:proofErr w:type="spellStart"/>
+            <w:r>
+              <w:rPr>
+                <w:rFonts w:ascii="Calibri" w:eastAsia="Times New Roman" w:hAnsi="Calibri" w:cs="Calibri"/>
+                <w:color w:val="000000"/>
+                <w:lang w:eastAsia="zh-CN"/>
+              </w:rPr>
+              <w:t>beziggeweest</w:t>
+            </w:r>
+            <w:proofErr w:type="spellEnd"/>
+            <w:r>
+              <w:rPr>
+                <w:rFonts w:ascii="Calibri" w:eastAsia="Times New Roman" w:hAnsi="Calibri" w:cs="Calibri"/>
+                <w:color w:val="000000"/>
+                <w:lang w:eastAsia="zh-CN"/>
+              </w:rPr>
+              <w:t>, hij wil het maar niet. Nu kan de gebruiker alleen via een input zijn eigen filepath invullen.</w:t>
             </w:r>
           </w:p>
         </w:tc>
@@ -1007,7 +1202,43 @@
                 <w:color w:val="000000"/>
                 <w:lang w:eastAsia="zh-CN"/>
               </w:rPr>
-              <w:t xml:space="preserve">De gebruiker kan via een knop een eigen pad selecteren, dus het gaat niet alleen maar via een inputveld, en hij slaat het nieuwe pad ook gelijk op in een json-bestand, (alleen in de verkeerde json). Eind van de dag kwam ik pas </w:t>
+              <w:t xml:space="preserve">De gebruiker kan via een knop een eigen pad selecteren, dus het gaat niet alleen maar via een inputveld, en hij slaat het nieuwe pad ook gelijk op in een </w:t>
+            </w:r>
+            <w:proofErr w:type="spellStart"/>
+            <w:r>
+              <w:rPr>
+                <w:rFonts w:ascii="Calibri" w:eastAsia="Times New Roman" w:hAnsi="Calibri" w:cs="Calibri"/>
+                <w:color w:val="000000"/>
+                <w:lang w:eastAsia="zh-CN"/>
+              </w:rPr>
+              <w:t>json</w:t>
+            </w:r>
+            <w:proofErr w:type="spellEnd"/>
+            <w:r>
+              <w:rPr>
+                <w:rFonts w:ascii="Calibri" w:eastAsia="Times New Roman" w:hAnsi="Calibri" w:cs="Calibri"/>
+                <w:color w:val="000000"/>
+                <w:lang w:eastAsia="zh-CN"/>
+              </w:rPr>
+              <w:t xml:space="preserve">-bestand, (alleen in de verkeerde </w:t>
+            </w:r>
+            <w:proofErr w:type="spellStart"/>
+            <w:r>
+              <w:rPr>
+                <w:rFonts w:ascii="Calibri" w:eastAsia="Times New Roman" w:hAnsi="Calibri" w:cs="Calibri"/>
+                <w:color w:val="000000"/>
+                <w:lang w:eastAsia="zh-CN"/>
+              </w:rPr>
+              <w:t>json</w:t>
+            </w:r>
+            <w:proofErr w:type="spellEnd"/>
+            <w:r>
+              <w:rPr>
+                <w:rFonts w:ascii="Calibri" w:eastAsia="Times New Roman" w:hAnsi="Calibri" w:cs="Calibri"/>
+                <w:color w:val="000000"/>
+                <w:lang w:eastAsia="zh-CN"/>
+              </w:rPr>
+              <w:t xml:space="preserve">). Eind van de dag kwam ik pas </w:t>
             </w:r>
             <w:r>
               <w:rPr>
@@ -1391,13 +1622,23 @@
               </w:rPr>
               <w:t xml:space="preserve"> </w:t>
             </w:r>
-            <w:r>
-              <w:rPr>
-                <w:rFonts w:ascii="Calibri" w:eastAsia="Times New Roman" w:hAnsi="Calibri" w:cs="Calibri"/>
-                <w:color w:val="000000"/>
-                <w:lang w:eastAsia="zh-CN"/>
-              </w:rPr>
-              <w:t xml:space="preserve">Trello bord aangemaakt zodat ik een </w:t>
+            <w:proofErr w:type="spellStart"/>
+            <w:r>
+              <w:rPr>
+                <w:rFonts w:ascii="Calibri" w:eastAsia="Times New Roman" w:hAnsi="Calibri" w:cs="Calibri"/>
+                <w:color w:val="000000"/>
+                <w:lang w:eastAsia="zh-CN"/>
+              </w:rPr>
+              <w:t>Trello</w:t>
+            </w:r>
+            <w:proofErr w:type="spellEnd"/>
+            <w:r>
+              <w:rPr>
+                <w:rFonts w:ascii="Calibri" w:eastAsia="Times New Roman" w:hAnsi="Calibri" w:cs="Calibri"/>
+                <w:color w:val="000000"/>
+                <w:lang w:eastAsia="zh-CN"/>
+              </w:rPr>
+              <w:t xml:space="preserve"> bord aangemaakt zodat ik een </w:t>
             </w:r>
             <w:r>
               <w:rPr>
@@ -1489,7 +1730,16 @@
                 <w:color w:val="000000"/>
                 <w:lang w:eastAsia="zh-CN"/>
               </w:rPr>
-              <w:t>3. Georiënteerd op alle data van PDF eruit halen, verder genereer een nieuw XML</w:t>
+              <w:t xml:space="preserve">3. Georiënteerd op alle data van PDF eruit halen, verder genereer een nieuw </w:t>
+            </w:r>
+            <w:proofErr w:type="spellStart"/>
+            <w:r>
+              <w:rPr>
+                <w:rFonts w:ascii="Calibri" w:eastAsia="Times New Roman" w:hAnsi="Calibri" w:cs="Calibri"/>
+                <w:color w:val="000000"/>
+                <w:lang w:eastAsia="zh-CN"/>
+              </w:rPr>
+              <w:t>XML</w:t>
             </w:r>
             <w:r>
               <w:rPr>
@@ -1513,7 +1763,16 @@
                 <w:color w:val="000000"/>
                 <w:lang w:eastAsia="zh-CN"/>
               </w:rPr>
-              <w:t>d.</w:t>
+              <w:t>d</w:t>
+            </w:r>
+            <w:proofErr w:type="spellEnd"/>
+            <w:r>
+              <w:rPr>
+                <w:rFonts w:ascii="Calibri" w:eastAsia="Times New Roman" w:hAnsi="Calibri" w:cs="Calibri"/>
+                <w:color w:val="000000"/>
+                <w:lang w:eastAsia="zh-CN"/>
+              </w:rPr>
+              <w:t>.</w:t>
             </w:r>
           </w:p>
         </w:tc>
@@ -2117,39 +2376,187 @@
                 <w:color w:val="000000"/>
                 <w:lang w:eastAsia="zh-CN"/>
               </w:rPr>
+              <w:t>1</w:t>
+            </w:r>
+            <w:r>
+              <w:rPr>
+                <w:rFonts w:ascii="Calibri" w:eastAsia="Times New Roman" w:hAnsi="Calibri" w:cs="Calibri"/>
+                <w:color w:val="000000"/>
+                <w:lang w:eastAsia="zh-CN"/>
+              </w:rPr>
+              <w:t xml:space="preserve">. </w:t>
+            </w:r>
+            <w:r>
+              <w:rPr>
+                <w:rFonts w:ascii="Calibri" w:eastAsia="Times New Roman" w:hAnsi="Calibri" w:cs="Calibri"/>
+                <w:color w:val="000000"/>
+                <w:lang w:eastAsia="zh-CN"/>
+              </w:rPr>
+              <w:t xml:space="preserve">Georiënteerd op alle data van PDF eruit halen, verder genereer een nieuw </w:t>
+            </w:r>
+            <w:proofErr w:type="spellStart"/>
+            <w:r>
+              <w:rPr>
+                <w:rFonts w:ascii="Calibri" w:eastAsia="Times New Roman" w:hAnsi="Calibri" w:cs="Calibri"/>
+                <w:color w:val="000000"/>
+                <w:lang w:eastAsia="zh-CN"/>
+              </w:rPr>
+              <w:t>XML-bestand</w:t>
+            </w:r>
+            <w:proofErr w:type="spellEnd"/>
+            <w:r>
+              <w:rPr>
+                <w:rFonts w:ascii="Calibri" w:eastAsia="Times New Roman" w:hAnsi="Calibri" w:cs="Calibri"/>
+                <w:color w:val="000000"/>
+                <w:lang w:eastAsia="zh-CN"/>
+              </w:rPr>
+              <w:t>.</w:t>
+            </w:r>
+            <w:r>
+              <w:rPr>
+                <w:rFonts w:ascii="Calibri" w:eastAsia="Times New Roman" w:hAnsi="Calibri" w:cs="Calibri"/>
+                <w:color w:val="000000"/>
+                <w:lang w:eastAsia="zh-CN"/>
+              </w:rPr>
+              <w:t xml:space="preserve"> Alles is </w:t>
+            </w:r>
+            <w:proofErr w:type="spellStart"/>
+            <w:r>
+              <w:rPr>
+                <w:rFonts w:ascii="Calibri" w:eastAsia="Times New Roman" w:hAnsi="Calibri" w:cs="Calibri"/>
+                <w:color w:val="000000"/>
+                <w:lang w:eastAsia="zh-CN"/>
+              </w:rPr>
+              <w:t>hardcoded</w:t>
+            </w:r>
+            <w:proofErr w:type="spellEnd"/>
+            <w:r>
+              <w:rPr>
+                <w:rFonts w:ascii="Calibri" w:eastAsia="Times New Roman" w:hAnsi="Calibri" w:cs="Calibri"/>
+                <w:color w:val="000000"/>
+                <w:lang w:eastAsia="zh-CN"/>
+              </w:rPr>
+              <w:t xml:space="preserve">, waar het </w:t>
+            </w:r>
+            <w:proofErr w:type="spellStart"/>
+            <w:r>
+              <w:rPr>
+                <w:rFonts w:ascii="Calibri" w:eastAsia="Times New Roman" w:hAnsi="Calibri" w:cs="Calibri"/>
+                <w:color w:val="000000"/>
+                <w:lang w:eastAsia="zh-CN"/>
+              </w:rPr>
+              <w:t>PDF-bestand</w:t>
+            </w:r>
+            <w:proofErr w:type="spellEnd"/>
+            <w:r>
+              <w:rPr>
+                <w:rFonts w:ascii="Calibri" w:eastAsia="Times New Roman" w:hAnsi="Calibri" w:cs="Calibri"/>
+                <w:color w:val="000000"/>
+                <w:lang w:eastAsia="zh-CN"/>
+              </w:rPr>
+              <w:t xml:space="preserve"> vandaan komt, en waar de </w:t>
+            </w:r>
+            <w:proofErr w:type="spellStart"/>
+            <w:r>
+              <w:rPr>
+                <w:rFonts w:ascii="Calibri" w:eastAsia="Times New Roman" w:hAnsi="Calibri" w:cs="Calibri"/>
+                <w:color w:val="000000"/>
+                <w:lang w:eastAsia="zh-CN"/>
+              </w:rPr>
+              <w:t>XML-bestand</w:t>
+            </w:r>
+            <w:proofErr w:type="spellEnd"/>
+            <w:r>
+              <w:rPr>
+                <w:rFonts w:ascii="Calibri" w:eastAsia="Times New Roman" w:hAnsi="Calibri" w:cs="Calibri"/>
+                <w:color w:val="000000"/>
+                <w:lang w:eastAsia="zh-CN"/>
+              </w:rPr>
+              <w:t xml:space="preserve"> </w:t>
+            </w:r>
+            <w:proofErr w:type="spellStart"/>
+            <w:r>
+              <w:rPr>
+                <w:rFonts w:ascii="Calibri" w:eastAsia="Times New Roman" w:hAnsi="Calibri" w:cs="Calibri"/>
+                <w:color w:val="000000"/>
+                <w:lang w:eastAsia="zh-CN"/>
+              </w:rPr>
+              <w:t>geupload</w:t>
+            </w:r>
+            <w:proofErr w:type="spellEnd"/>
+            <w:r>
+              <w:rPr>
+                <w:rFonts w:ascii="Calibri" w:eastAsia="Times New Roman" w:hAnsi="Calibri" w:cs="Calibri"/>
+                <w:color w:val="000000"/>
+                <w:lang w:eastAsia="zh-CN"/>
+              </w:rPr>
+              <w:t xml:space="preserve"> wordt, geprobeerd om de data in een variabel te zetten. Wat ik ervan kan maken is, </w:t>
+            </w:r>
+            <w:r>
+              <w:rPr>
+                <w:rFonts w:ascii="Calibri" w:eastAsia="Times New Roman" w:hAnsi="Calibri" w:cs="Calibri"/>
+                <w:color w:val="000000"/>
+                <w:lang w:eastAsia="zh-CN"/>
+              </w:rPr>
+              <w:t>veel ‘</w:t>
+            </w:r>
+            <w:proofErr w:type="spellStart"/>
+            <w:r>
+              <w:rPr>
+                <w:rFonts w:ascii="Calibri" w:eastAsia="Times New Roman" w:hAnsi="Calibri" w:cs="Calibri"/>
+                <w:color w:val="000000"/>
+                <w:lang w:eastAsia="zh-CN"/>
+              </w:rPr>
+              <w:t>substring</w:t>
+            </w:r>
+            <w:proofErr w:type="spellEnd"/>
+            <w:r>
+              <w:rPr>
+                <w:rFonts w:ascii="Calibri" w:eastAsia="Times New Roman" w:hAnsi="Calibri" w:cs="Calibri"/>
+                <w:color w:val="000000"/>
+                <w:lang w:eastAsia="zh-CN"/>
+              </w:rPr>
+              <w:t xml:space="preserve">’ gebruiken. </w:t>
+            </w:r>
+          </w:p>
+        </w:tc>
+        <w:tc>
+          <w:tcPr>
+            <w:tcW w:w="1208" w:type="dxa"/>
+            <w:tcBorders>
+              <w:top w:val="nil"/>
+              <w:left w:val="nil"/>
+              <w:bottom w:val="single" w:sz="8" w:space="0" w:color="auto"/>
+              <w:right w:val="single" w:sz="8" w:space="0" w:color="auto"/>
+            </w:tcBorders>
+            <w:shd w:val="clear" w:color="auto" w:fill="auto"/>
+            <w:vAlign w:val="center"/>
+            <w:hideMark/>
+          </w:tcPr>
+          <w:p>
+            <w:pPr>
+              <w:spacing w:line="240" w:lineRule="auto"/>
+              <w:rPr>
+                <w:rFonts w:ascii="Calibri" w:eastAsia="Times New Roman" w:hAnsi="Calibri" w:cs="Calibri"/>
+                <w:color w:val="000000"/>
+                <w:lang w:eastAsia="zh-CN"/>
+              </w:rPr>
+            </w:pPr>
+            <w:r>
+              <w:rPr>
+                <w:rFonts w:ascii="Calibri" w:eastAsia="Times New Roman" w:hAnsi="Calibri" w:cs="Calibri"/>
+                <w:color w:val="000000"/>
+                <w:lang w:eastAsia="zh-CN"/>
+              </w:rPr>
               <w:t> </w:t>
             </w:r>
-          </w:p>
-        </w:tc>
-        <w:tc>
-          <w:tcPr>
-            <w:tcW w:w="1208" w:type="dxa"/>
-            <w:tcBorders>
-              <w:top w:val="nil"/>
-              <w:left w:val="nil"/>
-              <w:bottom w:val="single" w:sz="8" w:space="0" w:color="auto"/>
-              <w:right w:val="single" w:sz="8" w:space="0" w:color="auto"/>
-            </w:tcBorders>
-            <w:shd w:val="clear" w:color="auto" w:fill="auto"/>
-            <w:vAlign w:val="center"/>
-            <w:hideMark/>
-          </w:tcPr>
-          <w:p>
-            <w:pPr>
-              <w:spacing w:line="240" w:lineRule="auto"/>
-              <w:rPr>
-                <w:rFonts w:ascii="Calibri" w:eastAsia="Times New Roman" w:hAnsi="Calibri" w:cs="Calibri"/>
-                <w:color w:val="000000"/>
-                <w:lang w:eastAsia="zh-CN"/>
-              </w:rPr>
-            </w:pPr>
-            <w:r>
-              <w:rPr>
-                <w:rFonts w:ascii="Calibri" w:eastAsia="Times New Roman" w:hAnsi="Calibri" w:cs="Calibri"/>
-                <w:color w:val="000000"/>
-                <w:lang w:eastAsia="zh-CN"/>
-              </w:rPr>
-              <w:t> </w:t>
+            <w:r>
+              <w:rPr>
+                <w:rFonts w:ascii="Calibri" w:eastAsia="Times New Roman" w:hAnsi="Calibri" w:cs="Calibri"/>
+                <w:color w:val="000000"/>
+                <w:lang w:eastAsia="zh-CN"/>
+              </w:rPr>
+              <w:t>8</w:t>
             </w:r>
           </w:p>
         </w:tc>
@@ -4684,6 +5091,95 @@
     </w:lvl>
   </w:abstractNum>
   <w:abstractNum w:abstractNumId="6" w15:restartNumberingAfterBreak="0">
+    <w:nsid w:val="3DD84BFC"/>
+    <w:multiLevelType w:val="hybridMultilevel"/>
+    <w:tmpl w:val="CB808A18"/>
+    <w:lvl w:ilvl="0" w:tplc="54406D8A">
+      <w:start w:val="1"/>
+      <w:numFmt w:val="decimal"/>
+      <w:lvlText w:val="%1."/>
+      <w:lvlJc w:val="left"/>
+      <w:pPr>
+        <w:ind w:left="408" w:hanging="360"/>
+      </w:pPr>
+      <w:rPr>
+        <w:rFonts w:hint="default"/>
+      </w:rPr>
+    </w:lvl>
+    <w:lvl w:ilvl="1" w:tplc="04130019" w:tentative="1">
+      <w:start w:val="1"/>
+      <w:numFmt w:val="lowerLetter"/>
+      <w:lvlText w:val="%2."/>
+      <w:lvlJc w:val="left"/>
+      <w:pPr>
+        <w:ind w:left="1128" w:hanging="360"/>
+      </w:pPr>
+    </w:lvl>
+    <w:lvl w:ilvl="2" w:tplc="0413001B" w:tentative="1">
+      <w:start w:val="1"/>
+      <w:numFmt w:val="lowerRoman"/>
+      <w:lvlText w:val="%3."/>
+      <w:lvlJc w:val="right"/>
+      <w:pPr>
+        <w:ind w:left="1848" w:hanging="180"/>
+      </w:pPr>
+    </w:lvl>
+    <w:lvl w:ilvl="3" w:tplc="0413000F" w:tentative="1">
+      <w:start w:val="1"/>
+      <w:numFmt w:val="decimal"/>
+      <w:lvlText w:val="%4."/>
+      <w:lvlJc w:val="left"/>
+      <w:pPr>
+        <w:ind w:left="2568" w:hanging="360"/>
+      </w:pPr>
+    </w:lvl>
+    <w:lvl w:ilvl="4" w:tplc="04130019" w:tentative="1">
+      <w:start w:val="1"/>
+      <w:numFmt w:val="lowerLetter"/>
+      <w:lvlText w:val="%5."/>
+      <w:lvlJc w:val="left"/>
+      <w:pPr>
+        <w:ind w:left="3288" w:hanging="360"/>
+      </w:pPr>
+    </w:lvl>
+    <w:lvl w:ilvl="5" w:tplc="0413001B" w:tentative="1">
+      <w:start w:val="1"/>
+      <w:numFmt w:val="lowerRoman"/>
+      <w:lvlText w:val="%6."/>
+      <w:lvlJc w:val="right"/>
+      <w:pPr>
+        <w:ind w:left="4008" w:hanging="180"/>
+      </w:pPr>
+    </w:lvl>
+    <w:lvl w:ilvl="6" w:tplc="0413000F" w:tentative="1">
+      <w:start w:val="1"/>
+      <w:numFmt w:val="decimal"/>
+      <w:lvlText w:val="%7."/>
+      <w:lvlJc w:val="left"/>
+      <w:pPr>
+        <w:ind w:left="4728" w:hanging="360"/>
+      </w:pPr>
+    </w:lvl>
+    <w:lvl w:ilvl="7" w:tplc="04130019" w:tentative="1">
+      <w:start w:val="1"/>
+      <w:numFmt w:val="lowerLetter"/>
+      <w:lvlText w:val="%8."/>
+      <w:lvlJc w:val="left"/>
+      <w:pPr>
+        <w:ind w:left="5448" w:hanging="360"/>
+      </w:pPr>
+    </w:lvl>
+    <w:lvl w:ilvl="8" w:tplc="0413001B" w:tentative="1">
+      <w:start w:val="1"/>
+      <w:numFmt w:val="lowerRoman"/>
+      <w:lvlText w:val="%9."/>
+      <w:lvlJc w:val="right"/>
+      <w:pPr>
+        <w:ind w:left="6168" w:hanging="180"/>
+      </w:pPr>
+    </w:lvl>
+  </w:abstractNum>
+  <w:abstractNum w:abstractNumId="7" w15:restartNumberingAfterBreak="0">
     <w:nsid w:val="3F8F18DF"/>
     <w:multiLevelType w:val="hybridMultilevel"/>
     <w:tmpl w:val="1692509E"/>
@@ -4772,7 +5268,7 @@
       </w:pPr>
     </w:lvl>
   </w:abstractNum>
-  <w:abstractNum w:abstractNumId="7" w15:restartNumberingAfterBreak="0">
+  <w:abstractNum w:abstractNumId="8" w15:restartNumberingAfterBreak="0">
     <w:nsid w:val="56AB3633"/>
     <w:multiLevelType w:val="hybridMultilevel"/>
     <w:tmpl w:val="E4C4EBDC"/>
@@ -4885,7 +5381,7 @@
       </w:rPr>
     </w:lvl>
   </w:abstractNum>
-  <w:abstractNum w:abstractNumId="8" w15:restartNumberingAfterBreak="0">
+  <w:abstractNum w:abstractNumId="9" w15:restartNumberingAfterBreak="0">
     <w:nsid w:val="5ABE00B0"/>
     <w:multiLevelType w:val="hybridMultilevel"/>
     <w:tmpl w:val="897E3D1A"/>
@@ -4974,7 +5470,7 @@
       </w:pPr>
     </w:lvl>
   </w:abstractNum>
-  <w:abstractNum w:abstractNumId="9" w15:restartNumberingAfterBreak="0">
+  <w:abstractNum w:abstractNumId="10" w15:restartNumberingAfterBreak="0">
     <w:nsid w:val="5C282652"/>
     <w:multiLevelType w:val="hybridMultilevel"/>
     <w:tmpl w:val="C1520F16"/>
@@ -5063,7 +5559,7 @@
       </w:pPr>
     </w:lvl>
   </w:abstractNum>
-  <w:abstractNum w:abstractNumId="10" w15:restartNumberingAfterBreak="0">
+  <w:abstractNum w:abstractNumId="11" w15:restartNumberingAfterBreak="0">
     <w:nsid w:val="65035DE8"/>
     <w:multiLevelType w:val="hybridMultilevel"/>
     <w:tmpl w:val="022CC986"/>
@@ -5152,7 +5648,7 @@
       </w:pPr>
     </w:lvl>
   </w:abstractNum>
-  <w:abstractNum w:abstractNumId="11" w15:restartNumberingAfterBreak="0">
+  <w:abstractNum w:abstractNumId="12" w15:restartNumberingAfterBreak="0">
     <w:nsid w:val="663547A9"/>
     <w:multiLevelType w:val="hybridMultilevel"/>
     <w:tmpl w:val="15AA6A48"/>
@@ -5241,7 +5737,7 @@
       </w:pPr>
     </w:lvl>
   </w:abstractNum>
-  <w:abstractNum w:abstractNumId="12" w15:restartNumberingAfterBreak="0">
+  <w:abstractNum w:abstractNumId="13" w15:restartNumberingAfterBreak="0">
     <w:nsid w:val="69484761"/>
     <w:multiLevelType w:val="hybridMultilevel"/>
     <w:tmpl w:val="23303066"/>
@@ -5327,7 +5823,7 @@
       </w:pPr>
     </w:lvl>
   </w:abstractNum>
-  <w:abstractNum w:abstractNumId="13" w15:restartNumberingAfterBreak="0">
+  <w:abstractNum w:abstractNumId="14" w15:restartNumberingAfterBreak="0">
     <w:nsid w:val="756753E5"/>
     <w:multiLevelType w:val="multilevel"/>
     <w:tmpl w:val="EF2AA75C"/>
@@ -5442,16 +5938,16 @@
     </w:lvl>
   </w:abstractNum>
   <w:num w:numId="1" w16cid:durableId="1359575939">
-    <w:abstractNumId w:val="12"/>
+    <w:abstractNumId w:val="13"/>
   </w:num>
   <w:num w:numId="2" w16cid:durableId="418915271">
     <w:abstractNumId w:val="1"/>
   </w:num>
   <w:num w:numId="3" w16cid:durableId="1684670109">
-    <w:abstractNumId w:val="7"/>
+    <w:abstractNumId w:val="8"/>
   </w:num>
   <w:num w:numId="4" w16cid:durableId="132480159">
-    <w:abstractNumId w:val="13"/>
+    <w:abstractNumId w:val="14"/>
   </w:num>
   <w:num w:numId="5" w16cid:durableId="1366903114">
     <w:abstractNumId w:val="4"/>
@@ -5460,7 +5956,7 @@
     <w:abstractNumId w:val="5"/>
   </w:num>
   <w:num w:numId="7" w16cid:durableId="1253583383">
-    <w:abstractNumId w:val="10"/>
+    <w:abstractNumId w:val="11"/>
   </w:num>
   <w:num w:numId="8" w16cid:durableId="1186215846">
     <w:abstractNumId w:val="2"/>
@@ -5469,19 +5965,22 @@
     <w:abstractNumId w:val="0"/>
   </w:num>
   <w:num w:numId="10" w16cid:durableId="616912605">
-    <w:abstractNumId w:val="8"/>
+    <w:abstractNumId w:val="9"/>
   </w:num>
   <w:num w:numId="11" w16cid:durableId="998655981">
-    <w:abstractNumId w:val="6"/>
+    <w:abstractNumId w:val="7"/>
   </w:num>
   <w:num w:numId="12" w16cid:durableId="177431400">
-    <w:abstractNumId w:val="11"/>
+    <w:abstractNumId w:val="12"/>
   </w:num>
   <w:num w:numId="13" w16cid:durableId="1113019079">
-    <w:abstractNumId w:val="9"/>
+    <w:abstractNumId w:val="10"/>
   </w:num>
   <w:num w:numId="14" w16cid:durableId="478034285">
     <w:abstractNumId w:val="3"/>
+  </w:num>
+  <w:num w:numId="15" w16cid:durableId="1673486483">
+    <w:abstractNumId w:val="6"/>
   </w:num>
 </w:numbering>
 </file>
@@ -6499,6 +6998,75 @@
 </file>
 
 <file path=customXml/item1.xml><?xml version="1.0" encoding="utf-8"?>
+<p:properties xmlns:p="http://schemas.microsoft.com/office/2006/metadata/properties" xmlns:xsi="http://www.w3.org/2001/XMLSchema-instance" xmlns:pc="http://schemas.microsoft.com/office/infopath/2007/PartnerControls">
+  <documentManagement>
+    <Math_Settings xmlns="6cbd6682-8700-4380-a704-874541bb10f2" xsi:nil="true"/>
+    <Self_Registration_Enabled xmlns="6cbd6682-8700-4380-a704-874541bb10f2" xsi:nil="true"/>
+    <Invited_Teachers xmlns="6cbd6682-8700-4380-a704-874541bb10f2" xsi:nil="true"/>
+    <IsNotebookLocked xmlns="6cbd6682-8700-4380-a704-874541bb10f2" xsi:nil="true"/>
+    <Templates xmlns="6cbd6682-8700-4380-a704-874541bb10f2" xsi:nil="true"/>
+    <Students xmlns="6cbd6682-8700-4380-a704-874541bb10f2">
+      <UserInfo>
+        <DisplayName/>
+        <AccountId xsi:nil="true"/>
+        <AccountType/>
+      </UserInfo>
+    </Students>
+    <LMS_Mappings xmlns="6cbd6682-8700-4380-a704-874541bb10f2" xsi:nil="true"/>
+    <NotebookType xmlns="6cbd6682-8700-4380-a704-874541bb10f2" xsi:nil="true"/>
+    <Teachers xmlns="6cbd6682-8700-4380-a704-874541bb10f2">
+      <UserInfo>
+        <DisplayName/>
+        <AccountId xsi:nil="true"/>
+        <AccountType/>
+      </UserInfo>
+    </Teachers>
+    <Student_Groups xmlns="6cbd6682-8700-4380-a704-874541bb10f2">
+      <UserInfo>
+        <DisplayName/>
+        <AccountId xsi:nil="true"/>
+        <AccountType/>
+      </UserInfo>
+    </Student_Groups>
+    <AppVersion xmlns="6cbd6682-8700-4380-a704-874541bb10f2" xsi:nil="true"/>
+    <Has_Teacher_Only_SectionGroup xmlns="6cbd6682-8700-4380-a704-874541bb10f2" xsi:nil="true"/>
+    <TaxCatchAll xmlns="923f7a5a-c3ea-4cdd-a6d3-9a61a1c3f194" xsi:nil="true"/>
+    <Owner xmlns="6cbd6682-8700-4380-a704-874541bb10f2">
+      <UserInfo>
+        <DisplayName/>
+        <AccountId xsi:nil="true"/>
+        <AccountType/>
+      </UserInfo>
+    </Owner>
+    <Distribution_Groups xmlns="6cbd6682-8700-4380-a704-874541bb10f2" xsi:nil="true"/>
+    <lcf76f155ced4ddcb4097134ff3c332f xmlns="6cbd6682-8700-4380-a704-874541bb10f2">
+      <Terms xmlns="http://schemas.microsoft.com/office/infopath/2007/PartnerControls"/>
+    </lcf76f155ced4ddcb4097134ff3c332f>
+    <FolderType xmlns="6cbd6682-8700-4380-a704-874541bb10f2" xsi:nil="true"/>
+    <CultureName xmlns="6cbd6682-8700-4380-a704-874541bb10f2" xsi:nil="true"/>
+    <TeamsChannelId xmlns="6cbd6682-8700-4380-a704-874541bb10f2" xsi:nil="true"/>
+    <Invited_Students xmlns="6cbd6682-8700-4380-a704-874541bb10f2" xsi:nil="true"/>
+    <DefaultSectionNames xmlns="6cbd6682-8700-4380-a704-874541bb10f2" xsi:nil="true"/>
+    <Is_Collaboration_Space_Locked xmlns="6cbd6682-8700-4380-a704-874541bb10f2" xsi:nil="true"/>
+    <Teams_Channel_Section_Location xmlns="6cbd6682-8700-4380-a704-874541bb10f2" xsi:nil="true"/>
+  </documentManagement>
+</p:properties>
+</file>
+
+<file path=customXml/item2.xml><?xml version="1.0" encoding="utf-8"?>
+<b:Sources xmlns:b="http://schemas.openxmlformats.org/officeDocument/2006/bibliography" xmlns="http://schemas.openxmlformats.org/officeDocument/2006/bibliography" SelectedStyle="\APASixthEditionOfficeOnline.xsl" StyleName="APA" Version="6"/>
+</file>
+
+<file path=customXml/item3.xml><?xml version="1.0" encoding="utf-8"?>
+<?mso-contentType ?>
+<FormTemplates xmlns="http://schemas.microsoft.com/sharepoint/v3/contenttype/forms">
+  <Display>DocumentLibraryForm</Display>
+  <Edit>DocumentLibraryForm</Edit>
+  <New>DocumentLibraryForm</New>
+</FormTemplates>
+</file>
+
+<file path=customXml/item4.xml><?xml version="1.0" encoding="utf-8"?>
 <ct:contentTypeSchema xmlns:ct="http://schemas.microsoft.com/office/2006/metadata/contentType" xmlns:ma="http://schemas.microsoft.com/office/2006/metadata/properties/metaAttributes" ct:_="" ma:_="" ma:contentTypeName="Document" ma:contentTypeID="0x010100D2745451F3B2044898A30ACD4533A9CC" ma:contentTypeVersion="33" ma:contentTypeDescription="Een nieuw document maken." ma:contentTypeScope="" ma:versionID="767d9f31b994214e3a68b222f599d6f8">
   <xsd:schema xmlns:xsd="http://www.w3.org/2001/XMLSchema" xmlns:xs="http://www.w3.org/2001/XMLSchema" xmlns:p="http://schemas.microsoft.com/office/2006/metadata/properties" xmlns:ns2="6cbd6682-8700-4380-a704-874541bb10f2" xmlns:ns3="923f7a5a-c3ea-4cdd-a6d3-9a61a1c3f194" targetNamespace="http://schemas.microsoft.com/office/2006/metadata/properties" ma:root="true" ma:fieldsID="1ef1fa2fe033d0da28f922b8477d45fc" ns2:_="" ns3:_="">
     <xsd:import namespace="6cbd6682-8700-4380-a704-874541bb10f2"/>
@@ -6903,76 +7471,34 @@
 </ct:contentTypeSchema>
 </file>
 
-<file path=customXml/item2.xml><?xml version="1.0" encoding="utf-8"?>
-<?mso-contentType ?>
-<FormTemplates xmlns="http://schemas.microsoft.com/sharepoint/v3/contenttype/forms">
-  <Display>DocumentLibraryForm</Display>
-  <Edit>DocumentLibraryForm</Edit>
-  <New>DocumentLibraryForm</New>
-</FormTemplates>
+<file path=customXml/itemProps1.xml><?xml version="1.0" encoding="utf-8"?>
+<ds:datastoreItem xmlns:ds="http://schemas.openxmlformats.org/officeDocument/2006/customXml" ds:itemID="{A003E85C-9BC5-40B3-9B0F-8EA9B0C69BD6}">
+  <ds:schemaRefs>
+    <ds:schemaRef ds:uri="http://schemas.microsoft.com/office/2006/metadata/properties"/>
+    <ds:schemaRef ds:uri="http://schemas.microsoft.com/office/infopath/2007/PartnerControls"/>
+    <ds:schemaRef ds:uri="6cbd6682-8700-4380-a704-874541bb10f2"/>
+    <ds:schemaRef ds:uri="923f7a5a-c3ea-4cdd-a6d3-9a61a1c3f194"/>
+  </ds:schemaRefs>
+</ds:datastoreItem>
 </file>
 
-<file path=customXml/item3.xml><?xml version="1.0" encoding="utf-8"?>
-<b:Sources xmlns:b="http://schemas.openxmlformats.org/officeDocument/2006/bibliography" xmlns="http://schemas.openxmlformats.org/officeDocument/2006/bibliography" SelectedStyle="\APASixthEditionOfficeOnline.xsl" StyleName="APA" Version="6"/>
+<file path=customXml/itemProps2.xml><?xml version="1.0" encoding="utf-8"?>
+<ds:datastoreItem xmlns:ds="http://schemas.openxmlformats.org/officeDocument/2006/customXml" ds:itemID="{F70C0343-90DE-49D6-9E4C-3DF5BC6F1CF7}">
+  <ds:schemaRefs>
+    <ds:schemaRef ds:uri="http://schemas.openxmlformats.org/officeDocument/2006/bibliography"/>
+  </ds:schemaRefs>
+</ds:datastoreItem>
 </file>
 
-<file path=customXml/item4.xml><?xml version="1.0" encoding="utf-8"?>
-<p:properties xmlns:p="http://schemas.microsoft.com/office/2006/metadata/properties" xmlns:xsi="http://www.w3.org/2001/XMLSchema-instance" xmlns:pc="http://schemas.microsoft.com/office/infopath/2007/PartnerControls">
-  <documentManagement>
-    <Math_Settings xmlns="6cbd6682-8700-4380-a704-874541bb10f2" xsi:nil="true"/>
-    <Self_Registration_Enabled xmlns="6cbd6682-8700-4380-a704-874541bb10f2" xsi:nil="true"/>
-    <Invited_Teachers xmlns="6cbd6682-8700-4380-a704-874541bb10f2" xsi:nil="true"/>
-    <IsNotebookLocked xmlns="6cbd6682-8700-4380-a704-874541bb10f2" xsi:nil="true"/>
-    <Templates xmlns="6cbd6682-8700-4380-a704-874541bb10f2" xsi:nil="true"/>
-    <Students xmlns="6cbd6682-8700-4380-a704-874541bb10f2">
-      <UserInfo>
-        <DisplayName/>
-        <AccountId xsi:nil="true"/>
-        <AccountType/>
-      </UserInfo>
-    </Students>
-    <LMS_Mappings xmlns="6cbd6682-8700-4380-a704-874541bb10f2" xsi:nil="true"/>
-    <NotebookType xmlns="6cbd6682-8700-4380-a704-874541bb10f2" xsi:nil="true"/>
-    <Teachers xmlns="6cbd6682-8700-4380-a704-874541bb10f2">
-      <UserInfo>
-        <DisplayName/>
-        <AccountId xsi:nil="true"/>
-        <AccountType/>
-      </UserInfo>
-    </Teachers>
-    <Student_Groups xmlns="6cbd6682-8700-4380-a704-874541bb10f2">
-      <UserInfo>
-        <DisplayName/>
-        <AccountId xsi:nil="true"/>
-        <AccountType/>
-      </UserInfo>
-    </Student_Groups>
-    <AppVersion xmlns="6cbd6682-8700-4380-a704-874541bb10f2" xsi:nil="true"/>
-    <Has_Teacher_Only_SectionGroup xmlns="6cbd6682-8700-4380-a704-874541bb10f2" xsi:nil="true"/>
-    <TaxCatchAll xmlns="923f7a5a-c3ea-4cdd-a6d3-9a61a1c3f194" xsi:nil="true"/>
-    <Owner xmlns="6cbd6682-8700-4380-a704-874541bb10f2">
-      <UserInfo>
-        <DisplayName/>
-        <AccountId xsi:nil="true"/>
-        <AccountType/>
-      </UserInfo>
-    </Owner>
-    <Distribution_Groups xmlns="6cbd6682-8700-4380-a704-874541bb10f2" xsi:nil="true"/>
-    <lcf76f155ced4ddcb4097134ff3c332f xmlns="6cbd6682-8700-4380-a704-874541bb10f2">
-      <Terms xmlns="http://schemas.microsoft.com/office/infopath/2007/PartnerControls"/>
-    </lcf76f155ced4ddcb4097134ff3c332f>
-    <FolderType xmlns="6cbd6682-8700-4380-a704-874541bb10f2" xsi:nil="true"/>
-    <CultureName xmlns="6cbd6682-8700-4380-a704-874541bb10f2" xsi:nil="true"/>
-    <TeamsChannelId xmlns="6cbd6682-8700-4380-a704-874541bb10f2" xsi:nil="true"/>
-    <Invited_Students xmlns="6cbd6682-8700-4380-a704-874541bb10f2" xsi:nil="true"/>
-    <DefaultSectionNames xmlns="6cbd6682-8700-4380-a704-874541bb10f2" xsi:nil="true"/>
-    <Is_Collaboration_Space_Locked xmlns="6cbd6682-8700-4380-a704-874541bb10f2" xsi:nil="true"/>
-    <Teams_Channel_Section_Location xmlns="6cbd6682-8700-4380-a704-874541bb10f2" xsi:nil="true"/>
-  </documentManagement>
-</p:properties>
+<file path=customXml/itemProps3.xml><?xml version="1.0" encoding="utf-8"?>
+<ds:datastoreItem xmlns:ds="http://schemas.openxmlformats.org/officeDocument/2006/customXml" ds:itemID="{09293AD8-5A99-4C06-A3A4-50D55DCC821D}">
+  <ds:schemaRefs>
+    <ds:schemaRef ds:uri="http://schemas.microsoft.com/sharepoint/v3/contenttype/forms"/>
+  </ds:schemaRefs>
+</ds:datastoreItem>
 </file>
 
-<file path=customXml/itemProps1.xml><?xml version="1.0" encoding="utf-8"?>
+<file path=customXml/itemProps4.xml><?xml version="1.0" encoding="utf-8"?>
 <ds:datastoreItem xmlns:ds="http://schemas.openxmlformats.org/officeDocument/2006/customXml" ds:itemID="{DA4F5861-0F52-454A-9959-786AB1474437}">
   <ds:schemaRefs>
     <ds:schemaRef ds:uri="http://schemas.microsoft.com/office/2006/metadata/contentType"/>
@@ -6989,31 +7515,4 @@
     <ds:schemaRef ds:uri="http://schemas.microsoft.com/internal/obd"/>
   </ds:schemaRefs>
 </ds:datastoreItem>
-</file>
-
-<file path=customXml/itemProps2.xml><?xml version="1.0" encoding="utf-8"?>
-<ds:datastoreItem xmlns:ds="http://schemas.openxmlformats.org/officeDocument/2006/customXml" ds:itemID="{09293AD8-5A99-4C06-A3A4-50D55DCC821D}">
-  <ds:schemaRefs>
-    <ds:schemaRef ds:uri="http://schemas.microsoft.com/sharepoint/v3/contenttype/forms"/>
-  </ds:schemaRefs>
-</ds:datastoreItem>
-</file>
-
-<file path=customXml/itemProps3.xml><?xml version="1.0" encoding="utf-8"?>
-<ds:datastoreItem xmlns:ds="http://schemas.openxmlformats.org/officeDocument/2006/customXml" ds:itemID="{F70C0343-90DE-49D6-9E4C-3DF5BC6F1CF7}">
-  <ds:schemaRefs>
-    <ds:schemaRef ds:uri="http://schemas.openxmlformats.org/officeDocument/2006/bibliography"/>
-  </ds:schemaRefs>
-</ds:datastoreItem>
-</file>
-
-<file path=customXml/itemProps4.xml><?xml version="1.0" encoding="utf-8"?>
-<ds:datastoreItem xmlns:ds="http://schemas.openxmlformats.org/officeDocument/2006/customXml" ds:itemID="{A003E85C-9BC5-40B3-9B0F-8EA9B0C69BD6}">
-  <ds:schemaRefs>
-    <ds:schemaRef ds:uri="http://schemas.microsoft.com/office/2006/metadata/properties"/>
-    <ds:schemaRef ds:uri="http://schemas.microsoft.com/office/infopath/2007/PartnerControls"/>
-    <ds:schemaRef ds:uri="6cbd6682-8700-4380-a704-874541bb10f2"/>
-    <ds:schemaRef ds:uri="923f7a5a-c3ea-4cdd-a6d3-9a61a1c3f194"/>
-  </ds:schemaRefs>
-</ds:datastoreItem>
 </file>
</xml_diff>

<commit_message>
logboek bijgewerkt, technisch ontwerp bijgewerkt.
</commit_message>
<xml_diff>
--- a/PvB SD/08 Logboek/Logboek kandidaat FP.docx
+++ b/PvB SD/08 Logboek/Logboek kandidaat FP.docx
@@ -308,13 +308,8 @@
             <w:tcW w:w="7087" w:type="dxa"/>
           </w:tcPr>
           <w:p>
-            <w:proofErr w:type="spellStart"/>
-            <w:r>
-              <w:t>Prodist</w:t>
-            </w:r>
-            <w:proofErr w:type="spellEnd"/>
-            <w:r>
-              <w:t xml:space="preserve"> Software B.V.</w:t>
+            <w:r>
+              <w:t>Prodist Software B.V.</w:t>
             </w:r>
           </w:p>
         </w:tc>
@@ -607,61 +602,7 @@
                 <w:color w:val="000000"/>
                 <w:lang w:eastAsia="zh-CN"/>
               </w:rPr>
-              <w:t xml:space="preserve">Op de eerste dag iedereen leren kennen, en wat uitleg gekregen van bijvoorbeeld hoe het bedrijf is ontstaan, wat de examenopdracht kunnen zijn, etc. Kreeg een opwarmopdracht om met </w:t>
-            </w:r>
-            <w:proofErr w:type="spellStart"/>
-            <w:r>
-              <w:rPr>
-                <w:rFonts w:ascii="Calibri" w:eastAsia="Times New Roman" w:hAnsi="Calibri" w:cs="Calibri"/>
-                <w:color w:val="000000"/>
-                <w:lang w:eastAsia="zh-CN"/>
-              </w:rPr>
-              <w:t>framework</w:t>
-            </w:r>
-            <w:proofErr w:type="spellEnd"/>
-            <w:r>
-              <w:rPr>
-                <w:rFonts w:ascii="Calibri" w:eastAsia="Times New Roman" w:hAnsi="Calibri" w:cs="Calibri"/>
-                <w:color w:val="000000"/>
-                <w:lang w:eastAsia="zh-CN"/>
-              </w:rPr>
-              <w:t xml:space="preserve"> ‘</w:t>
-            </w:r>
-            <w:proofErr w:type="spellStart"/>
-            <w:r>
-              <w:rPr>
-                <w:rFonts w:ascii="Calibri" w:eastAsia="Times New Roman" w:hAnsi="Calibri" w:cs="Calibri"/>
-                <w:color w:val="000000"/>
-                <w:lang w:eastAsia="zh-CN"/>
-              </w:rPr>
-              <w:t>Blazor</w:t>
-            </w:r>
-            <w:proofErr w:type="spellEnd"/>
-            <w:r>
-              <w:rPr>
-                <w:rFonts w:ascii="Calibri" w:eastAsia="Times New Roman" w:hAnsi="Calibri" w:cs="Calibri"/>
-                <w:color w:val="000000"/>
-                <w:lang w:eastAsia="zh-CN"/>
-              </w:rPr>
-              <w:t xml:space="preserve">’ te beginnen, moet een webpagina waar ik een bestand kan uploaden, en dan uploadt hij naar een specifieke map. Dus ben ik daar de hele dag </w:t>
-            </w:r>
-            <w:proofErr w:type="spellStart"/>
-            <w:r>
-              <w:rPr>
-                <w:rFonts w:ascii="Calibri" w:eastAsia="Times New Roman" w:hAnsi="Calibri" w:cs="Calibri"/>
-                <w:color w:val="000000"/>
-                <w:lang w:eastAsia="zh-CN"/>
-              </w:rPr>
-              <w:t>beziggeweest</w:t>
-            </w:r>
-            <w:proofErr w:type="spellEnd"/>
-            <w:r>
-              <w:rPr>
-                <w:rFonts w:ascii="Calibri" w:eastAsia="Times New Roman" w:hAnsi="Calibri" w:cs="Calibri"/>
-                <w:color w:val="000000"/>
-                <w:lang w:eastAsia="zh-CN"/>
-              </w:rPr>
-              <w:t>.</w:t>
+              <w:t>Op de eerste dag iedereen leren kennen, en wat uitleg gekregen van bijvoorbeeld hoe het bedrijf is ontstaan, wat de examenopdracht kunnen zijn, etc. Kreeg een opwarmopdracht om met framework ‘Blazor’ te beginnen, moet een webpagina waar ik een bestand kan uploaden, en dan uploadt hij naar een specifieke map. Dus ben ik daar de hele dag beziggeweest.</w:t>
             </w:r>
           </w:p>
         </w:tc>
@@ -790,113 +731,13 @@
                 <w:lang w:eastAsia="zh-CN"/>
               </w:rPr>
             </w:pPr>
-            <w:proofErr w:type="spellStart"/>
-            <w:r>
-              <w:rPr>
-                <w:rFonts w:ascii="Calibri" w:eastAsia="Times New Roman" w:hAnsi="Calibri" w:cs="Calibri"/>
-                <w:color w:val="000000"/>
-                <w:lang w:eastAsia="zh-CN"/>
-              </w:rPr>
-              <w:t>Blazor</w:t>
-            </w:r>
-            <w:proofErr w:type="spellEnd"/>
-            <w:r>
-              <w:rPr>
-                <w:rFonts w:ascii="Calibri" w:eastAsia="Times New Roman" w:hAnsi="Calibri" w:cs="Calibri"/>
-                <w:color w:val="000000"/>
-                <w:lang w:eastAsia="zh-CN"/>
-              </w:rPr>
-              <w:t xml:space="preserve"> webapplicatie klaar, hij gaat alle bestanden uploaden naar een map. Maar word gevraagd om </w:t>
-            </w:r>
-            <w:proofErr w:type="spellStart"/>
-            <w:r>
-              <w:rPr>
-                <w:rFonts w:ascii="Calibri" w:eastAsia="Times New Roman" w:hAnsi="Calibri" w:cs="Calibri"/>
-                <w:color w:val="000000"/>
-                <w:lang w:eastAsia="zh-CN"/>
-              </w:rPr>
-              <w:t>Blazor</w:t>
-            </w:r>
-            <w:proofErr w:type="spellEnd"/>
-            <w:r>
-              <w:rPr>
-                <w:rFonts w:ascii="Calibri" w:eastAsia="Times New Roman" w:hAnsi="Calibri" w:cs="Calibri"/>
-                <w:color w:val="000000"/>
-                <w:lang w:eastAsia="zh-CN"/>
-              </w:rPr>
-              <w:t xml:space="preserve"> in </w:t>
-            </w:r>
-            <w:proofErr w:type="spellStart"/>
-            <w:r>
-              <w:rPr>
-                <w:rFonts w:ascii="Calibri" w:eastAsia="Times New Roman" w:hAnsi="Calibri" w:cs="Calibri"/>
-                <w:color w:val="000000"/>
-                <w:lang w:eastAsia="zh-CN"/>
-              </w:rPr>
-              <w:t>windows</w:t>
-            </w:r>
-            <w:proofErr w:type="spellEnd"/>
-            <w:r>
-              <w:rPr>
-                <w:rFonts w:ascii="Calibri" w:eastAsia="Times New Roman" w:hAnsi="Calibri" w:cs="Calibri"/>
-                <w:color w:val="000000"/>
-                <w:lang w:eastAsia="zh-CN"/>
-              </w:rPr>
-              <w:t xml:space="preserve"> </w:t>
-            </w:r>
-            <w:proofErr w:type="spellStart"/>
-            <w:r>
-              <w:rPr>
-                <w:rFonts w:ascii="Calibri" w:eastAsia="Times New Roman" w:hAnsi="Calibri" w:cs="Calibri"/>
-                <w:color w:val="000000"/>
-                <w:lang w:eastAsia="zh-CN"/>
-              </w:rPr>
-              <w:t>forms</w:t>
-            </w:r>
-            <w:proofErr w:type="spellEnd"/>
-            <w:r>
-              <w:rPr>
-                <w:rFonts w:ascii="Calibri" w:eastAsia="Times New Roman" w:hAnsi="Calibri" w:cs="Calibri"/>
-                <w:color w:val="000000"/>
-                <w:lang w:eastAsia="zh-CN"/>
-              </w:rPr>
-              <w:t xml:space="preserve"> te verwerken, ben de hele dag </w:t>
-            </w:r>
-            <w:proofErr w:type="spellStart"/>
-            <w:r>
-              <w:rPr>
-                <w:rFonts w:ascii="Calibri" w:eastAsia="Times New Roman" w:hAnsi="Calibri" w:cs="Calibri"/>
-                <w:color w:val="000000"/>
-                <w:lang w:eastAsia="zh-CN"/>
-              </w:rPr>
-              <w:t>meebezig</w:t>
-            </w:r>
-            <w:proofErr w:type="spellEnd"/>
-            <w:r>
-              <w:rPr>
-                <w:rFonts w:ascii="Calibri" w:eastAsia="Times New Roman" w:hAnsi="Calibri" w:cs="Calibri"/>
-                <w:color w:val="000000"/>
-                <w:lang w:eastAsia="zh-CN"/>
-              </w:rPr>
-              <w:t xml:space="preserve"> geweest. Maar je kan niet een eigen pad te selecteren. Het is op dit moment nog </w:t>
-            </w:r>
-            <w:proofErr w:type="spellStart"/>
-            <w:r>
-              <w:rPr>
-                <w:rFonts w:ascii="Calibri" w:eastAsia="Times New Roman" w:hAnsi="Calibri" w:cs="Calibri"/>
-                <w:color w:val="000000"/>
-                <w:lang w:eastAsia="zh-CN"/>
-              </w:rPr>
-              <w:t>hardcoded</w:t>
-            </w:r>
-            <w:proofErr w:type="spellEnd"/>
-            <w:r>
-              <w:rPr>
-                <w:rFonts w:ascii="Calibri" w:eastAsia="Times New Roman" w:hAnsi="Calibri" w:cs="Calibri"/>
-                <w:color w:val="000000"/>
-                <w:lang w:eastAsia="zh-CN"/>
-              </w:rPr>
-              <w:t>.</w:t>
+            <w:r>
+              <w:rPr>
+                <w:rFonts w:ascii="Calibri" w:eastAsia="Times New Roman" w:hAnsi="Calibri" w:cs="Calibri"/>
+                <w:color w:val="000000"/>
+                <w:lang w:eastAsia="zh-CN"/>
+              </w:rPr>
+              <w:t>Blazor webapplicatie klaar, hij gaat alle bestanden uploaden naar een map. Maar word gevraagd om Blazor in windows forms te verwerken, ben de hele dag meebezig geweest. Maar je kan niet een eigen pad te selecteren. Het is op dit moment nog hardcoded.</w:t>
             </w:r>
           </w:p>
         </w:tc>
@@ -1031,43 +872,7 @@
                 <w:color w:val="000000"/>
                 <w:lang w:eastAsia="zh-CN"/>
               </w:rPr>
-              <w:t xml:space="preserve">Windows </w:t>
-            </w:r>
-            <w:proofErr w:type="spellStart"/>
-            <w:r>
-              <w:rPr>
-                <w:rFonts w:ascii="Calibri" w:eastAsia="Times New Roman" w:hAnsi="Calibri" w:cs="Calibri"/>
-                <w:color w:val="000000"/>
-                <w:lang w:eastAsia="zh-CN"/>
-              </w:rPr>
-              <w:t>forms</w:t>
-            </w:r>
-            <w:proofErr w:type="spellEnd"/>
-            <w:r>
-              <w:rPr>
-                <w:rFonts w:ascii="Calibri" w:eastAsia="Times New Roman" w:hAnsi="Calibri" w:cs="Calibri"/>
-                <w:color w:val="000000"/>
-                <w:lang w:eastAsia="zh-CN"/>
-              </w:rPr>
-              <w:t xml:space="preserve"> in elkaar gezet, maar wordt nogmaals gevraagd om een eigen filepath te kunnen selecteren, daar ben ik de hele dag </w:t>
-            </w:r>
-            <w:proofErr w:type="spellStart"/>
-            <w:r>
-              <w:rPr>
-                <w:rFonts w:ascii="Calibri" w:eastAsia="Times New Roman" w:hAnsi="Calibri" w:cs="Calibri"/>
-                <w:color w:val="000000"/>
-                <w:lang w:eastAsia="zh-CN"/>
-              </w:rPr>
-              <w:t>beziggeweest</w:t>
-            </w:r>
-            <w:proofErr w:type="spellEnd"/>
-            <w:r>
-              <w:rPr>
-                <w:rFonts w:ascii="Calibri" w:eastAsia="Times New Roman" w:hAnsi="Calibri" w:cs="Calibri"/>
-                <w:color w:val="000000"/>
-                <w:lang w:eastAsia="zh-CN"/>
-              </w:rPr>
-              <w:t>, hij wil het maar niet. Nu kan de gebruiker alleen via een input zijn eigen filepath invullen.</w:t>
+              <w:t>Windows forms in elkaar gezet, maar wordt nogmaals gevraagd om een eigen filepath te kunnen selecteren, daar ben ik de hele dag beziggeweest, hij wil het maar niet. Nu kan de gebruiker alleen via een input zijn eigen filepath invullen.</w:t>
             </w:r>
           </w:p>
         </w:tc>
@@ -1202,43 +1007,7 @@
                 <w:color w:val="000000"/>
                 <w:lang w:eastAsia="zh-CN"/>
               </w:rPr>
-              <w:t xml:space="preserve">De gebruiker kan via een knop een eigen pad selecteren, dus het gaat niet alleen maar via een inputveld, en hij slaat het nieuwe pad ook gelijk op in een </w:t>
-            </w:r>
-            <w:proofErr w:type="spellStart"/>
-            <w:r>
-              <w:rPr>
-                <w:rFonts w:ascii="Calibri" w:eastAsia="Times New Roman" w:hAnsi="Calibri" w:cs="Calibri"/>
-                <w:color w:val="000000"/>
-                <w:lang w:eastAsia="zh-CN"/>
-              </w:rPr>
-              <w:t>json</w:t>
-            </w:r>
-            <w:proofErr w:type="spellEnd"/>
-            <w:r>
-              <w:rPr>
-                <w:rFonts w:ascii="Calibri" w:eastAsia="Times New Roman" w:hAnsi="Calibri" w:cs="Calibri"/>
-                <w:color w:val="000000"/>
-                <w:lang w:eastAsia="zh-CN"/>
-              </w:rPr>
-              <w:t xml:space="preserve">-bestand, (alleen in de verkeerde </w:t>
-            </w:r>
-            <w:proofErr w:type="spellStart"/>
-            <w:r>
-              <w:rPr>
-                <w:rFonts w:ascii="Calibri" w:eastAsia="Times New Roman" w:hAnsi="Calibri" w:cs="Calibri"/>
-                <w:color w:val="000000"/>
-                <w:lang w:eastAsia="zh-CN"/>
-              </w:rPr>
-              <w:t>json</w:t>
-            </w:r>
-            <w:proofErr w:type="spellEnd"/>
-            <w:r>
-              <w:rPr>
-                <w:rFonts w:ascii="Calibri" w:eastAsia="Times New Roman" w:hAnsi="Calibri" w:cs="Calibri"/>
-                <w:color w:val="000000"/>
-                <w:lang w:eastAsia="zh-CN"/>
-              </w:rPr>
-              <w:t xml:space="preserve">). Eind van de dag kwam ik pas </w:t>
+              <w:t xml:space="preserve">De gebruiker kan via een knop een eigen pad selecteren, dus het gaat niet alleen maar via een inputveld, en hij slaat het nieuwe pad ook gelijk op in een json-bestand, (alleen in de verkeerde json). Eind van de dag kwam ik pas </w:t>
             </w:r>
             <w:r>
               <w:rPr>
@@ -1622,23 +1391,13 @@
               </w:rPr>
               <w:t xml:space="preserve"> </w:t>
             </w:r>
-            <w:proofErr w:type="spellStart"/>
-            <w:r>
-              <w:rPr>
-                <w:rFonts w:ascii="Calibri" w:eastAsia="Times New Roman" w:hAnsi="Calibri" w:cs="Calibri"/>
-                <w:color w:val="000000"/>
-                <w:lang w:eastAsia="zh-CN"/>
-              </w:rPr>
-              <w:t>Trello</w:t>
-            </w:r>
-            <w:proofErr w:type="spellEnd"/>
-            <w:r>
-              <w:rPr>
-                <w:rFonts w:ascii="Calibri" w:eastAsia="Times New Roman" w:hAnsi="Calibri" w:cs="Calibri"/>
-                <w:color w:val="000000"/>
-                <w:lang w:eastAsia="zh-CN"/>
-              </w:rPr>
-              <w:t xml:space="preserve"> bord aangemaakt zodat ik een </w:t>
+            <w:r>
+              <w:rPr>
+                <w:rFonts w:ascii="Calibri" w:eastAsia="Times New Roman" w:hAnsi="Calibri" w:cs="Calibri"/>
+                <w:color w:val="000000"/>
+                <w:lang w:eastAsia="zh-CN"/>
+              </w:rPr>
+              <w:t xml:space="preserve">Trello bord aangemaakt zodat ik een </w:t>
             </w:r>
             <w:r>
               <w:rPr>
@@ -1730,16 +1489,7 @@
                 <w:color w:val="000000"/>
                 <w:lang w:eastAsia="zh-CN"/>
               </w:rPr>
-              <w:t xml:space="preserve">3. Georiënteerd op alle data van PDF eruit halen, verder genereer een nieuw </w:t>
-            </w:r>
-            <w:proofErr w:type="spellStart"/>
-            <w:r>
-              <w:rPr>
-                <w:rFonts w:ascii="Calibri" w:eastAsia="Times New Roman" w:hAnsi="Calibri" w:cs="Calibri"/>
-                <w:color w:val="000000"/>
-                <w:lang w:eastAsia="zh-CN"/>
-              </w:rPr>
-              <w:t>XML</w:t>
+              <w:t>3. Georiënteerd op alle data van PDF eruit halen, verder genereer een nieuw XML</w:t>
             </w:r>
             <w:r>
               <w:rPr>
@@ -1763,16 +1513,7 @@
                 <w:color w:val="000000"/>
                 <w:lang w:eastAsia="zh-CN"/>
               </w:rPr>
-              <w:t>d</w:t>
-            </w:r>
-            <w:proofErr w:type="spellEnd"/>
-            <w:r>
-              <w:rPr>
-                <w:rFonts w:ascii="Calibri" w:eastAsia="Times New Roman" w:hAnsi="Calibri" w:cs="Calibri"/>
-                <w:color w:val="000000"/>
-                <w:lang w:eastAsia="zh-CN"/>
-              </w:rPr>
-              <w:t>.</w:t>
+              <w:t>d.</w:t>
             </w:r>
           </w:p>
         </w:tc>
@@ -2384,6 +2125,94 @@
                 <w:color w:val="000000"/>
                 <w:lang w:eastAsia="zh-CN"/>
               </w:rPr>
+              <w:t xml:space="preserve">. Georiënteerd </w:t>
+            </w:r>
+            <w:r>
+              <w:rPr>
+                <w:rFonts w:ascii="Calibri" w:eastAsia="Times New Roman" w:hAnsi="Calibri" w:cs="Calibri"/>
+                <w:color w:val="000000"/>
+                <w:lang w:eastAsia="zh-CN"/>
+              </w:rPr>
+              <w:t xml:space="preserve">om de </w:t>
+            </w:r>
+            <w:r>
+              <w:rPr>
+                <w:rFonts w:ascii="Calibri" w:eastAsia="Times New Roman" w:hAnsi="Calibri" w:cs="Calibri"/>
+                <w:color w:val="000000"/>
+                <w:lang w:eastAsia="zh-CN"/>
+              </w:rPr>
+              <w:t>data</w:t>
+            </w:r>
+            <w:r>
+              <w:rPr>
+                <w:rFonts w:ascii="Calibri" w:eastAsia="Times New Roman" w:hAnsi="Calibri" w:cs="Calibri"/>
+                <w:color w:val="000000"/>
+                <w:lang w:eastAsia="zh-CN"/>
+              </w:rPr>
+              <w:t xml:space="preserve">’s </w:t>
+            </w:r>
+            <w:r>
+              <w:rPr>
+                <w:rFonts w:ascii="Calibri" w:eastAsia="Times New Roman" w:hAnsi="Calibri" w:cs="Calibri"/>
+                <w:color w:val="000000"/>
+                <w:lang w:eastAsia="zh-CN"/>
+              </w:rPr>
+              <w:t>van</w:t>
+            </w:r>
+            <w:r>
+              <w:rPr>
+                <w:rFonts w:ascii="Calibri" w:eastAsia="Times New Roman" w:hAnsi="Calibri" w:cs="Calibri"/>
+                <w:color w:val="000000"/>
+                <w:lang w:eastAsia="zh-CN"/>
+              </w:rPr>
+              <w:t>uit</w:t>
+            </w:r>
+            <w:r>
+              <w:rPr>
+                <w:rFonts w:ascii="Calibri" w:eastAsia="Times New Roman" w:hAnsi="Calibri" w:cs="Calibri"/>
+                <w:color w:val="000000"/>
+                <w:lang w:eastAsia="zh-CN"/>
+              </w:rPr>
+              <w:t xml:space="preserve"> PDF</w:t>
+            </w:r>
+            <w:r>
+              <w:rPr>
+                <w:rFonts w:ascii="Calibri" w:eastAsia="Times New Roman" w:hAnsi="Calibri" w:cs="Calibri"/>
+                <w:color w:val="000000"/>
+                <w:lang w:eastAsia="zh-CN"/>
+              </w:rPr>
+              <w:t xml:space="preserve"> te</w:t>
+            </w:r>
+            <w:r>
+              <w:rPr>
+                <w:rFonts w:ascii="Calibri" w:eastAsia="Times New Roman" w:hAnsi="Calibri" w:cs="Calibri"/>
+                <w:color w:val="000000"/>
+                <w:lang w:eastAsia="zh-CN"/>
+              </w:rPr>
+              <w:t xml:space="preserve"> halen,</w:t>
+            </w:r>
+            <w:r>
+              <w:rPr>
+                <w:rFonts w:ascii="Calibri" w:eastAsia="Times New Roman" w:hAnsi="Calibri" w:cs="Calibri"/>
+                <w:color w:val="000000"/>
+                <w:lang w:eastAsia="zh-CN"/>
+              </w:rPr>
+              <w:t xml:space="preserve"> en </w:t>
+            </w:r>
+            <w:r>
+              <w:rPr>
+                <w:rFonts w:ascii="Calibri" w:eastAsia="Times New Roman" w:hAnsi="Calibri" w:cs="Calibri"/>
+                <w:color w:val="000000"/>
+                <w:lang w:eastAsia="zh-CN"/>
+              </w:rPr>
+              <w:t>genereer een nieuw XML-bestand. Alles is hardcoded, waar het PDF-bestand vandaan komt, en waar de XML-bestand geupload wordt</w:t>
+            </w:r>
+            <w:r>
+              <w:rPr>
+                <w:rFonts w:ascii="Calibri" w:eastAsia="Times New Roman" w:hAnsi="Calibri" w:cs="Calibri"/>
+                <w:color w:val="000000"/>
+                <w:lang w:eastAsia="zh-CN"/>
+              </w:rPr>
               <w:t xml:space="preserve">. </w:t>
             </w:r>
             <w:r>
@@ -2392,18 +2221,104 @@
                 <w:color w:val="000000"/>
                 <w:lang w:eastAsia="zh-CN"/>
               </w:rPr>
-              <w:t xml:space="preserve">Georiënteerd op alle data van PDF eruit halen, verder genereer een nieuw </w:t>
-            </w:r>
-            <w:proofErr w:type="spellStart"/>
-            <w:r>
-              <w:rPr>
-                <w:rFonts w:ascii="Calibri" w:eastAsia="Times New Roman" w:hAnsi="Calibri" w:cs="Calibri"/>
-                <w:color w:val="000000"/>
-                <w:lang w:eastAsia="zh-CN"/>
-              </w:rPr>
-              <w:t>XML-bestand</w:t>
-            </w:r>
-            <w:proofErr w:type="spellEnd"/>
+              <w:t>G</w:t>
+            </w:r>
+            <w:r>
+              <w:rPr>
+                <w:rFonts w:ascii="Calibri" w:eastAsia="Times New Roman" w:hAnsi="Calibri" w:cs="Calibri"/>
+                <w:color w:val="000000"/>
+                <w:lang w:eastAsia="zh-CN"/>
+              </w:rPr>
+              <w:t xml:space="preserve">eprobeerd om de data in een variabel te zetten. </w:t>
+            </w:r>
+            <w:r>
+              <w:rPr>
+                <w:rFonts w:ascii="Calibri" w:eastAsia="Times New Roman" w:hAnsi="Calibri" w:cs="Calibri"/>
+                <w:color w:val="000000"/>
+                <w:lang w:eastAsia="zh-CN"/>
+              </w:rPr>
+              <w:t xml:space="preserve">Wat ik kan vinden is, eerste een hele pdf </w:t>
+            </w:r>
+            <w:r>
+              <w:rPr>
+                <w:rFonts w:ascii="Calibri" w:eastAsia="Times New Roman" w:hAnsi="Calibri" w:cs="Calibri"/>
+                <w:color w:val="000000"/>
+                <w:lang w:eastAsia="zh-CN"/>
+              </w:rPr>
+              <w:t xml:space="preserve">converteren naar </w:t>
+            </w:r>
+            <w:r>
+              <w:rPr>
+                <w:rFonts w:ascii="Calibri" w:eastAsia="Times New Roman" w:hAnsi="Calibri" w:cs="Calibri"/>
+                <w:color w:val="000000"/>
+                <w:lang w:eastAsia="zh-CN"/>
+              </w:rPr>
+              <w:t xml:space="preserve">leesbare </w:t>
+            </w:r>
+            <w:r>
+              <w:rPr>
+                <w:rFonts w:ascii="Calibri" w:eastAsia="Times New Roman" w:hAnsi="Calibri" w:cs="Calibri"/>
+                <w:color w:val="000000"/>
+                <w:lang w:eastAsia="zh-CN"/>
+              </w:rPr>
+              <w:t xml:space="preserve">tekst, en dan </w:t>
+            </w:r>
+            <w:r>
+              <w:rPr>
+                <w:rFonts w:ascii="Calibri" w:eastAsia="Times New Roman" w:hAnsi="Calibri" w:cs="Calibri"/>
+                <w:color w:val="000000"/>
+                <w:lang w:eastAsia="zh-CN"/>
+              </w:rPr>
+              <w:t xml:space="preserve">verschillende </w:t>
+            </w:r>
+            <w:r>
+              <w:rPr>
+                <w:rFonts w:ascii="Calibri" w:eastAsia="Times New Roman" w:hAnsi="Calibri" w:cs="Calibri"/>
+                <w:color w:val="000000"/>
+                <w:lang w:eastAsia="zh-CN"/>
+              </w:rPr>
+              <w:t xml:space="preserve">strings </w:t>
+            </w:r>
+            <w:r>
+              <w:rPr>
+                <w:rFonts w:ascii="Calibri" w:eastAsia="Times New Roman" w:hAnsi="Calibri" w:cs="Calibri"/>
+                <w:color w:val="000000"/>
+                <w:lang w:eastAsia="zh-CN"/>
+              </w:rPr>
+              <w:t xml:space="preserve">uit </w:t>
+            </w:r>
+            <w:r>
+              <w:rPr>
+                <w:rFonts w:ascii="Calibri" w:eastAsia="Times New Roman" w:hAnsi="Calibri" w:cs="Calibri"/>
+                <w:color w:val="000000"/>
+                <w:lang w:eastAsia="zh-CN"/>
+              </w:rPr>
+              <w:t xml:space="preserve">een grote string halen. Of anders </w:t>
+            </w:r>
+            <w:r>
+              <w:rPr>
+                <w:rFonts w:ascii="Calibri" w:eastAsia="Times New Roman" w:hAnsi="Calibri" w:cs="Calibri"/>
+                <w:color w:val="000000"/>
+                <w:lang w:eastAsia="zh-CN"/>
+              </w:rPr>
+              <w:t xml:space="preserve">met behulp van de coördinaties </w:t>
+            </w:r>
+            <w:r>
+              <w:rPr>
+                <w:rFonts w:ascii="Calibri" w:eastAsia="Times New Roman" w:hAnsi="Calibri" w:cs="Calibri"/>
+                <w:color w:val="000000"/>
+                <w:lang w:eastAsia="zh-CN"/>
+              </w:rPr>
+              <w:t>de tekst</w:t>
+            </w:r>
+            <w:r>
+              <w:rPr>
+                <w:rFonts w:ascii="Calibri" w:eastAsia="Times New Roman" w:hAnsi="Calibri" w:cs="Calibri"/>
+                <w:color w:val="000000"/>
+                <w:lang w:eastAsia="zh-CN"/>
+              </w:rPr>
+              <w:t xml:space="preserve"> uithalen</w:t>
+            </w:r>
             <w:r>
               <w:rPr>
                 <w:rFonts w:ascii="Calibri" w:eastAsia="Times New Roman" w:hAnsi="Calibri" w:cs="Calibri"/>
@@ -2411,112 +2326,6 @@
                 <w:lang w:eastAsia="zh-CN"/>
               </w:rPr>
               <w:t>.</w:t>
-            </w:r>
-            <w:r>
-              <w:rPr>
-                <w:rFonts w:ascii="Calibri" w:eastAsia="Times New Roman" w:hAnsi="Calibri" w:cs="Calibri"/>
-                <w:color w:val="000000"/>
-                <w:lang w:eastAsia="zh-CN"/>
-              </w:rPr>
-              <w:t xml:space="preserve"> Alles is </w:t>
-            </w:r>
-            <w:proofErr w:type="spellStart"/>
-            <w:r>
-              <w:rPr>
-                <w:rFonts w:ascii="Calibri" w:eastAsia="Times New Roman" w:hAnsi="Calibri" w:cs="Calibri"/>
-                <w:color w:val="000000"/>
-                <w:lang w:eastAsia="zh-CN"/>
-              </w:rPr>
-              <w:t>hardcoded</w:t>
-            </w:r>
-            <w:proofErr w:type="spellEnd"/>
-            <w:r>
-              <w:rPr>
-                <w:rFonts w:ascii="Calibri" w:eastAsia="Times New Roman" w:hAnsi="Calibri" w:cs="Calibri"/>
-                <w:color w:val="000000"/>
-                <w:lang w:eastAsia="zh-CN"/>
-              </w:rPr>
-              <w:t xml:space="preserve">, waar het </w:t>
-            </w:r>
-            <w:proofErr w:type="spellStart"/>
-            <w:r>
-              <w:rPr>
-                <w:rFonts w:ascii="Calibri" w:eastAsia="Times New Roman" w:hAnsi="Calibri" w:cs="Calibri"/>
-                <w:color w:val="000000"/>
-                <w:lang w:eastAsia="zh-CN"/>
-              </w:rPr>
-              <w:t>PDF-bestand</w:t>
-            </w:r>
-            <w:proofErr w:type="spellEnd"/>
-            <w:r>
-              <w:rPr>
-                <w:rFonts w:ascii="Calibri" w:eastAsia="Times New Roman" w:hAnsi="Calibri" w:cs="Calibri"/>
-                <w:color w:val="000000"/>
-                <w:lang w:eastAsia="zh-CN"/>
-              </w:rPr>
-              <w:t xml:space="preserve"> vandaan komt, en waar de </w:t>
-            </w:r>
-            <w:proofErr w:type="spellStart"/>
-            <w:r>
-              <w:rPr>
-                <w:rFonts w:ascii="Calibri" w:eastAsia="Times New Roman" w:hAnsi="Calibri" w:cs="Calibri"/>
-                <w:color w:val="000000"/>
-                <w:lang w:eastAsia="zh-CN"/>
-              </w:rPr>
-              <w:t>XML-bestand</w:t>
-            </w:r>
-            <w:proofErr w:type="spellEnd"/>
-            <w:r>
-              <w:rPr>
-                <w:rFonts w:ascii="Calibri" w:eastAsia="Times New Roman" w:hAnsi="Calibri" w:cs="Calibri"/>
-                <w:color w:val="000000"/>
-                <w:lang w:eastAsia="zh-CN"/>
-              </w:rPr>
-              <w:t xml:space="preserve"> </w:t>
-            </w:r>
-            <w:proofErr w:type="spellStart"/>
-            <w:r>
-              <w:rPr>
-                <w:rFonts w:ascii="Calibri" w:eastAsia="Times New Roman" w:hAnsi="Calibri" w:cs="Calibri"/>
-                <w:color w:val="000000"/>
-                <w:lang w:eastAsia="zh-CN"/>
-              </w:rPr>
-              <w:t>geupload</w:t>
-            </w:r>
-            <w:proofErr w:type="spellEnd"/>
-            <w:r>
-              <w:rPr>
-                <w:rFonts w:ascii="Calibri" w:eastAsia="Times New Roman" w:hAnsi="Calibri" w:cs="Calibri"/>
-                <w:color w:val="000000"/>
-                <w:lang w:eastAsia="zh-CN"/>
-              </w:rPr>
-              <w:t xml:space="preserve"> wordt, geprobeerd om de data in een variabel te zetten. Wat ik ervan kan maken is, </w:t>
-            </w:r>
-            <w:r>
-              <w:rPr>
-                <w:rFonts w:ascii="Calibri" w:eastAsia="Times New Roman" w:hAnsi="Calibri" w:cs="Calibri"/>
-                <w:color w:val="000000"/>
-                <w:lang w:eastAsia="zh-CN"/>
-              </w:rPr>
-              <w:t>veel ‘</w:t>
-            </w:r>
-            <w:proofErr w:type="spellStart"/>
-            <w:r>
-              <w:rPr>
-                <w:rFonts w:ascii="Calibri" w:eastAsia="Times New Roman" w:hAnsi="Calibri" w:cs="Calibri"/>
-                <w:color w:val="000000"/>
-                <w:lang w:eastAsia="zh-CN"/>
-              </w:rPr>
-              <w:t>substring</w:t>
-            </w:r>
-            <w:proofErr w:type="spellEnd"/>
-            <w:r>
-              <w:rPr>
-                <w:rFonts w:ascii="Calibri" w:eastAsia="Times New Roman" w:hAnsi="Calibri" w:cs="Calibri"/>
-                <w:color w:val="000000"/>
-                <w:lang w:eastAsia="zh-CN"/>
-              </w:rPr>
-              <w:t xml:space="preserve">’ gebruiken. </w:t>
             </w:r>
           </w:p>
         </w:tc>
@@ -6998,75 +6807,6 @@
 </file>
 
 <file path=customXml/item1.xml><?xml version="1.0" encoding="utf-8"?>
-<p:properties xmlns:p="http://schemas.microsoft.com/office/2006/metadata/properties" xmlns:xsi="http://www.w3.org/2001/XMLSchema-instance" xmlns:pc="http://schemas.microsoft.com/office/infopath/2007/PartnerControls">
-  <documentManagement>
-    <Math_Settings xmlns="6cbd6682-8700-4380-a704-874541bb10f2" xsi:nil="true"/>
-    <Self_Registration_Enabled xmlns="6cbd6682-8700-4380-a704-874541bb10f2" xsi:nil="true"/>
-    <Invited_Teachers xmlns="6cbd6682-8700-4380-a704-874541bb10f2" xsi:nil="true"/>
-    <IsNotebookLocked xmlns="6cbd6682-8700-4380-a704-874541bb10f2" xsi:nil="true"/>
-    <Templates xmlns="6cbd6682-8700-4380-a704-874541bb10f2" xsi:nil="true"/>
-    <Students xmlns="6cbd6682-8700-4380-a704-874541bb10f2">
-      <UserInfo>
-        <DisplayName/>
-        <AccountId xsi:nil="true"/>
-        <AccountType/>
-      </UserInfo>
-    </Students>
-    <LMS_Mappings xmlns="6cbd6682-8700-4380-a704-874541bb10f2" xsi:nil="true"/>
-    <NotebookType xmlns="6cbd6682-8700-4380-a704-874541bb10f2" xsi:nil="true"/>
-    <Teachers xmlns="6cbd6682-8700-4380-a704-874541bb10f2">
-      <UserInfo>
-        <DisplayName/>
-        <AccountId xsi:nil="true"/>
-        <AccountType/>
-      </UserInfo>
-    </Teachers>
-    <Student_Groups xmlns="6cbd6682-8700-4380-a704-874541bb10f2">
-      <UserInfo>
-        <DisplayName/>
-        <AccountId xsi:nil="true"/>
-        <AccountType/>
-      </UserInfo>
-    </Student_Groups>
-    <AppVersion xmlns="6cbd6682-8700-4380-a704-874541bb10f2" xsi:nil="true"/>
-    <Has_Teacher_Only_SectionGroup xmlns="6cbd6682-8700-4380-a704-874541bb10f2" xsi:nil="true"/>
-    <TaxCatchAll xmlns="923f7a5a-c3ea-4cdd-a6d3-9a61a1c3f194" xsi:nil="true"/>
-    <Owner xmlns="6cbd6682-8700-4380-a704-874541bb10f2">
-      <UserInfo>
-        <DisplayName/>
-        <AccountId xsi:nil="true"/>
-        <AccountType/>
-      </UserInfo>
-    </Owner>
-    <Distribution_Groups xmlns="6cbd6682-8700-4380-a704-874541bb10f2" xsi:nil="true"/>
-    <lcf76f155ced4ddcb4097134ff3c332f xmlns="6cbd6682-8700-4380-a704-874541bb10f2">
-      <Terms xmlns="http://schemas.microsoft.com/office/infopath/2007/PartnerControls"/>
-    </lcf76f155ced4ddcb4097134ff3c332f>
-    <FolderType xmlns="6cbd6682-8700-4380-a704-874541bb10f2" xsi:nil="true"/>
-    <CultureName xmlns="6cbd6682-8700-4380-a704-874541bb10f2" xsi:nil="true"/>
-    <TeamsChannelId xmlns="6cbd6682-8700-4380-a704-874541bb10f2" xsi:nil="true"/>
-    <Invited_Students xmlns="6cbd6682-8700-4380-a704-874541bb10f2" xsi:nil="true"/>
-    <DefaultSectionNames xmlns="6cbd6682-8700-4380-a704-874541bb10f2" xsi:nil="true"/>
-    <Is_Collaboration_Space_Locked xmlns="6cbd6682-8700-4380-a704-874541bb10f2" xsi:nil="true"/>
-    <Teams_Channel_Section_Location xmlns="6cbd6682-8700-4380-a704-874541bb10f2" xsi:nil="true"/>
-  </documentManagement>
-</p:properties>
-</file>
-
-<file path=customXml/item2.xml><?xml version="1.0" encoding="utf-8"?>
-<b:Sources xmlns:b="http://schemas.openxmlformats.org/officeDocument/2006/bibliography" xmlns="http://schemas.openxmlformats.org/officeDocument/2006/bibliography" SelectedStyle="\APASixthEditionOfficeOnline.xsl" StyleName="APA" Version="6"/>
-</file>
-
-<file path=customXml/item3.xml><?xml version="1.0" encoding="utf-8"?>
-<?mso-contentType ?>
-<FormTemplates xmlns="http://schemas.microsoft.com/sharepoint/v3/contenttype/forms">
-  <Display>DocumentLibraryForm</Display>
-  <Edit>DocumentLibraryForm</Edit>
-  <New>DocumentLibraryForm</New>
-</FormTemplates>
-</file>
-
-<file path=customXml/item4.xml><?xml version="1.0" encoding="utf-8"?>
 <ct:contentTypeSchema xmlns:ct="http://schemas.microsoft.com/office/2006/metadata/contentType" xmlns:ma="http://schemas.microsoft.com/office/2006/metadata/properties/metaAttributes" ct:_="" ma:_="" ma:contentTypeName="Document" ma:contentTypeID="0x010100D2745451F3B2044898A30ACD4533A9CC" ma:contentTypeVersion="33" ma:contentTypeDescription="Een nieuw document maken." ma:contentTypeScope="" ma:versionID="767d9f31b994214e3a68b222f599d6f8">
   <xsd:schema xmlns:xsd="http://www.w3.org/2001/XMLSchema" xmlns:xs="http://www.w3.org/2001/XMLSchema" xmlns:p="http://schemas.microsoft.com/office/2006/metadata/properties" xmlns:ns2="6cbd6682-8700-4380-a704-874541bb10f2" xmlns:ns3="923f7a5a-c3ea-4cdd-a6d3-9a61a1c3f194" targetNamespace="http://schemas.microsoft.com/office/2006/metadata/properties" ma:root="true" ma:fieldsID="1ef1fa2fe033d0da28f922b8477d45fc" ns2:_="" ns3:_="">
     <xsd:import namespace="6cbd6682-8700-4380-a704-874541bb10f2"/>
@@ -7471,34 +7211,76 @@
 </ct:contentTypeSchema>
 </file>
 
-<file path=customXml/itemProps1.xml><?xml version="1.0" encoding="utf-8"?>
-<ds:datastoreItem xmlns:ds="http://schemas.openxmlformats.org/officeDocument/2006/customXml" ds:itemID="{A003E85C-9BC5-40B3-9B0F-8EA9B0C69BD6}">
-  <ds:schemaRefs>
-    <ds:schemaRef ds:uri="http://schemas.microsoft.com/office/2006/metadata/properties"/>
-    <ds:schemaRef ds:uri="http://schemas.microsoft.com/office/infopath/2007/PartnerControls"/>
-    <ds:schemaRef ds:uri="6cbd6682-8700-4380-a704-874541bb10f2"/>
-    <ds:schemaRef ds:uri="923f7a5a-c3ea-4cdd-a6d3-9a61a1c3f194"/>
-  </ds:schemaRefs>
-</ds:datastoreItem>
+<file path=customXml/item2.xml><?xml version="1.0" encoding="utf-8"?>
+<?mso-contentType ?>
+<FormTemplates xmlns="http://schemas.microsoft.com/sharepoint/v3/contenttype/forms">
+  <Display>DocumentLibraryForm</Display>
+  <Edit>DocumentLibraryForm</Edit>
+  <New>DocumentLibraryForm</New>
+</FormTemplates>
 </file>
 
-<file path=customXml/itemProps2.xml><?xml version="1.0" encoding="utf-8"?>
-<ds:datastoreItem xmlns:ds="http://schemas.openxmlformats.org/officeDocument/2006/customXml" ds:itemID="{F70C0343-90DE-49D6-9E4C-3DF5BC6F1CF7}">
-  <ds:schemaRefs>
-    <ds:schemaRef ds:uri="http://schemas.openxmlformats.org/officeDocument/2006/bibliography"/>
-  </ds:schemaRefs>
-</ds:datastoreItem>
+<file path=customXml/item3.xml><?xml version="1.0" encoding="utf-8"?>
+<b:Sources xmlns:b="http://schemas.openxmlformats.org/officeDocument/2006/bibliography" xmlns="http://schemas.openxmlformats.org/officeDocument/2006/bibliography" SelectedStyle="\APASixthEditionOfficeOnline.xsl" StyleName="APA" Version="6"/>
 </file>
 
-<file path=customXml/itemProps3.xml><?xml version="1.0" encoding="utf-8"?>
-<ds:datastoreItem xmlns:ds="http://schemas.openxmlformats.org/officeDocument/2006/customXml" ds:itemID="{09293AD8-5A99-4C06-A3A4-50D55DCC821D}">
-  <ds:schemaRefs>
-    <ds:schemaRef ds:uri="http://schemas.microsoft.com/sharepoint/v3/contenttype/forms"/>
-  </ds:schemaRefs>
-</ds:datastoreItem>
+<file path=customXml/item4.xml><?xml version="1.0" encoding="utf-8"?>
+<p:properties xmlns:p="http://schemas.microsoft.com/office/2006/metadata/properties" xmlns:xsi="http://www.w3.org/2001/XMLSchema-instance" xmlns:pc="http://schemas.microsoft.com/office/infopath/2007/PartnerControls">
+  <documentManagement>
+    <Math_Settings xmlns="6cbd6682-8700-4380-a704-874541bb10f2" xsi:nil="true"/>
+    <Self_Registration_Enabled xmlns="6cbd6682-8700-4380-a704-874541bb10f2" xsi:nil="true"/>
+    <Invited_Teachers xmlns="6cbd6682-8700-4380-a704-874541bb10f2" xsi:nil="true"/>
+    <IsNotebookLocked xmlns="6cbd6682-8700-4380-a704-874541bb10f2" xsi:nil="true"/>
+    <Templates xmlns="6cbd6682-8700-4380-a704-874541bb10f2" xsi:nil="true"/>
+    <Students xmlns="6cbd6682-8700-4380-a704-874541bb10f2">
+      <UserInfo>
+        <DisplayName/>
+        <AccountId xsi:nil="true"/>
+        <AccountType/>
+      </UserInfo>
+    </Students>
+    <LMS_Mappings xmlns="6cbd6682-8700-4380-a704-874541bb10f2" xsi:nil="true"/>
+    <NotebookType xmlns="6cbd6682-8700-4380-a704-874541bb10f2" xsi:nil="true"/>
+    <Teachers xmlns="6cbd6682-8700-4380-a704-874541bb10f2">
+      <UserInfo>
+        <DisplayName/>
+        <AccountId xsi:nil="true"/>
+        <AccountType/>
+      </UserInfo>
+    </Teachers>
+    <Student_Groups xmlns="6cbd6682-8700-4380-a704-874541bb10f2">
+      <UserInfo>
+        <DisplayName/>
+        <AccountId xsi:nil="true"/>
+        <AccountType/>
+      </UserInfo>
+    </Student_Groups>
+    <AppVersion xmlns="6cbd6682-8700-4380-a704-874541bb10f2" xsi:nil="true"/>
+    <Has_Teacher_Only_SectionGroup xmlns="6cbd6682-8700-4380-a704-874541bb10f2" xsi:nil="true"/>
+    <TaxCatchAll xmlns="923f7a5a-c3ea-4cdd-a6d3-9a61a1c3f194" xsi:nil="true"/>
+    <Owner xmlns="6cbd6682-8700-4380-a704-874541bb10f2">
+      <UserInfo>
+        <DisplayName/>
+        <AccountId xsi:nil="true"/>
+        <AccountType/>
+      </UserInfo>
+    </Owner>
+    <Distribution_Groups xmlns="6cbd6682-8700-4380-a704-874541bb10f2" xsi:nil="true"/>
+    <lcf76f155ced4ddcb4097134ff3c332f xmlns="6cbd6682-8700-4380-a704-874541bb10f2">
+      <Terms xmlns="http://schemas.microsoft.com/office/infopath/2007/PartnerControls"/>
+    </lcf76f155ced4ddcb4097134ff3c332f>
+    <FolderType xmlns="6cbd6682-8700-4380-a704-874541bb10f2" xsi:nil="true"/>
+    <CultureName xmlns="6cbd6682-8700-4380-a704-874541bb10f2" xsi:nil="true"/>
+    <TeamsChannelId xmlns="6cbd6682-8700-4380-a704-874541bb10f2" xsi:nil="true"/>
+    <Invited_Students xmlns="6cbd6682-8700-4380-a704-874541bb10f2" xsi:nil="true"/>
+    <DefaultSectionNames xmlns="6cbd6682-8700-4380-a704-874541bb10f2" xsi:nil="true"/>
+    <Is_Collaboration_Space_Locked xmlns="6cbd6682-8700-4380-a704-874541bb10f2" xsi:nil="true"/>
+    <Teams_Channel_Section_Location xmlns="6cbd6682-8700-4380-a704-874541bb10f2" xsi:nil="true"/>
+  </documentManagement>
+</p:properties>
 </file>
 
-<file path=customXml/itemProps4.xml><?xml version="1.0" encoding="utf-8"?>
+<file path=customXml/itemProps1.xml><?xml version="1.0" encoding="utf-8"?>
 <ds:datastoreItem xmlns:ds="http://schemas.openxmlformats.org/officeDocument/2006/customXml" ds:itemID="{DA4F5861-0F52-454A-9959-786AB1474437}">
   <ds:schemaRefs>
     <ds:schemaRef ds:uri="http://schemas.microsoft.com/office/2006/metadata/contentType"/>
@@ -7515,4 +7297,31 @@
     <ds:schemaRef ds:uri="http://schemas.microsoft.com/internal/obd"/>
   </ds:schemaRefs>
 </ds:datastoreItem>
+</file>
+
+<file path=customXml/itemProps2.xml><?xml version="1.0" encoding="utf-8"?>
+<ds:datastoreItem xmlns:ds="http://schemas.openxmlformats.org/officeDocument/2006/customXml" ds:itemID="{09293AD8-5A99-4C06-A3A4-50D55DCC821D}">
+  <ds:schemaRefs>
+    <ds:schemaRef ds:uri="http://schemas.microsoft.com/sharepoint/v3/contenttype/forms"/>
+  </ds:schemaRefs>
+</ds:datastoreItem>
+</file>
+
+<file path=customXml/itemProps3.xml><?xml version="1.0" encoding="utf-8"?>
+<ds:datastoreItem xmlns:ds="http://schemas.openxmlformats.org/officeDocument/2006/customXml" ds:itemID="{F70C0343-90DE-49D6-9E4C-3DF5BC6F1CF7}">
+  <ds:schemaRefs>
+    <ds:schemaRef ds:uri="http://schemas.openxmlformats.org/officeDocument/2006/bibliography"/>
+  </ds:schemaRefs>
+</ds:datastoreItem>
+</file>
+
+<file path=customXml/itemProps4.xml><?xml version="1.0" encoding="utf-8"?>
+<ds:datastoreItem xmlns:ds="http://schemas.openxmlformats.org/officeDocument/2006/customXml" ds:itemID="{A003E85C-9BC5-40B3-9B0F-8EA9B0C69BD6}">
+  <ds:schemaRefs>
+    <ds:schemaRef ds:uri="http://schemas.microsoft.com/office/2006/metadata/properties"/>
+    <ds:schemaRef ds:uri="http://schemas.microsoft.com/office/infopath/2007/PartnerControls"/>
+    <ds:schemaRef ds:uri="6cbd6682-8700-4380-a704-874541bb10f2"/>
+    <ds:schemaRef ds:uri="923f7a5a-c3ea-4cdd-a6d3-9a61a1c3f194"/>
+  </ds:schemaRefs>
+</ds:datastoreItem>
 </file>
</xml_diff>

<commit_message>
het ziet tot nu toe heel overzichtelijk uit, alle data's worden vanuit PDF-bestand gehaald, en alles wordt gesorteerd en gesplit in bijbehorende onderdelen
</commit_message>
<xml_diff>
--- a/PvB SD/08 Logboek/Logboek kandidaat FP.docx
+++ b/PvB SD/08 Logboek/Logboek kandidaat FP.docx
@@ -308,8 +308,13 @@
             <w:tcW w:w="7087" w:type="dxa"/>
           </w:tcPr>
           <w:p>
-            <w:r>
-              <w:t>Prodist Software B.V.</w:t>
+            <w:proofErr w:type="spellStart"/>
+            <w:r>
+              <w:t>Prodist</w:t>
+            </w:r>
+            <w:proofErr w:type="spellEnd"/>
+            <w:r>
+              <w:t xml:space="preserve"> Software B.V.</w:t>
             </w:r>
           </w:p>
         </w:tc>
@@ -602,7 +607,61 @@
                 <w:color w:val="000000"/>
                 <w:lang w:eastAsia="zh-CN"/>
               </w:rPr>
-              <w:t>Op de eerste dag iedereen leren kennen, en wat uitleg gekregen van bijvoorbeeld hoe het bedrijf is ontstaan, wat de examenopdracht kunnen zijn, etc. Kreeg een opwarmopdracht om met framework ‘Blazor’ te beginnen, moet een webpagina waar ik een bestand kan uploaden, en dan uploadt hij naar een specifieke map. Dus ben ik daar de hele dag beziggeweest.</w:t>
+              <w:t xml:space="preserve">Op de eerste dag iedereen leren kennen, en wat uitleg gekregen van bijvoorbeeld hoe het bedrijf is ontstaan, wat de examenopdracht kunnen zijn, etc. Kreeg een opwarmopdracht om met </w:t>
+            </w:r>
+            <w:proofErr w:type="spellStart"/>
+            <w:r>
+              <w:rPr>
+                <w:rFonts w:ascii="Calibri" w:eastAsia="Times New Roman" w:hAnsi="Calibri" w:cs="Calibri"/>
+                <w:color w:val="000000"/>
+                <w:lang w:eastAsia="zh-CN"/>
+              </w:rPr>
+              <w:t>framework</w:t>
+            </w:r>
+            <w:proofErr w:type="spellEnd"/>
+            <w:r>
+              <w:rPr>
+                <w:rFonts w:ascii="Calibri" w:eastAsia="Times New Roman" w:hAnsi="Calibri" w:cs="Calibri"/>
+                <w:color w:val="000000"/>
+                <w:lang w:eastAsia="zh-CN"/>
+              </w:rPr>
+              <w:t xml:space="preserve"> ‘</w:t>
+            </w:r>
+            <w:proofErr w:type="spellStart"/>
+            <w:r>
+              <w:rPr>
+                <w:rFonts w:ascii="Calibri" w:eastAsia="Times New Roman" w:hAnsi="Calibri" w:cs="Calibri"/>
+                <w:color w:val="000000"/>
+                <w:lang w:eastAsia="zh-CN"/>
+              </w:rPr>
+              <w:t>Blazor</w:t>
+            </w:r>
+            <w:proofErr w:type="spellEnd"/>
+            <w:r>
+              <w:rPr>
+                <w:rFonts w:ascii="Calibri" w:eastAsia="Times New Roman" w:hAnsi="Calibri" w:cs="Calibri"/>
+                <w:color w:val="000000"/>
+                <w:lang w:eastAsia="zh-CN"/>
+              </w:rPr>
+              <w:t xml:space="preserve">’ te beginnen, moet een webpagina waar ik een bestand kan uploaden, en dan uploadt hij naar een specifieke map. Dus ben ik daar de hele dag </w:t>
+            </w:r>
+            <w:proofErr w:type="spellStart"/>
+            <w:r>
+              <w:rPr>
+                <w:rFonts w:ascii="Calibri" w:eastAsia="Times New Roman" w:hAnsi="Calibri" w:cs="Calibri"/>
+                <w:color w:val="000000"/>
+                <w:lang w:eastAsia="zh-CN"/>
+              </w:rPr>
+              <w:t>beziggeweest</w:t>
+            </w:r>
+            <w:proofErr w:type="spellEnd"/>
+            <w:r>
+              <w:rPr>
+                <w:rFonts w:ascii="Calibri" w:eastAsia="Times New Roman" w:hAnsi="Calibri" w:cs="Calibri"/>
+                <w:color w:val="000000"/>
+                <w:lang w:eastAsia="zh-CN"/>
+              </w:rPr>
+              <w:t>.</w:t>
             </w:r>
           </w:p>
         </w:tc>
@@ -731,13 +790,113 @@
                 <w:lang w:eastAsia="zh-CN"/>
               </w:rPr>
             </w:pPr>
-            <w:r>
-              <w:rPr>
-                <w:rFonts w:ascii="Calibri" w:eastAsia="Times New Roman" w:hAnsi="Calibri" w:cs="Calibri"/>
-                <w:color w:val="000000"/>
-                <w:lang w:eastAsia="zh-CN"/>
-              </w:rPr>
-              <w:t>Blazor webapplicatie klaar, hij gaat alle bestanden uploaden naar een map. Maar word gevraagd om Blazor in windows forms te verwerken, ben de hele dag meebezig geweest. Maar je kan niet een eigen pad te selecteren. Het is op dit moment nog hardcoded.</w:t>
+            <w:proofErr w:type="spellStart"/>
+            <w:r>
+              <w:rPr>
+                <w:rFonts w:ascii="Calibri" w:eastAsia="Times New Roman" w:hAnsi="Calibri" w:cs="Calibri"/>
+                <w:color w:val="000000"/>
+                <w:lang w:eastAsia="zh-CN"/>
+              </w:rPr>
+              <w:t>Blazor</w:t>
+            </w:r>
+            <w:proofErr w:type="spellEnd"/>
+            <w:r>
+              <w:rPr>
+                <w:rFonts w:ascii="Calibri" w:eastAsia="Times New Roman" w:hAnsi="Calibri" w:cs="Calibri"/>
+                <w:color w:val="000000"/>
+                <w:lang w:eastAsia="zh-CN"/>
+              </w:rPr>
+              <w:t xml:space="preserve"> webapplicatie klaar, hij gaat alle bestanden uploaden naar een map. Maar word gevraagd om </w:t>
+            </w:r>
+            <w:proofErr w:type="spellStart"/>
+            <w:r>
+              <w:rPr>
+                <w:rFonts w:ascii="Calibri" w:eastAsia="Times New Roman" w:hAnsi="Calibri" w:cs="Calibri"/>
+                <w:color w:val="000000"/>
+                <w:lang w:eastAsia="zh-CN"/>
+              </w:rPr>
+              <w:t>Blazor</w:t>
+            </w:r>
+            <w:proofErr w:type="spellEnd"/>
+            <w:r>
+              <w:rPr>
+                <w:rFonts w:ascii="Calibri" w:eastAsia="Times New Roman" w:hAnsi="Calibri" w:cs="Calibri"/>
+                <w:color w:val="000000"/>
+                <w:lang w:eastAsia="zh-CN"/>
+              </w:rPr>
+              <w:t xml:space="preserve"> in </w:t>
+            </w:r>
+            <w:proofErr w:type="spellStart"/>
+            <w:r>
+              <w:rPr>
+                <w:rFonts w:ascii="Calibri" w:eastAsia="Times New Roman" w:hAnsi="Calibri" w:cs="Calibri"/>
+                <w:color w:val="000000"/>
+                <w:lang w:eastAsia="zh-CN"/>
+              </w:rPr>
+              <w:t>windows</w:t>
+            </w:r>
+            <w:proofErr w:type="spellEnd"/>
+            <w:r>
+              <w:rPr>
+                <w:rFonts w:ascii="Calibri" w:eastAsia="Times New Roman" w:hAnsi="Calibri" w:cs="Calibri"/>
+                <w:color w:val="000000"/>
+                <w:lang w:eastAsia="zh-CN"/>
+              </w:rPr>
+              <w:t xml:space="preserve"> </w:t>
+            </w:r>
+            <w:proofErr w:type="spellStart"/>
+            <w:r>
+              <w:rPr>
+                <w:rFonts w:ascii="Calibri" w:eastAsia="Times New Roman" w:hAnsi="Calibri" w:cs="Calibri"/>
+                <w:color w:val="000000"/>
+                <w:lang w:eastAsia="zh-CN"/>
+              </w:rPr>
+              <w:t>forms</w:t>
+            </w:r>
+            <w:proofErr w:type="spellEnd"/>
+            <w:r>
+              <w:rPr>
+                <w:rFonts w:ascii="Calibri" w:eastAsia="Times New Roman" w:hAnsi="Calibri" w:cs="Calibri"/>
+                <w:color w:val="000000"/>
+                <w:lang w:eastAsia="zh-CN"/>
+              </w:rPr>
+              <w:t xml:space="preserve"> te verwerken, ben de hele dag </w:t>
+            </w:r>
+            <w:proofErr w:type="spellStart"/>
+            <w:r>
+              <w:rPr>
+                <w:rFonts w:ascii="Calibri" w:eastAsia="Times New Roman" w:hAnsi="Calibri" w:cs="Calibri"/>
+                <w:color w:val="000000"/>
+                <w:lang w:eastAsia="zh-CN"/>
+              </w:rPr>
+              <w:t>meebezig</w:t>
+            </w:r>
+            <w:proofErr w:type="spellEnd"/>
+            <w:r>
+              <w:rPr>
+                <w:rFonts w:ascii="Calibri" w:eastAsia="Times New Roman" w:hAnsi="Calibri" w:cs="Calibri"/>
+                <w:color w:val="000000"/>
+                <w:lang w:eastAsia="zh-CN"/>
+              </w:rPr>
+              <w:t xml:space="preserve"> geweest. Maar je kan niet een eigen pad te selecteren. Het is op dit moment nog </w:t>
+            </w:r>
+            <w:proofErr w:type="spellStart"/>
+            <w:r>
+              <w:rPr>
+                <w:rFonts w:ascii="Calibri" w:eastAsia="Times New Roman" w:hAnsi="Calibri" w:cs="Calibri"/>
+                <w:color w:val="000000"/>
+                <w:lang w:eastAsia="zh-CN"/>
+              </w:rPr>
+              <w:t>hardcoded</w:t>
+            </w:r>
+            <w:proofErr w:type="spellEnd"/>
+            <w:r>
+              <w:rPr>
+                <w:rFonts w:ascii="Calibri" w:eastAsia="Times New Roman" w:hAnsi="Calibri" w:cs="Calibri"/>
+                <w:color w:val="000000"/>
+                <w:lang w:eastAsia="zh-CN"/>
+              </w:rPr>
+              <w:t>.</w:t>
             </w:r>
           </w:p>
         </w:tc>
@@ -872,7 +1031,43 @@
                 <w:color w:val="000000"/>
                 <w:lang w:eastAsia="zh-CN"/>
               </w:rPr>
-              <w:t>Windows forms in elkaar gezet, maar wordt nogmaals gevraagd om een eigen filepath te kunnen selecteren, daar ben ik de hele dag beziggeweest, hij wil het maar niet. Nu kan de gebruiker alleen via een input zijn eigen filepath invullen.</w:t>
+              <w:t xml:space="preserve">Windows </w:t>
+            </w:r>
+            <w:proofErr w:type="spellStart"/>
+            <w:r>
+              <w:rPr>
+                <w:rFonts w:ascii="Calibri" w:eastAsia="Times New Roman" w:hAnsi="Calibri" w:cs="Calibri"/>
+                <w:color w:val="000000"/>
+                <w:lang w:eastAsia="zh-CN"/>
+              </w:rPr>
+              <w:t>forms</w:t>
+            </w:r>
+            <w:proofErr w:type="spellEnd"/>
+            <w:r>
+              <w:rPr>
+                <w:rFonts w:ascii="Calibri" w:eastAsia="Times New Roman" w:hAnsi="Calibri" w:cs="Calibri"/>
+                <w:color w:val="000000"/>
+                <w:lang w:eastAsia="zh-CN"/>
+              </w:rPr>
+              <w:t xml:space="preserve"> in elkaar gezet, maar wordt nogmaals gevraagd om een eigen filepath te kunnen selecteren, daar ben ik de hele dag </w:t>
+            </w:r>
+            <w:proofErr w:type="spellStart"/>
+            <w:r>
+              <w:rPr>
+                <w:rFonts w:ascii="Calibri" w:eastAsia="Times New Roman" w:hAnsi="Calibri" w:cs="Calibri"/>
+                <w:color w:val="000000"/>
+                <w:lang w:eastAsia="zh-CN"/>
+              </w:rPr>
+              <w:t>beziggeweest</w:t>
+            </w:r>
+            <w:proofErr w:type="spellEnd"/>
+            <w:r>
+              <w:rPr>
+                <w:rFonts w:ascii="Calibri" w:eastAsia="Times New Roman" w:hAnsi="Calibri" w:cs="Calibri"/>
+                <w:color w:val="000000"/>
+                <w:lang w:eastAsia="zh-CN"/>
+              </w:rPr>
+              <w:t>, hij wil het maar niet. Nu kan de gebruiker alleen via een input zijn eigen filepath invullen.</w:t>
             </w:r>
           </w:p>
         </w:tc>
@@ -1007,7 +1202,43 @@
                 <w:color w:val="000000"/>
                 <w:lang w:eastAsia="zh-CN"/>
               </w:rPr>
-              <w:t xml:space="preserve">De gebruiker kan via een knop een eigen pad selecteren, dus het gaat niet alleen maar via een inputveld, en hij slaat het nieuwe pad ook gelijk op in een json-bestand, (alleen in de verkeerde json). Eind van de dag kwam ik pas </w:t>
+              <w:t xml:space="preserve">De gebruiker kan via een knop een eigen pad selecteren, dus het gaat niet alleen maar via een inputveld, en hij slaat het nieuwe pad ook gelijk op in een </w:t>
+            </w:r>
+            <w:proofErr w:type="spellStart"/>
+            <w:r>
+              <w:rPr>
+                <w:rFonts w:ascii="Calibri" w:eastAsia="Times New Roman" w:hAnsi="Calibri" w:cs="Calibri"/>
+                <w:color w:val="000000"/>
+                <w:lang w:eastAsia="zh-CN"/>
+              </w:rPr>
+              <w:t>json</w:t>
+            </w:r>
+            <w:proofErr w:type="spellEnd"/>
+            <w:r>
+              <w:rPr>
+                <w:rFonts w:ascii="Calibri" w:eastAsia="Times New Roman" w:hAnsi="Calibri" w:cs="Calibri"/>
+                <w:color w:val="000000"/>
+                <w:lang w:eastAsia="zh-CN"/>
+              </w:rPr>
+              <w:t xml:space="preserve">-bestand, (alleen in de verkeerde </w:t>
+            </w:r>
+            <w:proofErr w:type="spellStart"/>
+            <w:r>
+              <w:rPr>
+                <w:rFonts w:ascii="Calibri" w:eastAsia="Times New Roman" w:hAnsi="Calibri" w:cs="Calibri"/>
+                <w:color w:val="000000"/>
+                <w:lang w:eastAsia="zh-CN"/>
+              </w:rPr>
+              <w:t>json</w:t>
+            </w:r>
+            <w:proofErr w:type="spellEnd"/>
+            <w:r>
+              <w:rPr>
+                <w:rFonts w:ascii="Calibri" w:eastAsia="Times New Roman" w:hAnsi="Calibri" w:cs="Calibri"/>
+                <w:color w:val="000000"/>
+                <w:lang w:eastAsia="zh-CN"/>
+              </w:rPr>
+              <w:t xml:space="preserve">). Eind van de dag kwam ik pas </w:t>
             </w:r>
             <w:r>
               <w:rPr>
@@ -1391,13 +1622,23 @@
               </w:rPr>
               <w:t xml:space="preserve"> </w:t>
             </w:r>
-            <w:r>
-              <w:rPr>
-                <w:rFonts w:ascii="Calibri" w:eastAsia="Times New Roman" w:hAnsi="Calibri" w:cs="Calibri"/>
-                <w:color w:val="000000"/>
-                <w:lang w:eastAsia="zh-CN"/>
-              </w:rPr>
-              <w:t xml:space="preserve">Trello bord aangemaakt zodat ik een </w:t>
+            <w:proofErr w:type="spellStart"/>
+            <w:r>
+              <w:rPr>
+                <w:rFonts w:ascii="Calibri" w:eastAsia="Times New Roman" w:hAnsi="Calibri" w:cs="Calibri"/>
+                <w:color w:val="000000"/>
+                <w:lang w:eastAsia="zh-CN"/>
+              </w:rPr>
+              <w:t>Trello</w:t>
+            </w:r>
+            <w:proofErr w:type="spellEnd"/>
+            <w:r>
+              <w:rPr>
+                <w:rFonts w:ascii="Calibri" w:eastAsia="Times New Roman" w:hAnsi="Calibri" w:cs="Calibri"/>
+                <w:color w:val="000000"/>
+                <w:lang w:eastAsia="zh-CN"/>
+              </w:rPr>
+              <w:t xml:space="preserve"> bord aangemaakt zodat ik een </w:t>
             </w:r>
             <w:r>
               <w:rPr>
@@ -1489,7 +1730,16 @@
                 <w:color w:val="000000"/>
                 <w:lang w:eastAsia="zh-CN"/>
               </w:rPr>
-              <w:t>3. Georiënteerd op alle data van PDF eruit halen, verder genereer een nieuw XML</w:t>
+              <w:t xml:space="preserve">3. Georiënteerd op alle data van PDF eruit halen, verder genereer een nieuw </w:t>
+            </w:r>
+            <w:proofErr w:type="spellStart"/>
+            <w:r>
+              <w:rPr>
+                <w:rFonts w:ascii="Calibri" w:eastAsia="Times New Roman" w:hAnsi="Calibri" w:cs="Calibri"/>
+                <w:color w:val="000000"/>
+                <w:lang w:eastAsia="zh-CN"/>
+              </w:rPr>
+              <w:t>XML</w:t>
             </w:r>
             <w:r>
               <w:rPr>
@@ -1513,7 +1763,16 @@
                 <w:color w:val="000000"/>
                 <w:lang w:eastAsia="zh-CN"/>
               </w:rPr>
-              <w:t>d.</w:t>
+              <w:t>d</w:t>
+            </w:r>
+            <w:proofErr w:type="spellEnd"/>
+            <w:r>
+              <w:rPr>
+                <w:rFonts w:ascii="Calibri" w:eastAsia="Times New Roman" w:hAnsi="Calibri" w:cs="Calibri"/>
+                <w:color w:val="000000"/>
+                <w:lang w:eastAsia="zh-CN"/>
+              </w:rPr>
+              <w:t>.</w:t>
             </w:r>
           </w:p>
         </w:tc>
@@ -2127,6 +2386,7 @@
               </w:rPr>
               <w:t xml:space="preserve">om de </w:t>
             </w:r>
+            <w:proofErr w:type="spellStart"/>
             <w:r>
               <w:rPr>
                 <w:rFonts w:ascii="Calibri" w:eastAsia="Times New Roman" w:hAnsi="Calibri" w:cs="Calibri"/>
@@ -2141,7 +2401,16 @@
                 <w:color w:val="000000"/>
                 <w:lang w:eastAsia="zh-CN"/>
               </w:rPr>
-              <w:t xml:space="preserve">’s </w:t>
+              <w:t>’s</w:t>
+            </w:r>
+            <w:proofErr w:type="spellEnd"/>
+            <w:r>
+              <w:rPr>
+                <w:rFonts w:ascii="Calibri" w:eastAsia="Times New Roman" w:hAnsi="Calibri" w:cs="Calibri"/>
+                <w:color w:val="000000"/>
+                <w:lang w:eastAsia="zh-CN"/>
+              </w:rPr>
+              <w:t xml:space="preserve"> </w:t>
             </w:r>
             <w:r>
               <w:rPr>
@@ -2205,7 +2474,97 @@
                 <w:color w:val="000000"/>
                 <w:lang w:eastAsia="zh-CN"/>
               </w:rPr>
-              <w:t>een nieuw XML-bestand. Alles is hardcoded, waar het PDF-bestand vandaan komt, en waar de XML-bestand geupload wordt</w:t>
+              <w:t xml:space="preserve">een nieuw </w:t>
+            </w:r>
+            <w:proofErr w:type="spellStart"/>
+            <w:r>
+              <w:rPr>
+                <w:rFonts w:ascii="Calibri" w:eastAsia="Times New Roman" w:hAnsi="Calibri" w:cs="Calibri"/>
+                <w:color w:val="000000"/>
+                <w:lang w:eastAsia="zh-CN"/>
+              </w:rPr>
+              <w:t>XML-bestand</w:t>
+            </w:r>
+            <w:proofErr w:type="spellEnd"/>
+            <w:r>
+              <w:rPr>
+                <w:rFonts w:ascii="Calibri" w:eastAsia="Times New Roman" w:hAnsi="Calibri" w:cs="Calibri"/>
+                <w:color w:val="000000"/>
+                <w:lang w:eastAsia="zh-CN"/>
+              </w:rPr>
+              <w:t xml:space="preserve">. Alles is </w:t>
+            </w:r>
+            <w:proofErr w:type="spellStart"/>
+            <w:r>
+              <w:rPr>
+                <w:rFonts w:ascii="Calibri" w:eastAsia="Times New Roman" w:hAnsi="Calibri" w:cs="Calibri"/>
+                <w:color w:val="000000"/>
+                <w:lang w:eastAsia="zh-CN"/>
+              </w:rPr>
+              <w:t>hardcoded</w:t>
+            </w:r>
+            <w:proofErr w:type="spellEnd"/>
+            <w:r>
+              <w:rPr>
+                <w:rFonts w:ascii="Calibri" w:eastAsia="Times New Roman" w:hAnsi="Calibri" w:cs="Calibri"/>
+                <w:color w:val="000000"/>
+                <w:lang w:eastAsia="zh-CN"/>
+              </w:rPr>
+              <w:t xml:space="preserve">, waar het </w:t>
+            </w:r>
+            <w:proofErr w:type="spellStart"/>
+            <w:r>
+              <w:rPr>
+                <w:rFonts w:ascii="Calibri" w:eastAsia="Times New Roman" w:hAnsi="Calibri" w:cs="Calibri"/>
+                <w:color w:val="000000"/>
+                <w:lang w:eastAsia="zh-CN"/>
+              </w:rPr>
+              <w:t>PDF-bestand</w:t>
+            </w:r>
+            <w:proofErr w:type="spellEnd"/>
+            <w:r>
+              <w:rPr>
+                <w:rFonts w:ascii="Calibri" w:eastAsia="Times New Roman" w:hAnsi="Calibri" w:cs="Calibri"/>
+                <w:color w:val="000000"/>
+                <w:lang w:eastAsia="zh-CN"/>
+              </w:rPr>
+              <w:t xml:space="preserve"> vandaan komt, en waar de </w:t>
+            </w:r>
+            <w:proofErr w:type="spellStart"/>
+            <w:r>
+              <w:rPr>
+                <w:rFonts w:ascii="Calibri" w:eastAsia="Times New Roman" w:hAnsi="Calibri" w:cs="Calibri"/>
+                <w:color w:val="000000"/>
+                <w:lang w:eastAsia="zh-CN"/>
+              </w:rPr>
+              <w:t>XML-bestand</w:t>
+            </w:r>
+            <w:proofErr w:type="spellEnd"/>
+            <w:r>
+              <w:rPr>
+                <w:rFonts w:ascii="Calibri" w:eastAsia="Times New Roman" w:hAnsi="Calibri" w:cs="Calibri"/>
+                <w:color w:val="000000"/>
+                <w:lang w:eastAsia="zh-CN"/>
+              </w:rPr>
+              <w:t xml:space="preserve"> </w:t>
+            </w:r>
+            <w:proofErr w:type="spellStart"/>
+            <w:r>
+              <w:rPr>
+                <w:rFonts w:ascii="Calibri" w:eastAsia="Times New Roman" w:hAnsi="Calibri" w:cs="Calibri"/>
+                <w:color w:val="000000"/>
+                <w:lang w:eastAsia="zh-CN"/>
+              </w:rPr>
+              <w:t>geupload</w:t>
+            </w:r>
+            <w:proofErr w:type="spellEnd"/>
+            <w:r>
+              <w:rPr>
+                <w:rFonts w:ascii="Calibri" w:eastAsia="Times New Roman" w:hAnsi="Calibri" w:cs="Calibri"/>
+                <w:color w:val="000000"/>
+                <w:lang w:eastAsia="zh-CN"/>
+              </w:rPr>
+              <w:t xml:space="preserve"> wordt</w:t>
             </w:r>
             <w:r>
               <w:rPr>
@@ -2229,7 +2588,16 @@
                 <w:color w:val="000000"/>
                 <w:lang w:eastAsia="zh-CN"/>
               </w:rPr>
-              <w:t>eprobeerd om de data</w:t>
+              <w:t xml:space="preserve">eprobeerd om de </w:t>
+            </w:r>
+            <w:proofErr w:type="spellStart"/>
+            <w:r>
+              <w:rPr>
+                <w:rFonts w:ascii="Calibri" w:eastAsia="Times New Roman" w:hAnsi="Calibri" w:cs="Calibri"/>
+                <w:color w:val="000000"/>
+                <w:lang w:eastAsia="zh-CN"/>
+              </w:rPr>
+              <w:t>data</w:t>
             </w:r>
             <w:r>
               <w:rPr>
@@ -2239,6 +2607,7 @@
               </w:rPr>
               <w:t>’s</w:t>
             </w:r>
+            <w:proofErr w:type="spellEnd"/>
             <w:r>
               <w:rPr>
                 <w:rFonts w:ascii="Calibri" w:eastAsia="Times New Roman" w:hAnsi="Calibri" w:cs="Calibri"/>
@@ -2507,7 +2876,115 @@
                 <w:color w:val="000000"/>
                 <w:lang w:eastAsia="zh-CN"/>
               </w:rPr>
-              <w:t>Verder georiënteerd om de basiskennis te creëren om de data’s uit een PDF-bestand halen, en over te zetten naar een XML-bestand</w:t>
+              <w:t xml:space="preserve">Verder georiënteerd om de basiskennis te creëren om de </w:t>
+            </w:r>
+            <w:proofErr w:type="spellStart"/>
+            <w:r>
+              <w:rPr>
+                <w:rFonts w:ascii="Calibri" w:eastAsia="Times New Roman" w:hAnsi="Calibri" w:cs="Calibri"/>
+                <w:color w:val="000000"/>
+                <w:lang w:eastAsia="zh-CN"/>
+              </w:rPr>
+              <w:t>data’s</w:t>
+            </w:r>
+            <w:proofErr w:type="spellEnd"/>
+            <w:r>
+              <w:rPr>
+                <w:rFonts w:ascii="Calibri" w:eastAsia="Times New Roman" w:hAnsi="Calibri" w:cs="Calibri"/>
+                <w:color w:val="000000"/>
+                <w:lang w:eastAsia="zh-CN"/>
+              </w:rPr>
+              <w:t xml:space="preserve"> uit een </w:t>
+            </w:r>
+            <w:proofErr w:type="spellStart"/>
+            <w:r>
+              <w:rPr>
+                <w:rFonts w:ascii="Calibri" w:eastAsia="Times New Roman" w:hAnsi="Calibri" w:cs="Calibri"/>
+                <w:color w:val="000000"/>
+                <w:lang w:eastAsia="zh-CN"/>
+              </w:rPr>
+              <w:t>PDF-bestand</w:t>
+            </w:r>
+            <w:proofErr w:type="spellEnd"/>
+            <w:r>
+              <w:rPr>
+                <w:rFonts w:ascii="Calibri" w:eastAsia="Times New Roman" w:hAnsi="Calibri" w:cs="Calibri"/>
+                <w:color w:val="000000"/>
+                <w:lang w:eastAsia="zh-CN"/>
+              </w:rPr>
+              <w:t xml:space="preserve"> halen, en over te zetten naar een </w:t>
+            </w:r>
+            <w:proofErr w:type="spellStart"/>
+            <w:r>
+              <w:rPr>
+                <w:rFonts w:ascii="Calibri" w:eastAsia="Times New Roman" w:hAnsi="Calibri" w:cs="Calibri"/>
+                <w:color w:val="000000"/>
+                <w:lang w:eastAsia="zh-CN"/>
+              </w:rPr>
+              <w:t>XML-bestand</w:t>
+            </w:r>
+            <w:proofErr w:type="spellEnd"/>
+          </w:p>
+          <w:p>
+            <w:pPr>
+              <w:spacing w:line="240" w:lineRule="auto"/>
+              <w:rPr>
+                <w:rFonts w:ascii="Calibri" w:eastAsia="Times New Roman" w:hAnsi="Calibri" w:cs="Calibri"/>
+                <w:color w:val="000000"/>
+                <w:lang w:eastAsia="zh-CN"/>
+              </w:rPr>
+            </w:pPr>
+            <w:r>
+              <w:rPr>
+                <w:rFonts w:ascii="Calibri" w:eastAsia="Times New Roman" w:hAnsi="Calibri" w:cs="Calibri"/>
+                <w:color w:val="000000"/>
+                <w:lang w:eastAsia="zh-CN"/>
+              </w:rPr>
+              <w:t xml:space="preserve">Oriëntatiefase: Alle </w:t>
+            </w:r>
+            <w:proofErr w:type="spellStart"/>
+            <w:r>
+              <w:rPr>
+                <w:rFonts w:ascii="Calibri" w:eastAsia="Times New Roman" w:hAnsi="Calibri" w:cs="Calibri"/>
+                <w:color w:val="000000"/>
+                <w:lang w:eastAsia="zh-CN"/>
+              </w:rPr>
+              <w:t>data’s</w:t>
+            </w:r>
+            <w:proofErr w:type="spellEnd"/>
+            <w:r>
+              <w:rPr>
+                <w:rFonts w:ascii="Calibri" w:eastAsia="Times New Roman" w:hAnsi="Calibri" w:cs="Calibri"/>
+                <w:color w:val="000000"/>
+                <w:lang w:eastAsia="zh-CN"/>
+              </w:rPr>
+              <w:t xml:space="preserve"> </w:t>
+            </w:r>
+            <w:r>
+              <w:rPr>
+                <w:rFonts w:ascii="Calibri" w:eastAsia="Times New Roman" w:hAnsi="Calibri" w:cs="Calibri"/>
+                <w:color w:val="000000"/>
+                <w:lang w:eastAsia="zh-CN"/>
+              </w:rPr>
+              <w:t xml:space="preserve">in variabelen gezet, en het importeren naar XML ben nog mee bezig, want ik weet niet hoe de structuur van zo’n </w:t>
+            </w:r>
+            <w:proofErr w:type="spellStart"/>
+            <w:r>
+              <w:rPr>
+                <w:rFonts w:ascii="Calibri" w:eastAsia="Times New Roman" w:hAnsi="Calibri" w:cs="Calibri"/>
+                <w:color w:val="000000"/>
+                <w:lang w:eastAsia="zh-CN"/>
+              </w:rPr>
+              <w:t>XML-bestand</w:t>
+            </w:r>
+            <w:proofErr w:type="spellEnd"/>
+            <w:r>
+              <w:rPr>
+                <w:rFonts w:ascii="Calibri" w:eastAsia="Times New Roman" w:hAnsi="Calibri" w:cs="Calibri"/>
+                <w:color w:val="000000"/>
+                <w:lang w:eastAsia="zh-CN"/>
+              </w:rPr>
+              <w:t xml:space="preserve"> eruit ziet.</w:t>
             </w:r>
           </w:p>
         </w:tc>
@@ -6855,6 +7332,75 @@
 </file>
 
 <file path=customXml/item1.xml><?xml version="1.0" encoding="utf-8"?>
+<p:properties xmlns:p="http://schemas.microsoft.com/office/2006/metadata/properties" xmlns:xsi="http://www.w3.org/2001/XMLSchema-instance" xmlns:pc="http://schemas.microsoft.com/office/infopath/2007/PartnerControls">
+  <documentManagement>
+    <Math_Settings xmlns="6cbd6682-8700-4380-a704-874541bb10f2" xsi:nil="true"/>
+    <Self_Registration_Enabled xmlns="6cbd6682-8700-4380-a704-874541bb10f2" xsi:nil="true"/>
+    <Invited_Teachers xmlns="6cbd6682-8700-4380-a704-874541bb10f2" xsi:nil="true"/>
+    <IsNotebookLocked xmlns="6cbd6682-8700-4380-a704-874541bb10f2" xsi:nil="true"/>
+    <Templates xmlns="6cbd6682-8700-4380-a704-874541bb10f2" xsi:nil="true"/>
+    <Students xmlns="6cbd6682-8700-4380-a704-874541bb10f2">
+      <UserInfo>
+        <DisplayName/>
+        <AccountId xsi:nil="true"/>
+        <AccountType/>
+      </UserInfo>
+    </Students>
+    <LMS_Mappings xmlns="6cbd6682-8700-4380-a704-874541bb10f2" xsi:nil="true"/>
+    <NotebookType xmlns="6cbd6682-8700-4380-a704-874541bb10f2" xsi:nil="true"/>
+    <Teachers xmlns="6cbd6682-8700-4380-a704-874541bb10f2">
+      <UserInfo>
+        <DisplayName/>
+        <AccountId xsi:nil="true"/>
+        <AccountType/>
+      </UserInfo>
+    </Teachers>
+    <Student_Groups xmlns="6cbd6682-8700-4380-a704-874541bb10f2">
+      <UserInfo>
+        <DisplayName/>
+        <AccountId xsi:nil="true"/>
+        <AccountType/>
+      </UserInfo>
+    </Student_Groups>
+    <AppVersion xmlns="6cbd6682-8700-4380-a704-874541bb10f2" xsi:nil="true"/>
+    <Has_Teacher_Only_SectionGroup xmlns="6cbd6682-8700-4380-a704-874541bb10f2" xsi:nil="true"/>
+    <TaxCatchAll xmlns="923f7a5a-c3ea-4cdd-a6d3-9a61a1c3f194" xsi:nil="true"/>
+    <Owner xmlns="6cbd6682-8700-4380-a704-874541bb10f2">
+      <UserInfo>
+        <DisplayName/>
+        <AccountId xsi:nil="true"/>
+        <AccountType/>
+      </UserInfo>
+    </Owner>
+    <Distribution_Groups xmlns="6cbd6682-8700-4380-a704-874541bb10f2" xsi:nil="true"/>
+    <lcf76f155ced4ddcb4097134ff3c332f xmlns="6cbd6682-8700-4380-a704-874541bb10f2">
+      <Terms xmlns="http://schemas.microsoft.com/office/infopath/2007/PartnerControls"/>
+    </lcf76f155ced4ddcb4097134ff3c332f>
+    <FolderType xmlns="6cbd6682-8700-4380-a704-874541bb10f2" xsi:nil="true"/>
+    <CultureName xmlns="6cbd6682-8700-4380-a704-874541bb10f2" xsi:nil="true"/>
+    <TeamsChannelId xmlns="6cbd6682-8700-4380-a704-874541bb10f2" xsi:nil="true"/>
+    <Invited_Students xmlns="6cbd6682-8700-4380-a704-874541bb10f2" xsi:nil="true"/>
+    <DefaultSectionNames xmlns="6cbd6682-8700-4380-a704-874541bb10f2" xsi:nil="true"/>
+    <Is_Collaboration_Space_Locked xmlns="6cbd6682-8700-4380-a704-874541bb10f2" xsi:nil="true"/>
+    <Teams_Channel_Section_Location xmlns="6cbd6682-8700-4380-a704-874541bb10f2" xsi:nil="true"/>
+  </documentManagement>
+</p:properties>
+</file>
+
+<file path=customXml/item2.xml><?xml version="1.0" encoding="utf-8"?>
+<b:Sources xmlns:b="http://schemas.openxmlformats.org/officeDocument/2006/bibliography" xmlns="http://schemas.openxmlformats.org/officeDocument/2006/bibliography" SelectedStyle="\APASixthEditionOfficeOnline.xsl" StyleName="APA" Version="6"/>
+</file>
+
+<file path=customXml/item3.xml><?xml version="1.0" encoding="utf-8"?>
+<?mso-contentType ?>
+<FormTemplates xmlns="http://schemas.microsoft.com/sharepoint/v3/contenttype/forms">
+  <Display>DocumentLibraryForm</Display>
+  <Edit>DocumentLibraryForm</Edit>
+  <New>DocumentLibraryForm</New>
+</FormTemplates>
+</file>
+
+<file path=customXml/item4.xml><?xml version="1.0" encoding="utf-8"?>
 <ct:contentTypeSchema xmlns:ct="http://schemas.microsoft.com/office/2006/metadata/contentType" xmlns:ma="http://schemas.microsoft.com/office/2006/metadata/properties/metaAttributes" ct:_="" ma:_="" ma:contentTypeName="Document" ma:contentTypeID="0x010100D2745451F3B2044898A30ACD4533A9CC" ma:contentTypeVersion="33" ma:contentTypeDescription="Een nieuw document maken." ma:contentTypeScope="" ma:versionID="767d9f31b994214e3a68b222f599d6f8">
   <xsd:schema xmlns:xsd="http://www.w3.org/2001/XMLSchema" xmlns:xs="http://www.w3.org/2001/XMLSchema" xmlns:p="http://schemas.microsoft.com/office/2006/metadata/properties" xmlns:ns2="6cbd6682-8700-4380-a704-874541bb10f2" xmlns:ns3="923f7a5a-c3ea-4cdd-a6d3-9a61a1c3f194" targetNamespace="http://schemas.microsoft.com/office/2006/metadata/properties" ma:root="true" ma:fieldsID="1ef1fa2fe033d0da28f922b8477d45fc" ns2:_="" ns3:_="">
     <xsd:import namespace="6cbd6682-8700-4380-a704-874541bb10f2"/>
@@ -7259,76 +7805,34 @@
 </ct:contentTypeSchema>
 </file>
 
-<file path=customXml/item2.xml><?xml version="1.0" encoding="utf-8"?>
-<?mso-contentType ?>
-<FormTemplates xmlns="http://schemas.microsoft.com/sharepoint/v3/contenttype/forms">
-  <Display>DocumentLibraryForm</Display>
-  <Edit>DocumentLibraryForm</Edit>
-  <New>DocumentLibraryForm</New>
-</FormTemplates>
+<file path=customXml/itemProps1.xml><?xml version="1.0" encoding="utf-8"?>
+<ds:datastoreItem xmlns:ds="http://schemas.openxmlformats.org/officeDocument/2006/customXml" ds:itemID="{A003E85C-9BC5-40B3-9B0F-8EA9B0C69BD6}">
+  <ds:schemaRefs>
+    <ds:schemaRef ds:uri="http://schemas.microsoft.com/office/2006/metadata/properties"/>
+    <ds:schemaRef ds:uri="http://schemas.microsoft.com/office/infopath/2007/PartnerControls"/>
+    <ds:schemaRef ds:uri="6cbd6682-8700-4380-a704-874541bb10f2"/>
+    <ds:schemaRef ds:uri="923f7a5a-c3ea-4cdd-a6d3-9a61a1c3f194"/>
+  </ds:schemaRefs>
+</ds:datastoreItem>
 </file>
 
-<file path=customXml/item3.xml><?xml version="1.0" encoding="utf-8"?>
-<b:Sources xmlns:b="http://schemas.openxmlformats.org/officeDocument/2006/bibliography" xmlns="http://schemas.openxmlformats.org/officeDocument/2006/bibliography" SelectedStyle="\APASixthEditionOfficeOnline.xsl" StyleName="APA" Version="6"/>
+<file path=customXml/itemProps2.xml><?xml version="1.0" encoding="utf-8"?>
+<ds:datastoreItem xmlns:ds="http://schemas.openxmlformats.org/officeDocument/2006/customXml" ds:itemID="{F70C0343-90DE-49D6-9E4C-3DF5BC6F1CF7}">
+  <ds:schemaRefs>
+    <ds:schemaRef ds:uri="http://schemas.openxmlformats.org/officeDocument/2006/bibliography"/>
+  </ds:schemaRefs>
+</ds:datastoreItem>
 </file>
 
-<file path=customXml/item4.xml><?xml version="1.0" encoding="utf-8"?>
-<p:properties xmlns:p="http://schemas.microsoft.com/office/2006/metadata/properties" xmlns:xsi="http://www.w3.org/2001/XMLSchema-instance" xmlns:pc="http://schemas.microsoft.com/office/infopath/2007/PartnerControls">
-  <documentManagement>
-    <Math_Settings xmlns="6cbd6682-8700-4380-a704-874541bb10f2" xsi:nil="true"/>
-    <Self_Registration_Enabled xmlns="6cbd6682-8700-4380-a704-874541bb10f2" xsi:nil="true"/>
-    <Invited_Teachers xmlns="6cbd6682-8700-4380-a704-874541bb10f2" xsi:nil="true"/>
-    <IsNotebookLocked xmlns="6cbd6682-8700-4380-a704-874541bb10f2" xsi:nil="true"/>
-    <Templates xmlns="6cbd6682-8700-4380-a704-874541bb10f2" xsi:nil="true"/>
-    <Students xmlns="6cbd6682-8700-4380-a704-874541bb10f2">
-      <UserInfo>
-        <DisplayName/>
-        <AccountId xsi:nil="true"/>
-        <AccountType/>
-      </UserInfo>
-    </Students>
-    <LMS_Mappings xmlns="6cbd6682-8700-4380-a704-874541bb10f2" xsi:nil="true"/>
-    <NotebookType xmlns="6cbd6682-8700-4380-a704-874541bb10f2" xsi:nil="true"/>
-    <Teachers xmlns="6cbd6682-8700-4380-a704-874541bb10f2">
-      <UserInfo>
-        <DisplayName/>
-        <AccountId xsi:nil="true"/>
-        <AccountType/>
-      </UserInfo>
-    </Teachers>
-    <Student_Groups xmlns="6cbd6682-8700-4380-a704-874541bb10f2">
-      <UserInfo>
-        <DisplayName/>
-        <AccountId xsi:nil="true"/>
-        <AccountType/>
-      </UserInfo>
-    </Student_Groups>
-    <AppVersion xmlns="6cbd6682-8700-4380-a704-874541bb10f2" xsi:nil="true"/>
-    <Has_Teacher_Only_SectionGroup xmlns="6cbd6682-8700-4380-a704-874541bb10f2" xsi:nil="true"/>
-    <TaxCatchAll xmlns="923f7a5a-c3ea-4cdd-a6d3-9a61a1c3f194" xsi:nil="true"/>
-    <Owner xmlns="6cbd6682-8700-4380-a704-874541bb10f2">
-      <UserInfo>
-        <DisplayName/>
-        <AccountId xsi:nil="true"/>
-        <AccountType/>
-      </UserInfo>
-    </Owner>
-    <Distribution_Groups xmlns="6cbd6682-8700-4380-a704-874541bb10f2" xsi:nil="true"/>
-    <lcf76f155ced4ddcb4097134ff3c332f xmlns="6cbd6682-8700-4380-a704-874541bb10f2">
-      <Terms xmlns="http://schemas.microsoft.com/office/infopath/2007/PartnerControls"/>
-    </lcf76f155ced4ddcb4097134ff3c332f>
-    <FolderType xmlns="6cbd6682-8700-4380-a704-874541bb10f2" xsi:nil="true"/>
-    <CultureName xmlns="6cbd6682-8700-4380-a704-874541bb10f2" xsi:nil="true"/>
-    <TeamsChannelId xmlns="6cbd6682-8700-4380-a704-874541bb10f2" xsi:nil="true"/>
-    <Invited_Students xmlns="6cbd6682-8700-4380-a704-874541bb10f2" xsi:nil="true"/>
-    <DefaultSectionNames xmlns="6cbd6682-8700-4380-a704-874541bb10f2" xsi:nil="true"/>
-    <Is_Collaboration_Space_Locked xmlns="6cbd6682-8700-4380-a704-874541bb10f2" xsi:nil="true"/>
-    <Teams_Channel_Section_Location xmlns="6cbd6682-8700-4380-a704-874541bb10f2" xsi:nil="true"/>
-  </documentManagement>
-</p:properties>
+<file path=customXml/itemProps3.xml><?xml version="1.0" encoding="utf-8"?>
+<ds:datastoreItem xmlns:ds="http://schemas.openxmlformats.org/officeDocument/2006/customXml" ds:itemID="{09293AD8-5A99-4C06-A3A4-50D55DCC821D}">
+  <ds:schemaRefs>
+    <ds:schemaRef ds:uri="http://schemas.microsoft.com/sharepoint/v3/contenttype/forms"/>
+  </ds:schemaRefs>
+</ds:datastoreItem>
 </file>
 
-<file path=customXml/itemProps1.xml><?xml version="1.0" encoding="utf-8"?>
+<file path=customXml/itemProps4.xml><?xml version="1.0" encoding="utf-8"?>
 <ds:datastoreItem xmlns:ds="http://schemas.openxmlformats.org/officeDocument/2006/customXml" ds:itemID="{DA4F5861-0F52-454A-9959-786AB1474437}">
   <ds:schemaRefs>
     <ds:schemaRef ds:uri="http://schemas.microsoft.com/office/2006/metadata/contentType"/>
@@ -7345,31 +7849,4 @@
     <ds:schemaRef ds:uri="http://schemas.microsoft.com/internal/obd"/>
   </ds:schemaRefs>
 </ds:datastoreItem>
-</file>
-
-<file path=customXml/itemProps2.xml><?xml version="1.0" encoding="utf-8"?>
-<ds:datastoreItem xmlns:ds="http://schemas.openxmlformats.org/officeDocument/2006/customXml" ds:itemID="{09293AD8-5A99-4C06-A3A4-50D55DCC821D}">
-  <ds:schemaRefs>
-    <ds:schemaRef ds:uri="http://schemas.microsoft.com/sharepoint/v3/contenttype/forms"/>
-  </ds:schemaRefs>
-</ds:datastoreItem>
-</file>
-
-<file path=customXml/itemProps3.xml><?xml version="1.0" encoding="utf-8"?>
-<ds:datastoreItem xmlns:ds="http://schemas.openxmlformats.org/officeDocument/2006/customXml" ds:itemID="{F70C0343-90DE-49D6-9E4C-3DF5BC6F1CF7}">
-  <ds:schemaRefs>
-    <ds:schemaRef ds:uri="http://schemas.openxmlformats.org/officeDocument/2006/bibliography"/>
-  </ds:schemaRefs>
-</ds:datastoreItem>
-</file>
-
-<file path=customXml/itemProps4.xml><?xml version="1.0" encoding="utf-8"?>
-<ds:datastoreItem xmlns:ds="http://schemas.openxmlformats.org/officeDocument/2006/customXml" ds:itemID="{A003E85C-9BC5-40B3-9B0F-8EA9B0C69BD6}">
-  <ds:schemaRefs>
-    <ds:schemaRef ds:uri="http://schemas.microsoft.com/office/2006/metadata/properties"/>
-    <ds:schemaRef ds:uri="http://schemas.microsoft.com/office/infopath/2007/PartnerControls"/>
-    <ds:schemaRef ds:uri="6cbd6682-8700-4380-a704-874541bb10f2"/>
-    <ds:schemaRef ds:uri="923f7a5a-c3ea-4cdd-a6d3-9a61a1c3f194"/>
-  </ds:schemaRefs>
-</ds:datastoreItem>
 </file>
</xml_diff>

<commit_message>
afleveradres en inkoopdatum op positie gezet. en logboek bijgewerkt
</commit_message>
<xml_diff>
--- a/PvB SD/08 Logboek/Logboek kandidaat FP.docx
+++ b/PvB SD/08 Logboek/Logboek kandidaat FP.docx
@@ -308,13 +308,8 @@
             <w:tcW w:w="7087" w:type="dxa"/>
           </w:tcPr>
           <w:p>
-            <w:proofErr w:type="spellStart"/>
-            <w:r>
-              <w:t>Prodist</w:t>
-            </w:r>
-            <w:proofErr w:type="spellEnd"/>
-            <w:r>
-              <w:t xml:space="preserve"> Software B.V.</w:t>
+            <w:r>
+              <w:t>Prodist Software B.V.</w:t>
             </w:r>
           </w:p>
         </w:tc>
@@ -607,61 +602,7 @@
                 <w:color w:val="000000"/>
                 <w:lang w:eastAsia="zh-CN"/>
               </w:rPr>
-              <w:t xml:space="preserve">Op de eerste dag iedereen leren kennen, en wat uitleg gekregen van bijvoorbeeld hoe het bedrijf is ontstaan, wat de examenopdracht kunnen zijn, etc. Kreeg een opwarmopdracht om met </w:t>
-            </w:r>
-            <w:proofErr w:type="spellStart"/>
-            <w:r>
-              <w:rPr>
-                <w:rFonts w:ascii="Calibri" w:eastAsia="Times New Roman" w:hAnsi="Calibri" w:cs="Calibri"/>
-                <w:color w:val="000000"/>
-                <w:lang w:eastAsia="zh-CN"/>
-              </w:rPr>
-              <w:t>framework</w:t>
-            </w:r>
-            <w:proofErr w:type="spellEnd"/>
-            <w:r>
-              <w:rPr>
-                <w:rFonts w:ascii="Calibri" w:eastAsia="Times New Roman" w:hAnsi="Calibri" w:cs="Calibri"/>
-                <w:color w:val="000000"/>
-                <w:lang w:eastAsia="zh-CN"/>
-              </w:rPr>
-              <w:t xml:space="preserve"> ‘</w:t>
-            </w:r>
-            <w:proofErr w:type="spellStart"/>
-            <w:r>
-              <w:rPr>
-                <w:rFonts w:ascii="Calibri" w:eastAsia="Times New Roman" w:hAnsi="Calibri" w:cs="Calibri"/>
-                <w:color w:val="000000"/>
-                <w:lang w:eastAsia="zh-CN"/>
-              </w:rPr>
-              <w:t>Blazor</w:t>
-            </w:r>
-            <w:proofErr w:type="spellEnd"/>
-            <w:r>
-              <w:rPr>
-                <w:rFonts w:ascii="Calibri" w:eastAsia="Times New Roman" w:hAnsi="Calibri" w:cs="Calibri"/>
-                <w:color w:val="000000"/>
-                <w:lang w:eastAsia="zh-CN"/>
-              </w:rPr>
-              <w:t xml:space="preserve">’ te beginnen, moet een webpagina waar ik een bestand kan uploaden, en dan uploadt hij naar een specifieke map. Dus ben ik daar de hele dag </w:t>
-            </w:r>
-            <w:proofErr w:type="spellStart"/>
-            <w:r>
-              <w:rPr>
-                <w:rFonts w:ascii="Calibri" w:eastAsia="Times New Roman" w:hAnsi="Calibri" w:cs="Calibri"/>
-                <w:color w:val="000000"/>
-                <w:lang w:eastAsia="zh-CN"/>
-              </w:rPr>
-              <w:t>beziggeweest</w:t>
-            </w:r>
-            <w:proofErr w:type="spellEnd"/>
-            <w:r>
-              <w:rPr>
-                <w:rFonts w:ascii="Calibri" w:eastAsia="Times New Roman" w:hAnsi="Calibri" w:cs="Calibri"/>
-                <w:color w:val="000000"/>
-                <w:lang w:eastAsia="zh-CN"/>
-              </w:rPr>
-              <w:t>.</w:t>
+              <w:t>Op de eerste dag iedereen leren kennen, en wat uitleg gekregen van bijvoorbeeld hoe het bedrijf is ontstaan, wat de examenopdracht kunnen zijn, etc. Kreeg een opwarmopdracht om met framework ‘Blazor’ te beginnen, moet een webpagina waar ik een bestand kan uploaden, en dan uploadt hij naar een specifieke map. Dus ben ik daar de hele dag beziggeweest.</w:t>
             </w:r>
           </w:p>
         </w:tc>
@@ -790,113 +731,13 @@
                 <w:lang w:eastAsia="zh-CN"/>
               </w:rPr>
             </w:pPr>
-            <w:proofErr w:type="spellStart"/>
-            <w:r>
-              <w:rPr>
-                <w:rFonts w:ascii="Calibri" w:eastAsia="Times New Roman" w:hAnsi="Calibri" w:cs="Calibri"/>
-                <w:color w:val="000000"/>
-                <w:lang w:eastAsia="zh-CN"/>
-              </w:rPr>
-              <w:t>Blazor</w:t>
-            </w:r>
-            <w:proofErr w:type="spellEnd"/>
-            <w:r>
-              <w:rPr>
-                <w:rFonts w:ascii="Calibri" w:eastAsia="Times New Roman" w:hAnsi="Calibri" w:cs="Calibri"/>
-                <w:color w:val="000000"/>
-                <w:lang w:eastAsia="zh-CN"/>
-              </w:rPr>
-              <w:t xml:space="preserve"> webapplicatie klaar, hij gaat alle bestanden uploaden naar een map. Maar word gevraagd om </w:t>
-            </w:r>
-            <w:proofErr w:type="spellStart"/>
-            <w:r>
-              <w:rPr>
-                <w:rFonts w:ascii="Calibri" w:eastAsia="Times New Roman" w:hAnsi="Calibri" w:cs="Calibri"/>
-                <w:color w:val="000000"/>
-                <w:lang w:eastAsia="zh-CN"/>
-              </w:rPr>
-              <w:t>Blazor</w:t>
-            </w:r>
-            <w:proofErr w:type="spellEnd"/>
-            <w:r>
-              <w:rPr>
-                <w:rFonts w:ascii="Calibri" w:eastAsia="Times New Roman" w:hAnsi="Calibri" w:cs="Calibri"/>
-                <w:color w:val="000000"/>
-                <w:lang w:eastAsia="zh-CN"/>
-              </w:rPr>
-              <w:t xml:space="preserve"> in </w:t>
-            </w:r>
-            <w:proofErr w:type="spellStart"/>
-            <w:r>
-              <w:rPr>
-                <w:rFonts w:ascii="Calibri" w:eastAsia="Times New Roman" w:hAnsi="Calibri" w:cs="Calibri"/>
-                <w:color w:val="000000"/>
-                <w:lang w:eastAsia="zh-CN"/>
-              </w:rPr>
-              <w:t>windows</w:t>
-            </w:r>
-            <w:proofErr w:type="spellEnd"/>
-            <w:r>
-              <w:rPr>
-                <w:rFonts w:ascii="Calibri" w:eastAsia="Times New Roman" w:hAnsi="Calibri" w:cs="Calibri"/>
-                <w:color w:val="000000"/>
-                <w:lang w:eastAsia="zh-CN"/>
-              </w:rPr>
-              <w:t xml:space="preserve"> </w:t>
-            </w:r>
-            <w:proofErr w:type="spellStart"/>
-            <w:r>
-              <w:rPr>
-                <w:rFonts w:ascii="Calibri" w:eastAsia="Times New Roman" w:hAnsi="Calibri" w:cs="Calibri"/>
-                <w:color w:val="000000"/>
-                <w:lang w:eastAsia="zh-CN"/>
-              </w:rPr>
-              <w:t>forms</w:t>
-            </w:r>
-            <w:proofErr w:type="spellEnd"/>
-            <w:r>
-              <w:rPr>
-                <w:rFonts w:ascii="Calibri" w:eastAsia="Times New Roman" w:hAnsi="Calibri" w:cs="Calibri"/>
-                <w:color w:val="000000"/>
-                <w:lang w:eastAsia="zh-CN"/>
-              </w:rPr>
-              <w:t xml:space="preserve"> te verwerken, ben de hele dag </w:t>
-            </w:r>
-            <w:proofErr w:type="spellStart"/>
-            <w:r>
-              <w:rPr>
-                <w:rFonts w:ascii="Calibri" w:eastAsia="Times New Roman" w:hAnsi="Calibri" w:cs="Calibri"/>
-                <w:color w:val="000000"/>
-                <w:lang w:eastAsia="zh-CN"/>
-              </w:rPr>
-              <w:t>meebezig</w:t>
-            </w:r>
-            <w:proofErr w:type="spellEnd"/>
-            <w:r>
-              <w:rPr>
-                <w:rFonts w:ascii="Calibri" w:eastAsia="Times New Roman" w:hAnsi="Calibri" w:cs="Calibri"/>
-                <w:color w:val="000000"/>
-                <w:lang w:eastAsia="zh-CN"/>
-              </w:rPr>
-              <w:t xml:space="preserve"> geweest. Maar je kan niet een eigen pad te selecteren. Het is op dit moment nog </w:t>
-            </w:r>
-            <w:proofErr w:type="spellStart"/>
-            <w:r>
-              <w:rPr>
-                <w:rFonts w:ascii="Calibri" w:eastAsia="Times New Roman" w:hAnsi="Calibri" w:cs="Calibri"/>
-                <w:color w:val="000000"/>
-                <w:lang w:eastAsia="zh-CN"/>
-              </w:rPr>
-              <w:t>hardcoded</w:t>
-            </w:r>
-            <w:proofErr w:type="spellEnd"/>
-            <w:r>
-              <w:rPr>
-                <w:rFonts w:ascii="Calibri" w:eastAsia="Times New Roman" w:hAnsi="Calibri" w:cs="Calibri"/>
-                <w:color w:val="000000"/>
-                <w:lang w:eastAsia="zh-CN"/>
-              </w:rPr>
-              <w:t>.</w:t>
+            <w:r>
+              <w:rPr>
+                <w:rFonts w:ascii="Calibri" w:eastAsia="Times New Roman" w:hAnsi="Calibri" w:cs="Calibri"/>
+                <w:color w:val="000000"/>
+                <w:lang w:eastAsia="zh-CN"/>
+              </w:rPr>
+              <w:t>Blazor webapplicatie klaar, hij gaat alle bestanden uploaden naar een map. Maar word gevraagd om Blazor in windows forms te verwerken, ben de hele dag meebezig geweest. Maar je kan niet een eigen pad te selecteren. Het is op dit moment nog hardcoded.</w:t>
             </w:r>
           </w:p>
         </w:tc>
@@ -1031,43 +872,7 @@
                 <w:color w:val="000000"/>
                 <w:lang w:eastAsia="zh-CN"/>
               </w:rPr>
-              <w:t xml:space="preserve">Windows </w:t>
-            </w:r>
-            <w:proofErr w:type="spellStart"/>
-            <w:r>
-              <w:rPr>
-                <w:rFonts w:ascii="Calibri" w:eastAsia="Times New Roman" w:hAnsi="Calibri" w:cs="Calibri"/>
-                <w:color w:val="000000"/>
-                <w:lang w:eastAsia="zh-CN"/>
-              </w:rPr>
-              <w:t>forms</w:t>
-            </w:r>
-            <w:proofErr w:type="spellEnd"/>
-            <w:r>
-              <w:rPr>
-                <w:rFonts w:ascii="Calibri" w:eastAsia="Times New Roman" w:hAnsi="Calibri" w:cs="Calibri"/>
-                <w:color w:val="000000"/>
-                <w:lang w:eastAsia="zh-CN"/>
-              </w:rPr>
-              <w:t xml:space="preserve"> in elkaar gezet, maar wordt nogmaals gevraagd om een eigen filepath te kunnen selecteren, daar ben ik de hele dag </w:t>
-            </w:r>
-            <w:proofErr w:type="spellStart"/>
-            <w:r>
-              <w:rPr>
-                <w:rFonts w:ascii="Calibri" w:eastAsia="Times New Roman" w:hAnsi="Calibri" w:cs="Calibri"/>
-                <w:color w:val="000000"/>
-                <w:lang w:eastAsia="zh-CN"/>
-              </w:rPr>
-              <w:t>beziggeweest</w:t>
-            </w:r>
-            <w:proofErr w:type="spellEnd"/>
-            <w:r>
-              <w:rPr>
-                <w:rFonts w:ascii="Calibri" w:eastAsia="Times New Roman" w:hAnsi="Calibri" w:cs="Calibri"/>
-                <w:color w:val="000000"/>
-                <w:lang w:eastAsia="zh-CN"/>
-              </w:rPr>
-              <w:t>, hij wil het maar niet. Nu kan de gebruiker alleen via een input zijn eigen filepath invullen.</w:t>
+              <w:t>Windows forms in elkaar gezet, maar wordt nogmaals gevraagd om een eigen filepath te kunnen selecteren, daar ben ik de hele dag beziggeweest, hij wil het maar niet. Nu kan de gebruiker alleen via een input zijn eigen filepath invullen.</w:t>
             </w:r>
           </w:p>
         </w:tc>
@@ -1202,43 +1007,7 @@
                 <w:color w:val="000000"/>
                 <w:lang w:eastAsia="zh-CN"/>
               </w:rPr>
-              <w:t xml:space="preserve">De gebruiker kan via een knop een eigen pad selecteren, dus het gaat niet alleen maar via een inputveld, en hij slaat het nieuwe pad ook gelijk op in een </w:t>
-            </w:r>
-            <w:proofErr w:type="spellStart"/>
-            <w:r>
-              <w:rPr>
-                <w:rFonts w:ascii="Calibri" w:eastAsia="Times New Roman" w:hAnsi="Calibri" w:cs="Calibri"/>
-                <w:color w:val="000000"/>
-                <w:lang w:eastAsia="zh-CN"/>
-              </w:rPr>
-              <w:t>json</w:t>
-            </w:r>
-            <w:proofErr w:type="spellEnd"/>
-            <w:r>
-              <w:rPr>
-                <w:rFonts w:ascii="Calibri" w:eastAsia="Times New Roman" w:hAnsi="Calibri" w:cs="Calibri"/>
-                <w:color w:val="000000"/>
-                <w:lang w:eastAsia="zh-CN"/>
-              </w:rPr>
-              <w:t xml:space="preserve">-bestand, (alleen in de verkeerde </w:t>
-            </w:r>
-            <w:proofErr w:type="spellStart"/>
-            <w:r>
-              <w:rPr>
-                <w:rFonts w:ascii="Calibri" w:eastAsia="Times New Roman" w:hAnsi="Calibri" w:cs="Calibri"/>
-                <w:color w:val="000000"/>
-                <w:lang w:eastAsia="zh-CN"/>
-              </w:rPr>
-              <w:t>json</w:t>
-            </w:r>
-            <w:proofErr w:type="spellEnd"/>
-            <w:r>
-              <w:rPr>
-                <w:rFonts w:ascii="Calibri" w:eastAsia="Times New Roman" w:hAnsi="Calibri" w:cs="Calibri"/>
-                <w:color w:val="000000"/>
-                <w:lang w:eastAsia="zh-CN"/>
-              </w:rPr>
-              <w:t xml:space="preserve">). Eind van de dag kwam ik pas </w:t>
+              <w:t xml:space="preserve">De gebruiker kan via een knop een eigen pad selecteren, dus het gaat niet alleen maar via een inputveld, en hij slaat het nieuwe pad ook gelijk op in een json-bestand, (alleen in de verkeerde json). Eind van de dag kwam ik pas </w:t>
             </w:r>
             <w:r>
               <w:rPr>
@@ -1622,23 +1391,13 @@
               </w:rPr>
               <w:t xml:space="preserve"> </w:t>
             </w:r>
-            <w:proofErr w:type="spellStart"/>
-            <w:r>
-              <w:rPr>
-                <w:rFonts w:ascii="Calibri" w:eastAsia="Times New Roman" w:hAnsi="Calibri" w:cs="Calibri"/>
-                <w:color w:val="000000"/>
-                <w:lang w:eastAsia="zh-CN"/>
-              </w:rPr>
-              <w:t>Trello</w:t>
-            </w:r>
-            <w:proofErr w:type="spellEnd"/>
-            <w:r>
-              <w:rPr>
-                <w:rFonts w:ascii="Calibri" w:eastAsia="Times New Roman" w:hAnsi="Calibri" w:cs="Calibri"/>
-                <w:color w:val="000000"/>
-                <w:lang w:eastAsia="zh-CN"/>
-              </w:rPr>
-              <w:t xml:space="preserve"> bord aangemaakt zodat ik een </w:t>
+            <w:r>
+              <w:rPr>
+                <w:rFonts w:ascii="Calibri" w:eastAsia="Times New Roman" w:hAnsi="Calibri" w:cs="Calibri"/>
+                <w:color w:val="000000"/>
+                <w:lang w:eastAsia="zh-CN"/>
+              </w:rPr>
+              <w:t xml:space="preserve">Trello bord aangemaakt zodat ik een </w:t>
             </w:r>
             <w:r>
               <w:rPr>
@@ -1730,16 +1489,7 @@
                 <w:color w:val="000000"/>
                 <w:lang w:eastAsia="zh-CN"/>
               </w:rPr>
-              <w:t xml:space="preserve">3. Georiënteerd op alle data van PDF eruit halen, verder genereer een nieuw </w:t>
-            </w:r>
-            <w:proofErr w:type="spellStart"/>
-            <w:r>
-              <w:rPr>
-                <w:rFonts w:ascii="Calibri" w:eastAsia="Times New Roman" w:hAnsi="Calibri" w:cs="Calibri"/>
-                <w:color w:val="000000"/>
-                <w:lang w:eastAsia="zh-CN"/>
-              </w:rPr>
-              <w:t>XML</w:t>
+              <w:t>3. Georiënteerd op alle data van PDF eruit halen, verder genereer een nieuw XML</w:t>
             </w:r>
             <w:r>
               <w:rPr>
@@ -1763,16 +1513,7 @@
                 <w:color w:val="000000"/>
                 <w:lang w:eastAsia="zh-CN"/>
               </w:rPr>
-              <w:t>d</w:t>
-            </w:r>
-            <w:proofErr w:type="spellEnd"/>
-            <w:r>
-              <w:rPr>
-                <w:rFonts w:ascii="Calibri" w:eastAsia="Times New Roman" w:hAnsi="Calibri" w:cs="Calibri"/>
-                <w:color w:val="000000"/>
-                <w:lang w:eastAsia="zh-CN"/>
-              </w:rPr>
-              <w:t>.</w:t>
+              <w:t>d.</w:t>
             </w:r>
           </w:p>
         </w:tc>
@@ -2386,7 +2127,6 @@
               </w:rPr>
               <w:t xml:space="preserve">om de </w:t>
             </w:r>
-            <w:proofErr w:type="spellStart"/>
             <w:r>
               <w:rPr>
                 <w:rFonts w:ascii="Calibri" w:eastAsia="Times New Roman" w:hAnsi="Calibri" w:cs="Calibri"/>
@@ -2401,213 +2141,104 @@
                 <w:color w:val="000000"/>
                 <w:lang w:eastAsia="zh-CN"/>
               </w:rPr>
+              <w:t xml:space="preserve">’s </w:t>
+            </w:r>
+            <w:r>
+              <w:rPr>
+                <w:rFonts w:ascii="Calibri" w:eastAsia="Times New Roman" w:hAnsi="Calibri" w:cs="Calibri"/>
+                <w:color w:val="000000"/>
+                <w:lang w:eastAsia="zh-CN"/>
+              </w:rPr>
+              <w:t>van</w:t>
+            </w:r>
+            <w:r>
+              <w:rPr>
+                <w:rFonts w:ascii="Calibri" w:eastAsia="Times New Roman" w:hAnsi="Calibri" w:cs="Calibri"/>
+                <w:color w:val="000000"/>
+                <w:lang w:eastAsia="zh-CN"/>
+              </w:rPr>
+              <w:t>uit</w:t>
+            </w:r>
+            <w:r>
+              <w:rPr>
+                <w:rFonts w:ascii="Calibri" w:eastAsia="Times New Roman" w:hAnsi="Calibri" w:cs="Calibri"/>
+                <w:color w:val="000000"/>
+                <w:lang w:eastAsia="zh-CN"/>
+              </w:rPr>
+              <w:t xml:space="preserve"> PDF</w:t>
+            </w:r>
+            <w:r>
+              <w:rPr>
+                <w:rFonts w:ascii="Calibri" w:eastAsia="Times New Roman" w:hAnsi="Calibri" w:cs="Calibri"/>
+                <w:color w:val="000000"/>
+                <w:lang w:eastAsia="zh-CN"/>
+              </w:rPr>
+              <w:t xml:space="preserve"> te</w:t>
+            </w:r>
+            <w:r>
+              <w:rPr>
+                <w:rFonts w:ascii="Calibri" w:eastAsia="Times New Roman" w:hAnsi="Calibri" w:cs="Calibri"/>
+                <w:color w:val="000000"/>
+                <w:lang w:eastAsia="zh-CN"/>
+              </w:rPr>
+              <w:t xml:space="preserve"> halen,</w:t>
+            </w:r>
+            <w:r>
+              <w:rPr>
+                <w:rFonts w:ascii="Calibri" w:eastAsia="Times New Roman" w:hAnsi="Calibri" w:cs="Calibri"/>
+                <w:color w:val="000000"/>
+                <w:lang w:eastAsia="zh-CN"/>
+              </w:rPr>
+              <w:t xml:space="preserve"> en </w:t>
+            </w:r>
+            <w:r>
+              <w:rPr>
+                <w:rFonts w:ascii="Calibri" w:eastAsia="Times New Roman" w:hAnsi="Calibri" w:cs="Calibri"/>
+                <w:color w:val="000000"/>
+                <w:lang w:eastAsia="zh-CN"/>
+              </w:rPr>
+              <w:t xml:space="preserve">vervolgens het genereren van </w:t>
+            </w:r>
+            <w:r>
+              <w:rPr>
+                <w:rFonts w:ascii="Calibri" w:eastAsia="Times New Roman" w:hAnsi="Calibri" w:cs="Calibri"/>
+                <w:color w:val="000000"/>
+                <w:lang w:eastAsia="zh-CN"/>
+              </w:rPr>
+              <w:t>een nieuw XML-bestand. Alles is hardcoded, waar het PDF-bestand vandaan komt, en waar de XML-bestand geupload wordt</w:t>
+            </w:r>
+            <w:r>
+              <w:rPr>
+                <w:rFonts w:ascii="Calibri" w:eastAsia="Times New Roman" w:hAnsi="Calibri" w:cs="Calibri"/>
+                <w:color w:val="000000"/>
+                <w:lang w:eastAsia="zh-CN"/>
+              </w:rPr>
+              <w:t xml:space="preserve">. </w:t>
+            </w:r>
+            <w:r>
+              <w:rPr>
+                <w:rFonts w:ascii="Calibri" w:eastAsia="Times New Roman" w:hAnsi="Calibri" w:cs="Calibri"/>
+                <w:color w:val="000000"/>
+                <w:lang w:eastAsia="zh-CN"/>
+              </w:rPr>
+              <w:t>G</w:t>
+            </w:r>
+            <w:r>
+              <w:rPr>
+                <w:rFonts w:ascii="Calibri" w:eastAsia="Times New Roman" w:hAnsi="Calibri" w:cs="Calibri"/>
+                <w:color w:val="000000"/>
+                <w:lang w:eastAsia="zh-CN"/>
+              </w:rPr>
+              <w:t>eprobeerd om de data</w:t>
+            </w:r>
+            <w:r>
+              <w:rPr>
+                <w:rFonts w:ascii="Calibri" w:eastAsia="Times New Roman" w:hAnsi="Calibri" w:cs="Calibri"/>
+                <w:color w:val="000000"/>
+                <w:lang w:eastAsia="zh-CN"/>
+              </w:rPr>
               <w:t>’s</w:t>
             </w:r>
-            <w:proofErr w:type="spellEnd"/>
-            <w:r>
-              <w:rPr>
-                <w:rFonts w:ascii="Calibri" w:eastAsia="Times New Roman" w:hAnsi="Calibri" w:cs="Calibri"/>
-                <w:color w:val="000000"/>
-                <w:lang w:eastAsia="zh-CN"/>
-              </w:rPr>
-              <w:t xml:space="preserve"> </w:t>
-            </w:r>
-            <w:r>
-              <w:rPr>
-                <w:rFonts w:ascii="Calibri" w:eastAsia="Times New Roman" w:hAnsi="Calibri" w:cs="Calibri"/>
-                <w:color w:val="000000"/>
-                <w:lang w:eastAsia="zh-CN"/>
-              </w:rPr>
-              <w:t>van</w:t>
-            </w:r>
-            <w:r>
-              <w:rPr>
-                <w:rFonts w:ascii="Calibri" w:eastAsia="Times New Roman" w:hAnsi="Calibri" w:cs="Calibri"/>
-                <w:color w:val="000000"/>
-                <w:lang w:eastAsia="zh-CN"/>
-              </w:rPr>
-              <w:t>uit</w:t>
-            </w:r>
-            <w:r>
-              <w:rPr>
-                <w:rFonts w:ascii="Calibri" w:eastAsia="Times New Roman" w:hAnsi="Calibri" w:cs="Calibri"/>
-                <w:color w:val="000000"/>
-                <w:lang w:eastAsia="zh-CN"/>
-              </w:rPr>
-              <w:t xml:space="preserve"> PDF</w:t>
-            </w:r>
-            <w:r>
-              <w:rPr>
-                <w:rFonts w:ascii="Calibri" w:eastAsia="Times New Roman" w:hAnsi="Calibri" w:cs="Calibri"/>
-                <w:color w:val="000000"/>
-                <w:lang w:eastAsia="zh-CN"/>
-              </w:rPr>
-              <w:t xml:space="preserve"> te</w:t>
-            </w:r>
-            <w:r>
-              <w:rPr>
-                <w:rFonts w:ascii="Calibri" w:eastAsia="Times New Roman" w:hAnsi="Calibri" w:cs="Calibri"/>
-                <w:color w:val="000000"/>
-                <w:lang w:eastAsia="zh-CN"/>
-              </w:rPr>
-              <w:t xml:space="preserve"> halen,</w:t>
-            </w:r>
-            <w:r>
-              <w:rPr>
-                <w:rFonts w:ascii="Calibri" w:eastAsia="Times New Roman" w:hAnsi="Calibri" w:cs="Calibri"/>
-                <w:color w:val="000000"/>
-                <w:lang w:eastAsia="zh-CN"/>
-              </w:rPr>
-              <w:t xml:space="preserve"> en </w:t>
-            </w:r>
-            <w:r>
-              <w:rPr>
-                <w:rFonts w:ascii="Calibri" w:eastAsia="Times New Roman" w:hAnsi="Calibri" w:cs="Calibri"/>
-                <w:color w:val="000000"/>
-                <w:lang w:eastAsia="zh-CN"/>
-              </w:rPr>
-              <w:t xml:space="preserve">vervolgens het genereren van </w:t>
-            </w:r>
-            <w:r>
-              <w:rPr>
-                <w:rFonts w:ascii="Calibri" w:eastAsia="Times New Roman" w:hAnsi="Calibri" w:cs="Calibri"/>
-                <w:color w:val="000000"/>
-                <w:lang w:eastAsia="zh-CN"/>
-              </w:rPr>
-              <w:t xml:space="preserve">een nieuw </w:t>
-            </w:r>
-            <w:proofErr w:type="spellStart"/>
-            <w:r>
-              <w:rPr>
-                <w:rFonts w:ascii="Calibri" w:eastAsia="Times New Roman" w:hAnsi="Calibri" w:cs="Calibri"/>
-                <w:color w:val="000000"/>
-                <w:lang w:eastAsia="zh-CN"/>
-              </w:rPr>
-              <w:t>XML-bestand</w:t>
-            </w:r>
-            <w:proofErr w:type="spellEnd"/>
-            <w:r>
-              <w:rPr>
-                <w:rFonts w:ascii="Calibri" w:eastAsia="Times New Roman" w:hAnsi="Calibri" w:cs="Calibri"/>
-                <w:color w:val="000000"/>
-                <w:lang w:eastAsia="zh-CN"/>
-              </w:rPr>
-              <w:t xml:space="preserve">. Alles is </w:t>
-            </w:r>
-            <w:proofErr w:type="spellStart"/>
-            <w:r>
-              <w:rPr>
-                <w:rFonts w:ascii="Calibri" w:eastAsia="Times New Roman" w:hAnsi="Calibri" w:cs="Calibri"/>
-                <w:color w:val="000000"/>
-                <w:lang w:eastAsia="zh-CN"/>
-              </w:rPr>
-              <w:t>hardcoded</w:t>
-            </w:r>
-            <w:proofErr w:type="spellEnd"/>
-            <w:r>
-              <w:rPr>
-                <w:rFonts w:ascii="Calibri" w:eastAsia="Times New Roman" w:hAnsi="Calibri" w:cs="Calibri"/>
-                <w:color w:val="000000"/>
-                <w:lang w:eastAsia="zh-CN"/>
-              </w:rPr>
-              <w:t xml:space="preserve">, waar het </w:t>
-            </w:r>
-            <w:proofErr w:type="spellStart"/>
-            <w:r>
-              <w:rPr>
-                <w:rFonts w:ascii="Calibri" w:eastAsia="Times New Roman" w:hAnsi="Calibri" w:cs="Calibri"/>
-                <w:color w:val="000000"/>
-                <w:lang w:eastAsia="zh-CN"/>
-              </w:rPr>
-              <w:t>PDF-bestand</w:t>
-            </w:r>
-            <w:proofErr w:type="spellEnd"/>
-            <w:r>
-              <w:rPr>
-                <w:rFonts w:ascii="Calibri" w:eastAsia="Times New Roman" w:hAnsi="Calibri" w:cs="Calibri"/>
-                <w:color w:val="000000"/>
-                <w:lang w:eastAsia="zh-CN"/>
-              </w:rPr>
-              <w:t xml:space="preserve"> vandaan komt, en waar de </w:t>
-            </w:r>
-            <w:proofErr w:type="spellStart"/>
-            <w:r>
-              <w:rPr>
-                <w:rFonts w:ascii="Calibri" w:eastAsia="Times New Roman" w:hAnsi="Calibri" w:cs="Calibri"/>
-                <w:color w:val="000000"/>
-                <w:lang w:eastAsia="zh-CN"/>
-              </w:rPr>
-              <w:t>XML-bestand</w:t>
-            </w:r>
-            <w:proofErr w:type="spellEnd"/>
-            <w:r>
-              <w:rPr>
-                <w:rFonts w:ascii="Calibri" w:eastAsia="Times New Roman" w:hAnsi="Calibri" w:cs="Calibri"/>
-                <w:color w:val="000000"/>
-                <w:lang w:eastAsia="zh-CN"/>
-              </w:rPr>
-              <w:t xml:space="preserve"> </w:t>
-            </w:r>
-            <w:proofErr w:type="spellStart"/>
-            <w:r>
-              <w:rPr>
-                <w:rFonts w:ascii="Calibri" w:eastAsia="Times New Roman" w:hAnsi="Calibri" w:cs="Calibri"/>
-                <w:color w:val="000000"/>
-                <w:lang w:eastAsia="zh-CN"/>
-              </w:rPr>
-              <w:t>geupload</w:t>
-            </w:r>
-            <w:proofErr w:type="spellEnd"/>
-            <w:r>
-              <w:rPr>
-                <w:rFonts w:ascii="Calibri" w:eastAsia="Times New Roman" w:hAnsi="Calibri" w:cs="Calibri"/>
-                <w:color w:val="000000"/>
-                <w:lang w:eastAsia="zh-CN"/>
-              </w:rPr>
-              <w:t xml:space="preserve"> wordt</w:t>
-            </w:r>
-            <w:r>
-              <w:rPr>
-                <w:rFonts w:ascii="Calibri" w:eastAsia="Times New Roman" w:hAnsi="Calibri" w:cs="Calibri"/>
-                <w:color w:val="000000"/>
-                <w:lang w:eastAsia="zh-CN"/>
-              </w:rPr>
-              <w:t xml:space="preserve">. </w:t>
-            </w:r>
-            <w:r>
-              <w:rPr>
-                <w:rFonts w:ascii="Calibri" w:eastAsia="Times New Roman" w:hAnsi="Calibri" w:cs="Calibri"/>
-                <w:color w:val="000000"/>
-                <w:lang w:eastAsia="zh-CN"/>
-              </w:rPr>
-              <w:t>G</w:t>
-            </w:r>
-            <w:r>
-              <w:rPr>
-                <w:rFonts w:ascii="Calibri" w:eastAsia="Times New Roman" w:hAnsi="Calibri" w:cs="Calibri"/>
-                <w:color w:val="000000"/>
-                <w:lang w:eastAsia="zh-CN"/>
-              </w:rPr>
-              <w:t xml:space="preserve">eprobeerd om de </w:t>
-            </w:r>
-            <w:proofErr w:type="spellStart"/>
-            <w:r>
-              <w:rPr>
-                <w:rFonts w:ascii="Calibri" w:eastAsia="Times New Roman" w:hAnsi="Calibri" w:cs="Calibri"/>
-                <w:color w:val="000000"/>
-                <w:lang w:eastAsia="zh-CN"/>
-              </w:rPr>
-              <w:t>data</w:t>
-            </w:r>
-            <w:r>
-              <w:rPr>
-                <w:rFonts w:ascii="Calibri" w:eastAsia="Times New Roman" w:hAnsi="Calibri" w:cs="Calibri"/>
-                <w:color w:val="000000"/>
-                <w:lang w:eastAsia="zh-CN"/>
-              </w:rPr>
-              <w:t>’s</w:t>
-            </w:r>
-            <w:proofErr w:type="spellEnd"/>
             <w:r>
               <w:rPr>
                 <w:rFonts w:ascii="Calibri" w:eastAsia="Times New Roman" w:hAnsi="Calibri" w:cs="Calibri"/>
@@ -2876,54 +2507,8 @@
                 <w:color w:val="000000"/>
                 <w:lang w:eastAsia="zh-CN"/>
               </w:rPr>
-              <w:t xml:space="preserve">Verder georiënteerd om de basiskennis te creëren om de </w:t>
-            </w:r>
-            <w:proofErr w:type="spellStart"/>
-            <w:r>
-              <w:rPr>
-                <w:rFonts w:ascii="Calibri" w:eastAsia="Times New Roman" w:hAnsi="Calibri" w:cs="Calibri"/>
-                <w:color w:val="000000"/>
-                <w:lang w:eastAsia="zh-CN"/>
-              </w:rPr>
-              <w:t>data’s</w:t>
-            </w:r>
-            <w:proofErr w:type="spellEnd"/>
-            <w:r>
-              <w:rPr>
-                <w:rFonts w:ascii="Calibri" w:eastAsia="Times New Roman" w:hAnsi="Calibri" w:cs="Calibri"/>
-                <w:color w:val="000000"/>
-                <w:lang w:eastAsia="zh-CN"/>
-              </w:rPr>
-              <w:t xml:space="preserve"> uit een </w:t>
-            </w:r>
-            <w:proofErr w:type="spellStart"/>
-            <w:r>
-              <w:rPr>
-                <w:rFonts w:ascii="Calibri" w:eastAsia="Times New Roman" w:hAnsi="Calibri" w:cs="Calibri"/>
-                <w:color w:val="000000"/>
-                <w:lang w:eastAsia="zh-CN"/>
-              </w:rPr>
-              <w:t>PDF-bestand</w:t>
-            </w:r>
-            <w:proofErr w:type="spellEnd"/>
-            <w:r>
-              <w:rPr>
-                <w:rFonts w:ascii="Calibri" w:eastAsia="Times New Roman" w:hAnsi="Calibri" w:cs="Calibri"/>
-                <w:color w:val="000000"/>
-                <w:lang w:eastAsia="zh-CN"/>
-              </w:rPr>
-              <w:t xml:space="preserve"> halen, en over te zetten naar een </w:t>
-            </w:r>
-            <w:proofErr w:type="spellStart"/>
-            <w:r>
-              <w:rPr>
-                <w:rFonts w:ascii="Calibri" w:eastAsia="Times New Roman" w:hAnsi="Calibri" w:cs="Calibri"/>
-                <w:color w:val="000000"/>
-                <w:lang w:eastAsia="zh-CN"/>
-              </w:rPr>
-              <w:t>XML-bestand</w:t>
-            </w:r>
-            <w:proofErr w:type="spellEnd"/>
+              <w:t>Verder georiënteerd om de basiskennis te creëren om de data’s uit een PDF-bestand halen, en over te zetten naar een XML-bestand</w:t>
+            </w:r>
           </w:p>
           <w:p>
             <w:pPr>
@@ -2942,49 +2527,21 @@
               </w:rPr>
               <w:t xml:space="preserve">Oriëntatiefase: Alle </w:t>
             </w:r>
-            <w:proofErr w:type="spellStart"/>
-            <w:r>
-              <w:rPr>
-                <w:rFonts w:ascii="Calibri" w:eastAsia="Times New Roman" w:hAnsi="Calibri" w:cs="Calibri"/>
-                <w:color w:val="000000"/>
-                <w:lang w:eastAsia="zh-CN"/>
-              </w:rPr>
-              <w:t>data’s</w:t>
-            </w:r>
-            <w:proofErr w:type="spellEnd"/>
-            <w:r>
-              <w:rPr>
-                <w:rFonts w:ascii="Calibri" w:eastAsia="Times New Roman" w:hAnsi="Calibri" w:cs="Calibri"/>
-                <w:color w:val="000000"/>
-                <w:lang w:eastAsia="zh-CN"/>
-              </w:rPr>
-              <w:t xml:space="preserve"> </w:t>
-            </w:r>
-            <w:r>
-              <w:rPr>
-                <w:rFonts w:ascii="Calibri" w:eastAsia="Times New Roman" w:hAnsi="Calibri" w:cs="Calibri"/>
-                <w:color w:val="000000"/>
-                <w:lang w:eastAsia="zh-CN"/>
-              </w:rPr>
-              <w:t xml:space="preserve">in variabelen gezet, en het importeren naar XML ben nog mee bezig, want ik weet niet hoe de structuur van zo’n </w:t>
-            </w:r>
-            <w:proofErr w:type="spellStart"/>
-            <w:r>
-              <w:rPr>
-                <w:rFonts w:ascii="Calibri" w:eastAsia="Times New Roman" w:hAnsi="Calibri" w:cs="Calibri"/>
-                <w:color w:val="000000"/>
-                <w:lang w:eastAsia="zh-CN"/>
-              </w:rPr>
-              <w:t>XML-bestand</w:t>
-            </w:r>
-            <w:proofErr w:type="spellEnd"/>
-            <w:r>
-              <w:rPr>
-                <w:rFonts w:ascii="Calibri" w:eastAsia="Times New Roman" w:hAnsi="Calibri" w:cs="Calibri"/>
-                <w:color w:val="000000"/>
-                <w:lang w:eastAsia="zh-CN"/>
-              </w:rPr>
-              <w:t xml:space="preserve"> eruit ziet.</w:t>
+            <w:r>
+              <w:rPr>
+                <w:rFonts w:ascii="Calibri" w:eastAsia="Times New Roman" w:hAnsi="Calibri" w:cs="Calibri"/>
+                <w:color w:val="000000"/>
+                <w:lang w:eastAsia="zh-CN"/>
+              </w:rPr>
+              <w:t xml:space="preserve">data’s </w:t>
+            </w:r>
+            <w:r>
+              <w:rPr>
+                <w:rFonts w:ascii="Calibri" w:eastAsia="Times New Roman" w:hAnsi="Calibri" w:cs="Calibri"/>
+                <w:color w:val="000000"/>
+                <w:lang w:eastAsia="zh-CN"/>
+              </w:rPr>
+              <w:t>in variabelen gezet, en het importeren naar XML ben nog mee bezig, want ik weet niet hoe de structuur van zo’n XML-bestand eruit ziet.</w:t>
             </w:r>
           </w:p>
         </w:tc>
@@ -3126,7 +2683,171 @@
                 <w:color w:val="000000"/>
                 <w:lang w:eastAsia="zh-CN"/>
               </w:rPr>
-              <w:t> </w:t>
+              <w:t>1.</w:t>
+            </w:r>
+            <w:r>
+              <w:rPr>
+                <w:rFonts w:ascii="Calibri" w:eastAsia="Times New Roman" w:hAnsi="Calibri" w:cs="Calibri"/>
+                <w:color w:val="000000"/>
+                <w:lang w:eastAsia="zh-CN"/>
+              </w:rPr>
+              <w:t xml:space="preserve"> </w:t>
+            </w:r>
+            <w:r>
+              <w:rPr>
+                <w:rFonts w:ascii="Calibri" w:eastAsia="Times New Roman" w:hAnsi="Calibri" w:cs="Calibri"/>
+                <w:color w:val="000000"/>
+                <w:lang w:eastAsia="zh-CN"/>
+              </w:rPr>
+              <w:t xml:space="preserve">Stroomdiagram en Research analyse laten goedkeuren, </w:t>
+            </w:r>
+          </w:p>
+          <w:p>
+            <w:pPr>
+              <w:spacing w:line="240" w:lineRule="auto"/>
+              <w:rPr>
+                <w:rFonts w:ascii="Calibri" w:eastAsia="Times New Roman" w:hAnsi="Calibri" w:cs="Calibri"/>
+                <w:color w:val="000000"/>
+                <w:lang w:eastAsia="zh-CN"/>
+              </w:rPr>
+            </w:pPr>
+            <w:r>
+              <w:rPr>
+                <w:rFonts w:ascii="Calibri" w:eastAsia="Times New Roman" w:hAnsi="Calibri" w:cs="Calibri"/>
+                <w:color w:val="000000"/>
+                <w:lang w:eastAsia="zh-CN"/>
+              </w:rPr>
+              <w:t xml:space="preserve">2. </w:t>
+            </w:r>
+            <w:r>
+              <w:rPr>
+                <w:rFonts w:ascii="Calibri" w:eastAsia="Times New Roman" w:hAnsi="Calibri" w:cs="Calibri"/>
+                <w:color w:val="000000"/>
+                <w:lang w:eastAsia="zh-CN"/>
+              </w:rPr>
+              <w:t>Verder met de oriëntatiefase, alle data’s worden in een overzichtelijk</w:t>
+            </w:r>
+            <w:r>
+              <w:rPr>
+                <w:rFonts w:ascii="Calibri" w:eastAsia="Times New Roman" w:hAnsi="Calibri" w:cs="Calibri"/>
+                <w:color w:val="000000"/>
+                <w:lang w:eastAsia="zh-CN"/>
+              </w:rPr>
+              <w:t>e</w:t>
+            </w:r>
+            <w:r>
+              <w:rPr>
+                <w:rFonts w:ascii="Calibri" w:eastAsia="Times New Roman" w:hAnsi="Calibri" w:cs="Calibri"/>
+                <w:color w:val="000000"/>
+                <w:lang w:eastAsia="zh-CN"/>
+              </w:rPr>
+              <w:t xml:space="preserve"> </w:t>
+            </w:r>
+            <w:r>
+              <w:rPr>
+                <w:rFonts w:ascii="Calibri" w:eastAsia="Times New Roman" w:hAnsi="Calibri" w:cs="Calibri"/>
+                <w:color w:val="000000"/>
+                <w:lang w:eastAsia="zh-CN"/>
+              </w:rPr>
+              <w:t xml:space="preserve">en logische </w:t>
+            </w:r>
+            <w:r>
+              <w:rPr>
+                <w:rFonts w:ascii="Calibri" w:eastAsia="Times New Roman" w:hAnsi="Calibri" w:cs="Calibri"/>
+                <w:color w:val="000000"/>
+                <w:lang w:eastAsia="zh-CN"/>
+              </w:rPr>
+              <w:t>manier geplaatst</w:t>
+            </w:r>
+            <w:r>
+              <w:rPr>
+                <w:rFonts w:ascii="Calibri" w:eastAsia="Times New Roman" w:hAnsi="Calibri" w:cs="Calibri"/>
+                <w:color w:val="000000"/>
+                <w:lang w:eastAsia="zh-CN"/>
+              </w:rPr>
+              <w:t xml:space="preserve"> in XML-bestand</w:t>
+            </w:r>
+            <w:r>
+              <w:rPr>
+                <w:rFonts w:ascii="Calibri" w:eastAsia="Times New Roman" w:hAnsi="Calibri" w:cs="Calibri"/>
+                <w:color w:val="000000"/>
+                <w:lang w:eastAsia="zh-CN"/>
+              </w:rPr>
+              <w:t xml:space="preserve">. Dus </w:t>
+            </w:r>
+            <w:r>
+              <w:rPr>
+                <w:rFonts w:ascii="Calibri" w:eastAsia="Times New Roman" w:hAnsi="Calibri" w:cs="Calibri"/>
+                <w:color w:val="000000"/>
+                <w:lang w:eastAsia="zh-CN"/>
+              </w:rPr>
+              <w:t xml:space="preserve">klantnummer staat bij </w:t>
+            </w:r>
+            <w:r>
+              <w:rPr>
+                <w:rFonts w:ascii="Calibri" w:eastAsia="Times New Roman" w:hAnsi="Calibri" w:cs="Calibri"/>
+                <w:color w:val="000000"/>
+                <w:lang w:eastAsia="zh-CN"/>
+              </w:rPr>
+              <w:t>K</w:t>
+            </w:r>
+            <w:r>
+              <w:rPr>
+                <w:rFonts w:ascii="Calibri" w:eastAsia="Times New Roman" w:hAnsi="Calibri" w:cs="Calibri"/>
+                <w:color w:val="000000"/>
+                <w:lang w:eastAsia="zh-CN"/>
+              </w:rPr>
+              <w:t xml:space="preserve">lantnummer, </w:t>
+            </w:r>
+            <w:r>
+              <w:rPr>
+                <w:rFonts w:ascii="Calibri" w:eastAsia="Times New Roman" w:hAnsi="Calibri" w:cs="Calibri"/>
+                <w:color w:val="000000"/>
+                <w:lang w:eastAsia="zh-CN"/>
+              </w:rPr>
+              <w:t>orders horen bij Orders</w:t>
+            </w:r>
+            <w:r>
+              <w:rPr>
+                <w:rFonts w:ascii="Calibri" w:eastAsia="Times New Roman" w:hAnsi="Calibri" w:cs="Calibri"/>
+                <w:color w:val="000000"/>
+                <w:lang w:eastAsia="zh-CN"/>
+              </w:rPr>
+              <w:t xml:space="preserve"> etc</w:t>
+            </w:r>
+            <w:r>
+              <w:rPr>
+                <w:rFonts w:ascii="Calibri" w:eastAsia="Times New Roman" w:hAnsi="Calibri" w:cs="Calibri"/>
+                <w:color w:val="000000"/>
+                <w:lang w:eastAsia="zh-CN"/>
+              </w:rPr>
+              <w:t xml:space="preserve">. </w:t>
+            </w:r>
+          </w:p>
+          <w:p>
+            <w:pPr>
+              <w:spacing w:line="240" w:lineRule="auto"/>
+              <w:rPr>
+                <w:rFonts w:ascii="Calibri" w:eastAsia="Times New Roman" w:hAnsi="Calibri" w:cs="Calibri"/>
+                <w:color w:val="000000"/>
+                <w:lang w:eastAsia="zh-CN"/>
+              </w:rPr>
+            </w:pPr>
+            <w:r>
+              <w:rPr>
+                <w:rFonts w:ascii="Calibri" w:eastAsia="Times New Roman" w:hAnsi="Calibri" w:cs="Calibri"/>
+                <w:color w:val="000000"/>
+                <w:lang w:eastAsia="zh-CN"/>
+              </w:rPr>
+              <w:t xml:space="preserve">3. </w:t>
+            </w:r>
+            <w:r>
+              <w:rPr>
+                <w:rFonts w:ascii="Calibri" w:eastAsia="Times New Roman" w:hAnsi="Calibri" w:cs="Calibri"/>
+                <w:color w:val="000000"/>
+                <w:lang w:eastAsia="zh-CN"/>
+              </w:rPr>
+              <w:t>Technisch ontwerp klaar en laten goedkeuren</w:t>
             </w:r>
           </w:p>
         </w:tc>
@@ -3152,6 +2873,14 @@
                 <w:lang w:eastAsia="zh-CN"/>
               </w:rPr>
             </w:pPr>
+            <w:r>
+              <w:rPr>
+                <w:rFonts w:ascii="Calibri" w:eastAsia="Times New Roman" w:hAnsi="Calibri" w:cs="Calibri"/>
+                <w:color w:val="000000"/>
+                <w:lang w:eastAsia="zh-CN"/>
+              </w:rPr>
+              <w:t>8</w:t>
+            </w:r>
             <w:r>
               <w:rPr>
                 <w:rFonts w:ascii="Calibri" w:eastAsia="Times New Roman" w:hAnsi="Calibri" w:cs="Calibri"/>
@@ -4464,6 +4193,7 @@
           </w:tcPr>
           <w:p>
             <w:r>
+              <w:lastRenderedPageBreak/>
               <w:t>Datum</w:t>
             </w:r>
           </w:p>
@@ -5244,6 +4974,95 @@
     </w:lvl>
   </w:abstractNum>
   <w:abstractNum w:abstractNumId="4" w15:restartNumberingAfterBreak="0">
+    <w:nsid w:val="1CC30A17"/>
+    <w:multiLevelType w:val="hybridMultilevel"/>
+    <w:tmpl w:val="E49A6E06"/>
+    <w:lvl w:ilvl="0" w:tplc="0413000F">
+      <w:start w:val="1"/>
+      <w:numFmt w:val="decimal"/>
+      <w:lvlText w:val="%1."/>
+      <w:lvlJc w:val="left"/>
+      <w:pPr>
+        <w:ind w:left="720" w:hanging="360"/>
+      </w:pPr>
+      <w:rPr>
+        <w:rFonts w:hint="default"/>
+      </w:rPr>
+    </w:lvl>
+    <w:lvl w:ilvl="1" w:tplc="04130019" w:tentative="1">
+      <w:start w:val="1"/>
+      <w:numFmt w:val="lowerLetter"/>
+      <w:lvlText w:val="%2."/>
+      <w:lvlJc w:val="left"/>
+      <w:pPr>
+        <w:ind w:left="1440" w:hanging="360"/>
+      </w:pPr>
+    </w:lvl>
+    <w:lvl w:ilvl="2" w:tplc="0413001B" w:tentative="1">
+      <w:start w:val="1"/>
+      <w:numFmt w:val="lowerRoman"/>
+      <w:lvlText w:val="%3."/>
+      <w:lvlJc w:val="right"/>
+      <w:pPr>
+        <w:ind w:left="2160" w:hanging="180"/>
+      </w:pPr>
+    </w:lvl>
+    <w:lvl w:ilvl="3" w:tplc="0413000F" w:tentative="1">
+      <w:start w:val="1"/>
+      <w:numFmt w:val="decimal"/>
+      <w:lvlText w:val="%4."/>
+      <w:lvlJc w:val="left"/>
+      <w:pPr>
+        <w:ind w:left="2880" w:hanging="360"/>
+      </w:pPr>
+    </w:lvl>
+    <w:lvl w:ilvl="4" w:tplc="04130019" w:tentative="1">
+      <w:start w:val="1"/>
+      <w:numFmt w:val="lowerLetter"/>
+      <w:lvlText w:val="%5."/>
+      <w:lvlJc w:val="left"/>
+      <w:pPr>
+        <w:ind w:left="3600" w:hanging="360"/>
+      </w:pPr>
+    </w:lvl>
+    <w:lvl w:ilvl="5" w:tplc="0413001B" w:tentative="1">
+      <w:start w:val="1"/>
+      <w:numFmt w:val="lowerRoman"/>
+      <w:lvlText w:val="%6."/>
+      <w:lvlJc w:val="right"/>
+      <w:pPr>
+        <w:ind w:left="4320" w:hanging="180"/>
+      </w:pPr>
+    </w:lvl>
+    <w:lvl w:ilvl="6" w:tplc="0413000F" w:tentative="1">
+      <w:start w:val="1"/>
+      <w:numFmt w:val="decimal"/>
+      <w:lvlText w:val="%7."/>
+      <w:lvlJc w:val="left"/>
+      <w:pPr>
+        <w:ind w:left="5040" w:hanging="360"/>
+      </w:pPr>
+    </w:lvl>
+    <w:lvl w:ilvl="7" w:tplc="04130019" w:tentative="1">
+      <w:start w:val="1"/>
+      <w:numFmt w:val="lowerLetter"/>
+      <w:lvlText w:val="%8."/>
+      <w:lvlJc w:val="left"/>
+      <w:pPr>
+        <w:ind w:left="5760" w:hanging="360"/>
+      </w:pPr>
+    </w:lvl>
+    <w:lvl w:ilvl="8" w:tplc="0413001B" w:tentative="1">
+      <w:start w:val="1"/>
+      <w:numFmt w:val="lowerRoman"/>
+      <w:lvlText w:val="%9."/>
+      <w:lvlJc w:val="right"/>
+      <w:pPr>
+        <w:ind w:left="6480" w:hanging="180"/>
+      </w:pPr>
+    </w:lvl>
+  </w:abstractNum>
+  <w:abstractNum w:abstractNumId="5" w15:restartNumberingAfterBreak="0">
     <w:nsid w:val="1FCF0C81"/>
     <w:multiLevelType w:val="hybridMultilevel"/>
     <w:tmpl w:val="CC78AF3C"/>
@@ -5335,7 +5154,7 @@
       </w:pPr>
     </w:lvl>
   </w:abstractNum>
-  <w:abstractNum w:abstractNumId="5" w15:restartNumberingAfterBreak="0">
+  <w:abstractNum w:abstractNumId="6" w15:restartNumberingAfterBreak="0">
     <w:nsid w:val="398566BB"/>
     <w:multiLevelType w:val="hybridMultilevel"/>
     <w:tmpl w:val="3D847228"/>
@@ -5424,7 +5243,7 @@
       </w:pPr>
     </w:lvl>
   </w:abstractNum>
-  <w:abstractNum w:abstractNumId="6" w15:restartNumberingAfterBreak="0">
+  <w:abstractNum w:abstractNumId="7" w15:restartNumberingAfterBreak="0">
     <w:nsid w:val="3DD84BFC"/>
     <w:multiLevelType w:val="hybridMultilevel"/>
     <w:tmpl w:val="CB808A18"/>
@@ -5513,7 +5332,7 @@
       </w:pPr>
     </w:lvl>
   </w:abstractNum>
-  <w:abstractNum w:abstractNumId="7" w15:restartNumberingAfterBreak="0">
+  <w:abstractNum w:abstractNumId="8" w15:restartNumberingAfterBreak="0">
     <w:nsid w:val="3F8F18DF"/>
     <w:multiLevelType w:val="hybridMultilevel"/>
     <w:tmpl w:val="1692509E"/>
@@ -5602,7 +5421,7 @@
       </w:pPr>
     </w:lvl>
   </w:abstractNum>
-  <w:abstractNum w:abstractNumId="8" w15:restartNumberingAfterBreak="0">
+  <w:abstractNum w:abstractNumId="9" w15:restartNumberingAfterBreak="0">
     <w:nsid w:val="56AB3633"/>
     <w:multiLevelType w:val="hybridMultilevel"/>
     <w:tmpl w:val="E4C4EBDC"/>
@@ -5715,7 +5534,7 @@
       </w:rPr>
     </w:lvl>
   </w:abstractNum>
-  <w:abstractNum w:abstractNumId="9" w15:restartNumberingAfterBreak="0">
+  <w:abstractNum w:abstractNumId="10" w15:restartNumberingAfterBreak="0">
     <w:nsid w:val="5ABE00B0"/>
     <w:multiLevelType w:val="hybridMultilevel"/>
     <w:tmpl w:val="897E3D1A"/>
@@ -5804,7 +5623,7 @@
       </w:pPr>
     </w:lvl>
   </w:abstractNum>
-  <w:abstractNum w:abstractNumId="10" w15:restartNumberingAfterBreak="0">
+  <w:abstractNum w:abstractNumId="11" w15:restartNumberingAfterBreak="0">
     <w:nsid w:val="5C282652"/>
     <w:multiLevelType w:val="hybridMultilevel"/>
     <w:tmpl w:val="C1520F16"/>
@@ -5893,7 +5712,7 @@
       </w:pPr>
     </w:lvl>
   </w:abstractNum>
-  <w:abstractNum w:abstractNumId="11" w15:restartNumberingAfterBreak="0">
+  <w:abstractNum w:abstractNumId="12" w15:restartNumberingAfterBreak="0">
     <w:nsid w:val="65035DE8"/>
     <w:multiLevelType w:val="hybridMultilevel"/>
     <w:tmpl w:val="022CC986"/>
@@ -5982,7 +5801,7 @@
       </w:pPr>
     </w:lvl>
   </w:abstractNum>
-  <w:abstractNum w:abstractNumId="12" w15:restartNumberingAfterBreak="0">
+  <w:abstractNum w:abstractNumId="13" w15:restartNumberingAfterBreak="0">
     <w:nsid w:val="663547A9"/>
     <w:multiLevelType w:val="hybridMultilevel"/>
     <w:tmpl w:val="15AA6A48"/>
@@ -6071,7 +5890,7 @@
       </w:pPr>
     </w:lvl>
   </w:abstractNum>
-  <w:abstractNum w:abstractNumId="13" w15:restartNumberingAfterBreak="0">
+  <w:abstractNum w:abstractNumId="14" w15:restartNumberingAfterBreak="0">
     <w:nsid w:val="69484761"/>
     <w:multiLevelType w:val="hybridMultilevel"/>
     <w:tmpl w:val="23303066"/>
@@ -6157,7 +5976,7 @@
       </w:pPr>
     </w:lvl>
   </w:abstractNum>
-  <w:abstractNum w:abstractNumId="14" w15:restartNumberingAfterBreak="0">
+  <w:abstractNum w:abstractNumId="15" w15:restartNumberingAfterBreak="0">
     <w:nsid w:val="756753E5"/>
     <w:multiLevelType w:val="multilevel"/>
     <w:tmpl w:val="EF2AA75C"/>
@@ -6272,25 +6091,25 @@
     </w:lvl>
   </w:abstractNum>
   <w:num w:numId="1" w16cid:durableId="1359575939">
-    <w:abstractNumId w:val="13"/>
+    <w:abstractNumId w:val="14"/>
   </w:num>
   <w:num w:numId="2" w16cid:durableId="418915271">
     <w:abstractNumId w:val="1"/>
   </w:num>
   <w:num w:numId="3" w16cid:durableId="1684670109">
-    <w:abstractNumId w:val="8"/>
+    <w:abstractNumId w:val="9"/>
   </w:num>
   <w:num w:numId="4" w16cid:durableId="132480159">
-    <w:abstractNumId w:val="14"/>
+    <w:abstractNumId w:val="15"/>
   </w:num>
   <w:num w:numId="5" w16cid:durableId="1366903114">
-    <w:abstractNumId w:val="4"/>
+    <w:abstractNumId w:val="5"/>
   </w:num>
   <w:num w:numId="6" w16cid:durableId="1209149716">
-    <w:abstractNumId w:val="5"/>
+    <w:abstractNumId w:val="6"/>
   </w:num>
   <w:num w:numId="7" w16cid:durableId="1253583383">
-    <w:abstractNumId w:val="11"/>
+    <w:abstractNumId w:val="12"/>
   </w:num>
   <w:num w:numId="8" w16cid:durableId="1186215846">
     <w:abstractNumId w:val="2"/>
@@ -6299,22 +6118,25 @@
     <w:abstractNumId w:val="0"/>
   </w:num>
   <w:num w:numId="10" w16cid:durableId="616912605">
-    <w:abstractNumId w:val="9"/>
+    <w:abstractNumId w:val="10"/>
   </w:num>
   <w:num w:numId="11" w16cid:durableId="998655981">
-    <w:abstractNumId w:val="7"/>
+    <w:abstractNumId w:val="8"/>
   </w:num>
   <w:num w:numId="12" w16cid:durableId="177431400">
-    <w:abstractNumId w:val="12"/>
+    <w:abstractNumId w:val="13"/>
   </w:num>
   <w:num w:numId="13" w16cid:durableId="1113019079">
-    <w:abstractNumId w:val="10"/>
+    <w:abstractNumId w:val="11"/>
   </w:num>
   <w:num w:numId="14" w16cid:durableId="478034285">
     <w:abstractNumId w:val="3"/>
   </w:num>
   <w:num w:numId="15" w16cid:durableId="1673486483">
-    <w:abstractNumId w:val="6"/>
+    <w:abstractNumId w:val="7"/>
+  </w:num>
+  <w:num w:numId="16" w16cid:durableId="106003203">
+    <w:abstractNumId w:val="4"/>
   </w:num>
 </w:numbering>
 </file>
@@ -7332,6 +7154,10 @@
 </file>
 
 <file path=customXml/item1.xml><?xml version="1.0" encoding="utf-8"?>
+<b:Sources xmlns:b="http://schemas.openxmlformats.org/officeDocument/2006/bibliography" xmlns="http://schemas.openxmlformats.org/officeDocument/2006/bibliography" SelectedStyle="\APASixthEditionOfficeOnline.xsl" StyleName="APA" Version="6"/>
+</file>
+
+<file path=customXml/item2.xml><?xml version="1.0" encoding="utf-8"?>
 <p:properties xmlns:p="http://schemas.microsoft.com/office/2006/metadata/properties" xmlns:xsi="http://www.w3.org/2001/XMLSchema-instance" xmlns:pc="http://schemas.microsoft.com/office/infopath/2007/PartnerControls">
   <documentManagement>
     <Math_Settings xmlns="6cbd6682-8700-4380-a704-874541bb10f2" xsi:nil="true"/>
@@ -7387,20 +7213,7 @@
 </p:properties>
 </file>
 
-<file path=customXml/item2.xml><?xml version="1.0" encoding="utf-8"?>
-<b:Sources xmlns:b="http://schemas.openxmlformats.org/officeDocument/2006/bibliography" xmlns="http://schemas.openxmlformats.org/officeDocument/2006/bibliography" SelectedStyle="\APASixthEditionOfficeOnline.xsl" StyleName="APA" Version="6"/>
-</file>
-
 <file path=customXml/item3.xml><?xml version="1.0" encoding="utf-8"?>
-<?mso-contentType ?>
-<FormTemplates xmlns="http://schemas.microsoft.com/sharepoint/v3/contenttype/forms">
-  <Display>DocumentLibraryForm</Display>
-  <Edit>DocumentLibraryForm</Edit>
-  <New>DocumentLibraryForm</New>
-</FormTemplates>
-</file>
-
-<file path=customXml/item4.xml><?xml version="1.0" encoding="utf-8"?>
 <ct:contentTypeSchema xmlns:ct="http://schemas.microsoft.com/office/2006/metadata/contentType" xmlns:ma="http://schemas.microsoft.com/office/2006/metadata/properties/metaAttributes" ct:_="" ma:_="" ma:contentTypeName="Document" ma:contentTypeID="0x010100D2745451F3B2044898A30ACD4533A9CC" ma:contentTypeVersion="33" ma:contentTypeDescription="Een nieuw document maken." ma:contentTypeScope="" ma:versionID="767d9f31b994214e3a68b222f599d6f8">
   <xsd:schema xmlns:xsd="http://www.w3.org/2001/XMLSchema" xmlns:xs="http://www.w3.org/2001/XMLSchema" xmlns:p="http://schemas.microsoft.com/office/2006/metadata/properties" xmlns:ns2="6cbd6682-8700-4380-a704-874541bb10f2" xmlns:ns3="923f7a5a-c3ea-4cdd-a6d3-9a61a1c3f194" targetNamespace="http://schemas.microsoft.com/office/2006/metadata/properties" ma:root="true" ma:fieldsID="1ef1fa2fe033d0da28f922b8477d45fc" ns2:_="" ns3:_="">
     <xsd:import namespace="6cbd6682-8700-4380-a704-874541bb10f2"/>
@@ -7805,7 +7618,24 @@
 </ct:contentTypeSchema>
 </file>
 
+<file path=customXml/item4.xml><?xml version="1.0" encoding="utf-8"?>
+<?mso-contentType ?>
+<FormTemplates xmlns="http://schemas.microsoft.com/sharepoint/v3/contenttype/forms">
+  <Display>DocumentLibraryForm</Display>
+  <Edit>DocumentLibraryForm</Edit>
+  <New>DocumentLibraryForm</New>
+</FormTemplates>
+</file>
+
 <file path=customXml/itemProps1.xml><?xml version="1.0" encoding="utf-8"?>
+<ds:datastoreItem xmlns:ds="http://schemas.openxmlformats.org/officeDocument/2006/customXml" ds:itemID="{F70C0343-90DE-49D6-9E4C-3DF5BC6F1CF7}">
+  <ds:schemaRefs>
+    <ds:schemaRef ds:uri="http://schemas.openxmlformats.org/officeDocument/2006/bibliography"/>
+  </ds:schemaRefs>
+</ds:datastoreItem>
+</file>
+
+<file path=customXml/itemProps2.xml><?xml version="1.0" encoding="utf-8"?>
 <ds:datastoreItem xmlns:ds="http://schemas.openxmlformats.org/officeDocument/2006/customXml" ds:itemID="{A003E85C-9BC5-40B3-9B0F-8EA9B0C69BD6}">
   <ds:schemaRefs>
     <ds:schemaRef ds:uri="http://schemas.microsoft.com/office/2006/metadata/properties"/>
@@ -7816,23 +7646,7 @@
 </ds:datastoreItem>
 </file>
 
-<file path=customXml/itemProps2.xml><?xml version="1.0" encoding="utf-8"?>
-<ds:datastoreItem xmlns:ds="http://schemas.openxmlformats.org/officeDocument/2006/customXml" ds:itemID="{F70C0343-90DE-49D6-9E4C-3DF5BC6F1CF7}">
-  <ds:schemaRefs>
-    <ds:schemaRef ds:uri="http://schemas.openxmlformats.org/officeDocument/2006/bibliography"/>
-  </ds:schemaRefs>
-</ds:datastoreItem>
-</file>
-
 <file path=customXml/itemProps3.xml><?xml version="1.0" encoding="utf-8"?>
-<ds:datastoreItem xmlns:ds="http://schemas.openxmlformats.org/officeDocument/2006/customXml" ds:itemID="{09293AD8-5A99-4C06-A3A4-50D55DCC821D}">
-  <ds:schemaRefs>
-    <ds:schemaRef ds:uri="http://schemas.microsoft.com/sharepoint/v3/contenttype/forms"/>
-  </ds:schemaRefs>
-</ds:datastoreItem>
-</file>
-
-<file path=customXml/itemProps4.xml><?xml version="1.0" encoding="utf-8"?>
 <ds:datastoreItem xmlns:ds="http://schemas.openxmlformats.org/officeDocument/2006/customXml" ds:itemID="{DA4F5861-0F52-454A-9959-786AB1474437}">
   <ds:schemaRefs>
     <ds:schemaRef ds:uri="http://schemas.microsoft.com/office/2006/metadata/contentType"/>
@@ -7849,4 +7663,12 @@
     <ds:schemaRef ds:uri="http://schemas.microsoft.com/internal/obd"/>
   </ds:schemaRefs>
 </ds:datastoreItem>
+</file>
+
+<file path=customXml/itemProps4.xml><?xml version="1.0" encoding="utf-8"?>
+<ds:datastoreItem xmlns:ds="http://schemas.openxmlformats.org/officeDocument/2006/customXml" ds:itemID="{09293AD8-5A99-4C06-A3A4-50D55DCC821D}">
+  <ds:schemaRefs>
+    <ds:schemaRef ds:uri="http://schemas.microsoft.com/sharepoint/v3/contenttype/forms"/>
+  </ds:schemaRefs>
+</ds:datastoreItem>
 </file>
</xml_diff>

<commit_message>
door beide ondertekend, en nog een goede structuur XML gekregen
</commit_message>
<xml_diff>
--- a/PvB SD/08 Logboek/Logboek kandidaat FP.docx
+++ b/PvB SD/08 Logboek/Logboek kandidaat FP.docx
@@ -308,8 +308,13 @@
             <w:tcW w:w="7087" w:type="dxa"/>
           </w:tcPr>
           <w:p>
-            <w:r>
-              <w:t>Prodist Software B.V.</w:t>
+            <w:proofErr w:type="spellStart"/>
+            <w:r>
+              <w:t>Prodist</w:t>
+            </w:r>
+            <w:proofErr w:type="spellEnd"/>
+            <w:r>
+              <w:t xml:space="preserve"> Software B.V.</w:t>
             </w:r>
           </w:p>
         </w:tc>
@@ -602,7 +607,61 @@
                 <w:color w:val="000000"/>
                 <w:lang w:eastAsia="zh-CN"/>
               </w:rPr>
-              <w:t>Op de eerste dag iedereen leren kennen, en wat uitleg gekregen van bijvoorbeeld hoe het bedrijf is ontstaan, wat de examenopdracht kunnen zijn, etc. Kreeg een opwarmopdracht om met framework ‘Blazor’ te beginnen, moet een webpagina waar ik een bestand kan uploaden, en dan uploadt hij naar een specifieke map. Dus ben ik daar de hele dag beziggeweest.</w:t>
+              <w:t xml:space="preserve">Op de eerste dag iedereen leren kennen, en wat uitleg gekregen van bijvoorbeeld hoe het bedrijf is ontstaan, wat de examenopdracht kunnen zijn, etc. Kreeg een opwarmopdracht om met </w:t>
+            </w:r>
+            <w:proofErr w:type="spellStart"/>
+            <w:r>
+              <w:rPr>
+                <w:rFonts w:ascii="Calibri" w:eastAsia="Times New Roman" w:hAnsi="Calibri" w:cs="Calibri"/>
+                <w:color w:val="000000"/>
+                <w:lang w:eastAsia="zh-CN"/>
+              </w:rPr>
+              <w:t>framework</w:t>
+            </w:r>
+            <w:proofErr w:type="spellEnd"/>
+            <w:r>
+              <w:rPr>
+                <w:rFonts w:ascii="Calibri" w:eastAsia="Times New Roman" w:hAnsi="Calibri" w:cs="Calibri"/>
+                <w:color w:val="000000"/>
+                <w:lang w:eastAsia="zh-CN"/>
+              </w:rPr>
+              <w:t xml:space="preserve"> ‘</w:t>
+            </w:r>
+            <w:proofErr w:type="spellStart"/>
+            <w:r>
+              <w:rPr>
+                <w:rFonts w:ascii="Calibri" w:eastAsia="Times New Roman" w:hAnsi="Calibri" w:cs="Calibri"/>
+                <w:color w:val="000000"/>
+                <w:lang w:eastAsia="zh-CN"/>
+              </w:rPr>
+              <w:t>Blazor</w:t>
+            </w:r>
+            <w:proofErr w:type="spellEnd"/>
+            <w:r>
+              <w:rPr>
+                <w:rFonts w:ascii="Calibri" w:eastAsia="Times New Roman" w:hAnsi="Calibri" w:cs="Calibri"/>
+                <w:color w:val="000000"/>
+                <w:lang w:eastAsia="zh-CN"/>
+              </w:rPr>
+              <w:t xml:space="preserve">’ te beginnen, moet een webpagina waar ik een bestand kan uploaden, en dan uploadt hij naar een specifieke map. Dus ben ik daar de hele dag </w:t>
+            </w:r>
+            <w:proofErr w:type="spellStart"/>
+            <w:r>
+              <w:rPr>
+                <w:rFonts w:ascii="Calibri" w:eastAsia="Times New Roman" w:hAnsi="Calibri" w:cs="Calibri"/>
+                <w:color w:val="000000"/>
+                <w:lang w:eastAsia="zh-CN"/>
+              </w:rPr>
+              <w:t>beziggeweest</w:t>
+            </w:r>
+            <w:proofErr w:type="spellEnd"/>
+            <w:r>
+              <w:rPr>
+                <w:rFonts w:ascii="Calibri" w:eastAsia="Times New Roman" w:hAnsi="Calibri" w:cs="Calibri"/>
+                <w:color w:val="000000"/>
+                <w:lang w:eastAsia="zh-CN"/>
+              </w:rPr>
+              <w:t>.</w:t>
             </w:r>
           </w:p>
         </w:tc>
@@ -731,13 +790,113 @@
                 <w:lang w:eastAsia="zh-CN"/>
               </w:rPr>
             </w:pPr>
-            <w:r>
-              <w:rPr>
-                <w:rFonts w:ascii="Calibri" w:eastAsia="Times New Roman" w:hAnsi="Calibri" w:cs="Calibri"/>
-                <w:color w:val="000000"/>
-                <w:lang w:eastAsia="zh-CN"/>
-              </w:rPr>
-              <w:t>Blazor webapplicatie klaar, hij gaat alle bestanden uploaden naar een map. Maar word gevraagd om Blazor in windows forms te verwerken, ben de hele dag meebezig geweest. Maar je kan niet een eigen pad te selecteren. Het is op dit moment nog hardcoded.</w:t>
+            <w:proofErr w:type="spellStart"/>
+            <w:r>
+              <w:rPr>
+                <w:rFonts w:ascii="Calibri" w:eastAsia="Times New Roman" w:hAnsi="Calibri" w:cs="Calibri"/>
+                <w:color w:val="000000"/>
+                <w:lang w:eastAsia="zh-CN"/>
+              </w:rPr>
+              <w:t>Blazor</w:t>
+            </w:r>
+            <w:proofErr w:type="spellEnd"/>
+            <w:r>
+              <w:rPr>
+                <w:rFonts w:ascii="Calibri" w:eastAsia="Times New Roman" w:hAnsi="Calibri" w:cs="Calibri"/>
+                <w:color w:val="000000"/>
+                <w:lang w:eastAsia="zh-CN"/>
+              </w:rPr>
+              <w:t xml:space="preserve"> webapplicatie klaar, hij gaat alle bestanden uploaden naar een map. Maar word gevraagd om </w:t>
+            </w:r>
+            <w:proofErr w:type="spellStart"/>
+            <w:r>
+              <w:rPr>
+                <w:rFonts w:ascii="Calibri" w:eastAsia="Times New Roman" w:hAnsi="Calibri" w:cs="Calibri"/>
+                <w:color w:val="000000"/>
+                <w:lang w:eastAsia="zh-CN"/>
+              </w:rPr>
+              <w:t>Blazor</w:t>
+            </w:r>
+            <w:proofErr w:type="spellEnd"/>
+            <w:r>
+              <w:rPr>
+                <w:rFonts w:ascii="Calibri" w:eastAsia="Times New Roman" w:hAnsi="Calibri" w:cs="Calibri"/>
+                <w:color w:val="000000"/>
+                <w:lang w:eastAsia="zh-CN"/>
+              </w:rPr>
+              <w:t xml:space="preserve"> in </w:t>
+            </w:r>
+            <w:proofErr w:type="spellStart"/>
+            <w:r>
+              <w:rPr>
+                <w:rFonts w:ascii="Calibri" w:eastAsia="Times New Roman" w:hAnsi="Calibri" w:cs="Calibri"/>
+                <w:color w:val="000000"/>
+                <w:lang w:eastAsia="zh-CN"/>
+              </w:rPr>
+              <w:t>windows</w:t>
+            </w:r>
+            <w:proofErr w:type="spellEnd"/>
+            <w:r>
+              <w:rPr>
+                <w:rFonts w:ascii="Calibri" w:eastAsia="Times New Roman" w:hAnsi="Calibri" w:cs="Calibri"/>
+                <w:color w:val="000000"/>
+                <w:lang w:eastAsia="zh-CN"/>
+              </w:rPr>
+              <w:t xml:space="preserve"> </w:t>
+            </w:r>
+            <w:proofErr w:type="spellStart"/>
+            <w:r>
+              <w:rPr>
+                <w:rFonts w:ascii="Calibri" w:eastAsia="Times New Roman" w:hAnsi="Calibri" w:cs="Calibri"/>
+                <w:color w:val="000000"/>
+                <w:lang w:eastAsia="zh-CN"/>
+              </w:rPr>
+              <w:t>forms</w:t>
+            </w:r>
+            <w:proofErr w:type="spellEnd"/>
+            <w:r>
+              <w:rPr>
+                <w:rFonts w:ascii="Calibri" w:eastAsia="Times New Roman" w:hAnsi="Calibri" w:cs="Calibri"/>
+                <w:color w:val="000000"/>
+                <w:lang w:eastAsia="zh-CN"/>
+              </w:rPr>
+              <w:t xml:space="preserve"> te verwerken, ben de hele dag </w:t>
+            </w:r>
+            <w:proofErr w:type="spellStart"/>
+            <w:r>
+              <w:rPr>
+                <w:rFonts w:ascii="Calibri" w:eastAsia="Times New Roman" w:hAnsi="Calibri" w:cs="Calibri"/>
+                <w:color w:val="000000"/>
+                <w:lang w:eastAsia="zh-CN"/>
+              </w:rPr>
+              <w:t>meebezig</w:t>
+            </w:r>
+            <w:proofErr w:type="spellEnd"/>
+            <w:r>
+              <w:rPr>
+                <w:rFonts w:ascii="Calibri" w:eastAsia="Times New Roman" w:hAnsi="Calibri" w:cs="Calibri"/>
+                <w:color w:val="000000"/>
+                <w:lang w:eastAsia="zh-CN"/>
+              </w:rPr>
+              <w:t xml:space="preserve"> geweest. Maar je kan niet een eigen pad te selecteren. Het is op dit moment nog </w:t>
+            </w:r>
+            <w:proofErr w:type="spellStart"/>
+            <w:r>
+              <w:rPr>
+                <w:rFonts w:ascii="Calibri" w:eastAsia="Times New Roman" w:hAnsi="Calibri" w:cs="Calibri"/>
+                <w:color w:val="000000"/>
+                <w:lang w:eastAsia="zh-CN"/>
+              </w:rPr>
+              <w:t>hardcoded</w:t>
+            </w:r>
+            <w:proofErr w:type="spellEnd"/>
+            <w:r>
+              <w:rPr>
+                <w:rFonts w:ascii="Calibri" w:eastAsia="Times New Roman" w:hAnsi="Calibri" w:cs="Calibri"/>
+                <w:color w:val="000000"/>
+                <w:lang w:eastAsia="zh-CN"/>
+              </w:rPr>
+              <w:t>.</w:t>
             </w:r>
           </w:p>
         </w:tc>
@@ -872,7 +1031,43 @@
                 <w:color w:val="000000"/>
                 <w:lang w:eastAsia="zh-CN"/>
               </w:rPr>
-              <w:t>Windows forms in elkaar gezet, maar wordt nogmaals gevraagd om een eigen filepath te kunnen selecteren, daar ben ik de hele dag beziggeweest, hij wil het maar niet. Nu kan de gebruiker alleen via een input zijn eigen filepath invullen.</w:t>
+              <w:t xml:space="preserve">Windows </w:t>
+            </w:r>
+            <w:proofErr w:type="spellStart"/>
+            <w:r>
+              <w:rPr>
+                <w:rFonts w:ascii="Calibri" w:eastAsia="Times New Roman" w:hAnsi="Calibri" w:cs="Calibri"/>
+                <w:color w:val="000000"/>
+                <w:lang w:eastAsia="zh-CN"/>
+              </w:rPr>
+              <w:t>forms</w:t>
+            </w:r>
+            <w:proofErr w:type="spellEnd"/>
+            <w:r>
+              <w:rPr>
+                <w:rFonts w:ascii="Calibri" w:eastAsia="Times New Roman" w:hAnsi="Calibri" w:cs="Calibri"/>
+                <w:color w:val="000000"/>
+                <w:lang w:eastAsia="zh-CN"/>
+              </w:rPr>
+              <w:t xml:space="preserve"> in elkaar gezet, maar wordt nogmaals gevraagd om een eigen filepath te kunnen selecteren, daar ben ik de hele dag </w:t>
+            </w:r>
+            <w:proofErr w:type="spellStart"/>
+            <w:r>
+              <w:rPr>
+                <w:rFonts w:ascii="Calibri" w:eastAsia="Times New Roman" w:hAnsi="Calibri" w:cs="Calibri"/>
+                <w:color w:val="000000"/>
+                <w:lang w:eastAsia="zh-CN"/>
+              </w:rPr>
+              <w:t>beziggeweest</w:t>
+            </w:r>
+            <w:proofErr w:type="spellEnd"/>
+            <w:r>
+              <w:rPr>
+                <w:rFonts w:ascii="Calibri" w:eastAsia="Times New Roman" w:hAnsi="Calibri" w:cs="Calibri"/>
+                <w:color w:val="000000"/>
+                <w:lang w:eastAsia="zh-CN"/>
+              </w:rPr>
+              <w:t>, hij wil het maar niet. Nu kan de gebruiker alleen via een input zijn eigen filepath invullen.</w:t>
             </w:r>
           </w:p>
         </w:tc>
@@ -1007,7 +1202,43 @@
                 <w:color w:val="000000"/>
                 <w:lang w:eastAsia="zh-CN"/>
               </w:rPr>
-              <w:t xml:space="preserve">De gebruiker kan via een knop een eigen pad selecteren, dus het gaat niet alleen maar via een inputveld, en hij slaat het nieuwe pad ook gelijk op in een json-bestand, (alleen in de verkeerde json). Eind van de dag kwam ik pas </w:t>
+              <w:t xml:space="preserve">De gebruiker kan via een knop een eigen pad selecteren, dus het gaat niet alleen maar via een inputveld, en hij slaat het nieuwe pad ook gelijk op in een </w:t>
+            </w:r>
+            <w:proofErr w:type="spellStart"/>
+            <w:r>
+              <w:rPr>
+                <w:rFonts w:ascii="Calibri" w:eastAsia="Times New Roman" w:hAnsi="Calibri" w:cs="Calibri"/>
+                <w:color w:val="000000"/>
+                <w:lang w:eastAsia="zh-CN"/>
+              </w:rPr>
+              <w:t>json</w:t>
+            </w:r>
+            <w:proofErr w:type="spellEnd"/>
+            <w:r>
+              <w:rPr>
+                <w:rFonts w:ascii="Calibri" w:eastAsia="Times New Roman" w:hAnsi="Calibri" w:cs="Calibri"/>
+                <w:color w:val="000000"/>
+                <w:lang w:eastAsia="zh-CN"/>
+              </w:rPr>
+              <w:t xml:space="preserve">-bestand, (alleen in de verkeerde </w:t>
+            </w:r>
+            <w:proofErr w:type="spellStart"/>
+            <w:r>
+              <w:rPr>
+                <w:rFonts w:ascii="Calibri" w:eastAsia="Times New Roman" w:hAnsi="Calibri" w:cs="Calibri"/>
+                <w:color w:val="000000"/>
+                <w:lang w:eastAsia="zh-CN"/>
+              </w:rPr>
+              <w:t>json</w:t>
+            </w:r>
+            <w:proofErr w:type="spellEnd"/>
+            <w:r>
+              <w:rPr>
+                <w:rFonts w:ascii="Calibri" w:eastAsia="Times New Roman" w:hAnsi="Calibri" w:cs="Calibri"/>
+                <w:color w:val="000000"/>
+                <w:lang w:eastAsia="zh-CN"/>
+              </w:rPr>
+              <w:t xml:space="preserve">). Eind van de dag kwam ik pas </w:t>
             </w:r>
             <w:r>
               <w:rPr>
@@ -1391,13 +1622,23 @@
               </w:rPr>
               <w:t xml:space="preserve"> </w:t>
             </w:r>
-            <w:r>
-              <w:rPr>
-                <w:rFonts w:ascii="Calibri" w:eastAsia="Times New Roman" w:hAnsi="Calibri" w:cs="Calibri"/>
-                <w:color w:val="000000"/>
-                <w:lang w:eastAsia="zh-CN"/>
-              </w:rPr>
-              <w:t xml:space="preserve">Trello bord aangemaakt zodat ik een </w:t>
+            <w:proofErr w:type="spellStart"/>
+            <w:r>
+              <w:rPr>
+                <w:rFonts w:ascii="Calibri" w:eastAsia="Times New Roman" w:hAnsi="Calibri" w:cs="Calibri"/>
+                <w:color w:val="000000"/>
+                <w:lang w:eastAsia="zh-CN"/>
+              </w:rPr>
+              <w:t>Trello</w:t>
+            </w:r>
+            <w:proofErr w:type="spellEnd"/>
+            <w:r>
+              <w:rPr>
+                <w:rFonts w:ascii="Calibri" w:eastAsia="Times New Roman" w:hAnsi="Calibri" w:cs="Calibri"/>
+                <w:color w:val="000000"/>
+                <w:lang w:eastAsia="zh-CN"/>
+              </w:rPr>
+              <w:t xml:space="preserve"> bord aangemaakt zodat ik een </w:t>
             </w:r>
             <w:r>
               <w:rPr>
@@ -1489,7 +1730,16 @@
                 <w:color w:val="000000"/>
                 <w:lang w:eastAsia="zh-CN"/>
               </w:rPr>
-              <w:t>3. Georiënteerd op alle data van PDF eruit halen, verder genereer een nieuw XML</w:t>
+              <w:t xml:space="preserve">3. Georiënteerd op alle data van PDF eruit halen, verder genereer een nieuw </w:t>
+            </w:r>
+            <w:proofErr w:type="spellStart"/>
+            <w:r>
+              <w:rPr>
+                <w:rFonts w:ascii="Calibri" w:eastAsia="Times New Roman" w:hAnsi="Calibri" w:cs="Calibri"/>
+                <w:color w:val="000000"/>
+                <w:lang w:eastAsia="zh-CN"/>
+              </w:rPr>
+              <w:t>XML</w:t>
             </w:r>
             <w:r>
               <w:rPr>
@@ -1513,7 +1763,16 @@
                 <w:color w:val="000000"/>
                 <w:lang w:eastAsia="zh-CN"/>
               </w:rPr>
-              <w:t>d.</w:t>
+              <w:t>d</w:t>
+            </w:r>
+            <w:proofErr w:type="spellEnd"/>
+            <w:r>
+              <w:rPr>
+                <w:rFonts w:ascii="Calibri" w:eastAsia="Times New Roman" w:hAnsi="Calibri" w:cs="Calibri"/>
+                <w:color w:val="000000"/>
+                <w:lang w:eastAsia="zh-CN"/>
+              </w:rPr>
+              <w:t>.</w:t>
             </w:r>
           </w:p>
         </w:tc>
@@ -2127,6 +2386,7 @@
               </w:rPr>
               <w:t xml:space="preserve">om de </w:t>
             </w:r>
+            <w:proofErr w:type="spellStart"/>
             <w:r>
               <w:rPr>
                 <w:rFonts w:ascii="Calibri" w:eastAsia="Times New Roman" w:hAnsi="Calibri" w:cs="Calibri"/>
@@ -2141,7 +2401,16 @@
                 <w:color w:val="000000"/>
                 <w:lang w:eastAsia="zh-CN"/>
               </w:rPr>
-              <w:t xml:space="preserve">’s </w:t>
+              <w:t>’s</w:t>
+            </w:r>
+            <w:proofErr w:type="spellEnd"/>
+            <w:r>
+              <w:rPr>
+                <w:rFonts w:ascii="Calibri" w:eastAsia="Times New Roman" w:hAnsi="Calibri" w:cs="Calibri"/>
+                <w:color w:val="000000"/>
+                <w:lang w:eastAsia="zh-CN"/>
+              </w:rPr>
+              <w:t xml:space="preserve"> </w:t>
             </w:r>
             <w:r>
               <w:rPr>
@@ -2205,7 +2474,97 @@
                 <w:color w:val="000000"/>
                 <w:lang w:eastAsia="zh-CN"/>
               </w:rPr>
-              <w:t>een nieuw XML-bestand. Alles is hardcoded, waar het PDF-bestand vandaan komt, en waar de XML-bestand geupload wordt</w:t>
+              <w:t xml:space="preserve">een nieuw </w:t>
+            </w:r>
+            <w:proofErr w:type="spellStart"/>
+            <w:r>
+              <w:rPr>
+                <w:rFonts w:ascii="Calibri" w:eastAsia="Times New Roman" w:hAnsi="Calibri" w:cs="Calibri"/>
+                <w:color w:val="000000"/>
+                <w:lang w:eastAsia="zh-CN"/>
+              </w:rPr>
+              <w:t>XML-bestand</w:t>
+            </w:r>
+            <w:proofErr w:type="spellEnd"/>
+            <w:r>
+              <w:rPr>
+                <w:rFonts w:ascii="Calibri" w:eastAsia="Times New Roman" w:hAnsi="Calibri" w:cs="Calibri"/>
+                <w:color w:val="000000"/>
+                <w:lang w:eastAsia="zh-CN"/>
+              </w:rPr>
+              <w:t xml:space="preserve">. Alles is </w:t>
+            </w:r>
+            <w:proofErr w:type="spellStart"/>
+            <w:r>
+              <w:rPr>
+                <w:rFonts w:ascii="Calibri" w:eastAsia="Times New Roman" w:hAnsi="Calibri" w:cs="Calibri"/>
+                <w:color w:val="000000"/>
+                <w:lang w:eastAsia="zh-CN"/>
+              </w:rPr>
+              <w:t>hardcoded</w:t>
+            </w:r>
+            <w:proofErr w:type="spellEnd"/>
+            <w:r>
+              <w:rPr>
+                <w:rFonts w:ascii="Calibri" w:eastAsia="Times New Roman" w:hAnsi="Calibri" w:cs="Calibri"/>
+                <w:color w:val="000000"/>
+                <w:lang w:eastAsia="zh-CN"/>
+              </w:rPr>
+              <w:t xml:space="preserve">, waar het </w:t>
+            </w:r>
+            <w:proofErr w:type="spellStart"/>
+            <w:r>
+              <w:rPr>
+                <w:rFonts w:ascii="Calibri" w:eastAsia="Times New Roman" w:hAnsi="Calibri" w:cs="Calibri"/>
+                <w:color w:val="000000"/>
+                <w:lang w:eastAsia="zh-CN"/>
+              </w:rPr>
+              <w:t>PDF-bestand</w:t>
+            </w:r>
+            <w:proofErr w:type="spellEnd"/>
+            <w:r>
+              <w:rPr>
+                <w:rFonts w:ascii="Calibri" w:eastAsia="Times New Roman" w:hAnsi="Calibri" w:cs="Calibri"/>
+                <w:color w:val="000000"/>
+                <w:lang w:eastAsia="zh-CN"/>
+              </w:rPr>
+              <w:t xml:space="preserve"> vandaan komt, en waar de </w:t>
+            </w:r>
+            <w:proofErr w:type="spellStart"/>
+            <w:r>
+              <w:rPr>
+                <w:rFonts w:ascii="Calibri" w:eastAsia="Times New Roman" w:hAnsi="Calibri" w:cs="Calibri"/>
+                <w:color w:val="000000"/>
+                <w:lang w:eastAsia="zh-CN"/>
+              </w:rPr>
+              <w:t>XML-bestand</w:t>
+            </w:r>
+            <w:proofErr w:type="spellEnd"/>
+            <w:r>
+              <w:rPr>
+                <w:rFonts w:ascii="Calibri" w:eastAsia="Times New Roman" w:hAnsi="Calibri" w:cs="Calibri"/>
+                <w:color w:val="000000"/>
+                <w:lang w:eastAsia="zh-CN"/>
+              </w:rPr>
+              <w:t xml:space="preserve"> </w:t>
+            </w:r>
+            <w:proofErr w:type="spellStart"/>
+            <w:r>
+              <w:rPr>
+                <w:rFonts w:ascii="Calibri" w:eastAsia="Times New Roman" w:hAnsi="Calibri" w:cs="Calibri"/>
+                <w:color w:val="000000"/>
+                <w:lang w:eastAsia="zh-CN"/>
+              </w:rPr>
+              <w:t>geupload</w:t>
+            </w:r>
+            <w:proofErr w:type="spellEnd"/>
+            <w:r>
+              <w:rPr>
+                <w:rFonts w:ascii="Calibri" w:eastAsia="Times New Roman" w:hAnsi="Calibri" w:cs="Calibri"/>
+                <w:color w:val="000000"/>
+                <w:lang w:eastAsia="zh-CN"/>
+              </w:rPr>
+              <w:t xml:space="preserve"> wordt</w:t>
             </w:r>
             <w:r>
               <w:rPr>
@@ -2229,7 +2588,16 @@
                 <w:color w:val="000000"/>
                 <w:lang w:eastAsia="zh-CN"/>
               </w:rPr>
-              <w:t>eprobeerd om de data</w:t>
+              <w:t xml:space="preserve">eprobeerd om de </w:t>
+            </w:r>
+            <w:proofErr w:type="spellStart"/>
+            <w:r>
+              <w:rPr>
+                <w:rFonts w:ascii="Calibri" w:eastAsia="Times New Roman" w:hAnsi="Calibri" w:cs="Calibri"/>
+                <w:color w:val="000000"/>
+                <w:lang w:eastAsia="zh-CN"/>
+              </w:rPr>
+              <w:t>data</w:t>
             </w:r>
             <w:r>
               <w:rPr>
@@ -2239,6 +2607,7 @@
               </w:rPr>
               <w:t>’s</w:t>
             </w:r>
+            <w:proofErr w:type="spellEnd"/>
             <w:r>
               <w:rPr>
                 <w:rFonts w:ascii="Calibri" w:eastAsia="Times New Roman" w:hAnsi="Calibri" w:cs="Calibri"/>
@@ -2507,8 +2876,54 @@
                 <w:color w:val="000000"/>
                 <w:lang w:eastAsia="zh-CN"/>
               </w:rPr>
-              <w:t>Verder georiënteerd om de basiskennis te creëren om de data’s uit een PDF-bestand halen, en over te zetten naar een XML-bestand</w:t>
-            </w:r>
+              <w:t xml:space="preserve">Verder georiënteerd om de basiskennis te creëren om de </w:t>
+            </w:r>
+            <w:proofErr w:type="spellStart"/>
+            <w:r>
+              <w:rPr>
+                <w:rFonts w:ascii="Calibri" w:eastAsia="Times New Roman" w:hAnsi="Calibri" w:cs="Calibri"/>
+                <w:color w:val="000000"/>
+                <w:lang w:eastAsia="zh-CN"/>
+              </w:rPr>
+              <w:t>data’s</w:t>
+            </w:r>
+            <w:proofErr w:type="spellEnd"/>
+            <w:r>
+              <w:rPr>
+                <w:rFonts w:ascii="Calibri" w:eastAsia="Times New Roman" w:hAnsi="Calibri" w:cs="Calibri"/>
+                <w:color w:val="000000"/>
+                <w:lang w:eastAsia="zh-CN"/>
+              </w:rPr>
+              <w:t xml:space="preserve"> uit een </w:t>
+            </w:r>
+            <w:proofErr w:type="spellStart"/>
+            <w:r>
+              <w:rPr>
+                <w:rFonts w:ascii="Calibri" w:eastAsia="Times New Roman" w:hAnsi="Calibri" w:cs="Calibri"/>
+                <w:color w:val="000000"/>
+                <w:lang w:eastAsia="zh-CN"/>
+              </w:rPr>
+              <w:t>PDF-bestand</w:t>
+            </w:r>
+            <w:proofErr w:type="spellEnd"/>
+            <w:r>
+              <w:rPr>
+                <w:rFonts w:ascii="Calibri" w:eastAsia="Times New Roman" w:hAnsi="Calibri" w:cs="Calibri"/>
+                <w:color w:val="000000"/>
+                <w:lang w:eastAsia="zh-CN"/>
+              </w:rPr>
+              <w:t xml:space="preserve"> halen, en over te zetten naar een </w:t>
+            </w:r>
+            <w:proofErr w:type="spellStart"/>
+            <w:r>
+              <w:rPr>
+                <w:rFonts w:ascii="Calibri" w:eastAsia="Times New Roman" w:hAnsi="Calibri" w:cs="Calibri"/>
+                <w:color w:val="000000"/>
+                <w:lang w:eastAsia="zh-CN"/>
+              </w:rPr>
+              <w:t>XML-bestand</w:t>
+            </w:r>
+            <w:proofErr w:type="spellEnd"/>
           </w:p>
           <w:p>
             <w:pPr>
@@ -2527,21 +2942,49 @@
               </w:rPr>
               <w:t xml:space="preserve">Oriëntatiefase: Alle </w:t>
             </w:r>
-            <w:r>
-              <w:rPr>
-                <w:rFonts w:ascii="Calibri" w:eastAsia="Times New Roman" w:hAnsi="Calibri" w:cs="Calibri"/>
-                <w:color w:val="000000"/>
-                <w:lang w:eastAsia="zh-CN"/>
-              </w:rPr>
-              <w:t xml:space="preserve">data’s </w:t>
-            </w:r>
-            <w:r>
-              <w:rPr>
-                <w:rFonts w:ascii="Calibri" w:eastAsia="Times New Roman" w:hAnsi="Calibri" w:cs="Calibri"/>
-                <w:color w:val="000000"/>
-                <w:lang w:eastAsia="zh-CN"/>
-              </w:rPr>
-              <w:t>in variabelen gezet, en het importeren naar XML ben nog mee bezig, want ik weet niet hoe de structuur van zo’n XML-bestand eruit ziet.</w:t>
+            <w:proofErr w:type="spellStart"/>
+            <w:r>
+              <w:rPr>
+                <w:rFonts w:ascii="Calibri" w:eastAsia="Times New Roman" w:hAnsi="Calibri" w:cs="Calibri"/>
+                <w:color w:val="000000"/>
+                <w:lang w:eastAsia="zh-CN"/>
+              </w:rPr>
+              <w:t>data’s</w:t>
+            </w:r>
+            <w:proofErr w:type="spellEnd"/>
+            <w:r>
+              <w:rPr>
+                <w:rFonts w:ascii="Calibri" w:eastAsia="Times New Roman" w:hAnsi="Calibri" w:cs="Calibri"/>
+                <w:color w:val="000000"/>
+                <w:lang w:eastAsia="zh-CN"/>
+              </w:rPr>
+              <w:t xml:space="preserve"> </w:t>
+            </w:r>
+            <w:r>
+              <w:rPr>
+                <w:rFonts w:ascii="Calibri" w:eastAsia="Times New Roman" w:hAnsi="Calibri" w:cs="Calibri"/>
+                <w:color w:val="000000"/>
+                <w:lang w:eastAsia="zh-CN"/>
+              </w:rPr>
+              <w:t xml:space="preserve">in variabelen gezet, en het importeren naar XML ben nog mee bezig, want ik weet niet hoe de structuur van zo’n </w:t>
+            </w:r>
+            <w:proofErr w:type="spellStart"/>
+            <w:r>
+              <w:rPr>
+                <w:rFonts w:ascii="Calibri" w:eastAsia="Times New Roman" w:hAnsi="Calibri" w:cs="Calibri"/>
+                <w:color w:val="000000"/>
+                <w:lang w:eastAsia="zh-CN"/>
+              </w:rPr>
+              <w:t>XML-bestand</w:t>
+            </w:r>
+            <w:proofErr w:type="spellEnd"/>
+            <w:r>
+              <w:rPr>
+                <w:rFonts w:ascii="Calibri" w:eastAsia="Times New Roman" w:hAnsi="Calibri" w:cs="Calibri"/>
+                <w:color w:val="000000"/>
+                <w:lang w:eastAsia="zh-CN"/>
+              </w:rPr>
+              <w:t xml:space="preserve"> eruit ziet.</w:t>
             </w:r>
           </w:p>
         </w:tc>
@@ -2699,42 +3142,148 @@
                 <w:color w:val="000000"/>
                 <w:lang w:eastAsia="zh-CN"/>
               </w:rPr>
-              <w:t xml:space="preserve">Stroomdiagram en Research analyse laten goedkeuren, </w:t>
-            </w:r>
-          </w:p>
-          <w:p>
-            <w:pPr>
-              <w:spacing w:line="240" w:lineRule="auto"/>
-              <w:rPr>
-                <w:rFonts w:ascii="Calibri" w:eastAsia="Times New Roman" w:hAnsi="Calibri" w:cs="Calibri"/>
-                <w:color w:val="000000"/>
-                <w:lang w:eastAsia="zh-CN"/>
-              </w:rPr>
-            </w:pPr>
-            <w:r>
-              <w:rPr>
-                <w:rFonts w:ascii="Calibri" w:eastAsia="Times New Roman" w:hAnsi="Calibri" w:cs="Calibri"/>
-                <w:color w:val="000000"/>
-                <w:lang w:eastAsia="zh-CN"/>
-              </w:rPr>
-              <w:t xml:space="preserve">2. </w:t>
-            </w:r>
-            <w:r>
-              <w:rPr>
-                <w:rFonts w:ascii="Calibri" w:eastAsia="Times New Roman" w:hAnsi="Calibri" w:cs="Calibri"/>
-                <w:color w:val="000000"/>
-                <w:lang w:eastAsia="zh-CN"/>
-              </w:rPr>
-              <w:t>Verder met de oriëntatiefase, alle data’s worden in een overzichtelijk</w:t>
-            </w:r>
-            <w:r>
-              <w:rPr>
-                <w:rFonts w:ascii="Calibri" w:eastAsia="Times New Roman" w:hAnsi="Calibri" w:cs="Calibri"/>
-                <w:color w:val="000000"/>
-                <w:lang w:eastAsia="zh-CN"/>
-              </w:rPr>
-              <w:t>e</w:t>
-            </w:r>
+              <w:t>Stroomdiagram en Research analyse laten goedkeuren</w:t>
+            </w:r>
+          </w:p>
+          <w:p>
+            <w:pPr>
+              <w:spacing w:line="240" w:lineRule="auto"/>
+              <w:rPr>
+                <w:rFonts w:ascii="Calibri" w:eastAsia="Times New Roman" w:hAnsi="Calibri" w:cs="Calibri"/>
+                <w:color w:val="000000"/>
+                <w:lang w:eastAsia="zh-CN"/>
+              </w:rPr>
+            </w:pPr>
+            <w:r>
+              <w:rPr>
+                <w:rFonts w:ascii="Calibri" w:eastAsia="Times New Roman" w:hAnsi="Calibri" w:cs="Calibri"/>
+                <w:color w:val="000000"/>
+                <w:lang w:eastAsia="zh-CN"/>
+              </w:rPr>
+              <w:t>2</w:t>
+            </w:r>
+            <w:r>
+              <w:rPr>
+                <w:rFonts w:ascii="Calibri" w:eastAsia="Times New Roman" w:hAnsi="Calibri" w:cs="Calibri"/>
+                <w:color w:val="000000"/>
+                <w:lang w:eastAsia="zh-CN"/>
+              </w:rPr>
+              <w:t xml:space="preserve">. </w:t>
+            </w:r>
+            <w:r>
+              <w:rPr>
+                <w:rFonts w:ascii="Calibri" w:eastAsia="Times New Roman" w:hAnsi="Calibri" w:cs="Calibri"/>
+                <w:color w:val="000000"/>
+                <w:lang w:eastAsia="zh-CN"/>
+              </w:rPr>
+              <w:t>Technisch ontwerp klaar</w:t>
+            </w:r>
+            <w:r>
+              <w:rPr>
+                <w:rFonts w:ascii="Calibri" w:eastAsia="Times New Roman" w:hAnsi="Calibri" w:cs="Calibri"/>
+                <w:color w:val="000000"/>
+                <w:lang w:eastAsia="zh-CN"/>
+              </w:rPr>
+              <w:t xml:space="preserve">, laten kijken maar nog wat kleine puntjes, bijgewerkt </w:t>
+            </w:r>
+            <w:r>
+              <w:rPr>
+                <w:rFonts w:ascii="Calibri" w:eastAsia="Times New Roman" w:hAnsi="Calibri" w:cs="Calibri"/>
+                <w:color w:val="000000"/>
+                <w:lang w:eastAsia="zh-CN"/>
+              </w:rPr>
+              <w:t>en laten goedkeuren</w:t>
+            </w:r>
+          </w:p>
+          <w:p>
+            <w:pPr>
+              <w:spacing w:line="240" w:lineRule="auto"/>
+              <w:rPr>
+                <w:rFonts w:ascii="Calibri" w:eastAsia="Times New Roman" w:hAnsi="Calibri" w:cs="Calibri"/>
+                <w:color w:val="000000"/>
+                <w:lang w:eastAsia="zh-CN"/>
+              </w:rPr>
+            </w:pPr>
+            <w:r>
+              <w:rPr>
+                <w:rFonts w:ascii="Calibri" w:eastAsia="Times New Roman" w:hAnsi="Calibri" w:cs="Calibri"/>
+                <w:color w:val="000000"/>
+                <w:lang w:eastAsia="zh-CN"/>
+              </w:rPr>
+              <w:t>3</w:t>
+            </w:r>
+            <w:r>
+              <w:rPr>
+                <w:rFonts w:ascii="Calibri" w:eastAsia="Times New Roman" w:hAnsi="Calibri" w:cs="Calibri"/>
+                <w:color w:val="000000"/>
+                <w:lang w:eastAsia="zh-CN"/>
+              </w:rPr>
+              <w:t xml:space="preserve">. Verder met de oriëntatiefase, alle </w:t>
+            </w:r>
+            <w:proofErr w:type="spellStart"/>
+            <w:r>
+              <w:rPr>
+                <w:rFonts w:ascii="Calibri" w:eastAsia="Times New Roman" w:hAnsi="Calibri" w:cs="Calibri"/>
+                <w:color w:val="000000"/>
+                <w:lang w:eastAsia="zh-CN"/>
+              </w:rPr>
+              <w:t>data’s</w:t>
+            </w:r>
+            <w:proofErr w:type="spellEnd"/>
+            <w:r>
+              <w:rPr>
+                <w:rFonts w:ascii="Calibri" w:eastAsia="Times New Roman" w:hAnsi="Calibri" w:cs="Calibri"/>
+                <w:color w:val="000000"/>
+                <w:lang w:eastAsia="zh-CN"/>
+              </w:rPr>
+              <w:t xml:space="preserve"> worden in een overzichtelijke en logische manier geplaatst in </w:t>
+            </w:r>
+            <w:proofErr w:type="spellStart"/>
+            <w:r>
+              <w:rPr>
+                <w:rFonts w:ascii="Calibri" w:eastAsia="Times New Roman" w:hAnsi="Calibri" w:cs="Calibri"/>
+                <w:color w:val="000000"/>
+                <w:lang w:eastAsia="zh-CN"/>
+              </w:rPr>
+              <w:t>XML-bestand</w:t>
+            </w:r>
+            <w:proofErr w:type="spellEnd"/>
+            <w:r>
+              <w:rPr>
+                <w:rFonts w:ascii="Calibri" w:eastAsia="Times New Roman" w:hAnsi="Calibri" w:cs="Calibri"/>
+                <w:color w:val="000000"/>
+                <w:lang w:eastAsia="zh-CN"/>
+              </w:rPr>
+              <w:t xml:space="preserve">. Dus klantnummer staat bij Klantnummer, orders horen bij Orders etc. </w:t>
+            </w:r>
+          </w:p>
+          <w:p>
+            <w:pPr>
+              <w:spacing w:line="240" w:lineRule="auto"/>
+              <w:rPr>
+                <w:rFonts w:ascii="Calibri" w:eastAsia="Times New Roman" w:hAnsi="Calibri" w:cs="Calibri"/>
+                <w:color w:val="000000"/>
+                <w:lang w:eastAsia="zh-CN"/>
+              </w:rPr>
+            </w:pPr>
+            <w:r>
+              <w:rPr>
+                <w:rFonts w:ascii="Calibri" w:eastAsia="Times New Roman" w:hAnsi="Calibri" w:cs="Calibri"/>
+                <w:color w:val="000000"/>
+                <w:lang w:eastAsia="zh-CN"/>
+              </w:rPr>
+              <w:t>4. P</w:t>
+            </w:r>
+            <w:proofErr w:type="spellStart"/>
+            <w:r>
+              <w:rPr>
+                <w:rFonts w:ascii="Calibri" w:eastAsia="Times New Roman" w:hAnsi="Calibri" w:cs="Calibri"/>
+                <w:color w:val="000000"/>
+                <w:lang w:eastAsia="zh-CN"/>
+              </w:rPr>
+              <w:t>rodist</w:t>
+            </w:r>
+            <w:proofErr w:type="spellEnd"/>
             <w:r>
               <w:rPr>
                 <w:rFonts w:ascii="Calibri" w:eastAsia="Times New Roman" w:hAnsi="Calibri" w:cs="Calibri"/>
@@ -2743,111 +3292,39 @@
               </w:rPr>
               <w:t xml:space="preserve"> </w:t>
             </w:r>
-            <w:r>
-              <w:rPr>
-                <w:rFonts w:ascii="Calibri" w:eastAsia="Times New Roman" w:hAnsi="Calibri" w:cs="Calibri"/>
-                <w:color w:val="000000"/>
-                <w:lang w:eastAsia="zh-CN"/>
-              </w:rPr>
-              <w:t xml:space="preserve">en logische </w:t>
-            </w:r>
-            <w:r>
-              <w:rPr>
-                <w:rFonts w:ascii="Calibri" w:eastAsia="Times New Roman" w:hAnsi="Calibri" w:cs="Calibri"/>
-                <w:color w:val="000000"/>
-                <w:lang w:eastAsia="zh-CN"/>
-              </w:rPr>
-              <w:t>manier geplaatst</w:t>
-            </w:r>
-            <w:r>
-              <w:rPr>
-                <w:rFonts w:ascii="Calibri" w:eastAsia="Times New Roman" w:hAnsi="Calibri" w:cs="Calibri"/>
-                <w:color w:val="000000"/>
-                <w:lang w:eastAsia="zh-CN"/>
-              </w:rPr>
-              <w:t xml:space="preserve"> in XML-bestand</w:t>
-            </w:r>
-            <w:r>
-              <w:rPr>
-                <w:rFonts w:ascii="Calibri" w:eastAsia="Times New Roman" w:hAnsi="Calibri" w:cs="Calibri"/>
-                <w:color w:val="000000"/>
-                <w:lang w:eastAsia="zh-CN"/>
-              </w:rPr>
-              <w:t xml:space="preserve">. Dus </w:t>
-            </w:r>
-            <w:r>
-              <w:rPr>
-                <w:rFonts w:ascii="Calibri" w:eastAsia="Times New Roman" w:hAnsi="Calibri" w:cs="Calibri"/>
-                <w:color w:val="000000"/>
-                <w:lang w:eastAsia="zh-CN"/>
-              </w:rPr>
-              <w:t xml:space="preserve">klantnummer staat bij </w:t>
-            </w:r>
-            <w:r>
-              <w:rPr>
-                <w:rFonts w:ascii="Calibri" w:eastAsia="Times New Roman" w:hAnsi="Calibri" w:cs="Calibri"/>
-                <w:color w:val="000000"/>
-                <w:lang w:eastAsia="zh-CN"/>
-              </w:rPr>
-              <w:t>K</w:t>
-            </w:r>
-            <w:r>
-              <w:rPr>
-                <w:rFonts w:ascii="Calibri" w:eastAsia="Times New Roman" w:hAnsi="Calibri" w:cs="Calibri"/>
-                <w:color w:val="000000"/>
-                <w:lang w:eastAsia="zh-CN"/>
-              </w:rPr>
-              <w:t xml:space="preserve">lantnummer, </w:t>
-            </w:r>
-            <w:r>
-              <w:rPr>
-                <w:rFonts w:ascii="Calibri" w:eastAsia="Times New Roman" w:hAnsi="Calibri" w:cs="Calibri"/>
-                <w:color w:val="000000"/>
-                <w:lang w:eastAsia="zh-CN"/>
-              </w:rPr>
-              <w:t>orders horen bij Orders</w:t>
-            </w:r>
-            <w:r>
-              <w:rPr>
-                <w:rFonts w:ascii="Calibri" w:eastAsia="Times New Roman" w:hAnsi="Calibri" w:cs="Calibri"/>
-                <w:color w:val="000000"/>
-                <w:lang w:eastAsia="zh-CN"/>
-              </w:rPr>
-              <w:t xml:space="preserve"> etc</w:t>
-            </w:r>
-            <w:r>
-              <w:rPr>
-                <w:rFonts w:ascii="Calibri" w:eastAsia="Times New Roman" w:hAnsi="Calibri" w:cs="Calibri"/>
-                <w:color w:val="000000"/>
-                <w:lang w:eastAsia="zh-CN"/>
-              </w:rPr>
-              <w:t xml:space="preserve">. </w:t>
-            </w:r>
-          </w:p>
-          <w:p>
-            <w:pPr>
-              <w:spacing w:line="240" w:lineRule="auto"/>
-              <w:rPr>
-                <w:rFonts w:ascii="Calibri" w:eastAsia="Times New Roman" w:hAnsi="Calibri" w:cs="Calibri"/>
-                <w:color w:val="000000"/>
-                <w:lang w:eastAsia="zh-CN"/>
-              </w:rPr>
-            </w:pPr>
-            <w:r>
-              <w:rPr>
-                <w:rFonts w:ascii="Calibri" w:eastAsia="Times New Roman" w:hAnsi="Calibri" w:cs="Calibri"/>
-                <w:color w:val="000000"/>
-                <w:lang w:eastAsia="zh-CN"/>
-              </w:rPr>
-              <w:t xml:space="preserve">3. </w:t>
-            </w:r>
-            <w:r>
-              <w:rPr>
-                <w:rFonts w:ascii="Calibri" w:eastAsia="Times New Roman" w:hAnsi="Calibri" w:cs="Calibri"/>
-                <w:color w:val="000000"/>
-                <w:lang w:eastAsia="zh-CN"/>
-              </w:rPr>
-              <w:t>Technisch ontwerp klaar en laten goedkeuren</w:t>
+            <w:proofErr w:type="spellStart"/>
+            <w:r>
+              <w:rPr>
+                <w:rFonts w:ascii="Calibri" w:eastAsia="Times New Roman" w:hAnsi="Calibri" w:cs="Calibri"/>
+                <w:color w:val="000000"/>
+                <w:lang w:eastAsia="zh-CN"/>
+              </w:rPr>
+              <w:t>XML-bestand</w:t>
+            </w:r>
+            <w:proofErr w:type="spellEnd"/>
+            <w:r>
+              <w:rPr>
+                <w:rFonts w:ascii="Calibri" w:eastAsia="Times New Roman" w:hAnsi="Calibri" w:cs="Calibri"/>
+                <w:color w:val="000000"/>
+                <w:lang w:eastAsia="zh-CN"/>
+              </w:rPr>
+              <w:t xml:space="preserve"> gekregen met </w:t>
+            </w:r>
+            <w:r>
+              <w:rPr>
+                <w:rFonts w:ascii="Calibri" w:eastAsia="Times New Roman" w:hAnsi="Calibri" w:cs="Calibri"/>
+                <w:color w:val="000000"/>
+                <w:lang w:eastAsia="zh-CN"/>
+              </w:rPr>
+              <w:t xml:space="preserve">goede </w:t>
+            </w:r>
+            <w:r>
+              <w:rPr>
+                <w:rFonts w:ascii="Calibri" w:eastAsia="Times New Roman" w:hAnsi="Calibri" w:cs="Calibri"/>
+                <w:color w:val="000000"/>
+                <w:lang w:eastAsia="zh-CN"/>
+              </w:rPr>
+              <w:t>structuur, dus daarmee ook nog bezig geweest.</w:t>
             </w:r>
           </w:p>
         </w:tc>
@@ -4162,6 +4639,7 @@
               <w:rPr>
                 <w:b/>
               </w:rPr>
+              <w:lastRenderedPageBreak/>
               <w:t>Handtekening voor gezien</w:t>
             </w:r>
           </w:p>
@@ -4193,7 +4671,6 @@
           </w:tcPr>
           <w:p>
             <w:r>
-              <w:lastRenderedPageBreak/>
               <w:t>Datum</w:t>
             </w:r>
           </w:p>

</xml_diff>

<commit_message>
verbeterde examenopdrachtomschrijving, logboek ook nog bijgewerkt
</commit_message>
<xml_diff>
--- a/PvB SD/08 Logboek/Logboek kandidaat FP.docx
+++ b/PvB SD/08 Logboek/Logboek kandidaat FP.docx
@@ -308,8 +308,13 @@
             <w:tcW w:w="7087" w:type="dxa"/>
           </w:tcPr>
           <w:p>
-            <w:r>
-              <w:t>Prodist Software B.V.</w:t>
+            <w:proofErr w:type="spellStart"/>
+            <w:r>
+              <w:t>Prodist</w:t>
+            </w:r>
+            <w:proofErr w:type="spellEnd"/>
+            <w:r>
+              <w:t xml:space="preserve"> Software B.V.</w:t>
             </w:r>
           </w:p>
         </w:tc>
@@ -602,7 +607,61 @@
                 <w:color w:val="000000"/>
                 <w:lang w:eastAsia="zh-CN"/>
               </w:rPr>
-              <w:t>Op de eerste dag iedereen leren kennen, en wat uitleg gekregen van bijvoorbeeld hoe het bedrijf is ontstaan, wat de examenopdracht kunnen zijn, etc. Kreeg een opwarmopdracht om met framework ‘Blazor’ te beginnen, moet een webpagina waar ik een bestand kan uploaden, en dan uploadt hij naar een specifieke map. Dus ben ik daar de hele dag beziggeweest.</w:t>
+              <w:t xml:space="preserve">Op de eerste dag iedereen leren kennen, en wat uitleg gekregen van bijvoorbeeld hoe het bedrijf is ontstaan, wat de examenopdracht kunnen zijn, etc. Kreeg een opwarmopdracht om met </w:t>
+            </w:r>
+            <w:proofErr w:type="spellStart"/>
+            <w:r>
+              <w:rPr>
+                <w:rFonts w:ascii="Calibri" w:eastAsia="Times New Roman" w:hAnsi="Calibri" w:cs="Calibri"/>
+                <w:color w:val="000000"/>
+                <w:lang w:eastAsia="zh-CN"/>
+              </w:rPr>
+              <w:t>framework</w:t>
+            </w:r>
+            <w:proofErr w:type="spellEnd"/>
+            <w:r>
+              <w:rPr>
+                <w:rFonts w:ascii="Calibri" w:eastAsia="Times New Roman" w:hAnsi="Calibri" w:cs="Calibri"/>
+                <w:color w:val="000000"/>
+                <w:lang w:eastAsia="zh-CN"/>
+              </w:rPr>
+              <w:t xml:space="preserve"> ‘</w:t>
+            </w:r>
+            <w:proofErr w:type="spellStart"/>
+            <w:r>
+              <w:rPr>
+                <w:rFonts w:ascii="Calibri" w:eastAsia="Times New Roman" w:hAnsi="Calibri" w:cs="Calibri"/>
+                <w:color w:val="000000"/>
+                <w:lang w:eastAsia="zh-CN"/>
+              </w:rPr>
+              <w:t>Blazor</w:t>
+            </w:r>
+            <w:proofErr w:type="spellEnd"/>
+            <w:r>
+              <w:rPr>
+                <w:rFonts w:ascii="Calibri" w:eastAsia="Times New Roman" w:hAnsi="Calibri" w:cs="Calibri"/>
+                <w:color w:val="000000"/>
+                <w:lang w:eastAsia="zh-CN"/>
+              </w:rPr>
+              <w:t xml:space="preserve">’ te beginnen, moet een webpagina waar ik een bestand kan uploaden, en dan uploadt hij naar een specifieke map. Dus ben ik daar de hele dag </w:t>
+            </w:r>
+            <w:proofErr w:type="spellStart"/>
+            <w:r>
+              <w:rPr>
+                <w:rFonts w:ascii="Calibri" w:eastAsia="Times New Roman" w:hAnsi="Calibri" w:cs="Calibri"/>
+                <w:color w:val="000000"/>
+                <w:lang w:eastAsia="zh-CN"/>
+              </w:rPr>
+              <w:t>beziggeweest</w:t>
+            </w:r>
+            <w:proofErr w:type="spellEnd"/>
+            <w:r>
+              <w:rPr>
+                <w:rFonts w:ascii="Calibri" w:eastAsia="Times New Roman" w:hAnsi="Calibri" w:cs="Calibri"/>
+                <w:color w:val="000000"/>
+                <w:lang w:eastAsia="zh-CN"/>
+              </w:rPr>
+              <w:t>.</w:t>
             </w:r>
           </w:p>
         </w:tc>
@@ -731,13 +790,113 @@
                 <w:lang w:eastAsia="zh-CN"/>
               </w:rPr>
             </w:pPr>
-            <w:r>
-              <w:rPr>
-                <w:rFonts w:ascii="Calibri" w:eastAsia="Times New Roman" w:hAnsi="Calibri" w:cs="Calibri"/>
-                <w:color w:val="000000"/>
-                <w:lang w:eastAsia="zh-CN"/>
-              </w:rPr>
-              <w:t>Blazor webapplicatie klaar, hij gaat alle bestanden uploaden naar een map. Maar word gevraagd om Blazor in windows forms te verwerken, ben de hele dag meebezig geweest. Maar je kan niet een eigen pad te selecteren. Het is op dit moment nog hardcoded.</w:t>
+            <w:proofErr w:type="spellStart"/>
+            <w:r>
+              <w:rPr>
+                <w:rFonts w:ascii="Calibri" w:eastAsia="Times New Roman" w:hAnsi="Calibri" w:cs="Calibri"/>
+                <w:color w:val="000000"/>
+                <w:lang w:eastAsia="zh-CN"/>
+              </w:rPr>
+              <w:t>Blazor</w:t>
+            </w:r>
+            <w:proofErr w:type="spellEnd"/>
+            <w:r>
+              <w:rPr>
+                <w:rFonts w:ascii="Calibri" w:eastAsia="Times New Roman" w:hAnsi="Calibri" w:cs="Calibri"/>
+                <w:color w:val="000000"/>
+                <w:lang w:eastAsia="zh-CN"/>
+              </w:rPr>
+              <w:t xml:space="preserve"> webapplicatie klaar, hij gaat alle bestanden uploaden naar een map. Maar word gevraagd om </w:t>
+            </w:r>
+            <w:proofErr w:type="spellStart"/>
+            <w:r>
+              <w:rPr>
+                <w:rFonts w:ascii="Calibri" w:eastAsia="Times New Roman" w:hAnsi="Calibri" w:cs="Calibri"/>
+                <w:color w:val="000000"/>
+                <w:lang w:eastAsia="zh-CN"/>
+              </w:rPr>
+              <w:t>Blazor</w:t>
+            </w:r>
+            <w:proofErr w:type="spellEnd"/>
+            <w:r>
+              <w:rPr>
+                <w:rFonts w:ascii="Calibri" w:eastAsia="Times New Roman" w:hAnsi="Calibri" w:cs="Calibri"/>
+                <w:color w:val="000000"/>
+                <w:lang w:eastAsia="zh-CN"/>
+              </w:rPr>
+              <w:t xml:space="preserve"> in </w:t>
+            </w:r>
+            <w:proofErr w:type="spellStart"/>
+            <w:r>
+              <w:rPr>
+                <w:rFonts w:ascii="Calibri" w:eastAsia="Times New Roman" w:hAnsi="Calibri" w:cs="Calibri"/>
+                <w:color w:val="000000"/>
+                <w:lang w:eastAsia="zh-CN"/>
+              </w:rPr>
+              <w:t>windows</w:t>
+            </w:r>
+            <w:proofErr w:type="spellEnd"/>
+            <w:r>
+              <w:rPr>
+                <w:rFonts w:ascii="Calibri" w:eastAsia="Times New Roman" w:hAnsi="Calibri" w:cs="Calibri"/>
+                <w:color w:val="000000"/>
+                <w:lang w:eastAsia="zh-CN"/>
+              </w:rPr>
+              <w:t xml:space="preserve"> </w:t>
+            </w:r>
+            <w:proofErr w:type="spellStart"/>
+            <w:r>
+              <w:rPr>
+                <w:rFonts w:ascii="Calibri" w:eastAsia="Times New Roman" w:hAnsi="Calibri" w:cs="Calibri"/>
+                <w:color w:val="000000"/>
+                <w:lang w:eastAsia="zh-CN"/>
+              </w:rPr>
+              <w:t>forms</w:t>
+            </w:r>
+            <w:proofErr w:type="spellEnd"/>
+            <w:r>
+              <w:rPr>
+                <w:rFonts w:ascii="Calibri" w:eastAsia="Times New Roman" w:hAnsi="Calibri" w:cs="Calibri"/>
+                <w:color w:val="000000"/>
+                <w:lang w:eastAsia="zh-CN"/>
+              </w:rPr>
+              <w:t xml:space="preserve"> te verwerken, ben de hele dag </w:t>
+            </w:r>
+            <w:proofErr w:type="spellStart"/>
+            <w:r>
+              <w:rPr>
+                <w:rFonts w:ascii="Calibri" w:eastAsia="Times New Roman" w:hAnsi="Calibri" w:cs="Calibri"/>
+                <w:color w:val="000000"/>
+                <w:lang w:eastAsia="zh-CN"/>
+              </w:rPr>
+              <w:t>meebezig</w:t>
+            </w:r>
+            <w:proofErr w:type="spellEnd"/>
+            <w:r>
+              <w:rPr>
+                <w:rFonts w:ascii="Calibri" w:eastAsia="Times New Roman" w:hAnsi="Calibri" w:cs="Calibri"/>
+                <w:color w:val="000000"/>
+                <w:lang w:eastAsia="zh-CN"/>
+              </w:rPr>
+              <w:t xml:space="preserve"> geweest. Maar je kan niet een eigen pad te selecteren. Het is op dit moment nog </w:t>
+            </w:r>
+            <w:proofErr w:type="spellStart"/>
+            <w:r>
+              <w:rPr>
+                <w:rFonts w:ascii="Calibri" w:eastAsia="Times New Roman" w:hAnsi="Calibri" w:cs="Calibri"/>
+                <w:color w:val="000000"/>
+                <w:lang w:eastAsia="zh-CN"/>
+              </w:rPr>
+              <w:t>hardcoded</w:t>
+            </w:r>
+            <w:proofErr w:type="spellEnd"/>
+            <w:r>
+              <w:rPr>
+                <w:rFonts w:ascii="Calibri" w:eastAsia="Times New Roman" w:hAnsi="Calibri" w:cs="Calibri"/>
+                <w:color w:val="000000"/>
+                <w:lang w:eastAsia="zh-CN"/>
+              </w:rPr>
+              <w:t>.</w:t>
             </w:r>
           </w:p>
         </w:tc>
@@ -872,7 +1031,43 @@
                 <w:color w:val="000000"/>
                 <w:lang w:eastAsia="zh-CN"/>
               </w:rPr>
-              <w:t>Windows forms in elkaar gezet, maar wordt nogmaals gevraagd om een eigen filepath te kunnen selecteren, daar ben ik de hele dag beziggeweest, hij wil het maar niet. Nu kan de gebruiker alleen via een input zijn eigen filepath invullen.</w:t>
+              <w:t xml:space="preserve">Windows </w:t>
+            </w:r>
+            <w:proofErr w:type="spellStart"/>
+            <w:r>
+              <w:rPr>
+                <w:rFonts w:ascii="Calibri" w:eastAsia="Times New Roman" w:hAnsi="Calibri" w:cs="Calibri"/>
+                <w:color w:val="000000"/>
+                <w:lang w:eastAsia="zh-CN"/>
+              </w:rPr>
+              <w:t>forms</w:t>
+            </w:r>
+            <w:proofErr w:type="spellEnd"/>
+            <w:r>
+              <w:rPr>
+                <w:rFonts w:ascii="Calibri" w:eastAsia="Times New Roman" w:hAnsi="Calibri" w:cs="Calibri"/>
+                <w:color w:val="000000"/>
+                <w:lang w:eastAsia="zh-CN"/>
+              </w:rPr>
+              <w:t xml:space="preserve"> in elkaar gezet, maar wordt nogmaals gevraagd om een eigen filepath te kunnen selecteren, daar ben ik de hele dag </w:t>
+            </w:r>
+            <w:proofErr w:type="spellStart"/>
+            <w:r>
+              <w:rPr>
+                <w:rFonts w:ascii="Calibri" w:eastAsia="Times New Roman" w:hAnsi="Calibri" w:cs="Calibri"/>
+                <w:color w:val="000000"/>
+                <w:lang w:eastAsia="zh-CN"/>
+              </w:rPr>
+              <w:t>beziggeweest</w:t>
+            </w:r>
+            <w:proofErr w:type="spellEnd"/>
+            <w:r>
+              <w:rPr>
+                <w:rFonts w:ascii="Calibri" w:eastAsia="Times New Roman" w:hAnsi="Calibri" w:cs="Calibri"/>
+                <w:color w:val="000000"/>
+                <w:lang w:eastAsia="zh-CN"/>
+              </w:rPr>
+              <w:t>, hij wil het maar niet. Nu kan de gebruiker alleen via een input zijn eigen filepath invullen.</w:t>
             </w:r>
           </w:p>
         </w:tc>
@@ -1007,7 +1202,43 @@
                 <w:color w:val="000000"/>
                 <w:lang w:eastAsia="zh-CN"/>
               </w:rPr>
-              <w:t xml:space="preserve">De gebruiker kan via een knop een eigen pad selecteren, dus het gaat niet alleen maar via een inputveld, en hij slaat het nieuwe pad ook gelijk op in een json-bestand, (alleen in de verkeerde json). Eind van de dag kwam ik pas </w:t>
+              <w:t xml:space="preserve">De gebruiker kan via een knop een eigen pad selecteren, dus het gaat niet alleen maar via een inputveld, en hij slaat het nieuwe pad ook gelijk op in een </w:t>
+            </w:r>
+            <w:proofErr w:type="spellStart"/>
+            <w:r>
+              <w:rPr>
+                <w:rFonts w:ascii="Calibri" w:eastAsia="Times New Roman" w:hAnsi="Calibri" w:cs="Calibri"/>
+                <w:color w:val="000000"/>
+                <w:lang w:eastAsia="zh-CN"/>
+              </w:rPr>
+              <w:t>json</w:t>
+            </w:r>
+            <w:proofErr w:type="spellEnd"/>
+            <w:r>
+              <w:rPr>
+                <w:rFonts w:ascii="Calibri" w:eastAsia="Times New Roman" w:hAnsi="Calibri" w:cs="Calibri"/>
+                <w:color w:val="000000"/>
+                <w:lang w:eastAsia="zh-CN"/>
+              </w:rPr>
+              <w:t xml:space="preserve">-bestand, (alleen in de verkeerde </w:t>
+            </w:r>
+            <w:proofErr w:type="spellStart"/>
+            <w:r>
+              <w:rPr>
+                <w:rFonts w:ascii="Calibri" w:eastAsia="Times New Roman" w:hAnsi="Calibri" w:cs="Calibri"/>
+                <w:color w:val="000000"/>
+                <w:lang w:eastAsia="zh-CN"/>
+              </w:rPr>
+              <w:t>json</w:t>
+            </w:r>
+            <w:proofErr w:type="spellEnd"/>
+            <w:r>
+              <w:rPr>
+                <w:rFonts w:ascii="Calibri" w:eastAsia="Times New Roman" w:hAnsi="Calibri" w:cs="Calibri"/>
+                <w:color w:val="000000"/>
+                <w:lang w:eastAsia="zh-CN"/>
+              </w:rPr>
+              <w:t xml:space="preserve">). Eind van de dag kwam ik pas </w:t>
             </w:r>
             <w:r>
               <w:rPr>
@@ -1391,13 +1622,23 @@
               </w:rPr>
               <w:t xml:space="preserve"> </w:t>
             </w:r>
-            <w:r>
-              <w:rPr>
-                <w:rFonts w:ascii="Calibri" w:eastAsia="Times New Roman" w:hAnsi="Calibri" w:cs="Calibri"/>
-                <w:color w:val="000000"/>
-                <w:lang w:eastAsia="zh-CN"/>
-              </w:rPr>
-              <w:t xml:space="preserve">Trello bord aangemaakt zodat ik een </w:t>
+            <w:proofErr w:type="spellStart"/>
+            <w:r>
+              <w:rPr>
+                <w:rFonts w:ascii="Calibri" w:eastAsia="Times New Roman" w:hAnsi="Calibri" w:cs="Calibri"/>
+                <w:color w:val="000000"/>
+                <w:lang w:eastAsia="zh-CN"/>
+              </w:rPr>
+              <w:t>Trello</w:t>
+            </w:r>
+            <w:proofErr w:type="spellEnd"/>
+            <w:r>
+              <w:rPr>
+                <w:rFonts w:ascii="Calibri" w:eastAsia="Times New Roman" w:hAnsi="Calibri" w:cs="Calibri"/>
+                <w:color w:val="000000"/>
+                <w:lang w:eastAsia="zh-CN"/>
+              </w:rPr>
+              <w:t xml:space="preserve"> bord aangemaakt zodat ik een </w:t>
             </w:r>
             <w:r>
               <w:rPr>
@@ -1489,7 +1730,16 @@
                 <w:color w:val="000000"/>
                 <w:lang w:eastAsia="zh-CN"/>
               </w:rPr>
-              <w:t>3. Georiënteerd op alle data van PDF eruit halen, verder genereer een nieuw XML</w:t>
+              <w:t xml:space="preserve">3. Georiënteerd op alle data van PDF eruit halen, verder genereer een nieuw </w:t>
+            </w:r>
+            <w:proofErr w:type="spellStart"/>
+            <w:r>
+              <w:rPr>
+                <w:rFonts w:ascii="Calibri" w:eastAsia="Times New Roman" w:hAnsi="Calibri" w:cs="Calibri"/>
+                <w:color w:val="000000"/>
+                <w:lang w:eastAsia="zh-CN"/>
+              </w:rPr>
+              <w:t>XML</w:t>
             </w:r>
             <w:r>
               <w:rPr>
@@ -1513,7 +1763,16 @@
                 <w:color w:val="000000"/>
                 <w:lang w:eastAsia="zh-CN"/>
               </w:rPr>
-              <w:t>d.</w:t>
+              <w:t>d</w:t>
+            </w:r>
+            <w:proofErr w:type="spellEnd"/>
+            <w:r>
+              <w:rPr>
+                <w:rFonts w:ascii="Calibri" w:eastAsia="Times New Roman" w:hAnsi="Calibri" w:cs="Calibri"/>
+                <w:color w:val="000000"/>
+                <w:lang w:eastAsia="zh-CN"/>
+              </w:rPr>
+              <w:t>.</w:t>
             </w:r>
           </w:p>
         </w:tc>
@@ -2127,6 +2386,7 @@
               </w:rPr>
               <w:t xml:space="preserve">om de </w:t>
             </w:r>
+            <w:proofErr w:type="spellStart"/>
             <w:r>
               <w:rPr>
                 <w:rFonts w:ascii="Calibri" w:eastAsia="Times New Roman" w:hAnsi="Calibri" w:cs="Calibri"/>
@@ -2141,7 +2401,16 @@
                 <w:color w:val="000000"/>
                 <w:lang w:eastAsia="zh-CN"/>
               </w:rPr>
-              <w:t xml:space="preserve">’s </w:t>
+              <w:t>’s</w:t>
+            </w:r>
+            <w:proofErr w:type="spellEnd"/>
+            <w:r>
+              <w:rPr>
+                <w:rFonts w:ascii="Calibri" w:eastAsia="Times New Roman" w:hAnsi="Calibri" w:cs="Calibri"/>
+                <w:color w:val="000000"/>
+                <w:lang w:eastAsia="zh-CN"/>
+              </w:rPr>
+              <w:t xml:space="preserve"> </w:t>
             </w:r>
             <w:r>
               <w:rPr>
@@ -2205,7 +2474,97 @@
                 <w:color w:val="000000"/>
                 <w:lang w:eastAsia="zh-CN"/>
               </w:rPr>
-              <w:t>een nieuw XML-bestand. Alles is hardcoded, waar het PDF-bestand vandaan komt, en waar de XML-bestand geupload wordt</w:t>
+              <w:t xml:space="preserve">een nieuw </w:t>
+            </w:r>
+            <w:proofErr w:type="spellStart"/>
+            <w:r>
+              <w:rPr>
+                <w:rFonts w:ascii="Calibri" w:eastAsia="Times New Roman" w:hAnsi="Calibri" w:cs="Calibri"/>
+                <w:color w:val="000000"/>
+                <w:lang w:eastAsia="zh-CN"/>
+              </w:rPr>
+              <w:t>XML-bestand</w:t>
+            </w:r>
+            <w:proofErr w:type="spellEnd"/>
+            <w:r>
+              <w:rPr>
+                <w:rFonts w:ascii="Calibri" w:eastAsia="Times New Roman" w:hAnsi="Calibri" w:cs="Calibri"/>
+                <w:color w:val="000000"/>
+                <w:lang w:eastAsia="zh-CN"/>
+              </w:rPr>
+              <w:t xml:space="preserve">. Alles is </w:t>
+            </w:r>
+            <w:proofErr w:type="spellStart"/>
+            <w:r>
+              <w:rPr>
+                <w:rFonts w:ascii="Calibri" w:eastAsia="Times New Roman" w:hAnsi="Calibri" w:cs="Calibri"/>
+                <w:color w:val="000000"/>
+                <w:lang w:eastAsia="zh-CN"/>
+              </w:rPr>
+              <w:t>hardcoded</w:t>
+            </w:r>
+            <w:proofErr w:type="spellEnd"/>
+            <w:r>
+              <w:rPr>
+                <w:rFonts w:ascii="Calibri" w:eastAsia="Times New Roman" w:hAnsi="Calibri" w:cs="Calibri"/>
+                <w:color w:val="000000"/>
+                <w:lang w:eastAsia="zh-CN"/>
+              </w:rPr>
+              <w:t xml:space="preserve">, waar het </w:t>
+            </w:r>
+            <w:proofErr w:type="spellStart"/>
+            <w:r>
+              <w:rPr>
+                <w:rFonts w:ascii="Calibri" w:eastAsia="Times New Roman" w:hAnsi="Calibri" w:cs="Calibri"/>
+                <w:color w:val="000000"/>
+                <w:lang w:eastAsia="zh-CN"/>
+              </w:rPr>
+              <w:t>PDF-bestand</w:t>
+            </w:r>
+            <w:proofErr w:type="spellEnd"/>
+            <w:r>
+              <w:rPr>
+                <w:rFonts w:ascii="Calibri" w:eastAsia="Times New Roman" w:hAnsi="Calibri" w:cs="Calibri"/>
+                <w:color w:val="000000"/>
+                <w:lang w:eastAsia="zh-CN"/>
+              </w:rPr>
+              <w:t xml:space="preserve"> vandaan komt, en waar de </w:t>
+            </w:r>
+            <w:proofErr w:type="spellStart"/>
+            <w:r>
+              <w:rPr>
+                <w:rFonts w:ascii="Calibri" w:eastAsia="Times New Roman" w:hAnsi="Calibri" w:cs="Calibri"/>
+                <w:color w:val="000000"/>
+                <w:lang w:eastAsia="zh-CN"/>
+              </w:rPr>
+              <w:t>XML-bestand</w:t>
+            </w:r>
+            <w:proofErr w:type="spellEnd"/>
+            <w:r>
+              <w:rPr>
+                <w:rFonts w:ascii="Calibri" w:eastAsia="Times New Roman" w:hAnsi="Calibri" w:cs="Calibri"/>
+                <w:color w:val="000000"/>
+                <w:lang w:eastAsia="zh-CN"/>
+              </w:rPr>
+              <w:t xml:space="preserve"> </w:t>
+            </w:r>
+            <w:proofErr w:type="spellStart"/>
+            <w:r>
+              <w:rPr>
+                <w:rFonts w:ascii="Calibri" w:eastAsia="Times New Roman" w:hAnsi="Calibri" w:cs="Calibri"/>
+                <w:color w:val="000000"/>
+                <w:lang w:eastAsia="zh-CN"/>
+              </w:rPr>
+              <w:t>geupload</w:t>
+            </w:r>
+            <w:proofErr w:type="spellEnd"/>
+            <w:r>
+              <w:rPr>
+                <w:rFonts w:ascii="Calibri" w:eastAsia="Times New Roman" w:hAnsi="Calibri" w:cs="Calibri"/>
+                <w:color w:val="000000"/>
+                <w:lang w:eastAsia="zh-CN"/>
+              </w:rPr>
+              <w:t xml:space="preserve"> wordt</w:t>
             </w:r>
             <w:r>
               <w:rPr>
@@ -2229,7 +2588,16 @@
                 <w:color w:val="000000"/>
                 <w:lang w:eastAsia="zh-CN"/>
               </w:rPr>
-              <w:t>eprobeerd om de data</w:t>
+              <w:t xml:space="preserve">eprobeerd om de </w:t>
+            </w:r>
+            <w:proofErr w:type="spellStart"/>
+            <w:r>
+              <w:rPr>
+                <w:rFonts w:ascii="Calibri" w:eastAsia="Times New Roman" w:hAnsi="Calibri" w:cs="Calibri"/>
+                <w:color w:val="000000"/>
+                <w:lang w:eastAsia="zh-CN"/>
+              </w:rPr>
+              <w:t>data</w:t>
             </w:r>
             <w:r>
               <w:rPr>
@@ -2239,6 +2607,7 @@
               </w:rPr>
               <w:t>’s</w:t>
             </w:r>
+            <w:proofErr w:type="spellEnd"/>
             <w:r>
               <w:rPr>
                 <w:rFonts w:ascii="Calibri" w:eastAsia="Times New Roman" w:hAnsi="Calibri" w:cs="Calibri"/>
@@ -2507,8 +2876,54 @@
                 <w:color w:val="000000"/>
                 <w:lang w:eastAsia="zh-CN"/>
               </w:rPr>
-              <w:t>Verder georiënteerd om de basiskennis te creëren om de data’s uit een PDF-bestand halen, en over te zetten naar een XML-bestand</w:t>
-            </w:r>
+              <w:t xml:space="preserve">Verder georiënteerd om de basiskennis te creëren om de </w:t>
+            </w:r>
+            <w:proofErr w:type="spellStart"/>
+            <w:r>
+              <w:rPr>
+                <w:rFonts w:ascii="Calibri" w:eastAsia="Times New Roman" w:hAnsi="Calibri" w:cs="Calibri"/>
+                <w:color w:val="000000"/>
+                <w:lang w:eastAsia="zh-CN"/>
+              </w:rPr>
+              <w:t>data’s</w:t>
+            </w:r>
+            <w:proofErr w:type="spellEnd"/>
+            <w:r>
+              <w:rPr>
+                <w:rFonts w:ascii="Calibri" w:eastAsia="Times New Roman" w:hAnsi="Calibri" w:cs="Calibri"/>
+                <w:color w:val="000000"/>
+                <w:lang w:eastAsia="zh-CN"/>
+              </w:rPr>
+              <w:t xml:space="preserve"> uit een </w:t>
+            </w:r>
+            <w:proofErr w:type="spellStart"/>
+            <w:r>
+              <w:rPr>
+                <w:rFonts w:ascii="Calibri" w:eastAsia="Times New Roman" w:hAnsi="Calibri" w:cs="Calibri"/>
+                <w:color w:val="000000"/>
+                <w:lang w:eastAsia="zh-CN"/>
+              </w:rPr>
+              <w:t>PDF-bestand</w:t>
+            </w:r>
+            <w:proofErr w:type="spellEnd"/>
+            <w:r>
+              <w:rPr>
+                <w:rFonts w:ascii="Calibri" w:eastAsia="Times New Roman" w:hAnsi="Calibri" w:cs="Calibri"/>
+                <w:color w:val="000000"/>
+                <w:lang w:eastAsia="zh-CN"/>
+              </w:rPr>
+              <w:t xml:space="preserve"> halen, en over te zetten naar een </w:t>
+            </w:r>
+            <w:proofErr w:type="spellStart"/>
+            <w:r>
+              <w:rPr>
+                <w:rFonts w:ascii="Calibri" w:eastAsia="Times New Roman" w:hAnsi="Calibri" w:cs="Calibri"/>
+                <w:color w:val="000000"/>
+                <w:lang w:eastAsia="zh-CN"/>
+              </w:rPr>
+              <w:t>XML-bestand</w:t>
+            </w:r>
+            <w:proofErr w:type="spellEnd"/>
           </w:p>
           <w:p>
             <w:pPr>
@@ -2527,21 +2942,49 @@
               </w:rPr>
               <w:t xml:space="preserve">Oriëntatiefase: Alle </w:t>
             </w:r>
-            <w:r>
-              <w:rPr>
-                <w:rFonts w:ascii="Calibri" w:eastAsia="Times New Roman" w:hAnsi="Calibri" w:cs="Calibri"/>
-                <w:color w:val="000000"/>
-                <w:lang w:eastAsia="zh-CN"/>
-              </w:rPr>
-              <w:t xml:space="preserve">data’s </w:t>
-            </w:r>
-            <w:r>
-              <w:rPr>
-                <w:rFonts w:ascii="Calibri" w:eastAsia="Times New Roman" w:hAnsi="Calibri" w:cs="Calibri"/>
-                <w:color w:val="000000"/>
-                <w:lang w:eastAsia="zh-CN"/>
-              </w:rPr>
-              <w:t>in variabelen gezet, en het importeren naar XML ben nog mee bezig, want ik weet niet hoe de structuur van zo’n XML-bestand eruit ziet.</w:t>
+            <w:proofErr w:type="spellStart"/>
+            <w:r>
+              <w:rPr>
+                <w:rFonts w:ascii="Calibri" w:eastAsia="Times New Roman" w:hAnsi="Calibri" w:cs="Calibri"/>
+                <w:color w:val="000000"/>
+                <w:lang w:eastAsia="zh-CN"/>
+              </w:rPr>
+              <w:t>data’s</w:t>
+            </w:r>
+            <w:proofErr w:type="spellEnd"/>
+            <w:r>
+              <w:rPr>
+                <w:rFonts w:ascii="Calibri" w:eastAsia="Times New Roman" w:hAnsi="Calibri" w:cs="Calibri"/>
+                <w:color w:val="000000"/>
+                <w:lang w:eastAsia="zh-CN"/>
+              </w:rPr>
+              <w:t xml:space="preserve"> </w:t>
+            </w:r>
+            <w:r>
+              <w:rPr>
+                <w:rFonts w:ascii="Calibri" w:eastAsia="Times New Roman" w:hAnsi="Calibri" w:cs="Calibri"/>
+                <w:color w:val="000000"/>
+                <w:lang w:eastAsia="zh-CN"/>
+              </w:rPr>
+              <w:t xml:space="preserve">in variabelen gezet, en het importeren naar XML ben nog mee bezig, want ik weet niet hoe de structuur van zo’n </w:t>
+            </w:r>
+            <w:proofErr w:type="spellStart"/>
+            <w:r>
+              <w:rPr>
+                <w:rFonts w:ascii="Calibri" w:eastAsia="Times New Roman" w:hAnsi="Calibri" w:cs="Calibri"/>
+                <w:color w:val="000000"/>
+                <w:lang w:eastAsia="zh-CN"/>
+              </w:rPr>
+              <w:t>XML-bestand</w:t>
+            </w:r>
+            <w:proofErr w:type="spellEnd"/>
+            <w:r>
+              <w:rPr>
+                <w:rFonts w:ascii="Calibri" w:eastAsia="Times New Roman" w:hAnsi="Calibri" w:cs="Calibri"/>
+                <w:color w:val="000000"/>
+                <w:lang w:eastAsia="zh-CN"/>
+              </w:rPr>
+              <w:t xml:space="preserve"> eruit ziet.</w:t>
             </w:r>
           </w:p>
         </w:tc>
@@ -2775,25 +3218,69 @@
                 <w:color w:val="000000"/>
                 <w:lang w:eastAsia="zh-CN"/>
               </w:rPr>
-              <w:t>3. Verder met de oriëntatiefase, alle data’s worden in een overzichtelijke en logische manier geplaatst in XML-bestand. Dus klantnummer staat bij Klantnummer, orders horen bij Orders etc.</w:t>
-            </w:r>
-          </w:p>
-          <w:p>
-            <w:pPr>
-              <w:spacing w:line="240" w:lineRule="auto"/>
-              <w:rPr>
-                <w:rFonts w:ascii="Calibri" w:eastAsia="Times New Roman" w:hAnsi="Calibri" w:cs="Calibri"/>
-                <w:color w:val="000000"/>
-                <w:lang w:eastAsia="zh-CN"/>
-              </w:rPr>
-            </w:pPr>
-            <w:r>
-              <w:rPr>
-                <w:rFonts w:ascii="Calibri" w:eastAsia="Times New Roman" w:hAnsi="Calibri" w:cs="Calibri"/>
-                <w:color w:val="000000"/>
-                <w:lang w:eastAsia="zh-CN"/>
-              </w:rPr>
-              <w:t>4. Examenopdrachtomschrijving ondertekend(wist niet van tevoren)</w:t>
+              <w:t xml:space="preserve">3. Verder met de oriëntatiefase, alle </w:t>
+            </w:r>
+            <w:proofErr w:type="spellStart"/>
+            <w:r>
+              <w:rPr>
+                <w:rFonts w:ascii="Calibri" w:eastAsia="Times New Roman" w:hAnsi="Calibri" w:cs="Calibri"/>
+                <w:color w:val="000000"/>
+                <w:lang w:eastAsia="zh-CN"/>
+              </w:rPr>
+              <w:t>data’s</w:t>
+            </w:r>
+            <w:proofErr w:type="spellEnd"/>
+            <w:r>
+              <w:rPr>
+                <w:rFonts w:ascii="Calibri" w:eastAsia="Times New Roman" w:hAnsi="Calibri" w:cs="Calibri"/>
+                <w:color w:val="000000"/>
+                <w:lang w:eastAsia="zh-CN"/>
+              </w:rPr>
+              <w:t xml:space="preserve"> worden in een overzichtelijke en logische manier geplaatst in </w:t>
+            </w:r>
+            <w:proofErr w:type="spellStart"/>
+            <w:r>
+              <w:rPr>
+                <w:rFonts w:ascii="Calibri" w:eastAsia="Times New Roman" w:hAnsi="Calibri" w:cs="Calibri"/>
+                <w:color w:val="000000"/>
+                <w:lang w:eastAsia="zh-CN"/>
+              </w:rPr>
+              <w:t>XML-bestand</w:t>
+            </w:r>
+            <w:proofErr w:type="spellEnd"/>
+            <w:r>
+              <w:rPr>
+                <w:rFonts w:ascii="Calibri" w:eastAsia="Times New Roman" w:hAnsi="Calibri" w:cs="Calibri"/>
+                <w:color w:val="000000"/>
+                <w:lang w:eastAsia="zh-CN"/>
+              </w:rPr>
+              <w:t>. Dus klantnummer staat bij Klantnummer, orders horen bij Orders etc.</w:t>
+            </w:r>
+          </w:p>
+          <w:p>
+            <w:pPr>
+              <w:spacing w:line="240" w:lineRule="auto"/>
+              <w:rPr>
+                <w:rFonts w:ascii="Calibri" w:eastAsia="Times New Roman" w:hAnsi="Calibri" w:cs="Calibri"/>
+                <w:color w:val="000000"/>
+                <w:lang w:eastAsia="zh-CN"/>
+              </w:rPr>
+            </w:pPr>
+            <w:r>
+              <w:rPr>
+                <w:rFonts w:ascii="Calibri" w:eastAsia="Times New Roman" w:hAnsi="Calibri" w:cs="Calibri"/>
+                <w:color w:val="000000"/>
+                <w:lang w:eastAsia="zh-CN"/>
+              </w:rPr>
+              <w:t xml:space="preserve">4. </w:t>
+            </w:r>
+            <w:r>
+              <w:rPr>
+                <w:rFonts w:ascii="Calibri" w:eastAsia="Times New Roman" w:hAnsi="Calibri" w:cs="Calibri"/>
+                <w:color w:val="000000"/>
+                <w:lang w:eastAsia="zh-CN"/>
+              </w:rPr>
+              <w:t>Technisch ontwerp bijgewerkt met extra puntjes(welke tool ik ga gebruiken tijdens het ontwikkelen).</w:t>
             </w:r>
           </w:p>
         </w:tc>
@@ -2935,8 +3422,26 @@
                 <w:color w:val="000000"/>
                 <w:lang w:eastAsia="zh-CN"/>
               </w:rPr>
-              <w:t>1.</w:t>
-            </w:r>
+              <w:t>1</w:t>
+            </w:r>
+            <w:r>
+              <w:rPr>
+                <w:rFonts w:ascii="Calibri" w:eastAsia="Times New Roman" w:hAnsi="Calibri" w:cs="Calibri"/>
+                <w:color w:val="000000"/>
+                <w:lang w:eastAsia="zh-CN"/>
+              </w:rPr>
+              <w:t xml:space="preserve">. </w:t>
+            </w:r>
+            <w:proofErr w:type="spellStart"/>
+            <w:r>
+              <w:rPr>
+                <w:rFonts w:ascii="Calibri" w:eastAsia="Times New Roman" w:hAnsi="Calibri" w:cs="Calibri"/>
+                <w:color w:val="000000"/>
+                <w:lang w:eastAsia="zh-CN"/>
+              </w:rPr>
+              <w:t>Prodist</w:t>
+            </w:r>
+            <w:proofErr w:type="spellEnd"/>
             <w:r>
               <w:rPr>
                 <w:rFonts w:ascii="Calibri" w:eastAsia="Times New Roman" w:hAnsi="Calibri" w:cs="Calibri"/>
@@ -2945,55 +3450,49 @@
               </w:rPr>
               <w:t xml:space="preserve"> </w:t>
             </w:r>
-            <w:r>
-              <w:rPr>
-                <w:rFonts w:ascii="Calibri" w:eastAsia="Times New Roman" w:hAnsi="Calibri" w:cs="Calibri"/>
-                <w:color w:val="000000"/>
-                <w:lang w:eastAsia="zh-CN"/>
-              </w:rPr>
-              <w:t xml:space="preserve">Technisch ontwerp bijgewerkt </w:t>
-            </w:r>
-            <w:r>
-              <w:rPr>
-                <w:rFonts w:ascii="Calibri" w:eastAsia="Times New Roman" w:hAnsi="Calibri" w:cs="Calibri"/>
-                <w:color w:val="000000"/>
-                <w:lang w:eastAsia="zh-CN"/>
-              </w:rPr>
-              <w:t>met extra puntjes(welke tool ik ga gebruiken tijdens het ontwikkelen).</w:t>
-            </w:r>
-          </w:p>
-          <w:p>
-            <w:pPr>
-              <w:spacing w:line="240" w:lineRule="auto"/>
-              <w:rPr>
-                <w:rFonts w:ascii="Calibri" w:eastAsia="Times New Roman" w:hAnsi="Calibri" w:cs="Calibri"/>
-                <w:color w:val="000000"/>
-                <w:lang w:eastAsia="zh-CN"/>
-              </w:rPr>
-            </w:pPr>
-            <w:r>
-              <w:rPr>
-                <w:rFonts w:ascii="Calibri" w:eastAsia="Times New Roman" w:hAnsi="Calibri" w:cs="Calibri"/>
-                <w:color w:val="000000"/>
-                <w:lang w:eastAsia="zh-CN"/>
-              </w:rPr>
-              <w:t xml:space="preserve">2. </w:t>
-            </w:r>
-            <w:r>
-              <w:rPr>
-                <w:rFonts w:ascii="Calibri" w:eastAsia="Times New Roman" w:hAnsi="Calibri" w:cs="Calibri"/>
-                <w:color w:val="000000"/>
-                <w:lang w:eastAsia="zh-CN"/>
-              </w:rPr>
-              <w:t>Prodist XML-bestand gekregen met goede structuur, dus</w:t>
-            </w:r>
-            <w:r>
-              <w:rPr>
-                <w:rFonts w:ascii="Calibri" w:eastAsia="Times New Roman" w:hAnsi="Calibri" w:cs="Calibri"/>
-                <w:color w:val="000000"/>
-                <w:lang w:eastAsia="zh-CN"/>
-              </w:rPr>
-              <w:t xml:space="preserve"> ben daarmee aan de slag, alle data’s in goede structuur geplaatst</w:t>
+            <w:proofErr w:type="spellStart"/>
+            <w:r>
+              <w:rPr>
+                <w:rFonts w:ascii="Calibri" w:eastAsia="Times New Roman" w:hAnsi="Calibri" w:cs="Calibri"/>
+                <w:color w:val="000000"/>
+                <w:lang w:eastAsia="zh-CN"/>
+              </w:rPr>
+              <w:t>XML-bestand</w:t>
+            </w:r>
+            <w:proofErr w:type="spellEnd"/>
+            <w:r>
+              <w:rPr>
+                <w:rFonts w:ascii="Calibri" w:eastAsia="Times New Roman" w:hAnsi="Calibri" w:cs="Calibri"/>
+                <w:color w:val="000000"/>
+                <w:lang w:eastAsia="zh-CN"/>
+              </w:rPr>
+              <w:t xml:space="preserve"> gekregen met goede structuur, dus</w:t>
+            </w:r>
+            <w:r>
+              <w:rPr>
+                <w:rFonts w:ascii="Calibri" w:eastAsia="Times New Roman" w:hAnsi="Calibri" w:cs="Calibri"/>
+                <w:color w:val="000000"/>
+                <w:lang w:eastAsia="zh-CN"/>
+              </w:rPr>
+              <w:t xml:space="preserve"> ben daarmee aan de slag, alle </w:t>
+            </w:r>
+            <w:proofErr w:type="spellStart"/>
+            <w:r>
+              <w:rPr>
+                <w:rFonts w:ascii="Calibri" w:eastAsia="Times New Roman" w:hAnsi="Calibri" w:cs="Calibri"/>
+                <w:color w:val="000000"/>
+                <w:lang w:eastAsia="zh-CN"/>
+              </w:rPr>
+              <w:t>data’s</w:t>
+            </w:r>
+            <w:proofErr w:type="spellEnd"/>
+            <w:r>
+              <w:rPr>
+                <w:rFonts w:ascii="Calibri" w:eastAsia="Times New Roman" w:hAnsi="Calibri" w:cs="Calibri"/>
+                <w:color w:val="000000"/>
+                <w:lang w:eastAsia="zh-CN"/>
+              </w:rPr>
+              <w:t xml:space="preserve"> in goede structuur geplaatst</w:t>
             </w:r>
             <w:r>
               <w:rPr>
@@ -3019,74 +3518,156 @@
                 <w:color w:val="000000"/>
                 <w:lang w:eastAsia="zh-CN"/>
               </w:rPr>
-              <w:t xml:space="preserve">3. hardcoded </w:t>
-            </w:r>
-            <w:r>
-              <w:rPr>
-                <w:rFonts w:ascii="Calibri" w:eastAsia="Times New Roman" w:hAnsi="Calibri" w:cs="Calibri"/>
-                <w:color w:val="000000"/>
-                <w:lang w:eastAsia="zh-CN"/>
-              </w:rPr>
-              <w:t xml:space="preserve">pad </w:t>
-            </w:r>
-            <w:r>
-              <w:rPr>
-                <w:rFonts w:ascii="Calibri" w:eastAsia="Times New Roman" w:hAnsi="Calibri" w:cs="Calibri"/>
-                <w:color w:val="000000"/>
-                <w:lang w:eastAsia="zh-CN"/>
-              </w:rPr>
-              <w:t>PDF-bestand worden nu volledig omgezet naar XML-bestand(waar het vandaan komt en waar hij heengaat).</w:t>
-            </w:r>
-            <w:r>
-              <w:rPr>
-                <w:rFonts w:ascii="Calibri" w:eastAsia="Times New Roman" w:hAnsi="Calibri" w:cs="Calibri"/>
-                <w:color w:val="000000"/>
-                <w:lang w:eastAsia="zh-CN"/>
-              </w:rPr>
-              <w:t xml:space="preserve"> Laten zien aan William</w:t>
-            </w:r>
-          </w:p>
-          <w:p>
-            <w:pPr>
-              <w:spacing w:line="240" w:lineRule="auto"/>
-              <w:rPr>
-                <w:rFonts w:ascii="Calibri" w:eastAsia="Times New Roman" w:hAnsi="Calibri" w:cs="Calibri"/>
-                <w:color w:val="000000"/>
-                <w:lang w:eastAsia="zh-CN"/>
-              </w:rPr>
-            </w:pPr>
-            <w:r>
-              <w:rPr>
-                <w:rFonts w:ascii="Calibri" w:eastAsia="Times New Roman" w:hAnsi="Calibri" w:cs="Calibri"/>
-                <w:color w:val="000000"/>
-                <w:lang w:eastAsia="zh-CN"/>
-              </w:rPr>
-              <w:t xml:space="preserve">4. </w:t>
-            </w:r>
-            <w:r>
-              <w:rPr>
-                <w:rFonts w:ascii="Calibri" w:eastAsia="Times New Roman" w:hAnsi="Calibri" w:cs="Calibri"/>
-                <w:color w:val="000000"/>
-                <w:lang w:eastAsia="zh-CN"/>
-              </w:rPr>
-              <w:t xml:space="preserve">Eerste prototype </w:t>
-            </w:r>
-            <w:r>
-              <w:rPr>
-                <w:rFonts w:ascii="Calibri" w:eastAsia="Times New Roman" w:hAnsi="Calibri" w:cs="Calibri"/>
-                <w:color w:val="000000"/>
-                <w:lang w:eastAsia="zh-CN"/>
-              </w:rPr>
-              <w:t xml:space="preserve">begonnen </w:t>
-            </w:r>
-            <w:r>
-              <w:rPr>
-                <w:rFonts w:ascii="Calibri" w:eastAsia="Times New Roman" w:hAnsi="Calibri" w:cs="Calibri"/>
-                <w:color w:val="000000"/>
-                <w:lang w:eastAsia="zh-CN"/>
-              </w:rPr>
-              <w:t>met dat gebruiker meerdere bestanden kan uploaden, en vervolgens zijn eigen path kan selecteren.</w:t>
-            </w:r>
+              <w:t>2</w:t>
+            </w:r>
+            <w:r>
+              <w:rPr>
+                <w:rFonts w:ascii="Calibri" w:eastAsia="Times New Roman" w:hAnsi="Calibri" w:cs="Calibri"/>
+                <w:color w:val="000000"/>
+                <w:lang w:eastAsia="zh-CN"/>
+              </w:rPr>
+              <w:t xml:space="preserve">. </w:t>
+            </w:r>
+            <w:proofErr w:type="spellStart"/>
+            <w:r>
+              <w:rPr>
+                <w:rFonts w:ascii="Calibri" w:eastAsia="Times New Roman" w:hAnsi="Calibri" w:cs="Calibri"/>
+                <w:color w:val="000000"/>
+                <w:lang w:eastAsia="zh-CN"/>
+              </w:rPr>
+              <w:t>hardcoded</w:t>
+            </w:r>
+            <w:proofErr w:type="spellEnd"/>
+            <w:r>
+              <w:rPr>
+                <w:rFonts w:ascii="Calibri" w:eastAsia="Times New Roman" w:hAnsi="Calibri" w:cs="Calibri"/>
+                <w:color w:val="000000"/>
+                <w:lang w:eastAsia="zh-CN"/>
+              </w:rPr>
+              <w:t>(waar het vandaan komt en waar hij heengaat)</w:t>
+            </w:r>
+            <w:r>
+              <w:rPr>
+                <w:rFonts w:ascii="Calibri" w:eastAsia="Times New Roman" w:hAnsi="Calibri" w:cs="Calibri"/>
+                <w:color w:val="000000"/>
+                <w:lang w:eastAsia="zh-CN"/>
+              </w:rPr>
+              <w:t xml:space="preserve"> </w:t>
+            </w:r>
+            <w:proofErr w:type="spellStart"/>
+            <w:r>
+              <w:rPr>
+                <w:rFonts w:ascii="Calibri" w:eastAsia="Times New Roman" w:hAnsi="Calibri" w:cs="Calibri"/>
+                <w:color w:val="000000"/>
+                <w:lang w:eastAsia="zh-CN"/>
+              </w:rPr>
+              <w:t>PDF-bestand</w:t>
+            </w:r>
+            <w:proofErr w:type="spellEnd"/>
+            <w:r>
+              <w:rPr>
+                <w:rFonts w:ascii="Calibri" w:eastAsia="Times New Roman" w:hAnsi="Calibri" w:cs="Calibri"/>
+                <w:color w:val="000000"/>
+                <w:lang w:eastAsia="zh-CN"/>
+              </w:rPr>
+              <w:t xml:space="preserve"> word</w:t>
+            </w:r>
+            <w:r>
+              <w:rPr>
+                <w:rFonts w:ascii="Calibri" w:eastAsia="Times New Roman" w:hAnsi="Calibri" w:cs="Calibri"/>
+                <w:color w:val="000000"/>
+                <w:lang w:eastAsia="zh-CN"/>
+              </w:rPr>
+              <w:t>t</w:t>
+            </w:r>
+            <w:r>
+              <w:rPr>
+                <w:rFonts w:ascii="Calibri" w:eastAsia="Times New Roman" w:hAnsi="Calibri" w:cs="Calibri"/>
+                <w:color w:val="000000"/>
+                <w:lang w:eastAsia="zh-CN"/>
+              </w:rPr>
+              <w:t xml:space="preserve"> nu volledig omgezet naar </w:t>
+            </w:r>
+            <w:proofErr w:type="spellStart"/>
+            <w:r>
+              <w:rPr>
+                <w:rFonts w:ascii="Calibri" w:eastAsia="Times New Roman" w:hAnsi="Calibri" w:cs="Calibri"/>
+                <w:color w:val="000000"/>
+                <w:lang w:eastAsia="zh-CN"/>
+              </w:rPr>
+              <w:t>XML-bestand</w:t>
+            </w:r>
+            <w:proofErr w:type="spellEnd"/>
+            <w:r>
+              <w:rPr>
+                <w:rFonts w:ascii="Calibri" w:eastAsia="Times New Roman" w:hAnsi="Calibri" w:cs="Calibri"/>
+                <w:color w:val="000000"/>
+                <w:lang w:eastAsia="zh-CN"/>
+              </w:rPr>
+              <w:t>.</w:t>
+            </w:r>
+            <w:r>
+              <w:rPr>
+                <w:rFonts w:ascii="Calibri" w:eastAsia="Times New Roman" w:hAnsi="Calibri" w:cs="Calibri"/>
+                <w:color w:val="000000"/>
+                <w:lang w:eastAsia="zh-CN"/>
+              </w:rPr>
+              <w:t xml:space="preserve"> </w:t>
+            </w:r>
+          </w:p>
+          <w:p>
+            <w:pPr>
+              <w:spacing w:line="240" w:lineRule="auto"/>
+              <w:rPr>
+                <w:rFonts w:ascii="Calibri" w:eastAsia="Times New Roman" w:hAnsi="Calibri" w:cs="Calibri"/>
+                <w:color w:val="000000"/>
+                <w:lang w:eastAsia="zh-CN"/>
+              </w:rPr>
+            </w:pPr>
+            <w:r>
+              <w:rPr>
+                <w:rFonts w:ascii="Calibri" w:eastAsia="Times New Roman" w:hAnsi="Calibri" w:cs="Calibri"/>
+                <w:color w:val="000000"/>
+                <w:lang w:eastAsia="zh-CN"/>
+              </w:rPr>
+              <w:t>3</w:t>
+            </w:r>
+            <w:r>
+              <w:rPr>
+                <w:rFonts w:ascii="Calibri" w:eastAsia="Times New Roman" w:hAnsi="Calibri" w:cs="Calibri"/>
+                <w:color w:val="000000"/>
+                <w:lang w:eastAsia="zh-CN"/>
+              </w:rPr>
+              <w:t xml:space="preserve">. </w:t>
+            </w:r>
+            <w:proofErr w:type="spellStart"/>
+            <w:r>
+              <w:rPr>
+                <w:rFonts w:ascii="Calibri" w:eastAsia="Times New Roman" w:hAnsi="Calibri" w:cs="Calibri"/>
+                <w:color w:val="000000"/>
+                <w:lang w:eastAsia="zh-CN"/>
+              </w:rPr>
+              <w:t>Examenopdrachtomschrijving</w:t>
+            </w:r>
+            <w:proofErr w:type="spellEnd"/>
+            <w:r>
+              <w:rPr>
+                <w:rFonts w:ascii="Calibri" w:eastAsia="Times New Roman" w:hAnsi="Calibri" w:cs="Calibri"/>
+                <w:color w:val="000000"/>
+                <w:lang w:eastAsia="zh-CN"/>
+              </w:rPr>
+              <w:t xml:space="preserve"> verbeterd en opnieuw gestuurd.</w:t>
+            </w:r>
+          </w:p>
+          <w:p>
+            <w:pPr>
+              <w:spacing w:line="240" w:lineRule="auto"/>
+              <w:rPr>
+                <w:rFonts w:ascii="Calibri" w:eastAsia="Times New Roman" w:hAnsi="Calibri" w:cs="Calibri"/>
+                <w:color w:val="000000"/>
+                <w:lang w:eastAsia="zh-CN"/>
+              </w:rPr>
+            </w:pPr>
           </w:p>
         </w:tc>
         <w:tc>
@@ -3227,9 +3808,83 @@
                 <w:color w:val="000000"/>
                 <w:lang w:eastAsia="zh-CN"/>
               </w:rPr>
+              <w:t>1.</w:t>
+            </w:r>
+            <w:r>
+              <w:rPr>
+                <w:rFonts w:ascii="Calibri" w:eastAsia="Times New Roman" w:hAnsi="Calibri" w:cs="Calibri"/>
+                <w:color w:val="000000"/>
+                <w:lang w:eastAsia="zh-CN"/>
+              </w:rPr>
+              <w:t xml:space="preserve"> </w:t>
+            </w:r>
+            <w:r>
+              <w:rPr>
+                <w:rFonts w:ascii="Calibri" w:eastAsia="Times New Roman" w:hAnsi="Calibri" w:cs="Calibri"/>
+                <w:color w:val="000000"/>
+                <w:lang w:eastAsia="zh-CN"/>
+              </w:rPr>
+              <w:t xml:space="preserve">Eerste prototype begonnen met dat gebruiker meerdere bestanden kan uploaden, en vervolgens zijn eigen </w:t>
+            </w:r>
+            <w:proofErr w:type="spellStart"/>
+            <w:r>
+              <w:rPr>
+                <w:rFonts w:ascii="Calibri" w:eastAsia="Times New Roman" w:hAnsi="Calibri" w:cs="Calibri"/>
+                <w:color w:val="000000"/>
+                <w:lang w:eastAsia="zh-CN"/>
+              </w:rPr>
+              <w:t>path</w:t>
+            </w:r>
+            <w:proofErr w:type="spellEnd"/>
+            <w:r>
+              <w:rPr>
+                <w:rFonts w:ascii="Calibri" w:eastAsia="Times New Roman" w:hAnsi="Calibri" w:cs="Calibri"/>
+                <w:color w:val="000000"/>
+                <w:lang w:eastAsia="zh-CN"/>
+              </w:rPr>
+              <w:t xml:space="preserve"> kan selecteren.</w:t>
+            </w:r>
+            <w:r>
+              <w:rPr>
+                <w:rFonts w:ascii="Calibri" w:eastAsia="Times New Roman" w:hAnsi="Calibri" w:cs="Calibri"/>
+                <w:color w:val="000000"/>
+                <w:lang w:eastAsia="zh-CN"/>
+              </w:rPr>
               <w:t> </w:t>
             </w:r>
           </w:p>
+          <w:p>
+            <w:pPr>
+              <w:rPr>
+                <w:lang w:eastAsia="zh-CN"/>
+              </w:rPr>
+            </w:pPr>
+            <w:r>
+              <w:rPr>
+                <w:lang w:eastAsia="zh-CN"/>
+              </w:rPr>
+              <w:lastRenderedPageBreak/>
+              <w:t xml:space="preserve">2. Validatie of </w:t>
+            </w:r>
+            <w:r>
+              <w:rPr>
+                <w:lang w:eastAsia="zh-CN"/>
+              </w:rPr>
+              <w:t>geüploade</w:t>
+            </w:r>
+            <w:r>
+              <w:rPr>
+                <w:lang w:eastAsia="zh-CN"/>
+              </w:rPr>
+              <w:t xml:space="preserve"> bestanden specifieke </w:t>
+            </w:r>
+            <w:r>
+              <w:rPr>
+                <w:lang w:eastAsia="zh-CN"/>
+              </w:rPr>
+              <w:t>van een hotelketen is.</w:t>
+            </w:r>
+          </w:p>
         </w:tc>
         <w:tc>
           <w:tcPr>
@@ -3253,6 +3908,15 @@
                 <w:lang w:eastAsia="zh-CN"/>
               </w:rPr>
             </w:pPr>
+            <w:r>
+              <w:rPr>
+                <w:rFonts w:ascii="Calibri" w:eastAsia="Times New Roman" w:hAnsi="Calibri" w:cs="Calibri"/>
+                <w:color w:val="000000"/>
+                <w:lang w:eastAsia="zh-CN"/>
+              </w:rPr>
+              <w:lastRenderedPageBreak/>
+              <w:t>8</w:t>
+            </w:r>
             <w:r>
               <w:rPr>
                 <w:rFonts w:ascii="Calibri" w:eastAsia="Times New Roman" w:hAnsi="Calibri" w:cs="Calibri"/>
@@ -3329,7 +3993,6 @@
                 <w:color w:val="000000"/>
                 <w:lang w:eastAsia="zh-CN"/>
               </w:rPr>
-              <w:lastRenderedPageBreak/>
               <w:t>29-2-2024</w:t>
             </w:r>
           </w:p>
@@ -8705,7 +9368,6 @@
               <w:rPr>
                 <w:b/>
               </w:rPr>
-              <w:lastRenderedPageBreak/>
               <w:t>Handtekening voor gezien</w:t>
             </w:r>
           </w:p>
@@ -9698,6 +10360,184 @@
     </w:lvl>
   </w:abstractNum>
   <w:abstractNum w:abstractNumId="6" w15:restartNumberingAfterBreak="0">
+    <w:nsid w:val="296A1010"/>
+    <w:multiLevelType w:val="hybridMultilevel"/>
+    <w:tmpl w:val="A580C990"/>
+    <w:lvl w:ilvl="0" w:tplc="0413000F">
+      <w:start w:val="1"/>
+      <w:numFmt w:val="decimal"/>
+      <w:lvlText w:val="%1."/>
+      <w:lvlJc w:val="left"/>
+      <w:pPr>
+        <w:ind w:left="720" w:hanging="360"/>
+      </w:pPr>
+      <w:rPr>
+        <w:rFonts w:hint="default"/>
+      </w:rPr>
+    </w:lvl>
+    <w:lvl w:ilvl="1" w:tplc="04130019" w:tentative="1">
+      <w:start w:val="1"/>
+      <w:numFmt w:val="lowerLetter"/>
+      <w:lvlText w:val="%2."/>
+      <w:lvlJc w:val="left"/>
+      <w:pPr>
+        <w:ind w:left="1440" w:hanging="360"/>
+      </w:pPr>
+    </w:lvl>
+    <w:lvl w:ilvl="2" w:tplc="0413001B" w:tentative="1">
+      <w:start w:val="1"/>
+      <w:numFmt w:val="lowerRoman"/>
+      <w:lvlText w:val="%3."/>
+      <w:lvlJc w:val="right"/>
+      <w:pPr>
+        <w:ind w:left="2160" w:hanging="180"/>
+      </w:pPr>
+    </w:lvl>
+    <w:lvl w:ilvl="3" w:tplc="0413000F" w:tentative="1">
+      <w:start w:val="1"/>
+      <w:numFmt w:val="decimal"/>
+      <w:lvlText w:val="%4."/>
+      <w:lvlJc w:val="left"/>
+      <w:pPr>
+        <w:ind w:left="2880" w:hanging="360"/>
+      </w:pPr>
+    </w:lvl>
+    <w:lvl w:ilvl="4" w:tplc="04130019" w:tentative="1">
+      <w:start w:val="1"/>
+      <w:numFmt w:val="lowerLetter"/>
+      <w:lvlText w:val="%5."/>
+      <w:lvlJc w:val="left"/>
+      <w:pPr>
+        <w:ind w:left="3600" w:hanging="360"/>
+      </w:pPr>
+    </w:lvl>
+    <w:lvl w:ilvl="5" w:tplc="0413001B" w:tentative="1">
+      <w:start w:val="1"/>
+      <w:numFmt w:val="lowerRoman"/>
+      <w:lvlText w:val="%6."/>
+      <w:lvlJc w:val="right"/>
+      <w:pPr>
+        <w:ind w:left="4320" w:hanging="180"/>
+      </w:pPr>
+    </w:lvl>
+    <w:lvl w:ilvl="6" w:tplc="0413000F" w:tentative="1">
+      <w:start w:val="1"/>
+      <w:numFmt w:val="decimal"/>
+      <w:lvlText w:val="%7."/>
+      <w:lvlJc w:val="left"/>
+      <w:pPr>
+        <w:ind w:left="5040" w:hanging="360"/>
+      </w:pPr>
+    </w:lvl>
+    <w:lvl w:ilvl="7" w:tplc="04130019" w:tentative="1">
+      <w:start w:val="1"/>
+      <w:numFmt w:val="lowerLetter"/>
+      <w:lvlText w:val="%8."/>
+      <w:lvlJc w:val="left"/>
+      <w:pPr>
+        <w:ind w:left="5760" w:hanging="360"/>
+      </w:pPr>
+    </w:lvl>
+    <w:lvl w:ilvl="8" w:tplc="0413001B" w:tentative="1">
+      <w:start w:val="1"/>
+      <w:numFmt w:val="lowerRoman"/>
+      <w:lvlText w:val="%9."/>
+      <w:lvlJc w:val="right"/>
+      <w:pPr>
+        <w:ind w:left="6480" w:hanging="180"/>
+      </w:pPr>
+    </w:lvl>
+  </w:abstractNum>
+  <w:abstractNum w:abstractNumId="7" w15:restartNumberingAfterBreak="0">
+    <w:nsid w:val="36911B1D"/>
+    <w:multiLevelType w:val="hybridMultilevel"/>
+    <w:tmpl w:val="C28AAF56"/>
+    <w:lvl w:ilvl="0" w:tplc="0413000F">
+      <w:start w:val="1"/>
+      <w:numFmt w:val="decimal"/>
+      <w:lvlText w:val="%1."/>
+      <w:lvlJc w:val="left"/>
+      <w:pPr>
+        <w:ind w:left="720" w:hanging="360"/>
+      </w:pPr>
+      <w:rPr>
+        <w:rFonts w:hint="default"/>
+      </w:rPr>
+    </w:lvl>
+    <w:lvl w:ilvl="1" w:tplc="04130019" w:tentative="1">
+      <w:start w:val="1"/>
+      <w:numFmt w:val="lowerLetter"/>
+      <w:lvlText w:val="%2."/>
+      <w:lvlJc w:val="left"/>
+      <w:pPr>
+        <w:ind w:left="1440" w:hanging="360"/>
+      </w:pPr>
+    </w:lvl>
+    <w:lvl w:ilvl="2" w:tplc="0413001B" w:tentative="1">
+      <w:start w:val="1"/>
+      <w:numFmt w:val="lowerRoman"/>
+      <w:lvlText w:val="%3."/>
+      <w:lvlJc w:val="right"/>
+      <w:pPr>
+        <w:ind w:left="2160" w:hanging="180"/>
+      </w:pPr>
+    </w:lvl>
+    <w:lvl w:ilvl="3" w:tplc="0413000F" w:tentative="1">
+      <w:start w:val="1"/>
+      <w:numFmt w:val="decimal"/>
+      <w:lvlText w:val="%4."/>
+      <w:lvlJc w:val="left"/>
+      <w:pPr>
+        <w:ind w:left="2880" w:hanging="360"/>
+      </w:pPr>
+    </w:lvl>
+    <w:lvl w:ilvl="4" w:tplc="04130019" w:tentative="1">
+      <w:start w:val="1"/>
+      <w:numFmt w:val="lowerLetter"/>
+      <w:lvlText w:val="%5."/>
+      <w:lvlJc w:val="left"/>
+      <w:pPr>
+        <w:ind w:left="3600" w:hanging="360"/>
+      </w:pPr>
+    </w:lvl>
+    <w:lvl w:ilvl="5" w:tplc="0413001B" w:tentative="1">
+      <w:start w:val="1"/>
+      <w:numFmt w:val="lowerRoman"/>
+      <w:lvlText w:val="%6."/>
+      <w:lvlJc w:val="right"/>
+      <w:pPr>
+        <w:ind w:left="4320" w:hanging="180"/>
+      </w:pPr>
+    </w:lvl>
+    <w:lvl w:ilvl="6" w:tplc="0413000F" w:tentative="1">
+      <w:start w:val="1"/>
+      <w:numFmt w:val="decimal"/>
+      <w:lvlText w:val="%7."/>
+      <w:lvlJc w:val="left"/>
+      <w:pPr>
+        <w:ind w:left="5040" w:hanging="360"/>
+      </w:pPr>
+    </w:lvl>
+    <w:lvl w:ilvl="7" w:tplc="04130019" w:tentative="1">
+      <w:start w:val="1"/>
+      <w:numFmt w:val="lowerLetter"/>
+      <w:lvlText w:val="%8."/>
+      <w:lvlJc w:val="left"/>
+      <w:pPr>
+        <w:ind w:left="5760" w:hanging="360"/>
+      </w:pPr>
+    </w:lvl>
+    <w:lvl w:ilvl="8" w:tplc="0413001B" w:tentative="1">
+      <w:start w:val="1"/>
+      <w:numFmt w:val="lowerRoman"/>
+      <w:lvlText w:val="%9."/>
+      <w:lvlJc w:val="right"/>
+      <w:pPr>
+        <w:ind w:left="6480" w:hanging="180"/>
+      </w:pPr>
+    </w:lvl>
+  </w:abstractNum>
+  <w:abstractNum w:abstractNumId="8" w15:restartNumberingAfterBreak="0">
     <w:nsid w:val="398566BB"/>
     <w:multiLevelType w:val="hybridMultilevel"/>
     <w:tmpl w:val="3D847228"/>
@@ -9786,7 +10626,7 @@
       </w:pPr>
     </w:lvl>
   </w:abstractNum>
-  <w:abstractNum w:abstractNumId="7" w15:restartNumberingAfterBreak="0">
+  <w:abstractNum w:abstractNumId="9" w15:restartNumberingAfterBreak="0">
     <w:nsid w:val="3DD84BFC"/>
     <w:multiLevelType w:val="hybridMultilevel"/>
     <w:tmpl w:val="CB808A18"/>
@@ -9875,7 +10715,7 @@
       </w:pPr>
     </w:lvl>
   </w:abstractNum>
-  <w:abstractNum w:abstractNumId="8" w15:restartNumberingAfterBreak="0">
+  <w:abstractNum w:abstractNumId="10" w15:restartNumberingAfterBreak="0">
     <w:nsid w:val="3F8F18DF"/>
     <w:multiLevelType w:val="hybridMultilevel"/>
     <w:tmpl w:val="1692509E"/>
@@ -9964,7 +10804,7 @@
       </w:pPr>
     </w:lvl>
   </w:abstractNum>
-  <w:abstractNum w:abstractNumId="9" w15:restartNumberingAfterBreak="0">
+  <w:abstractNum w:abstractNumId="11" w15:restartNumberingAfterBreak="0">
     <w:nsid w:val="4F577A07"/>
     <w:multiLevelType w:val="hybridMultilevel"/>
     <w:tmpl w:val="0E30C1E2"/>
@@ -10053,7 +10893,7 @@
       </w:pPr>
     </w:lvl>
   </w:abstractNum>
-  <w:abstractNum w:abstractNumId="10" w15:restartNumberingAfterBreak="0">
+  <w:abstractNum w:abstractNumId="12" w15:restartNumberingAfterBreak="0">
     <w:nsid w:val="56AB3633"/>
     <w:multiLevelType w:val="hybridMultilevel"/>
     <w:tmpl w:val="E4C4EBDC"/>
@@ -10166,7 +11006,7 @@
       </w:rPr>
     </w:lvl>
   </w:abstractNum>
-  <w:abstractNum w:abstractNumId="11" w15:restartNumberingAfterBreak="0">
+  <w:abstractNum w:abstractNumId="13" w15:restartNumberingAfterBreak="0">
     <w:nsid w:val="59D51C3B"/>
     <w:multiLevelType w:val="hybridMultilevel"/>
     <w:tmpl w:val="8EEC6FD6"/>
@@ -10255,7 +11095,7 @@
       </w:pPr>
     </w:lvl>
   </w:abstractNum>
-  <w:abstractNum w:abstractNumId="12" w15:restartNumberingAfterBreak="0">
+  <w:abstractNum w:abstractNumId="14" w15:restartNumberingAfterBreak="0">
     <w:nsid w:val="5ABE00B0"/>
     <w:multiLevelType w:val="hybridMultilevel"/>
     <w:tmpl w:val="897E3D1A"/>
@@ -10344,7 +11184,7 @@
       </w:pPr>
     </w:lvl>
   </w:abstractNum>
-  <w:abstractNum w:abstractNumId="13" w15:restartNumberingAfterBreak="0">
+  <w:abstractNum w:abstractNumId="15" w15:restartNumberingAfterBreak="0">
     <w:nsid w:val="5C282652"/>
     <w:multiLevelType w:val="hybridMultilevel"/>
     <w:tmpl w:val="C1520F16"/>
@@ -10433,7 +11273,7 @@
       </w:pPr>
     </w:lvl>
   </w:abstractNum>
-  <w:abstractNum w:abstractNumId="14" w15:restartNumberingAfterBreak="0">
+  <w:abstractNum w:abstractNumId="16" w15:restartNumberingAfterBreak="0">
     <w:nsid w:val="65035DE8"/>
     <w:multiLevelType w:val="hybridMultilevel"/>
     <w:tmpl w:val="022CC986"/>
@@ -10522,7 +11362,7 @@
       </w:pPr>
     </w:lvl>
   </w:abstractNum>
-  <w:abstractNum w:abstractNumId="15" w15:restartNumberingAfterBreak="0">
+  <w:abstractNum w:abstractNumId="17" w15:restartNumberingAfterBreak="0">
     <w:nsid w:val="663547A9"/>
     <w:multiLevelType w:val="hybridMultilevel"/>
     <w:tmpl w:val="15AA6A48"/>
@@ -10611,7 +11451,7 @@
       </w:pPr>
     </w:lvl>
   </w:abstractNum>
-  <w:abstractNum w:abstractNumId="16" w15:restartNumberingAfterBreak="0">
+  <w:abstractNum w:abstractNumId="18" w15:restartNumberingAfterBreak="0">
     <w:nsid w:val="69484761"/>
     <w:multiLevelType w:val="hybridMultilevel"/>
     <w:tmpl w:val="23303066"/>
@@ -10697,7 +11537,7 @@
       </w:pPr>
     </w:lvl>
   </w:abstractNum>
-  <w:abstractNum w:abstractNumId="17" w15:restartNumberingAfterBreak="0">
+  <w:abstractNum w:abstractNumId="19" w15:restartNumberingAfterBreak="0">
     <w:nsid w:val="756753E5"/>
     <w:multiLevelType w:val="multilevel"/>
     <w:tmpl w:val="EF2AA75C"/>
@@ -10812,25 +11652,25 @@
     </w:lvl>
   </w:abstractNum>
   <w:num w:numId="1" w16cid:durableId="1359575939">
-    <w:abstractNumId w:val="16"/>
+    <w:abstractNumId w:val="18"/>
   </w:num>
   <w:num w:numId="2" w16cid:durableId="418915271">
     <w:abstractNumId w:val="1"/>
   </w:num>
   <w:num w:numId="3" w16cid:durableId="1684670109">
-    <w:abstractNumId w:val="10"/>
+    <w:abstractNumId w:val="12"/>
   </w:num>
   <w:num w:numId="4" w16cid:durableId="132480159">
-    <w:abstractNumId w:val="17"/>
+    <w:abstractNumId w:val="19"/>
   </w:num>
   <w:num w:numId="5" w16cid:durableId="1366903114">
     <w:abstractNumId w:val="5"/>
   </w:num>
   <w:num w:numId="6" w16cid:durableId="1209149716">
-    <w:abstractNumId w:val="6"/>
+    <w:abstractNumId w:val="8"/>
   </w:num>
   <w:num w:numId="7" w16cid:durableId="1253583383">
-    <w:abstractNumId w:val="14"/>
+    <w:abstractNumId w:val="16"/>
   </w:num>
   <w:num w:numId="8" w16cid:durableId="1186215846">
     <w:abstractNumId w:val="2"/>
@@ -10839,31 +11679,37 @@
     <w:abstractNumId w:val="0"/>
   </w:num>
   <w:num w:numId="10" w16cid:durableId="616912605">
-    <w:abstractNumId w:val="12"/>
+    <w:abstractNumId w:val="14"/>
   </w:num>
   <w:num w:numId="11" w16cid:durableId="998655981">
-    <w:abstractNumId w:val="8"/>
+    <w:abstractNumId w:val="10"/>
   </w:num>
   <w:num w:numId="12" w16cid:durableId="177431400">
-    <w:abstractNumId w:val="15"/>
+    <w:abstractNumId w:val="17"/>
   </w:num>
   <w:num w:numId="13" w16cid:durableId="1113019079">
-    <w:abstractNumId w:val="13"/>
+    <w:abstractNumId w:val="15"/>
   </w:num>
   <w:num w:numId="14" w16cid:durableId="478034285">
     <w:abstractNumId w:val="3"/>
   </w:num>
   <w:num w:numId="15" w16cid:durableId="1673486483">
-    <w:abstractNumId w:val="7"/>
+    <w:abstractNumId w:val="9"/>
   </w:num>
   <w:num w:numId="16" w16cid:durableId="106003203">
     <w:abstractNumId w:val="4"/>
   </w:num>
   <w:num w:numId="17" w16cid:durableId="180167787">
+    <w:abstractNumId w:val="13"/>
+  </w:num>
+  <w:num w:numId="18" w16cid:durableId="480002305">
     <w:abstractNumId w:val="11"/>
   </w:num>
-  <w:num w:numId="18" w16cid:durableId="480002305">
-    <w:abstractNumId w:val="9"/>
+  <w:num w:numId="19" w16cid:durableId="2028869949">
+    <w:abstractNumId w:val="7"/>
+  </w:num>
+  <w:num w:numId="20" w16cid:durableId="1021512412">
+    <w:abstractNumId w:val="6"/>
   </w:num>
 </w:numbering>
 </file>

</xml_diff>

<commit_message>
validatie klaar, hij checkt voor elke geuploade bestanden of ze PDF zijn, en hij kijkt ook naar of de hotelnaam NH is, anders doet hij niks
</commit_message>
<xml_diff>
--- a/PvB SD/08 Logboek/Logboek kandidaat FP.docx
+++ b/PvB SD/08 Logboek/Logboek kandidaat FP.docx
@@ -308,13 +308,8 @@
             <w:tcW w:w="7087" w:type="dxa"/>
           </w:tcPr>
           <w:p>
-            <w:proofErr w:type="spellStart"/>
-            <w:r>
-              <w:t>Prodist</w:t>
-            </w:r>
-            <w:proofErr w:type="spellEnd"/>
-            <w:r>
-              <w:t xml:space="preserve"> Software B.V.</w:t>
+            <w:r>
+              <w:t>Prodist Software B.V.</w:t>
             </w:r>
           </w:p>
         </w:tc>
@@ -607,61 +602,7 @@
                 <w:color w:val="000000"/>
                 <w:lang w:eastAsia="zh-CN"/>
               </w:rPr>
-              <w:t xml:space="preserve">Op de eerste dag iedereen leren kennen, en wat uitleg gekregen van bijvoorbeeld hoe het bedrijf is ontstaan, wat de examenopdracht kunnen zijn, etc. Kreeg een opwarmopdracht om met </w:t>
-            </w:r>
-            <w:proofErr w:type="spellStart"/>
-            <w:r>
-              <w:rPr>
-                <w:rFonts w:ascii="Calibri" w:eastAsia="Times New Roman" w:hAnsi="Calibri" w:cs="Calibri"/>
-                <w:color w:val="000000"/>
-                <w:lang w:eastAsia="zh-CN"/>
-              </w:rPr>
-              <w:t>framework</w:t>
-            </w:r>
-            <w:proofErr w:type="spellEnd"/>
-            <w:r>
-              <w:rPr>
-                <w:rFonts w:ascii="Calibri" w:eastAsia="Times New Roman" w:hAnsi="Calibri" w:cs="Calibri"/>
-                <w:color w:val="000000"/>
-                <w:lang w:eastAsia="zh-CN"/>
-              </w:rPr>
-              <w:t xml:space="preserve"> ‘</w:t>
-            </w:r>
-            <w:proofErr w:type="spellStart"/>
-            <w:r>
-              <w:rPr>
-                <w:rFonts w:ascii="Calibri" w:eastAsia="Times New Roman" w:hAnsi="Calibri" w:cs="Calibri"/>
-                <w:color w:val="000000"/>
-                <w:lang w:eastAsia="zh-CN"/>
-              </w:rPr>
-              <w:t>Blazor</w:t>
-            </w:r>
-            <w:proofErr w:type="spellEnd"/>
-            <w:r>
-              <w:rPr>
-                <w:rFonts w:ascii="Calibri" w:eastAsia="Times New Roman" w:hAnsi="Calibri" w:cs="Calibri"/>
-                <w:color w:val="000000"/>
-                <w:lang w:eastAsia="zh-CN"/>
-              </w:rPr>
-              <w:t xml:space="preserve">’ te beginnen, moet een webpagina waar ik een bestand kan uploaden, en dan uploadt hij naar een specifieke map. Dus ben ik daar de hele dag </w:t>
-            </w:r>
-            <w:proofErr w:type="spellStart"/>
-            <w:r>
-              <w:rPr>
-                <w:rFonts w:ascii="Calibri" w:eastAsia="Times New Roman" w:hAnsi="Calibri" w:cs="Calibri"/>
-                <w:color w:val="000000"/>
-                <w:lang w:eastAsia="zh-CN"/>
-              </w:rPr>
-              <w:t>beziggeweest</w:t>
-            </w:r>
-            <w:proofErr w:type="spellEnd"/>
-            <w:r>
-              <w:rPr>
-                <w:rFonts w:ascii="Calibri" w:eastAsia="Times New Roman" w:hAnsi="Calibri" w:cs="Calibri"/>
-                <w:color w:val="000000"/>
-                <w:lang w:eastAsia="zh-CN"/>
-              </w:rPr>
-              <w:t>.</w:t>
+              <w:t>Op de eerste dag iedereen leren kennen, en wat uitleg gekregen van bijvoorbeeld hoe het bedrijf is ontstaan, wat de examenopdracht kunnen zijn, etc. Kreeg een opwarmopdracht om met framework ‘Blazor’ te beginnen, moet een webpagina waar ik een bestand kan uploaden, en dan uploadt hij naar een specifieke map. Dus ben ik daar de hele dag beziggeweest.</w:t>
             </w:r>
           </w:p>
         </w:tc>
@@ -790,113 +731,13 @@
                 <w:lang w:eastAsia="zh-CN"/>
               </w:rPr>
             </w:pPr>
-            <w:proofErr w:type="spellStart"/>
-            <w:r>
-              <w:rPr>
-                <w:rFonts w:ascii="Calibri" w:eastAsia="Times New Roman" w:hAnsi="Calibri" w:cs="Calibri"/>
-                <w:color w:val="000000"/>
-                <w:lang w:eastAsia="zh-CN"/>
-              </w:rPr>
-              <w:t>Blazor</w:t>
-            </w:r>
-            <w:proofErr w:type="spellEnd"/>
-            <w:r>
-              <w:rPr>
-                <w:rFonts w:ascii="Calibri" w:eastAsia="Times New Roman" w:hAnsi="Calibri" w:cs="Calibri"/>
-                <w:color w:val="000000"/>
-                <w:lang w:eastAsia="zh-CN"/>
-              </w:rPr>
-              <w:t xml:space="preserve"> webapplicatie klaar, hij gaat alle bestanden uploaden naar een map. Maar word gevraagd om </w:t>
-            </w:r>
-            <w:proofErr w:type="spellStart"/>
-            <w:r>
-              <w:rPr>
-                <w:rFonts w:ascii="Calibri" w:eastAsia="Times New Roman" w:hAnsi="Calibri" w:cs="Calibri"/>
-                <w:color w:val="000000"/>
-                <w:lang w:eastAsia="zh-CN"/>
-              </w:rPr>
-              <w:t>Blazor</w:t>
-            </w:r>
-            <w:proofErr w:type="spellEnd"/>
-            <w:r>
-              <w:rPr>
-                <w:rFonts w:ascii="Calibri" w:eastAsia="Times New Roman" w:hAnsi="Calibri" w:cs="Calibri"/>
-                <w:color w:val="000000"/>
-                <w:lang w:eastAsia="zh-CN"/>
-              </w:rPr>
-              <w:t xml:space="preserve"> in </w:t>
-            </w:r>
-            <w:proofErr w:type="spellStart"/>
-            <w:r>
-              <w:rPr>
-                <w:rFonts w:ascii="Calibri" w:eastAsia="Times New Roman" w:hAnsi="Calibri" w:cs="Calibri"/>
-                <w:color w:val="000000"/>
-                <w:lang w:eastAsia="zh-CN"/>
-              </w:rPr>
-              <w:t>windows</w:t>
-            </w:r>
-            <w:proofErr w:type="spellEnd"/>
-            <w:r>
-              <w:rPr>
-                <w:rFonts w:ascii="Calibri" w:eastAsia="Times New Roman" w:hAnsi="Calibri" w:cs="Calibri"/>
-                <w:color w:val="000000"/>
-                <w:lang w:eastAsia="zh-CN"/>
-              </w:rPr>
-              <w:t xml:space="preserve"> </w:t>
-            </w:r>
-            <w:proofErr w:type="spellStart"/>
-            <w:r>
-              <w:rPr>
-                <w:rFonts w:ascii="Calibri" w:eastAsia="Times New Roman" w:hAnsi="Calibri" w:cs="Calibri"/>
-                <w:color w:val="000000"/>
-                <w:lang w:eastAsia="zh-CN"/>
-              </w:rPr>
-              <w:t>forms</w:t>
-            </w:r>
-            <w:proofErr w:type="spellEnd"/>
-            <w:r>
-              <w:rPr>
-                <w:rFonts w:ascii="Calibri" w:eastAsia="Times New Roman" w:hAnsi="Calibri" w:cs="Calibri"/>
-                <w:color w:val="000000"/>
-                <w:lang w:eastAsia="zh-CN"/>
-              </w:rPr>
-              <w:t xml:space="preserve"> te verwerken, ben de hele dag </w:t>
-            </w:r>
-            <w:proofErr w:type="spellStart"/>
-            <w:r>
-              <w:rPr>
-                <w:rFonts w:ascii="Calibri" w:eastAsia="Times New Roman" w:hAnsi="Calibri" w:cs="Calibri"/>
-                <w:color w:val="000000"/>
-                <w:lang w:eastAsia="zh-CN"/>
-              </w:rPr>
-              <w:t>meebezig</w:t>
-            </w:r>
-            <w:proofErr w:type="spellEnd"/>
-            <w:r>
-              <w:rPr>
-                <w:rFonts w:ascii="Calibri" w:eastAsia="Times New Roman" w:hAnsi="Calibri" w:cs="Calibri"/>
-                <w:color w:val="000000"/>
-                <w:lang w:eastAsia="zh-CN"/>
-              </w:rPr>
-              <w:t xml:space="preserve"> geweest. Maar je kan niet een eigen pad te selecteren. Het is op dit moment nog </w:t>
-            </w:r>
-            <w:proofErr w:type="spellStart"/>
-            <w:r>
-              <w:rPr>
-                <w:rFonts w:ascii="Calibri" w:eastAsia="Times New Roman" w:hAnsi="Calibri" w:cs="Calibri"/>
-                <w:color w:val="000000"/>
-                <w:lang w:eastAsia="zh-CN"/>
-              </w:rPr>
-              <w:t>hardcoded</w:t>
-            </w:r>
-            <w:proofErr w:type="spellEnd"/>
-            <w:r>
-              <w:rPr>
-                <w:rFonts w:ascii="Calibri" w:eastAsia="Times New Roman" w:hAnsi="Calibri" w:cs="Calibri"/>
-                <w:color w:val="000000"/>
-                <w:lang w:eastAsia="zh-CN"/>
-              </w:rPr>
-              <w:t>.</w:t>
+            <w:r>
+              <w:rPr>
+                <w:rFonts w:ascii="Calibri" w:eastAsia="Times New Roman" w:hAnsi="Calibri" w:cs="Calibri"/>
+                <w:color w:val="000000"/>
+                <w:lang w:eastAsia="zh-CN"/>
+              </w:rPr>
+              <w:t>Blazor webapplicatie klaar, hij gaat alle bestanden uploaden naar een map. Maar word gevraagd om Blazor in windows forms te verwerken, ben de hele dag meebezig geweest. Maar je kan niet een eigen pad te selecteren. Het is op dit moment nog hardcoded.</w:t>
             </w:r>
           </w:p>
         </w:tc>
@@ -1031,43 +872,7 @@
                 <w:color w:val="000000"/>
                 <w:lang w:eastAsia="zh-CN"/>
               </w:rPr>
-              <w:t xml:space="preserve">Windows </w:t>
-            </w:r>
-            <w:proofErr w:type="spellStart"/>
-            <w:r>
-              <w:rPr>
-                <w:rFonts w:ascii="Calibri" w:eastAsia="Times New Roman" w:hAnsi="Calibri" w:cs="Calibri"/>
-                <w:color w:val="000000"/>
-                <w:lang w:eastAsia="zh-CN"/>
-              </w:rPr>
-              <w:t>forms</w:t>
-            </w:r>
-            <w:proofErr w:type="spellEnd"/>
-            <w:r>
-              <w:rPr>
-                <w:rFonts w:ascii="Calibri" w:eastAsia="Times New Roman" w:hAnsi="Calibri" w:cs="Calibri"/>
-                <w:color w:val="000000"/>
-                <w:lang w:eastAsia="zh-CN"/>
-              </w:rPr>
-              <w:t xml:space="preserve"> in elkaar gezet, maar wordt nogmaals gevraagd om een eigen filepath te kunnen selecteren, daar ben ik de hele dag </w:t>
-            </w:r>
-            <w:proofErr w:type="spellStart"/>
-            <w:r>
-              <w:rPr>
-                <w:rFonts w:ascii="Calibri" w:eastAsia="Times New Roman" w:hAnsi="Calibri" w:cs="Calibri"/>
-                <w:color w:val="000000"/>
-                <w:lang w:eastAsia="zh-CN"/>
-              </w:rPr>
-              <w:t>beziggeweest</w:t>
-            </w:r>
-            <w:proofErr w:type="spellEnd"/>
-            <w:r>
-              <w:rPr>
-                <w:rFonts w:ascii="Calibri" w:eastAsia="Times New Roman" w:hAnsi="Calibri" w:cs="Calibri"/>
-                <w:color w:val="000000"/>
-                <w:lang w:eastAsia="zh-CN"/>
-              </w:rPr>
-              <w:t>, hij wil het maar niet. Nu kan de gebruiker alleen via een input zijn eigen filepath invullen.</w:t>
+              <w:t>Windows forms in elkaar gezet, maar wordt nogmaals gevraagd om een eigen filepath te kunnen selecteren, daar ben ik de hele dag beziggeweest, hij wil het maar niet. Nu kan de gebruiker alleen via een input zijn eigen filepath invullen.</w:t>
             </w:r>
           </w:p>
         </w:tc>
@@ -1202,43 +1007,7 @@
                 <w:color w:val="000000"/>
                 <w:lang w:eastAsia="zh-CN"/>
               </w:rPr>
-              <w:t xml:space="preserve">De gebruiker kan via een knop een eigen pad selecteren, dus het gaat niet alleen maar via een inputveld, en hij slaat het nieuwe pad ook gelijk op in een </w:t>
-            </w:r>
-            <w:proofErr w:type="spellStart"/>
-            <w:r>
-              <w:rPr>
-                <w:rFonts w:ascii="Calibri" w:eastAsia="Times New Roman" w:hAnsi="Calibri" w:cs="Calibri"/>
-                <w:color w:val="000000"/>
-                <w:lang w:eastAsia="zh-CN"/>
-              </w:rPr>
-              <w:t>json</w:t>
-            </w:r>
-            <w:proofErr w:type="spellEnd"/>
-            <w:r>
-              <w:rPr>
-                <w:rFonts w:ascii="Calibri" w:eastAsia="Times New Roman" w:hAnsi="Calibri" w:cs="Calibri"/>
-                <w:color w:val="000000"/>
-                <w:lang w:eastAsia="zh-CN"/>
-              </w:rPr>
-              <w:t xml:space="preserve">-bestand, (alleen in de verkeerde </w:t>
-            </w:r>
-            <w:proofErr w:type="spellStart"/>
-            <w:r>
-              <w:rPr>
-                <w:rFonts w:ascii="Calibri" w:eastAsia="Times New Roman" w:hAnsi="Calibri" w:cs="Calibri"/>
-                <w:color w:val="000000"/>
-                <w:lang w:eastAsia="zh-CN"/>
-              </w:rPr>
-              <w:t>json</w:t>
-            </w:r>
-            <w:proofErr w:type="spellEnd"/>
-            <w:r>
-              <w:rPr>
-                <w:rFonts w:ascii="Calibri" w:eastAsia="Times New Roman" w:hAnsi="Calibri" w:cs="Calibri"/>
-                <w:color w:val="000000"/>
-                <w:lang w:eastAsia="zh-CN"/>
-              </w:rPr>
-              <w:t xml:space="preserve">). Eind van de dag kwam ik pas </w:t>
+              <w:t xml:space="preserve">De gebruiker kan via een knop een eigen pad selecteren, dus het gaat niet alleen maar via een inputveld, en hij slaat het nieuwe pad ook gelijk op in een json-bestand, (alleen in de verkeerde json). Eind van de dag kwam ik pas </w:t>
             </w:r>
             <w:r>
               <w:rPr>
@@ -1622,23 +1391,13 @@
               </w:rPr>
               <w:t xml:space="preserve"> </w:t>
             </w:r>
-            <w:proofErr w:type="spellStart"/>
-            <w:r>
-              <w:rPr>
-                <w:rFonts w:ascii="Calibri" w:eastAsia="Times New Roman" w:hAnsi="Calibri" w:cs="Calibri"/>
-                <w:color w:val="000000"/>
-                <w:lang w:eastAsia="zh-CN"/>
-              </w:rPr>
-              <w:t>Trello</w:t>
-            </w:r>
-            <w:proofErr w:type="spellEnd"/>
-            <w:r>
-              <w:rPr>
-                <w:rFonts w:ascii="Calibri" w:eastAsia="Times New Roman" w:hAnsi="Calibri" w:cs="Calibri"/>
-                <w:color w:val="000000"/>
-                <w:lang w:eastAsia="zh-CN"/>
-              </w:rPr>
-              <w:t xml:space="preserve"> bord aangemaakt zodat ik een </w:t>
+            <w:r>
+              <w:rPr>
+                <w:rFonts w:ascii="Calibri" w:eastAsia="Times New Roman" w:hAnsi="Calibri" w:cs="Calibri"/>
+                <w:color w:val="000000"/>
+                <w:lang w:eastAsia="zh-CN"/>
+              </w:rPr>
+              <w:t xml:space="preserve">Trello bord aangemaakt zodat ik een </w:t>
             </w:r>
             <w:r>
               <w:rPr>
@@ -1730,16 +1489,7 @@
                 <w:color w:val="000000"/>
                 <w:lang w:eastAsia="zh-CN"/>
               </w:rPr>
-              <w:t xml:space="preserve">3. Georiënteerd op alle data van PDF eruit halen, verder genereer een nieuw </w:t>
-            </w:r>
-            <w:proofErr w:type="spellStart"/>
-            <w:r>
-              <w:rPr>
-                <w:rFonts w:ascii="Calibri" w:eastAsia="Times New Roman" w:hAnsi="Calibri" w:cs="Calibri"/>
-                <w:color w:val="000000"/>
-                <w:lang w:eastAsia="zh-CN"/>
-              </w:rPr>
-              <w:t>XML</w:t>
+              <w:t>3. Georiënteerd op alle data van PDF eruit halen, verder genereer een nieuw XML</w:t>
             </w:r>
             <w:r>
               <w:rPr>
@@ -1763,16 +1513,7 @@
                 <w:color w:val="000000"/>
                 <w:lang w:eastAsia="zh-CN"/>
               </w:rPr>
-              <w:t>d</w:t>
-            </w:r>
-            <w:proofErr w:type="spellEnd"/>
-            <w:r>
-              <w:rPr>
-                <w:rFonts w:ascii="Calibri" w:eastAsia="Times New Roman" w:hAnsi="Calibri" w:cs="Calibri"/>
-                <w:color w:val="000000"/>
-                <w:lang w:eastAsia="zh-CN"/>
-              </w:rPr>
-              <w:t>.</w:t>
+              <w:t>d.</w:t>
             </w:r>
           </w:p>
         </w:tc>
@@ -2386,7 +2127,6 @@
               </w:rPr>
               <w:t xml:space="preserve">om de </w:t>
             </w:r>
-            <w:proofErr w:type="spellStart"/>
             <w:r>
               <w:rPr>
                 <w:rFonts w:ascii="Calibri" w:eastAsia="Times New Roman" w:hAnsi="Calibri" w:cs="Calibri"/>
@@ -2401,213 +2141,104 @@
                 <w:color w:val="000000"/>
                 <w:lang w:eastAsia="zh-CN"/>
               </w:rPr>
+              <w:t xml:space="preserve">’s </w:t>
+            </w:r>
+            <w:r>
+              <w:rPr>
+                <w:rFonts w:ascii="Calibri" w:eastAsia="Times New Roman" w:hAnsi="Calibri" w:cs="Calibri"/>
+                <w:color w:val="000000"/>
+                <w:lang w:eastAsia="zh-CN"/>
+              </w:rPr>
+              <w:t>van</w:t>
+            </w:r>
+            <w:r>
+              <w:rPr>
+                <w:rFonts w:ascii="Calibri" w:eastAsia="Times New Roman" w:hAnsi="Calibri" w:cs="Calibri"/>
+                <w:color w:val="000000"/>
+                <w:lang w:eastAsia="zh-CN"/>
+              </w:rPr>
+              <w:t>uit</w:t>
+            </w:r>
+            <w:r>
+              <w:rPr>
+                <w:rFonts w:ascii="Calibri" w:eastAsia="Times New Roman" w:hAnsi="Calibri" w:cs="Calibri"/>
+                <w:color w:val="000000"/>
+                <w:lang w:eastAsia="zh-CN"/>
+              </w:rPr>
+              <w:t xml:space="preserve"> PDF</w:t>
+            </w:r>
+            <w:r>
+              <w:rPr>
+                <w:rFonts w:ascii="Calibri" w:eastAsia="Times New Roman" w:hAnsi="Calibri" w:cs="Calibri"/>
+                <w:color w:val="000000"/>
+                <w:lang w:eastAsia="zh-CN"/>
+              </w:rPr>
+              <w:t xml:space="preserve"> te</w:t>
+            </w:r>
+            <w:r>
+              <w:rPr>
+                <w:rFonts w:ascii="Calibri" w:eastAsia="Times New Roman" w:hAnsi="Calibri" w:cs="Calibri"/>
+                <w:color w:val="000000"/>
+                <w:lang w:eastAsia="zh-CN"/>
+              </w:rPr>
+              <w:t xml:space="preserve"> halen,</w:t>
+            </w:r>
+            <w:r>
+              <w:rPr>
+                <w:rFonts w:ascii="Calibri" w:eastAsia="Times New Roman" w:hAnsi="Calibri" w:cs="Calibri"/>
+                <w:color w:val="000000"/>
+                <w:lang w:eastAsia="zh-CN"/>
+              </w:rPr>
+              <w:t xml:space="preserve"> en </w:t>
+            </w:r>
+            <w:r>
+              <w:rPr>
+                <w:rFonts w:ascii="Calibri" w:eastAsia="Times New Roman" w:hAnsi="Calibri" w:cs="Calibri"/>
+                <w:color w:val="000000"/>
+                <w:lang w:eastAsia="zh-CN"/>
+              </w:rPr>
+              <w:t xml:space="preserve">vervolgens het genereren van </w:t>
+            </w:r>
+            <w:r>
+              <w:rPr>
+                <w:rFonts w:ascii="Calibri" w:eastAsia="Times New Roman" w:hAnsi="Calibri" w:cs="Calibri"/>
+                <w:color w:val="000000"/>
+                <w:lang w:eastAsia="zh-CN"/>
+              </w:rPr>
+              <w:t>een nieuw XML-bestand. Alles is hardcoded, waar het PDF-bestand vandaan komt, en waar de XML-bestand geupload wordt</w:t>
+            </w:r>
+            <w:r>
+              <w:rPr>
+                <w:rFonts w:ascii="Calibri" w:eastAsia="Times New Roman" w:hAnsi="Calibri" w:cs="Calibri"/>
+                <w:color w:val="000000"/>
+                <w:lang w:eastAsia="zh-CN"/>
+              </w:rPr>
+              <w:t xml:space="preserve">. </w:t>
+            </w:r>
+            <w:r>
+              <w:rPr>
+                <w:rFonts w:ascii="Calibri" w:eastAsia="Times New Roman" w:hAnsi="Calibri" w:cs="Calibri"/>
+                <w:color w:val="000000"/>
+                <w:lang w:eastAsia="zh-CN"/>
+              </w:rPr>
+              <w:t>G</w:t>
+            </w:r>
+            <w:r>
+              <w:rPr>
+                <w:rFonts w:ascii="Calibri" w:eastAsia="Times New Roman" w:hAnsi="Calibri" w:cs="Calibri"/>
+                <w:color w:val="000000"/>
+                <w:lang w:eastAsia="zh-CN"/>
+              </w:rPr>
+              <w:t>eprobeerd om de data</w:t>
+            </w:r>
+            <w:r>
+              <w:rPr>
+                <w:rFonts w:ascii="Calibri" w:eastAsia="Times New Roman" w:hAnsi="Calibri" w:cs="Calibri"/>
+                <w:color w:val="000000"/>
+                <w:lang w:eastAsia="zh-CN"/>
+              </w:rPr>
               <w:t>’s</w:t>
             </w:r>
-            <w:proofErr w:type="spellEnd"/>
-            <w:r>
-              <w:rPr>
-                <w:rFonts w:ascii="Calibri" w:eastAsia="Times New Roman" w:hAnsi="Calibri" w:cs="Calibri"/>
-                <w:color w:val="000000"/>
-                <w:lang w:eastAsia="zh-CN"/>
-              </w:rPr>
-              <w:t xml:space="preserve"> </w:t>
-            </w:r>
-            <w:r>
-              <w:rPr>
-                <w:rFonts w:ascii="Calibri" w:eastAsia="Times New Roman" w:hAnsi="Calibri" w:cs="Calibri"/>
-                <w:color w:val="000000"/>
-                <w:lang w:eastAsia="zh-CN"/>
-              </w:rPr>
-              <w:t>van</w:t>
-            </w:r>
-            <w:r>
-              <w:rPr>
-                <w:rFonts w:ascii="Calibri" w:eastAsia="Times New Roman" w:hAnsi="Calibri" w:cs="Calibri"/>
-                <w:color w:val="000000"/>
-                <w:lang w:eastAsia="zh-CN"/>
-              </w:rPr>
-              <w:t>uit</w:t>
-            </w:r>
-            <w:r>
-              <w:rPr>
-                <w:rFonts w:ascii="Calibri" w:eastAsia="Times New Roman" w:hAnsi="Calibri" w:cs="Calibri"/>
-                <w:color w:val="000000"/>
-                <w:lang w:eastAsia="zh-CN"/>
-              </w:rPr>
-              <w:t xml:space="preserve"> PDF</w:t>
-            </w:r>
-            <w:r>
-              <w:rPr>
-                <w:rFonts w:ascii="Calibri" w:eastAsia="Times New Roman" w:hAnsi="Calibri" w:cs="Calibri"/>
-                <w:color w:val="000000"/>
-                <w:lang w:eastAsia="zh-CN"/>
-              </w:rPr>
-              <w:t xml:space="preserve"> te</w:t>
-            </w:r>
-            <w:r>
-              <w:rPr>
-                <w:rFonts w:ascii="Calibri" w:eastAsia="Times New Roman" w:hAnsi="Calibri" w:cs="Calibri"/>
-                <w:color w:val="000000"/>
-                <w:lang w:eastAsia="zh-CN"/>
-              </w:rPr>
-              <w:t xml:space="preserve"> halen,</w:t>
-            </w:r>
-            <w:r>
-              <w:rPr>
-                <w:rFonts w:ascii="Calibri" w:eastAsia="Times New Roman" w:hAnsi="Calibri" w:cs="Calibri"/>
-                <w:color w:val="000000"/>
-                <w:lang w:eastAsia="zh-CN"/>
-              </w:rPr>
-              <w:t xml:space="preserve"> en </w:t>
-            </w:r>
-            <w:r>
-              <w:rPr>
-                <w:rFonts w:ascii="Calibri" w:eastAsia="Times New Roman" w:hAnsi="Calibri" w:cs="Calibri"/>
-                <w:color w:val="000000"/>
-                <w:lang w:eastAsia="zh-CN"/>
-              </w:rPr>
-              <w:t xml:space="preserve">vervolgens het genereren van </w:t>
-            </w:r>
-            <w:r>
-              <w:rPr>
-                <w:rFonts w:ascii="Calibri" w:eastAsia="Times New Roman" w:hAnsi="Calibri" w:cs="Calibri"/>
-                <w:color w:val="000000"/>
-                <w:lang w:eastAsia="zh-CN"/>
-              </w:rPr>
-              <w:t xml:space="preserve">een nieuw </w:t>
-            </w:r>
-            <w:proofErr w:type="spellStart"/>
-            <w:r>
-              <w:rPr>
-                <w:rFonts w:ascii="Calibri" w:eastAsia="Times New Roman" w:hAnsi="Calibri" w:cs="Calibri"/>
-                <w:color w:val="000000"/>
-                <w:lang w:eastAsia="zh-CN"/>
-              </w:rPr>
-              <w:t>XML-bestand</w:t>
-            </w:r>
-            <w:proofErr w:type="spellEnd"/>
-            <w:r>
-              <w:rPr>
-                <w:rFonts w:ascii="Calibri" w:eastAsia="Times New Roman" w:hAnsi="Calibri" w:cs="Calibri"/>
-                <w:color w:val="000000"/>
-                <w:lang w:eastAsia="zh-CN"/>
-              </w:rPr>
-              <w:t xml:space="preserve">. Alles is </w:t>
-            </w:r>
-            <w:proofErr w:type="spellStart"/>
-            <w:r>
-              <w:rPr>
-                <w:rFonts w:ascii="Calibri" w:eastAsia="Times New Roman" w:hAnsi="Calibri" w:cs="Calibri"/>
-                <w:color w:val="000000"/>
-                <w:lang w:eastAsia="zh-CN"/>
-              </w:rPr>
-              <w:t>hardcoded</w:t>
-            </w:r>
-            <w:proofErr w:type="spellEnd"/>
-            <w:r>
-              <w:rPr>
-                <w:rFonts w:ascii="Calibri" w:eastAsia="Times New Roman" w:hAnsi="Calibri" w:cs="Calibri"/>
-                <w:color w:val="000000"/>
-                <w:lang w:eastAsia="zh-CN"/>
-              </w:rPr>
-              <w:t xml:space="preserve">, waar het </w:t>
-            </w:r>
-            <w:proofErr w:type="spellStart"/>
-            <w:r>
-              <w:rPr>
-                <w:rFonts w:ascii="Calibri" w:eastAsia="Times New Roman" w:hAnsi="Calibri" w:cs="Calibri"/>
-                <w:color w:val="000000"/>
-                <w:lang w:eastAsia="zh-CN"/>
-              </w:rPr>
-              <w:t>PDF-bestand</w:t>
-            </w:r>
-            <w:proofErr w:type="spellEnd"/>
-            <w:r>
-              <w:rPr>
-                <w:rFonts w:ascii="Calibri" w:eastAsia="Times New Roman" w:hAnsi="Calibri" w:cs="Calibri"/>
-                <w:color w:val="000000"/>
-                <w:lang w:eastAsia="zh-CN"/>
-              </w:rPr>
-              <w:t xml:space="preserve"> vandaan komt, en waar de </w:t>
-            </w:r>
-            <w:proofErr w:type="spellStart"/>
-            <w:r>
-              <w:rPr>
-                <w:rFonts w:ascii="Calibri" w:eastAsia="Times New Roman" w:hAnsi="Calibri" w:cs="Calibri"/>
-                <w:color w:val="000000"/>
-                <w:lang w:eastAsia="zh-CN"/>
-              </w:rPr>
-              <w:t>XML-bestand</w:t>
-            </w:r>
-            <w:proofErr w:type="spellEnd"/>
-            <w:r>
-              <w:rPr>
-                <w:rFonts w:ascii="Calibri" w:eastAsia="Times New Roman" w:hAnsi="Calibri" w:cs="Calibri"/>
-                <w:color w:val="000000"/>
-                <w:lang w:eastAsia="zh-CN"/>
-              </w:rPr>
-              <w:t xml:space="preserve"> </w:t>
-            </w:r>
-            <w:proofErr w:type="spellStart"/>
-            <w:r>
-              <w:rPr>
-                <w:rFonts w:ascii="Calibri" w:eastAsia="Times New Roman" w:hAnsi="Calibri" w:cs="Calibri"/>
-                <w:color w:val="000000"/>
-                <w:lang w:eastAsia="zh-CN"/>
-              </w:rPr>
-              <w:t>geupload</w:t>
-            </w:r>
-            <w:proofErr w:type="spellEnd"/>
-            <w:r>
-              <w:rPr>
-                <w:rFonts w:ascii="Calibri" w:eastAsia="Times New Roman" w:hAnsi="Calibri" w:cs="Calibri"/>
-                <w:color w:val="000000"/>
-                <w:lang w:eastAsia="zh-CN"/>
-              </w:rPr>
-              <w:t xml:space="preserve"> wordt</w:t>
-            </w:r>
-            <w:r>
-              <w:rPr>
-                <w:rFonts w:ascii="Calibri" w:eastAsia="Times New Roman" w:hAnsi="Calibri" w:cs="Calibri"/>
-                <w:color w:val="000000"/>
-                <w:lang w:eastAsia="zh-CN"/>
-              </w:rPr>
-              <w:t xml:space="preserve">. </w:t>
-            </w:r>
-            <w:r>
-              <w:rPr>
-                <w:rFonts w:ascii="Calibri" w:eastAsia="Times New Roman" w:hAnsi="Calibri" w:cs="Calibri"/>
-                <w:color w:val="000000"/>
-                <w:lang w:eastAsia="zh-CN"/>
-              </w:rPr>
-              <w:t>G</w:t>
-            </w:r>
-            <w:r>
-              <w:rPr>
-                <w:rFonts w:ascii="Calibri" w:eastAsia="Times New Roman" w:hAnsi="Calibri" w:cs="Calibri"/>
-                <w:color w:val="000000"/>
-                <w:lang w:eastAsia="zh-CN"/>
-              </w:rPr>
-              <w:t xml:space="preserve">eprobeerd om de </w:t>
-            </w:r>
-            <w:proofErr w:type="spellStart"/>
-            <w:r>
-              <w:rPr>
-                <w:rFonts w:ascii="Calibri" w:eastAsia="Times New Roman" w:hAnsi="Calibri" w:cs="Calibri"/>
-                <w:color w:val="000000"/>
-                <w:lang w:eastAsia="zh-CN"/>
-              </w:rPr>
-              <w:t>data</w:t>
-            </w:r>
-            <w:r>
-              <w:rPr>
-                <w:rFonts w:ascii="Calibri" w:eastAsia="Times New Roman" w:hAnsi="Calibri" w:cs="Calibri"/>
-                <w:color w:val="000000"/>
-                <w:lang w:eastAsia="zh-CN"/>
-              </w:rPr>
-              <w:t>’s</w:t>
-            </w:r>
-            <w:proofErr w:type="spellEnd"/>
             <w:r>
               <w:rPr>
                 <w:rFonts w:ascii="Calibri" w:eastAsia="Times New Roman" w:hAnsi="Calibri" w:cs="Calibri"/>
@@ -2876,54 +2507,8 @@
                 <w:color w:val="000000"/>
                 <w:lang w:eastAsia="zh-CN"/>
               </w:rPr>
-              <w:t xml:space="preserve">Verder georiënteerd om de basiskennis te creëren om de </w:t>
-            </w:r>
-            <w:proofErr w:type="spellStart"/>
-            <w:r>
-              <w:rPr>
-                <w:rFonts w:ascii="Calibri" w:eastAsia="Times New Roman" w:hAnsi="Calibri" w:cs="Calibri"/>
-                <w:color w:val="000000"/>
-                <w:lang w:eastAsia="zh-CN"/>
-              </w:rPr>
-              <w:t>data’s</w:t>
-            </w:r>
-            <w:proofErr w:type="spellEnd"/>
-            <w:r>
-              <w:rPr>
-                <w:rFonts w:ascii="Calibri" w:eastAsia="Times New Roman" w:hAnsi="Calibri" w:cs="Calibri"/>
-                <w:color w:val="000000"/>
-                <w:lang w:eastAsia="zh-CN"/>
-              </w:rPr>
-              <w:t xml:space="preserve"> uit een </w:t>
-            </w:r>
-            <w:proofErr w:type="spellStart"/>
-            <w:r>
-              <w:rPr>
-                <w:rFonts w:ascii="Calibri" w:eastAsia="Times New Roman" w:hAnsi="Calibri" w:cs="Calibri"/>
-                <w:color w:val="000000"/>
-                <w:lang w:eastAsia="zh-CN"/>
-              </w:rPr>
-              <w:t>PDF-bestand</w:t>
-            </w:r>
-            <w:proofErr w:type="spellEnd"/>
-            <w:r>
-              <w:rPr>
-                <w:rFonts w:ascii="Calibri" w:eastAsia="Times New Roman" w:hAnsi="Calibri" w:cs="Calibri"/>
-                <w:color w:val="000000"/>
-                <w:lang w:eastAsia="zh-CN"/>
-              </w:rPr>
-              <w:t xml:space="preserve"> halen, en over te zetten naar een </w:t>
-            </w:r>
-            <w:proofErr w:type="spellStart"/>
-            <w:r>
-              <w:rPr>
-                <w:rFonts w:ascii="Calibri" w:eastAsia="Times New Roman" w:hAnsi="Calibri" w:cs="Calibri"/>
-                <w:color w:val="000000"/>
-                <w:lang w:eastAsia="zh-CN"/>
-              </w:rPr>
-              <w:t>XML-bestand</w:t>
-            </w:r>
-            <w:proofErr w:type="spellEnd"/>
+              <w:t>Verder georiënteerd om de basiskennis te creëren om de data’s uit een PDF-bestand halen, en over te zetten naar een XML-bestand</w:t>
+            </w:r>
           </w:p>
           <w:p>
             <w:pPr>
@@ -2942,49 +2527,21 @@
               </w:rPr>
               <w:t xml:space="preserve">Oriëntatiefase: Alle </w:t>
             </w:r>
-            <w:proofErr w:type="spellStart"/>
-            <w:r>
-              <w:rPr>
-                <w:rFonts w:ascii="Calibri" w:eastAsia="Times New Roman" w:hAnsi="Calibri" w:cs="Calibri"/>
-                <w:color w:val="000000"/>
-                <w:lang w:eastAsia="zh-CN"/>
-              </w:rPr>
-              <w:t>data’s</w:t>
-            </w:r>
-            <w:proofErr w:type="spellEnd"/>
-            <w:r>
-              <w:rPr>
-                <w:rFonts w:ascii="Calibri" w:eastAsia="Times New Roman" w:hAnsi="Calibri" w:cs="Calibri"/>
-                <w:color w:val="000000"/>
-                <w:lang w:eastAsia="zh-CN"/>
-              </w:rPr>
-              <w:t xml:space="preserve"> </w:t>
-            </w:r>
-            <w:r>
-              <w:rPr>
-                <w:rFonts w:ascii="Calibri" w:eastAsia="Times New Roman" w:hAnsi="Calibri" w:cs="Calibri"/>
-                <w:color w:val="000000"/>
-                <w:lang w:eastAsia="zh-CN"/>
-              </w:rPr>
-              <w:t xml:space="preserve">in variabelen gezet, en het importeren naar XML ben nog mee bezig, want ik weet niet hoe de structuur van zo’n </w:t>
-            </w:r>
-            <w:proofErr w:type="spellStart"/>
-            <w:r>
-              <w:rPr>
-                <w:rFonts w:ascii="Calibri" w:eastAsia="Times New Roman" w:hAnsi="Calibri" w:cs="Calibri"/>
-                <w:color w:val="000000"/>
-                <w:lang w:eastAsia="zh-CN"/>
-              </w:rPr>
-              <w:t>XML-bestand</w:t>
-            </w:r>
-            <w:proofErr w:type="spellEnd"/>
-            <w:r>
-              <w:rPr>
-                <w:rFonts w:ascii="Calibri" w:eastAsia="Times New Roman" w:hAnsi="Calibri" w:cs="Calibri"/>
-                <w:color w:val="000000"/>
-                <w:lang w:eastAsia="zh-CN"/>
-              </w:rPr>
-              <w:t xml:space="preserve"> eruit ziet.</w:t>
+            <w:r>
+              <w:rPr>
+                <w:rFonts w:ascii="Calibri" w:eastAsia="Times New Roman" w:hAnsi="Calibri" w:cs="Calibri"/>
+                <w:color w:val="000000"/>
+                <w:lang w:eastAsia="zh-CN"/>
+              </w:rPr>
+              <w:t xml:space="preserve">data’s </w:t>
+            </w:r>
+            <w:r>
+              <w:rPr>
+                <w:rFonts w:ascii="Calibri" w:eastAsia="Times New Roman" w:hAnsi="Calibri" w:cs="Calibri"/>
+                <w:color w:val="000000"/>
+                <w:lang w:eastAsia="zh-CN"/>
+              </w:rPr>
+              <w:t>in variabelen gezet, en het importeren naar XML ben nog mee bezig, want ik weet niet hoe de structuur van zo’n XML-bestand eruit ziet.</w:t>
             </w:r>
           </w:p>
         </w:tc>
@@ -3218,69 +2775,25 @@
                 <w:color w:val="000000"/>
                 <w:lang w:eastAsia="zh-CN"/>
               </w:rPr>
-              <w:t xml:space="preserve">3. Verder met de oriëntatiefase, alle </w:t>
-            </w:r>
-            <w:proofErr w:type="spellStart"/>
-            <w:r>
-              <w:rPr>
-                <w:rFonts w:ascii="Calibri" w:eastAsia="Times New Roman" w:hAnsi="Calibri" w:cs="Calibri"/>
-                <w:color w:val="000000"/>
-                <w:lang w:eastAsia="zh-CN"/>
-              </w:rPr>
-              <w:t>data’s</w:t>
-            </w:r>
-            <w:proofErr w:type="spellEnd"/>
-            <w:r>
-              <w:rPr>
-                <w:rFonts w:ascii="Calibri" w:eastAsia="Times New Roman" w:hAnsi="Calibri" w:cs="Calibri"/>
-                <w:color w:val="000000"/>
-                <w:lang w:eastAsia="zh-CN"/>
-              </w:rPr>
-              <w:t xml:space="preserve"> worden in een overzichtelijke en logische manier geplaatst in </w:t>
-            </w:r>
-            <w:proofErr w:type="spellStart"/>
-            <w:r>
-              <w:rPr>
-                <w:rFonts w:ascii="Calibri" w:eastAsia="Times New Roman" w:hAnsi="Calibri" w:cs="Calibri"/>
-                <w:color w:val="000000"/>
-                <w:lang w:eastAsia="zh-CN"/>
-              </w:rPr>
-              <w:t>XML-bestand</w:t>
-            </w:r>
-            <w:proofErr w:type="spellEnd"/>
-            <w:r>
-              <w:rPr>
-                <w:rFonts w:ascii="Calibri" w:eastAsia="Times New Roman" w:hAnsi="Calibri" w:cs="Calibri"/>
-                <w:color w:val="000000"/>
-                <w:lang w:eastAsia="zh-CN"/>
-              </w:rPr>
-              <w:t>. Dus klantnummer staat bij Klantnummer, orders horen bij Orders etc.</w:t>
-            </w:r>
-          </w:p>
-          <w:p>
-            <w:pPr>
-              <w:spacing w:line="240" w:lineRule="auto"/>
-              <w:rPr>
-                <w:rFonts w:ascii="Calibri" w:eastAsia="Times New Roman" w:hAnsi="Calibri" w:cs="Calibri"/>
-                <w:color w:val="000000"/>
-                <w:lang w:eastAsia="zh-CN"/>
-              </w:rPr>
-            </w:pPr>
-            <w:r>
-              <w:rPr>
-                <w:rFonts w:ascii="Calibri" w:eastAsia="Times New Roman" w:hAnsi="Calibri" w:cs="Calibri"/>
-                <w:color w:val="000000"/>
-                <w:lang w:eastAsia="zh-CN"/>
-              </w:rPr>
-              <w:t xml:space="preserve">4. </w:t>
-            </w:r>
-            <w:r>
-              <w:rPr>
-                <w:rFonts w:ascii="Calibri" w:eastAsia="Times New Roman" w:hAnsi="Calibri" w:cs="Calibri"/>
-                <w:color w:val="000000"/>
-                <w:lang w:eastAsia="zh-CN"/>
-              </w:rPr>
-              <w:t>Technisch ontwerp bijgewerkt met extra puntjes(welke tool ik ga gebruiken tijdens het ontwikkelen).</w:t>
+              <w:t>3. Verder met de oriëntatiefase, alle data’s worden in een overzichtelijke en logische manier geplaatst in XML-bestand. Dus klantnummer staat bij Klantnummer, orders horen bij Orders etc.</w:t>
+            </w:r>
+          </w:p>
+          <w:p>
+            <w:pPr>
+              <w:spacing w:line="240" w:lineRule="auto"/>
+              <w:rPr>
+                <w:rFonts w:ascii="Calibri" w:eastAsia="Times New Roman" w:hAnsi="Calibri" w:cs="Calibri"/>
+                <w:color w:val="000000"/>
+                <w:lang w:eastAsia="zh-CN"/>
+              </w:rPr>
+            </w:pPr>
+            <w:r>
+              <w:rPr>
+                <w:rFonts w:ascii="Calibri" w:eastAsia="Times New Roman" w:hAnsi="Calibri" w:cs="Calibri"/>
+                <w:color w:val="000000"/>
+                <w:lang w:eastAsia="zh-CN"/>
+              </w:rPr>
+              <w:t>4. Technisch ontwerp bijgewerkt met extra puntjes(welke tool ik ga gebruiken tijdens het ontwikkelen).</w:t>
             </w:r>
           </w:p>
         </w:tc>
@@ -3432,16 +2945,88 @@
               </w:rPr>
               <w:t xml:space="preserve">. </w:t>
             </w:r>
-            <w:proofErr w:type="spellStart"/>
-            <w:r>
-              <w:rPr>
-                <w:rFonts w:ascii="Calibri" w:eastAsia="Times New Roman" w:hAnsi="Calibri" w:cs="Calibri"/>
-                <w:color w:val="000000"/>
-                <w:lang w:eastAsia="zh-CN"/>
-              </w:rPr>
-              <w:t>Prodist</w:t>
-            </w:r>
-            <w:proofErr w:type="spellEnd"/>
+            <w:r>
+              <w:rPr>
+                <w:rFonts w:ascii="Calibri" w:eastAsia="Times New Roman" w:hAnsi="Calibri" w:cs="Calibri"/>
+                <w:color w:val="000000"/>
+                <w:lang w:eastAsia="zh-CN"/>
+              </w:rPr>
+              <w:t>Prodist XML-bestand gekregen met goede structuur, dus</w:t>
+            </w:r>
+            <w:r>
+              <w:rPr>
+                <w:rFonts w:ascii="Calibri" w:eastAsia="Times New Roman" w:hAnsi="Calibri" w:cs="Calibri"/>
+                <w:color w:val="000000"/>
+                <w:lang w:eastAsia="zh-CN"/>
+              </w:rPr>
+              <w:t xml:space="preserve"> ben daarmee aan de slag, alle data’s in goede structuur geplaatst</w:t>
+            </w:r>
+            <w:r>
+              <w:rPr>
+                <w:rFonts w:ascii="Calibri" w:eastAsia="Times New Roman" w:hAnsi="Calibri" w:cs="Calibri"/>
+                <w:color w:val="000000"/>
+                <w:lang w:eastAsia="zh-CN"/>
+              </w:rPr>
+              <w:t>.</w:t>
+            </w:r>
+          </w:p>
+          <w:p>
+            <w:pPr>
+              <w:spacing w:line="240" w:lineRule="auto"/>
+              <w:rPr>
+                <w:rFonts w:ascii="Calibri" w:eastAsia="Times New Roman" w:hAnsi="Calibri" w:cs="Calibri"/>
+                <w:color w:val="000000"/>
+                <w:lang w:eastAsia="zh-CN"/>
+              </w:rPr>
+            </w:pPr>
+            <w:r>
+              <w:rPr>
+                <w:rFonts w:ascii="Calibri" w:eastAsia="Times New Roman" w:hAnsi="Calibri" w:cs="Calibri"/>
+                <w:color w:val="000000"/>
+                <w:lang w:eastAsia="zh-CN"/>
+              </w:rPr>
+              <w:t>2</w:t>
+            </w:r>
+            <w:r>
+              <w:rPr>
+                <w:rFonts w:ascii="Calibri" w:eastAsia="Times New Roman" w:hAnsi="Calibri" w:cs="Calibri"/>
+                <w:color w:val="000000"/>
+                <w:lang w:eastAsia="zh-CN"/>
+              </w:rPr>
+              <w:t>. hardcoded</w:t>
+            </w:r>
+            <w:r>
+              <w:rPr>
+                <w:rFonts w:ascii="Calibri" w:eastAsia="Times New Roman" w:hAnsi="Calibri" w:cs="Calibri"/>
+                <w:color w:val="000000"/>
+                <w:lang w:eastAsia="zh-CN"/>
+              </w:rPr>
+              <w:t>(waar het vandaan komt en waar hij heengaat)</w:t>
+            </w:r>
+            <w:r>
+              <w:rPr>
+                <w:rFonts w:ascii="Calibri" w:eastAsia="Times New Roman" w:hAnsi="Calibri" w:cs="Calibri"/>
+                <w:color w:val="000000"/>
+                <w:lang w:eastAsia="zh-CN"/>
+              </w:rPr>
+              <w:t xml:space="preserve"> PDF-bestand word</w:t>
+            </w:r>
+            <w:r>
+              <w:rPr>
+                <w:rFonts w:ascii="Calibri" w:eastAsia="Times New Roman" w:hAnsi="Calibri" w:cs="Calibri"/>
+                <w:color w:val="000000"/>
+                <w:lang w:eastAsia="zh-CN"/>
+              </w:rPr>
+              <w:t>t</w:t>
+            </w:r>
+            <w:r>
+              <w:rPr>
+                <w:rFonts w:ascii="Calibri" w:eastAsia="Times New Roman" w:hAnsi="Calibri" w:cs="Calibri"/>
+                <w:color w:val="000000"/>
+                <w:lang w:eastAsia="zh-CN"/>
+              </w:rPr>
+              <w:t xml:space="preserve"> nu volledig omgezet naar XML-bestand.</w:t>
+            </w:r>
             <w:r>
               <w:rPr>
                 <w:rFonts w:ascii="Calibri" w:eastAsia="Times New Roman" w:hAnsi="Calibri" w:cs="Calibri"/>
@@ -3450,170 +3035,6 @@
               </w:rPr>
               <w:t xml:space="preserve"> </w:t>
             </w:r>
-            <w:proofErr w:type="spellStart"/>
-            <w:r>
-              <w:rPr>
-                <w:rFonts w:ascii="Calibri" w:eastAsia="Times New Roman" w:hAnsi="Calibri" w:cs="Calibri"/>
-                <w:color w:val="000000"/>
-                <w:lang w:eastAsia="zh-CN"/>
-              </w:rPr>
-              <w:t>XML-bestand</w:t>
-            </w:r>
-            <w:proofErr w:type="spellEnd"/>
-            <w:r>
-              <w:rPr>
-                <w:rFonts w:ascii="Calibri" w:eastAsia="Times New Roman" w:hAnsi="Calibri" w:cs="Calibri"/>
-                <w:color w:val="000000"/>
-                <w:lang w:eastAsia="zh-CN"/>
-              </w:rPr>
-              <w:t xml:space="preserve"> gekregen met goede structuur, dus</w:t>
-            </w:r>
-            <w:r>
-              <w:rPr>
-                <w:rFonts w:ascii="Calibri" w:eastAsia="Times New Roman" w:hAnsi="Calibri" w:cs="Calibri"/>
-                <w:color w:val="000000"/>
-                <w:lang w:eastAsia="zh-CN"/>
-              </w:rPr>
-              <w:t xml:space="preserve"> ben daarmee aan de slag, alle </w:t>
-            </w:r>
-            <w:proofErr w:type="spellStart"/>
-            <w:r>
-              <w:rPr>
-                <w:rFonts w:ascii="Calibri" w:eastAsia="Times New Roman" w:hAnsi="Calibri" w:cs="Calibri"/>
-                <w:color w:val="000000"/>
-                <w:lang w:eastAsia="zh-CN"/>
-              </w:rPr>
-              <w:t>data’s</w:t>
-            </w:r>
-            <w:proofErr w:type="spellEnd"/>
-            <w:r>
-              <w:rPr>
-                <w:rFonts w:ascii="Calibri" w:eastAsia="Times New Roman" w:hAnsi="Calibri" w:cs="Calibri"/>
-                <w:color w:val="000000"/>
-                <w:lang w:eastAsia="zh-CN"/>
-              </w:rPr>
-              <w:t xml:space="preserve"> in goede structuur geplaatst</w:t>
-            </w:r>
-            <w:r>
-              <w:rPr>
-                <w:rFonts w:ascii="Calibri" w:eastAsia="Times New Roman" w:hAnsi="Calibri" w:cs="Calibri"/>
-                <w:color w:val="000000"/>
-                <w:lang w:eastAsia="zh-CN"/>
-              </w:rPr>
-              <w:t>.</w:t>
-            </w:r>
-          </w:p>
-          <w:p>
-            <w:pPr>
-              <w:spacing w:line="240" w:lineRule="auto"/>
-              <w:rPr>
-                <w:rFonts w:ascii="Calibri" w:eastAsia="Times New Roman" w:hAnsi="Calibri" w:cs="Calibri"/>
-                <w:color w:val="000000"/>
-                <w:lang w:eastAsia="zh-CN"/>
-              </w:rPr>
-            </w:pPr>
-            <w:r>
-              <w:rPr>
-                <w:rFonts w:ascii="Calibri" w:eastAsia="Times New Roman" w:hAnsi="Calibri" w:cs="Calibri"/>
-                <w:color w:val="000000"/>
-                <w:lang w:eastAsia="zh-CN"/>
-              </w:rPr>
-              <w:t>2</w:t>
-            </w:r>
-            <w:r>
-              <w:rPr>
-                <w:rFonts w:ascii="Calibri" w:eastAsia="Times New Roman" w:hAnsi="Calibri" w:cs="Calibri"/>
-                <w:color w:val="000000"/>
-                <w:lang w:eastAsia="zh-CN"/>
-              </w:rPr>
-              <w:t xml:space="preserve">. </w:t>
-            </w:r>
-            <w:proofErr w:type="spellStart"/>
-            <w:r>
-              <w:rPr>
-                <w:rFonts w:ascii="Calibri" w:eastAsia="Times New Roman" w:hAnsi="Calibri" w:cs="Calibri"/>
-                <w:color w:val="000000"/>
-                <w:lang w:eastAsia="zh-CN"/>
-              </w:rPr>
-              <w:t>hardcoded</w:t>
-            </w:r>
-            <w:proofErr w:type="spellEnd"/>
-            <w:r>
-              <w:rPr>
-                <w:rFonts w:ascii="Calibri" w:eastAsia="Times New Roman" w:hAnsi="Calibri" w:cs="Calibri"/>
-                <w:color w:val="000000"/>
-                <w:lang w:eastAsia="zh-CN"/>
-              </w:rPr>
-              <w:t>(waar het vandaan komt en waar hij heengaat)</w:t>
-            </w:r>
-            <w:r>
-              <w:rPr>
-                <w:rFonts w:ascii="Calibri" w:eastAsia="Times New Roman" w:hAnsi="Calibri" w:cs="Calibri"/>
-                <w:color w:val="000000"/>
-                <w:lang w:eastAsia="zh-CN"/>
-              </w:rPr>
-              <w:t xml:space="preserve"> </w:t>
-            </w:r>
-            <w:proofErr w:type="spellStart"/>
-            <w:r>
-              <w:rPr>
-                <w:rFonts w:ascii="Calibri" w:eastAsia="Times New Roman" w:hAnsi="Calibri" w:cs="Calibri"/>
-                <w:color w:val="000000"/>
-                <w:lang w:eastAsia="zh-CN"/>
-              </w:rPr>
-              <w:t>PDF-bestand</w:t>
-            </w:r>
-            <w:proofErr w:type="spellEnd"/>
-            <w:r>
-              <w:rPr>
-                <w:rFonts w:ascii="Calibri" w:eastAsia="Times New Roman" w:hAnsi="Calibri" w:cs="Calibri"/>
-                <w:color w:val="000000"/>
-                <w:lang w:eastAsia="zh-CN"/>
-              </w:rPr>
-              <w:t xml:space="preserve"> word</w:t>
-            </w:r>
-            <w:r>
-              <w:rPr>
-                <w:rFonts w:ascii="Calibri" w:eastAsia="Times New Roman" w:hAnsi="Calibri" w:cs="Calibri"/>
-                <w:color w:val="000000"/>
-                <w:lang w:eastAsia="zh-CN"/>
-              </w:rPr>
-              <w:t>t</w:t>
-            </w:r>
-            <w:r>
-              <w:rPr>
-                <w:rFonts w:ascii="Calibri" w:eastAsia="Times New Roman" w:hAnsi="Calibri" w:cs="Calibri"/>
-                <w:color w:val="000000"/>
-                <w:lang w:eastAsia="zh-CN"/>
-              </w:rPr>
-              <w:t xml:space="preserve"> nu volledig omgezet naar </w:t>
-            </w:r>
-            <w:proofErr w:type="spellStart"/>
-            <w:r>
-              <w:rPr>
-                <w:rFonts w:ascii="Calibri" w:eastAsia="Times New Roman" w:hAnsi="Calibri" w:cs="Calibri"/>
-                <w:color w:val="000000"/>
-                <w:lang w:eastAsia="zh-CN"/>
-              </w:rPr>
-              <w:t>XML-bestand</w:t>
-            </w:r>
-            <w:proofErr w:type="spellEnd"/>
-            <w:r>
-              <w:rPr>
-                <w:rFonts w:ascii="Calibri" w:eastAsia="Times New Roman" w:hAnsi="Calibri" w:cs="Calibri"/>
-                <w:color w:val="000000"/>
-                <w:lang w:eastAsia="zh-CN"/>
-              </w:rPr>
-              <w:t>.</w:t>
-            </w:r>
-            <w:r>
-              <w:rPr>
-                <w:rFonts w:ascii="Calibri" w:eastAsia="Times New Roman" w:hAnsi="Calibri" w:cs="Calibri"/>
-                <w:color w:val="000000"/>
-                <w:lang w:eastAsia="zh-CN"/>
-              </w:rPr>
-              <w:t xml:space="preserve"> </w:t>
-            </w:r>
           </w:p>
           <w:p>
             <w:pPr>
@@ -3638,25 +3059,7 @@
                 <w:color w:val="000000"/>
                 <w:lang w:eastAsia="zh-CN"/>
               </w:rPr>
-              <w:t xml:space="preserve">. </w:t>
-            </w:r>
-            <w:proofErr w:type="spellStart"/>
-            <w:r>
-              <w:rPr>
-                <w:rFonts w:ascii="Calibri" w:eastAsia="Times New Roman" w:hAnsi="Calibri" w:cs="Calibri"/>
-                <w:color w:val="000000"/>
-                <w:lang w:eastAsia="zh-CN"/>
-              </w:rPr>
-              <w:t>Examenopdrachtomschrijving</w:t>
-            </w:r>
-            <w:proofErr w:type="spellEnd"/>
-            <w:r>
-              <w:rPr>
-                <w:rFonts w:ascii="Calibri" w:eastAsia="Times New Roman" w:hAnsi="Calibri" w:cs="Calibri"/>
-                <w:color w:val="000000"/>
-                <w:lang w:eastAsia="zh-CN"/>
-              </w:rPr>
-              <w:t xml:space="preserve"> verbeterd en opnieuw gestuurd.</w:t>
+              <w:t>. Examenopdrachtomschrijving verbeterd en opnieuw gestuurd.</w:t>
             </w:r>
           </w:p>
           <w:p>
@@ -3824,25 +3227,71 @@
                 <w:color w:val="000000"/>
                 <w:lang w:eastAsia="zh-CN"/>
               </w:rPr>
-              <w:t xml:space="preserve">Eerste prototype begonnen met dat gebruiker meerdere bestanden kan uploaden, en vervolgens zijn eigen </w:t>
-            </w:r>
-            <w:proofErr w:type="spellStart"/>
-            <w:r>
-              <w:rPr>
-                <w:rFonts w:ascii="Calibri" w:eastAsia="Times New Roman" w:hAnsi="Calibri" w:cs="Calibri"/>
-                <w:color w:val="000000"/>
-                <w:lang w:eastAsia="zh-CN"/>
-              </w:rPr>
-              <w:t>path</w:t>
-            </w:r>
-            <w:proofErr w:type="spellEnd"/>
-            <w:r>
-              <w:rPr>
-                <w:rFonts w:ascii="Calibri" w:eastAsia="Times New Roman" w:hAnsi="Calibri" w:cs="Calibri"/>
-                <w:color w:val="000000"/>
-                <w:lang w:eastAsia="zh-CN"/>
-              </w:rPr>
-              <w:t xml:space="preserve"> kan selecteren.</w:t>
+              <w:t>P</w:t>
+            </w:r>
+            <w:r>
+              <w:rPr>
+                <w:rFonts w:ascii="Calibri" w:eastAsia="Times New Roman" w:hAnsi="Calibri" w:cs="Calibri"/>
+                <w:color w:val="000000"/>
+                <w:lang w:eastAsia="zh-CN"/>
+              </w:rPr>
+              <w:t>rototype begonnen</w:t>
+            </w:r>
+            <w:r>
+              <w:rPr>
+                <w:rFonts w:ascii="Calibri" w:eastAsia="Times New Roman" w:hAnsi="Calibri" w:cs="Calibri"/>
+                <w:color w:val="000000"/>
+                <w:lang w:eastAsia="zh-CN"/>
+              </w:rPr>
+              <w:t>(ipv bestanden uploaden naar PDF-bestanden omzetten)</w:t>
+            </w:r>
+            <w:r>
+              <w:rPr>
+                <w:rFonts w:ascii="Calibri" w:eastAsia="Times New Roman" w:hAnsi="Calibri" w:cs="Calibri"/>
+                <w:color w:val="000000"/>
+                <w:lang w:eastAsia="zh-CN"/>
+              </w:rPr>
+              <w:t xml:space="preserve"> </w:t>
+            </w:r>
+            <w:r>
+              <w:rPr>
+                <w:rFonts w:ascii="Calibri" w:eastAsia="Times New Roman" w:hAnsi="Calibri" w:cs="Calibri"/>
+                <w:color w:val="000000"/>
+                <w:lang w:eastAsia="zh-CN"/>
+              </w:rPr>
+              <w:t>met dat gebruiker meerdere bestanden kan</w:t>
+            </w:r>
+            <w:r>
+              <w:rPr>
+                <w:rFonts w:ascii="Calibri" w:eastAsia="Times New Roman" w:hAnsi="Calibri" w:cs="Calibri"/>
+                <w:color w:val="000000"/>
+                <w:lang w:eastAsia="zh-CN"/>
+              </w:rPr>
+              <w:t xml:space="preserve"> opzetten</w:t>
+            </w:r>
+            <w:r>
+              <w:rPr>
+                <w:rFonts w:ascii="Calibri" w:eastAsia="Times New Roman" w:hAnsi="Calibri" w:cs="Calibri"/>
+                <w:color w:val="000000"/>
+                <w:lang w:eastAsia="zh-CN"/>
+              </w:rPr>
+              <w:t>, en vervolgens</w:t>
+            </w:r>
+            <w:r>
+              <w:rPr>
+                <w:rFonts w:ascii="Calibri" w:eastAsia="Times New Roman" w:hAnsi="Calibri" w:cs="Calibri"/>
+                <w:color w:val="000000"/>
+                <w:lang w:eastAsia="zh-CN"/>
+              </w:rPr>
+              <w:t xml:space="preserve"> zijn eigen pad kan selecteren, en dan omzetten naar XML bestanden</w:t>
+            </w:r>
+            <w:r>
+              <w:rPr>
+                <w:rFonts w:ascii="Calibri" w:eastAsia="Times New Roman" w:hAnsi="Calibri" w:cs="Calibri"/>
+                <w:color w:val="000000"/>
+                <w:lang w:eastAsia="zh-CN"/>
+              </w:rPr>
+              <w:t>.</w:t>
             </w:r>
             <w:r>
               <w:rPr>
@@ -3864,7 +3313,13 @@
                 <w:lang w:eastAsia="zh-CN"/>
               </w:rPr>
               <w:lastRenderedPageBreak/>
-              <w:t xml:space="preserve">2. Validatie of </w:t>
+              <w:t xml:space="preserve">2. Validatie </w:t>
+            </w:r>
+            <w:r>
+              <w:rPr>
+                <w:lang w:eastAsia="zh-CN"/>
+              </w:rPr>
+              <w:t xml:space="preserve">op </w:t>
             </w:r>
             <w:r>
               <w:rPr>
@@ -3876,13 +3331,25 @@
               <w:rPr>
                 <w:lang w:eastAsia="zh-CN"/>
               </w:rPr>
-              <w:t xml:space="preserve"> bestanden specifieke </w:t>
-            </w:r>
-            <w:r>
-              <w:rPr>
-                <w:lang w:eastAsia="zh-CN"/>
-              </w:rPr>
-              <w:t>van een hotelketen is.</w:t>
+              <w:t xml:space="preserve"> bestanden </w:t>
+            </w:r>
+            <w:r>
+              <w:rPr>
+                <w:lang w:eastAsia="zh-CN"/>
+              </w:rPr>
+              <w:t>PDF, en</w:t>
+            </w:r>
+            <w:r>
+              <w:rPr>
+                <w:lang w:eastAsia="zh-CN"/>
+              </w:rPr>
+              <w:t>/of van een specifieke hotelketen zijn</w:t>
+            </w:r>
+            <w:r>
+              <w:rPr>
+                <w:lang w:eastAsia="zh-CN"/>
+              </w:rPr>
+              <w:t>.</w:t>
             </w:r>
           </w:p>
         </w:tc>
@@ -12727,15 +12194,6 @@
 </file>
 
 <file path=customXml/item1.xml><?xml version="1.0" encoding="utf-8"?>
-<?mso-contentType ?>
-<FormTemplates xmlns="http://schemas.microsoft.com/sharepoint/v3/contenttype/forms">
-  <Display>DocumentLibraryForm</Display>
-  <Edit>DocumentLibraryForm</Edit>
-  <New>DocumentLibraryForm</New>
-</FormTemplates>
-</file>
-
-<file path=customXml/item2.xml><?xml version="1.0" encoding="utf-8"?>
 <ct:contentTypeSchema xmlns:ct="http://schemas.microsoft.com/office/2006/metadata/contentType" xmlns:ma="http://schemas.microsoft.com/office/2006/metadata/properties/metaAttributes" ct:_="" ma:_="" ma:contentTypeName="Document" ma:contentTypeID="0x010100D2745451F3B2044898A30ACD4533A9CC" ma:contentTypeVersion="33" ma:contentTypeDescription="Een nieuw document maken." ma:contentTypeScope="" ma:versionID="767d9f31b994214e3a68b222f599d6f8">
   <xsd:schema xmlns:xsd="http://www.w3.org/2001/XMLSchema" xmlns:xs="http://www.w3.org/2001/XMLSchema" xmlns:p="http://schemas.microsoft.com/office/2006/metadata/properties" xmlns:ns2="6cbd6682-8700-4380-a704-874541bb10f2" xmlns:ns3="923f7a5a-c3ea-4cdd-a6d3-9a61a1c3f194" targetNamespace="http://schemas.microsoft.com/office/2006/metadata/properties" ma:root="true" ma:fieldsID="1ef1fa2fe033d0da28f922b8477d45fc" ns2:_="" ns3:_="">
     <xsd:import namespace="6cbd6682-8700-4380-a704-874541bb10f2"/>
@@ -13140,7 +12598,20 @@
 </ct:contentTypeSchema>
 </file>
 
+<file path=customXml/item2.xml><?xml version="1.0" encoding="utf-8"?>
+<?mso-contentType ?>
+<FormTemplates xmlns="http://schemas.microsoft.com/sharepoint/v3/contenttype/forms">
+  <Display>DocumentLibraryForm</Display>
+  <Edit>DocumentLibraryForm</Edit>
+  <New>DocumentLibraryForm</New>
+</FormTemplates>
+</file>
+
 <file path=customXml/item3.xml><?xml version="1.0" encoding="utf-8"?>
+<b:Sources xmlns:b="http://schemas.openxmlformats.org/officeDocument/2006/bibliography" xmlns="http://schemas.openxmlformats.org/officeDocument/2006/bibliography" SelectedStyle="\APASixthEditionOfficeOnline.xsl" StyleName="APA" Version="6"/>
+</file>
+
+<file path=customXml/item4.xml><?xml version="1.0" encoding="utf-8"?>
 <p:properties xmlns:p="http://schemas.microsoft.com/office/2006/metadata/properties" xmlns:xsi="http://www.w3.org/2001/XMLSchema-instance" xmlns:pc="http://schemas.microsoft.com/office/infopath/2007/PartnerControls">
   <documentManagement>
     <Math_Settings xmlns="6cbd6682-8700-4380-a704-874541bb10f2" xsi:nil="true"/>
@@ -13196,19 +12667,7 @@
 </p:properties>
 </file>
 
-<file path=customXml/item4.xml><?xml version="1.0" encoding="utf-8"?>
-<b:Sources xmlns:b="http://schemas.openxmlformats.org/officeDocument/2006/bibliography" xmlns="http://schemas.openxmlformats.org/officeDocument/2006/bibliography" SelectedStyle="\APASixthEditionOfficeOnline.xsl" StyleName="APA" Version="6"/>
-</file>
-
 <file path=customXml/itemProps1.xml><?xml version="1.0" encoding="utf-8"?>
-<ds:datastoreItem xmlns:ds="http://schemas.openxmlformats.org/officeDocument/2006/customXml" ds:itemID="{09293AD8-5A99-4C06-A3A4-50D55DCC821D}">
-  <ds:schemaRefs>
-    <ds:schemaRef ds:uri="http://schemas.microsoft.com/sharepoint/v3/contenttype/forms"/>
-  </ds:schemaRefs>
-</ds:datastoreItem>
-</file>
-
-<file path=customXml/itemProps2.xml><?xml version="1.0" encoding="utf-8"?>
 <ds:datastoreItem xmlns:ds="http://schemas.openxmlformats.org/officeDocument/2006/customXml" ds:itemID="{DA4F5861-0F52-454A-9959-786AB1474437}">
   <ds:schemaRefs>
     <ds:schemaRef ds:uri="http://schemas.microsoft.com/office/2006/metadata/contentType"/>
@@ -13227,7 +12686,23 @@
 </ds:datastoreItem>
 </file>
 
+<file path=customXml/itemProps2.xml><?xml version="1.0" encoding="utf-8"?>
+<ds:datastoreItem xmlns:ds="http://schemas.openxmlformats.org/officeDocument/2006/customXml" ds:itemID="{09293AD8-5A99-4C06-A3A4-50D55DCC821D}">
+  <ds:schemaRefs>
+    <ds:schemaRef ds:uri="http://schemas.microsoft.com/sharepoint/v3/contenttype/forms"/>
+  </ds:schemaRefs>
+</ds:datastoreItem>
+</file>
+
 <file path=customXml/itemProps3.xml><?xml version="1.0" encoding="utf-8"?>
+<ds:datastoreItem xmlns:ds="http://schemas.openxmlformats.org/officeDocument/2006/customXml" ds:itemID="{F70C0343-90DE-49D6-9E4C-3DF5BC6F1CF7}">
+  <ds:schemaRefs>
+    <ds:schemaRef ds:uri="http://schemas.openxmlformats.org/officeDocument/2006/bibliography"/>
+  </ds:schemaRefs>
+</ds:datastoreItem>
+</file>
+
+<file path=customXml/itemProps4.xml><?xml version="1.0" encoding="utf-8"?>
 <ds:datastoreItem xmlns:ds="http://schemas.openxmlformats.org/officeDocument/2006/customXml" ds:itemID="{A003E85C-9BC5-40B3-9B0F-8EA9B0C69BD6}">
   <ds:schemaRefs>
     <ds:schemaRef ds:uri="http://schemas.microsoft.com/office/2006/metadata/properties"/>
@@ -13236,12 +12711,4 @@
     <ds:schemaRef ds:uri="923f7a5a-c3ea-4cdd-a6d3-9a61a1c3f194"/>
   </ds:schemaRefs>
 </ds:datastoreItem>
-</file>
-
-<file path=customXml/itemProps4.xml><?xml version="1.0" encoding="utf-8"?>
-<ds:datastoreItem xmlns:ds="http://schemas.openxmlformats.org/officeDocument/2006/customXml" ds:itemID="{F70C0343-90DE-49D6-9E4C-3DF5BC6F1CF7}">
-  <ds:schemaRefs>
-    <ds:schemaRef ds:uri="http://schemas.openxmlformats.org/officeDocument/2006/bibliography"/>
-  </ds:schemaRefs>
-</ds:datastoreItem>
 </file>
</xml_diff>

<commit_message>
drag and drop ook klaar.
</commit_message>
<xml_diff>
--- a/PvB SD/08 Logboek/Logboek kandidaat FP.docx
+++ b/PvB SD/08 Logboek/Logboek kandidaat FP.docx
@@ -3352,6 +3352,31 @@
               <w:t>.</w:t>
             </w:r>
           </w:p>
+          <w:p>
+            <w:pPr>
+              <w:rPr>
+                <w:lang w:eastAsia="zh-CN"/>
+              </w:rPr>
+            </w:pPr>
+            <w:r>
+              <w:rPr>
+                <w:lang w:eastAsia="zh-CN"/>
+              </w:rPr>
+              <w:t xml:space="preserve">3. Drag and Drop, was bij de eerste opwarmopdracht niet helemaal gelukt, dus </w:t>
+            </w:r>
+            <w:r>
+              <w:rPr>
+                <w:lang w:eastAsia="zh-CN"/>
+              </w:rPr>
+              <w:t>hiermee bezig geweest</w:t>
+            </w:r>
+            <w:r>
+              <w:rPr>
+                <w:lang w:eastAsia="zh-CN"/>
+              </w:rPr>
+              <w:t>.</w:t>
+            </w:r>
+          </w:p>
         </w:tc>
         <w:tc>
           <w:tcPr>
@@ -8583,6 +8608,7 @@
                 <w:color w:val="000000"/>
                 <w:lang w:eastAsia="zh-CN"/>
               </w:rPr>
+              <w:lastRenderedPageBreak/>
               <w:t>17</w:t>
             </w:r>
             <w:r>

</xml_diff>

<commit_message>
het luisteren naar een map
</commit_message>
<xml_diff>
--- a/PvB SD/08 Logboek/Logboek kandidaat FP.docx
+++ b/PvB SD/08 Logboek/Logboek kandidaat FP.docx
@@ -3377,6 +3377,25 @@
               <w:t>.</w:t>
             </w:r>
           </w:p>
+          <w:p>
+            <w:pPr>
+              <w:rPr>
+                <w:lang w:eastAsia="zh-CN"/>
+              </w:rPr>
+            </w:pPr>
+            <w:r>
+              <w:rPr>
+                <w:lang w:eastAsia="zh-CN"/>
+              </w:rPr>
+              <w:t xml:space="preserve">4. </w:t>
+            </w:r>
+            <w:r>
+              <w:rPr>
+                <w:lang w:eastAsia="zh-CN"/>
+              </w:rPr>
+              <w:t>Begonnen met FileSystemWatcher, het is een class waar ik kan gebruikmaken voor het luisteren naar een map</w:t>
+            </w:r>
+          </w:p>
         </w:tc>
         <w:tc>
           <w:tcPr>
@@ -8316,6 +8335,7 @@
                 <w:color w:val="000000"/>
                 <w:lang w:eastAsia="zh-CN"/>
               </w:rPr>
+              <w:lastRenderedPageBreak/>
               <w:t>15-4</w:t>
             </w:r>
             <w:r>
@@ -8608,7 +8628,6 @@
                 <w:color w:val="000000"/>
                 <w:lang w:eastAsia="zh-CN"/>
               </w:rPr>
-              <w:lastRenderedPageBreak/>
               <w:t>17</w:t>
             </w:r>
             <w:r>
@@ -12220,6 +12239,75 @@
 </file>
 
 <file path=customXml/item1.xml><?xml version="1.0" encoding="utf-8"?>
+<p:properties xmlns:p="http://schemas.microsoft.com/office/2006/metadata/properties" xmlns:xsi="http://www.w3.org/2001/XMLSchema-instance" xmlns:pc="http://schemas.microsoft.com/office/infopath/2007/PartnerControls">
+  <documentManagement>
+    <Math_Settings xmlns="6cbd6682-8700-4380-a704-874541bb10f2" xsi:nil="true"/>
+    <Self_Registration_Enabled xmlns="6cbd6682-8700-4380-a704-874541bb10f2" xsi:nil="true"/>
+    <Invited_Teachers xmlns="6cbd6682-8700-4380-a704-874541bb10f2" xsi:nil="true"/>
+    <IsNotebookLocked xmlns="6cbd6682-8700-4380-a704-874541bb10f2" xsi:nil="true"/>
+    <Templates xmlns="6cbd6682-8700-4380-a704-874541bb10f2" xsi:nil="true"/>
+    <Students xmlns="6cbd6682-8700-4380-a704-874541bb10f2">
+      <UserInfo>
+        <DisplayName/>
+        <AccountId xsi:nil="true"/>
+        <AccountType/>
+      </UserInfo>
+    </Students>
+    <LMS_Mappings xmlns="6cbd6682-8700-4380-a704-874541bb10f2" xsi:nil="true"/>
+    <NotebookType xmlns="6cbd6682-8700-4380-a704-874541bb10f2" xsi:nil="true"/>
+    <Teachers xmlns="6cbd6682-8700-4380-a704-874541bb10f2">
+      <UserInfo>
+        <DisplayName/>
+        <AccountId xsi:nil="true"/>
+        <AccountType/>
+      </UserInfo>
+    </Teachers>
+    <Student_Groups xmlns="6cbd6682-8700-4380-a704-874541bb10f2">
+      <UserInfo>
+        <DisplayName/>
+        <AccountId xsi:nil="true"/>
+        <AccountType/>
+      </UserInfo>
+    </Student_Groups>
+    <AppVersion xmlns="6cbd6682-8700-4380-a704-874541bb10f2" xsi:nil="true"/>
+    <Has_Teacher_Only_SectionGroup xmlns="6cbd6682-8700-4380-a704-874541bb10f2" xsi:nil="true"/>
+    <TaxCatchAll xmlns="923f7a5a-c3ea-4cdd-a6d3-9a61a1c3f194" xsi:nil="true"/>
+    <Owner xmlns="6cbd6682-8700-4380-a704-874541bb10f2">
+      <UserInfo>
+        <DisplayName/>
+        <AccountId xsi:nil="true"/>
+        <AccountType/>
+      </UserInfo>
+    </Owner>
+    <Distribution_Groups xmlns="6cbd6682-8700-4380-a704-874541bb10f2" xsi:nil="true"/>
+    <lcf76f155ced4ddcb4097134ff3c332f xmlns="6cbd6682-8700-4380-a704-874541bb10f2">
+      <Terms xmlns="http://schemas.microsoft.com/office/infopath/2007/PartnerControls"/>
+    </lcf76f155ced4ddcb4097134ff3c332f>
+    <FolderType xmlns="6cbd6682-8700-4380-a704-874541bb10f2" xsi:nil="true"/>
+    <CultureName xmlns="6cbd6682-8700-4380-a704-874541bb10f2" xsi:nil="true"/>
+    <TeamsChannelId xmlns="6cbd6682-8700-4380-a704-874541bb10f2" xsi:nil="true"/>
+    <Invited_Students xmlns="6cbd6682-8700-4380-a704-874541bb10f2" xsi:nil="true"/>
+    <DefaultSectionNames xmlns="6cbd6682-8700-4380-a704-874541bb10f2" xsi:nil="true"/>
+    <Is_Collaboration_Space_Locked xmlns="6cbd6682-8700-4380-a704-874541bb10f2" xsi:nil="true"/>
+    <Teams_Channel_Section_Location xmlns="6cbd6682-8700-4380-a704-874541bb10f2" xsi:nil="true"/>
+  </documentManagement>
+</p:properties>
+</file>
+
+<file path=customXml/item2.xml><?xml version="1.0" encoding="utf-8"?>
+<b:Sources xmlns:b="http://schemas.openxmlformats.org/officeDocument/2006/bibliography" xmlns="http://schemas.openxmlformats.org/officeDocument/2006/bibliography" SelectedStyle="\APASixthEditionOfficeOnline.xsl" StyleName="APA" Version="6"/>
+</file>
+
+<file path=customXml/item3.xml><?xml version="1.0" encoding="utf-8"?>
+<?mso-contentType ?>
+<FormTemplates xmlns="http://schemas.microsoft.com/sharepoint/v3/contenttype/forms">
+  <Display>DocumentLibraryForm</Display>
+  <Edit>DocumentLibraryForm</Edit>
+  <New>DocumentLibraryForm</New>
+</FormTemplates>
+</file>
+
+<file path=customXml/item4.xml><?xml version="1.0" encoding="utf-8"?>
 <ct:contentTypeSchema xmlns:ct="http://schemas.microsoft.com/office/2006/metadata/contentType" xmlns:ma="http://schemas.microsoft.com/office/2006/metadata/properties/metaAttributes" ct:_="" ma:_="" ma:contentTypeName="Document" ma:contentTypeID="0x010100D2745451F3B2044898A30ACD4533A9CC" ma:contentTypeVersion="33" ma:contentTypeDescription="Een nieuw document maken." ma:contentTypeScope="" ma:versionID="767d9f31b994214e3a68b222f599d6f8">
   <xsd:schema xmlns:xsd="http://www.w3.org/2001/XMLSchema" xmlns:xs="http://www.w3.org/2001/XMLSchema" xmlns:p="http://schemas.microsoft.com/office/2006/metadata/properties" xmlns:ns2="6cbd6682-8700-4380-a704-874541bb10f2" xmlns:ns3="923f7a5a-c3ea-4cdd-a6d3-9a61a1c3f194" targetNamespace="http://schemas.microsoft.com/office/2006/metadata/properties" ma:root="true" ma:fieldsID="1ef1fa2fe033d0da28f922b8477d45fc" ns2:_="" ns3:_="">
     <xsd:import namespace="6cbd6682-8700-4380-a704-874541bb10f2"/>
@@ -12624,76 +12712,34 @@
 </ct:contentTypeSchema>
 </file>
 
-<file path=customXml/item2.xml><?xml version="1.0" encoding="utf-8"?>
-<?mso-contentType ?>
-<FormTemplates xmlns="http://schemas.microsoft.com/sharepoint/v3/contenttype/forms">
-  <Display>DocumentLibraryForm</Display>
-  <Edit>DocumentLibraryForm</Edit>
-  <New>DocumentLibraryForm</New>
-</FormTemplates>
+<file path=customXml/itemProps1.xml><?xml version="1.0" encoding="utf-8"?>
+<ds:datastoreItem xmlns:ds="http://schemas.openxmlformats.org/officeDocument/2006/customXml" ds:itemID="{A003E85C-9BC5-40B3-9B0F-8EA9B0C69BD6}">
+  <ds:schemaRefs>
+    <ds:schemaRef ds:uri="http://schemas.microsoft.com/office/2006/metadata/properties"/>
+    <ds:schemaRef ds:uri="http://schemas.microsoft.com/office/infopath/2007/PartnerControls"/>
+    <ds:schemaRef ds:uri="6cbd6682-8700-4380-a704-874541bb10f2"/>
+    <ds:schemaRef ds:uri="923f7a5a-c3ea-4cdd-a6d3-9a61a1c3f194"/>
+  </ds:schemaRefs>
+</ds:datastoreItem>
 </file>
 
-<file path=customXml/item3.xml><?xml version="1.0" encoding="utf-8"?>
-<b:Sources xmlns:b="http://schemas.openxmlformats.org/officeDocument/2006/bibliography" xmlns="http://schemas.openxmlformats.org/officeDocument/2006/bibliography" SelectedStyle="\APASixthEditionOfficeOnline.xsl" StyleName="APA" Version="6"/>
+<file path=customXml/itemProps2.xml><?xml version="1.0" encoding="utf-8"?>
+<ds:datastoreItem xmlns:ds="http://schemas.openxmlformats.org/officeDocument/2006/customXml" ds:itemID="{F70C0343-90DE-49D6-9E4C-3DF5BC6F1CF7}">
+  <ds:schemaRefs>
+    <ds:schemaRef ds:uri="http://schemas.openxmlformats.org/officeDocument/2006/bibliography"/>
+  </ds:schemaRefs>
+</ds:datastoreItem>
 </file>
 
-<file path=customXml/item4.xml><?xml version="1.0" encoding="utf-8"?>
-<p:properties xmlns:p="http://schemas.microsoft.com/office/2006/metadata/properties" xmlns:xsi="http://www.w3.org/2001/XMLSchema-instance" xmlns:pc="http://schemas.microsoft.com/office/infopath/2007/PartnerControls">
-  <documentManagement>
-    <Math_Settings xmlns="6cbd6682-8700-4380-a704-874541bb10f2" xsi:nil="true"/>
-    <Self_Registration_Enabled xmlns="6cbd6682-8700-4380-a704-874541bb10f2" xsi:nil="true"/>
-    <Invited_Teachers xmlns="6cbd6682-8700-4380-a704-874541bb10f2" xsi:nil="true"/>
-    <IsNotebookLocked xmlns="6cbd6682-8700-4380-a704-874541bb10f2" xsi:nil="true"/>
-    <Templates xmlns="6cbd6682-8700-4380-a704-874541bb10f2" xsi:nil="true"/>
-    <Students xmlns="6cbd6682-8700-4380-a704-874541bb10f2">
-      <UserInfo>
-        <DisplayName/>
-        <AccountId xsi:nil="true"/>
-        <AccountType/>
-      </UserInfo>
-    </Students>
-    <LMS_Mappings xmlns="6cbd6682-8700-4380-a704-874541bb10f2" xsi:nil="true"/>
-    <NotebookType xmlns="6cbd6682-8700-4380-a704-874541bb10f2" xsi:nil="true"/>
-    <Teachers xmlns="6cbd6682-8700-4380-a704-874541bb10f2">
-      <UserInfo>
-        <DisplayName/>
-        <AccountId xsi:nil="true"/>
-        <AccountType/>
-      </UserInfo>
-    </Teachers>
-    <Student_Groups xmlns="6cbd6682-8700-4380-a704-874541bb10f2">
-      <UserInfo>
-        <DisplayName/>
-        <AccountId xsi:nil="true"/>
-        <AccountType/>
-      </UserInfo>
-    </Student_Groups>
-    <AppVersion xmlns="6cbd6682-8700-4380-a704-874541bb10f2" xsi:nil="true"/>
-    <Has_Teacher_Only_SectionGroup xmlns="6cbd6682-8700-4380-a704-874541bb10f2" xsi:nil="true"/>
-    <TaxCatchAll xmlns="923f7a5a-c3ea-4cdd-a6d3-9a61a1c3f194" xsi:nil="true"/>
-    <Owner xmlns="6cbd6682-8700-4380-a704-874541bb10f2">
-      <UserInfo>
-        <DisplayName/>
-        <AccountId xsi:nil="true"/>
-        <AccountType/>
-      </UserInfo>
-    </Owner>
-    <Distribution_Groups xmlns="6cbd6682-8700-4380-a704-874541bb10f2" xsi:nil="true"/>
-    <lcf76f155ced4ddcb4097134ff3c332f xmlns="6cbd6682-8700-4380-a704-874541bb10f2">
-      <Terms xmlns="http://schemas.microsoft.com/office/infopath/2007/PartnerControls"/>
-    </lcf76f155ced4ddcb4097134ff3c332f>
-    <FolderType xmlns="6cbd6682-8700-4380-a704-874541bb10f2" xsi:nil="true"/>
-    <CultureName xmlns="6cbd6682-8700-4380-a704-874541bb10f2" xsi:nil="true"/>
-    <TeamsChannelId xmlns="6cbd6682-8700-4380-a704-874541bb10f2" xsi:nil="true"/>
-    <Invited_Students xmlns="6cbd6682-8700-4380-a704-874541bb10f2" xsi:nil="true"/>
-    <DefaultSectionNames xmlns="6cbd6682-8700-4380-a704-874541bb10f2" xsi:nil="true"/>
-    <Is_Collaboration_Space_Locked xmlns="6cbd6682-8700-4380-a704-874541bb10f2" xsi:nil="true"/>
-    <Teams_Channel_Section_Location xmlns="6cbd6682-8700-4380-a704-874541bb10f2" xsi:nil="true"/>
-  </documentManagement>
-</p:properties>
+<file path=customXml/itemProps3.xml><?xml version="1.0" encoding="utf-8"?>
+<ds:datastoreItem xmlns:ds="http://schemas.openxmlformats.org/officeDocument/2006/customXml" ds:itemID="{09293AD8-5A99-4C06-A3A4-50D55DCC821D}">
+  <ds:schemaRefs>
+    <ds:schemaRef ds:uri="http://schemas.microsoft.com/sharepoint/v3/contenttype/forms"/>
+  </ds:schemaRefs>
+</ds:datastoreItem>
 </file>
 
-<file path=customXml/itemProps1.xml><?xml version="1.0" encoding="utf-8"?>
+<file path=customXml/itemProps4.xml><?xml version="1.0" encoding="utf-8"?>
 <ds:datastoreItem xmlns:ds="http://schemas.openxmlformats.org/officeDocument/2006/customXml" ds:itemID="{DA4F5861-0F52-454A-9959-786AB1474437}">
   <ds:schemaRefs>
     <ds:schemaRef ds:uri="http://schemas.microsoft.com/office/2006/metadata/contentType"/>
@@ -12710,31 +12756,4 @@
     <ds:schemaRef ds:uri="http://schemas.microsoft.com/internal/obd"/>
   </ds:schemaRefs>
 </ds:datastoreItem>
-</file>
-
-<file path=customXml/itemProps2.xml><?xml version="1.0" encoding="utf-8"?>
-<ds:datastoreItem xmlns:ds="http://schemas.openxmlformats.org/officeDocument/2006/customXml" ds:itemID="{09293AD8-5A99-4C06-A3A4-50D55DCC821D}">
-  <ds:schemaRefs>
-    <ds:schemaRef ds:uri="http://schemas.microsoft.com/sharepoint/v3/contenttype/forms"/>
-  </ds:schemaRefs>
-</ds:datastoreItem>
-</file>
-
-<file path=customXml/itemProps3.xml><?xml version="1.0" encoding="utf-8"?>
-<ds:datastoreItem xmlns:ds="http://schemas.openxmlformats.org/officeDocument/2006/customXml" ds:itemID="{F70C0343-90DE-49D6-9E4C-3DF5BC6F1CF7}">
-  <ds:schemaRefs>
-    <ds:schemaRef ds:uri="http://schemas.openxmlformats.org/officeDocument/2006/bibliography"/>
-  </ds:schemaRefs>
-</ds:datastoreItem>
-</file>
-
-<file path=customXml/itemProps4.xml><?xml version="1.0" encoding="utf-8"?>
-<ds:datastoreItem xmlns:ds="http://schemas.openxmlformats.org/officeDocument/2006/customXml" ds:itemID="{A003E85C-9BC5-40B3-9B0F-8EA9B0C69BD6}">
-  <ds:schemaRefs>
-    <ds:schemaRef ds:uri="http://schemas.microsoft.com/office/2006/metadata/properties"/>
-    <ds:schemaRef ds:uri="http://schemas.microsoft.com/office/infopath/2007/PartnerControls"/>
-    <ds:schemaRef ds:uri="6cbd6682-8700-4380-a704-874541bb10f2"/>
-    <ds:schemaRef ds:uri="923f7a5a-c3ea-4cdd-a6d3-9a61a1c3f194"/>
-  </ds:schemaRefs>
-</ds:datastoreItem>
 </file>
</xml_diff>

<commit_message>
alleen nog als je tijdens het runnen de pad verandert, werkt het niet
</commit_message>
<xml_diff>
--- a/PvB SD/08 Logboek/Logboek kandidaat FP.docx
+++ b/PvB SD/08 Logboek/Logboek kandidaat FP.docx
@@ -308,13 +308,8 @@
             <w:tcW w:w="7087" w:type="dxa"/>
           </w:tcPr>
           <w:p>
-            <w:proofErr w:type="spellStart"/>
-            <w:r>
-              <w:t>Prodist</w:t>
-            </w:r>
-            <w:proofErr w:type="spellEnd"/>
-            <w:r>
-              <w:t xml:space="preserve"> Software B.V.</w:t>
+            <w:r>
+              <w:t>Prodist Software B.V.</w:t>
             </w:r>
           </w:p>
         </w:tc>
@@ -607,61 +602,7 @@
                 <w:color w:val="000000"/>
                 <w:lang w:eastAsia="zh-CN"/>
               </w:rPr>
-              <w:t xml:space="preserve">Op de eerste dag iedereen leren kennen, en wat uitleg gekregen van bijvoorbeeld hoe het bedrijf is ontstaan, wat de examenopdracht kunnen zijn, etc. Kreeg een opwarmopdracht om met </w:t>
-            </w:r>
-            <w:proofErr w:type="spellStart"/>
-            <w:r>
-              <w:rPr>
-                <w:rFonts w:ascii="Calibri" w:eastAsia="Times New Roman" w:hAnsi="Calibri" w:cs="Calibri"/>
-                <w:color w:val="000000"/>
-                <w:lang w:eastAsia="zh-CN"/>
-              </w:rPr>
-              <w:t>framework</w:t>
-            </w:r>
-            <w:proofErr w:type="spellEnd"/>
-            <w:r>
-              <w:rPr>
-                <w:rFonts w:ascii="Calibri" w:eastAsia="Times New Roman" w:hAnsi="Calibri" w:cs="Calibri"/>
-                <w:color w:val="000000"/>
-                <w:lang w:eastAsia="zh-CN"/>
-              </w:rPr>
-              <w:t xml:space="preserve"> ‘</w:t>
-            </w:r>
-            <w:proofErr w:type="spellStart"/>
-            <w:r>
-              <w:rPr>
-                <w:rFonts w:ascii="Calibri" w:eastAsia="Times New Roman" w:hAnsi="Calibri" w:cs="Calibri"/>
-                <w:color w:val="000000"/>
-                <w:lang w:eastAsia="zh-CN"/>
-              </w:rPr>
-              <w:t>Blazor</w:t>
-            </w:r>
-            <w:proofErr w:type="spellEnd"/>
-            <w:r>
-              <w:rPr>
-                <w:rFonts w:ascii="Calibri" w:eastAsia="Times New Roman" w:hAnsi="Calibri" w:cs="Calibri"/>
-                <w:color w:val="000000"/>
-                <w:lang w:eastAsia="zh-CN"/>
-              </w:rPr>
-              <w:t xml:space="preserve">’ te beginnen, moet een webpagina waar ik een bestand kan uploaden, en dan uploadt hij naar een specifieke map. Dus ben ik daar de hele dag </w:t>
-            </w:r>
-            <w:proofErr w:type="spellStart"/>
-            <w:r>
-              <w:rPr>
-                <w:rFonts w:ascii="Calibri" w:eastAsia="Times New Roman" w:hAnsi="Calibri" w:cs="Calibri"/>
-                <w:color w:val="000000"/>
-                <w:lang w:eastAsia="zh-CN"/>
-              </w:rPr>
-              <w:t>beziggeweest</w:t>
-            </w:r>
-            <w:proofErr w:type="spellEnd"/>
-            <w:r>
-              <w:rPr>
-                <w:rFonts w:ascii="Calibri" w:eastAsia="Times New Roman" w:hAnsi="Calibri" w:cs="Calibri"/>
-                <w:color w:val="000000"/>
-                <w:lang w:eastAsia="zh-CN"/>
-              </w:rPr>
-              <w:t>.</w:t>
+              <w:t>Op de eerste dag iedereen leren kennen, en wat uitleg gekregen van bijvoorbeeld hoe het bedrijf is ontstaan, wat de examenopdracht kunnen zijn, etc. Kreeg een opwarmopdracht om met framework ‘Blazor’ te beginnen, moet een webpagina waar ik een bestand kan uploaden, en dan uploadt hij naar een specifieke map. Dus ben ik daar de hele dag beziggeweest.</w:t>
             </w:r>
           </w:p>
         </w:tc>
@@ -790,113 +731,13 @@
                 <w:lang w:eastAsia="zh-CN"/>
               </w:rPr>
             </w:pPr>
-            <w:proofErr w:type="spellStart"/>
-            <w:r>
-              <w:rPr>
-                <w:rFonts w:ascii="Calibri" w:eastAsia="Times New Roman" w:hAnsi="Calibri" w:cs="Calibri"/>
-                <w:color w:val="000000"/>
-                <w:lang w:eastAsia="zh-CN"/>
-              </w:rPr>
-              <w:t>Blazor</w:t>
-            </w:r>
-            <w:proofErr w:type="spellEnd"/>
-            <w:r>
-              <w:rPr>
-                <w:rFonts w:ascii="Calibri" w:eastAsia="Times New Roman" w:hAnsi="Calibri" w:cs="Calibri"/>
-                <w:color w:val="000000"/>
-                <w:lang w:eastAsia="zh-CN"/>
-              </w:rPr>
-              <w:t xml:space="preserve"> webapplicatie klaar, hij gaat alle bestanden uploaden naar een map. Maar word gevraagd om </w:t>
-            </w:r>
-            <w:proofErr w:type="spellStart"/>
-            <w:r>
-              <w:rPr>
-                <w:rFonts w:ascii="Calibri" w:eastAsia="Times New Roman" w:hAnsi="Calibri" w:cs="Calibri"/>
-                <w:color w:val="000000"/>
-                <w:lang w:eastAsia="zh-CN"/>
-              </w:rPr>
-              <w:t>Blazor</w:t>
-            </w:r>
-            <w:proofErr w:type="spellEnd"/>
-            <w:r>
-              <w:rPr>
-                <w:rFonts w:ascii="Calibri" w:eastAsia="Times New Roman" w:hAnsi="Calibri" w:cs="Calibri"/>
-                <w:color w:val="000000"/>
-                <w:lang w:eastAsia="zh-CN"/>
-              </w:rPr>
-              <w:t xml:space="preserve"> in </w:t>
-            </w:r>
-            <w:proofErr w:type="spellStart"/>
-            <w:r>
-              <w:rPr>
-                <w:rFonts w:ascii="Calibri" w:eastAsia="Times New Roman" w:hAnsi="Calibri" w:cs="Calibri"/>
-                <w:color w:val="000000"/>
-                <w:lang w:eastAsia="zh-CN"/>
-              </w:rPr>
-              <w:t>windows</w:t>
-            </w:r>
-            <w:proofErr w:type="spellEnd"/>
-            <w:r>
-              <w:rPr>
-                <w:rFonts w:ascii="Calibri" w:eastAsia="Times New Roman" w:hAnsi="Calibri" w:cs="Calibri"/>
-                <w:color w:val="000000"/>
-                <w:lang w:eastAsia="zh-CN"/>
-              </w:rPr>
-              <w:t xml:space="preserve"> </w:t>
-            </w:r>
-            <w:proofErr w:type="spellStart"/>
-            <w:r>
-              <w:rPr>
-                <w:rFonts w:ascii="Calibri" w:eastAsia="Times New Roman" w:hAnsi="Calibri" w:cs="Calibri"/>
-                <w:color w:val="000000"/>
-                <w:lang w:eastAsia="zh-CN"/>
-              </w:rPr>
-              <w:t>forms</w:t>
-            </w:r>
-            <w:proofErr w:type="spellEnd"/>
-            <w:r>
-              <w:rPr>
-                <w:rFonts w:ascii="Calibri" w:eastAsia="Times New Roman" w:hAnsi="Calibri" w:cs="Calibri"/>
-                <w:color w:val="000000"/>
-                <w:lang w:eastAsia="zh-CN"/>
-              </w:rPr>
-              <w:t xml:space="preserve"> te verwerken, ben de hele dag </w:t>
-            </w:r>
-            <w:proofErr w:type="spellStart"/>
-            <w:r>
-              <w:rPr>
-                <w:rFonts w:ascii="Calibri" w:eastAsia="Times New Roman" w:hAnsi="Calibri" w:cs="Calibri"/>
-                <w:color w:val="000000"/>
-                <w:lang w:eastAsia="zh-CN"/>
-              </w:rPr>
-              <w:t>meebezig</w:t>
-            </w:r>
-            <w:proofErr w:type="spellEnd"/>
-            <w:r>
-              <w:rPr>
-                <w:rFonts w:ascii="Calibri" w:eastAsia="Times New Roman" w:hAnsi="Calibri" w:cs="Calibri"/>
-                <w:color w:val="000000"/>
-                <w:lang w:eastAsia="zh-CN"/>
-              </w:rPr>
-              <w:t xml:space="preserve"> geweest. Maar je kan niet een eigen pad te selecteren. Het is op dit moment nog </w:t>
-            </w:r>
-            <w:proofErr w:type="spellStart"/>
-            <w:r>
-              <w:rPr>
-                <w:rFonts w:ascii="Calibri" w:eastAsia="Times New Roman" w:hAnsi="Calibri" w:cs="Calibri"/>
-                <w:color w:val="000000"/>
-                <w:lang w:eastAsia="zh-CN"/>
-              </w:rPr>
-              <w:t>hardcoded</w:t>
-            </w:r>
-            <w:proofErr w:type="spellEnd"/>
-            <w:r>
-              <w:rPr>
-                <w:rFonts w:ascii="Calibri" w:eastAsia="Times New Roman" w:hAnsi="Calibri" w:cs="Calibri"/>
-                <w:color w:val="000000"/>
-                <w:lang w:eastAsia="zh-CN"/>
-              </w:rPr>
-              <w:t>.</w:t>
+            <w:r>
+              <w:rPr>
+                <w:rFonts w:ascii="Calibri" w:eastAsia="Times New Roman" w:hAnsi="Calibri" w:cs="Calibri"/>
+                <w:color w:val="000000"/>
+                <w:lang w:eastAsia="zh-CN"/>
+              </w:rPr>
+              <w:t>Blazor webapplicatie klaar, hij gaat alle bestanden uploaden naar een map. Maar word gevraagd om Blazor in windows forms te verwerken, ben de hele dag meebezig geweest. Maar je kan niet een eigen pad te selecteren. Het is op dit moment nog hardcoded.</w:t>
             </w:r>
           </w:p>
         </w:tc>
@@ -1031,43 +872,7 @@
                 <w:color w:val="000000"/>
                 <w:lang w:eastAsia="zh-CN"/>
               </w:rPr>
-              <w:t xml:space="preserve">Windows </w:t>
-            </w:r>
-            <w:proofErr w:type="spellStart"/>
-            <w:r>
-              <w:rPr>
-                <w:rFonts w:ascii="Calibri" w:eastAsia="Times New Roman" w:hAnsi="Calibri" w:cs="Calibri"/>
-                <w:color w:val="000000"/>
-                <w:lang w:eastAsia="zh-CN"/>
-              </w:rPr>
-              <w:t>forms</w:t>
-            </w:r>
-            <w:proofErr w:type="spellEnd"/>
-            <w:r>
-              <w:rPr>
-                <w:rFonts w:ascii="Calibri" w:eastAsia="Times New Roman" w:hAnsi="Calibri" w:cs="Calibri"/>
-                <w:color w:val="000000"/>
-                <w:lang w:eastAsia="zh-CN"/>
-              </w:rPr>
-              <w:t xml:space="preserve"> in elkaar gezet, maar wordt nogmaals gevraagd om een eigen filepath te kunnen selecteren, daar ben ik de hele dag </w:t>
-            </w:r>
-            <w:proofErr w:type="spellStart"/>
-            <w:r>
-              <w:rPr>
-                <w:rFonts w:ascii="Calibri" w:eastAsia="Times New Roman" w:hAnsi="Calibri" w:cs="Calibri"/>
-                <w:color w:val="000000"/>
-                <w:lang w:eastAsia="zh-CN"/>
-              </w:rPr>
-              <w:t>beziggeweest</w:t>
-            </w:r>
-            <w:proofErr w:type="spellEnd"/>
-            <w:r>
-              <w:rPr>
-                <w:rFonts w:ascii="Calibri" w:eastAsia="Times New Roman" w:hAnsi="Calibri" w:cs="Calibri"/>
-                <w:color w:val="000000"/>
-                <w:lang w:eastAsia="zh-CN"/>
-              </w:rPr>
-              <w:t>, hij wil het maar niet. Nu kan de gebruiker alleen via een input zijn eigen filepath invullen.</w:t>
+              <w:t>Windows forms in elkaar gezet, maar wordt nogmaals gevraagd om een eigen filepath te kunnen selecteren, daar ben ik de hele dag beziggeweest, hij wil het maar niet. Nu kan de gebruiker alleen via een input zijn eigen filepath invullen.</w:t>
             </w:r>
           </w:p>
         </w:tc>
@@ -1202,43 +1007,7 @@
                 <w:color w:val="000000"/>
                 <w:lang w:eastAsia="zh-CN"/>
               </w:rPr>
-              <w:t xml:space="preserve">De gebruiker kan via een knop een eigen pad selecteren, dus het gaat niet alleen maar via een inputveld, en hij slaat het nieuwe pad ook gelijk op in een </w:t>
-            </w:r>
-            <w:proofErr w:type="spellStart"/>
-            <w:r>
-              <w:rPr>
-                <w:rFonts w:ascii="Calibri" w:eastAsia="Times New Roman" w:hAnsi="Calibri" w:cs="Calibri"/>
-                <w:color w:val="000000"/>
-                <w:lang w:eastAsia="zh-CN"/>
-              </w:rPr>
-              <w:t>json</w:t>
-            </w:r>
-            <w:proofErr w:type="spellEnd"/>
-            <w:r>
-              <w:rPr>
-                <w:rFonts w:ascii="Calibri" w:eastAsia="Times New Roman" w:hAnsi="Calibri" w:cs="Calibri"/>
-                <w:color w:val="000000"/>
-                <w:lang w:eastAsia="zh-CN"/>
-              </w:rPr>
-              <w:t xml:space="preserve">-bestand, (alleen in de verkeerde </w:t>
-            </w:r>
-            <w:proofErr w:type="spellStart"/>
-            <w:r>
-              <w:rPr>
-                <w:rFonts w:ascii="Calibri" w:eastAsia="Times New Roman" w:hAnsi="Calibri" w:cs="Calibri"/>
-                <w:color w:val="000000"/>
-                <w:lang w:eastAsia="zh-CN"/>
-              </w:rPr>
-              <w:t>json</w:t>
-            </w:r>
-            <w:proofErr w:type="spellEnd"/>
-            <w:r>
-              <w:rPr>
-                <w:rFonts w:ascii="Calibri" w:eastAsia="Times New Roman" w:hAnsi="Calibri" w:cs="Calibri"/>
-                <w:color w:val="000000"/>
-                <w:lang w:eastAsia="zh-CN"/>
-              </w:rPr>
-              <w:t xml:space="preserve">). Eind van de dag kwam ik pas </w:t>
+              <w:t xml:space="preserve">De gebruiker kan via een knop een eigen pad selecteren, dus het gaat niet alleen maar via een inputveld, en hij slaat het nieuwe pad ook gelijk op in een json-bestand, (alleen in de verkeerde json). Eind van de dag kwam ik pas </w:t>
             </w:r>
             <w:r>
               <w:rPr>
@@ -1622,23 +1391,13 @@
               </w:rPr>
               <w:t xml:space="preserve"> </w:t>
             </w:r>
-            <w:proofErr w:type="spellStart"/>
-            <w:r>
-              <w:rPr>
-                <w:rFonts w:ascii="Calibri" w:eastAsia="Times New Roman" w:hAnsi="Calibri" w:cs="Calibri"/>
-                <w:color w:val="000000"/>
-                <w:lang w:eastAsia="zh-CN"/>
-              </w:rPr>
-              <w:t>Trello</w:t>
-            </w:r>
-            <w:proofErr w:type="spellEnd"/>
-            <w:r>
-              <w:rPr>
-                <w:rFonts w:ascii="Calibri" w:eastAsia="Times New Roman" w:hAnsi="Calibri" w:cs="Calibri"/>
-                <w:color w:val="000000"/>
-                <w:lang w:eastAsia="zh-CN"/>
-              </w:rPr>
-              <w:t xml:space="preserve"> bord aangemaakt zodat ik een </w:t>
+            <w:r>
+              <w:rPr>
+                <w:rFonts w:ascii="Calibri" w:eastAsia="Times New Roman" w:hAnsi="Calibri" w:cs="Calibri"/>
+                <w:color w:val="000000"/>
+                <w:lang w:eastAsia="zh-CN"/>
+              </w:rPr>
+              <w:t xml:space="preserve">Trello bord aangemaakt zodat ik een </w:t>
             </w:r>
             <w:r>
               <w:rPr>
@@ -1730,16 +1489,7 @@
                 <w:color w:val="000000"/>
                 <w:lang w:eastAsia="zh-CN"/>
               </w:rPr>
-              <w:t xml:space="preserve">3. Georiënteerd op alle data van PDF eruit halen, verder genereer een nieuw </w:t>
-            </w:r>
-            <w:proofErr w:type="spellStart"/>
-            <w:r>
-              <w:rPr>
-                <w:rFonts w:ascii="Calibri" w:eastAsia="Times New Roman" w:hAnsi="Calibri" w:cs="Calibri"/>
-                <w:color w:val="000000"/>
-                <w:lang w:eastAsia="zh-CN"/>
-              </w:rPr>
-              <w:t>XML</w:t>
+              <w:t>3. Georiënteerd op alle data van PDF eruit halen, verder genereer een nieuw XML</w:t>
             </w:r>
             <w:r>
               <w:rPr>
@@ -1763,16 +1513,7 @@
                 <w:color w:val="000000"/>
                 <w:lang w:eastAsia="zh-CN"/>
               </w:rPr>
-              <w:t>d</w:t>
-            </w:r>
-            <w:proofErr w:type="spellEnd"/>
-            <w:r>
-              <w:rPr>
-                <w:rFonts w:ascii="Calibri" w:eastAsia="Times New Roman" w:hAnsi="Calibri" w:cs="Calibri"/>
-                <w:color w:val="000000"/>
-                <w:lang w:eastAsia="zh-CN"/>
-              </w:rPr>
-              <w:t>.</w:t>
+              <w:t>d.</w:t>
             </w:r>
           </w:p>
         </w:tc>
@@ -2386,7 +2127,6 @@
               </w:rPr>
               <w:t xml:space="preserve">om de </w:t>
             </w:r>
-            <w:proofErr w:type="spellStart"/>
             <w:r>
               <w:rPr>
                 <w:rFonts w:ascii="Calibri" w:eastAsia="Times New Roman" w:hAnsi="Calibri" w:cs="Calibri"/>
@@ -2401,213 +2141,104 @@
                 <w:color w:val="000000"/>
                 <w:lang w:eastAsia="zh-CN"/>
               </w:rPr>
+              <w:t xml:space="preserve">’s </w:t>
+            </w:r>
+            <w:r>
+              <w:rPr>
+                <w:rFonts w:ascii="Calibri" w:eastAsia="Times New Roman" w:hAnsi="Calibri" w:cs="Calibri"/>
+                <w:color w:val="000000"/>
+                <w:lang w:eastAsia="zh-CN"/>
+              </w:rPr>
+              <w:t>van</w:t>
+            </w:r>
+            <w:r>
+              <w:rPr>
+                <w:rFonts w:ascii="Calibri" w:eastAsia="Times New Roman" w:hAnsi="Calibri" w:cs="Calibri"/>
+                <w:color w:val="000000"/>
+                <w:lang w:eastAsia="zh-CN"/>
+              </w:rPr>
+              <w:t>uit</w:t>
+            </w:r>
+            <w:r>
+              <w:rPr>
+                <w:rFonts w:ascii="Calibri" w:eastAsia="Times New Roman" w:hAnsi="Calibri" w:cs="Calibri"/>
+                <w:color w:val="000000"/>
+                <w:lang w:eastAsia="zh-CN"/>
+              </w:rPr>
+              <w:t xml:space="preserve"> PDF</w:t>
+            </w:r>
+            <w:r>
+              <w:rPr>
+                <w:rFonts w:ascii="Calibri" w:eastAsia="Times New Roman" w:hAnsi="Calibri" w:cs="Calibri"/>
+                <w:color w:val="000000"/>
+                <w:lang w:eastAsia="zh-CN"/>
+              </w:rPr>
+              <w:t xml:space="preserve"> te</w:t>
+            </w:r>
+            <w:r>
+              <w:rPr>
+                <w:rFonts w:ascii="Calibri" w:eastAsia="Times New Roman" w:hAnsi="Calibri" w:cs="Calibri"/>
+                <w:color w:val="000000"/>
+                <w:lang w:eastAsia="zh-CN"/>
+              </w:rPr>
+              <w:t xml:space="preserve"> halen,</w:t>
+            </w:r>
+            <w:r>
+              <w:rPr>
+                <w:rFonts w:ascii="Calibri" w:eastAsia="Times New Roman" w:hAnsi="Calibri" w:cs="Calibri"/>
+                <w:color w:val="000000"/>
+                <w:lang w:eastAsia="zh-CN"/>
+              </w:rPr>
+              <w:t xml:space="preserve"> en </w:t>
+            </w:r>
+            <w:r>
+              <w:rPr>
+                <w:rFonts w:ascii="Calibri" w:eastAsia="Times New Roman" w:hAnsi="Calibri" w:cs="Calibri"/>
+                <w:color w:val="000000"/>
+                <w:lang w:eastAsia="zh-CN"/>
+              </w:rPr>
+              <w:t xml:space="preserve">vervolgens het genereren van </w:t>
+            </w:r>
+            <w:r>
+              <w:rPr>
+                <w:rFonts w:ascii="Calibri" w:eastAsia="Times New Roman" w:hAnsi="Calibri" w:cs="Calibri"/>
+                <w:color w:val="000000"/>
+                <w:lang w:eastAsia="zh-CN"/>
+              </w:rPr>
+              <w:t>een nieuw XML-bestand. Alles is hardcoded, waar het PDF-bestand vandaan komt, en waar de XML-bestand geupload wordt</w:t>
+            </w:r>
+            <w:r>
+              <w:rPr>
+                <w:rFonts w:ascii="Calibri" w:eastAsia="Times New Roman" w:hAnsi="Calibri" w:cs="Calibri"/>
+                <w:color w:val="000000"/>
+                <w:lang w:eastAsia="zh-CN"/>
+              </w:rPr>
+              <w:t xml:space="preserve">. </w:t>
+            </w:r>
+            <w:r>
+              <w:rPr>
+                <w:rFonts w:ascii="Calibri" w:eastAsia="Times New Roman" w:hAnsi="Calibri" w:cs="Calibri"/>
+                <w:color w:val="000000"/>
+                <w:lang w:eastAsia="zh-CN"/>
+              </w:rPr>
+              <w:t>G</w:t>
+            </w:r>
+            <w:r>
+              <w:rPr>
+                <w:rFonts w:ascii="Calibri" w:eastAsia="Times New Roman" w:hAnsi="Calibri" w:cs="Calibri"/>
+                <w:color w:val="000000"/>
+                <w:lang w:eastAsia="zh-CN"/>
+              </w:rPr>
+              <w:t>eprobeerd om de data</w:t>
+            </w:r>
+            <w:r>
+              <w:rPr>
+                <w:rFonts w:ascii="Calibri" w:eastAsia="Times New Roman" w:hAnsi="Calibri" w:cs="Calibri"/>
+                <w:color w:val="000000"/>
+                <w:lang w:eastAsia="zh-CN"/>
+              </w:rPr>
               <w:t>’s</w:t>
             </w:r>
-            <w:proofErr w:type="spellEnd"/>
-            <w:r>
-              <w:rPr>
-                <w:rFonts w:ascii="Calibri" w:eastAsia="Times New Roman" w:hAnsi="Calibri" w:cs="Calibri"/>
-                <w:color w:val="000000"/>
-                <w:lang w:eastAsia="zh-CN"/>
-              </w:rPr>
-              <w:t xml:space="preserve"> </w:t>
-            </w:r>
-            <w:r>
-              <w:rPr>
-                <w:rFonts w:ascii="Calibri" w:eastAsia="Times New Roman" w:hAnsi="Calibri" w:cs="Calibri"/>
-                <w:color w:val="000000"/>
-                <w:lang w:eastAsia="zh-CN"/>
-              </w:rPr>
-              <w:t>van</w:t>
-            </w:r>
-            <w:r>
-              <w:rPr>
-                <w:rFonts w:ascii="Calibri" w:eastAsia="Times New Roman" w:hAnsi="Calibri" w:cs="Calibri"/>
-                <w:color w:val="000000"/>
-                <w:lang w:eastAsia="zh-CN"/>
-              </w:rPr>
-              <w:t>uit</w:t>
-            </w:r>
-            <w:r>
-              <w:rPr>
-                <w:rFonts w:ascii="Calibri" w:eastAsia="Times New Roman" w:hAnsi="Calibri" w:cs="Calibri"/>
-                <w:color w:val="000000"/>
-                <w:lang w:eastAsia="zh-CN"/>
-              </w:rPr>
-              <w:t xml:space="preserve"> PDF</w:t>
-            </w:r>
-            <w:r>
-              <w:rPr>
-                <w:rFonts w:ascii="Calibri" w:eastAsia="Times New Roman" w:hAnsi="Calibri" w:cs="Calibri"/>
-                <w:color w:val="000000"/>
-                <w:lang w:eastAsia="zh-CN"/>
-              </w:rPr>
-              <w:t xml:space="preserve"> te</w:t>
-            </w:r>
-            <w:r>
-              <w:rPr>
-                <w:rFonts w:ascii="Calibri" w:eastAsia="Times New Roman" w:hAnsi="Calibri" w:cs="Calibri"/>
-                <w:color w:val="000000"/>
-                <w:lang w:eastAsia="zh-CN"/>
-              </w:rPr>
-              <w:t xml:space="preserve"> halen,</w:t>
-            </w:r>
-            <w:r>
-              <w:rPr>
-                <w:rFonts w:ascii="Calibri" w:eastAsia="Times New Roman" w:hAnsi="Calibri" w:cs="Calibri"/>
-                <w:color w:val="000000"/>
-                <w:lang w:eastAsia="zh-CN"/>
-              </w:rPr>
-              <w:t xml:space="preserve"> en </w:t>
-            </w:r>
-            <w:r>
-              <w:rPr>
-                <w:rFonts w:ascii="Calibri" w:eastAsia="Times New Roman" w:hAnsi="Calibri" w:cs="Calibri"/>
-                <w:color w:val="000000"/>
-                <w:lang w:eastAsia="zh-CN"/>
-              </w:rPr>
-              <w:t xml:space="preserve">vervolgens het genereren van </w:t>
-            </w:r>
-            <w:r>
-              <w:rPr>
-                <w:rFonts w:ascii="Calibri" w:eastAsia="Times New Roman" w:hAnsi="Calibri" w:cs="Calibri"/>
-                <w:color w:val="000000"/>
-                <w:lang w:eastAsia="zh-CN"/>
-              </w:rPr>
-              <w:t xml:space="preserve">een nieuw </w:t>
-            </w:r>
-            <w:proofErr w:type="spellStart"/>
-            <w:r>
-              <w:rPr>
-                <w:rFonts w:ascii="Calibri" w:eastAsia="Times New Roman" w:hAnsi="Calibri" w:cs="Calibri"/>
-                <w:color w:val="000000"/>
-                <w:lang w:eastAsia="zh-CN"/>
-              </w:rPr>
-              <w:t>XML-bestand</w:t>
-            </w:r>
-            <w:proofErr w:type="spellEnd"/>
-            <w:r>
-              <w:rPr>
-                <w:rFonts w:ascii="Calibri" w:eastAsia="Times New Roman" w:hAnsi="Calibri" w:cs="Calibri"/>
-                <w:color w:val="000000"/>
-                <w:lang w:eastAsia="zh-CN"/>
-              </w:rPr>
-              <w:t xml:space="preserve">. Alles is </w:t>
-            </w:r>
-            <w:proofErr w:type="spellStart"/>
-            <w:r>
-              <w:rPr>
-                <w:rFonts w:ascii="Calibri" w:eastAsia="Times New Roman" w:hAnsi="Calibri" w:cs="Calibri"/>
-                <w:color w:val="000000"/>
-                <w:lang w:eastAsia="zh-CN"/>
-              </w:rPr>
-              <w:t>hardcoded</w:t>
-            </w:r>
-            <w:proofErr w:type="spellEnd"/>
-            <w:r>
-              <w:rPr>
-                <w:rFonts w:ascii="Calibri" w:eastAsia="Times New Roman" w:hAnsi="Calibri" w:cs="Calibri"/>
-                <w:color w:val="000000"/>
-                <w:lang w:eastAsia="zh-CN"/>
-              </w:rPr>
-              <w:t xml:space="preserve">, waar het </w:t>
-            </w:r>
-            <w:proofErr w:type="spellStart"/>
-            <w:r>
-              <w:rPr>
-                <w:rFonts w:ascii="Calibri" w:eastAsia="Times New Roman" w:hAnsi="Calibri" w:cs="Calibri"/>
-                <w:color w:val="000000"/>
-                <w:lang w:eastAsia="zh-CN"/>
-              </w:rPr>
-              <w:t>PDF-bestand</w:t>
-            </w:r>
-            <w:proofErr w:type="spellEnd"/>
-            <w:r>
-              <w:rPr>
-                <w:rFonts w:ascii="Calibri" w:eastAsia="Times New Roman" w:hAnsi="Calibri" w:cs="Calibri"/>
-                <w:color w:val="000000"/>
-                <w:lang w:eastAsia="zh-CN"/>
-              </w:rPr>
-              <w:t xml:space="preserve"> vandaan komt, en waar de </w:t>
-            </w:r>
-            <w:proofErr w:type="spellStart"/>
-            <w:r>
-              <w:rPr>
-                <w:rFonts w:ascii="Calibri" w:eastAsia="Times New Roman" w:hAnsi="Calibri" w:cs="Calibri"/>
-                <w:color w:val="000000"/>
-                <w:lang w:eastAsia="zh-CN"/>
-              </w:rPr>
-              <w:t>XML-bestand</w:t>
-            </w:r>
-            <w:proofErr w:type="spellEnd"/>
-            <w:r>
-              <w:rPr>
-                <w:rFonts w:ascii="Calibri" w:eastAsia="Times New Roman" w:hAnsi="Calibri" w:cs="Calibri"/>
-                <w:color w:val="000000"/>
-                <w:lang w:eastAsia="zh-CN"/>
-              </w:rPr>
-              <w:t xml:space="preserve"> </w:t>
-            </w:r>
-            <w:proofErr w:type="spellStart"/>
-            <w:r>
-              <w:rPr>
-                <w:rFonts w:ascii="Calibri" w:eastAsia="Times New Roman" w:hAnsi="Calibri" w:cs="Calibri"/>
-                <w:color w:val="000000"/>
-                <w:lang w:eastAsia="zh-CN"/>
-              </w:rPr>
-              <w:t>geupload</w:t>
-            </w:r>
-            <w:proofErr w:type="spellEnd"/>
-            <w:r>
-              <w:rPr>
-                <w:rFonts w:ascii="Calibri" w:eastAsia="Times New Roman" w:hAnsi="Calibri" w:cs="Calibri"/>
-                <w:color w:val="000000"/>
-                <w:lang w:eastAsia="zh-CN"/>
-              </w:rPr>
-              <w:t xml:space="preserve"> wordt</w:t>
-            </w:r>
-            <w:r>
-              <w:rPr>
-                <w:rFonts w:ascii="Calibri" w:eastAsia="Times New Roman" w:hAnsi="Calibri" w:cs="Calibri"/>
-                <w:color w:val="000000"/>
-                <w:lang w:eastAsia="zh-CN"/>
-              </w:rPr>
-              <w:t xml:space="preserve">. </w:t>
-            </w:r>
-            <w:r>
-              <w:rPr>
-                <w:rFonts w:ascii="Calibri" w:eastAsia="Times New Roman" w:hAnsi="Calibri" w:cs="Calibri"/>
-                <w:color w:val="000000"/>
-                <w:lang w:eastAsia="zh-CN"/>
-              </w:rPr>
-              <w:t>G</w:t>
-            </w:r>
-            <w:r>
-              <w:rPr>
-                <w:rFonts w:ascii="Calibri" w:eastAsia="Times New Roman" w:hAnsi="Calibri" w:cs="Calibri"/>
-                <w:color w:val="000000"/>
-                <w:lang w:eastAsia="zh-CN"/>
-              </w:rPr>
-              <w:t xml:space="preserve">eprobeerd om de </w:t>
-            </w:r>
-            <w:proofErr w:type="spellStart"/>
-            <w:r>
-              <w:rPr>
-                <w:rFonts w:ascii="Calibri" w:eastAsia="Times New Roman" w:hAnsi="Calibri" w:cs="Calibri"/>
-                <w:color w:val="000000"/>
-                <w:lang w:eastAsia="zh-CN"/>
-              </w:rPr>
-              <w:t>data</w:t>
-            </w:r>
-            <w:r>
-              <w:rPr>
-                <w:rFonts w:ascii="Calibri" w:eastAsia="Times New Roman" w:hAnsi="Calibri" w:cs="Calibri"/>
-                <w:color w:val="000000"/>
-                <w:lang w:eastAsia="zh-CN"/>
-              </w:rPr>
-              <w:t>’s</w:t>
-            </w:r>
-            <w:proofErr w:type="spellEnd"/>
             <w:r>
               <w:rPr>
                 <w:rFonts w:ascii="Calibri" w:eastAsia="Times New Roman" w:hAnsi="Calibri" w:cs="Calibri"/>
@@ -2876,54 +2507,8 @@
                 <w:color w:val="000000"/>
                 <w:lang w:eastAsia="zh-CN"/>
               </w:rPr>
-              <w:t xml:space="preserve">Verder georiënteerd om de basiskennis te creëren om de </w:t>
-            </w:r>
-            <w:proofErr w:type="spellStart"/>
-            <w:r>
-              <w:rPr>
-                <w:rFonts w:ascii="Calibri" w:eastAsia="Times New Roman" w:hAnsi="Calibri" w:cs="Calibri"/>
-                <w:color w:val="000000"/>
-                <w:lang w:eastAsia="zh-CN"/>
-              </w:rPr>
-              <w:t>data’s</w:t>
-            </w:r>
-            <w:proofErr w:type="spellEnd"/>
-            <w:r>
-              <w:rPr>
-                <w:rFonts w:ascii="Calibri" w:eastAsia="Times New Roman" w:hAnsi="Calibri" w:cs="Calibri"/>
-                <w:color w:val="000000"/>
-                <w:lang w:eastAsia="zh-CN"/>
-              </w:rPr>
-              <w:t xml:space="preserve"> uit een </w:t>
-            </w:r>
-            <w:proofErr w:type="spellStart"/>
-            <w:r>
-              <w:rPr>
-                <w:rFonts w:ascii="Calibri" w:eastAsia="Times New Roman" w:hAnsi="Calibri" w:cs="Calibri"/>
-                <w:color w:val="000000"/>
-                <w:lang w:eastAsia="zh-CN"/>
-              </w:rPr>
-              <w:t>PDF-bestand</w:t>
-            </w:r>
-            <w:proofErr w:type="spellEnd"/>
-            <w:r>
-              <w:rPr>
-                <w:rFonts w:ascii="Calibri" w:eastAsia="Times New Roman" w:hAnsi="Calibri" w:cs="Calibri"/>
-                <w:color w:val="000000"/>
-                <w:lang w:eastAsia="zh-CN"/>
-              </w:rPr>
-              <w:t xml:space="preserve"> halen, en over te zetten naar een </w:t>
-            </w:r>
-            <w:proofErr w:type="spellStart"/>
-            <w:r>
-              <w:rPr>
-                <w:rFonts w:ascii="Calibri" w:eastAsia="Times New Roman" w:hAnsi="Calibri" w:cs="Calibri"/>
-                <w:color w:val="000000"/>
-                <w:lang w:eastAsia="zh-CN"/>
-              </w:rPr>
-              <w:t>XML-bestand</w:t>
-            </w:r>
-            <w:proofErr w:type="spellEnd"/>
+              <w:t>Verder georiënteerd om de basiskennis te creëren om de data’s uit een PDF-bestand halen, en over te zetten naar een XML-bestand</w:t>
+            </w:r>
           </w:p>
           <w:p>
             <w:pPr>
@@ -2942,49 +2527,21 @@
               </w:rPr>
               <w:t xml:space="preserve">Oriëntatiefase: Alle </w:t>
             </w:r>
-            <w:proofErr w:type="spellStart"/>
-            <w:r>
-              <w:rPr>
-                <w:rFonts w:ascii="Calibri" w:eastAsia="Times New Roman" w:hAnsi="Calibri" w:cs="Calibri"/>
-                <w:color w:val="000000"/>
-                <w:lang w:eastAsia="zh-CN"/>
-              </w:rPr>
-              <w:t>data’s</w:t>
-            </w:r>
-            <w:proofErr w:type="spellEnd"/>
-            <w:r>
-              <w:rPr>
-                <w:rFonts w:ascii="Calibri" w:eastAsia="Times New Roman" w:hAnsi="Calibri" w:cs="Calibri"/>
-                <w:color w:val="000000"/>
-                <w:lang w:eastAsia="zh-CN"/>
-              </w:rPr>
-              <w:t xml:space="preserve"> </w:t>
-            </w:r>
-            <w:r>
-              <w:rPr>
-                <w:rFonts w:ascii="Calibri" w:eastAsia="Times New Roman" w:hAnsi="Calibri" w:cs="Calibri"/>
-                <w:color w:val="000000"/>
-                <w:lang w:eastAsia="zh-CN"/>
-              </w:rPr>
-              <w:t xml:space="preserve">in variabelen gezet, en het importeren naar XML ben nog mee bezig, want ik weet niet hoe de structuur van zo’n </w:t>
-            </w:r>
-            <w:proofErr w:type="spellStart"/>
-            <w:r>
-              <w:rPr>
-                <w:rFonts w:ascii="Calibri" w:eastAsia="Times New Roman" w:hAnsi="Calibri" w:cs="Calibri"/>
-                <w:color w:val="000000"/>
-                <w:lang w:eastAsia="zh-CN"/>
-              </w:rPr>
-              <w:t>XML-bestand</w:t>
-            </w:r>
-            <w:proofErr w:type="spellEnd"/>
-            <w:r>
-              <w:rPr>
-                <w:rFonts w:ascii="Calibri" w:eastAsia="Times New Roman" w:hAnsi="Calibri" w:cs="Calibri"/>
-                <w:color w:val="000000"/>
-                <w:lang w:eastAsia="zh-CN"/>
-              </w:rPr>
-              <w:t xml:space="preserve"> eruit ziet.</w:t>
+            <w:r>
+              <w:rPr>
+                <w:rFonts w:ascii="Calibri" w:eastAsia="Times New Roman" w:hAnsi="Calibri" w:cs="Calibri"/>
+                <w:color w:val="000000"/>
+                <w:lang w:eastAsia="zh-CN"/>
+              </w:rPr>
+              <w:t xml:space="preserve">data’s </w:t>
+            </w:r>
+            <w:r>
+              <w:rPr>
+                <w:rFonts w:ascii="Calibri" w:eastAsia="Times New Roman" w:hAnsi="Calibri" w:cs="Calibri"/>
+                <w:color w:val="000000"/>
+                <w:lang w:eastAsia="zh-CN"/>
+              </w:rPr>
+              <w:t>in variabelen gezet, en het importeren naar XML ben nog mee bezig, want ik weet niet hoe de structuur van zo’n XML-bestand eruit ziet.</w:t>
             </w:r>
           </w:p>
         </w:tc>
@@ -3218,43 +2775,7 @@
                 <w:color w:val="000000"/>
                 <w:lang w:eastAsia="zh-CN"/>
               </w:rPr>
-              <w:t xml:space="preserve">3. Verder met de oriëntatiefase, alle </w:t>
-            </w:r>
-            <w:proofErr w:type="spellStart"/>
-            <w:r>
-              <w:rPr>
-                <w:rFonts w:ascii="Calibri" w:eastAsia="Times New Roman" w:hAnsi="Calibri" w:cs="Calibri"/>
-                <w:color w:val="000000"/>
-                <w:lang w:eastAsia="zh-CN"/>
-              </w:rPr>
-              <w:t>data’s</w:t>
-            </w:r>
-            <w:proofErr w:type="spellEnd"/>
-            <w:r>
-              <w:rPr>
-                <w:rFonts w:ascii="Calibri" w:eastAsia="Times New Roman" w:hAnsi="Calibri" w:cs="Calibri"/>
-                <w:color w:val="000000"/>
-                <w:lang w:eastAsia="zh-CN"/>
-              </w:rPr>
-              <w:t xml:space="preserve"> worden in een overzichtelijke en logische manier geplaatst in </w:t>
-            </w:r>
-            <w:proofErr w:type="spellStart"/>
-            <w:r>
-              <w:rPr>
-                <w:rFonts w:ascii="Calibri" w:eastAsia="Times New Roman" w:hAnsi="Calibri" w:cs="Calibri"/>
-                <w:color w:val="000000"/>
-                <w:lang w:eastAsia="zh-CN"/>
-              </w:rPr>
-              <w:t>XML-bestand</w:t>
-            </w:r>
-            <w:proofErr w:type="spellEnd"/>
-            <w:r>
-              <w:rPr>
-                <w:rFonts w:ascii="Calibri" w:eastAsia="Times New Roman" w:hAnsi="Calibri" w:cs="Calibri"/>
-                <w:color w:val="000000"/>
-                <w:lang w:eastAsia="zh-CN"/>
-              </w:rPr>
-              <w:t>. Dus klantnummer staat bij Klantnummer, orders horen bij Orders etc.</w:t>
+              <w:t>3. Verder met de oriëntatiefase, alle data’s worden in een overzichtelijke en logische manier geplaatst in XML-bestand. Dus klantnummer staat bij Klantnummer, orders horen bij Orders etc.</w:t>
             </w:r>
           </w:p>
           <w:p>
@@ -3424,16 +2945,88 @@
               </w:rPr>
               <w:t xml:space="preserve">. </w:t>
             </w:r>
-            <w:proofErr w:type="spellStart"/>
-            <w:r>
-              <w:rPr>
-                <w:rFonts w:ascii="Calibri" w:eastAsia="Times New Roman" w:hAnsi="Calibri" w:cs="Calibri"/>
-                <w:color w:val="000000"/>
-                <w:lang w:eastAsia="zh-CN"/>
-              </w:rPr>
-              <w:t>Prodist</w:t>
-            </w:r>
-            <w:proofErr w:type="spellEnd"/>
+            <w:r>
+              <w:rPr>
+                <w:rFonts w:ascii="Calibri" w:eastAsia="Times New Roman" w:hAnsi="Calibri" w:cs="Calibri"/>
+                <w:color w:val="000000"/>
+                <w:lang w:eastAsia="zh-CN"/>
+              </w:rPr>
+              <w:t>Prodist XML-bestand gekregen met goede structuur, dus</w:t>
+            </w:r>
+            <w:r>
+              <w:rPr>
+                <w:rFonts w:ascii="Calibri" w:eastAsia="Times New Roman" w:hAnsi="Calibri" w:cs="Calibri"/>
+                <w:color w:val="000000"/>
+                <w:lang w:eastAsia="zh-CN"/>
+              </w:rPr>
+              <w:t xml:space="preserve"> ben daarmee aan de slag, alle data’s in goede structuur geplaatst</w:t>
+            </w:r>
+            <w:r>
+              <w:rPr>
+                <w:rFonts w:ascii="Calibri" w:eastAsia="Times New Roman" w:hAnsi="Calibri" w:cs="Calibri"/>
+                <w:color w:val="000000"/>
+                <w:lang w:eastAsia="zh-CN"/>
+              </w:rPr>
+              <w:t>.</w:t>
+            </w:r>
+          </w:p>
+          <w:p>
+            <w:pPr>
+              <w:spacing w:line="240" w:lineRule="auto"/>
+              <w:rPr>
+                <w:rFonts w:ascii="Calibri" w:eastAsia="Times New Roman" w:hAnsi="Calibri" w:cs="Calibri"/>
+                <w:color w:val="000000"/>
+                <w:lang w:eastAsia="zh-CN"/>
+              </w:rPr>
+            </w:pPr>
+            <w:r>
+              <w:rPr>
+                <w:rFonts w:ascii="Calibri" w:eastAsia="Times New Roman" w:hAnsi="Calibri" w:cs="Calibri"/>
+                <w:color w:val="000000"/>
+                <w:lang w:eastAsia="zh-CN"/>
+              </w:rPr>
+              <w:t>2</w:t>
+            </w:r>
+            <w:r>
+              <w:rPr>
+                <w:rFonts w:ascii="Calibri" w:eastAsia="Times New Roman" w:hAnsi="Calibri" w:cs="Calibri"/>
+                <w:color w:val="000000"/>
+                <w:lang w:eastAsia="zh-CN"/>
+              </w:rPr>
+              <w:t>. hardcoded</w:t>
+            </w:r>
+            <w:r>
+              <w:rPr>
+                <w:rFonts w:ascii="Calibri" w:eastAsia="Times New Roman" w:hAnsi="Calibri" w:cs="Calibri"/>
+                <w:color w:val="000000"/>
+                <w:lang w:eastAsia="zh-CN"/>
+              </w:rPr>
+              <w:t>(waar het vandaan komt en waar hij heengaat)</w:t>
+            </w:r>
+            <w:r>
+              <w:rPr>
+                <w:rFonts w:ascii="Calibri" w:eastAsia="Times New Roman" w:hAnsi="Calibri" w:cs="Calibri"/>
+                <w:color w:val="000000"/>
+                <w:lang w:eastAsia="zh-CN"/>
+              </w:rPr>
+              <w:t xml:space="preserve"> PDF-bestand word</w:t>
+            </w:r>
+            <w:r>
+              <w:rPr>
+                <w:rFonts w:ascii="Calibri" w:eastAsia="Times New Roman" w:hAnsi="Calibri" w:cs="Calibri"/>
+                <w:color w:val="000000"/>
+                <w:lang w:eastAsia="zh-CN"/>
+              </w:rPr>
+              <w:t>t</w:t>
+            </w:r>
+            <w:r>
+              <w:rPr>
+                <w:rFonts w:ascii="Calibri" w:eastAsia="Times New Roman" w:hAnsi="Calibri" w:cs="Calibri"/>
+                <w:color w:val="000000"/>
+                <w:lang w:eastAsia="zh-CN"/>
+              </w:rPr>
+              <w:t xml:space="preserve"> nu volledig omgezet naar XML-bestand.</w:t>
+            </w:r>
             <w:r>
               <w:rPr>
                 <w:rFonts w:ascii="Calibri" w:eastAsia="Times New Roman" w:hAnsi="Calibri" w:cs="Calibri"/>
@@ -3442,170 +3035,6 @@
               </w:rPr>
               <w:t xml:space="preserve"> </w:t>
             </w:r>
-            <w:proofErr w:type="spellStart"/>
-            <w:r>
-              <w:rPr>
-                <w:rFonts w:ascii="Calibri" w:eastAsia="Times New Roman" w:hAnsi="Calibri" w:cs="Calibri"/>
-                <w:color w:val="000000"/>
-                <w:lang w:eastAsia="zh-CN"/>
-              </w:rPr>
-              <w:t>XML-bestand</w:t>
-            </w:r>
-            <w:proofErr w:type="spellEnd"/>
-            <w:r>
-              <w:rPr>
-                <w:rFonts w:ascii="Calibri" w:eastAsia="Times New Roman" w:hAnsi="Calibri" w:cs="Calibri"/>
-                <w:color w:val="000000"/>
-                <w:lang w:eastAsia="zh-CN"/>
-              </w:rPr>
-              <w:t xml:space="preserve"> gekregen met goede structuur, dus</w:t>
-            </w:r>
-            <w:r>
-              <w:rPr>
-                <w:rFonts w:ascii="Calibri" w:eastAsia="Times New Roman" w:hAnsi="Calibri" w:cs="Calibri"/>
-                <w:color w:val="000000"/>
-                <w:lang w:eastAsia="zh-CN"/>
-              </w:rPr>
-              <w:t xml:space="preserve"> ben daarmee aan de slag, alle </w:t>
-            </w:r>
-            <w:proofErr w:type="spellStart"/>
-            <w:r>
-              <w:rPr>
-                <w:rFonts w:ascii="Calibri" w:eastAsia="Times New Roman" w:hAnsi="Calibri" w:cs="Calibri"/>
-                <w:color w:val="000000"/>
-                <w:lang w:eastAsia="zh-CN"/>
-              </w:rPr>
-              <w:t>data’s</w:t>
-            </w:r>
-            <w:proofErr w:type="spellEnd"/>
-            <w:r>
-              <w:rPr>
-                <w:rFonts w:ascii="Calibri" w:eastAsia="Times New Roman" w:hAnsi="Calibri" w:cs="Calibri"/>
-                <w:color w:val="000000"/>
-                <w:lang w:eastAsia="zh-CN"/>
-              </w:rPr>
-              <w:t xml:space="preserve"> in goede structuur geplaatst</w:t>
-            </w:r>
-            <w:r>
-              <w:rPr>
-                <w:rFonts w:ascii="Calibri" w:eastAsia="Times New Roman" w:hAnsi="Calibri" w:cs="Calibri"/>
-                <w:color w:val="000000"/>
-                <w:lang w:eastAsia="zh-CN"/>
-              </w:rPr>
-              <w:t>.</w:t>
-            </w:r>
-          </w:p>
-          <w:p>
-            <w:pPr>
-              <w:spacing w:line="240" w:lineRule="auto"/>
-              <w:rPr>
-                <w:rFonts w:ascii="Calibri" w:eastAsia="Times New Roman" w:hAnsi="Calibri" w:cs="Calibri"/>
-                <w:color w:val="000000"/>
-                <w:lang w:eastAsia="zh-CN"/>
-              </w:rPr>
-            </w:pPr>
-            <w:r>
-              <w:rPr>
-                <w:rFonts w:ascii="Calibri" w:eastAsia="Times New Roman" w:hAnsi="Calibri" w:cs="Calibri"/>
-                <w:color w:val="000000"/>
-                <w:lang w:eastAsia="zh-CN"/>
-              </w:rPr>
-              <w:t>2</w:t>
-            </w:r>
-            <w:r>
-              <w:rPr>
-                <w:rFonts w:ascii="Calibri" w:eastAsia="Times New Roman" w:hAnsi="Calibri" w:cs="Calibri"/>
-                <w:color w:val="000000"/>
-                <w:lang w:eastAsia="zh-CN"/>
-              </w:rPr>
-              <w:t xml:space="preserve">. </w:t>
-            </w:r>
-            <w:proofErr w:type="spellStart"/>
-            <w:r>
-              <w:rPr>
-                <w:rFonts w:ascii="Calibri" w:eastAsia="Times New Roman" w:hAnsi="Calibri" w:cs="Calibri"/>
-                <w:color w:val="000000"/>
-                <w:lang w:eastAsia="zh-CN"/>
-              </w:rPr>
-              <w:t>hardcoded</w:t>
-            </w:r>
-            <w:proofErr w:type="spellEnd"/>
-            <w:r>
-              <w:rPr>
-                <w:rFonts w:ascii="Calibri" w:eastAsia="Times New Roman" w:hAnsi="Calibri" w:cs="Calibri"/>
-                <w:color w:val="000000"/>
-                <w:lang w:eastAsia="zh-CN"/>
-              </w:rPr>
-              <w:t>(waar het vandaan komt en waar hij heengaat)</w:t>
-            </w:r>
-            <w:r>
-              <w:rPr>
-                <w:rFonts w:ascii="Calibri" w:eastAsia="Times New Roman" w:hAnsi="Calibri" w:cs="Calibri"/>
-                <w:color w:val="000000"/>
-                <w:lang w:eastAsia="zh-CN"/>
-              </w:rPr>
-              <w:t xml:space="preserve"> </w:t>
-            </w:r>
-            <w:proofErr w:type="spellStart"/>
-            <w:r>
-              <w:rPr>
-                <w:rFonts w:ascii="Calibri" w:eastAsia="Times New Roman" w:hAnsi="Calibri" w:cs="Calibri"/>
-                <w:color w:val="000000"/>
-                <w:lang w:eastAsia="zh-CN"/>
-              </w:rPr>
-              <w:t>PDF-bestand</w:t>
-            </w:r>
-            <w:proofErr w:type="spellEnd"/>
-            <w:r>
-              <w:rPr>
-                <w:rFonts w:ascii="Calibri" w:eastAsia="Times New Roman" w:hAnsi="Calibri" w:cs="Calibri"/>
-                <w:color w:val="000000"/>
-                <w:lang w:eastAsia="zh-CN"/>
-              </w:rPr>
-              <w:t xml:space="preserve"> word</w:t>
-            </w:r>
-            <w:r>
-              <w:rPr>
-                <w:rFonts w:ascii="Calibri" w:eastAsia="Times New Roman" w:hAnsi="Calibri" w:cs="Calibri"/>
-                <w:color w:val="000000"/>
-                <w:lang w:eastAsia="zh-CN"/>
-              </w:rPr>
-              <w:t>t</w:t>
-            </w:r>
-            <w:r>
-              <w:rPr>
-                <w:rFonts w:ascii="Calibri" w:eastAsia="Times New Roman" w:hAnsi="Calibri" w:cs="Calibri"/>
-                <w:color w:val="000000"/>
-                <w:lang w:eastAsia="zh-CN"/>
-              </w:rPr>
-              <w:t xml:space="preserve"> nu volledig omgezet naar </w:t>
-            </w:r>
-            <w:proofErr w:type="spellStart"/>
-            <w:r>
-              <w:rPr>
-                <w:rFonts w:ascii="Calibri" w:eastAsia="Times New Roman" w:hAnsi="Calibri" w:cs="Calibri"/>
-                <w:color w:val="000000"/>
-                <w:lang w:eastAsia="zh-CN"/>
-              </w:rPr>
-              <w:t>XML-bestand</w:t>
-            </w:r>
-            <w:proofErr w:type="spellEnd"/>
-            <w:r>
-              <w:rPr>
-                <w:rFonts w:ascii="Calibri" w:eastAsia="Times New Roman" w:hAnsi="Calibri" w:cs="Calibri"/>
-                <w:color w:val="000000"/>
-                <w:lang w:eastAsia="zh-CN"/>
-              </w:rPr>
-              <w:t>.</w:t>
-            </w:r>
-            <w:r>
-              <w:rPr>
-                <w:rFonts w:ascii="Calibri" w:eastAsia="Times New Roman" w:hAnsi="Calibri" w:cs="Calibri"/>
-                <w:color w:val="000000"/>
-                <w:lang w:eastAsia="zh-CN"/>
-              </w:rPr>
-              <w:t xml:space="preserve"> </w:t>
-            </w:r>
           </w:p>
           <w:p>
             <w:pPr>
@@ -3630,51 +3059,25 @@
                 <w:color w:val="000000"/>
                 <w:lang w:eastAsia="zh-CN"/>
               </w:rPr>
-              <w:t xml:space="preserve">. </w:t>
-            </w:r>
-            <w:proofErr w:type="spellStart"/>
-            <w:r>
-              <w:rPr>
-                <w:rFonts w:ascii="Calibri" w:eastAsia="Times New Roman" w:hAnsi="Calibri" w:cs="Calibri"/>
-                <w:color w:val="000000"/>
-                <w:lang w:eastAsia="zh-CN"/>
-              </w:rPr>
-              <w:t>Examenopdrachtomschrijving</w:t>
-            </w:r>
-            <w:proofErr w:type="spellEnd"/>
-            <w:r>
-              <w:rPr>
-                <w:rFonts w:ascii="Calibri" w:eastAsia="Times New Roman" w:hAnsi="Calibri" w:cs="Calibri"/>
-                <w:color w:val="000000"/>
-                <w:lang w:eastAsia="zh-CN"/>
-              </w:rPr>
-              <w:t xml:space="preserve"> verbeterd en opnieuw gestuurd.</w:t>
-            </w:r>
-          </w:p>
-          <w:p>
-            <w:pPr>
-              <w:spacing w:line="240" w:lineRule="auto"/>
-              <w:rPr>
-                <w:rFonts w:ascii="Calibri" w:eastAsia="Times New Roman" w:hAnsi="Calibri" w:cs="Calibri"/>
-                <w:color w:val="000000"/>
-                <w:lang w:eastAsia="zh-CN"/>
-              </w:rPr>
-            </w:pPr>
-            <w:r>
-              <w:rPr>
-                <w:rFonts w:ascii="Calibri" w:eastAsia="Times New Roman" w:hAnsi="Calibri" w:cs="Calibri"/>
-                <w:color w:val="000000"/>
-                <w:lang w:eastAsia="zh-CN"/>
-              </w:rPr>
-              <w:t xml:space="preserve">4. </w:t>
-            </w:r>
-            <w:r>
-              <w:rPr>
-                <w:rFonts w:ascii="Calibri" w:eastAsia="Times New Roman" w:hAnsi="Calibri" w:cs="Calibri"/>
-                <w:color w:val="000000"/>
-                <w:lang w:eastAsia="zh-CN"/>
-              </w:rPr>
-              <w:t>P</w:t>
+              <w:t>. Examenopdrachtomschrijving verbeterd en opnieuw gestuurd.</w:t>
+            </w:r>
+          </w:p>
+          <w:p>
+            <w:pPr>
+              <w:spacing w:line="240" w:lineRule="auto"/>
+              <w:rPr>
+                <w:rFonts w:ascii="Calibri" w:eastAsia="Times New Roman" w:hAnsi="Calibri" w:cs="Calibri"/>
+                <w:color w:val="000000"/>
+                <w:lang w:eastAsia="zh-CN"/>
+              </w:rPr>
+            </w:pPr>
+            <w:r>
+              <w:rPr>
+                <w:rFonts w:ascii="Calibri" w:eastAsia="Times New Roman" w:hAnsi="Calibri" w:cs="Calibri"/>
+                <w:color w:val="000000"/>
+                <w:lang w:eastAsia="zh-CN"/>
+              </w:rPr>
+              <w:t>4. P</w:t>
             </w:r>
             <w:r>
               <w:rPr>
@@ -3690,43 +3093,7 @@
                 <w:color w:val="000000"/>
                 <w:lang w:eastAsia="zh-CN"/>
               </w:rPr>
-              <w:t>(</w:t>
-            </w:r>
-            <w:proofErr w:type="spellStart"/>
-            <w:r>
-              <w:rPr>
-                <w:rFonts w:ascii="Calibri" w:eastAsia="Times New Roman" w:hAnsi="Calibri" w:cs="Calibri"/>
-                <w:color w:val="000000"/>
-                <w:lang w:eastAsia="zh-CN"/>
-              </w:rPr>
-              <w:t>ipv</w:t>
-            </w:r>
-            <w:proofErr w:type="spellEnd"/>
-            <w:r>
-              <w:rPr>
-                <w:rFonts w:ascii="Calibri" w:eastAsia="Times New Roman" w:hAnsi="Calibri" w:cs="Calibri"/>
-                <w:color w:val="000000"/>
-                <w:lang w:eastAsia="zh-CN"/>
-              </w:rPr>
-              <w:t xml:space="preserve"> bestanden uploaden naar </w:t>
-            </w:r>
-            <w:proofErr w:type="spellStart"/>
-            <w:r>
-              <w:rPr>
-                <w:rFonts w:ascii="Calibri" w:eastAsia="Times New Roman" w:hAnsi="Calibri" w:cs="Calibri"/>
-                <w:color w:val="000000"/>
-                <w:lang w:eastAsia="zh-CN"/>
-              </w:rPr>
-              <w:t>PDF-bestanden</w:t>
-            </w:r>
-            <w:proofErr w:type="spellEnd"/>
-            <w:r>
-              <w:rPr>
-                <w:rFonts w:ascii="Calibri" w:eastAsia="Times New Roman" w:hAnsi="Calibri" w:cs="Calibri"/>
-                <w:color w:val="000000"/>
-                <w:lang w:eastAsia="zh-CN"/>
-              </w:rPr>
-              <w:t xml:space="preserve"> omzetten) </w:t>
+              <w:t xml:space="preserve">(ipv bestanden uploaden naar PDF-bestanden omzetten) </w:t>
             </w:r>
             <w:r>
               <w:rPr>
@@ -3758,15 +3125,7 @@
                 <w:color w:val="000000"/>
                 <w:lang w:eastAsia="zh-CN"/>
               </w:rPr>
-              <w:t xml:space="preserve"> zijn eigen pad kan selecteren, en dan omzetten naar XML bestanden</w:t>
-            </w:r>
-            <w:r>
-              <w:rPr>
-                <w:rFonts w:ascii="Calibri" w:eastAsia="Times New Roman" w:hAnsi="Calibri" w:cs="Calibri"/>
-                <w:color w:val="000000"/>
-                <w:lang w:eastAsia="zh-CN"/>
-              </w:rPr>
-              <w:t xml:space="preserve">. </w:t>
+              <w:t xml:space="preserve"> zijn eigen pad kan selecteren, en dan omzetten naar XML bestanden. </w:t>
             </w:r>
           </w:p>
           <w:p>
@@ -3997,21 +3356,7 @@
               <w:rPr>
                 <w:lang w:eastAsia="zh-CN"/>
               </w:rPr>
-              <w:t xml:space="preserve">3. Drag </w:t>
-            </w:r>
-            <w:proofErr w:type="spellStart"/>
-            <w:r>
-              <w:rPr>
-                <w:lang w:eastAsia="zh-CN"/>
-              </w:rPr>
-              <w:t>and</w:t>
-            </w:r>
-            <w:proofErr w:type="spellEnd"/>
-            <w:r>
-              <w:rPr>
-                <w:lang w:eastAsia="zh-CN"/>
-              </w:rPr>
-              <w:t xml:space="preserve"> Drop, was bij de eerste opwarmopdracht niet helemaal gelukt, dus </w:t>
+              <w:t xml:space="preserve">3. Drag and Drop, was bij de eerste opwarmopdracht niet helemaal gelukt, dus </w:t>
             </w:r>
             <w:r>
               <w:rPr>
@@ -4173,21 +3518,7 @@
               <w:rPr>
                 <w:lang w:eastAsia="zh-CN"/>
               </w:rPr>
-              <w:t xml:space="preserve">Begonnen met </w:t>
-            </w:r>
-            <w:proofErr w:type="spellStart"/>
-            <w:r>
-              <w:rPr>
-                <w:lang w:eastAsia="zh-CN"/>
-              </w:rPr>
-              <w:t>FileSystemWatcher</w:t>
-            </w:r>
-            <w:proofErr w:type="spellEnd"/>
-            <w:r>
-              <w:rPr>
-                <w:lang w:eastAsia="zh-CN"/>
-              </w:rPr>
-              <w:t xml:space="preserve">, het is een class waar ik </w:t>
+              <w:t xml:space="preserve">Begonnen met FileSystemWatcher, het is een class waar ik </w:t>
             </w:r>
             <w:r>
               <w:rPr>
@@ -4211,7 +3542,13 @@
               <w:rPr>
                 <w:lang w:eastAsia="zh-CN"/>
               </w:rPr>
-              <w:t>. Zodra er wat wijzigingen(nieuwe bestanden) zijn aangebracht, dan wordt mijn tool geactiveerd.</w:t>
+              <w:t xml:space="preserve">. </w:t>
+            </w:r>
+            <w:r>
+              <w:rPr>
+                <w:lang w:eastAsia="zh-CN"/>
+              </w:rPr>
+              <w:t>Mijn tool moet ook werken als ik een nieuwe pad heb geselecteerd.</w:t>
             </w:r>
           </w:p>
           <w:p>
@@ -13216,6 +12553,75 @@
 </file>
 
 <file path=customXml/item1.xml><?xml version="1.0" encoding="utf-8"?>
+<p:properties xmlns:p="http://schemas.microsoft.com/office/2006/metadata/properties" xmlns:xsi="http://www.w3.org/2001/XMLSchema-instance" xmlns:pc="http://schemas.microsoft.com/office/infopath/2007/PartnerControls">
+  <documentManagement>
+    <Math_Settings xmlns="6cbd6682-8700-4380-a704-874541bb10f2" xsi:nil="true"/>
+    <Self_Registration_Enabled xmlns="6cbd6682-8700-4380-a704-874541bb10f2" xsi:nil="true"/>
+    <Invited_Teachers xmlns="6cbd6682-8700-4380-a704-874541bb10f2" xsi:nil="true"/>
+    <IsNotebookLocked xmlns="6cbd6682-8700-4380-a704-874541bb10f2" xsi:nil="true"/>
+    <Templates xmlns="6cbd6682-8700-4380-a704-874541bb10f2" xsi:nil="true"/>
+    <Students xmlns="6cbd6682-8700-4380-a704-874541bb10f2">
+      <UserInfo>
+        <DisplayName/>
+        <AccountId xsi:nil="true"/>
+        <AccountType/>
+      </UserInfo>
+    </Students>
+    <LMS_Mappings xmlns="6cbd6682-8700-4380-a704-874541bb10f2" xsi:nil="true"/>
+    <NotebookType xmlns="6cbd6682-8700-4380-a704-874541bb10f2" xsi:nil="true"/>
+    <Teachers xmlns="6cbd6682-8700-4380-a704-874541bb10f2">
+      <UserInfo>
+        <DisplayName/>
+        <AccountId xsi:nil="true"/>
+        <AccountType/>
+      </UserInfo>
+    </Teachers>
+    <Student_Groups xmlns="6cbd6682-8700-4380-a704-874541bb10f2">
+      <UserInfo>
+        <DisplayName/>
+        <AccountId xsi:nil="true"/>
+        <AccountType/>
+      </UserInfo>
+    </Student_Groups>
+    <AppVersion xmlns="6cbd6682-8700-4380-a704-874541bb10f2" xsi:nil="true"/>
+    <Has_Teacher_Only_SectionGroup xmlns="6cbd6682-8700-4380-a704-874541bb10f2" xsi:nil="true"/>
+    <TaxCatchAll xmlns="923f7a5a-c3ea-4cdd-a6d3-9a61a1c3f194" xsi:nil="true"/>
+    <Owner xmlns="6cbd6682-8700-4380-a704-874541bb10f2">
+      <UserInfo>
+        <DisplayName/>
+        <AccountId xsi:nil="true"/>
+        <AccountType/>
+      </UserInfo>
+    </Owner>
+    <Distribution_Groups xmlns="6cbd6682-8700-4380-a704-874541bb10f2" xsi:nil="true"/>
+    <lcf76f155ced4ddcb4097134ff3c332f xmlns="6cbd6682-8700-4380-a704-874541bb10f2">
+      <Terms xmlns="http://schemas.microsoft.com/office/infopath/2007/PartnerControls"/>
+    </lcf76f155ced4ddcb4097134ff3c332f>
+    <FolderType xmlns="6cbd6682-8700-4380-a704-874541bb10f2" xsi:nil="true"/>
+    <CultureName xmlns="6cbd6682-8700-4380-a704-874541bb10f2" xsi:nil="true"/>
+    <TeamsChannelId xmlns="6cbd6682-8700-4380-a704-874541bb10f2" xsi:nil="true"/>
+    <Invited_Students xmlns="6cbd6682-8700-4380-a704-874541bb10f2" xsi:nil="true"/>
+    <DefaultSectionNames xmlns="6cbd6682-8700-4380-a704-874541bb10f2" xsi:nil="true"/>
+    <Is_Collaboration_Space_Locked xmlns="6cbd6682-8700-4380-a704-874541bb10f2" xsi:nil="true"/>
+    <Teams_Channel_Section_Location xmlns="6cbd6682-8700-4380-a704-874541bb10f2" xsi:nil="true"/>
+  </documentManagement>
+</p:properties>
+</file>
+
+<file path=customXml/item2.xml><?xml version="1.0" encoding="utf-8"?>
+<b:Sources xmlns:b="http://schemas.openxmlformats.org/officeDocument/2006/bibliography" xmlns="http://schemas.openxmlformats.org/officeDocument/2006/bibliography" SelectedStyle="\APASixthEditionOfficeOnline.xsl" StyleName="APA" Version="6"/>
+</file>
+
+<file path=customXml/item3.xml><?xml version="1.0" encoding="utf-8"?>
+<?mso-contentType ?>
+<FormTemplates xmlns="http://schemas.microsoft.com/sharepoint/v3/contenttype/forms">
+  <Display>DocumentLibraryForm</Display>
+  <Edit>DocumentLibraryForm</Edit>
+  <New>DocumentLibraryForm</New>
+</FormTemplates>
+</file>
+
+<file path=customXml/item4.xml><?xml version="1.0" encoding="utf-8"?>
 <ct:contentTypeSchema xmlns:ct="http://schemas.microsoft.com/office/2006/metadata/contentType" xmlns:ma="http://schemas.microsoft.com/office/2006/metadata/properties/metaAttributes" ct:_="" ma:_="" ma:contentTypeName="Document" ma:contentTypeID="0x010100D2745451F3B2044898A30ACD4533A9CC" ma:contentTypeVersion="33" ma:contentTypeDescription="Een nieuw document maken." ma:contentTypeScope="" ma:versionID="767d9f31b994214e3a68b222f599d6f8">
   <xsd:schema xmlns:xsd="http://www.w3.org/2001/XMLSchema" xmlns:xs="http://www.w3.org/2001/XMLSchema" xmlns:p="http://schemas.microsoft.com/office/2006/metadata/properties" xmlns:ns2="6cbd6682-8700-4380-a704-874541bb10f2" xmlns:ns3="923f7a5a-c3ea-4cdd-a6d3-9a61a1c3f194" targetNamespace="http://schemas.microsoft.com/office/2006/metadata/properties" ma:root="true" ma:fieldsID="1ef1fa2fe033d0da28f922b8477d45fc" ns2:_="" ns3:_="">
     <xsd:import namespace="6cbd6682-8700-4380-a704-874541bb10f2"/>
@@ -13620,76 +13026,34 @@
 </ct:contentTypeSchema>
 </file>
 
-<file path=customXml/item2.xml><?xml version="1.0" encoding="utf-8"?>
-<?mso-contentType ?>
-<FormTemplates xmlns="http://schemas.microsoft.com/sharepoint/v3/contenttype/forms">
-  <Display>DocumentLibraryForm</Display>
-  <Edit>DocumentLibraryForm</Edit>
-  <New>DocumentLibraryForm</New>
-</FormTemplates>
+<file path=customXml/itemProps1.xml><?xml version="1.0" encoding="utf-8"?>
+<ds:datastoreItem xmlns:ds="http://schemas.openxmlformats.org/officeDocument/2006/customXml" ds:itemID="{A003E85C-9BC5-40B3-9B0F-8EA9B0C69BD6}">
+  <ds:schemaRefs>
+    <ds:schemaRef ds:uri="http://schemas.microsoft.com/office/2006/metadata/properties"/>
+    <ds:schemaRef ds:uri="http://schemas.microsoft.com/office/infopath/2007/PartnerControls"/>
+    <ds:schemaRef ds:uri="6cbd6682-8700-4380-a704-874541bb10f2"/>
+    <ds:schemaRef ds:uri="923f7a5a-c3ea-4cdd-a6d3-9a61a1c3f194"/>
+  </ds:schemaRefs>
+</ds:datastoreItem>
 </file>
 
-<file path=customXml/item3.xml><?xml version="1.0" encoding="utf-8"?>
-<b:Sources xmlns:b="http://schemas.openxmlformats.org/officeDocument/2006/bibliography" xmlns="http://schemas.openxmlformats.org/officeDocument/2006/bibliography" SelectedStyle="\APASixthEditionOfficeOnline.xsl" StyleName="APA" Version="6"/>
+<file path=customXml/itemProps2.xml><?xml version="1.0" encoding="utf-8"?>
+<ds:datastoreItem xmlns:ds="http://schemas.openxmlformats.org/officeDocument/2006/customXml" ds:itemID="{F70C0343-90DE-49D6-9E4C-3DF5BC6F1CF7}">
+  <ds:schemaRefs>
+    <ds:schemaRef ds:uri="http://schemas.openxmlformats.org/officeDocument/2006/bibliography"/>
+  </ds:schemaRefs>
+</ds:datastoreItem>
 </file>
 
-<file path=customXml/item4.xml><?xml version="1.0" encoding="utf-8"?>
-<p:properties xmlns:p="http://schemas.microsoft.com/office/2006/metadata/properties" xmlns:xsi="http://www.w3.org/2001/XMLSchema-instance" xmlns:pc="http://schemas.microsoft.com/office/infopath/2007/PartnerControls">
-  <documentManagement>
-    <Math_Settings xmlns="6cbd6682-8700-4380-a704-874541bb10f2" xsi:nil="true"/>
-    <Self_Registration_Enabled xmlns="6cbd6682-8700-4380-a704-874541bb10f2" xsi:nil="true"/>
-    <Invited_Teachers xmlns="6cbd6682-8700-4380-a704-874541bb10f2" xsi:nil="true"/>
-    <IsNotebookLocked xmlns="6cbd6682-8700-4380-a704-874541bb10f2" xsi:nil="true"/>
-    <Templates xmlns="6cbd6682-8700-4380-a704-874541bb10f2" xsi:nil="true"/>
-    <Students xmlns="6cbd6682-8700-4380-a704-874541bb10f2">
-      <UserInfo>
-        <DisplayName/>
-        <AccountId xsi:nil="true"/>
-        <AccountType/>
-      </UserInfo>
-    </Students>
-    <LMS_Mappings xmlns="6cbd6682-8700-4380-a704-874541bb10f2" xsi:nil="true"/>
-    <NotebookType xmlns="6cbd6682-8700-4380-a704-874541bb10f2" xsi:nil="true"/>
-    <Teachers xmlns="6cbd6682-8700-4380-a704-874541bb10f2">
-      <UserInfo>
-        <DisplayName/>
-        <AccountId xsi:nil="true"/>
-        <AccountType/>
-      </UserInfo>
-    </Teachers>
-    <Student_Groups xmlns="6cbd6682-8700-4380-a704-874541bb10f2">
-      <UserInfo>
-        <DisplayName/>
-        <AccountId xsi:nil="true"/>
-        <AccountType/>
-      </UserInfo>
-    </Student_Groups>
-    <AppVersion xmlns="6cbd6682-8700-4380-a704-874541bb10f2" xsi:nil="true"/>
-    <Has_Teacher_Only_SectionGroup xmlns="6cbd6682-8700-4380-a704-874541bb10f2" xsi:nil="true"/>
-    <TaxCatchAll xmlns="923f7a5a-c3ea-4cdd-a6d3-9a61a1c3f194" xsi:nil="true"/>
-    <Owner xmlns="6cbd6682-8700-4380-a704-874541bb10f2">
-      <UserInfo>
-        <DisplayName/>
-        <AccountId xsi:nil="true"/>
-        <AccountType/>
-      </UserInfo>
-    </Owner>
-    <Distribution_Groups xmlns="6cbd6682-8700-4380-a704-874541bb10f2" xsi:nil="true"/>
-    <lcf76f155ced4ddcb4097134ff3c332f xmlns="6cbd6682-8700-4380-a704-874541bb10f2">
-      <Terms xmlns="http://schemas.microsoft.com/office/infopath/2007/PartnerControls"/>
-    </lcf76f155ced4ddcb4097134ff3c332f>
-    <FolderType xmlns="6cbd6682-8700-4380-a704-874541bb10f2" xsi:nil="true"/>
-    <CultureName xmlns="6cbd6682-8700-4380-a704-874541bb10f2" xsi:nil="true"/>
-    <TeamsChannelId xmlns="6cbd6682-8700-4380-a704-874541bb10f2" xsi:nil="true"/>
-    <Invited_Students xmlns="6cbd6682-8700-4380-a704-874541bb10f2" xsi:nil="true"/>
-    <DefaultSectionNames xmlns="6cbd6682-8700-4380-a704-874541bb10f2" xsi:nil="true"/>
-    <Is_Collaboration_Space_Locked xmlns="6cbd6682-8700-4380-a704-874541bb10f2" xsi:nil="true"/>
-    <Teams_Channel_Section_Location xmlns="6cbd6682-8700-4380-a704-874541bb10f2" xsi:nil="true"/>
-  </documentManagement>
-</p:properties>
+<file path=customXml/itemProps3.xml><?xml version="1.0" encoding="utf-8"?>
+<ds:datastoreItem xmlns:ds="http://schemas.openxmlformats.org/officeDocument/2006/customXml" ds:itemID="{09293AD8-5A99-4C06-A3A4-50D55DCC821D}">
+  <ds:schemaRefs>
+    <ds:schemaRef ds:uri="http://schemas.microsoft.com/sharepoint/v3/contenttype/forms"/>
+  </ds:schemaRefs>
+</ds:datastoreItem>
 </file>
 
-<file path=customXml/itemProps1.xml><?xml version="1.0" encoding="utf-8"?>
+<file path=customXml/itemProps4.xml><?xml version="1.0" encoding="utf-8"?>
 <ds:datastoreItem xmlns:ds="http://schemas.openxmlformats.org/officeDocument/2006/customXml" ds:itemID="{DA4F5861-0F52-454A-9959-786AB1474437}">
   <ds:schemaRefs>
     <ds:schemaRef ds:uri="http://schemas.microsoft.com/office/2006/metadata/contentType"/>
@@ -13706,31 +13070,4 @@
     <ds:schemaRef ds:uri="http://schemas.microsoft.com/internal/obd"/>
   </ds:schemaRefs>
 </ds:datastoreItem>
-</file>
-
-<file path=customXml/itemProps2.xml><?xml version="1.0" encoding="utf-8"?>
-<ds:datastoreItem xmlns:ds="http://schemas.openxmlformats.org/officeDocument/2006/customXml" ds:itemID="{09293AD8-5A99-4C06-A3A4-50D55DCC821D}">
-  <ds:schemaRefs>
-    <ds:schemaRef ds:uri="http://schemas.microsoft.com/sharepoint/v3/contenttype/forms"/>
-  </ds:schemaRefs>
-</ds:datastoreItem>
-</file>
-
-<file path=customXml/itemProps3.xml><?xml version="1.0" encoding="utf-8"?>
-<ds:datastoreItem xmlns:ds="http://schemas.openxmlformats.org/officeDocument/2006/customXml" ds:itemID="{F70C0343-90DE-49D6-9E4C-3DF5BC6F1CF7}">
-  <ds:schemaRefs>
-    <ds:schemaRef ds:uri="http://schemas.openxmlformats.org/officeDocument/2006/bibliography"/>
-  </ds:schemaRefs>
-</ds:datastoreItem>
-</file>
-
-<file path=customXml/itemProps4.xml><?xml version="1.0" encoding="utf-8"?>
-<ds:datastoreItem xmlns:ds="http://schemas.openxmlformats.org/officeDocument/2006/customXml" ds:itemID="{A003E85C-9BC5-40B3-9B0F-8EA9B0C69BD6}">
-  <ds:schemaRefs>
-    <ds:schemaRef ds:uri="http://schemas.microsoft.com/office/2006/metadata/properties"/>
-    <ds:schemaRef ds:uri="http://schemas.microsoft.com/office/infopath/2007/PartnerControls"/>
-    <ds:schemaRef ds:uri="6cbd6682-8700-4380-a704-874541bb10f2"/>
-    <ds:schemaRef ds:uri="923f7a5a-c3ea-4cdd-a6d3-9a61a1c3f194"/>
-  </ds:schemaRefs>
-</ds:datastoreItem>
 </file>
</xml_diff>

<commit_message>
technisch ontwerp verbeterd, logboek bijgehouden
</commit_message>
<xml_diff>
--- a/PvB SD/08 Logboek/Logboek kandidaat FP.docx
+++ b/PvB SD/08 Logboek/Logboek kandidaat FP.docx
@@ -308,8 +308,13 @@
             <w:tcW w:w="7087" w:type="dxa"/>
           </w:tcPr>
           <w:p>
-            <w:r>
-              <w:t>Prodist Software B.V.</w:t>
+            <w:proofErr w:type="spellStart"/>
+            <w:r>
+              <w:t>Prodist</w:t>
+            </w:r>
+            <w:proofErr w:type="spellEnd"/>
+            <w:r>
+              <w:t xml:space="preserve"> Software B.V.</w:t>
             </w:r>
           </w:p>
         </w:tc>
@@ -602,7 +607,61 @@
                 <w:color w:val="000000"/>
                 <w:lang w:eastAsia="zh-CN"/>
               </w:rPr>
-              <w:t>Op de eerste dag iedereen leren kennen, en wat uitleg gekregen van bijvoorbeeld hoe het bedrijf is ontstaan, wat de examenopdracht kunnen zijn, etc. Kreeg een opwarmopdracht om met framework ‘Blazor’ te beginnen, moet een webpagina waar ik een bestand kan uploaden, en dan uploadt hij naar een specifieke map. Dus ben ik daar de hele dag beziggeweest.</w:t>
+              <w:t xml:space="preserve">Op de eerste dag iedereen leren kennen, en wat uitleg gekregen van bijvoorbeeld hoe het bedrijf is ontstaan, wat de examenopdracht kunnen zijn, etc. Kreeg een opwarmopdracht om met </w:t>
+            </w:r>
+            <w:proofErr w:type="spellStart"/>
+            <w:r>
+              <w:rPr>
+                <w:rFonts w:ascii="Calibri" w:eastAsia="Times New Roman" w:hAnsi="Calibri" w:cs="Calibri"/>
+                <w:color w:val="000000"/>
+                <w:lang w:eastAsia="zh-CN"/>
+              </w:rPr>
+              <w:t>framework</w:t>
+            </w:r>
+            <w:proofErr w:type="spellEnd"/>
+            <w:r>
+              <w:rPr>
+                <w:rFonts w:ascii="Calibri" w:eastAsia="Times New Roman" w:hAnsi="Calibri" w:cs="Calibri"/>
+                <w:color w:val="000000"/>
+                <w:lang w:eastAsia="zh-CN"/>
+              </w:rPr>
+              <w:t xml:space="preserve"> ‘</w:t>
+            </w:r>
+            <w:proofErr w:type="spellStart"/>
+            <w:r>
+              <w:rPr>
+                <w:rFonts w:ascii="Calibri" w:eastAsia="Times New Roman" w:hAnsi="Calibri" w:cs="Calibri"/>
+                <w:color w:val="000000"/>
+                <w:lang w:eastAsia="zh-CN"/>
+              </w:rPr>
+              <w:t>Blazor</w:t>
+            </w:r>
+            <w:proofErr w:type="spellEnd"/>
+            <w:r>
+              <w:rPr>
+                <w:rFonts w:ascii="Calibri" w:eastAsia="Times New Roman" w:hAnsi="Calibri" w:cs="Calibri"/>
+                <w:color w:val="000000"/>
+                <w:lang w:eastAsia="zh-CN"/>
+              </w:rPr>
+              <w:t xml:space="preserve">’ te beginnen, moet een webpagina waar ik een bestand kan uploaden, en dan uploadt hij naar een specifieke map. Dus ben ik daar de hele dag </w:t>
+            </w:r>
+            <w:proofErr w:type="spellStart"/>
+            <w:r>
+              <w:rPr>
+                <w:rFonts w:ascii="Calibri" w:eastAsia="Times New Roman" w:hAnsi="Calibri" w:cs="Calibri"/>
+                <w:color w:val="000000"/>
+                <w:lang w:eastAsia="zh-CN"/>
+              </w:rPr>
+              <w:t>beziggeweest</w:t>
+            </w:r>
+            <w:proofErr w:type="spellEnd"/>
+            <w:r>
+              <w:rPr>
+                <w:rFonts w:ascii="Calibri" w:eastAsia="Times New Roman" w:hAnsi="Calibri" w:cs="Calibri"/>
+                <w:color w:val="000000"/>
+                <w:lang w:eastAsia="zh-CN"/>
+              </w:rPr>
+              <w:t>.</w:t>
             </w:r>
           </w:p>
         </w:tc>
@@ -731,13 +790,113 @@
                 <w:lang w:eastAsia="zh-CN"/>
               </w:rPr>
             </w:pPr>
-            <w:r>
-              <w:rPr>
-                <w:rFonts w:ascii="Calibri" w:eastAsia="Times New Roman" w:hAnsi="Calibri" w:cs="Calibri"/>
-                <w:color w:val="000000"/>
-                <w:lang w:eastAsia="zh-CN"/>
-              </w:rPr>
-              <w:t>Blazor webapplicatie klaar, hij gaat alle bestanden uploaden naar een map. Maar word gevraagd om Blazor in windows forms te verwerken, ben de hele dag meebezig geweest. Maar je kan niet een eigen pad te selecteren. Het is op dit moment nog hardcoded.</w:t>
+            <w:proofErr w:type="spellStart"/>
+            <w:r>
+              <w:rPr>
+                <w:rFonts w:ascii="Calibri" w:eastAsia="Times New Roman" w:hAnsi="Calibri" w:cs="Calibri"/>
+                <w:color w:val="000000"/>
+                <w:lang w:eastAsia="zh-CN"/>
+              </w:rPr>
+              <w:t>Blazor</w:t>
+            </w:r>
+            <w:proofErr w:type="spellEnd"/>
+            <w:r>
+              <w:rPr>
+                <w:rFonts w:ascii="Calibri" w:eastAsia="Times New Roman" w:hAnsi="Calibri" w:cs="Calibri"/>
+                <w:color w:val="000000"/>
+                <w:lang w:eastAsia="zh-CN"/>
+              </w:rPr>
+              <w:t xml:space="preserve"> webapplicatie klaar, hij gaat alle bestanden uploaden naar een map. Maar word gevraagd om </w:t>
+            </w:r>
+            <w:proofErr w:type="spellStart"/>
+            <w:r>
+              <w:rPr>
+                <w:rFonts w:ascii="Calibri" w:eastAsia="Times New Roman" w:hAnsi="Calibri" w:cs="Calibri"/>
+                <w:color w:val="000000"/>
+                <w:lang w:eastAsia="zh-CN"/>
+              </w:rPr>
+              <w:t>Blazor</w:t>
+            </w:r>
+            <w:proofErr w:type="spellEnd"/>
+            <w:r>
+              <w:rPr>
+                <w:rFonts w:ascii="Calibri" w:eastAsia="Times New Roman" w:hAnsi="Calibri" w:cs="Calibri"/>
+                <w:color w:val="000000"/>
+                <w:lang w:eastAsia="zh-CN"/>
+              </w:rPr>
+              <w:t xml:space="preserve"> in </w:t>
+            </w:r>
+            <w:proofErr w:type="spellStart"/>
+            <w:r>
+              <w:rPr>
+                <w:rFonts w:ascii="Calibri" w:eastAsia="Times New Roman" w:hAnsi="Calibri" w:cs="Calibri"/>
+                <w:color w:val="000000"/>
+                <w:lang w:eastAsia="zh-CN"/>
+              </w:rPr>
+              <w:t>windows</w:t>
+            </w:r>
+            <w:proofErr w:type="spellEnd"/>
+            <w:r>
+              <w:rPr>
+                <w:rFonts w:ascii="Calibri" w:eastAsia="Times New Roman" w:hAnsi="Calibri" w:cs="Calibri"/>
+                <w:color w:val="000000"/>
+                <w:lang w:eastAsia="zh-CN"/>
+              </w:rPr>
+              <w:t xml:space="preserve"> </w:t>
+            </w:r>
+            <w:proofErr w:type="spellStart"/>
+            <w:r>
+              <w:rPr>
+                <w:rFonts w:ascii="Calibri" w:eastAsia="Times New Roman" w:hAnsi="Calibri" w:cs="Calibri"/>
+                <w:color w:val="000000"/>
+                <w:lang w:eastAsia="zh-CN"/>
+              </w:rPr>
+              <w:t>forms</w:t>
+            </w:r>
+            <w:proofErr w:type="spellEnd"/>
+            <w:r>
+              <w:rPr>
+                <w:rFonts w:ascii="Calibri" w:eastAsia="Times New Roman" w:hAnsi="Calibri" w:cs="Calibri"/>
+                <w:color w:val="000000"/>
+                <w:lang w:eastAsia="zh-CN"/>
+              </w:rPr>
+              <w:t xml:space="preserve"> te verwerken, ben de hele dag </w:t>
+            </w:r>
+            <w:proofErr w:type="spellStart"/>
+            <w:r>
+              <w:rPr>
+                <w:rFonts w:ascii="Calibri" w:eastAsia="Times New Roman" w:hAnsi="Calibri" w:cs="Calibri"/>
+                <w:color w:val="000000"/>
+                <w:lang w:eastAsia="zh-CN"/>
+              </w:rPr>
+              <w:t>meebezig</w:t>
+            </w:r>
+            <w:proofErr w:type="spellEnd"/>
+            <w:r>
+              <w:rPr>
+                <w:rFonts w:ascii="Calibri" w:eastAsia="Times New Roman" w:hAnsi="Calibri" w:cs="Calibri"/>
+                <w:color w:val="000000"/>
+                <w:lang w:eastAsia="zh-CN"/>
+              </w:rPr>
+              <w:t xml:space="preserve"> geweest. Maar je kan niet een eigen pad te selecteren. Het is op dit moment nog </w:t>
+            </w:r>
+            <w:proofErr w:type="spellStart"/>
+            <w:r>
+              <w:rPr>
+                <w:rFonts w:ascii="Calibri" w:eastAsia="Times New Roman" w:hAnsi="Calibri" w:cs="Calibri"/>
+                <w:color w:val="000000"/>
+                <w:lang w:eastAsia="zh-CN"/>
+              </w:rPr>
+              <w:t>hardcoded</w:t>
+            </w:r>
+            <w:proofErr w:type="spellEnd"/>
+            <w:r>
+              <w:rPr>
+                <w:rFonts w:ascii="Calibri" w:eastAsia="Times New Roman" w:hAnsi="Calibri" w:cs="Calibri"/>
+                <w:color w:val="000000"/>
+                <w:lang w:eastAsia="zh-CN"/>
+              </w:rPr>
+              <w:t>.</w:t>
             </w:r>
           </w:p>
         </w:tc>
@@ -872,7 +1031,43 @@
                 <w:color w:val="000000"/>
                 <w:lang w:eastAsia="zh-CN"/>
               </w:rPr>
-              <w:t>Windows forms in elkaar gezet, maar wordt nogmaals gevraagd om een eigen filepath te kunnen selecteren, daar ben ik de hele dag beziggeweest, hij wil het maar niet. Nu kan de gebruiker alleen via een input zijn eigen filepath invullen.</w:t>
+              <w:t xml:space="preserve">Windows </w:t>
+            </w:r>
+            <w:proofErr w:type="spellStart"/>
+            <w:r>
+              <w:rPr>
+                <w:rFonts w:ascii="Calibri" w:eastAsia="Times New Roman" w:hAnsi="Calibri" w:cs="Calibri"/>
+                <w:color w:val="000000"/>
+                <w:lang w:eastAsia="zh-CN"/>
+              </w:rPr>
+              <w:t>forms</w:t>
+            </w:r>
+            <w:proofErr w:type="spellEnd"/>
+            <w:r>
+              <w:rPr>
+                <w:rFonts w:ascii="Calibri" w:eastAsia="Times New Roman" w:hAnsi="Calibri" w:cs="Calibri"/>
+                <w:color w:val="000000"/>
+                <w:lang w:eastAsia="zh-CN"/>
+              </w:rPr>
+              <w:t xml:space="preserve"> in elkaar gezet, maar wordt nogmaals gevraagd om een eigen filepath te kunnen selecteren, daar ben ik de hele dag </w:t>
+            </w:r>
+            <w:proofErr w:type="spellStart"/>
+            <w:r>
+              <w:rPr>
+                <w:rFonts w:ascii="Calibri" w:eastAsia="Times New Roman" w:hAnsi="Calibri" w:cs="Calibri"/>
+                <w:color w:val="000000"/>
+                <w:lang w:eastAsia="zh-CN"/>
+              </w:rPr>
+              <w:t>beziggeweest</w:t>
+            </w:r>
+            <w:proofErr w:type="spellEnd"/>
+            <w:r>
+              <w:rPr>
+                <w:rFonts w:ascii="Calibri" w:eastAsia="Times New Roman" w:hAnsi="Calibri" w:cs="Calibri"/>
+                <w:color w:val="000000"/>
+                <w:lang w:eastAsia="zh-CN"/>
+              </w:rPr>
+              <w:t>, hij wil het maar niet. Nu kan de gebruiker alleen via een input zijn eigen filepath invullen.</w:t>
             </w:r>
           </w:p>
         </w:tc>
@@ -1007,7 +1202,43 @@
                 <w:color w:val="000000"/>
                 <w:lang w:eastAsia="zh-CN"/>
               </w:rPr>
-              <w:t xml:space="preserve">De gebruiker kan via een knop een eigen pad selecteren, dus het gaat niet alleen maar via een inputveld, en hij slaat het nieuwe pad ook gelijk op in een json-bestand, (alleen in de verkeerde json). Eind van de dag kwam ik pas </w:t>
+              <w:t xml:space="preserve">De gebruiker kan via een knop een eigen pad selecteren, dus het gaat niet alleen maar via een inputveld, en hij slaat het nieuwe pad ook gelijk op in een </w:t>
+            </w:r>
+            <w:proofErr w:type="spellStart"/>
+            <w:r>
+              <w:rPr>
+                <w:rFonts w:ascii="Calibri" w:eastAsia="Times New Roman" w:hAnsi="Calibri" w:cs="Calibri"/>
+                <w:color w:val="000000"/>
+                <w:lang w:eastAsia="zh-CN"/>
+              </w:rPr>
+              <w:t>json</w:t>
+            </w:r>
+            <w:proofErr w:type="spellEnd"/>
+            <w:r>
+              <w:rPr>
+                <w:rFonts w:ascii="Calibri" w:eastAsia="Times New Roman" w:hAnsi="Calibri" w:cs="Calibri"/>
+                <w:color w:val="000000"/>
+                <w:lang w:eastAsia="zh-CN"/>
+              </w:rPr>
+              <w:t xml:space="preserve">-bestand, (alleen in de verkeerde </w:t>
+            </w:r>
+            <w:proofErr w:type="spellStart"/>
+            <w:r>
+              <w:rPr>
+                <w:rFonts w:ascii="Calibri" w:eastAsia="Times New Roman" w:hAnsi="Calibri" w:cs="Calibri"/>
+                <w:color w:val="000000"/>
+                <w:lang w:eastAsia="zh-CN"/>
+              </w:rPr>
+              <w:t>json</w:t>
+            </w:r>
+            <w:proofErr w:type="spellEnd"/>
+            <w:r>
+              <w:rPr>
+                <w:rFonts w:ascii="Calibri" w:eastAsia="Times New Roman" w:hAnsi="Calibri" w:cs="Calibri"/>
+                <w:color w:val="000000"/>
+                <w:lang w:eastAsia="zh-CN"/>
+              </w:rPr>
+              <w:t xml:space="preserve">). Eind van de dag kwam ik pas </w:t>
             </w:r>
             <w:r>
               <w:rPr>
@@ -1391,13 +1622,23 @@
               </w:rPr>
               <w:t xml:space="preserve"> </w:t>
             </w:r>
-            <w:r>
-              <w:rPr>
-                <w:rFonts w:ascii="Calibri" w:eastAsia="Times New Roman" w:hAnsi="Calibri" w:cs="Calibri"/>
-                <w:color w:val="000000"/>
-                <w:lang w:eastAsia="zh-CN"/>
-              </w:rPr>
-              <w:t xml:space="preserve">Trello bord aangemaakt zodat ik een </w:t>
+            <w:proofErr w:type="spellStart"/>
+            <w:r>
+              <w:rPr>
+                <w:rFonts w:ascii="Calibri" w:eastAsia="Times New Roman" w:hAnsi="Calibri" w:cs="Calibri"/>
+                <w:color w:val="000000"/>
+                <w:lang w:eastAsia="zh-CN"/>
+              </w:rPr>
+              <w:t>Trello</w:t>
+            </w:r>
+            <w:proofErr w:type="spellEnd"/>
+            <w:r>
+              <w:rPr>
+                <w:rFonts w:ascii="Calibri" w:eastAsia="Times New Roman" w:hAnsi="Calibri" w:cs="Calibri"/>
+                <w:color w:val="000000"/>
+                <w:lang w:eastAsia="zh-CN"/>
+              </w:rPr>
+              <w:t xml:space="preserve"> bord aangemaakt zodat ik een </w:t>
             </w:r>
             <w:r>
               <w:rPr>
@@ -1489,7 +1730,16 @@
                 <w:color w:val="000000"/>
                 <w:lang w:eastAsia="zh-CN"/>
               </w:rPr>
-              <w:t>3. Georiënteerd op alle data van PDF eruit halen, verder genereer een nieuw XML</w:t>
+              <w:t xml:space="preserve">3. Georiënteerd op alle data van PDF eruit halen, verder genereer een nieuw </w:t>
+            </w:r>
+            <w:proofErr w:type="spellStart"/>
+            <w:r>
+              <w:rPr>
+                <w:rFonts w:ascii="Calibri" w:eastAsia="Times New Roman" w:hAnsi="Calibri" w:cs="Calibri"/>
+                <w:color w:val="000000"/>
+                <w:lang w:eastAsia="zh-CN"/>
+              </w:rPr>
+              <w:t>XML</w:t>
             </w:r>
             <w:r>
               <w:rPr>
@@ -1513,7 +1763,16 @@
                 <w:color w:val="000000"/>
                 <w:lang w:eastAsia="zh-CN"/>
               </w:rPr>
-              <w:t>d.</w:t>
+              <w:t>d</w:t>
+            </w:r>
+            <w:proofErr w:type="spellEnd"/>
+            <w:r>
+              <w:rPr>
+                <w:rFonts w:ascii="Calibri" w:eastAsia="Times New Roman" w:hAnsi="Calibri" w:cs="Calibri"/>
+                <w:color w:val="000000"/>
+                <w:lang w:eastAsia="zh-CN"/>
+              </w:rPr>
+              <w:t>.</w:t>
             </w:r>
           </w:p>
         </w:tc>
@@ -2127,6 +2386,7 @@
               </w:rPr>
               <w:t xml:space="preserve">om de </w:t>
             </w:r>
+            <w:proofErr w:type="spellStart"/>
             <w:r>
               <w:rPr>
                 <w:rFonts w:ascii="Calibri" w:eastAsia="Times New Roman" w:hAnsi="Calibri" w:cs="Calibri"/>
@@ -2141,7 +2401,16 @@
                 <w:color w:val="000000"/>
                 <w:lang w:eastAsia="zh-CN"/>
               </w:rPr>
-              <w:t xml:space="preserve">’s </w:t>
+              <w:t>’s</w:t>
+            </w:r>
+            <w:proofErr w:type="spellEnd"/>
+            <w:r>
+              <w:rPr>
+                <w:rFonts w:ascii="Calibri" w:eastAsia="Times New Roman" w:hAnsi="Calibri" w:cs="Calibri"/>
+                <w:color w:val="000000"/>
+                <w:lang w:eastAsia="zh-CN"/>
+              </w:rPr>
+              <w:t xml:space="preserve"> </w:t>
             </w:r>
             <w:r>
               <w:rPr>
@@ -2205,7 +2474,97 @@
                 <w:color w:val="000000"/>
                 <w:lang w:eastAsia="zh-CN"/>
               </w:rPr>
-              <w:t>een nieuw XML-bestand. Alles is hardcoded, waar het PDF-bestand vandaan komt, en waar de XML-bestand geupload wordt</w:t>
+              <w:t xml:space="preserve">een nieuw </w:t>
+            </w:r>
+            <w:proofErr w:type="spellStart"/>
+            <w:r>
+              <w:rPr>
+                <w:rFonts w:ascii="Calibri" w:eastAsia="Times New Roman" w:hAnsi="Calibri" w:cs="Calibri"/>
+                <w:color w:val="000000"/>
+                <w:lang w:eastAsia="zh-CN"/>
+              </w:rPr>
+              <w:t>XML-bestand</w:t>
+            </w:r>
+            <w:proofErr w:type="spellEnd"/>
+            <w:r>
+              <w:rPr>
+                <w:rFonts w:ascii="Calibri" w:eastAsia="Times New Roman" w:hAnsi="Calibri" w:cs="Calibri"/>
+                <w:color w:val="000000"/>
+                <w:lang w:eastAsia="zh-CN"/>
+              </w:rPr>
+              <w:t xml:space="preserve">. Alles is </w:t>
+            </w:r>
+            <w:proofErr w:type="spellStart"/>
+            <w:r>
+              <w:rPr>
+                <w:rFonts w:ascii="Calibri" w:eastAsia="Times New Roman" w:hAnsi="Calibri" w:cs="Calibri"/>
+                <w:color w:val="000000"/>
+                <w:lang w:eastAsia="zh-CN"/>
+              </w:rPr>
+              <w:t>hardcoded</w:t>
+            </w:r>
+            <w:proofErr w:type="spellEnd"/>
+            <w:r>
+              <w:rPr>
+                <w:rFonts w:ascii="Calibri" w:eastAsia="Times New Roman" w:hAnsi="Calibri" w:cs="Calibri"/>
+                <w:color w:val="000000"/>
+                <w:lang w:eastAsia="zh-CN"/>
+              </w:rPr>
+              <w:t xml:space="preserve">, waar het </w:t>
+            </w:r>
+            <w:proofErr w:type="spellStart"/>
+            <w:r>
+              <w:rPr>
+                <w:rFonts w:ascii="Calibri" w:eastAsia="Times New Roman" w:hAnsi="Calibri" w:cs="Calibri"/>
+                <w:color w:val="000000"/>
+                <w:lang w:eastAsia="zh-CN"/>
+              </w:rPr>
+              <w:t>PDF-bestand</w:t>
+            </w:r>
+            <w:proofErr w:type="spellEnd"/>
+            <w:r>
+              <w:rPr>
+                <w:rFonts w:ascii="Calibri" w:eastAsia="Times New Roman" w:hAnsi="Calibri" w:cs="Calibri"/>
+                <w:color w:val="000000"/>
+                <w:lang w:eastAsia="zh-CN"/>
+              </w:rPr>
+              <w:t xml:space="preserve"> vandaan komt, en waar de </w:t>
+            </w:r>
+            <w:proofErr w:type="spellStart"/>
+            <w:r>
+              <w:rPr>
+                <w:rFonts w:ascii="Calibri" w:eastAsia="Times New Roman" w:hAnsi="Calibri" w:cs="Calibri"/>
+                <w:color w:val="000000"/>
+                <w:lang w:eastAsia="zh-CN"/>
+              </w:rPr>
+              <w:t>XML-bestand</w:t>
+            </w:r>
+            <w:proofErr w:type="spellEnd"/>
+            <w:r>
+              <w:rPr>
+                <w:rFonts w:ascii="Calibri" w:eastAsia="Times New Roman" w:hAnsi="Calibri" w:cs="Calibri"/>
+                <w:color w:val="000000"/>
+                <w:lang w:eastAsia="zh-CN"/>
+              </w:rPr>
+              <w:t xml:space="preserve"> </w:t>
+            </w:r>
+            <w:proofErr w:type="spellStart"/>
+            <w:r>
+              <w:rPr>
+                <w:rFonts w:ascii="Calibri" w:eastAsia="Times New Roman" w:hAnsi="Calibri" w:cs="Calibri"/>
+                <w:color w:val="000000"/>
+                <w:lang w:eastAsia="zh-CN"/>
+              </w:rPr>
+              <w:t>geupload</w:t>
+            </w:r>
+            <w:proofErr w:type="spellEnd"/>
+            <w:r>
+              <w:rPr>
+                <w:rFonts w:ascii="Calibri" w:eastAsia="Times New Roman" w:hAnsi="Calibri" w:cs="Calibri"/>
+                <w:color w:val="000000"/>
+                <w:lang w:eastAsia="zh-CN"/>
+              </w:rPr>
+              <w:t xml:space="preserve"> wordt</w:t>
             </w:r>
             <w:r>
               <w:rPr>
@@ -2229,7 +2588,16 @@
                 <w:color w:val="000000"/>
                 <w:lang w:eastAsia="zh-CN"/>
               </w:rPr>
-              <w:t>eprobeerd om de data</w:t>
+              <w:t xml:space="preserve">eprobeerd om de </w:t>
+            </w:r>
+            <w:proofErr w:type="spellStart"/>
+            <w:r>
+              <w:rPr>
+                <w:rFonts w:ascii="Calibri" w:eastAsia="Times New Roman" w:hAnsi="Calibri" w:cs="Calibri"/>
+                <w:color w:val="000000"/>
+                <w:lang w:eastAsia="zh-CN"/>
+              </w:rPr>
+              <w:t>data</w:t>
             </w:r>
             <w:r>
               <w:rPr>
@@ -2239,6 +2607,7 @@
               </w:rPr>
               <w:t>’s</w:t>
             </w:r>
+            <w:proofErr w:type="spellEnd"/>
             <w:r>
               <w:rPr>
                 <w:rFonts w:ascii="Calibri" w:eastAsia="Times New Roman" w:hAnsi="Calibri" w:cs="Calibri"/>
@@ -2507,8 +2876,54 @@
                 <w:color w:val="000000"/>
                 <w:lang w:eastAsia="zh-CN"/>
               </w:rPr>
-              <w:t>Verder georiënteerd om de basiskennis te creëren om de data’s uit een PDF-bestand halen, en over te zetten naar een XML-bestand</w:t>
-            </w:r>
+              <w:t xml:space="preserve">Verder georiënteerd om de basiskennis te creëren om de </w:t>
+            </w:r>
+            <w:proofErr w:type="spellStart"/>
+            <w:r>
+              <w:rPr>
+                <w:rFonts w:ascii="Calibri" w:eastAsia="Times New Roman" w:hAnsi="Calibri" w:cs="Calibri"/>
+                <w:color w:val="000000"/>
+                <w:lang w:eastAsia="zh-CN"/>
+              </w:rPr>
+              <w:t>data’s</w:t>
+            </w:r>
+            <w:proofErr w:type="spellEnd"/>
+            <w:r>
+              <w:rPr>
+                <w:rFonts w:ascii="Calibri" w:eastAsia="Times New Roman" w:hAnsi="Calibri" w:cs="Calibri"/>
+                <w:color w:val="000000"/>
+                <w:lang w:eastAsia="zh-CN"/>
+              </w:rPr>
+              <w:t xml:space="preserve"> uit een </w:t>
+            </w:r>
+            <w:proofErr w:type="spellStart"/>
+            <w:r>
+              <w:rPr>
+                <w:rFonts w:ascii="Calibri" w:eastAsia="Times New Roman" w:hAnsi="Calibri" w:cs="Calibri"/>
+                <w:color w:val="000000"/>
+                <w:lang w:eastAsia="zh-CN"/>
+              </w:rPr>
+              <w:t>PDF-bestand</w:t>
+            </w:r>
+            <w:proofErr w:type="spellEnd"/>
+            <w:r>
+              <w:rPr>
+                <w:rFonts w:ascii="Calibri" w:eastAsia="Times New Roman" w:hAnsi="Calibri" w:cs="Calibri"/>
+                <w:color w:val="000000"/>
+                <w:lang w:eastAsia="zh-CN"/>
+              </w:rPr>
+              <w:t xml:space="preserve"> halen, en over te zetten naar een </w:t>
+            </w:r>
+            <w:proofErr w:type="spellStart"/>
+            <w:r>
+              <w:rPr>
+                <w:rFonts w:ascii="Calibri" w:eastAsia="Times New Roman" w:hAnsi="Calibri" w:cs="Calibri"/>
+                <w:color w:val="000000"/>
+                <w:lang w:eastAsia="zh-CN"/>
+              </w:rPr>
+              <w:t>XML-bestand</w:t>
+            </w:r>
+            <w:proofErr w:type="spellEnd"/>
           </w:p>
           <w:p>
             <w:pPr>
@@ -2527,21 +2942,49 @@
               </w:rPr>
               <w:t xml:space="preserve">Oriëntatiefase: Alle </w:t>
             </w:r>
-            <w:r>
-              <w:rPr>
-                <w:rFonts w:ascii="Calibri" w:eastAsia="Times New Roman" w:hAnsi="Calibri" w:cs="Calibri"/>
-                <w:color w:val="000000"/>
-                <w:lang w:eastAsia="zh-CN"/>
-              </w:rPr>
-              <w:t xml:space="preserve">data’s </w:t>
-            </w:r>
-            <w:r>
-              <w:rPr>
-                <w:rFonts w:ascii="Calibri" w:eastAsia="Times New Roman" w:hAnsi="Calibri" w:cs="Calibri"/>
-                <w:color w:val="000000"/>
-                <w:lang w:eastAsia="zh-CN"/>
-              </w:rPr>
-              <w:t>in variabelen gezet, en het importeren naar XML ben nog mee bezig, want ik weet niet hoe de structuur van zo’n XML-bestand eruit ziet.</w:t>
+            <w:proofErr w:type="spellStart"/>
+            <w:r>
+              <w:rPr>
+                <w:rFonts w:ascii="Calibri" w:eastAsia="Times New Roman" w:hAnsi="Calibri" w:cs="Calibri"/>
+                <w:color w:val="000000"/>
+                <w:lang w:eastAsia="zh-CN"/>
+              </w:rPr>
+              <w:t>data’s</w:t>
+            </w:r>
+            <w:proofErr w:type="spellEnd"/>
+            <w:r>
+              <w:rPr>
+                <w:rFonts w:ascii="Calibri" w:eastAsia="Times New Roman" w:hAnsi="Calibri" w:cs="Calibri"/>
+                <w:color w:val="000000"/>
+                <w:lang w:eastAsia="zh-CN"/>
+              </w:rPr>
+              <w:t xml:space="preserve"> </w:t>
+            </w:r>
+            <w:r>
+              <w:rPr>
+                <w:rFonts w:ascii="Calibri" w:eastAsia="Times New Roman" w:hAnsi="Calibri" w:cs="Calibri"/>
+                <w:color w:val="000000"/>
+                <w:lang w:eastAsia="zh-CN"/>
+              </w:rPr>
+              <w:t xml:space="preserve">in variabelen gezet, en het importeren naar XML ben nog mee bezig, want ik weet niet hoe de structuur van zo’n </w:t>
+            </w:r>
+            <w:proofErr w:type="spellStart"/>
+            <w:r>
+              <w:rPr>
+                <w:rFonts w:ascii="Calibri" w:eastAsia="Times New Roman" w:hAnsi="Calibri" w:cs="Calibri"/>
+                <w:color w:val="000000"/>
+                <w:lang w:eastAsia="zh-CN"/>
+              </w:rPr>
+              <w:t>XML-bestand</w:t>
+            </w:r>
+            <w:proofErr w:type="spellEnd"/>
+            <w:r>
+              <w:rPr>
+                <w:rFonts w:ascii="Calibri" w:eastAsia="Times New Roman" w:hAnsi="Calibri" w:cs="Calibri"/>
+                <w:color w:val="000000"/>
+                <w:lang w:eastAsia="zh-CN"/>
+              </w:rPr>
+              <w:t xml:space="preserve"> eruit ziet.</w:t>
             </w:r>
           </w:p>
         </w:tc>
@@ -2775,7 +3218,43 @@
                 <w:color w:val="000000"/>
                 <w:lang w:eastAsia="zh-CN"/>
               </w:rPr>
-              <w:t>3. Verder met de oriëntatiefase, alle data’s worden in een overzichtelijke en logische manier geplaatst in XML-bestand. Dus klantnummer staat bij Klantnummer, orders horen bij Orders etc.</w:t>
+              <w:t xml:space="preserve">3. Verder met de oriëntatiefase, alle </w:t>
+            </w:r>
+            <w:proofErr w:type="spellStart"/>
+            <w:r>
+              <w:rPr>
+                <w:rFonts w:ascii="Calibri" w:eastAsia="Times New Roman" w:hAnsi="Calibri" w:cs="Calibri"/>
+                <w:color w:val="000000"/>
+                <w:lang w:eastAsia="zh-CN"/>
+              </w:rPr>
+              <w:t>data’s</w:t>
+            </w:r>
+            <w:proofErr w:type="spellEnd"/>
+            <w:r>
+              <w:rPr>
+                <w:rFonts w:ascii="Calibri" w:eastAsia="Times New Roman" w:hAnsi="Calibri" w:cs="Calibri"/>
+                <w:color w:val="000000"/>
+                <w:lang w:eastAsia="zh-CN"/>
+              </w:rPr>
+              <w:t xml:space="preserve"> worden in een overzichtelijke en logische manier geplaatst in </w:t>
+            </w:r>
+            <w:proofErr w:type="spellStart"/>
+            <w:r>
+              <w:rPr>
+                <w:rFonts w:ascii="Calibri" w:eastAsia="Times New Roman" w:hAnsi="Calibri" w:cs="Calibri"/>
+                <w:color w:val="000000"/>
+                <w:lang w:eastAsia="zh-CN"/>
+              </w:rPr>
+              <w:t>XML-bestand</w:t>
+            </w:r>
+            <w:proofErr w:type="spellEnd"/>
+            <w:r>
+              <w:rPr>
+                <w:rFonts w:ascii="Calibri" w:eastAsia="Times New Roman" w:hAnsi="Calibri" w:cs="Calibri"/>
+                <w:color w:val="000000"/>
+                <w:lang w:eastAsia="zh-CN"/>
+              </w:rPr>
+              <w:t>. Dus klantnummer staat bij Klantnummer, orders horen bij Orders etc.</w:t>
             </w:r>
           </w:p>
           <w:p>
@@ -2945,21 +3424,67 @@
               </w:rPr>
               <w:t xml:space="preserve">. </w:t>
             </w:r>
-            <w:r>
-              <w:rPr>
-                <w:rFonts w:ascii="Calibri" w:eastAsia="Times New Roman" w:hAnsi="Calibri" w:cs="Calibri"/>
-                <w:color w:val="000000"/>
-                <w:lang w:eastAsia="zh-CN"/>
-              </w:rPr>
-              <w:t>Prodist XML-bestand gekregen met goede structuur, dus</w:t>
-            </w:r>
-            <w:r>
-              <w:rPr>
-                <w:rFonts w:ascii="Calibri" w:eastAsia="Times New Roman" w:hAnsi="Calibri" w:cs="Calibri"/>
-                <w:color w:val="000000"/>
-                <w:lang w:eastAsia="zh-CN"/>
-              </w:rPr>
-              <w:t xml:space="preserve"> ben daarmee aan de slag, alle data’s in goede structuur geplaatst</w:t>
+            <w:proofErr w:type="spellStart"/>
+            <w:r>
+              <w:rPr>
+                <w:rFonts w:ascii="Calibri" w:eastAsia="Times New Roman" w:hAnsi="Calibri" w:cs="Calibri"/>
+                <w:color w:val="000000"/>
+                <w:lang w:eastAsia="zh-CN"/>
+              </w:rPr>
+              <w:t>Prodist</w:t>
+            </w:r>
+            <w:proofErr w:type="spellEnd"/>
+            <w:r>
+              <w:rPr>
+                <w:rFonts w:ascii="Calibri" w:eastAsia="Times New Roman" w:hAnsi="Calibri" w:cs="Calibri"/>
+                <w:color w:val="000000"/>
+                <w:lang w:eastAsia="zh-CN"/>
+              </w:rPr>
+              <w:t xml:space="preserve"> </w:t>
+            </w:r>
+            <w:proofErr w:type="spellStart"/>
+            <w:r>
+              <w:rPr>
+                <w:rFonts w:ascii="Calibri" w:eastAsia="Times New Roman" w:hAnsi="Calibri" w:cs="Calibri"/>
+                <w:color w:val="000000"/>
+                <w:lang w:eastAsia="zh-CN"/>
+              </w:rPr>
+              <w:t>XML-bestand</w:t>
+            </w:r>
+            <w:proofErr w:type="spellEnd"/>
+            <w:r>
+              <w:rPr>
+                <w:rFonts w:ascii="Calibri" w:eastAsia="Times New Roman" w:hAnsi="Calibri" w:cs="Calibri"/>
+                <w:color w:val="000000"/>
+                <w:lang w:eastAsia="zh-CN"/>
+              </w:rPr>
+              <w:t xml:space="preserve"> gekregen met goede structuur, dus</w:t>
+            </w:r>
+            <w:r>
+              <w:rPr>
+                <w:rFonts w:ascii="Calibri" w:eastAsia="Times New Roman" w:hAnsi="Calibri" w:cs="Calibri"/>
+                <w:color w:val="000000"/>
+                <w:lang w:eastAsia="zh-CN"/>
+              </w:rPr>
+              <w:t xml:space="preserve"> ben daarmee aan de slag, alle </w:t>
+            </w:r>
+            <w:proofErr w:type="spellStart"/>
+            <w:r>
+              <w:rPr>
+                <w:rFonts w:ascii="Calibri" w:eastAsia="Times New Roman" w:hAnsi="Calibri" w:cs="Calibri"/>
+                <w:color w:val="000000"/>
+                <w:lang w:eastAsia="zh-CN"/>
+              </w:rPr>
+              <w:t>data’s</w:t>
+            </w:r>
+            <w:proofErr w:type="spellEnd"/>
+            <w:r>
+              <w:rPr>
+                <w:rFonts w:ascii="Calibri" w:eastAsia="Times New Roman" w:hAnsi="Calibri" w:cs="Calibri"/>
+                <w:color w:val="000000"/>
+                <w:lang w:eastAsia="zh-CN"/>
+              </w:rPr>
+              <w:t xml:space="preserve"> in goede structuur geplaatst</w:t>
             </w:r>
             <w:r>
               <w:rPr>
@@ -2993,8 +3518,18 @@
                 <w:color w:val="000000"/>
                 <w:lang w:eastAsia="zh-CN"/>
               </w:rPr>
-              <w:t>. hardcoded</w:t>
-            </w:r>
+              <w:t xml:space="preserve">. </w:t>
+            </w:r>
+            <w:proofErr w:type="spellStart"/>
+            <w:r>
+              <w:rPr>
+                <w:rFonts w:ascii="Calibri" w:eastAsia="Times New Roman" w:hAnsi="Calibri" w:cs="Calibri"/>
+                <w:color w:val="000000"/>
+                <w:lang w:eastAsia="zh-CN"/>
+              </w:rPr>
+              <w:t>hardcoded</w:t>
+            </w:r>
+            <w:proofErr w:type="spellEnd"/>
             <w:r>
               <w:rPr>
                 <w:rFonts w:ascii="Calibri" w:eastAsia="Times New Roman" w:hAnsi="Calibri" w:cs="Calibri"/>
@@ -3009,7 +3544,25 @@
                 <w:color w:val="000000"/>
                 <w:lang w:eastAsia="zh-CN"/>
               </w:rPr>
-              <w:t xml:space="preserve"> PDF-bestand word</w:t>
+              <w:t xml:space="preserve"> </w:t>
+            </w:r>
+            <w:proofErr w:type="spellStart"/>
+            <w:r>
+              <w:rPr>
+                <w:rFonts w:ascii="Calibri" w:eastAsia="Times New Roman" w:hAnsi="Calibri" w:cs="Calibri"/>
+                <w:color w:val="000000"/>
+                <w:lang w:eastAsia="zh-CN"/>
+              </w:rPr>
+              <w:t>PDF-bestand</w:t>
+            </w:r>
+            <w:proofErr w:type="spellEnd"/>
+            <w:r>
+              <w:rPr>
+                <w:rFonts w:ascii="Calibri" w:eastAsia="Times New Roman" w:hAnsi="Calibri" w:cs="Calibri"/>
+                <w:color w:val="000000"/>
+                <w:lang w:eastAsia="zh-CN"/>
+              </w:rPr>
+              <w:t xml:space="preserve"> word</w:t>
             </w:r>
             <w:r>
               <w:rPr>
@@ -3025,7 +3578,25 @@
                 <w:color w:val="000000"/>
                 <w:lang w:eastAsia="zh-CN"/>
               </w:rPr>
-              <w:t xml:space="preserve"> nu volledig omgezet naar XML-bestand.</w:t>
+              <w:t xml:space="preserve"> nu volledig omgezet naar </w:t>
+            </w:r>
+            <w:proofErr w:type="spellStart"/>
+            <w:r>
+              <w:rPr>
+                <w:rFonts w:ascii="Calibri" w:eastAsia="Times New Roman" w:hAnsi="Calibri" w:cs="Calibri"/>
+                <w:color w:val="000000"/>
+                <w:lang w:eastAsia="zh-CN"/>
+              </w:rPr>
+              <w:t>XML-bestand</w:t>
+            </w:r>
+            <w:proofErr w:type="spellEnd"/>
+            <w:r>
+              <w:rPr>
+                <w:rFonts w:ascii="Calibri" w:eastAsia="Times New Roman" w:hAnsi="Calibri" w:cs="Calibri"/>
+                <w:color w:val="000000"/>
+                <w:lang w:eastAsia="zh-CN"/>
+              </w:rPr>
+              <w:t>.</w:t>
             </w:r>
             <w:r>
               <w:rPr>
@@ -3059,7 +3630,25 @@
                 <w:color w:val="000000"/>
                 <w:lang w:eastAsia="zh-CN"/>
               </w:rPr>
-              <w:t>. Examenopdrachtomschrijving verbeterd en opnieuw gestuurd.</w:t>
+              <w:t xml:space="preserve">. </w:t>
+            </w:r>
+            <w:proofErr w:type="spellStart"/>
+            <w:r>
+              <w:rPr>
+                <w:rFonts w:ascii="Calibri" w:eastAsia="Times New Roman" w:hAnsi="Calibri" w:cs="Calibri"/>
+                <w:color w:val="000000"/>
+                <w:lang w:eastAsia="zh-CN"/>
+              </w:rPr>
+              <w:t>Examenopdrachtomschrijving</w:t>
+            </w:r>
+            <w:proofErr w:type="spellEnd"/>
+            <w:r>
+              <w:rPr>
+                <w:rFonts w:ascii="Calibri" w:eastAsia="Times New Roman" w:hAnsi="Calibri" w:cs="Calibri"/>
+                <w:color w:val="000000"/>
+                <w:lang w:eastAsia="zh-CN"/>
+              </w:rPr>
+              <w:t xml:space="preserve"> verbeterd en opnieuw gestuurd.</w:t>
             </w:r>
           </w:p>
           <w:p>
@@ -3093,7 +3682,43 @@
                 <w:color w:val="000000"/>
                 <w:lang w:eastAsia="zh-CN"/>
               </w:rPr>
-              <w:t xml:space="preserve">(ipv bestanden uploaden naar PDF-bestanden omzetten) </w:t>
+              <w:t>(</w:t>
+            </w:r>
+            <w:proofErr w:type="spellStart"/>
+            <w:r>
+              <w:rPr>
+                <w:rFonts w:ascii="Calibri" w:eastAsia="Times New Roman" w:hAnsi="Calibri" w:cs="Calibri"/>
+                <w:color w:val="000000"/>
+                <w:lang w:eastAsia="zh-CN"/>
+              </w:rPr>
+              <w:t>ipv</w:t>
+            </w:r>
+            <w:proofErr w:type="spellEnd"/>
+            <w:r>
+              <w:rPr>
+                <w:rFonts w:ascii="Calibri" w:eastAsia="Times New Roman" w:hAnsi="Calibri" w:cs="Calibri"/>
+                <w:color w:val="000000"/>
+                <w:lang w:eastAsia="zh-CN"/>
+              </w:rPr>
+              <w:t xml:space="preserve"> bestanden uploaden naar </w:t>
+            </w:r>
+            <w:proofErr w:type="spellStart"/>
+            <w:r>
+              <w:rPr>
+                <w:rFonts w:ascii="Calibri" w:eastAsia="Times New Roman" w:hAnsi="Calibri" w:cs="Calibri"/>
+                <w:color w:val="000000"/>
+                <w:lang w:eastAsia="zh-CN"/>
+              </w:rPr>
+              <w:t>PDF-bestanden</w:t>
+            </w:r>
+            <w:proofErr w:type="spellEnd"/>
+            <w:r>
+              <w:rPr>
+                <w:rFonts w:ascii="Calibri" w:eastAsia="Times New Roman" w:hAnsi="Calibri" w:cs="Calibri"/>
+                <w:color w:val="000000"/>
+                <w:lang w:eastAsia="zh-CN"/>
+              </w:rPr>
+              <w:t xml:space="preserve"> omzetten) </w:t>
             </w:r>
             <w:r>
               <w:rPr>
@@ -3356,7 +3981,21 @@
               <w:rPr>
                 <w:lang w:eastAsia="zh-CN"/>
               </w:rPr>
-              <w:t xml:space="preserve">3. Drag and Drop, was bij de eerste opwarmopdracht niet helemaal gelukt, dus </w:t>
+              <w:t xml:space="preserve">3. Drag </w:t>
+            </w:r>
+            <w:proofErr w:type="spellStart"/>
+            <w:r>
+              <w:rPr>
+                <w:lang w:eastAsia="zh-CN"/>
+              </w:rPr>
+              <w:t>and</w:t>
+            </w:r>
+            <w:proofErr w:type="spellEnd"/>
+            <w:r>
+              <w:rPr>
+                <w:lang w:eastAsia="zh-CN"/>
+              </w:rPr>
+              <w:t xml:space="preserve"> Drop, was bij de eerste opwarmopdracht niet helemaal gelukt, dus </w:t>
             </w:r>
             <w:r>
               <w:rPr>
@@ -3518,7 +4157,21 @@
               <w:rPr>
                 <w:lang w:eastAsia="zh-CN"/>
               </w:rPr>
-              <w:t xml:space="preserve">Begonnen met FileSystemWatcher, het is een class waar ik </w:t>
+              <w:t xml:space="preserve">Begonnen met </w:t>
+            </w:r>
+            <w:proofErr w:type="spellStart"/>
+            <w:r>
+              <w:rPr>
+                <w:lang w:eastAsia="zh-CN"/>
+              </w:rPr>
+              <w:t>FileSystemWatcher</w:t>
+            </w:r>
+            <w:proofErr w:type="spellEnd"/>
+            <w:r>
+              <w:rPr>
+                <w:lang w:eastAsia="zh-CN"/>
+              </w:rPr>
+              <w:t xml:space="preserve">, het is een class waar ik </w:t>
             </w:r>
             <w:r>
               <w:rPr>
@@ -3567,13 +4220,23 @@
               </w:rPr>
               <w:t xml:space="preserve">2. </w:t>
             </w:r>
-            <w:r>
-              <w:rPr>
-                <w:rFonts w:ascii="Calibri" w:eastAsia="Times New Roman" w:hAnsi="Calibri" w:cs="Calibri"/>
-                <w:color w:val="000000"/>
-                <w:lang w:eastAsia="zh-CN"/>
-              </w:rPr>
-              <w:t xml:space="preserve">FileSystemWatcher moet geactiveerd kunnen als er een nieuwe pad wordt geselecteerd, zodra er in de nieuwe map een wijziging wordt </w:t>
+            <w:proofErr w:type="spellStart"/>
+            <w:r>
+              <w:rPr>
+                <w:rFonts w:ascii="Calibri" w:eastAsia="Times New Roman" w:hAnsi="Calibri" w:cs="Calibri"/>
+                <w:color w:val="000000"/>
+                <w:lang w:eastAsia="zh-CN"/>
+              </w:rPr>
+              <w:t>FileSystemWatcher</w:t>
+            </w:r>
+            <w:proofErr w:type="spellEnd"/>
+            <w:r>
+              <w:rPr>
+                <w:rFonts w:ascii="Calibri" w:eastAsia="Times New Roman" w:hAnsi="Calibri" w:cs="Calibri"/>
+                <w:color w:val="000000"/>
+                <w:lang w:eastAsia="zh-CN"/>
+              </w:rPr>
+              <w:t xml:space="preserve"> moet geactiveerd kunnen als er een nieuwe pad wordt geselecteerd, zodra er in de nieuwe map een wijziging wordt </w:t>
             </w:r>
             <w:r>
               <w:rPr>
@@ -3739,7 +4402,25 @@
                 <w:color w:val="000000"/>
                 <w:lang w:eastAsia="zh-CN"/>
               </w:rPr>
-              <w:t xml:space="preserve">Verder met FileSystemWatcher </w:t>
+              <w:t xml:space="preserve">Verder met </w:t>
+            </w:r>
+            <w:proofErr w:type="spellStart"/>
+            <w:r>
+              <w:rPr>
+                <w:rFonts w:ascii="Calibri" w:eastAsia="Times New Roman" w:hAnsi="Calibri" w:cs="Calibri"/>
+                <w:color w:val="000000"/>
+                <w:lang w:eastAsia="zh-CN"/>
+              </w:rPr>
+              <w:t>FileSystemWatcher</w:t>
+            </w:r>
+            <w:proofErr w:type="spellEnd"/>
+            <w:r>
+              <w:rPr>
+                <w:rFonts w:ascii="Calibri" w:eastAsia="Times New Roman" w:hAnsi="Calibri" w:cs="Calibri"/>
+                <w:color w:val="000000"/>
+                <w:lang w:eastAsia="zh-CN"/>
+              </w:rPr>
+              <w:t xml:space="preserve">. </w:t>
             </w:r>
           </w:p>
           <w:p>
@@ -3793,23 +4474,67 @@
               </w:rPr>
               <w:t>(Clickable image, zodat je daar ook een bestand kan uploaden)</w:t>
             </w:r>
-          </w:p>
-          <w:p>
-            <w:pPr>
-              <w:spacing w:line="240" w:lineRule="auto"/>
-              <w:rPr>
-                <w:rFonts w:ascii="Calibri" w:eastAsia="Times New Roman" w:hAnsi="Calibri" w:cs="Calibri"/>
-                <w:color w:val="000000"/>
-                <w:lang w:eastAsia="zh-CN"/>
-              </w:rPr>
-            </w:pPr>
-            <w:r>
-              <w:rPr>
-                <w:rFonts w:ascii="Calibri" w:eastAsia="Times New Roman" w:hAnsi="Calibri" w:cs="Calibri"/>
-                <w:color w:val="000000"/>
-                <w:lang w:eastAsia="zh-CN"/>
-              </w:rPr>
-              <w:t>3. Project gepublishd, zodat hij beter getest kan worden. Dan heeft anderen niet sourcecode, maar als apart programma(exe).</w:t>
+            <w:r>
+              <w:rPr>
+                <w:rFonts w:ascii="Calibri" w:eastAsia="Times New Roman" w:hAnsi="Calibri" w:cs="Calibri"/>
+                <w:color w:val="000000"/>
+                <w:lang w:eastAsia="zh-CN"/>
+              </w:rPr>
+              <w:t xml:space="preserve">. </w:t>
+            </w:r>
+          </w:p>
+          <w:p>
+            <w:pPr>
+              <w:spacing w:line="240" w:lineRule="auto"/>
+              <w:rPr>
+                <w:rFonts w:ascii="Calibri" w:eastAsia="Times New Roman" w:hAnsi="Calibri" w:cs="Calibri"/>
+                <w:color w:val="000000"/>
+                <w:lang w:eastAsia="zh-CN"/>
+              </w:rPr>
+            </w:pPr>
+            <w:r>
+              <w:rPr>
+                <w:rFonts w:ascii="Calibri" w:eastAsia="Times New Roman" w:hAnsi="Calibri" w:cs="Calibri"/>
+                <w:color w:val="000000"/>
+                <w:lang w:eastAsia="zh-CN"/>
+              </w:rPr>
+              <w:t xml:space="preserve">3. Project </w:t>
+            </w:r>
+            <w:proofErr w:type="spellStart"/>
+            <w:r>
+              <w:rPr>
+                <w:rFonts w:ascii="Calibri" w:eastAsia="Times New Roman" w:hAnsi="Calibri" w:cs="Calibri"/>
+                <w:color w:val="000000"/>
+                <w:lang w:eastAsia="zh-CN"/>
+              </w:rPr>
+              <w:t>gepublishd</w:t>
+            </w:r>
+            <w:proofErr w:type="spellEnd"/>
+            <w:r>
+              <w:rPr>
+                <w:rFonts w:ascii="Calibri" w:eastAsia="Times New Roman" w:hAnsi="Calibri" w:cs="Calibri"/>
+                <w:color w:val="000000"/>
+                <w:lang w:eastAsia="zh-CN"/>
+              </w:rPr>
+              <w:t>, zodat hij beter getest kan worden. Dan heeft anderen niet sourcecode, maar als apart programma(</w:t>
+            </w:r>
+            <w:proofErr w:type="spellStart"/>
+            <w:r>
+              <w:rPr>
+                <w:rFonts w:ascii="Calibri" w:eastAsia="Times New Roman" w:hAnsi="Calibri" w:cs="Calibri"/>
+                <w:color w:val="000000"/>
+                <w:lang w:eastAsia="zh-CN"/>
+              </w:rPr>
+              <w:t>exe</w:t>
+            </w:r>
+            <w:proofErr w:type="spellEnd"/>
+            <w:r>
+              <w:rPr>
+                <w:rFonts w:ascii="Calibri" w:eastAsia="Times New Roman" w:hAnsi="Calibri" w:cs="Calibri"/>
+                <w:color w:val="000000"/>
+                <w:lang w:eastAsia="zh-CN"/>
+              </w:rPr>
+              <w:t>).</w:t>
             </w:r>
           </w:p>
         </w:tc>
@@ -12755,75 +13480,6 @@
 </file>
 
 <file path=customXml/item1.xml><?xml version="1.0" encoding="utf-8"?>
-<p:properties xmlns:p="http://schemas.microsoft.com/office/2006/metadata/properties" xmlns:xsi="http://www.w3.org/2001/XMLSchema-instance" xmlns:pc="http://schemas.microsoft.com/office/infopath/2007/PartnerControls">
-  <documentManagement>
-    <Math_Settings xmlns="6cbd6682-8700-4380-a704-874541bb10f2" xsi:nil="true"/>
-    <Self_Registration_Enabled xmlns="6cbd6682-8700-4380-a704-874541bb10f2" xsi:nil="true"/>
-    <Invited_Teachers xmlns="6cbd6682-8700-4380-a704-874541bb10f2" xsi:nil="true"/>
-    <IsNotebookLocked xmlns="6cbd6682-8700-4380-a704-874541bb10f2" xsi:nil="true"/>
-    <Templates xmlns="6cbd6682-8700-4380-a704-874541bb10f2" xsi:nil="true"/>
-    <Students xmlns="6cbd6682-8700-4380-a704-874541bb10f2">
-      <UserInfo>
-        <DisplayName/>
-        <AccountId xsi:nil="true"/>
-        <AccountType/>
-      </UserInfo>
-    </Students>
-    <LMS_Mappings xmlns="6cbd6682-8700-4380-a704-874541bb10f2" xsi:nil="true"/>
-    <NotebookType xmlns="6cbd6682-8700-4380-a704-874541bb10f2" xsi:nil="true"/>
-    <Teachers xmlns="6cbd6682-8700-4380-a704-874541bb10f2">
-      <UserInfo>
-        <DisplayName/>
-        <AccountId xsi:nil="true"/>
-        <AccountType/>
-      </UserInfo>
-    </Teachers>
-    <Student_Groups xmlns="6cbd6682-8700-4380-a704-874541bb10f2">
-      <UserInfo>
-        <DisplayName/>
-        <AccountId xsi:nil="true"/>
-        <AccountType/>
-      </UserInfo>
-    </Student_Groups>
-    <AppVersion xmlns="6cbd6682-8700-4380-a704-874541bb10f2" xsi:nil="true"/>
-    <Has_Teacher_Only_SectionGroup xmlns="6cbd6682-8700-4380-a704-874541bb10f2" xsi:nil="true"/>
-    <TaxCatchAll xmlns="923f7a5a-c3ea-4cdd-a6d3-9a61a1c3f194" xsi:nil="true"/>
-    <Owner xmlns="6cbd6682-8700-4380-a704-874541bb10f2">
-      <UserInfo>
-        <DisplayName/>
-        <AccountId xsi:nil="true"/>
-        <AccountType/>
-      </UserInfo>
-    </Owner>
-    <Distribution_Groups xmlns="6cbd6682-8700-4380-a704-874541bb10f2" xsi:nil="true"/>
-    <lcf76f155ced4ddcb4097134ff3c332f xmlns="6cbd6682-8700-4380-a704-874541bb10f2">
-      <Terms xmlns="http://schemas.microsoft.com/office/infopath/2007/PartnerControls"/>
-    </lcf76f155ced4ddcb4097134ff3c332f>
-    <FolderType xmlns="6cbd6682-8700-4380-a704-874541bb10f2" xsi:nil="true"/>
-    <CultureName xmlns="6cbd6682-8700-4380-a704-874541bb10f2" xsi:nil="true"/>
-    <TeamsChannelId xmlns="6cbd6682-8700-4380-a704-874541bb10f2" xsi:nil="true"/>
-    <Invited_Students xmlns="6cbd6682-8700-4380-a704-874541bb10f2" xsi:nil="true"/>
-    <DefaultSectionNames xmlns="6cbd6682-8700-4380-a704-874541bb10f2" xsi:nil="true"/>
-    <Is_Collaboration_Space_Locked xmlns="6cbd6682-8700-4380-a704-874541bb10f2" xsi:nil="true"/>
-    <Teams_Channel_Section_Location xmlns="6cbd6682-8700-4380-a704-874541bb10f2" xsi:nil="true"/>
-  </documentManagement>
-</p:properties>
-</file>
-
-<file path=customXml/item2.xml><?xml version="1.0" encoding="utf-8"?>
-<b:Sources xmlns:b="http://schemas.openxmlformats.org/officeDocument/2006/bibliography" xmlns="http://schemas.openxmlformats.org/officeDocument/2006/bibliography" SelectedStyle="\APASixthEditionOfficeOnline.xsl" StyleName="APA" Version="6"/>
-</file>
-
-<file path=customXml/item3.xml><?xml version="1.0" encoding="utf-8"?>
-<?mso-contentType ?>
-<FormTemplates xmlns="http://schemas.microsoft.com/sharepoint/v3/contenttype/forms">
-  <Display>DocumentLibraryForm</Display>
-  <Edit>DocumentLibraryForm</Edit>
-  <New>DocumentLibraryForm</New>
-</FormTemplates>
-</file>
-
-<file path=customXml/item4.xml><?xml version="1.0" encoding="utf-8"?>
 <ct:contentTypeSchema xmlns:ct="http://schemas.microsoft.com/office/2006/metadata/contentType" xmlns:ma="http://schemas.microsoft.com/office/2006/metadata/properties/metaAttributes" ct:_="" ma:_="" ma:contentTypeName="Document" ma:contentTypeID="0x010100D2745451F3B2044898A30ACD4533A9CC" ma:contentTypeVersion="33" ma:contentTypeDescription="Een nieuw document maken." ma:contentTypeScope="" ma:versionID="767d9f31b994214e3a68b222f599d6f8">
   <xsd:schema xmlns:xsd="http://www.w3.org/2001/XMLSchema" xmlns:xs="http://www.w3.org/2001/XMLSchema" xmlns:p="http://schemas.microsoft.com/office/2006/metadata/properties" xmlns:ns2="6cbd6682-8700-4380-a704-874541bb10f2" xmlns:ns3="923f7a5a-c3ea-4cdd-a6d3-9a61a1c3f194" targetNamespace="http://schemas.microsoft.com/office/2006/metadata/properties" ma:root="true" ma:fieldsID="1ef1fa2fe033d0da28f922b8477d45fc" ns2:_="" ns3:_="">
     <xsd:import namespace="6cbd6682-8700-4380-a704-874541bb10f2"/>
@@ -13228,34 +13884,76 @@
 </ct:contentTypeSchema>
 </file>
 
-<file path=customXml/itemProps1.xml><?xml version="1.0" encoding="utf-8"?>
-<ds:datastoreItem xmlns:ds="http://schemas.openxmlformats.org/officeDocument/2006/customXml" ds:itemID="{A003E85C-9BC5-40B3-9B0F-8EA9B0C69BD6}">
-  <ds:schemaRefs>
-    <ds:schemaRef ds:uri="http://schemas.microsoft.com/office/2006/metadata/properties"/>
-    <ds:schemaRef ds:uri="http://schemas.microsoft.com/office/infopath/2007/PartnerControls"/>
-    <ds:schemaRef ds:uri="6cbd6682-8700-4380-a704-874541bb10f2"/>
-    <ds:schemaRef ds:uri="923f7a5a-c3ea-4cdd-a6d3-9a61a1c3f194"/>
-  </ds:schemaRefs>
-</ds:datastoreItem>
+<file path=customXml/item2.xml><?xml version="1.0" encoding="utf-8"?>
+<?mso-contentType ?>
+<FormTemplates xmlns="http://schemas.microsoft.com/sharepoint/v3/contenttype/forms">
+  <Display>DocumentLibraryForm</Display>
+  <Edit>DocumentLibraryForm</Edit>
+  <New>DocumentLibraryForm</New>
+</FormTemplates>
 </file>
 
-<file path=customXml/itemProps2.xml><?xml version="1.0" encoding="utf-8"?>
-<ds:datastoreItem xmlns:ds="http://schemas.openxmlformats.org/officeDocument/2006/customXml" ds:itemID="{F70C0343-90DE-49D6-9E4C-3DF5BC6F1CF7}">
-  <ds:schemaRefs>
-    <ds:schemaRef ds:uri="http://schemas.openxmlformats.org/officeDocument/2006/bibliography"/>
-  </ds:schemaRefs>
-</ds:datastoreItem>
+<file path=customXml/item3.xml><?xml version="1.0" encoding="utf-8"?>
+<b:Sources xmlns:b="http://schemas.openxmlformats.org/officeDocument/2006/bibliography" xmlns="http://schemas.openxmlformats.org/officeDocument/2006/bibliography" SelectedStyle="\APASixthEditionOfficeOnline.xsl" StyleName="APA" Version="6"/>
 </file>
 
-<file path=customXml/itemProps3.xml><?xml version="1.0" encoding="utf-8"?>
-<ds:datastoreItem xmlns:ds="http://schemas.openxmlformats.org/officeDocument/2006/customXml" ds:itemID="{09293AD8-5A99-4C06-A3A4-50D55DCC821D}">
-  <ds:schemaRefs>
-    <ds:schemaRef ds:uri="http://schemas.microsoft.com/sharepoint/v3/contenttype/forms"/>
-  </ds:schemaRefs>
-</ds:datastoreItem>
+<file path=customXml/item4.xml><?xml version="1.0" encoding="utf-8"?>
+<p:properties xmlns:p="http://schemas.microsoft.com/office/2006/metadata/properties" xmlns:xsi="http://www.w3.org/2001/XMLSchema-instance" xmlns:pc="http://schemas.microsoft.com/office/infopath/2007/PartnerControls">
+  <documentManagement>
+    <Math_Settings xmlns="6cbd6682-8700-4380-a704-874541bb10f2" xsi:nil="true"/>
+    <Self_Registration_Enabled xmlns="6cbd6682-8700-4380-a704-874541bb10f2" xsi:nil="true"/>
+    <Invited_Teachers xmlns="6cbd6682-8700-4380-a704-874541bb10f2" xsi:nil="true"/>
+    <IsNotebookLocked xmlns="6cbd6682-8700-4380-a704-874541bb10f2" xsi:nil="true"/>
+    <Templates xmlns="6cbd6682-8700-4380-a704-874541bb10f2" xsi:nil="true"/>
+    <Students xmlns="6cbd6682-8700-4380-a704-874541bb10f2">
+      <UserInfo>
+        <DisplayName/>
+        <AccountId xsi:nil="true"/>
+        <AccountType/>
+      </UserInfo>
+    </Students>
+    <LMS_Mappings xmlns="6cbd6682-8700-4380-a704-874541bb10f2" xsi:nil="true"/>
+    <NotebookType xmlns="6cbd6682-8700-4380-a704-874541bb10f2" xsi:nil="true"/>
+    <Teachers xmlns="6cbd6682-8700-4380-a704-874541bb10f2">
+      <UserInfo>
+        <DisplayName/>
+        <AccountId xsi:nil="true"/>
+        <AccountType/>
+      </UserInfo>
+    </Teachers>
+    <Student_Groups xmlns="6cbd6682-8700-4380-a704-874541bb10f2">
+      <UserInfo>
+        <DisplayName/>
+        <AccountId xsi:nil="true"/>
+        <AccountType/>
+      </UserInfo>
+    </Student_Groups>
+    <AppVersion xmlns="6cbd6682-8700-4380-a704-874541bb10f2" xsi:nil="true"/>
+    <Has_Teacher_Only_SectionGroup xmlns="6cbd6682-8700-4380-a704-874541bb10f2" xsi:nil="true"/>
+    <TaxCatchAll xmlns="923f7a5a-c3ea-4cdd-a6d3-9a61a1c3f194" xsi:nil="true"/>
+    <Owner xmlns="6cbd6682-8700-4380-a704-874541bb10f2">
+      <UserInfo>
+        <DisplayName/>
+        <AccountId xsi:nil="true"/>
+        <AccountType/>
+      </UserInfo>
+    </Owner>
+    <Distribution_Groups xmlns="6cbd6682-8700-4380-a704-874541bb10f2" xsi:nil="true"/>
+    <lcf76f155ced4ddcb4097134ff3c332f xmlns="6cbd6682-8700-4380-a704-874541bb10f2">
+      <Terms xmlns="http://schemas.microsoft.com/office/infopath/2007/PartnerControls"/>
+    </lcf76f155ced4ddcb4097134ff3c332f>
+    <FolderType xmlns="6cbd6682-8700-4380-a704-874541bb10f2" xsi:nil="true"/>
+    <CultureName xmlns="6cbd6682-8700-4380-a704-874541bb10f2" xsi:nil="true"/>
+    <TeamsChannelId xmlns="6cbd6682-8700-4380-a704-874541bb10f2" xsi:nil="true"/>
+    <Invited_Students xmlns="6cbd6682-8700-4380-a704-874541bb10f2" xsi:nil="true"/>
+    <DefaultSectionNames xmlns="6cbd6682-8700-4380-a704-874541bb10f2" xsi:nil="true"/>
+    <Is_Collaboration_Space_Locked xmlns="6cbd6682-8700-4380-a704-874541bb10f2" xsi:nil="true"/>
+    <Teams_Channel_Section_Location xmlns="6cbd6682-8700-4380-a704-874541bb10f2" xsi:nil="true"/>
+  </documentManagement>
+</p:properties>
 </file>
 
-<file path=customXml/itemProps4.xml><?xml version="1.0" encoding="utf-8"?>
+<file path=customXml/itemProps1.xml><?xml version="1.0" encoding="utf-8"?>
 <ds:datastoreItem xmlns:ds="http://schemas.openxmlformats.org/officeDocument/2006/customXml" ds:itemID="{DA4F5861-0F52-454A-9959-786AB1474437}">
   <ds:schemaRefs>
     <ds:schemaRef ds:uri="http://schemas.microsoft.com/office/2006/metadata/contentType"/>
@@ -13272,4 +13970,31 @@
     <ds:schemaRef ds:uri="http://schemas.microsoft.com/internal/obd"/>
   </ds:schemaRefs>
 </ds:datastoreItem>
+</file>
+
+<file path=customXml/itemProps2.xml><?xml version="1.0" encoding="utf-8"?>
+<ds:datastoreItem xmlns:ds="http://schemas.openxmlformats.org/officeDocument/2006/customXml" ds:itemID="{09293AD8-5A99-4C06-A3A4-50D55DCC821D}">
+  <ds:schemaRefs>
+    <ds:schemaRef ds:uri="http://schemas.microsoft.com/sharepoint/v3/contenttype/forms"/>
+  </ds:schemaRefs>
+</ds:datastoreItem>
+</file>
+
+<file path=customXml/itemProps3.xml><?xml version="1.0" encoding="utf-8"?>
+<ds:datastoreItem xmlns:ds="http://schemas.openxmlformats.org/officeDocument/2006/customXml" ds:itemID="{F70C0343-90DE-49D6-9E4C-3DF5BC6F1CF7}">
+  <ds:schemaRefs>
+    <ds:schemaRef ds:uri="http://schemas.openxmlformats.org/officeDocument/2006/bibliography"/>
+  </ds:schemaRefs>
+</ds:datastoreItem>
+</file>
+
+<file path=customXml/itemProps4.xml><?xml version="1.0" encoding="utf-8"?>
+<ds:datastoreItem xmlns:ds="http://schemas.openxmlformats.org/officeDocument/2006/customXml" ds:itemID="{A003E85C-9BC5-40B3-9B0F-8EA9B0C69BD6}">
+  <ds:schemaRefs>
+    <ds:schemaRef ds:uri="http://schemas.microsoft.com/office/2006/metadata/properties"/>
+    <ds:schemaRef ds:uri="http://schemas.microsoft.com/office/infopath/2007/PartnerControls"/>
+    <ds:schemaRef ds:uri="6cbd6682-8700-4380-a704-874541bb10f2"/>
+    <ds:schemaRef ds:uri="923f7a5a-c3ea-4cdd-a6d3-9a61a1c3f194"/>
+  </ds:schemaRefs>
+</ds:datastoreItem>
 </file>
</xml_diff>

<commit_message>
extra check gedaan als de pad in appsettings niet bestaat, dan wordt met de default pad opgestart
</commit_message>
<xml_diff>
--- a/PvB SD/08 Logboek/Logboek kandidaat FP.docx
+++ b/PvB SD/08 Logboek/Logboek kandidaat FP.docx
@@ -308,13 +308,8 @@
             <w:tcW w:w="7087" w:type="dxa"/>
           </w:tcPr>
           <w:p>
-            <w:proofErr w:type="spellStart"/>
-            <w:r>
-              <w:t>Prodist</w:t>
-            </w:r>
-            <w:proofErr w:type="spellEnd"/>
-            <w:r>
-              <w:t xml:space="preserve"> Software B.V.</w:t>
+            <w:r>
+              <w:t>Prodist Software B.V.</w:t>
             </w:r>
           </w:p>
         </w:tc>
@@ -607,61 +602,7 @@
                 <w:color w:val="000000"/>
                 <w:lang w:eastAsia="zh-CN"/>
               </w:rPr>
-              <w:t xml:space="preserve">Op de eerste dag iedereen leren kennen, en wat uitleg gekregen van bijvoorbeeld hoe het bedrijf is ontstaan, wat de examenopdracht kunnen zijn, etc. Kreeg een opwarmopdracht om met </w:t>
-            </w:r>
-            <w:proofErr w:type="spellStart"/>
-            <w:r>
-              <w:rPr>
-                <w:rFonts w:ascii="Calibri" w:eastAsia="Times New Roman" w:hAnsi="Calibri" w:cs="Calibri"/>
-                <w:color w:val="000000"/>
-                <w:lang w:eastAsia="zh-CN"/>
-              </w:rPr>
-              <w:t>framework</w:t>
-            </w:r>
-            <w:proofErr w:type="spellEnd"/>
-            <w:r>
-              <w:rPr>
-                <w:rFonts w:ascii="Calibri" w:eastAsia="Times New Roman" w:hAnsi="Calibri" w:cs="Calibri"/>
-                <w:color w:val="000000"/>
-                <w:lang w:eastAsia="zh-CN"/>
-              </w:rPr>
-              <w:t xml:space="preserve"> ‘</w:t>
-            </w:r>
-            <w:proofErr w:type="spellStart"/>
-            <w:r>
-              <w:rPr>
-                <w:rFonts w:ascii="Calibri" w:eastAsia="Times New Roman" w:hAnsi="Calibri" w:cs="Calibri"/>
-                <w:color w:val="000000"/>
-                <w:lang w:eastAsia="zh-CN"/>
-              </w:rPr>
-              <w:t>Blazor</w:t>
-            </w:r>
-            <w:proofErr w:type="spellEnd"/>
-            <w:r>
-              <w:rPr>
-                <w:rFonts w:ascii="Calibri" w:eastAsia="Times New Roman" w:hAnsi="Calibri" w:cs="Calibri"/>
-                <w:color w:val="000000"/>
-                <w:lang w:eastAsia="zh-CN"/>
-              </w:rPr>
-              <w:t xml:space="preserve">’ te beginnen, moet een webpagina waar ik een bestand kan uploaden, en dan uploadt hij naar een specifieke map. Dus ben ik daar de hele dag </w:t>
-            </w:r>
-            <w:proofErr w:type="spellStart"/>
-            <w:r>
-              <w:rPr>
-                <w:rFonts w:ascii="Calibri" w:eastAsia="Times New Roman" w:hAnsi="Calibri" w:cs="Calibri"/>
-                <w:color w:val="000000"/>
-                <w:lang w:eastAsia="zh-CN"/>
-              </w:rPr>
-              <w:t>beziggeweest</w:t>
-            </w:r>
-            <w:proofErr w:type="spellEnd"/>
-            <w:r>
-              <w:rPr>
-                <w:rFonts w:ascii="Calibri" w:eastAsia="Times New Roman" w:hAnsi="Calibri" w:cs="Calibri"/>
-                <w:color w:val="000000"/>
-                <w:lang w:eastAsia="zh-CN"/>
-              </w:rPr>
-              <w:t>.</w:t>
+              <w:t>Op de eerste dag iedereen leren kennen, en wat uitleg gekregen van bijvoorbeeld hoe het bedrijf is ontstaan, wat de examenopdracht kunnen zijn, etc. Kreeg een opwarmopdracht om met framework ‘Blazor’ te beginnen, moet een webpagina waar ik een bestand kan uploaden, en dan uploadt hij naar een specifieke map. Dus ben ik daar de hele dag beziggeweest.</w:t>
             </w:r>
           </w:p>
         </w:tc>
@@ -790,113 +731,13 @@
                 <w:lang w:eastAsia="zh-CN"/>
               </w:rPr>
             </w:pPr>
-            <w:proofErr w:type="spellStart"/>
-            <w:r>
-              <w:rPr>
-                <w:rFonts w:ascii="Calibri" w:eastAsia="Times New Roman" w:hAnsi="Calibri" w:cs="Calibri"/>
-                <w:color w:val="000000"/>
-                <w:lang w:eastAsia="zh-CN"/>
-              </w:rPr>
-              <w:t>Blazor</w:t>
-            </w:r>
-            <w:proofErr w:type="spellEnd"/>
-            <w:r>
-              <w:rPr>
-                <w:rFonts w:ascii="Calibri" w:eastAsia="Times New Roman" w:hAnsi="Calibri" w:cs="Calibri"/>
-                <w:color w:val="000000"/>
-                <w:lang w:eastAsia="zh-CN"/>
-              </w:rPr>
-              <w:t xml:space="preserve"> webapplicatie klaar, hij gaat alle bestanden uploaden naar een map. Maar word gevraagd om </w:t>
-            </w:r>
-            <w:proofErr w:type="spellStart"/>
-            <w:r>
-              <w:rPr>
-                <w:rFonts w:ascii="Calibri" w:eastAsia="Times New Roman" w:hAnsi="Calibri" w:cs="Calibri"/>
-                <w:color w:val="000000"/>
-                <w:lang w:eastAsia="zh-CN"/>
-              </w:rPr>
-              <w:t>Blazor</w:t>
-            </w:r>
-            <w:proofErr w:type="spellEnd"/>
-            <w:r>
-              <w:rPr>
-                <w:rFonts w:ascii="Calibri" w:eastAsia="Times New Roman" w:hAnsi="Calibri" w:cs="Calibri"/>
-                <w:color w:val="000000"/>
-                <w:lang w:eastAsia="zh-CN"/>
-              </w:rPr>
-              <w:t xml:space="preserve"> in </w:t>
-            </w:r>
-            <w:proofErr w:type="spellStart"/>
-            <w:r>
-              <w:rPr>
-                <w:rFonts w:ascii="Calibri" w:eastAsia="Times New Roman" w:hAnsi="Calibri" w:cs="Calibri"/>
-                <w:color w:val="000000"/>
-                <w:lang w:eastAsia="zh-CN"/>
-              </w:rPr>
-              <w:t>windows</w:t>
-            </w:r>
-            <w:proofErr w:type="spellEnd"/>
-            <w:r>
-              <w:rPr>
-                <w:rFonts w:ascii="Calibri" w:eastAsia="Times New Roman" w:hAnsi="Calibri" w:cs="Calibri"/>
-                <w:color w:val="000000"/>
-                <w:lang w:eastAsia="zh-CN"/>
-              </w:rPr>
-              <w:t xml:space="preserve"> </w:t>
-            </w:r>
-            <w:proofErr w:type="spellStart"/>
-            <w:r>
-              <w:rPr>
-                <w:rFonts w:ascii="Calibri" w:eastAsia="Times New Roman" w:hAnsi="Calibri" w:cs="Calibri"/>
-                <w:color w:val="000000"/>
-                <w:lang w:eastAsia="zh-CN"/>
-              </w:rPr>
-              <w:t>forms</w:t>
-            </w:r>
-            <w:proofErr w:type="spellEnd"/>
-            <w:r>
-              <w:rPr>
-                <w:rFonts w:ascii="Calibri" w:eastAsia="Times New Roman" w:hAnsi="Calibri" w:cs="Calibri"/>
-                <w:color w:val="000000"/>
-                <w:lang w:eastAsia="zh-CN"/>
-              </w:rPr>
-              <w:t xml:space="preserve"> te verwerken, ben de hele dag </w:t>
-            </w:r>
-            <w:proofErr w:type="spellStart"/>
-            <w:r>
-              <w:rPr>
-                <w:rFonts w:ascii="Calibri" w:eastAsia="Times New Roman" w:hAnsi="Calibri" w:cs="Calibri"/>
-                <w:color w:val="000000"/>
-                <w:lang w:eastAsia="zh-CN"/>
-              </w:rPr>
-              <w:t>meebezig</w:t>
-            </w:r>
-            <w:proofErr w:type="spellEnd"/>
-            <w:r>
-              <w:rPr>
-                <w:rFonts w:ascii="Calibri" w:eastAsia="Times New Roman" w:hAnsi="Calibri" w:cs="Calibri"/>
-                <w:color w:val="000000"/>
-                <w:lang w:eastAsia="zh-CN"/>
-              </w:rPr>
-              <w:t xml:space="preserve"> geweest. Maar je kan niet een eigen pad te selecteren. Het is op dit moment nog </w:t>
-            </w:r>
-            <w:proofErr w:type="spellStart"/>
-            <w:r>
-              <w:rPr>
-                <w:rFonts w:ascii="Calibri" w:eastAsia="Times New Roman" w:hAnsi="Calibri" w:cs="Calibri"/>
-                <w:color w:val="000000"/>
-                <w:lang w:eastAsia="zh-CN"/>
-              </w:rPr>
-              <w:t>hardcoded</w:t>
-            </w:r>
-            <w:proofErr w:type="spellEnd"/>
-            <w:r>
-              <w:rPr>
-                <w:rFonts w:ascii="Calibri" w:eastAsia="Times New Roman" w:hAnsi="Calibri" w:cs="Calibri"/>
-                <w:color w:val="000000"/>
-                <w:lang w:eastAsia="zh-CN"/>
-              </w:rPr>
-              <w:t>.</w:t>
+            <w:r>
+              <w:rPr>
+                <w:rFonts w:ascii="Calibri" w:eastAsia="Times New Roman" w:hAnsi="Calibri" w:cs="Calibri"/>
+                <w:color w:val="000000"/>
+                <w:lang w:eastAsia="zh-CN"/>
+              </w:rPr>
+              <w:t>Blazor webapplicatie klaar, hij gaat alle bestanden uploaden naar een map. Maar word gevraagd om Blazor in windows forms te verwerken, ben de hele dag meebezig geweest. Maar je kan niet een eigen pad te selecteren. Het is op dit moment nog hardcoded.</w:t>
             </w:r>
           </w:p>
         </w:tc>
@@ -1031,43 +872,7 @@
                 <w:color w:val="000000"/>
                 <w:lang w:eastAsia="zh-CN"/>
               </w:rPr>
-              <w:t xml:space="preserve">Windows </w:t>
-            </w:r>
-            <w:proofErr w:type="spellStart"/>
-            <w:r>
-              <w:rPr>
-                <w:rFonts w:ascii="Calibri" w:eastAsia="Times New Roman" w:hAnsi="Calibri" w:cs="Calibri"/>
-                <w:color w:val="000000"/>
-                <w:lang w:eastAsia="zh-CN"/>
-              </w:rPr>
-              <w:t>forms</w:t>
-            </w:r>
-            <w:proofErr w:type="spellEnd"/>
-            <w:r>
-              <w:rPr>
-                <w:rFonts w:ascii="Calibri" w:eastAsia="Times New Roman" w:hAnsi="Calibri" w:cs="Calibri"/>
-                <w:color w:val="000000"/>
-                <w:lang w:eastAsia="zh-CN"/>
-              </w:rPr>
-              <w:t xml:space="preserve"> in elkaar gezet, maar wordt nogmaals gevraagd om een eigen filepath te kunnen selecteren, daar ben ik de hele dag </w:t>
-            </w:r>
-            <w:proofErr w:type="spellStart"/>
-            <w:r>
-              <w:rPr>
-                <w:rFonts w:ascii="Calibri" w:eastAsia="Times New Roman" w:hAnsi="Calibri" w:cs="Calibri"/>
-                <w:color w:val="000000"/>
-                <w:lang w:eastAsia="zh-CN"/>
-              </w:rPr>
-              <w:t>beziggeweest</w:t>
-            </w:r>
-            <w:proofErr w:type="spellEnd"/>
-            <w:r>
-              <w:rPr>
-                <w:rFonts w:ascii="Calibri" w:eastAsia="Times New Roman" w:hAnsi="Calibri" w:cs="Calibri"/>
-                <w:color w:val="000000"/>
-                <w:lang w:eastAsia="zh-CN"/>
-              </w:rPr>
-              <w:t>, hij wil het maar niet. Nu kan de gebruiker alleen via een input zijn eigen filepath invullen.</w:t>
+              <w:t>Windows forms in elkaar gezet, maar wordt nogmaals gevraagd om een eigen filepath te kunnen selecteren, daar ben ik de hele dag beziggeweest, hij wil het maar niet. Nu kan de gebruiker alleen via een input zijn eigen filepath invullen.</w:t>
             </w:r>
           </w:p>
         </w:tc>
@@ -1202,43 +1007,7 @@
                 <w:color w:val="000000"/>
                 <w:lang w:eastAsia="zh-CN"/>
               </w:rPr>
-              <w:t xml:space="preserve">De gebruiker kan via een knop een eigen pad selecteren, dus het gaat niet alleen maar via een inputveld, en hij slaat het nieuwe pad ook gelijk op in een </w:t>
-            </w:r>
-            <w:proofErr w:type="spellStart"/>
-            <w:r>
-              <w:rPr>
-                <w:rFonts w:ascii="Calibri" w:eastAsia="Times New Roman" w:hAnsi="Calibri" w:cs="Calibri"/>
-                <w:color w:val="000000"/>
-                <w:lang w:eastAsia="zh-CN"/>
-              </w:rPr>
-              <w:t>json</w:t>
-            </w:r>
-            <w:proofErr w:type="spellEnd"/>
-            <w:r>
-              <w:rPr>
-                <w:rFonts w:ascii="Calibri" w:eastAsia="Times New Roman" w:hAnsi="Calibri" w:cs="Calibri"/>
-                <w:color w:val="000000"/>
-                <w:lang w:eastAsia="zh-CN"/>
-              </w:rPr>
-              <w:t xml:space="preserve">-bestand, (alleen in de verkeerde </w:t>
-            </w:r>
-            <w:proofErr w:type="spellStart"/>
-            <w:r>
-              <w:rPr>
-                <w:rFonts w:ascii="Calibri" w:eastAsia="Times New Roman" w:hAnsi="Calibri" w:cs="Calibri"/>
-                <w:color w:val="000000"/>
-                <w:lang w:eastAsia="zh-CN"/>
-              </w:rPr>
-              <w:t>json</w:t>
-            </w:r>
-            <w:proofErr w:type="spellEnd"/>
-            <w:r>
-              <w:rPr>
-                <w:rFonts w:ascii="Calibri" w:eastAsia="Times New Roman" w:hAnsi="Calibri" w:cs="Calibri"/>
-                <w:color w:val="000000"/>
-                <w:lang w:eastAsia="zh-CN"/>
-              </w:rPr>
-              <w:t xml:space="preserve">). Eind van de dag kwam ik pas </w:t>
+              <w:t xml:space="preserve">De gebruiker kan via een knop een eigen pad selecteren, dus het gaat niet alleen maar via een inputveld, en hij slaat het nieuwe pad ook gelijk op in een json-bestand, (alleen in de verkeerde json). Eind van de dag kwam ik pas </w:t>
             </w:r>
             <w:r>
               <w:rPr>
@@ -1622,23 +1391,13 @@
               </w:rPr>
               <w:t xml:space="preserve"> </w:t>
             </w:r>
-            <w:proofErr w:type="spellStart"/>
-            <w:r>
-              <w:rPr>
-                <w:rFonts w:ascii="Calibri" w:eastAsia="Times New Roman" w:hAnsi="Calibri" w:cs="Calibri"/>
-                <w:color w:val="000000"/>
-                <w:lang w:eastAsia="zh-CN"/>
-              </w:rPr>
-              <w:t>Trello</w:t>
-            </w:r>
-            <w:proofErr w:type="spellEnd"/>
-            <w:r>
-              <w:rPr>
-                <w:rFonts w:ascii="Calibri" w:eastAsia="Times New Roman" w:hAnsi="Calibri" w:cs="Calibri"/>
-                <w:color w:val="000000"/>
-                <w:lang w:eastAsia="zh-CN"/>
-              </w:rPr>
-              <w:t xml:space="preserve"> bord aangemaakt zodat ik een </w:t>
+            <w:r>
+              <w:rPr>
+                <w:rFonts w:ascii="Calibri" w:eastAsia="Times New Roman" w:hAnsi="Calibri" w:cs="Calibri"/>
+                <w:color w:val="000000"/>
+                <w:lang w:eastAsia="zh-CN"/>
+              </w:rPr>
+              <w:t xml:space="preserve">Trello bord aangemaakt zodat ik een </w:t>
             </w:r>
             <w:r>
               <w:rPr>
@@ -1730,16 +1489,7 @@
                 <w:color w:val="000000"/>
                 <w:lang w:eastAsia="zh-CN"/>
               </w:rPr>
-              <w:t xml:space="preserve">3. Georiënteerd op alle data van PDF eruit halen, verder genereer een nieuw </w:t>
-            </w:r>
-            <w:proofErr w:type="spellStart"/>
-            <w:r>
-              <w:rPr>
-                <w:rFonts w:ascii="Calibri" w:eastAsia="Times New Roman" w:hAnsi="Calibri" w:cs="Calibri"/>
-                <w:color w:val="000000"/>
-                <w:lang w:eastAsia="zh-CN"/>
-              </w:rPr>
-              <w:t>XML</w:t>
+              <w:t>3. Georiënteerd op alle data van PDF eruit halen, verder genereer een nieuw XML</w:t>
             </w:r>
             <w:r>
               <w:rPr>
@@ -1763,16 +1513,7 @@
                 <w:color w:val="000000"/>
                 <w:lang w:eastAsia="zh-CN"/>
               </w:rPr>
-              <w:t>d</w:t>
-            </w:r>
-            <w:proofErr w:type="spellEnd"/>
-            <w:r>
-              <w:rPr>
-                <w:rFonts w:ascii="Calibri" w:eastAsia="Times New Roman" w:hAnsi="Calibri" w:cs="Calibri"/>
-                <w:color w:val="000000"/>
-                <w:lang w:eastAsia="zh-CN"/>
-              </w:rPr>
-              <w:t>.</w:t>
+              <w:t>d.</w:t>
             </w:r>
           </w:p>
         </w:tc>
@@ -2386,7 +2127,6 @@
               </w:rPr>
               <w:t xml:space="preserve">om de </w:t>
             </w:r>
-            <w:proofErr w:type="spellStart"/>
             <w:r>
               <w:rPr>
                 <w:rFonts w:ascii="Calibri" w:eastAsia="Times New Roman" w:hAnsi="Calibri" w:cs="Calibri"/>
@@ -2401,213 +2141,104 @@
                 <w:color w:val="000000"/>
                 <w:lang w:eastAsia="zh-CN"/>
               </w:rPr>
+              <w:t xml:space="preserve">’s </w:t>
+            </w:r>
+            <w:r>
+              <w:rPr>
+                <w:rFonts w:ascii="Calibri" w:eastAsia="Times New Roman" w:hAnsi="Calibri" w:cs="Calibri"/>
+                <w:color w:val="000000"/>
+                <w:lang w:eastAsia="zh-CN"/>
+              </w:rPr>
+              <w:t>van</w:t>
+            </w:r>
+            <w:r>
+              <w:rPr>
+                <w:rFonts w:ascii="Calibri" w:eastAsia="Times New Roman" w:hAnsi="Calibri" w:cs="Calibri"/>
+                <w:color w:val="000000"/>
+                <w:lang w:eastAsia="zh-CN"/>
+              </w:rPr>
+              <w:t>uit</w:t>
+            </w:r>
+            <w:r>
+              <w:rPr>
+                <w:rFonts w:ascii="Calibri" w:eastAsia="Times New Roman" w:hAnsi="Calibri" w:cs="Calibri"/>
+                <w:color w:val="000000"/>
+                <w:lang w:eastAsia="zh-CN"/>
+              </w:rPr>
+              <w:t xml:space="preserve"> PDF</w:t>
+            </w:r>
+            <w:r>
+              <w:rPr>
+                <w:rFonts w:ascii="Calibri" w:eastAsia="Times New Roman" w:hAnsi="Calibri" w:cs="Calibri"/>
+                <w:color w:val="000000"/>
+                <w:lang w:eastAsia="zh-CN"/>
+              </w:rPr>
+              <w:t xml:space="preserve"> te</w:t>
+            </w:r>
+            <w:r>
+              <w:rPr>
+                <w:rFonts w:ascii="Calibri" w:eastAsia="Times New Roman" w:hAnsi="Calibri" w:cs="Calibri"/>
+                <w:color w:val="000000"/>
+                <w:lang w:eastAsia="zh-CN"/>
+              </w:rPr>
+              <w:t xml:space="preserve"> halen,</w:t>
+            </w:r>
+            <w:r>
+              <w:rPr>
+                <w:rFonts w:ascii="Calibri" w:eastAsia="Times New Roman" w:hAnsi="Calibri" w:cs="Calibri"/>
+                <w:color w:val="000000"/>
+                <w:lang w:eastAsia="zh-CN"/>
+              </w:rPr>
+              <w:t xml:space="preserve"> en </w:t>
+            </w:r>
+            <w:r>
+              <w:rPr>
+                <w:rFonts w:ascii="Calibri" w:eastAsia="Times New Roman" w:hAnsi="Calibri" w:cs="Calibri"/>
+                <w:color w:val="000000"/>
+                <w:lang w:eastAsia="zh-CN"/>
+              </w:rPr>
+              <w:t xml:space="preserve">vervolgens het genereren van </w:t>
+            </w:r>
+            <w:r>
+              <w:rPr>
+                <w:rFonts w:ascii="Calibri" w:eastAsia="Times New Roman" w:hAnsi="Calibri" w:cs="Calibri"/>
+                <w:color w:val="000000"/>
+                <w:lang w:eastAsia="zh-CN"/>
+              </w:rPr>
+              <w:t>een nieuw XML-bestand. Alles is hardcoded, waar het PDF-bestand vandaan komt, en waar de XML-bestand geupload wordt</w:t>
+            </w:r>
+            <w:r>
+              <w:rPr>
+                <w:rFonts w:ascii="Calibri" w:eastAsia="Times New Roman" w:hAnsi="Calibri" w:cs="Calibri"/>
+                <w:color w:val="000000"/>
+                <w:lang w:eastAsia="zh-CN"/>
+              </w:rPr>
+              <w:t xml:space="preserve">. </w:t>
+            </w:r>
+            <w:r>
+              <w:rPr>
+                <w:rFonts w:ascii="Calibri" w:eastAsia="Times New Roman" w:hAnsi="Calibri" w:cs="Calibri"/>
+                <w:color w:val="000000"/>
+                <w:lang w:eastAsia="zh-CN"/>
+              </w:rPr>
+              <w:t>G</w:t>
+            </w:r>
+            <w:r>
+              <w:rPr>
+                <w:rFonts w:ascii="Calibri" w:eastAsia="Times New Roman" w:hAnsi="Calibri" w:cs="Calibri"/>
+                <w:color w:val="000000"/>
+                <w:lang w:eastAsia="zh-CN"/>
+              </w:rPr>
+              <w:t>eprobeerd om de data</w:t>
+            </w:r>
+            <w:r>
+              <w:rPr>
+                <w:rFonts w:ascii="Calibri" w:eastAsia="Times New Roman" w:hAnsi="Calibri" w:cs="Calibri"/>
+                <w:color w:val="000000"/>
+                <w:lang w:eastAsia="zh-CN"/>
+              </w:rPr>
               <w:t>’s</w:t>
             </w:r>
-            <w:proofErr w:type="spellEnd"/>
-            <w:r>
-              <w:rPr>
-                <w:rFonts w:ascii="Calibri" w:eastAsia="Times New Roman" w:hAnsi="Calibri" w:cs="Calibri"/>
-                <w:color w:val="000000"/>
-                <w:lang w:eastAsia="zh-CN"/>
-              </w:rPr>
-              <w:t xml:space="preserve"> </w:t>
-            </w:r>
-            <w:r>
-              <w:rPr>
-                <w:rFonts w:ascii="Calibri" w:eastAsia="Times New Roman" w:hAnsi="Calibri" w:cs="Calibri"/>
-                <w:color w:val="000000"/>
-                <w:lang w:eastAsia="zh-CN"/>
-              </w:rPr>
-              <w:t>van</w:t>
-            </w:r>
-            <w:r>
-              <w:rPr>
-                <w:rFonts w:ascii="Calibri" w:eastAsia="Times New Roman" w:hAnsi="Calibri" w:cs="Calibri"/>
-                <w:color w:val="000000"/>
-                <w:lang w:eastAsia="zh-CN"/>
-              </w:rPr>
-              <w:t>uit</w:t>
-            </w:r>
-            <w:r>
-              <w:rPr>
-                <w:rFonts w:ascii="Calibri" w:eastAsia="Times New Roman" w:hAnsi="Calibri" w:cs="Calibri"/>
-                <w:color w:val="000000"/>
-                <w:lang w:eastAsia="zh-CN"/>
-              </w:rPr>
-              <w:t xml:space="preserve"> PDF</w:t>
-            </w:r>
-            <w:r>
-              <w:rPr>
-                <w:rFonts w:ascii="Calibri" w:eastAsia="Times New Roman" w:hAnsi="Calibri" w:cs="Calibri"/>
-                <w:color w:val="000000"/>
-                <w:lang w:eastAsia="zh-CN"/>
-              </w:rPr>
-              <w:t xml:space="preserve"> te</w:t>
-            </w:r>
-            <w:r>
-              <w:rPr>
-                <w:rFonts w:ascii="Calibri" w:eastAsia="Times New Roman" w:hAnsi="Calibri" w:cs="Calibri"/>
-                <w:color w:val="000000"/>
-                <w:lang w:eastAsia="zh-CN"/>
-              </w:rPr>
-              <w:t xml:space="preserve"> halen,</w:t>
-            </w:r>
-            <w:r>
-              <w:rPr>
-                <w:rFonts w:ascii="Calibri" w:eastAsia="Times New Roman" w:hAnsi="Calibri" w:cs="Calibri"/>
-                <w:color w:val="000000"/>
-                <w:lang w:eastAsia="zh-CN"/>
-              </w:rPr>
-              <w:t xml:space="preserve"> en </w:t>
-            </w:r>
-            <w:r>
-              <w:rPr>
-                <w:rFonts w:ascii="Calibri" w:eastAsia="Times New Roman" w:hAnsi="Calibri" w:cs="Calibri"/>
-                <w:color w:val="000000"/>
-                <w:lang w:eastAsia="zh-CN"/>
-              </w:rPr>
-              <w:t xml:space="preserve">vervolgens het genereren van </w:t>
-            </w:r>
-            <w:r>
-              <w:rPr>
-                <w:rFonts w:ascii="Calibri" w:eastAsia="Times New Roman" w:hAnsi="Calibri" w:cs="Calibri"/>
-                <w:color w:val="000000"/>
-                <w:lang w:eastAsia="zh-CN"/>
-              </w:rPr>
-              <w:t xml:space="preserve">een nieuw </w:t>
-            </w:r>
-            <w:proofErr w:type="spellStart"/>
-            <w:r>
-              <w:rPr>
-                <w:rFonts w:ascii="Calibri" w:eastAsia="Times New Roman" w:hAnsi="Calibri" w:cs="Calibri"/>
-                <w:color w:val="000000"/>
-                <w:lang w:eastAsia="zh-CN"/>
-              </w:rPr>
-              <w:t>XML-bestand</w:t>
-            </w:r>
-            <w:proofErr w:type="spellEnd"/>
-            <w:r>
-              <w:rPr>
-                <w:rFonts w:ascii="Calibri" w:eastAsia="Times New Roman" w:hAnsi="Calibri" w:cs="Calibri"/>
-                <w:color w:val="000000"/>
-                <w:lang w:eastAsia="zh-CN"/>
-              </w:rPr>
-              <w:t xml:space="preserve">. Alles is </w:t>
-            </w:r>
-            <w:proofErr w:type="spellStart"/>
-            <w:r>
-              <w:rPr>
-                <w:rFonts w:ascii="Calibri" w:eastAsia="Times New Roman" w:hAnsi="Calibri" w:cs="Calibri"/>
-                <w:color w:val="000000"/>
-                <w:lang w:eastAsia="zh-CN"/>
-              </w:rPr>
-              <w:t>hardcoded</w:t>
-            </w:r>
-            <w:proofErr w:type="spellEnd"/>
-            <w:r>
-              <w:rPr>
-                <w:rFonts w:ascii="Calibri" w:eastAsia="Times New Roman" w:hAnsi="Calibri" w:cs="Calibri"/>
-                <w:color w:val="000000"/>
-                <w:lang w:eastAsia="zh-CN"/>
-              </w:rPr>
-              <w:t xml:space="preserve">, waar het </w:t>
-            </w:r>
-            <w:proofErr w:type="spellStart"/>
-            <w:r>
-              <w:rPr>
-                <w:rFonts w:ascii="Calibri" w:eastAsia="Times New Roman" w:hAnsi="Calibri" w:cs="Calibri"/>
-                <w:color w:val="000000"/>
-                <w:lang w:eastAsia="zh-CN"/>
-              </w:rPr>
-              <w:t>PDF-bestand</w:t>
-            </w:r>
-            <w:proofErr w:type="spellEnd"/>
-            <w:r>
-              <w:rPr>
-                <w:rFonts w:ascii="Calibri" w:eastAsia="Times New Roman" w:hAnsi="Calibri" w:cs="Calibri"/>
-                <w:color w:val="000000"/>
-                <w:lang w:eastAsia="zh-CN"/>
-              </w:rPr>
-              <w:t xml:space="preserve"> vandaan komt, en waar de </w:t>
-            </w:r>
-            <w:proofErr w:type="spellStart"/>
-            <w:r>
-              <w:rPr>
-                <w:rFonts w:ascii="Calibri" w:eastAsia="Times New Roman" w:hAnsi="Calibri" w:cs="Calibri"/>
-                <w:color w:val="000000"/>
-                <w:lang w:eastAsia="zh-CN"/>
-              </w:rPr>
-              <w:t>XML-bestand</w:t>
-            </w:r>
-            <w:proofErr w:type="spellEnd"/>
-            <w:r>
-              <w:rPr>
-                <w:rFonts w:ascii="Calibri" w:eastAsia="Times New Roman" w:hAnsi="Calibri" w:cs="Calibri"/>
-                <w:color w:val="000000"/>
-                <w:lang w:eastAsia="zh-CN"/>
-              </w:rPr>
-              <w:t xml:space="preserve"> </w:t>
-            </w:r>
-            <w:proofErr w:type="spellStart"/>
-            <w:r>
-              <w:rPr>
-                <w:rFonts w:ascii="Calibri" w:eastAsia="Times New Roman" w:hAnsi="Calibri" w:cs="Calibri"/>
-                <w:color w:val="000000"/>
-                <w:lang w:eastAsia="zh-CN"/>
-              </w:rPr>
-              <w:t>geupload</w:t>
-            </w:r>
-            <w:proofErr w:type="spellEnd"/>
-            <w:r>
-              <w:rPr>
-                <w:rFonts w:ascii="Calibri" w:eastAsia="Times New Roman" w:hAnsi="Calibri" w:cs="Calibri"/>
-                <w:color w:val="000000"/>
-                <w:lang w:eastAsia="zh-CN"/>
-              </w:rPr>
-              <w:t xml:space="preserve"> wordt</w:t>
-            </w:r>
-            <w:r>
-              <w:rPr>
-                <w:rFonts w:ascii="Calibri" w:eastAsia="Times New Roman" w:hAnsi="Calibri" w:cs="Calibri"/>
-                <w:color w:val="000000"/>
-                <w:lang w:eastAsia="zh-CN"/>
-              </w:rPr>
-              <w:t xml:space="preserve">. </w:t>
-            </w:r>
-            <w:r>
-              <w:rPr>
-                <w:rFonts w:ascii="Calibri" w:eastAsia="Times New Roman" w:hAnsi="Calibri" w:cs="Calibri"/>
-                <w:color w:val="000000"/>
-                <w:lang w:eastAsia="zh-CN"/>
-              </w:rPr>
-              <w:t>G</w:t>
-            </w:r>
-            <w:r>
-              <w:rPr>
-                <w:rFonts w:ascii="Calibri" w:eastAsia="Times New Roman" w:hAnsi="Calibri" w:cs="Calibri"/>
-                <w:color w:val="000000"/>
-                <w:lang w:eastAsia="zh-CN"/>
-              </w:rPr>
-              <w:t xml:space="preserve">eprobeerd om de </w:t>
-            </w:r>
-            <w:proofErr w:type="spellStart"/>
-            <w:r>
-              <w:rPr>
-                <w:rFonts w:ascii="Calibri" w:eastAsia="Times New Roman" w:hAnsi="Calibri" w:cs="Calibri"/>
-                <w:color w:val="000000"/>
-                <w:lang w:eastAsia="zh-CN"/>
-              </w:rPr>
-              <w:t>data</w:t>
-            </w:r>
-            <w:r>
-              <w:rPr>
-                <w:rFonts w:ascii="Calibri" w:eastAsia="Times New Roman" w:hAnsi="Calibri" w:cs="Calibri"/>
-                <w:color w:val="000000"/>
-                <w:lang w:eastAsia="zh-CN"/>
-              </w:rPr>
-              <w:t>’s</w:t>
-            </w:r>
-            <w:proofErr w:type="spellEnd"/>
             <w:r>
               <w:rPr>
                 <w:rFonts w:ascii="Calibri" w:eastAsia="Times New Roman" w:hAnsi="Calibri" w:cs="Calibri"/>
@@ -2876,54 +2507,8 @@
                 <w:color w:val="000000"/>
                 <w:lang w:eastAsia="zh-CN"/>
               </w:rPr>
-              <w:t xml:space="preserve">Verder georiënteerd om de basiskennis te creëren om de </w:t>
-            </w:r>
-            <w:proofErr w:type="spellStart"/>
-            <w:r>
-              <w:rPr>
-                <w:rFonts w:ascii="Calibri" w:eastAsia="Times New Roman" w:hAnsi="Calibri" w:cs="Calibri"/>
-                <w:color w:val="000000"/>
-                <w:lang w:eastAsia="zh-CN"/>
-              </w:rPr>
-              <w:t>data’s</w:t>
-            </w:r>
-            <w:proofErr w:type="spellEnd"/>
-            <w:r>
-              <w:rPr>
-                <w:rFonts w:ascii="Calibri" w:eastAsia="Times New Roman" w:hAnsi="Calibri" w:cs="Calibri"/>
-                <w:color w:val="000000"/>
-                <w:lang w:eastAsia="zh-CN"/>
-              </w:rPr>
-              <w:t xml:space="preserve"> uit een </w:t>
-            </w:r>
-            <w:proofErr w:type="spellStart"/>
-            <w:r>
-              <w:rPr>
-                <w:rFonts w:ascii="Calibri" w:eastAsia="Times New Roman" w:hAnsi="Calibri" w:cs="Calibri"/>
-                <w:color w:val="000000"/>
-                <w:lang w:eastAsia="zh-CN"/>
-              </w:rPr>
-              <w:t>PDF-bestand</w:t>
-            </w:r>
-            <w:proofErr w:type="spellEnd"/>
-            <w:r>
-              <w:rPr>
-                <w:rFonts w:ascii="Calibri" w:eastAsia="Times New Roman" w:hAnsi="Calibri" w:cs="Calibri"/>
-                <w:color w:val="000000"/>
-                <w:lang w:eastAsia="zh-CN"/>
-              </w:rPr>
-              <w:t xml:space="preserve"> halen, en over te zetten naar een </w:t>
-            </w:r>
-            <w:proofErr w:type="spellStart"/>
-            <w:r>
-              <w:rPr>
-                <w:rFonts w:ascii="Calibri" w:eastAsia="Times New Roman" w:hAnsi="Calibri" w:cs="Calibri"/>
-                <w:color w:val="000000"/>
-                <w:lang w:eastAsia="zh-CN"/>
-              </w:rPr>
-              <w:t>XML-bestand</w:t>
-            </w:r>
-            <w:proofErr w:type="spellEnd"/>
+              <w:t>Verder georiënteerd om de basiskennis te creëren om de data’s uit een PDF-bestand halen, en over te zetten naar een XML-bestand</w:t>
+            </w:r>
           </w:p>
           <w:p>
             <w:pPr>
@@ -2942,49 +2527,21 @@
               </w:rPr>
               <w:t xml:space="preserve">Oriëntatiefase: Alle </w:t>
             </w:r>
-            <w:proofErr w:type="spellStart"/>
-            <w:r>
-              <w:rPr>
-                <w:rFonts w:ascii="Calibri" w:eastAsia="Times New Roman" w:hAnsi="Calibri" w:cs="Calibri"/>
-                <w:color w:val="000000"/>
-                <w:lang w:eastAsia="zh-CN"/>
-              </w:rPr>
-              <w:t>data’s</w:t>
-            </w:r>
-            <w:proofErr w:type="spellEnd"/>
-            <w:r>
-              <w:rPr>
-                <w:rFonts w:ascii="Calibri" w:eastAsia="Times New Roman" w:hAnsi="Calibri" w:cs="Calibri"/>
-                <w:color w:val="000000"/>
-                <w:lang w:eastAsia="zh-CN"/>
-              </w:rPr>
-              <w:t xml:space="preserve"> </w:t>
-            </w:r>
-            <w:r>
-              <w:rPr>
-                <w:rFonts w:ascii="Calibri" w:eastAsia="Times New Roman" w:hAnsi="Calibri" w:cs="Calibri"/>
-                <w:color w:val="000000"/>
-                <w:lang w:eastAsia="zh-CN"/>
-              </w:rPr>
-              <w:t xml:space="preserve">in variabelen gezet, en het importeren naar XML ben nog mee bezig, want ik weet niet hoe de structuur van zo’n </w:t>
-            </w:r>
-            <w:proofErr w:type="spellStart"/>
-            <w:r>
-              <w:rPr>
-                <w:rFonts w:ascii="Calibri" w:eastAsia="Times New Roman" w:hAnsi="Calibri" w:cs="Calibri"/>
-                <w:color w:val="000000"/>
-                <w:lang w:eastAsia="zh-CN"/>
-              </w:rPr>
-              <w:t>XML-bestand</w:t>
-            </w:r>
-            <w:proofErr w:type="spellEnd"/>
-            <w:r>
-              <w:rPr>
-                <w:rFonts w:ascii="Calibri" w:eastAsia="Times New Roman" w:hAnsi="Calibri" w:cs="Calibri"/>
-                <w:color w:val="000000"/>
-                <w:lang w:eastAsia="zh-CN"/>
-              </w:rPr>
-              <w:t xml:space="preserve"> eruit ziet.</w:t>
+            <w:r>
+              <w:rPr>
+                <w:rFonts w:ascii="Calibri" w:eastAsia="Times New Roman" w:hAnsi="Calibri" w:cs="Calibri"/>
+                <w:color w:val="000000"/>
+                <w:lang w:eastAsia="zh-CN"/>
+              </w:rPr>
+              <w:t xml:space="preserve">data’s </w:t>
+            </w:r>
+            <w:r>
+              <w:rPr>
+                <w:rFonts w:ascii="Calibri" w:eastAsia="Times New Roman" w:hAnsi="Calibri" w:cs="Calibri"/>
+                <w:color w:val="000000"/>
+                <w:lang w:eastAsia="zh-CN"/>
+              </w:rPr>
+              <w:t>in variabelen gezet, en het importeren naar XML ben nog mee bezig, want ik weet niet hoe de structuur van zo’n XML-bestand eruit ziet.</w:t>
             </w:r>
           </w:p>
         </w:tc>
@@ -3218,43 +2775,7 @@
                 <w:color w:val="000000"/>
                 <w:lang w:eastAsia="zh-CN"/>
               </w:rPr>
-              <w:t xml:space="preserve">3. Verder met de oriëntatiefase, alle </w:t>
-            </w:r>
-            <w:proofErr w:type="spellStart"/>
-            <w:r>
-              <w:rPr>
-                <w:rFonts w:ascii="Calibri" w:eastAsia="Times New Roman" w:hAnsi="Calibri" w:cs="Calibri"/>
-                <w:color w:val="000000"/>
-                <w:lang w:eastAsia="zh-CN"/>
-              </w:rPr>
-              <w:t>data’s</w:t>
-            </w:r>
-            <w:proofErr w:type="spellEnd"/>
-            <w:r>
-              <w:rPr>
-                <w:rFonts w:ascii="Calibri" w:eastAsia="Times New Roman" w:hAnsi="Calibri" w:cs="Calibri"/>
-                <w:color w:val="000000"/>
-                <w:lang w:eastAsia="zh-CN"/>
-              </w:rPr>
-              <w:t xml:space="preserve"> worden in een overzichtelijke en logische manier geplaatst in </w:t>
-            </w:r>
-            <w:proofErr w:type="spellStart"/>
-            <w:r>
-              <w:rPr>
-                <w:rFonts w:ascii="Calibri" w:eastAsia="Times New Roman" w:hAnsi="Calibri" w:cs="Calibri"/>
-                <w:color w:val="000000"/>
-                <w:lang w:eastAsia="zh-CN"/>
-              </w:rPr>
-              <w:t>XML-bestand</w:t>
-            </w:r>
-            <w:proofErr w:type="spellEnd"/>
-            <w:r>
-              <w:rPr>
-                <w:rFonts w:ascii="Calibri" w:eastAsia="Times New Roman" w:hAnsi="Calibri" w:cs="Calibri"/>
-                <w:color w:val="000000"/>
-                <w:lang w:eastAsia="zh-CN"/>
-              </w:rPr>
-              <w:t>. Dus klantnummer staat bij Klantnummer, orders horen bij Orders etc.</w:t>
+              <w:t>3. Verder met de oriëntatiefase, alle data’s worden in een overzichtelijke en logische manier geplaatst in XML-bestand. Dus klantnummer staat bij Klantnummer, orders horen bij Orders etc.</w:t>
             </w:r>
           </w:p>
           <w:p>
@@ -3424,16 +2945,88 @@
               </w:rPr>
               <w:t xml:space="preserve">. </w:t>
             </w:r>
-            <w:proofErr w:type="spellStart"/>
-            <w:r>
-              <w:rPr>
-                <w:rFonts w:ascii="Calibri" w:eastAsia="Times New Roman" w:hAnsi="Calibri" w:cs="Calibri"/>
-                <w:color w:val="000000"/>
-                <w:lang w:eastAsia="zh-CN"/>
-              </w:rPr>
-              <w:t>Prodist</w:t>
-            </w:r>
-            <w:proofErr w:type="spellEnd"/>
+            <w:r>
+              <w:rPr>
+                <w:rFonts w:ascii="Calibri" w:eastAsia="Times New Roman" w:hAnsi="Calibri" w:cs="Calibri"/>
+                <w:color w:val="000000"/>
+                <w:lang w:eastAsia="zh-CN"/>
+              </w:rPr>
+              <w:t>Prodist XML-bestand gekregen met goede structuur, dus</w:t>
+            </w:r>
+            <w:r>
+              <w:rPr>
+                <w:rFonts w:ascii="Calibri" w:eastAsia="Times New Roman" w:hAnsi="Calibri" w:cs="Calibri"/>
+                <w:color w:val="000000"/>
+                <w:lang w:eastAsia="zh-CN"/>
+              </w:rPr>
+              <w:t xml:space="preserve"> ben daarmee aan de slag, alle data’s in goede structuur geplaatst</w:t>
+            </w:r>
+            <w:r>
+              <w:rPr>
+                <w:rFonts w:ascii="Calibri" w:eastAsia="Times New Roman" w:hAnsi="Calibri" w:cs="Calibri"/>
+                <w:color w:val="000000"/>
+                <w:lang w:eastAsia="zh-CN"/>
+              </w:rPr>
+              <w:t>.</w:t>
+            </w:r>
+          </w:p>
+          <w:p>
+            <w:pPr>
+              <w:spacing w:line="240" w:lineRule="auto"/>
+              <w:rPr>
+                <w:rFonts w:ascii="Calibri" w:eastAsia="Times New Roman" w:hAnsi="Calibri" w:cs="Calibri"/>
+                <w:color w:val="000000"/>
+                <w:lang w:eastAsia="zh-CN"/>
+              </w:rPr>
+            </w:pPr>
+            <w:r>
+              <w:rPr>
+                <w:rFonts w:ascii="Calibri" w:eastAsia="Times New Roman" w:hAnsi="Calibri" w:cs="Calibri"/>
+                <w:color w:val="000000"/>
+                <w:lang w:eastAsia="zh-CN"/>
+              </w:rPr>
+              <w:t>2</w:t>
+            </w:r>
+            <w:r>
+              <w:rPr>
+                <w:rFonts w:ascii="Calibri" w:eastAsia="Times New Roman" w:hAnsi="Calibri" w:cs="Calibri"/>
+                <w:color w:val="000000"/>
+                <w:lang w:eastAsia="zh-CN"/>
+              </w:rPr>
+              <w:t>. hardcoded</w:t>
+            </w:r>
+            <w:r>
+              <w:rPr>
+                <w:rFonts w:ascii="Calibri" w:eastAsia="Times New Roman" w:hAnsi="Calibri" w:cs="Calibri"/>
+                <w:color w:val="000000"/>
+                <w:lang w:eastAsia="zh-CN"/>
+              </w:rPr>
+              <w:t>(waar het vandaan komt en waar hij heengaat)</w:t>
+            </w:r>
+            <w:r>
+              <w:rPr>
+                <w:rFonts w:ascii="Calibri" w:eastAsia="Times New Roman" w:hAnsi="Calibri" w:cs="Calibri"/>
+                <w:color w:val="000000"/>
+                <w:lang w:eastAsia="zh-CN"/>
+              </w:rPr>
+              <w:t xml:space="preserve"> PDF-bestand word</w:t>
+            </w:r>
+            <w:r>
+              <w:rPr>
+                <w:rFonts w:ascii="Calibri" w:eastAsia="Times New Roman" w:hAnsi="Calibri" w:cs="Calibri"/>
+                <w:color w:val="000000"/>
+                <w:lang w:eastAsia="zh-CN"/>
+              </w:rPr>
+              <w:t>t</w:t>
+            </w:r>
+            <w:r>
+              <w:rPr>
+                <w:rFonts w:ascii="Calibri" w:eastAsia="Times New Roman" w:hAnsi="Calibri" w:cs="Calibri"/>
+                <w:color w:val="000000"/>
+                <w:lang w:eastAsia="zh-CN"/>
+              </w:rPr>
+              <w:t xml:space="preserve"> nu volledig omgezet naar XML-bestand.</w:t>
+            </w:r>
             <w:r>
               <w:rPr>
                 <w:rFonts w:ascii="Calibri" w:eastAsia="Times New Roman" w:hAnsi="Calibri" w:cs="Calibri"/>
@@ -3442,170 +3035,6 @@
               </w:rPr>
               <w:t xml:space="preserve"> </w:t>
             </w:r>
-            <w:proofErr w:type="spellStart"/>
-            <w:r>
-              <w:rPr>
-                <w:rFonts w:ascii="Calibri" w:eastAsia="Times New Roman" w:hAnsi="Calibri" w:cs="Calibri"/>
-                <w:color w:val="000000"/>
-                <w:lang w:eastAsia="zh-CN"/>
-              </w:rPr>
-              <w:t>XML-bestand</w:t>
-            </w:r>
-            <w:proofErr w:type="spellEnd"/>
-            <w:r>
-              <w:rPr>
-                <w:rFonts w:ascii="Calibri" w:eastAsia="Times New Roman" w:hAnsi="Calibri" w:cs="Calibri"/>
-                <w:color w:val="000000"/>
-                <w:lang w:eastAsia="zh-CN"/>
-              </w:rPr>
-              <w:t xml:space="preserve"> gekregen met goede structuur, dus</w:t>
-            </w:r>
-            <w:r>
-              <w:rPr>
-                <w:rFonts w:ascii="Calibri" w:eastAsia="Times New Roman" w:hAnsi="Calibri" w:cs="Calibri"/>
-                <w:color w:val="000000"/>
-                <w:lang w:eastAsia="zh-CN"/>
-              </w:rPr>
-              <w:t xml:space="preserve"> ben daarmee aan de slag, alle </w:t>
-            </w:r>
-            <w:proofErr w:type="spellStart"/>
-            <w:r>
-              <w:rPr>
-                <w:rFonts w:ascii="Calibri" w:eastAsia="Times New Roman" w:hAnsi="Calibri" w:cs="Calibri"/>
-                <w:color w:val="000000"/>
-                <w:lang w:eastAsia="zh-CN"/>
-              </w:rPr>
-              <w:t>data’s</w:t>
-            </w:r>
-            <w:proofErr w:type="spellEnd"/>
-            <w:r>
-              <w:rPr>
-                <w:rFonts w:ascii="Calibri" w:eastAsia="Times New Roman" w:hAnsi="Calibri" w:cs="Calibri"/>
-                <w:color w:val="000000"/>
-                <w:lang w:eastAsia="zh-CN"/>
-              </w:rPr>
-              <w:t xml:space="preserve"> in goede structuur geplaatst</w:t>
-            </w:r>
-            <w:r>
-              <w:rPr>
-                <w:rFonts w:ascii="Calibri" w:eastAsia="Times New Roman" w:hAnsi="Calibri" w:cs="Calibri"/>
-                <w:color w:val="000000"/>
-                <w:lang w:eastAsia="zh-CN"/>
-              </w:rPr>
-              <w:t>.</w:t>
-            </w:r>
-          </w:p>
-          <w:p>
-            <w:pPr>
-              <w:spacing w:line="240" w:lineRule="auto"/>
-              <w:rPr>
-                <w:rFonts w:ascii="Calibri" w:eastAsia="Times New Roman" w:hAnsi="Calibri" w:cs="Calibri"/>
-                <w:color w:val="000000"/>
-                <w:lang w:eastAsia="zh-CN"/>
-              </w:rPr>
-            </w:pPr>
-            <w:r>
-              <w:rPr>
-                <w:rFonts w:ascii="Calibri" w:eastAsia="Times New Roman" w:hAnsi="Calibri" w:cs="Calibri"/>
-                <w:color w:val="000000"/>
-                <w:lang w:eastAsia="zh-CN"/>
-              </w:rPr>
-              <w:t>2</w:t>
-            </w:r>
-            <w:r>
-              <w:rPr>
-                <w:rFonts w:ascii="Calibri" w:eastAsia="Times New Roman" w:hAnsi="Calibri" w:cs="Calibri"/>
-                <w:color w:val="000000"/>
-                <w:lang w:eastAsia="zh-CN"/>
-              </w:rPr>
-              <w:t xml:space="preserve">. </w:t>
-            </w:r>
-            <w:proofErr w:type="spellStart"/>
-            <w:r>
-              <w:rPr>
-                <w:rFonts w:ascii="Calibri" w:eastAsia="Times New Roman" w:hAnsi="Calibri" w:cs="Calibri"/>
-                <w:color w:val="000000"/>
-                <w:lang w:eastAsia="zh-CN"/>
-              </w:rPr>
-              <w:t>hardcoded</w:t>
-            </w:r>
-            <w:proofErr w:type="spellEnd"/>
-            <w:r>
-              <w:rPr>
-                <w:rFonts w:ascii="Calibri" w:eastAsia="Times New Roman" w:hAnsi="Calibri" w:cs="Calibri"/>
-                <w:color w:val="000000"/>
-                <w:lang w:eastAsia="zh-CN"/>
-              </w:rPr>
-              <w:t>(waar het vandaan komt en waar hij heengaat)</w:t>
-            </w:r>
-            <w:r>
-              <w:rPr>
-                <w:rFonts w:ascii="Calibri" w:eastAsia="Times New Roman" w:hAnsi="Calibri" w:cs="Calibri"/>
-                <w:color w:val="000000"/>
-                <w:lang w:eastAsia="zh-CN"/>
-              </w:rPr>
-              <w:t xml:space="preserve"> </w:t>
-            </w:r>
-            <w:proofErr w:type="spellStart"/>
-            <w:r>
-              <w:rPr>
-                <w:rFonts w:ascii="Calibri" w:eastAsia="Times New Roman" w:hAnsi="Calibri" w:cs="Calibri"/>
-                <w:color w:val="000000"/>
-                <w:lang w:eastAsia="zh-CN"/>
-              </w:rPr>
-              <w:t>PDF-bestand</w:t>
-            </w:r>
-            <w:proofErr w:type="spellEnd"/>
-            <w:r>
-              <w:rPr>
-                <w:rFonts w:ascii="Calibri" w:eastAsia="Times New Roman" w:hAnsi="Calibri" w:cs="Calibri"/>
-                <w:color w:val="000000"/>
-                <w:lang w:eastAsia="zh-CN"/>
-              </w:rPr>
-              <w:t xml:space="preserve"> word</w:t>
-            </w:r>
-            <w:r>
-              <w:rPr>
-                <w:rFonts w:ascii="Calibri" w:eastAsia="Times New Roman" w:hAnsi="Calibri" w:cs="Calibri"/>
-                <w:color w:val="000000"/>
-                <w:lang w:eastAsia="zh-CN"/>
-              </w:rPr>
-              <w:t>t</w:t>
-            </w:r>
-            <w:r>
-              <w:rPr>
-                <w:rFonts w:ascii="Calibri" w:eastAsia="Times New Roman" w:hAnsi="Calibri" w:cs="Calibri"/>
-                <w:color w:val="000000"/>
-                <w:lang w:eastAsia="zh-CN"/>
-              </w:rPr>
-              <w:t xml:space="preserve"> nu volledig omgezet naar </w:t>
-            </w:r>
-            <w:proofErr w:type="spellStart"/>
-            <w:r>
-              <w:rPr>
-                <w:rFonts w:ascii="Calibri" w:eastAsia="Times New Roman" w:hAnsi="Calibri" w:cs="Calibri"/>
-                <w:color w:val="000000"/>
-                <w:lang w:eastAsia="zh-CN"/>
-              </w:rPr>
-              <w:t>XML-bestand</w:t>
-            </w:r>
-            <w:proofErr w:type="spellEnd"/>
-            <w:r>
-              <w:rPr>
-                <w:rFonts w:ascii="Calibri" w:eastAsia="Times New Roman" w:hAnsi="Calibri" w:cs="Calibri"/>
-                <w:color w:val="000000"/>
-                <w:lang w:eastAsia="zh-CN"/>
-              </w:rPr>
-              <w:t>.</w:t>
-            </w:r>
-            <w:r>
-              <w:rPr>
-                <w:rFonts w:ascii="Calibri" w:eastAsia="Times New Roman" w:hAnsi="Calibri" w:cs="Calibri"/>
-                <w:color w:val="000000"/>
-                <w:lang w:eastAsia="zh-CN"/>
-              </w:rPr>
-              <w:t xml:space="preserve"> </w:t>
-            </w:r>
           </w:p>
           <w:p>
             <w:pPr>
@@ -3630,25 +3059,7 @@
                 <w:color w:val="000000"/>
                 <w:lang w:eastAsia="zh-CN"/>
               </w:rPr>
-              <w:t xml:space="preserve">. </w:t>
-            </w:r>
-            <w:proofErr w:type="spellStart"/>
-            <w:r>
-              <w:rPr>
-                <w:rFonts w:ascii="Calibri" w:eastAsia="Times New Roman" w:hAnsi="Calibri" w:cs="Calibri"/>
-                <w:color w:val="000000"/>
-                <w:lang w:eastAsia="zh-CN"/>
-              </w:rPr>
-              <w:t>Examenopdrachtomschrijving</w:t>
-            </w:r>
-            <w:proofErr w:type="spellEnd"/>
-            <w:r>
-              <w:rPr>
-                <w:rFonts w:ascii="Calibri" w:eastAsia="Times New Roman" w:hAnsi="Calibri" w:cs="Calibri"/>
-                <w:color w:val="000000"/>
-                <w:lang w:eastAsia="zh-CN"/>
-              </w:rPr>
-              <w:t xml:space="preserve"> verbeterd en opnieuw gestuurd.</w:t>
+              <w:t>. Examenopdrachtomschrijving verbeterd en opnieuw gestuurd.</w:t>
             </w:r>
           </w:p>
           <w:p>
@@ -3682,43 +3093,7 @@
                 <w:color w:val="000000"/>
                 <w:lang w:eastAsia="zh-CN"/>
               </w:rPr>
-              <w:t>(</w:t>
-            </w:r>
-            <w:proofErr w:type="spellStart"/>
-            <w:r>
-              <w:rPr>
-                <w:rFonts w:ascii="Calibri" w:eastAsia="Times New Roman" w:hAnsi="Calibri" w:cs="Calibri"/>
-                <w:color w:val="000000"/>
-                <w:lang w:eastAsia="zh-CN"/>
-              </w:rPr>
-              <w:t>ipv</w:t>
-            </w:r>
-            <w:proofErr w:type="spellEnd"/>
-            <w:r>
-              <w:rPr>
-                <w:rFonts w:ascii="Calibri" w:eastAsia="Times New Roman" w:hAnsi="Calibri" w:cs="Calibri"/>
-                <w:color w:val="000000"/>
-                <w:lang w:eastAsia="zh-CN"/>
-              </w:rPr>
-              <w:t xml:space="preserve"> bestanden uploaden naar </w:t>
-            </w:r>
-            <w:proofErr w:type="spellStart"/>
-            <w:r>
-              <w:rPr>
-                <w:rFonts w:ascii="Calibri" w:eastAsia="Times New Roman" w:hAnsi="Calibri" w:cs="Calibri"/>
-                <w:color w:val="000000"/>
-                <w:lang w:eastAsia="zh-CN"/>
-              </w:rPr>
-              <w:t>PDF-bestanden</w:t>
-            </w:r>
-            <w:proofErr w:type="spellEnd"/>
-            <w:r>
-              <w:rPr>
-                <w:rFonts w:ascii="Calibri" w:eastAsia="Times New Roman" w:hAnsi="Calibri" w:cs="Calibri"/>
-                <w:color w:val="000000"/>
-                <w:lang w:eastAsia="zh-CN"/>
-              </w:rPr>
-              <w:t xml:space="preserve"> omzetten) </w:t>
+              <w:t xml:space="preserve">(ipv bestanden uploaden naar PDF-bestanden omzetten) </w:t>
             </w:r>
             <w:r>
               <w:rPr>
@@ -3981,21 +3356,7 @@
               <w:rPr>
                 <w:lang w:eastAsia="zh-CN"/>
               </w:rPr>
-              <w:t xml:space="preserve">3. Drag </w:t>
-            </w:r>
-            <w:proofErr w:type="spellStart"/>
-            <w:r>
-              <w:rPr>
-                <w:lang w:eastAsia="zh-CN"/>
-              </w:rPr>
-              <w:t>and</w:t>
-            </w:r>
-            <w:proofErr w:type="spellEnd"/>
-            <w:r>
-              <w:rPr>
-                <w:lang w:eastAsia="zh-CN"/>
-              </w:rPr>
-              <w:t xml:space="preserve"> Drop, was bij de eerste opwarmopdracht niet helemaal gelukt, dus </w:t>
+              <w:t xml:space="preserve">3. Drag and Drop, was bij de eerste opwarmopdracht niet helemaal gelukt, dus </w:t>
             </w:r>
             <w:r>
               <w:rPr>
@@ -4157,21 +3518,7 @@
               <w:rPr>
                 <w:lang w:eastAsia="zh-CN"/>
               </w:rPr>
-              <w:t xml:space="preserve">Begonnen met </w:t>
-            </w:r>
-            <w:proofErr w:type="spellStart"/>
-            <w:r>
-              <w:rPr>
-                <w:lang w:eastAsia="zh-CN"/>
-              </w:rPr>
-              <w:t>FileSystemWatcher</w:t>
-            </w:r>
-            <w:proofErr w:type="spellEnd"/>
-            <w:r>
-              <w:rPr>
-                <w:lang w:eastAsia="zh-CN"/>
-              </w:rPr>
-              <w:t xml:space="preserve">, het is een class waar ik </w:t>
+              <w:t xml:space="preserve">Begonnen met FileSystemWatcher, het is een class waar ik </w:t>
             </w:r>
             <w:r>
               <w:rPr>
@@ -4220,23 +3567,13 @@
               </w:rPr>
               <w:t xml:space="preserve">2. </w:t>
             </w:r>
-            <w:proofErr w:type="spellStart"/>
-            <w:r>
-              <w:rPr>
-                <w:rFonts w:ascii="Calibri" w:eastAsia="Times New Roman" w:hAnsi="Calibri" w:cs="Calibri"/>
-                <w:color w:val="000000"/>
-                <w:lang w:eastAsia="zh-CN"/>
-              </w:rPr>
-              <w:t>FileSystemWatcher</w:t>
-            </w:r>
-            <w:proofErr w:type="spellEnd"/>
-            <w:r>
-              <w:rPr>
-                <w:rFonts w:ascii="Calibri" w:eastAsia="Times New Roman" w:hAnsi="Calibri" w:cs="Calibri"/>
-                <w:color w:val="000000"/>
-                <w:lang w:eastAsia="zh-CN"/>
-              </w:rPr>
-              <w:t xml:space="preserve"> moet geactiveerd kunnen als er een nieuwe pad wordt geselecteerd, zodra er in de nieuwe map een wijziging wordt </w:t>
+            <w:r>
+              <w:rPr>
+                <w:rFonts w:ascii="Calibri" w:eastAsia="Times New Roman" w:hAnsi="Calibri" w:cs="Calibri"/>
+                <w:color w:val="000000"/>
+                <w:lang w:eastAsia="zh-CN"/>
+              </w:rPr>
+              <w:t xml:space="preserve">FileSystemWatcher moet geactiveerd kunnen als er een nieuwe pad wordt geselecteerd, zodra er in de nieuwe map een wijziging wordt </w:t>
             </w:r>
             <w:r>
               <w:rPr>
@@ -4402,18 +3739,8 @@
                 <w:color w:val="000000"/>
                 <w:lang w:eastAsia="zh-CN"/>
               </w:rPr>
-              <w:t xml:space="preserve">Verder met </w:t>
-            </w:r>
-            <w:proofErr w:type="spellStart"/>
-            <w:r>
-              <w:rPr>
-                <w:rFonts w:ascii="Calibri" w:eastAsia="Times New Roman" w:hAnsi="Calibri" w:cs="Calibri"/>
-                <w:color w:val="000000"/>
-                <w:lang w:eastAsia="zh-CN"/>
-              </w:rPr>
-              <w:t>FileSystemWatcher</w:t>
-            </w:r>
-            <w:proofErr w:type="spellEnd"/>
+              <w:t>Verder met FileSystemWatcher</w:t>
+            </w:r>
             <w:r>
               <w:rPr>
                 <w:rFonts w:ascii="Calibri" w:eastAsia="Times New Roman" w:hAnsi="Calibri" w:cs="Calibri"/>
@@ -4522,43 +3849,7 @@
                 <w:color w:val="000000"/>
                 <w:lang w:eastAsia="zh-CN"/>
               </w:rPr>
-              <w:t xml:space="preserve">3. Project </w:t>
-            </w:r>
-            <w:proofErr w:type="spellStart"/>
-            <w:r>
-              <w:rPr>
-                <w:rFonts w:ascii="Calibri" w:eastAsia="Times New Roman" w:hAnsi="Calibri" w:cs="Calibri"/>
-                <w:color w:val="000000"/>
-                <w:lang w:eastAsia="zh-CN"/>
-              </w:rPr>
-              <w:t>gepublishd</w:t>
-            </w:r>
-            <w:proofErr w:type="spellEnd"/>
-            <w:r>
-              <w:rPr>
-                <w:rFonts w:ascii="Calibri" w:eastAsia="Times New Roman" w:hAnsi="Calibri" w:cs="Calibri"/>
-                <w:color w:val="000000"/>
-                <w:lang w:eastAsia="zh-CN"/>
-              </w:rPr>
-              <w:t>, zodat hij beter getest kan worden. Dan heeft anderen niet sourcecode, maar als apart programma(</w:t>
-            </w:r>
-            <w:proofErr w:type="spellStart"/>
-            <w:r>
-              <w:rPr>
-                <w:rFonts w:ascii="Calibri" w:eastAsia="Times New Roman" w:hAnsi="Calibri" w:cs="Calibri"/>
-                <w:color w:val="000000"/>
-                <w:lang w:eastAsia="zh-CN"/>
-              </w:rPr>
-              <w:t>exe</w:t>
-            </w:r>
-            <w:proofErr w:type="spellEnd"/>
-            <w:r>
-              <w:rPr>
-                <w:rFonts w:ascii="Calibri" w:eastAsia="Times New Roman" w:hAnsi="Calibri" w:cs="Calibri"/>
-                <w:color w:val="000000"/>
-                <w:lang w:eastAsia="zh-CN"/>
-              </w:rPr>
-              <w:t>)</w:t>
+              <w:t>3. Project gepublishd, zodat hij beter getest kan worden. Dan heeft anderen niet sourcecode, maar als apart programma(exe)</w:t>
             </w:r>
             <w:r>
               <w:rPr>
@@ -4708,7 +3999,23 @@
                 <w:color w:val="000000"/>
                 <w:lang w:eastAsia="zh-CN"/>
               </w:rPr>
-              <w:t> </w:t>
+              <w:t>1.</w:t>
+            </w:r>
+            <w:r>
+              <w:rPr>
+                <w:rFonts w:ascii="Calibri" w:eastAsia="Times New Roman" w:hAnsi="Calibri" w:cs="Calibri"/>
+                <w:color w:val="000000"/>
+                <w:lang w:eastAsia="zh-CN"/>
+              </w:rPr>
+              <w:t xml:space="preserve"> Defaultpad gegeven als de pad in configuratiebestand niet bestaat</w:t>
+            </w:r>
+            <w:r>
+              <w:rPr>
+                <w:rFonts w:ascii="Calibri" w:eastAsia="Times New Roman" w:hAnsi="Calibri" w:cs="Calibri"/>
+                <w:color w:val="000000"/>
+                <w:lang w:eastAsia="zh-CN"/>
+              </w:rPr>
+              <w:t>.</w:t>
             </w:r>
           </w:p>
         </w:tc>
@@ -4740,7 +4047,7 @@
                 <w:color w:val="000000"/>
                 <w:lang w:eastAsia="zh-CN"/>
               </w:rPr>
-              <w:t> </w:t>
+              <w:t>8</w:t>
             </w:r>
           </w:p>
         </w:tc>
@@ -7415,6 +6722,7 @@
                 <w:color w:val="000000"/>
                 <w:lang w:eastAsia="zh-CN"/>
               </w:rPr>
+              <w:lastRenderedPageBreak/>
               <w:t>1</w:t>
             </w:r>
             <w:r>
@@ -7569,7 +6877,6 @@
                 <w:color w:val="000000"/>
                 <w:lang w:eastAsia="zh-CN"/>
               </w:rPr>
-              <w:lastRenderedPageBreak/>
               <w:t>2</w:t>
             </w:r>
             <w:r>
@@ -12335,6 +11642,95 @@
     </w:lvl>
   </w:abstractNum>
   <w:abstractNum w:abstractNumId="23" w15:restartNumberingAfterBreak="0">
+    <w:nsid w:val="76A208E7"/>
+    <w:multiLevelType w:val="hybridMultilevel"/>
+    <w:tmpl w:val="A588D3AC"/>
+    <w:lvl w:ilvl="0" w:tplc="0413000F">
+      <w:start w:val="1"/>
+      <w:numFmt w:val="decimal"/>
+      <w:lvlText w:val="%1."/>
+      <w:lvlJc w:val="left"/>
+      <w:pPr>
+        <w:ind w:left="720" w:hanging="360"/>
+      </w:pPr>
+      <w:rPr>
+        <w:rFonts w:hint="default"/>
+      </w:rPr>
+    </w:lvl>
+    <w:lvl w:ilvl="1" w:tplc="04130019" w:tentative="1">
+      <w:start w:val="1"/>
+      <w:numFmt w:val="lowerLetter"/>
+      <w:lvlText w:val="%2."/>
+      <w:lvlJc w:val="left"/>
+      <w:pPr>
+        <w:ind w:left="1440" w:hanging="360"/>
+      </w:pPr>
+    </w:lvl>
+    <w:lvl w:ilvl="2" w:tplc="0413001B" w:tentative="1">
+      <w:start w:val="1"/>
+      <w:numFmt w:val="lowerRoman"/>
+      <w:lvlText w:val="%3."/>
+      <w:lvlJc w:val="right"/>
+      <w:pPr>
+        <w:ind w:left="2160" w:hanging="180"/>
+      </w:pPr>
+    </w:lvl>
+    <w:lvl w:ilvl="3" w:tplc="0413000F" w:tentative="1">
+      <w:start w:val="1"/>
+      <w:numFmt w:val="decimal"/>
+      <w:lvlText w:val="%4."/>
+      <w:lvlJc w:val="left"/>
+      <w:pPr>
+        <w:ind w:left="2880" w:hanging="360"/>
+      </w:pPr>
+    </w:lvl>
+    <w:lvl w:ilvl="4" w:tplc="04130019" w:tentative="1">
+      <w:start w:val="1"/>
+      <w:numFmt w:val="lowerLetter"/>
+      <w:lvlText w:val="%5."/>
+      <w:lvlJc w:val="left"/>
+      <w:pPr>
+        <w:ind w:left="3600" w:hanging="360"/>
+      </w:pPr>
+    </w:lvl>
+    <w:lvl w:ilvl="5" w:tplc="0413001B" w:tentative="1">
+      <w:start w:val="1"/>
+      <w:numFmt w:val="lowerRoman"/>
+      <w:lvlText w:val="%6."/>
+      <w:lvlJc w:val="right"/>
+      <w:pPr>
+        <w:ind w:left="4320" w:hanging="180"/>
+      </w:pPr>
+    </w:lvl>
+    <w:lvl w:ilvl="6" w:tplc="0413000F" w:tentative="1">
+      <w:start w:val="1"/>
+      <w:numFmt w:val="decimal"/>
+      <w:lvlText w:val="%7."/>
+      <w:lvlJc w:val="left"/>
+      <w:pPr>
+        <w:ind w:left="5040" w:hanging="360"/>
+      </w:pPr>
+    </w:lvl>
+    <w:lvl w:ilvl="7" w:tplc="04130019" w:tentative="1">
+      <w:start w:val="1"/>
+      <w:numFmt w:val="lowerLetter"/>
+      <w:lvlText w:val="%8."/>
+      <w:lvlJc w:val="left"/>
+      <w:pPr>
+        <w:ind w:left="5760" w:hanging="360"/>
+      </w:pPr>
+    </w:lvl>
+    <w:lvl w:ilvl="8" w:tplc="0413001B" w:tentative="1">
+      <w:start w:val="1"/>
+      <w:numFmt w:val="lowerRoman"/>
+      <w:lvlText w:val="%9."/>
+      <w:lvlJc w:val="right"/>
+      <w:pPr>
+        <w:ind w:left="6480" w:hanging="180"/>
+      </w:pPr>
+    </w:lvl>
+  </w:abstractNum>
+  <w:abstractNum w:abstractNumId="24" w15:restartNumberingAfterBreak="0">
     <w:nsid w:val="799D6081"/>
     <w:multiLevelType w:val="hybridMultilevel"/>
     <w:tmpl w:val="95B4935A"/>
@@ -12488,13 +11884,16 @@
     <w:abstractNumId w:val="13"/>
   </w:num>
   <w:num w:numId="22" w16cid:durableId="1910647043">
-    <w:abstractNumId w:val="23"/>
+    <w:abstractNumId w:val="24"/>
   </w:num>
   <w:num w:numId="23" w16cid:durableId="1337659218">
     <w:abstractNumId w:val="6"/>
   </w:num>
   <w:num w:numId="24" w16cid:durableId="1101991692">
     <w:abstractNumId w:val="18"/>
+  </w:num>
+  <w:num w:numId="25" w16cid:durableId="456681977">
+    <w:abstractNumId w:val="23"/>
   </w:num>
 </w:numbering>
 </file>
@@ -13512,6 +12911,75 @@
 </file>
 
 <file path=customXml/item1.xml><?xml version="1.0" encoding="utf-8"?>
+<p:properties xmlns:p="http://schemas.microsoft.com/office/2006/metadata/properties" xmlns:xsi="http://www.w3.org/2001/XMLSchema-instance" xmlns:pc="http://schemas.microsoft.com/office/infopath/2007/PartnerControls">
+  <documentManagement>
+    <Math_Settings xmlns="6cbd6682-8700-4380-a704-874541bb10f2" xsi:nil="true"/>
+    <Self_Registration_Enabled xmlns="6cbd6682-8700-4380-a704-874541bb10f2" xsi:nil="true"/>
+    <Invited_Teachers xmlns="6cbd6682-8700-4380-a704-874541bb10f2" xsi:nil="true"/>
+    <IsNotebookLocked xmlns="6cbd6682-8700-4380-a704-874541bb10f2" xsi:nil="true"/>
+    <Templates xmlns="6cbd6682-8700-4380-a704-874541bb10f2" xsi:nil="true"/>
+    <Students xmlns="6cbd6682-8700-4380-a704-874541bb10f2">
+      <UserInfo>
+        <DisplayName/>
+        <AccountId xsi:nil="true"/>
+        <AccountType/>
+      </UserInfo>
+    </Students>
+    <LMS_Mappings xmlns="6cbd6682-8700-4380-a704-874541bb10f2" xsi:nil="true"/>
+    <NotebookType xmlns="6cbd6682-8700-4380-a704-874541bb10f2" xsi:nil="true"/>
+    <Teachers xmlns="6cbd6682-8700-4380-a704-874541bb10f2">
+      <UserInfo>
+        <DisplayName/>
+        <AccountId xsi:nil="true"/>
+        <AccountType/>
+      </UserInfo>
+    </Teachers>
+    <Student_Groups xmlns="6cbd6682-8700-4380-a704-874541bb10f2">
+      <UserInfo>
+        <DisplayName/>
+        <AccountId xsi:nil="true"/>
+        <AccountType/>
+      </UserInfo>
+    </Student_Groups>
+    <AppVersion xmlns="6cbd6682-8700-4380-a704-874541bb10f2" xsi:nil="true"/>
+    <Has_Teacher_Only_SectionGroup xmlns="6cbd6682-8700-4380-a704-874541bb10f2" xsi:nil="true"/>
+    <TaxCatchAll xmlns="923f7a5a-c3ea-4cdd-a6d3-9a61a1c3f194" xsi:nil="true"/>
+    <Owner xmlns="6cbd6682-8700-4380-a704-874541bb10f2">
+      <UserInfo>
+        <DisplayName/>
+        <AccountId xsi:nil="true"/>
+        <AccountType/>
+      </UserInfo>
+    </Owner>
+    <Distribution_Groups xmlns="6cbd6682-8700-4380-a704-874541bb10f2" xsi:nil="true"/>
+    <lcf76f155ced4ddcb4097134ff3c332f xmlns="6cbd6682-8700-4380-a704-874541bb10f2">
+      <Terms xmlns="http://schemas.microsoft.com/office/infopath/2007/PartnerControls"/>
+    </lcf76f155ced4ddcb4097134ff3c332f>
+    <FolderType xmlns="6cbd6682-8700-4380-a704-874541bb10f2" xsi:nil="true"/>
+    <CultureName xmlns="6cbd6682-8700-4380-a704-874541bb10f2" xsi:nil="true"/>
+    <TeamsChannelId xmlns="6cbd6682-8700-4380-a704-874541bb10f2" xsi:nil="true"/>
+    <Invited_Students xmlns="6cbd6682-8700-4380-a704-874541bb10f2" xsi:nil="true"/>
+    <DefaultSectionNames xmlns="6cbd6682-8700-4380-a704-874541bb10f2" xsi:nil="true"/>
+    <Is_Collaboration_Space_Locked xmlns="6cbd6682-8700-4380-a704-874541bb10f2" xsi:nil="true"/>
+    <Teams_Channel_Section_Location xmlns="6cbd6682-8700-4380-a704-874541bb10f2" xsi:nil="true"/>
+  </documentManagement>
+</p:properties>
+</file>
+
+<file path=customXml/item2.xml><?xml version="1.0" encoding="utf-8"?>
+<b:Sources xmlns:b="http://schemas.openxmlformats.org/officeDocument/2006/bibliography" xmlns="http://schemas.openxmlformats.org/officeDocument/2006/bibliography" SelectedStyle="\APASixthEditionOfficeOnline.xsl" StyleName="APA" Version="6"/>
+</file>
+
+<file path=customXml/item3.xml><?xml version="1.0" encoding="utf-8"?>
+<?mso-contentType ?>
+<FormTemplates xmlns="http://schemas.microsoft.com/sharepoint/v3/contenttype/forms">
+  <Display>DocumentLibraryForm</Display>
+  <Edit>DocumentLibraryForm</Edit>
+  <New>DocumentLibraryForm</New>
+</FormTemplates>
+</file>
+
+<file path=customXml/item4.xml><?xml version="1.0" encoding="utf-8"?>
 <ct:contentTypeSchema xmlns:ct="http://schemas.microsoft.com/office/2006/metadata/contentType" xmlns:ma="http://schemas.microsoft.com/office/2006/metadata/properties/metaAttributes" ct:_="" ma:_="" ma:contentTypeName="Document" ma:contentTypeID="0x010100D2745451F3B2044898A30ACD4533A9CC" ma:contentTypeVersion="33" ma:contentTypeDescription="Een nieuw document maken." ma:contentTypeScope="" ma:versionID="767d9f31b994214e3a68b222f599d6f8">
   <xsd:schema xmlns:xsd="http://www.w3.org/2001/XMLSchema" xmlns:xs="http://www.w3.org/2001/XMLSchema" xmlns:p="http://schemas.microsoft.com/office/2006/metadata/properties" xmlns:ns2="6cbd6682-8700-4380-a704-874541bb10f2" xmlns:ns3="923f7a5a-c3ea-4cdd-a6d3-9a61a1c3f194" targetNamespace="http://schemas.microsoft.com/office/2006/metadata/properties" ma:root="true" ma:fieldsID="1ef1fa2fe033d0da28f922b8477d45fc" ns2:_="" ns3:_="">
     <xsd:import namespace="6cbd6682-8700-4380-a704-874541bb10f2"/>
@@ -13916,76 +13384,34 @@
 </ct:contentTypeSchema>
 </file>
 
-<file path=customXml/item2.xml><?xml version="1.0" encoding="utf-8"?>
-<?mso-contentType ?>
-<FormTemplates xmlns="http://schemas.microsoft.com/sharepoint/v3/contenttype/forms">
-  <Display>DocumentLibraryForm</Display>
-  <Edit>DocumentLibraryForm</Edit>
-  <New>DocumentLibraryForm</New>
-</FormTemplates>
+<file path=customXml/itemProps1.xml><?xml version="1.0" encoding="utf-8"?>
+<ds:datastoreItem xmlns:ds="http://schemas.openxmlformats.org/officeDocument/2006/customXml" ds:itemID="{A003E85C-9BC5-40B3-9B0F-8EA9B0C69BD6}">
+  <ds:schemaRefs>
+    <ds:schemaRef ds:uri="http://schemas.microsoft.com/office/2006/metadata/properties"/>
+    <ds:schemaRef ds:uri="http://schemas.microsoft.com/office/infopath/2007/PartnerControls"/>
+    <ds:schemaRef ds:uri="6cbd6682-8700-4380-a704-874541bb10f2"/>
+    <ds:schemaRef ds:uri="923f7a5a-c3ea-4cdd-a6d3-9a61a1c3f194"/>
+  </ds:schemaRefs>
+</ds:datastoreItem>
 </file>
 
-<file path=customXml/item3.xml><?xml version="1.0" encoding="utf-8"?>
-<b:Sources xmlns:b="http://schemas.openxmlformats.org/officeDocument/2006/bibliography" xmlns="http://schemas.openxmlformats.org/officeDocument/2006/bibliography" SelectedStyle="\APASixthEditionOfficeOnline.xsl" StyleName="APA" Version="6"/>
+<file path=customXml/itemProps2.xml><?xml version="1.0" encoding="utf-8"?>
+<ds:datastoreItem xmlns:ds="http://schemas.openxmlformats.org/officeDocument/2006/customXml" ds:itemID="{F70C0343-90DE-49D6-9E4C-3DF5BC6F1CF7}">
+  <ds:schemaRefs>
+    <ds:schemaRef ds:uri="http://schemas.openxmlformats.org/officeDocument/2006/bibliography"/>
+  </ds:schemaRefs>
+</ds:datastoreItem>
 </file>
 
-<file path=customXml/item4.xml><?xml version="1.0" encoding="utf-8"?>
-<p:properties xmlns:p="http://schemas.microsoft.com/office/2006/metadata/properties" xmlns:xsi="http://www.w3.org/2001/XMLSchema-instance" xmlns:pc="http://schemas.microsoft.com/office/infopath/2007/PartnerControls">
-  <documentManagement>
-    <Math_Settings xmlns="6cbd6682-8700-4380-a704-874541bb10f2" xsi:nil="true"/>
-    <Self_Registration_Enabled xmlns="6cbd6682-8700-4380-a704-874541bb10f2" xsi:nil="true"/>
-    <Invited_Teachers xmlns="6cbd6682-8700-4380-a704-874541bb10f2" xsi:nil="true"/>
-    <IsNotebookLocked xmlns="6cbd6682-8700-4380-a704-874541bb10f2" xsi:nil="true"/>
-    <Templates xmlns="6cbd6682-8700-4380-a704-874541bb10f2" xsi:nil="true"/>
-    <Students xmlns="6cbd6682-8700-4380-a704-874541bb10f2">
-      <UserInfo>
-        <DisplayName/>
-        <AccountId xsi:nil="true"/>
-        <AccountType/>
-      </UserInfo>
-    </Students>
-    <LMS_Mappings xmlns="6cbd6682-8700-4380-a704-874541bb10f2" xsi:nil="true"/>
-    <NotebookType xmlns="6cbd6682-8700-4380-a704-874541bb10f2" xsi:nil="true"/>
-    <Teachers xmlns="6cbd6682-8700-4380-a704-874541bb10f2">
-      <UserInfo>
-        <DisplayName/>
-        <AccountId xsi:nil="true"/>
-        <AccountType/>
-      </UserInfo>
-    </Teachers>
-    <Student_Groups xmlns="6cbd6682-8700-4380-a704-874541bb10f2">
-      <UserInfo>
-        <DisplayName/>
-        <AccountId xsi:nil="true"/>
-        <AccountType/>
-      </UserInfo>
-    </Student_Groups>
-    <AppVersion xmlns="6cbd6682-8700-4380-a704-874541bb10f2" xsi:nil="true"/>
-    <Has_Teacher_Only_SectionGroup xmlns="6cbd6682-8700-4380-a704-874541bb10f2" xsi:nil="true"/>
-    <TaxCatchAll xmlns="923f7a5a-c3ea-4cdd-a6d3-9a61a1c3f194" xsi:nil="true"/>
-    <Owner xmlns="6cbd6682-8700-4380-a704-874541bb10f2">
-      <UserInfo>
-        <DisplayName/>
-        <AccountId xsi:nil="true"/>
-        <AccountType/>
-      </UserInfo>
-    </Owner>
-    <Distribution_Groups xmlns="6cbd6682-8700-4380-a704-874541bb10f2" xsi:nil="true"/>
-    <lcf76f155ced4ddcb4097134ff3c332f xmlns="6cbd6682-8700-4380-a704-874541bb10f2">
-      <Terms xmlns="http://schemas.microsoft.com/office/infopath/2007/PartnerControls"/>
-    </lcf76f155ced4ddcb4097134ff3c332f>
-    <FolderType xmlns="6cbd6682-8700-4380-a704-874541bb10f2" xsi:nil="true"/>
-    <CultureName xmlns="6cbd6682-8700-4380-a704-874541bb10f2" xsi:nil="true"/>
-    <TeamsChannelId xmlns="6cbd6682-8700-4380-a704-874541bb10f2" xsi:nil="true"/>
-    <Invited_Students xmlns="6cbd6682-8700-4380-a704-874541bb10f2" xsi:nil="true"/>
-    <DefaultSectionNames xmlns="6cbd6682-8700-4380-a704-874541bb10f2" xsi:nil="true"/>
-    <Is_Collaboration_Space_Locked xmlns="6cbd6682-8700-4380-a704-874541bb10f2" xsi:nil="true"/>
-    <Teams_Channel_Section_Location xmlns="6cbd6682-8700-4380-a704-874541bb10f2" xsi:nil="true"/>
-  </documentManagement>
-</p:properties>
+<file path=customXml/itemProps3.xml><?xml version="1.0" encoding="utf-8"?>
+<ds:datastoreItem xmlns:ds="http://schemas.openxmlformats.org/officeDocument/2006/customXml" ds:itemID="{09293AD8-5A99-4C06-A3A4-50D55DCC821D}">
+  <ds:schemaRefs>
+    <ds:schemaRef ds:uri="http://schemas.microsoft.com/sharepoint/v3/contenttype/forms"/>
+  </ds:schemaRefs>
+</ds:datastoreItem>
 </file>
 
-<file path=customXml/itemProps1.xml><?xml version="1.0" encoding="utf-8"?>
+<file path=customXml/itemProps4.xml><?xml version="1.0" encoding="utf-8"?>
 <ds:datastoreItem xmlns:ds="http://schemas.openxmlformats.org/officeDocument/2006/customXml" ds:itemID="{DA4F5861-0F52-454A-9959-786AB1474437}">
   <ds:schemaRefs>
     <ds:schemaRef ds:uri="http://schemas.microsoft.com/office/2006/metadata/contentType"/>
@@ -14002,31 +13428,4 @@
     <ds:schemaRef ds:uri="http://schemas.microsoft.com/internal/obd"/>
   </ds:schemaRefs>
 </ds:datastoreItem>
-</file>
-
-<file path=customXml/itemProps2.xml><?xml version="1.0" encoding="utf-8"?>
-<ds:datastoreItem xmlns:ds="http://schemas.openxmlformats.org/officeDocument/2006/customXml" ds:itemID="{09293AD8-5A99-4C06-A3A4-50D55DCC821D}">
-  <ds:schemaRefs>
-    <ds:schemaRef ds:uri="http://schemas.microsoft.com/sharepoint/v3/contenttype/forms"/>
-  </ds:schemaRefs>
-</ds:datastoreItem>
-</file>
-
-<file path=customXml/itemProps3.xml><?xml version="1.0" encoding="utf-8"?>
-<ds:datastoreItem xmlns:ds="http://schemas.openxmlformats.org/officeDocument/2006/customXml" ds:itemID="{F70C0343-90DE-49D6-9E4C-3DF5BC6F1CF7}">
-  <ds:schemaRefs>
-    <ds:schemaRef ds:uri="http://schemas.openxmlformats.org/officeDocument/2006/bibliography"/>
-  </ds:schemaRefs>
-</ds:datastoreItem>
-</file>
-
-<file path=customXml/itemProps4.xml><?xml version="1.0" encoding="utf-8"?>
-<ds:datastoreItem xmlns:ds="http://schemas.openxmlformats.org/officeDocument/2006/customXml" ds:itemID="{A003E85C-9BC5-40B3-9B0F-8EA9B0C69BD6}">
-  <ds:schemaRefs>
-    <ds:schemaRef ds:uri="http://schemas.microsoft.com/office/2006/metadata/properties"/>
-    <ds:schemaRef ds:uri="http://schemas.microsoft.com/office/infopath/2007/PartnerControls"/>
-    <ds:schemaRef ds:uri="6cbd6682-8700-4380-a704-874541bb10f2"/>
-    <ds:schemaRef ds:uri="923f7a5a-c3ea-4cdd-a6d3-9a61a1c3f194"/>
-  </ds:schemaRefs>
-</ds:datastoreItem>
 </file>
</xml_diff>

<commit_message>
configuratie bestan met coordinaties
</commit_message>
<xml_diff>
--- a/PvB SD/08 Logboek/Logboek kandidaat FP.docx
+++ b/PvB SD/08 Logboek/Logboek kandidaat FP.docx
@@ -308,8 +308,13 @@
             <w:tcW w:w="7087" w:type="dxa"/>
           </w:tcPr>
           <w:p>
-            <w:r>
-              <w:t>Prodist Software B.V.</w:t>
+            <w:proofErr w:type="spellStart"/>
+            <w:r>
+              <w:t>Prodist</w:t>
+            </w:r>
+            <w:proofErr w:type="spellEnd"/>
+            <w:r>
+              <w:t xml:space="preserve"> Software B.V.</w:t>
             </w:r>
           </w:p>
         </w:tc>
@@ -602,7 +607,61 @@
                 <w:color w:val="000000"/>
                 <w:lang w:eastAsia="zh-CN"/>
               </w:rPr>
-              <w:t>Op de eerste dag iedereen leren kennen, en wat uitleg gekregen van bijvoorbeeld hoe het bedrijf is ontstaan, wat de examenopdracht kunnen zijn, etc. Kreeg een opwarmopdracht om met framework ‘Blazor’ te beginnen, moet een webpagina waar ik een bestand kan uploaden, en dan uploadt hij naar een specifieke map. Dus ben ik daar de hele dag beziggeweest.</w:t>
+              <w:t xml:space="preserve">Op de eerste dag iedereen leren kennen, en wat uitleg gekregen van bijvoorbeeld hoe het bedrijf is ontstaan, wat de examenopdracht kunnen zijn, etc. Kreeg een opwarmopdracht om met </w:t>
+            </w:r>
+            <w:proofErr w:type="spellStart"/>
+            <w:r>
+              <w:rPr>
+                <w:rFonts w:ascii="Calibri" w:eastAsia="Times New Roman" w:hAnsi="Calibri" w:cs="Calibri"/>
+                <w:color w:val="000000"/>
+                <w:lang w:eastAsia="zh-CN"/>
+              </w:rPr>
+              <w:t>framework</w:t>
+            </w:r>
+            <w:proofErr w:type="spellEnd"/>
+            <w:r>
+              <w:rPr>
+                <w:rFonts w:ascii="Calibri" w:eastAsia="Times New Roman" w:hAnsi="Calibri" w:cs="Calibri"/>
+                <w:color w:val="000000"/>
+                <w:lang w:eastAsia="zh-CN"/>
+              </w:rPr>
+              <w:t xml:space="preserve"> ‘</w:t>
+            </w:r>
+            <w:proofErr w:type="spellStart"/>
+            <w:r>
+              <w:rPr>
+                <w:rFonts w:ascii="Calibri" w:eastAsia="Times New Roman" w:hAnsi="Calibri" w:cs="Calibri"/>
+                <w:color w:val="000000"/>
+                <w:lang w:eastAsia="zh-CN"/>
+              </w:rPr>
+              <w:t>Blazor</w:t>
+            </w:r>
+            <w:proofErr w:type="spellEnd"/>
+            <w:r>
+              <w:rPr>
+                <w:rFonts w:ascii="Calibri" w:eastAsia="Times New Roman" w:hAnsi="Calibri" w:cs="Calibri"/>
+                <w:color w:val="000000"/>
+                <w:lang w:eastAsia="zh-CN"/>
+              </w:rPr>
+              <w:t xml:space="preserve">’ te beginnen, moet een webpagina waar ik een bestand kan uploaden, en dan uploadt hij naar een specifieke map. Dus ben ik daar de hele dag </w:t>
+            </w:r>
+            <w:proofErr w:type="spellStart"/>
+            <w:r>
+              <w:rPr>
+                <w:rFonts w:ascii="Calibri" w:eastAsia="Times New Roman" w:hAnsi="Calibri" w:cs="Calibri"/>
+                <w:color w:val="000000"/>
+                <w:lang w:eastAsia="zh-CN"/>
+              </w:rPr>
+              <w:t>beziggeweest</w:t>
+            </w:r>
+            <w:proofErr w:type="spellEnd"/>
+            <w:r>
+              <w:rPr>
+                <w:rFonts w:ascii="Calibri" w:eastAsia="Times New Roman" w:hAnsi="Calibri" w:cs="Calibri"/>
+                <w:color w:val="000000"/>
+                <w:lang w:eastAsia="zh-CN"/>
+              </w:rPr>
+              <w:t>.</w:t>
             </w:r>
           </w:p>
         </w:tc>
@@ -731,13 +790,113 @@
                 <w:lang w:eastAsia="zh-CN"/>
               </w:rPr>
             </w:pPr>
-            <w:r>
-              <w:rPr>
-                <w:rFonts w:ascii="Calibri" w:eastAsia="Times New Roman" w:hAnsi="Calibri" w:cs="Calibri"/>
-                <w:color w:val="000000"/>
-                <w:lang w:eastAsia="zh-CN"/>
-              </w:rPr>
-              <w:t>Blazor webapplicatie klaar, hij gaat alle bestanden uploaden naar een map. Maar word gevraagd om Blazor in windows forms te verwerken, ben de hele dag meebezig geweest. Maar je kan niet een eigen pad te selecteren. Het is op dit moment nog hardcoded.</w:t>
+            <w:proofErr w:type="spellStart"/>
+            <w:r>
+              <w:rPr>
+                <w:rFonts w:ascii="Calibri" w:eastAsia="Times New Roman" w:hAnsi="Calibri" w:cs="Calibri"/>
+                <w:color w:val="000000"/>
+                <w:lang w:eastAsia="zh-CN"/>
+              </w:rPr>
+              <w:t>Blazor</w:t>
+            </w:r>
+            <w:proofErr w:type="spellEnd"/>
+            <w:r>
+              <w:rPr>
+                <w:rFonts w:ascii="Calibri" w:eastAsia="Times New Roman" w:hAnsi="Calibri" w:cs="Calibri"/>
+                <w:color w:val="000000"/>
+                <w:lang w:eastAsia="zh-CN"/>
+              </w:rPr>
+              <w:t xml:space="preserve"> webapplicatie klaar, hij gaat alle bestanden uploaden naar een map. Maar word gevraagd om </w:t>
+            </w:r>
+            <w:proofErr w:type="spellStart"/>
+            <w:r>
+              <w:rPr>
+                <w:rFonts w:ascii="Calibri" w:eastAsia="Times New Roman" w:hAnsi="Calibri" w:cs="Calibri"/>
+                <w:color w:val="000000"/>
+                <w:lang w:eastAsia="zh-CN"/>
+              </w:rPr>
+              <w:t>Blazor</w:t>
+            </w:r>
+            <w:proofErr w:type="spellEnd"/>
+            <w:r>
+              <w:rPr>
+                <w:rFonts w:ascii="Calibri" w:eastAsia="Times New Roman" w:hAnsi="Calibri" w:cs="Calibri"/>
+                <w:color w:val="000000"/>
+                <w:lang w:eastAsia="zh-CN"/>
+              </w:rPr>
+              <w:t xml:space="preserve"> in </w:t>
+            </w:r>
+            <w:proofErr w:type="spellStart"/>
+            <w:r>
+              <w:rPr>
+                <w:rFonts w:ascii="Calibri" w:eastAsia="Times New Roman" w:hAnsi="Calibri" w:cs="Calibri"/>
+                <w:color w:val="000000"/>
+                <w:lang w:eastAsia="zh-CN"/>
+              </w:rPr>
+              <w:t>windows</w:t>
+            </w:r>
+            <w:proofErr w:type="spellEnd"/>
+            <w:r>
+              <w:rPr>
+                <w:rFonts w:ascii="Calibri" w:eastAsia="Times New Roman" w:hAnsi="Calibri" w:cs="Calibri"/>
+                <w:color w:val="000000"/>
+                <w:lang w:eastAsia="zh-CN"/>
+              </w:rPr>
+              <w:t xml:space="preserve"> </w:t>
+            </w:r>
+            <w:proofErr w:type="spellStart"/>
+            <w:r>
+              <w:rPr>
+                <w:rFonts w:ascii="Calibri" w:eastAsia="Times New Roman" w:hAnsi="Calibri" w:cs="Calibri"/>
+                <w:color w:val="000000"/>
+                <w:lang w:eastAsia="zh-CN"/>
+              </w:rPr>
+              <w:t>forms</w:t>
+            </w:r>
+            <w:proofErr w:type="spellEnd"/>
+            <w:r>
+              <w:rPr>
+                <w:rFonts w:ascii="Calibri" w:eastAsia="Times New Roman" w:hAnsi="Calibri" w:cs="Calibri"/>
+                <w:color w:val="000000"/>
+                <w:lang w:eastAsia="zh-CN"/>
+              </w:rPr>
+              <w:t xml:space="preserve"> te verwerken, ben de hele dag </w:t>
+            </w:r>
+            <w:proofErr w:type="spellStart"/>
+            <w:r>
+              <w:rPr>
+                <w:rFonts w:ascii="Calibri" w:eastAsia="Times New Roman" w:hAnsi="Calibri" w:cs="Calibri"/>
+                <w:color w:val="000000"/>
+                <w:lang w:eastAsia="zh-CN"/>
+              </w:rPr>
+              <w:t>meebezig</w:t>
+            </w:r>
+            <w:proofErr w:type="spellEnd"/>
+            <w:r>
+              <w:rPr>
+                <w:rFonts w:ascii="Calibri" w:eastAsia="Times New Roman" w:hAnsi="Calibri" w:cs="Calibri"/>
+                <w:color w:val="000000"/>
+                <w:lang w:eastAsia="zh-CN"/>
+              </w:rPr>
+              <w:t xml:space="preserve"> geweest. Maar je kan niet een eigen pad te selecteren. Het is op dit moment nog </w:t>
+            </w:r>
+            <w:proofErr w:type="spellStart"/>
+            <w:r>
+              <w:rPr>
+                <w:rFonts w:ascii="Calibri" w:eastAsia="Times New Roman" w:hAnsi="Calibri" w:cs="Calibri"/>
+                <w:color w:val="000000"/>
+                <w:lang w:eastAsia="zh-CN"/>
+              </w:rPr>
+              <w:t>hardcoded</w:t>
+            </w:r>
+            <w:proofErr w:type="spellEnd"/>
+            <w:r>
+              <w:rPr>
+                <w:rFonts w:ascii="Calibri" w:eastAsia="Times New Roman" w:hAnsi="Calibri" w:cs="Calibri"/>
+                <w:color w:val="000000"/>
+                <w:lang w:eastAsia="zh-CN"/>
+              </w:rPr>
+              <w:t>.</w:t>
             </w:r>
           </w:p>
         </w:tc>
@@ -872,7 +1031,43 @@
                 <w:color w:val="000000"/>
                 <w:lang w:eastAsia="zh-CN"/>
               </w:rPr>
-              <w:t>Windows forms in elkaar gezet, maar wordt nogmaals gevraagd om een eigen filepath te kunnen selecteren, daar ben ik de hele dag beziggeweest, hij wil het maar niet. Nu kan de gebruiker alleen via een input zijn eigen filepath invullen.</w:t>
+              <w:t xml:space="preserve">Windows </w:t>
+            </w:r>
+            <w:proofErr w:type="spellStart"/>
+            <w:r>
+              <w:rPr>
+                <w:rFonts w:ascii="Calibri" w:eastAsia="Times New Roman" w:hAnsi="Calibri" w:cs="Calibri"/>
+                <w:color w:val="000000"/>
+                <w:lang w:eastAsia="zh-CN"/>
+              </w:rPr>
+              <w:t>forms</w:t>
+            </w:r>
+            <w:proofErr w:type="spellEnd"/>
+            <w:r>
+              <w:rPr>
+                <w:rFonts w:ascii="Calibri" w:eastAsia="Times New Roman" w:hAnsi="Calibri" w:cs="Calibri"/>
+                <w:color w:val="000000"/>
+                <w:lang w:eastAsia="zh-CN"/>
+              </w:rPr>
+              <w:t xml:space="preserve"> in elkaar gezet, maar wordt nogmaals gevraagd om een eigen filepath te kunnen selecteren, daar ben ik de hele dag </w:t>
+            </w:r>
+            <w:proofErr w:type="spellStart"/>
+            <w:r>
+              <w:rPr>
+                <w:rFonts w:ascii="Calibri" w:eastAsia="Times New Roman" w:hAnsi="Calibri" w:cs="Calibri"/>
+                <w:color w:val="000000"/>
+                <w:lang w:eastAsia="zh-CN"/>
+              </w:rPr>
+              <w:t>beziggeweest</w:t>
+            </w:r>
+            <w:proofErr w:type="spellEnd"/>
+            <w:r>
+              <w:rPr>
+                <w:rFonts w:ascii="Calibri" w:eastAsia="Times New Roman" w:hAnsi="Calibri" w:cs="Calibri"/>
+                <w:color w:val="000000"/>
+                <w:lang w:eastAsia="zh-CN"/>
+              </w:rPr>
+              <w:t>, hij wil het maar niet. Nu kan de gebruiker alleen via een input zijn eigen filepath invullen.</w:t>
             </w:r>
           </w:p>
         </w:tc>
@@ -1007,7 +1202,43 @@
                 <w:color w:val="000000"/>
                 <w:lang w:eastAsia="zh-CN"/>
               </w:rPr>
-              <w:t xml:space="preserve">De gebruiker kan via een knop een eigen pad selecteren, dus het gaat niet alleen maar via een inputveld, en hij slaat het nieuwe pad ook gelijk op in een json-bestand, (alleen in de verkeerde json). Eind van de dag kwam ik pas </w:t>
+              <w:t xml:space="preserve">De gebruiker kan via een knop een eigen pad selecteren, dus het gaat niet alleen maar via een inputveld, en hij slaat het nieuwe pad ook gelijk op in een </w:t>
+            </w:r>
+            <w:proofErr w:type="spellStart"/>
+            <w:r>
+              <w:rPr>
+                <w:rFonts w:ascii="Calibri" w:eastAsia="Times New Roman" w:hAnsi="Calibri" w:cs="Calibri"/>
+                <w:color w:val="000000"/>
+                <w:lang w:eastAsia="zh-CN"/>
+              </w:rPr>
+              <w:t>json</w:t>
+            </w:r>
+            <w:proofErr w:type="spellEnd"/>
+            <w:r>
+              <w:rPr>
+                <w:rFonts w:ascii="Calibri" w:eastAsia="Times New Roman" w:hAnsi="Calibri" w:cs="Calibri"/>
+                <w:color w:val="000000"/>
+                <w:lang w:eastAsia="zh-CN"/>
+              </w:rPr>
+              <w:t xml:space="preserve">-bestand, (alleen in de verkeerde </w:t>
+            </w:r>
+            <w:proofErr w:type="spellStart"/>
+            <w:r>
+              <w:rPr>
+                <w:rFonts w:ascii="Calibri" w:eastAsia="Times New Roman" w:hAnsi="Calibri" w:cs="Calibri"/>
+                <w:color w:val="000000"/>
+                <w:lang w:eastAsia="zh-CN"/>
+              </w:rPr>
+              <w:t>json</w:t>
+            </w:r>
+            <w:proofErr w:type="spellEnd"/>
+            <w:r>
+              <w:rPr>
+                <w:rFonts w:ascii="Calibri" w:eastAsia="Times New Roman" w:hAnsi="Calibri" w:cs="Calibri"/>
+                <w:color w:val="000000"/>
+                <w:lang w:eastAsia="zh-CN"/>
+              </w:rPr>
+              <w:t xml:space="preserve">). Eind van de dag kwam ik pas </w:t>
             </w:r>
             <w:r>
               <w:rPr>
@@ -1391,13 +1622,23 @@
               </w:rPr>
               <w:t xml:space="preserve"> </w:t>
             </w:r>
-            <w:r>
-              <w:rPr>
-                <w:rFonts w:ascii="Calibri" w:eastAsia="Times New Roman" w:hAnsi="Calibri" w:cs="Calibri"/>
-                <w:color w:val="000000"/>
-                <w:lang w:eastAsia="zh-CN"/>
-              </w:rPr>
-              <w:t xml:space="preserve">Trello bord aangemaakt zodat ik een </w:t>
+            <w:proofErr w:type="spellStart"/>
+            <w:r>
+              <w:rPr>
+                <w:rFonts w:ascii="Calibri" w:eastAsia="Times New Roman" w:hAnsi="Calibri" w:cs="Calibri"/>
+                <w:color w:val="000000"/>
+                <w:lang w:eastAsia="zh-CN"/>
+              </w:rPr>
+              <w:t>Trello</w:t>
+            </w:r>
+            <w:proofErr w:type="spellEnd"/>
+            <w:r>
+              <w:rPr>
+                <w:rFonts w:ascii="Calibri" w:eastAsia="Times New Roman" w:hAnsi="Calibri" w:cs="Calibri"/>
+                <w:color w:val="000000"/>
+                <w:lang w:eastAsia="zh-CN"/>
+              </w:rPr>
+              <w:t xml:space="preserve"> bord aangemaakt zodat ik een </w:t>
             </w:r>
             <w:r>
               <w:rPr>
@@ -1489,7 +1730,16 @@
                 <w:color w:val="000000"/>
                 <w:lang w:eastAsia="zh-CN"/>
               </w:rPr>
-              <w:t>3. Georiënteerd op alle data van PDF eruit halen, verder genereer een nieuw XML</w:t>
+              <w:t xml:space="preserve">3. Georiënteerd op alle data van PDF eruit halen, verder genereer een nieuw </w:t>
+            </w:r>
+            <w:proofErr w:type="spellStart"/>
+            <w:r>
+              <w:rPr>
+                <w:rFonts w:ascii="Calibri" w:eastAsia="Times New Roman" w:hAnsi="Calibri" w:cs="Calibri"/>
+                <w:color w:val="000000"/>
+                <w:lang w:eastAsia="zh-CN"/>
+              </w:rPr>
+              <w:t>XML</w:t>
             </w:r>
             <w:r>
               <w:rPr>
@@ -1513,7 +1763,16 @@
                 <w:color w:val="000000"/>
                 <w:lang w:eastAsia="zh-CN"/>
               </w:rPr>
-              <w:t>d.</w:t>
+              <w:t>d</w:t>
+            </w:r>
+            <w:proofErr w:type="spellEnd"/>
+            <w:r>
+              <w:rPr>
+                <w:rFonts w:ascii="Calibri" w:eastAsia="Times New Roman" w:hAnsi="Calibri" w:cs="Calibri"/>
+                <w:color w:val="000000"/>
+                <w:lang w:eastAsia="zh-CN"/>
+              </w:rPr>
+              <w:t>.</w:t>
             </w:r>
           </w:p>
         </w:tc>
@@ -2127,6 +2386,7 @@
               </w:rPr>
               <w:t xml:space="preserve">om de </w:t>
             </w:r>
+            <w:proofErr w:type="spellStart"/>
             <w:r>
               <w:rPr>
                 <w:rFonts w:ascii="Calibri" w:eastAsia="Times New Roman" w:hAnsi="Calibri" w:cs="Calibri"/>
@@ -2141,7 +2401,16 @@
                 <w:color w:val="000000"/>
                 <w:lang w:eastAsia="zh-CN"/>
               </w:rPr>
-              <w:t xml:space="preserve">’s </w:t>
+              <w:t>’s</w:t>
+            </w:r>
+            <w:proofErr w:type="spellEnd"/>
+            <w:r>
+              <w:rPr>
+                <w:rFonts w:ascii="Calibri" w:eastAsia="Times New Roman" w:hAnsi="Calibri" w:cs="Calibri"/>
+                <w:color w:val="000000"/>
+                <w:lang w:eastAsia="zh-CN"/>
+              </w:rPr>
+              <w:t xml:space="preserve"> </w:t>
             </w:r>
             <w:r>
               <w:rPr>
@@ -2205,7 +2474,97 @@
                 <w:color w:val="000000"/>
                 <w:lang w:eastAsia="zh-CN"/>
               </w:rPr>
-              <w:t>een nieuw XML-bestand. Alles is hardcoded, waar het PDF-bestand vandaan komt, en waar de XML-bestand geupload wordt</w:t>
+              <w:t xml:space="preserve">een nieuw </w:t>
+            </w:r>
+            <w:proofErr w:type="spellStart"/>
+            <w:r>
+              <w:rPr>
+                <w:rFonts w:ascii="Calibri" w:eastAsia="Times New Roman" w:hAnsi="Calibri" w:cs="Calibri"/>
+                <w:color w:val="000000"/>
+                <w:lang w:eastAsia="zh-CN"/>
+              </w:rPr>
+              <w:t>XML-bestand</w:t>
+            </w:r>
+            <w:proofErr w:type="spellEnd"/>
+            <w:r>
+              <w:rPr>
+                <w:rFonts w:ascii="Calibri" w:eastAsia="Times New Roman" w:hAnsi="Calibri" w:cs="Calibri"/>
+                <w:color w:val="000000"/>
+                <w:lang w:eastAsia="zh-CN"/>
+              </w:rPr>
+              <w:t xml:space="preserve">. Alles is </w:t>
+            </w:r>
+            <w:proofErr w:type="spellStart"/>
+            <w:r>
+              <w:rPr>
+                <w:rFonts w:ascii="Calibri" w:eastAsia="Times New Roman" w:hAnsi="Calibri" w:cs="Calibri"/>
+                <w:color w:val="000000"/>
+                <w:lang w:eastAsia="zh-CN"/>
+              </w:rPr>
+              <w:t>hardcoded</w:t>
+            </w:r>
+            <w:proofErr w:type="spellEnd"/>
+            <w:r>
+              <w:rPr>
+                <w:rFonts w:ascii="Calibri" w:eastAsia="Times New Roman" w:hAnsi="Calibri" w:cs="Calibri"/>
+                <w:color w:val="000000"/>
+                <w:lang w:eastAsia="zh-CN"/>
+              </w:rPr>
+              <w:t xml:space="preserve">, waar het </w:t>
+            </w:r>
+            <w:proofErr w:type="spellStart"/>
+            <w:r>
+              <w:rPr>
+                <w:rFonts w:ascii="Calibri" w:eastAsia="Times New Roman" w:hAnsi="Calibri" w:cs="Calibri"/>
+                <w:color w:val="000000"/>
+                <w:lang w:eastAsia="zh-CN"/>
+              </w:rPr>
+              <w:t>PDF-bestand</w:t>
+            </w:r>
+            <w:proofErr w:type="spellEnd"/>
+            <w:r>
+              <w:rPr>
+                <w:rFonts w:ascii="Calibri" w:eastAsia="Times New Roman" w:hAnsi="Calibri" w:cs="Calibri"/>
+                <w:color w:val="000000"/>
+                <w:lang w:eastAsia="zh-CN"/>
+              </w:rPr>
+              <w:t xml:space="preserve"> vandaan komt, en waar de </w:t>
+            </w:r>
+            <w:proofErr w:type="spellStart"/>
+            <w:r>
+              <w:rPr>
+                <w:rFonts w:ascii="Calibri" w:eastAsia="Times New Roman" w:hAnsi="Calibri" w:cs="Calibri"/>
+                <w:color w:val="000000"/>
+                <w:lang w:eastAsia="zh-CN"/>
+              </w:rPr>
+              <w:t>XML-bestand</w:t>
+            </w:r>
+            <w:proofErr w:type="spellEnd"/>
+            <w:r>
+              <w:rPr>
+                <w:rFonts w:ascii="Calibri" w:eastAsia="Times New Roman" w:hAnsi="Calibri" w:cs="Calibri"/>
+                <w:color w:val="000000"/>
+                <w:lang w:eastAsia="zh-CN"/>
+              </w:rPr>
+              <w:t xml:space="preserve"> </w:t>
+            </w:r>
+            <w:proofErr w:type="spellStart"/>
+            <w:r>
+              <w:rPr>
+                <w:rFonts w:ascii="Calibri" w:eastAsia="Times New Roman" w:hAnsi="Calibri" w:cs="Calibri"/>
+                <w:color w:val="000000"/>
+                <w:lang w:eastAsia="zh-CN"/>
+              </w:rPr>
+              <w:t>geupload</w:t>
+            </w:r>
+            <w:proofErr w:type="spellEnd"/>
+            <w:r>
+              <w:rPr>
+                <w:rFonts w:ascii="Calibri" w:eastAsia="Times New Roman" w:hAnsi="Calibri" w:cs="Calibri"/>
+                <w:color w:val="000000"/>
+                <w:lang w:eastAsia="zh-CN"/>
+              </w:rPr>
+              <w:t xml:space="preserve"> wordt</w:t>
             </w:r>
             <w:r>
               <w:rPr>
@@ -2229,7 +2588,16 @@
                 <w:color w:val="000000"/>
                 <w:lang w:eastAsia="zh-CN"/>
               </w:rPr>
-              <w:t>eprobeerd om de data</w:t>
+              <w:t xml:space="preserve">eprobeerd om de </w:t>
+            </w:r>
+            <w:proofErr w:type="spellStart"/>
+            <w:r>
+              <w:rPr>
+                <w:rFonts w:ascii="Calibri" w:eastAsia="Times New Roman" w:hAnsi="Calibri" w:cs="Calibri"/>
+                <w:color w:val="000000"/>
+                <w:lang w:eastAsia="zh-CN"/>
+              </w:rPr>
+              <w:t>data</w:t>
             </w:r>
             <w:r>
               <w:rPr>
@@ -2239,6 +2607,7 @@
               </w:rPr>
               <w:t>’s</w:t>
             </w:r>
+            <w:proofErr w:type="spellEnd"/>
             <w:r>
               <w:rPr>
                 <w:rFonts w:ascii="Calibri" w:eastAsia="Times New Roman" w:hAnsi="Calibri" w:cs="Calibri"/>
@@ -2507,8 +2876,54 @@
                 <w:color w:val="000000"/>
                 <w:lang w:eastAsia="zh-CN"/>
               </w:rPr>
-              <w:t>Verder georiënteerd om de basiskennis te creëren om de data’s uit een PDF-bestand halen, en over te zetten naar een XML-bestand</w:t>
-            </w:r>
+              <w:t xml:space="preserve">Verder georiënteerd om de basiskennis te creëren om de </w:t>
+            </w:r>
+            <w:proofErr w:type="spellStart"/>
+            <w:r>
+              <w:rPr>
+                <w:rFonts w:ascii="Calibri" w:eastAsia="Times New Roman" w:hAnsi="Calibri" w:cs="Calibri"/>
+                <w:color w:val="000000"/>
+                <w:lang w:eastAsia="zh-CN"/>
+              </w:rPr>
+              <w:t>data’s</w:t>
+            </w:r>
+            <w:proofErr w:type="spellEnd"/>
+            <w:r>
+              <w:rPr>
+                <w:rFonts w:ascii="Calibri" w:eastAsia="Times New Roman" w:hAnsi="Calibri" w:cs="Calibri"/>
+                <w:color w:val="000000"/>
+                <w:lang w:eastAsia="zh-CN"/>
+              </w:rPr>
+              <w:t xml:space="preserve"> uit een </w:t>
+            </w:r>
+            <w:proofErr w:type="spellStart"/>
+            <w:r>
+              <w:rPr>
+                <w:rFonts w:ascii="Calibri" w:eastAsia="Times New Roman" w:hAnsi="Calibri" w:cs="Calibri"/>
+                <w:color w:val="000000"/>
+                <w:lang w:eastAsia="zh-CN"/>
+              </w:rPr>
+              <w:t>PDF-bestand</w:t>
+            </w:r>
+            <w:proofErr w:type="spellEnd"/>
+            <w:r>
+              <w:rPr>
+                <w:rFonts w:ascii="Calibri" w:eastAsia="Times New Roman" w:hAnsi="Calibri" w:cs="Calibri"/>
+                <w:color w:val="000000"/>
+                <w:lang w:eastAsia="zh-CN"/>
+              </w:rPr>
+              <w:t xml:space="preserve"> halen, en over te zetten naar een </w:t>
+            </w:r>
+            <w:proofErr w:type="spellStart"/>
+            <w:r>
+              <w:rPr>
+                <w:rFonts w:ascii="Calibri" w:eastAsia="Times New Roman" w:hAnsi="Calibri" w:cs="Calibri"/>
+                <w:color w:val="000000"/>
+                <w:lang w:eastAsia="zh-CN"/>
+              </w:rPr>
+              <w:t>XML-bestand</w:t>
+            </w:r>
+            <w:proofErr w:type="spellEnd"/>
           </w:p>
           <w:p>
             <w:pPr>
@@ -2527,21 +2942,49 @@
               </w:rPr>
               <w:t xml:space="preserve">Oriëntatiefase: Alle </w:t>
             </w:r>
-            <w:r>
-              <w:rPr>
-                <w:rFonts w:ascii="Calibri" w:eastAsia="Times New Roman" w:hAnsi="Calibri" w:cs="Calibri"/>
-                <w:color w:val="000000"/>
-                <w:lang w:eastAsia="zh-CN"/>
-              </w:rPr>
-              <w:t xml:space="preserve">data’s </w:t>
-            </w:r>
-            <w:r>
-              <w:rPr>
-                <w:rFonts w:ascii="Calibri" w:eastAsia="Times New Roman" w:hAnsi="Calibri" w:cs="Calibri"/>
-                <w:color w:val="000000"/>
-                <w:lang w:eastAsia="zh-CN"/>
-              </w:rPr>
-              <w:t>in variabelen gezet, en het importeren naar XML ben nog mee bezig, want ik weet niet hoe de structuur van zo’n XML-bestand eruit ziet.</w:t>
+            <w:proofErr w:type="spellStart"/>
+            <w:r>
+              <w:rPr>
+                <w:rFonts w:ascii="Calibri" w:eastAsia="Times New Roman" w:hAnsi="Calibri" w:cs="Calibri"/>
+                <w:color w:val="000000"/>
+                <w:lang w:eastAsia="zh-CN"/>
+              </w:rPr>
+              <w:t>data’s</w:t>
+            </w:r>
+            <w:proofErr w:type="spellEnd"/>
+            <w:r>
+              <w:rPr>
+                <w:rFonts w:ascii="Calibri" w:eastAsia="Times New Roman" w:hAnsi="Calibri" w:cs="Calibri"/>
+                <w:color w:val="000000"/>
+                <w:lang w:eastAsia="zh-CN"/>
+              </w:rPr>
+              <w:t xml:space="preserve"> </w:t>
+            </w:r>
+            <w:r>
+              <w:rPr>
+                <w:rFonts w:ascii="Calibri" w:eastAsia="Times New Roman" w:hAnsi="Calibri" w:cs="Calibri"/>
+                <w:color w:val="000000"/>
+                <w:lang w:eastAsia="zh-CN"/>
+              </w:rPr>
+              <w:t xml:space="preserve">in variabelen gezet, en het importeren naar XML ben nog mee bezig, want ik weet niet hoe de structuur van zo’n </w:t>
+            </w:r>
+            <w:proofErr w:type="spellStart"/>
+            <w:r>
+              <w:rPr>
+                <w:rFonts w:ascii="Calibri" w:eastAsia="Times New Roman" w:hAnsi="Calibri" w:cs="Calibri"/>
+                <w:color w:val="000000"/>
+                <w:lang w:eastAsia="zh-CN"/>
+              </w:rPr>
+              <w:t>XML-bestand</w:t>
+            </w:r>
+            <w:proofErr w:type="spellEnd"/>
+            <w:r>
+              <w:rPr>
+                <w:rFonts w:ascii="Calibri" w:eastAsia="Times New Roman" w:hAnsi="Calibri" w:cs="Calibri"/>
+                <w:color w:val="000000"/>
+                <w:lang w:eastAsia="zh-CN"/>
+              </w:rPr>
+              <w:t xml:space="preserve"> eruit ziet.</w:t>
             </w:r>
           </w:p>
         </w:tc>
@@ -2775,7 +3218,43 @@
                 <w:color w:val="000000"/>
                 <w:lang w:eastAsia="zh-CN"/>
               </w:rPr>
-              <w:t>3. Verder met de oriëntatiefase, alle data’s worden in een overzichtelijke en logische manier geplaatst in XML-bestand. Dus klantnummer staat bij Klantnummer, orders horen bij Orders etc.</w:t>
+              <w:t xml:space="preserve">3. Verder met de oriëntatiefase, alle </w:t>
+            </w:r>
+            <w:proofErr w:type="spellStart"/>
+            <w:r>
+              <w:rPr>
+                <w:rFonts w:ascii="Calibri" w:eastAsia="Times New Roman" w:hAnsi="Calibri" w:cs="Calibri"/>
+                <w:color w:val="000000"/>
+                <w:lang w:eastAsia="zh-CN"/>
+              </w:rPr>
+              <w:t>data’s</w:t>
+            </w:r>
+            <w:proofErr w:type="spellEnd"/>
+            <w:r>
+              <w:rPr>
+                <w:rFonts w:ascii="Calibri" w:eastAsia="Times New Roman" w:hAnsi="Calibri" w:cs="Calibri"/>
+                <w:color w:val="000000"/>
+                <w:lang w:eastAsia="zh-CN"/>
+              </w:rPr>
+              <w:t xml:space="preserve"> worden in een overzichtelijke en logische manier geplaatst in </w:t>
+            </w:r>
+            <w:proofErr w:type="spellStart"/>
+            <w:r>
+              <w:rPr>
+                <w:rFonts w:ascii="Calibri" w:eastAsia="Times New Roman" w:hAnsi="Calibri" w:cs="Calibri"/>
+                <w:color w:val="000000"/>
+                <w:lang w:eastAsia="zh-CN"/>
+              </w:rPr>
+              <w:t>XML-bestand</w:t>
+            </w:r>
+            <w:proofErr w:type="spellEnd"/>
+            <w:r>
+              <w:rPr>
+                <w:rFonts w:ascii="Calibri" w:eastAsia="Times New Roman" w:hAnsi="Calibri" w:cs="Calibri"/>
+                <w:color w:val="000000"/>
+                <w:lang w:eastAsia="zh-CN"/>
+              </w:rPr>
+              <w:t>. Dus klantnummer staat bij Klantnummer, orders horen bij Orders etc.</w:t>
             </w:r>
           </w:p>
           <w:p>
@@ -2945,21 +3424,67 @@
               </w:rPr>
               <w:t xml:space="preserve">. </w:t>
             </w:r>
-            <w:r>
-              <w:rPr>
-                <w:rFonts w:ascii="Calibri" w:eastAsia="Times New Roman" w:hAnsi="Calibri" w:cs="Calibri"/>
-                <w:color w:val="000000"/>
-                <w:lang w:eastAsia="zh-CN"/>
-              </w:rPr>
-              <w:t>Prodist XML-bestand gekregen met goede structuur, dus</w:t>
-            </w:r>
-            <w:r>
-              <w:rPr>
-                <w:rFonts w:ascii="Calibri" w:eastAsia="Times New Roman" w:hAnsi="Calibri" w:cs="Calibri"/>
-                <w:color w:val="000000"/>
-                <w:lang w:eastAsia="zh-CN"/>
-              </w:rPr>
-              <w:t xml:space="preserve"> ben daarmee aan de slag, alle data’s in goede structuur geplaatst</w:t>
+            <w:proofErr w:type="spellStart"/>
+            <w:r>
+              <w:rPr>
+                <w:rFonts w:ascii="Calibri" w:eastAsia="Times New Roman" w:hAnsi="Calibri" w:cs="Calibri"/>
+                <w:color w:val="000000"/>
+                <w:lang w:eastAsia="zh-CN"/>
+              </w:rPr>
+              <w:t>Prodist</w:t>
+            </w:r>
+            <w:proofErr w:type="spellEnd"/>
+            <w:r>
+              <w:rPr>
+                <w:rFonts w:ascii="Calibri" w:eastAsia="Times New Roman" w:hAnsi="Calibri" w:cs="Calibri"/>
+                <w:color w:val="000000"/>
+                <w:lang w:eastAsia="zh-CN"/>
+              </w:rPr>
+              <w:t xml:space="preserve"> </w:t>
+            </w:r>
+            <w:proofErr w:type="spellStart"/>
+            <w:r>
+              <w:rPr>
+                <w:rFonts w:ascii="Calibri" w:eastAsia="Times New Roman" w:hAnsi="Calibri" w:cs="Calibri"/>
+                <w:color w:val="000000"/>
+                <w:lang w:eastAsia="zh-CN"/>
+              </w:rPr>
+              <w:t>XML-bestand</w:t>
+            </w:r>
+            <w:proofErr w:type="spellEnd"/>
+            <w:r>
+              <w:rPr>
+                <w:rFonts w:ascii="Calibri" w:eastAsia="Times New Roman" w:hAnsi="Calibri" w:cs="Calibri"/>
+                <w:color w:val="000000"/>
+                <w:lang w:eastAsia="zh-CN"/>
+              </w:rPr>
+              <w:t xml:space="preserve"> gekregen met goede structuur, dus</w:t>
+            </w:r>
+            <w:r>
+              <w:rPr>
+                <w:rFonts w:ascii="Calibri" w:eastAsia="Times New Roman" w:hAnsi="Calibri" w:cs="Calibri"/>
+                <w:color w:val="000000"/>
+                <w:lang w:eastAsia="zh-CN"/>
+              </w:rPr>
+              <w:t xml:space="preserve"> ben daarmee aan de slag, alle </w:t>
+            </w:r>
+            <w:proofErr w:type="spellStart"/>
+            <w:r>
+              <w:rPr>
+                <w:rFonts w:ascii="Calibri" w:eastAsia="Times New Roman" w:hAnsi="Calibri" w:cs="Calibri"/>
+                <w:color w:val="000000"/>
+                <w:lang w:eastAsia="zh-CN"/>
+              </w:rPr>
+              <w:t>data’s</w:t>
+            </w:r>
+            <w:proofErr w:type="spellEnd"/>
+            <w:r>
+              <w:rPr>
+                <w:rFonts w:ascii="Calibri" w:eastAsia="Times New Roman" w:hAnsi="Calibri" w:cs="Calibri"/>
+                <w:color w:val="000000"/>
+                <w:lang w:eastAsia="zh-CN"/>
+              </w:rPr>
+              <w:t xml:space="preserve"> in goede structuur geplaatst</w:t>
             </w:r>
             <w:r>
               <w:rPr>
@@ -2993,8 +3518,18 @@
                 <w:color w:val="000000"/>
                 <w:lang w:eastAsia="zh-CN"/>
               </w:rPr>
-              <w:t>. hardcoded</w:t>
-            </w:r>
+              <w:t xml:space="preserve">. </w:t>
+            </w:r>
+            <w:proofErr w:type="spellStart"/>
+            <w:r>
+              <w:rPr>
+                <w:rFonts w:ascii="Calibri" w:eastAsia="Times New Roman" w:hAnsi="Calibri" w:cs="Calibri"/>
+                <w:color w:val="000000"/>
+                <w:lang w:eastAsia="zh-CN"/>
+              </w:rPr>
+              <w:t>hardcoded</w:t>
+            </w:r>
+            <w:proofErr w:type="spellEnd"/>
             <w:r>
               <w:rPr>
                 <w:rFonts w:ascii="Calibri" w:eastAsia="Times New Roman" w:hAnsi="Calibri" w:cs="Calibri"/>
@@ -3009,7 +3544,25 @@
                 <w:color w:val="000000"/>
                 <w:lang w:eastAsia="zh-CN"/>
               </w:rPr>
-              <w:t xml:space="preserve"> PDF-bestand word</w:t>
+              <w:t xml:space="preserve"> </w:t>
+            </w:r>
+            <w:proofErr w:type="spellStart"/>
+            <w:r>
+              <w:rPr>
+                <w:rFonts w:ascii="Calibri" w:eastAsia="Times New Roman" w:hAnsi="Calibri" w:cs="Calibri"/>
+                <w:color w:val="000000"/>
+                <w:lang w:eastAsia="zh-CN"/>
+              </w:rPr>
+              <w:t>PDF-bestand</w:t>
+            </w:r>
+            <w:proofErr w:type="spellEnd"/>
+            <w:r>
+              <w:rPr>
+                <w:rFonts w:ascii="Calibri" w:eastAsia="Times New Roman" w:hAnsi="Calibri" w:cs="Calibri"/>
+                <w:color w:val="000000"/>
+                <w:lang w:eastAsia="zh-CN"/>
+              </w:rPr>
+              <w:t xml:space="preserve"> word</w:t>
             </w:r>
             <w:r>
               <w:rPr>
@@ -3025,7 +3578,25 @@
                 <w:color w:val="000000"/>
                 <w:lang w:eastAsia="zh-CN"/>
               </w:rPr>
-              <w:t xml:space="preserve"> nu volledig omgezet naar XML-bestand.</w:t>
+              <w:t xml:space="preserve"> nu volledig omgezet naar </w:t>
+            </w:r>
+            <w:proofErr w:type="spellStart"/>
+            <w:r>
+              <w:rPr>
+                <w:rFonts w:ascii="Calibri" w:eastAsia="Times New Roman" w:hAnsi="Calibri" w:cs="Calibri"/>
+                <w:color w:val="000000"/>
+                <w:lang w:eastAsia="zh-CN"/>
+              </w:rPr>
+              <w:t>XML-bestand</w:t>
+            </w:r>
+            <w:proofErr w:type="spellEnd"/>
+            <w:r>
+              <w:rPr>
+                <w:rFonts w:ascii="Calibri" w:eastAsia="Times New Roman" w:hAnsi="Calibri" w:cs="Calibri"/>
+                <w:color w:val="000000"/>
+                <w:lang w:eastAsia="zh-CN"/>
+              </w:rPr>
+              <w:t>.</w:t>
             </w:r>
             <w:r>
               <w:rPr>
@@ -3059,7 +3630,25 @@
                 <w:color w:val="000000"/>
                 <w:lang w:eastAsia="zh-CN"/>
               </w:rPr>
-              <w:t>. Examenopdrachtomschrijving verbeterd en opnieuw gestuurd.</w:t>
+              <w:t xml:space="preserve">. </w:t>
+            </w:r>
+            <w:proofErr w:type="spellStart"/>
+            <w:r>
+              <w:rPr>
+                <w:rFonts w:ascii="Calibri" w:eastAsia="Times New Roman" w:hAnsi="Calibri" w:cs="Calibri"/>
+                <w:color w:val="000000"/>
+                <w:lang w:eastAsia="zh-CN"/>
+              </w:rPr>
+              <w:t>Examenopdrachtomschrijving</w:t>
+            </w:r>
+            <w:proofErr w:type="spellEnd"/>
+            <w:r>
+              <w:rPr>
+                <w:rFonts w:ascii="Calibri" w:eastAsia="Times New Roman" w:hAnsi="Calibri" w:cs="Calibri"/>
+                <w:color w:val="000000"/>
+                <w:lang w:eastAsia="zh-CN"/>
+              </w:rPr>
+              <w:t xml:space="preserve"> verbeterd en opnieuw gestuurd.</w:t>
             </w:r>
           </w:p>
           <w:p>
@@ -3093,7 +3682,43 @@
                 <w:color w:val="000000"/>
                 <w:lang w:eastAsia="zh-CN"/>
               </w:rPr>
-              <w:t xml:space="preserve">(ipv bestanden uploaden naar PDF-bestanden omzetten) </w:t>
+              <w:t>(</w:t>
+            </w:r>
+            <w:proofErr w:type="spellStart"/>
+            <w:r>
+              <w:rPr>
+                <w:rFonts w:ascii="Calibri" w:eastAsia="Times New Roman" w:hAnsi="Calibri" w:cs="Calibri"/>
+                <w:color w:val="000000"/>
+                <w:lang w:eastAsia="zh-CN"/>
+              </w:rPr>
+              <w:t>ipv</w:t>
+            </w:r>
+            <w:proofErr w:type="spellEnd"/>
+            <w:r>
+              <w:rPr>
+                <w:rFonts w:ascii="Calibri" w:eastAsia="Times New Roman" w:hAnsi="Calibri" w:cs="Calibri"/>
+                <w:color w:val="000000"/>
+                <w:lang w:eastAsia="zh-CN"/>
+              </w:rPr>
+              <w:t xml:space="preserve"> bestanden uploaden naar </w:t>
+            </w:r>
+            <w:proofErr w:type="spellStart"/>
+            <w:r>
+              <w:rPr>
+                <w:rFonts w:ascii="Calibri" w:eastAsia="Times New Roman" w:hAnsi="Calibri" w:cs="Calibri"/>
+                <w:color w:val="000000"/>
+                <w:lang w:eastAsia="zh-CN"/>
+              </w:rPr>
+              <w:t>PDF-bestanden</w:t>
+            </w:r>
+            <w:proofErr w:type="spellEnd"/>
+            <w:r>
+              <w:rPr>
+                <w:rFonts w:ascii="Calibri" w:eastAsia="Times New Roman" w:hAnsi="Calibri" w:cs="Calibri"/>
+                <w:color w:val="000000"/>
+                <w:lang w:eastAsia="zh-CN"/>
+              </w:rPr>
+              <w:t xml:space="preserve"> omzetten) </w:t>
             </w:r>
             <w:r>
               <w:rPr>
@@ -3356,7 +3981,21 @@
               <w:rPr>
                 <w:lang w:eastAsia="zh-CN"/>
               </w:rPr>
-              <w:t xml:space="preserve">3. Drag and Drop, was bij de eerste opwarmopdracht niet helemaal gelukt, dus </w:t>
+              <w:t xml:space="preserve">3. Drag </w:t>
+            </w:r>
+            <w:proofErr w:type="spellStart"/>
+            <w:r>
+              <w:rPr>
+                <w:lang w:eastAsia="zh-CN"/>
+              </w:rPr>
+              <w:t>and</w:t>
+            </w:r>
+            <w:proofErr w:type="spellEnd"/>
+            <w:r>
+              <w:rPr>
+                <w:lang w:eastAsia="zh-CN"/>
+              </w:rPr>
+              <w:t xml:space="preserve"> Drop, was bij de eerste opwarmopdracht niet helemaal gelukt, dus </w:t>
             </w:r>
             <w:r>
               <w:rPr>
@@ -3518,7 +4157,21 @@
               <w:rPr>
                 <w:lang w:eastAsia="zh-CN"/>
               </w:rPr>
-              <w:t xml:space="preserve">Begonnen met FileSystemWatcher, het is een class waar ik </w:t>
+              <w:t xml:space="preserve">Begonnen met </w:t>
+            </w:r>
+            <w:proofErr w:type="spellStart"/>
+            <w:r>
+              <w:rPr>
+                <w:lang w:eastAsia="zh-CN"/>
+              </w:rPr>
+              <w:t>FileSystemWatcher</w:t>
+            </w:r>
+            <w:proofErr w:type="spellEnd"/>
+            <w:r>
+              <w:rPr>
+                <w:lang w:eastAsia="zh-CN"/>
+              </w:rPr>
+              <w:t xml:space="preserve">, het is een class waar ik </w:t>
             </w:r>
             <w:r>
               <w:rPr>
@@ -3567,13 +4220,23 @@
               </w:rPr>
               <w:t xml:space="preserve">2. </w:t>
             </w:r>
-            <w:r>
-              <w:rPr>
-                <w:rFonts w:ascii="Calibri" w:eastAsia="Times New Roman" w:hAnsi="Calibri" w:cs="Calibri"/>
-                <w:color w:val="000000"/>
-                <w:lang w:eastAsia="zh-CN"/>
-              </w:rPr>
-              <w:t xml:space="preserve">FileSystemWatcher moet geactiveerd kunnen als er een nieuwe pad wordt geselecteerd, zodra er in de nieuwe map een wijziging wordt </w:t>
+            <w:proofErr w:type="spellStart"/>
+            <w:r>
+              <w:rPr>
+                <w:rFonts w:ascii="Calibri" w:eastAsia="Times New Roman" w:hAnsi="Calibri" w:cs="Calibri"/>
+                <w:color w:val="000000"/>
+                <w:lang w:eastAsia="zh-CN"/>
+              </w:rPr>
+              <w:t>FileSystemWatcher</w:t>
+            </w:r>
+            <w:proofErr w:type="spellEnd"/>
+            <w:r>
+              <w:rPr>
+                <w:rFonts w:ascii="Calibri" w:eastAsia="Times New Roman" w:hAnsi="Calibri" w:cs="Calibri"/>
+                <w:color w:val="000000"/>
+                <w:lang w:eastAsia="zh-CN"/>
+              </w:rPr>
+              <w:t xml:space="preserve"> moet geactiveerd kunnen als er een nieuwe pad wordt geselecteerd, zodra er in de nieuwe map een wijziging wordt </w:t>
             </w:r>
             <w:r>
               <w:rPr>
@@ -3739,8 +4402,18 @@
                 <w:color w:val="000000"/>
                 <w:lang w:eastAsia="zh-CN"/>
               </w:rPr>
-              <w:t>Verder met FileSystemWatcher</w:t>
-            </w:r>
+              <w:t xml:space="preserve">Verder met </w:t>
+            </w:r>
+            <w:proofErr w:type="spellStart"/>
+            <w:r>
+              <w:rPr>
+                <w:rFonts w:ascii="Calibri" w:eastAsia="Times New Roman" w:hAnsi="Calibri" w:cs="Calibri"/>
+                <w:color w:val="000000"/>
+                <w:lang w:eastAsia="zh-CN"/>
+              </w:rPr>
+              <w:t>FileSystemWatcher</w:t>
+            </w:r>
+            <w:proofErr w:type="spellEnd"/>
             <w:r>
               <w:rPr>
                 <w:rFonts w:ascii="Calibri" w:eastAsia="Times New Roman" w:hAnsi="Calibri" w:cs="Calibri"/>
@@ -3849,7 +4522,43 @@
                 <w:color w:val="000000"/>
                 <w:lang w:eastAsia="zh-CN"/>
               </w:rPr>
-              <w:t>3. Project gepublishd, zodat hij beter getest kan worden. Dan heeft anderen niet sourcecode, maar als apart programma(exe)</w:t>
+              <w:t xml:space="preserve">3. Project </w:t>
+            </w:r>
+            <w:proofErr w:type="spellStart"/>
+            <w:r>
+              <w:rPr>
+                <w:rFonts w:ascii="Calibri" w:eastAsia="Times New Roman" w:hAnsi="Calibri" w:cs="Calibri"/>
+                <w:color w:val="000000"/>
+                <w:lang w:eastAsia="zh-CN"/>
+              </w:rPr>
+              <w:t>gepublishd</w:t>
+            </w:r>
+            <w:proofErr w:type="spellEnd"/>
+            <w:r>
+              <w:rPr>
+                <w:rFonts w:ascii="Calibri" w:eastAsia="Times New Roman" w:hAnsi="Calibri" w:cs="Calibri"/>
+                <w:color w:val="000000"/>
+                <w:lang w:eastAsia="zh-CN"/>
+              </w:rPr>
+              <w:t>, zodat hij beter getest kan worden. Dan heeft anderen niet sourcecode, maar als apart programma(</w:t>
+            </w:r>
+            <w:proofErr w:type="spellStart"/>
+            <w:r>
+              <w:rPr>
+                <w:rFonts w:ascii="Calibri" w:eastAsia="Times New Roman" w:hAnsi="Calibri" w:cs="Calibri"/>
+                <w:color w:val="000000"/>
+                <w:lang w:eastAsia="zh-CN"/>
+              </w:rPr>
+              <w:t>exe</w:t>
+            </w:r>
+            <w:proofErr w:type="spellEnd"/>
+            <w:r>
+              <w:rPr>
+                <w:rFonts w:ascii="Calibri" w:eastAsia="Times New Roman" w:hAnsi="Calibri" w:cs="Calibri"/>
+                <w:color w:val="000000"/>
+                <w:lang w:eastAsia="zh-CN"/>
+              </w:rPr>
+              <w:t>)</w:t>
             </w:r>
             <w:r>
               <w:rPr>
@@ -4009,13 +4718,23 @@
               </w:rPr>
               <w:t xml:space="preserve"> </w:t>
             </w:r>
-            <w:r>
-              <w:rPr>
-                <w:rFonts w:ascii="Calibri" w:eastAsia="Times New Roman" w:hAnsi="Calibri" w:cs="Calibri"/>
-                <w:color w:val="000000"/>
-                <w:lang w:eastAsia="zh-CN"/>
-              </w:rPr>
-              <w:t xml:space="preserve">Defaultpad </w:t>
+            <w:proofErr w:type="spellStart"/>
+            <w:r>
+              <w:rPr>
+                <w:rFonts w:ascii="Calibri" w:eastAsia="Times New Roman" w:hAnsi="Calibri" w:cs="Calibri"/>
+                <w:color w:val="000000"/>
+                <w:lang w:eastAsia="zh-CN"/>
+              </w:rPr>
+              <w:t>Defaultpad</w:t>
+            </w:r>
+            <w:proofErr w:type="spellEnd"/>
+            <w:r>
+              <w:rPr>
+                <w:rFonts w:ascii="Calibri" w:eastAsia="Times New Roman" w:hAnsi="Calibri" w:cs="Calibri"/>
+                <w:color w:val="000000"/>
+                <w:lang w:eastAsia="zh-CN"/>
+              </w:rPr>
+              <w:t xml:space="preserve"> </w:t>
             </w:r>
             <w:r>
               <w:rPr>
@@ -4044,6 +4763,33 @@
           </w:p>
           <w:p>
             <w:pPr>
+              <w:rPr>
+                <w:lang w:eastAsia="zh-CN"/>
+              </w:rPr>
+            </w:pPr>
+            <w:r>
+              <w:rPr>
+                <w:lang w:eastAsia="zh-CN"/>
+              </w:rPr>
+              <w:t xml:space="preserve">2. Omgezet bestanden in </w:t>
+            </w:r>
+            <w:proofErr w:type="spellStart"/>
+            <w:r>
+              <w:rPr>
+                <w:lang w:eastAsia="zh-CN"/>
+              </w:rPr>
+              <w:t>submap</w:t>
+            </w:r>
+            <w:proofErr w:type="spellEnd"/>
+            <w:r>
+              <w:rPr>
+                <w:lang w:eastAsia="zh-CN"/>
+              </w:rPr>
+              <w:t xml:space="preserve"> functie</w:t>
+            </w:r>
+          </w:p>
+          <w:p>
+            <w:pPr>
               <w:spacing w:line="240" w:lineRule="auto"/>
               <w:rPr>
                 <w:rFonts w:ascii="Calibri" w:eastAsia="Times New Roman" w:hAnsi="Calibri" w:cs="Calibri"/>
@@ -4058,6 +4804,54 @@
                 <w:lang w:eastAsia="zh-CN"/>
               </w:rPr>
               <w:t xml:space="preserve">2. </w:t>
+            </w:r>
+            <w:r>
+              <w:rPr>
+                <w:rFonts w:ascii="Calibri" w:eastAsia="Times New Roman" w:hAnsi="Calibri" w:cs="Calibri"/>
+                <w:color w:val="000000"/>
+                <w:lang w:eastAsia="zh-CN"/>
+              </w:rPr>
+              <w:t xml:space="preserve">Configuratiebestand aangemaakt, zodat voor later </w:t>
+            </w:r>
+            <w:r>
+              <w:rPr>
+                <w:rFonts w:ascii="Calibri" w:eastAsia="Times New Roman" w:hAnsi="Calibri" w:cs="Calibri"/>
+                <w:color w:val="000000"/>
+                <w:lang w:eastAsia="zh-CN"/>
+              </w:rPr>
+              <w:t xml:space="preserve">andere bedrijven </w:t>
+            </w:r>
+            <w:r>
+              <w:rPr>
+                <w:rFonts w:ascii="Calibri" w:eastAsia="Times New Roman" w:hAnsi="Calibri" w:cs="Calibri"/>
+                <w:color w:val="000000"/>
+                <w:lang w:eastAsia="zh-CN"/>
+              </w:rPr>
+              <w:t>ook gebruik</w:t>
+            </w:r>
+            <w:r>
+              <w:rPr>
+                <w:rFonts w:ascii="Calibri" w:eastAsia="Times New Roman" w:hAnsi="Calibri" w:cs="Calibri"/>
+                <w:color w:val="000000"/>
+                <w:lang w:eastAsia="zh-CN"/>
+              </w:rPr>
+              <w:t xml:space="preserve"> kan </w:t>
+            </w:r>
+            <w:r>
+              <w:rPr>
+                <w:rFonts w:ascii="Calibri" w:eastAsia="Times New Roman" w:hAnsi="Calibri" w:cs="Calibri"/>
+                <w:color w:val="000000"/>
+                <w:lang w:eastAsia="zh-CN"/>
+              </w:rPr>
+              <w:t>maken</w:t>
+            </w:r>
+            <w:r>
+              <w:rPr>
+                <w:rFonts w:ascii="Calibri" w:eastAsia="Times New Roman" w:hAnsi="Calibri" w:cs="Calibri"/>
+                <w:color w:val="000000"/>
+                <w:lang w:eastAsia="zh-CN"/>
+              </w:rPr>
+              <w:t>.</w:t>
             </w:r>
           </w:p>
           <w:p>
@@ -6357,6 +7151,7 @@
                 <w:color w:val="000000"/>
                 <w:lang w:eastAsia="zh-CN"/>
               </w:rPr>
+              <w:lastRenderedPageBreak/>
               <w:t>27</w:t>
             </w:r>
             <w:r>
@@ -6633,7 +7428,6 @@
                 <w:color w:val="000000"/>
                 <w:lang w:eastAsia="zh-CN"/>
               </w:rPr>
-              <w:lastRenderedPageBreak/>
               <w:t>29</w:t>
             </w:r>
             <w:r>
@@ -11577,6 +12371,95 @@
     </w:lvl>
   </w:abstractNum>
   <w:abstractNum w:abstractNumId="22" w15:restartNumberingAfterBreak="0">
+    <w:nsid w:val="708E538F"/>
+    <w:multiLevelType w:val="hybridMultilevel"/>
+    <w:tmpl w:val="E940F4BE"/>
+    <w:lvl w:ilvl="0" w:tplc="0413000F">
+      <w:start w:val="1"/>
+      <w:numFmt w:val="decimal"/>
+      <w:lvlText w:val="%1."/>
+      <w:lvlJc w:val="left"/>
+      <w:pPr>
+        <w:ind w:left="720" w:hanging="360"/>
+      </w:pPr>
+      <w:rPr>
+        <w:rFonts w:hint="default"/>
+      </w:rPr>
+    </w:lvl>
+    <w:lvl w:ilvl="1" w:tplc="04130019" w:tentative="1">
+      <w:start w:val="1"/>
+      <w:numFmt w:val="lowerLetter"/>
+      <w:lvlText w:val="%2."/>
+      <w:lvlJc w:val="left"/>
+      <w:pPr>
+        <w:ind w:left="1440" w:hanging="360"/>
+      </w:pPr>
+    </w:lvl>
+    <w:lvl w:ilvl="2" w:tplc="0413001B" w:tentative="1">
+      <w:start w:val="1"/>
+      <w:numFmt w:val="lowerRoman"/>
+      <w:lvlText w:val="%3."/>
+      <w:lvlJc w:val="right"/>
+      <w:pPr>
+        <w:ind w:left="2160" w:hanging="180"/>
+      </w:pPr>
+    </w:lvl>
+    <w:lvl w:ilvl="3" w:tplc="0413000F" w:tentative="1">
+      <w:start w:val="1"/>
+      <w:numFmt w:val="decimal"/>
+      <w:lvlText w:val="%4."/>
+      <w:lvlJc w:val="left"/>
+      <w:pPr>
+        <w:ind w:left="2880" w:hanging="360"/>
+      </w:pPr>
+    </w:lvl>
+    <w:lvl w:ilvl="4" w:tplc="04130019" w:tentative="1">
+      <w:start w:val="1"/>
+      <w:numFmt w:val="lowerLetter"/>
+      <w:lvlText w:val="%5."/>
+      <w:lvlJc w:val="left"/>
+      <w:pPr>
+        <w:ind w:left="3600" w:hanging="360"/>
+      </w:pPr>
+    </w:lvl>
+    <w:lvl w:ilvl="5" w:tplc="0413001B" w:tentative="1">
+      <w:start w:val="1"/>
+      <w:numFmt w:val="lowerRoman"/>
+      <w:lvlText w:val="%6."/>
+      <w:lvlJc w:val="right"/>
+      <w:pPr>
+        <w:ind w:left="4320" w:hanging="180"/>
+      </w:pPr>
+    </w:lvl>
+    <w:lvl w:ilvl="6" w:tplc="0413000F" w:tentative="1">
+      <w:start w:val="1"/>
+      <w:numFmt w:val="decimal"/>
+      <w:lvlText w:val="%7."/>
+      <w:lvlJc w:val="left"/>
+      <w:pPr>
+        <w:ind w:left="5040" w:hanging="360"/>
+      </w:pPr>
+    </w:lvl>
+    <w:lvl w:ilvl="7" w:tplc="04130019" w:tentative="1">
+      <w:start w:val="1"/>
+      <w:numFmt w:val="lowerLetter"/>
+      <w:lvlText w:val="%8."/>
+      <w:lvlJc w:val="left"/>
+      <w:pPr>
+        <w:ind w:left="5760" w:hanging="360"/>
+      </w:pPr>
+    </w:lvl>
+    <w:lvl w:ilvl="8" w:tplc="0413001B" w:tentative="1">
+      <w:start w:val="1"/>
+      <w:numFmt w:val="lowerRoman"/>
+      <w:lvlText w:val="%9."/>
+      <w:lvlJc w:val="right"/>
+      <w:pPr>
+        <w:ind w:left="6480" w:hanging="180"/>
+      </w:pPr>
+    </w:lvl>
+  </w:abstractNum>
+  <w:abstractNum w:abstractNumId="23" w15:restartNumberingAfterBreak="0">
     <w:nsid w:val="71D9688C"/>
     <w:multiLevelType w:val="hybridMultilevel"/>
     <w:tmpl w:val="227A25C0"/>
@@ -11665,7 +12548,7 @@
       </w:pPr>
     </w:lvl>
   </w:abstractNum>
-  <w:abstractNum w:abstractNumId="23" w15:restartNumberingAfterBreak="0">
+  <w:abstractNum w:abstractNumId="24" w15:restartNumberingAfterBreak="0">
     <w:nsid w:val="756753E5"/>
     <w:multiLevelType w:val="multilevel"/>
     <w:tmpl w:val="EF2AA75C"/>
@@ -11779,7 +12662,7 @@
       </w:rPr>
     </w:lvl>
   </w:abstractNum>
-  <w:abstractNum w:abstractNumId="24" w15:restartNumberingAfterBreak="0">
+  <w:abstractNum w:abstractNumId="25" w15:restartNumberingAfterBreak="0">
     <w:nsid w:val="76A208E7"/>
     <w:multiLevelType w:val="hybridMultilevel"/>
     <w:tmpl w:val="A588D3AC"/>
@@ -11868,7 +12751,7 @@
       </w:pPr>
     </w:lvl>
   </w:abstractNum>
-  <w:abstractNum w:abstractNumId="25" w15:restartNumberingAfterBreak="0">
+  <w:abstractNum w:abstractNumId="26" w15:restartNumberingAfterBreak="0">
     <w:nsid w:val="799D6081"/>
     <w:multiLevelType w:val="hybridMultilevel"/>
     <w:tmpl w:val="95B4935A"/>
@@ -11968,7 +12851,7 @@
     <w:abstractNumId w:val="14"/>
   </w:num>
   <w:num w:numId="4" w16cid:durableId="132480159">
-    <w:abstractNumId w:val="23"/>
+    <w:abstractNumId w:val="24"/>
   </w:num>
   <w:num w:numId="5" w16cid:durableId="1366903114">
     <w:abstractNumId w:val="5"/>
@@ -12022,7 +12905,7 @@
     <w:abstractNumId w:val="13"/>
   </w:num>
   <w:num w:numId="22" w16cid:durableId="1910647043">
-    <w:abstractNumId w:val="25"/>
+    <w:abstractNumId w:val="26"/>
   </w:num>
   <w:num w:numId="23" w16cid:durableId="1337659218">
     <w:abstractNumId w:val="6"/>
@@ -12031,9 +12914,12 @@
     <w:abstractNumId w:val="18"/>
   </w:num>
   <w:num w:numId="25" w16cid:durableId="456681977">
-    <w:abstractNumId w:val="24"/>
+    <w:abstractNumId w:val="25"/>
   </w:num>
   <w:num w:numId="26" w16cid:durableId="77793687">
+    <w:abstractNumId w:val="23"/>
+  </w:num>
+  <w:num w:numId="27" w16cid:durableId="1763329421">
     <w:abstractNumId w:val="22"/>
   </w:num>
 </w:numbering>
@@ -13052,6 +13938,75 @@
 </file>
 
 <file path=customXml/item1.xml><?xml version="1.0" encoding="utf-8"?>
+<p:properties xmlns:p="http://schemas.microsoft.com/office/2006/metadata/properties" xmlns:xsi="http://www.w3.org/2001/XMLSchema-instance" xmlns:pc="http://schemas.microsoft.com/office/infopath/2007/PartnerControls">
+  <documentManagement>
+    <Math_Settings xmlns="6cbd6682-8700-4380-a704-874541bb10f2" xsi:nil="true"/>
+    <Self_Registration_Enabled xmlns="6cbd6682-8700-4380-a704-874541bb10f2" xsi:nil="true"/>
+    <Invited_Teachers xmlns="6cbd6682-8700-4380-a704-874541bb10f2" xsi:nil="true"/>
+    <IsNotebookLocked xmlns="6cbd6682-8700-4380-a704-874541bb10f2" xsi:nil="true"/>
+    <Templates xmlns="6cbd6682-8700-4380-a704-874541bb10f2" xsi:nil="true"/>
+    <Students xmlns="6cbd6682-8700-4380-a704-874541bb10f2">
+      <UserInfo>
+        <DisplayName/>
+        <AccountId xsi:nil="true"/>
+        <AccountType/>
+      </UserInfo>
+    </Students>
+    <LMS_Mappings xmlns="6cbd6682-8700-4380-a704-874541bb10f2" xsi:nil="true"/>
+    <NotebookType xmlns="6cbd6682-8700-4380-a704-874541bb10f2" xsi:nil="true"/>
+    <Teachers xmlns="6cbd6682-8700-4380-a704-874541bb10f2">
+      <UserInfo>
+        <DisplayName/>
+        <AccountId xsi:nil="true"/>
+        <AccountType/>
+      </UserInfo>
+    </Teachers>
+    <Student_Groups xmlns="6cbd6682-8700-4380-a704-874541bb10f2">
+      <UserInfo>
+        <DisplayName/>
+        <AccountId xsi:nil="true"/>
+        <AccountType/>
+      </UserInfo>
+    </Student_Groups>
+    <AppVersion xmlns="6cbd6682-8700-4380-a704-874541bb10f2" xsi:nil="true"/>
+    <Has_Teacher_Only_SectionGroup xmlns="6cbd6682-8700-4380-a704-874541bb10f2" xsi:nil="true"/>
+    <TaxCatchAll xmlns="923f7a5a-c3ea-4cdd-a6d3-9a61a1c3f194" xsi:nil="true"/>
+    <Owner xmlns="6cbd6682-8700-4380-a704-874541bb10f2">
+      <UserInfo>
+        <DisplayName/>
+        <AccountId xsi:nil="true"/>
+        <AccountType/>
+      </UserInfo>
+    </Owner>
+    <Distribution_Groups xmlns="6cbd6682-8700-4380-a704-874541bb10f2" xsi:nil="true"/>
+    <lcf76f155ced4ddcb4097134ff3c332f xmlns="6cbd6682-8700-4380-a704-874541bb10f2">
+      <Terms xmlns="http://schemas.microsoft.com/office/infopath/2007/PartnerControls"/>
+    </lcf76f155ced4ddcb4097134ff3c332f>
+    <FolderType xmlns="6cbd6682-8700-4380-a704-874541bb10f2" xsi:nil="true"/>
+    <CultureName xmlns="6cbd6682-8700-4380-a704-874541bb10f2" xsi:nil="true"/>
+    <TeamsChannelId xmlns="6cbd6682-8700-4380-a704-874541bb10f2" xsi:nil="true"/>
+    <Invited_Students xmlns="6cbd6682-8700-4380-a704-874541bb10f2" xsi:nil="true"/>
+    <DefaultSectionNames xmlns="6cbd6682-8700-4380-a704-874541bb10f2" xsi:nil="true"/>
+    <Is_Collaboration_Space_Locked xmlns="6cbd6682-8700-4380-a704-874541bb10f2" xsi:nil="true"/>
+    <Teams_Channel_Section_Location xmlns="6cbd6682-8700-4380-a704-874541bb10f2" xsi:nil="true"/>
+  </documentManagement>
+</p:properties>
+</file>
+
+<file path=customXml/item2.xml><?xml version="1.0" encoding="utf-8"?>
+<b:Sources xmlns:b="http://schemas.openxmlformats.org/officeDocument/2006/bibliography" xmlns="http://schemas.openxmlformats.org/officeDocument/2006/bibliography" SelectedStyle="\APASixthEditionOfficeOnline.xsl" StyleName="APA" Version="6"/>
+</file>
+
+<file path=customXml/item3.xml><?xml version="1.0" encoding="utf-8"?>
+<?mso-contentType ?>
+<FormTemplates xmlns="http://schemas.microsoft.com/sharepoint/v3/contenttype/forms">
+  <Display>DocumentLibraryForm</Display>
+  <Edit>DocumentLibraryForm</Edit>
+  <New>DocumentLibraryForm</New>
+</FormTemplates>
+</file>
+
+<file path=customXml/item4.xml><?xml version="1.0" encoding="utf-8"?>
 <ct:contentTypeSchema xmlns:ct="http://schemas.microsoft.com/office/2006/metadata/contentType" xmlns:ma="http://schemas.microsoft.com/office/2006/metadata/properties/metaAttributes" ct:_="" ma:_="" ma:contentTypeName="Document" ma:contentTypeID="0x010100D2745451F3B2044898A30ACD4533A9CC" ma:contentTypeVersion="33" ma:contentTypeDescription="Een nieuw document maken." ma:contentTypeScope="" ma:versionID="767d9f31b994214e3a68b222f599d6f8">
   <xsd:schema xmlns:xsd="http://www.w3.org/2001/XMLSchema" xmlns:xs="http://www.w3.org/2001/XMLSchema" xmlns:p="http://schemas.microsoft.com/office/2006/metadata/properties" xmlns:ns2="6cbd6682-8700-4380-a704-874541bb10f2" xmlns:ns3="923f7a5a-c3ea-4cdd-a6d3-9a61a1c3f194" targetNamespace="http://schemas.microsoft.com/office/2006/metadata/properties" ma:root="true" ma:fieldsID="1ef1fa2fe033d0da28f922b8477d45fc" ns2:_="" ns3:_="">
     <xsd:import namespace="6cbd6682-8700-4380-a704-874541bb10f2"/>
@@ -13456,76 +14411,34 @@
 </ct:contentTypeSchema>
 </file>
 
-<file path=customXml/item2.xml><?xml version="1.0" encoding="utf-8"?>
-<?mso-contentType ?>
-<FormTemplates xmlns="http://schemas.microsoft.com/sharepoint/v3/contenttype/forms">
-  <Display>DocumentLibraryForm</Display>
-  <Edit>DocumentLibraryForm</Edit>
-  <New>DocumentLibraryForm</New>
-</FormTemplates>
+<file path=customXml/itemProps1.xml><?xml version="1.0" encoding="utf-8"?>
+<ds:datastoreItem xmlns:ds="http://schemas.openxmlformats.org/officeDocument/2006/customXml" ds:itemID="{A003E85C-9BC5-40B3-9B0F-8EA9B0C69BD6}">
+  <ds:schemaRefs>
+    <ds:schemaRef ds:uri="http://schemas.microsoft.com/office/2006/metadata/properties"/>
+    <ds:schemaRef ds:uri="http://schemas.microsoft.com/office/infopath/2007/PartnerControls"/>
+    <ds:schemaRef ds:uri="6cbd6682-8700-4380-a704-874541bb10f2"/>
+    <ds:schemaRef ds:uri="923f7a5a-c3ea-4cdd-a6d3-9a61a1c3f194"/>
+  </ds:schemaRefs>
+</ds:datastoreItem>
 </file>
 
-<file path=customXml/item3.xml><?xml version="1.0" encoding="utf-8"?>
-<b:Sources xmlns:b="http://schemas.openxmlformats.org/officeDocument/2006/bibliography" xmlns="http://schemas.openxmlformats.org/officeDocument/2006/bibliography" SelectedStyle="\APASixthEditionOfficeOnline.xsl" StyleName="APA" Version="6"/>
+<file path=customXml/itemProps2.xml><?xml version="1.0" encoding="utf-8"?>
+<ds:datastoreItem xmlns:ds="http://schemas.openxmlformats.org/officeDocument/2006/customXml" ds:itemID="{F70C0343-90DE-49D6-9E4C-3DF5BC6F1CF7}">
+  <ds:schemaRefs>
+    <ds:schemaRef ds:uri="http://schemas.openxmlformats.org/officeDocument/2006/bibliography"/>
+  </ds:schemaRefs>
+</ds:datastoreItem>
 </file>
 
-<file path=customXml/item4.xml><?xml version="1.0" encoding="utf-8"?>
-<p:properties xmlns:p="http://schemas.microsoft.com/office/2006/metadata/properties" xmlns:xsi="http://www.w3.org/2001/XMLSchema-instance" xmlns:pc="http://schemas.microsoft.com/office/infopath/2007/PartnerControls">
-  <documentManagement>
-    <Math_Settings xmlns="6cbd6682-8700-4380-a704-874541bb10f2" xsi:nil="true"/>
-    <Self_Registration_Enabled xmlns="6cbd6682-8700-4380-a704-874541bb10f2" xsi:nil="true"/>
-    <Invited_Teachers xmlns="6cbd6682-8700-4380-a704-874541bb10f2" xsi:nil="true"/>
-    <IsNotebookLocked xmlns="6cbd6682-8700-4380-a704-874541bb10f2" xsi:nil="true"/>
-    <Templates xmlns="6cbd6682-8700-4380-a704-874541bb10f2" xsi:nil="true"/>
-    <Students xmlns="6cbd6682-8700-4380-a704-874541bb10f2">
-      <UserInfo>
-        <DisplayName/>
-        <AccountId xsi:nil="true"/>
-        <AccountType/>
-      </UserInfo>
-    </Students>
-    <LMS_Mappings xmlns="6cbd6682-8700-4380-a704-874541bb10f2" xsi:nil="true"/>
-    <NotebookType xmlns="6cbd6682-8700-4380-a704-874541bb10f2" xsi:nil="true"/>
-    <Teachers xmlns="6cbd6682-8700-4380-a704-874541bb10f2">
-      <UserInfo>
-        <DisplayName/>
-        <AccountId xsi:nil="true"/>
-        <AccountType/>
-      </UserInfo>
-    </Teachers>
-    <Student_Groups xmlns="6cbd6682-8700-4380-a704-874541bb10f2">
-      <UserInfo>
-        <DisplayName/>
-        <AccountId xsi:nil="true"/>
-        <AccountType/>
-      </UserInfo>
-    </Student_Groups>
-    <AppVersion xmlns="6cbd6682-8700-4380-a704-874541bb10f2" xsi:nil="true"/>
-    <Has_Teacher_Only_SectionGroup xmlns="6cbd6682-8700-4380-a704-874541bb10f2" xsi:nil="true"/>
-    <TaxCatchAll xmlns="923f7a5a-c3ea-4cdd-a6d3-9a61a1c3f194" xsi:nil="true"/>
-    <Owner xmlns="6cbd6682-8700-4380-a704-874541bb10f2">
-      <UserInfo>
-        <DisplayName/>
-        <AccountId xsi:nil="true"/>
-        <AccountType/>
-      </UserInfo>
-    </Owner>
-    <Distribution_Groups xmlns="6cbd6682-8700-4380-a704-874541bb10f2" xsi:nil="true"/>
-    <lcf76f155ced4ddcb4097134ff3c332f xmlns="6cbd6682-8700-4380-a704-874541bb10f2">
-      <Terms xmlns="http://schemas.microsoft.com/office/infopath/2007/PartnerControls"/>
-    </lcf76f155ced4ddcb4097134ff3c332f>
-    <FolderType xmlns="6cbd6682-8700-4380-a704-874541bb10f2" xsi:nil="true"/>
-    <CultureName xmlns="6cbd6682-8700-4380-a704-874541bb10f2" xsi:nil="true"/>
-    <TeamsChannelId xmlns="6cbd6682-8700-4380-a704-874541bb10f2" xsi:nil="true"/>
-    <Invited_Students xmlns="6cbd6682-8700-4380-a704-874541bb10f2" xsi:nil="true"/>
-    <DefaultSectionNames xmlns="6cbd6682-8700-4380-a704-874541bb10f2" xsi:nil="true"/>
-    <Is_Collaboration_Space_Locked xmlns="6cbd6682-8700-4380-a704-874541bb10f2" xsi:nil="true"/>
-    <Teams_Channel_Section_Location xmlns="6cbd6682-8700-4380-a704-874541bb10f2" xsi:nil="true"/>
-  </documentManagement>
-</p:properties>
+<file path=customXml/itemProps3.xml><?xml version="1.0" encoding="utf-8"?>
+<ds:datastoreItem xmlns:ds="http://schemas.openxmlformats.org/officeDocument/2006/customXml" ds:itemID="{09293AD8-5A99-4C06-A3A4-50D55DCC821D}">
+  <ds:schemaRefs>
+    <ds:schemaRef ds:uri="http://schemas.microsoft.com/sharepoint/v3/contenttype/forms"/>
+  </ds:schemaRefs>
+</ds:datastoreItem>
 </file>
 
-<file path=customXml/itemProps1.xml><?xml version="1.0" encoding="utf-8"?>
+<file path=customXml/itemProps4.xml><?xml version="1.0" encoding="utf-8"?>
 <ds:datastoreItem xmlns:ds="http://schemas.openxmlformats.org/officeDocument/2006/customXml" ds:itemID="{DA4F5861-0F52-454A-9959-786AB1474437}">
   <ds:schemaRefs>
     <ds:schemaRef ds:uri="http://schemas.microsoft.com/office/2006/metadata/contentType"/>
@@ -13542,31 +14455,4 @@
     <ds:schemaRef ds:uri="http://schemas.microsoft.com/internal/obd"/>
   </ds:schemaRefs>
 </ds:datastoreItem>
-</file>
-
-<file path=customXml/itemProps2.xml><?xml version="1.0" encoding="utf-8"?>
-<ds:datastoreItem xmlns:ds="http://schemas.openxmlformats.org/officeDocument/2006/customXml" ds:itemID="{09293AD8-5A99-4C06-A3A4-50D55DCC821D}">
-  <ds:schemaRefs>
-    <ds:schemaRef ds:uri="http://schemas.microsoft.com/sharepoint/v3/contenttype/forms"/>
-  </ds:schemaRefs>
-</ds:datastoreItem>
-</file>
-
-<file path=customXml/itemProps3.xml><?xml version="1.0" encoding="utf-8"?>
-<ds:datastoreItem xmlns:ds="http://schemas.openxmlformats.org/officeDocument/2006/customXml" ds:itemID="{F70C0343-90DE-49D6-9E4C-3DF5BC6F1CF7}">
-  <ds:schemaRefs>
-    <ds:schemaRef ds:uri="http://schemas.openxmlformats.org/officeDocument/2006/bibliography"/>
-  </ds:schemaRefs>
-</ds:datastoreItem>
-</file>
-
-<file path=customXml/itemProps4.xml><?xml version="1.0" encoding="utf-8"?>
-<ds:datastoreItem xmlns:ds="http://schemas.openxmlformats.org/officeDocument/2006/customXml" ds:itemID="{A003E85C-9BC5-40B3-9B0F-8EA9B0C69BD6}">
-  <ds:schemaRefs>
-    <ds:schemaRef ds:uri="http://schemas.microsoft.com/office/2006/metadata/properties"/>
-    <ds:schemaRef ds:uri="http://schemas.microsoft.com/office/infopath/2007/PartnerControls"/>
-    <ds:schemaRef ds:uri="6cbd6682-8700-4380-a704-874541bb10f2"/>
-    <ds:schemaRef ds:uri="923f7a5a-c3ea-4cdd-a6d3-9a61a1c3f194"/>
-  </ds:schemaRefs>
-</ds:datastoreItem>
 </file>
</xml_diff>

<commit_message>
heb de hele dag geprobeerd maar lukt gewoon niet
Het heeft te maken dat een cel in de tabel een extra newline heeft, en mijn code pakt letterlijk de 1e/2e/3e/4e.....voor de spacewhite, dus het is logisch dat hij niet pakt. Mss moet ik een nieuwe manier vinden voor het zoeken naar de tekst voor artikelen
</commit_message>
<xml_diff>
--- a/PvB SD/08 Logboek/Logboek kandidaat FP.docx
+++ b/PvB SD/08 Logboek/Logboek kandidaat FP.docx
@@ -4773,6 +4773,12 @@
               </w:rPr>
               <w:t xml:space="preserve">2. Omgezet bestanden in </w:t>
             </w:r>
+            <w:r>
+              <w:rPr>
+                <w:lang w:eastAsia="zh-CN"/>
+              </w:rPr>
+              <w:t xml:space="preserve">een </w:t>
+            </w:r>
             <w:proofErr w:type="spellStart"/>
             <w:r>
               <w:rPr>
@@ -4786,6 +4792,12 @@
                 <w:lang w:eastAsia="zh-CN"/>
               </w:rPr>
               <w:t xml:space="preserve"> functie</w:t>
+            </w:r>
+            <w:r>
+              <w:rPr>
+                <w:lang w:eastAsia="zh-CN"/>
+              </w:rPr>
+              <w:t>, zodat de tool niet hetzelfde bestand opnieuw omzet</w:t>
             </w:r>
           </w:p>
           <w:p>
@@ -4979,21 +4991,136 @@
           </w:tcPr>
           <w:p>
             <w:pPr>
-              <w:spacing w:line="240" w:lineRule="auto"/>
-              <w:rPr>
-                <w:rFonts w:ascii="Calibri" w:eastAsia="Times New Roman" w:hAnsi="Calibri" w:cs="Calibri"/>
-                <w:color w:val="000000"/>
-                <w:lang w:eastAsia="zh-CN"/>
-              </w:rPr>
-            </w:pPr>
-            <w:r>
-              <w:rPr>
-                <w:rFonts w:ascii="Calibri" w:eastAsia="Times New Roman" w:hAnsi="Calibri" w:cs="Calibri"/>
-                <w:color w:val="000000"/>
-                <w:lang w:eastAsia="zh-CN"/>
-              </w:rPr>
-              <w:t> </w:t>
-            </w:r>
+              <w:pStyle w:val="Normaalweb"/>
+              <w:rPr>
+                <w:rFonts w:asciiTheme="minorHAnsi" w:hAnsiTheme="minorHAnsi" w:cstheme="minorHAnsi"/>
+                <w:sz w:val="22"/>
+                <w:szCs w:val="22"/>
+              </w:rPr>
+            </w:pPr>
+            <w:r>
+              <w:rPr>
+                <w:rFonts w:asciiTheme="minorHAnsi" w:hAnsiTheme="minorHAnsi" w:cstheme="minorHAnsi"/>
+                <w:sz w:val="22"/>
+                <w:szCs w:val="22"/>
+              </w:rPr>
+              <w:t xml:space="preserve">Heb in totaal 141 PDF bestanden gekregen, zijn er 12 bestanden die error geven, 3 ervan zijn de </w:t>
+            </w:r>
+            <w:proofErr w:type="spellStart"/>
+            <w:r>
+              <w:rPr>
+                <w:rFonts w:asciiTheme="minorHAnsi" w:hAnsiTheme="minorHAnsi" w:cstheme="minorHAnsi"/>
+                <w:sz w:val="22"/>
+                <w:szCs w:val="22"/>
+              </w:rPr>
+              <w:t>funtionaliteit</w:t>
+            </w:r>
+            <w:proofErr w:type="spellEnd"/>
+            <w:r>
+              <w:rPr>
+                <w:rFonts w:asciiTheme="minorHAnsi" w:hAnsiTheme="minorHAnsi" w:cstheme="minorHAnsi"/>
+                <w:sz w:val="22"/>
+                <w:szCs w:val="22"/>
+              </w:rPr>
+              <w:t xml:space="preserve"> waar </w:t>
+            </w:r>
+            <w:r>
+              <w:rPr>
+                <w:rFonts w:asciiTheme="minorHAnsi" w:hAnsiTheme="minorHAnsi" w:cstheme="minorHAnsi"/>
+                <w:sz w:val="22"/>
+                <w:szCs w:val="22"/>
+              </w:rPr>
+              <w:t xml:space="preserve">ik gisteren mee bezig was, dat </w:t>
+            </w:r>
+            <w:r>
+              <w:rPr>
+                <w:rFonts w:asciiTheme="minorHAnsi" w:hAnsiTheme="minorHAnsi" w:cstheme="minorHAnsi"/>
+                <w:sz w:val="22"/>
+                <w:szCs w:val="22"/>
+              </w:rPr>
+              <w:t xml:space="preserve">ze naar een </w:t>
+            </w:r>
+            <w:proofErr w:type="spellStart"/>
+            <w:r>
+              <w:rPr>
+                <w:rFonts w:asciiTheme="minorHAnsi" w:hAnsiTheme="minorHAnsi" w:cstheme="minorHAnsi"/>
+                <w:sz w:val="22"/>
+                <w:szCs w:val="22"/>
+              </w:rPr>
+              <w:t>submap</w:t>
+            </w:r>
+            <w:proofErr w:type="spellEnd"/>
+            <w:r>
+              <w:rPr>
+                <w:rFonts w:asciiTheme="minorHAnsi" w:hAnsiTheme="minorHAnsi" w:cstheme="minorHAnsi"/>
+                <w:sz w:val="22"/>
+                <w:szCs w:val="22"/>
+              </w:rPr>
+              <w:t xml:space="preserve"> geplaatst moeten</w:t>
+            </w:r>
+            <w:r>
+              <w:rPr>
+                <w:rFonts w:asciiTheme="minorHAnsi" w:hAnsiTheme="minorHAnsi" w:cstheme="minorHAnsi"/>
+                <w:sz w:val="22"/>
+                <w:szCs w:val="22"/>
+              </w:rPr>
+              <w:t xml:space="preserve">. </w:t>
+            </w:r>
+            <w:r>
+              <w:rPr>
+                <w:rFonts w:asciiTheme="minorHAnsi" w:hAnsiTheme="minorHAnsi" w:cstheme="minorHAnsi"/>
+                <w:sz w:val="22"/>
+                <w:szCs w:val="22"/>
+              </w:rPr>
+              <w:t xml:space="preserve">9 </w:t>
+            </w:r>
+            <w:r>
+              <w:rPr>
+                <w:rFonts w:asciiTheme="minorHAnsi" w:hAnsiTheme="minorHAnsi" w:cstheme="minorHAnsi"/>
+                <w:sz w:val="22"/>
+                <w:szCs w:val="22"/>
+              </w:rPr>
+              <w:t xml:space="preserve">ervan </w:t>
+            </w:r>
+            <w:r>
+              <w:rPr>
+                <w:rFonts w:asciiTheme="minorHAnsi" w:hAnsiTheme="minorHAnsi" w:cstheme="minorHAnsi"/>
+                <w:sz w:val="22"/>
+                <w:szCs w:val="22"/>
+              </w:rPr>
+              <w:t>zijn de functionaliteiten met de tekst zelf</w:t>
+            </w:r>
+            <w:r>
+              <w:rPr>
+                <w:rFonts w:asciiTheme="minorHAnsi" w:hAnsiTheme="minorHAnsi" w:cstheme="minorHAnsi"/>
+                <w:sz w:val="22"/>
+                <w:szCs w:val="22"/>
+              </w:rPr>
+              <w:t xml:space="preserve">. Dus ben daar nog </w:t>
+            </w:r>
+            <w:proofErr w:type="spellStart"/>
+            <w:r>
+              <w:rPr>
+                <w:rFonts w:asciiTheme="minorHAnsi" w:hAnsiTheme="minorHAnsi" w:cstheme="minorHAnsi"/>
+                <w:sz w:val="22"/>
+                <w:szCs w:val="22"/>
+              </w:rPr>
+              <w:t>beziggeweest</w:t>
+            </w:r>
+            <w:proofErr w:type="spellEnd"/>
+            <w:r>
+              <w:rPr>
+                <w:rFonts w:asciiTheme="minorHAnsi" w:hAnsiTheme="minorHAnsi" w:cstheme="minorHAnsi"/>
+                <w:sz w:val="22"/>
+                <w:szCs w:val="22"/>
+              </w:rPr>
+              <w:t xml:space="preserve">. </w:t>
+            </w:r>
+          </w:p>
+          <w:p>
+            <w:pPr>
+              <w:pStyle w:val="Normaalweb"/>
+            </w:pPr>
           </w:p>
         </w:tc>
         <w:tc>
@@ -5024,7 +5151,7 @@
                 <w:color w:val="000000"/>
                 <w:lang w:eastAsia="zh-CN"/>
               </w:rPr>
-              <w:t> </w:t>
+              <w:t>8</w:t>
             </w:r>
           </w:p>
         </w:tc>
@@ -6323,6 +6450,7 @@
                 <w:color w:val="000000"/>
                 <w:lang w:eastAsia="zh-CN"/>
               </w:rPr>
+              <w:lastRenderedPageBreak/>
               <w:t>19</w:t>
             </w:r>
             <w:r>
@@ -7151,7 +7279,6 @@
                 <w:color w:val="000000"/>
                 <w:lang w:eastAsia="zh-CN"/>
               </w:rPr>
-              <w:lastRenderedPageBreak/>
               <w:t>27</w:t>
             </w:r>
             <w:r>
@@ -10656,6 +10783,95 @@
     </w:lvl>
   </w:abstractNum>
   <w:abstractNum w:abstractNumId="3" w15:restartNumberingAfterBreak="0">
+    <w:nsid w:val="0C344C31"/>
+    <w:multiLevelType w:val="hybridMultilevel"/>
+    <w:tmpl w:val="8AB0E6BC"/>
+    <w:lvl w:ilvl="0" w:tplc="021C57A4">
+      <w:start w:val="1"/>
+      <w:numFmt w:val="decimal"/>
+      <w:lvlText w:val="%1."/>
+      <w:lvlJc w:val="left"/>
+      <w:pPr>
+        <w:ind w:left="408" w:hanging="360"/>
+      </w:pPr>
+      <w:rPr>
+        <w:rFonts w:hint="default"/>
+      </w:rPr>
+    </w:lvl>
+    <w:lvl w:ilvl="1" w:tplc="04130019" w:tentative="1">
+      <w:start w:val="1"/>
+      <w:numFmt w:val="lowerLetter"/>
+      <w:lvlText w:val="%2."/>
+      <w:lvlJc w:val="left"/>
+      <w:pPr>
+        <w:ind w:left="1128" w:hanging="360"/>
+      </w:pPr>
+    </w:lvl>
+    <w:lvl w:ilvl="2" w:tplc="0413001B" w:tentative="1">
+      <w:start w:val="1"/>
+      <w:numFmt w:val="lowerRoman"/>
+      <w:lvlText w:val="%3."/>
+      <w:lvlJc w:val="right"/>
+      <w:pPr>
+        <w:ind w:left="1848" w:hanging="180"/>
+      </w:pPr>
+    </w:lvl>
+    <w:lvl w:ilvl="3" w:tplc="0413000F" w:tentative="1">
+      <w:start w:val="1"/>
+      <w:numFmt w:val="decimal"/>
+      <w:lvlText w:val="%4."/>
+      <w:lvlJc w:val="left"/>
+      <w:pPr>
+        <w:ind w:left="2568" w:hanging="360"/>
+      </w:pPr>
+    </w:lvl>
+    <w:lvl w:ilvl="4" w:tplc="04130019" w:tentative="1">
+      <w:start w:val="1"/>
+      <w:numFmt w:val="lowerLetter"/>
+      <w:lvlText w:val="%5."/>
+      <w:lvlJc w:val="left"/>
+      <w:pPr>
+        <w:ind w:left="3288" w:hanging="360"/>
+      </w:pPr>
+    </w:lvl>
+    <w:lvl w:ilvl="5" w:tplc="0413001B" w:tentative="1">
+      <w:start w:val="1"/>
+      <w:numFmt w:val="lowerRoman"/>
+      <w:lvlText w:val="%6."/>
+      <w:lvlJc w:val="right"/>
+      <w:pPr>
+        <w:ind w:left="4008" w:hanging="180"/>
+      </w:pPr>
+    </w:lvl>
+    <w:lvl w:ilvl="6" w:tplc="0413000F" w:tentative="1">
+      <w:start w:val="1"/>
+      <w:numFmt w:val="decimal"/>
+      <w:lvlText w:val="%7."/>
+      <w:lvlJc w:val="left"/>
+      <w:pPr>
+        <w:ind w:left="4728" w:hanging="360"/>
+      </w:pPr>
+    </w:lvl>
+    <w:lvl w:ilvl="7" w:tplc="04130019" w:tentative="1">
+      <w:start w:val="1"/>
+      <w:numFmt w:val="lowerLetter"/>
+      <w:lvlText w:val="%8."/>
+      <w:lvlJc w:val="left"/>
+      <w:pPr>
+        <w:ind w:left="5448" w:hanging="360"/>
+      </w:pPr>
+    </w:lvl>
+    <w:lvl w:ilvl="8" w:tplc="0413001B" w:tentative="1">
+      <w:start w:val="1"/>
+      <w:numFmt w:val="lowerRoman"/>
+      <w:lvlText w:val="%9."/>
+      <w:lvlJc w:val="right"/>
+      <w:pPr>
+        <w:ind w:left="6168" w:hanging="180"/>
+      </w:pPr>
+    </w:lvl>
+  </w:abstractNum>
+  <w:abstractNum w:abstractNumId="4" w15:restartNumberingAfterBreak="0">
     <w:nsid w:val="0CAC5D28"/>
     <w:multiLevelType w:val="hybridMultilevel"/>
     <w:tmpl w:val="092E8318"/>
@@ -10744,7 +10960,7 @@
       </w:pPr>
     </w:lvl>
   </w:abstractNum>
-  <w:abstractNum w:abstractNumId="4" w15:restartNumberingAfterBreak="0">
+  <w:abstractNum w:abstractNumId="5" w15:restartNumberingAfterBreak="0">
     <w:nsid w:val="1CC30A17"/>
     <w:multiLevelType w:val="hybridMultilevel"/>
     <w:tmpl w:val="E49A6E06"/>
@@ -10833,7 +11049,7 @@
       </w:pPr>
     </w:lvl>
   </w:abstractNum>
-  <w:abstractNum w:abstractNumId="5" w15:restartNumberingAfterBreak="0">
+  <w:abstractNum w:abstractNumId="6" w15:restartNumberingAfterBreak="0">
     <w:nsid w:val="1FCF0C81"/>
     <w:multiLevelType w:val="hybridMultilevel"/>
     <w:tmpl w:val="CC78AF3C"/>
@@ -10925,7 +11141,7 @@
       </w:pPr>
     </w:lvl>
   </w:abstractNum>
-  <w:abstractNum w:abstractNumId="6" w15:restartNumberingAfterBreak="0">
+  <w:abstractNum w:abstractNumId="7" w15:restartNumberingAfterBreak="0">
     <w:nsid w:val="2054720B"/>
     <w:multiLevelType w:val="hybridMultilevel"/>
     <w:tmpl w:val="0100C616"/>
@@ -11014,7 +11230,7 @@
       </w:pPr>
     </w:lvl>
   </w:abstractNum>
-  <w:abstractNum w:abstractNumId="7" w15:restartNumberingAfterBreak="0">
+  <w:abstractNum w:abstractNumId="8" w15:restartNumberingAfterBreak="0">
     <w:nsid w:val="296A1010"/>
     <w:multiLevelType w:val="hybridMultilevel"/>
     <w:tmpl w:val="A580C990"/>
@@ -11103,7 +11319,7 @@
       </w:pPr>
     </w:lvl>
   </w:abstractNum>
-  <w:abstractNum w:abstractNumId="8" w15:restartNumberingAfterBreak="0">
+  <w:abstractNum w:abstractNumId="9" w15:restartNumberingAfterBreak="0">
     <w:nsid w:val="36911B1D"/>
     <w:multiLevelType w:val="hybridMultilevel"/>
     <w:tmpl w:val="C28AAF56"/>
@@ -11192,7 +11408,7 @@
       </w:pPr>
     </w:lvl>
   </w:abstractNum>
-  <w:abstractNum w:abstractNumId="9" w15:restartNumberingAfterBreak="0">
+  <w:abstractNum w:abstractNumId="10" w15:restartNumberingAfterBreak="0">
     <w:nsid w:val="398566BB"/>
     <w:multiLevelType w:val="hybridMultilevel"/>
     <w:tmpl w:val="3D847228"/>
@@ -11281,7 +11497,7 @@
       </w:pPr>
     </w:lvl>
   </w:abstractNum>
-  <w:abstractNum w:abstractNumId="10" w15:restartNumberingAfterBreak="0">
+  <w:abstractNum w:abstractNumId="11" w15:restartNumberingAfterBreak="0">
     <w:nsid w:val="3DD84BFC"/>
     <w:multiLevelType w:val="hybridMultilevel"/>
     <w:tmpl w:val="CB808A18"/>
@@ -11370,7 +11586,7 @@
       </w:pPr>
     </w:lvl>
   </w:abstractNum>
-  <w:abstractNum w:abstractNumId="11" w15:restartNumberingAfterBreak="0">
+  <w:abstractNum w:abstractNumId="12" w15:restartNumberingAfterBreak="0">
     <w:nsid w:val="3F8F18DF"/>
     <w:multiLevelType w:val="hybridMultilevel"/>
     <w:tmpl w:val="1692509E"/>
@@ -11459,7 +11675,7 @@
       </w:pPr>
     </w:lvl>
   </w:abstractNum>
-  <w:abstractNum w:abstractNumId="12" w15:restartNumberingAfterBreak="0">
+  <w:abstractNum w:abstractNumId="13" w15:restartNumberingAfterBreak="0">
     <w:nsid w:val="4F577A07"/>
     <w:multiLevelType w:val="hybridMultilevel"/>
     <w:tmpl w:val="0E30C1E2"/>
@@ -11548,7 +11764,7 @@
       </w:pPr>
     </w:lvl>
   </w:abstractNum>
-  <w:abstractNum w:abstractNumId="13" w15:restartNumberingAfterBreak="0">
+  <w:abstractNum w:abstractNumId="14" w15:restartNumberingAfterBreak="0">
     <w:nsid w:val="53C918E1"/>
     <w:multiLevelType w:val="hybridMultilevel"/>
     <w:tmpl w:val="441693C6"/>
@@ -11637,7 +11853,7 @@
       </w:pPr>
     </w:lvl>
   </w:abstractNum>
-  <w:abstractNum w:abstractNumId="14" w15:restartNumberingAfterBreak="0">
+  <w:abstractNum w:abstractNumId="15" w15:restartNumberingAfterBreak="0">
     <w:nsid w:val="56AB3633"/>
     <w:multiLevelType w:val="hybridMultilevel"/>
     <w:tmpl w:val="E4C4EBDC"/>
@@ -11750,7 +11966,7 @@
       </w:rPr>
     </w:lvl>
   </w:abstractNum>
-  <w:abstractNum w:abstractNumId="15" w15:restartNumberingAfterBreak="0">
+  <w:abstractNum w:abstractNumId="16" w15:restartNumberingAfterBreak="0">
     <w:nsid w:val="59D51C3B"/>
     <w:multiLevelType w:val="hybridMultilevel"/>
     <w:tmpl w:val="8EEC6FD6"/>
@@ -11839,7 +12055,7 @@
       </w:pPr>
     </w:lvl>
   </w:abstractNum>
-  <w:abstractNum w:abstractNumId="16" w15:restartNumberingAfterBreak="0">
+  <w:abstractNum w:abstractNumId="17" w15:restartNumberingAfterBreak="0">
     <w:nsid w:val="5ABE00B0"/>
     <w:multiLevelType w:val="hybridMultilevel"/>
     <w:tmpl w:val="897E3D1A"/>
@@ -11928,7 +12144,7 @@
       </w:pPr>
     </w:lvl>
   </w:abstractNum>
-  <w:abstractNum w:abstractNumId="17" w15:restartNumberingAfterBreak="0">
+  <w:abstractNum w:abstractNumId="18" w15:restartNumberingAfterBreak="0">
     <w:nsid w:val="5C282652"/>
     <w:multiLevelType w:val="hybridMultilevel"/>
     <w:tmpl w:val="C1520F16"/>
@@ -12017,7 +12233,7 @@
       </w:pPr>
     </w:lvl>
   </w:abstractNum>
-  <w:abstractNum w:abstractNumId="18" w15:restartNumberingAfterBreak="0">
+  <w:abstractNum w:abstractNumId="19" w15:restartNumberingAfterBreak="0">
     <w:nsid w:val="616A786D"/>
     <w:multiLevelType w:val="hybridMultilevel"/>
     <w:tmpl w:val="67209A8C"/>
@@ -12106,7 +12322,7 @@
       </w:pPr>
     </w:lvl>
   </w:abstractNum>
-  <w:abstractNum w:abstractNumId="19" w15:restartNumberingAfterBreak="0">
+  <w:abstractNum w:abstractNumId="20" w15:restartNumberingAfterBreak="0">
     <w:nsid w:val="65035DE8"/>
     <w:multiLevelType w:val="hybridMultilevel"/>
     <w:tmpl w:val="022CC986"/>
@@ -12195,7 +12411,7 @@
       </w:pPr>
     </w:lvl>
   </w:abstractNum>
-  <w:abstractNum w:abstractNumId="20" w15:restartNumberingAfterBreak="0">
+  <w:abstractNum w:abstractNumId="21" w15:restartNumberingAfterBreak="0">
     <w:nsid w:val="663547A9"/>
     <w:multiLevelType w:val="hybridMultilevel"/>
     <w:tmpl w:val="15AA6A48"/>
@@ -12284,7 +12500,7 @@
       </w:pPr>
     </w:lvl>
   </w:abstractNum>
-  <w:abstractNum w:abstractNumId="21" w15:restartNumberingAfterBreak="0">
+  <w:abstractNum w:abstractNumId="22" w15:restartNumberingAfterBreak="0">
     <w:nsid w:val="69484761"/>
     <w:multiLevelType w:val="hybridMultilevel"/>
     <w:tmpl w:val="23303066"/>
@@ -12370,7 +12586,98 @@
       </w:pPr>
     </w:lvl>
   </w:abstractNum>
-  <w:abstractNum w:abstractNumId="22" w15:restartNumberingAfterBreak="0">
+  <w:abstractNum w:abstractNumId="23" w15:restartNumberingAfterBreak="0">
+    <w:nsid w:val="6AB745A5"/>
+    <w:multiLevelType w:val="hybridMultilevel"/>
+    <w:tmpl w:val="FA760E90"/>
+    <w:lvl w:ilvl="0" w:tplc="DE94732C">
+      <w:start w:val="1"/>
+      <w:numFmt w:val="decimal"/>
+      <w:lvlText w:val="%1."/>
+      <w:lvlJc w:val="left"/>
+      <w:pPr>
+        <w:ind w:left="420" w:hanging="360"/>
+      </w:pPr>
+      <w:rPr>
+        <w:rFonts w:ascii="Calibri" w:hAnsi="Calibri" w:cs="Calibri" w:hint="default"/>
+        <w:color w:val="000000"/>
+        <w:sz w:val="24"/>
+      </w:rPr>
+    </w:lvl>
+    <w:lvl w:ilvl="1" w:tplc="04130019" w:tentative="1">
+      <w:start w:val="1"/>
+      <w:numFmt w:val="lowerLetter"/>
+      <w:lvlText w:val="%2."/>
+      <w:lvlJc w:val="left"/>
+      <w:pPr>
+        <w:ind w:left="1140" w:hanging="360"/>
+      </w:pPr>
+    </w:lvl>
+    <w:lvl w:ilvl="2" w:tplc="0413001B" w:tentative="1">
+      <w:start w:val="1"/>
+      <w:numFmt w:val="lowerRoman"/>
+      <w:lvlText w:val="%3."/>
+      <w:lvlJc w:val="right"/>
+      <w:pPr>
+        <w:ind w:left="1860" w:hanging="180"/>
+      </w:pPr>
+    </w:lvl>
+    <w:lvl w:ilvl="3" w:tplc="0413000F" w:tentative="1">
+      <w:start w:val="1"/>
+      <w:numFmt w:val="decimal"/>
+      <w:lvlText w:val="%4."/>
+      <w:lvlJc w:val="left"/>
+      <w:pPr>
+        <w:ind w:left="2580" w:hanging="360"/>
+      </w:pPr>
+    </w:lvl>
+    <w:lvl w:ilvl="4" w:tplc="04130019" w:tentative="1">
+      <w:start w:val="1"/>
+      <w:numFmt w:val="lowerLetter"/>
+      <w:lvlText w:val="%5."/>
+      <w:lvlJc w:val="left"/>
+      <w:pPr>
+        <w:ind w:left="3300" w:hanging="360"/>
+      </w:pPr>
+    </w:lvl>
+    <w:lvl w:ilvl="5" w:tplc="0413001B" w:tentative="1">
+      <w:start w:val="1"/>
+      <w:numFmt w:val="lowerRoman"/>
+      <w:lvlText w:val="%6."/>
+      <w:lvlJc w:val="right"/>
+      <w:pPr>
+        <w:ind w:left="4020" w:hanging="180"/>
+      </w:pPr>
+    </w:lvl>
+    <w:lvl w:ilvl="6" w:tplc="0413000F" w:tentative="1">
+      <w:start w:val="1"/>
+      <w:numFmt w:val="decimal"/>
+      <w:lvlText w:val="%7."/>
+      <w:lvlJc w:val="left"/>
+      <w:pPr>
+        <w:ind w:left="4740" w:hanging="360"/>
+      </w:pPr>
+    </w:lvl>
+    <w:lvl w:ilvl="7" w:tplc="04130019" w:tentative="1">
+      <w:start w:val="1"/>
+      <w:numFmt w:val="lowerLetter"/>
+      <w:lvlText w:val="%8."/>
+      <w:lvlJc w:val="left"/>
+      <w:pPr>
+        <w:ind w:left="5460" w:hanging="360"/>
+      </w:pPr>
+    </w:lvl>
+    <w:lvl w:ilvl="8" w:tplc="0413001B" w:tentative="1">
+      <w:start w:val="1"/>
+      <w:numFmt w:val="lowerRoman"/>
+      <w:lvlText w:val="%9."/>
+      <w:lvlJc w:val="right"/>
+      <w:pPr>
+        <w:ind w:left="6180" w:hanging="180"/>
+      </w:pPr>
+    </w:lvl>
+  </w:abstractNum>
+  <w:abstractNum w:abstractNumId="24" w15:restartNumberingAfterBreak="0">
     <w:nsid w:val="708E538F"/>
     <w:multiLevelType w:val="hybridMultilevel"/>
     <w:tmpl w:val="E940F4BE"/>
@@ -12459,7 +12766,7 @@
       </w:pPr>
     </w:lvl>
   </w:abstractNum>
-  <w:abstractNum w:abstractNumId="23" w15:restartNumberingAfterBreak="0">
+  <w:abstractNum w:abstractNumId="25" w15:restartNumberingAfterBreak="0">
     <w:nsid w:val="71D9688C"/>
     <w:multiLevelType w:val="hybridMultilevel"/>
     <w:tmpl w:val="227A25C0"/>
@@ -12548,7 +12855,7 @@
       </w:pPr>
     </w:lvl>
   </w:abstractNum>
-  <w:abstractNum w:abstractNumId="24" w15:restartNumberingAfterBreak="0">
+  <w:abstractNum w:abstractNumId="26" w15:restartNumberingAfterBreak="0">
     <w:nsid w:val="756753E5"/>
     <w:multiLevelType w:val="multilevel"/>
     <w:tmpl w:val="EF2AA75C"/>
@@ -12662,7 +12969,7 @@
       </w:rPr>
     </w:lvl>
   </w:abstractNum>
-  <w:abstractNum w:abstractNumId="25" w15:restartNumberingAfterBreak="0">
+  <w:abstractNum w:abstractNumId="27" w15:restartNumberingAfterBreak="0">
     <w:nsid w:val="76A208E7"/>
     <w:multiLevelType w:val="hybridMultilevel"/>
     <w:tmpl w:val="A588D3AC"/>
@@ -12751,7 +13058,7 @@
       </w:pPr>
     </w:lvl>
   </w:abstractNum>
-  <w:abstractNum w:abstractNumId="26" w15:restartNumberingAfterBreak="0">
+  <w:abstractNum w:abstractNumId="28" w15:restartNumberingAfterBreak="0">
     <w:nsid w:val="799D6081"/>
     <w:multiLevelType w:val="hybridMultilevel"/>
     <w:tmpl w:val="95B4935A"/>
@@ -12842,25 +13149,25 @@
     </w:lvl>
   </w:abstractNum>
   <w:num w:numId="1" w16cid:durableId="1359575939">
-    <w:abstractNumId w:val="21"/>
+    <w:abstractNumId w:val="22"/>
   </w:num>
   <w:num w:numId="2" w16cid:durableId="418915271">
     <w:abstractNumId w:val="1"/>
   </w:num>
   <w:num w:numId="3" w16cid:durableId="1684670109">
-    <w:abstractNumId w:val="14"/>
+    <w:abstractNumId w:val="15"/>
   </w:num>
   <w:num w:numId="4" w16cid:durableId="132480159">
-    <w:abstractNumId w:val="24"/>
+    <w:abstractNumId w:val="26"/>
   </w:num>
   <w:num w:numId="5" w16cid:durableId="1366903114">
-    <w:abstractNumId w:val="5"/>
+    <w:abstractNumId w:val="6"/>
   </w:num>
   <w:num w:numId="6" w16cid:durableId="1209149716">
-    <w:abstractNumId w:val="9"/>
+    <w:abstractNumId w:val="10"/>
   </w:num>
   <w:num w:numId="7" w16cid:durableId="1253583383">
-    <w:abstractNumId w:val="19"/>
+    <w:abstractNumId w:val="20"/>
   </w:num>
   <w:num w:numId="8" w16cid:durableId="1186215846">
     <w:abstractNumId w:val="2"/>
@@ -12869,58 +13176,64 @@
     <w:abstractNumId w:val="0"/>
   </w:num>
   <w:num w:numId="10" w16cid:durableId="616912605">
+    <w:abstractNumId w:val="17"/>
+  </w:num>
+  <w:num w:numId="11" w16cid:durableId="998655981">
+    <w:abstractNumId w:val="12"/>
+  </w:num>
+  <w:num w:numId="12" w16cid:durableId="177431400">
+    <w:abstractNumId w:val="21"/>
+  </w:num>
+  <w:num w:numId="13" w16cid:durableId="1113019079">
+    <w:abstractNumId w:val="18"/>
+  </w:num>
+  <w:num w:numId="14" w16cid:durableId="478034285">
+    <w:abstractNumId w:val="4"/>
+  </w:num>
+  <w:num w:numId="15" w16cid:durableId="1673486483">
+    <w:abstractNumId w:val="11"/>
+  </w:num>
+  <w:num w:numId="16" w16cid:durableId="106003203">
+    <w:abstractNumId w:val="5"/>
+  </w:num>
+  <w:num w:numId="17" w16cid:durableId="180167787">
     <w:abstractNumId w:val="16"/>
   </w:num>
-  <w:num w:numId="11" w16cid:durableId="998655981">
-    <w:abstractNumId w:val="11"/>
+  <w:num w:numId="18" w16cid:durableId="480002305">
+    <w:abstractNumId w:val="13"/>
   </w:num>
-  <w:num w:numId="12" w16cid:durableId="177431400">
-    <w:abstractNumId w:val="20"/>
+  <w:num w:numId="19" w16cid:durableId="2028869949">
+    <w:abstractNumId w:val="9"/>
   </w:num>
-  <w:num w:numId="13" w16cid:durableId="1113019079">
-    <w:abstractNumId w:val="17"/>
+  <w:num w:numId="20" w16cid:durableId="1021512412">
+    <w:abstractNumId w:val="8"/>
   </w:num>
-  <w:num w:numId="14" w16cid:durableId="478034285">
+  <w:num w:numId="21" w16cid:durableId="25177306">
+    <w:abstractNumId w:val="14"/>
+  </w:num>
+  <w:num w:numId="22" w16cid:durableId="1910647043">
+    <w:abstractNumId w:val="28"/>
+  </w:num>
+  <w:num w:numId="23" w16cid:durableId="1337659218">
+    <w:abstractNumId w:val="7"/>
+  </w:num>
+  <w:num w:numId="24" w16cid:durableId="1101991692">
+    <w:abstractNumId w:val="19"/>
+  </w:num>
+  <w:num w:numId="25" w16cid:durableId="456681977">
+    <w:abstractNumId w:val="27"/>
+  </w:num>
+  <w:num w:numId="26" w16cid:durableId="77793687">
+    <w:abstractNumId w:val="25"/>
+  </w:num>
+  <w:num w:numId="27" w16cid:durableId="1763329421">
+    <w:abstractNumId w:val="24"/>
+  </w:num>
+  <w:num w:numId="28" w16cid:durableId="1862283410">
     <w:abstractNumId w:val="3"/>
   </w:num>
-  <w:num w:numId="15" w16cid:durableId="1673486483">
-    <w:abstractNumId w:val="10"/>
-  </w:num>
-  <w:num w:numId="16" w16cid:durableId="106003203">
-    <w:abstractNumId w:val="4"/>
-  </w:num>
-  <w:num w:numId="17" w16cid:durableId="180167787">
-    <w:abstractNumId w:val="15"/>
-  </w:num>
-  <w:num w:numId="18" w16cid:durableId="480002305">
-    <w:abstractNumId w:val="12"/>
-  </w:num>
-  <w:num w:numId="19" w16cid:durableId="2028869949">
-    <w:abstractNumId w:val="8"/>
-  </w:num>
-  <w:num w:numId="20" w16cid:durableId="1021512412">
-    <w:abstractNumId w:val="7"/>
-  </w:num>
-  <w:num w:numId="21" w16cid:durableId="25177306">
-    <w:abstractNumId w:val="13"/>
-  </w:num>
-  <w:num w:numId="22" w16cid:durableId="1910647043">
-    <w:abstractNumId w:val="26"/>
-  </w:num>
-  <w:num w:numId="23" w16cid:durableId="1337659218">
-    <w:abstractNumId w:val="6"/>
-  </w:num>
-  <w:num w:numId="24" w16cid:durableId="1101991692">
-    <w:abstractNumId w:val="18"/>
-  </w:num>
-  <w:num w:numId="25" w16cid:durableId="456681977">
-    <w:abstractNumId w:val="25"/>
-  </w:num>
-  <w:num w:numId="26" w16cid:durableId="77793687">
+  <w:num w:numId="29" w16cid:durableId="287442646">
     <w:abstractNumId w:val="23"/>
-  </w:num>
-  <w:num w:numId="27" w16cid:durableId="1763329421">
-    <w:abstractNumId w:val="22"/>
   </w:num>
 </w:numbering>
 </file>
@@ -13671,6 +13984,22 @@
       <w:bCs/>
       <w:sz w:val="20"/>
       <w:szCs w:val="20"/>
+    </w:rPr>
+  </w:style>
+  <w:style w:type="paragraph" w:styleId="Normaalweb">
+    <w:name w:val="Normal (Web)"/>
+    <w:basedOn w:val="Standaard"/>
+    <w:uiPriority w:val="99"/>
+    <w:unhideWhenUsed/>
+    <w:rsid w:val="004E4DF1"/>
+    <w:pPr>
+      <w:spacing w:before="100" w:beforeAutospacing="1" w:after="100" w:afterAutospacing="1" w:line="240" w:lineRule="auto"/>
+    </w:pPr>
+    <w:rPr>
+      <w:rFonts w:ascii="Times New Roman" w:eastAsia="Times New Roman" w:hAnsi="Times New Roman" w:cs="Times New Roman"/>
+      <w:sz w:val="24"/>
+      <w:szCs w:val="24"/>
+      <w:lang w:eastAsia="zh-CN"/>
     </w:rPr>
   </w:style>
 </w:styles>

</xml_diff>

<commit_message>
tot zover mogelijk gefixt 11->3(2(submap)nog niet eraan toe)
</commit_message>
<xml_diff>
--- a/PvB SD/08 Logboek/Logboek kandidaat FP.docx
+++ b/PvB SD/08 Logboek/Logboek kandidaat FP.docx
@@ -4941,7 +4941,7 @@
       </w:tr>
       <w:tr>
         <w:trPr>
-          <w:trHeight w:val="304"/>
+          <w:trHeight w:val="1688"/>
         </w:trPr>
         <w:tc>
           <w:tcPr>
@@ -5253,39 +5253,145 @@
                 <w:color w:val="000000"/>
                 <w:lang w:eastAsia="zh-CN"/>
               </w:rPr>
+              <w:t xml:space="preserve">Nog verder bezig met de bugs fixen. Als de cel in de pdf een </w:t>
+            </w:r>
+            <w:proofErr w:type="spellStart"/>
+            <w:r>
+              <w:rPr>
+                <w:rFonts w:ascii="Calibri" w:eastAsia="Times New Roman" w:hAnsi="Calibri" w:cs="Calibri"/>
+                <w:color w:val="000000"/>
+                <w:lang w:eastAsia="zh-CN"/>
+              </w:rPr>
+              <w:t>newline</w:t>
+            </w:r>
+            <w:proofErr w:type="spellEnd"/>
+            <w:r>
+              <w:rPr>
+                <w:rFonts w:ascii="Calibri" w:eastAsia="Times New Roman" w:hAnsi="Calibri" w:cs="Calibri"/>
+                <w:color w:val="000000"/>
+                <w:lang w:eastAsia="zh-CN"/>
+              </w:rPr>
+              <w:t xml:space="preserve">(\n) bevat, dan wordt hij ook letterlijk uitgehaald, dus </w:t>
+            </w:r>
+            <w:r>
+              <w:rPr>
+                <w:rFonts w:ascii="Calibri" w:eastAsia="Times New Roman" w:hAnsi="Calibri" w:cs="Calibri"/>
+                <w:color w:val="000000"/>
+                <w:lang w:eastAsia="zh-CN"/>
+              </w:rPr>
+              <w:t>ben ik even bezig.</w:t>
+            </w:r>
+          </w:p>
+          <w:p>
+            <w:pPr>
+              <w:spacing w:line="240" w:lineRule="auto"/>
+              <w:rPr>
+                <w:rFonts w:ascii="Calibri" w:eastAsia="Times New Roman" w:hAnsi="Calibri" w:cs="Calibri"/>
+                <w:color w:val="000000"/>
+                <w:lang w:eastAsia="zh-CN"/>
+              </w:rPr>
+            </w:pPr>
+            <w:r>
+              <w:rPr>
+                <w:rFonts w:ascii="Calibri" w:eastAsia="Times New Roman" w:hAnsi="Calibri" w:cs="Calibri"/>
+                <w:color w:val="000000"/>
+                <w:lang w:eastAsia="zh-CN"/>
+              </w:rPr>
+              <w:t xml:space="preserve">Van 11 </w:t>
+            </w:r>
+            <w:proofErr w:type="spellStart"/>
+            <w:r>
+              <w:rPr>
+                <w:rFonts w:ascii="Calibri" w:eastAsia="Times New Roman" w:hAnsi="Calibri" w:cs="Calibri"/>
+                <w:color w:val="000000"/>
+                <w:lang w:eastAsia="zh-CN"/>
+              </w:rPr>
+              <w:t>error’s</w:t>
+            </w:r>
+            <w:proofErr w:type="spellEnd"/>
+            <w:r>
+              <w:rPr>
+                <w:rFonts w:ascii="Calibri" w:eastAsia="Times New Roman" w:hAnsi="Calibri" w:cs="Calibri"/>
+                <w:color w:val="000000"/>
+                <w:lang w:eastAsia="zh-CN"/>
+              </w:rPr>
+              <w:t xml:space="preserve"> naar 3 </w:t>
+            </w:r>
+            <w:proofErr w:type="spellStart"/>
+            <w:r>
+              <w:rPr>
+                <w:rFonts w:ascii="Calibri" w:eastAsia="Times New Roman" w:hAnsi="Calibri" w:cs="Calibri"/>
+                <w:color w:val="000000"/>
+                <w:lang w:eastAsia="zh-CN"/>
+              </w:rPr>
+              <w:t>error’s</w:t>
+            </w:r>
+            <w:proofErr w:type="spellEnd"/>
+            <w:r>
+              <w:rPr>
+                <w:rFonts w:ascii="Calibri" w:eastAsia="Times New Roman" w:hAnsi="Calibri" w:cs="Calibri"/>
+                <w:color w:val="000000"/>
+                <w:lang w:eastAsia="zh-CN"/>
+              </w:rPr>
+              <w:t xml:space="preserve">(1 is tekst, en 2 zijn van de </w:t>
+            </w:r>
+            <w:proofErr w:type="spellStart"/>
+            <w:r>
+              <w:rPr>
+                <w:rFonts w:ascii="Calibri" w:eastAsia="Times New Roman" w:hAnsi="Calibri" w:cs="Calibri"/>
+                <w:color w:val="000000"/>
+                <w:lang w:eastAsia="zh-CN"/>
+              </w:rPr>
+              <w:t>submap</w:t>
+            </w:r>
+            <w:proofErr w:type="spellEnd"/>
+            <w:r>
+              <w:rPr>
+                <w:rFonts w:ascii="Calibri" w:eastAsia="Times New Roman" w:hAnsi="Calibri" w:cs="Calibri"/>
+                <w:color w:val="000000"/>
+                <w:lang w:eastAsia="zh-CN"/>
+              </w:rPr>
+              <w:t xml:space="preserve">(nog niet eraan toe)). </w:t>
+            </w:r>
+          </w:p>
+        </w:tc>
+        <w:tc>
+          <w:tcPr>
+            <w:tcW w:w="1208" w:type="dxa"/>
+            <w:tcBorders>
+              <w:top w:val="nil"/>
+              <w:left w:val="nil"/>
+              <w:bottom w:val="single" w:sz="8" w:space="0" w:color="auto"/>
+              <w:right w:val="single" w:sz="8" w:space="0" w:color="auto"/>
+            </w:tcBorders>
+            <w:shd w:val="clear" w:color="auto" w:fill="auto"/>
+            <w:vAlign w:val="center"/>
+            <w:hideMark/>
+          </w:tcPr>
+          <w:p>
+            <w:pPr>
+              <w:spacing w:line="240" w:lineRule="auto"/>
+              <w:rPr>
+                <w:rFonts w:ascii="Calibri" w:eastAsia="Times New Roman" w:hAnsi="Calibri" w:cs="Calibri"/>
+                <w:color w:val="000000"/>
+                <w:lang w:eastAsia="zh-CN"/>
+              </w:rPr>
+            </w:pPr>
+            <w:r>
+              <w:rPr>
+                <w:rFonts w:ascii="Calibri" w:eastAsia="Times New Roman" w:hAnsi="Calibri" w:cs="Calibri"/>
+                <w:color w:val="000000"/>
+                <w:lang w:eastAsia="zh-CN"/>
+              </w:rPr>
               <w:t> </w:t>
             </w:r>
-          </w:p>
-        </w:tc>
-        <w:tc>
-          <w:tcPr>
-            <w:tcW w:w="1208" w:type="dxa"/>
-            <w:tcBorders>
-              <w:top w:val="nil"/>
-              <w:left w:val="nil"/>
-              <w:bottom w:val="single" w:sz="8" w:space="0" w:color="auto"/>
-              <w:right w:val="single" w:sz="8" w:space="0" w:color="auto"/>
-            </w:tcBorders>
-            <w:shd w:val="clear" w:color="auto" w:fill="auto"/>
-            <w:vAlign w:val="center"/>
-            <w:hideMark/>
-          </w:tcPr>
-          <w:p>
-            <w:pPr>
-              <w:spacing w:line="240" w:lineRule="auto"/>
-              <w:rPr>
-                <w:rFonts w:ascii="Calibri" w:eastAsia="Times New Roman" w:hAnsi="Calibri" w:cs="Calibri"/>
-                <w:color w:val="000000"/>
-                <w:lang w:eastAsia="zh-CN"/>
-              </w:rPr>
-            </w:pPr>
-            <w:r>
-              <w:rPr>
-                <w:rFonts w:ascii="Calibri" w:eastAsia="Times New Roman" w:hAnsi="Calibri" w:cs="Calibri"/>
-                <w:color w:val="000000"/>
-                <w:lang w:eastAsia="zh-CN"/>
-              </w:rPr>
-              <w:t> </w:t>
+            <w:r>
+              <w:rPr>
+                <w:rFonts w:ascii="Calibri" w:eastAsia="Times New Roman" w:hAnsi="Calibri" w:cs="Calibri"/>
+                <w:color w:val="000000"/>
+                <w:lang w:eastAsia="zh-CN"/>
+              </w:rPr>
+              <w:t>8</w:t>
             </w:r>
           </w:p>
         </w:tc>
@@ -6036,6 +6142,7 @@
                 <w:color w:val="000000"/>
                 <w:lang w:eastAsia="zh-CN"/>
               </w:rPr>
+              <w:lastRenderedPageBreak/>
               <w:t>14</w:t>
             </w:r>
             <w:r>
@@ -6450,7 +6557,6 @@
                 <w:color w:val="000000"/>
                 <w:lang w:eastAsia="zh-CN"/>
               </w:rPr>
-              <w:lastRenderedPageBreak/>
               <w:t>19</w:t>
             </w:r>
             <w:r>
@@ -14267,75 +14373,6 @@
 </file>
 
 <file path=customXml/item1.xml><?xml version="1.0" encoding="utf-8"?>
-<p:properties xmlns:p="http://schemas.microsoft.com/office/2006/metadata/properties" xmlns:xsi="http://www.w3.org/2001/XMLSchema-instance" xmlns:pc="http://schemas.microsoft.com/office/infopath/2007/PartnerControls">
-  <documentManagement>
-    <Math_Settings xmlns="6cbd6682-8700-4380-a704-874541bb10f2" xsi:nil="true"/>
-    <Self_Registration_Enabled xmlns="6cbd6682-8700-4380-a704-874541bb10f2" xsi:nil="true"/>
-    <Invited_Teachers xmlns="6cbd6682-8700-4380-a704-874541bb10f2" xsi:nil="true"/>
-    <IsNotebookLocked xmlns="6cbd6682-8700-4380-a704-874541bb10f2" xsi:nil="true"/>
-    <Templates xmlns="6cbd6682-8700-4380-a704-874541bb10f2" xsi:nil="true"/>
-    <Students xmlns="6cbd6682-8700-4380-a704-874541bb10f2">
-      <UserInfo>
-        <DisplayName/>
-        <AccountId xsi:nil="true"/>
-        <AccountType/>
-      </UserInfo>
-    </Students>
-    <LMS_Mappings xmlns="6cbd6682-8700-4380-a704-874541bb10f2" xsi:nil="true"/>
-    <NotebookType xmlns="6cbd6682-8700-4380-a704-874541bb10f2" xsi:nil="true"/>
-    <Teachers xmlns="6cbd6682-8700-4380-a704-874541bb10f2">
-      <UserInfo>
-        <DisplayName/>
-        <AccountId xsi:nil="true"/>
-        <AccountType/>
-      </UserInfo>
-    </Teachers>
-    <Student_Groups xmlns="6cbd6682-8700-4380-a704-874541bb10f2">
-      <UserInfo>
-        <DisplayName/>
-        <AccountId xsi:nil="true"/>
-        <AccountType/>
-      </UserInfo>
-    </Student_Groups>
-    <AppVersion xmlns="6cbd6682-8700-4380-a704-874541bb10f2" xsi:nil="true"/>
-    <Has_Teacher_Only_SectionGroup xmlns="6cbd6682-8700-4380-a704-874541bb10f2" xsi:nil="true"/>
-    <TaxCatchAll xmlns="923f7a5a-c3ea-4cdd-a6d3-9a61a1c3f194" xsi:nil="true"/>
-    <Owner xmlns="6cbd6682-8700-4380-a704-874541bb10f2">
-      <UserInfo>
-        <DisplayName/>
-        <AccountId xsi:nil="true"/>
-        <AccountType/>
-      </UserInfo>
-    </Owner>
-    <Distribution_Groups xmlns="6cbd6682-8700-4380-a704-874541bb10f2" xsi:nil="true"/>
-    <lcf76f155ced4ddcb4097134ff3c332f xmlns="6cbd6682-8700-4380-a704-874541bb10f2">
-      <Terms xmlns="http://schemas.microsoft.com/office/infopath/2007/PartnerControls"/>
-    </lcf76f155ced4ddcb4097134ff3c332f>
-    <FolderType xmlns="6cbd6682-8700-4380-a704-874541bb10f2" xsi:nil="true"/>
-    <CultureName xmlns="6cbd6682-8700-4380-a704-874541bb10f2" xsi:nil="true"/>
-    <TeamsChannelId xmlns="6cbd6682-8700-4380-a704-874541bb10f2" xsi:nil="true"/>
-    <Invited_Students xmlns="6cbd6682-8700-4380-a704-874541bb10f2" xsi:nil="true"/>
-    <DefaultSectionNames xmlns="6cbd6682-8700-4380-a704-874541bb10f2" xsi:nil="true"/>
-    <Is_Collaboration_Space_Locked xmlns="6cbd6682-8700-4380-a704-874541bb10f2" xsi:nil="true"/>
-    <Teams_Channel_Section_Location xmlns="6cbd6682-8700-4380-a704-874541bb10f2" xsi:nil="true"/>
-  </documentManagement>
-</p:properties>
-</file>
-
-<file path=customXml/item2.xml><?xml version="1.0" encoding="utf-8"?>
-<b:Sources xmlns:b="http://schemas.openxmlformats.org/officeDocument/2006/bibliography" xmlns="http://schemas.openxmlformats.org/officeDocument/2006/bibliography" SelectedStyle="\APASixthEditionOfficeOnline.xsl" StyleName="APA" Version="6"/>
-</file>
-
-<file path=customXml/item3.xml><?xml version="1.0" encoding="utf-8"?>
-<?mso-contentType ?>
-<FormTemplates xmlns="http://schemas.microsoft.com/sharepoint/v3/contenttype/forms">
-  <Display>DocumentLibraryForm</Display>
-  <Edit>DocumentLibraryForm</Edit>
-  <New>DocumentLibraryForm</New>
-</FormTemplates>
-</file>
-
-<file path=customXml/item4.xml><?xml version="1.0" encoding="utf-8"?>
 <ct:contentTypeSchema xmlns:ct="http://schemas.microsoft.com/office/2006/metadata/contentType" xmlns:ma="http://schemas.microsoft.com/office/2006/metadata/properties/metaAttributes" ct:_="" ma:_="" ma:contentTypeName="Document" ma:contentTypeID="0x010100D2745451F3B2044898A30ACD4533A9CC" ma:contentTypeVersion="33" ma:contentTypeDescription="Een nieuw document maken." ma:contentTypeScope="" ma:versionID="767d9f31b994214e3a68b222f599d6f8">
   <xsd:schema xmlns:xsd="http://www.w3.org/2001/XMLSchema" xmlns:xs="http://www.w3.org/2001/XMLSchema" xmlns:p="http://schemas.microsoft.com/office/2006/metadata/properties" xmlns:ns2="6cbd6682-8700-4380-a704-874541bb10f2" xmlns:ns3="923f7a5a-c3ea-4cdd-a6d3-9a61a1c3f194" targetNamespace="http://schemas.microsoft.com/office/2006/metadata/properties" ma:root="true" ma:fieldsID="1ef1fa2fe033d0da28f922b8477d45fc" ns2:_="" ns3:_="">
     <xsd:import namespace="6cbd6682-8700-4380-a704-874541bb10f2"/>
@@ -14740,34 +14777,76 @@
 </ct:contentTypeSchema>
 </file>
 
-<file path=customXml/itemProps1.xml><?xml version="1.0" encoding="utf-8"?>
-<ds:datastoreItem xmlns:ds="http://schemas.openxmlformats.org/officeDocument/2006/customXml" ds:itemID="{A003E85C-9BC5-40B3-9B0F-8EA9B0C69BD6}">
-  <ds:schemaRefs>
-    <ds:schemaRef ds:uri="http://schemas.microsoft.com/office/2006/metadata/properties"/>
-    <ds:schemaRef ds:uri="http://schemas.microsoft.com/office/infopath/2007/PartnerControls"/>
-    <ds:schemaRef ds:uri="6cbd6682-8700-4380-a704-874541bb10f2"/>
-    <ds:schemaRef ds:uri="923f7a5a-c3ea-4cdd-a6d3-9a61a1c3f194"/>
-  </ds:schemaRefs>
-</ds:datastoreItem>
+<file path=customXml/item2.xml><?xml version="1.0" encoding="utf-8"?>
+<?mso-contentType ?>
+<FormTemplates xmlns="http://schemas.microsoft.com/sharepoint/v3/contenttype/forms">
+  <Display>DocumentLibraryForm</Display>
+  <Edit>DocumentLibraryForm</Edit>
+  <New>DocumentLibraryForm</New>
+</FormTemplates>
 </file>
 
-<file path=customXml/itemProps2.xml><?xml version="1.0" encoding="utf-8"?>
-<ds:datastoreItem xmlns:ds="http://schemas.openxmlformats.org/officeDocument/2006/customXml" ds:itemID="{F70C0343-90DE-49D6-9E4C-3DF5BC6F1CF7}">
-  <ds:schemaRefs>
-    <ds:schemaRef ds:uri="http://schemas.openxmlformats.org/officeDocument/2006/bibliography"/>
-  </ds:schemaRefs>
-</ds:datastoreItem>
+<file path=customXml/item3.xml><?xml version="1.0" encoding="utf-8"?>
+<b:Sources xmlns:b="http://schemas.openxmlformats.org/officeDocument/2006/bibliography" xmlns="http://schemas.openxmlformats.org/officeDocument/2006/bibliography" SelectedStyle="\APASixthEditionOfficeOnline.xsl" StyleName="APA" Version="6"/>
 </file>
 
-<file path=customXml/itemProps3.xml><?xml version="1.0" encoding="utf-8"?>
-<ds:datastoreItem xmlns:ds="http://schemas.openxmlformats.org/officeDocument/2006/customXml" ds:itemID="{09293AD8-5A99-4C06-A3A4-50D55DCC821D}">
-  <ds:schemaRefs>
-    <ds:schemaRef ds:uri="http://schemas.microsoft.com/sharepoint/v3/contenttype/forms"/>
-  </ds:schemaRefs>
-</ds:datastoreItem>
+<file path=customXml/item4.xml><?xml version="1.0" encoding="utf-8"?>
+<p:properties xmlns:p="http://schemas.microsoft.com/office/2006/metadata/properties" xmlns:xsi="http://www.w3.org/2001/XMLSchema-instance" xmlns:pc="http://schemas.microsoft.com/office/infopath/2007/PartnerControls">
+  <documentManagement>
+    <Math_Settings xmlns="6cbd6682-8700-4380-a704-874541bb10f2" xsi:nil="true"/>
+    <Self_Registration_Enabled xmlns="6cbd6682-8700-4380-a704-874541bb10f2" xsi:nil="true"/>
+    <Invited_Teachers xmlns="6cbd6682-8700-4380-a704-874541bb10f2" xsi:nil="true"/>
+    <IsNotebookLocked xmlns="6cbd6682-8700-4380-a704-874541bb10f2" xsi:nil="true"/>
+    <Templates xmlns="6cbd6682-8700-4380-a704-874541bb10f2" xsi:nil="true"/>
+    <Students xmlns="6cbd6682-8700-4380-a704-874541bb10f2">
+      <UserInfo>
+        <DisplayName/>
+        <AccountId xsi:nil="true"/>
+        <AccountType/>
+      </UserInfo>
+    </Students>
+    <LMS_Mappings xmlns="6cbd6682-8700-4380-a704-874541bb10f2" xsi:nil="true"/>
+    <NotebookType xmlns="6cbd6682-8700-4380-a704-874541bb10f2" xsi:nil="true"/>
+    <Teachers xmlns="6cbd6682-8700-4380-a704-874541bb10f2">
+      <UserInfo>
+        <DisplayName/>
+        <AccountId xsi:nil="true"/>
+        <AccountType/>
+      </UserInfo>
+    </Teachers>
+    <Student_Groups xmlns="6cbd6682-8700-4380-a704-874541bb10f2">
+      <UserInfo>
+        <DisplayName/>
+        <AccountId xsi:nil="true"/>
+        <AccountType/>
+      </UserInfo>
+    </Student_Groups>
+    <AppVersion xmlns="6cbd6682-8700-4380-a704-874541bb10f2" xsi:nil="true"/>
+    <Has_Teacher_Only_SectionGroup xmlns="6cbd6682-8700-4380-a704-874541bb10f2" xsi:nil="true"/>
+    <TaxCatchAll xmlns="923f7a5a-c3ea-4cdd-a6d3-9a61a1c3f194" xsi:nil="true"/>
+    <Owner xmlns="6cbd6682-8700-4380-a704-874541bb10f2">
+      <UserInfo>
+        <DisplayName/>
+        <AccountId xsi:nil="true"/>
+        <AccountType/>
+      </UserInfo>
+    </Owner>
+    <Distribution_Groups xmlns="6cbd6682-8700-4380-a704-874541bb10f2" xsi:nil="true"/>
+    <lcf76f155ced4ddcb4097134ff3c332f xmlns="6cbd6682-8700-4380-a704-874541bb10f2">
+      <Terms xmlns="http://schemas.microsoft.com/office/infopath/2007/PartnerControls"/>
+    </lcf76f155ced4ddcb4097134ff3c332f>
+    <FolderType xmlns="6cbd6682-8700-4380-a704-874541bb10f2" xsi:nil="true"/>
+    <CultureName xmlns="6cbd6682-8700-4380-a704-874541bb10f2" xsi:nil="true"/>
+    <TeamsChannelId xmlns="6cbd6682-8700-4380-a704-874541bb10f2" xsi:nil="true"/>
+    <Invited_Students xmlns="6cbd6682-8700-4380-a704-874541bb10f2" xsi:nil="true"/>
+    <DefaultSectionNames xmlns="6cbd6682-8700-4380-a704-874541bb10f2" xsi:nil="true"/>
+    <Is_Collaboration_Space_Locked xmlns="6cbd6682-8700-4380-a704-874541bb10f2" xsi:nil="true"/>
+    <Teams_Channel_Section_Location xmlns="6cbd6682-8700-4380-a704-874541bb10f2" xsi:nil="true"/>
+  </documentManagement>
+</p:properties>
 </file>
 
-<file path=customXml/itemProps4.xml><?xml version="1.0" encoding="utf-8"?>
+<file path=customXml/itemProps1.xml><?xml version="1.0" encoding="utf-8"?>
 <ds:datastoreItem xmlns:ds="http://schemas.openxmlformats.org/officeDocument/2006/customXml" ds:itemID="{DA4F5861-0F52-454A-9959-786AB1474437}">
   <ds:schemaRefs>
     <ds:schemaRef ds:uri="http://schemas.microsoft.com/office/2006/metadata/contentType"/>
@@ -14784,4 +14863,31 @@
     <ds:schemaRef ds:uri="http://schemas.microsoft.com/internal/obd"/>
   </ds:schemaRefs>
 </ds:datastoreItem>
+</file>
+
+<file path=customXml/itemProps2.xml><?xml version="1.0" encoding="utf-8"?>
+<ds:datastoreItem xmlns:ds="http://schemas.openxmlformats.org/officeDocument/2006/customXml" ds:itemID="{09293AD8-5A99-4C06-A3A4-50D55DCC821D}">
+  <ds:schemaRefs>
+    <ds:schemaRef ds:uri="http://schemas.microsoft.com/sharepoint/v3/contenttype/forms"/>
+  </ds:schemaRefs>
+</ds:datastoreItem>
+</file>
+
+<file path=customXml/itemProps3.xml><?xml version="1.0" encoding="utf-8"?>
+<ds:datastoreItem xmlns:ds="http://schemas.openxmlformats.org/officeDocument/2006/customXml" ds:itemID="{F70C0343-90DE-49D6-9E4C-3DF5BC6F1CF7}">
+  <ds:schemaRefs>
+    <ds:schemaRef ds:uri="http://schemas.openxmlformats.org/officeDocument/2006/bibliography"/>
+  </ds:schemaRefs>
+</ds:datastoreItem>
+</file>
+
+<file path=customXml/itemProps4.xml><?xml version="1.0" encoding="utf-8"?>
+<ds:datastoreItem xmlns:ds="http://schemas.openxmlformats.org/officeDocument/2006/customXml" ds:itemID="{A003E85C-9BC5-40B3-9B0F-8EA9B0C69BD6}">
+  <ds:schemaRefs>
+    <ds:schemaRef ds:uri="http://schemas.microsoft.com/office/2006/metadata/properties"/>
+    <ds:schemaRef ds:uri="http://schemas.microsoft.com/office/infopath/2007/PartnerControls"/>
+    <ds:schemaRef ds:uri="6cbd6682-8700-4380-a704-874541bb10f2"/>
+    <ds:schemaRef ds:uri="923f7a5a-c3ea-4cdd-a6d3-9a61a1c3f194"/>
+  </ds:schemaRefs>
+</ds:datastoreItem>
 </file>
</xml_diff>

<commit_message>
alle tekst gefixt, geprobeerd alles te converen naar xml is gelukt, alleen nog even de check waar of de hotelnaam nh bevat, met logo is beter, maar ben nog aan het onderzoeken
</commit_message>
<xml_diff>
--- a/PvB SD/08 Logboek/Logboek kandidaat FP.docx
+++ b/PvB SD/08 Logboek/Logboek kandidaat FP.docx
@@ -308,13 +308,8 @@
             <w:tcW w:w="7087" w:type="dxa"/>
           </w:tcPr>
           <w:p>
-            <w:proofErr w:type="spellStart"/>
-            <w:r>
-              <w:t>Prodist</w:t>
-            </w:r>
-            <w:proofErr w:type="spellEnd"/>
-            <w:r>
-              <w:t xml:space="preserve"> Software B.V.</w:t>
+            <w:r>
+              <w:t>Prodist Software B.V.</w:t>
             </w:r>
           </w:p>
         </w:tc>
@@ -607,61 +602,7 @@
                 <w:color w:val="000000"/>
                 <w:lang w:eastAsia="zh-CN"/>
               </w:rPr>
-              <w:t xml:space="preserve">Op de eerste dag iedereen leren kennen, en wat uitleg gekregen van bijvoorbeeld hoe het bedrijf is ontstaan, wat de examenopdracht kunnen zijn, etc. Kreeg een opwarmopdracht om met </w:t>
-            </w:r>
-            <w:proofErr w:type="spellStart"/>
-            <w:r>
-              <w:rPr>
-                <w:rFonts w:ascii="Calibri" w:eastAsia="Times New Roman" w:hAnsi="Calibri" w:cs="Calibri"/>
-                <w:color w:val="000000"/>
-                <w:lang w:eastAsia="zh-CN"/>
-              </w:rPr>
-              <w:t>framework</w:t>
-            </w:r>
-            <w:proofErr w:type="spellEnd"/>
-            <w:r>
-              <w:rPr>
-                <w:rFonts w:ascii="Calibri" w:eastAsia="Times New Roman" w:hAnsi="Calibri" w:cs="Calibri"/>
-                <w:color w:val="000000"/>
-                <w:lang w:eastAsia="zh-CN"/>
-              </w:rPr>
-              <w:t xml:space="preserve"> ‘</w:t>
-            </w:r>
-            <w:proofErr w:type="spellStart"/>
-            <w:r>
-              <w:rPr>
-                <w:rFonts w:ascii="Calibri" w:eastAsia="Times New Roman" w:hAnsi="Calibri" w:cs="Calibri"/>
-                <w:color w:val="000000"/>
-                <w:lang w:eastAsia="zh-CN"/>
-              </w:rPr>
-              <w:t>Blazor</w:t>
-            </w:r>
-            <w:proofErr w:type="spellEnd"/>
-            <w:r>
-              <w:rPr>
-                <w:rFonts w:ascii="Calibri" w:eastAsia="Times New Roman" w:hAnsi="Calibri" w:cs="Calibri"/>
-                <w:color w:val="000000"/>
-                <w:lang w:eastAsia="zh-CN"/>
-              </w:rPr>
-              <w:t xml:space="preserve">’ te beginnen, moet een webpagina waar ik een bestand kan uploaden, en dan uploadt hij naar een specifieke map. Dus ben ik daar de hele dag </w:t>
-            </w:r>
-            <w:proofErr w:type="spellStart"/>
-            <w:r>
-              <w:rPr>
-                <w:rFonts w:ascii="Calibri" w:eastAsia="Times New Roman" w:hAnsi="Calibri" w:cs="Calibri"/>
-                <w:color w:val="000000"/>
-                <w:lang w:eastAsia="zh-CN"/>
-              </w:rPr>
-              <w:t>beziggeweest</w:t>
-            </w:r>
-            <w:proofErr w:type="spellEnd"/>
-            <w:r>
-              <w:rPr>
-                <w:rFonts w:ascii="Calibri" w:eastAsia="Times New Roman" w:hAnsi="Calibri" w:cs="Calibri"/>
-                <w:color w:val="000000"/>
-                <w:lang w:eastAsia="zh-CN"/>
-              </w:rPr>
-              <w:t>.</w:t>
+              <w:t>Op de eerste dag iedereen leren kennen, en wat uitleg gekregen van bijvoorbeeld hoe het bedrijf is ontstaan, wat de examenopdracht kunnen zijn, etc. Kreeg een opwarmopdracht om met framework ‘Blazor’ te beginnen, moet een webpagina waar ik een bestand kan uploaden, en dan uploadt hij naar een specifieke map. Dus ben ik daar de hele dag beziggeweest.</w:t>
             </w:r>
           </w:p>
         </w:tc>
@@ -790,113 +731,13 @@
                 <w:lang w:eastAsia="zh-CN"/>
               </w:rPr>
             </w:pPr>
-            <w:proofErr w:type="spellStart"/>
-            <w:r>
-              <w:rPr>
-                <w:rFonts w:ascii="Calibri" w:eastAsia="Times New Roman" w:hAnsi="Calibri" w:cs="Calibri"/>
-                <w:color w:val="000000"/>
-                <w:lang w:eastAsia="zh-CN"/>
-              </w:rPr>
-              <w:t>Blazor</w:t>
-            </w:r>
-            <w:proofErr w:type="spellEnd"/>
-            <w:r>
-              <w:rPr>
-                <w:rFonts w:ascii="Calibri" w:eastAsia="Times New Roman" w:hAnsi="Calibri" w:cs="Calibri"/>
-                <w:color w:val="000000"/>
-                <w:lang w:eastAsia="zh-CN"/>
-              </w:rPr>
-              <w:t xml:space="preserve"> webapplicatie klaar, hij gaat alle bestanden uploaden naar een map. Maar word gevraagd om </w:t>
-            </w:r>
-            <w:proofErr w:type="spellStart"/>
-            <w:r>
-              <w:rPr>
-                <w:rFonts w:ascii="Calibri" w:eastAsia="Times New Roman" w:hAnsi="Calibri" w:cs="Calibri"/>
-                <w:color w:val="000000"/>
-                <w:lang w:eastAsia="zh-CN"/>
-              </w:rPr>
-              <w:t>Blazor</w:t>
-            </w:r>
-            <w:proofErr w:type="spellEnd"/>
-            <w:r>
-              <w:rPr>
-                <w:rFonts w:ascii="Calibri" w:eastAsia="Times New Roman" w:hAnsi="Calibri" w:cs="Calibri"/>
-                <w:color w:val="000000"/>
-                <w:lang w:eastAsia="zh-CN"/>
-              </w:rPr>
-              <w:t xml:space="preserve"> in </w:t>
-            </w:r>
-            <w:proofErr w:type="spellStart"/>
-            <w:r>
-              <w:rPr>
-                <w:rFonts w:ascii="Calibri" w:eastAsia="Times New Roman" w:hAnsi="Calibri" w:cs="Calibri"/>
-                <w:color w:val="000000"/>
-                <w:lang w:eastAsia="zh-CN"/>
-              </w:rPr>
-              <w:t>windows</w:t>
-            </w:r>
-            <w:proofErr w:type="spellEnd"/>
-            <w:r>
-              <w:rPr>
-                <w:rFonts w:ascii="Calibri" w:eastAsia="Times New Roman" w:hAnsi="Calibri" w:cs="Calibri"/>
-                <w:color w:val="000000"/>
-                <w:lang w:eastAsia="zh-CN"/>
-              </w:rPr>
-              <w:t xml:space="preserve"> </w:t>
-            </w:r>
-            <w:proofErr w:type="spellStart"/>
-            <w:r>
-              <w:rPr>
-                <w:rFonts w:ascii="Calibri" w:eastAsia="Times New Roman" w:hAnsi="Calibri" w:cs="Calibri"/>
-                <w:color w:val="000000"/>
-                <w:lang w:eastAsia="zh-CN"/>
-              </w:rPr>
-              <w:t>forms</w:t>
-            </w:r>
-            <w:proofErr w:type="spellEnd"/>
-            <w:r>
-              <w:rPr>
-                <w:rFonts w:ascii="Calibri" w:eastAsia="Times New Roman" w:hAnsi="Calibri" w:cs="Calibri"/>
-                <w:color w:val="000000"/>
-                <w:lang w:eastAsia="zh-CN"/>
-              </w:rPr>
-              <w:t xml:space="preserve"> te verwerken, ben de hele dag </w:t>
-            </w:r>
-            <w:proofErr w:type="spellStart"/>
-            <w:r>
-              <w:rPr>
-                <w:rFonts w:ascii="Calibri" w:eastAsia="Times New Roman" w:hAnsi="Calibri" w:cs="Calibri"/>
-                <w:color w:val="000000"/>
-                <w:lang w:eastAsia="zh-CN"/>
-              </w:rPr>
-              <w:t>meebezig</w:t>
-            </w:r>
-            <w:proofErr w:type="spellEnd"/>
-            <w:r>
-              <w:rPr>
-                <w:rFonts w:ascii="Calibri" w:eastAsia="Times New Roman" w:hAnsi="Calibri" w:cs="Calibri"/>
-                <w:color w:val="000000"/>
-                <w:lang w:eastAsia="zh-CN"/>
-              </w:rPr>
-              <w:t xml:space="preserve"> geweest. Maar je kan niet een eigen pad te selecteren. Het is op dit moment nog </w:t>
-            </w:r>
-            <w:proofErr w:type="spellStart"/>
-            <w:r>
-              <w:rPr>
-                <w:rFonts w:ascii="Calibri" w:eastAsia="Times New Roman" w:hAnsi="Calibri" w:cs="Calibri"/>
-                <w:color w:val="000000"/>
-                <w:lang w:eastAsia="zh-CN"/>
-              </w:rPr>
-              <w:t>hardcoded</w:t>
-            </w:r>
-            <w:proofErr w:type="spellEnd"/>
-            <w:r>
-              <w:rPr>
-                <w:rFonts w:ascii="Calibri" w:eastAsia="Times New Roman" w:hAnsi="Calibri" w:cs="Calibri"/>
-                <w:color w:val="000000"/>
-                <w:lang w:eastAsia="zh-CN"/>
-              </w:rPr>
-              <w:t>.</w:t>
+            <w:r>
+              <w:rPr>
+                <w:rFonts w:ascii="Calibri" w:eastAsia="Times New Roman" w:hAnsi="Calibri" w:cs="Calibri"/>
+                <w:color w:val="000000"/>
+                <w:lang w:eastAsia="zh-CN"/>
+              </w:rPr>
+              <w:t>Blazor webapplicatie klaar, hij gaat alle bestanden uploaden naar een map. Maar word gevraagd om Blazor in windows forms te verwerken, ben de hele dag meebezig geweest. Maar je kan niet een eigen pad te selecteren. Het is op dit moment nog hardcoded.</w:t>
             </w:r>
           </w:p>
         </w:tc>
@@ -1031,43 +872,7 @@
                 <w:color w:val="000000"/>
                 <w:lang w:eastAsia="zh-CN"/>
               </w:rPr>
-              <w:t xml:space="preserve">Windows </w:t>
-            </w:r>
-            <w:proofErr w:type="spellStart"/>
-            <w:r>
-              <w:rPr>
-                <w:rFonts w:ascii="Calibri" w:eastAsia="Times New Roman" w:hAnsi="Calibri" w:cs="Calibri"/>
-                <w:color w:val="000000"/>
-                <w:lang w:eastAsia="zh-CN"/>
-              </w:rPr>
-              <w:t>forms</w:t>
-            </w:r>
-            <w:proofErr w:type="spellEnd"/>
-            <w:r>
-              <w:rPr>
-                <w:rFonts w:ascii="Calibri" w:eastAsia="Times New Roman" w:hAnsi="Calibri" w:cs="Calibri"/>
-                <w:color w:val="000000"/>
-                <w:lang w:eastAsia="zh-CN"/>
-              </w:rPr>
-              <w:t xml:space="preserve"> in elkaar gezet, maar wordt nogmaals gevraagd om een eigen filepath te kunnen selecteren, daar ben ik de hele dag </w:t>
-            </w:r>
-            <w:proofErr w:type="spellStart"/>
-            <w:r>
-              <w:rPr>
-                <w:rFonts w:ascii="Calibri" w:eastAsia="Times New Roman" w:hAnsi="Calibri" w:cs="Calibri"/>
-                <w:color w:val="000000"/>
-                <w:lang w:eastAsia="zh-CN"/>
-              </w:rPr>
-              <w:t>beziggeweest</w:t>
-            </w:r>
-            <w:proofErr w:type="spellEnd"/>
-            <w:r>
-              <w:rPr>
-                <w:rFonts w:ascii="Calibri" w:eastAsia="Times New Roman" w:hAnsi="Calibri" w:cs="Calibri"/>
-                <w:color w:val="000000"/>
-                <w:lang w:eastAsia="zh-CN"/>
-              </w:rPr>
-              <w:t>, hij wil het maar niet. Nu kan de gebruiker alleen via een input zijn eigen filepath invullen.</w:t>
+              <w:t>Windows forms in elkaar gezet, maar wordt nogmaals gevraagd om een eigen filepath te kunnen selecteren, daar ben ik de hele dag beziggeweest, hij wil het maar niet. Nu kan de gebruiker alleen via een input zijn eigen filepath invullen.</w:t>
             </w:r>
           </w:p>
         </w:tc>
@@ -1202,43 +1007,7 @@
                 <w:color w:val="000000"/>
                 <w:lang w:eastAsia="zh-CN"/>
               </w:rPr>
-              <w:t xml:space="preserve">De gebruiker kan via een knop een eigen pad selecteren, dus het gaat niet alleen maar via een inputveld, en hij slaat het nieuwe pad ook gelijk op in een </w:t>
-            </w:r>
-            <w:proofErr w:type="spellStart"/>
-            <w:r>
-              <w:rPr>
-                <w:rFonts w:ascii="Calibri" w:eastAsia="Times New Roman" w:hAnsi="Calibri" w:cs="Calibri"/>
-                <w:color w:val="000000"/>
-                <w:lang w:eastAsia="zh-CN"/>
-              </w:rPr>
-              <w:t>json</w:t>
-            </w:r>
-            <w:proofErr w:type="spellEnd"/>
-            <w:r>
-              <w:rPr>
-                <w:rFonts w:ascii="Calibri" w:eastAsia="Times New Roman" w:hAnsi="Calibri" w:cs="Calibri"/>
-                <w:color w:val="000000"/>
-                <w:lang w:eastAsia="zh-CN"/>
-              </w:rPr>
-              <w:t xml:space="preserve">-bestand, (alleen in de verkeerde </w:t>
-            </w:r>
-            <w:proofErr w:type="spellStart"/>
-            <w:r>
-              <w:rPr>
-                <w:rFonts w:ascii="Calibri" w:eastAsia="Times New Roman" w:hAnsi="Calibri" w:cs="Calibri"/>
-                <w:color w:val="000000"/>
-                <w:lang w:eastAsia="zh-CN"/>
-              </w:rPr>
-              <w:t>json</w:t>
-            </w:r>
-            <w:proofErr w:type="spellEnd"/>
-            <w:r>
-              <w:rPr>
-                <w:rFonts w:ascii="Calibri" w:eastAsia="Times New Roman" w:hAnsi="Calibri" w:cs="Calibri"/>
-                <w:color w:val="000000"/>
-                <w:lang w:eastAsia="zh-CN"/>
-              </w:rPr>
-              <w:t xml:space="preserve">). Eind van de dag kwam ik pas </w:t>
+              <w:t xml:space="preserve">De gebruiker kan via een knop een eigen pad selecteren, dus het gaat niet alleen maar via een inputveld, en hij slaat het nieuwe pad ook gelijk op in een json-bestand, (alleen in de verkeerde json). Eind van de dag kwam ik pas </w:t>
             </w:r>
             <w:r>
               <w:rPr>
@@ -1622,23 +1391,13 @@
               </w:rPr>
               <w:t xml:space="preserve"> </w:t>
             </w:r>
-            <w:proofErr w:type="spellStart"/>
-            <w:r>
-              <w:rPr>
-                <w:rFonts w:ascii="Calibri" w:eastAsia="Times New Roman" w:hAnsi="Calibri" w:cs="Calibri"/>
-                <w:color w:val="000000"/>
-                <w:lang w:eastAsia="zh-CN"/>
-              </w:rPr>
-              <w:t>Trello</w:t>
-            </w:r>
-            <w:proofErr w:type="spellEnd"/>
-            <w:r>
-              <w:rPr>
-                <w:rFonts w:ascii="Calibri" w:eastAsia="Times New Roman" w:hAnsi="Calibri" w:cs="Calibri"/>
-                <w:color w:val="000000"/>
-                <w:lang w:eastAsia="zh-CN"/>
-              </w:rPr>
-              <w:t xml:space="preserve"> bord aangemaakt zodat ik een </w:t>
+            <w:r>
+              <w:rPr>
+                <w:rFonts w:ascii="Calibri" w:eastAsia="Times New Roman" w:hAnsi="Calibri" w:cs="Calibri"/>
+                <w:color w:val="000000"/>
+                <w:lang w:eastAsia="zh-CN"/>
+              </w:rPr>
+              <w:t xml:space="preserve">Trello bord aangemaakt zodat ik een </w:t>
             </w:r>
             <w:r>
               <w:rPr>
@@ -1730,16 +1489,7 @@
                 <w:color w:val="000000"/>
                 <w:lang w:eastAsia="zh-CN"/>
               </w:rPr>
-              <w:t xml:space="preserve">3. Georiënteerd op alle data van PDF eruit halen, verder genereer een nieuw </w:t>
-            </w:r>
-            <w:proofErr w:type="spellStart"/>
-            <w:r>
-              <w:rPr>
-                <w:rFonts w:ascii="Calibri" w:eastAsia="Times New Roman" w:hAnsi="Calibri" w:cs="Calibri"/>
-                <w:color w:val="000000"/>
-                <w:lang w:eastAsia="zh-CN"/>
-              </w:rPr>
-              <w:t>XML</w:t>
+              <w:t>3. Georiënteerd op alle data van PDF eruit halen, verder genereer een nieuw XML</w:t>
             </w:r>
             <w:r>
               <w:rPr>
@@ -1763,16 +1513,7 @@
                 <w:color w:val="000000"/>
                 <w:lang w:eastAsia="zh-CN"/>
               </w:rPr>
-              <w:t>d</w:t>
-            </w:r>
-            <w:proofErr w:type="spellEnd"/>
-            <w:r>
-              <w:rPr>
-                <w:rFonts w:ascii="Calibri" w:eastAsia="Times New Roman" w:hAnsi="Calibri" w:cs="Calibri"/>
-                <w:color w:val="000000"/>
-                <w:lang w:eastAsia="zh-CN"/>
-              </w:rPr>
-              <w:t>.</w:t>
+              <w:t>d.</w:t>
             </w:r>
           </w:p>
         </w:tc>
@@ -2386,7 +2127,6 @@
               </w:rPr>
               <w:t xml:space="preserve">om de </w:t>
             </w:r>
-            <w:proofErr w:type="spellStart"/>
             <w:r>
               <w:rPr>
                 <w:rFonts w:ascii="Calibri" w:eastAsia="Times New Roman" w:hAnsi="Calibri" w:cs="Calibri"/>
@@ -2401,213 +2141,104 @@
                 <w:color w:val="000000"/>
                 <w:lang w:eastAsia="zh-CN"/>
               </w:rPr>
+              <w:t xml:space="preserve">’s </w:t>
+            </w:r>
+            <w:r>
+              <w:rPr>
+                <w:rFonts w:ascii="Calibri" w:eastAsia="Times New Roman" w:hAnsi="Calibri" w:cs="Calibri"/>
+                <w:color w:val="000000"/>
+                <w:lang w:eastAsia="zh-CN"/>
+              </w:rPr>
+              <w:t>van</w:t>
+            </w:r>
+            <w:r>
+              <w:rPr>
+                <w:rFonts w:ascii="Calibri" w:eastAsia="Times New Roman" w:hAnsi="Calibri" w:cs="Calibri"/>
+                <w:color w:val="000000"/>
+                <w:lang w:eastAsia="zh-CN"/>
+              </w:rPr>
+              <w:t>uit</w:t>
+            </w:r>
+            <w:r>
+              <w:rPr>
+                <w:rFonts w:ascii="Calibri" w:eastAsia="Times New Roman" w:hAnsi="Calibri" w:cs="Calibri"/>
+                <w:color w:val="000000"/>
+                <w:lang w:eastAsia="zh-CN"/>
+              </w:rPr>
+              <w:t xml:space="preserve"> PDF</w:t>
+            </w:r>
+            <w:r>
+              <w:rPr>
+                <w:rFonts w:ascii="Calibri" w:eastAsia="Times New Roman" w:hAnsi="Calibri" w:cs="Calibri"/>
+                <w:color w:val="000000"/>
+                <w:lang w:eastAsia="zh-CN"/>
+              </w:rPr>
+              <w:t xml:space="preserve"> te</w:t>
+            </w:r>
+            <w:r>
+              <w:rPr>
+                <w:rFonts w:ascii="Calibri" w:eastAsia="Times New Roman" w:hAnsi="Calibri" w:cs="Calibri"/>
+                <w:color w:val="000000"/>
+                <w:lang w:eastAsia="zh-CN"/>
+              </w:rPr>
+              <w:t xml:space="preserve"> halen,</w:t>
+            </w:r>
+            <w:r>
+              <w:rPr>
+                <w:rFonts w:ascii="Calibri" w:eastAsia="Times New Roman" w:hAnsi="Calibri" w:cs="Calibri"/>
+                <w:color w:val="000000"/>
+                <w:lang w:eastAsia="zh-CN"/>
+              </w:rPr>
+              <w:t xml:space="preserve"> en </w:t>
+            </w:r>
+            <w:r>
+              <w:rPr>
+                <w:rFonts w:ascii="Calibri" w:eastAsia="Times New Roman" w:hAnsi="Calibri" w:cs="Calibri"/>
+                <w:color w:val="000000"/>
+                <w:lang w:eastAsia="zh-CN"/>
+              </w:rPr>
+              <w:t xml:space="preserve">vervolgens het genereren van </w:t>
+            </w:r>
+            <w:r>
+              <w:rPr>
+                <w:rFonts w:ascii="Calibri" w:eastAsia="Times New Roman" w:hAnsi="Calibri" w:cs="Calibri"/>
+                <w:color w:val="000000"/>
+                <w:lang w:eastAsia="zh-CN"/>
+              </w:rPr>
+              <w:t>een nieuw XML-bestand. Alles is hardcoded, waar het PDF-bestand vandaan komt, en waar de XML-bestand geupload wordt</w:t>
+            </w:r>
+            <w:r>
+              <w:rPr>
+                <w:rFonts w:ascii="Calibri" w:eastAsia="Times New Roman" w:hAnsi="Calibri" w:cs="Calibri"/>
+                <w:color w:val="000000"/>
+                <w:lang w:eastAsia="zh-CN"/>
+              </w:rPr>
+              <w:t xml:space="preserve">. </w:t>
+            </w:r>
+            <w:r>
+              <w:rPr>
+                <w:rFonts w:ascii="Calibri" w:eastAsia="Times New Roman" w:hAnsi="Calibri" w:cs="Calibri"/>
+                <w:color w:val="000000"/>
+                <w:lang w:eastAsia="zh-CN"/>
+              </w:rPr>
+              <w:t>G</w:t>
+            </w:r>
+            <w:r>
+              <w:rPr>
+                <w:rFonts w:ascii="Calibri" w:eastAsia="Times New Roman" w:hAnsi="Calibri" w:cs="Calibri"/>
+                <w:color w:val="000000"/>
+                <w:lang w:eastAsia="zh-CN"/>
+              </w:rPr>
+              <w:t>eprobeerd om de data</w:t>
+            </w:r>
+            <w:r>
+              <w:rPr>
+                <w:rFonts w:ascii="Calibri" w:eastAsia="Times New Roman" w:hAnsi="Calibri" w:cs="Calibri"/>
+                <w:color w:val="000000"/>
+                <w:lang w:eastAsia="zh-CN"/>
+              </w:rPr>
               <w:t>’s</w:t>
             </w:r>
-            <w:proofErr w:type="spellEnd"/>
-            <w:r>
-              <w:rPr>
-                <w:rFonts w:ascii="Calibri" w:eastAsia="Times New Roman" w:hAnsi="Calibri" w:cs="Calibri"/>
-                <w:color w:val="000000"/>
-                <w:lang w:eastAsia="zh-CN"/>
-              </w:rPr>
-              <w:t xml:space="preserve"> </w:t>
-            </w:r>
-            <w:r>
-              <w:rPr>
-                <w:rFonts w:ascii="Calibri" w:eastAsia="Times New Roman" w:hAnsi="Calibri" w:cs="Calibri"/>
-                <w:color w:val="000000"/>
-                <w:lang w:eastAsia="zh-CN"/>
-              </w:rPr>
-              <w:t>van</w:t>
-            </w:r>
-            <w:r>
-              <w:rPr>
-                <w:rFonts w:ascii="Calibri" w:eastAsia="Times New Roman" w:hAnsi="Calibri" w:cs="Calibri"/>
-                <w:color w:val="000000"/>
-                <w:lang w:eastAsia="zh-CN"/>
-              </w:rPr>
-              <w:t>uit</w:t>
-            </w:r>
-            <w:r>
-              <w:rPr>
-                <w:rFonts w:ascii="Calibri" w:eastAsia="Times New Roman" w:hAnsi="Calibri" w:cs="Calibri"/>
-                <w:color w:val="000000"/>
-                <w:lang w:eastAsia="zh-CN"/>
-              </w:rPr>
-              <w:t xml:space="preserve"> PDF</w:t>
-            </w:r>
-            <w:r>
-              <w:rPr>
-                <w:rFonts w:ascii="Calibri" w:eastAsia="Times New Roman" w:hAnsi="Calibri" w:cs="Calibri"/>
-                <w:color w:val="000000"/>
-                <w:lang w:eastAsia="zh-CN"/>
-              </w:rPr>
-              <w:t xml:space="preserve"> te</w:t>
-            </w:r>
-            <w:r>
-              <w:rPr>
-                <w:rFonts w:ascii="Calibri" w:eastAsia="Times New Roman" w:hAnsi="Calibri" w:cs="Calibri"/>
-                <w:color w:val="000000"/>
-                <w:lang w:eastAsia="zh-CN"/>
-              </w:rPr>
-              <w:t xml:space="preserve"> halen,</w:t>
-            </w:r>
-            <w:r>
-              <w:rPr>
-                <w:rFonts w:ascii="Calibri" w:eastAsia="Times New Roman" w:hAnsi="Calibri" w:cs="Calibri"/>
-                <w:color w:val="000000"/>
-                <w:lang w:eastAsia="zh-CN"/>
-              </w:rPr>
-              <w:t xml:space="preserve"> en </w:t>
-            </w:r>
-            <w:r>
-              <w:rPr>
-                <w:rFonts w:ascii="Calibri" w:eastAsia="Times New Roman" w:hAnsi="Calibri" w:cs="Calibri"/>
-                <w:color w:val="000000"/>
-                <w:lang w:eastAsia="zh-CN"/>
-              </w:rPr>
-              <w:t xml:space="preserve">vervolgens het genereren van </w:t>
-            </w:r>
-            <w:r>
-              <w:rPr>
-                <w:rFonts w:ascii="Calibri" w:eastAsia="Times New Roman" w:hAnsi="Calibri" w:cs="Calibri"/>
-                <w:color w:val="000000"/>
-                <w:lang w:eastAsia="zh-CN"/>
-              </w:rPr>
-              <w:t xml:space="preserve">een nieuw </w:t>
-            </w:r>
-            <w:proofErr w:type="spellStart"/>
-            <w:r>
-              <w:rPr>
-                <w:rFonts w:ascii="Calibri" w:eastAsia="Times New Roman" w:hAnsi="Calibri" w:cs="Calibri"/>
-                <w:color w:val="000000"/>
-                <w:lang w:eastAsia="zh-CN"/>
-              </w:rPr>
-              <w:t>XML-bestand</w:t>
-            </w:r>
-            <w:proofErr w:type="spellEnd"/>
-            <w:r>
-              <w:rPr>
-                <w:rFonts w:ascii="Calibri" w:eastAsia="Times New Roman" w:hAnsi="Calibri" w:cs="Calibri"/>
-                <w:color w:val="000000"/>
-                <w:lang w:eastAsia="zh-CN"/>
-              </w:rPr>
-              <w:t xml:space="preserve">. Alles is </w:t>
-            </w:r>
-            <w:proofErr w:type="spellStart"/>
-            <w:r>
-              <w:rPr>
-                <w:rFonts w:ascii="Calibri" w:eastAsia="Times New Roman" w:hAnsi="Calibri" w:cs="Calibri"/>
-                <w:color w:val="000000"/>
-                <w:lang w:eastAsia="zh-CN"/>
-              </w:rPr>
-              <w:t>hardcoded</w:t>
-            </w:r>
-            <w:proofErr w:type="spellEnd"/>
-            <w:r>
-              <w:rPr>
-                <w:rFonts w:ascii="Calibri" w:eastAsia="Times New Roman" w:hAnsi="Calibri" w:cs="Calibri"/>
-                <w:color w:val="000000"/>
-                <w:lang w:eastAsia="zh-CN"/>
-              </w:rPr>
-              <w:t xml:space="preserve">, waar het </w:t>
-            </w:r>
-            <w:proofErr w:type="spellStart"/>
-            <w:r>
-              <w:rPr>
-                <w:rFonts w:ascii="Calibri" w:eastAsia="Times New Roman" w:hAnsi="Calibri" w:cs="Calibri"/>
-                <w:color w:val="000000"/>
-                <w:lang w:eastAsia="zh-CN"/>
-              </w:rPr>
-              <w:t>PDF-bestand</w:t>
-            </w:r>
-            <w:proofErr w:type="spellEnd"/>
-            <w:r>
-              <w:rPr>
-                <w:rFonts w:ascii="Calibri" w:eastAsia="Times New Roman" w:hAnsi="Calibri" w:cs="Calibri"/>
-                <w:color w:val="000000"/>
-                <w:lang w:eastAsia="zh-CN"/>
-              </w:rPr>
-              <w:t xml:space="preserve"> vandaan komt, en waar de </w:t>
-            </w:r>
-            <w:proofErr w:type="spellStart"/>
-            <w:r>
-              <w:rPr>
-                <w:rFonts w:ascii="Calibri" w:eastAsia="Times New Roman" w:hAnsi="Calibri" w:cs="Calibri"/>
-                <w:color w:val="000000"/>
-                <w:lang w:eastAsia="zh-CN"/>
-              </w:rPr>
-              <w:t>XML-bestand</w:t>
-            </w:r>
-            <w:proofErr w:type="spellEnd"/>
-            <w:r>
-              <w:rPr>
-                <w:rFonts w:ascii="Calibri" w:eastAsia="Times New Roman" w:hAnsi="Calibri" w:cs="Calibri"/>
-                <w:color w:val="000000"/>
-                <w:lang w:eastAsia="zh-CN"/>
-              </w:rPr>
-              <w:t xml:space="preserve"> </w:t>
-            </w:r>
-            <w:proofErr w:type="spellStart"/>
-            <w:r>
-              <w:rPr>
-                <w:rFonts w:ascii="Calibri" w:eastAsia="Times New Roman" w:hAnsi="Calibri" w:cs="Calibri"/>
-                <w:color w:val="000000"/>
-                <w:lang w:eastAsia="zh-CN"/>
-              </w:rPr>
-              <w:t>geupload</w:t>
-            </w:r>
-            <w:proofErr w:type="spellEnd"/>
-            <w:r>
-              <w:rPr>
-                <w:rFonts w:ascii="Calibri" w:eastAsia="Times New Roman" w:hAnsi="Calibri" w:cs="Calibri"/>
-                <w:color w:val="000000"/>
-                <w:lang w:eastAsia="zh-CN"/>
-              </w:rPr>
-              <w:t xml:space="preserve"> wordt</w:t>
-            </w:r>
-            <w:r>
-              <w:rPr>
-                <w:rFonts w:ascii="Calibri" w:eastAsia="Times New Roman" w:hAnsi="Calibri" w:cs="Calibri"/>
-                <w:color w:val="000000"/>
-                <w:lang w:eastAsia="zh-CN"/>
-              </w:rPr>
-              <w:t xml:space="preserve">. </w:t>
-            </w:r>
-            <w:r>
-              <w:rPr>
-                <w:rFonts w:ascii="Calibri" w:eastAsia="Times New Roman" w:hAnsi="Calibri" w:cs="Calibri"/>
-                <w:color w:val="000000"/>
-                <w:lang w:eastAsia="zh-CN"/>
-              </w:rPr>
-              <w:t>G</w:t>
-            </w:r>
-            <w:r>
-              <w:rPr>
-                <w:rFonts w:ascii="Calibri" w:eastAsia="Times New Roman" w:hAnsi="Calibri" w:cs="Calibri"/>
-                <w:color w:val="000000"/>
-                <w:lang w:eastAsia="zh-CN"/>
-              </w:rPr>
-              <w:t xml:space="preserve">eprobeerd om de </w:t>
-            </w:r>
-            <w:proofErr w:type="spellStart"/>
-            <w:r>
-              <w:rPr>
-                <w:rFonts w:ascii="Calibri" w:eastAsia="Times New Roman" w:hAnsi="Calibri" w:cs="Calibri"/>
-                <w:color w:val="000000"/>
-                <w:lang w:eastAsia="zh-CN"/>
-              </w:rPr>
-              <w:t>data</w:t>
-            </w:r>
-            <w:r>
-              <w:rPr>
-                <w:rFonts w:ascii="Calibri" w:eastAsia="Times New Roman" w:hAnsi="Calibri" w:cs="Calibri"/>
-                <w:color w:val="000000"/>
-                <w:lang w:eastAsia="zh-CN"/>
-              </w:rPr>
-              <w:t>’s</w:t>
-            </w:r>
-            <w:proofErr w:type="spellEnd"/>
             <w:r>
               <w:rPr>
                 <w:rFonts w:ascii="Calibri" w:eastAsia="Times New Roman" w:hAnsi="Calibri" w:cs="Calibri"/>
@@ -2876,54 +2507,8 @@
                 <w:color w:val="000000"/>
                 <w:lang w:eastAsia="zh-CN"/>
               </w:rPr>
-              <w:t xml:space="preserve">Verder georiënteerd om de basiskennis te creëren om de </w:t>
-            </w:r>
-            <w:proofErr w:type="spellStart"/>
-            <w:r>
-              <w:rPr>
-                <w:rFonts w:ascii="Calibri" w:eastAsia="Times New Roman" w:hAnsi="Calibri" w:cs="Calibri"/>
-                <w:color w:val="000000"/>
-                <w:lang w:eastAsia="zh-CN"/>
-              </w:rPr>
-              <w:t>data’s</w:t>
-            </w:r>
-            <w:proofErr w:type="spellEnd"/>
-            <w:r>
-              <w:rPr>
-                <w:rFonts w:ascii="Calibri" w:eastAsia="Times New Roman" w:hAnsi="Calibri" w:cs="Calibri"/>
-                <w:color w:val="000000"/>
-                <w:lang w:eastAsia="zh-CN"/>
-              </w:rPr>
-              <w:t xml:space="preserve"> uit een </w:t>
-            </w:r>
-            <w:proofErr w:type="spellStart"/>
-            <w:r>
-              <w:rPr>
-                <w:rFonts w:ascii="Calibri" w:eastAsia="Times New Roman" w:hAnsi="Calibri" w:cs="Calibri"/>
-                <w:color w:val="000000"/>
-                <w:lang w:eastAsia="zh-CN"/>
-              </w:rPr>
-              <w:t>PDF-bestand</w:t>
-            </w:r>
-            <w:proofErr w:type="spellEnd"/>
-            <w:r>
-              <w:rPr>
-                <w:rFonts w:ascii="Calibri" w:eastAsia="Times New Roman" w:hAnsi="Calibri" w:cs="Calibri"/>
-                <w:color w:val="000000"/>
-                <w:lang w:eastAsia="zh-CN"/>
-              </w:rPr>
-              <w:t xml:space="preserve"> halen, en over te zetten naar een </w:t>
-            </w:r>
-            <w:proofErr w:type="spellStart"/>
-            <w:r>
-              <w:rPr>
-                <w:rFonts w:ascii="Calibri" w:eastAsia="Times New Roman" w:hAnsi="Calibri" w:cs="Calibri"/>
-                <w:color w:val="000000"/>
-                <w:lang w:eastAsia="zh-CN"/>
-              </w:rPr>
-              <w:t>XML-bestand</w:t>
-            </w:r>
-            <w:proofErr w:type="spellEnd"/>
+              <w:t>Verder georiënteerd om de basiskennis te creëren om de data’s uit een PDF-bestand halen, en over te zetten naar een XML-bestand</w:t>
+            </w:r>
           </w:p>
           <w:p>
             <w:pPr>
@@ -2942,49 +2527,21 @@
               </w:rPr>
               <w:t xml:space="preserve">Oriëntatiefase: Alle </w:t>
             </w:r>
-            <w:proofErr w:type="spellStart"/>
-            <w:r>
-              <w:rPr>
-                <w:rFonts w:ascii="Calibri" w:eastAsia="Times New Roman" w:hAnsi="Calibri" w:cs="Calibri"/>
-                <w:color w:val="000000"/>
-                <w:lang w:eastAsia="zh-CN"/>
-              </w:rPr>
-              <w:t>data’s</w:t>
-            </w:r>
-            <w:proofErr w:type="spellEnd"/>
-            <w:r>
-              <w:rPr>
-                <w:rFonts w:ascii="Calibri" w:eastAsia="Times New Roman" w:hAnsi="Calibri" w:cs="Calibri"/>
-                <w:color w:val="000000"/>
-                <w:lang w:eastAsia="zh-CN"/>
-              </w:rPr>
-              <w:t xml:space="preserve"> </w:t>
-            </w:r>
-            <w:r>
-              <w:rPr>
-                <w:rFonts w:ascii="Calibri" w:eastAsia="Times New Roman" w:hAnsi="Calibri" w:cs="Calibri"/>
-                <w:color w:val="000000"/>
-                <w:lang w:eastAsia="zh-CN"/>
-              </w:rPr>
-              <w:t xml:space="preserve">in variabelen gezet, en het importeren naar XML ben nog mee bezig, want ik weet niet hoe de structuur van zo’n </w:t>
-            </w:r>
-            <w:proofErr w:type="spellStart"/>
-            <w:r>
-              <w:rPr>
-                <w:rFonts w:ascii="Calibri" w:eastAsia="Times New Roman" w:hAnsi="Calibri" w:cs="Calibri"/>
-                <w:color w:val="000000"/>
-                <w:lang w:eastAsia="zh-CN"/>
-              </w:rPr>
-              <w:t>XML-bestand</w:t>
-            </w:r>
-            <w:proofErr w:type="spellEnd"/>
-            <w:r>
-              <w:rPr>
-                <w:rFonts w:ascii="Calibri" w:eastAsia="Times New Roman" w:hAnsi="Calibri" w:cs="Calibri"/>
-                <w:color w:val="000000"/>
-                <w:lang w:eastAsia="zh-CN"/>
-              </w:rPr>
-              <w:t xml:space="preserve"> eruit ziet.</w:t>
+            <w:r>
+              <w:rPr>
+                <w:rFonts w:ascii="Calibri" w:eastAsia="Times New Roman" w:hAnsi="Calibri" w:cs="Calibri"/>
+                <w:color w:val="000000"/>
+                <w:lang w:eastAsia="zh-CN"/>
+              </w:rPr>
+              <w:t xml:space="preserve">data’s </w:t>
+            </w:r>
+            <w:r>
+              <w:rPr>
+                <w:rFonts w:ascii="Calibri" w:eastAsia="Times New Roman" w:hAnsi="Calibri" w:cs="Calibri"/>
+                <w:color w:val="000000"/>
+                <w:lang w:eastAsia="zh-CN"/>
+              </w:rPr>
+              <w:t>in variabelen gezet, en het importeren naar XML ben nog mee bezig, want ik weet niet hoe de structuur van zo’n XML-bestand eruit ziet.</w:t>
             </w:r>
           </w:p>
         </w:tc>
@@ -3218,43 +2775,7 @@
                 <w:color w:val="000000"/>
                 <w:lang w:eastAsia="zh-CN"/>
               </w:rPr>
-              <w:t xml:space="preserve">3. Verder met de oriëntatiefase, alle </w:t>
-            </w:r>
-            <w:proofErr w:type="spellStart"/>
-            <w:r>
-              <w:rPr>
-                <w:rFonts w:ascii="Calibri" w:eastAsia="Times New Roman" w:hAnsi="Calibri" w:cs="Calibri"/>
-                <w:color w:val="000000"/>
-                <w:lang w:eastAsia="zh-CN"/>
-              </w:rPr>
-              <w:t>data’s</w:t>
-            </w:r>
-            <w:proofErr w:type="spellEnd"/>
-            <w:r>
-              <w:rPr>
-                <w:rFonts w:ascii="Calibri" w:eastAsia="Times New Roman" w:hAnsi="Calibri" w:cs="Calibri"/>
-                <w:color w:val="000000"/>
-                <w:lang w:eastAsia="zh-CN"/>
-              </w:rPr>
-              <w:t xml:space="preserve"> worden in een overzichtelijke en logische manier geplaatst in </w:t>
-            </w:r>
-            <w:proofErr w:type="spellStart"/>
-            <w:r>
-              <w:rPr>
-                <w:rFonts w:ascii="Calibri" w:eastAsia="Times New Roman" w:hAnsi="Calibri" w:cs="Calibri"/>
-                <w:color w:val="000000"/>
-                <w:lang w:eastAsia="zh-CN"/>
-              </w:rPr>
-              <w:t>XML-bestand</w:t>
-            </w:r>
-            <w:proofErr w:type="spellEnd"/>
-            <w:r>
-              <w:rPr>
-                <w:rFonts w:ascii="Calibri" w:eastAsia="Times New Roman" w:hAnsi="Calibri" w:cs="Calibri"/>
-                <w:color w:val="000000"/>
-                <w:lang w:eastAsia="zh-CN"/>
-              </w:rPr>
-              <w:t>. Dus klantnummer staat bij Klantnummer, orders horen bij Orders etc.</w:t>
+              <w:t>3. Verder met de oriëntatiefase, alle data’s worden in een overzichtelijke en logische manier geplaatst in XML-bestand. Dus klantnummer staat bij Klantnummer, orders horen bij Orders etc.</w:t>
             </w:r>
           </w:p>
           <w:p>
@@ -3424,16 +2945,88 @@
               </w:rPr>
               <w:t xml:space="preserve">. </w:t>
             </w:r>
-            <w:proofErr w:type="spellStart"/>
-            <w:r>
-              <w:rPr>
-                <w:rFonts w:ascii="Calibri" w:eastAsia="Times New Roman" w:hAnsi="Calibri" w:cs="Calibri"/>
-                <w:color w:val="000000"/>
-                <w:lang w:eastAsia="zh-CN"/>
-              </w:rPr>
-              <w:t>Prodist</w:t>
-            </w:r>
-            <w:proofErr w:type="spellEnd"/>
+            <w:r>
+              <w:rPr>
+                <w:rFonts w:ascii="Calibri" w:eastAsia="Times New Roman" w:hAnsi="Calibri" w:cs="Calibri"/>
+                <w:color w:val="000000"/>
+                <w:lang w:eastAsia="zh-CN"/>
+              </w:rPr>
+              <w:t>Prodist XML-bestand gekregen met goede structuur, dus</w:t>
+            </w:r>
+            <w:r>
+              <w:rPr>
+                <w:rFonts w:ascii="Calibri" w:eastAsia="Times New Roman" w:hAnsi="Calibri" w:cs="Calibri"/>
+                <w:color w:val="000000"/>
+                <w:lang w:eastAsia="zh-CN"/>
+              </w:rPr>
+              <w:t xml:space="preserve"> ben daarmee aan de slag, alle data’s in goede structuur geplaatst</w:t>
+            </w:r>
+            <w:r>
+              <w:rPr>
+                <w:rFonts w:ascii="Calibri" w:eastAsia="Times New Roman" w:hAnsi="Calibri" w:cs="Calibri"/>
+                <w:color w:val="000000"/>
+                <w:lang w:eastAsia="zh-CN"/>
+              </w:rPr>
+              <w:t>.</w:t>
+            </w:r>
+          </w:p>
+          <w:p>
+            <w:pPr>
+              <w:spacing w:line="240" w:lineRule="auto"/>
+              <w:rPr>
+                <w:rFonts w:ascii="Calibri" w:eastAsia="Times New Roman" w:hAnsi="Calibri" w:cs="Calibri"/>
+                <w:color w:val="000000"/>
+                <w:lang w:eastAsia="zh-CN"/>
+              </w:rPr>
+            </w:pPr>
+            <w:r>
+              <w:rPr>
+                <w:rFonts w:ascii="Calibri" w:eastAsia="Times New Roman" w:hAnsi="Calibri" w:cs="Calibri"/>
+                <w:color w:val="000000"/>
+                <w:lang w:eastAsia="zh-CN"/>
+              </w:rPr>
+              <w:t>2</w:t>
+            </w:r>
+            <w:r>
+              <w:rPr>
+                <w:rFonts w:ascii="Calibri" w:eastAsia="Times New Roman" w:hAnsi="Calibri" w:cs="Calibri"/>
+                <w:color w:val="000000"/>
+                <w:lang w:eastAsia="zh-CN"/>
+              </w:rPr>
+              <w:t>. hardcoded</w:t>
+            </w:r>
+            <w:r>
+              <w:rPr>
+                <w:rFonts w:ascii="Calibri" w:eastAsia="Times New Roman" w:hAnsi="Calibri" w:cs="Calibri"/>
+                <w:color w:val="000000"/>
+                <w:lang w:eastAsia="zh-CN"/>
+              </w:rPr>
+              <w:t>(waar het vandaan komt en waar hij heengaat)</w:t>
+            </w:r>
+            <w:r>
+              <w:rPr>
+                <w:rFonts w:ascii="Calibri" w:eastAsia="Times New Roman" w:hAnsi="Calibri" w:cs="Calibri"/>
+                <w:color w:val="000000"/>
+                <w:lang w:eastAsia="zh-CN"/>
+              </w:rPr>
+              <w:t xml:space="preserve"> PDF-bestand word</w:t>
+            </w:r>
+            <w:r>
+              <w:rPr>
+                <w:rFonts w:ascii="Calibri" w:eastAsia="Times New Roman" w:hAnsi="Calibri" w:cs="Calibri"/>
+                <w:color w:val="000000"/>
+                <w:lang w:eastAsia="zh-CN"/>
+              </w:rPr>
+              <w:t>t</w:t>
+            </w:r>
+            <w:r>
+              <w:rPr>
+                <w:rFonts w:ascii="Calibri" w:eastAsia="Times New Roman" w:hAnsi="Calibri" w:cs="Calibri"/>
+                <w:color w:val="000000"/>
+                <w:lang w:eastAsia="zh-CN"/>
+              </w:rPr>
+              <w:t xml:space="preserve"> nu volledig omgezet naar XML-bestand.</w:t>
+            </w:r>
             <w:r>
               <w:rPr>
                 <w:rFonts w:ascii="Calibri" w:eastAsia="Times New Roman" w:hAnsi="Calibri" w:cs="Calibri"/>
@@ -3442,170 +3035,6 @@
               </w:rPr>
               <w:t xml:space="preserve"> </w:t>
             </w:r>
-            <w:proofErr w:type="spellStart"/>
-            <w:r>
-              <w:rPr>
-                <w:rFonts w:ascii="Calibri" w:eastAsia="Times New Roman" w:hAnsi="Calibri" w:cs="Calibri"/>
-                <w:color w:val="000000"/>
-                <w:lang w:eastAsia="zh-CN"/>
-              </w:rPr>
-              <w:t>XML-bestand</w:t>
-            </w:r>
-            <w:proofErr w:type="spellEnd"/>
-            <w:r>
-              <w:rPr>
-                <w:rFonts w:ascii="Calibri" w:eastAsia="Times New Roman" w:hAnsi="Calibri" w:cs="Calibri"/>
-                <w:color w:val="000000"/>
-                <w:lang w:eastAsia="zh-CN"/>
-              </w:rPr>
-              <w:t xml:space="preserve"> gekregen met goede structuur, dus</w:t>
-            </w:r>
-            <w:r>
-              <w:rPr>
-                <w:rFonts w:ascii="Calibri" w:eastAsia="Times New Roman" w:hAnsi="Calibri" w:cs="Calibri"/>
-                <w:color w:val="000000"/>
-                <w:lang w:eastAsia="zh-CN"/>
-              </w:rPr>
-              <w:t xml:space="preserve"> ben daarmee aan de slag, alle </w:t>
-            </w:r>
-            <w:proofErr w:type="spellStart"/>
-            <w:r>
-              <w:rPr>
-                <w:rFonts w:ascii="Calibri" w:eastAsia="Times New Roman" w:hAnsi="Calibri" w:cs="Calibri"/>
-                <w:color w:val="000000"/>
-                <w:lang w:eastAsia="zh-CN"/>
-              </w:rPr>
-              <w:t>data’s</w:t>
-            </w:r>
-            <w:proofErr w:type="spellEnd"/>
-            <w:r>
-              <w:rPr>
-                <w:rFonts w:ascii="Calibri" w:eastAsia="Times New Roman" w:hAnsi="Calibri" w:cs="Calibri"/>
-                <w:color w:val="000000"/>
-                <w:lang w:eastAsia="zh-CN"/>
-              </w:rPr>
-              <w:t xml:space="preserve"> in goede structuur geplaatst</w:t>
-            </w:r>
-            <w:r>
-              <w:rPr>
-                <w:rFonts w:ascii="Calibri" w:eastAsia="Times New Roman" w:hAnsi="Calibri" w:cs="Calibri"/>
-                <w:color w:val="000000"/>
-                <w:lang w:eastAsia="zh-CN"/>
-              </w:rPr>
-              <w:t>.</w:t>
-            </w:r>
-          </w:p>
-          <w:p>
-            <w:pPr>
-              <w:spacing w:line="240" w:lineRule="auto"/>
-              <w:rPr>
-                <w:rFonts w:ascii="Calibri" w:eastAsia="Times New Roman" w:hAnsi="Calibri" w:cs="Calibri"/>
-                <w:color w:val="000000"/>
-                <w:lang w:eastAsia="zh-CN"/>
-              </w:rPr>
-            </w:pPr>
-            <w:r>
-              <w:rPr>
-                <w:rFonts w:ascii="Calibri" w:eastAsia="Times New Roman" w:hAnsi="Calibri" w:cs="Calibri"/>
-                <w:color w:val="000000"/>
-                <w:lang w:eastAsia="zh-CN"/>
-              </w:rPr>
-              <w:t>2</w:t>
-            </w:r>
-            <w:r>
-              <w:rPr>
-                <w:rFonts w:ascii="Calibri" w:eastAsia="Times New Roman" w:hAnsi="Calibri" w:cs="Calibri"/>
-                <w:color w:val="000000"/>
-                <w:lang w:eastAsia="zh-CN"/>
-              </w:rPr>
-              <w:t xml:space="preserve">. </w:t>
-            </w:r>
-            <w:proofErr w:type="spellStart"/>
-            <w:r>
-              <w:rPr>
-                <w:rFonts w:ascii="Calibri" w:eastAsia="Times New Roman" w:hAnsi="Calibri" w:cs="Calibri"/>
-                <w:color w:val="000000"/>
-                <w:lang w:eastAsia="zh-CN"/>
-              </w:rPr>
-              <w:t>hardcoded</w:t>
-            </w:r>
-            <w:proofErr w:type="spellEnd"/>
-            <w:r>
-              <w:rPr>
-                <w:rFonts w:ascii="Calibri" w:eastAsia="Times New Roman" w:hAnsi="Calibri" w:cs="Calibri"/>
-                <w:color w:val="000000"/>
-                <w:lang w:eastAsia="zh-CN"/>
-              </w:rPr>
-              <w:t>(waar het vandaan komt en waar hij heengaat)</w:t>
-            </w:r>
-            <w:r>
-              <w:rPr>
-                <w:rFonts w:ascii="Calibri" w:eastAsia="Times New Roman" w:hAnsi="Calibri" w:cs="Calibri"/>
-                <w:color w:val="000000"/>
-                <w:lang w:eastAsia="zh-CN"/>
-              </w:rPr>
-              <w:t xml:space="preserve"> </w:t>
-            </w:r>
-            <w:proofErr w:type="spellStart"/>
-            <w:r>
-              <w:rPr>
-                <w:rFonts w:ascii="Calibri" w:eastAsia="Times New Roman" w:hAnsi="Calibri" w:cs="Calibri"/>
-                <w:color w:val="000000"/>
-                <w:lang w:eastAsia="zh-CN"/>
-              </w:rPr>
-              <w:t>PDF-bestand</w:t>
-            </w:r>
-            <w:proofErr w:type="spellEnd"/>
-            <w:r>
-              <w:rPr>
-                <w:rFonts w:ascii="Calibri" w:eastAsia="Times New Roman" w:hAnsi="Calibri" w:cs="Calibri"/>
-                <w:color w:val="000000"/>
-                <w:lang w:eastAsia="zh-CN"/>
-              </w:rPr>
-              <w:t xml:space="preserve"> word</w:t>
-            </w:r>
-            <w:r>
-              <w:rPr>
-                <w:rFonts w:ascii="Calibri" w:eastAsia="Times New Roman" w:hAnsi="Calibri" w:cs="Calibri"/>
-                <w:color w:val="000000"/>
-                <w:lang w:eastAsia="zh-CN"/>
-              </w:rPr>
-              <w:t>t</w:t>
-            </w:r>
-            <w:r>
-              <w:rPr>
-                <w:rFonts w:ascii="Calibri" w:eastAsia="Times New Roman" w:hAnsi="Calibri" w:cs="Calibri"/>
-                <w:color w:val="000000"/>
-                <w:lang w:eastAsia="zh-CN"/>
-              </w:rPr>
-              <w:t xml:space="preserve"> nu volledig omgezet naar </w:t>
-            </w:r>
-            <w:proofErr w:type="spellStart"/>
-            <w:r>
-              <w:rPr>
-                <w:rFonts w:ascii="Calibri" w:eastAsia="Times New Roman" w:hAnsi="Calibri" w:cs="Calibri"/>
-                <w:color w:val="000000"/>
-                <w:lang w:eastAsia="zh-CN"/>
-              </w:rPr>
-              <w:t>XML-bestand</w:t>
-            </w:r>
-            <w:proofErr w:type="spellEnd"/>
-            <w:r>
-              <w:rPr>
-                <w:rFonts w:ascii="Calibri" w:eastAsia="Times New Roman" w:hAnsi="Calibri" w:cs="Calibri"/>
-                <w:color w:val="000000"/>
-                <w:lang w:eastAsia="zh-CN"/>
-              </w:rPr>
-              <w:t>.</w:t>
-            </w:r>
-            <w:r>
-              <w:rPr>
-                <w:rFonts w:ascii="Calibri" w:eastAsia="Times New Roman" w:hAnsi="Calibri" w:cs="Calibri"/>
-                <w:color w:val="000000"/>
-                <w:lang w:eastAsia="zh-CN"/>
-              </w:rPr>
-              <w:t xml:space="preserve"> </w:t>
-            </w:r>
           </w:p>
           <w:p>
             <w:pPr>
@@ -3630,25 +3059,7 @@
                 <w:color w:val="000000"/>
                 <w:lang w:eastAsia="zh-CN"/>
               </w:rPr>
-              <w:t xml:space="preserve">. </w:t>
-            </w:r>
-            <w:proofErr w:type="spellStart"/>
-            <w:r>
-              <w:rPr>
-                <w:rFonts w:ascii="Calibri" w:eastAsia="Times New Roman" w:hAnsi="Calibri" w:cs="Calibri"/>
-                <w:color w:val="000000"/>
-                <w:lang w:eastAsia="zh-CN"/>
-              </w:rPr>
-              <w:t>Examenopdrachtomschrijving</w:t>
-            </w:r>
-            <w:proofErr w:type="spellEnd"/>
-            <w:r>
-              <w:rPr>
-                <w:rFonts w:ascii="Calibri" w:eastAsia="Times New Roman" w:hAnsi="Calibri" w:cs="Calibri"/>
-                <w:color w:val="000000"/>
-                <w:lang w:eastAsia="zh-CN"/>
-              </w:rPr>
-              <w:t xml:space="preserve"> verbeterd en opnieuw gestuurd.</w:t>
+              <w:t>. Examenopdrachtomschrijving verbeterd en opnieuw gestuurd.</w:t>
             </w:r>
           </w:p>
           <w:p>
@@ -3682,43 +3093,7 @@
                 <w:color w:val="000000"/>
                 <w:lang w:eastAsia="zh-CN"/>
               </w:rPr>
-              <w:t>(</w:t>
-            </w:r>
-            <w:proofErr w:type="spellStart"/>
-            <w:r>
-              <w:rPr>
-                <w:rFonts w:ascii="Calibri" w:eastAsia="Times New Roman" w:hAnsi="Calibri" w:cs="Calibri"/>
-                <w:color w:val="000000"/>
-                <w:lang w:eastAsia="zh-CN"/>
-              </w:rPr>
-              <w:t>ipv</w:t>
-            </w:r>
-            <w:proofErr w:type="spellEnd"/>
-            <w:r>
-              <w:rPr>
-                <w:rFonts w:ascii="Calibri" w:eastAsia="Times New Roman" w:hAnsi="Calibri" w:cs="Calibri"/>
-                <w:color w:val="000000"/>
-                <w:lang w:eastAsia="zh-CN"/>
-              </w:rPr>
-              <w:t xml:space="preserve"> bestanden uploaden naar </w:t>
-            </w:r>
-            <w:proofErr w:type="spellStart"/>
-            <w:r>
-              <w:rPr>
-                <w:rFonts w:ascii="Calibri" w:eastAsia="Times New Roman" w:hAnsi="Calibri" w:cs="Calibri"/>
-                <w:color w:val="000000"/>
-                <w:lang w:eastAsia="zh-CN"/>
-              </w:rPr>
-              <w:t>PDF-bestanden</w:t>
-            </w:r>
-            <w:proofErr w:type="spellEnd"/>
-            <w:r>
-              <w:rPr>
-                <w:rFonts w:ascii="Calibri" w:eastAsia="Times New Roman" w:hAnsi="Calibri" w:cs="Calibri"/>
-                <w:color w:val="000000"/>
-                <w:lang w:eastAsia="zh-CN"/>
-              </w:rPr>
-              <w:t xml:space="preserve"> omzetten) </w:t>
+              <w:t xml:space="preserve">(ipv bestanden uploaden naar PDF-bestanden omzetten) </w:t>
             </w:r>
             <w:r>
               <w:rPr>
@@ -3981,21 +3356,7 @@
               <w:rPr>
                 <w:lang w:eastAsia="zh-CN"/>
               </w:rPr>
-              <w:t xml:space="preserve">3. Drag </w:t>
-            </w:r>
-            <w:proofErr w:type="spellStart"/>
-            <w:r>
-              <w:rPr>
-                <w:lang w:eastAsia="zh-CN"/>
-              </w:rPr>
-              <w:t>and</w:t>
-            </w:r>
-            <w:proofErr w:type="spellEnd"/>
-            <w:r>
-              <w:rPr>
-                <w:lang w:eastAsia="zh-CN"/>
-              </w:rPr>
-              <w:t xml:space="preserve"> Drop, was bij de eerste opwarmopdracht niet helemaal gelukt, dus </w:t>
+              <w:t xml:space="preserve">3. Drag and Drop, was bij de eerste opwarmopdracht niet helemaal gelukt, dus </w:t>
             </w:r>
             <w:r>
               <w:rPr>
@@ -4157,21 +3518,7 @@
               <w:rPr>
                 <w:lang w:eastAsia="zh-CN"/>
               </w:rPr>
-              <w:t xml:space="preserve">Begonnen met </w:t>
-            </w:r>
-            <w:proofErr w:type="spellStart"/>
-            <w:r>
-              <w:rPr>
-                <w:lang w:eastAsia="zh-CN"/>
-              </w:rPr>
-              <w:t>FileSystemWatcher</w:t>
-            </w:r>
-            <w:proofErr w:type="spellEnd"/>
-            <w:r>
-              <w:rPr>
-                <w:lang w:eastAsia="zh-CN"/>
-              </w:rPr>
-              <w:t xml:space="preserve">, het is een class waar ik </w:t>
+              <w:t xml:space="preserve">Begonnen met FileSystemWatcher, het is een class waar ik </w:t>
             </w:r>
             <w:r>
               <w:rPr>
@@ -4220,23 +3567,13 @@
               </w:rPr>
               <w:t xml:space="preserve">2. </w:t>
             </w:r>
-            <w:proofErr w:type="spellStart"/>
-            <w:r>
-              <w:rPr>
-                <w:rFonts w:ascii="Calibri" w:eastAsia="Times New Roman" w:hAnsi="Calibri" w:cs="Calibri"/>
-                <w:color w:val="000000"/>
-                <w:lang w:eastAsia="zh-CN"/>
-              </w:rPr>
-              <w:t>FileSystemWatcher</w:t>
-            </w:r>
-            <w:proofErr w:type="spellEnd"/>
-            <w:r>
-              <w:rPr>
-                <w:rFonts w:ascii="Calibri" w:eastAsia="Times New Roman" w:hAnsi="Calibri" w:cs="Calibri"/>
-                <w:color w:val="000000"/>
-                <w:lang w:eastAsia="zh-CN"/>
-              </w:rPr>
-              <w:t xml:space="preserve"> moet geactiveerd kunnen als er een nieuwe pad wordt geselecteerd, zodra er in de nieuwe map een wijziging wordt </w:t>
+            <w:r>
+              <w:rPr>
+                <w:rFonts w:ascii="Calibri" w:eastAsia="Times New Roman" w:hAnsi="Calibri" w:cs="Calibri"/>
+                <w:color w:val="000000"/>
+                <w:lang w:eastAsia="zh-CN"/>
+              </w:rPr>
+              <w:t xml:space="preserve">FileSystemWatcher moet geactiveerd kunnen als er een nieuwe pad wordt geselecteerd, zodra er in de nieuwe map een wijziging wordt </w:t>
             </w:r>
             <w:r>
               <w:rPr>
@@ -4402,18 +3739,8 @@
                 <w:color w:val="000000"/>
                 <w:lang w:eastAsia="zh-CN"/>
               </w:rPr>
-              <w:t xml:space="preserve">Verder met </w:t>
-            </w:r>
-            <w:proofErr w:type="spellStart"/>
-            <w:r>
-              <w:rPr>
-                <w:rFonts w:ascii="Calibri" w:eastAsia="Times New Roman" w:hAnsi="Calibri" w:cs="Calibri"/>
-                <w:color w:val="000000"/>
-                <w:lang w:eastAsia="zh-CN"/>
-              </w:rPr>
-              <w:t>FileSystemWatcher</w:t>
-            </w:r>
-            <w:proofErr w:type="spellEnd"/>
+              <w:t>Verder met FileSystemWatcher</w:t>
+            </w:r>
             <w:r>
               <w:rPr>
                 <w:rFonts w:ascii="Calibri" w:eastAsia="Times New Roman" w:hAnsi="Calibri" w:cs="Calibri"/>
@@ -4522,43 +3849,7 @@
                 <w:color w:val="000000"/>
                 <w:lang w:eastAsia="zh-CN"/>
               </w:rPr>
-              <w:t xml:space="preserve">3. Project </w:t>
-            </w:r>
-            <w:proofErr w:type="spellStart"/>
-            <w:r>
-              <w:rPr>
-                <w:rFonts w:ascii="Calibri" w:eastAsia="Times New Roman" w:hAnsi="Calibri" w:cs="Calibri"/>
-                <w:color w:val="000000"/>
-                <w:lang w:eastAsia="zh-CN"/>
-              </w:rPr>
-              <w:t>gepublishd</w:t>
-            </w:r>
-            <w:proofErr w:type="spellEnd"/>
-            <w:r>
-              <w:rPr>
-                <w:rFonts w:ascii="Calibri" w:eastAsia="Times New Roman" w:hAnsi="Calibri" w:cs="Calibri"/>
-                <w:color w:val="000000"/>
-                <w:lang w:eastAsia="zh-CN"/>
-              </w:rPr>
-              <w:t>, zodat hij beter getest kan worden. Dan heeft anderen niet sourcecode, maar als apart programma(</w:t>
-            </w:r>
-            <w:proofErr w:type="spellStart"/>
-            <w:r>
-              <w:rPr>
-                <w:rFonts w:ascii="Calibri" w:eastAsia="Times New Roman" w:hAnsi="Calibri" w:cs="Calibri"/>
-                <w:color w:val="000000"/>
-                <w:lang w:eastAsia="zh-CN"/>
-              </w:rPr>
-              <w:t>exe</w:t>
-            </w:r>
-            <w:proofErr w:type="spellEnd"/>
-            <w:r>
-              <w:rPr>
-                <w:rFonts w:ascii="Calibri" w:eastAsia="Times New Roman" w:hAnsi="Calibri" w:cs="Calibri"/>
-                <w:color w:val="000000"/>
-                <w:lang w:eastAsia="zh-CN"/>
-              </w:rPr>
-              <w:t>)</w:t>
+              <w:t>3. Project gepublishd, zodat hij beter getest kan worden. Dan heeft anderen niet sourcecode, maar als apart programma(exe)</w:t>
             </w:r>
             <w:r>
               <w:rPr>
@@ -4718,23 +4009,13 @@
               </w:rPr>
               <w:t xml:space="preserve"> </w:t>
             </w:r>
-            <w:proofErr w:type="spellStart"/>
-            <w:r>
-              <w:rPr>
-                <w:rFonts w:ascii="Calibri" w:eastAsia="Times New Roman" w:hAnsi="Calibri" w:cs="Calibri"/>
-                <w:color w:val="000000"/>
-                <w:lang w:eastAsia="zh-CN"/>
-              </w:rPr>
-              <w:t>Defaultpad</w:t>
-            </w:r>
-            <w:proofErr w:type="spellEnd"/>
-            <w:r>
-              <w:rPr>
-                <w:rFonts w:ascii="Calibri" w:eastAsia="Times New Roman" w:hAnsi="Calibri" w:cs="Calibri"/>
-                <w:color w:val="000000"/>
-                <w:lang w:eastAsia="zh-CN"/>
-              </w:rPr>
-              <w:t xml:space="preserve"> </w:t>
+            <w:r>
+              <w:rPr>
+                <w:rFonts w:ascii="Calibri" w:eastAsia="Times New Roman" w:hAnsi="Calibri" w:cs="Calibri"/>
+                <w:color w:val="000000"/>
+                <w:lang w:eastAsia="zh-CN"/>
+              </w:rPr>
+              <w:t xml:space="preserve">Defaultpad </w:t>
             </w:r>
             <w:r>
               <w:rPr>
@@ -4779,19 +4060,11 @@
               </w:rPr>
               <w:t xml:space="preserve">een </w:t>
             </w:r>
-            <w:proofErr w:type="spellStart"/>
-            <w:r>
-              <w:rPr>
-                <w:lang w:eastAsia="zh-CN"/>
-              </w:rPr>
-              <w:t>submap</w:t>
-            </w:r>
-            <w:proofErr w:type="spellEnd"/>
-            <w:r>
-              <w:rPr>
-                <w:lang w:eastAsia="zh-CN"/>
-              </w:rPr>
-              <w:t xml:space="preserve"> functie</w:t>
+            <w:r>
+              <w:rPr>
+                <w:lang w:eastAsia="zh-CN"/>
+              </w:rPr>
+              <w:t>submap functie</w:t>
             </w:r>
             <w:r>
               <w:rPr>
@@ -4941,7 +4214,7 @@
       </w:tr>
       <w:tr>
         <w:trPr>
-          <w:trHeight w:val="1688"/>
+          <w:trHeight w:val="1546"/>
         </w:trPr>
         <w:tc>
           <w:tcPr>
@@ -5004,25 +4277,23 @@
                 <w:sz w:val="22"/>
                 <w:szCs w:val="22"/>
               </w:rPr>
-              <w:t xml:space="preserve">Heb in totaal 141 PDF bestanden gekregen, zijn er 12 bestanden die error geven, 3 ervan zijn de </w:t>
-            </w:r>
-            <w:proofErr w:type="spellStart"/>
+              <w:t xml:space="preserve">Heb in totaal 141 PDF bestanden gekregen, zijn er 12 bestanden die error geven, 3 ervan zijn de funtionaliteit waar </w:t>
+            </w:r>
             <w:r>
               <w:rPr>
                 <w:rFonts w:asciiTheme="minorHAnsi" w:hAnsiTheme="minorHAnsi" w:cstheme="minorHAnsi"/>
                 <w:sz w:val="22"/>
                 <w:szCs w:val="22"/>
               </w:rPr>
-              <w:t>funtionaliteit</w:t>
-            </w:r>
-            <w:proofErr w:type="spellEnd"/>
+              <w:t xml:space="preserve">ik gisteren mee bezig was, dat </w:t>
+            </w:r>
             <w:r>
               <w:rPr>
                 <w:rFonts w:asciiTheme="minorHAnsi" w:hAnsiTheme="minorHAnsi" w:cstheme="minorHAnsi"/>
                 <w:sz w:val="22"/>
                 <w:szCs w:val="22"/>
               </w:rPr>
-              <w:t xml:space="preserve"> waar </w:t>
+              <w:t>ze naar een submap geplaatst moeten</w:t>
             </w:r>
             <w:r>
               <w:rPr>
@@ -5030,7 +4301,7 @@
                 <w:sz w:val="22"/>
                 <w:szCs w:val="22"/>
               </w:rPr>
-              <w:t xml:space="preserve">ik gisteren mee bezig was, dat </w:t>
+              <w:t xml:space="preserve">. </w:t>
             </w:r>
             <w:r>
               <w:rPr>
@@ -5038,25 +4309,23 @@
                 <w:sz w:val="22"/>
                 <w:szCs w:val="22"/>
               </w:rPr>
-              <w:t xml:space="preserve">ze naar een </w:t>
-            </w:r>
-            <w:proofErr w:type="spellStart"/>
+              <w:t xml:space="preserve">9 </w:t>
+            </w:r>
             <w:r>
               <w:rPr>
                 <w:rFonts w:asciiTheme="minorHAnsi" w:hAnsiTheme="minorHAnsi" w:cstheme="minorHAnsi"/>
                 <w:sz w:val="22"/>
                 <w:szCs w:val="22"/>
               </w:rPr>
-              <w:t>submap</w:t>
-            </w:r>
-            <w:proofErr w:type="spellEnd"/>
+              <w:t xml:space="preserve">ervan </w:t>
+            </w:r>
             <w:r>
               <w:rPr>
                 <w:rFonts w:asciiTheme="minorHAnsi" w:hAnsiTheme="minorHAnsi" w:cstheme="minorHAnsi"/>
                 <w:sz w:val="22"/>
                 <w:szCs w:val="22"/>
               </w:rPr>
-              <w:t xml:space="preserve"> geplaatst moeten</w:t>
+              <w:t>zijn de functionaliteiten met de tekst zelf</w:t>
             </w:r>
             <w:r>
               <w:rPr>
@@ -5064,57 +4333,7 @@
                 <w:sz w:val="22"/>
                 <w:szCs w:val="22"/>
               </w:rPr>
-              <w:t xml:space="preserve">. </w:t>
-            </w:r>
-            <w:r>
-              <w:rPr>
-                <w:rFonts w:asciiTheme="minorHAnsi" w:hAnsiTheme="minorHAnsi" w:cstheme="minorHAnsi"/>
-                <w:sz w:val="22"/>
-                <w:szCs w:val="22"/>
-              </w:rPr>
-              <w:t xml:space="preserve">9 </w:t>
-            </w:r>
-            <w:r>
-              <w:rPr>
-                <w:rFonts w:asciiTheme="minorHAnsi" w:hAnsiTheme="minorHAnsi" w:cstheme="minorHAnsi"/>
-                <w:sz w:val="22"/>
-                <w:szCs w:val="22"/>
-              </w:rPr>
-              <w:t xml:space="preserve">ervan </w:t>
-            </w:r>
-            <w:r>
-              <w:rPr>
-                <w:rFonts w:asciiTheme="minorHAnsi" w:hAnsiTheme="minorHAnsi" w:cstheme="minorHAnsi"/>
-                <w:sz w:val="22"/>
-                <w:szCs w:val="22"/>
-              </w:rPr>
-              <w:t>zijn de functionaliteiten met de tekst zelf</w:t>
-            </w:r>
-            <w:r>
-              <w:rPr>
-                <w:rFonts w:asciiTheme="minorHAnsi" w:hAnsiTheme="minorHAnsi" w:cstheme="minorHAnsi"/>
-                <w:sz w:val="22"/>
-                <w:szCs w:val="22"/>
-              </w:rPr>
-              <w:t xml:space="preserve">. Dus ben daar nog </w:t>
-            </w:r>
-            <w:proofErr w:type="spellStart"/>
-            <w:r>
-              <w:rPr>
-                <w:rFonts w:asciiTheme="minorHAnsi" w:hAnsiTheme="minorHAnsi" w:cstheme="minorHAnsi"/>
-                <w:sz w:val="22"/>
-                <w:szCs w:val="22"/>
-              </w:rPr>
-              <w:t>beziggeweest</w:t>
-            </w:r>
-            <w:proofErr w:type="spellEnd"/>
-            <w:r>
-              <w:rPr>
-                <w:rFonts w:asciiTheme="minorHAnsi" w:hAnsiTheme="minorHAnsi" w:cstheme="minorHAnsi"/>
-                <w:sz w:val="22"/>
-                <w:szCs w:val="22"/>
-              </w:rPr>
-              <w:t xml:space="preserve">. </w:t>
+              <w:t>. Dus ben daar nog beziggeweest.</w:t>
             </w:r>
           </w:p>
           <w:p>
@@ -5253,25 +4472,7 @@
                 <w:color w:val="000000"/>
                 <w:lang w:eastAsia="zh-CN"/>
               </w:rPr>
-              <w:t xml:space="preserve">Nog verder bezig met de bugs fixen. Als de cel in de pdf een </w:t>
-            </w:r>
-            <w:proofErr w:type="spellStart"/>
-            <w:r>
-              <w:rPr>
-                <w:rFonts w:ascii="Calibri" w:eastAsia="Times New Roman" w:hAnsi="Calibri" w:cs="Calibri"/>
-                <w:color w:val="000000"/>
-                <w:lang w:eastAsia="zh-CN"/>
-              </w:rPr>
-              <w:t>newline</w:t>
-            </w:r>
-            <w:proofErr w:type="spellEnd"/>
-            <w:r>
-              <w:rPr>
-                <w:rFonts w:ascii="Calibri" w:eastAsia="Times New Roman" w:hAnsi="Calibri" w:cs="Calibri"/>
-                <w:color w:val="000000"/>
-                <w:lang w:eastAsia="zh-CN"/>
-              </w:rPr>
-              <w:t xml:space="preserve">(\n) bevat, dan wordt hij ook letterlijk uitgehaald, dus </w:t>
+              <w:t xml:space="preserve">Nog verder bezig met de bugs fixen. Als de cel in de pdf een newline(\n) bevat, dan wordt hij ook letterlijk uitgehaald, dus </w:t>
             </w:r>
             <w:r>
               <w:rPr>
@@ -5297,61 +4498,7 @@
                 <w:color w:val="000000"/>
                 <w:lang w:eastAsia="zh-CN"/>
               </w:rPr>
-              <w:t xml:space="preserve">Van 11 </w:t>
-            </w:r>
-            <w:proofErr w:type="spellStart"/>
-            <w:r>
-              <w:rPr>
-                <w:rFonts w:ascii="Calibri" w:eastAsia="Times New Roman" w:hAnsi="Calibri" w:cs="Calibri"/>
-                <w:color w:val="000000"/>
-                <w:lang w:eastAsia="zh-CN"/>
-              </w:rPr>
-              <w:t>error’s</w:t>
-            </w:r>
-            <w:proofErr w:type="spellEnd"/>
-            <w:r>
-              <w:rPr>
-                <w:rFonts w:ascii="Calibri" w:eastAsia="Times New Roman" w:hAnsi="Calibri" w:cs="Calibri"/>
-                <w:color w:val="000000"/>
-                <w:lang w:eastAsia="zh-CN"/>
-              </w:rPr>
-              <w:t xml:space="preserve"> naar 3 </w:t>
-            </w:r>
-            <w:proofErr w:type="spellStart"/>
-            <w:r>
-              <w:rPr>
-                <w:rFonts w:ascii="Calibri" w:eastAsia="Times New Roman" w:hAnsi="Calibri" w:cs="Calibri"/>
-                <w:color w:val="000000"/>
-                <w:lang w:eastAsia="zh-CN"/>
-              </w:rPr>
-              <w:t>error’s</w:t>
-            </w:r>
-            <w:proofErr w:type="spellEnd"/>
-            <w:r>
-              <w:rPr>
-                <w:rFonts w:ascii="Calibri" w:eastAsia="Times New Roman" w:hAnsi="Calibri" w:cs="Calibri"/>
-                <w:color w:val="000000"/>
-                <w:lang w:eastAsia="zh-CN"/>
-              </w:rPr>
-              <w:t xml:space="preserve">(1 is tekst, en 2 zijn van de </w:t>
-            </w:r>
-            <w:proofErr w:type="spellStart"/>
-            <w:r>
-              <w:rPr>
-                <w:rFonts w:ascii="Calibri" w:eastAsia="Times New Roman" w:hAnsi="Calibri" w:cs="Calibri"/>
-                <w:color w:val="000000"/>
-                <w:lang w:eastAsia="zh-CN"/>
-              </w:rPr>
-              <w:t>submap</w:t>
-            </w:r>
-            <w:proofErr w:type="spellEnd"/>
-            <w:r>
-              <w:rPr>
-                <w:rFonts w:ascii="Calibri" w:eastAsia="Times New Roman" w:hAnsi="Calibri" w:cs="Calibri"/>
-                <w:color w:val="000000"/>
-                <w:lang w:eastAsia="zh-CN"/>
-              </w:rPr>
-              <w:t xml:space="preserve">(nog niet eraan toe)). </w:t>
+              <w:t xml:space="preserve">Van 11 error’s naar 3 error’s(1 is tekst, en 2 zijn van de submap(nog niet eraan toe)). </w:t>
             </w:r>
           </w:p>
         </w:tc>
@@ -5493,39 +4640,97 @@
                 <w:color w:val="000000"/>
                 <w:lang w:eastAsia="zh-CN"/>
               </w:rPr>
+              <w:t>1.</w:t>
+            </w:r>
+            <w:r>
+              <w:rPr>
+                <w:rFonts w:ascii="Calibri" w:eastAsia="Times New Roman" w:hAnsi="Calibri" w:cs="Calibri"/>
+                <w:color w:val="000000"/>
+                <w:lang w:eastAsia="zh-CN"/>
+              </w:rPr>
+              <w:t xml:space="preserve"> </w:t>
+            </w:r>
+            <w:r>
+              <w:rPr>
+                <w:rFonts w:ascii="Calibri" w:eastAsia="Times New Roman" w:hAnsi="Calibri" w:cs="Calibri"/>
+                <w:color w:val="000000"/>
+                <w:lang w:eastAsia="zh-CN"/>
+              </w:rPr>
+              <w:t xml:space="preserve">Verder met de bugs oplossen, </w:t>
+            </w:r>
+            <w:r>
+              <w:rPr>
+                <w:rFonts w:ascii="Calibri" w:eastAsia="Times New Roman" w:hAnsi="Calibri" w:cs="Calibri"/>
+                <w:color w:val="000000"/>
+                <w:lang w:eastAsia="zh-CN"/>
+              </w:rPr>
+              <w:t>laatste dingen nog even afronden, dan is het prototype klaar, en getest.</w:t>
+            </w:r>
+            <w:r>
+              <w:rPr>
+                <w:rFonts w:ascii="Calibri" w:eastAsia="Times New Roman" w:hAnsi="Calibri" w:cs="Calibri"/>
+                <w:color w:val="000000"/>
+                <w:lang w:eastAsia="zh-CN"/>
+              </w:rPr>
+              <w:t xml:space="preserve"> </w:t>
+            </w:r>
+          </w:p>
+          <w:p>
+            <w:pPr>
+              <w:spacing w:line="240" w:lineRule="auto"/>
+              <w:rPr>
+                <w:rFonts w:ascii="Calibri" w:eastAsia="Times New Roman" w:hAnsi="Calibri" w:cs="Calibri"/>
+                <w:color w:val="000000"/>
+                <w:lang w:eastAsia="zh-CN"/>
+              </w:rPr>
+            </w:pPr>
+            <w:r>
+              <w:rPr>
+                <w:rFonts w:ascii="Calibri" w:eastAsia="Times New Roman" w:hAnsi="Calibri" w:cs="Calibri"/>
+                <w:color w:val="000000"/>
+                <w:lang w:eastAsia="zh-CN"/>
+              </w:rPr>
+              <w:t>2. Verder met het uitzoeken hoe de configuratie werkt.</w:t>
+            </w:r>
+          </w:p>
+        </w:tc>
+        <w:tc>
+          <w:tcPr>
+            <w:tcW w:w="1208" w:type="dxa"/>
+            <w:tcBorders>
+              <w:top w:val="nil"/>
+              <w:left w:val="nil"/>
+              <w:bottom w:val="single" w:sz="8" w:space="0" w:color="auto"/>
+              <w:right w:val="single" w:sz="8" w:space="0" w:color="auto"/>
+            </w:tcBorders>
+            <w:shd w:val="clear" w:color="auto" w:fill="auto"/>
+            <w:vAlign w:val="center"/>
+            <w:hideMark/>
+          </w:tcPr>
+          <w:p>
+            <w:pPr>
+              <w:spacing w:line="240" w:lineRule="auto"/>
+              <w:rPr>
+                <w:rFonts w:ascii="Calibri" w:eastAsia="Times New Roman" w:hAnsi="Calibri" w:cs="Calibri"/>
+                <w:color w:val="000000"/>
+                <w:lang w:eastAsia="zh-CN"/>
+              </w:rPr>
+            </w:pPr>
+            <w:r>
+              <w:rPr>
+                <w:rFonts w:ascii="Calibri" w:eastAsia="Times New Roman" w:hAnsi="Calibri" w:cs="Calibri"/>
+                <w:color w:val="000000"/>
+                <w:lang w:eastAsia="zh-CN"/>
+              </w:rPr>
               <w:t> </w:t>
             </w:r>
-          </w:p>
-        </w:tc>
-        <w:tc>
-          <w:tcPr>
-            <w:tcW w:w="1208" w:type="dxa"/>
-            <w:tcBorders>
-              <w:top w:val="nil"/>
-              <w:left w:val="nil"/>
-              <w:bottom w:val="single" w:sz="8" w:space="0" w:color="auto"/>
-              <w:right w:val="single" w:sz="8" w:space="0" w:color="auto"/>
-            </w:tcBorders>
-            <w:shd w:val="clear" w:color="auto" w:fill="auto"/>
-            <w:vAlign w:val="center"/>
-            <w:hideMark/>
-          </w:tcPr>
-          <w:p>
-            <w:pPr>
-              <w:spacing w:line="240" w:lineRule="auto"/>
-              <w:rPr>
-                <w:rFonts w:ascii="Calibri" w:eastAsia="Times New Roman" w:hAnsi="Calibri" w:cs="Calibri"/>
-                <w:color w:val="000000"/>
-                <w:lang w:eastAsia="zh-CN"/>
-              </w:rPr>
-            </w:pPr>
-            <w:r>
-              <w:rPr>
-                <w:rFonts w:ascii="Calibri" w:eastAsia="Times New Roman" w:hAnsi="Calibri" w:cs="Calibri"/>
-                <w:color w:val="000000"/>
-                <w:lang w:eastAsia="zh-CN"/>
-              </w:rPr>
-              <w:t> </w:t>
+            <w:r>
+              <w:rPr>
+                <w:rFonts w:ascii="Calibri" w:eastAsia="Times New Roman" w:hAnsi="Calibri" w:cs="Calibri"/>
+                <w:color w:val="000000"/>
+                <w:lang w:eastAsia="zh-CN"/>
+              </w:rPr>
+              <w:t>8</w:t>
             </w:r>
           </w:p>
         </w:tc>
@@ -5866,6 +5071,7 @@
                 <w:color w:val="000000"/>
                 <w:lang w:eastAsia="zh-CN"/>
               </w:rPr>
+              <w:lastRenderedPageBreak/>
               <w:t>12</w:t>
             </w:r>
             <w:r>
@@ -6142,7 +5348,6 @@
                 <w:color w:val="000000"/>
                 <w:lang w:eastAsia="zh-CN"/>
               </w:rPr>
-              <w:lastRenderedPageBreak/>
               <w:t>14</w:t>
             </w:r>
             <w:r>
@@ -12962,6 +12167,95 @@
     </w:lvl>
   </w:abstractNum>
   <w:abstractNum w:abstractNumId="26" w15:restartNumberingAfterBreak="0">
+    <w:nsid w:val="73A712CC"/>
+    <w:multiLevelType w:val="hybridMultilevel"/>
+    <w:tmpl w:val="C17431C0"/>
+    <w:lvl w:ilvl="0" w:tplc="0413000F">
+      <w:start w:val="1"/>
+      <w:numFmt w:val="decimal"/>
+      <w:lvlText w:val="%1."/>
+      <w:lvlJc w:val="left"/>
+      <w:pPr>
+        <w:ind w:left="720" w:hanging="360"/>
+      </w:pPr>
+      <w:rPr>
+        <w:rFonts w:hint="default"/>
+      </w:rPr>
+    </w:lvl>
+    <w:lvl w:ilvl="1" w:tplc="04130019" w:tentative="1">
+      <w:start w:val="1"/>
+      <w:numFmt w:val="lowerLetter"/>
+      <w:lvlText w:val="%2."/>
+      <w:lvlJc w:val="left"/>
+      <w:pPr>
+        <w:ind w:left="1440" w:hanging="360"/>
+      </w:pPr>
+    </w:lvl>
+    <w:lvl w:ilvl="2" w:tplc="0413001B" w:tentative="1">
+      <w:start w:val="1"/>
+      <w:numFmt w:val="lowerRoman"/>
+      <w:lvlText w:val="%3."/>
+      <w:lvlJc w:val="right"/>
+      <w:pPr>
+        <w:ind w:left="2160" w:hanging="180"/>
+      </w:pPr>
+    </w:lvl>
+    <w:lvl w:ilvl="3" w:tplc="0413000F" w:tentative="1">
+      <w:start w:val="1"/>
+      <w:numFmt w:val="decimal"/>
+      <w:lvlText w:val="%4."/>
+      <w:lvlJc w:val="left"/>
+      <w:pPr>
+        <w:ind w:left="2880" w:hanging="360"/>
+      </w:pPr>
+    </w:lvl>
+    <w:lvl w:ilvl="4" w:tplc="04130019" w:tentative="1">
+      <w:start w:val="1"/>
+      <w:numFmt w:val="lowerLetter"/>
+      <w:lvlText w:val="%5."/>
+      <w:lvlJc w:val="left"/>
+      <w:pPr>
+        <w:ind w:left="3600" w:hanging="360"/>
+      </w:pPr>
+    </w:lvl>
+    <w:lvl w:ilvl="5" w:tplc="0413001B" w:tentative="1">
+      <w:start w:val="1"/>
+      <w:numFmt w:val="lowerRoman"/>
+      <w:lvlText w:val="%6."/>
+      <w:lvlJc w:val="right"/>
+      <w:pPr>
+        <w:ind w:left="4320" w:hanging="180"/>
+      </w:pPr>
+    </w:lvl>
+    <w:lvl w:ilvl="6" w:tplc="0413000F" w:tentative="1">
+      <w:start w:val="1"/>
+      <w:numFmt w:val="decimal"/>
+      <w:lvlText w:val="%7."/>
+      <w:lvlJc w:val="left"/>
+      <w:pPr>
+        <w:ind w:left="5040" w:hanging="360"/>
+      </w:pPr>
+    </w:lvl>
+    <w:lvl w:ilvl="7" w:tplc="04130019" w:tentative="1">
+      <w:start w:val="1"/>
+      <w:numFmt w:val="lowerLetter"/>
+      <w:lvlText w:val="%8."/>
+      <w:lvlJc w:val="left"/>
+      <w:pPr>
+        <w:ind w:left="5760" w:hanging="360"/>
+      </w:pPr>
+    </w:lvl>
+    <w:lvl w:ilvl="8" w:tplc="0413001B" w:tentative="1">
+      <w:start w:val="1"/>
+      <w:numFmt w:val="lowerRoman"/>
+      <w:lvlText w:val="%9."/>
+      <w:lvlJc w:val="right"/>
+      <w:pPr>
+        <w:ind w:left="6480" w:hanging="180"/>
+      </w:pPr>
+    </w:lvl>
+  </w:abstractNum>
+  <w:abstractNum w:abstractNumId="27" w15:restartNumberingAfterBreak="0">
     <w:nsid w:val="756753E5"/>
     <w:multiLevelType w:val="multilevel"/>
     <w:tmpl w:val="EF2AA75C"/>
@@ -13075,7 +12369,7 @@
       </w:rPr>
     </w:lvl>
   </w:abstractNum>
-  <w:abstractNum w:abstractNumId="27" w15:restartNumberingAfterBreak="0">
+  <w:abstractNum w:abstractNumId="28" w15:restartNumberingAfterBreak="0">
     <w:nsid w:val="76A208E7"/>
     <w:multiLevelType w:val="hybridMultilevel"/>
     <w:tmpl w:val="A588D3AC"/>
@@ -13164,7 +12458,7 @@
       </w:pPr>
     </w:lvl>
   </w:abstractNum>
-  <w:abstractNum w:abstractNumId="28" w15:restartNumberingAfterBreak="0">
+  <w:abstractNum w:abstractNumId="29" w15:restartNumberingAfterBreak="0">
     <w:nsid w:val="799D6081"/>
     <w:multiLevelType w:val="hybridMultilevel"/>
     <w:tmpl w:val="95B4935A"/>
@@ -13264,7 +12558,7 @@
     <w:abstractNumId w:val="15"/>
   </w:num>
   <w:num w:numId="4" w16cid:durableId="132480159">
-    <w:abstractNumId w:val="26"/>
+    <w:abstractNumId w:val="27"/>
   </w:num>
   <w:num w:numId="5" w16cid:durableId="1366903114">
     <w:abstractNumId w:val="6"/>
@@ -13318,7 +12612,7 @@
     <w:abstractNumId w:val="14"/>
   </w:num>
   <w:num w:numId="22" w16cid:durableId="1910647043">
-    <w:abstractNumId w:val="28"/>
+    <w:abstractNumId w:val="29"/>
   </w:num>
   <w:num w:numId="23" w16cid:durableId="1337659218">
     <w:abstractNumId w:val="7"/>
@@ -13327,7 +12621,7 @@
     <w:abstractNumId w:val="19"/>
   </w:num>
   <w:num w:numId="25" w16cid:durableId="456681977">
-    <w:abstractNumId w:val="27"/>
+    <w:abstractNumId w:val="28"/>
   </w:num>
   <w:num w:numId="26" w16cid:durableId="77793687">
     <w:abstractNumId w:val="25"/>
@@ -13340,6 +12634,9 @@
   </w:num>
   <w:num w:numId="29" w16cid:durableId="287442646">
     <w:abstractNumId w:val="23"/>
+  </w:num>
+  <w:num w:numId="30" w16cid:durableId="1106194033">
+    <w:abstractNumId w:val="26"/>
   </w:num>
 </w:numbering>
 </file>
@@ -14373,6 +13670,75 @@
 </file>
 
 <file path=customXml/item1.xml><?xml version="1.0" encoding="utf-8"?>
+<p:properties xmlns:p="http://schemas.microsoft.com/office/2006/metadata/properties" xmlns:xsi="http://www.w3.org/2001/XMLSchema-instance" xmlns:pc="http://schemas.microsoft.com/office/infopath/2007/PartnerControls">
+  <documentManagement>
+    <Math_Settings xmlns="6cbd6682-8700-4380-a704-874541bb10f2" xsi:nil="true"/>
+    <Self_Registration_Enabled xmlns="6cbd6682-8700-4380-a704-874541bb10f2" xsi:nil="true"/>
+    <Invited_Teachers xmlns="6cbd6682-8700-4380-a704-874541bb10f2" xsi:nil="true"/>
+    <IsNotebookLocked xmlns="6cbd6682-8700-4380-a704-874541bb10f2" xsi:nil="true"/>
+    <Templates xmlns="6cbd6682-8700-4380-a704-874541bb10f2" xsi:nil="true"/>
+    <Students xmlns="6cbd6682-8700-4380-a704-874541bb10f2">
+      <UserInfo>
+        <DisplayName/>
+        <AccountId xsi:nil="true"/>
+        <AccountType/>
+      </UserInfo>
+    </Students>
+    <LMS_Mappings xmlns="6cbd6682-8700-4380-a704-874541bb10f2" xsi:nil="true"/>
+    <NotebookType xmlns="6cbd6682-8700-4380-a704-874541bb10f2" xsi:nil="true"/>
+    <Teachers xmlns="6cbd6682-8700-4380-a704-874541bb10f2">
+      <UserInfo>
+        <DisplayName/>
+        <AccountId xsi:nil="true"/>
+        <AccountType/>
+      </UserInfo>
+    </Teachers>
+    <Student_Groups xmlns="6cbd6682-8700-4380-a704-874541bb10f2">
+      <UserInfo>
+        <DisplayName/>
+        <AccountId xsi:nil="true"/>
+        <AccountType/>
+      </UserInfo>
+    </Student_Groups>
+    <AppVersion xmlns="6cbd6682-8700-4380-a704-874541bb10f2" xsi:nil="true"/>
+    <Has_Teacher_Only_SectionGroup xmlns="6cbd6682-8700-4380-a704-874541bb10f2" xsi:nil="true"/>
+    <TaxCatchAll xmlns="923f7a5a-c3ea-4cdd-a6d3-9a61a1c3f194" xsi:nil="true"/>
+    <Owner xmlns="6cbd6682-8700-4380-a704-874541bb10f2">
+      <UserInfo>
+        <DisplayName/>
+        <AccountId xsi:nil="true"/>
+        <AccountType/>
+      </UserInfo>
+    </Owner>
+    <Distribution_Groups xmlns="6cbd6682-8700-4380-a704-874541bb10f2" xsi:nil="true"/>
+    <lcf76f155ced4ddcb4097134ff3c332f xmlns="6cbd6682-8700-4380-a704-874541bb10f2">
+      <Terms xmlns="http://schemas.microsoft.com/office/infopath/2007/PartnerControls"/>
+    </lcf76f155ced4ddcb4097134ff3c332f>
+    <FolderType xmlns="6cbd6682-8700-4380-a704-874541bb10f2" xsi:nil="true"/>
+    <CultureName xmlns="6cbd6682-8700-4380-a704-874541bb10f2" xsi:nil="true"/>
+    <TeamsChannelId xmlns="6cbd6682-8700-4380-a704-874541bb10f2" xsi:nil="true"/>
+    <Invited_Students xmlns="6cbd6682-8700-4380-a704-874541bb10f2" xsi:nil="true"/>
+    <DefaultSectionNames xmlns="6cbd6682-8700-4380-a704-874541bb10f2" xsi:nil="true"/>
+    <Is_Collaboration_Space_Locked xmlns="6cbd6682-8700-4380-a704-874541bb10f2" xsi:nil="true"/>
+    <Teams_Channel_Section_Location xmlns="6cbd6682-8700-4380-a704-874541bb10f2" xsi:nil="true"/>
+  </documentManagement>
+</p:properties>
+</file>
+
+<file path=customXml/item2.xml><?xml version="1.0" encoding="utf-8"?>
+<b:Sources xmlns:b="http://schemas.openxmlformats.org/officeDocument/2006/bibliography" xmlns="http://schemas.openxmlformats.org/officeDocument/2006/bibliography" SelectedStyle="\APASixthEditionOfficeOnline.xsl" StyleName="APA" Version="6"/>
+</file>
+
+<file path=customXml/item3.xml><?xml version="1.0" encoding="utf-8"?>
+<?mso-contentType ?>
+<FormTemplates xmlns="http://schemas.microsoft.com/sharepoint/v3/contenttype/forms">
+  <Display>DocumentLibraryForm</Display>
+  <Edit>DocumentLibraryForm</Edit>
+  <New>DocumentLibraryForm</New>
+</FormTemplates>
+</file>
+
+<file path=customXml/item4.xml><?xml version="1.0" encoding="utf-8"?>
 <ct:contentTypeSchema xmlns:ct="http://schemas.microsoft.com/office/2006/metadata/contentType" xmlns:ma="http://schemas.microsoft.com/office/2006/metadata/properties/metaAttributes" ct:_="" ma:_="" ma:contentTypeName="Document" ma:contentTypeID="0x010100D2745451F3B2044898A30ACD4533A9CC" ma:contentTypeVersion="33" ma:contentTypeDescription="Een nieuw document maken." ma:contentTypeScope="" ma:versionID="767d9f31b994214e3a68b222f599d6f8">
   <xsd:schema xmlns:xsd="http://www.w3.org/2001/XMLSchema" xmlns:xs="http://www.w3.org/2001/XMLSchema" xmlns:p="http://schemas.microsoft.com/office/2006/metadata/properties" xmlns:ns2="6cbd6682-8700-4380-a704-874541bb10f2" xmlns:ns3="923f7a5a-c3ea-4cdd-a6d3-9a61a1c3f194" targetNamespace="http://schemas.microsoft.com/office/2006/metadata/properties" ma:root="true" ma:fieldsID="1ef1fa2fe033d0da28f922b8477d45fc" ns2:_="" ns3:_="">
     <xsd:import namespace="6cbd6682-8700-4380-a704-874541bb10f2"/>
@@ -14777,76 +14143,34 @@
 </ct:contentTypeSchema>
 </file>
 
-<file path=customXml/item2.xml><?xml version="1.0" encoding="utf-8"?>
-<?mso-contentType ?>
-<FormTemplates xmlns="http://schemas.microsoft.com/sharepoint/v3/contenttype/forms">
-  <Display>DocumentLibraryForm</Display>
-  <Edit>DocumentLibraryForm</Edit>
-  <New>DocumentLibraryForm</New>
-</FormTemplates>
+<file path=customXml/itemProps1.xml><?xml version="1.0" encoding="utf-8"?>
+<ds:datastoreItem xmlns:ds="http://schemas.openxmlformats.org/officeDocument/2006/customXml" ds:itemID="{A003E85C-9BC5-40B3-9B0F-8EA9B0C69BD6}">
+  <ds:schemaRefs>
+    <ds:schemaRef ds:uri="http://schemas.microsoft.com/office/2006/metadata/properties"/>
+    <ds:schemaRef ds:uri="http://schemas.microsoft.com/office/infopath/2007/PartnerControls"/>
+    <ds:schemaRef ds:uri="6cbd6682-8700-4380-a704-874541bb10f2"/>
+    <ds:schemaRef ds:uri="923f7a5a-c3ea-4cdd-a6d3-9a61a1c3f194"/>
+  </ds:schemaRefs>
+</ds:datastoreItem>
 </file>
 
-<file path=customXml/item3.xml><?xml version="1.0" encoding="utf-8"?>
-<b:Sources xmlns:b="http://schemas.openxmlformats.org/officeDocument/2006/bibliography" xmlns="http://schemas.openxmlformats.org/officeDocument/2006/bibliography" SelectedStyle="\APASixthEditionOfficeOnline.xsl" StyleName="APA" Version="6"/>
+<file path=customXml/itemProps2.xml><?xml version="1.0" encoding="utf-8"?>
+<ds:datastoreItem xmlns:ds="http://schemas.openxmlformats.org/officeDocument/2006/customXml" ds:itemID="{F70C0343-90DE-49D6-9E4C-3DF5BC6F1CF7}">
+  <ds:schemaRefs>
+    <ds:schemaRef ds:uri="http://schemas.openxmlformats.org/officeDocument/2006/bibliography"/>
+  </ds:schemaRefs>
+</ds:datastoreItem>
 </file>
 
-<file path=customXml/item4.xml><?xml version="1.0" encoding="utf-8"?>
-<p:properties xmlns:p="http://schemas.microsoft.com/office/2006/metadata/properties" xmlns:xsi="http://www.w3.org/2001/XMLSchema-instance" xmlns:pc="http://schemas.microsoft.com/office/infopath/2007/PartnerControls">
-  <documentManagement>
-    <Math_Settings xmlns="6cbd6682-8700-4380-a704-874541bb10f2" xsi:nil="true"/>
-    <Self_Registration_Enabled xmlns="6cbd6682-8700-4380-a704-874541bb10f2" xsi:nil="true"/>
-    <Invited_Teachers xmlns="6cbd6682-8700-4380-a704-874541bb10f2" xsi:nil="true"/>
-    <IsNotebookLocked xmlns="6cbd6682-8700-4380-a704-874541bb10f2" xsi:nil="true"/>
-    <Templates xmlns="6cbd6682-8700-4380-a704-874541bb10f2" xsi:nil="true"/>
-    <Students xmlns="6cbd6682-8700-4380-a704-874541bb10f2">
-      <UserInfo>
-        <DisplayName/>
-        <AccountId xsi:nil="true"/>
-        <AccountType/>
-      </UserInfo>
-    </Students>
-    <LMS_Mappings xmlns="6cbd6682-8700-4380-a704-874541bb10f2" xsi:nil="true"/>
-    <NotebookType xmlns="6cbd6682-8700-4380-a704-874541bb10f2" xsi:nil="true"/>
-    <Teachers xmlns="6cbd6682-8700-4380-a704-874541bb10f2">
-      <UserInfo>
-        <DisplayName/>
-        <AccountId xsi:nil="true"/>
-        <AccountType/>
-      </UserInfo>
-    </Teachers>
-    <Student_Groups xmlns="6cbd6682-8700-4380-a704-874541bb10f2">
-      <UserInfo>
-        <DisplayName/>
-        <AccountId xsi:nil="true"/>
-        <AccountType/>
-      </UserInfo>
-    </Student_Groups>
-    <AppVersion xmlns="6cbd6682-8700-4380-a704-874541bb10f2" xsi:nil="true"/>
-    <Has_Teacher_Only_SectionGroup xmlns="6cbd6682-8700-4380-a704-874541bb10f2" xsi:nil="true"/>
-    <TaxCatchAll xmlns="923f7a5a-c3ea-4cdd-a6d3-9a61a1c3f194" xsi:nil="true"/>
-    <Owner xmlns="6cbd6682-8700-4380-a704-874541bb10f2">
-      <UserInfo>
-        <DisplayName/>
-        <AccountId xsi:nil="true"/>
-        <AccountType/>
-      </UserInfo>
-    </Owner>
-    <Distribution_Groups xmlns="6cbd6682-8700-4380-a704-874541bb10f2" xsi:nil="true"/>
-    <lcf76f155ced4ddcb4097134ff3c332f xmlns="6cbd6682-8700-4380-a704-874541bb10f2">
-      <Terms xmlns="http://schemas.microsoft.com/office/infopath/2007/PartnerControls"/>
-    </lcf76f155ced4ddcb4097134ff3c332f>
-    <FolderType xmlns="6cbd6682-8700-4380-a704-874541bb10f2" xsi:nil="true"/>
-    <CultureName xmlns="6cbd6682-8700-4380-a704-874541bb10f2" xsi:nil="true"/>
-    <TeamsChannelId xmlns="6cbd6682-8700-4380-a704-874541bb10f2" xsi:nil="true"/>
-    <Invited_Students xmlns="6cbd6682-8700-4380-a704-874541bb10f2" xsi:nil="true"/>
-    <DefaultSectionNames xmlns="6cbd6682-8700-4380-a704-874541bb10f2" xsi:nil="true"/>
-    <Is_Collaboration_Space_Locked xmlns="6cbd6682-8700-4380-a704-874541bb10f2" xsi:nil="true"/>
-    <Teams_Channel_Section_Location xmlns="6cbd6682-8700-4380-a704-874541bb10f2" xsi:nil="true"/>
-  </documentManagement>
-</p:properties>
+<file path=customXml/itemProps3.xml><?xml version="1.0" encoding="utf-8"?>
+<ds:datastoreItem xmlns:ds="http://schemas.openxmlformats.org/officeDocument/2006/customXml" ds:itemID="{09293AD8-5A99-4C06-A3A4-50D55DCC821D}">
+  <ds:schemaRefs>
+    <ds:schemaRef ds:uri="http://schemas.microsoft.com/sharepoint/v3/contenttype/forms"/>
+  </ds:schemaRefs>
+</ds:datastoreItem>
 </file>
 
-<file path=customXml/itemProps1.xml><?xml version="1.0" encoding="utf-8"?>
+<file path=customXml/itemProps4.xml><?xml version="1.0" encoding="utf-8"?>
 <ds:datastoreItem xmlns:ds="http://schemas.openxmlformats.org/officeDocument/2006/customXml" ds:itemID="{DA4F5861-0F52-454A-9959-786AB1474437}">
   <ds:schemaRefs>
     <ds:schemaRef ds:uri="http://schemas.microsoft.com/office/2006/metadata/contentType"/>
@@ -14863,31 +14187,4 @@
     <ds:schemaRef ds:uri="http://schemas.microsoft.com/internal/obd"/>
   </ds:schemaRefs>
 </ds:datastoreItem>
-</file>
-
-<file path=customXml/itemProps2.xml><?xml version="1.0" encoding="utf-8"?>
-<ds:datastoreItem xmlns:ds="http://schemas.openxmlformats.org/officeDocument/2006/customXml" ds:itemID="{09293AD8-5A99-4C06-A3A4-50D55DCC821D}">
-  <ds:schemaRefs>
-    <ds:schemaRef ds:uri="http://schemas.microsoft.com/sharepoint/v3/contenttype/forms"/>
-  </ds:schemaRefs>
-</ds:datastoreItem>
-</file>
-
-<file path=customXml/itemProps3.xml><?xml version="1.0" encoding="utf-8"?>
-<ds:datastoreItem xmlns:ds="http://schemas.openxmlformats.org/officeDocument/2006/customXml" ds:itemID="{F70C0343-90DE-49D6-9E4C-3DF5BC6F1CF7}">
-  <ds:schemaRefs>
-    <ds:schemaRef ds:uri="http://schemas.openxmlformats.org/officeDocument/2006/bibliography"/>
-  </ds:schemaRefs>
-</ds:datastoreItem>
-</file>
-
-<file path=customXml/itemProps4.xml><?xml version="1.0" encoding="utf-8"?>
-<ds:datastoreItem xmlns:ds="http://schemas.openxmlformats.org/officeDocument/2006/customXml" ds:itemID="{A003E85C-9BC5-40B3-9B0F-8EA9B0C69BD6}">
-  <ds:schemaRefs>
-    <ds:schemaRef ds:uri="http://schemas.microsoft.com/office/2006/metadata/properties"/>
-    <ds:schemaRef ds:uri="http://schemas.microsoft.com/office/infopath/2007/PartnerControls"/>
-    <ds:schemaRef ds:uri="6cbd6682-8700-4380-a704-874541bb10f2"/>
-    <ds:schemaRef ds:uri="923f7a5a-c3ea-4cdd-a6d3-9a61a1c3f194"/>
-  </ds:schemaRefs>
-</ds:datastoreItem>
 </file>
</xml_diff>

<commit_message>
nu werkt alles weer als normaal, ook met gepublished versie. En ook getest
</commit_message>
<xml_diff>
--- a/PvB SD/08 Logboek/Logboek kandidaat FP.docx
+++ b/PvB SD/08 Logboek/Logboek kandidaat FP.docx
@@ -308,8 +308,13 @@
             <w:tcW w:w="7087" w:type="dxa"/>
           </w:tcPr>
           <w:p>
-            <w:r>
-              <w:t>Prodist Software B.V.</w:t>
+            <w:proofErr w:type="spellStart"/>
+            <w:r>
+              <w:t>Prodist</w:t>
+            </w:r>
+            <w:proofErr w:type="spellEnd"/>
+            <w:r>
+              <w:t xml:space="preserve"> Software B.V.</w:t>
             </w:r>
           </w:p>
         </w:tc>
@@ -602,7 +607,61 @@
                 <w:color w:val="000000"/>
                 <w:lang w:eastAsia="zh-CN"/>
               </w:rPr>
-              <w:t>Op de eerste dag iedereen leren kennen, en wat uitleg gekregen van bijvoorbeeld hoe het bedrijf is ontstaan, wat de examenopdracht kunnen zijn, etc. Kreeg een opwarmopdracht om met framework ‘Blazor’ te beginnen, moet een webpagina waar ik een bestand kan uploaden, en dan uploadt hij naar een specifieke map. Dus ben ik daar de hele dag beziggeweest.</w:t>
+              <w:t xml:space="preserve">Op de eerste dag iedereen leren kennen, en wat uitleg gekregen van bijvoorbeeld hoe het bedrijf is ontstaan, wat de examenopdracht kunnen zijn, etc. Kreeg een opwarmopdracht om met </w:t>
+            </w:r>
+            <w:proofErr w:type="spellStart"/>
+            <w:r>
+              <w:rPr>
+                <w:rFonts w:ascii="Calibri" w:eastAsia="Times New Roman" w:hAnsi="Calibri" w:cs="Calibri"/>
+                <w:color w:val="000000"/>
+                <w:lang w:eastAsia="zh-CN"/>
+              </w:rPr>
+              <w:t>framework</w:t>
+            </w:r>
+            <w:proofErr w:type="spellEnd"/>
+            <w:r>
+              <w:rPr>
+                <w:rFonts w:ascii="Calibri" w:eastAsia="Times New Roman" w:hAnsi="Calibri" w:cs="Calibri"/>
+                <w:color w:val="000000"/>
+                <w:lang w:eastAsia="zh-CN"/>
+              </w:rPr>
+              <w:t xml:space="preserve"> ‘</w:t>
+            </w:r>
+            <w:proofErr w:type="spellStart"/>
+            <w:r>
+              <w:rPr>
+                <w:rFonts w:ascii="Calibri" w:eastAsia="Times New Roman" w:hAnsi="Calibri" w:cs="Calibri"/>
+                <w:color w:val="000000"/>
+                <w:lang w:eastAsia="zh-CN"/>
+              </w:rPr>
+              <w:t>Blazor</w:t>
+            </w:r>
+            <w:proofErr w:type="spellEnd"/>
+            <w:r>
+              <w:rPr>
+                <w:rFonts w:ascii="Calibri" w:eastAsia="Times New Roman" w:hAnsi="Calibri" w:cs="Calibri"/>
+                <w:color w:val="000000"/>
+                <w:lang w:eastAsia="zh-CN"/>
+              </w:rPr>
+              <w:t xml:space="preserve">’ te beginnen, moet een webpagina waar ik een bestand kan uploaden, en dan uploadt hij naar een specifieke map. Dus ben ik daar de hele dag </w:t>
+            </w:r>
+            <w:proofErr w:type="spellStart"/>
+            <w:r>
+              <w:rPr>
+                <w:rFonts w:ascii="Calibri" w:eastAsia="Times New Roman" w:hAnsi="Calibri" w:cs="Calibri"/>
+                <w:color w:val="000000"/>
+                <w:lang w:eastAsia="zh-CN"/>
+              </w:rPr>
+              <w:t>beziggeweest</w:t>
+            </w:r>
+            <w:proofErr w:type="spellEnd"/>
+            <w:r>
+              <w:rPr>
+                <w:rFonts w:ascii="Calibri" w:eastAsia="Times New Roman" w:hAnsi="Calibri" w:cs="Calibri"/>
+                <w:color w:val="000000"/>
+                <w:lang w:eastAsia="zh-CN"/>
+              </w:rPr>
+              <w:t>.</w:t>
             </w:r>
           </w:p>
         </w:tc>
@@ -731,13 +790,113 @@
                 <w:lang w:eastAsia="zh-CN"/>
               </w:rPr>
             </w:pPr>
-            <w:r>
-              <w:rPr>
-                <w:rFonts w:ascii="Calibri" w:eastAsia="Times New Roman" w:hAnsi="Calibri" w:cs="Calibri"/>
-                <w:color w:val="000000"/>
-                <w:lang w:eastAsia="zh-CN"/>
-              </w:rPr>
-              <w:t>Blazor webapplicatie klaar, hij gaat alle bestanden uploaden naar een map. Maar word gevraagd om Blazor in windows forms te verwerken, ben de hele dag meebezig geweest. Maar je kan niet een eigen pad te selecteren. Het is op dit moment nog hardcoded.</w:t>
+            <w:proofErr w:type="spellStart"/>
+            <w:r>
+              <w:rPr>
+                <w:rFonts w:ascii="Calibri" w:eastAsia="Times New Roman" w:hAnsi="Calibri" w:cs="Calibri"/>
+                <w:color w:val="000000"/>
+                <w:lang w:eastAsia="zh-CN"/>
+              </w:rPr>
+              <w:t>Blazor</w:t>
+            </w:r>
+            <w:proofErr w:type="spellEnd"/>
+            <w:r>
+              <w:rPr>
+                <w:rFonts w:ascii="Calibri" w:eastAsia="Times New Roman" w:hAnsi="Calibri" w:cs="Calibri"/>
+                <w:color w:val="000000"/>
+                <w:lang w:eastAsia="zh-CN"/>
+              </w:rPr>
+              <w:t xml:space="preserve"> webapplicatie klaar, hij gaat alle bestanden uploaden naar een map. Maar word gevraagd om </w:t>
+            </w:r>
+            <w:proofErr w:type="spellStart"/>
+            <w:r>
+              <w:rPr>
+                <w:rFonts w:ascii="Calibri" w:eastAsia="Times New Roman" w:hAnsi="Calibri" w:cs="Calibri"/>
+                <w:color w:val="000000"/>
+                <w:lang w:eastAsia="zh-CN"/>
+              </w:rPr>
+              <w:t>Blazor</w:t>
+            </w:r>
+            <w:proofErr w:type="spellEnd"/>
+            <w:r>
+              <w:rPr>
+                <w:rFonts w:ascii="Calibri" w:eastAsia="Times New Roman" w:hAnsi="Calibri" w:cs="Calibri"/>
+                <w:color w:val="000000"/>
+                <w:lang w:eastAsia="zh-CN"/>
+              </w:rPr>
+              <w:t xml:space="preserve"> in </w:t>
+            </w:r>
+            <w:proofErr w:type="spellStart"/>
+            <w:r>
+              <w:rPr>
+                <w:rFonts w:ascii="Calibri" w:eastAsia="Times New Roman" w:hAnsi="Calibri" w:cs="Calibri"/>
+                <w:color w:val="000000"/>
+                <w:lang w:eastAsia="zh-CN"/>
+              </w:rPr>
+              <w:t>windows</w:t>
+            </w:r>
+            <w:proofErr w:type="spellEnd"/>
+            <w:r>
+              <w:rPr>
+                <w:rFonts w:ascii="Calibri" w:eastAsia="Times New Roman" w:hAnsi="Calibri" w:cs="Calibri"/>
+                <w:color w:val="000000"/>
+                <w:lang w:eastAsia="zh-CN"/>
+              </w:rPr>
+              <w:t xml:space="preserve"> </w:t>
+            </w:r>
+            <w:proofErr w:type="spellStart"/>
+            <w:r>
+              <w:rPr>
+                <w:rFonts w:ascii="Calibri" w:eastAsia="Times New Roman" w:hAnsi="Calibri" w:cs="Calibri"/>
+                <w:color w:val="000000"/>
+                <w:lang w:eastAsia="zh-CN"/>
+              </w:rPr>
+              <w:t>forms</w:t>
+            </w:r>
+            <w:proofErr w:type="spellEnd"/>
+            <w:r>
+              <w:rPr>
+                <w:rFonts w:ascii="Calibri" w:eastAsia="Times New Roman" w:hAnsi="Calibri" w:cs="Calibri"/>
+                <w:color w:val="000000"/>
+                <w:lang w:eastAsia="zh-CN"/>
+              </w:rPr>
+              <w:t xml:space="preserve"> te verwerken, ben de hele dag </w:t>
+            </w:r>
+            <w:proofErr w:type="spellStart"/>
+            <w:r>
+              <w:rPr>
+                <w:rFonts w:ascii="Calibri" w:eastAsia="Times New Roman" w:hAnsi="Calibri" w:cs="Calibri"/>
+                <w:color w:val="000000"/>
+                <w:lang w:eastAsia="zh-CN"/>
+              </w:rPr>
+              <w:t>meebezig</w:t>
+            </w:r>
+            <w:proofErr w:type="spellEnd"/>
+            <w:r>
+              <w:rPr>
+                <w:rFonts w:ascii="Calibri" w:eastAsia="Times New Roman" w:hAnsi="Calibri" w:cs="Calibri"/>
+                <w:color w:val="000000"/>
+                <w:lang w:eastAsia="zh-CN"/>
+              </w:rPr>
+              <w:t xml:space="preserve"> geweest. Maar je kan niet een eigen pad te selecteren. Het is op dit moment nog </w:t>
+            </w:r>
+            <w:proofErr w:type="spellStart"/>
+            <w:r>
+              <w:rPr>
+                <w:rFonts w:ascii="Calibri" w:eastAsia="Times New Roman" w:hAnsi="Calibri" w:cs="Calibri"/>
+                <w:color w:val="000000"/>
+                <w:lang w:eastAsia="zh-CN"/>
+              </w:rPr>
+              <w:t>hardcoded</w:t>
+            </w:r>
+            <w:proofErr w:type="spellEnd"/>
+            <w:r>
+              <w:rPr>
+                <w:rFonts w:ascii="Calibri" w:eastAsia="Times New Roman" w:hAnsi="Calibri" w:cs="Calibri"/>
+                <w:color w:val="000000"/>
+                <w:lang w:eastAsia="zh-CN"/>
+              </w:rPr>
+              <w:t>.</w:t>
             </w:r>
           </w:p>
         </w:tc>
@@ -872,7 +1031,43 @@
                 <w:color w:val="000000"/>
                 <w:lang w:eastAsia="zh-CN"/>
               </w:rPr>
-              <w:t>Windows forms in elkaar gezet, maar wordt nogmaals gevraagd om een eigen filepath te kunnen selecteren, daar ben ik de hele dag beziggeweest, hij wil het maar niet. Nu kan de gebruiker alleen via een input zijn eigen filepath invullen.</w:t>
+              <w:t xml:space="preserve">Windows </w:t>
+            </w:r>
+            <w:proofErr w:type="spellStart"/>
+            <w:r>
+              <w:rPr>
+                <w:rFonts w:ascii="Calibri" w:eastAsia="Times New Roman" w:hAnsi="Calibri" w:cs="Calibri"/>
+                <w:color w:val="000000"/>
+                <w:lang w:eastAsia="zh-CN"/>
+              </w:rPr>
+              <w:t>forms</w:t>
+            </w:r>
+            <w:proofErr w:type="spellEnd"/>
+            <w:r>
+              <w:rPr>
+                <w:rFonts w:ascii="Calibri" w:eastAsia="Times New Roman" w:hAnsi="Calibri" w:cs="Calibri"/>
+                <w:color w:val="000000"/>
+                <w:lang w:eastAsia="zh-CN"/>
+              </w:rPr>
+              <w:t xml:space="preserve"> in elkaar gezet, maar wordt nogmaals gevraagd om een eigen filepath te kunnen selecteren, daar ben ik de hele dag </w:t>
+            </w:r>
+            <w:proofErr w:type="spellStart"/>
+            <w:r>
+              <w:rPr>
+                <w:rFonts w:ascii="Calibri" w:eastAsia="Times New Roman" w:hAnsi="Calibri" w:cs="Calibri"/>
+                <w:color w:val="000000"/>
+                <w:lang w:eastAsia="zh-CN"/>
+              </w:rPr>
+              <w:t>beziggeweest</w:t>
+            </w:r>
+            <w:proofErr w:type="spellEnd"/>
+            <w:r>
+              <w:rPr>
+                <w:rFonts w:ascii="Calibri" w:eastAsia="Times New Roman" w:hAnsi="Calibri" w:cs="Calibri"/>
+                <w:color w:val="000000"/>
+                <w:lang w:eastAsia="zh-CN"/>
+              </w:rPr>
+              <w:t>, hij wil het maar niet. Nu kan de gebruiker alleen via een input zijn eigen filepath invullen.</w:t>
             </w:r>
           </w:p>
         </w:tc>
@@ -1007,7 +1202,43 @@
                 <w:color w:val="000000"/>
                 <w:lang w:eastAsia="zh-CN"/>
               </w:rPr>
-              <w:t xml:space="preserve">De gebruiker kan via een knop een eigen pad selecteren, dus het gaat niet alleen maar via een inputveld, en hij slaat het nieuwe pad ook gelijk op in een json-bestand, (alleen in de verkeerde json). Eind van de dag kwam ik pas </w:t>
+              <w:t xml:space="preserve">De gebruiker kan via een knop een eigen pad selecteren, dus het gaat niet alleen maar via een inputveld, en hij slaat het nieuwe pad ook gelijk op in een </w:t>
+            </w:r>
+            <w:proofErr w:type="spellStart"/>
+            <w:r>
+              <w:rPr>
+                <w:rFonts w:ascii="Calibri" w:eastAsia="Times New Roman" w:hAnsi="Calibri" w:cs="Calibri"/>
+                <w:color w:val="000000"/>
+                <w:lang w:eastAsia="zh-CN"/>
+              </w:rPr>
+              <w:t>json</w:t>
+            </w:r>
+            <w:proofErr w:type="spellEnd"/>
+            <w:r>
+              <w:rPr>
+                <w:rFonts w:ascii="Calibri" w:eastAsia="Times New Roman" w:hAnsi="Calibri" w:cs="Calibri"/>
+                <w:color w:val="000000"/>
+                <w:lang w:eastAsia="zh-CN"/>
+              </w:rPr>
+              <w:t xml:space="preserve">-bestand, (alleen in de verkeerde </w:t>
+            </w:r>
+            <w:proofErr w:type="spellStart"/>
+            <w:r>
+              <w:rPr>
+                <w:rFonts w:ascii="Calibri" w:eastAsia="Times New Roman" w:hAnsi="Calibri" w:cs="Calibri"/>
+                <w:color w:val="000000"/>
+                <w:lang w:eastAsia="zh-CN"/>
+              </w:rPr>
+              <w:t>json</w:t>
+            </w:r>
+            <w:proofErr w:type="spellEnd"/>
+            <w:r>
+              <w:rPr>
+                <w:rFonts w:ascii="Calibri" w:eastAsia="Times New Roman" w:hAnsi="Calibri" w:cs="Calibri"/>
+                <w:color w:val="000000"/>
+                <w:lang w:eastAsia="zh-CN"/>
+              </w:rPr>
+              <w:t xml:space="preserve">). Eind van de dag kwam ik pas </w:t>
             </w:r>
             <w:r>
               <w:rPr>
@@ -1391,13 +1622,23 @@
               </w:rPr>
               <w:t xml:space="preserve"> </w:t>
             </w:r>
-            <w:r>
-              <w:rPr>
-                <w:rFonts w:ascii="Calibri" w:eastAsia="Times New Roman" w:hAnsi="Calibri" w:cs="Calibri"/>
-                <w:color w:val="000000"/>
-                <w:lang w:eastAsia="zh-CN"/>
-              </w:rPr>
-              <w:t xml:space="preserve">Trello bord aangemaakt zodat ik een </w:t>
+            <w:proofErr w:type="spellStart"/>
+            <w:r>
+              <w:rPr>
+                <w:rFonts w:ascii="Calibri" w:eastAsia="Times New Roman" w:hAnsi="Calibri" w:cs="Calibri"/>
+                <w:color w:val="000000"/>
+                <w:lang w:eastAsia="zh-CN"/>
+              </w:rPr>
+              <w:t>Trello</w:t>
+            </w:r>
+            <w:proofErr w:type="spellEnd"/>
+            <w:r>
+              <w:rPr>
+                <w:rFonts w:ascii="Calibri" w:eastAsia="Times New Roman" w:hAnsi="Calibri" w:cs="Calibri"/>
+                <w:color w:val="000000"/>
+                <w:lang w:eastAsia="zh-CN"/>
+              </w:rPr>
+              <w:t xml:space="preserve"> bord aangemaakt zodat ik een </w:t>
             </w:r>
             <w:r>
               <w:rPr>
@@ -1489,7 +1730,16 @@
                 <w:color w:val="000000"/>
                 <w:lang w:eastAsia="zh-CN"/>
               </w:rPr>
-              <w:t>3. Georiënteerd op alle data van PDF eruit halen, verder genereer een nieuw XML</w:t>
+              <w:t xml:space="preserve">3. Georiënteerd op alle data van PDF eruit halen, verder genereer een nieuw </w:t>
+            </w:r>
+            <w:proofErr w:type="spellStart"/>
+            <w:r>
+              <w:rPr>
+                <w:rFonts w:ascii="Calibri" w:eastAsia="Times New Roman" w:hAnsi="Calibri" w:cs="Calibri"/>
+                <w:color w:val="000000"/>
+                <w:lang w:eastAsia="zh-CN"/>
+              </w:rPr>
+              <w:t>XML</w:t>
             </w:r>
             <w:r>
               <w:rPr>
@@ -1513,7 +1763,16 @@
                 <w:color w:val="000000"/>
                 <w:lang w:eastAsia="zh-CN"/>
               </w:rPr>
-              <w:t>d.</w:t>
+              <w:t>d</w:t>
+            </w:r>
+            <w:proofErr w:type="spellEnd"/>
+            <w:r>
+              <w:rPr>
+                <w:rFonts w:ascii="Calibri" w:eastAsia="Times New Roman" w:hAnsi="Calibri" w:cs="Calibri"/>
+                <w:color w:val="000000"/>
+                <w:lang w:eastAsia="zh-CN"/>
+              </w:rPr>
+              <w:t>.</w:t>
             </w:r>
           </w:p>
         </w:tc>
@@ -2127,6 +2386,7 @@
               </w:rPr>
               <w:t xml:space="preserve">om de </w:t>
             </w:r>
+            <w:proofErr w:type="spellStart"/>
             <w:r>
               <w:rPr>
                 <w:rFonts w:ascii="Calibri" w:eastAsia="Times New Roman" w:hAnsi="Calibri" w:cs="Calibri"/>
@@ -2141,7 +2401,16 @@
                 <w:color w:val="000000"/>
                 <w:lang w:eastAsia="zh-CN"/>
               </w:rPr>
-              <w:t xml:space="preserve">’s </w:t>
+              <w:t>’s</w:t>
+            </w:r>
+            <w:proofErr w:type="spellEnd"/>
+            <w:r>
+              <w:rPr>
+                <w:rFonts w:ascii="Calibri" w:eastAsia="Times New Roman" w:hAnsi="Calibri" w:cs="Calibri"/>
+                <w:color w:val="000000"/>
+                <w:lang w:eastAsia="zh-CN"/>
+              </w:rPr>
+              <w:t xml:space="preserve"> </w:t>
             </w:r>
             <w:r>
               <w:rPr>
@@ -2205,7 +2474,97 @@
                 <w:color w:val="000000"/>
                 <w:lang w:eastAsia="zh-CN"/>
               </w:rPr>
-              <w:t>een nieuw XML-bestand. Alles is hardcoded, waar het PDF-bestand vandaan komt, en waar de XML-bestand geupload wordt</w:t>
+              <w:t xml:space="preserve">een nieuw </w:t>
+            </w:r>
+            <w:proofErr w:type="spellStart"/>
+            <w:r>
+              <w:rPr>
+                <w:rFonts w:ascii="Calibri" w:eastAsia="Times New Roman" w:hAnsi="Calibri" w:cs="Calibri"/>
+                <w:color w:val="000000"/>
+                <w:lang w:eastAsia="zh-CN"/>
+              </w:rPr>
+              <w:t>XML-bestand</w:t>
+            </w:r>
+            <w:proofErr w:type="spellEnd"/>
+            <w:r>
+              <w:rPr>
+                <w:rFonts w:ascii="Calibri" w:eastAsia="Times New Roman" w:hAnsi="Calibri" w:cs="Calibri"/>
+                <w:color w:val="000000"/>
+                <w:lang w:eastAsia="zh-CN"/>
+              </w:rPr>
+              <w:t xml:space="preserve">. Alles is </w:t>
+            </w:r>
+            <w:proofErr w:type="spellStart"/>
+            <w:r>
+              <w:rPr>
+                <w:rFonts w:ascii="Calibri" w:eastAsia="Times New Roman" w:hAnsi="Calibri" w:cs="Calibri"/>
+                <w:color w:val="000000"/>
+                <w:lang w:eastAsia="zh-CN"/>
+              </w:rPr>
+              <w:t>hardcoded</w:t>
+            </w:r>
+            <w:proofErr w:type="spellEnd"/>
+            <w:r>
+              <w:rPr>
+                <w:rFonts w:ascii="Calibri" w:eastAsia="Times New Roman" w:hAnsi="Calibri" w:cs="Calibri"/>
+                <w:color w:val="000000"/>
+                <w:lang w:eastAsia="zh-CN"/>
+              </w:rPr>
+              <w:t xml:space="preserve">, waar het </w:t>
+            </w:r>
+            <w:proofErr w:type="spellStart"/>
+            <w:r>
+              <w:rPr>
+                <w:rFonts w:ascii="Calibri" w:eastAsia="Times New Roman" w:hAnsi="Calibri" w:cs="Calibri"/>
+                <w:color w:val="000000"/>
+                <w:lang w:eastAsia="zh-CN"/>
+              </w:rPr>
+              <w:t>PDF-bestand</w:t>
+            </w:r>
+            <w:proofErr w:type="spellEnd"/>
+            <w:r>
+              <w:rPr>
+                <w:rFonts w:ascii="Calibri" w:eastAsia="Times New Roman" w:hAnsi="Calibri" w:cs="Calibri"/>
+                <w:color w:val="000000"/>
+                <w:lang w:eastAsia="zh-CN"/>
+              </w:rPr>
+              <w:t xml:space="preserve"> vandaan komt, en waar de </w:t>
+            </w:r>
+            <w:proofErr w:type="spellStart"/>
+            <w:r>
+              <w:rPr>
+                <w:rFonts w:ascii="Calibri" w:eastAsia="Times New Roman" w:hAnsi="Calibri" w:cs="Calibri"/>
+                <w:color w:val="000000"/>
+                <w:lang w:eastAsia="zh-CN"/>
+              </w:rPr>
+              <w:t>XML-bestand</w:t>
+            </w:r>
+            <w:proofErr w:type="spellEnd"/>
+            <w:r>
+              <w:rPr>
+                <w:rFonts w:ascii="Calibri" w:eastAsia="Times New Roman" w:hAnsi="Calibri" w:cs="Calibri"/>
+                <w:color w:val="000000"/>
+                <w:lang w:eastAsia="zh-CN"/>
+              </w:rPr>
+              <w:t xml:space="preserve"> </w:t>
+            </w:r>
+            <w:proofErr w:type="spellStart"/>
+            <w:r>
+              <w:rPr>
+                <w:rFonts w:ascii="Calibri" w:eastAsia="Times New Roman" w:hAnsi="Calibri" w:cs="Calibri"/>
+                <w:color w:val="000000"/>
+                <w:lang w:eastAsia="zh-CN"/>
+              </w:rPr>
+              <w:t>geupload</w:t>
+            </w:r>
+            <w:proofErr w:type="spellEnd"/>
+            <w:r>
+              <w:rPr>
+                <w:rFonts w:ascii="Calibri" w:eastAsia="Times New Roman" w:hAnsi="Calibri" w:cs="Calibri"/>
+                <w:color w:val="000000"/>
+                <w:lang w:eastAsia="zh-CN"/>
+              </w:rPr>
+              <w:t xml:space="preserve"> wordt</w:t>
             </w:r>
             <w:r>
               <w:rPr>
@@ -2229,7 +2588,16 @@
                 <w:color w:val="000000"/>
                 <w:lang w:eastAsia="zh-CN"/>
               </w:rPr>
-              <w:t>eprobeerd om de data</w:t>
+              <w:t xml:space="preserve">eprobeerd om de </w:t>
+            </w:r>
+            <w:proofErr w:type="spellStart"/>
+            <w:r>
+              <w:rPr>
+                <w:rFonts w:ascii="Calibri" w:eastAsia="Times New Roman" w:hAnsi="Calibri" w:cs="Calibri"/>
+                <w:color w:val="000000"/>
+                <w:lang w:eastAsia="zh-CN"/>
+              </w:rPr>
+              <w:t>data</w:t>
             </w:r>
             <w:r>
               <w:rPr>
@@ -2239,6 +2607,7 @@
               </w:rPr>
               <w:t>’s</w:t>
             </w:r>
+            <w:proofErr w:type="spellEnd"/>
             <w:r>
               <w:rPr>
                 <w:rFonts w:ascii="Calibri" w:eastAsia="Times New Roman" w:hAnsi="Calibri" w:cs="Calibri"/>
@@ -2507,8 +2876,54 @@
                 <w:color w:val="000000"/>
                 <w:lang w:eastAsia="zh-CN"/>
               </w:rPr>
-              <w:t>Verder georiënteerd om de basiskennis te creëren om de data’s uit een PDF-bestand halen, en over te zetten naar een XML-bestand</w:t>
-            </w:r>
+              <w:t xml:space="preserve">Verder georiënteerd om de basiskennis te creëren om de </w:t>
+            </w:r>
+            <w:proofErr w:type="spellStart"/>
+            <w:r>
+              <w:rPr>
+                <w:rFonts w:ascii="Calibri" w:eastAsia="Times New Roman" w:hAnsi="Calibri" w:cs="Calibri"/>
+                <w:color w:val="000000"/>
+                <w:lang w:eastAsia="zh-CN"/>
+              </w:rPr>
+              <w:t>data’s</w:t>
+            </w:r>
+            <w:proofErr w:type="spellEnd"/>
+            <w:r>
+              <w:rPr>
+                <w:rFonts w:ascii="Calibri" w:eastAsia="Times New Roman" w:hAnsi="Calibri" w:cs="Calibri"/>
+                <w:color w:val="000000"/>
+                <w:lang w:eastAsia="zh-CN"/>
+              </w:rPr>
+              <w:t xml:space="preserve"> uit een </w:t>
+            </w:r>
+            <w:proofErr w:type="spellStart"/>
+            <w:r>
+              <w:rPr>
+                <w:rFonts w:ascii="Calibri" w:eastAsia="Times New Roman" w:hAnsi="Calibri" w:cs="Calibri"/>
+                <w:color w:val="000000"/>
+                <w:lang w:eastAsia="zh-CN"/>
+              </w:rPr>
+              <w:t>PDF-bestand</w:t>
+            </w:r>
+            <w:proofErr w:type="spellEnd"/>
+            <w:r>
+              <w:rPr>
+                <w:rFonts w:ascii="Calibri" w:eastAsia="Times New Roman" w:hAnsi="Calibri" w:cs="Calibri"/>
+                <w:color w:val="000000"/>
+                <w:lang w:eastAsia="zh-CN"/>
+              </w:rPr>
+              <w:t xml:space="preserve"> halen, en over te zetten naar een </w:t>
+            </w:r>
+            <w:proofErr w:type="spellStart"/>
+            <w:r>
+              <w:rPr>
+                <w:rFonts w:ascii="Calibri" w:eastAsia="Times New Roman" w:hAnsi="Calibri" w:cs="Calibri"/>
+                <w:color w:val="000000"/>
+                <w:lang w:eastAsia="zh-CN"/>
+              </w:rPr>
+              <w:t>XML-bestand</w:t>
+            </w:r>
+            <w:proofErr w:type="spellEnd"/>
           </w:p>
           <w:p>
             <w:pPr>
@@ -2527,21 +2942,49 @@
               </w:rPr>
               <w:t xml:space="preserve">Oriëntatiefase: Alle </w:t>
             </w:r>
-            <w:r>
-              <w:rPr>
-                <w:rFonts w:ascii="Calibri" w:eastAsia="Times New Roman" w:hAnsi="Calibri" w:cs="Calibri"/>
-                <w:color w:val="000000"/>
-                <w:lang w:eastAsia="zh-CN"/>
-              </w:rPr>
-              <w:t xml:space="preserve">data’s </w:t>
-            </w:r>
-            <w:r>
-              <w:rPr>
-                <w:rFonts w:ascii="Calibri" w:eastAsia="Times New Roman" w:hAnsi="Calibri" w:cs="Calibri"/>
-                <w:color w:val="000000"/>
-                <w:lang w:eastAsia="zh-CN"/>
-              </w:rPr>
-              <w:t>in variabelen gezet, en het importeren naar XML ben nog mee bezig, want ik weet niet hoe de structuur van zo’n XML-bestand eruit ziet.</w:t>
+            <w:proofErr w:type="spellStart"/>
+            <w:r>
+              <w:rPr>
+                <w:rFonts w:ascii="Calibri" w:eastAsia="Times New Roman" w:hAnsi="Calibri" w:cs="Calibri"/>
+                <w:color w:val="000000"/>
+                <w:lang w:eastAsia="zh-CN"/>
+              </w:rPr>
+              <w:t>data’s</w:t>
+            </w:r>
+            <w:proofErr w:type="spellEnd"/>
+            <w:r>
+              <w:rPr>
+                <w:rFonts w:ascii="Calibri" w:eastAsia="Times New Roman" w:hAnsi="Calibri" w:cs="Calibri"/>
+                <w:color w:val="000000"/>
+                <w:lang w:eastAsia="zh-CN"/>
+              </w:rPr>
+              <w:t xml:space="preserve"> </w:t>
+            </w:r>
+            <w:r>
+              <w:rPr>
+                <w:rFonts w:ascii="Calibri" w:eastAsia="Times New Roman" w:hAnsi="Calibri" w:cs="Calibri"/>
+                <w:color w:val="000000"/>
+                <w:lang w:eastAsia="zh-CN"/>
+              </w:rPr>
+              <w:t xml:space="preserve">in variabelen gezet, en het importeren naar XML ben nog mee bezig, want ik weet niet hoe de structuur van zo’n </w:t>
+            </w:r>
+            <w:proofErr w:type="spellStart"/>
+            <w:r>
+              <w:rPr>
+                <w:rFonts w:ascii="Calibri" w:eastAsia="Times New Roman" w:hAnsi="Calibri" w:cs="Calibri"/>
+                <w:color w:val="000000"/>
+                <w:lang w:eastAsia="zh-CN"/>
+              </w:rPr>
+              <w:t>XML-bestand</w:t>
+            </w:r>
+            <w:proofErr w:type="spellEnd"/>
+            <w:r>
+              <w:rPr>
+                <w:rFonts w:ascii="Calibri" w:eastAsia="Times New Roman" w:hAnsi="Calibri" w:cs="Calibri"/>
+                <w:color w:val="000000"/>
+                <w:lang w:eastAsia="zh-CN"/>
+              </w:rPr>
+              <w:t xml:space="preserve"> eruit ziet.</w:t>
             </w:r>
           </w:p>
         </w:tc>
@@ -2775,7 +3218,43 @@
                 <w:color w:val="000000"/>
                 <w:lang w:eastAsia="zh-CN"/>
               </w:rPr>
-              <w:t>3. Verder met de oriëntatiefase, alle data’s worden in een overzichtelijke en logische manier geplaatst in XML-bestand. Dus klantnummer staat bij Klantnummer, orders horen bij Orders etc.</w:t>
+              <w:t xml:space="preserve">3. Verder met de oriëntatiefase, alle </w:t>
+            </w:r>
+            <w:proofErr w:type="spellStart"/>
+            <w:r>
+              <w:rPr>
+                <w:rFonts w:ascii="Calibri" w:eastAsia="Times New Roman" w:hAnsi="Calibri" w:cs="Calibri"/>
+                <w:color w:val="000000"/>
+                <w:lang w:eastAsia="zh-CN"/>
+              </w:rPr>
+              <w:t>data’s</w:t>
+            </w:r>
+            <w:proofErr w:type="spellEnd"/>
+            <w:r>
+              <w:rPr>
+                <w:rFonts w:ascii="Calibri" w:eastAsia="Times New Roman" w:hAnsi="Calibri" w:cs="Calibri"/>
+                <w:color w:val="000000"/>
+                <w:lang w:eastAsia="zh-CN"/>
+              </w:rPr>
+              <w:t xml:space="preserve"> worden in een overzichtelijke en logische manier geplaatst in </w:t>
+            </w:r>
+            <w:proofErr w:type="spellStart"/>
+            <w:r>
+              <w:rPr>
+                <w:rFonts w:ascii="Calibri" w:eastAsia="Times New Roman" w:hAnsi="Calibri" w:cs="Calibri"/>
+                <w:color w:val="000000"/>
+                <w:lang w:eastAsia="zh-CN"/>
+              </w:rPr>
+              <w:t>XML-bestand</w:t>
+            </w:r>
+            <w:proofErr w:type="spellEnd"/>
+            <w:r>
+              <w:rPr>
+                <w:rFonts w:ascii="Calibri" w:eastAsia="Times New Roman" w:hAnsi="Calibri" w:cs="Calibri"/>
+                <w:color w:val="000000"/>
+                <w:lang w:eastAsia="zh-CN"/>
+              </w:rPr>
+              <w:t>. Dus klantnummer staat bij Klantnummer, orders horen bij Orders etc.</w:t>
             </w:r>
           </w:p>
           <w:p>
@@ -2945,21 +3424,67 @@
               </w:rPr>
               <w:t xml:space="preserve">. </w:t>
             </w:r>
-            <w:r>
-              <w:rPr>
-                <w:rFonts w:ascii="Calibri" w:eastAsia="Times New Roman" w:hAnsi="Calibri" w:cs="Calibri"/>
-                <w:color w:val="000000"/>
-                <w:lang w:eastAsia="zh-CN"/>
-              </w:rPr>
-              <w:t>Prodist XML-bestand gekregen met goede structuur, dus</w:t>
-            </w:r>
-            <w:r>
-              <w:rPr>
-                <w:rFonts w:ascii="Calibri" w:eastAsia="Times New Roman" w:hAnsi="Calibri" w:cs="Calibri"/>
-                <w:color w:val="000000"/>
-                <w:lang w:eastAsia="zh-CN"/>
-              </w:rPr>
-              <w:t xml:space="preserve"> ben daarmee aan de slag, alle data’s in goede structuur geplaatst</w:t>
+            <w:proofErr w:type="spellStart"/>
+            <w:r>
+              <w:rPr>
+                <w:rFonts w:ascii="Calibri" w:eastAsia="Times New Roman" w:hAnsi="Calibri" w:cs="Calibri"/>
+                <w:color w:val="000000"/>
+                <w:lang w:eastAsia="zh-CN"/>
+              </w:rPr>
+              <w:t>Prodist</w:t>
+            </w:r>
+            <w:proofErr w:type="spellEnd"/>
+            <w:r>
+              <w:rPr>
+                <w:rFonts w:ascii="Calibri" w:eastAsia="Times New Roman" w:hAnsi="Calibri" w:cs="Calibri"/>
+                <w:color w:val="000000"/>
+                <w:lang w:eastAsia="zh-CN"/>
+              </w:rPr>
+              <w:t xml:space="preserve"> </w:t>
+            </w:r>
+            <w:proofErr w:type="spellStart"/>
+            <w:r>
+              <w:rPr>
+                <w:rFonts w:ascii="Calibri" w:eastAsia="Times New Roman" w:hAnsi="Calibri" w:cs="Calibri"/>
+                <w:color w:val="000000"/>
+                <w:lang w:eastAsia="zh-CN"/>
+              </w:rPr>
+              <w:t>XML-bestand</w:t>
+            </w:r>
+            <w:proofErr w:type="spellEnd"/>
+            <w:r>
+              <w:rPr>
+                <w:rFonts w:ascii="Calibri" w:eastAsia="Times New Roman" w:hAnsi="Calibri" w:cs="Calibri"/>
+                <w:color w:val="000000"/>
+                <w:lang w:eastAsia="zh-CN"/>
+              </w:rPr>
+              <w:t xml:space="preserve"> gekregen met goede structuur, dus</w:t>
+            </w:r>
+            <w:r>
+              <w:rPr>
+                <w:rFonts w:ascii="Calibri" w:eastAsia="Times New Roman" w:hAnsi="Calibri" w:cs="Calibri"/>
+                <w:color w:val="000000"/>
+                <w:lang w:eastAsia="zh-CN"/>
+              </w:rPr>
+              <w:t xml:space="preserve"> ben daarmee aan de slag, alle </w:t>
+            </w:r>
+            <w:proofErr w:type="spellStart"/>
+            <w:r>
+              <w:rPr>
+                <w:rFonts w:ascii="Calibri" w:eastAsia="Times New Roman" w:hAnsi="Calibri" w:cs="Calibri"/>
+                <w:color w:val="000000"/>
+                <w:lang w:eastAsia="zh-CN"/>
+              </w:rPr>
+              <w:t>data’s</w:t>
+            </w:r>
+            <w:proofErr w:type="spellEnd"/>
+            <w:r>
+              <w:rPr>
+                <w:rFonts w:ascii="Calibri" w:eastAsia="Times New Roman" w:hAnsi="Calibri" w:cs="Calibri"/>
+                <w:color w:val="000000"/>
+                <w:lang w:eastAsia="zh-CN"/>
+              </w:rPr>
+              <w:t xml:space="preserve"> in goede structuur geplaatst</w:t>
             </w:r>
             <w:r>
               <w:rPr>
@@ -2993,8 +3518,18 @@
                 <w:color w:val="000000"/>
                 <w:lang w:eastAsia="zh-CN"/>
               </w:rPr>
-              <w:t>. hardcoded</w:t>
-            </w:r>
+              <w:t xml:space="preserve">. </w:t>
+            </w:r>
+            <w:proofErr w:type="spellStart"/>
+            <w:r>
+              <w:rPr>
+                <w:rFonts w:ascii="Calibri" w:eastAsia="Times New Roman" w:hAnsi="Calibri" w:cs="Calibri"/>
+                <w:color w:val="000000"/>
+                <w:lang w:eastAsia="zh-CN"/>
+              </w:rPr>
+              <w:t>hardcoded</w:t>
+            </w:r>
+            <w:proofErr w:type="spellEnd"/>
             <w:r>
               <w:rPr>
                 <w:rFonts w:ascii="Calibri" w:eastAsia="Times New Roman" w:hAnsi="Calibri" w:cs="Calibri"/>
@@ -3009,7 +3544,25 @@
                 <w:color w:val="000000"/>
                 <w:lang w:eastAsia="zh-CN"/>
               </w:rPr>
-              <w:t xml:space="preserve"> PDF-bestand word</w:t>
+              <w:t xml:space="preserve"> </w:t>
+            </w:r>
+            <w:proofErr w:type="spellStart"/>
+            <w:r>
+              <w:rPr>
+                <w:rFonts w:ascii="Calibri" w:eastAsia="Times New Roman" w:hAnsi="Calibri" w:cs="Calibri"/>
+                <w:color w:val="000000"/>
+                <w:lang w:eastAsia="zh-CN"/>
+              </w:rPr>
+              <w:t>PDF-bestand</w:t>
+            </w:r>
+            <w:proofErr w:type="spellEnd"/>
+            <w:r>
+              <w:rPr>
+                <w:rFonts w:ascii="Calibri" w:eastAsia="Times New Roman" w:hAnsi="Calibri" w:cs="Calibri"/>
+                <w:color w:val="000000"/>
+                <w:lang w:eastAsia="zh-CN"/>
+              </w:rPr>
+              <w:t xml:space="preserve"> word</w:t>
             </w:r>
             <w:r>
               <w:rPr>
@@ -3025,7 +3578,25 @@
                 <w:color w:val="000000"/>
                 <w:lang w:eastAsia="zh-CN"/>
               </w:rPr>
-              <w:t xml:space="preserve"> nu volledig omgezet naar XML-bestand.</w:t>
+              <w:t xml:space="preserve"> nu volledig omgezet naar </w:t>
+            </w:r>
+            <w:proofErr w:type="spellStart"/>
+            <w:r>
+              <w:rPr>
+                <w:rFonts w:ascii="Calibri" w:eastAsia="Times New Roman" w:hAnsi="Calibri" w:cs="Calibri"/>
+                <w:color w:val="000000"/>
+                <w:lang w:eastAsia="zh-CN"/>
+              </w:rPr>
+              <w:t>XML-bestand</w:t>
+            </w:r>
+            <w:proofErr w:type="spellEnd"/>
+            <w:r>
+              <w:rPr>
+                <w:rFonts w:ascii="Calibri" w:eastAsia="Times New Roman" w:hAnsi="Calibri" w:cs="Calibri"/>
+                <w:color w:val="000000"/>
+                <w:lang w:eastAsia="zh-CN"/>
+              </w:rPr>
+              <w:t>.</w:t>
             </w:r>
             <w:r>
               <w:rPr>
@@ -3059,7 +3630,25 @@
                 <w:color w:val="000000"/>
                 <w:lang w:eastAsia="zh-CN"/>
               </w:rPr>
-              <w:t>. Examenopdrachtomschrijving verbeterd en opnieuw gestuurd.</w:t>
+              <w:t xml:space="preserve">. </w:t>
+            </w:r>
+            <w:proofErr w:type="spellStart"/>
+            <w:r>
+              <w:rPr>
+                <w:rFonts w:ascii="Calibri" w:eastAsia="Times New Roman" w:hAnsi="Calibri" w:cs="Calibri"/>
+                <w:color w:val="000000"/>
+                <w:lang w:eastAsia="zh-CN"/>
+              </w:rPr>
+              <w:t>Examenopdrachtomschrijving</w:t>
+            </w:r>
+            <w:proofErr w:type="spellEnd"/>
+            <w:r>
+              <w:rPr>
+                <w:rFonts w:ascii="Calibri" w:eastAsia="Times New Roman" w:hAnsi="Calibri" w:cs="Calibri"/>
+                <w:color w:val="000000"/>
+                <w:lang w:eastAsia="zh-CN"/>
+              </w:rPr>
+              <w:t xml:space="preserve"> verbeterd en opnieuw gestuurd.</w:t>
             </w:r>
           </w:p>
           <w:p>
@@ -3093,7 +3682,43 @@
                 <w:color w:val="000000"/>
                 <w:lang w:eastAsia="zh-CN"/>
               </w:rPr>
-              <w:t xml:space="preserve">(ipv bestanden uploaden naar PDF-bestanden omzetten) </w:t>
+              <w:t>(</w:t>
+            </w:r>
+            <w:proofErr w:type="spellStart"/>
+            <w:r>
+              <w:rPr>
+                <w:rFonts w:ascii="Calibri" w:eastAsia="Times New Roman" w:hAnsi="Calibri" w:cs="Calibri"/>
+                <w:color w:val="000000"/>
+                <w:lang w:eastAsia="zh-CN"/>
+              </w:rPr>
+              <w:t>ipv</w:t>
+            </w:r>
+            <w:proofErr w:type="spellEnd"/>
+            <w:r>
+              <w:rPr>
+                <w:rFonts w:ascii="Calibri" w:eastAsia="Times New Roman" w:hAnsi="Calibri" w:cs="Calibri"/>
+                <w:color w:val="000000"/>
+                <w:lang w:eastAsia="zh-CN"/>
+              </w:rPr>
+              <w:t xml:space="preserve"> bestanden uploaden naar </w:t>
+            </w:r>
+            <w:proofErr w:type="spellStart"/>
+            <w:r>
+              <w:rPr>
+                <w:rFonts w:ascii="Calibri" w:eastAsia="Times New Roman" w:hAnsi="Calibri" w:cs="Calibri"/>
+                <w:color w:val="000000"/>
+                <w:lang w:eastAsia="zh-CN"/>
+              </w:rPr>
+              <w:t>PDF-bestanden</w:t>
+            </w:r>
+            <w:proofErr w:type="spellEnd"/>
+            <w:r>
+              <w:rPr>
+                <w:rFonts w:ascii="Calibri" w:eastAsia="Times New Roman" w:hAnsi="Calibri" w:cs="Calibri"/>
+                <w:color w:val="000000"/>
+                <w:lang w:eastAsia="zh-CN"/>
+              </w:rPr>
+              <w:t xml:space="preserve"> omzetten) </w:t>
             </w:r>
             <w:r>
               <w:rPr>
@@ -3356,7 +3981,21 @@
               <w:rPr>
                 <w:lang w:eastAsia="zh-CN"/>
               </w:rPr>
-              <w:t xml:space="preserve">3. Drag and Drop, was bij de eerste opwarmopdracht niet helemaal gelukt, dus </w:t>
+              <w:t xml:space="preserve">3. Drag </w:t>
+            </w:r>
+            <w:proofErr w:type="spellStart"/>
+            <w:r>
+              <w:rPr>
+                <w:lang w:eastAsia="zh-CN"/>
+              </w:rPr>
+              <w:t>and</w:t>
+            </w:r>
+            <w:proofErr w:type="spellEnd"/>
+            <w:r>
+              <w:rPr>
+                <w:lang w:eastAsia="zh-CN"/>
+              </w:rPr>
+              <w:t xml:space="preserve"> Drop, was bij de eerste opwarmopdracht niet helemaal gelukt, dus </w:t>
             </w:r>
             <w:r>
               <w:rPr>
@@ -3518,7 +4157,21 @@
               <w:rPr>
                 <w:lang w:eastAsia="zh-CN"/>
               </w:rPr>
-              <w:t xml:space="preserve">Begonnen met FileSystemWatcher, het is een class waar ik </w:t>
+              <w:t xml:space="preserve">Begonnen met </w:t>
+            </w:r>
+            <w:proofErr w:type="spellStart"/>
+            <w:r>
+              <w:rPr>
+                <w:lang w:eastAsia="zh-CN"/>
+              </w:rPr>
+              <w:t>FileSystemWatcher</w:t>
+            </w:r>
+            <w:proofErr w:type="spellEnd"/>
+            <w:r>
+              <w:rPr>
+                <w:lang w:eastAsia="zh-CN"/>
+              </w:rPr>
+              <w:t xml:space="preserve">, het is een class waar ik </w:t>
             </w:r>
             <w:r>
               <w:rPr>
@@ -3567,13 +4220,23 @@
               </w:rPr>
               <w:t xml:space="preserve">2. </w:t>
             </w:r>
-            <w:r>
-              <w:rPr>
-                <w:rFonts w:ascii="Calibri" w:eastAsia="Times New Roman" w:hAnsi="Calibri" w:cs="Calibri"/>
-                <w:color w:val="000000"/>
-                <w:lang w:eastAsia="zh-CN"/>
-              </w:rPr>
-              <w:t xml:space="preserve">FileSystemWatcher moet geactiveerd kunnen als er een nieuwe pad wordt geselecteerd, zodra er in de nieuwe map een wijziging wordt </w:t>
+            <w:proofErr w:type="spellStart"/>
+            <w:r>
+              <w:rPr>
+                <w:rFonts w:ascii="Calibri" w:eastAsia="Times New Roman" w:hAnsi="Calibri" w:cs="Calibri"/>
+                <w:color w:val="000000"/>
+                <w:lang w:eastAsia="zh-CN"/>
+              </w:rPr>
+              <w:t>FileSystemWatcher</w:t>
+            </w:r>
+            <w:proofErr w:type="spellEnd"/>
+            <w:r>
+              <w:rPr>
+                <w:rFonts w:ascii="Calibri" w:eastAsia="Times New Roman" w:hAnsi="Calibri" w:cs="Calibri"/>
+                <w:color w:val="000000"/>
+                <w:lang w:eastAsia="zh-CN"/>
+              </w:rPr>
+              <w:t xml:space="preserve"> moet geactiveerd kunnen als er een nieuwe pad wordt geselecteerd, zodra er in de nieuwe map een wijziging wordt </w:t>
             </w:r>
             <w:r>
               <w:rPr>
@@ -3739,8 +4402,18 @@
                 <w:color w:val="000000"/>
                 <w:lang w:eastAsia="zh-CN"/>
               </w:rPr>
-              <w:t>Verder met FileSystemWatcher</w:t>
-            </w:r>
+              <w:t xml:space="preserve">Verder met </w:t>
+            </w:r>
+            <w:proofErr w:type="spellStart"/>
+            <w:r>
+              <w:rPr>
+                <w:rFonts w:ascii="Calibri" w:eastAsia="Times New Roman" w:hAnsi="Calibri" w:cs="Calibri"/>
+                <w:color w:val="000000"/>
+                <w:lang w:eastAsia="zh-CN"/>
+              </w:rPr>
+              <w:t>FileSystemWatcher</w:t>
+            </w:r>
+            <w:proofErr w:type="spellEnd"/>
             <w:r>
               <w:rPr>
                 <w:rFonts w:ascii="Calibri" w:eastAsia="Times New Roman" w:hAnsi="Calibri" w:cs="Calibri"/>
@@ -3849,7 +4522,43 @@
                 <w:color w:val="000000"/>
                 <w:lang w:eastAsia="zh-CN"/>
               </w:rPr>
-              <w:t>3. Project gepublishd, zodat hij beter getest kan worden. Dan heeft anderen niet sourcecode, maar als apart programma(exe)</w:t>
+              <w:t xml:space="preserve">3. Project </w:t>
+            </w:r>
+            <w:proofErr w:type="spellStart"/>
+            <w:r>
+              <w:rPr>
+                <w:rFonts w:ascii="Calibri" w:eastAsia="Times New Roman" w:hAnsi="Calibri" w:cs="Calibri"/>
+                <w:color w:val="000000"/>
+                <w:lang w:eastAsia="zh-CN"/>
+              </w:rPr>
+              <w:t>gepublishd</w:t>
+            </w:r>
+            <w:proofErr w:type="spellEnd"/>
+            <w:r>
+              <w:rPr>
+                <w:rFonts w:ascii="Calibri" w:eastAsia="Times New Roman" w:hAnsi="Calibri" w:cs="Calibri"/>
+                <w:color w:val="000000"/>
+                <w:lang w:eastAsia="zh-CN"/>
+              </w:rPr>
+              <w:t>, zodat hij beter getest kan worden. Dan heeft anderen niet sourcecode, maar als apart programma(</w:t>
+            </w:r>
+            <w:proofErr w:type="spellStart"/>
+            <w:r>
+              <w:rPr>
+                <w:rFonts w:ascii="Calibri" w:eastAsia="Times New Roman" w:hAnsi="Calibri" w:cs="Calibri"/>
+                <w:color w:val="000000"/>
+                <w:lang w:eastAsia="zh-CN"/>
+              </w:rPr>
+              <w:t>exe</w:t>
+            </w:r>
+            <w:proofErr w:type="spellEnd"/>
+            <w:r>
+              <w:rPr>
+                <w:rFonts w:ascii="Calibri" w:eastAsia="Times New Roman" w:hAnsi="Calibri" w:cs="Calibri"/>
+                <w:color w:val="000000"/>
+                <w:lang w:eastAsia="zh-CN"/>
+              </w:rPr>
+              <w:t>)</w:t>
             </w:r>
             <w:r>
               <w:rPr>
@@ -4009,13 +4718,23 @@
               </w:rPr>
               <w:t xml:space="preserve"> </w:t>
             </w:r>
-            <w:r>
-              <w:rPr>
-                <w:rFonts w:ascii="Calibri" w:eastAsia="Times New Roman" w:hAnsi="Calibri" w:cs="Calibri"/>
-                <w:color w:val="000000"/>
-                <w:lang w:eastAsia="zh-CN"/>
-              </w:rPr>
-              <w:t xml:space="preserve">Defaultpad </w:t>
+            <w:proofErr w:type="spellStart"/>
+            <w:r>
+              <w:rPr>
+                <w:rFonts w:ascii="Calibri" w:eastAsia="Times New Roman" w:hAnsi="Calibri" w:cs="Calibri"/>
+                <w:color w:val="000000"/>
+                <w:lang w:eastAsia="zh-CN"/>
+              </w:rPr>
+              <w:t>Defaultpad</w:t>
+            </w:r>
+            <w:proofErr w:type="spellEnd"/>
+            <w:r>
+              <w:rPr>
+                <w:rFonts w:ascii="Calibri" w:eastAsia="Times New Roman" w:hAnsi="Calibri" w:cs="Calibri"/>
+                <w:color w:val="000000"/>
+                <w:lang w:eastAsia="zh-CN"/>
+              </w:rPr>
+              <w:t xml:space="preserve"> </w:t>
             </w:r>
             <w:r>
               <w:rPr>
@@ -4060,11 +4779,19 @@
               </w:rPr>
               <w:t xml:space="preserve">een </w:t>
             </w:r>
-            <w:r>
-              <w:rPr>
-                <w:lang w:eastAsia="zh-CN"/>
-              </w:rPr>
-              <w:t>submap functie</w:t>
+            <w:proofErr w:type="spellStart"/>
+            <w:r>
+              <w:rPr>
+                <w:lang w:eastAsia="zh-CN"/>
+              </w:rPr>
+              <w:t>submap</w:t>
+            </w:r>
+            <w:proofErr w:type="spellEnd"/>
+            <w:r>
+              <w:rPr>
+                <w:lang w:eastAsia="zh-CN"/>
+              </w:rPr>
+              <w:t xml:space="preserve"> functie</w:t>
             </w:r>
             <w:r>
               <w:rPr>
@@ -4277,23 +5004,25 @@
                 <w:sz w:val="22"/>
                 <w:szCs w:val="22"/>
               </w:rPr>
-              <w:t xml:space="preserve">Heb in totaal 141 PDF bestanden gekregen, zijn er 12 bestanden die error geven, 3 ervan zijn de funtionaliteit waar </w:t>
-            </w:r>
+              <w:t xml:space="preserve">Heb in totaal 141 PDF bestanden gekregen, zijn er 12 bestanden die error geven, 3 ervan zijn de </w:t>
+            </w:r>
+            <w:proofErr w:type="spellStart"/>
             <w:r>
               <w:rPr>
                 <w:rFonts w:asciiTheme="minorHAnsi" w:hAnsiTheme="minorHAnsi" w:cstheme="minorHAnsi"/>
                 <w:sz w:val="22"/>
                 <w:szCs w:val="22"/>
               </w:rPr>
-              <w:t xml:space="preserve">ik gisteren mee bezig was, dat </w:t>
-            </w:r>
+              <w:t>funtionaliteit</w:t>
+            </w:r>
+            <w:proofErr w:type="spellEnd"/>
             <w:r>
               <w:rPr>
                 <w:rFonts w:asciiTheme="minorHAnsi" w:hAnsiTheme="minorHAnsi" w:cstheme="minorHAnsi"/>
                 <w:sz w:val="22"/>
                 <w:szCs w:val="22"/>
               </w:rPr>
-              <w:t>ze naar een submap geplaatst moeten</w:t>
+              <w:t xml:space="preserve"> waar </w:t>
             </w:r>
             <w:r>
               <w:rPr>
@@ -4301,7 +5030,7 @@
                 <w:sz w:val="22"/>
                 <w:szCs w:val="22"/>
               </w:rPr>
-              <w:t xml:space="preserve">. </w:t>
+              <w:t xml:space="preserve">ik gisteren mee bezig was, dat </w:t>
             </w:r>
             <w:r>
               <w:rPr>
@@ -4309,23 +5038,25 @@
                 <w:sz w:val="22"/>
                 <w:szCs w:val="22"/>
               </w:rPr>
-              <w:t xml:space="preserve">9 </w:t>
-            </w:r>
+              <w:t xml:space="preserve">ze naar een </w:t>
+            </w:r>
+            <w:proofErr w:type="spellStart"/>
             <w:r>
               <w:rPr>
                 <w:rFonts w:asciiTheme="minorHAnsi" w:hAnsiTheme="minorHAnsi" w:cstheme="minorHAnsi"/>
                 <w:sz w:val="22"/>
                 <w:szCs w:val="22"/>
               </w:rPr>
-              <w:t xml:space="preserve">ervan </w:t>
-            </w:r>
+              <w:t>submap</w:t>
+            </w:r>
+            <w:proofErr w:type="spellEnd"/>
             <w:r>
               <w:rPr>
                 <w:rFonts w:asciiTheme="minorHAnsi" w:hAnsiTheme="minorHAnsi" w:cstheme="minorHAnsi"/>
                 <w:sz w:val="22"/>
                 <w:szCs w:val="22"/>
               </w:rPr>
-              <w:t>zijn de functionaliteiten met de tekst zelf</w:t>
+              <w:t xml:space="preserve"> geplaatst moeten</w:t>
             </w:r>
             <w:r>
               <w:rPr>
@@ -4333,7 +5064,57 @@
                 <w:sz w:val="22"/>
                 <w:szCs w:val="22"/>
               </w:rPr>
-              <w:t>. Dus ben daar nog beziggeweest.</w:t>
+              <w:t xml:space="preserve">. </w:t>
+            </w:r>
+            <w:r>
+              <w:rPr>
+                <w:rFonts w:asciiTheme="minorHAnsi" w:hAnsiTheme="minorHAnsi" w:cstheme="minorHAnsi"/>
+                <w:sz w:val="22"/>
+                <w:szCs w:val="22"/>
+              </w:rPr>
+              <w:t xml:space="preserve">9 </w:t>
+            </w:r>
+            <w:r>
+              <w:rPr>
+                <w:rFonts w:asciiTheme="minorHAnsi" w:hAnsiTheme="minorHAnsi" w:cstheme="minorHAnsi"/>
+                <w:sz w:val="22"/>
+                <w:szCs w:val="22"/>
+              </w:rPr>
+              <w:t xml:space="preserve">ervan </w:t>
+            </w:r>
+            <w:r>
+              <w:rPr>
+                <w:rFonts w:asciiTheme="minorHAnsi" w:hAnsiTheme="minorHAnsi" w:cstheme="minorHAnsi"/>
+                <w:sz w:val="22"/>
+                <w:szCs w:val="22"/>
+              </w:rPr>
+              <w:t>zijn de functionaliteiten met de tekst zelf</w:t>
+            </w:r>
+            <w:r>
+              <w:rPr>
+                <w:rFonts w:asciiTheme="minorHAnsi" w:hAnsiTheme="minorHAnsi" w:cstheme="minorHAnsi"/>
+                <w:sz w:val="22"/>
+                <w:szCs w:val="22"/>
+              </w:rPr>
+              <w:t xml:space="preserve">. Dus ben daar nog </w:t>
+            </w:r>
+            <w:proofErr w:type="spellStart"/>
+            <w:r>
+              <w:rPr>
+                <w:rFonts w:asciiTheme="minorHAnsi" w:hAnsiTheme="minorHAnsi" w:cstheme="minorHAnsi"/>
+                <w:sz w:val="22"/>
+                <w:szCs w:val="22"/>
+              </w:rPr>
+              <w:t>beziggeweest</w:t>
+            </w:r>
+            <w:proofErr w:type="spellEnd"/>
+            <w:r>
+              <w:rPr>
+                <w:rFonts w:asciiTheme="minorHAnsi" w:hAnsiTheme="minorHAnsi" w:cstheme="minorHAnsi"/>
+                <w:sz w:val="22"/>
+                <w:szCs w:val="22"/>
+              </w:rPr>
+              <w:t>.</w:t>
             </w:r>
           </w:p>
           <w:p>
@@ -4472,7 +5253,25 @@
                 <w:color w:val="000000"/>
                 <w:lang w:eastAsia="zh-CN"/>
               </w:rPr>
-              <w:t xml:space="preserve">Nog verder bezig met de bugs fixen. Als de cel in de pdf een newline(\n) bevat, dan wordt hij ook letterlijk uitgehaald, dus </w:t>
+              <w:t xml:space="preserve">Nog verder bezig met de bugs fixen. Als de cel in de pdf een </w:t>
+            </w:r>
+            <w:proofErr w:type="spellStart"/>
+            <w:r>
+              <w:rPr>
+                <w:rFonts w:ascii="Calibri" w:eastAsia="Times New Roman" w:hAnsi="Calibri" w:cs="Calibri"/>
+                <w:color w:val="000000"/>
+                <w:lang w:eastAsia="zh-CN"/>
+              </w:rPr>
+              <w:t>newline</w:t>
+            </w:r>
+            <w:proofErr w:type="spellEnd"/>
+            <w:r>
+              <w:rPr>
+                <w:rFonts w:ascii="Calibri" w:eastAsia="Times New Roman" w:hAnsi="Calibri" w:cs="Calibri"/>
+                <w:color w:val="000000"/>
+                <w:lang w:eastAsia="zh-CN"/>
+              </w:rPr>
+              <w:t xml:space="preserve">(\n) bevat, dan wordt hij ook letterlijk uitgehaald, dus </w:t>
             </w:r>
             <w:r>
               <w:rPr>
@@ -4498,7 +5297,61 @@
                 <w:color w:val="000000"/>
                 <w:lang w:eastAsia="zh-CN"/>
               </w:rPr>
-              <w:t xml:space="preserve">Van 11 error’s naar 3 error’s(1 is tekst, en 2 zijn van de submap(nog niet eraan toe)). </w:t>
+              <w:t xml:space="preserve">Van 11 </w:t>
+            </w:r>
+            <w:proofErr w:type="spellStart"/>
+            <w:r>
+              <w:rPr>
+                <w:rFonts w:ascii="Calibri" w:eastAsia="Times New Roman" w:hAnsi="Calibri" w:cs="Calibri"/>
+                <w:color w:val="000000"/>
+                <w:lang w:eastAsia="zh-CN"/>
+              </w:rPr>
+              <w:t>error’s</w:t>
+            </w:r>
+            <w:proofErr w:type="spellEnd"/>
+            <w:r>
+              <w:rPr>
+                <w:rFonts w:ascii="Calibri" w:eastAsia="Times New Roman" w:hAnsi="Calibri" w:cs="Calibri"/>
+                <w:color w:val="000000"/>
+                <w:lang w:eastAsia="zh-CN"/>
+              </w:rPr>
+              <w:t xml:space="preserve"> naar 3 </w:t>
+            </w:r>
+            <w:proofErr w:type="spellStart"/>
+            <w:r>
+              <w:rPr>
+                <w:rFonts w:ascii="Calibri" w:eastAsia="Times New Roman" w:hAnsi="Calibri" w:cs="Calibri"/>
+                <w:color w:val="000000"/>
+                <w:lang w:eastAsia="zh-CN"/>
+              </w:rPr>
+              <w:t>error’s</w:t>
+            </w:r>
+            <w:proofErr w:type="spellEnd"/>
+            <w:r>
+              <w:rPr>
+                <w:rFonts w:ascii="Calibri" w:eastAsia="Times New Roman" w:hAnsi="Calibri" w:cs="Calibri"/>
+                <w:color w:val="000000"/>
+                <w:lang w:eastAsia="zh-CN"/>
+              </w:rPr>
+              <w:t xml:space="preserve">(1 is tekst, en 2 zijn van de </w:t>
+            </w:r>
+            <w:proofErr w:type="spellStart"/>
+            <w:r>
+              <w:rPr>
+                <w:rFonts w:ascii="Calibri" w:eastAsia="Times New Roman" w:hAnsi="Calibri" w:cs="Calibri"/>
+                <w:color w:val="000000"/>
+                <w:lang w:eastAsia="zh-CN"/>
+              </w:rPr>
+              <w:t>submap</w:t>
+            </w:r>
+            <w:proofErr w:type="spellEnd"/>
+            <w:r>
+              <w:rPr>
+                <w:rFonts w:ascii="Calibri" w:eastAsia="Times New Roman" w:hAnsi="Calibri" w:cs="Calibri"/>
+                <w:color w:val="000000"/>
+                <w:lang w:eastAsia="zh-CN"/>
+              </w:rPr>
+              <w:t xml:space="preserve">(nog niet eraan toe)). </w:t>
             </w:r>
           </w:p>
         </w:tc>
@@ -4669,8 +5522,64 @@
               <w:rPr>
                 <w:lang w:eastAsia="zh-CN"/>
               </w:rPr>
-              <w:t>2. de tekstbug is helemaal gefixt, ook alle files(naast de 2 submaperror) opnieuw gerund, is gelukt, verder met de submaperror</w:t>
-            </w:r>
+              <w:t xml:space="preserve">2. de </w:t>
+            </w:r>
+            <w:proofErr w:type="spellStart"/>
+            <w:r>
+              <w:rPr>
+                <w:lang w:eastAsia="zh-CN"/>
+              </w:rPr>
+              <w:t>tekstbug</w:t>
+            </w:r>
+            <w:proofErr w:type="spellEnd"/>
+            <w:r>
+              <w:rPr>
+                <w:lang w:eastAsia="zh-CN"/>
+              </w:rPr>
+              <w:t xml:space="preserve"> is helemaal </w:t>
+            </w:r>
+            <w:proofErr w:type="spellStart"/>
+            <w:r>
+              <w:rPr>
+                <w:lang w:eastAsia="zh-CN"/>
+              </w:rPr>
+              <w:t>gefixt</w:t>
+            </w:r>
+            <w:proofErr w:type="spellEnd"/>
+            <w:r>
+              <w:rPr>
+                <w:lang w:eastAsia="zh-CN"/>
+              </w:rPr>
+              <w:t>, ook alle files(naast de</w:t>
+            </w:r>
+            <w:r>
+              <w:rPr>
+                <w:lang w:eastAsia="zh-CN"/>
+              </w:rPr>
+              <w:t xml:space="preserve"> </w:t>
+            </w:r>
+            <w:proofErr w:type="spellStart"/>
+            <w:r>
+              <w:rPr>
+                <w:lang w:eastAsia="zh-CN"/>
+              </w:rPr>
+              <w:t>submaperror</w:t>
+            </w:r>
+            <w:proofErr w:type="spellEnd"/>
+            <w:r>
+              <w:rPr>
+                <w:lang w:eastAsia="zh-CN"/>
+              </w:rPr>
+              <w:t xml:space="preserve">) opnieuw gerund, is gelukt, verder met de </w:t>
+            </w:r>
+            <w:proofErr w:type="spellStart"/>
+            <w:r>
+              <w:rPr>
+                <w:lang w:eastAsia="zh-CN"/>
+              </w:rPr>
+              <w:t>submaperror</w:t>
+            </w:r>
+            <w:proofErr w:type="spellEnd"/>
             <w:r>
               <w:rPr>
                 <w:lang w:eastAsia="zh-CN"/>
@@ -4844,39 +5753,153 @@
                 <w:color w:val="000000"/>
                 <w:lang w:eastAsia="zh-CN"/>
               </w:rPr>
+              <w:t>1.</w:t>
+            </w:r>
+            <w:r>
+              <w:rPr>
+                <w:rFonts w:ascii="Calibri" w:eastAsia="Times New Roman" w:hAnsi="Calibri" w:cs="Calibri"/>
+                <w:color w:val="000000"/>
+                <w:lang w:eastAsia="zh-CN"/>
+              </w:rPr>
+              <w:t xml:space="preserve"> </w:t>
+            </w:r>
+            <w:r>
+              <w:rPr>
+                <w:rFonts w:ascii="Calibri" w:eastAsia="Times New Roman" w:hAnsi="Calibri" w:cs="Calibri"/>
+                <w:color w:val="000000"/>
+                <w:lang w:eastAsia="zh-CN"/>
+              </w:rPr>
+              <w:t xml:space="preserve">Heb alleen maar probleem met </w:t>
+            </w:r>
+            <w:proofErr w:type="spellStart"/>
+            <w:r>
+              <w:rPr>
+                <w:rFonts w:ascii="Calibri" w:eastAsia="Times New Roman" w:hAnsi="Calibri" w:cs="Calibri"/>
+                <w:color w:val="000000"/>
+                <w:lang w:eastAsia="zh-CN"/>
+              </w:rPr>
+              <w:t>gepublished</w:t>
+            </w:r>
+            <w:proofErr w:type="spellEnd"/>
+            <w:r>
+              <w:rPr>
+                <w:rFonts w:ascii="Calibri" w:eastAsia="Times New Roman" w:hAnsi="Calibri" w:cs="Calibri"/>
+                <w:color w:val="000000"/>
+                <w:lang w:eastAsia="zh-CN"/>
+              </w:rPr>
+              <w:t xml:space="preserve"> versie, </w:t>
+            </w:r>
+            <w:r>
+              <w:rPr>
+                <w:rFonts w:ascii="Calibri" w:eastAsia="Times New Roman" w:hAnsi="Calibri" w:cs="Calibri"/>
+                <w:color w:val="000000"/>
+                <w:lang w:eastAsia="zh-CN"/>
+              </w:rPr>
+              <w:t>zodat het beter getest kan worden</w:t>
+            </w:r>
+            <w:r>
+              <w:rPr>
+                <w:rFonts w:ascii="Calibri" w:eastAsia="Times New Roman" w:hAnsi="Calibri" w:cs="Calibri"/>
+                <w:color w:val="000000"/>
+                <w:lang w:eastAsia="zh-CN"/>
+              </w:rPr>
+              <w:t xml:space="preserve">. </w:t>
+            </w:r>
+            <w:r>
+              <w:rPr>
+                <w:rFonts w:ascii="Calibri" w:eastAsia="Times New Roman" w:hAnsi="Calibri" w:cs="Calibri"/>
+                <w:color w:val="000000"/>
+                <w:lang w:eastAsia="zh-CN"/>
+              </w:rPr>
+              <w:t>Het h</w:t>
+            </w:r>
+            <w:r>
+              <w:rPr>
+                <w:rFonts w:ascii="Calibri" w:eastAsia="Times New Roman" w:hAnsi="Calibri" w:cs="Calibri"/>
+                <w:color w:val="000000"/>
+                <w:lang w:eastAsia="zh-CN"/>
+              </w:rPr>
+              <w:t xml:space="preserve">eeft </w:t>
+            </w:r>
+            <w:r>
+              <w:rPr>
+                <w:rFonts w:ascii="Calibri" w:eastAsia="Times New Roman" w:hAnsi="Calibri" w:cs="Calibri"/>
+                <w:color w:val="000000"/>
+                <w:lang w:eastAsia="zh-CN"/>
+              </w:rPr>
+              <w:t xml:space="preserve">te maken </w:t>
+            </w:r>
+            <w:r>
+              <w:rPr>
+                <w:rFonts w:ascii="Calibri" w:eastAsia="Times New Roman" w:hAnsi="Calibri" w:cs="Calibri"/>
+                <w:color w:val="000000"/>
+                <w:lang w:eastAsia="zh-CN"/>
+              </w:rPr>
+              <w:t>dat de configuratie niet goed is ingesteld,</w:t>
+            </w:r>
+            <w:r>
+              <w:rPr>
+                <w:rFonts w:ascii="Calibri" w:eastAsia="Times New Roman" w:hAnsi="Calibri" w:cs="Calibri"/>
+                <w:color w:val="000000"/>
+                <w:lang w:eastAsia="zh-CN"/>
+              </w:rPr>
+              <w:t xml:space="preserve"> dus die</w:t>
+            </w:r>
+            <w:r>
+              <w:rPr>
+                <w:rFonts w:ascii="Calibri" w:eastAsia="Times New Roman" w:hAnsi="Calibri" w:cs="Calibri"/>
+                <w:color w:val="000000"/>
+                <w:lang w:eastAsia="zh-CN"/>
+              </w:rPr>
+              <w:t xml:space="preserve"> maar teruggezet. Verder heeft het programma toestemming nodig om bestanden te schrijven </w:t>
+            </w:r>
+            <w:r>
+              <w:rPr>
+                <w:rFonts w:ascii="Calibri" w:eastAsia="Times New Roman" w:hAnsi="Calibri" w:cs="Calibri"/>
+                <w:color w:val="000000"/>
+                <w:lang w:eastAsia="zh-CN"/>
+              </w:rPr>
+              <w:t>en te verplaatsen.</w:t>
+            </w:r>
+          </w:p>
+        </w:tc>
+        <w:tc>
+          <w:tcPr>
+            <w:tcW w:w="1208" w:type="dxa"/>
+            <w:tcBorders>
+              <w:top w:val="nil"/>
+              <w:left w:val="nil"/>
+              <w:bottom w:val="nil"/>
+              <w:right w:val="single" w:sz="8" w:space="0" w:color="auto"/>
+            </w:tcBorders>
+            <w:shd w:val="clear" w:color="auto" w:fill="auto"/>
+            <w:vAlign w:val="center"/>
+            <w:hideMark/>
+          </w:tcPr>
+          <w:p>
+            <w:pPr>
+              <w:spacing w:line="240" w:lineRule="auto"/>
+              <w:rPr>
+                <w:rFonts w:ascii="Calibri" w:eastAsia="Times New Roman" w:hAnsi="Calibri" w:cs="Calibri"/>
+                <w:color w:val="000000"/>
+                <w:lang w:eastAsia="zh-CN"/>
+              </w:rPr>
+            </w:pPr>
+            <w:r>
+              <w:rPr>
+                <w:rFonts w:ascii="Calibri" w:eastAsia="Times New Roman" w:hAnsi="Calibri" w:cs="Calibri"/>
+                <w:color w:val="000000"/>
+                <w:lang w:eastAsia="zh-CN"/>
+              </w:rPr>
               <w:t> </w:t>
             </w:r>
-          </w:p>
-        </w:tc>
-        <w:tc>
-          <w:tcPr>
-            <w:tcW w:w="1208" w:type="dxa"/>
-            <w:tcBorders>
-              <w:top w:val="nil"/>
-              <w:left w:val="nil"/>
-              <w:bottom w:val="nil"/>
-              <w:right w:val="single" w:sz="8" w:space="0" w:color="auto"/>
-            </w:tcBorders>
-            <w:shd w:val="clear" w:color="auto" w:fill="auto"/>
-            <w:vAlign w:val="center"/>
-            <w:hideMark/>
-          </w:tcPr>
-          <w:p>
-            <w:pPr>
-              <w:spacing w:line="240" w:lineRule="auto"/>
-              <w:rPr>
-                <w:rFonts w:ascii="Calibri" w:eastAsia="Times New Roman" w:hAnsi="Calibri" w:cs="Calibri"/>
-                <w:color w:val="000000"/>
-                <w:lang w:eastAsia="zh-CN"/>
-              </w:rPr>
-            </w:pPr>
-            <w:r>
-              <w:rPr>
-                <w:rFonts w:ascii="Calibri" w:eastAsia="Times New Roman" w:hAnsi="Calibri" w:cs="Calibri"/>
-                <w:color w:val="000000"/>
-                <w:lang w:eastAsia="zh-CN"/>
-              </w:rPr>
-              <w:t> </w:t>
+            <w:r>
+              <w:rPr>
+                <w:rFonts w:ascii="Calibri" w:eastAsia="Times New Roman" w:hAnsi="Calibri" w:cs="Calibri"/>
+                <w:color w:val="000000"/>
+                <w:lang w:eastAsia="zh-CN"/>
+              </w:rPr>
+              <w:t>8</w:t>
             </w:r>
           </w:p>
         </w:tc>
@@ -9433,6 +10456,7 @@
           </w:tcPr>
           <w:p>
             <w:r>
+              <w:lastRenderedPageBreak/>
               <w:t>Kandidaat</w:t>
             </w:r>
           </w:p>
@@ -9902,6 +10926,95 @@
     </w:lvl>
   </w:abstractNum>
   <w:abstractNum w:abstractNumId="1" w15:restartNumberingAfterBreak="0">
+    <w:nsid w:val="014F5188"/>
+    <w:multiLevelType w:val="hybridMultilevel"/>
+    <w:tmpl w:val="4C8282F0"/>
+    <w:lvl w:ilvl="0" w:tplc="0413000F">
+      <w:start w:val="1"/>
+      <w:numFmt w:val="decimal"/>
+      <w:lvlText w:val="%1."/>
+      <w:lvlJc w:val="left"/>
+      <w:pPr>
+        <w:ind w:left="720" w:hanging="360"/>
+      </w:pPr>
+      <w:rPr>
+        <w:rFonts w:hint="default"/>
+      </w:rPr>
+    </w:lvl>
+    <w:lvl w:ilvl="1" w:tplc="04130019" w:tentative="1">
+      <w:start w:val="1"/>
+      <w:numFmt w:val="lowerLetter"/>
+      <w:lvlText w:val="%2."/>
+      <w:lvlJc w:val="left"/>
+      <w:pPr>
+        <w:ind w:left="1440" w:hanging="360"/>
+      </w:pPr>
+    </w:lvl>
+    <w:lvl w:ilvl="2" w:tplc="0413001B" w:tentative="1">
+      <w:start w:val="1"/>
+      <w:numFmt w:val="lowerRoman"/>
+      <w:lvlText w:val="%3."/>
+      <w:lvlJc w:val="right"/>
+      <w:pPr>
+        <w:ind w:left="2160" w:hanging="180"/>
+      </w:pPr>
+    </w:lvl>
+    <w:lvl w:ilvl="3" w:tplc="0413000F" w:tentative="1">
+      <w:start w:val="1"/>
+      <w:numFmt w:val="decimal"/>
+      <w:lvlText w:val="%4."/>
+      <w:lvlJc w:val="left"/>
+      <w:pPr>
+        <w:ind w:left="2880" w:hanging="360"/>
+      </w:pPr>
+    </w:lvl>
+    <w:lvl w:ilvl="4" w:tplc="04130019" w:tentative="1">
+      <w:start w:val="1"/>
+      <w:numFmt w:val="lowerLetter"/>
+      <w:lvlText w:val="%5."/>
+      <w:lvlJc w:val="left"/>
+      <w:pPr>
+        <w:ind w:left="3600" w:hanging="360"/>
+      </w:pPr>
+    </w:lvl>
+    <w:lvl w:ilvl="5" w:tplc="0413001B" w:tentative="1">
+      <w:start w:val="1"/>
+      <w:numFmt w:val="lowerRoman"/>
+      <w:lvlText w:val="%6."/>
+      <w:lvlJc w:val="right"/>
+      <w:pPr>
+        <w:ind w:left="4320" w:hanging="180"/>
+      </w:pPr>
+    </w:lvl>
+    <w:lvl w:ilvl="6" w:tplc="0413000F" w:tentative="1">
+      <w:start w:val="1"/>
+      <w:numFmt w:val="decimal"/>
+      <w:lvlText w:val="%7."/>
+      <w:lvlJc w:val="left"/>
+      <w:pPr>
+        <w:ind w:left="5040" w:hanging="360"/>
+      </w:pPr>
+    </w:lvl>
+    <w:lvl w:ilvl="7" w:tplc="04130019" w:tentative="1">
+      <w:start w:val="1"/>
+      <w:numFmt w:val="lowerLetter"/>
+      <w:lvlText w:val="%8."/>
+      <w:lvlJc w:val="left"/>
+      <w:pPr>
+        <w:ind w:left="5760" w:hanging="360"/>
+      </w:pPr>
+    </w:lvl>
+    <w:lvl w:ilvl="8" w:tplc="0413001B" w:tentative="1">
+      <w:start w:val="1"/>
+      <w:numFmt w:val="lowerRoman"/>
+      <w:lvlText w:val="%9."/>
+      <w:lvlJc w:val="right"/>
+      <w:pPr>
+        <w:ind w:left="6480" w:hanging="180"/>
+      </w:pPr>
+    </w:lvl>
+  </w:abstractNum>
+  <w:abstractNum w:abstractNumId="2" w15:restartNumberingAfterBreak="0">
     <w:nsid w:val="020F17E3"/>
     <w:multiLevelType w:val="multilevel"/>
     <w:tmpl w:val="EF2AA75C"/>
@@ -10015,7 +11128,7 @@
       </w:rPr>
     </w:lvl>
   </w:abstractNum>
-  <w:abstractNum w:abstractNumId="2" w15:restartNumberingAfterBreak="0">
+  <w:abstractNum w:abstractNumId="3" w15:restartNumberingAfterBreak="0">
     <w:nsid w:val="068F43B4"/>
     <w:multiLevelType w:val="hybridMultilevel"/>
     <w:tmpl w:val="14B004B8"/>
@@ -10104,7 +11217,7 @@
       </w:pPr>
     </w:lvl>
   </w:abstractNum>
-  <w:abstractNum w:abstractNumId="3" w15:restartNumberingAfterBreak="0">
+  <w:abstractNum w:abstractNumId="4" w15:restartNumberingAfterBreak="0">
     <w:nsid w:val="0C344C31"/>
     <w:multiLevelType w:val="hybridMultilevel"/>
     <w:tmpl w:val="8AB0E6BC"/>
@@ -10193,7 +11306,7 @@
       </w:pPr>
     </w:lvl>
   </w:abstractNum>
-  <w:abstractNum w:abstractNumId="4" w15:restartNumberingAfterBreak="0">
+  <w:abstractNum w:abstractNumId="5" w15:restartNumberingAfterBreak="0">
     <w:nsid w:val="0CAC5D28"/>
     <w:multiLevelType w:val="hybridMultilevel"/>
     <w:tmpl w:val="092E8318"/>
@@ -10282,7 +11395,7 @@
       </w:pPr>
     </w:lvl>
   </w:abstractNum>
-  <w:abstractNum w:abstractNumId="5" w15:restartNumberingAfterBreak="0">
+  <w:abstractNum w:abstractNumId="6" w15:restartNumberingAfterBreak="0">
     <w:nsid w:val="1CC30A17"/>
     <w:multiLevelType w:val="hybridMultilevel"/>
     <w:tmpl w:val="E49A6E06"/>
@@ -10371,7 +11484,7 @@
       </w:pPr>
     </w:lvl>
   </w:abstractNum>
-  <w:abstractNum w:abstractNumId="6" w15:restartNumberingAfterBreak="0">
+  <w:abstractNum w:abstractNumId="7" w15:restartNumberingAfterBreak="0">
     <w:nsid w:val="1FCF0C81"/>
     <w:multiLevelType w:val="hybridMultilevel"/>
     <w:tmpl w:val="CC78AF3C"/>
@@ -10463,7 +11576,7 @@
       </w:pPr>
     </w:lvl>
   </w:abstractNum>
-  <w:abstractNum w:abstractNumId="7" w15:restartNumberingAfterBreak="0">
+  <w:abstractNum w:abstractNumId="8" w15:restartNumberingAfterBreak="0">
     <w:nsid w:val="2054720B"/>
     <w:multiLevelType w:val="hybridMultilevel"/>
     <w:tmpl w:val="0100C616"/>
@@ -10552,7 +11665,7 @@
       </w:pPr>
     </w:lvl>
   </w:abstractNum>
-  <w:abstractNum w:abstractNumId="8" w15:restartNumberingAfterBreak="0">
+  <w:abstractNum w:abstractNumId="9" w15:restartNumberingAfterBreak="0">
     <w:nsid w:val="296A1010"/>
     <w:multiLevelType w:val="hybridMultilevel"/>
     <w:tmpl w:val="A580C990"/>
@@ -10641,7 +11754,7 @@
       </w:pPr>
     </w:lvl>
   </w:abstractNum>
-  <w:abstractNum w:abstractNumId="9" w15:restartNumberingAfterBreak="0">
+  <w:abstractNum w:abstractNumId="10" w15:restartNumberingAfterBreak="0">
     <w:nsid w:val="36911B1D"/>
     <w:multiLevelType w:val="hybridMultilevel"/>
     <w:tmpl w:val="C28AAF56"/>
@@ -10730,7 +11843,7 @@
       </w:pPr>
     </w:lvl>
   </w:abstractNum>
-  <w:abstractNum w:abstractNumId="10" w15:restartNumberingAfterBreak="0">
+  <w:abstractNum w:abstractNumId="11" w15:restartNumberingAfterBreak="0">
     <w:nsid w:val="398566BB"/>
     <w:multiLevelType w:val="hybridMultilevel"/>
     <w:tmpl w:val="3D847228"/>
@@ -10819,7 +11932,7 @@
       </w:pPr>
     </w:lvl>
   </w:abstractNum>
-  <w:abstractNum w:abstractNumId="11" w15:restartNumberingAfterBreak="0">
+  <w:abstractNum w:abstractNumId="12" w15:restartNumberingAfterBreak="0">
     <w:nsid w:val="3B003702"/>
     <w:multiLevelType w:val="hybridMultilevel"/>
     <w:tmpl w:val="96D4F222"/>
@@ -10908,7 +12021,7 @@
       </w:pPr>
     </w:lvl>
   </w:abstractNum>
-  <w:abstractNum w:abstractNumId="12" w15:restartNumberingAfterBreak="0">
+  <w:abstractNum w:abstractNumId="13" w15:restartNumberingAfterBreak="0">
     <w:nsid w:val="3DD84BFC"/>
     <w:multiLevelType w:val="hybridMultilevel"/>
     <w:tmpl w:val="CB808A18"/>
@@ -10997,7 +12110,7 @@
       </w:pPr>
     </w:lvl>
   </w:abstractNum>
-  <w:abstractNum w:abstractNumId="13" w15:restartNumberingAfterBreak="0">
+  <w:abstractNum w:abstractNumId="14" w15:restartNumberingAfterBreak="0">
     <w:nsid w:val="3F8F18DF"/>
     <w:multiLevelType w:val="hybridMultilevel"/>
     <w:tmpl w:val="1692509E"/>
@@ -11086,7 +12199,7 @@
       </w:pPr>
     </w:lvl>
   </w:abstractNum>
-  <w:abstractNum w:abstractNumId="14" w15:restartNumberingAfterBreak="0">
+  <w:abstractNum w:abstractNumId="15" w15:restartNumberingAfterBreak="0">
     <w:nsid w:val="4F577A07"/>
     <w:multiLevelType w:val="hybridMultilevel"/>
     <w:tmpl w:val="0E30C1E2"/>
@@ -11175,7 +12288,7 @@
       </w:pPr>
     </w:lvl>
   </w:abstractNum>
-  <w:abstractNum w:abstractNumId="15" w15:restartNumberingAfterBreak="0">
+  <w:abstractNum w:abstractNumId="16" w15:restartNumberingAfterBreak="0">
     <w:nsid w:val="53C918E1"/>
     <w:multiLevelType w:val="hybridMultilevel"/>
     <w:tmpl w:val="441693C6"/>
@@ -11264,7 +12377,7 @@
       </w:pPr>
     </w:lvl>
   </w:abstractNum>
-  <w:abstractNum w:abstractNumId="16" w15:restartNumberingAfterBreak="0">
+  <w:abstractNum w:abstractNumId="17" w15:restartNumberingAfterBreak="0">
     <w:nsid w:val="56AB3633"/>
     <w:multiLevelType w:val="hybridMultilevel"/>
     <w:tmpl w:val="E4C4EBDC"/>
@@ -11377,7 +12490,7 @@
       </w:rPr>
     </w:lvl>
   </w:abstractNum>
-  <w:abstractNum w:abstractNumId="17" w15:restartNumberingAfterBreak="0">
+  <w:abstractNum w:abstractNumId="18" w15:restartNumberingAfterBreak="0">
     <w:nsid w:val="59D51C3B"/>
     <w:multiLevelType w:val="hybridMultilevel"/>
     <w:tmpl w:val="8EEC6FD6"/>
@@ -11466,7 +12579,7 @@
       </w:pPr>
     </w:lvl>
   </w:abstractNum>
-  <w:abstractNum w:abstractNumId="18" w15:restartNumberingAfterBreak="0">
+  <w:abstractNum w:abstractNumId="19" w15:restartNumberingAfterBreak="0">
     <w:nsid w:val="5ABE00B0"/>
     <w:multiLevelType w:val="hybridMultilevel"/>
     <w:tmpl w:val="897E3D1A"/>
@@ -11555,7 +12668,7 @@
       </w:pPr>
     </w:lvl>
   </w:abstractNum>
-  <w:abstractNum w:abstractNumId="19" w15:restartNumberingAfterBreak="0">
+  <w:abstractNum w:abstractNumId="20" w15:restartNumberingAfterBreak="0">
     <w:nsid w:val="5C282652"/>
     <w:multiLevelType w:val="hybridMultilevel"/>
     <w:tmpl w:val="C1520F16"/>
@@ -11644,7 +12757,7 @@
       </w:pPr>
     </w:lvl>
   </w:abstractNum>
-  <w:abstractNum w:abstractNumId="20" w15:restartNumberingAfterBreak="0">
+  <w:abstractNum w:abstractNumId="21" w15:restartNumberingAfterBreak="0">
     <w:nsid w:val="616A786D"/>
     <w:multiLevelType w:val="hybridMultilevel"/>
     <w:tmpl w:val="67209A8C"/>
@@ -11733,7 +12846,7 @@
       </w:pPr>
     </w:lvl>
   </w:abstractNum>
-  <w:abstractNum w:abstractNumId="21" w15:restartNumberingAfterBreak="0">
+  <w:abstractNum w:abstractNumId="22" w15:restartNumberingAfterBreak="0">
     <w:nsid w:val="65035DE8"/>
     <w:multiLevelType w:val="hybridMultilevel"/>
     <w:tmpl w:val="022CC986"/>
@@ -11822,7 +12935,7 @@
       </w:pPr>
     </w:lvl>
   </w:abstractNum>
-  <w:abstractNum w:abstractNumId="22" w15:restartNumberingAfterBreak="0">
+  <w:abstractNum w:abstractNumId="23" w15:restartNumberingAfterBreak="0">
     <w:nsid w:val="663547A9"/>
     <w:multiLevelType w:val="hybridMultilevel"/>
     <w:tmpl w:val="15AA6A48"/>
@@ -11911,7 +13024,7 @@
       </w:pPr>
     </w:lvl>
   </w:abstractNum>
-  <w:abstractNum w:abstractNumId="23" w15:restartNumberingAfterBreak="0">
+  <w:abstractNum w:abstractNumId="24" w15:restartNumberingAfterBreak="0">
     <w:nsid w:val="69484761"/>
     <w:multiLevelType w:val="hybridMultilevel"/>
     <w:tmpl w:val="23303066"/>
@@ -11997,7 +13110,7 @@
       </w:pPr>
     </w:lvl>
   </w:abstractNum>
-  <w:abstractNum w:abstractNumId="24" w15:restartNumberingAfterBreak="0">
+  <w:abstractNum w:abstractNumId="25" w15:restartNumberingAfterBreak="0">
     <w:nsid w:val="6AB745A5"/>
     <w:multiLevelType w:val="hybridMultilevel"/>
     <w:tmpl w:val="FA760E90"/>
@@ -12088,7 +13201,7 @@
       </w:pPr>
     </w:lvl>
   </w:abstractNum>
-  <w:abstractNum w:abstractNumId="25" w15:restartNumberingAfterBreak="0">
+  <w:abstractNum w:abstractNumId="26" w15:restartNumberingAfterBreak="0">
     <w:nsid w:val="708E538F"/>
     <w:multiLevelType w:val="hybridMultilevel"/>
     <w:tmpl w:val="E940F4BE"/>
@@ -12177,7 +13290,7 @@
       </w:pPr>
     </w:lvl>
   </w:abstractNum>
-  <w:abstractNum w:abstractNumId="26" w15:restartNumberingAfterBreak="0">
+  <w:abstractNum w:abstractNumId="27" w15:restartNumberingAfterBreak="0">
     <w:nsid w:val="71D9688C"/>
     <w:multiLevelType w:val="hybridMultilevel"/>
     <w:tmpl w:val="227A25C0"/>
@@ -12266,7 +13379,7 @@
       </w:pPr>
     </w:lvl>
   </w:abstractNum>
-  <w:abstractNum w:abstractNumId="27" w15:restartNumberingAfterBreak="0">
+  <w:abstractNum w:abstractNumId="28" w15:restartNumberingAfterBreak="0">
     <w:nsid w:val="73A712CC"/>
     <w:multiLevelType w:val="hybridMultilevel"/>
     <w:tmpl w:val="C17431C0"/>
@@ -12355,7 +13468,7 @@
       </w:pPr>
     </w:lvl>
   </w:abstractNum>
-  <w:abstractNum w:abstractNumId="28" w15:restartNumberingAfterBreak="0">
+  <w:abstractNum w:abstractNumId="29" w15:restartNumberingAfterBreak="0">
     <w:nsid w:val="756753E5"/>
     <w:multiLevelType w:val="multilevel"/>
     <w:tmpl w:val="EF2AA75C"/>
@@ -12469,7 +13582,7 @@
       </w:rPr>
     </w:lvl>
   </w:abstractNum>
-  <w:abstractNum w:abstractNumId="29" w15:restartNumberingAfterBreak="0">
+  <w:abstractNum w:abstractNumId="30" w15:restartNumberingAfterBreak="0">
     <w:nsid w:val="76A208E7"/>
     <w:multiLevelType w:val="hybridMultilevel"/>
     <w:tmpl w:val="A588D3AC"/>
@@ -12558,7 +13671,7 @@
       </w:pPr>
     </w:lvl>
   </w:abstractNum>
-  <w:abstractNum w:abstractNumId="30" w15:restartNumberingAfterBreak="0">
+  <w:abstractNum w:abstractNumId="31" w15:restartNumberingAfterBreak="0">
     <w:nsid w:val="799D6081"/>
     <w:multiLevelType w:val="hybridMultilevel"/>
     <w:tmpl w:val="95B4935A"/>
@@ -12649,97 +13762,100 @@
     </w:lvl>
   </w:abstractNum>
   <w:num w:numId="1" w16cid:durableId="1359575939">
-    <w:abstractNumId w:val="23"/>
+    <w:abstractNumId w:val="24"/>
   </w:num>
   <w:num w:numId="2" w16cid:durableId="418915271">
-    <w:abstractNumId w:val="1"/>
+    <w:abstractNumId w:val="2"/>
   </w:num>
   <w:num w:numId="3" w16cid:durableId="1684670109">
-    <w:abstractNumId w:val="16"/>
+    <w:abstractNumId w:val="17"/>
   </w:num>
   <w:num w:numId="4" w16cid:durableId="132480159">
-    <w:abstractNumId w:val="28"/>
+    <w:abstractNumId w:val="29"/>
   </w:num>
   <w:num w:numId="5" w16cid:durableId="1366903114">
-    <w:abstractNumId w:val="6"/>
+    <w:abstractNumId w:val="7"/>
   </w:num>
   <w:num w:numId="6" w16cid:durableId="1209149716">
-    <w:abstractNumId w:val="10"/>
+    <w:abstractNumId w:val="11"/>
   </w:num>
   <w:num w:numId="7" w16cid:durableId="1253583383">
-    <w:abstractNumId w:val="21"/>
+    <w:abstractNumId w:val="22"/>
   </w:num>
   <w:num w:numId="8" w16cid:durableId="1186215846">
-    <w:abstractNumId w:val="2"/>
+    <w:abstractNumId w:val="3"/>
   </w:num>
   <w:num w:numId="9" w16cid:durableId="1857618568">
     <w:abstractNumId w:val="0"/>
   </w:num>
   <w:num w:numId="10" w16cid:durableId="616912605">
+    <w:abstractNumId w:val="19"/>
+  </w:num>
+  <w:num w:numId="11" w16cid:durableId="998655981">
+    <w:abstractNumId w:val="14"/>
+  </w:num>
+  <w:num w:numId="12" w16cid:durableId="177431400">
+    <w:abstractNumId w:val="23"/>
+  </w:num>
+  <w:num w:numId="13" w16cid:durableId="1113019079">
+    <w:abstractNumId w:val="20"/>
+  </w:num>
+  <w:num w:numId="14" w16cid:durableId="478034285">
+    <w:abstractNumId w:val="5"/>
+  </w:num>
+  <w:num w:numId="15" w16cid:durableId="1673486483">
+    <w:abstractNumId w:val="13"/>
+  </w:num>
+  <w:num w:numId="16" w16cid:durableId="106003203">
+    <w:abstractNumId w:val="6"/>
+  </w:num>
+  <w:num w:numId="17" w16cid:durableId="180167787">
     <w:abstractNumId w:val="18"/>
   </w:num>
-  <w:num w:numId="11" w16cid:durableId="998655981">
-    <w:abstractNumId w:val="13"/>
+  <w:num w:numId="18" w16cid:durableId="480002305">
+    <w:abstractNumId w:val="15"/>
   </w:num>
-  <w:num w:numId="12" w16cid:durableId="177431400">
-    <w:abstractNumId w:val="22"/>
+  <w:num w:numId="19" w16cid:durableId="2028869949">
+    <w:abstractNumId w:val="10"/>
   </w:num>
-  <w:num w:numId="13" w16cid:durableId="1113019079">
-    <w:abstractNumId w:val="19"/>
+  <w:num w:numId="20" w16cid:durableId="1021512412">
+    <w:abstractNumId w:val="9"/>
   </w:num>
-  <w:num w:numId="14" w16cid:durableId="478034285">
+  <w:num w:numId="21" w16cid:durableId="25177306">
+    <w:abstractNumId w:val="16"/>
+  </w:num>
+  <w:num w:numId="22" w16cid:durableId="1910647043">
+    <w:abstractNumId w:val="31"/>
+  </w:num>
+  <w:num w:numId="23" w16cid:durableId="1337659218">
+    <w:abstractNumId w:val="8"/>
+  </w:num>
+  <w:num w:numId="24" w16cid:durableId="1101991692">
+    <w:abstractNumId w:val="21"/>
+  </w:num>
+  <w:num w:numId="25" w16cid:durableId="456681977">
+    <w:abstractNumId w:val="30"/>
+  </w:num>
+  <w:num w:numId="26" w16cid:durableId="77793687">
+    <w:abstractNumId w:val="27"/>
+  </w:num>
+  <w:num w:numId="27" w16cid:durableId="1763329421">
+    <w:abstractNumId w:val="26"/>
+  </w:num>
+  <w:num w:numId="28" w16cid:durableId="1862283410">
     <w:abstractNumId w:val="4"/>
   </w:num>
-  <w:num w:numId="15" w16cid:durableId="1673486483">
+  <w:num w:numId="29" w16cid:durableId="287442646">
+    <w:abstractNumId w:val="25"/>
+  </w:num>
+  <w:num w:numId="30" w16cid:durableId="1106194033">
+    <w:abstractNumId w:val="28"/>
+  </w:num>
+  <w:num w:numId="31" w16cid:durableId="2109228411">
     <w:abstractNumId w:val="12"/>
   </w:num>
-  <w:num w:numId="16" w16cid:durableId="106003203">
-    <w:abstractNumId w:val="5"/>
-  </w:num>
-  <w:num w:numId="17" w16cid:durableId="180167787">
-    <w:abstractNumId w:val="17"/>
-  </w:num>
-  <w:num w:numId="18" w16cid:durableId="480002305">
-    <w:abstractNumId w:val="14"/>
-  </w:num>
-  <w:num w:numId="19" w16cid:durableId="2028869949">
-    <w:abstractNumId w:val="9"/>
-  </w:num>
-  <w:num w:numId="20" w16cid:durableId="1021512412">
-    <w:abstractNumId w:val="8"/>
-  </w:num>
-  <w:num w:numId="21" w16cid:durableId="25177306">
-    <w:abstractNumId w:val="15"/>
-  </w:num>
-  <w:num w:numId="22" w16cid:durableId="1910647043">
-    <w:abstractNumId w:val="30"/>
-  </w:num>
-  <w:num w:numId="23" w16cid:durableId="1337659218">
-    <w:abstractNumId w:val="7"/>
-  </w:num>
-  <w:num w:numId="24" w16cid:durableId="1101991692">
-    <w:abstractNumId w:val="20"/>
-  </w:num>
-  <w:num w:numId="25" w16cid:durableId="456681977">
-    <w:abstractNumId w:val="29"/>
-  </w:num>
-  <w:num w:numId="26" w16cid:durableId="77793687">
-    <w:abstractNumId w:val="26"/>
-  </w:num>
-  <w:num w:numId="27" w16cid:durableId="1763329421">
-    <w:abstractNumId w:val="25"/>
-  </w:num>
-  <w:num w:numId="28" w16cid:durableId="1862283410">
-    <w:abstractNumId w:val="3"/>
-  </w:num>
-  <w:num w:numId="29" w16cid:durableId="287442646">
-    <w:abstractNumId w:val="24"/>
-  </w:num>
-  <w:num w:numId="30" w16cid:durableId="1106194033">
-    <w:abstractNumId w:val="27"/>
-  </w:num>
-  <w:num w:numId="31" w16cid:durableId="2109228411">
-    <w:abstractNumId w:val="11"/>
+  <w:num w:numId="32" w16cid:durableId="207496588">
+    <w:abstractNumId w:val="1"/>
   </w:num>
 </w:numbering>
 </file>
@@ -13773,6 +14889,75 @@
 </file>
 
 <file path=customXml/item1.xml><?xml version="1.0" encoding="utf-8"?>
+<p:properties xmlns:p="http://schemas.microsoft.com/office/2006/metadata/properties" xmlns:xsi="http://www.w3.org/2001/XMLSchema-instance" xmlns:pc="http://schemas.microsoft.com/office/infopath/2007/PartnerControls">
+  <documentManagement>
+    <Math_Settings xmlns="6cbd6682-8700-4380-a704-874541bb10f2" xsi:nil="true"/>
+    <Self_Registration_Enabled xmlns="6cbd6682-8700-4380-a704-874541bb10f2" xsi:nil="true"/>
+    <Invited_Teachers xmlns="6cbd6682-8700-4380-a704-874541bb10f2" xsi:nil="true"/>
+    <IsNotebookLocked xmlns="6cbd6682-8700-4380-a704-874541bb10f2" xsi:nil="true"/>
+    <Templates xmlns="6cbd6682-8700-4380-a704-874541bb10f2" xsi:nil="true"/>
+    <Students xmlns="6cbd6682-8700-4380-a704-874541bb10f2">
+      <UserInfo>
+        <DisplayName/>
+        <AccountId xsi:nil="true"/>
+        <AccountType/>
+      </UserInfo>
+    </Students>
+    <LMS_Mappings xmlns="6cbd6682-8700-4380-a704-874541bb10f2" xsi:nil="true"/>
+    <NotebookType xmlns="6cbd6682-8700-4380-a704-874541bb10f2" xsi:nil="true"/>
+    <Teachers xmlns="6cbd6682-8700-4380-a704-874541bb10f2">
+      <UserInfo>
+        <DisplayName/>
+        <AccountId xsi:nil="true"/>
+        <AccountType/>
+      </UserInfo>
+    </Teachers>
+    <Student_Groups xmlns="6cbd6682-8700-4380-a704-874541bb10f2">
+      <UserInfo>
+        <DisplayName/>
+        <AccountId xsi:nil="true"/>
+        <AccountType/>
+      </UserInfo>
+    </Student_Groups>
+    <AppVersion xmlns="6cbd6682-8700-4380-a704-874541bb10f2" xsi:nil="true"/>
+    <Has_Teacher_Only_SectionGroup xmlns="6cbd6682-8700-4380-a704-874541bb10f2" xsi:nil="true"/>
+    <TaxCatchAll xmlns="923f7a5a-c3ea-4cdd-a6d3-9a61a1c3f194" xsi:nil="true"/>
+    <Owner xmlns="6cbd6682-8700-4380-a704-874541bb10f2">
+      <UserInfo>
+        <DisplayName/>
+        <AccountId xsi:nil="true"/>
+        <AccountType/>
+      </UserInfo>
+    </Owner>
+    <Distribution_Groups xmlns="6cbd6682-8700-4380-a704-874541bb10f2" xsi:nil="true"/>
+    <lcf76f155ced4ddcb4097134ff3c332f xmlns="6cbd6682-8700-4380-a704-874541bb10f2">
+      <Terms xmlns="http://schemas.microsoft.com/office/infopath/2007/PartnerControls"/>
+    </lcf76f155ced4ddcb4097134ff3c332f>
+    <FolderType xmlns="6cbd6682-8700-4380-a704-874541bb10f2" xsi:nil="true"/>
+    <CultureName xmlns="6cbd6682-8700-4380-a704-874541bb10f2" xsi:nil="true"/>
+    <TeamsChannelId xmlns="6cbd6682-8700-4380-a704-874541bb10f2" xsi:nil="true"/>
+    <Invited_Students xmlns="6cbd6682-8700-4380-a704-874541bb10f2" xsi:nil="true"/>
+    <DefaultSectionNames xmlns="6cbd6682-8700-4380-a704-874541bb10f2" xsi:nil="true"/>
+    <Is_Collaboration_Space_Locked xmlns="6cbd6682-8700-4380-a704-874541bb10f2" xsi:nil="true"/>
+    <Teams_Channel_Section_Location xmlns="6cbd6682-8700-4380-a704-874541bb10f2" xsi:nil="true"/>
+  </documentManagement>
+</p:properties>
+</file>
+
+<file path=customXml/item2.xml><?xml version="1.0" encoding="utf-8"?>
+<b:Sources xmlns:b="http://schemas.openxmlformats.org/officeDocument/2006/bibliography" xmlns="http://schemas.openxmlformats.org/officeDocument/2006/bibliography" SelectedStyle="\APASixthEditionOfficeOnline.xsl" StyleName="APA" Version="6"/>
+</file>
+
+<file path=customXml/item3.xml><?xml version="1.0" encoding="utf-8"?>
+<?mso-contentType ?>
+<FormTemplates xmlns="http://schemas.microsoft.com/sharepoint/v3/contenttype/forms">
+  <Display>DocumentLibraryForm</Display>
+  <Edit>DocumentLibraryForm</Edit>
+  <New>DocumentLibraryForm</New>
+</FormTemplates>
+</file>
+
+<file path=customXml/item4.xml><?xml version="1.0" encoding="utf-8"?>
 <ct:contentTypeSchema xmlns:ct="http://schemas.microsoft.com/office/2006/metadata/contentType" xmlns:ma="http://schemas.microsoft.com/office/2006/metadata/properties/metaAttributes" ct:_="" ma:_="" ma:contentTypeName="Document" ma:contentTypeID="0x010100D2745451F3B2044898A30ACD4533A9CC" ma:contentTypeVersion="33" ma:contentTypeDescription="Een nieuw document maken." ma:contentTypeScope="" ma:versionID="767d9f31b994214e3a68b222f599d6f8">
   <xsd:schema xmlns:xsd="http://www.w3.org/2001/XMLSchema" xmlns:xs="http://www.w3.org/2001/XMLSchema" xmlns:p="http://schemas.microsoft.com/office/2006/metadata/properties" xmlns:ns2="6cbd6682-8700-4380-a704-874541bb10f2" xmlns:ns3="923f7a5a-c3ea-4cdd-a6d3-9a61a1c3f194" targetNamespace="http://schemas.microsoft.com/office/2006/metadata/properties" ma:root="true" ma:fieldsID="1ef1fa2fe033d0da28f922b8477d45fc" ns2:_="" ns3:_="">
     <xsd:import namespace="6cbd6682-8700-4380-a704-874541bb10f2"/>
@@ -14177,76 +15362,34 @@
 </ct:contentTypeSchema>
 </file>
 
-<file path=customXml/item2.xml><?xml version="1.0" encoding="utf-8"?>
-<?mso-contentType ?>
-<FormTemplates xmlns="http://schemas.microsoft.com/sharepoint/v3/contenttype/forms">
-  <Display>DocumentLibraryForm</Display>
-  <Edit>DocumentLibraryForm</Edit>
-  <New>DocumentLibraryForm</New>
-</FormTemplates>
+<file path=customXml/itemProps1.xml><?xml version="1.0" encoding="utf-8"?>
+<ds:datastoreItem xmlns:ds="http://schemas.openxmlformats.org/officeDocument/2006/customXml" ds:itemID="{A003E85C-9BC5-40B3-9B0F-8EA9B0C69BD6}">
+  <ds:schemaRefs>
+    <ds:schemaRef ds:uri="http://schemas.microsoft.com/office/2006/metadata/properties"/>
+    <ds:schemaRef ds:uri="http://schemas.microsoft.com/office/infopath/2007/PartnerControls"/>
+    <ds:schemaRef ds:uri="6cbd6682-8700-4380-a704-874541bb10f2"/>
+    <ds:schemaRef ds:uri="923f7a5a-c3ea-4cdd-a6d3-9a61a1c3f194"/>
+  </ds:schemaRefs>
+</ds:datastoreItem>
 </file>
 
-<file path=customXml/item3.xml><?xml version="1.0" encoding="utf-8"?>
-<b:Sources xmlns:b="http://schemas.openxmlformats.org/officeDocument/2006/bibliography" xmlns="http://schemas.openxmlformats.org/officeDocument/2006/bibliography" SelectedStyle="\APASixthEditionOfficeOnline.xsl" StyleName="APA" Version="6"/>
+<file path=customXml/itemProps2.xml><?xml version="1.0" encoding="utf-8"?>
+<ds:datastoreItem xmlns:ds="http://schemas.openxmlformats.org/officeDocument/2006/customXml" ds:itemID="{F70C0343-90DE-49D6-9E4C-3DF5BC6F1CF7}">
+  <ds:schemaRefs>
+    <ds:schemaRef ds:uri="http://schemas.openxmlformats.org/officeDocument/2006/bibliography"/>
+  </ds:schemaRefs>
+</ds:datastoreItem>
 </file>
 
-<file path=customXml/item4.xml><?xml version="1.0" encoding="utf-8"?>
-<p:properties xmlns:p="http://schemas.microsoft.com/office/2006/metadata/properties" xmlns:xsi="http://www.w3.org/2001/XMLSchema-instance" xmlns:pc="http://schemas.microsoft.com/office/infopath/2007/PartnerControls">
-  <documentManagement>
-    <Math_Settings xmlns="6cbd6682-8700-4380-a704-874541bb10f2" xsi:nil="true"/>
-    <Self_Registration_Enabled xmlns="6cbd6682-8700-4380-a704-874541bb10f2" xsi:nil="true"/>
-    <Invited_Teachers xmlns="6cbd6682-8700-4380-a704-874541bb10f2" xsi:nil="true"/>
-    <IsNotebookLocked xmlns="6cbd6682-8700-4380-a704-874541bb10f2" xsi:nil="true"/>
-    <Templates xmlns="6cbd6682-8700-4380-a704-874541bb10f2" xsi:nil="true"/>
-    <Students xmlns="6cbd6682-8700-4380-a704-874541bb10f2">
-      <UserInfo>
-        <DisplayName/>
-        <AccountId xsi:nil="true"/>
-        <AccountType/>
-      </UserInfo>
-    </Students>
-    <LMS_Mappings xmlns="6cbd6682-8700-4380-a704-874541bb10f2" xsi:nil="true"/>
-    <NotebookType xmlns="6cbd6682-8700-4380-a704-874541bb10f2" xsi:nil="true"/>
-    <Teachers xmlns="6cbd6682-8700-4380-a704-874541bb10f2">
-      <UserInfo>
-        <DisplayName/>
-        <AccountId xsi:nil="true"/>
-        <AccountType/>
-      </UserInfo>
-    </Teachers>
-    <Student_Groups xmlns="6cbd6682-8700-4380-a704-874541bb10f2">
-      <UserInfo>
-        <DisplayName/>
-        <AccountId xsi:nil="true"/>
-        <AccountType/>
-      </UserInfo>
-    </Student_Groups>
-    <AppVersion xmlns="6cbd6682-8700-4380-a704-874541bb10f2" xsi:nil="true"/>
-    <Has_Teacher_Only_SectionGroup xmlns="6cbd6682-8700-4380-a704-874541bb10f2" xsi:nil="true"/>
-    <TaxCatchAll xmlns="923f7a5a-c3ea-4cdd-a6d3-9a61a1c3f194" xsi:nil="true"/>
-    <Owner xmlns="6cbd6682-8700-4380-a704-874541bb10f2">
-      <UserInfo>
-        <DisplayName/>
-        <AccountId xsi:nil="true"/>
-        <AccountType/>
-      </UserInfo>
-    </Owner>
-    <Distribution_Groups xmlns="6cbd6682-8700-4380-a704-874541bb10f2" xsi:nil="true"/>
-    <lcf76f155ced4ddcb4097134ff3c332f xmlns="6cbd6682-8700-4380-a704-874541bb10f2">
-      <Terms xmlns="http://schemas.microsoft.com/office/infopath/2007/PartnerControls"/>
-    </lcf76f155ced4ddcb4097134ff3c332f>
-    <FolderType xmlns="6cbd6682-8700-4380-a704-874541bb10f2" xsi:nil="true"/>
-    <CultureName xmlns="6cbd6682-8700-4380-a704-874541bb10f2" xsi:nil="true"/>
-    <TeamsChannelId xmlns="6cbd6682-8700-4380-a704-874541bb10f2" xsi:nil="true"/>
-    <Invited_Students xmlns="6cbd6682-8700-4380-a704-874541bb10f2" xsi:nil="true"/>
-    <DefaultSectionNames xmlns="6cbd6682-8700-4380-a704-874541bb10f2" xsi:nil="true"/>
-    <Is_Collaboration_Space_Locked xmlns="6cbd6682-8700-4380-a704-874541bb10f2" xsi:nil="true"/>
-    <Teams_Channel_Section_Location xmlns="6cbd6682-8700-4380-a704-874541bb10f2" xsi:nil="true"/>
-  </documentManagement>
-</p:properties>
+<file path=customXml/itemProps3.xml><?xml version="1.0" encoding="utf-8"?>
+<ds:datastoreItem xmlns:ds="http://schemas.openxmlformats.org/officeDocument/2006/customXml" ds:itemID="{09293AD8-5A99-4C06-A3A4-50D55DCC821D}">
+  <ds:schemaRefs>
+    <ds:schemaRef ds:uri="http://schemas.microsoft.com/sharepoint/v3/contenttype/forms"/>
+  </ds:schemaRefs>
+</ds:datastoreItem>
 </file>
 
-<file path=customXml/itemProps1.xml><?xml version="1.0" encoding="utf-8"?>
+<file path=customXml/itemProps4.xml><?xml version="1.0" encoding="utf-8"?>
 <ds:datastoreItem xmlns:ds="http://schemas.openxmlformats.org/officeDocument/2006/customXml" ds:itemID="{DA4F5861-0F52-454A-9959-786AB1474437}">
   <ds:schemaRefs>
     <ds:schemaRef ds:uri="http://schemas.microsoft.com/office/2006/metadata/contentType"/>
@@ -14263,31 +15406,4 @@
     <ds:schemaRef ds:uri="http://schemas.microsoft.com/internal/obd"/>
   </ds:schemaRefs>
 </ds:datastoreItem>
-</file>
-
-<file path=customXml/itemProps2.xml><?xml version="1.0" encoding="utf-8"?>
-<ds:datastoreItem xmlns:ds="http://schemas.openxmlformats.org/officeDocument/2006/customXml" ds:itemID="{09293AD8-5A99-4C06-A3A4-50D55DCC821D}">
-  <ds:schemaRefs>
-    <ds:schemaRef ds:uri="http://schemas.microsoft.com/sharepoint/v3/contenttype/forms"/>
-  </ds:schemaRefs>
-</ds:datastoreItem>
-</file>
-
-<file path=customXml/itemProps3.xml><?xml version="1.0" encoding="utf-8"?>
-<ds:datastoreItem xmlns:ds="http://schemas.openxmlformats.org/officeDocument/2006/customXml" ds:itemID="{F70C0343-90DE-49D6-9E4C-3DF5BC6F1CF7}">
-  <ds:schemaRefs>
-    <ds:schemaRef ds:uri="http://schemas.openxmlformats.org/officeDocument/2006/bibliography"/>
-  </ds:schemaRefs>
-</ds:datastoreItem>
-</file>
-
-<file path=customXml/itemProps4.xml><?xml version="1.0" encoding="utf-8"?>
-<ds:datastoreItem xmlns:ds="http://schemas.openxmlformats.org/officeDocument/2006/customXml" ds:itemID="{A003E85C-9BC5-40B3-9B0F-8EA9B0C69BD6}">
-  <ds:schemaRefs>
-    <ds:schemaRef ds:uri="http://schemas.microsoft.com/office/2006/metadata/properties"/>
-    <ds:schemaRef ds:uri="http://schemas.microsoft.com/office/infopath/2007/PartnerControls"/>
-    <ds:schemaRef ds:uri="6cbd6682-8700-4380-a704-874541bb10f2"/>
-    <ds:schemaRef ds:uri="923f7a5a-c3ea-4cdd-a6d3-9a61a1c3f194"/>
-  </ds:schemaRefs>
-</ds:datastoreItem>
 </file>
</xml_diff>

<commit_message>
logboek, sprint review up to date
</commit_message>
<xml_diff>
--- a/PvB SD/08 Logboek/Logboek kandidaat FP.docx
+++ b/PvB SD/08 Logboek/Logboek kandidaat FP.docx
@@ -308,13 +308,8 @@
             <w:tcW w:w="7087" w:type="dxa"/>
           </w:tcPr>
           <w:p>
-            <w:proofErr w:type="spellStart"/>
-            <w:r>
-              <w:t>Prodist</w:t>
-            </w:r>
-            <w:proofErr w:type="spellEnd"/>
-            <w:r>
-              <w:t xml:space="preserve"> Software B.V.</w:t>
+            <w:r>
+              <w:t>Prodist Software B.V.</w:t>
             </w:r>
           </w:p>
         </w:tc>
@@ -607,61 +602,7 @@
                 <w:color w:val="000000"/>
                 <w:lang w:eastAsia="zh-CN"/>
               </w:rPr>
-              <w:t xml:space="preserve">Op de eerste dag iedereen leren kennen, en wat uitleg gekregen van bijvoorbeeld hoe het bedrijf is ontstaan, wat de examenopdracht kunnen zijn, etc. Kreeg een opwarmopdracht om met </w:t>
-            </w:r>
-            <w:proofErr w:type="spellStart"/>
-            <w:r>
-              <w:rPr>
-                <w:rFonts w:ascii="Calibri" w:eastAsia="Times New Roman" w:hAnsi="Calibri" w:cs="Calibri"/>
-                <w:color w:val="000000"/>
-                <w:lang w:eastAsia="zh-CN"/>
-              </w:rPr>
-              <w:t>framework</w:t>
-            </w:r>
-            <w:proofErr w:type="spellEnd"/>
-            <w:r>
-              <w:rPr>
-                <w:rFonts w:ascii="Calibri" w:eastAsia="Times New Roman" w:hAnsi="Calibri" w:cs="Calibri"/>
-                <w:color w:val="000000"/>
-                <w:lang w:eastAsia="zh-CN"/>
-              </w:rPr>
-              <w:t xml:space="preserve"> ‘</w:t>
-            </w:r>
-            <w:proofErr w:type="spellStart"/>
-            <w:r>
-              <w:rPr>
-                <w:rFonts w:ascii="Calibri" w:eastAsia="Times New Roman" w:hAnsi="Calibri" w:cs="Calibri"/>
-                <w:color w:val="000000"/>
-                <w:lang w:eastAsia="zh-CN"/>
-              </w:rPr>
-              <w:t>Blazor</w:t>
-            </w:r>
-            <w:proofErr w:type="spellEnd"/>
-            <w:r>
-              <w:rPr>
-                <w:rFonts w:ascii="Calibri" w:eastAsia="Times New Roman" w:hAnsi="Calibri" w:cs="Calibri"/>
-                <w:color w:val="000000"/>
-                <w:lang w:eastAsia="zh-CN"/>
-              </w:rPr>
-              <w:t xml:space="preserve">’ te beginnen, moet een webpagina waar ik een bestand kan uploaden, en dan uploadt hij naar een specifieke map. Dus ben ik daar de hele dag </w:t>
-            </w:r>
-            <w:proofErr w:type="spellStart"/>
-            <w:r>
-              <w:rPr>
-                <w:rFonts w:ascii="Calibri" w:eastAsia="Times New Roman" w:hAnsi="Calibri" w:cs="Calibri"/>
-                <w:color w:val="000000"/>
-                <w:lang w:eastAsia="zh-CN"/>
-              </w:rPr>
-              <w:t>beziggeweest</w:t>
-            </w:r>
-            <w:proofErr w:type="spellEnd"/>
-            <w:r>
-              <w:rPr>
-                <w:rFonts w:ascii="Calibri" w:eastAsia="Times New Roman" w:hAnsi="Calibri" w:cs="Calibri"/>
-                <w:color w:val="000000"/>
-                <w:lang w:eastAsia="zh-CN"/>
-              </w:rPr>
-              <w:t>.</w:t>
+              <w:t>Op de eerste dag iedereen leren kennen, en wat uitleg gekregen van bijvoorbeeld hoe het bedrijf is ontstaan, wat de examenopdracht kunnen zijn, etc. Kreeg een opwarmopdracht om met framework ‘Blazor’ te beginnen, moet een webpagina waar ik een bestand kan uploaden, en dan uploadt hij naar een specifieke map. Dus ben ik daar de hele dag beziggeweest.</w:t>
             </w:r>
           </w:p>
         </w:tc>
@@ -790,113 +731,13 @@
                 <w:lang w:eastAsia="zh-CN"/>
               </w:rPr>
             </w:pPr>
-            <w:proofErr w:type="spellStart"/>
-            <w:r>
-              <w:rPr>
-                <w:rFonts w:ascii="Calibri" w:eastAsia="Times New Roman" w:hAnsi="Calibri" w:cs="Calibri"/>
-                <w:color w:val="000000"/>
-                <w:lang w:eastAsia="zh-CN"/>
-              </w:rPr>
-              <w:t>Blazor</w:t>
-            </w:r>
-            <w:proofErr w:type="spellEnd"/>
-            <w:r>
-              <w:rPr>
-                <w:rFonts w:ascii="Calibri" w:eastAsia="Times New Roman" w:hAnsi="Calibri" w:cs="Calibri"/>
-                <w:color w:val="000000"/>
-                <w:lang w:eastAsia="zh-CN"/>
-              </w:rPr>
-              <w:t xml:space="preserve"> webapplicatie klaar, hij gaat alle bestanden uploaden naar een map. Maar word gevraagd om </w:t>
-            </w:r>
-            <w:proofErr w:type="spellStart"/>
-            <w:r>
-              <w:rPr>
-                <w:rFonts w:ascii="Calibri" w:eastAsia="Times New Roman" w:hAnsi="Calibri" w:cs="Calibri"/>
-                <w:color w:val="000000"/>
-                <w:lang w:eastAsia="zh-CN"/>
-              </w:rPr>
-              <w:t>Blazor</w:t>
-            </w:r>
-            <w:proofErr w:type="spellEnd"/>
-            <w:r>
-              <w:rPr>
-                <w:rFonts w:ascii="Calibri" w:eastAsia="Times New Roman" w:hAnsi="Calibri" w:cs="Calibri"/>
-                <w:color w:val="000000"/>
-                <w:lang w:eastAsia="zh-CN"/>
-              </w:rPr>
-              <w:t xml:space="preserve"> in </w:t>
-            </w:r>
-            <w:proofErr w:type="spellStart"/>
-            <w:r>
-              <w:rPr>
-                <w:rFonts w:ascii="Calibri" w:eastAsia="Times New Roman" w:hAnsi="Calibri" w:cs="Calibri"/>
-                <w:color w:val="000000"/>
-                <w:lang w:eastAsia="zh-CN"/>
-              </w:rPr>
-              <w:t>windows</w:t>
-            </w:r>
-            <w:proofErr w:type="spellEnd"/>
-            <w:r>
-              <w:rPr>
-                <w:rFonts w:ascii="Calibri" w:eastAsia="Times New Roman" w:hAnsi="Calibri" w:cs="Calibri"/>
-                <w:color w:val="000000"/>
-                <w:lang w:eastAsia="zh-CN"/>
-              </w:rPr>
-              <w:t xml:space="preserve"> </w:t>
-            </w:r>
-            <w:proofErr w:type="spellStart"/>
-            <w:r>
-              <w:rPr>
-                <w:rFonts w:ascii="Calibri" w:eastAsia="Times New Roman" w:hAnsi="Calibri" w:cs="Calibri"/>
-                <w:color w:val="000000"/>
-                <w:lang w:eastAsia="zh-CN"/>
-              </w:rPr>
-              <w:t>forms</w:t>
-            </w:r>
-            <w:proofErr w:type="spellEnd"/>
-            <w:r>
-              <w:rPr>
-                <w:rFonts w:ascii="Calibri" w:eastAsia="Times New Roman" w:hAnsi="Calibri" w:cs="Calibri"/>
-                <w:color w:val="000000"/>
-                <w:lang w:eastAsia="zh-CN"/>
-              </w:rPr>
-              <w:t xml:space="preserve"> te verwerken, ben de hele dag </w:t>
-            </w:r>
-            <w:proofErr w:type="spellStart"/>
-            <w:r>
-              <w:rPr>
-                <w:rFonts w:ascii="Calibri" w:eastAsia="Times New Roman" w:hAnsi="Calibri" w:cs="Calibri"/>
-                <w:color w:val="000000"/>
-                <w:lang w:eastAsia="zh-CN"/>
-              </w:rPr>
-              <w:t>meebezig</w:t>
-            </w:r>
-            <w:proofErr w:type="spellEnd"/>
-            <w:r>
-              <w:rPr>
-                <w:rFonts w:ascii="Calibri" w:eastAsia="Times New Roman" w:hAnsi="Calibri" w:cs="Calibri"/>
-                <w:color w:val="000000"/>
-                <w:lang w:eastAsia="zh-CN"/>
-              </w:rPr>
-              <w:t xml:space="preserve"> geweest. Maar je kan niet een eigen pad te selecteren. Het is op dit moment nog </w:t>
-            </w:r>
-            <w:proofErr w:type="spellStart"/>
-            <w:r>
-              <w:rPr>
-                <w:rFonts w:ascii="Calibri" w:eastAsia="Times New Roman" w:hAnsi="Calibri" w:cs="Calibri"/>
-                <w:color w:val="000000"/>
-                <w:lang w:eastAsia="zh-CN"/>
-              </w:rPr>
-              <w:t>hardcoded</w:t>
-            </w:r>
-            <w:proofErr w:type="spellEnd"/>
-            <w:r>
-              <w:rPr>
-                <w:rFonts w:ascii="Calibri" w:eastAsia="Times New Roman" w:hAnsi="Calibri" w:cs="Calibri"/>
-                <w:color w:val="000000"/>
-                <w:lang w:eastAsia="zh-CN"/>
-              </w:rPr>
-              <w:t>.</w:t>
+            <w:r>
+              <w:rPr>
+                <w:rFonts w:ascii="Calibri" w:eastAsia="Times New Roman" w:hAnsi="Calibri" w:cs="Calibri"/>
+                <w:color w:val="000000"/>
+                <w:lang w:eastAsia="zh-CN"/>
+              </w:rPr>
+              <w:t>Blazor webapplicatie klaar, hij gaat alle bestanden uploaden naar een map. Maar word gevraagd om Blazor in windows forms te verwerken, ben de hele dag meebezig geweest. Maar je kan niet een eigen pad te selecteren. Het is op dit moment nog hardcoded.</w:t>
             </w:r>
           </w:p>
         </w:tc>
@@ -1031,43 +872,7 @@
                 <w:color w:val="000000"/>
                 <w:lang w:eastAsia="zh-CN"/>
               </w:rPr>
-              <w:t xml:space="preserve">Windows </w:t>
-            </w:r>
-            <w:proofErr w:type="spellStart"/>
-            <w:r>
-              <w:rPr>
-                <w:rFonts w:ascii="Calibri" w:eastAsia="Times New Roman" w:hAnsi="Calibri" w:cs="Calibri"/>
-                <w:color w:val="000000"/>
-                <w:lang w:eastAsia="zh-CN"/>
-              </w:rPr>
-              <w:t>forms</w:t>
-            </w:r>
-            <w:proofErr w:type="spellEnd"/>
-            <w:r>
-              <w:rPr>
-                <w:rFonts w:ascii="Calibri" w:eastAsia="Times New Roman" w:hAnsi="Calibri" w:cs="Calibri"/>
-                <w:color w:val="000000"/>
-                <w:lang w:eastAsia="zh-CN"/>
-              </w:rPr>
-              <w:t xml:space="preserve"> in elkaar gezet, maar wordt nogmaals gevraagd om een eigen filepath te kunnen selecteren, daar ben ik de hele dag </w:t>
-            </w:r>
-            <w:proofErr w:type="spellStart"/>
-            <w:r>
-              <w:rPr>
-                <w:rFonts w:ascii="Calibri" w:eastAsia="Times New Roman" w:hAnsi="Calibri" w:cs="Calibri"/>
-                <w:color w:val="000000"/>
-                <w:lang w:eastAsia="zh-CN"/>
-              </w:rPr>
-              <w:t>beziggeweest</w:t>
-            </w:r>
-            <w:proofErr w:type="spellEnd"/>
-            <w:r>
-              <w:rPr>
-                <w:rFonts w:ascii="Calibri" w:eastAsia="Times New Roman" w:hAnsi="Calibri" w:cs="Calibri"/>
-                <w:color w:val="000000"/>
-                <w:lang w:eastAsia="zh-CN"/>
-              </w:rPr>
-              <w:t>, hij wil het maar niet. Nu kan de gebruiker alleen via een input zijn eigen filepath invullen.</w:t>
+              <w:t>Windows forms in elkaar gezet, maar wordt nogmaals gevraagd om een eigen filepath te kunnen selecteren, daar ben ik de hele dag beziggeweest, hij wil het maar niet. Nu kan de gebruiker alleen via een input zijn eigen filepath invullen.</w:t>
             </w:r>
           </w:p>
         </w:tc>
@@ -1202,43 +1007,7 @@
                 <w:color w:val="000000"/>
                 <w:lang w:eastAsia="zh-CN"/>
               </w:rPr>
-              <w:t xml:space="preserve">De gebruiker kan via een knop een eigen pad selecteren, dus het gaat niet alleen maar via een inputveld, en hij slaat het nieuwe pad ook gelijk op in een </w:t>
-            </w:r>
-            <w:proofErr w:type="spellStart"/>
-            <w:r>
-              <w:rPr>
-                <w:rFonts w:ascii="Calibri" w:eastAsia="Times New Roman" w:hAnsi="Calibri" w:cs="Calibri"/>
-                <w:color w:val="000000"/>
-                <w:lang w:eastAsia="zh-CN"/>
-              </w:rPr>
-              <w:t>json</w:t>
-            </w:r>
-            <w:proofErr w:type="spellEnd"/>
-            <w:r>
-              <w:rPr>
-                <w:rFonts w:ascii="Calibri" w:eastAsia="Times New Roman" w:hAnsi="Calibri" w:cs="Calibri"/>
-                <w:color w:val="000000"/>
-                <w:lang w:eastAsia="zh-CN"/>
-              </w:rPr>
-              <w:t xml:space="preserve">-bestand, (alleen in de verkeerde </w:t>
-            </w:r>
-            <w:proofErr w:type="spellStart"/>
-            <w:r>
-              <w:rPr>
-                <w:rFonts w:ascii="Calibri" w:eastAsia="Times New Roman" w:hAnsi="Calibri" w:cs="Calibri"/>
-                <w:color w:val="000000"/>
-                <w:lang w:eastAsia="zh-CN"/>
-              </w:rPr>
-              <w:t>json</w:t>
-            </w:r>
-            <w:proofErr w:type="spellEnd"/>
-            <w:r>
-              <w:rPr>
-                <w:rFonts w:ascii="Calibri" w:eastAsia="Times New Roman" w:hAnsi="Calibri" w:cs="Calibri"/>
-                <w:color w:val="000000"/>
-                <w:lang w:eastAsia="zh-CN"/>
-              </w:rPr>
-              <w:t xml:space="preserve">). Eind van de dag kwam ik pas </w:t>
+              <w:t xml:space="preserve">De gebruiker kan via een knop een eigen pad selecteren, dus het gaat niet alleen maar via een inputveld, en hij slaat het nieuwe pad ook gelijk op in een json-bestand, (alleen in de verkeerde json). Eind van de dag kwam ik pas </w:t>
             </w:r>
             <w:r>
               <w:rPr>
@@ -1622,23 +1391,13 @@
               </w:rPr>
               <w:t xml:space="preserve"> </w:t>
             </w:r>
-            <w:proofErr w:type="spellStart"/>
-            <w:r>
-              <w:rPr>
-                <w:rFonts w:ascii="Calibri" w:eastAsia="Times New Roman" w:hAnsi="Calibri" w:cs="Calibri"/>
-                <w:color w:val="000000"/>
-                <w:lang w:eastAsia="zh-CN"/>
-              </w:rPr>
-              <w:t>Trello</w:t>
-            </w:r>
-            <w:proofErr w:type="spellEnd"/>
-            <w:r>
-              <w:rPr>
-                <w:rFonts w:ascii="Calibri" w:eastAsia="Times New Roman" w:hAnsi="Calibri" w:cs="Calibri"/>
-                <w:color w:val="000000"/>
-                <w:lang w:eastAsia="zh-CN"/>
-              </w:rPr>
-              <w:t xml:space="preserve"> bord aangemaakt zodat ik een </w:t>
+            <w:r>
+              <w:rPr>
+                <w:rFonts w:ascii="Calibri" w:eastAsia="Times New Roman" w:hAnsi="Calibri" w:cs="Calibri"/>
+                <w:color w:val="000000"/>
+                <w:lang w:eastAsia="zh-CN"/>
+              </w:rPr>
+              <w:t xml:space="preserve">Trello bord aangemaakt zodat ik een </w:t>
             </w:r>
             <w:r>
               <w:rPr>
@@ -1730,16 +1489,7 @@
                 <w:color w:val="000000"/>
                 <w:lang w:eastAsia="zh-CN"/>
               </w:rPr>
-              <w:t xml:space="preserve">3. Georiënteerd op alle data van PDF eruit halen, verder genereer een nieuw </w:t>
-            </w:r>
-            <w:proofErr w:type="spellStart"/>
-            <w:r>
-              <w:rPr>
-                <w:rFonts w:ascii="Calibri" w:eastAsia="Times New Roman" w:hAnsi="Calibri" w:cs="Calibri"/>
-                <w:color w:val="000000"/>
-                <w:lang w:eastAsia="zh-CN"/>
-              </w:rPr>
-              <w:t>XML</w:t>
+              <w:t>3. Georiënteerd op alle data van PDF eruit halen, verder genereer een nieuw XML</w:t>
             </w:r>
             <w:r>
               <w:rPr>
@@ -1763,16 +1513,7 @@
                 <w:color w:val="000000"/>
                 <w:lang w:eastAsia="zh-CN"/>
               </w:rPr>
-              <w:t>d</w:t>
-            </w:r>
-            <w:proofErr w:type="spellEnd"/>
-            <w:r>
-              <w:rPr>
-                <w:rFonts w:ascii="Calibri" w:eastAsia="Times New Roman" w:hAnsi="Calibri" w:cs="Calibri"/>
-                <w:color w:val="000000"/>
-                <w:lang w:eastAsia="zh-CN"/>
-              </w:rPr>
-              <w:t>.</w:t>
+              <w:t>d.</w:t>
             </w:r>
           </w:p>
         </w:tc>
@@ -2386,7 +2127,6 @@
               </w:rPr>
               <w:t xml:space="preserve">om de </w:t>
             </w:r>
-            <w:proofErr w:type="spellStart"/>
             <w:r>
               <w:rPr>
                 <w:rFonts w:ascii="Calibri" w:eastAsia="Times New Roman" w:hAnsi="Calibri" w:cs="Calibri"/>
@@ -2401,213 +2141,104 @@
                 <w:color w:val="000000"/>
                 <w:lang w:eastAsia="zh-CN"/>
               </w:rPr>
+              <w:t xml:space="preserve">’s </w:t>
+            </w:r>
+            <w:r>
+              <w:rPr>
+                <w:rFonts w:ascii="Calibri" w:eastAsia="Times New Roman" w:hAnsi="Calibri" w:cs="Calibri"/>
+                <w:color w:val="000000"/>
+                <w:lang w:eastAsia="zh-CN"/>
+              </w:rPr>
+              <w:t>van</w:t>
+            </w:r>
+            <w:r>
+              <w:rPr>
+                <w:rFonts w:ascii="Calibri" w:eastAsia="Times New Roman" w:hAnsi="Calibri" w:cs="Calibri"/>
+                <w:color w:val="000000"/>
+                <w:lang w:eastAsia="zh-CN"/>
+              </w:rPr>
+              <w:t>uit</w:t>
+            </w:r>
+            <w:r>
+              <w:rPr>
+                <w:rFonts w:ascii="Calibri" w:eastAsia="Times New Roman" w:hAnsi="Calibri" w:cs="Calibri"/>
+                <w:color w:val="000000"/>
+                <w:lang w:eastAsia="zh-CN"/>
+              </w:rPr>
+              <w:t xml:space="preserve"> PDF</w:t>
+            </w:r>
+            <w:r>
+              <w:rPr>
+                <w:rFonts w:ascii="Calibri" w:eastAsia="Times New Roman" w:hAnsi="Calibri" w:cs="Calibri"/>
+                <w:color w:val="000000"/>
+                <w:lang w:eastAsia="zh-CN"/>
+              </w:rPr>
+              <w:t xml:space="preserve"> te</w:t>
+            </w:r>
+            <w:r>
+              <w:rPr>
+                <w:rFonts w:ascii="Calibri" w:eastAsia="Times New Roman" w:hAnsi="Calibri" w:cs="Calibri"/>
+                <w:color w:val="000000"/>
+                <w:lang w:eastAsia="zh-CN"/>
+              </w:rPr>
+              <w:t xml:space="preserve"> halen,</w:t>
+            </w:r>
+            <w:r>
+              <w:rPr>
+                <w:rFonts w:ascii="Calibri" w:eastAsia="Times New Roman" w:hAnsi="Calibri" w:cs="Calibri"/>
+                <w:color w:val="000000"/>
+                <w:lang w:eastAsia="zh-CN"/>
+              </w:rPr>
+              <w:t xml:space="preserve"> en </w:t>
+            </w:r>
+            <w:r>
+              <w:rPr>
+                <w:rFonts w:ascii="Calibri" w:eastAsia="Times New Roman" w:hAnsi="Calibri" w:cs="Calibri"/>
+                <w:color w:val="000000"/>
+                <w:lang w:eastAsia="zh-CN"/>
+              </w:rPr>
+              <w:t xml:space="preserve">vervolgens het genereren van </w:t>
+            </w:r>
+            <w:r>
+              <w:rPr>
+                <w:rFonts w:ascii="Calibri" w:eastAsia="Times New Roman" w:hAnsi="Calibri" w:cs="Calibri"/>
+                <w:color w:val="000000"/>
+                <w:lang w:eastAsia="zh-CN"/>
+              </w:rPr>
+              <w:t>een nieuw XML-bestand. Alles is hardcoded, waar het PDF-bestand vandaan komt, en waar de XML-bestand geupload wordt</w:t>
+            </w:r>
+            <w:r>
+              <w:rPr>
+                <w:rFonts w:ascii="Calibri" w:eastAsia="Times New Roman" w:hAnsi="Calibri" w:cs="Calibri"/>
+                <w:color w:val="000000"/>
+                <w:lang w:eastAsia="zh-CN"/>
+              </w:rPr>
+              <w:t xml:space="preserve">. </w:t>
+            </w:r>
+            <w:r>
+              <w:rPr>
+                <w:rFonts w:ascii="Calibri" w:eastAsia="Times New Roman" w:hAnsi="Calibri" w:cs="Calibri"/>
+                <w:color w:val="000000"/>
+                <w:lang w:eastAsia="zh-CN"/>
+              </w:rPr>
+              <w:t>G</w:t>
+            </w:r>
+            <w:r>
+              <w:rPr>
+                <w:rFonts w:ascii="Calibri" w:eastAsia="Times New Roman" w:hAnsi="Calibri" w:cs="Calibri"/>
+                <w:color w:val="000000"/>
+                <w:lang w:eastAsia="zh-CN"/>
+              </w:rPr>
+              <w:t>eprobeerd om de data</w:t>
+            </w:r>
+            <w:r>
+              <w:rPr>
+                <w:rFonts w:ascii="Calibri" w:eastAsia="Times New Roman" w:hAnsi="Calibri" w:cs="Calibri"/>
+                <w:color w:val="000000"/>
+                <w:lang w:eastAsia="zh-CN"/>
+              </w:rPr>
               <w:t>’s</w:t>
             </w:r>
-            <w:proofErr w:type="spellEnd"/>
-            <w:r>
-              <w:rPr>
-                <w:rFonts w:ascii="Calibri" w:eastAsia="Times New Roman" w:hAnsi="Calibri" w:cs="Calibri"/>
-                <w:color w:val="000000"/>
-                <w:lang w:eastAsia="zh-CN"/>
-              </w:rPr>
-              <w:t xml:space="preserve"> </w:t>
-            </w:r>
-            <w:r>
-              <w:rPr>
-                <w:rFonts w:ascii="Calibri" w:eastAsia="Times New Roman" w:hAnsi="Calibri" w:cs="Calibri"/>
-                <w:color w:val="000000"/>
-                <w:lang w:eastAsia="zh-CN"/>
-              </w:rPr>
-              <w:t>van</w:t>
-            </w:r>
-            <w:r>
-              <w:rPr>
-                <w:rFonts w:ascii="Calibri" w:eastAsia="Times New Roman" w:hAnsi="Calibri" w:cs="Calibri"/>
-                <w:color w:val="000000"/>
-                <w:lang w:eastAsia="zh-CN"/>
-              </w:rPr>
-              <w:t>uit</w:t>
-            </w:r>
-            <w:r>
-              <w:rPr>
-                <w:rFonts w:ascii="Calibri" w:eastAsia="Times New Roman" w:hAnsi="Calibri" w:cs="Calibri"/>
-                <w:color w:val="000000"/>
-                <w:lang w:eastAsia="zh-CN"/>
-              </w:rPr>
-              <w:t xml:space="preserve"> PDF</w:t>
-            </w:r>
-            <w:r>
-              <w:rPr>
-                <w:rFonts w:ascii="Calibri" w:eastAsia="Times New Roman" w:hAnsi="Calibri" w:cs="Calibri"/>
-                <w:color w:val="000000"/>
-                <w:lang w:eastAsia="zh-CN"/>
-              </w:rPr>
-              <w:t xml:space="preserve"> te</w:t>
-            </w:r>
-            <w:r>
-              <w:rPr>
-                <w:rFonts w:ascii="Calibri" w:eastAsia="Times New Roman" w:hAnsi="Calibri" w:cs="Calibri"/>
-                <w:color w:val="000000"/>
-                <w:lang w:eastAsia="zh-CN"/>
-              </w:rPr>
-              <w:t xml:space="preserve"> halen,</w:t>
-            </w:r>
-            <w:r>
-              <w:rPr>
-                <w:rFonts w:ascii="Calibri" w:eastAsia="Times New Roman" w:hAnsi="Calibri" w:cs="Calibri"/>
-                <w:color w:val="000000"/>
-                <w:lang w:eastAsia="zh-CN"/>
-              </w:rPr>
-              <w:t xml:space="preserve"> en </w:t>
-            </w:r>
-            <w:r>
-              <w:rPr>
-                <w:rFonts w:ascii="Calibri" w:eastAsia="Times New Roman" w:hAnsi="Calibri" w:cs="Calibri"/>
-                <w:color w:val="000000"/>
-                <w:lang w:eastAsia="zh-CN"/>
-              </w:rPr>
-              <w:t xml:space="preserve">vervolgens het genereren van </w:t>
-            </w:r>
-            <w:r>
-              <w:rPr>
-                <w:rFonts w:ascii="Calibri" w:eastAsia="Times New Roman" w:hAnsi="Calibri" w:cs="Calibri"/>
-                <w:color w:val="000000"/>
-                <w:lang w:eastAsia="zh-CN"/>
-              </w:rPr>
-              <w:t xml:space="preserve">een nieuw </w:t>
-            </w:r>
-            <w:proofErr w:type="spellStart"/>
-            <w:r>
-              <w:rPr>
-                <w:rFonts w:ascii="Calibri" w:eastAsia="Times New Roman" w:hAnsi="Calibri" w:cs="Calibri"/>
-                <w:color w:val="000000"/>
-                <w:lang w:eastAsia="zh-CN"/>
-              </w:rPr>
-              <w:t>XML-bestand</w:t>
-            </w:r>
-            <w:proofErr w:type="spellEnd"/>
-            <w:r>
-              <w:rPr>
-                <w:rFonts w:ascii="Calibri" w:eastAsia="Times New Roman" w:hAnsi="Calibri" w:cs="Calibri"/>
-                <w:color w:val="000000"/>
-                <w:lang w:eastAsia="zh-CN"/>
-              </w:rPr>
-              <w:t xml:space="preserve">. Alles is </w:t>
-            </w:r>
-            <w:proofErr w:type="spellStart"/>
-            <w:r>
-              <w:rPr>
-                <w:rFonts w:ascii="Calibri" w:eastAsia="Times New Roman" w:hAnsi="Calibri" w:cs="Calibri"/>
-                <w:color w:val="000000"/>
-                <w:lang w:eastAsia="zh-CN"/>
-              </w:rPr>
-              <w:t>hardcoded</w:t>
-            </w:r>
-            <w:proofErr w:type="spellEnd"/>
-            <w:r>
-              <w:rPr>
-                <w:rFonts w:ascii="Calibri" w:eastAsia="Times New Roman" w:hAnsi="Calibri" w:cs="Calibri"/>
-                <w:color w:val="000000"/>
-                <w:lang w:eastAsia="zh-CN"/>
-              </w:rPr>
-              <w:t xml:space="preserve">, waar het </w:t>
-            </w:r>
-            <w:proofErr w:type="spellStart"/>
-            <w:r>
-              <w:rPr>
-                <w:rFonts w:ascii="Calibri" w:eastAsia="Times New Roman" w:hAnsi="Calibri" w:cs="Calibri"/>
-                <w:color w:val="000000"/>
-                <w:lang w:eastAsia="zh-CN"/>
-              </w:rPr>
-              <w:t>PDF-bestand</w:t>
-            </w:r>
-            <w:proofErr w:type="spellEnd"/>
-            <w:r>
-              <w:rPr>
-                <w:rFonts w:ascii="Calibri" w:eastAsia="Times New Roman" w:hAnsi="Calibri" w:cs="Calibri"/>
-                <w:color w:val="000000"/>
-                <w:lang w:eastAsia="zh-CN"/>
-              </w:rPr>
-              <w:t xml:space="preserve"> vandaan komt, en waar de </w:t>
-            </w:r>
-            <w:proofErr w:type="spellStart"/>
-            <w:r>
-              <w:rPr>
-                <w:rFonts w:ascii="Calibri" w:eastAsia="Times New Roman" w:hAnsi="Calibri" w:cs="Calibri"/>
-                <w:color w:val="000000"/>
-                <w:lang w:eastAsia="zh-CN"/>
-              </w:rPr>
-              <w:t>XML-bestand</w:t>
-            </w:r>
-            <w:proofErr w:type="spellEnd"/>
-            <w:r>
-              <w:rPr>
-                <w:rFonts w:ascii="Calibri" w:eastAsia="Times New Roman" w:hAnsi="Calibri" w:cs="Calibri"/>
-                <w:color w:val="000000"/>
-                <w:lang w:eastAsia="zh-CN"/>
-              </w:rPr>
-              <w:t xml:space="preserve"> </w:t>
-            </w:r>
-            <w:proofErr w:type="spellStart"/>
-            <w:r>
-              <w:rPr>
-                <w:rFonts w:ascii="Calibri" w:eastAsia="Times New Roman" w:hAnsi="Calibri" w:cs="Calibri"/>
-                <w:color w:val="000000"/>
-                <w:lang w:eastAsia="zh-CN"/>
-              </w:rPr>
-              <w:t>geupload</w:t>
-            </w:r>
-            <w:proofErr w:type="spellEnd"/>
-            <w:r>
-              <w:rPr>
-                <w:rFonts w:ascii="Calibri" w:eastAsia="Times New Roman" w:hAnsi="Calibri" w:cs="Calibri"/>
-                <w:color w:val="000000"/>
-                <w:lang w:eastAsia="zh-CN"/>
-              </w:rPr>
-              <w:t xml:space="preserve"> wordt</w:t>
-            </w:r>
-            <w:r>
-              <w:rPr>
-                <w:rFonts w:ascii="Calibri" w:eastAsia="Times New Roman" w:hAnsi="Calibri" w:cs="Calibri"/>
-                <w:color w:val="000000"/>
-                <w:lang w:eastAsia="zh-CN"/>
-              </w:rPr>
-              <w:t xml:space="preserve">. </w:t>
-            </w:r>
-            <w:r>
-              <w:rPr>
-                <w:rFonts w:ascii="Calibri" w:eastAsia="Times New Roman" w:hAnsi="Calibri" w:cs="Calibri"/>
-                <w:color w:val="000000"/>
-                <w:lang w:eastAsia="zh-CN"/>
-              </w:rPr>
-              <w:t>G</w:t>
-            </w:r>
-            <w:r>
-              <w:rPr>
-                <w:rFonts w:ascii="Calibri" w:eastAsia="Times New Roman" w:hAnsi="Calibri" w:cs="Calibri"/>
-                <w:color w:val="000000"/>
-                <w:lang w:eastAsia="zh-CN"/>
-              </w:rPr>
-              <w:t xml:space="preserve">eprobeerd om de </w:t>
-            </w:r>
-            <w:proofErr w:type="spellStart"/>
-            <w:r>
-              <w:rPr>
-                <w:rFonts w:ascii="Calibri" w:eastAsia="Times New Roman" w:hAnsi="Calibri" w:cs="Calibri"/>
-                <w:color w:val="000000"/>
-                <w:lang w:eastAsia="zh-CN"/>
-              </w:rPr>
-              <w:t>data</w:t>
-            </w:r>
-            <w:r>
-              <w:rPr>
-                <w:rFonts w:ascii="Calibri" w:eastAsia="Times New Roman" w:hAnsi="Calibri" w:cs="Calibri"/>
-                <w:color w:val="000000"/>
-                <w:lang w:eastAsia="zh-CN"/>
-              </w:rPr>
-              <w:t>’s</w:t>
-            </w:r>
-            <w:proofErr w:type="spellEnd"/>
             <w:r>
               <w:rPr>
                 <w:rFonts w:ascii="Calibri" w:eastAsia="Times New Roman" w:hAnsi="Calibri" w:cs="Calibri"/>
@@ -2876,54 +2507,8 @@
                 <w:color w:val="000000"/>
                 <w:lang w:eastAsia="zh-CN"/>
               </w:rPr>
-              <w:t xml:space="preserve">Verder georiënteerd om de basiskennis te creëren om de </w:t>
-            </w:r>
-            <w:proofErr w:type="spellStart"/>
-            <w:r>
-              <w:rPr>
-                <w:rFonts w:ascii="Calibri" w:eastAsia="Times New Roman" w:hAnsi="Calibri" w:cs="Calibri"/>
-                <w:color w:val="000000"/>
-                <w:lang w:eastAsia="zh-CN"/>
-              </w:rPr>
-              <w:t>data’s</w:t>
-            </w:r>
-            <w:proofErr w:type="spellEnd"/>
-            <w:r>
-              <w:rPr>
-                <w:rFonts w:ascii="Calibri" w:eastAsia="Times New Roman" w:hAnsi="Calibri" w:cs="Calibri"/>
-                <w:color w:val="000000"/>
-                <w:lang w:eastAsia="zh-CN"/>
-              </w:rPr>
-              <w:t xml:space="preserve"> uit een </w:t>
-            </w:r>
-            <w:proofErr w:type="spellStart"/>
-            <w:r>
-              <w:rPr>
-                <w:rFonts w:ascii="Calibri" w:eastAsia="Times New Roman" w:hAnsi="Calibri" w:cs="Calibri"/>
-                <w:color w:val="000000"/>
-                <w:lang w:eastAsia="zh-CN"/>
-              </w:rPr>
-              <w:t>PDF-bestand</w:t>
-            </w:r>
-            <w:proofErr w:type="spellEnd"/>
-            <w:r>
-              <w:rPr>
-                <w:rFonts w:ascii="Calibri" w:eastAsia="Times New Roman" w:hAnsi="Calibri" w:cs="Calibri"/>
-                <w:color w:val="000000"/>
-                <w:lang w:eastAsia="zh-CN"/>
-              </w:rPr>
-              <w:t xml:space="preserve"> halen, en over te zetten naar een </w:t>
-            </w:r>
-            <w:proofErr w:type="spellStart"/>
-            <w:r>
-              <w:rPr>
-                <w:rFonts w:ascii="Calibri" w:eastAsia="Times New Roman" w:hAnsi="Calibri" w:cs="Calibri"/>
-                <w:color w:val="000000"/>
-                <w:lang w:eastAsia="zh-CN"/>
-              </w:rPr>
-              <w:t>XML-bestand</w:t>
-            </w:r>
-            <w:proofErr w:type="spellEnd"/>
+              <w:t>Verder georiënteerd om de basiskennis te creëren om de data’s uit een PDF-bestand halen, en over te zetten naar een XML-bestand</w:t>
+            </w:r>
           </w:p>
           <w:p>
             <w:pPr>
@@ -2942,49 +2527,21 @@
               </w:rPr>
               <w:t xml:space="preserve">Oriëntatiefase: Alle </w:t>
             </w:r>
-            <w:proofErr w:type="spellStart"/>
-            <w:r>
-              <w:rPr>
-                <w:rFonts w:ascii="Calibri" w:eastAsia="Times New Roman" w:hAnsi="Calibri" w:cs="Calibri"/>
-                <w:color w:val="000000"/>
-                <w:lang w:eastAsia="zh-CN"/>
-              </w:rPr>
-              <w:t>data’s</w:t>
-            </w:r>
-            <w:proofErr w:type="spellEnd"/>
-            <w:r>
-              <w:rPr>
-                <w:rFonts w:ascii="Calibri" w:eastAsia="Times New Roman" w:hAnsi="Calibri" w:cs="Calibri"/>
-                <w:color w:val="000000"/>
-                <w:lang w:eastAsia="zh-CN"/>
-              </w:rPr>
-              <w:t xml:space="preserve"> </w:t>
-            </w:r>
-            <w:r>
-              <w:rPr>
-                <w:rFonts w:ascii="Calibri" w:eastAsia="Times New Roman" w:hAnsi="Calibri" w:cs="Calibri"/>
-                <w:color w:val="000000"/>
-                <w:lang w:eastAsia="zh-CN"/>
-              </w:rPr>
-              <w:t xml:space="preserve">in variabelen gezet, en het importeren naar XML ben nog mee bezig, want ik weet niet hoe de structuur van zo’n </w:t>
-            </w:r>
-            <w:proofErr w:type="spellStart"/>
-            <w:r>
-              <w:rPr>
-                <w:rFonts w:ascii="Calibri" w:eastAsia="Times New Roman" w:hAnsi="Calibri" w:cs="Calibri"/>
-                <w:color w:val="000000"/>
-                <w:lang w:eastAsia="zh-CN"/>
-              </w:rPr>
-              <w:t>XML-bestand</w:t>
-            </w:r>
-            <w:proofErr w:type="spellEnd"/>
-            <w:r>
-              <w:rPr>
-                <w:rFonts w:ascii="Calibri" w:eastAsia="Times New Roman" w:hAnsi="Calibri" w:cs="Calibri"/>
-                <w:color w:val="000000"/>
-                <w:lang w:eastAsia="zh-CN"/>
-              </w:rPr>
-              <w:t xml:space="preserve"> eruit ziet.</w:t>
+            <w:r>
+              <w:rPr>
+                <w:rFonts w:ascii="Calibri" w:eastAsia="Times New Roman" w:hAnsi="Calibri" w:cs="Calibri"/>
+                <w:color w:val="000000"/>
+                <w:lang w:eastAsia="zh-CN"/>
+              </w:rPr>
+              <w:t xml:space="preserve">data’s </w:t>
+            </w:r>
+            <w:r>
+              <w:rPr>
+                <w:rFonts w:ascii="Calibri" w:eastAsia="Times New Roman" w:hAnsi="Calibri" w:cs="Calibri"/>
+                <w:color w:val="000000"/>
+                <w:lang w:eastAsia="zh-CN"/>
+              </w:rPr>
+              <w:t>in variabelen gezet, en het importeren naar XML ben nog mee bezig, want ik weet niet hoe de structuur van zo’n XML-bestand eruit ziet.</w:t>
             </w:r>
           </w:p>
         </w:tc>
@@ -3218,43 +2775,7 @@
                 <w:color w:val="000000"/>
                 <w:lang w:eastAsia="zh-CN"/>
               </w:rPr>
-              <w:t xml:space="preserve">3. Verder met de oriëntatiefase, alle </w:t>
-            </w:r>
-            <w:proofErr w:type="spellStart"/>
-            <w:r>
-              <w:rPr>
-                <w:rFonts w:ascii="Calibri" w:eastAsia="Times New Roman" w:hAnsi="Calibri" w:cs="Calibri"/>
-                <w:color w:val="000000"/>
-                <w:lang w:eastAsia="zh-CN"/>
-              </w:rPr>
-              <w:t>data’s</w:t>
-            </w:r>
-            <w:proofErr w:type="spellEnd"/>
-            <w:r>
-              <w:rPr>
-                <w:rFonts w:ascii="Calibri" w:eastAsia="Times New Roman" w:hAnsi="Calibri" w:cs="Calibri"/>
-                <w:color w:val="000000"/>
-                <w:lang w:eastAsia="zh-CN"/>
-              </w:rPr>
-              <w:t xml:space="preserve"> worden in een overzichtelijke en logische manier geplaatst in </w:t>
-            </w:r>
-            <w:proofErr w:type="spellStart"/>
-            <w:r>
-              <w:rPr>
-                <w:rFonts w:ascii="Calibri" w:eastAsia="Times New Roman" w:hAnsi="Calibri" w:cs="Calibri"/>
-                <w:color w:val="000000"/>
-                <w:lang w:eastAsia="zh-CN"/>
-              </w:rPr>
-              <w:t>XML-bestand</w:t>
-            </w:r>
-            <w:proofErr w:type="spellEnd"/>
-            <w:r>
-              <w:rPr>
-                <w:rFonts w:ascii="Calibri" w:eastAsia="Times New Roman" w:hAnsi="Calibri" w:cs="Calibri"/>
-                <w:color w:val="000000"/>
-                <w:lang w:eastAsia="zh-CN"/>
-              </w:rPr>
-              <w:t>. Dus klantnummer staat bij Klantnummer, orders horen bij Orders etc.</w:t>
+              <w:t>3. Verder met de oriëntatiefase, alle data’s worden in een overzichtelijke en logische manier geplaatst in XML-bestand. Dus klantnummer staat bij Klantnummer, orders horen bij Orders etc.</w:t>
             </w:r>
           </w:p>
           <w:p>
@@ -3424,16 +2945,88 @@
               </w:rPr>
               <w:t xml:space="preserve">. </w:t>
             </w:r>
-            <w:proofErr w:type="spellStart"/>
-            <w:r>
-              <w:rPr>
-                <w:rFonts w:ascii="Calibri" w:eastAsia="Times New Roman" w:hAnsi="Calibri" w:cs="Calibri"/>
-                <w:color w:val="000000"/>
-                <w:lang w:eastAsia="zh-CN"/>
-              </w:rPr>
-              <w:t>Prodist</w:t>
-            </w:r>
-            <w:proofErr w:type="spellEnd"/>
+            <w:r>
+              <w:rPr>
+                <w:rFonts w:ascii="Calibri" w:eastAsia="Times New Roman" w:hAnsi="Calibri" w:cs="Calibri"/>
+                <w:color w:val="000000"/>
+                <w:lang w:eastAsia="zh-CN"/>
+              </w:rPr>
+              <w:t>Prodist XML-bestand gekregen met goede structuur, dus</w:t>
+            </w:r>
+            <w:r>
+              <w:rPr>
+                <w:rFonts w:ascii="Calibri" w:eastAsia="Times New Roman" w:hAnsi="Calibri" w:cs="Calibri"/>
+                <w:color w:val="000000"/>
+                <w:lang w:eastAsia="zh-CN"/>
+              </w:rPr>
+              <w:t xml:space="preserve"> ben daarmee aan de slag, alle data’s in goede structuur geplaatst</w:t>
+            </w:r>
+            <w:r>
+              <w:rPr>
+                <w:rFonts w:ascii="Calibri" w:eastAsia="Times New Roman" w:hAnsi="Calibri" w:cs="Calibri"/>
+                <w:color w:val="000000"/>
+                <w:lang w:eastAsia="zh-CN"/>
+              </w:rPr>
+              <w:t>.</w:t>
+            </w:r>
+          </w:p>
+          <w:p>
+            <w:pPr>
+              <w:spacing w:line="240" w:lineRule="auto"/>
+              <w:rPr>
+                <w:rFonts w:ascii="Calibri" w:eastAsia="Times New Roman" w:hAnsi="Calibri" w:cs="Calibri"/>
+                <w:color w:val="000000"/>
+                <w:lang w:eastAsia="zh-CN"/>
+              </w:rPr>
+            </w:pPr>
+            <w:r>
+              <w:rPr>
+                <w:rFonts w:ascii="Calibri" w:eastAsia="Times New Roman" w:hAnsi="Calibri" w:cs="Calibri"/>
+                <w:color w:val="000000"/>
+                <w:lang w:eastAsia="zh-CN"/>
+              </w:rPr>
+              <w:t>2</w:t>
+            </w:r>
+            <w:r>
+              <w:rPr>
+                <w:rFonts w:ascii="Calibri" w:eastAsia="Times New Roman" w:hAnsi="Calibri" w:cs="Calibri"/>
+                <w:color w:val="000000"/>
+                <w:lang w:eastAsia="zh-CN"/>
+              </w:rPr>
+              <w:t>. hardcoded</w:t>
+            </w:r>
+            <w:r>
+              <w:rPr>
+                <w:rFonts w:ascii="Calibri" w:eastAsia="Times New Roman" w:hAnsi="Calibri" w:cs="Calibri"/>
+                <w:color w:val="000000"/>
+                <w:lang w:eastAsia="zh-CN"/>
+              </w:rPr>
+              <w:t>(waar het vandaan komt en waar hij heengaat)</w:t>
+            </w:r>
+            <w:r>
+              <w:rPr>
+                <w:rFonts w:ascii="Calibri" w:eastAsia="Times New Roman" w:hAnsi="Calibri" w:cs="Calibri"/>
+                <w:color w:val="000000"/>
+                <w:lang w:eastAsia="zh-CN"/>
+              </w:rPr>
+              <w:t xml:space="preserve"> PDF-bestand word</w:t>
+            </w:r>
+            <w:r>
+              <w:rPr>
+                <w:rFonts w:ascii="Calibri" w:eastAsia="Times New Roman" w:hAnsi="Calibri" w:cs="Calibri"/>
+                <w:color w:val="000000"/>
+                <w:lang w:eastAsia="zh-CN"/>
+              </w:rPr>
+              <w:t>t</w:t>
+            </w:r>
+            <w:r>
+              <w:rPr>
+                <w:rFonts w:ascii="Calibri" w:eastAsia="Times New Roman" w:hAnsi="Calibri" w:cs="Calibri"/>
+                <w:color w:val="000000"/>
+                <w:lang w:eastAsia="zh-CN"/>
+              </w:rPr>
+              <w:t xml:space="preserve"> nu volledig omgezet naar XML-bestand.</w:t>
+            </w:r>
             <w:r>
               <w:rPr>
                 <w:rFonts w:ascii="Calibri" w:eastAsia="Times New Roman" w:hAnsi="Calibri" w:cs="Calibri"/>
@@ -3442,170 +3035,6 @@
               </w:rPr>
               <w:t xml:space="preserve"> </w:t>
             </w:r>
-            <w:proofErr w:type="spellStart"/>
-            <w:r>
-              <w:rPr>
-                <w:rFonts w:ascii="Calibri" w:eastAsia="Times New Roman" w:hAnsi="Calibri" w:cs="Calibri"/>
-                <w:color w:val="000000"/>
-                <w:lang w:eastAsia="zh-CN"/>
-              </w:rPr>
-              <w:t>XML-bestand</w:t>
-            </w:r>
-            <w:proofErr w:type="spellEnd"/>
-            <w:r>
-              <w:rPr>
-                <w:rFonts w:ascii="Calibri" w:eastAsia="Times New Roman" w:hAnsi="Calibri" w:cs="Calibri"/>
-                <w:color w:val="000000"/>
-                <w:lang w:eastAsia="zh-CN"/>
-              </w:rPr>
-              <w:t xml:space="preserve"> gekregen met goede structuur, dus</w:t>
-            </w:r>
-            <w:r>
-              <w:rPr>
-                <w:rFonts w:ascii="Calibri" w:eastAsia="Times New Roman" w:hAnsi="Calibri" w:cs="Calibri"/>
-                <w:color w:val="000000"/>
-                <w:lang w:eastAsia="zh-CN"/>
-              </w:rPr>
-              <w:t xml:space="preserve"> ben daarmee aan de slag, alle </w:t>
-            </w:r>
-            <w:proofErr w:type="spellStart"/>
-            <w:r>
-              <w:rPr>
-                <w:rFonts w:ascii="Calibri" w:eastAsia="Times New Roman" w:hAnsi="Calibri" w:cs="Calibri"/>
-                <w:color w:val="000000"/>
-                <w:lang w:eastAsia="zh-CN"/>
-              </w:rPr>
-              <w:t>data’s</w:t>
-            </w:r>
-            <w:proofErr w:type="spellEnd"/>
-            <w:r>
-              <w:rPr>
-                <w:rFonts w:ascii="Calibri" w:eastAsia="Times New Roman" w:hAnsi="Calibri" w:cs="Calibri"/>
-                <w:color w:val="000000"/>
-                <w:lang w:eastAsia="zh-CN"/>
-              </w:rPr>
-              <w:t xml:space="preserve"> in goede structuur geplaatst</w:t>
-            </w:r>
-            <w:r>
-              <w:rPr>
-                <w:rFonts w:ascii="Calibri" w:eastAsia="Times New Roman" w:hAnsi="Calibri" w:cs="Calibri"/>
-                <w:color w:val="000000"/>
-                <w:lang w:eastAsia="zh-CN"/>
-              </w:rPr>
-              <w:t>.</w:t>
-            </w:r>
-          </w:p>
-          <w:p>
-            <w:pPr>
-              <w:spacing w:line="240" w:lineRule="auto"/>
-              <w:rPr>
-                <w:rFonts w:ascii="Calibri" w:eastAsia="Times New Roman" w:hAnsi="Calibri" w:cs="Calibri"/>
-                <w:color w:val="000000"/>
-                <w:lang w:eastAsia="zh-CN"/>
-              </w:rPr>
-            </w:pPr>
-            <w:r>
-              <w:rPr>
-                <w:rFonts w:ascii="Calibri" w:eastAsia="Times New Roman" w:hAnsi="Calibri" w:cs="Calibri"/>
-                <w:color w:val="000000"/>
-                <w:lang w:eastAsia="zh-CN"/>
-              </w:rPr>
-              <w:t>2</w:t>
-            </w:r>
-            <w:r>
-              <w:rPr>
-                <w:rFonts w:ascii="Calibri" w:eastAsia="Times New Roman" w:hAnsi="Calibri" w:cs="Calibri"/>
-                <w:color w:val="000000"/>
-                <w:lang w:eastAsia="zh-CN"/>
-              </w:rPr>
-              <w:t xml:space="preserve">. </w:t>
-            </w:r>
-            <w:proofErr w:type="spellStart"/>
-            <w:r>
-              <w:rPr>
-                <w:rFonts w:ascii="Calibri" w:eastAsia="Times New Roman" w:hAnsi="Calibri" w:cs="Calibri"/>
-                <w:color w:val="000000"/>
-                <w:lang w:eastAsia="zh-CN"/>
-              </w:rPr>
-              <w:t>hardcoded</w:t>
-            </w:r>
-            <w:proofErr w:type="spellEnd"/>
-            <w:r>
-              <w:rPr>
-                <w:rFonts w:ascii="Calibri" w:eastAsia="Times New Roman" w:hAnsi="Calibri" w:cs="Calibri"/>
-                <w:color w:val="000000"/>
-                <w:lang w:eastAsia="zh-CN"/>
-              </w:rPr>
-              <w:t>(waar het vandaan komt en waar hij heengaat)</w:t>
-            </w:r>
-            <w:r>
-              <w:rPr>
-                <w:rFonts w:ascii="Calibri" w:eastAsia="Times New Roman" w:hAnsi="Calibri" w:cs="Calibri"/>
-                <w:color w:val="000000"/>
-                <w:lang w:eastAsia="zh-CN"/>
-              </w:rPr>
-              <w:t xml:space="preserve"> </w:t>
-            </w:r>
-            <w:proofErr w:type="spellStart"/>
-            <w:r>
-              <w:rPr>
-                <w:rFonts w:ascii="Calibri" w:eastAsia="Times New Roman" w:hAnsi="Calibri" w:cs="Calibri"/>
-                <w:color w:val="000000"/>
-                <w:lang w:eastAsia="zh-CN"/>
-              </w:rPr>
-              <w:t>PDF-bestand</w:t>
-            </w:r>
-            <w:proofErr w:type="spellEnd"/>
-            <w:r>
-              <w:rPr>
-                <w:rFonts w:ascii="Calibri" w:eastAsia="Times New Roman" w:hAnsi="Calibri" w:cs="Calibri"/>
-                <w:color w:val="000000"/>
-                <w:lang w:eastAsia="zh-CN"/>
-              </w:rPr>
-              <w:t xml:space="preserve"> word</w:t>
-            </w:r>
-            <w:r>
-              <w:rPr>
-                <w:rFonts w:ascii="Calibri" w:eastAsia="Times New Roman" w:hAnsi="Calibri" w:cs="Calibri"/>
-                <w:color w:val="000000"/>
-                <w:lang w:eastAsia="zh-CN"/>
-              </w:rPr>
-              <w:t>t</w:t>
-            </w:r>
-            <w:r>
-              <w:rPr>
-                <w:rFonts w:ascii="Calibri" w:eastAsia="Times New Roman" w:hAnsi="Calibri" w:cs="Calibri"/>
-                <w:color w:val="000000"/>
-                <w:lang w:eastAsia="zh-CN"/>
-              </w:rPr>
-              <w:t xml:space="preserve"> nu volledig omgezet naar </w:t>
-            </w:r>
-            <w:proofErr w:type="spellStart"/>
-            <w:r>
-              <w:rPr>
-                <w:rFonts w:ascii="Calibri" w:eastAsia="Times New Roman" w:hAnsi="Calibri" w:cs="Calibri"/>
-                <w:color w:val="000000"/>
-                <w:lang w:eastAsia="zh-CN"/>
-              </w:rPr>
-              <w:t>XML-bestand</w:t>
-            </w:r>
-            <w:proofErr w:type="spellEnd"/>
-            <w:r>
-              <w:rPr>
-                <w:rFonts w:ascii="Calibri" w:eastAsia="Times New Roman" w:hAnsi="Calibri" w:cs="Calibri"/>
-                <w:color w:val="000000"/>
-                <w:lang w:eastAsia="zh-CN"/>
-              </w:rPr>
-              <w:t>.</w:t>
-            </w:r>
-            <w:r>
-              <w:rPr>
-                <w:rFonts w:ascii="Calibri" w:eastAsia="Times New Roman" w:hAnsi="Calibri" w:cs="Calibri"/>
-                <w:color w:val="000000"/>
-                <w:lang w:eastAsia="zh-CN"/>
-              </w:rPr>
-              <w:t xml:space="preserve"> </w:t>
-            </w:r>
           </w:p>
           <w:p>
             <w:pPr>
@@ -3630,25 +3059,7 @@
                 <w:color w:val="000000"/>
                 <w:lang w:eastAsia="zh-CN"/>
               </w:rPr>
-              <w:t xml:space="preserve">. </w:t>
-            </w:r>
-            <w:proofErr w:type="spellStart"/>
-            <w:r>
-              <w:rPr>
-                <w:rFonts w:ascii="Calibri" w:eastAsia="Times New Roman" w:hAnsi="Calibri" w:cs="Calibri"/>
-                <w:color w:val="000000"/>
-                <w:lang w:eastAsia="zh-CN"/>
-              </w:rPr>
-              <w:t>Examenopdrachtomschrijving</w:t>
-            </w:r>
-            <w:proofErr w:type="spellEnd"/>
-            <w:r>
-              <w:rPr>
-                <w:rFonts w:ascii="Calibri" w:eastAsia="Times New Roman" w:hAnsi="Calibri" w:cs="Calibri"/>
-                <w:color w:val="000000"/>
-                <w:lang w:eastAsia="zh-CN"/>
-              </w:rPr>
-              <w:t xml:space="preserve"> verbeterd en opnieuw gestuurd.</w:t>
+              <w:t>. Examenopdrachtomschrijving verbeterd en opnieuw gestuurd.</w:t>
             </w:r>
           </w:p>
           <w:p>
@@ -3682,43 +3093,7 @@
                 <w:color w:val="000000"/>
                 <w:lang w:eastAsia="zh-CN"/>
               </w:rPr>
-              <w:t>(</w:t>
-            </w:r>
-            <w:proofErr w:type="spellStart"/>
-            <w:r>
-              <w:rPr>
-                <w:rFonts w:ascii="Calibri" w:eastAsia="Times New Roman" w:hAnsi="Calibri" w:cs="Calibri"/>
-                <w:color w:val="000000"/>
-                <w:lang w:eastAsia="zh-CN"/>
-              </w:rPr>
-              <w:t>ipv</w:t>
-            </w:r>
-            <w:proofErr w:type="spellEnd"/>
-            <w:r>
-              <w:rPr>
-                <w:rFonts w:ascii="Calibri" w:eastAsia="Times New Roman" w:hAnsi="Calibri" w:cs="Calibri"/>
-                <w:color w:val="000000"/>
-                <w:lang w:eastAsia="zh-CN"/>
-              </w:rPr>
-              <w:t xml:space="preserve"> bestanden uploaden naar </w:t>
-            </w:r>
-            <w:proofErr w:type="spellStart"/>
-            <w:r>
-              <w:rPr>
-                <w:rFonts w:ascii="Calibri" w:eastAsia="Times New Roman" w:hAnsi="Calibri" w:cs="Calibri"/>
-                <w:color w:val="000000"/>
-                <w:lang w:eastAsia="zh-CN"/>
-              </w:rPr>
-              <w:t>PDF-bestanden</w:t>
-            </w:r>
-            <w:proofErr w:type="spellEnd"/>
-            <w:r>
-              <w:rPr>
-                <w:rFonts w:ascii="Calibri" w:eastAsia="Times New Roman" w:hAnsi="Calibri" w:cs="Calibri"/>
-                <w:color w:val="000000"/>
-                <w:lang w:eastAsia="zh-CN"/>
-              </w:rPr>
-              <w:t xml:space="preserve"> omzetten) </w:t>
+              <w:t xml:space="preserve">(ipv bestanden uploaden naar PDF-bestanden omzetten) </w:t>
             </w:r>
             <w:r>
               <w:rPr>
@@ -3981,21 +3356,7 @@
               <w:rPr>
                 <w:lang w:eastAsia="zh-CN"/>
               </w:rPr>
-              <w:t xml:space="preserve">3. Drag </w:t>
-            </w:r>
-            <w:proofErr w:type="spellStart"/>
-            <w:r>
-              <w:rPr>
-                <w:lang w:eastAsia="zh-CN"/>
-              </w:rPr>
-              <w:t>and</w:t>
-            </w:r>
-            <w:proofErr w:type="spellEnd"/>
-            <w:r>
-              <w:rPr>
-                <w:lang w:eastAsia="zh-CN"/>
-              </w:rPr>
-              <w:t xml:space="preserve"> Drop, was bij de eerste opwarmopdracht niet helemaal gelukt, dus </w:t>
+              <w:t xml:space="preserve">3. Drag and Drop, was bij de eerste opwarmopdracht niet helemaal gelukt, dus </w:t>
             </w:r>
             <w:r>
               <w:rPr>
@@ -4157,21 +3518,7 @@
               <w:rPr>
                 <w:lang w:eastAsia="zh-CN"/>
               </w:rPr>
-              <w:t xml:space="preserve">Begonnen met </w:t>
-            </w:r>
-            <w:proofErr w:type="spellStart"/>
-            <w:r>
-              <w:rPr>
-                <w:lang w:eastAsia="zh-CN"/>
-              </w:rPr>
-              <w:t>FileSystemWatcher</w:t>
-            </w:r>
-            <w:proofErr w:type="spellEnd"/>
-            <w:r>
-              <w:rPr>
-                <w:lang w:eastAsia="zh-CN"/>
-              </w:rPr>
-              <w:t xml:space="preserve">, het is een class waar ik </w:t>
+              <w:t xml:space="preserve">Begonnen met FileSystemWatcher, het is een class waar ik </w:t>
             </w:r>
             <w:r>
               <w:rPr>
@@ -4220,23 +3567,13 @@
               </w:rPr>
               <w:t xml:space="preserve">2. </w:t>
             </w:r>
-            <w:proofErr w:type="spellStart"/>
-            <w:r>
-              <w:rPr>
-                <w:rFonts w:ascii="Calibri" w:eastAsia="Times New Roman" w:hAnsi="Calibri" w:cs="Calibri"/>
-                <w:color w:val="000000"/>
-                <w:lang w:eastAsia="zh-CN"/>
-              </w:rPr>
-              <w:t>FileSystemWatcher</w:t>
-            </w:r>
-            <w:proofErr w:type="spellEnd"/>
-            <w:r>
-              <w:rPr>
-                <w:rFonts w:ascii="Calibri" w:eastAsia="Times New Roman" w:hAnsi="Calibri" w:cs="Calibri"/>
-                <w:color w:val="000000"/>
-                <w:lang w:eastAsia="zh-CN"/>
-              </w:rPr>
-              <w:t xml:space="preserve"> moet geactiveerd kunnen als er een nieuwe pad wordt geselecteerd, zodra er in de nieuwe map een wijziging wordt </w:t>
+            <w:r>
+              <w:rPr>
+                <w:rFonts w:ascii="Calibri" w:eastAsia="Times New Roman" w:hAnsi="Calibri" w:cs="Calibri"/>
+                <w:color w:val="000000"/>
+                <w:lang w:eastAsia="zh-CN"/>
+              </w:rPr>
+              <w:t xml:space="preserve">FileSystemWatcher moet geactiveerd kunnen als er een nieuwe pad wordt geselecteerd, zodra er in de nieuwe map een wijziging wordt </w:t>
             </w:r>
             <w:r>
               <w:rPr>
@@ -4402,18 +3739,8 @@
                 <w:color w:val="000000"/>
                 <w:lang w:eastAsia="zh-CN"/>
               </w:rPr>
-              <w:t xml:space="preserve">Verder met </w:t>
-            </w:r>
-            <w:proofErr w:type="spellStart"/>
-            <w:r>
-              <w:rPr>
-                <w:rFonts w:ascii="Calibri" w:eastAsia="Times New Roman" w:hAnsi="Calibri" w:cs="Calibri"/>
-                <w:color w:val="000000"/>
-                <w:lang w:eastAsia="zh-CN"/>
-              </w:rPr>
-              <w:t>FileSystemWatcher</w:t>
-            </w:r>
-            <w:proofErr w:type="spellEnd"/>
+              <w:t>Verder met FileSystemWatcher</w:t>
+            </w:r>
             <w:r>
               <w:rPr>
                 <w:rFonts w:ascii="Calibri" w:eastAsia="Times New Roman" w:hAnsi="Calibri" w:cs="Calibri"/>
@@ -4522,43 +3849,7 @@
                 <w:color w:val="000000"/>
                 <w:lang w:eastAsia="zh-CN"/>
               </w:rPr>
-              <w:t xml:space="preserve">3. Project </w:t>
-            </w:r>
-            <w:proofErr w:type="spellStart"/>
-            <w:r>
-              <w:rPr>
-                <w:rFonts w:ascii="Calibri" w:eastAsia="Times New Roman" w:hAnsi="Calibri" w:cs="Calibri"/>
-                <w:color w:val="000000"/>
-                <w:lang w:eastAsia="zh-CN"/>
-              </w:rPr>
-              <w:t>gepublishd</w:t>
-            </w:r>
-            <w:proofErr w:type="spellEnd"/>
-            <w:r>
-              <w:rPr>
-                <w:rFonts w:ascii="Calibri" w:eastAsia="Times New Roman" w:hAnsi="Calibri" w:cs="Calibri"/>
-                <w:color w:val="000000"/>
-                <w:lang w:eastAsia="zh-CN"/>
-              </w:rPr>
-              <w:t>, zodat hij beter getest kan worden. Dan heeft anderen niet sourcecode, maar als apart programma(</w:t>
-            </w:r>
-            <w:proofErr w:type="spellStart"/>
-            <w:r>
-              <w:rPr>
-                <w:rFonts w:ascii="Calibri" w:eastAsia="Times New Roman" w:hAnsi="Calibri" w:cs="Calibri"/>
-                <w:color w:val="000000"/>
-                <w:lang w:eastAsia="zh-CN"/>
-              </w:rPr>
-              <w:t>exe</w:t>
-            </w:r>
-            <w:proofErr w:type="spellEnd"/>
-            <w:r>
-              <w:rPr>
-                <w:rFonts w:ascii="Calibri" w:eastAsia="Times New Roman" w:hAnsi="Calibri" w:cs="Calibri"/>
-                <w:color w:val="000000"/>
-                <w:lang w:eastAsia="zh-CN"/>
-              </w:rPr>
-              <w:t>)</w:t>
+              <w:t>3. Project gepublishd, zodat hij beter getest kan worden. Dan heeft anderen niet sourcecode, maar als apart programma(exe)</w:t>
             </w:r>
             <w:r>
               <w:rPr>
@@ -4718,23 +4009,13 @@
               </w:rPr>
               <w:t xml:space="preserve"> </w:t>
             </w:r>
-            <w:proofErr w:type="spellStart"/>
-            <w:r>
-              <w:rPr>
-                <w:rFonts w:ascii="Calibri" w:eastAsia="Times New Roman" w:hAnsi="Calibri" w:cs="Calibri"/>
-                <w:color w:val="000000"/>
-                <w:lang w:eastAsia="zh-CN"/>
-              </w:rPr>
-              <w:t>Defaultpad</w:t>
-            </w:r>
-            <w:proofErr w:type="spellEnd"/>
-            <w:r>
-              <w:rPr>
-                <w:rFonts w:ascii="Calibri" w:eastAsia="Times New Roman" w:hAnsi="Calibri" w:cs="Calibri"/>
-                <w:color w:val="000000"/>
-                <w:lang w:eastAsia="zh-CN"/>
-              </w:rPr>
-              <w:t xml:space="preserve"> </w:t>
+            <w:r>
+              <w:rPr>
+                <w:rFonts w:ascii="Calibri" w:eastAsia="Times New Roman" w:hAnsi="Calibri" w:cs="Calibri"/>
+                <w:color w:val="000000"/>
+                <w:lang w:eastAsia="zh-CN"/>
+              </w:rPr>
+              <w:t xml:space="preserve">Defaultpad </w:t>
             </w:r>
             <w:r>
               <w:rPr>
@@ -4779,19 +4060,11 @@
               </w:rPr>
               <w:t xml:space="preserve">een </w:t>
             </w:r>
-            <w:proofErr w:type="spellStart"/>
-            <w:r>
-              <w:rPr>
-                <w:lang w:eastAsia="zh-CN"/>
-              </w:rPr>
-              <w:t>submap</w:t>
-            </w:r>
-            <w:proofErr w:type="spellEnd"/>
-            <w:r>
-              <w:rPr>
-                <w:lang w:eastAsia="zh-CN"/>
-              </w:rPr>
-              <w:t xml:space="preserve"> functie</w:t>
+            <w:r>
+              <w:rPr>
+                <w:lang w:eastAsia="zh-CN"/>
+              </w:rPr>
+              <w:t>submap functie</w:t>
             </w:r>
             <w:r>
               <w:rPr>
@@ -5004,25 +4277,23 @@
                 <w:sz w:val="22"/>
                 <w:szCs w:val="22"/>
               </w:rPr>
-              <w:t xml:space="preserve">Heb in totaal 141 PDF bestanden gekregen, zijn er 12 bestanden die error geven, 3 ervan zijn de </w:t>
-            </w:r>
-            <w:proofErr w:type="spellStart"/>
+              <w:t xml:space="preserve">Heb in totaal 141 PDF bestanden gekregen, zijn er 12 bestanden die error geven, 3 ervan zijn de funtionaliteit waar </w:t>
+            </w:r>
             <w:r>
               <w:rPr>
                 <w:rFonts w:asciiTheme="minorHAnsi" w:hAnsiTheme="minorHAnsi" w:cstheme="minorHAnsi"/>
                 <w:sz w:val="22"/>
                 <w:szCs w:val="22"/>
               </w:rPr>
-              <w:t>funtionaliteit</w:t>
-            </w:r>
-            <w:proofErr w:type="spellEnd"/>
+              <w:t xml:space="preserve">ik gisteren mee bezig was, dat </w:t>
+            </w:r>
             <w:r>
               <w:rPr>
                 <w:rFonts w:asciiTheme="minorHAnsi" w:hAnsiTheme="minorHAnsi" w:cstheme="minorHAnsi"/>
                 <w:sz w:val="22"/>
                 <w:szCs w:val="22"/>
               </w:rPr>
-              <w:t xml:space="preserve"> waar </w:t>
+              <w:t>ze naar een submap geplaatst moeten</w:t>
             </w:r>
             <w:r>
               <w:rPr>
@@ -5030,7 +4301,7 @@
                 <w:sz w:val="22"/>
                 <w:szCs w:val="22"/>
               </w:rPr>
-              <w:t xml:space="preserve">ik gisteren mee bezig was, dat </w:t>
+              <w:t xml:space="preserve">. </w:t>
             </w:r>
             <w:r>
               <w:rPr>
@@ -5038,25 +4309,23 @@
                 <w:sz w:val="22"/>
                 <w:szCs w:val="22"/>
               </w:rPr>
-              <w:t xml:space="preserve">ze naar een </w:t>
-            </w:r>
-            <w:proofErr w:type="spellStart"/>
+              <w:t xml:space="preserve">9 </w:t>
+            </w:r>
             <w:r>
               <w:rPr>
                 <w:rFonts w:asciiTheme="minorHAnsi" w:hAnsiTheme="minorHAnsi" w:cstheme="minorHAnsi"/>
                 <w:sz w:val="22"/>
                 <w:szCs w:val="22"/>
               </w:rPr>
-              <w:t>submap</w:t>
-            </w:r>
-            <w:proofErr w:type="spellEnd"/>
+              <w:t xml:space="preserve">ervan </w:t>
+            </w:r>
             <w:r>
               <w:rPr>
                 <w:rFonts w:asciiTheme="minorHAnsi" w:hAnsiTheme="minorHAnsi" w:cstheme="minorHAnsi"/>
                 <w:sz w:val="22"/>
                 <w:szCs w:val="22"/>
               </w:rPr>
-              <w:t xml:space="preserve"> geplaatst moeten</w:t>
+              <w:t>zijn de functionaliteiten met de tekst zelf</w:t>
             </w:r>
             <w:r>
               <w:rPr>
@@ -5064,57 +4333,7 @@
                 <w:sz w:val="22"/>
                 <w:szCs w:val="22"/>
               </w:rPr>
-              <w:t xml:space="preserve">. </w:t>
-            </w:r>
-            <w:r>
-              <w:rPr>
-                <w:rFonts w:asciiTheme="minorHAnsi" w:hAnsiTheme="minorHAnsi" w:cstheme="minorHAnsi"/>
-                <w:sz w:val="22"/>
-                <w:szCs w:val="22"/>
-              </w:rPr>
-              <w:t xml:space="preserve">9 </w:t>
-            </w:r>
-            <w:r>
-              <w:rPr>
-                <w:rFonts w:asciiTheme="minorHAnsi" w:hAnsiTheme="minorHAnsi" w:cstheme="minorHAnsi"/>
-                <w:sz w:val="22"/>
-                <w:szCs w:val="22"/>
-              </w:rPr>
-              <w:t xml:space="preserve">ervan </w:t>
-            </w:r>
-            <w:r>
-              <w:rPr>
-                <w:rFonts w:asciiTheme="minorHAnsi" w:hAnsiTheme="minorHAnsi" w:cstheme="minorHAnsi"/>
-                <w:sz w:val="22"/>
-                <w:szCs w:val="22"/>
-              </w:rPr>
-              <w:t>zijn de functionaliteiten met de tekst zelf</w:t>
-            </w:r>
-            <w:r>
-              <w:rPr>
-                <w:rFonts w:asciiTheme="minorHAnsi" w:hAnsiTheme="minorHAnsi" w:cstheme="minorHAnsi"/>
-                <w:sz w:val="22"/>
-                <w:szCs w:val="22"/>
-              </w:rPr>
-              <w:t xml:space="preserve">. Dus ben daar nog </w:t>
-            </w:r>
-            <w:proofErr w:type="spellStart"/>
-            <w:r>
-              <w:rPr>
-                <w:rFonts w:asciiTheme="minorHAnsi" w:hAnsiTheme="minorHAnsi" w:cstheme="minorHAnsi"/>
-                <w:sz w:val="22"/>
-                <w:szCs w:val="22"/>
-              </w:rPr>
-              <w:t>beziggeweest</w:t>
-            </w:r>
-            <w:proofErr w:type="spellEnd"/>
-            <w:r>
-              <w:rPr>
-                <w:rFonts w:asciiTheme="minorHAnsi" w:hAnsiTheme="minorHAnsi" w:cstheme="minorHAnsi"/>
-                <w:sz w:val="22"/>
-                <w:szCs w:val="22"/>
-              </w:rPr>
-              <w:t>.</w:t>
+              <w:t>. Dus ben daar nog beziggeweest.</w:t>
             </w:r>
           </w:p>
           <w:p>
@@ -5253,25 +4472,7 @@
                 <w:color w:val="000000"/>
                 <w:lang w:eastAsia="zh-CN"/>
               </w:rPr>
-              <w:t xml:space="preserve">Nog verder bezig met de bugs fixen. Als de cel in de pdf een </w:t>
-            </w:r>
-            <w:proofErr w:type="spellStart"/>
-            <w:r>
-              <w:rPr>
-                <w:rFonts w:ascii="Calibri" w:eastAsia="Times New Roman" w:hAnsi="Calibri" w:cs="Calibri"/>
-                <w:color w:val="000000"/>
-                <w:lang w:eastAsia="zh-CN"/>
-              </w:rPr>
-              <w:t>newline</w:t>
-            </w:r>
-            <w:proofErr w:type="spellEnd"/>
-            <w:r>
-              <w:rPr>
-                <w:rFonts w:ascii="Calibri" w:eastAsia="Times New Roman" w:hAnsi="Calibri" w:cs="Calibri"/>
-                <w:color w:val="000000"/>
-                <w:lang w:eastAsia="zh-CN"/>
-              </w:rPr>
-              <w:t xml:space="preserve">(\n) bevat, dan wordt hij ook letterlijk uitgehaald, dus </w:t>
+              <w:t xml:space="preserve">Nog verder bezig met de bugs fixen. Als de cel in de pdf een newline(\n) bevat, dan wordt hij ook letterlijk uitgehaald, dus </w:t>
             </w:r>
             <w:r>
               <w:rPr>
@@ -5297,61 +4498,7 @@
                 <w:color w:val="000000"/>
                 <w:lang w:eastAsia="zh-CN"/>
               </w:rPr>
-              <w:t xml:space="preserve">Van 11 </w:t>
-            </w:r>
-            <w:proofErr w:type="spellStart"/>
-            <w:r>
-              <w:rPr>
-                <w:rFonts w:ascii="Calibri" w:eastAsia="Times New Roman" w:hAnsi="Calibri" w:cs="Calibri"/>
-                <w:color w:val="000000"/>
-                <w:lang w:eastAsia="zh-CN"/>
-              </w:rPr>
-              <w:t>error’s</w:t>
-            </w:r>
-            <w:proofErr w:type="spellEnd"/>
-            <w:r>
-              <w:rPr>
-                <w:rFonts w:ascii="Calibri" w:eastAsia="Times New Roman" w:hAnsi="Calibri" w:cs="Calibri"/>
-                <w:color w:val="000000"/>
-                <w:lang w:eastAsia="zh-CN"/>
-              </w:rPr>
-              <w:t xml:space="preserve"> naar 3 </w:t>
-            </w:r>
-            <w:proofErr w:type="spellStart"/>
-            <w:r>
-              <w:rPr>
-                <w:rFonts w:ascii="Calibri" w:eastAsia="Times New Roman" w:hAnsi="Calibri" w:cs="Calibri"/>
-                <w:color w:val="000000"/>
-                <w:lang w:eastAsia="zh-CN"/>
-              </w:rPr>
-              <w:t>error’s</w:t>
-            </w:r>
-            <w:proofErr w:type="spellEnd"/>
-            <w:r>
-              <w:rPr>
-                <w:rFonts w:ascii="Calibri" w:eastAsia="Times New Roman" w:hAnsi="Calibri" w:cs="Calibri"/>
-                <w:color w:val="000000"/>
-                <w:lang w:eastAsia="zh-CN"/>
-              </w:rPr>
-              <w:t xml:space="preserve">(1 is tekst, en 2 zijn van de </w:t>
-            </w:r>
-            <w:proofErr w:type="spellStart"/>
-            <w:r>
-              <w:rPr>
-                <w:rFonts w:ascii="Calibri" w:eastAsia="Times New Roman" w:hAnsi="Calibri" w:cs="Calibri"/>
-                <w:color w:val="000000"/>
-                <w:lang w:eastAsia="zh-CN"/>
-              </w:rPr>
-              <w:t>submap</w:t>
-            </w:r>
-            <w:proofErr w:type="spellEnd"/>
-            <w:r>
-              <w:rPr>
-                <w:rFonts w:ascii="Calibri" w:eastAsia="Times New Roman" w:hAnsi="Calibri" w:cs="Calibri"/>
-                <w:color w:val="000000"/>
-                <w:lang w:eastAsia="zh-CN"/>
-              </w:rPr>
-              <w:t xml:space="preserve">(nog niet eraan toe)). </w:t>
+              <w:t xml:space="preserve">Van 11 error’s naar 3 error’s(1 is tekst, en 2 zijn van de submap(nog niet eraan toe)). </w:t>
             </w:r>
           </w:p>
         </w:tc>
@@ -5522,35 +4669,7 @@
               <w:rPr>
                 <w:lang w:eastAsia="zh-CN"/>
               </w:rPr>
-              <w:t xml:space="preserve">2. de </w:t>
-            </w:r>
-            <w:proofErr w:type="spellStart"/>
-            <w:r>
-              <w:rPr>
-                <w:lang w:eastAsia="zh-CN"/>
-              </w:rPr>
-              <w:t>tekstbug</w:t>
-            </w:r>
-            <w:proofErr w:type="spellEnd"/>
-            <w:r>
-              <w:rPr>
-                <w:lang w:eastAsia="zh-CN"/>
-              </w:rPr>
-              <w:t xml:space="preserve"> is helemaal </w:t>
-            </w:r>
-            <w:proofErr w:type="spellStart"/>
-            <w:r>
-              <w:rPr>
-                <w:lang w:eastAsia="zh-CN"/>
-              </w:rPr>
-              <w:t>gefixt</w:t>
-            </w:r>
-            <w:proofErr w:type="spellEnd"/>
-            <w:r>
-              <w:rPr>
-                <w:lang w:eastAsia="zh-CN"/>
-              </w:rPr>
-              <w:t>, ook alle files(naast de</w:t>
+              <w:t>2. de tekstbug is helemaal gefixt, ook alle files(naast de</w:t>
             </w:r>
             <w:r>
               <w:rPr>
@@ -5558,28 +4677,12 @@
               </w:rPr>
               <w:t xml:space="preserve"> </w:t>
             </w:r>
-            <w:proofErr w:type="spellStart"/>
-            <w:r>
-              <w:rPr>
-                <w:lang w:eastAsia="zh-CN"/>
-              </w:rPr>
-              <w:t>submaperror</w:t>
-            </w:r>
-            <w:proofErr w:type="spellEnd"/>
-            <w:r>
-              <w:rPr>
-                <w:lang w:eastAsia="zh-CN"/>
-              </w:rPr>
-              <w:t xml:space="preserve">) opnieuw gerund, is gelukt, verder met de </w:t>
-            </w:r>
-            <w:proofErr w:type="spellStart"/>
-            <w:r>
-              <w:rPr>
-                <w:lang w:eastAsia="zh-CN"/>
-              </w:rPr>
-              <w:t>submaperror</w:t>
-            </w:r>
-            <w:proofErr w:type="spellEnd"/>
+            <w:r>
+              <w:rPr>
+                <w:lang w:eastAsia="zh-CN"/>
+              </w:rPr>
+              <w:t>submaperror) opnieuw gerund, is gelukt, verder met de submaperror</w:t>
+            </w:r>
             <w:r>
               <w:rPr>
                 <w:lang w:eastAsia="zh-CN"/>
@@ -5769,25 +4872,7 @@
                 <w:color w:val="000000"/>
                 <w:lang w:eastAsia="zh-CN"/>
               </w:rPr>
-              <w:t xml:space="preserve">Heb alleen maar probleem met </w:t>
-            </w:r>
-            <w:proofErr w:type="spellStart"/>
-            <w:r>
-              <w:rPr>
-                <w:rFonts w:ascii="Calibri" w:eastAsia="Times New Roman" w:hAnsi="Calibri" w:cs="Calibri"/>
-                <w:color w:val="000000"/>
-                <w:lang w:eastAsia="zh-CN"/>
-              </w:rPr>
-              <w:t>gepublished</w:t>
-            </w:r>
-            <w:proofErr w:type="spellEnd"/>
-            <w:r>
-              <w:rPr>
-                <w:rFonts w:ascii="Calibri" w:eastAsia="Times New Roman" w:hAnsi="Calibri" w:cs="Calibri"/>
-                <w:color w:val="000000"/>
-                <w:lang w:eastAsia="zh-CN"/>
-              </w:rPr>
-              <w:t xml:space="preserve"> versie, </w:t>
+              <w:t xml:space="preserve">Heb alleen maar probleem met gepublished versie, </w:t>
             </w:r>
             <w:r>
               <w:rPr>
@@ -5861,6 +4946,31 @@
               </w:rPr>
               <w:t>en te verplaatsen.</w:t>
             </w:r>
+          </w:p>
+          <w:p>
+            <w:pPr>
+              <w:spacing w:line="240" w:lineRule="auto"/>
+              <w:rPr>
+                <w:rFonts w:ascii="Calibri" w:eastAsia="Times New Roman" w:hAnsi="Calibri" w:cs="Calibri"/>
+                <w:color w:val="000000"/>
+                <w:lang w:eastAsia="zh-CN"/>
+              </w:rPr>
+            </w:pPr>
+            <w:r>
+              <w:rPr>
+                <w:rFonts w:ascii="Calibri" w:eastAsia="Times New Roman" w:hAnsi="Calibri" w:cs="Calibri"/>
+                <w:color w:val="000000"/>
+                <w:lang w:eastAsia="zh-CN"/>
+              </w:rPr>
+              <w:t>2. Uitzoeken van het uitlezen van het logo. (Als het mogelijk is zal top zijn, want je hebt ook hotelnamen die geen ‘NH’ bevat).</w:t>
+            </w:r>
+          </w:p>
+          <w:p>
+            <w:pPr>
+              <w:rPr>
+                <w:lang w:eastAsia="zh-CN"/>
+              </w:rPr>
+            </w:pPr>
           </w:p>
         </w:tc>
         <w:tc>
@@ -10419,6 +9529,7 @@
           </w:tcPr>
           <w:p>
             <w:r>
+              <w:lastRenderedPageBreak/>
               <w:t>Praktijkbeoordelaar</w:t>
             </w:r>
           </w:p>
@@ -10456,7 +9567,6 @@
           </w:tcPr>
           <w:p>
             <w:r>
-              <w:lastRenderedPageBreak/>
               <w:t>Kandidaat</w:t>
             </w:r>
           </w:p>
@@ -13202,6 +12312,95 @@
     </w:lvl>
   </w:abstractNum>
   <w:abstractNum w:abstractNumId="26" w15:restartNumberingAfterBreak="0">
+    <w:nsid w:val="6F08633D"/>
+    <w:multiLevelType w:val="hybridMultilevel"/>
+    <w:tmpl w:val="936C0D8C"/>
+    <w:lvl w:ilvl="0" w:tplc="0413000F">
+      <w:start w:val="1"/>
+      <w:numFmt w:val="decimal"/>
+      <w:lvlText w:val="%1."/>
+      <w:lvlJc w:val="left"/>
+      <w:pPr>
+        <w:ind w:left="720" w:hanging="360"/>
+      </w:pPr>
+      <w:rPr>
+        <w:rFonts w:hint="default"/>
+      </w:rPr>
+    </w:lvl>
+    <w:lvl w:ilvl="1" w:tplc="04130019" w:tentative="1">
+      <w:start w:val="1"/>
+      <w:numFmt w:val="lowerLetter"/>
+      <w:lvlText w:val="%2."/>
+      <w:lvlJc w:val="left"/>
+      <w:pPr>
+        <w:ind w:left="1440" w:hanging="360"/>
+      </w:pPr>
+    </w:lvl>
+    <w:lvl w:ilvl="2" w:tplc="0413001B" w:tentative="1">
+      <w:start w:val="1"/>
+      <w:numFmt w:val="lowerRoman"/>
+      <w:lvlText w:val="%3."/>
+      <w:lvlJc w:val="right"/>
+      <w:pPr>
+        <w:ind w:left="2160" w:hanging="180"/>
+      </w:pPr>
+    </w:lvl>
+    <w:lvl w:ilvl="3" w:tplc="0413000F" w:tentative="1">
+      <w:start w:val="1"/>
+      <w:numFmt w:val="decimal"/>
+      <w:lvlText w:val="%4."/>
+      <w:lvlJc w:val="left"/>
+      <w:pPr>
+        <w:ind w:left="2880" w:hanging="360"/>
+      </w:pPr>
+    </w:lvl>
+    <w:lvl w:ilvl="4" w:tplc="04130019" w:tentative="1">
+      <w:start w:val="1"/>
+      <w:numFmt w:val="lowerLetter"/>
+      <w:lvlText w:val="%5."/>
+      <w:lvlJc w:val="left"/>
+      <w:pPr>
+        <w:ind w:left="3600" w:hanging="360"/>
+      </w:pPr>
+    </w:lvl>
+    <w:lvl w:ilvl="5" w:tplc="0413001B" w:tentative="1">
+      <w:start w:val="1"/>
+      <w:numFmt w:val="lowerRoman"/>
+      <w:lvlText w:val="%6."/>
+      <w:lvlJc w:val="right"/>
+      <w:pPr>
+        <w:ind w:left="4320" w:hanging="180"/>
+      </w:pPr>
+    </w:lvl>
+    <w:lvl w:ilvl="6" w:tplc="0413000F" w:tentative="1">
+      <w:start w:val="1"/>
+      <w:numFmt w:val="decimal"/>
+      <w:lvlText w:val="%7."/>
+      <w:lvlJc w:val="left"/>
+      <w:pPr>
+        <w:ind w:left="5040" w:hanging="360"/>
+      </w:pPr>
+    </w:lvl>
+    <w:lvl w:ilvl="7" w:tplc="04130019" w:tentative="1">
+      <w:start w:val="1"/>
+      <w:numFmt w:val="lowerLetter"/>
+      <w:lvlText w:val="%8."/>
+      <w:lvlJc w:val="left"/>
+      <w:pPr>
+        <w:ind w:left="5760" w:hanging="360"/>
+      </w:pPr>
+    </w:lvl>
+    <w:lvl w:ilvl="8" w:tplc="0413001B" w:tentative="1">
+      <w:start w:val="1"/>
+      <w:numFmt w:val="lowerRoman"/>
+      <w:lvlText w:val="%9."/>
+      <w:lvlJc w:val="right"/>
+      <w:pPr>
+        <w:ind w:left="6480" w:hanging="180"/>
+      </w:pPr>
+    </w:lvl>
+  </w:abstractNum>
+  <w:abstractNum w:abstractNumId="27" w15:restartNumberingAfterBreak="0">
     <w:nsid w:val="708E538F"/>
     <w:multiLevelType w:val="hybridMultilevel"/>
     <w:tmpl w:val="E940F4BE"/>
@@ -13290,7 +12489,7 @@
       </w:pPr>
     </w:lvl>
   </w:abstractNum>
-  <w:abstractNum w:abstractNumId="27" w15:restartNumberingAfterBreak="0">
+  <w:abstractNum w:abstractNumId="28" w15:restartNumberingAfterBreak="0">
     <w:nsid w:val="71D9688C"/>
     <w:multiLevelType w:val="hybridMultilevel"/>
     <w:tmpl w:val="227A25C0"/>
@@ -13379,7 +12578,7 @@
       </w:pPr>
     </w:lvl>
   </w:abstractNum>
-  <w:abstractNum w:abstractNumId="28" w15:restartNumberingAfterBreak="0">
+  <w:abstractNum w:abstractNumId="29" w15:restartNumberingAfterBreak="0">
     <w:nsid w:val="73A712CC"/>
     <w:multiLevelType w:val="hybridMultilevel"/>
     <w:tmpl w:val="C17431C0"/>
@@ -13468,7 +12667,7 @@
       </w:pPr>
     </w:lvl>
   </w:abstractNum>
-  <w:abstractNum w:abstractNumId="29" w15:restartNumberingAfterBreak="0">
+  <w:abstractNum w:abstractNumId="30" w15:restartNumberingAfterBreak="0">
     <w:nsid w:val="756753E5"/>
     <w:multiLevelType w:val="multilevel"/>
     <w:tmpl w:val="EF2AA75C"/>
@@ -13582,7 +12781,7 @@
       </w:rPr>
     </w:lvl>
   </w:abstractNum>
-  <w:abstractNum w:abstractNumId="30" w15:restartNumberingAfterBreak="0">
+  <w:abstractNum w:abstractNumId="31" w15:restartNumberingAfterBreak="0">
     <w:nsid w:val="76A208E7"/>
     <w:multiLevelType w:val="hybridMultilevel"/>
     <w:tmpl w:val="A588D3AC"/>
@@ -13671,7 +12870,7 @@
       </w:pPr>
     </w:lvl>
   </w:abstractNum>
-  <w:abstractNum w:abstractNumId="31" w15:restartNumberingAfterBreak="0">
+  <w:abstractNum w:abstractNumId="32" w15:restartNumberingAfterBreak="0">
     <w:nsid w:val="799D6081"/>
     <w:multiLevelType w:val="hybridMultilevel"/>
     <w:tmpl w:val="95B4935A"/>
@@ -13771,7 +12970,7 @@
     <w:abstractNumId w:val="17"/>
   </w:num>
   <w:num w:numId="4" w16cid:durableId="132480159">
-    <w:abstractNumId w:val="29"/>
+    <w:abstractNumId w:val="30"/>
   </w:num>
   <w:num w:numId="5" w16cid:durableId="1366903114">
     <w:abstractNumId w:val="7"/>
@@ -13825,7 +13024,7 @@
     <w:abstractNumId w:val="16"/>
   </w:num>
   <w:num w:numId="22" w16cid:durableId="1910647043">
-    <w:abstractNumId w:val="31"/>
+    <w:abstractNumId w:val="32"/>
   </w:num>
   <w:num w:numId="23" w16cid:durableId="1337659218">
     <w:abstractNumId w:val="8"/>
@@ -13834,13 +13033,13 @@
     <w:abstractNumId w:val="21"/>
   </w:num>
   <w:num w:numId="25" w16cid:durableId="456681977">
-    <w:abstractNumId w:val="30"/>
+    <w:abstractNumId w:val="31"/>
   </w:num>
   <w:num w:numId="26" w16cid:durableId="77793687">
-    <w:abstractNumId w:val="27"/>
+    <w:abstractNumId w:val="28"/>
   </w:num>
   <w:num w:numId="27" w16cid:durableId="1763329421">
-    <w:abstractNumId w:val="26"/>
+    <w:abstractNumId w:val="27"/>
   </w:num>
   <w:num w:numId="28" w16cid:durableId="1862283410">
     <w:abstractNumId w:val="4"/>
@@ -13849,13 +13048,16 @@
     <w:abstractNumId w:val="25"/>
   </w:num>
   <w:num w:numId="30" w16cid:durableId="1106194033">
-    <w:abstractNumId w:val="28"/>
+    <w:abstractNumId w:val="29"/>
   </w:num>
   <w:num w:numId="31" w16cid:durableId="2109228411">
     <w:abstractNumId w:val="12"/>
   </w:num>
   <w:num w:numId="32" w16cid:durableId="207496588">
     <w:abstractNumId w:val="1"/>
+  </w:num>
+  <w:num w:numId="33" w16cid:durableId="328412314">
+    <w:abstractNumId w:val="26"/>
   </w:num>
 </w:numbering>
 </file>
@@ -14889,6 +14091,10 @@
 </file>
 
 <file path=customXml/item1.xml><?xml version="1.0" encoding="utf-8"?>
+<b:Sources xmlns:b="http://schemas.openxmlformats.org/officeDocument/2006/bibliography" xmlns="http://schemas.openxmlformats.org/officeDocument/2006/bibliography" SelectedStyle="\APASixthEditionOfficeOnline.xsl" StyleName="APA" Version="6"/>
+</file>
+
+<file path=customXml/item2.xml><?xml version="1.0" encoding="utf-8"?>
 <p:properties xmlns:p="http://schemas.microsoft.com/office/2006/metadata/properties" xmlns:xsi="http://www.w3.org/2001/XMLSchema-instance" xmlns:pc="http://schemas.microsoft.com/office/infopath/2007/PartnerControls">
   <documentManagement>
     <Math_Settings xmlns="6cbd6682-8700-4380-a704-874541bb10f2" xsi:nil="true"/>
@@ -14944,20 +14150,7 @@
 </p:properties>
 </file>
 
-<file path=customXml/item2.xml><?xml version="1.0" encoding="utf-8"?>
-<b:Sources xmlns:b="http://schemas.openxmlformats.org/officeDocument/2006/bibliography" xmlns="http://schemas.openxmlformats.org/officeDocument/2006/bibliography" SelectedStyle="\APASixthEditionOfficeOnline.xsl" StyleName="APA" Version="6"/>
-</file>
-
 <file path=customXml/item3.xml><?xml version="1.0" encoding="utf-8"?>
-<?mso-contentType ?>
-<FormTemplates xmlns="http://schemas.microsoft.com/sharepoint/v3/contenttype/forms">
-  <Display>DocumentLibraryForm</Display>
-  <Edit>DocumentLibraryForm</Edit>
-  <New>DocumentLibraryForm</New>
-</FormTemplates>
-</file>
-
-<file path=customXml/item4.xml><?xml version="1.0" encoding="utf-8"?>
 <ct:contentTypeSchema xmlns:ct="http://schemas.microsoft.com/office/2006/metadata/contentType" xmlns:ma="http://schemas.microsoft.com/office/2006/metadata/properties/metaAttributes" ct:_="" ma:_="" ma:contentTypeName="Document" ma:contentTypeID="0x010100D2745451F3B2044898A30ACD4533A9CC" ma:contentTypeVersion="33" ma:contentTypeDescription="Een nieuw document maken." ma:contentTypeScope="" ma:versionID="767d9f31b994214e3a68b222f599d6f8">
   <xsd:schema xmlns:xsd="http://www.w3.org/2001/XMLSchema" xmlns:xs="http://www.w3.org/2001/XMLSchema" xmlns:p="http://schemas.microsoft.com/office/2006/metadata/properties" xmlns:ns2="6cbd6682-8700-4380-a704-874541bb10f2" xmlns:ns3="923f7a5a-c3ea-4cdd-a6d3-9a61a1c3f194" targetNamespace="http://schemas.microsoft.com/office/2006/metadata/properties" ma:root="true" ma:fieldsID="1ef1fa2fe033d0da28f922b8477d45fc" ns2:_="" ns3:_="">
     <xsd:import namespace="6cbd6682-8700-4380-a704-874541bb10f2"/>
@@ -15362,7 +14555,24 @@
 </ct:contentTypeSchema>
 </file>
 
+<file path=customXml/item4.xml><?xml version="1.0" encoding="utf-8"?>
+<?mso-contentType ?>
+<FormTemplates xmlns="http://schemas.microsoft.com/sharepoint/v3/contenttype/forms">
+  <Display>DocumentLibraryForm</Display>
+  <Edit>DocumentLibraryForm</Edit>
+  <New>DocumentLibraryForm</New>
+</FormTemplates>
+</file>
+
 <file path=customXml/itemProps1.xml><?xml version="1.0" encoding="utf-8"?>
+<ds:datastoreItem xmlns:ds="http://schemas.openxmlformats.org/officeDocument/2006/customXml" ds:itemID="{F70C0343-90DE-49D6-9E4C-3DF5BC6F1CF7}">
+  <ds:schemaRefs>
+    <ds:schemaRef ds:uri="http://schemas.openxmlformats.org/officeDocument/2006/bibliography"/>
+  </ds:schemaRefs>
+</ds:datastoreItem>
+</file>
+
+<file path=customXml/itemProps2.xml><?xml version="1.0" encoding="utf-8"?>
 <ds:datastoreItem xmlns:ds="http://schemas.openxmlformats.org/officeDocument/2006/customXml" ds:itemID="{A003E85C-9BC5-40B3-9B0F-8EA9B0C69BD6}">
   <ds:schemaRefs>
     <ds:schemaRef ds:uri="http://schemas.microsoft.com/office/2006/metadata/properties"/>
@@ -15373,23 +14583,7 @@
 </ds:datastoreItem>
 </file>
 
-<file path=customXml/itemProps2.xml><?xml version="1.0" encoding="utf-8"?>
-<ds:datastoreItem xmlns:ds="http://schemas.openxmlformats.org/officeDocument/2006/customXml" ds:itemID="{F70C0343-90DE-49D6-9E4C-3DF5BC6F1CF7}">
-  <ds:schemaRefs>
-    <ds:schemaRef ds:uri="http://schemas.openxmlformats.org/officeDocument/2006/bibliography"/>
-  </ds:schemaRefs>
-</ds:datastoreItem>
-</file>
-
 <file path=customXml/itemProps3.xml><?xml version="1.0" encoding="utf-8"?>
-<ds:datastoreItem xmlns:ds="http://schemas.openxmlformats.org/officeDocument/2006/customXml" ds:itemID="{09293AD8-5A99-4C06-A3A4-50D55DCC821D}">
-  <ds:schemaRefs>
-    <ds:schemaRef ds:uri="http://schemas.microsoft.com/sharepoint/v3/contenttype/forms"/>
-  </ds:schemaRefs>
-</ds:datastoreItem>
-</file>
-
-<file path=customXml/itemProps4.xml><?xml version="1.0" encoding="utf-8"?>
 <ds:datastoreItem xmlns:ds="http://schemas.openxmlformats.org/officeDocument/2006/customXml" ds:itemID="{DA4F5861-0F52-454A-9959-786AB1474437}">
   <ds:schemaRefs>
     <ds:schemaRef ds:uri="http://schemas.microsoft.com/office/2006/metadata/contentType"/>
@@ -15406,4 +14600,12 @@
     <ds:schemaRef ds:uri="http://schemas.microsoft.com/internal/obd"/>
   </ds:schemaRefs>
 </ds:datastoreItem>
+</file>
+
+<file path=customXml/itemProps4.xml><?xml version="1.0" encoding="utf-8"?>
+<ds:datastoreItem xmlns:ds="http://schemas.openxmlformats.org/officeDocument/2006/customXml" ds:itemID="{09293AD8-5A99-4C06-A3A4-50D55DCC821D}">
+  <ds:schemaRefs>
+    <ds:schemaRef ds:uri="http://schemas.microsoft.com/sharepoint/v3/contenttype/forms"/>
+  </ds:schemaRefs>
+</ds:datastoreItem>
 </file>
</xml_diff>

<commit_message>
toch maar de configuratie weggehaald, hij leest nu niet meer de goede gegevens uit
</commit_message>
<xml_diff>
--- a/PvB SD/08 Logboek/Logboek kandidaat FP.docx
+++ b/PvB SD/08 Logboek/Logboek kandidaat FP.docx
@@ -5015,6 +5015,40 @@
           </w:p>
           <w:p>
             <w:pPr>
+              <w:spacing w:line="240" w:lineRule="auto"/>
+              <w:rPr>
+                <w:rFonts w:ascii="Calibri" w:eastAsia="Times New Roman" w:hAnsi="Calibri" w:cs="Calibri"/>
+                <w:color w:val="000000"/>
+                <w:lang w:eastAsia="zh-CN"/>
+              </w:rPr>
+            </w:pPr>
+            <w:r>
+              <w:rPr>
+                <w:rFonts w:ascii="Calibri" w:eastAsia="Times New Roman" w:hAnsi="Calibri" w:cs="Calibri"/>
+                <w:color w:val="000000"/>
+                <w:lang w:eastAsia="zh-CN"/>
+              </w:rPr>
+              <w:t>3. Verder met onderzoek naar de</w:t>
+            </w:r>
+            <w:r>
+              <w:rPr>
+                <w:rFonts w:ascii="Calibri" w:eastAsia="Times New Roman" w:hAnsi="Calibri" w:cs="Calibri"/>
+                <w:color w:val="000000"/>
+                <w:lang w:eastAsia="zh-CN"/>
+              </w:rPr>
+              <w:t>configuratie</w:t>
+            </w:r>
+            <w:r>
+              <w:rPr>
+                <w:rFonts w:ascii="Calibri" w:eastAsia="Times New Roman" w:hAnsi="Calibri" w:cs="Calibri"/>
+                <w:color w:val="000000"/>
+                <w:lang w:eastAsia="zh-CN"/>
+              </w:rPr>
+              <w:t>.</w:t>
+            </w:r>
+          </w:p>
+          <w:p>
+            <w:pPr>
               <w:rPr>
                 <w:lang w:eastAsia="zh-CN"/>
               </w:rPr>
@@ -9564,6 +9598,7 @@
               <w:rPr>
                 <w:b/>
               </w:rPr>
+              <w:lastRenderedPageBreak/>
               <w:t>Handtekening voor gezien</w:t>
             </w:r>
           </w:p>
@@ -9577,7 +9612,6 @@
           </w:tcPr>
           <w:p>
             <w:r>
-              <w:lastRenderedPageBreak/>
               <w:t>Praktijkbeoordelaar</w:t>
             </w:r>
           </w:p>
@@ -14139,15 +14173,66 @@
 </file>
 
 <file path=customXml/item1.xml><?xml version="1.0" encoding="utf-8"?>
-<?mso-contentType ?>
-<FormTemplates xmlns="http://schemas.microsoft.com/sharepoint/v3/contenttype/forms">
-  <Display>DocumentLibraryForm</Display>
-  <Edit>DocumentLibraryForm</Edit>
-  <New>DocumentLibraryForm</New>
-</FormTemplates>
+<b:Sources xmlns:b="http://schemas.openxmlformats.org/officeDocument/2006/bibliography" xmlns="http://schemas.openxmlformats.org/officeDocument/2006/bibliography" SelectedStyle="\APASixthEditionOfficeOnline.xsl" StyleName="APA" Version="6"/>
 </file>
 
 <file path=customXml/item2.xml><?xml version="1.0" encoding="utf-8"?>
+<p:properties xmlns:p="http://schemas.microsoft.com/office/2006/metadata/properties" xmlns:xsi="http://www.w3.org/2001/XMLSchema-instance" xmlns:pc="http://schemas.microsoft.com/office/infopath/2007/PartnerControls">
+  <documentManagement>
+    <Math_Settings xmlns="6cbd6682-8700-4380-a704-874541bb10f2" xsi:nil="true"/>
+    <Self_Registration_Enabled xmlns="6cbd6682-8700-4380-a704-874541bb10f2" xsi:nil="true"/>
+    <Invited_Teachers xmlns="6cbd6682-8700-4380-a704-874541bb10f2" xsi:nil="true"/>
+    <IsNotebookLocked xmlns="6cbd6682-8700-4380-a704-874541bb10f2" xsi:nil="true"/>
+    <Templates xmlns="6cbd6682-8700-4380-a704-874541bb10f2" xsi:nil="true"/>
+    <Students xmlns="6cbd6682-8700-4380-a704-874541bb10f2">
+      <UserInfo>
+        <DisplayName/>
+        <AccountId xsi:nil="true"/>
+        <AccountType/>
+      </UserInfo>
+    </Students>
+    <LMS_Mappings xmlns="6cbd6682-8700-4380-a704-874541bb10f2" xsi:nil="true"/>
+    <NotebookType xmlns="6cbd6682-8700-4380-a704-874541bb10f2" xsi:nil="true"/>
+    <Teachers xmlns="6cbd6682-8700-4380-a704-874541bb10f2">
+      <UserInfo>
+        <DisplayName/>
+        <AccountId xsi:nil="true"/>
+        <AccountType/>
+      </UserInfo>
+    </Teachers>
+    <Student_Groups xmlns="6cbd6682-8700-4380-a704-874541bb10f2">
+      <UserInfo>
+        <DisplayName/>
+        <AccountId xsi:nil="true"/>
+        <AccountType/>
+      </UserInfo>
+    </Student_Groups>
+    <AppVersion xmlns="6cbd6682-8700-4380-a704-874541bb10f2" xsi:nil="true"/>
+    <Has_Teacher_Only_SectionGroup xmlns="6cbd6682-8700-4380-a704-874541bb10f2" xsi:nil="true"/>
+    <TaxCatchAll xmlns="923f7a5a-c3ea-4cdd-a6d3-9a61a1c3f194" xsi:nil="true"/>
+    <Owner xmlns="6cbd6682-8700-4380-a704-874541bb10f2">
+      <UserInfo>
+        <DisplayName/>
+        <AccountId xsi:nil="true"/>
+        <AccountType/>
+      </UserInfo>
+    </Owner>
+    <Distribution_Groups xmlns="6cbd6682-8700-4380-a704-874541bb10f2" xsi:nil="true"/>
+    <lcf76f155ced4ddcb4097134ff3c332f xmlns="6cbd6682-8700-4380-a704-874541bb10f2">
+      <Terms xmlns="http://schemas.microsoft.com/office/infopath/2007/PartnerControls"/>
+    </lcf76f155ced4ddcb4097134ff3c332f>
+    <FolderType xmlns="6cbd6682-8700-4380-a704-874541bb10f2" xsi:nil="true"/>
+    <CultureName xmlns="6cbd6682-8700-4380-a704-874541bb10f2" xsi:nil="true"/>
+    <TeamsChannelId xmlns="6cbd6682-8700-4380-a704-874541bb10f2" xsi:nil="true"/>
+    <Invited_Students xmlns="6cbd6682-8700-4380-a704-874541bb10f2" xsi:nil="true"/>
+    <DefaultSectionNames xmlns="6cbd6682-8700-4380-a704-874541bb10f2" xsi:nil="true"/>
+    <Is_Collaboration_Space_Locked xmlns="6cbd6682-8700-4380-a704-874541bb10f2" xsi:nil="true"/>
+    <Teams_Channel_Section_Location xmlns="6cbd6682-8700-4380-a704-874541bb10f2" xsi:nil="true"/>
+  </documentManagement>
+</p:properties>
+</file>
+
+<file path=customXml/item3.xml><?xml version="1.0" encoding="utf-8"?>
 <ct:contentTypeSchema xmlns:ct="http://schemas.microsoft.com/office/2006/metadata/contentType" xmlns:ma="http://schemas.microsoft.com/office/2006/metadata/properties/metaAttributes" ct:_="" ma:_="" ma:contentTypeName="Document" ma:contentTypeID="0x010100D2745451F3B2044898A30ACD4533A9CC" ma:contentTypeVersion="33" ma:contentTypeDescription="Een nieuw document maken." ma:contentTypeScope="" ma:versionID="767d9f31b994214e3a68b222f599d6f8">
   <xsd:schema xmlns:xsd="http://www.w3.org/2001/XMLSchema" xmlns:xs="http://www.w3.org/2001/XMLSchema" xmlns:p="http://schemas.microsoft.com/office/2006/metadata/properties" xmlns:ns2="6cbd6682-8700-4380-a704-874541bb10f2" xmlns:ns3="923f7a5a-c3ea-4cdd-a6d3-9a61a1c3f194" targetNamespace="http://schemas.microsoft.com/office/2006/metadata/properties" ma:root="true" ma:fieldsID="1ef1fa2fe033d0da28f922b8477d45fc" ns2:_="" ns3:_="">
     <xsd:import namespace="6cbd6682-8700-4380-a704-874541bb10f2"/>
@@ -14552,75 +14637,35 @@
 </ct:contentTypeSchema>
 </file>
 
-<file path=customXml/item3.xml><?xml version="1.0" encoding="utf-8"?>
-<p:properties xmlns:p="http://schemas.microsoft.com/office/2006/metadata/properties" xmlns:xsi="http://www.w3.org/2001/XMLSchema-instance" xmlns:pc="http://schemas.microsoft.com/office/infopath/2007/PartnerControls">
-  <documentManagement>
-    <Math_Settings xmlns="6cbd6682-8700-4380-a704-874541bb10f2" xsi:nil="true"/>
-    <Self_Registration_Enabled xmlns="6cbd6682-8700-4380-a704-874541bb10f2" xsi:nil="true"/>
-    <Invited_Teachers xmlns="6cbd6682-8700-4380-a704-874541bb10f2" xsi:nil="true"/>
-    <IsNotebookLocked xmlns="6cbd6682-8700-4380-a704-874541bb10f2" xsi:nil="true"/>
-    <Templates xmlns="6cbd6682-8700-4380-a704-874541bb10f2" xsi:nil="true"/>
-    <Students xmlns="6cbd6682-8700-4380-a704-874541bb10f2">
-      <UserInfo>
-        <DisplayName/>
-        <AccountId xsi:nil="true"/>
-        <AccountType/>
-      </UserInfo>
-    </Students>
-    <LMS_Mappings xmlns="6cbd6682-8700-4380-a704-874541bb10f2" xsi:nil="true"/>
-    <NotebookType xmlns="6cbd6682-8700-4380-a704-874541bb10f2" xsi:nil="true"/>
-    <Teachers xmlns="6cbd6682-8700-4380-a704-874541bb10f2">
-      <UserInfo>
-        <DisplayName/>
-        <AccountId xsi:nil="true"/>
-        <AccountType/>
-      </UserInfo>
-    </Teachers>
-    <Student_Groups xmlns="6cbd6682-8700-4380-a704-874541bb10f2">
-      <UserInfo>
-        <DisplayName/>
-        <AccountId xsi:nil="true"/>
-        <AccountType/>
-      </UserInfo>
-    </Student_Groups>
-    <AppVersion xmlns="6cbd6682-8700-4380-a704-874541bb10f2" xsi:nil="true"/>
-    <Has_Teacher_Only_SectionGroup xmlns="6cbd6682-8700-4380-a704-874541bb10f2" xsi:nil="true"/>
-    <TaxCatchAll xmlns="923f7a5a-c3ea-4cdd-a6d3-9a61a1c3f194" xsi:nil="true"/>
-    <Owner xmlns="6cbd6682-8700-4380-a704-874541bb10f2">
-      <UserInfo>
-        <DisplayName/>
-        <AccountId xsi:nil="true"/>
-        <AccountType/>
-      </UserInfo>
-    </Owner>
-    <Distribution_Groups xmlns="6cbd6682-8700-4380-a704-874541bb10f2" xsi:nil="true"/>
-    <lcf76f155ced4ddcb4097134ff3c332f xmlns="6cbd6682-8700-4380-a704-874541bb10f2">
-      <Terms xmlns="http://schemas.microsoft.com/office/infopath/2007/PartnerControls"/>
-    </lcf76f155ced4ddcb4097134ff3c332f>
-    <FolderType xmlns="6cbd6682-8700-4380-a704-874541bb10f2" xsi:nil="true"/>
-    <CultureName xmlns="6cbd6682-8700-4380-a704-874541bb10f2" xsi:nil="true"/>
-    <TeamsChannelId xmlns="6cbd6682-8700-4380-a704-874541bb10f2" xsi:nil="true"/>
-    <Invited_Students xmlns="6cbd6682-8700-4380-a704-874541bb10f2" xsi:nil="true"/>
-    <DefaultSectionNames xmlns="6cbd6682-8700-4380-a704-874541bb10f2" xsi:nil="true"/>
-    <Is_Collaboration_Space_Locked xmlns="6cbd6682-8700-4380-a704-874541bb10f2" xsi:nil="true"/>
-    <Teams_Channel_Section_Location xmlns="6cbd6682-8700-4380-a704-874541bb10f2" xsi:nil="true"/>
-  </documentManagement>
-</p:properties>
-</file>
-
 <file path=customXml/item4.xml><?xml version="1.0" encoding="utf-8"?>
-<b:Sources xmlns:b="http://schemas.openxmlformats.org/officeDocument/2006/bibliography" xmlns="http://schemas.openxmlformats.org/officeDocument/2006/bibliography" SelectedStyle="\APASixthEditionOfficeOnline.xsl" StyleName="APA" Version="6"/>
+<?mso-contentType ?>
+<FormTemplates xmlns="http://schemas.microsoft.com/sharepoint/v3/contenttype/forms">
+  <Display>DocumentLibraryForm</Display>
+  <Edit>DocumentLibraryForm</Edit>
+  <New>DocumentLibraryForm</New>
+</FormTemplates>
 </file>
 
 <file path=customXml/itemProps1.xml><?xml version="1.0" encoding="utf-8"?>
-<ds:datastoreItem xmlns:ds="http://schemas.openxmlformats.org/officeDocument/2006/customXml" ds:itemID="{09293AD8-5A99-4C06-A3A4-50D55DCC821D}">
+<ds:datastoreItem xmlns:ds="http://schemas.openxmlformats.org/officeDocument/2006/customXml" ds:itemID="{F70C0343-90DE-49D6-9E4C-3DF5BC6F1CF7}">
   <ds:schemaRefs>
-    <ds:schemaRef ds:uri="http://schemas.microsoft.com/sharepoint/v3/contenttype/forms"/>
+    <ds:schemaRef ds:uri="http://schemas.openxmlformats.org/officeDocument/2006/bibliography"/>
   </ds:schemaRefs>
 </ds:datastoreItem>
 </file>
 
 <file path=customXml/itemProps2.xml><?xml version="1.0" encoding="utf-8"?>
+<ds:datastoreItem xmlns:ds="http://schemas.openxmlformats.org/officeDocument/2006/customXml" ds:itemID="{A003E85C-9BC5-40B3-9B0F-8EA9B0C69BD6}">
+  <ds:schemaRefs>
+    <ds:schemaRef ds:uri="http://schemas.microsoft.com/office/2006/metadata/properties"/>
+    <ds:schemaRef ds:uri="http://schemas.microsoft.com/office/infopath/2007/PartnerControls"/>
+    <ds:schemaRef ds:uri="6cbd6682-8700-4380-a704-874541bb10f2"/>
+    <ds:schemaRef ds:uri="923f7a5a-c3ea-4cdd-a6d3-9a61a1c3f194"/>
+  </ds:schemaRefs>
+</ds:datastoreItem>
+</file>
+
+<file path=customXml/itemProps3.xml><?xml version="1.0" encoding="utf-8"?>
 <ds:datastoreItem xmlns:ds="http://schemas.openxmlformats.org/officeDocument/2006/customXml" ds:itemID="{DA4F5861-0F52-454A-9959-786AB1474437}">
   <ds:schemaRefs>
     <ds:schemaRef ds:uri="http://schemas.microsoft.com/office/2006/metadata/contentType"/>
@@ -14639,21 +14684,10 @@
 </ds:datastoreItem>
 </file>
 
-<file path=customXml/itemProps3.xml><?xml version="1.0" encoding="utf-8"?>
-<ds:datastoreItem xmlns:ds="http://schemas.openxmlformats.org/officeDocument/2006/customXml" ds:itemID="{A003E85C-9BC5-40B3-9B0F-8EA9B0C69BD6}">
+<file path=customXml/itemProps4.xml><?xml version="1.0" encoding="utf-8"?>
+<ds:datastoreItem xmlns:ds="http://schemas.openxmlformats.org/officeDocument/2006/customXml" ds:itemID="{09293AD8-5A99-4C06-A3A4-50D55DCC821D}">
   <ds:schemaRefs>
-    <ds:schemaRef ds:uri="http://schemas.microsoft.com/office/2006/metadata/properties"/>
-    <ds:schemaRef ds:uri="http://schemas.microsoft.com/office/infopath/2007/PartnerControls"/>
-    <ds:schemaRef ds:uri="6cbd6682-8700-4380-a704-874541bb10f2"/>
-    <ds:schemaRef ds:uri="923f7a5a-c3ea-4cdd-a6d3-9a61a1c3f194"/>
-  </ds:schemaRefs>
-</ds:datastoreItem>
-</file>
-
-<file path=customXml/itemProps4.xml><?xml version="1.0" encoding="utf-8"?>
-<ds:datastoreItem xmlns:ds="http://schemas.openxmlformats.org/officeDocument/2006/customXml" ds:itemID="{F70C0343-90DE-49D6-9E4C-3DF5BC6F1CF7}">
-  <ds:schemaRefs>
-    <ds:schemaRef ds:uri="http://schemas.openxmlformats.org/officeDocument/2006/bibliography"/>
+    <ds:schemaRef ds:uri="http://schemas.microsoft.com/sharepoint/v3/contenttype/forms"/>
   </ds:schemaRefs>
 </ds:datastoreItem>
 </file>
</xml_diff>

<commit_message>
afgewezen bestanden naar afgewezen, verwerkt naar verwerkt. Verder beziggeweest met het uitlezen van de logo
</commit_message>
<xml_diff>
--- a/PvB SD/08 Logboek/Logboek kandidaat FP.docx
+++ b/PvB SD/08 Logboek/Logboek kandidaat FP.docx
@@ -5552,38 +5552,208 @@
                 <w:color w:val="000000"/>
                 <w:lang w:eastAsia="zh-CN"/>
               </w:rPr>
+              <w:t>1.</w:t>
+            </w:r>
+            <w:r>
+              <w:rPr>
+                <w:rFonts w:ascii="Calibri" w:eastAsia="Times New Roman" w:hAnsi="Calibri" w:cs="Calibri"/>
+                <w:color w:val="000000"/>
+                <w:lang w:eastAsia="zh-CN"/>
+              </w:rPr>
+              <w:t xml:space="preserve"> </w:t>
+            </w:r>
+            <w:r>
+              <w:rPr>
+                <w:rFonts w:ascii="Calibri" w:eastAsia="Times New Roman" w:hAnsi="Calibri" w:cs="Calibri"/>
+                <w:color w:val="000000"/>
+                <w:lang w:eastAsia="zh-CN"/>
+              </w:rPr>
+              <w:t>Test prototype doorgelopen met William</w:t>
+            </w:r>
+            <w:r>
+              <w:rPr>
+                <w:rFonts w:ascii="Calibri" w:eastAsia="Times New Roman" w:hAnsi="Calibri" w:cs="Calibri"/>
+                <w:color w:val="000000"/>
+                <w:lang w:eastAsia="zh-CN"/>
+              </w:rPr>
+              <w:t xml:space="preserve"> met 141 bestanden</w:t>
+            </w:r>
+            <w:r>
+              <w:rPr>
+                <w:rFonts w:ascii="Calibri" w:eastAsia="Times New Roman" w:hAnsi="Calibri" w:cs="Calibri"/>
+                <w:color w:val="000000"/>
+                <w:lang w:eastAsia="zh-CN"/>
+              </w:rPr>
+              <w:t>.</w:t>
+            </w:r>
+            <w:r>
+              <w:rPr>
+                <w:rFonts w:ascii="Calibri" w:eastAsia="Times New Roman" w:hAnsi="Calibri" w:cs="Calibri"/>
+                <w:color w:val="000000"/>
+                <w:lang w:eastAsia="zh-CN"/>
+              </w:rPr>
+              <w:t xml:space="preserve"> Het proces even laten zien.</w:t>
+            </w:r>
+          </w:p>
+          <w:p>
+            <w:pPr>
+              <w:rPr>
+                <w:lang w:eastAsia="zh-CN"/>
+              </w:rPr>
+            </w:pPr>
+            <w:r>
+              <w:rPr>
+                <w:lang w:eastAsia="zh-CN"/>
+              </w:rPr>
+              <w:t xml:space="preserve">2. </w:t>
+            </w:r>
+            <w:r>
+              <w:rPr>
+                <w:lang w:eastAsia="zh-CN"/>
+              </w:rPr>
+              <w:t>Definitie bestand</w:t>
+            </w:r>
+            <w:r>
+              <w:rPr>
+                <w:lang w:eastAsia="zh-CN"/>
+              </w:rPr>
+              <w:t>(daar wordt alle coördinaten opgeslagen)</w:t>
+            </w:r>
+            <w:r>
+              <w:rPr>
+                <w:lang w:eastAsia="zh-CN"/>
+              </w:rPr>
+              <w:t xml:space="preserve">, zodat dit voor later ook </w:t>
+            </w:r>
+            <w:r>
+              <w:rPr>
+                <w:lang w:eastAsia="zh-CN"/>
+              </w:rPr>
+              <w:t xml:space="preserve">bruikbaar is voor </w:t>
+            </w:r>
+            <w:r>
+              <w:rPr>
+                <w:lang w:eastAsia="zh-CN"/>
+              </w:rPr>
+              <w:t xml:space="preserve">bijvoorbeeld </w:t>
+            </w:r>
+            <w:r>
+              <w:rPr>
+                <w:lang w:eastAsia="zh-CN"/>
+              </w:rPr>
+              <w:t>andere bedrijven</w:t>
+            </w:r>
+            <w:r>
+              <w:rPr>
+                <w:lang w:eastAsia="zh-CN"/>
+              </w:rPr>
+              <w:t>(niet alleen NH)</w:t>
+            </w:r>
+            <w:r>
+              <w:rPr>
+                <w:lang w:eastAsia="zh-CN"/>
+              </w:rPr>
+              <w:t>. -&gt;json-bestand</w:t>
+            </w:r>
+            <w:r>
+              <w:rPr>
+                <w:lang w:eastAsia="zh-CN"/>
+              </w:rPr>
+              <w:t>.</w:t>
+            </w:r>
+          </w:p>
+          <w:p>
+            <w:pPr>
+              <w:rPr>
+                <w:lang w:eastAsia="zh-CN"/>
+              </w:rPr>
+            </w:pPr>
+            <w:r>
+              <w:rPr>
+                <w:lang w:eastAsia="zh-CN"/>
+              </w:rPr>
+              <w:t xml:space="preserve">3. </w:t>
+            </w:r>
+            <w:r>
+              <w:rPr>
+                <w:lang w:eastAsia="zh-CN"/>
+              </w:rPr>
+              <w:t xml:space="preserve">Verder met het oriënteren op het uitlezen </w:t>
+            </w:r>
+            <w:r>
+              <w:rPr>
+                <w:lang w:eastAsia="zh-CN"/>
+              </w:rPr>
+              <w:t xml:space="preserve">van tekst </w:t>
+            </w:r>
+            <w:r>
+              <w:rPr>
+                <w:lang w:eastAsia="zh-CN"/>
+              </w:rPr>
+              <w:t>van</w:t>
+            </w:r>
+            <w:r>
+              <w:rPr>
+                <w:lang w:eastAsia="zh-CN"/>
+              </w:rPr>
+              <w:t xml:space="preserve">uit het </w:t>
+            </w:r>
+            <w:r>
+              <w:rPr>
+                <w:lang w:eastAsia="zh-CN"/>
+              </w:rPr>
+              <w:t>logo</w:t>
+            </w:r>
+            <w:r>
+              <w:rPr>
+                <w:lang w:eastAsia="zh-CN"/>
+              </w:rPr>
+              <w:t>.</w:t>
+            </w:r>
+            <w:r>
+              <w:rPr>
+                <w:lang w:eastAsia="zh-CN"/>
+              </w:rPr>
+              <w:t xml:space="preserve"> </w:t>
+            </w:r>
+          </w:p>
+        </w:tc>
+        <w:tc>
+          <w:tcPr>
+            <w:tcW w:w="1208" w:type="dxa"/>
+            <w:tcBorders>
+              <w:top w:val="nil"/>
+              <w:left w:val="nil"/>
+              <w:bottom w:val="single" w:sz="8" w:space="0" w:color="auto"/>
+              <w:right w:val="single" w:sz="8" w:space="0" w:color="auto"/>
+            </w:tcBorders>
+            <w:shd w:val="clear" w:color="auto" w:fill="auto"/>
+            <w:vAlign w:val="center"/>
+          </w:tcPr>
+          <w:p>
+            <w:pPr>
+              <w:spacing w:line="240" w:lineRule="auto"/>
+              <w:rPr>
+                <w:rFonts w:ascii="Calibri" w:eastAsia="Times New Roman" w:hAnsi="Calibri" w:cs="Calibri"/>
+                <w:color w:val="000000"/>
+                <w:lang w:eastAsia="zh-CN"/>
+              </w:rPr>
+            </w:pPr>
+            <w:r>
+              <w:rPr>
+                <w:rFonts w:ascii="Calibri" w:eastAsia="Times New Roman" w:hAnsi="Calibri" w:cs="Calibri"/>
+                <w:color w:val="000000"/>
+                <w:lang w:eastAsia="zh-CN"/>
+              </w:rPr>
               <w:t> </w:t>
             </w:r>
-          </w:p>
-        </w:tc>
-        <w:tc>
-          <w:tcPr>
-            <w:tcW w:w="1208" w:type="dxa"/>
-            <w:tcBorders>
-              <w:top w:val="nil"/>
-              <w:left w:val="nil"/>
-              <w:bottom w:val="single" w:sz="8" w:space="0" w:color="auto"/>
-              <w:right w:val="single" w:sz="8" w:space="0" w:color="auto"/>
-            </w:tcBorders>
-            <w:shd w:val="clear" w:color="auto" w:fill="auto"/>
-            <w:vAlign w:val="center"/>
-          </w:tcPr>
-          <w:p>
-            <w:pPr>
-              <w:spacing w:line="240" w:lineRule="auto"/>
-              <w:rPr>
-                <w:rFonts w:ascii="Calibri" w:eastAsia="Times New Roman" w:hAnsi="Calibri" w:cs="Calibri"/>
-                <w:color w:val="000000"/>
-                <w:lang w:eastAsia="zh-CN"/>
-              </w:rPr>
-            </w:pPr>
-            <w:r>
-              <w:rPr>
-                <w:rFonts w:ascii="Calibri" w:eastAsia="Times New Roman" w:hAnsi="Calibri" w:cs="Calibri"/>
-                <w:color w:val="000000"/>
-                <w:lang w:eastAsia="zh-CN"/>
-              </w:rPr>
-              <w:t> </w:t>
+            <w:r>
+              <w:rPr>
+                <w:rFonts w:ascii="Calibri" w:eastAsia="Times New Roman" w:hAnsi="Calibri" w:cs="Calibri"/>
+                <w:color w:val="000000"/>
+                <w:lang w:eastAsia="zh-CN"/>
+              </w:rPr>
+              <w:t>8</w:t>
             </w:r>
           </w:p>
         </w:tc>
@@ -8207,6 +8377,7 @@
                 <w:color w:val="000000"/>
                 <w:lang w:eastAsia="zh-CN"/>
               </w:rPr>
+              <w:lastRenderedPageBreak/>
               <w:t>8</w:t>
             </w:r>
             <w:r>
@@ -9115,7 +9286,6 @@
                 <w:color w:val="000000"/>
                 <w:lang w:eastAsia="zh-CN"/>
               </w:rPr>
-              <w:lastRenderedPageBreak/>
               <w:t>14</w:t>
             </w:r>
             <w:r>
@@ -11251,6 +11421,95 @@
     </w:lvl>
   </w:abstractNum>
   <w:abstractNum w:abstractNumId="11" w15:restartNumberingAfterBreak="0">
+    <w:nsid w:val="29B657F1"/>
+    <w:multiLevelType w:val="hybridMultilevel"/>
+    <w:tmpl w:val="C79AF7CC"/>
+    <w:lvl w:ilvl="0" w:tplc="F5DEFD22">
+      <w:start w:val="1"/>
+      <w:numFmt w:val="decimal"/>
+      <w:lvlText w:val="%1."/>
+      <w:lvlJc w:val="left"/>
+      <w:pPr>
+        <w:ind w:left="408" w:hanging="360"/>
+      </w:pPr>
+      <w:rPr>
+        <w:rFonts w:hint="default"/>
+      </w:rPr>
+    </w:lvl>
+    <w:lvl w:ilvl="1" w:tplc="04130019" w:tentative="1">
+      <w:start w:val="1"/>
+      <w:numFmt w:val="lowerLetter"/>
+      <w:lvlText w:val="%2."/>
+      <w:lvlJc w:val="left"/>
+      <w:pPr>
+        <w:ind w:left="1128" w:hanging="360"/>
+      </w:pPr>
+    </w:lvl>
+    <w:lvl w:ilvl="2" w:tplc="0413001B" w:tentative="1">
+      <w:start w:val="1"/>
+      <w:numFmt w:val="lowerRoman"/>
+      <w:lvlText w:val="%3."/>
+      <w:lvlJc w:val="right"/>
+      <w:pPr>
+        <w:ind w:left="1848" w:hanging="180"/>
+      </w:pPr>
+    </w:lvl>
+    <w:lvl w:ilvl="3" w:tplc="0413000F" w:tentative="1">
+      <w:start w:val="1"/>
+      <w:numFmt w:val="decimal"/>
+      <w:lvlText w:val="%4."/>
+      <w:lvlJc w:val="left"/>
+      <w:pPr>
+        <w:ind w:left="2568" w:hanging="360"/>
+      </w:pPr>
+    </w:lvl>
+    <w:lvl w:ilvl="4" w:tplc="04130019" w:tentative="1">
+      <w:start w:val="1"/>
+      <w:numFmt w:val="lowerLetter"/>
+      <w:lvlText w:val="%5."/>
+      <w:lvlJc w:val="left"/>
+      <w:pPr>
+        <w:ind w:left="3288" w:hanging="360"/>
+      </w:pPr>
+    </w:lvl>
+    <w:lvl w:ilvl="5" w:tplc="0413001B" w:tentative="1">
+      <w:start w:val="1"/>
+      <w:numFmt w:val="lowerRoman"/>
+      <w:lvlText w:val="%6."/>
+      <w:lvlJc w:val="right"/>
+      <w:pPr>
+        <w:ind w:left="4008" w:hanging="180"/>
+      </w:pPr>
+    </w:lvl>
+    <w:lvl w:ilvl="6" w:tplc="0413000F" w:tentative="1">
+      <w:start w:val="1"/>
+      <w:numFmt w:val="decimal"/>
+      <w:lvlText w:val="%7."/>
+      <w:lvlJc w:val="left"/>
+      <w:pPr>
+        <w:ind w:left="4728" w:hanging="360"/>
+      </w:pPr>
+    </w:lvl>
+    <w:lvl w:ilvl="7" w:tplc="04130019" w:tentative="1">
+      <w:start w:val="1"/>
+      <w:numFmt w:val="lowerLetter"/>
+      <w:lvlText w:val="%8."/>
+      <w:lvlJc w:val="left"/>
+      <w:pPr>
+        <w:ind w:left="5448" w:hanging="360"/>
+      </w:pPr>
+    </w:lvl>
+    <w:lvl w:ilvl="8" w:tplc="0413001B" w:tentative="1">
+      <w:start w:val="1"/>
+      <w:numFmt w:val="lowerRoman"/>
+      <w:lvlText w:val="%9."/>
+      <w:lvlJc w:val="right"/>
+      <w:pPr>
+        <w:ind w:left="6168" w:hanging="180"/>
+      </w:pPr>
+    </w:lvl>
+  </w:abstractNum>
+  <w:abstractNum w:abstractNumId="12" w15:restartNumberingAfterBreak="0">
     <w:nsid w:val="36911B1D"/>
     <w:multiLevelType w:val="hybridMultilevel"/>
     <w:tmpl w:val="C28AAF56"/>
@@ -11339,7 +11598,7 @@
       </w:pPr>
     </w:lvl>
   </w:abstractNum>
-  <w:abstractNum w:abstractNumId="12" w15:restartNumberingAfterBreak="0">
+  <w:abstractNum w:abstractNumId="13" w15:restartNumberingAfterBreak="0">
     <w:nsid w:val="398566BB"/>
     <w:multiLevelType w:val="hybridMultilevel"/>
     <w:tmpl w:val="3D847228"/>
@@ -11428,7 +11687,7 @@
       </w:pPr>
     </w:lvl>
   </w:abstractNum>
-  <w:abstractNum w:abstractNumId="13" w15:restartNumberingAfterBreak="0">
+  <w:abstractNum w:abstractNumId="14" w15:restartNumberingAfterBreak="0">
     <w:nsid w:val="3B003702"/>
     <w:multiLevelType w:val="hybridMultilevel"/>
     <w:tmpl w:val="96D4F222"/>
@@ -11517,7 +11776,7 @@
       </w:pPr>
     </w:lvl>
   </w:abstractNum>
-  <w:abstractNum w:abstractNumId="14" w15:restartNumberingAfterBreak="0">
+  <w:abstractNum w:abstractNumId="15" w15:restartNumberingAfterBreak="0">
     <w:nsid w:val="3DD84BFC"/>
     <w:multiLevelType w:val="hybridMultilevel"/>
     <w:tmpl w:val="CB808A18"/>
@@ -11606,7 +11865,7 @@
       </w:pPr>
     </w:lvl>
   </w:abstractNum>
-  <w:abstractNum w:abstractNumId="15" w15:restartNumberingAfterBreak="0">
+  <w:abstractNum w:abstractNumId="16" w15:restartNumberingAfterBreak="0">
     <w:nsid w:val="3F8F18DF"/>
     <w:multiLevelType w:val="hybridMultilevel"/>
     <w:tmpl w:val="1692509E"/>
@@ -11695,7 +11954,7 @@
       </w:pPr>
     </w:lvl>
   </w:abstractNum>
-  <w:abstractNum w:abstractNumId="16" w15:restartNumberingAfterBreak="0">
+  <w:abstractNum w:abstractNumId="17" w15:restartNumberingAfterBreak="0">
     <w:nsid w:val="4F577A07"/>
     <w:multiLevelType w:val="hybridMultilevel"/>
     <w:tmpl w:val="0E30C1E2"/>
@@ -11784,7 +12043,7 @@
       </w:pPr>
     </w:lvl>
   </w:abstractNum>
-  <w:abstractNum w:abstractNumId="17" w15:restartNumberingAfterBreak="0">
+  <w:abstractNum w:abstractNumId="18" w15:restartNumberingAfterBreak="0">
     <w:nsid w:val="53C918E1"/>
     <w:multiLevelType w:val="hybridMultilevel"/>
     <w:tmpl w:val="441693C6"/>
@@ -11873,7 +12132,96 @@
       </w:pPr>
     </w:lvl>
   </w:abstractNum>
-  <w:abstractNum w:abstractNumId="18" w15:restartNumberingAfterBreak="0">
+  <w:abstractNum w:abstractNumId="19" w15:restartNumberingAfterBreak="0">
+    <w:nsid w:val="56315E58"/>
+    <w:multiLevelType w:val="hybridMultilevel"/>
+    <w:tmpl w:val="844263A0"/>
+    <w:lvl w:ilvl="0" w:tplc="0413000F">
+      <w:start w:val="1"/>
+      <w:numFmt w:val="decimal"/>
+      <w:lvlText w:val="%1."/>
+      <w:lvlJc w:val="left"/>
+      <w:pPr>
+        <w:ind w:left="720" w:hanging="360"/>
+      </w:pPr>
+      <w:rPr>
+        <w:rFonts w:hint="default"/>
+      </w:rPr>
+    </w:lvl>
+    <w:lvl w:ilvl="1" w:tplc="04130019" w:tentative="1">
+      <w:start w:val="1"/>
+      <w:numFmt w:val="lowerLetter"/>
+      <w:lvlText w:val="%2."/>
+      <w:lvlJc w:val="left"/>
+      <w:pPr>
+        <w:ind w:left="1440" w:hanging="360"/>
+      </w:pPr>
+    </w:lvl>
+    <w:lvl w:ilvl="2" w:tplc="0413001B" w:tentative="1">
+      <w:start w:val="1"/>
+      <w:numFmt w:val="lowerRoman"/>
+      <w:lvlText w:val="%3."/>
+      <w:lvlJc w:val="right"/>
+      <w:pPr>
+        <w:ind w:left="2160" w:hanging="180"/>
+      </w:pPr>
+    </w:lvl>
+    <w:lvl w:ilvl="3" w:tplc="0413000F" w:tentative="1">
+      <w:start w:val="1"/>
+      <w:numFmt w:val="decimal"/>
+      <w:lvlText w:val="%4."/>
+      <w:lvlJc w:val="left"/>
+      <w:pPr>
+        <w:ind w:left="2880" w:hanging="360"/>
+      </w:pPr>
+    </w:lvl>
+    <w:lvl w:ilvl="4" w:tplc="04130019" w:tentative="1">
+      <w:start w:val="1"/>
+      <w:numFmt w:val="lowerLetter"/>
+      <w:lvlText w:val="%5."/>
+      <w:lvlJc w:val="left"/>
+      <w:pPr>
+        <w:ind w:left="3600" w:hanging="360"/>
+      </w:pPr>
+    </w:lvl>
+    <w:lvl w:ilvl="5" w:tplc="0413001B" w:tentative="1">
+      <w:start w:val="1"/>
+      <w:numFmt w:val="lowerRoman"/>
+      <w:lvlText w:val="%6."/>
+      <w:lvlJc w:val="right"/>
+      <w:pPr>
+        <w:ind w:left="4320" w:hanging="180"/>
+      </w:pPr>
+    </w:lvl>
+    <w:lvl w:ilvl="6" w:tplc="0413000F" w:tentative="1">
+      <w:start w:val="1"/>
+      <w:numFmt w:val="decimal"/>
+      <w:lvlText w:val="%7."/>
+      <w:lvlJc w:val="left"/>
+      <w:pPr>
+        <w:ind w:left="5040" w:hanging="360"/>
+      </w:pPr>
+    </w:lvl>
+    <w:lvl w:ilvl="7" w:tplc="04130019" w:tentative="1">
+      <w:start w:val="1"/>
+      <w:numFmt w:val="lowerLetter"/>
+      <w:lvlText w:val="%8."/>
+      <w:lvlJc w:val="left"/>
+      <w:pPr>
+        <w:ind w:left="5760" w:hanging="360"/>
+      </w:pPr>
+    </w:lvl>
+    <w:lvl w:ilvl="8" w:tplc="0413001B" w:tentative="1">
+      <w:start w:val="1"/>
+      <w:numFmt w:val="lowerRoman"/>
+      <w:lvlText w:val="%9."/>
+      <w:lvlJc w:val="right"/>
+      <w:pPr>
+        <w:ind w:left="6480" w:hanging="180"/>
+      </w:pPr>
+    </w:lvl>
+  </w:abstractNum>
+  <w:abstractNum w:abstractNumId="20" w15:restartNumberingAfterBreak="0">
     <w:nsid w:val="56AB3633"/>
     <w:multiLevelType w:val="hybridMultilevel"/>
     <w:tmpl w:val="E4C4EBDC"/>
@@ -11986,7 +12334,7 @@
       </w:rPr>
     </w:lvl>
   </w:abstractNum>
-  <w:abstractNum w:abstractNumId="19" w15:restartNumberingAfterBreak="0">
+  <w:abstractNum w:abstractNumId="21" w15:restartNumberingAfterBreak="0">
     <w:nsid w:val="59D51C3B"/>
     <w:multiLevelType w:val="hybridMultilevel"/>
     <w:tmpl w:val="8EEC6FD6"/>
@@ -12075,7 +12423,7 @@
       </w:pPr>
     </w:lvl>
   </w:abstractNum>
-  <w:abstractNum w:abstractNumId="20" w15:restartNumberingAfterBreak="0">
+  <w:abstractNum w:abstractNumId="22" w15:restartNumberingAfterBreak="0">
     <w:nsid w:val="5ABE00B0"/>
     <w:multiLevelType w:val="hybridMultilevel"/>
     <w:tmpl w:val="897E3D1A"/>
@@ -12164,7 +12512,7 @@
       </w:pPr>
     </w:lvl>
   </w:abstractNum>
-  <w:abstractNum w:abstractNumId="21" w15:restartNumberingAfterBreak="0">
+  <w:abstractNum w:abstractNumId="23" w15:restartNumberingAfterBreak="0">
     <w:nsid w:val="5C282652"/>
     <w:multiLevelType w:val="hybridMultilevel"/>
     <w:tmpl w:val="C1520F16"/>
@@ -12253,7 +12601,7 @@
       </w:pPr>
     </w:lvl>
   </w:abstractNum>
-  <w:abstractNum w:abstractNumId="22" w15:restartNumberingAfterBreak="0">
+  <w:abstractNum w:abstractNumId="24" w15:restartNumberingAfterBreak="0">
     <w:nsid w:val="616A786D"/>
     <w:multiLevelType w:val="hybridMultilevel"/>
     <w:tmpl w:val="67209A8C"/>
@@ -12342,7 +12690,7 @@
       </w:pPr>
     </w:lvl>
   </w:abstractNum>
-  <w:abstractNum w:abstractNumId="23" w15:restartNumberingAfterBreak="0">
+  <w:abstractNum w:abstractNumId="25" w15:restartNumberingAfterBreak="0">
     <w:nsid w:val="65035DE8"/>
     <w:multiLevelType w:val="hybridMultilevel"/>
     <w:tmpl w:val="022CC986"/>
@@ -12431,7 +12779,7 @@
       </w:pPr>
     </w:lvl>
   </w:abstractNum>
-  <w:abstractNum w:abstractNumId="24" w15:restartNumberingAfterBreak="0">
+  <w:abstractNum w:abstractNumId="26" w15:restartNumberingAfterBreak="0">
     <w:nsid w:val="663547A9"/>
     <w:multiLevelType w:val="hybridMultilevel"/>
     <w:tmpl w:val="15AA6A48"/>
@@ -12520,7 +12868,7 @@
       </w:pPr>
     </w:lvl>
   </w:abstractNum>
-  <w:abstractNum w:abstractNumId="25" w15:restartNumberingAfterBreak="0">
+  <w:abstractNum w:abstractNumId="27" w15:restartNumberingAfterBreak="0">
     <w:nsid w:val="69484761"/>
     <w:multiLevelType w:val="hybridMultilevel"/>
     <w:tmpl w:val="23303066"/>
@@ -12606,7 +12954,7 @@
       </w:pPr>
     </w:lvl>
   </w:abstractNum>
-  <w:abstractNum w:abstractNumId="26" w15:restartNumberingAfterBreak="0">
+  <w:abstractNum w:abstractNumId="28" w15:restartNumberingAfterBreak="0">
     <w:nsid w:val="6AB745A5"/>
     <w:multiLevelType w:val="hybridMultilevel"/>
     <w:tmpl w:val="FA760E90"/>
@@ -12697,7 +13045,7 @@
       </w:pPr>
     </w:lvl>
   </w:abstractNum>
-  <w:abstractNum w:abstractNumId="27" w15:restartNumberingAfterBreak="0">
+  <w:abstractNum w:abstractNumId="29" w15:restartNumberingAfterBreak="0">
     <w:nsid w:val="6F08633D"/>
     <w:multiLevelType w:val="hybridMultilevel"/>
     <w:tmpl w:val="936C0D8C"/>
@@ -12786,7 +13134,7 @@
       </w:pPr>
     </w:lvl>
   </w:abstractNum>
-  <w:abstractNum w:abstractNumId="28" w15:restartNumberingAfterBreak="0">
+  <w:abstractNum w:abstractNumId="30" w15:restartNumberingAfterBreak="0">
     <w:nsid w:val="708E538F"/>
     <w:multiLevelType w:val="hybridMultilevel"/>
     <w:tmpl w:val="E940F4BE"/>
@@ -12875,7 +13223,7 @@
       </w:pPr>
     </w:lvl>
   </w:abstractNum>
-  <w:abstractNum w:abstractNumId="29" w15:restartNumberingAfterBreak="0">
+  <w:abstractNum w:abstractNumId="31" w15:restartNumberingAfterBreak="0">
     <w:nsid w:val="71D9688C"/>
     <w:multiLevelType w:val="hybridMultilevel"/>
     <w:tmpl w:val="227A25C0"/>
@@ -12964,7 +13312,7 @@
       </w:pPr>
     </w:lvl>
   </w:abstractNum>
-  <w:abstractNum w:abstractNumId="30" w15:restartNumberingAfterBreak="0">
+  <w:abstractNum w:abstractNumId="32" w15:restartNumberingAfterBreak="0">
     <w:nsid w:val="73A712CC"/>
     <w:multiLevelType w:val="hybridMultilevel"/>
     <w:tmpl w:val="C17431C0"/>
@@ -13053,7 +13401,7 @@
       </w:pPr>
     </w:lvl>
   </w:abstractNum>
-  <w:abstractNum w:abstractNumId="31" w15:restartNumberingAfterBreak="0">
+  <w:abstractNum w:abstractNumId="33" w15:restartNumberingAfterBreak="0">
     <w:nsid w:val="756753E5"/>
     <w:multiLevelType w:val="multilevel"/>
     <w:tmpl w:val="EF2AA75C"/>
@@ -13167,7 +13515,7 @@
       </w:rPr>
     </w:lvl>
   </w:abstractNum>
-  <w:abstractNum w:abstractNumId="32" w15:restartNumberingAfterBreak="0">
+  <w:abstractNum w:abstractNumId="34" w15:restartNumberingAfterBreak="0">
     <w:nsid w:val="76A208E7"/>
     <w:multiLevelType w:val="hybridMultilevel"/>
     <w:tmpl w:val="A588D3AC"/>
@@ -13256,7 +13604,7 @@
       </w:pPr>
     </w:lvl>
   </w:abstractNum>
-  <w:abstractNum w:abstractNumId="33" w15:restartNumberingAfterBreak="0">
+  <w:abstractNum w:abstractNumId="35" w15:restartNumberingAfterBreak="0">
     <w:nsid w:val="799D6081"/>
     <w:multiLevelType w:val="hybridMultilevel"/>
     <w:tmpl w:val="95B4935A"/>
@@ -13346,7 +13694,7 @@
       </w:pPr>
     </w:lvl>
   </w:abstractNum>
-  <w:abstractNum w:abstractNumId="34" w15:restartNumberingAfterBreak="0">
+  <w:abstractNum w:abstractNumId="36" w15:restartNumberingAfterBreak="0">
     <w:nsid w:val="7B3E431D"/>
     <w:multiLevelType w:val="hybridMultilevel"/>
     <w:tmpl w:val="F40E45C6"/>
@@ -13436,25 +13784,25 @@
     </w:lvl>
   </w:abstractNum>
   <w:num w:numId="1" w16cid:durableId="1359575939">
-    <w:abstractNumId w:val="25"/>
+    <w:abstractNumId w:val="27"/>
   </w:num>
   <w:num w:numId="2" w16cid:durableId="418915271">
     <w:abstractNumId w:val="2"/>
   </w:num>
   <w:num w:numId="3" w16cid:durableId="1684670109">
-    <w:abstractNumId w:val="18"/>
+    <w:abstractNumId w:val="20"/>
   </w:num>
   <w:num w:numId="4" w16cid:durableId="132480159">
-    <w:abstractNumId w:val="31"/>
+    <w:abstractNumId w:val="33"/>
   </w:num>
   <w:num w:numId="5" w16cid:durableId="1366903114">
     <w:abstractNumId w:val="7"/>
   </w:num>
   <w:num w:numId="6" w16cid:durableId="1209149716">
-    <w:abstractNumId w:val="12"/>
+    <w:abstractNumId w:val="13"/>
   </w:num>
   <w:num w:numId="7" w16cid:durableId="1253583383">
-    <w:abstractNumId w:val="23"/>
+    <w:abstractNumId w:val="25"/>
   </w:num>
   <w:num w:numId="8" w16cid:durableId="1186215846">
     <w:abstractNumId w:val="3"/>
@@ -13463,82 +13811,88 @@
     <w:abstractNumId w:val="0"/>
   </w:num>
   <w:num w:numId="10" w16cid:durableId="616912605">
-    <w:abstractNumId w:val="20"/>
+    <w:abstractNumId w:val="22"/>
   </w:num>
   <w:num w:numId="11" w16cid:durableId="998655981">
-    <w:abstractNumId w:val="15"/>
+    <w:abstractNumId w:val="16"/>
   </w:num>
   <w:num w:numId="12" w16cid:durableId="177431400">
-    <w:abstractNumId w:val="24"/>
+    <w:abstractNumId w:val="26"/>
   </w:num>
   <w:num w:numId="13" w16cid:durableId="1113019079">
-    <w:abstractNumId w:val="21"/>
+    <w:abstractNumId w:val="23"/>
   </w:num>
   <w:num w:numId="14" w16cid:durableId="478034285">
     <w:abstractNumId w:val="5"/>
   </w:num>
   <w:num w:numId="15" w16cid:durableId="1673486483">
-    <w:abstractNumId w:val="14"/>
+    <w:abstractNumId w:val="15"/>
   </w:num>
   <w:num w:numId="16" w16cid:durableId="106003203">
     <w:abstractNumId w:val="6"/>
   </w:num>
   <w:num w:numId="17" w16cid:durableId="180167787">
-    <w:abstractNumId w:val="19"/>
+    <w:abstractNumId w:val="21"/>
   </w:num>
   <w:num w:numId="18" w16cid:durableId="480002305">
-    <w:abstractNumId w:val="16"/>
+    <w:abstractNumId w:val="17"/>
   </w:num>
   <w:num w:numId="19" w16cid:durableId="2028869949">
-    <w:abstractNumId w:val="11"/>
+    <w:abstractNumId w:val="12"/>
   </w:num>
   <w:num w:numId="20" w16cid:durableId="1021512412">
     <w:abstractNumId w:val="10"/>
   </w:num>
   <w:num w:numId="21" w16cid:durableId="25177306">
-    <w:abstractNumId w:val="17"/>
+    <w:abstractNumId w:val="18"/>
   </w:num>
   <w:num w:numId="22" w16cid:durableId="1910647043">
-    <w:abstractNumId w:val="33"/>
+    <w:abstractNumId w:val="35"/>
   </w:num>
   <w:num w:numId="23" w16cid:durableId="1337659218">
     <w:abstractNumId w:val="8"/>
   </w:num>
   <w:num w:numId="24" w16cid:durableId="1101991692">
-    <w:abstractNumId w:val="22"/>
+    <w:abstractNumId w:val="24"/>
   </w:num>
   <w:num w:numId="25" w16cid:durableId="456681977">
-    <w:abstractNumId w:val="32"/>
+    <w:abstractNumId w:val="34"/>
   </w:num>
   <w:num w:numId="26" w16cid:durableId="77793687">
-    <w:abstractNumId w:val="29"/>
+    <w:abstractNumId w:val="31"/>
   </w:num>
   <w:num w:numId="27" w16cid:durableId="1763329421">
-    <w:abstractNumId w:val="28"/>
+    <w:abstractNumId w:val="30"/>
   </w:num>
   <w:num w:numId="28" w16cid:durableId="1862283410">
     <w:abstractNumId w:val="4"/>
   </w:num>
   <w:num w:numId="29" w16cid:durableId="287442646">
-    <w:abstractNumId w:val="26"/>
+    <w:abstractNumId w:val="28"/>
   </w:num>
   <w:num w:numId="30" w16cid:durableId="1106194033">
-    <w:abstractNumId w:val="30"/>
+    <w:abstractNumId w:val="32"/>
   </w:num>
   <w:num w:numId="31" w16cid:durableId="2109228411">
-    <w:abstractNumId w:val="13"/>
+    <w:abstractNumId w:val="14"/>
   </w:num>
   <w:num w:numId="32" w16cid:durableId="207496588">
     <w:abstractNumId w:val="1"/>
   </w:num>
   <w:num w:numId="33" w16cid:durableId="328412314">
-    <w:abstractNumId w:val="27"/>
+    <w:abstractNumId w:val="29"/>
   </w:num>
   <w:num w:numId="34" w16cid:durableId="237443920">
-    <w:abstractNumId w:val="34"/>
+    <w:abstractNumId w:val="36"/>
   </w:num>
   <w:num w:numId="35" w16cid:durableId="182982408">
     <w:abstractNumId w:val="9"/>
+  </w:num>
+  <w:num w:numId="36" w16cid:durableId="1966957807">
+    <w:abstractNumId w:val="11"/>
+  </w:num>
+  <w:num w:numId="37" w16cid:durableId="2047175641">
+    <w:abstractNumId w:val="19"/>
   </w:num>
 </w:numbering>
 </file>

</xml_diff>

<commit_message>
ben verder gekomen met het configuratiebestand. hij laad alle config, en omzet een deel vanuit pdf naar xml
</commit_message>
<xml_diff>
--- a/PvB SD/08 Logboek/Logboek kandidaat FP.docx
+++ b/PvB SD/08 Logboek/Logboek kandidaat FP.docx
@@ -308,8 +308,13 @@
             <w:tcW w:w="7087" w:type="dxa"/>
           </w:tcPr>
           <w:p>
-            <w:r>
-              <w:t>Prodist Software B.V.</w:t>
+            <w:proofErr w:type="spellStart"/>
+            <w:r>
+              <w:t>Prodist</w:t>
+            </w:r>
+            <w:proofErr w:type="spellEnd"/>
+            <w:r>
+              <w:t xml:space="preserve"> Software B.V.</w:t>
             </w:r>
           </w:p>
         </w:tc>
@@ -602,7 +607,61 @@
                 <w:color w:val="000000"/>
                 <w:lang w:eastAsia="zh-CN"/>
               </w:rPr>
-              <w:t>Op de eerste dag iedereen leren kennen, en wat uitleg gekregen van bijvoorbeeld hoe het bedrijf is ontstaan, wat de examenopdracht kunnen zijn, etc. Kreeg een opwarmopdracht om met framework ‘Blazor’ te beginnen, moet een webpagina waar ik een bestand kan uploaden, en dan uploadt hij naar een specifieke map. Dus ben ik daar de hele dag beziggeweest.</w:t>
+              <w:t xml:space="preserve">Op de eerste dag iedereen leren kennen, en wat uitleg gekregen van bijvoorbeeld hoe het bedrijf is ontstaan, wat de examenopdracht kunnen zijn, etc. Kreeg een opwarmopdracht om met </w:t>
+            </w:r>
+            <w:proofErr w:type="spellStart"/>
+            <w:r>
+              <w:rPr>
+                <w:rFonts w:ascii="Calibri" w:eastAsia="Times New Roman" w:hAnsi="Calibri" w:cs="Calibri"/>
+                <w:color w:val="000000"/>
+                <w:lang w:eastAsia="zh-CN"/>
+              </w:rPr>
+              <w:t>framework</w:t>
+            </w:r>
+            <w:proofErr w:type="spellEnd"/>
+            <w:r>
+              <w:rPr>
+                <w:rFonts w:ascii="Calibri" w:eastAsia="Times New Roman" w:hAnsi="Calibri" w:cs="Calibri"/>
+                <w:color w:val="000000"/>
+                <w:lang w:eastAsia="zh-CN"/>
+              </w:rPr>
+              <w:t xml:space="preserve"> ‘</w:t>
+            </w:r>
+            <w:proofErr w:type="spellStart"/>
+            <w:r>
+              <w:rPr>
+                <w:rFonts w:ascii="Calibri" w:eastAsia="Times New Roman" w:hAnsi="Calibri" w:cs="Calibri"/>
+                <w:color w:val="000000"/>
+                <w:lang w:eastAsia="zh-CN"/>
+              </w:rPr>
+              <w:t>Blazor</w:t>
+            </w:r>
+            <w:proofErr w:type="spellEnd"/>
+            <w:r>
+              <w:rPr>
+                <w:rFonts w:ascii="Calibri" w:eastAsia="Times New Roman" w:hAnsi="Calibri" w:cs="Calibri"/>
+                <w:color w:val="000000"/>
+                <w:lang w:eastAsia="zh-CN"/>
+              </w:rPr>
+              <w:t xml:space="preserve">’ te beginnen, moet een webpagina waar ik een bestand kan uploaden, en dan uploadt hij naar een specifieke map. Dus ben ik daar de hele dag </w:t>
+            </w:r>
+            <w:proofErr w:type="spellStart"/>
+            <w:r>
+              <w:rPr>
+                <w:rFonts w:ascii="Calibri" w:eastAsia="Times New Roman" w:hAnsi="Calibri" w:cs="Calibri"/>
+                <w:color w:val="000000"/>
+                <w:lang w:eastAsia="zh-CN"/>
+              </w:rPr>
+              <w:t>beziggeweest</w:t>
+            </w:r>
+            <w:proofErr w:type="spellEnd"/>
+            <w:r>
+              <w:rPr>
+                <w:rFonts w:ascii="Calibri" w:eastAsia="Times New Roman" w:hAnsi="Calibri" w:cs="Calibri"/>
+                <w:color w:val="000000"/>
+                <w:lang w:eastAsia="zh-CN"/>
+              </w:rPr>
+              <w:t>.</w:t>
             </w:r>
           </w:p>
         </w:tc>
@@ -731,13 +790,113 @@
                 <w:lang w:eastAsia="zh-CN"/>
               </w:rPr>
             </w:pPr>
-            <w:r>
-              <w:rPr>
-                <w:rFonts w:ascii="Calibri" w:eastAsia="Times New Roman" w:hAnsi="Calibri" w:cs="Calibri"/>
-                <w:color w:val="000000"/>
-                <w:lang w:eastAsia="zh-CN"/>
-              </w:rPr>
-              <w:t>Blazor webapplicatie klaar, hij gaat alle bestanden uploaden naar een map. Maar word gevraagd om Blazor in windows forms te verwerken, ben de hele dag meebezig geweest. Maar je kan niet een eigen pad te selecteren. Het is op dit moment nog hardcoded.</w:t>
+            <w:proofErr w:type="spellStart"/>
+            <w:r>
+              <w:rPr>
+                <w:rFonts w:ascii="Calibri" w:eastAsia="Times New Roman" w:hAnsi="Calibri" w:cs="Calibri"/>
+                <w:color w:val="000000"/>
+                <w:lang w:eastAsia="zh-CN"/>
+              </w:rPr>
+              <w:t>Blazor</w:t>
+            </w:r>
+            <w:proofErr w:type="spellEnd"/>
+            <w:r>
+              <w:rPr>
+                <w:rFonts w:ascii="Calibri" w:eastAsia="Times New Roman" w:hAnsi="Calibri" w:cs="Calibri"/>
+                <w:color w:val="000000"/>
+                <w:lang w:eastAsia="zh-CN"/>
+              </w:rPr>
+              <w:t xml:space="preserve"> webapplicatie klaar, hij gaat alle bestanden uploaden naar een map. Maar word gevraagd om </w:t>
+            </w:r>
+            <w:proofErr w:type="spellStart"/>
+            <w:r>
+              <w:rPr>
+                <w:rFonts w:ascii="Calibri" w:eastAsia="Times New Roman" w:hAnsi="Calibri" w:cs="Calibri"/>
+                <w:color w:val="000000"/>
+                <w:lang w:eastAsia="zh-CN"/>
+              </w:rPr>
+              <w:t>Blazor</w:t>
+            </w:r>
+            <w:proofErr w:type="spellEnd"/>
+            <w:r>
+              <w:rPr>
+                <w:rFonts w:ascii="Calibri" w:eastAsia="Times New Roman" w:hAnsi="Calibri" w:cs="Calibri"/>
+                <w:color w:val="000000"/>
+                <w:lang w:eastAsia="zh-CN"/>
+              </w:rPr>
+              <w:t xml:space="preserve"> in </w:t>
+            </w:r>
+            <w:proofErr w:type="spellStart"/>
+            <w:r>
+              <w:rPr>
+                <w:rFonts w:ascii="Calibri" w:eastAsia="Times New Roman" w:hAnsi="Calibri" w:cs="Calibri"/>
+                <w:color w:val="000000"/>
+                <w:lang w:eastAsia="zh-CN"/>
+              </w:rPr>
+              <w:t>windows</w:t>
+            </w:r>
+            <w:proofErr w:type="spellEnd"/>
+            <w:r>
+              <w:rPr>
+                <w:rFonts w:ascii="Calibri" w:eastAsia="Times New Roman" w:hAnsi="Calibri" w:cs="Calibri"/>
+                <w:color w:val="000000"/>
+                <w:lang w:eastAsia="zh-CN"/>
+              </w:rPr>
+              <w:t xml:space="preserve"> </w:t>
+            </w:r>
+            <w:proofErr w:type="spellStart"/>
+            <w:r>
+              <w:rPr>
+                <w:rFonts w:ascii="Calibri" w:eastAsia="Times New Roman" w:hAnsi="Calibri" w:cs="Calibri"/>
+                <w:color w:val="000000"/>
+                <w:lang w:eastAsia="zh-CN"/>
+              </w:rPr>
+              <w:t>forms</w:t>
+            </w:r>
+            <w:proofErr w:type="spellEnd"/>
+            <w:r>
+              <w:rPr>
+                <w:rFonts w:ascii="Calibri" w:eastAsia="Times New Roman" w:hAnsi="Calibri" w:cs="Calibri"/>
+                <w:color w:val="000000"/>
+                <w:lang w:eastAsia="zh-CN"/>
+              </w:rPr>
+              <w:t xml:space="preserve"> te verwerken, ben de hele dag </w:t>
+            </w:r>
+            <w:proofErr w:type="spellStart"/>
+            <w:r>
+              <w:rPr>
+                <w:rFonts w:ascii="Calibri" w:eastAsia="Times New Roman" w:hAnsi="Calibri" w:cs="Calibri"/>
+                <w:color w:val="000000"/>
+                <w:lang w:eastAsia="zh-CN"/>
+              </w:rPr>
+              <w:t>meebezig</w:t>
+            </w:r>
+            <w:proofErr w:type="spellEnd"/>
+            <w:r>
+              <w:rPr>
+                <w:rFonts w:ascii="Calibri" w:eastAsia="Times New Roman" w:hAnsi="Calibri" w:cs="Calibri"/>
+                <w:color w:val="000000"/>
+                <w:lang w:eastAsia="zh-CN"/>
+              </w:rPr>
+              <w:t xml:space="preserve"> geweest. Maar je kan niet een eigen pad te selecteren. Het is op dit moment nog </w:t>
+            </w:r>
+            <w:proofErr w:type="spellStart"/>
+            <w:r>
+              <w:rPr>
+                <w:rFonts w:ascii="Calibri" w:eastAsia="Times New Roman" w:hAnsi="Calibri" w:cs="Calibri"/>
+                <w:color w:val="000000"/>
+                <w:lang w:eastAsia="zh-CN"/>
+              </w:rPr>
+              <w:t>hardcoded</w:t>
+            </w:r>
+            <w:proofErr w:type="spellEnd"/>
+            <w:r>
+              <w:rPr>
+                <w:rFonts w:ascii="Calibri" w:eastAsia="Times New Roman" w:hAnsi="Calibri" w:cs="Calibri"/>
+                <w:color w:val="000000"/>
+                <w:lang w:eastAsia="zh-CN"/>
+              </w:rPr>
+              <w:t>.</w:t>
             </w:r>
           </w:p>
         </w:tc>
@@ -872,7 +1031,43 @@
                 <w:color w:val="000000"/>
                 <w:lang w:eastAsia="zh-CN"/>
               </w:rPr>
-              <w:t>Windows forms in elkaar gezet, maar wordt nogmaals gevraagd om een eigen filepath te kunnen selecteren, daar ben ik de hele dag beziggeweest, hij wil het maar niet. Nu kan de gebruiker alleen via een input zijn eigen filepath invullen.</w:t>
+              <w:t xml:space="preserve">Windows </w:t>
+            </w:r>
+            <w:proofErr w:type="spellStart"/>
+            <w:r>
+              <w:rPr>
+                <w:rFonts w:ascii="Calibri" w:eastAsia="Times New Roman" w:hAnsi="Calibri" w:cs="Calibri"/>
+                <w:color w:val="000000"/>
+                <w:lang w:eastAsia="zh-CN"/>
+              </w:rPr>
+              <w:t>forms</w:t>
+            </w:r>
+            <w:proofErr w:type="spellEnd"/>
+            <w:r>
+              <w:rPr>
+                <w:rFonts w:ascii="Calibri" w:eastAsia="Times New Roman" w:hAnsi="Calibri" w:cs="Calibri"/>
+                <w:color w:val="000000"/>
+                <w:lang w:eastAsia="zh-CN"/>
+              </w:rPr>
+              <w:t xml:space="preserve"> in elkaar gezet, maar wordt nogmaals gevraagd om een eigen filepath te kunnen selecteren, daar ben ik de hele dag </w:t>
+            </w:r>
+            <w:proofErr w:type="spellStart"/>
+            <w:r>
+              <w:rPr>
+                <w:rFonts w:ascii="Calibri" w:eastAsia="Times New Roman" w:hAnsi="Calibri" w:cs="Calibri"/>
+                <w:color w:val="000000"/>
+                <w:lang w:eastAsia="zh-CN"/>
+              </w:rPr>
+              <w:t>beziggeweest</w:t>
+            </w:r>
+            <w:proofErr w:type="spellEnd"/>
+            <w:r>
+              <w:rPr>
+                <w:rFonts w:ascii="Calibri" w:eastAsia="Times New Roman" w:hAnsi="Calibri" w:cs="Calibri"/>
+                <w:color w:val="000000"/>
+                <w:lang w:eastAsia="zh-CN"/>
+              </w:rPr>
+              <w:t>, hij wil het maar niet. Nu kan de gebruiker alleen via een input zijn eigen filepath invullen.</w:t>
             </w:r>
           </w:p>
         </w:tc>
@@ -1007,7 +1202,43 @@
                 <w:color w:val="000000"/>
                 <w:lang w:eastAsia="zh-CN"/>
               </w:rPr>
-              <w:t xml:space="preserve">De gebruiker kan via een knop een eigen pad selecteren, dus het gaat niet alleen maar via een inputveld, en hij slaat het nieuwe pad ook gelijk op in een json-bestand, (alleen in de verkeerde json). Eind van de dag kwam ik pas </w:t>
+              <w:t xml:space="preserve">De gebruiker kan via een knop een eigen pad selecteren, dus het gaat niet alleen maar via een inputveld, en hij slaat het nieuwe pad ook gelijk op in een </w:t>
+            </w:r>
+            <w:proofErr w:type="spellStart"/>
+            <w:r>
+              <w:rPr>
+                <w:rFonts w:ascii="Calibri" w:eastAsia="Times New Roman" w:hAnsi="Calibri" w:cs="Calibri"/>
+                <w:color w:val="000000"/>
+                <w:lang w:eastAsia="zh-CN"/>
+              </w:rPr>
+              <w:t>json</w:t>
+            </w:r>
+            <w:proofErr w:type="spellEnd"/>
+            <w:r>
+              <w:rPr>
+                <w:rFonts w:ascii="Calibri" w:eastAsia="Times New Roman" w:hAnsi="Calibri" w:cs="Calibri"/>
+                <w:color w:val="000000"/>
+                <w:lang w:eastAsia="zh-CN"/>
+              </w:rPr>
+              <w:t xml:space="preserve">-bestand, (alleen in de verkeerde </w:t>
+            </w:r>
+            <w:proofErr w:type="spellStart"/>
+            <w:r>
+              <w:rPr>
+                <w:rFonts w:ascii="Calibri" w:eastAsia="Times New Roman" w:hAnsi="Calibri" w:cs="Calibri"/>
+                <w:color w:val="000000"/>
+                <w:lang w:eastAsia="zh-CN"/>
+              </w:rPr>
+              <w:t>json</w:t>
+            </w:r>
+            <w:proofErr w:type="spellEnd"/>
+            <w:r>
+              <w:rPr>
+                <w:rFonts w:ascii="Calibri" w:eastAsia="Times New Roman" w:hAnsi="Calibri" w:cs="Calibri"/>
+                <w:color w:val="000000"/>
+                <w:lang w:eastAsia="zh-CN"/>
+              </w:rPr>
+              <w:t xml:space="preserve">). Eind van de dag kwam ik pas </w:t>
             </w:r>
             <w:r>
               <w:rPr>
@@ -1391,13 +1622,23 @@
               </w:rPr>
               <w:t xml:space="preserve"> </w:t>
             </w:r>
-            <w:r>
-              <w:rPr>
-                <w:rFonts w:ascii="Calibri" w:eastAsia="Times New Roman" w:hAnsi="Calibri" w:cs="Calibri"/>
-                <w:color w:val="000000"/>
-                <w:lang w:eastAsia="zh-CN"/>
-              </w:rPr>
-              <w:t xml:space="preserve">Trello bord aangemaakt zodat ik een </w:t>
+            <w:proofErr w:type="spellStart"/>
+            <w:r>
+              <w:rPr>
+                <w:rFonts w:ascii="Calibri" w:eastAsia="Times New Roman" w:hAnsi="Calibri" w:cs="Calibri"/>
+                <w:color w:val="000000"/>
+                <w:lang w:eastAsia="zh-CN"/>
+              </w:rPr>
+              <w:t>Trello</w:t>
+            </w:r>
+            <w:proofErr w:type="spellEnd"/>
+            <w:r>
+              <w:rPr>
+                <w:rFonts w:ascii="Calibri" w:eastAsia="Times New Roman" w:hAnsi="Calibri" w:cs="Calibri"/>
+                <w:color w:val="000000"/>
+                <w:lang w:eastAsia="zh-CN"/>
+              </w:rPr>
+              <w:t xml:space="preserve"> bord aangemaakt zodat ik een </w:t>
             </w:r>
             <w:r>
               <w:rPr>
@@ -1489,7 +1730,16 @@
                 <w:color w:val="000000"/>
                 <w:lang w:eastAsia="zh-CN"/>
               </w:rPr>
-              <w:t>3. Georiënteerd op alle data van PDF eruit halen, verder genereer een nieuw XML</w:t>
+              <w:t xml:space="preserve">3. Georiënteerd op alle data van PDF eruit halen, verder genereer een nieuw </w:t>
+            </w:r>
+            <w:proofErr w:type="spellStart"/>
+            <w:r>
+              <w:rPr>
+                <w:rFonts w:ascii="Calibri" w:eastAsia="Times New Roman" w:hAnsi="Calibri" w:cs="Calibri"/>
+                <w:color w:val="000000"/>
+                <w:lang w:eastAsia="zh-CN"/>
+              </w:rPr>
+              <w:t>XML</w:t>
             </w:r>
             <w:r>
               <w:rPr>
@@ -1513,7 +1763,16 @@
                 <w:color w:val="000000"/>
                 <w:lang w:eastAsia="zh-CN"/>
               </w:rPr>
-              <w:t>d.</w:t>
+              <w:t>d</w:t>
+            </w:r>
+            <w:proofErr w:type="spellEnd"/>
+            <w:r>
+              <w:rPr>
+                <w:rFonts w:ascii="Calibri" w:eastAsia="Times New Roman" w:hAnsi="Calibri" w:cs="Calibri"/>
+                <w:color w:val="000000"/>
+                <w:lang w:eastAsia="zh-CN"/>
+              </w:rPr>
+              <w:t>.</w:t>
             </w:r>
           </w:p>
         </w:tc>
@@ -2127,6 +2386,7 @@
               </w:rPr>
               <w:t xml:space="preserve">om de </w:t>
             </w:r>
+            <w:proofErr w:type="spellStart"/>
             <w:r>
               <w:rPr>
                 <w:rFonts w:ascii="Calibri" w:eastAsia="Times New Roman" w:hAnsi="Calibri" w:cs="Calibri"/>
@@ -2141,7 +2401,16 @@
                 <w:color w:val="000000"/>
                 <w:lang w:eastAsia="zh-CN"/>
               </w:rPr>
-              <w:t xml:space="preserve">’s </w:t>
+              <w:t>’s</w:t>
+            </w:r>
+            <w:proofErr w:type="spellEnd"/>
+            <w:r>
+              <w:rPr>
+                <w:rFonts w:ascii="Calibri" w:eastAsia="Times New Roman" w:hAnsi="Calibri" w:cs="Calibri"/>
+                <w:color w:val="000000"/>
+                <w:lang w:eastAsia="zh-CN"/>
+              </w:rPr>
+              <w:t xml:space="preserve"> </w:t>
             </w:r>
             <w:r>
               <w:rPr>
@@ -2205,7 +2474,97 @@
                 <w:color w:val="000000"/>
                 <w:lang w:eastAsia="zh-CN"/>
               </w:rPr>
-              <w:t>een nieuw XML-bestand. Alles is hardcoded, waar het PDF-bestand vandaan komt, en waar de XML-bestand geupload wordt</w:t>
+              <w:t xml:space="preserve">een nieuw </w:t>
+            </w:r>
+            <w:proofErr w:type="spellStart"/>
+            <w:r>
+              <w:rPr>
+                <w:rFonts w:ascii="Calibri" w:eastAsia="Times New Roman" w:hAnsi="Calibri" w:cs="Calibri"/>
+                <w:color w:val="000000"/>
+                <w:lang w:eastAsia="zh-CN"/>
+              </w:rPr>
+              <w:t>XML-bestand</w:t>
+            </w:r>
+            <w:proofErr w:type="spellEnd"/>
+            <w:r>
+              <w:rPr>
+                <w:rFonts w:ascii="Calibri" w:eastAsia="Times New Roman" w:hAnsi="Calibri" w:cs="Calibri"/>
+                <w:color w:val="000000"/>
+                <w:lang w:eastAsia="zh-CN"/>
+              </w:rPr>
+              <w:t xml:space="preserve">. Alles is </w:t>
+            </w:r>
+            <w:proofErr w:type="spellStart"/>
+            <w:r>
+              <w:rPr>
+                <w:rFonts w:ascii="Calibri" w:eastAsia="Times New Roman" w:hAnsi="Calibri" w:cs="Calibri"/>
+                <w:color w:val="000000"/>
+                <w:lang w:eastAsia="zh-CN"/>
+              </w:rPr>
+              <w:t>hardcoded</w:t>
+            </w:r>
+            <w:proofErr w:type="spellEnd"/>
+            <w:r>
+              <w:rPr>
+                <w:rFonts w:ascii="Calibri" w:eastAsia="Times New Roman" w:hAnsi="Calibri" w:cs="Calibri"/>
+                <w:color w:val="000000"/>
+                <w:lang w:eastAsia="zh-CN"/>
+              </w:rPr>
+              <w:t xml:space="preserve">, waar het </w:t>
+            </w:r>
+            <w:proofErr w:type="spellStart"/>
+            <w:r>
+              <w:rPr>
+                <w:rFonts w:ascii="Calibri" w:eastAsia="Times New Roman" w:hAnsi="Calibri" w:cs="Calibri"/>
+                <w:color w:val="000000"/>
+                <w:lang w:eastAsia="zh-CN"/>
+              </w:rPr>
+              <w:t>PDF-bestand</w:t>
+            </w:r>
+            <w:proofErr w:type="spellEnd"/>
+            <w:r>
+              <w:rPr>
+                <w:rFonts w:ascii="Calibri" w:eastAsia="Times New Roman" w:hAnsi="Calibri" w:cs="Calibri"/>
+                <w:color w:val="000000"/>
+                <w:lang w:eastAsia="zh-CN"/>
+              </w:rPr>
+              <w:t xml:space="preserve"> vandaan komt, en waar de </w:t>
+            </w:r>
+            <w:proofErr w:type="spellStart"/>
+            <w:r>
+              <w:rPr>
+                <w:rFonts w:ascii="Calibri" w:eastAsia="Times New Roman" w:hAnsi="Calibri" w:cs="Calibri"/>
+                <w:color w:val="000000"/>
+                <w:lang w:eastAsia="zh-CN"/>
+              </w:rPr>
+              <w:t>XML-bestand</w:t>
+            </w:r>
+            <w:proofErr w:type="spellEnd"/>
+            <w:r>
+              <w:rPr>
+                <w:rFonts w:ascii="Calibri" w:eastAsia="Times New Roman" w:hAnsi="Calibri" w:cs="Calibri"/>
+                <w:color w:val="000000"/>
+                <w:lang w:eastAsia="zh-CN"/>
+              </w:rPr>
+              <w:t xml:space="preserve"> </w:t>
+            </w:r>
+            <w:proofErr w:type="spellStart"/>
+            <w:r>
+              <w:rPr>
+                <w:rFonts w:ascii="Calibri" w:eastAsia="Times New Roman" w:hAnsi="Calibri" w:cs="Calibri"/>
+                <w:color w:val="000000"/>
+                <w:lang w:eastAsia="zh-CN"/>
+              </w:rPr>
+              <w:t>geupload</w:t>
+            </w:r>
+            <w:proofErr w:type="spellEnd"/>
+            <w:r>
+              <w:rPr>
+                <w:rFonts w:ascii="Calibri" w:eastAsia="Times New Roman" w:hAnsi="Calibri" w:cs="Calibri"/>
+                <w:color w:val="000000"/>
+                <w:lang w:eastAsia="zh-CN"/>
+              </w:rPr>
+              <w:t xml:space="preserve"> wordt</w:t>
             </w:r>
             <w:r>
               <w:rPr>
@@ -2229,7 +2588,16 @@
                 <w:color w:val="000000"/>
                 <w:lang w:eastAsia="zh-CN"/>
               </w:rPr>
-              <w:t>eprobeerd om de data</w:t>
+              <w:t xml:space="preserve">eprobeerd om de </w:t>
+            </w:r>
+            <w:proofErr w:type="spellStart"/>
+            <w:r>
+              <w:rPr>
+                <w:rFonts w:ascii="Calibri" w:eastAsia="Times New Roman" w:hAnsi="Calibri" w:cs="Calibri"/>
+                <w:color w:val="000000"/>
+                <w:lang w:eastAsia="zh-CN"/>
+              </w:rPr>
+              <w:t>data</w:t>
             </w:r>
             <w:r>
               <w:rPr>
@@ -2239,6 +2607,7 @@
               </w:rPr>
               <w:t>’s</w:t>
             </w:r>
+            <w:proofErr w:type="spellEnd"/>
             <w:r>
               <w:rPr>
                 <w:rFonts w:ascii="Calibri" w:eastAsia="Times New Roman" w:hAnsi="Calibri" w:cs="Calibri"/>
@@ -2507,8 +2876,54 @@
                 <w:color w:val="000000"/>
                 <w:lang w:eastAsia="zh-CN"/>
               </w:rPr>
-              <w:t>Verder georiënteerd om de basiskennis te creëren om de data’s uit een PDF-bestand halen, en over te zetten naar een XML-bestand</w:t>
-            </w:r>
+              <w:t xml:space="preserve">Verder georiënteerd om de basiskennis te creëren om de </w:t>
+            </w:r>
+            <w:proofErr w:type="spellStart"/>
+            <w:r>
+              <w:rPr>
+                <w:rFonts w:ascii="Calibri" w:eastAsia="Times New Roman" w:hAnsi="Calibri" w:cs="Calibri"/>
+                <w:color w:val="000000"/>
+                <w:lang w:eastAsia="zh-CN"/>
+              </w:rPr>
+              <w:t>data’s</w:t>
+            </w:r>
+            <w:proofErr w:type="spellEnd"/>
+            <w:r>
+              <w:rPr>
+                <w:rFonts w:ascii="Calibri" w:eastAsia="Times New Roman" w:hAnsi="Calibri" w:cs="Calibri"/>
+                <w:color w:val="000000"/>
+                <w:lang w:eastAsia="zh-CN"/>
+              </w:rPr>
+              <w:t xml:space="preserve"> uit een </w:t>
+            </w:r>
+            <w:proofErr w:type="spellStart"/>
+            <w:r>
+              <w:rPr>
+                <w:rFonts w:ascii="Calibri" w:eastAsia="Times New Roman" w:hAnsi="Calibri" w:cs="Calibri"/>
+                <w:color w:val="000000"/>
+                <w:lang w:eastAsia="zh-CN"/>
+              </w:rPr>
+              <w:t>PDF-bestand</w:t>
+            </w:r>
+            <w:proofErr w:type="spellEnd"/>
+            <w:r>
+              <w:rPr>
+                <w:rFonts w:ascii="Calibri" w:eastAsia="Times New Roman" w:hAnsi="Calibri" w:cs="Calibri"/>
+                <w:color w:val="000000"/>
+                <w:lang w:eastAsia="zh-CN"/>
+              </w:rPr>
+              <w:t xml:space="preserve"> halen, en over te zetten naar een </w:t>
+            </w:r>
+            <w:proofErr w:type="spellStart"/>
+            <w:r>
+              <w:rPr>
+                <w:rFonts w:ascii="Calibri" w:eastAsia="Times New Roman" w:hAnsi="Calibri" w:cs="Calibri"/>
+                <w:color w:val="000000"/>
+                <w:lang w:eastAsia="zh-CN"/>
+              </w:rPr>
+              <w:t>XML-bestand</w:t>
+            </w:r>
+            <w:proofErr w:type="spellEnd"/>
           </w:p>
           <w:p>
             <w:pPr>
@@ -2527,21 +2942,49 @@
               </w:rPr>
               <w:t xml:space="preserve">Oriëntatiefase: Alle </w:t>
             </w:r>
-            <w:r>
-              <w:rPr>
-                <w:rFonts w:ascii="Calibri" w:eastAsia="Times New Roman" w:hAnsi="Calibri" w:cs="Calibri"/>
-                <w:color w:val="000000"/>
-                <w:lang w:eastAsia="zh-CN"/>
-              </w:rPr>
-              <w:t xml:space="preserve">data’s </w:t>
-            </w:r>
-            <w:r>
-              <w:rPr>
-                <w:rFonts w:ascii="Calibri" w:eastAsia="Times New Roman" w:hAnsi="Calibri" w:cs="Calibri"/>
-                <w:color w:val="000000"/>
-                <w:lang w:eastAsia="zh-CN"/>
-              </w:rPr>
-              <w:t>in variabelen gezet, en het importeren naar XML ben nog mee bezig, want ik weet niet hoe de structuur van zo’n XML-bestand eruit ziet.</w:t>
+            <w:proofErr w:type="spellStart"/>
+            <w:r>
+              <w:rPr>
+                <w:rFonts w:ascii="Calibri" w:eastAsia="Times New Roman" w:hAnsi="Calibri" w:cs="Calibri"/>
+                <w:color w:val="000000"/>
+                <w:lang w:eastAsia="zh-CN"/>
+              </w:rPr>
+              <w:t>data’s</w:t>
+            </w:r>
+            <w:proofErr w:type="spellEnd"/>
+            <w:r>
+              <w:rPr>
+                <w:rFonts w:ascii="Calibri" w:eastAsia="Times New Roman" w:hAnsi="Calibri" w:cs="Calibri"/>
+                <w:color w:val="000000"/>
+                <w:lang w:eastAsia="zh-CN"/>
+              </w:rPr>
+              <w:t xml:space="preserve"> </w:t>
+            </w:r>
+            <w:r>
+              <w:rPr>
+                <w:rFonts w:ascii="Calibri" w:eastAsia="Times New Roman" w:hAnsi="Calibri" w:cs="Calibri"/>
+                <w:color w:val="000000"/>
+                <w:lang w:eastAsia="zh-CN"/>
+              </w:rPr>
+              <w:t xml:space="preserve">in variabelen gezet, en het importeren naar XML ben nog mee bezig, want ik weet niet hoe de structuur van zo’n </w:t>
+            </w:r>
+            <w:proofErr w:type="spellStart"/>
+            <w:r>
+              <w:rPr>
+                <w:rFonts w:ascii="Calibri" w:eastAsia="Times New Roman" w:hAnsi="Calibri" w:cs="Calibri"/>
+                <w:color w:val="000000"/>
+                <w:lang w:eastAsia="zh-CN"/>
+              </w:rPr>
+              <w:t>XML-bestand</w:t>
+            </w:r>
+            <w:proofErr w:type="spellEnd"/>
+            <w:r>
+              <w:rPr>
+                <w:rFonts w:ascii="Calibri" w:eastAsia="Times New Roman" w:hAnsi="Calibri" w:cs="Calibri"/>
+                <w:color w:val="000000"/>
+                <w:lang w:eastAsia="zh-CN"/>
+              </w:rPr>
+              <w:t xml:space="preserve"> eruit ziet.</w:t>
             </w:r>
           </w:p>
         </w:tc>
@@ -2775,7 +3218,43 @@
                 <w:color w:val="000000"/>
                 <w:lang w:eastAsia="zh-CN"/>
               </w:rPr>
-              <w:t>3. Verder met de oriëntatiefase, alle data’s worden in een overzichtelijke en logische manier geplaatst in XML-bestand. Dus klantnummer staat bij Klantnummer, orders horen bij Orders etc.</w:t>
+              <w:t xml:space="preserve">3. Verder met de oriëntatiefase, alle </w:t>
+            </w:r>
+            <w:proofErr w:type="spellStart"/>
+            <w:r>
+              <w:rPr>
+                <w:rFonts w:ascii="Calibri" w:eastAsia="Times New Roman" w:hAnsi="Calibri" w:cs="Calibri"/>
+                <w:color w:val="000000"/>
+                <w:lang w:eastAsia="zh-CN"/>
+              </w:rPr>
+              <w:t>data’s</w:t>
+            </w:r>
+            <w:proofErr w:type="spellEnd"/>
+            <w:r>
+              <w:rPr>
+                <w:rFonts w:ascii="Calibri" w:eastAsia="Times New Roman" w:hAnsi="Calibri" w:cs="Calibri"/>
+                <w:color w:val="000000"/>
+                <w:lang w:eastAsia="zh-CN"/>
+              </w:rPr>
+              <w:t xml:space="preserve"> worden in een overzichtelijke en logische manier geplaatst in </w:t>
+            </w:r>
+            <w:proofErr w:type="spellStart"/>
+            <w:r>
+              <w:rPr>
+                <w:rFonts w:ascii="Calibri" w:eastAsia="Times New Roman" w:hAnsi="Calibri" w:cs="Calibri"/>
+                <w:color w:val="000000"/>
+                <w:lang w:eastAsia="zh-CN"/>
+              </w:rPr>
+              <w:t>XML-bestand</w:t>
+            </w:r>
+            <w:proofErr w:type="spellEnd"/>
+            <w:r>
+              <w:rPr>
+                <w:rFonts w:ascii="Calibri" w:eastAsia="Times New Roman" w:hAnsi="Calibri" w:cs="Calibri"/>
+                <w:color w:val="000000"/>
+                <w:lang w:eastAsia="zh-CN"/>
+              </w:rPr>
+              <w:t>. Dus klantnummer staat bij Klantnummer, orders horen bij Orders etc.</w:t>
             </w:r>
           </w:p>
           <w:p>
@@ -2945,21 +3424,67 @@
               </w:rPr>
               <w:t xml:space="preserve">. </w:t>
             </w:r>
-            <w:r>
-              <w:rPr>
-                <w:rFonts w:ascii="Calibri" w:eastAsia="Times New Roman" w:hAnsi="Calibri" w:cs="Calibri"/>
-                <w:color w:val="000000"/>
-                <w:lang w:eastAsia="zh-CN"/>
-              </w:rPr>
-              <w:t>Prodist XML-bestand gekregen met goede structuur, dus</w:t>
-            </w:r>
-            <w:r>
-              <w:rPr>
-                <w:rFonts w:ascii="Calibri" w:eastAsia="Times New Roman" w:hAnsi="Calibri" w:cs="Calibri"/>
-                <w:color w:val="000000"/>
-                <w:lang w:eastAsia="zh-CN"/>
-              </w:rPr>
-              <w:t xml:space="preserve"> ben daarmee aan de slag, alle data’s in goede structuur geplaatst</w:t>
+            <w:proofErr w:type="spellStart"/>
+            <w:r>
+              <w:rPr>
+                <w:rFonts w:ascii="Calibri" w:eastAsia="Times New Roman" w:hAnsi="Calibri" w:cs="Calibri"/>
+                <w:color w:val="000000"/>
+                <w:lang w:eastAsia="zh-CN"/>
+              </w:rPr>
+              <w:t>Prodist</w:t>
+            </w:r>
+            <w:proofErr w:type="spellEnd"/>
+            <w:r>
+              <w:rPr>
+                <w:rFonts w:ascii="Calibri" w:eastAsia="Times New Roman" w:hAnsi="Calibri" w:cs="Calibri"/>
+                <w:color w:val="000000"/>
+                <w:lang w:eastAsia="zh-CN"/>
+              </w:rPr>
+              <w:t xml:space="preserve"> </w:t>
+            </w:r>
+            <w:proofErr w:type="spellStart"/>
+            <w:r>
+              <w:rPr>
+                <w:rFonts w:ascii="Calibri" w:eastAsia="Times New Roman" w:hAnsi="Calibri" w:cs="Calibri"/>
+                <w:color w:val="000000"/>
+                <w:lang w:eastAsia="zh-CN"/>
+              </w:rPr>
+              <w:t>XML-bestand</w:t>
+            </w:r>
+            <w:proofErr w:type="spellEnd"/>
+            <w:r>
+              <w:rPr>
+                <w:rFonts w:ascii="Calibri" w:eastAsia="Times New Roman" w:hAnsi="Calibri" w:cs="Calibri"/>
+                <w:color w:val="000000"/>
+                <w:lang w:eastAsia="zh-CN"/>
+              </w:rPr>
+              <w:t xml:space="preserve"> gekregen met goede structuur, dus</w:t>
+            </w:r>
+            <w:r>
+              <w:rPr>
+                <w:rFonts w:ascii="Calibri" w:eastAsia="Times New Roman" w:hAnsi="Calibri" w:cs="Calibri"/>
+                <w:color w:val="000000"/>
+                <w:lang w:eastAsia="zh-CN"/>
+              </w:rPr>
+              <w:t xml:space="preserve"> ben daarmee aan de slag, alle </w:t>
+            </w:r>
+            <w:proofErr w:type="spellStart"/>
+            <w:r>
+              <w:rPr>
+                <w:rFonts w:ascii="Calibri" w:eastAsia="Times New Roman" w:hAnsi="Calibri" w:cs="Calibri"/>
+                <w:color w:val="000000"/>
+                <w:lang w:eastAsia="zh-CN"/>
+              </w:rPr>
+              <w:t>data’s</w:t>
+            </w:r>
+            <w:proofErr w:type="spellEnd"/>
+            <w:r>
+              <w:rPr>
+                <w:rFonts w:ascii="Calibri" w:eastAsia="Times New Roman" w:hAnsi="Calibri" w:cs="Calibri"/>
+                <w:color w:val="000000"/>
+                <w:lang w:eastAsia="zh-CN"/>
+              </w:rPr>
+              <w:t xml:space="preserve"> in goede structuur geplaatst</w:t>
             </w:r>
             <w:r>
               <w:rPr>
@@ -2993,8 +3518,18 @@
                 <w:color w:val="000000"/>
                 <w:lang w:eastAsia="zh-CN"/>
               </w:rPr>
-              <w:t>. hardcoded</w:t>
-            </w:r>
+              <w:t xml:space="preserve">. </w:t>
+            </w:r>
+            <w:proofErr w:type="spellStart"/>
+            <w:r>
+              <w:rPr>
+                <w:rFonts w:ascii="Calibri" w:eastAsia="Times New Roman" w:hAnsi="Calibri" w:cs="Calibri"/>
+                <w:color w:val="000000"/>
+                <w:lang w:eastAsia="zh-CN"/>
+              </w:rPr>
+              <w:t>hardcoded</w:t>
+            </w:r>
+            <w:proofErr w:type="spellEnd"/>
             <w:r>
               <w:rPr>
                 <w:rFonts w:ascii="Calibri" w:eastAsia="Times New Roman" w:hAnsi="Calibri" w:cs="Calibri"/>
@@ -3009,7 +3544,25 @@
                 <w:color w:val="000000"/>
                 <w:lang w:eastAsia="zh-CN"/>
               </w:rPr>
-              <w:t xml:space="preserve"> PDF-bestand word</w:t>
+              <w:t xml:space="preserve"> </w:t>
+            </w:r>
+            <w:proofErr w:type="spellStart"/>
+            <w:r>
+              <w:rPr>
+                <w:rFonts w:ascii="Calibri" w:eastAsia="Times New Roman" w:hAnsi="Calibri" w:cs="Calibri"/>
+                <w:color w:val="000000"/>
+                <w:lang w:eastAsia="zh-CN"/>
+              </w:rPr>
+              <w:t>PDF-bestand</w:t>
+            </w:r>
+            <w:proofErr w:type="spellEnd"/>
+            <w:r>
+              <w:rPr>
+                <w:rFonts w:ascii="Calibri" w:eastAsia="Times New Roman" w:hAnsi="Calibri" w:cs="Calibri"/>
+                <w:color w:val="000000"/>
+                <w:lang w:eastAsia="zh-CN"/>
+              </w:rPr>
+              <w:t xml:space="preserve"> word</w:t>
             </w:r>
             <w:r>
               <w:rPr>
@@ -3025,7 +3578,25 @@
                 <w:color w:val="000000"/>
                 <w:lang w:eastAsia="zh-CN"/>
               </w:rPr>
-              <w:t xml:space="preserve"> nu volledig omgezet naar XML-bestand.</w:t>
+              <w:t xml:space="preserve"> nu volledig omgezet naar </w:t>
+            </w:r>
+            <w:proofErr w:type="spellStart"/>
+            <w:r>
+              <w:rPr>
+                <w:rFonts w:ascii="Calibri" w:eastAsia="Times New Roman" w:hAnsi="Calibri" w:cs="Calibri"/>
+                <w:color w:val="000000"/>
+                <w:lang w:eastAsia="zh-CN"/>
+              </w:rPr>
+              <w:t>XML-bestand</w:t>
+            </w:r>
+            <w:proofErr w:type="spellEnd"/>
+            <w:r>
+              <w:rPr>
+                <w:rFonts w:ascii="Calibri" w:eastAsia="Times New Roman" w:hAnsi="Calibri" w:cs="Calibri"/>
+                <w:color w:val="000000"/>
+                <w:lang w:eastAsia="zh-CN"/>
+              </w:rPr>
+              <w:t>.</w:t>
             </w:r>
             <w:r>
               <w:rPr>
@@ -3059,7 +3630,25 @@
                 <w:color w:val="000000"/>
                 <w:lang w:eastAsia="zh-CN"/>
               </w:rPr>
-              <w:t>. Examenopdrachtomschrijving verbeterd en opnieuw gestuurd.</w:t>
+              <w:t xml:space="preserve">. </w:t>
+            </w:r>
+            <w:proofErr w:type="spellStart"/>
+            <w:r>
+              <w:rPr>
+                <w:rFonts w:ascii="Calibri" w:eastAsia="Times New Roman" w:hAnsi="Calibri" w:cs="Calibri"/>
+                <w:color w:val="000000"/>
+                <w:lang w:eastAsia="zh-CN"/>
+              </w:rPr>
+              <w:t>Examenopdrachtomschrijving</w:t>
+            </w:r>
+            <w:proofErr w:type="spellEnd"/>
+            <w:r>
+              <w:rPr>
+                <w:rFonts w:ascii="Calibri" w:eastAsia="Times New Roman" w:hAnsi="Calibri" w:cs="Calibri"/>
+                <w:color w:val="000000"/>
+                <w:lang w:eastAsia="zh-CN"/>
+              </w:rPr>
+              <w:t xml:space="preserve"> verbeterd en opnieuw gestuurd.</w:t>
             </w:r>
           </w:p>
           <w:p>
@@ -3093,7 +3682,43 @@
                 <w:color w:val="000000"/>
                 <w:lang w:eastAsia="zh-CN"/>
               </w:rPr>
-              <w:t xml:space="preserve">(ipv bestanden uploaden naar PDF-bestanden omzetten) </w:t>
+              <w:t>(</w:t>
+            </w:r>
+            <w:proofErr w:type="spellStart"/>
+            <w:r>
+              <w:rPr>
+                <w:rFonts w:ascii="Calibri" w:eastAsia="Times New Roman" w:hAnsi="Calibri" w:cs="Calibri"/>
+                <w:color w:val="000000"/>
+                <w:lang w:eastAsia="zh-CN"/>
+              </w:rPr>
+              <w:t>ipv</w:t>
+            </w:r>
+            <w:proofErr w:type="spellEnd"/>
+            <w:r>
+              <w:rPr>
+                <w:rFonts w:ascii="Calibri" w:eastAsia="Times New Roman" w:hAnsi="Calibri" w:cs="Calibri"/>
+                <w:color w:val="000000"/>
+                <w:lang w:eastAsia="zh-CN"/>
+              </w:rPr>
+              <w:t xml:space="preserve"> bestanden uploaden naar </w:t>
+            </w:r>
+            <w:proofErr w:type="spellStart"/>
+            <w:r>
+              <w:rPr>
+                <w:rFonts w:ascii="Calibri" w:eastAsia="Times New Roman" w:hAnsi="Calibri" w:cs="Calibri"/>
+                <w:color w:val="000000"/>
+                <w:lang w:eastAsia="zh-CN"/>
+              </w:rPr>
+              <w:t>PDF-bestanden</w:t>
+            </w:r>
+            <w:proofErr w:type="spellEnd"/>
+            <w:r>
+              <w:rPr>
+                <w:rFonts w:ascii="Calibri" w:eastAsia="Times New Roman" w:hAnsi="Calibri" w:cs="Calibri"/>
+                <w:color w:val="000000"/>
+                <w:lang w:eastAsia="zh-CN"/>
+              </w:rPr>
+              <w:t xml:space="preserve"> omzetten) </w:t>
             </w:r>
             <w:r>
               <w:rPr>
@@ -3356,7 +3981,21 @@
               <w:rPr>
                 <w:lang w:eastAsia="zh-CN"/>
               </w:rPr>
-              <w:t xml:space="preserve">3. Drag and Drop, was bij de eerste opwarmopdracht niet helemaal gelukt, dus </w:t>
+              <w:t xml:space="preserve">3. Drag </w:t>
+            </w:r>
+            <w:proofErr w:type="spellStart"/>
+            <w:r>
+              <w:rPr>
+                <w:lang w:eastAsia="zh-CN"/>
+              </w:rPr>
+              <w:t>and</w:t>
+            </w:r>
+            <w:proofErr w:type="spellEnd"/>
+            <w:r>
+              <w:rPr>
+                <w:lang w:eastAsia="zh-CN"/>
+              </w:rPr>
+              <w:t xml:space="preserve"> Drop, was bij de eerste opwarmopdracht niet helemaal gelukt, dus </w:t>
             </w:r>
             <w:r>
               <w:rPr>
@@ -3518,7 +4157,21 @@
               <w:rPr>
                 <w:lang w:eastAsia="zh-CN"/>
               </w:rPr>
-              <w:t xml:space="preserve">Begonnen met FileSystemWatcher, het is een class waar ik </w:t>
+              <w:t xml:space="preserve">Begonnen met </w:t>
+            </w:r>
+            <w:proofErr w:type="spellStart"/>
+            <w:r>
+              <w:rPr>
+                <w:lang w:eastAsia="zh-CN"/>
+              </w:rPr>
+              <w:t>FileSystemWatcher</w:t>
+            </w:r>
+            <w:proofErr w:type="spellEnd"/>
+            <w:r>
+              <w:rPr>
+                <w:lang w:eastAsia="zh-CN"/>
+              </w:rPr>
+              <w:t xml:space="preserve">, het is een class waar ik </w:t>
             </w:r>
             <w:r>
               <w:rPr>
@@ -3567,13 +4220,23 @@
               </w:rPr>
               <w:t xml:space="preserve">2. </w:t>
             </w:r>
-            <w:r>
-              <w:rPr>
-                <w:rFonts w:ascii="Calibri" w:eastAsia="Times New Roman" w:hAnsi="Calibri" w:cs="Calibri"/>
-                <w:color w:val="000000"/>
-                <w:lang w:eastAsia="zh-CN"/>
-              </w:rPr>
-              <w:t xml:space="preserve">FileSystemWatcher moet geactiveerd kunnen als er een nieuwe pad wordt geselecteerd, zodra er in de nieuwe map een wijziging wordt </w:t>
+            <w:proofErr w:type="spellStart"/>
+            <w:r>
+              <w:rPr>
+                <w:rFonts w:ascii="Calibri" w:eastAsia="Times New Roman" w:hAnsi="Calibri" w:cs="Calibri"/>
+                <w:color w:val="000000"/>
+                <w:lang w:eastAsia="zh-CN"/>
+              </w:rPr>
+              <w:t>FileSystemWatcher</w:t>
+            </w:r>
+            <w:proofErr w:type="spellEnd"/>
+            <w:r>
+              <w:rPr>
+                <w:rFonts w:ascii="Calibri" w:eastAsia="Times New Roman" w:hAnsi="Calibri" w:cs="Calibri"/>
+                <w:color w:val="000000"/>
+                <w:lang w:eastAsia="zh-CN"/>
+              </w:rPr>
+              <w:t xml:space="preserve"> moet geactiveerd kunnen als er een nieuwe pad wordt geselecteerd, zodra er in de nieuwe map een wijziging wordt </w:t>
             </w:r>
             <w:r>
               <w:rPr>
@@ -3739,8 +4402,18 @@
                 <w:color w:val="000000"/>
                 <w:lang w:eastAsia="zh-CN"/>
               </w:rPr>
-              <w:t>Verder met FileSystemWatcher</w:t>
-            </w:r>
+              <w:t xml:space="preserve">Verder met </w:t>
+            </w:r>
+            <w:proofErr w:type="spellStart"/>
+            <w:r>
+              <w:rPr>
+                <w:rFonts w:ascii="Calibri" w:eastAsia="Times New Roman" w:hAnsi="Calibri" w:cs="Calibri"/>
+                <w:color w:val="000000"/>
+                <w:lang w:eastAsia="zh-CN"/>
+              </w:rPr>
+              <w:t>FileSystemWatcher</w:t>
+            </w:r>
+            <w:proofErr w:type="spellEnd"/>
             <w:r>
               <w:rPr>
                 <w:rFonts w:ascii="Calibri" w:eastAsia="Times New Roman" w:hAnsi="Calibri" w:cs="Calibri"/>
@@ -3849,7 +4522,43 @@
                 <w:color w:val="000000"/>
                 <w:lang w:eastAsia="zh-CN"/>
               </w:rPr>
-              <w:t>3. Project gepublishd, zodat hij beter getest kan worden. Dan heeft anderen niet sourcecode, maar als apart programma(exe)</w:t>
+              <w:t xml:space="preserve">3. Project </w:t>
+            </w:r>
+            <w:proofErr w:type="spellStart"/>
+            <w:r>
+              <w:rPr>
+                <w:rFonts w:ascii="Calibri" w:eastAsia="Times New Roman" w:hAnsi="Calibri" w:cs="Calibri"/>
+                <w:color w:val="000000"/>
+                <w:lang w:eastAsia="zh-CN"/>
+              </w:rPr>
+              <w:t>gepublishd</w:t>
+            </w:r>
+            <w:proofErr w:type="spellEnd"/>
+            <w:r>
+              <w:rPr>
+                <w:rFonts w:ascii="Calibri" w:eastAsia="Times New Roman" w:hAnsi="Calibri" w:cs="Calibri"/>
+                <w:color w:val="000000"/>
+                <w:lang w:eastAsia="zh-CN"/>
+              </w:rPr>
+              <w:t>, zodat hij beter getest kan worden. Dan heeft anderen niet sourcecode, maar als apart programma(</w:t>
+            </w:r>
+            <w:proofErr w:type="spellStart"/>
+            <w:r>
+              <w:rPr>
+                <w:rFonts w:ascii="Calibri" w:eastAsia="Times New Roman" w:hAnsi="Calibri" w:cs="Calibri"/>
+                <w:color w:val="000000"/>
+                <w:lang w:eastAsia="zh-CN"/>
+              </w:rPr>
+              <w:t>exe</w:t>
+            </w:r>
+            <w:proofErr w:type="spellEnd"/>
+            <w:r>
+              <w:rPr>
+                <w:rFonts w:ascii="Calibri" w:eastAsia="Times New Roman" w:hAnsi="Calibri" w:cs="Calibri"/>
+                <w:color w:val="000000"/>
+                <w:lang w:eastAsia="zh-CN"/>
+              </w:rPr>
+              <w:t>)</w:t>
             </w:r>
             <w:r>
               <w:rPr>
@@ -4009,13 +4718,23 @@
               </w:rPr>
               <w:t xml:space="preserve"> </w:t>
             </w:r>
-            <w:r>
-              <w:rPr>
-                <w:rFonts w:ascii="Calibri" w:eastAsia="Times New Roman" w:hAnsi="Calibri" w:cs="Calibri"/>
-                <w:color w:val="000000"/>
-                <w:lang w:eastAsia="zh-CN"/>
-              </w:rPr>
-              <w:t xml:space="preserve">Defaultpad </w:t>
+            <w:proofErr w:type="spellStart"/>
+            <w:r>
+              <w:rPr>
+                <w:rFonts w:ascii="Calibri" w:eastAsia="Times New Roman" w:hAnsi="Calibri" w:cs="Calibri"/>
+                <w:color w:val="000000"/>
+                <w:lang w:eastAsia="zh-CN"/>
+              </w:rPr>
+              <w:t>Defaultpad</w:t>
+            </w:r>
+            <w:proofErr w:type="spellEnd"/>
+            <w:r>
+              <w:rPr>
+                <w:rFonts w:ascii="Calibri" w:eastAsia="Times New Roman" w:hAnsi="Calibri" w:cs="Calibri"/>
+                <w:color w:val="000000"/>
+                <w:lang w:eastAsia="zh-CN"/>
+              </w:rPr>
+              <w:t xml:space="preserve"> </w:t>
             </w:r>
             <w:r>
               <w:rPr>
@@ -4060,11 +4779,19 @@
               </w:rPr>
               <w:t xml:space="preserve">een </w:t>
             </w:r>
-            <w:r>
-              <w:rPr>
-                <w:lang w:eastAsia="zh-CN"/>
-              </w:rPr>
-              <w:t>submap functie</w:t>
+            <w:proofErr w:type="spellStart"/>
+            <w:r>
+              <w:rPr>
+                <w:lang w:eastAsia="zh-CN"/>
+              </w:rPr>
+              <w:t>submap</w:t>
+            </w:r>
+            <w:proofErr w:type="spellEnd"/>
+            <w:r>
+              <w:rPr>
+                <w:lang w:eastAsia="zh-CN"/>
+              </w:rPr>
+              <w:t xml:space="preserve"> functie</w:t>
             </w:r>
             <w:r>
               <w:rPr>
@@ -4277,23 +5004,25 @@
                 <w:sz w:val="22"/>
                 <w:szCs w:val="22"/>
               </w:rPr>
-              <w:t xml:space="preserve">Heb in totaal 141 PDF bestanden gekregen, zijn er 12 bestanden die error geven, 3 ervan zijn de funtionaliteit waar </w:t>
-            </w:r>
+              <w:t xml:space="preserve">Heb in totaal 141 PDF bestanden gekregen, zijn er 12 bestanden die error geven, 3 ervan zijn de </w:t>
+            </w:r>
+            <w:proofErr w:type="spellStart"/>
             <w:r>
               <w:rPr>
                 <w:rFonts w:asciiTheme="minorHAnsi" w:hAnsiTheme="minorHAnsi" w:cstheme="minorHAnsi"/>
                 <w:sz w:val="22"/>
                 <w:szCs w:val="22"/>
               </w:rPr>
-              <w:t xml:space="preserve">ik gisteren mee bezig was, dat </w:t>
-            </w:r>
+              <w:t>funtionaliteit</w:t>
+            </w:r>
+            <w:proofErr w:type="spellEnd"/>
             <w:r>
               <w:rPr>
                 <w:rFonts w:asciiTheme="minorHAnsi" w:hAnsiTheme="minorHAnsi" w:cstheme="minorHAnsi"/>
                 <w:sz w:val="22"/>
                 <w:szCs w:val="22"/>
               </w:rPr>
-              <w:t>ze naar een submap geplaatst moeten</w:t>
+              <w:t xml:space="preserve"> waar </w:t>
             </w:r>
             <w:r>
               <w:rPr>
@@ -4301,7 +5030,7 @@
                 <w:sz w:val="22"/>
                 <w:szCs w:val="22"/>
               </w:rPr>
-              <w:t xml:space="preserve">. </w:t>
+              <w:t xml:space="preserve">ik gisteren mee bezig was, dat </w:t>
             </w:r>
             <w:r>
               <w:rPr>
@@ -4309,23 +5038,25 @@
                 <w:sz w:val="22"/>
                 <w:szCs w:val="22"/>
               </w:rPr>
-              <w:t xml:space="preserve">9 </w:t>
-            </w:r>
+              <w:t xml:space="preserve">ze naar een </w:t>
+            </w:r>
+            <w:proofErr w:type="spellStart"/>
             <w:r>
               <w:rPr>
                 <w:rFonts w:asciiTheme="minorHAnsi" w:hAnsiTheme="minorHAnsi" w:cstheme="minorHAnsi"/>
                 <w:sz w:val="22"/>
                 <w:szCs w:val="22"/>
               </w:rPr>
-              <w:t xml:space="preserve">ervan </w:t>
-            </w:r>
+              <w:t>submap</w:t>
+            </w:r>
+            <w:proofErr w:type="spellEnd"/>
             <w:r>
               <w:rPr>
                 <w:rFonts w:asciiTheme="minorHAnsi" w:hAnsiTheme="minorHAnsi" w:cstheme="minorHAnsi"/>
                 <w:sz w:val="22"/>
                 <w:szCs w:val="22"/>
               </w:rPr>
-              <w:t>zijn de functionaliteiten met de tekst zelf</w:t>
+              <w:t xml:space="preserve"> geplaatst moeten</w:t>
             </w:r>
             <w:r>
               <w:rPr>
@@ -4333,7 +5064,57 @@
                 <w:sz w:val="22"/>
                 <w:szCs w:val="22"/>
               </w:rPr>
-              <w:t>. Dus ben daar nog beziggeweest.</w:t>
+              <w:t xml:space="preserve">. </w:t>
+            </w:r>
+            <w:r>
+              <w:rPr>
+                <w:rFonts w:asciiTheme="minorHAnsi" w:hAnsiTheme="minorHAnsi" w:cstheme="minorHAnsi"/>
+                <w:sz w:val="22"/>
+                <w:szCs w:val="22"/>
+              </w:rPr>
+              <w:t xml:space="preserve">9 </w:t>
+            </w:r>
+            <w:r>
+              <w:rPr>
+                <w:rFonts w:asciiTheme="minorHAnsi" w:hAnsiTheme="minorHAnsi" w:cstheme="minorHAnsi"/>
+                <w:sz w:val="22"/>
+                <w:szCs w:val="22"/>
+              </w:rPr>
+              <w:t xml:space="preserve">ervan </w:t>
+            </w:r>
+            <w:r>
+              <w:rPr>
+                <w:rFonts w:asciiTheme="minorHAnsi" w:hAnsiTheme="minorHAnsi" w:cstheme="minorHAnsi"/>
+                <w:sz w:val="22"/>
+                <w:szCs w:val="22"/>
+              </w:rPr>
+              <w:t>zijn de functionaliteiten met de tekst zelf</w:t>
+            </w:r>
+            <w:r>
+              <w:rPr>
+                <w:rFonts w:asciiTheme="minorHAnsi" w:hAnsiTheme="minorHAnsi" w:cstheme="minorHAnsi"/>
+                <w:sz w:val="22"/>
+                <w:szCs w:val="22"/>
+              </w:rPr>
+              <w:t xml:space="preserve">. Dus ben daar nog </w:t>
+            </w:r>
+            <w:proofErr w:type="spellStart"/>
+            <w:r>
+              <w:rPr>
+                <w:rFonts w:asciiTheme="minorHAnsi" w:hAnsiTheme="minorHAnsi" w:cstheme="minorHAnsi"/>
+                <w:sz w:val="22"/>
+                <w:szCs w:val="22"/>
+              </w:rPr>
+              <w:t>beziggeweest</w:t>
+            </w:r>
+            <w:proofErr w:type="spellEnd"/>
+            <w:r>
+              <w:rPr>
+                <w:rFonts w:asciiTheme="minorHAnsi" w:hAnsiTheme="minorHAnsi" w:cstheme="minorHAnsi"/>
+                <w:sz w:val="22"/>
+                <w:szCs w:val="22"/>
+              </w:rPr>
+              <w:t>.</w:t>
             </w:r>
           </w:p>
           <w:p>
@@ -4472,7 +5253,25 @@
                 <w:color w:val="000000"/>
                 <w:lang w:eastAsia="zh-CN"/>
               </w:rPr>
-              <w:t xml:space="preserve">Nog verder bezig met de bugs fixen. Als de cel in de pdf een newline(\n) bevat, dan wordt hij ook letterlijk uitgehaald, dus </w:t>
+              <w:t xml:space="preserve">Nog verder bezig met de bugs fixen. Als de cel in de pdf een </w:t>
+            </w:r>
+            <w:proofErr w:type="spellStart"/>
+            <w:r>
+              <w:rPr>
+                <w:rFonts w:ascii="Calibri" w:eastAsia="Times New Roman" w:hAnsi="Calibri" w:cs="Calibri"/>
+                <w:color w:val="000000"/>
+                <w:lang w:eastAsia="zh-CN"/>
+              </w:rPr>
+              <w:t>newline</w:t>
+            </w:r>
+            <w:proofErr w:type="spellEnd"/>
+            <w:r>
+              <w:rPr>
+                <w:rFonts w:ascii="Calibri" w:eastAsia="Times New Roman" w:hAnsi="Calibri" w:cs="Calibri"/>
+                <w:color w:val="000000"/>
+                <w:lang w:eastAsia="zh-CN"/>
+              </w:rPr>
+              <w:t xml:space="preserve">(\n) bevat, dan wordt hij ook letterlijk uitgehaald, dus </w:t>
             </w:r>
             <w:r>
               <w:rPr>
@@ -4498,7 +5297,61 @@
                 <w:color w:val="000000"/>
                 <w:lang w:eastAsia="zh-CN"/>
               </w:rPr>
-              <w:t xml:space="preserve">Van 11 error’s naar 3 error’s(1 is tekst, en 2 zijn van de submap(nog niet eraan toe)). </w:t>
+              <w:t xml:space="preserve">Van 11 </w:t>
+            </w:r>
+            <w:proofErr w:type="spellStart"/>
+            <w:r>
+              <w:rPr>
+                <w:rFonts w:ascii="Calibri" w:eastAsia="Times New Roman" w:hAnsi="Calibri" w:cs="Calibri"/>
+                <w:color w:val="000000"/>
+                <w:lang w:eastAsia="zh-CN"/>
+              </w:rPr>
+              <w:t>error’s</w:t>
+            </w:r>
+            <w:proofErr w:type="spellEnd"/>
+            <w:r>
+              <w:rPr>
+                <w:rFonts w:ascii="Calibri" w:eastAsia="Times New Roman" w:hAnsi="Calibri" w:cs="Calibri"/>
+                <w:color w:val="000000"/>
+                <w:lang w:eastAsia="zh-CN"/>
+              </w:rPr>
+              <w:t xml:space="preserve"> naar 3 </w:t>
+            </w:r>
+            <w:proofErr w:type="spellStart"/>
+            <w:r>
+              <w:rPr>
+                <w:rFonts w:ascii="Calibri" w:eastAsia="Times New Roman" w:hAnsi="Calibri" w:cs="Calibri"/>
+                <w:color w:val="000000"/>
+                <w:lang w:eastAsia="zh-CN"/>
+              </w:rPr>
+              <w:t>error’s</w:t>
+            </w:r>
+            <w:proofErr w:type="spellEnd"/>
+            <w:r>
+              <w:rPr>
+                <w:rFonts w:ascii="Calibri" w:eastAsia="Times New Roman" w:hAnsi="Calibri" w:cs="Calibri"/>
+                <w:color w:val="000000"/>
+                <w:lang w:eastAsia="zh-CN"/>
+              </w:rPr>
+              <w:t xml:space="preserve">(1 is tekst, en 2 zijn van de </w:t>
+            </w:r>
+            <w:proofErr w:type="spellStart"/>
+            <w:r>
+              <w:rPr>
+                <w:rFonts w:ascii="Calibri" w:eastAsia="Times New Roman" w:hAnsi="Calibri" w:cs="Calibri"/>
+                <w:color w:val="000000"/>
+                <w:lang w:eastAsia="zh-CN"/>
+              </w:rPr>
+              <w:t>submap</w:t>
+            </w:r>
+            <w:proofErr w:type="spellEnd"/>
+            <w:r>
+              <w:rPr>
+                <w:rFonts w:ascii="Calibri" w:eastAsia="Times New Roman" w:hAnsi="Calibri" w:cs="Calibri"/>
+                <w:color w:val="000000"/>
+                <w:lang w:eastAsia="zh-CN"/>
+              </w:rPr>
+              <w:t xml:space="preserve">(nog niet eraan toe)). </w:t>
             </w:r>
           </w:p>
         </w:tc>
@@ -4669,7 +5522,35 @@
               <w:rPr>
                 <w:lang w:eastAsia="zh-CN"/>
               </w:rPr>
-              <w:t>2. de tekstbug is helemaal gefixt, ook alle files(naast de</w:t>
+              <w:t xml:space="preserve">2. de </w:t>
+            </w:r>
+            <w:proofErr w:type="spellStart"/>
+            <w:r>
+              <w:rPr>
+                <w:lang w:eastAsia="zh-CN"/>
+              </w:rPr>
+              <w:t>tekstbug</w:t>
+            </w:r>
+            <w:proofErr w:type="spellEnd"/>
+            <w:r>
+              <w:rPr>
+                <w:lang w:eastAsia="zh-CN"/>
+              </w:rPr>
+              <w:t xml:space="preserve"> is helemaal </w:t>
+            </w:r>
+            <w:proofErr w:type="spellStart"/>
+            <w:r>
+              <w:rPr>
+                <w:lang w:eastAsia="zh-CN"/>
+              </w:rPr>
+              <w:t>gefixt</w:t>
+            </w:r>
+            <w:proofErr w:type="spellEnd"/>
+            <w:r>
+              <w:rPr>
+                <w:lang w:eastAsia="zh-CN"/>
+              </w:rPr>
+              <w:t>, ook alle files(naast de</w:t>
             </w:r>
             <w:r>
               <w:rPr>
@@ -4677,12 +5558,28 @@
               </w:rPr>
               <w:t xml:space="preserve"> </w:t>
             </w:r>
-            <w:r>
-              <w:rPr>
-                <w:lang w:eastAsia="zh-CN"/>
-              </w:rPr>
-              <w:t>submaperror) opnieuw gerund, is gelukt, verder met de submaperror</w:t>
-            </w:r>
+            <w:proofErr w:type="spellStart"/>
+            <w:r>
+              <w:rPr>
+                <w:lang w:eastAsia="zh-CN"/>
+              </w:rPr>
+              <w:t>submaperror</w:t>
+            </w:r>
+            <w:proofErr w:type="spellEnd"/>
+            <w:r>
+              <w:rPr>
+                <w:lang w:eastAsia="zh-CN"/>
+              </w:rPr>
+              <w:t xml:space="preserve">) opnieuw gerund, is gelukt, verder met de </w:t>
+            </w:r>
+            <w:proofErr w:type="spellStart"/>
+            <w:r>
+              <w:rPr>
+                <w:lang w:eastAsia="zh-CN"/>
+              </w:rPr>
+              <w:t>submaperror</w:t>
+            </w:r>
+            <w:proofErr w:type="spellEnd"/>
             <w:r>
               <w:rPr>
                 <w:lang w:eastAsia="zh-CN"/>
@@ -4872,7 +5769,25 @@
                 <w:color w:val="000000"/>
                 <w:lang w:eastAsia="zh-CN"/>
               </w:rPr>
-              <w:t xml:space="preserve">Heb alleen maar probleem met gepublished versie, </w:t>
+              <w:t xml:space="preserve">Heb alleen maar probleem met </w:t>
+            </w:r>
+            <w:proofErr w:type="spellStart"/>
+            <w:r>
+              <w:rPr>
+                <w:rFonts w:ascii="Calibri" w:eastAsia="Times New Roman" w:hAnsi="Calibri" w:cs="Calibri"/>
+                <w:color w:val="000000"/>
+                <w:lang w:eastAsia="zh-CN"/>
+              </w:rPr>
+              <w:t>gepublished</w:t>
+            </w:r>
+            <w:proofErr w:type="spellEnd"/>
+            <w:r>
+              <w:rPr>
+                <w:rFonts w:ascii="Calibri" w:eastAsia="Times New Roman" w:hAnsi="Calibri" w:cs="Calibri"/>
+                <w:color w:val="000000"/>
+                <w:lang w:eastAsia="zh-CN"/>
+              </w:rPr>
+              <w:t xml:space="preserve"> versie, </w:t>
             </w:r>
             <w:r>
               <w:rPr>
@@ -5617,7 +6532,21 @@
               <w:rPr>
                 <w:lang w:eastAsia="zh-CN"/>
               </w:rPr>
-              <w:t xml:space="preserve"> geupdated(maar nog niet in gebruik)</w:t>
+              <w:t xml:space="preserve"> </w:t>
+            </w:r>
+            <w:proofErr w:type="spellStart"/>
+            <w:r>
+              <w:rPr>
+                <w:lang w:eastAsia="zh-CN"/>
+              </w:rPr>
+              <w:t>geupdated</w:t>
+            </w:r>
+            <w:proofErr w:type="spellEnd"/>
+            <w:r>
+              <w:rPr>
+                <w:lang w:eastAsia="zh-CN"/>
+              </w:rPr>
+              <w:t>(maar nog niet in gebruik)</w:t>
             </w:r>
             <w:r>
               <w:rPr>
@@ -5659,7 +6588,21 @@
               <w:rPr>
                 <w:lang w:eastAsia="zh-CN"/>
               </w:rPr>
-              <w:t>. -&gt;json-bestand</w:t>
+              <w:t>. -&gt;</w:t>
+            </w:r>
+            <w:proofErr w:type="spellStart"/>
+            <w:r>
+              <w:rPr>
+                <w:lang w:eastAsia="zh-CN"/>
+              </w:rPr>
+              <w:t>json</w:t>
+            </w:r>
+            <w:proofErr w:type="spellEnd"/>
+            <w:r>
+              <w:rPr>
+                <w:lang w:eastAsia="zh-CN"/>
+              </w:rPr>
+              <w:t>-bestand</w:t>
             </w:r>
             <w:r>
               <w:rPr>
@@ -5919,8 +6862,22 @@
               <w:rPr>
                 <w:lang w:eastAsia="zh-CN"/>
               </w:rPr>
-              <w:t>2. Verder Met het config.</w:t>
-            </w:r>
+              <w:t xml:space="preserve">2. Verder Met het </w:t>
+            </w:r>
+            <w:proofErr w:type="spellStart"/>
+            <w:r>
+              <w:rPr>
+                <w:lang w:eastAsia="zh-CN"/>
+              </w:rPr>
+              <w:t>config</w:t>
+            </w:r>
+            <w:r>
+              <w:rPr>
+                <w:lang w:eastAsia="zh-CN"/>
+              </w:rPr>
+              <w:t>bestand</w:t>
+            </w:r>
+            <w:proofErr w:type="spellEnd"/>
           </w:p>
         </w:tc>
         <w:tc>
@@ -6065,38 +7022,80 @@
                 <w:color w:val="000000"/>
                 <w:lang w:eastAsia="zh-CN"/>
               </w:rPr>
+              <w:t>1.</w:t>
+            </w:r>
+            <w:r>
+              <w:rPr>
+                <w:rFonts w:ascii="Calibri" w:eastAsia="Times New Roman" w:hAnsi="Calibri" w:cs="Calibri"/>
+                <w:color w:val="000000"/>
+                <w:lang w:eastAsia="zh-CN"/>
+              </w:rPr>
+              <w:t xml:space="preserve"> </w:t>
+            </w:r>
+            <w:r>
+              <w:rPr>
+                <w:rFonts w:ascii="Calibri" w:eastAsia="Times New Roman" w:hAnsi="Calibri" w:cs="Calibri"/>
+                <w:color w:val="000000"/>
+                <w:lang w:eastAsia="zh-CN"/>
+              </w:rPr>
+              <w:t xml:space="preserve">Verder met het </w:t>
+            </w:r>
+            <w:proofErr w:type="spellStart"/>
+            <w:r>
+              <w:rPr>
+                <w:rFonts w:ascii="Calibri" w:eastAsia="Times New Roman" w:hAnsi="Calibri" w:cs="Calibri"/>
+                <w:color w:val="000000"/>
+                <w:lang w:eastAsia="zh-CN"/>
+              </w:rPr>
+              <w:t>configbestand</w:t>
+            </w:r>
+            <w:proofErr w:type="spellEnd"/>
+            <w:r>
+              <w:rPr>
+                <w:rFonts w:ascii="Calibri" w:eastAsia="Times New Roman" w:hAnsi="Calibri" w:cs="Calibri"/>
+                <w:color w:val="000000"/>
+                <w:lang w:eastAsia="zh-CN"/>
+              </w:rPr>
+              <w:t xml:space="preserve">. </w:t>
+            </w:r>
+          </w:p>
+        </w:tc>
+        <w:tc>
+          <w:tcPr>
+            <w:tcW w:w="1208" w:type="dxa"/>
+            <w:tcBorders>
+              <w:top w:val="nil"/>
+              <w:left w:val="nil"/>
+              <w:bottom w:val="single" w:sz="8" w:space="0" w:color="auto"/>
+              <w:right w:val="single" w:sz="8" w:space="0" w:color="auto"/>
+            </w:tcBorders>
+            <w:shd w:val="clear" w:color="auto" w:fill="auto"/>
+            <w:vAlign w:val="center"/>
+          </w:tcPr>
+          <w:p>
+            <w:pPr>
+              <w:spacing w:line="240" w:lineRule="auto"/>
+              <w:rPr>
+                <w:rFonts w:ascii="Calibri" w:eastAsia="Times New Roman" w:hAnsi="Calibri" w:cs="Calibri"/>
+                <w:color w:val="000000"/>
+                <w:lang w:eastAsia="zh-CN"/>
+              </w:rPr>
+            </w:pPr>
+            <w:r>
+              <w:rPr>
+                <w:rFonts w:ascii="Calibri" w:eastAsia="Times New Roman" w:hAnsi="Calibri" w:cs="Calibri"/>
+                <w:color w:val="000000"/>
+                <w:lang w:eastAsia="zh-CN"/>
+              </w:rPr>
               <w:t> </w:t>
             </w:r>
-          </w:p>
-        </w:tc>
-        <w:tc>
-          <w:tcPr>
-            <w:tcW w:w="1208" w:type="dxa"/>
-            <w:tcBorders>
-              <w:top w:val="nil"/>
-              <w:left w:val="nil"/>
-              <w:bottom w:val="single" w:sz="8" w:space="0" w:color="auto"/>
-              <w:right w:val="single" w:sz="8" w:space="0" w:color="auto"/>
-            </w:tcBorders>
-            <w:shd w:val="clear" w:color="auto" w:fill="auto"/>
-            <w:vAlign w:val="center"/>
-          </w:tcPr>
-          <w:p>
-            <w:pPr>
-              <w:spacing w:line="240" w:lineRule="auto"/>
-              <w:rPr>
-                <w:rFonts w:ascii="Calibri" w:eastAsia="Times New Roman" w:hAnsi="Calibri" w:cs="Calibri"/>
-                <w:color w:val="000000"/>
-                <w:lang w:eastAsia="zh-CN"/>
-              </w:rPr>
-            </w:pPr>
-            <w:r>
-              <w:rPr>
-                <w:rFonts w:ascii="Calibri" w:eastAsia="Times New Roman" w:hAnsi="Calibri" w:cs="Calibri"/>
-                <w:color w:val="000000"/>
-                <w:lang w:eastAsia="zh-CN"/>
-              </w:rPr>
-              <w:t> </w:t>
+            <w:r>
+              <w:rPr>
+                <w:rFonts w:ascii="Calibri" w:eastAsia="Times New Roman" w:hAnsi="Calibri" w:cs="Calibri"/>
+                <w:color w:val="000000"/>
+                <w:lang w:eastAsia="zh-CN"/>
+              </w:rPr>
+              <w:t>8</w:t>
             </w:r>
           </w:p>
         </w:tc>
@@ -9199,7 +10198,15 @@
                 <w:color w:val="000000"/>
                 <w:lang w:eastAsia="zh-CN"/>
               </w:rPr>
-              <w:t>13</w:t>
+              <w:t>1</w:t>
+            </w:r>
+            <w:r>
+              <w:rPr>
+                <w:rFonts w:ascii="Calibri" w:eastAsia="Times New Roman" w:hAnsi="Calibri" w:cs="Calibri"/>
+                <w:color w:val="000000"/>
+                <w:lang w:eastAsia="zh-CN"/>
+              </w:rPr>
+              <w:t>5</w:t>
             </w:r>
             <w:r>
               <w:rPr>
@@ -9353,7 +10360,15 @@
                 <w:color w:val="000000"/>
                 <w:lang w:eastAsia="zh-CN"/>
               </w:rPr>
-              <w:t>14</w:t>
+              <w:t>1</w:t>
+            </w:r>
+            <w:r>
+              <w:rPr>
+                <w:rFonts w:ascii="Calibri" w:eastAsia="Times New Roman" w:hAnsi="Calibri" w:cs="Calibri"/>
+                <w:color w:val="000000"/>
+                <w:lang w:eastAsia="zh-CN"/>
+              </w:rPr>
+              <w:t>6</w:t>
             </w:r>
             <w:r>
               <w:rPr>
@@ -9507,7 +10522,23 @@
                 <w:color w:val="000000"/>
                 <w:lang w:eastAsia="zh-CN"/>
               </w:rPr>
-              <w:t>15-4</w:t>
+              <w:t>1</w:t>
+            </w:r>
+            <w:r>
+              <w:rPr>
+                <w:rFonts w:ascii="Calibri" w:eastAsia="Times New Roman" w:hAnsi="Calibri" w:cs="Calibri"/>
+                <w:color w:val="000000"/>
+                <w:lang w:eastAsia="zh-CN"/>
+              </w:rPr>
+              <w:t>7</w:t>
+            </w:r>
+            <w:r>
+              <w:rPr>
+                <w:rFonts w:ascii="Calibri" w:eastAsia="Times New Roman" w:hAnsi="Calibri" w:cs="Calibri"/>
+                <w:color w:val="000000"/>
+                <w:lang w:eastAsia="zh-CN"/>
+              </w:rPr>
+              <w:t>-4</w:t>
             </w:r>
             <w:r>
               <w:rPr>
@@ -9645,7 +10676,15 @@
                 <w:color w:val="000000"/>
                 <w:lang w:eastAsia="zh-CN"/>
               </w:rPr>
-              <w:t>16</w:t>
+              <w:t>1</w:t>
+            </w:r>
+            <w:r>
+              <w:rPr>
+                <w:rFonts w:ascii="Calibri" w:eastAsia="Times New Roman" w:hAnsi="Calibri" w:cs="Calibri"/>
+                <w:color w:val="000000"/>
+                <w:lang w:eastAsia="zh-CN"/>
+              </w:rPr>
+              <w:t>8</w:t>
             </w:r>
             <w:r>
               <w:rPr>
@@ -9799,7 +10838,15 @@
                 <w:color w:val="000000"/>
                 <w:lang w:eastAsia="zh-CN"/>
               </w:rPr>
-              <w:t>17</w:t>
+              <w:t>1</w:t>
+            </w:r>
+            <w:r>
+              <w:rPr>
+                <w:rFonts w:ascii="Calibri" w:eastAsia="Times New Roman" w:hAnsi="Calibri" w:cs="Calibri"/>
+                <w:color w:val="000000"/>
+                <w:lang w:eastAsia="zh-CN"/>
+              </w:rPr>
+              <w:t>9</w:t>
             </w:r>
             <w:r>
               <w:rPr>
@@ -12200,6 +13247,95 @@
     </w:lvl>
   </w:abstractNum>
   <w:abstractNum w:abstractNumId="19" w15:restartNumberingAfterBreak="0">
+    <w:nsid w:val="551B3EF9"/>
+    <w:multiLevelType w:val="hybridMultilevel"/>
+    <w:tmpl w:val="6E067CDE"/>
+    <w:lvl w:ilvl="0" w:tplc="0413000F">
+      <w:start w:val="1"/>
+      <w:numFmt w:val="decimal"/>
+      <w:lvlText w:val="%1."/>
+      <w:lvlJc w:val="left"/>
+      <w:pPr>
+        <w:ind w:left="720" w:hanging="360"/>
+      </w:pPr>
+      <w:rPr>
+        <w:rFonts w:hint="default"/>
+      </w:rPr>
+    </w:lvl>
+    <w:lvl w:ilvl="1" w:tplc="04130019" w:tentative="1">
+      <w:start w:val="1"/>
+      <w:numFmt w:val="lowerLetter"/>
+      <w:lvlText w:val="%2."/>
+      <w:lvlJc w:val="left"/>
+      <w:pPr>
+        <w:ind w:left="1440" w:hanging="360"/>
+      </w:pPr>
+    </w:lvl>
+    <w:lvl w:ilvl="2" w:tplc="0413001B" w:tentative="1">
+      <w:start w:val="1"/>
+      <w:numFmt w:val="lowerRoman"/>
+      <w:lvlText w:val="%3."/>
+      <w:lvlJc w:val="right"/>
+      <w:pPr>
+        <w:ind w:left="2160" w:hanging="180"/>
+      </w:pPr>
+    </w:lvl>
+    <w:lvl w:ilvl="3" w:tplc="0413000F" w:tentative="1">
+      <w:start w:val="1"/>
+      <w:numFmt w:val="decimal"/>
+      <w:lvlText w:val="%4."/>
+      <w:lvlJc w:val="left"/>
+      <w:pPr>
+        <w:ind w:left="2880" w:hanging="360"/>
+      </w:pPr>
+    </w:lvl>
+    <w:lvl w:ilvl="4" w:tplc="04130019" w:tentative="1">
+      <w:start w:val="1"/>
+      <w:numFmt w:val="lowerLetter"/>
+      <w:lvlText w:val="%5."/>
+      <w:lvlJc w:val="left"/>
+      <w:pPr>
+        <w:ind w:left="3600" w:hanging="360"/>
+      </w:pPr>
+    </w:lvl>
+    <w:lvl w:ilvl="5" w:tplc="0413001B" w:tentative="1">
+      <w:start w:val="1"/>
+      <w:numFmt w:val="lowerRoman"/>
+      <w:lvlText w:val="%6."/>
+      <w:lvlJc w:val="right"/>
+      <w:pPr>
+        <w:ind w:left="4320" w:hanging="180"/>
+      </w:pPr>
+    </w:lvl>
+    <w:lvl w:ilvl="6" w:tplc="0413000F" w:tentative="1">
+      <w:start w:val="1"/>
+      <w:numFmt w:val="decimal"/>
+      <w:lvlText w:val="%7."/>
+      <w:lvlJc w:val="left"/>
+      <w:pPr>
+        <w:ind w:left="5040" w:hanging="360"/>
+      </w:pPr>
+    </w:lvl>
+    <w:lvl w:ilvl="7" w:tplc="04130019" w:tentative="1">
+      <w:start w:val="1"/>
+      <w:numFmt w:val="lowerLetter"/>
+      <w:lvlText w:val="%8."/>
+      <w:lvlJc w:val="left"/>
+      <w:pPr>
+        <w:ind w:left="5760" w:hanging="360"/>
+      </w:pPr>
+    </w:lvl>
+    <w:lvl w:ilvl="8" w:tplc="0413001B" w:tentative="1">
+      <w:start w:val="1"/>
+      <w:numFmt w:val="lowerRoman"/>
+      <w:lvlText w:val="%9."/>
+      <w:lvlJc w:val="right"/>
+      <w:pPr>
+        <w:ind w:left="6480" w:hanging="180"/>
+      </w:pPr>
+    </w:lvl>
+  </w:abstractNum>
+  <w:abstractNum w:abstractNumId="20" w15:restartNumberingAfterBreak="0">
     <w:nsid w:val="56315E58"/>
     <w:multiLevelType w:val="hybridMultilevel"/>
     <w:tmpl w:val="844263A0"/>
@@ -12288,7 +13424,7 @@
       </w:pPr>
     </w:lvl>
   </w:abstractNum>
-  <w:abstractNum w:abstractNumId="20" w15:restartNumberingAfterBreak="0">
+  <w:abstractNum w:abstractNumId="21" w15:restartNumberingAfterBreak="0">
     <w:nsid w:val="56AB3633"/>
     <w:multiLevelType w:val="hybridMultilevel"/>
     <w:tmpl w:val="E4C4EBDC"/>
@@ -12401,7 +13537,7 @@
       </w:rPr>
     </w:lvl>
   </w:abstractNum>
-  <w:abstractNum w:abstractNumId="21" w15:restartNumberingAfterBreak="0">
+  <w:abstractNum w:abstractNumId="22" w15:restartNumberingAfterBreak="0">
     <w:nsid w:val="590D01C7"/>
     <w:multiLevelType w:val="hybridMultilevel"/>
     <w:tmpl w:val="F30EF918"/>
@@ -12490,7 +13626,7 @@
       </w:pPr>
     </w:lvl>
   </w:abstractNum>
-  <w:abstractNum w:abstractNumId="22" w15:restartNumberingAfterBreak="0">
+  <w:abstractNum w:abstractNumId="23" w15:restartNumberingAfterBreak="0">
     <w:nsid w:val="59D51C3B"/>
     <w:multiLevelType w:val="hybridMultilevel"/>
     <w:tmpl w:val="8EEC6FD6"/>
@@ -12579,7 +13715,7 @@
       </w:pPr>
     </w:lvl>
   </w:abstractNum>
-  <w:abstractNum w:abstractNumId="23" w15:restartNumberingAfterBreak="0">
+  <w:abstractNum w:abstractNumId="24" w15:restartNumberingAfterBreak="0">
     <w:nsid w:val="5ABE00B0"/>
     <w:multiLevelType w:val="hybridMultilevel"/>
     <w:tmpl w:val="897E3D1A"/>
@@ -12668,7 +13804,7 @@
       </w:pPr>
     </w:lvl>
   </w:abstractNum>
-  <w:abstractNum w:abstractNumId="24" w15:restartNumberingAfterBreak="0">
+  <w:abstractNum w:abstractNumId="25" w15:restartNumberingAfterBreak="0">
     <w:nsid w:val="5C282652"/>
     <w:multiLevelType w:val="hybridMultilevel"/>
     <w:tmpl w:val="C1520F16"/>
@@ -12757,7 +13893,96 @@
       </w:pPr>
     </w:lvl>
   </w:abstractNum>
-  <w:abstractNum w:abstractNumId="25" w15:restartNumberingAfterBreak="0">
+  <w:abstractNum w:abstractNumId="26" w15:restartNumberingAfterBreak="0">
+    <w:nsid w:val="5DBB1AC5"/>
+    <w:multiLevelType w:val="hybridMultilevel"/>
+    <w:tmpl w:val="F81E4ABE"/>
+    <w:lvl w:ilvl="0" w:tplc="0413000F">
+      <w:start w:val="1"/>
+      <w:numFmt w:val="decimal"/>
+      <w:lvlText w:val="%1."/>
+      <w:lvlJc w:val="left"/>
+      <w:pPr>
+        <w:ind w:left="720" w:hanging="360"/>
+      </w:pPr>
+      <w:rPr>
+        <w:rFonts w:hint="default"/>
+      </w:rPr>
+    </w:lvl>
+    <w:lvl w:ilvl="1" w:tplc="04130019" w:tentative="1">
+      <w:start w:val="1"/>
+      <w:numFmt w:val="lowerLetter"/>
+      <w:lvlText w:val="%2."/>
+      <w:lvlJc w:val="left"/>
+      <w:pPr>
+        <w:ind w:left="1440" w:hanging="360"/>
+      </w:pPr>
+    </w:lvl>
+    <w:lvl w:ilvl="2" w:tplc="0413001B" w:tentative="1">
+      <w:start w:val="1"/>
+      <w:numFmt w:val="lowerRoman"/>
+      <w:lvlText w:val="%3."/>
+      <w:lvlJc w:val="right"/>
+      <w:pPr>
+        <w:ind w:left="2160" w:hanging="180"/>
+      </w:pPr>
+    </w:lvl>
+    <w:lvl w:ilvl="3" w:tplc="0413000F" w:tentative="1">
+      <w:start w:val="1"/>
+      <w:numFmt w:val="decimal"/>
+      <w:lvlText w:val="%4."/>
+      <w:lvlJc w:val="left"/>
+      <w:pPr>
+        <w:ind w:left="2880" w:hanging="360"/>
+      </w:pPr>
+    </w:lvl>
+    <w:lvl w:ilvl="4" w:tplc="04130019" w:tentative="1">
+      <w:start w:val="1"/>
+      <w:numFmt w:val="lowerLetter"/>
+      <w:lvlText w:val="%5."/>
+      <w:lvlJc w:val="left"/>
+      <w:pPr>
+        <w:ind w:left="3600" w:hanging="360"/>
+      </w:pPr>
+    </w:lvl>
+    <w:lvl w:ilvl="5" w:tplc="0413001B" w:tentative="1">
+      <w:start w:val="1"/>
+      <w:numFmt w:val="lowerRoman"/>
+      <w:lvlText w:val="%6."/>
+      <w:lvlJc w:val="right"/>
+      <w:pPr>
+        <w:ind w:left="4320" w:hanging="180"/>
+      </w:pPr>
+    </w:lvl>
+    <w:lvl w:ilvl="6" w:tplc="0413000F" w:tentative="1">
+      <w:start w:val="1"/>
+      <w:numFmt w:val="decimal"/>
+      <w:lvlText w:val="%7."/>
+      <w:lvlJc w:val="left"/>
+      <w:pPr>
+        <w:ind w:left="5040" w:hanging="360"/>
+      </w:pPr>
+    </w:lvl>
+    <w:lvl w:ilvl="7" w:tplc="04130019" w:tentative="1">
+      <w:start w:val="1"/>
+      <w:numFmt w:val="lowerLetter"/>
+      <w:lvlText w:val="%8."/>
+      <w:lvlJc w:val="left"/>
+      <w:pPr>
+        <w:ind w:left="5760" w:hanging="360"/>
+      </w:pPr>
+    </w:lvl>
+    <w:lvl w:ilvl="8" w:tplc="0413001B" w:tentative="1">
+      <w:start w:val="1"/>
+      <w:numFmt w:val="lowerRoman"/>
+      <w:lvlText w:val="%9."/>
+      <w:lvlJc w:val="right"/>
+      <w:pPr>
+        <w:ind w:left="6480" w:hanging="180"/>
+      </w:pPr>
+    </w:lvl>
+  </w:abstractNum>
+  <w:abstractNum w:abstractNumId="27" w15:restartNumberingAfterBreak="0">
     <w:nsid w:val="616A786D"/>
     <w:multiLevelType w:val="hybridMultilevel"/>
     <w:tmpl w:val="67209A8C"/>
@@ -12846,7 +14071,7 @@
       </w:pPr>
     </w:lvl>
   </w:abstractNum>
-  <w:abstractNum w:abstractNumId="26" w15:restartNumberingAfterBreak="0">
+  <w:abstractNum w:abstractNumId="28" w15:restartNumberingAfterBreak="0">
     <w:nsid w:val="65035DE8"/>
     <w:multiLevelType w:val="hybridMultilevel"/>
     <w:tmpl w:val="022CC986"/>
@@ -12935,7 +14160,7 @@
       </w:pPr>
     </w:lvl>
   </w:abstractNum>
-  <w:abstractNum w:abstractNumId="27" w15:restartNumberingAfterBreak="0">
+  <w:abstractNum w:abstractNumId="29" w15:restartNumberingAfterBreak="0">
     <w:nsid w:val="661D4043"/>
     <w:multiLevelType w:val="hybridMultilevel"/>
     <w:tmpl w:val="14C05DB2"/>
@@ -13024,7 +14249,7 @@
       </w:pPr>
     </w:lvl>
   </w:abstractNum>
-  <w:abstractNum w:abstractNumId="28" w15:restartNumberingAfterBreak="0">
+  <w:abstractNum w:abstractNumId="30" w15:restartNumberingAfterBreak="0">
     <w:nsid w:val="663547A9"/>
     <w:multiLevelType w:val="hybridMultilevel"/>
     <w:tmpl w:val="15AA6A48"/>
@@ -13113,7 +14338,7 @@
       </w:pPr>
     </w:lvl>
   </w:abstractNum>
-  <w:abstractNum w:abstractNumId="29" w15:restartNumberingAfterBreak="0">
+  <w:abstractNum w:abstractNumId="31" w15:restartNumberingAfterBreak="0">
     <w:nsid w:val="69484761"/>
     <w:multiLevelType w:val="hybridMultilevel"/>
     <w:tmpl w:val="23303066"/>
@@ -13199,7 +14424,7 @@
       </w:pPr>
     </w:lvl>
   </w:abstractNum>
-  <w:abstractNum w:abstractNumId="30" w15:restartNumberingAfterBreak="0">
+  <w:abstractNum w:abstractNumId="32" w15:restartNumberingAfterBreak="0">
     <w:nsid w:val="6AB745A5"/>
     <w:multiLevelType w:val="hybridMultilevel"/>
     <w:tmpl w:val="FA760E90"/>
@@ -13290,7 +14515,7 @@
       </w:pPr>
     </w:lvl>
   </w:abstractNum>
-  <w:abstractNum w:abstractNumId="31" w15:restartNumberingAfterBreak="0">
+  <w:abstractNum w:abstractNumId="33" w15:restartNumberingAfterBreak="0">
     <w:nsid w:val="6F08633D"/>
     <w:multiLevelType w:val="hybridMultilevel"/>
     <w:tmpl w:val="936C0D8C"/>
@@ -13379,7 +14604,7 @@
       </w:pPr>
     </w:lvl>
   </w:abstractNum>
-  <w:abstractNum w:abstractNumId="32" w15:restartNumberingAfterBreak="0">
+  <w:abstractNum w:abstractNumId="34" w15:restartNumberingAfterBreak="0">
     <w:nsid w:val="708E538F"/>
     <w:multiLevelType w:val="hybridMultilevel"/>
     <w:tmpl w:val="E940F4BE"/>
@@ -13468,7 +14693,7 @@
       </w:pPr>
     </w:lvl>
   </w:abstractNum>
-  <w:abstractNum w:abstractNumId="33" w15:restartNumberingAfterBreak="0">
+  <w:abstractNum w:abstractNumId="35" w15:restartNumberingAfterBreak="0">
     <w:nsid w:val="71D9688C"/>
     <w:multiLevelType w:val="hybridMultilevel"/>
     <w:tmpl w:val="227A25C0"/>
@@ -13557,7 +14782,7 @@
       </w:pPr>
     </w:lvl>
   </w:abstractNum>
-  <w:abstractNum w:abstractNumId="34" w15:restartNumberingAfterBreak="0">
+  <w:abstractNum w:abstractNumId="36" w15:restartNumberingAfterBreak="0">
     <w:nsid w:val="73A712CC"/>
     <w:multiLevelType w:val="hybridMultilevel"/>
     <w:tmpl w:val="C17431C0"/>
@@ -13646,7 +14871,7 @@
       </w:pPr>
     </w:lvl>
   </w:abstractNum>
-  <w:abstractNum w:abstractNumId="35" w15:restartNumberingAfterBreak="0">
+  <w:abstractNum w:abstractNumId="37" w15:restartNumberingAfterBreak="0">
     <w:nsid w:val="756753E5"/>
     <w:multiLevelType w:val="multilevel"/>
     <w:tmpl w:val="EF2AA75C"/>
@@ -13760,7 +14985,7 @@
       </w:rPr>
     </w:lvl>
   </w:abstractNum>
-  <w:abstractNum w:abstractNumId="36" w15:restartNumberingAfterBreak="0">
+  <w:abstractNum w:abstractNumId="38" w15:restartNumberingAfterBreak="0">
     <w:nsid w:val="76A208E7"/>
     <w:multiLevelType w:val="hybridMultilevel"/>
     <w:tmpl w:val="A588D3AC"/>
@@ -13849,7 +15074,96 @@
       </w:pPr>
     </w:lvl>
   </w:abstractNum>
-  <w:abstractNum w:abstractNumId="37" w15:restartNumberingAfterBreak="0">
+  <w:abstractNum w:abstractNumId="39" w15:restartNumberingAfterBreak="0">
+    <w:nsid w:val="76BF42C9"/>
+    <w:multiLevelType w:val="hybridMultilevel"/>
+    <w:tmpl w:val="252A1FCA"/>
+    <w:lvl w:ilvl="0" w:tplc="D876C7BC">
+      <w:start w:val="1"/>
+      <w:numFmt w:val="decimal"/>
+      <w:lvlText w:val="%1."/>
+      <w:lvlJc w:val="left"/>
+      <w:pPr>
+        <w:ind w:left="408" w:hanging="360"/>
+      </w:pPr>
+      <w:rPr>
+        <w:rFonts w:hint="default"/>
+      </w:rPr>
+    </w:lvl>
+    <w:lvl w:ilvl="1" w:tplc="04130019" w:tentative="1">
+      <w:start w:val="1"/>
+      <w:numFmt w:val="lowerLetter"/>
+      <w:lvlText w:val="%2."/>
+      <w:lvlJc w:val="left"/>
+      <w:pPr>
+        <w:ind w:left="1128" w:hanging="360"/>
+      </w:pPr>
+    </w:lvl>
+    <w:lvl w:ilvl="2" w:tplc="0413001B" w:tentative="1">
+      <w:start w:val="1"/>
+      <w:numFmt w:val="lowerRoman"/>
+      <w:lvlText w:val="%3."/>
+      <w:lvlJc w:val="right"/>
+      <w:pPr>
+        <w:ind w:left="1848" w:hanging="180"/>
+      </w:pPr>
+    </w:lvl>
+    <w:lvl w:ilvl="3" w:tplc="0413000F" w:tentative="1">
+      <w:start w:val="1"/>
+      <w:numFmt w:val="decimal"/>
+      <w:lvlText w:val="%4."/>
+      <w:lvlJc w:val="left"/>
+      <w:pPr>
+        <w:ind w:left="2568" w:hanging="360"/>
+      </w:pPr>
+    </w:lvl>
+    <w:lvl w:ilvl="4" w:tplc="04130019" w:tentative="1">
+      <w:start w:val="1"/>
+      <w:numFmt w:val="lowerLetter"/>
+      <w:lvlText w:val="%5."/>
+      <w:lvlJc w:val="left"/>
+      <w:pPr>
+        <w:ind w:left="3288" w:hanging="360"/>
+      </w:pPr>
+    </w:lvl>
+    <w:lvl w:ilvl="5" w:tplc="0413001B" w:tentative="1">
+      <w:start w:val="1"/>
+      <w:numFmt w:val="lowerRoman"/>
+      <w:lvlText w:val="%6."/>
+      <w:lvlJc w:val="right"/>
+      <w:pPr>
+        <w:ind w:left="4008" w:hanging="180"/>
+      </w:pPr>
+    </w:lvl>
+    <w:lvl w:ilvl="6" w:tplc="0413000F" w:tentative="1">
+      <w:start w:val="1"/>
+      <w:numFmt w:val="decimal"/>
+      <w:lvlText w:val="%7."/>
+      <w:lvlJc w:val="left"/>
+      <w:pPr>
+        <w:ind w:left="4728" w:hanging="360"/>
+      </w:pPr>
+    </w:lvl>
+    <w:lvl w:ilvl="7" w:tplc="04130019" w:tentative="1">
+      <w:start w:val="1"/>
+      <w:numFmt w:val="lowerLetter"/>
+      <w:lvlText w:val="%8."/>
+      <w:lvlJc w:val="left"/>
+      <w:pPr>
+        <w:ind w:left="5448" w:hanging="360"/>
+      </w:pPr>
+    </w:lvl>
+    <w:lvl w:ilvl="8" w:tplc="0413001B" w:tentative="1">
+      <w:start w:val="1"/>
+      <w:numFmt w:val="lowerRoman"/>
+      <w:lvlText w:val="%9."/>
+      <w:lvlJc w:val="right"/>
+      <w:pPr>
+        <w:ind w:left="6168" w:hanging="180"/>
+      </w:pPr>
+    </w:lvl>
+  </w:abstractNum>
+  <w:abstractNum w:abstractNumId="40" w15:restartNumberingAfterBreak="0">
     <w:nsid w:val="799D6081"/>
     <w:multiLevelType w:val="hybridMultilevel"/>
     <w:tmpl w:val="95B4935A"/>
@@ -13939,7 +15253,7 @@
       </w:pPr>
     </w:lvl>
   </w:abstractNum>
-  <w:abstractNum w:abstractNumId="38" w15:restartNumberingAfterBreak="0">
+  <w:abstractNum w:abstractNumId="41" w15:restartNumberingAfterBreak="0">
     <w:nsid w:val="7B3E431D"/>
     <w:multiLevelType w:val="hybridMultilevel"/>
     <w:tmpl w:val="F40E45C6"/>
@@ -14028,17 +15342,106 @@
       </w:pPr>
     </w:lvl>
   </w:abstractNum>
+  <w:abstractNum w:abstractNumId="42" w15:restartNumberingAfterBreak="0">
+    <w:nsid w:val="7D1B516A"/>
+    <w:multiLevelType w:val="hybridMultilevel"/>
+    <w:tmpl w:val="B734E0D0"/>
+    <w:lvl w:ilvl="0" w:tplc="0413000F">
+      <w:start w:val="1"/>
+      <w:numFmt w:val="decimal"/>
+      <w:lvlText w:val="%1."/>
+      <w:lvlJc w:val="left"/>
+      <w:pPr>
+        <w:ind w:left="720" w:hanging="360"/>
+      </w:pPr>
+      <w:rPr>
+        <w:rFonts w:hint="default"/>
+      </w:rPr>
+    </w:lvl>
+    <w:lvl w:ilvl="1" w:tplc="04130019" w:tentative="1">
+      <w:start w:val="1"/>
+      <w:numFmt w:val="lowerLetter"/>
+      <w:lvlText w:val="%2."/>
+      <w:lvlJc w:val="left"/>
+      <w:pPr>
+        <w:ind w:left="1440" w:hanging="360"/>
+      </w:pPr>
+    </w:lvl>
+    <w:lvl w:ilvl="2" w:tplc="0413001B" w:tentative="1">
+      <w:start w:val="1"/>
+      <w:numFmt w:val="lowerRoman"/>
+      <w:lvlText w:val="%3."/>
+      <w:lvlJc w:val="right"/>
+      <w:pPr>
+        <w:ind w:left="2160" w:hanging="180"/>
+      </w:pPr>
+    </w:lvl>
+    <w:lvl w:ilvl="3" w:tplc="0413000F" w:tentative="1">
+      <w:start w:val="1"/>
+      <w:numFmt w:val="decimal"/>
+      <w:lvlText w:val="%4."/>
+      <w:lvlJc w:val="left"/>
+      <w:pPr>
+        <w:ind w:left="2880" w:hanging="360"/>
+      </w:pPr>
+    </w:lvl>
+    <w:lvl w:ilvl="4" w:tplc="04130019" w:tentative="1">
+      <w:start w:val="1"/>
+      <w:numFmt w:val="lowerLetter"/>
+      <w:lvlText w:val="%5."/>
+      <w:lvlJc w:val="left"/>
+      <w:pPr>
+        <w:ind w:left="3600" w:hanging="360"/>
+      </w:pPr>
+    </w:lvl>
+    <w:lvl w:ilvl="5" w:tplc="0413001B" w:tentative="1">
+      <w:start w:val="1"/>
+      <w:numFmt w:val="lowerRoman"/>
+      <w:lvlText w:val="%6."/>
+      <w:lvlJc w:val="right"/>
+      <w:pPr>
+        <w:ind w:left="4320" w:hanging="180"/>
+      </w:pPr>
+    </w:lvl>
+    <w:lvl w:ilvl="6" w:tplc="0413000F" w:tentative="1">
+      <w:start w:val="1"/>
+      <w:numFmt w:val="decimal"/>
+      <w:lvlText w:val="%7."/>
+      <w:lvlJc w:val="left"/>
+      <w:pPr>
+        <w:ind w:left="5040" w:hanging="360"/>
+      </w:pPr>
+    </w:lvl>
+    <w:lvl w:ilvl="7" w:tplc="04130019" w:tentative="1">
+      <w:start w:val="1"/>
+      <w:numFmt w:val="lowerLetter"/>
+      <w:lvlText w:val="%8."/>
+      <w:lvlJc w:val="left"/>
+      <w:pPr>
+        <w:ind w:left="5760" w:hanging="360"/>
+      </w:pPr>
+    </w:lvl>
+    <w:lvl w:ilvl="8" w:tplc="0413001B" w:tentative="1">
+      <w:start w:val="1"/>
+      <w:numFmt w:val="lowerRoman"/>
+      <w:lvlText w:val="%9."/>
+      <w:lvlJc w:val="right"/>
+      <w:pPr>
+        <w:ind w:left="6480" w:hanging="180"/>
+      </w:pPr>
+    </w:lvl>
+  </w:abstractNum>
   <w:num w:numId="1" w16cid:durableId="1359575939">
-    <w:abstractNumId w:val="29"/>
+    <w:abstractNumId w:val="31"/>
   </w:num>
   <w:num w:numId="2" w16cid:durableId="418915271">
     <w:abstractNumId w:val="2"/>
   </w:num>
   <w:num w:numId="3" w16cid:durableId="1684670109">
-    <w:abstractNumId w:val="20"/>
+    <w:abstractNumId w:val="21"/>
   </w:num>
   <w:num w:numId="4" w16cid:durableId="132480159">
-    <w:abstractNumId w:val="35"/>
+    <w:abstractNumId w:val="37"/>
   </w:num>
   <w:num w:numId="5" w16cid:durableId="1366903114">
     <w:abstractNumId w:val="7"/>
@@ -14047,7 +15450,7 @@
     <w:abstractNumId w:val="13"/>
   </w:num>
   <w:num w:numId="7" w16cid:durableId="1253583383">
-    <w:abstractNumId w:val="26"/>
+    <w:abstractNumId w:val="28"/>
   </w:num>
   <w:num w:numId="8" w16cid:durableId="1186215846">
     <w:abstractNumId w:val="3"/>
@@ -14056,16 +15459,16 @@
     <w:abstractNumId w:val="0"/>
   </w:num>
   <w:num w:numId="10" w16cid:durableId="616912605">
-    <w:abstractNumId w:val="23"/>
+    <w:abstractNumId w:val="24"/>
   </w:num>
   <w:num w:numId="11" w16cid:durableId="998655981">
     <w:abstractNumId w:val="16"/>
   </w:num>
   <w:num w:numId="12" w16cid:durableId="177431400">
-    <w:abstractNumId w:val="28"/>
+    <w:abstractNumId w:val="30"/>
   </w:num>
   <w:num w:numId="13" w16cid:durableId="1113019079">
-    <w:abstractNumId w:val="24"/>
+    <w:abstractNumId w:val="25"/>
   </w:num>
   <w:num w:numId="14" w16cid:durableId="478034285">
     <w:abstractNumId w:val="5"/>
@@ -14077,7 +15480,7 @@
     <w:abstractNumId w:val="6"/>
   </w:num>
   <w:num w:numId="17" w16cid:durableId="180167787">
-    <w:abstractNumId w:val="22"/>
+    <w:abstractNumId w:val="23"/>
   </w:num>
   <w:num w:numId="18" w16cid:durableId="480002305">
     <w:abstractNumId w:val="17"/>
@@ -14092,31 +15495,31 @@
     <w:abstractNumId w:val="18"/>
   </w:num>
   <w:num w:numId="22" w16cid:durableId="1910647043">
-    <w:abstractNumId w:val="37"/>
+    <w:abstractNumId w:val="40"/>
   </w:num>
   <w:num w:numId="23" w16cid:durableId="1337659218">
     <w:abstractNumId w:val="8"/>
   </w:num>
   <w:num w:numId="24" w16cid:durableId="1101991692">
-    <w:abstractNumId w:val="25"/>
+    <w:abstractNumId w:val="27"/>
   </w:num>
   <w:num w:numId="25" w16cid:durableId="456681977">
-    <w:abstractNumId w:val="36"/>
+    <w:abstractNumId w:val="38"/>
   </w:num>
   <w:num w:numId="26" w16cid:durableId="77793687">
-    <w:abstractNumId w:val="33"/>
+    <w:abstractNumId w:val="35"/>
   </w:num>
   <w:num w:numId="27" w16cid:durableId="1763329421">
-    <w:abstractNumId w:val="32"/>
+    <w:abstractNumId w:val="34"/>
   </w:num>
   <w:num w:numId="28" w16cid:durableId="1862283410">
     <w:abstractNumId w:val="4"/>
   </w:num>
   <w:num w:numId="29" w16cid:durableId="287442646">
-    <w:abstractNumId w:val="30"/>
+    <w:abstractNumId w:val="32"/>
   </w:num>
   <w:num w:numId="30" w16cid:durableId="1106194033">
-    <w:abstractNumId w:val="34"/>
+    <w:abstractNumId w:val="36"/>
   </w:num>
   <w:num w:numId="31" w16cid:durableId="2109228411">
     <w:abstractNumId w:val="14"/>
@@ -14125,10 +15528,10 @@
     <w:abstractNumId w:val="1"/>
   </w:num>
   <w:num w:numId="33" w16cid:durableId="328412314">
-    <w:abstractNumId w:val="31"/>
+    <w:abstractNumId w:val="33"/>
   </w:num>
   <w:num w:numId="34" w16cid:durableId="237443920">
-    <w:abstractNumId w:val="38"/>
+    <w:abstractNumId w:val="41"/>
   </w:num>
   <w:num w:numId="35" w16cid:durableId="182982408">
     <w:abstractNumId w:val="9"/>
@@ -14137,13 +15540,25 @@
     <w:abstractNumId w:val="11"/>
   </w:num>
   <w:num w:numId="37" w16cid:durableId="2047175641">
+    <w:abstractNumId w:val="20"/>
+  </w:num>
+  <w:num w:numId="38" w16cid:durableId="520970899">
+    <w:abstractNumId w:val="29"/>
+  </w:num>
+  <w:num w:numId="39" w16cid:durableId="1483081875">
+    <w:abstractNumId w:val="22"/>
+  </w:num>
+  <w:num w:numId="40" w16cid:durableId="415903479">
+    <w:abstractNumId w:val="39"/>
+  </w:num>
+  <w:num w:numId="41" w16cid:durableId="2040856908">
+    <w:abstractNumId w:val="26"/>
+  </w:num>
+  <w:num w:numId="42" w16cid:durableId="517037960">
     <w:abstractNumId w:val="19"/>
   </w:num>
-  <w:num w:numId="38" w16cid:durableId="520970899">
-    <w:abstractNumId w:val="27"/>
-  </w:num>
-  <w:num w:numId="39" w16cid:durableId="1483081875">
-    <w:abstractNumId w:val="21"/>
+  <w:num w:numId="43" w16cid:durableId="864754558">
+    <w:abstractNumId w:val="42"/>
   </w:num>
 </w:numbering>
 </file>
@@ -15177,15 +16592,66 @@
 </file>
 
 <file path=customXml/item1.xml><?xml version="1.0" encoding="utf-8"?>
-<?mso-contentType ?>
-<FormTemplates xmlns="http://schemas.microsoft.com/sharepoint/v3/contenttype/forms">
-  <Display>DocumentLibraryForm</Display>
-  <Edit>DocumentLibraryForm</Edit>
-  <New>DocumentLibraryForm</New>
-</FormTemplates>
+<b:Sources xmlns:b="http://schemas.openxmlformats.org/officeDocument/2006/bibliography" xmlns="http://schemas.openxmlformats.org/officeDocument/2006/bibliography" SelectedStyle="\APASixthEditionOfficeOnline.xsl" StyleName="APA" Version="6"/>
 </file>
 
 <file path=customXml/item2.xml><?xml version="1.0" encoding="utf-8"?>
+<p:properties xmlns:p="http://schemas.microsoft.com/office/2006/metadata/properties" xmlns:xsi="http://www.w3.org/2001/XMLSchema-instance" xmlns:pc="http://schemas.microsoft.com/office/infopath/2007/PartnerControls">
+  <documentManagement>
+    <Math_Settings xmlns="6cbd6682-8700-4380-a704-874541bb10f2" xsi:nil="true"/>
+    <Self_Registration_Enabled xmlns="6cbd6682-8700-4380-a704-874541bb10f2" xsi:nil="true"/>
+    <Invited_Teachers xmlns="6cbd6682-8700-4380-a704-874541bb10f2" xsi:nil="true"/>
+    <IsNotebookLocked xmlns="6cbd6682-8700-4380-a704-874541bb10f2" xsi:nil="true"/>
+    <Templates xmlns="6cbd6682-8700-4380-a704-874541bb10f2" xsi:nil="true"/>
+    <Students xmlns="6cbd6682-8700-4380-a704-874541bb10f2">
+      <UserInfo>
+        <DisplayName/>
+        <AccountId xsi:nil="true"/>
+        <AccountType/>
+      </UserInfo>
+    </Students>
+    <LMS_Mappings xmlns="6cbd6682-8700-4380-a704-874541bb10f2" xsi:nil="true"/>
+    <NotebookType xmlns="6cbd6682-8700-4380-a704-874541bb10f2" xsi:nil="true"/>
+    <Teachers xmlns="6cbd6682-8700-4380-a704-874541bb10f2">
+      <UserInfo>
+        <DisplayName/>
+        <AccountId xsi:nil="true"/>
+        <AccountType/>
+      </UserInfo>
+    </Teachers>
+    <Student_Groups xmlns="6cbd6682-8700-4380-a704-874541bb10f2">
+      <UserInfo>
+        <DisplayName/>
+        <AccountId xsi:nil="true"/>
+        <AccountType/>
+      </UserInfo>
+    </Student_Groups>
+    <AppVersion xmlns="6cbd6682-8700-4380-a704-874541bb10f2" xsi:nil="true"/>
+    <Has_Teacher_Only_SectionGroup xmlns="6cbd6682-8700-4380-a704-874541bb10f2" xsi:nil="true"/>
+    <TaxCatchAll xmlns="923f7a5a-c3ea-4cdd-a6d3-9a61a1c3f194" xsi:nil="true"/>
+    <Owner xmlns="6cbd6682-8700-4380-a704-874541bb10f2">
+      <UserInfo>
+        <DisplayName/>
+        <AccountId xsi:nil="true"/>
+        <AccountType/>
+      </UserInfo>
+    </Owner>
+    <Distribution_Groups xmlns="6cbd6682-8700-4380-a704-874541bb10f2" xsi:nil="true"/>
+    <lcf76f155ced4ddcb4097134ff3c332f xmlns="6cbd6682-8700-4380-a704-874541bb10f2">
+      <Terms xmlns="http://schemas.microsoft.com/office/infopath/2007/PartnerControls"/>
+    </lcf76f155ced4ddcb4097134ff3c332f>
+    <FolderType xmlns="6cbd6682-8700-4380-a704-874541bb10f2" xsi:nil="true"/>
+    <CultureName xmlns="6cbd6682-8700-4380-a704-874541bb10f2" xsi:nil="true"/>
+    <TeamsChannelId xmlns="6cbd6682-8700-4380-a704-874541bb10f2" xsi:nil="true"/>
+    <Invited_Students xmlns="6cbd6682-8700-4380-a704-874541bb10f2" xsi:nil="true"/>
+    <DefaultSectionNames xmlns="6cbd6682-8700-4380-a704-874541bb10f2" xsi:nil="true"/>
+    <Is_Collaboration_Space_Locked xmlns="6cbd6682-8700-4380-a704-874541bb10f2" xsi:nil="true"/>
+    <Teams_Channel_Section_Location xmlns="6cbd6682-8700-4380-a704-874541bb10f2" xsi:nil="true"/>
+  </documentManagement>
+</p:properties>
+</file>
+
+<file path=customXml/item3.xml><?xml version="1.0" encoding="utf-8"?>
 <ct:contentTypeSchema xmlns:ct="http://schemas.microsoft.com/office/2006/metadata/contentType" xmlns:ma="http://schemas.microsoft.com/office/2006/metadata/properties/metaAttributes" ct:_="" ma:_="" ma:contentTypeName="Document" ma:contentTypeID="0x010100D2745451F3B2044898A30ACD4533A9CC" ma:contentTypeVersion="33" ma:contentTypeDescription="Een nieuw document maken." ma:contentTypeScope="" ma:versionID="767d9f31b994214e3a68b222f599d6f8">
   <xsd:schema xmlns:xsd="http://www.w3.org/2001/XMLSchema" xmlns:xs="http://www.w3.org/2001/XMLSchema" xmlns:p="http://schemas.microsoft.com/office/2006/metadata/properties" xmlns:ns2="6cbd6682-8700-4380-a704-874541bb10f2" xmlns:ns3="923f7a5a-c3ea-4cdd-a6d3-9a61a1c3f194" targetNamespace="http://schemas.microsoft.com/office/2006/metadata/properties" ma:root="true" ma:fieldsID="1ef1fa2fe033d0da28f922b8477d45fc" ns2:_="" ns3:_="">
     <xsd:import namespace="6cbd6682-8700-4380-a704-874541bb10f2"/>
@@ -15590,75 +17056,35 @@
 </ct:contentTypeSchema>
 </file>
 
-<file path=customXml/item3.xml><?xml version="1.0" encoding="utf-8"?>
-<p:properties xmlns:p="http://schemas.microsoft.com/office/2006/metadata/properties" xmlns:xsi="http://www.w3.org/2001/XMLSchema-instance" xmlns:pc="http://schemas.microsoft.com/office/infopath/2007/PartnerControls">
-  <documentManagement>
-    <Math_Settings xmlns="6cbd6682-8700-4380-a704-874541bb10f2" xsi:nil="true"/>
-    <Self_Registration_Enabled xmlns="6cbd6682-8700-4380-a704-874541bb10f2" xsi:nil="true"/>
-    <Invited_Teachers xmlns="6cbd6682-8700-4380-a704-874541bb10f2" xsi:nil="true"/>
-    <IsNotebookLocked xmlns="6cbd6682-8700-4380-a704-874541bb10f2" xsi:nil="true"/>
-    <Templates xmlns="6cbd6682-8700-4380-a704-874541bb10f2" xsi:nil="true"/>
-    <Students xmlns="6cbd6682-8700-4380-a704-874541bb10f2">
-      <UserInfo>
-        <DisplayName/>
-        <AccountId xsi:nil="true"/>
-        <AccountType/>
-      </UserInfo>
-    </Students>
-    <LMS_Mappings xmlns="6cbd6682-8700-4380-a704-874541bb10f2" xsi:nil="true"/>
-    <NotebookType xmlns="6cbd6682-8700-4380-a704-874541bb10f2" xsi:nil="true"/>
-    <Teachers xmlns="6cbd6682-8700-4380-a704-874541bb10f2">
-      <UserInfo>
-        <DisplayName/>
-        <AccountId xsi:nil="true"/>
-        <AccountType/>
-      </UserInfo>
-    </Teachers>
-    <Student_Groups xmlns="6cbd6682-8700-4380-a704-874541bb10f2">
-      <UserInfo>
-        <DisplayName/>
-        <AccountId xsi:nil="true"/>
-        <AccountType/>
-      </UserInfo>
-    </Student_Groups>
-    <AppVersion xmlns="6cbd6682-8700-4380-a704-874541bb10f2" xsi:nil="true"/>
-    <Has_Teacher_Only_SectionGroup xmlns="6cbd6682-8700-4380-a704-874541bb10f2" xsi:nil="true"/>
-    <TaxCatchAll xmlns="923f7a5a-c3ea-4cdd-a6d3-9a61a1c3f194" xsi:nil="true"/>
-    <Owner xmlns="6cbd6682-8700-4380-a704-874541bb10f2">
-      <UserInfo>
-        <DisplayName/>
-        <AccountId xsi:nil="true"/>
-        <AccountType/>
-      </UserInfo>
-    </Owner>
-    <Distribution_Groups xmlns="6cbd6682-8700-4380-a704-874541bb10f2" xsi:nil="true"/>
-    <lcf76f155ced4ddcb4097134ff3c332f xmlns="6cbd6682-8700-4380-a704-874541bb10f2">
-      <Terms xmlns="http://schemas.microsoft.com/office/infopath/2007/PartnerControls"/>
-    </lcf76f155ced4ddcb4097134ff3c332f>
-    <FolderType xmlns="6cbd6682-8700-4380-a704-874541bb10f2" xsi:nil="true"/>
-    <CultureName xmlns="6cbd6682-8700-4380-a704-874541bb10f2" xsi:nil="true"/>
-    <TeamsChannelId xmlns="6cbd6682-8700-4380-a704-874541bb10f2" xsi:nil="true"/>
-    <Invited_Students xmlns="6cbd6682-8700-4380-a704-874541bb10f2" xsi:nil="true"/>
-    <DefaultSectionNames xmlns="6cbd6682-8700-4380-a704-874541bb10f2" xsi:nil="true"/>
-    <Is_Collaboration_Space_Locked xmlns="6cbd6682-8700-4380-a704-874541bb10f2" xsi:nil="true"/>
-    <Teams_Channel_Section_Location xmlns="6cbd6682-8700-4380-a704-874541bb10f2" xsi:nil="true"/>
-  </documentManagement>
-</p:properties>
-</file>
-
 <file path=customXml/item4.xml><?xml version="1.0" encoding="utf-8"?>
-<b:Sources xmlns:b="http://schemas.openxmlformats.org/officeDocument/2006/bibliography" xmlns="http://schemas.openxmlformats.org/officeDocument/2006/bibliography" SelectedStyle="\APASixthEditionOfficeOnline.xsl" StyleName="APA" Version="6"/>
+<?mso-contentType ?>
+<FormTemplates xmlns="http://schemas.microsoft.com/sharepoint/v3/contenttype/forms">
+  <Display>DocumentLibraryForm</Display>
+  <Edit>DocumentLibraryForm</Edit>
+  <New>DocumentLibraryForm</New>
+</FormTemplates>
 </file>
 
 <file path=customXml/itemProps1.xml><?xml version="1.0" encoding="utf-8"?>
-<ds:datastoreItem xmlns:ds="http://schemas.openxmlformats.org/officeDocument/2006/customXml" ds:itemID="{09293AD8-5A99-4C06-A3A4-50D55DCC821D}">
+<ds:datastoreItem xmlns:ds="http://schemas.openxmlformats.org/officeDocument/2006/customXml" ds:itemID="{F70C0343-90DE-49D6-9E4C-3DF5BC6F1CF7}">
   <ds:schemaRefs>
-    <ds:schemaRef ds:uri="http://schemas.microsoft.com/sharepoint/v3/contenttype/forms"/>
+    <ds:schemaRef ds:uri="http://schemas.openxmlformats.org/officeDocument/2006/bibliography"/>
   </ds:schemaRefs>
 </ds:datastoreItem>
 </file>
 
 <file path=customXml/itemProps2.xml><?xml version="1.0" encoding="utf-8"?>
+<ds:datastoreItem xmlns:ds="http://schemas.openxmlformats.org/officeDocument/2006/customXml" ds:itemID="{A003E85C-9BC5-40B3-9B0F-8EA9B0C69BD6}">
+  <ds:schemaRefs>
+    <ds:schemaRef ds:uri="http://schemas.microsoft.com/office/2006/metadata/properties"/>
+    <ds:schemaRef ds:uri="http://schemas.microsoft.com/office/infopath/2007/PartnerControls"/>
+    <ds:schemaRef ds:uri="6cbd6682-8700-4380-a704-874541bb10f2"/>
+    <ds:schemaRef ds:uri="923f7a5a-c3ea-4cdd-a6d3-9a61a1c3f194"/>
+  </ds:schemaRefs>
+</ds:datastoreItem>
+</file>
+
+<file path=customXml/itemProps3.xml><?xml version="1.0" encoding="utf-8"?>
 <ds:datastoreItem xmlns:ds="http://schemas.openxmlformats.org/officeDocument/2006/customXml" ds:itemID="{DA4F5861-0F52-454A-9959-786AB1474437}">
   <ds:schemaRefs>
     <ds:schemaRef ds:uri="http://schemas.microsoft.com/office/2006/metadata/contentType"/>
@@ -15677,21 +17103,10 @@
 </ds:datastoreItem>
 </file>
 
-<file path=customXml/itemProps3.xml><?xml version="1.0" encoding="utf-8"?>
-<ds:datastoreItem xmlns:ds="http://schemas.openxmlformats.org/officeDocument/2006/customXml" ds:itemID="{A003E85C-9BC5-40B3-9B0F-8EA9B0C69BD6}">
+<file path=customXml/itemProps4.xml><?xml version="1.0" encoding="utf-8"?>
+<ds:datastoreItem xmlns:ds="http://schemas.openxmlformats.org/officeDocument/2006/customXml" ds:itemID="{09293AD8-5A99-4C06-A3A4-50D55DCC821D}">
   <ds:schemaRefs>
-    <ds:schemaRef ds:uri="http://schemas.microsoft.com/office/2006/metadata/properties"/>
-    <ds:schemaRef ds:uri="http://schemas.microsoft.com/office/infopath/2007/PartnerControls"/>
-    <ds:schemaRef ds:uri="6cbd6682-8700-4380-a704-874541bb10f2"/>
-    <ds:schemaRef ds:uri="923f7a5a-c3ea-4cdd-a6d3-9a61a1c3f194"/>
-  </ds:schemaRefs>
-</ds:datastoreItem>
-</file>
-
-<file path=customXml/itemProps4.xml><?xml version="1.0" encoding="utf-8"?>
-<ds:datastoreItem xmlns:ds="http://schemas.openxmlformats.org/officeDocument/2006/customXml" ds:itemID="{F70C0343-90DE-49D6-9E4C-3DF5BC6F1CF7}">
-  <ds:schemaRefs>
-    <ds:schemaRef ds:uri="http://schemas.openxmlformats.org/officeDocument/2006/bibliography"/>
+    <ds:schemaRef ds:uri="http://schemas.microsoft.com/sharepoint/v3/contenttype/forms"/>
   </ds:schemaRefs>
 </ds:datastoreItem>
 </file>
</xml_diff>

<commit_message>
ben heel stuk verder gekomen
</commit_message>
<xml_diff>
--- a/PvB SD/08 Logboek/Logboek kandidaat FP.docx
+++ b/PvB SD/08 Logboek/Logboek kandidaat FP.docx
@@ -308,13 +308,8 @@
             <w:tcW w:w="7087" w:type="dxa"/>
           </w:tcPr>
           <w:p>
-            <w:proofErr w:type="spellStart"/>
-            <w:r>
-              <w:t>Prodist</w:t>
-            </w:r>
-            <w:proofErr w:type="spellEnd"/>
-            <w:r>
-              <w:t xml:space="preserve"> Software B.V.</w:t>
+            <w:r>
+              <w:t>Prodist Software B.V.</w:t>
             </w:r>
           </w:p>
         </w:tc>
@@ -607,61 +602,7 @@
                 <w:color w:val="000000"/>
                 <w:lang w:eastAsia="zh-CN"/>
               </w:rPr>
-              <w:t xml:space="preserve">Op de eerste dag iedereen leren kennen, en wat uitleg gekregen van bijvoorbeeld hoe het bedrijf is ontstaan, wat de examenopdracht kunnen zijn, etc. Kreeg een opwarmopdracht om met </w:t>
-            </w:r>
-            <w:proofErr w:type="spellStart"/>
-            <w:r>
-              <w:rPr>
-                <w:rFonts w:ascii="Calibri" w:eastAsia="Times New Roman" w:hAnsi="Calibri" w:cs="Calibri"/>
-                <w:color w:val="000000"/>
-                <w:lang w:eastAsia="zh-CN"/>
-              </w:rPr>
-              <w:t>framework</w:t>
-            </w:r>
-            <w:proofErr w:type="spellEnd"/>
-            <w:r>
-              <w:rPr>
-                <w:rFonts w:ascii="Calibri" w:eastAsia="Times New Roman" w:hAnsi="Calibri" w:cs="Calibri"/>
-                <w:color w:val="000000"/>
-                <w:lang w:eastAsia="zh-CN"/>
-              </w:rPr>
-              <w:t xml:space="preserve"> ‘</w:t>
-            </w:r>
-            <w:proofErr w:type="spellStart"/>
-            <w:r>
-              <w:rPr>
-                <w:rFonts w:ascii="Calibri" w:eastAsia="Times New Roman" w:hAnsi="Calibri" w:cs="Calibri"/>
-                <w:color w:val="000000"/>
-                <w:lang w:eastAsia="zh-CN"/>
-              </w:rPr>
-              <w:t>Blazor</w:t>
-            </w:r>
-            <w:proofErr w:type="spellEnd"/>
-            <w:r>
-              <w:rPr>
-                <w:rFonts w:ascii="Calibri" w:eastAsia="Times New Roman" w:hAnsi="Calibri" w:cs="Calibri"/>
-                <w:color w:val="000000"/>
-                <w:lang w:eastAsia="zh-CN"/>
-              </w:rPr>
-              <w:t xml:space="preserve">’ te beginnen, moet een webpagina waar ik een bestand kan uploaden, en dan uploadt hij naar een specifieke map. Dus ben ik daar de hele dag </w:t>
-            </w:r>
-            <w:proofErr w:type="spellStart"/>
-            <w:r>
-              <w:rPr>
-                <w:rFonts w:ascii="Calibri" w:eastAsia="Times New Roman" w:hAnsi="Calibri" w:cs="Calibri"/>
-                <w:color w:val="000000"/>
-                <w:lang w:eastAsia="zh-CN"/>
-              </w:rPr>
-              <w:t>beziggeweest</w:t>
-            </w:r>
-            <w:proofErr w:type="spellEnd"/>
-            <w:r>
-              <w:rPr>
-                <w:rFonts w:ascii="Calibri" w:eastAsia="Times New Roman" w:hAnsi="Calibri" w:cs="Calibri"/>
-                <w:color w:val="000000"/>
-                <w:lang w:eastAsia="zh-CN"/>
-              </w:rPr>
-              <w:t>.</w:t>
+              <w:t>Op de eerste dag iedereen leren kennen, en wat uitleg gekregen van bijvoorbeeld hoe het bedrijf is ontstaan, wat de examenopdracht kunnen zijn, etc. Kreeg een opwarmopdracht om met framework ‘Blazor’ te beginnen, moet een webpagina waar ik een bestand kan uploaden, en dan uploadt hij naar een specifieke map. Dus ben ik daar de hele dag beziggeweest.</w:t>
             </w:r>
           </w:p>
         </w:tc>
@@ -790,113 +731,13 @@
                 <w:lang w:eastAsia="zh-CN"/>
               </w:rPr>
             </w:pPr>
-            <w:proofErr w:type="spellStart"/>
-            <w:r>
-              <w:rPr>
-                <w:rFonts w:ascii="Calibri" w:eastAsia="Times New Roman" w:hAnsi="Calibri" w:cs="Calibri"/>
-                <w:color w:val="000000"/>
-                <w:lang w:eastAsia="zh-CN"/>
-              </w:rPr>
-              <w:t>Blazor</w:t>
-            </w:r>
-            <w:proofErr w:type="spellEnd"/>
-            <w:r>
-              <w:rPr>
-                <w:rFonts w:ascii="Calibri" w:eastAsia="Times New Roman" w:hAnsi="Calibri" w:cs="Calibri"/>
-                <w:color w:val="000000"/>
-                <w:lang w:eastAsia="zh-CN"/>
-              </w:rPr>
-              <w:t xml:space="preserve"> webapplicatie klaar, hij gaat alle bestanden uploaden naar een map. Maar word gevraagd om </w:t>
-            </w:r>
-            <w:proofErr w:type="spellStart"/>
-            <w:r>
-              <w:rPr>
-                <w:rFonts w:ascii="Calibri" w:eastAsia="Times New Roman" w:hAnsi="Calibri" w:cs="Calibri"/>
-                <w:color w:val="000000"/>
-                <w:lang w:eastAsia="zh-CN"/>
-              </w:rPr>
-              <w:t>Blazor</w:t>
-            </w:r>
-            <w:proofErr w:type="spellEnd"/>
-            <w:r>
-              <w:rPr>
-                <w:rFonts w:ascii="Calibri" w:eastAsia="Times New Roman" w:hAnsi="Calibri" w:cs="Calibri"/>
-                <w:color w:val="000000"/>
-                <w:lang w:eastAsia="zh-CN"/>
-              </w:rPr>
-              <w:t xml:space="preserve"> in </w:t>
-            </w:r>
-            <w:proofErr w:type="spellStart"/>
-            <w:r>
-              <w:rPr>
-                <w:rFonts w:ascii="Calibri" w:eastAsia="Times New Roman" w:hAnsi="Calibri" w:cs="Calibri"/>
-                <w:color w:val="000000"/>
-                <w:lang w:eastAsia="zh-CN"/>
-              </w:rPr>
-              <w:t>windows</w:t>
-            </w:r>
-            <w:proofErr w:type="spellEnd"/>
-            <w:r>
-              <w:rPr>
-                <w:rFonts w:ascii="Calibri" w:eastAsia="Times New Roman" w:hAnsi="Calibri" w:cs="Calibri"/>
-                <w:color w:val="000000"/>
-                <w:lang w:eastAsia="zh-CN"/>
-              </w:rPr>
-              <w:t xml:space="preserve"> </w:t>
-            </w:r>
-            <w:proofErr w:type="spellStart"/>
-            <w:r>
-              <w:rPr>
-                <w:rFonts w:ascii="Calibri" w:eastAsia="Times New Roman" w:hAnsi="Calibri" w:cs="Calibri"/>
-                <w:color w:val="000000"/>
-                <w:lang w:eastAsia="zh-CN"/>
-              </w:rPr>
-              <w:t>forms</w:t>
-            </w:r>
-            <w:proofErr w:type="spellEnd"/>
-            <w:r>
-              <w:rPr>
-                <w:rFonts w:ascii="Calibri" w:eastAsia="Times New Roman" w:hAnsi="Calibri" w:cs="Calibri"/>
-                <w:color w:val="000000"/>
-                <w:lang w:eastAsia="zh-CN"/>
-              </w:rPr>
-              <w:t xml:space="preserve"> te verwerken, ben de hele dag </w:t>
-            </w:r>
-            <w:proofErr w:type="spellStart"/>
-            <w:r>
-              <w:rPr>
-                <w:rFonts w:ascii="Calibri" w:eastAsia="Times New Roman" w:hAnsi="Calibri" w:cs="Calibri"/>
-                <w:color w:val="000000"/>
-                <w:lang w:eastAsia="zh-CN"/>
-              </w:rPr>
-              <w:t>meebezig</w:t>
-            </w:r>
-            <w:proofErr w:type="spellEnd"/>
-            <w:r>
-              <w:rPr>
-                <w:rFonts w:ascii="Calibri" w:eastAsia="Times New Roman" w:hAnsi="Calibri" w:cs="Calibri"/>
-                <w:color w:val="000000"/>
-                <w:lang w:eastAsia="zh-CN"/>
-              </w:rPr>
-              <w:t xml:space="preserve"> geweest. Maar je kan niet een eigen pad te selecteren. Het is op dit moment nog </w:t>
-            </w:r>
-            <w:proofErr w:type="spellStart"/>
-            <w:r>
-              <w:rPr>
-                <w:rFonts w:ascii="Calibri" w:eastAsia="Times New Roman" w:hAnsi="Calibri" w:cs="Calibri"/>
-                <w:color w:val="000000"/>
-                <w:lang w:eastAsia="zh-CN"/>
-              </w:rPr>
-              <w:t>hardcoded</w:t>
-            </w:r>
-            <w:proofErr w:type="spellEnd"/>
-            <w:r>
-              <w:rPr>
-                <w:rFonts w:ascii="Calibri" w:eastAsia="Times New Roman" w:hAnsi="Calibri" w:cs="Calibri"/>
-                <w:color w:val="000000"/>
-                <w:lang w:eastAsia="zh-CN"/>
-              </w:rPr>
-              <w:t>.</w:t>
+            <w:r>
+              <w:rPr>
+                <w:rFonts w:ascii="Calibri" w:eastAsia="Times New Roman" w:hAnsi="Calibri" w:cs="Calibri"/>
+                <w:color w:val="000000"/>
+                <w:lang w:eastAsia="zh-CN"/>
+              </w:rPr>
+              <w:t>Blazor webapplicatie klaar, hij gaat alle bestanden uploaden naar een map. Maar word gevraagd om Blazor in windows forms te verwerken, ben de hele dag meebezig geweest. Maar je kan niet een eigen pad te selecteren. Het is op dit moment nog hardcoded.</w:t>
             </w:r>
           </w:p>
         </w:tc>
@@ -1031,43 +872,7 @@
                 <w:color w:val="000000"/>
                 <w:lang w:eastAsia="zh-CN"/>
               </w:rPr>
-              <w:t xml:space="preserve">Windows </w:t>
-            </w:r>
-            <w:proofErr w:type="spellStart"/>
-            <w:r>
-              <w:rPr>
-                <w:rFonts w:ascii="Calibri" w:eastAsia="Times New Roman" w:hAnsi="Calibri" w:cs="Calibri"/>
-                <w:color w:val="000000"/>
-                <w:lang w:eastAsia="zh-CN"/>
-              </w:rPr>
-              <w:t>forms</w:t>
-            </w:r>
-            <w:proofErr w:type="spellEnd"/>
-            <w:r>
-              <w:rPr>
-                <w:rFonts w:ascii="Calibri" w:eastAsia="Times New Roman" w:hAnsi="Calibri" w:cs="Calibri"/>
-                <w:color w:val="000000"/>
-                <w:lang w:eastAsia="zh-CN"/>
-              </w:rPr>
-              <w:t xml:space="preserve"> in elkaar gezet, maar wordt nogmaals gevraagd om een eigen filepath te kunnen selecteren, daar ben ik de hele dag </w:t>
-            </w:r>
-            <w:proofErr w:type="spellStart"/>
-            <w:r>
-              <w:rPr>
-                <w:rFonts w:ascii="Calibri" w:eastAsia="Times New Roman" w:hAnsi="Calibri" w:cs="Calibri"/>
-                <w:color w:val="000000"/>
-                <w:lang w:eastAsia="zh-CN"/>
-              </w:rPr>
-              <w:t>beziggeweest</w:t>
-            </w:r>
-            <w:proofErr w:type="spellEnd"/>
-            <w:r>
-              <w:rPr>
-                <w:rFonts w:ascii="Calibri" w:eastAsia="Times New Roman" w:hAnsi="Calibri" w:cs="Calibri"/>
-                <w:color w:val="000000"/>
-                <w:lang w:eastAsia="zh-CN"/>
-              </w:rPr>
-              <w:t>, hij wil het maar niet. Nu kan de gebruiker alleen via een input zijn eigen filepath invullen.</w:t>
+              <w:t>Windows forms in elkaar gezet, maar wordt nogmaals gevraagd om een eigen filepath te kunnen selecteren, daar ben ik de hele dag beziggeweest, hij wil het maar niet. Nu kan de gebruiker alleen via een input zijn eigen filepath invullen.</w:t>
             </w:r>
           </w:p>
         </w:tc>
@@ -1202,43 +1007,7 @@
                 <w:color w:val="000000"/>
                 <w:lang w:eastAsia="zh-CN"/>
               </w:rPr>
-              <w:t xml:space="preserve">De gebruiker kan via een knop een eigen pad selecteren, dus het gaat niet alleen maar via een inputveld, en hij slaat het nieuwe pad ook gelijk op in een </w:t>
-            </w:r>
-            <w:proofErr w:type="spellStart"/>
-            <w:r>
-              <w:rPr>
-                <w:rFonts w:ascii="Calibri" w:eastAsia="Times New Roman" w:hAnsi="Calibri" w:cs="Calibri"/>
-                <w:color w:val="000000"/>
-                <w:lang w:eastAsia="zh-CN"/>
-              </w:rPr>
-              <w:t>json</w:t>
-            </w:r>
-            <w:proofErr w:type="spellEnd"/>
-            <w:r>
-              <w:rPr>
-                <w:rFonts w:ascii="Calibri" w:eastAsia="Times New Roman" w:hAnsi="Calibri" w:cs="Calibri"/>
-                <w:color w:val="000000"/>
-                <w:lang w:eastAsia="zh-CN"/>
-              </w:rPr>
-              <w:t xml:space="preserve">-bestand, (alleen in de verkeerde </w:t>
-            </w:r>
-            <w:proofErr w:type="spellStart"/>
-            <w:r>
-              <w:rPr>
-                <w:rFonts w:ascii="Calibri" w:eastAsia="Times New Roman" w:hAnsi="Calibri" w:cs="Calibri"/>
-                <w:color w:val="000000"/>
-                <w:lang w:eastAsia="zh-CN"/>
-              </w:rPr>
-              <w:t>json</w:t>
-            </w:r>
-            <w:proofErr w:type="spellEnd"/>
-            <w:r>
-              <w:rPr>
-                <w:rFonts w:ascii="Calibri" w:eastAsia="Times New Roman" w:hAnsi="Calibri" w:cs="Calibri"/>
-                <w:color w:val="000000"/>
-                <w:lang w:eastAsia="zh-CN"/>
-              </w:rPr>
-              <w:t xml:space="preserve">). Eind van de dag kwam ik pas </w:t>
+              <w:t xml:space="preserve">De gebruiker kan via een knop een eigen pad selecteren, dus het gaat niet alleen maar via een inputveld, en hij slaat het nieuwe pad ook gelijk op in een json-bestand, (alleen in de verkeerde json). Eind van de dag kwam ik pas </w:t>
             </w:r>
             <w:r>
               <w:rPr>
@@ -1622,23 +1391,13 @@
               </w:rPr>
               <w:t xml:space="preserve"> </w:t>
             </w:r>
-            <w:proofErr w:type="spellStart"/>
-            <w:r>
-              <w:rPr>
-                <w:rFonts w:ascii="Calibri" w:eastAsia="Times New Roman" w:hAnsi="Calibri" w:cs="Calibri"/>
-                <w:color w:val="000000"/>
-                <w:lang w:eastAsia="zh-CN"/>
-              </w:rPr>
-              <w:t>Trello</w:t>
-            </w:r>
-            <w:proofErr w:type="spellEnd"/>
-            <w:r>
-              <w:rPr>
-                <w:rFonts w:ascii="Calibri" w:eastAsia="Times New Roman" w:hAnsi="Calibri" w:cs="Calibri"/>
-                <w:color w:val="000000"/>
-                <w:lang w:eastAsia="zh-CN"/>
-              </w:rPr>
-              <w:t xml:space="preserve"> bord aangemaakt zodat ik een </w:t>
+            <w:r>
+              <w:rPr>
+                <w:rFonts w:ascii="Calibri" w:eastAsia="Times New Roman" w:hAnsi="Calibri" w:cs="Calibri"/>
+                <w:color w:val="000000"/>
+                <w:lang w:eastAsia="zh-CN"/>
+              </w:rPr>
+              <w:t xml:space="preserve">Trello bord aangemaakt zodat ik een </w:t>
             </w:r>
             <w:r>
               <w:rPr>
@@ -1730,16 +1489,7 @@
                 <w:color w:val="000000"/>
                 <w:lang w:eastAsia="zh-CN"/>
               </w:rPr>
-              <w:t xml:space="preserve">3. Georiënteerd op alle data van PDF eruit halen, verder genereer een nieuw </w:t>
-            </w:r>
-            <w:proofErr w:type="spellStart"/>
-            <w:r>
-              <w:rPr>
-                <w:rFonts w:ascii="Calibri" w:eastAsia="Times New Roman" w:hAnsi="Calibri" w:cs="Calibri"/>
-                <w:color w:val="000000"/>
-                <w:lang w:eastAsia="zh-CN"/>
-              </w:rPr>
-              <w:t>XML</w:t>
+              <w:t>3. Georiënteerd op alle data van PDF eruit halen, verder genereer een nieuw XML</w:t>
             </w:r>
             <w:r>
               <w:rPr>
@@ -1763,16 +1513,7 @@
                 <w:color w:val="000000"/>
                 <w:lang w:eastAsia="zh-CN"/>
               </w:rPr>
-              <w:t>d</w:t>
-            </w:r>
-            <w:proofErr w:type="spellEnd"/>
-            <w:r>
-              <w:rPr>
-                <w:rFonts w:ascii="Calibri" w:eastAsia="Times New Roman" w:hAnsi="Calibri" w:cs="Calibri"/>
-                <w:color w:val="000000"/>
-                <w:lang w:eastAsia="zh-CN"/>
-              </w:rPr>
-              <w:t>.</w:t>
+              <w:t>d.</w:t>
             </w:r>
           </w:p>
         </w:tc>
@@ -2386,7 +2127,6 @@
               </w:rPr>
               <w:t xml:space="preserve">om de </w:t>
             </w:r>
-            <w:proofErr w:type="spellStart"/>
             <w:r>
               <w:rPr>
                 <w:rFonts w:ascii="Calibri" w:eastAsia="Times New Roman" w:hAnsi="Calibri" w:cs="Calibri"/>
@@ -2401,213 +2141,104 @@
                 <w:color w:val="000000"/>
                 <w:lang w:eastAsia="zh-CN"/>
               </w:rPr>
+              <w:t xml:space="preserve">’s </w:t>
+            </w:r>
+            <w:r>
+              <w:rPr>
+                <w:rFonts w:ascii="Calibri" w:eastAsia="Times New Roman" w:hAnsi="Calibri" w:cs="Calibri"/>
+                <w:color w:val="000000"/>
+                <w:lang w:eastAsia="zh-CN"/>
+              </w:rPr>
+              <w:t>van</w:t>
+            </w:r>
+            <w:r>
+              <w:rPr>
+                <w:rFonts w:ascii="Calibri" w:eastAsia="Times New Roman" w:hAnsi="Calibri" w:cs="Calibri"/>
+                <w:color w:val="000000"/>
+                <w:lang w:eastAsia="zh-CN"/>
+              </w:rPr>
+              <w:t>uit</w:t>
+            </w:r>
+            <w:r>
+              <w:rPr>
+                <w:rFonts w:ascii="Calibri" w:eastAsia="Times New Roman" w:hAnsi="Calibri" w:cs="Calibri"/>
+                <w:color w:val="000000"/>
+                <w:lang w:eastAsia="zh-CN"/>
+              </w:rPr>
+              <w:t xml:space="preserve"> PDF</w:t>
+            </w:r>
+            <w:r>
+              <w:rPr>
+                <w:rFonts w:ascii="Calibri" w:eastAsia="Times New Roman" w:hAnsi="Calibri" w:cs="Calibri"/>
+                <w:color w:val="000000"/>
+                <w:lang w:eastAsia="zh-CN"/>
+              </w:rPr>
+              <w:t xml:space="preserve"> te</w:t>
+            </w:r>
+            <w:r>
+              <w:rPr>
+                <w:rFonts w:ascii="Calibri" w:eastAsia="Times New Roman" w:hAnsi="Calibri" w:cs="Calibri"/>
+                <w:color w:val="000000"/>
+                <w:lang w:eastAsia="zh-CN"/>
+              </w:rPr>
+              <w:t xml:space="preserve"> halen,</w:t>
+            </w:r>
+            <w:r>
+              <w:rPr>
+                <w:rFonts w:ascii="Calibri" w:eastAsia="Times New Roman" w:hAnsi="Calibri" w:cs="Calibri"/>
+                <w:color w:val="000000"/>
+                <w:lang w:eastAsia="zh-CN"/>
+              </w:rPr>
+              <w:t xml:space="preserve"> en </w:t>
+            </w:r>
+            <w:r>
+              <w:rPr>
+                <w:rFonts w:ascii="Calibri" w:eastAsia="Times New Roman" w:hAnsi="Calibri" w:cs="Calibri"/>
+                <w:color w:val="000000"/>
+                <w:lang w:eastAsia="zh-CN"/>
+              </w:rPr>
+              <w:t xml:space="preserve">vervolgens het genereren van </w:t>
+            </w:r>
+            <w:r>
+              <w:rPr>
+                <w:rFonts w:ascii="Calibri" w:eastAsia="Times New Roman" w:hAnsi="Calibri" w:cs="Calibri"/>
+                <w:color w:val="000000"/>
+                <w:lang w:eastAsia="zh-CN"/>
+              </w:rPr>
+              <w:t>een nieuw XML-bestand. Alles is hardcoded, waar het PDF-bestand vandaan komt, en waar de XML-bestand geupload wordt</w:t>
+            </w:r>
+            <w:r>
+              <w:rPr>
+                <w:rFonts w:ascii="Calibri" w:eastAsia="Times New Roman" w:hAnsi="Calibri" w:cs="Calibri"/>
+                <w:color w:val="000000"/>
+                <w:lang w:eastAsia="zh-CN"/>
+              </w:rPr>
+              <w:t xml:space="preserve">. </w:t>
+            </w:r>
+            <w:r>
+              <w:rPr>
+                <w:rFonts w:ascii="Calibri" w:eastAsia="Times New Roman" w:hAnsi="Calibri" w:cs="Calibri"/>
+                <w:color w:val="000000"/>
+                <w:lang w:eastAsia="zh-CN"/>
+              </w:rPr>
+              <w:t>G</w:t>
+            </w:r>
+            <w:r>
+              <w:rPr>
+                <w:rFonts w:ascii="Calibri" w:eastAsia="Times New Roman" w:hAnsi="Calibri" w:cs="Calibri"/>
+                <w:color w:val="000000"/>
+                <w:lang w:eastAsia="zh-CN"/>
+              </w:rPr>
+              <w:t>eprobeerd om de data</w:t>
+            </w:r>
+            <w:r>
+              <w:rPr>
+                <w:rFonts w:ascii="Calibri" w:eastAsia="Times New Roman" w:hAnsi="Calibri" w:cs="Calibri"/>
+                <w:color w:val="000000"/>
+                <w:lang w:eastAsia="zh-CN"/>
+              </w:rPr>
               <w:t>’s</w:t>
             </w:r>
-            <w:proofErr w:type="spellEnd"/>
-            <w:r>
-              <w:rPr>
-                <w:rFonts w:ascii="Calibri" w:eastAsia="Times New Roman" w:hAnsi="Calibri" w:cs="Calibri"/>
-                <w:color w:val="000000"/>
-                <w:lang w:eastAsia="zh-CN"/>
-              </w:rPr>
-              <w:t xml:space="preserve"> </w:t>
-            </w:r>
-            <w:r>
-              <w:rPr>
-                <w:rFonts w:ascii="Calibri" w:eastAsia="Times New Roman" w:hAnsi="Calibri" w:cs="Calibri"/>
-                <w:color w:val="000000"/>
-                <w:lang w:eastAsia="zh-CN"/>
-              </w:rPr>
-              <w:t>van</w:t>
-            </w:r>
-            <w:r>
-              <w:rPr>
-                <w:rFonts w:ascii="Calibri" w:eastAsia="Times New Roman" w:hAnsi="Calibri" w:cs="Calibri"/>
-                <w:color w:val="000000"/>
-                <w:lang w:eastAsia="zh-CN"/>
-              </w:rPr>
-              <w:t>uit</w:t>
-            </w:r>
-            <w:r>
-              <w:rPr>
-                <w:rFonts w:ascii="Calibri" w:eastAsia="Times New Roman" w:hAnsi="Calibri" w:cs="Calibri"/>
-                <w:color w:val="000000"/>
-                <w:lang w:eastAsia="zh-CN"/>
-              </w:rPr>
-              <w:t xml:space="preserve"> PDF</w:t>
-            </w:r>
-            <w:r>
-              <w:rPr>
-                <w:rFonts w:ascii="Calibri" w:eastAsia="Times New Roman" w:hAnsi="Calibri" w:cs="Calibri"/>
-                <w:color w:val="000000"/>
-                <w:lang w:eastAsia="zh-CN"/>
-              </w:rPr>
-              <w:t xml:space="preserve"> te</w:t>
-            </w:r>
-            <w:r>
-              <w:rPr>
-                <w:rFonts w:ascii="Calibri" w:eastAsia="Times New Roman" w:hAnsi="Calibri" w:cs="Calibri"/>
-                <w:color w:val="000000"/>
-                <w:lang w:eastAsia="zh-CN"/>
-              </w:rPr>
-              <w:t xml:space="preserve"> halen,</w:t>
-            </w:r>
-            <w:r>
-              <w:rPr>
-                <w:rFonts w:ascii="Calibri" w:eastAsia="Times New Roman" w:hAnsi="Calibri" w:cs="Calibri"/>
-                <w:color w:val="000000"/>
-                <w:lang w:eastAsia="zh-CN"/>
-              </w:rPr>
-              <w:t xml:space="preserve"> en </w:t>
-            </w:r>
-            <w:r>
-              <w:rPr>
-                <w:rFonts w:ascii="Calibri" w:eastAsia="Times New Roman" w:hAnsi="Calibri" w:cs="Calibri"/>
-                <w:color w:val="000000"/>
-                <w:lang w:eastAsia="zh-CN"/>
-              </w:rPr>
-              <w:t xml:space="preserve">vervolgens het genereren van </w:t>
-            </w:r>
-            <w:r>
-              <w:rPr>
-                <w:rFonts w:ascii="Calibri" w:eastAsia="Times New Roman" w:hAnsi="Calibri" w:cs="Calibri"/>
-                <w:color w:val="000000"/>
-                <w:lang w:eastAsia="zh-CN"/>
-              </w:rPr>
-              <w:t xml:space="preserve">een nieuw </w:t>
-            </w:r>
-            <w:proofErr w:type="spellStart"/>
-            <w:r>
-              <w:rPr>
-                <w:rFonts w:ascii="Calibri" w:eastAsia="Times New Roman" w:hAnsi="Calibri" w:cs="Calibri"/>
-                <w:color w:val="000000"/>
-                <w:lang w:eastAsia="zh-CN"/>
-              </w:rPr>
-              <w:t>XML-bestand</w:t>
-            </w:r>
-            <w:proofErr w:type="spellEnd"/>
-            <w:r>
-              <w:rPr>
-                <w:rFonts w:ascii="Calibri" w:eastAsia="Times New Roman" w:hAnsi="Calibri" w:cs="Calibri"/>
-                <w:color w:val="000000"/>
-                <w:lang w:eastAsia="zh-CN"/>
-              </w:rPr>
-              <w:t xml:space="preserve">. Alles is </w:t>
-            </w:r>
-            <w:proofErr w:type="spellStart"/>
-            <w:r>
-              <w:rPr>
-                <w:rFonts w:ascii="Calibri" w:eastAsia="Times New Roman" w:hAnsi="Calibri" w:cs="Calibri"/>
-                <w:color w:val="000000"/>
-                <w:lang w:eastAsia="zh-CN"/>
-              </w:rPr>
-              <w:t>hardcoded</w:t>
-            </w:r>
-            <w:proofErr w:type="spellEnd"/>
-            <w:r>
-              <w:rPr>
-                <w:rFonts w:ascii="Calibri" w:eastAsia="Times New Roman" w:hAnsi="Calibri" w:cs="Calibri"/>
-                <w:color w:val="000000"/>
-                <w:lang w:eastAsia="zh-CN"/>
-              </w:rPr>
-              <w:t xml:space="preserve">, waar het </w:t>
-            </w:r>
-            <w:proofErr w:type="spellStart"/>
-            <w:r>
-              <w:rPr>
-                <w:rFonts w:ascii="Calibri" w:eastAsia="Times New Roman" w:hAnsi="Calibri" w:cs="Calibri"/>
-                <w:color w:val="000000"/>
-                <w:lang w:eastAsia="zh-CN"/>
-              </w:rPr>
-              <w:t>PDF-bestand</w:t>
-            </w:r>
-            <w:proofErr w:type="spellEnd"/>
-            <w:r>
-              <w:rPr>
-                <w:rFonts w:ascii="Calibri" w:eastAsia="Times New Roman" w:hAnsi="Calibri" w:cs="Calibri"/>
-                <w:color w:val="000000"/>
-                <w:lang w:eastAsia="zh-CN"/>
-              </w:rPr>
-              <w:t xml:space="preserve"> vandaan komt, en waar de </w:t>
-            </w:r>
-            <w:proofErr w:type="spellStart"/>
-            <w:r>
-              <w:rPr>
-                <w:rFonts w:ascii="Calibri" w:eastAsia="Times New Roman" w:hAnsi="Calibri" w:cs="Calibri"/>
-                <w:color w:val="000000"/>
-                <w:lang w:eastAsia="zh-CN"/>
-              </w:rPr>
-              <w:t>XML-bestand</w:t>
-            </w:r>
-            <w:proofErr w:type="spellEnd"/>
-            <w:r>
-              <w:rPr>
-                <w:rFonts w:ascii="Calibri" w:eastAsia="Times New Roman" w:hAnsi="Calibri" w:cs="Calibri"/>
-                <w:color w:val="000000"/>
-                <w:lang w:eastAsia="zh-CN"/>
-              </w:rPr>
-              <w:t xml:space="preserve"> </w:t>
-            </w:r>
-            <w:proofErr w:type="spellStart"/>
-            <w:r>
-              <w:rPr>
-                <w:rFonts w:ascii="Calibri" w:eastAsia="Times New Roman" w:hAnsi="Calibri" w:cs="Calibri"/>
-                <w:color w:val="000000"/>
-                <w:lang w:eastAsia="zh-CN"/>
-              </w:rPr>
-              <w:t>geupload</w:t>
-            </w:r>
-            <w:proofErr w:type="spellEnd"/>
-            <w:r>
-              <w:rPr>
-                <w:rFonts w:ascii="Calibri" w:eastAsia="Times New Roman" w:hAnsi="Calibri" w:cs="Calibri"/>
-                <w:color w:val="000000"/>
-                <w:lang w:eastAsia="zh-CN"/>
-              </w:rPr>
-              <w:t xml:space="preserve"> wordt</w:t>
-            </w:r>
-            <w:r>
-              <w:rPr>
-                <w:rFonts w:ascii="Calibri" w:eastAsia="Times New Roman" w:hAnsi="Calibri" w:cs="Calibri"/>
-                <w:color w:val="000000"/>
-                <w:lang w:eastAsia="zh-CN"/>
-              </w:rPr>
-              <w:t xml:space="preserve">. </w:t>
-            </w:r>
-            <w:r>
-              <w:rPr>
-                <w:rFonts w:ascii="Calibri" w:eastAsia="Times New Roman" w:hAnsi="Calibri" w:cs="Calibri"/>
-                <w:color w:val="000000"/>
-                <w:lang w:eastAsia="zh-CN"/>
-              </w:rPr>
-              <w:t>G</w:t>
-            </w:r>
-            <w:r>
-              <w:rPr>
-                <w:rFonts w:ascii="Calibri" w:eastAsia="Times New Roman" w:hAnsi="Calibri" w:cs="Calibri"/>
-                <w:color w:val="000000"/>
-                <w:lang w:eastAsia="zh-CN"/>
-              </w:rPr>
-              <w:t xml:space="preserve">eprobeerd om de </w:t>
-            </w:r>
-            <w:proofErr w:type="spellStart"/>
-            <w:r>
-              <w:rPr>
-                <w:rFonts w:ascii="Calibri" w:eastAsia="Times New Roman" w:hAnsi="Calibri" w:cs="Calibri"/>
-                <w:color w:val="000000"/>
-                <w:lang w:eastAsia="zh-CN"/>
-              </w:rPr>
-              <w:t>data</w:t>
-            </w:r>
-            <w:r>
-              <w:rPr>
-                <w:rFonts w:ascii="Calibri" w:eastAsia="Times New Roman" w:hAnsi="Calibri" w:cs="Calibri"/>
-                <w:color w:val="000000"/>
-                <w:lang w:eastAsia="zh-CN"/>
-              </w:rPr>
-              <w:t>’s</w:t>
-            </w:r>
-            <w:proofErr w:type="spellEnd"/>
             <w:r>
               <w:rPr>
                 <w:rFonts w:ascii="Calibri" w:eastAsia="Times New Roman" w:hAnsi="Calibri" w:cs="Calibri"/>
@@ -2876,54 +2507,8 @@
                 <w:color w:val="000000"/>
                 <w:lang w:eastAsia="zh-CN"/>
               </w:rPr>
-              <w:t xml:space="preserve">Verder georiënteerd om de basiskennis te creëren om de </w:t>
-            </w:r>
-            <w:proofErr w:type="spellStart"/>
-            <w:r>
-              <w:rPr>
-                <w:rFonts w:ascii="Calibri" w:eastAsia="Times New Roman" w:hAnsi="Calibri" w:cs="Calibri"/>
-                <w:color w:val="000000"/>
-                <w:lang w:eastAsia="zh-CN"/>
-              </w:rPr>
-              <w:t>data’s</w:t>
-            </w:r>
-            <w:proofErr w:type="spellEnd"/>
-            <w:r>
-              <w:rPr>
-                <w:rFonts w:ascii="Calibri" w:eastAsia="Times New Roman" w:hAnsi="Calibri" w:cs="Calibri"/>
-                <w:color w:val="000000"/>
-                <w:lang w:eastAsia="zh-CN"/>
-              </w:rPr>
-              <w:t xml:space="preserve"> uit een </w:t>
-            </w:r>
-            <w:proofErr w:type="spellStart"/>
-            <w:r>
-              <w:rPr>
-                <w:rFonts w:ascii="Calibri" w:eastAsia="Times New Roman" w:hAnsi="Calibri" w:cs="Calibri"/>
-                <w:color w:val="000000"/>
-                <w:lang w:eastAsia="zh-CN"/>
-              </w:rPr>
-              <w:t>PDF-bestand</w:t>
-            </w:r>
-            <w:proofErr w:type="spellEnd"/>
-            <w:r>
-              <w:rPr>
-                <w:rFonts w:ascii="Calibri" w:eastAsia="Times New Roman" w:hAnsi="Calibri" w:cs="Calibri"/>
-                <w:color w:val="000000"/>
-                <w:lang w:eastAsia="zh-CN"/>
-              </w:rPr>
-              <w:t xml:space="preserve"> halen, en over te zetten naar een </w:t>
-            </w:r>
-            <w:proofErr w:type="spellStart"/>
-            <w:r>
-              <w:rPr>
-                <w:rFonts w:ascii="Calibri" w:eastAsia="Times New Roman" w:hAnsi="Calibri" w:cs="Calibri"/>
-                <w:color w:val="000000"/>
-                <w:lang w:eastAsia="zh-CN"/>
-              </w:rPr>
-              <w:t>XML-bestand</w:t>
-            </w:r>
-            <w:proofErr w:type="spellEnd"/>
+              <w:t>Verder georiënteerd om de basiskennis te creëren om de data’s uit een PDF-bestand halen, en over te zetten naar een XML-bestand</w:t>
+            </w:r>
           </w:p>
           <w:p>
             <w:pPr>
@@ -2942,49 +2527,21 @@
               </w:rPr>
               <w:t xml:space="preserve">Oriëntatiefase: Alle </w:t>
             </w:r>
-            <w:proofErr w:type="spellStart"/>
-            <w:r>
-              <w:rPr>
-                <w:rFonts w:ascii="Calibri" w:eastAsia="Times New Roman" w:hAnsi="Calibri" w:cs="Calibri"/>
-                <w:color w:val="000000"/>
-                <w:lang w:eastAsia="zh-CN"/>
-              </w:rPr>
-              <w:t>data’s</w:t>
-            </w:r>
-            <w:proofErr w:type="spellEnd"/>
-            <w:r>
-              <w:rPr>
-                <w:rFonts w:ascii="Calibri" w:eastAsia="Times New Roman" w:hAnsi="Calibri" w:cs="Calibri"/>
-                <w:color w:val="000000"/>
-                <w:lang w:eastAsia="zh-CN"/>
-              </w:rPr>
-              <w:t xml:space="preserve"> </w:t>
-            </w:r>
-            <w:r>
-              <w:rPr>
-                <w:rFonts w:ascii="Calibri" w:eastAsia="Times New Roman" w:hAnsi="Calibri" w:cs="Calibri"/>
-                <w:color w:val="000000"/>
-                <w:lang w:eastAsia="zh-CN"/>
-              </w:rPr>
-              <w:t xml:space="preserve">in variabelen gezet, en het importeren naar XML ben nog mee bezig, want ik weet niet hoe de structuur van zo’n </w:t>
-            </w:r>
-            <w:proofErr w:type="spellStart"/>
-            <w:r>
-              <w:rPr>
-                <w:rFonts w:ascii="Calibri" w:eastAsia="Times New Roman" w:hAnsi="Calibri" w:cs="Calibri"/>
-                <w:color w:val="000000"/>
-                <w:lang w:eastAsia="zh-CN"/>
-              </w:rPr>
-              <w:t>XML-bestand</w:t>
-            </w:r>
-            <w:proofErr w:type="spellEnd"/>
-            <w:r>
-              <w:rPr>
-                <w:rFonts w:ascii="Calibri" w:eastAsia="Times New Roman" w:hAnsi="Calibri" w:cs="Calibri"/>
-                <w:color w:val="000000"/>
-                <w:lang w:eastAsia="zh-CN"/>
-              </w:rPr>
-              <w:t xml:space="preserve"> eruit ziet.</w:t>
+            <w:r>
+              <w:rPr>
+                <w:rFonts w:ascii="Calibri" w:eastAsia="Times New Roman" w:hAnsi="Calibri" w:cs="Calibri"/>
+                <w:color w:val="000000"/>
+                <w:lang w:eastAsia="zh-CN"/>
+              </w:rPr>
+              <w:t xml:space="preserve">data’s </w:t>
+            </w:r>
+            <w:r>
+              <w:rPr>
+                <w:rFonts w:ascii="Calibri" w:eastAsia="Times New Roman" w:hAnsi="Calibri" w:cs="Calibri"/>
+                <w:color w:val="000000"/>
+                <w:lang w:eastAsia="zh-CN"/>
+              </w:rPr>
+              <w:t>in variabelen gezet, en het importeren naar XML ben nog mee bezig, want ik weet niet hoe de structuur van zo’n XML-bestand eruit ziet.</w:t>
             </w:r>
           </w:p>
         </w:tc>
@@ -3218,43 +2775,7 @@
                 <w:color w:val="000000"/>
                 <w:lang w:eastAsia="zh-CN"/>
               </w:rPr>
-              <w:t xml:space="preserve">3. Verder met de oriëntatiefase, alle </w:t>
-            </w:r>
-            <w:proofErr w:type="spellStart"/>
-            <w:r>
-              <w:rPr>
-                <w:rFonts w:ascii="Calibri" w:eastAsia="Times New Roman" w:hAnsi="Calibri" w:cs="Calibri"/>
-                <w:color w:val="000000"/>
-                <w:lang w:eastAsia="zh-CN"/>
-              </w:rPr>
-              <w:t>data’s</w:t>
-            </w:r>
-            <w:proofErr w:type="spellEnd"/>
-            <w:r>
-              <w:rPr>
-                <w:rFonts w:ascii="Calibri" w:eastAsia="Times New Roman" w:hAnsi="Calibri" w:cs="Calibri"/>
-                <w:color w:val="000000"/>
-                <w:lang w:eastAsia="zh-CN"/>
-              </w:rPr>
-              <w:t xml:space="preserve"> worden in een overzichtelijke en logische manier geplaatst in </w:t>
-            </w:r>
-            <w:proofErr w:type="spellStart"/>
-            <w:r>
-              <w:rPr>
-                <w:rFonts w:ascii="Calibri" w:eastAsia="Times New Roman" w:hAnsi="Calibri" w:cs="Calibri"/>
-                <w:color w:val="000000"/>
-                <w:lang w:eastAsia="zh-CN"/>
-              </w:rPr>
-              <w:t>XML-bestand</w:t>
-            </w:r>
-            <w:proofErr w:type="spellEnd"/>
-            <w:r>
-              <w:rPr>
-                <w:rFonts w:ascii="Calibri" w:eastAsia="Times New Roman" w:hAnsi="Calibri" w:cs="Calibri"/>
-                <w:color w:val="000000"/>
-                <w:lang w:eastAsia="zh-CN"/>
-              </w:rPr>
-              <w:t>. Dus klantnummer staat bij Klantnummer, orders horen bij Orders etc.</w:t>
+              <w:t>3. Verder met de oriëntatiefase, alle data’s worden in een overzichtelijke en logische manier geplaatst in XML-bestand. Dus klantnummer staat bij Klantnummer, orders horen bij Orders etc.</w:t>
             </w:r>
           </w:p>
           <w:p>
@@ -3424,16 +2945,88 @@
               </w:rPr>
               <w:t xml:space="preserve">. </w:t>
             </w:r>
-            <w:proofErr w:type="spellStart"/>
-            <w:r>
-              <w:rPr>
-                <w:rFonts w:ascii="Calibri" w:eastAsia="Times New Roman" w:hAnsi="Calibri" w:cs="Calibri"/>
-                <w:color w:val="000000"/>
-                <w:lang w:eastAsia="zh-CN"/>
-              </w:rPr>
-              <w:t>Prodist</w:t>
-            </w:r>
-            <w:proofErr w:type="spellEnd"/>
+            <w:r>
+              <w:rPr>
+                <w:rFonts w:ascii="Calibri" w:eastAsia="Times New Roman" w:hAnsi="Calibri" w:cs="Calibri"/>
+                <w:color w:val="000000"/>
+                <w:lang w:eastAsia="zh-CN"/>
+              </w:rPr>
+              <w:t>Prodist XML-bestand gekregen met goede structuur, dus</w:t>
+            </w:r>
+            <w:r>
+              <w:rPr>
+                <w:rFonts w:ascii="Calibri" w:eastAsia="Times New Roman" w:hAnsi="Calibri" w:cs="Calibri"/>
+                <w:color w:val="000000"/>
+                <w:lang w:eastAsia="zh-CN"/>
+              </w:rPr>
+              <w:t xml:space="preserve"> ben daarmee aan de slag, alle data’s in goede structuur geplaatst</w:t>
+            </w:r>
+            <w:r>
+              <w:rPr>
+                <w:rFonts w:ascii="Calibri" w:eastAsia="Times New Roman" w:hAnsi="Calibri" w:cs="Calibri"/>
+                <w:color w:val="000000"/>
+                <w:lang w:eastAsia="zh-CN"/>
+              </w:rPr>
+              <w:t>.</w:t>
+            </w:r>
+          </w:p>
+          <w:p>
+            <w:pPr>
+              <w:spacing w:line="240" w:lineRule="auto"/>
+              <w:rPr>
+                <w:rFonts w:ascii="Calibri" w:eastAsia="Times New Roman" w:hAnsi="Calibri" w:cs="Calibri"/>
+                <w:color w:val="000000"/>
+                <w:lang w:eastAsia="zh-CN"/>
+              </w:rPr>
+            </w:pPr>
+            <w:r>
+              <w:rPr>
+                <w:rFonts w:ascii="Calibri" w:eastAsia="Times New Roman" w:hAnsi="Calibri" w:cs="Calibri"/>
+                <w:color w:val="000000"/>
+                <w:lang w:eastAsia="zh-CN"/>
+              </w:rPr>
+              <w:t>2</w:t>
+            </w:r>
+            <w:r>
+              <w:rPr>
+                <w:rFonts w:ascii="Calibri" w:eastAsia="Times New Roman" w:hAnsi="Calibri" w:cs="Calibri"/>
+                <w:color w:val="000000"/>
+                <w:lang w:eastAsia="zh-CN"/>
+              </w:rPr>
+              <w:t>. hardcoded</w:t>
+            </w:r>
+            <w:r>
+              <w:rPr>
+                <w:rFonts w:ascii="Calibri" w:eastAsia="Times New Roman" w:hAnsi="Calibri" w:cs="Calibri"/>
+                <w:color w:val="000000"/>
+                <w:lang w:eastAsia="zh-CN"/>
+              </w:rPr>
+              <w:t>(waar het vandaan komt en waar hij heengaat)</w:t>
+            </w:r>
+            <w:r>
+              <w:rPr>
+                <w:rFonts w:ascii="Calibri" w:eastAsia="Times New Roman" w:hAnsi="Calibri" w:cs="Calibri"/>
+                <w:color w:val="000000"/>
+                <w:lang w:eastAsia="zh-CN"/>
+              </w:rPr>
+              <w:t xml:space="preserve"> PDF-bestand word</w:t>
+            </w:r>
+            <w:r>
+              <w:rPr>
+                <w:rFonts w:ascii="Calibri" w:eastAsia="Times New Roman" w:hAnsi="Calibri" w:cs="Calibri"/>
+                <w:color w:val="000000"/>
+                <w:lang w:eastAsia="zh-CN"/>
+              </w:rPr>
+              <w:t>t</w:t>
+            </w:r>
+            <w:r>
+              <w:rPr>
+                <w:rFonts w:ascii="Calibri" w:eastAsia="Times New Roman" w:hAnsi="Calibri" w:cs="Calibri"/>
+                <w:color w:val="000000"/>
+                <w:lang w:eastAsia="zh-CN"/>
+              </w:rPr>
+              <w:t xml:space="preserve"> nu volledig omgezet naar XML-bestand.</w:t>
+            </w:r>
             <w:r>
               <w:rPr>
                 <w:rFonts w:ascii="Calibri" w:eastAsia="Times New Roman" w:hAnsi="Calibri" w:cs="Calibri"/>
@@ -3442,170 +3035,6 @@
               </w:rPr>
               <w:t xml:space="preserve"> </w:t>
             </w:r>
-            <w:proofErr w:type="spellStart"/>
-            <w:r>
-              <w:rPr>
-                <w:rFonts w:ascii="Calibri" w:eastAsia="Times New Roman" w:hAnsi="Calibri" w:cs="Calibri"/>
-                <w:color w:val="000000"/>
-                <w:lang w:eastAsia="zh-CN"/>
-              </w:rPr>
-              <w:t>XML-bestand</w:t>
-            </w:r>
-            <w:proofErr w:type="spellEnd"/>
-            <w:r>
-              <w:rPr>
-                <w:rFonts w:ascii="Calibri" w:eastAsia="Times New Roman" w:hAnsi="Calibri" w:cs="Calibri"/>
-                <w:color w:val="000000"/>
-                <w:lang w:eastAsia="zh-CN"/>
-              </w:rPr>
-              <w:t xml:space="preserve"> gekregen met goede structuur, dus</w:t>
-            </w:r>
-            <w:r>
-              <w:rPr>
-                <w:rFonts w:ascii="Calibri" w:eastAsia="Times New Roman" w:hAnsi="Calibri" w:cs="Calibri"/>
-                <w:color w:val="000000"/>
-                <w:lang w:eastAsia="zh-CN"/>
-              </w:rPr>
-              <w:t xml:space="preserve"> ben daarmee aan de slag, alle </w:t>
-            </w:r>
-            <w:proofErr w:type="spellStart"/>
-            <w:r>
-              <w:rPr>
-                <w:rFonts w:ascii="Calibri" w:eastAsia="Times New Roman" w:hAnsi="Calibri" w:cs="Calibri"/>
-                <w:color w:val="000000"/>
-                <w:lang w:eastAsia="zh-CN"/>
-              </w:rPr>
-              <w:t>data’s</w:t>
-            </w:r>
-            <w:proofErr w:type="spellEnd"/>
-            <w:r>
-              <w:rPr>
-                <w:rFonts w:ascii="Calibri" w:eastAsia="Times New Roman" w:hAnsi="Calibri" w:cs="Calibri"/>
-                <w:color w:val="000000"/>
-                <w:lang w:eastAsia="zh-CN"/>
-              </w:rPr>
-              <w:t xml:space="preserve"> in goede structuur geplaatst</w:t>
-            </w:r>
-            <w:r>
-              <w:rPr>
-                <w:rFonts w:ascii="Calibri" w:eastAsia="Times New Roman" w:hAnsi="Calibri" w:cs="Calibri"/>
-                <w:color w:val="000000"/>
-                <w:lang w:eastAsia="zh-CN"/>
-              </w:rPr>
-              <w:t>.</w:t>
-            </w:r>
-          </w:p>
-          <w:p>
-            <w:pPr>
-              <w:spacing w:line="240" w:lineRule="auto"/>
-              <w:rPr>
-                <w:rFonts w:ascii="Calibri" w:eastAsia="Times New Roman" w:hAnsi="Calibri" w:cs="Calibri"/>
-                <w:color w:val="000000"/>
-                <w:lang w:eastAsia="zh-CN"/>
-              </w:rPr>
-            </w:pPr>
-            <w:r>
-              <w:rPr>
-                <w:rFonts w:ascii="Calibri" w:eastAsia="Times New Roman" w:hAnsi="Calibri" w:cs="Calibri"/>
-                <w:color w:val="000000"/>
-                <w:lang w:eastAsia="zh-CN"/>
-              </w:rPr>
-              <w:t>2</w:t>
-            </w:r>
-            <w:r>
-              <w:rPr>
-                <w:rFonts w:ascii="Calibri" w:eastAsia="Times New Roman" w:hAnsi="Calibri" w:cs="Calibri"/>
-                <w:color w:val="000000"/>
-                <w:lang w:eastAsia="zh-CN"/>
-              </w:rPr>
-              <w:t xml:space="preserve">. </w:t>
-            </w:r>
-            <w:proofErr w:type="spellStart"/>
-            <w:r>
-              <w:rPr>
-                <w:rFonts w:ascii="Calibri" w:eastAsia="Times New Roman" w:hAnsi="Calibri" w:cs="Calibri"/>
-                <w:color w:val="000000"/>
-                <w:lang w:eastAsia="zh-CN"/>
-              </w:rPr>
-              <w:t>hardcoded</w:t>
-            </w:r>
-            <w:proofErr w:type="spellEnd"/>
-            <w:r>
-              <w:rPr>
-                <w:rFonts w:ascii="Calibri" w:eastAsia="Times New Roman" w:hAnsi="Calibri" w:cs="Calibri"/>
-                <w:color w:val="000000"/>
-                <w:lang w:eastAsia="zh-CN"/>
-              </w:rPr>
-              <w:t>(waar het vandaan komt en waar hij heengaat)</w:t>
-            </w:r>
-            <w:r>
-              <w:rPr>
-                <w:rFonts w:ascii="Calibri" w:eastAsia="Times New Roman" w:hAnsi="Calibri" w:cs="Calibri"/>
-                <w:color w:val="000000"/>
-                <w:lang w:eastAsia="zh-CN"/>
-              </w:rPr>
-              <w:t xml:space="preserve"> </w:t>
-            </w:r>
-            <w:proofErr w:type="spellStart"/>
-            <w:r>
-              <w:rPr>
-                <w:rFonts w:ascii="Calibri" w:eastAsia="Times New Roman" w:hAnsi="Calibri" w:cs="Calibri"/>
-                <w:color w:val="000000"/>
-                <w:lang w:eastAsia="zh-CN"/>
-              </w:rPr>
-              <w:t>PDF-bestand</w:t>
-            </w:r>
-            <w:proofErr w:type="spellEnd"/>
-            <w:r>
-              <w:rPr>
-                <w:rFonts w:ascii="Calibri" w:eastAsia="Times New Roman" w:hAnsi="Calibri" w:cs="Calibri"/>
-                <w:color w:val="000000"/>
-                <w:lang w:eastAsia="zh-CN"/>
-              </w:rPr>
-              <w:t xml:space="preserve"> word</w:t>
-            </w:r>
-            <w:r>
-              <w:rPr>
-                <w:rFonts w:ascii="Calibri" w:eastAsia="Times New Roman" w:hAnsi="Calibri" w:cs="Calibri"/>
-                <w:color w:val="000000"/>
-                <w:lang w:eastAsia="zh-CN"/>
-              </w:rPr>
-              <w:t>t</w:t>
-            </w:r>
-            <w:r>
-              <w:rPr>
-                <w:rFonts w:ascii="Calibri" w:eastAsia="Times New Roman" w:hAnsi="Calibri" w:cs="Calibri"/>
-                <w:color w:val="000000"/>
-                <w:lang w:eastAsia="zh-CN"/>
-              </w:rPr>
-              <w:t xml:space="preserve"> nu volledig omgezet naar </w:t>
-            </w:r>
-            <w:proofErr w:type="spellStart"/>
-            <w:r>
-              <w:rPr>
-                <w:rFonts w:ascii="Calibri" w:eastAsia="Times New Roman" w:hAnsi="Calibri" w:cs="Calibri"/>
-                <w:color w:val="000000"/>
-                <w:lang w:eastAsia="zh-CN"/>
-              </w:rPr>
-              <w:t>XML-bestand</w:t>
-            </w:r>
-            <w:proofErr w:type="spellEnd"/>
-            <w:r>
-              <w:rPr>
-                <w:rFonts w:ascii="Calibri" w:eastAsia="Times New Roman" w:hAnsi="Calibri" w:cs="Calibri"/>
-                <w:color w:val="000000"/>
-                <w:lang w:eastAsia="zh-CN"/>
-              </w:rPr>
-              <w:t>.</w:t>
-            </w:r>
-            <w:r>
-              <w:rPr>
-                <w:rFonts w:ascii="Calibri" w:eastAsia="Times New Roman" w:hAnsi="Calibri" w:cs="Calibri"/>
-                <w:color w:val="000000"/>
-                <w:lang w:eastAsia="zh-CN"/>
-              </w:rPr>
-              <w:t xml:space="preserve"> </w:t>
-            </w:r>
           </w:p>
           <w:p>
             <w:pPr>
@@ -3630,25 +3059,7 @@
                 <w:color w:val="000000"/>
                 <w:lang w:eastAsia="zh-CN"/>
               </w:rPr>
-              <w:t xml:space="preserve">. </w:t>
-            </w:r>
-            <w:proofErr w:type="spellStart"/>
-            <w:r>
-              <w:rPr>
-                <w:rFonts w:ascii="Calibri" w:eastAsia="Times New Roman" w:hAnsi="Calibri" w:cs="Calibri"/>
-                <w:color w:val="000000"/>
-                <w:lang w:eastAsia="zh-CN"/>
-              </w:rPr>
-              <w:t>Examenopdrachtomschrijving</w:t>
-            </w:r>
-            <w:proofErr w:type="spellEnd"/>
-            <w:r>
-              <w:rPr>
-                <w:rFonts w:ascii="Calibri" w:eastAsia="Times New Roman" w:hAnsi="Calibri" w:cs="Calibri"/>
-                <w:color w:val="000000"/>
-                <w:lang w:eastAsia="zh-CN"/>
-              </w:rPr>
-              <w:t xml:space="preserve"> verbeterd en opnieuw gestuurd.</w:t>
+              <w:t>. Examenopdrachtomschrijving verbeterd en opnieuw gestuurd.</w:t>
             </w:r>
           </w:p>
           <w:p>
@@ -3682,43 +3093,7 @@
                 <w:color w:val="000000"/>
                 <w:lang w:eastAsia="zh-CN"/>
               </w:rPr>
-              <w:t>(</w:t>
-            </w:r>
-            <w:proofErr w:type="spellStart"/>
-            <w:r>
-              <w:rPr>
-                <w:rFonts w:ascii="Calibri" w:eastAsia="Times New Roman" w:hAnsi="Calibri" w:cs="Calibri"/>
-                <w:color w:val="000000"/>
-                <w:lang w:eastAsia="zh-CN"/>
-              </w:rPr>
-              <w:t>ipv</w:t>
-            </w:r>
-            <w:proofErr w:type="spellEnd"/>
-            <w:r>
-              <w:rPr>
-                <w:rFonts w:ascii="Calibri" w:eastAsia="Times New Roman" w:hAnsi="Calibri" w:cs="Calibri"/>
-                <w:color w:val="000000"/>
-                <w:lang w:eastAsia="zh-CN"/>
-              </w:rPr>
-              <w:t xml:space="preserve"> bestanden uploaden naar </w:t>
-            </w:r>
-            <w:proofErr w:type="spellStart"/>
-            <w:r>
-              <w:rPr>
-                <w:rFonts w:ascii="Calibri" w:eastAsia="Times New Roman" w:hAnsi="Calibri" w:cs="Calibri"/>
-                <w:color w:val="000000"/>
-                <w:lang w:eastAsia="zh-CN"/>
-              </w:rPr>
-              <w:t>PDF-bestanden</w:t>
-            </w:r>
-            <w:proofErr w:type="spellEnd"/>
-            <w:r>
-              <w:rPr>
-                <w:rFonts w:ascii="Calibri" w:eastAsia="Times New Roman" w:hAnsi="Calibri" w:cs="Calibri"/>
-                <w:color w:val="000000"/>
-                <w:lang w:eastAsia="zh-CN"/>
-              </w:rPr>
-              <w:t xml:space="preserve"> omzetten) </w:t>
+              <w:t xml:space="preserve">(ipv bestanden uploaden naar PDF-bestanden omzetten) </w:t>
             </w:r>
             <w:r>
               <w:rPr>
@@ -3981,21 +3356,7 @@
               <w:rPr>
                 <w:lang w:eastAsia="zh-CN"/>
               </w:rPr>
-              <w:t xml:space="preserve">3. Drag </w:t>
-            </w:r>
-            <w:proofErr w:type="spellStart"/>
-            <w:r>
-              <w:rPr>
-                <w:lang w:eastAsia="zh-CN"/>
-              </w:rPr>
-              <w:t>and</w:t>
-            </w:r>
-            <w:proofErr w:type="spellEnd"/>
-            <w:r>
-              <w:rPr>
-                <w:lang w:eastAsia="zh-CN"/>
-              </w:rPr>
-              <w:t xml:space="preserve"> Drop, was bij de eerste opwarmopdracht niet helemaal gelukt, dus </w:t>
+              <w:t xml:space="preserve">3. Drag and Drop, was bij de eerste opwarmopdracht niet helemaal gelukt, dus </w:t>
             </w:r>
             <w:r>
               <w:rPr>
@@ -4157,21 +3518,7 @@
               <w:rPr>
                 <w:lang w:eastAsia="zh-CN"/>
               </w:rPr>
-              <w:t xml:space="preserve">Begonnen met </w:t>
-            </w:r>
-            <w:proofErr w:type="spellStart"/>
-            <w:r>
-              <w:rPr>
-                <w:lang w:eastAsia="zh-CN"/>
-              </w:rPr>
-              <w:t>FileSystemWatcher</w:t>
-            </w:r>
-            <w:proofErr w:type="spellEnd"/>
-            <w:r>
-              <w:rPr>
-                <w:lang w:eastAsia="zh-CN"/>
-              </w:rPr>
-              <w:t xml:space="preserve">, het is een class waar ik </w:t>
+              <w:t xml:space="preserve">Begonnen met FileSystemWatcher, het is een class waar ik </w:t>
             </w:r>
             <w:r>
               <w:rPr>
@@ -4220,23 +3567,13 @@
               </w:rPr>
               <w:t xml:space="preserve">2. </w:t>
             </w:r>
-            <w:proofErr w:type="spellStart"/>
-            <w:r>
-              <w:rPr>
-                <w:rFonts w:ascii="Calibri" w:eastAsia="Times New Roman" w:hAnsi="Calibri" w:cs="Calibri"/>
-                <w:color w:val="000000"/>
-                <w:lang w:eastAsia="zh-CN"/>
-              </w:rPr>
-              <w:t>FileSystemWatcher</w:t>
-            </w:r>
-            <w:proofErr w:type="spellEnd"/>
-            <w:r>
-              <w:rPr>
-                <w:rFonts w:ascii="Calibri" w:eastAsia="Times New Roman" w:hAnsi="Calibri" w:cs="Calibri"/>
-                <w:color w:val="000000"/>
-                <w:lang w:eastAsia="zh-CN"/>
-              </w:rPr>
-              <w:t xml:space="preserve"> moet geactiveerd kunnen als er een nieuwe pad wordt geselecteerd, zodra er in de nieuwe map een wijziging wordt </w:t>
+            <w:r>
+              <w:rPr>
+                <w:rFonts w:ascii="Calibri" w:eastAsia="Times New Roman" w:hAnsi="Calibri" w:cs="Calibri"/>
+                <w:color w:val="000000"/>
+                <w:lang w:eastAsia="zh-CN"/>
+              </w:rPr>
+              <w:t xml:space="preserve">FileSystemWatcher moet geactiveerd kunnen als er een nieuwe pad wordt geselecteerd, zodra er in de nieuwe map een wijziging wordt </w:t>
             </w:r>
             <w:r>
               <w:rPr>
@@ -4402,18 +3739,8 @@
                 <w:color w:val="000000"/>
                 <w:lang w:eastAsia="zh-CN"/>
               </w:rPr>
-              <w:t xml:space="preserve">Verder met </w:t>
-            </w:r>
-            <w:proofErr w:type="spellStart"/>
-            <w:r>
-              <w:rPr>
-                <w:rFonts w:ascii="Calibri" w:eastAsia="Times New Roman" w:hAnsi="Calibri" w:cs="Calibri"/>
-                <w:color w:val="000000"/>
-                <w:lang w:eastAsia="zh-CN"/>
-              </w:rPr>
-              <w:t>FileSystemWatcher</w:t>
-            </w:r>
-            <w:proofErr w:type="spellEnd"/>
+              <w:t>Verder met FileSystemWatcher</w:t>
+            </w:r>
             <w:r>
               <w:rPr>
                 <w:rFonts w:ascii="Calibri" w:eastAsia="Times New Roman" w:hAnsi="Calibri" w:cs="Calibri"/>
@@ -4522,43 +3849,7 @@
                 <w:color w:val="000000"/>
                 <w:lang w:eastAsia="zh-CN"/>
               </w:rPr>
-              <w:t xml:space="preserve">3. Project </w:t>
-            </w:r>
-            <w:proofErr w:type="spellStart"/>
-            <w:r>
-              <w:rPr>
-                <w:rFonts w:ascii="Calibri" w:eastAsia="Times New Roman" w:hAnsi="Calibri" w:cs="Calibri"/>
-                <w:color w:val="000000"/>
-                <w:lang w:eastAsia="zh-CN"/>
-              </w:rPr>
-              <w:t>gepublishd</w:t>
-            </w:r>
-            <w:proofErr w:type="spellEnd"/>
-            <w:r>
-              <w:rPr>
-                <w:rFonts w:ascii="Calibri" w:eastAsia="Times New Roman" w:hAnsi="Calibri" w:cs="Calibri"/>
-                <w:color w:val="000000"/>
-                <w:lang w:eastAsia="zh-CN"/>
-              </w:rPr>
-              <w:t>, zodat hij beter getest kan worden. Dan heeft anderen niet sourcecode, maar als apart programma(</w:t>
-            </w:r>
-            <w:proofErr w:type="spellStart"/>
-            <w:r>
-              <w:rPr>
-                <w:rFonts w:ascii="Calibri" w:eastAsia="Times New Roman" w:hAnsi="Calibri" w:cs="Calibri"/>
-                <w:color w:val="000000"/>
-                <w:lang w:eastAsia="zh-CN"/>
-              </w:rPr>
-              <w:t>exe</w:t>
-            </w:r>
-            <w:proofErr w:type="spellEnd"/>
-            <w:r>
-              <w:rPr>
-                <w:rFonts w:ascii="Calibri" w:eastAsia="Times New Roman" w:hAnsi="Calibri" w:cs="Calibri"/>
-                <w:color w:val="000000"/>
-                <w:lang w:eastAsia="zh-CN"/>
-              </w:rPr>
-              <w:t>)</w:t>
+              <w:t>3. Project gepublishd, zodat hij beter getest kan worden. Dan heeft anderen niet sourcecode, maar als apart programma(exe)</w:t>
             </w:r>
             <w:r>
               <w:rPr>
@@ -4718,23 +4009,13 @@
               </w:rPr>
               <w:t xml:space="preserve"> </w:t>
             </w:r>
-            <w:proofErr w:type="spellStart"/>
-            <w:r>
-              <w:rPr>
-                <w:rFonts w:ascii="Calibri" w:eastAsia="Times New Roman" w:hAnsi="Calibri" w:cs="Calibri"/>
-                <w:color w:val="000000"/>
-                <w:lang w:eastAsia="zh-CN"/>
-              </w:rPr>
-              <w:t>Defaultpad</w:t>
-            </w:r>
-            <w:proofErr w:type="spellEnd"/>
-            <w:r>
-              <w:rPr>
-                <w:rFonts w:ascii="Calibri" w:eastAsia="Times New Roman" w:hAnsi="Calibri" w:cs="Calibri"/>
-                <w:color w:val="000000"/>
-                <w:lang w:eastAsia="zh-CN"/>
-              </w:rPr>
-              <w:t xml:space="preserve"> </w:t>
+            <w:r>
+              <w:rPr>
+                <w:rFonts w:ascii="Calibri" w:eastAsia="Times New Roman" w:hAnsi="Calibri" w:cs="Calibri"/>
+                <w:color w:val="000000"/>
+                <w:lang w:eastAsia="zh-CN"/>
+              </w:rPr>
+              <w:t xml:space="preserve">Defaultpad </w:t>
             </w:r>
             <w:r>
               <w:rPr>
@@ -4779,19 +4060,11 @@
               </w:rPr>
               <w:t xml:space="preserve">een </w:t>
             </w:r>
-            <w:proofErr w:type="spellStart"/>
-            <w:r>
-              <w:rPr>
-                <w:lang w:eastAsia="zh-CN"/>
-              </w:rPr>
-              <w:t>submap</w:t>
-            </w:r>
-            <w:proofErr w:type="spellEnd"/>
-            <w:r>
-              <w:rPr>
-                <w:lang w:eastAsia="zh-CN"/>
-              </w:rPr>
-              <w:t xml:space="preserve"> functie</w:t>
+            <w:r>
+              <w:rPr>
+                <w:lang w:eastAsia="zh-CN"/>
+              </w:rPr>
+              <w:t>submap functie</w:t>
             </w:r>
             <w:r>
               <w:rPr>
@@ -5004,25 +4277,23 @@
                 <w:sz w:val="22"/>
                 <w:szCs w:val="22"/>
               </w:rPr>
-              <w:t xml:space="preserve">Heb in totaal 141 PDF bestanden gekregen, zijn er 12 bestanden die error geven, 3 ervan zijn de </w:t>
-            </w:r>
-            <w:proofErr w:type="spellStart"/>
+              <w:t xml:space="preserve">Heb in totaal 141 PDF bestanden gekregen, zijn er 12 bestanden die error geven, 3 ervan zijn de funtionaliteit waar </w:t>
+            </w:r>
             <w:r>
               <w:rPr>
                 <w:rFonts w:asciiTheme="minorHAnsi" w:hAnsiTheme="minorHAnsi" w:cstheme="minorHAnsi"/>
                 <w:sz w:val="22"/>
                 <w:szCs w:val="22"/>
               </w:rPr>
-              <w:t>funtionaliteit</w:t>
-            </w:r>
-            <w:proofErr w:type="spellEnd"/>
+              <w:t xml:space="preserve">ik gisteren mee bezig was, dat </w:t>
+            </w:r>
             <w:r>
               <w:rPr>
                 <w:rFonts w:asciiTheme="minorHAnsi" w:hAnsiTheme="minorHAnsi" w:cstheme="minorHAnsi"/>
                 <w:sz w:val="22"/>
                 <w:szCs w:val="22"/>
               </w:rPr>
-              <w:t xml:space="preserve"> waar </w:t>
+              <w:t>ze naar een submap geplaatst moeten</w:t>
             </w:r>
             <w:r>
               <w:rPr>
@@ -5030,7 +4301,7 @@
                 <w:sz w:val="22"/>
                 <w:szCs w:val="22"/>
               </w:rPr>
-              <w:t xml:space="preserve">ik gisteren mee bezig was, dat </w:t>
+              <w:t xml:space="preserve">. </w:t>
             </w:r>
             <w:r>
               <w:rPr>
@@ -5038,25 +4309,23 @@
                 <w:sz w:val="22"/>
                 <w:szCs w:val="22"/>
               </w:rPr>
-              <w:t xml:space="preserve">ze naar een </w:t>
-            </w:r>
-            <w:proofErr w:type="spellStart"/>
+              <w:t xml:space="preserve">9 </w:t>
+            </w:r>
             <w:r>
               <w:rPr>
                 <w:rFonts w:asciiTheme="minorHAnsi" w:hAnsiTheme="minorHAnsi" w:cstheme="minorHAnsi"/>
                 <w:sz w:val="22"/>
                 <w:szCs w:val="22"/>
               </w:rPr>
-              <w:t>submap</w:t>
-            </w:r>
-            <w:proofErr w:type="spellEnd"/>
+              <w:t xml:space="preserve">ervan </w:t>
+            </w:r>
             <w:r>
               <w:rPr>
                 <w:rFonts w:asciiTheme="minorHAnsi" w:hAnsiTheme="minorHAnsi" w:cstheme="minorHAnsi"/>
                 <w:sz w:val="22"/>
                 <w:szCs w:val="22"/>
               </w:rPr>
-              <w:t xml:space="preserve"> geplaatst moeten</w:t>
+              <w:t>zijn de functionaliteiten met de tekst zelf</w:t>
             </w:r>
             <w:r>
               <w:rPr>
@@ -5064,57 +4333,7 @@
                 <w:sz w:val="22"/>
                 <w:szCs w:val="22"/>
               </w:rPr>
-              <w:t xml:space="preserve">. </w:t>
-            </w:r>
-            <w:r>
-              <w:rPr>
-                <w:rFonts w:asciiTheme="minorHAnsi" w:hAnsiTheme="minorHAnsi" w:cstheme="minorHAnsi"/>
-                <w:sz w:val="22"/>
-                <w:szCs w:val="22"/>
-              </w:rPr>
-              <w:t xml:space="preserve">9 </w:t>
-            </w:r>
-            <w:r>
-              <w:rPr>
-                <w:rFonts w:asciiTheme="minorHAnsi" w:hAnsiTheme="minorHAnsi" w:cstheme="minorHAnsi"/>
-                <w:sz w:val="22"/>
-                <w:szCs w:val="22"/>
-              </w:rPr>
-              <w:t xml:space="preserve">ervan </w:t>
-            </w:r>
-            <w:r>
-              <w:rPr>
-                <w:rFonts w:asciiTheme="minorHAnsi" w:hAnsiTheme="minorHAnsi" w:cstheme="minorHAnsi"/>
-                <w:sz w:val="22"/>
-                <w:szCs w:val="22"/>
-              </w:rPr>
-              <w:t>zijn de functionaliteiten met de tekst zelf</w:t>
-            </w:r>
-            <w:r>
-              <w:rPr>
-                <w:rFonts w:asciiTheme="minorHAnsi" w:hAnsiTheme="minorHAnsi" w:cstheme="minorHAnsi"/>
-                <w:sz w:val="22"/>
-                <w:szCs w:val="22"/>
-              </w:rPr>
-              <w:t xml:space="preserve">. Dus ben daar nog </w:t>
-            </w:r>
-            <w:proofErr w:type="spellStart"/>
-            <w:r>
-              <w:rPr>
-                <w:rFonts w:asciiTheme="minorHAnsi" w:hAnsiTheme="minorHAnsi" w:cstheme="minorHAnsi"/>
-                <w:sz w:val="22"/>
-                <w:szCs w:val="22"/>
-              </w:rPr>
-              <w:t>beziggeweest</w:t>
-            </w:r>
-            <w:proofErr w:type="spellEnd"/>
-            <w:r>
-              <w:rPr>
-                <w:rFonts w:asciiTheme="minorHAnsi" w:hAnsiTheme="minorHAnsi" w:cstheme="minorHAnsi"/>
-                <w:sz w:val="22"/>
-                <w:szCs w:val="22"/>
-              </w:rPr>
-              <w:t>.</w:t>
+              <w:t>. Dus ben daar nog beziggeweest.</w:t>
             </w:r>
           </w:p>
           <w:p>
@@ -5253,25 +4472,7 @@
                 <w:color w:val="000000"/>
                 <w:lang w:eastAsia="zh-CN"/>
               </w:rPr>
-              <w:t xml:space="preserve">Nog verder bezig met de bugs fixen. Als de cel in de pdf een </w:t>
-            </w:r>
-            <w:proofErr w:type="spellStart"/>
-            <w:r>
-              <w:rPr>
-                <w:rFonts w:ascii="Calibri" w:eastAsia="Times New Roman" w:hAnsi="Calibri" w:cs="Calibri"/>
-                <w:color w:val="000000"/>
-                <w:lang w:eastAsia="zh-CN"/>
-              </w:rPr>
-              <w:t>newline</w:t>
-            </w:r>
-            <w:proofErr w:type="spellEnd"/>
-            <w:r>
-              <w:rPr>
-                <w:rFonts w:ascii="Calibri" w:eastAsia="Times New Roman" w:hAnsi="Calibri" w:cs="Calibri"/>
-                <w:color w:val="000000"/>
-                <w:lang w:eastAsia="zh-CN"/>
-              </w:rPr>
-              <w:t xml:space="preserve">(\n) bevat, dan wordt hij ook letterlijk uitgehaald, dus </w:t>
+              <w:t xml:space="preserve">Nog verder bezig met de bugs fixen. Als de cel in de pdf een newline(\n) bevat, dan wordt hij ook letterlijk uitgehaald, dus </w:t>
             </w:r>
             <w:r>
               <w:rPr>
@@ -5297,61 +4498,7 @@
                 <w:color w:val="000000"/>
                 <w:lang w:eastAsia="zh-CN"/>
               </w:rPr>
-              <w:t xml:space="preserve">Van 11 </w:t>
-            </w:r>
-            <w:proofErr w:type="spellStart"/>
-            <w:r>
-              <w:rPr>
-                <w:rFonts w:ascii="Calibri" w:eastAsia="Times New Roman" w:hAnsi="Calibri" w:cs="Calibri"/>
-                <w:color w:val="000000"/>
-                <w:lang w:eastAsia="zh-CN"/>
-              </w:rPr>
-              <w:t>error’s</w:t>
-            </w:r>
-            <w:proofErr w:type="spellEnd"/>
-            <w:r>
-              <w:rPr>
-                <w:rFonts w:ascii="Calibri" w:eastAsia="Times New Roman" w:hAnsi="Calibri" w:cs="Calibri"/>
-                <w:color w:val="000000"/>
-                <w:lang w:eastAsia="zh-CN"/>
-              </w:rPr>
-              <w:t xml:space="preserve"> naar 3 </w:t>
-            </w:r>
-            <w:proofErr w:type="spellStart"/>
-            <w:r>
-              <w:rPr>
-                <w:rFonts w:ascii="Calibri" w:eastAsia="Times New Roman" w:hAnsi="Calibri" w:cs="Calibri"/>
-                <w:color w:val="000000"/>
-                <w:lang w:eastAsia="zh-CN"/>
-              </w:rPr>
-              <w:t>error’s</w:t>
-            </w:r>
-            <w:proofErr w:type="spellEnd"/>
-            <w:r>
-              <w:rPr>
-                <w:rFonts w:ascii="Calibri" w:eastAsia="Times New Roman" w:hAnsi="Calibri" w:cs="Calibri"/>
-                <w:color w:val="000000"/>
-                <w:lang w:eastAsia="zh-CN"/>
-              </w:rPr>
-              <w:t xml:space="preserve">(1 is tekst, en 2 zijn van de </w:t>
-            </w:r>
-            <w:proofErr w:type="spellStart"/>
-            <w:r>
-              <w:rPr>
-                <w:rFonts w:ascii="Calibri" w:eastAsia="Times New Roman" w:hAnsi="Calibri" w:cs="Calibri"/>
-                <w:color w:val="000000"/>
-                <w:lang w:eastAsia="zh-CN"/>
-              </w:rPr>
-              <w:t>submap</w:t>
-            </w:r>
-            <w:proofErr w:type="spellEnd"/>
-            <w:r>
-              <w:rPr>
-                <w:rFonts w:ascii="Calibri" w:eastAsia="Times New Roman" w:hAnsi="Calibri" w:cs="Calibri"/>
-                <w:color w:val="000000"/>
-                <w:lang w:eastAsia="zh-CN"/>
-              </w:rPr>
-              <w:t xml:space="preserve">(nog niet eraan toe)). </w:t>
+              <w:t xml:space="preserve">Van 11 error’s naar 3 error’s(1 is tekst, en 2 zijn van de submap(nog niet eraan toe)). </w:t>
             </w:r>
           </w:p>
         </w:tc>
@@ -5522,35 +4669,7 @@
               <w:rPr>
                 <w:lang w:eastAsia="zh-CN"/>
               </w:rPr>
-              <w:t xml:space="preserve">2. de </w:t>
-            </w:r>
-            <w:proofErr w:type="spellStart"/>
-            <w:r>
-              <w:rPr>
-                <w:lang w:eastAsia="zh-CN"/>
-              </w:rPr>
-              <w:t>tekstbug</w:t>
-            </w:r>
-            <w:proofErr w:type="spellEnd"/>
-            <w:r>
-              <w:rPr>
-                <w:lang w:eastAsia="zh-CN"/>
-              </w:rPr>
-              <w:t xml:space="preserve"> is helemaal </w:t>
-            </w:r>
-            <w:proofErr w:type="spellStart"/>
-            <w:r>
-              <w:rPr>
-                <w:lang w:eastAsia="zh-CN"/>
-              </w:rPr>
-              <w:t>gefixt</w:t>
-            </w:r>
-            <w:proofErr w:type="spellEnd"/>
-            <w:r>
-              <w:rPr>
-                <w:lang w:eastAsia="zh-CN"/>
-              </w:rPr>
-              <w:t>, ook alle files(naast de</w:t>
+              <w:t>2. de tekstbug is helemaal gefixt, ook alle files(naast de</w:t>
             </w:r>
             <w:r>
               <w:rPr>
@@ -5558,28 +4677,12 @@
               </w:rPr>
               <w:t xml:space="preserve"> </w:t>
             </w:r>
-            <w:proofErr w:type="spellStart"/>
-            <w:r>
-              <w:rPr>
-                <w:lang w:eastAsia="zh-CN"/>
-              </w:rPr>
-              <w:t>submaperror</w:t>
-            </w:r>
-            <w:proofErr w:type="spellEnd"/>
-            <w:r>
-              <w:rPr>
-                <w:lang w:eastAsia="zh-CN"/>
-              </w:rPr>
-              <w:t xml:space="preserve">) opnieuw gerund, is gelukt, verder met de </w:t>
-            </w:r>
-            <w:proofErr w:type="spellStart"/>
-            <w:r>
-              <w:rPr>
-                <w:lang w:eastAsia="zh-CN"/>
-              </w:rPr>
-              <w:t>submaperror</w:t>
-            </w:r>
-            <w:proofErr w:type="spellEnd"/>
+            <w:r>
+              <w:rPr>
+                <w:lang w:eastAsia="zh-CN"/>
+              </w:rPr>
+              <w:t>submaperror) opnieuw gerund, is gelukt, verder met de submaperror</w:t>
+            </w:r>
             <w:r>
               <w:rPr>
                 <w:lang w:eastAsia="zh-CN"/>
@@ -5769,25 +4872,7 @@
                 <w:color w:val="000000"/>
                 <w:lang w:eastAsia="zh-CN"/>
               </w:rPr>
-              <w:t xml:space="preserve">Heb alleen maar probleem met </w:t>
-            </w:r>
-            <w:proofErr w:type="spellStart"/>
-            <w:r>
-              <w:rPr>
-                <w:rFonts w:ascii="Calibri" w:eastAsia="Times New Roman" w:hAnsi="Calibri" w:cs="Calibri"/>
-                <w:color w:val="000000"/>
-                <w:lang w:eastAsia="zh-CN"/>
-              </w:rPr>
-              <w:t>gepublished</w:t>
-            </w:r>
-            <w:proofErr w:type="spellEnd"/>
-            <w:r>
-              <w:rPr>
-                <w:rFonts w:ascii="Calibri" w:eastAsia="Times New Roman" w:hAnsi="Calibri" w:cs="Calibri"/>
-                <w:color w:val="000000"/>
-                <w:lang w:eastAsia="zh-CN"/>
-              </w:rPr>
-              <w:t xml:space="preserve"> versie, </w:t>
+              <w:t xml:space="preserve">Heb alleen maar probleem met gepublished versie, </w:t>
             </w:r>
             <w:r>
               <w:rPr>
@@ -6532,21 +5617,7 @@
               <w:rPr>
                 <w:lang w:eastAsia="zh-CN"/>
               </w:rPr>
-              <w:t xml:space="preserve"> </w:t>
-            </w:r>
-            <w:proofErr w:type="spellStart"/>
-            <w:r>
-              <w:rPr>
-                <w:lang w:eastAsia="zh-CN"/>
-              </w:rPr>
-              <w:t>geupdated</w:t>
-            </w:r>
-            <w:proofErr w:type="spellEnd"/>
-            <w:r>
-              <w:rPr>
-                <w:lang w:eastAsia="zh-CN"/>
-              </w:rPr>
-              <w:t>(maar nog niet in gebruik)</w:t>
+              <w:t xml:space="preserve"> geupdated(maar nog niet in gebruik)</w:t>
             </w:r>
             <w:r>
               <w:rPr>
@@ -6588,21 +5659,7 @@
               <w:rPr>
                 <w:lang w:eastAsia="zh-CN"/>
               </w:rPr>
-              <w:t>. -&gt;</w:t>
-            </w:r>
-            <w:proofErr w:type="spellStart"/>
-            <w:r>
-              <w:rPr>
-                <w:lang w:eastAsia="zh-CN"/>
-              </w:rPr>
-              <w:t>json</w:t>
-            </w:r>
-            <w:proofErr w:type="spellEnd"/>
-            <w:r>
-              <w:rPr>
-                <w:lang w:eastAsia="zh-CN"/>
-              </w:rPr>
-              <w:t>-bestand</w:t>
+              <w:t>. -&gt;json-bestand</w:t>
             </w:r>
             <w:r>
               <w:rPr>
@@ -6862,14 +5919,7 @@
               <w:rPr>
                 <w:lang w:eastAsia="zh-CN"/>
               </w:rPr>
-              <w:t xml:space="preserve">2. Verder Met het </w:t>
-            </w:r>
-            <w:proofErr w:type="spellStart"/>
-            <w:r>
-              <w:rPr>
-                <w:lang w:eastAsia="zh-CN"/>
-              </w:rPr>
-              <w:t>config</w:t>
+              <w:t>2. Verder Met het config</w:t>
             </w:r>
             <w:r>
               <w:rPr>
@@ -6877,7 +5927,6 @@
               </w:rPr>
               <w:t>bestand</w:t>
             </w:r>
-            <w:proofErr w:type="spellEnd"/>
           </w:p>
         </w:tc>
         <w:tc>
@@ -7038,25 +6087,20 @@
                 <w:color w:val="000000"/>
                 <w:lang w:eastAsia="zh-CN"/>
               </w:rPr>
-              <w:t xml:space="preserve">Verder met het </w:t>
-            </w:r>
-            <w:proofErr w:type="spellStart"/>
-            <w:r>
-              <w:rPr>
-                <w:rFonts w:ascii="Calibri" w:eastAsia="Times New Roman" w:hAnsi="Calibri" w:cs="Calibri"/>
-                <w:color w:val="000000"/>
-                <w:lang w:eastAsia="zh-CN"/>
-              </w:rPr>
-              <w:t>configbestand</w:t>
-            </w:r>
-            <w:proofErr w:type="spellEnd"/>
-            <w:r>
-              <w:rPr>
-                <w:rFonts w:ascii="Calibri" w:eastAsia="Times New Roman" w:hAnsi="Calibri" w:cs="Calibri"/>
-                <w:color w:val="000000"/>
-                <w:lang w:eastAsia="zh-CN"/>
-              </w:rPr>
-              <w:t xml:space="preserve">. </w:t>
+              <w:t>Verder met het configbestand</w:t>
+            </w:r>
+          </w:p>
+          <w:p>
+            <w:pPr>
+              <w:rPr>
+                <w:lang w:eastAsia="zh-CN"/>
+              </w:rPr>
+            </w:pPr>
+            <w:r>
+              <w:rPr>
+                <w:lang w:eastAsia="zh-CN"/>
+              </w:rPr>
+              <w:t>2. Ben heel stuk verder gekomen, alleen voor meer pagina’s pdf stort hij meerdere keer de data in de xml, dus daar moet ik een oplossing voor bedenken. En de artikelen worden nog niet in de xml gezet.</w:t>
             </w:r>
           </w:p>
         </w:tc>
@@ -8405,6 +7449,7 @@
                 <w:color w:val="000000"/>
                 <w:lang w:eastAsia="zh-CN"/>
               </w:rPr>
+              <w:lastRenderedPageBreak/>
               <w:t>28</w:t>
             </w:r>
             <w:r>
@@ -8989,7 +8034,6 @@
                 <w:color w:val="000000"/>
                 <w:lang w:eastAsia="zh-CN"/>
               </w:rPr>
-              <w:lastRenderedPageBreak/>
               <w:t>3</w:t>
             </w:r>
             <w:r>
@@ -11820,6 +10864,95 @@
     </w:lvl>
   </w:abstractNum>
   <w:abstractNum w:abstractNumId="3" w15:restartNumberingAfterBreak="0">
+    <w:nsid w:val="05535F38"/>
+    <w:multiLevelType w:val="hybridMultilevel"/>
+    <w:tmpl w:val="B0982FE8"/>
+    <w:lvl w:ilvl="0" w:tplc="0413000F">
+      <w:start w:val="1"/>
+      <w:numFmt w:val="decimal"/>
+      <w:lvlText w:val="%1."/>
+      <w:lvlJc w:val="left"/>
+      <w:pPr>
+        <w:ind w:left="720" w:hanging="360"/>
+      </w:pPr>
+      <w:rPr>
+        <w:rFonts w:hint="default"/>
+      </w:rPr>
+    </w:lvl>
+    <w:lvl w:ilvl="1" w:tplc="04130019" w:tentative="1">
+      <w:start w:val="1"/>
+      <w:numFmt w:val="lowerLetter"/>
+      <w:lvlText w:val="%2."/>
+      <w:lvlJc w:val="left"/>
+      <w:pPr>
+        <w:ind w:left="1440" w:hanging="360"/>
+      </w:pPr>
+    </w:lvl>
+    <w:lvl w:ilvl="2" w:tplc="0413001B" w:tentative="1">
+      <w:start w:val="1"/>
+      <w:numFmt w:val="lowerRoman"/>
+      <w:lvlText w:val="%3."/>
+      <w:lvlJc w:val="right"/>
+      <w:pPr>
+        <w:ind w:left="2160" w:hanging="180"/>
+      </w:pPr>
+    </w:lvl>
+    <w:lvl w:ilvl="3" w:tplc="0413000F" w:tentative="1">
+      <w:start w:val="1"/>
+      <w:numFmt w:val="decimal"/>
+      <w:lvlText w:val="%4."/>
+      <w:lvlJc w:val="left"/>
+      <w:pPr>
+        <w:ind w:left="2880" w:hanging="360"/>
+      </w:pPr>
+    </w:lvl>
+    <w:lvl w:ilvl="4" w:tplc="04130019" w:tentative="1">
+      <w:start w:val="1"/>
+      <w:numFmt w:val="lowerLetter"/>
+      <w:lvlText w:val="%5."/>
+      <w:lvlJc w:val="left"/>
+      <w:pPr>
+        <w:ind w:left="3600" w:hanging="360"/>
+      </w:pPr>
+    </w:lvl>
+    <w:lvl w:ilvl="5" w:tplc="0413001B" w:tentative="1">
+      <w:start w:val="1"/>
+      <w:numFmt w:val="lowerRoman"/>
+      <w:lvlText w:val="%6."/>
+      <w:lvlJc w:val="right"/>
+      <w:pPr>
+        <w:ind w:left="4320" w:hanging="180"/>
+      </w:pPr>
+    </w:lvl>
+    <w:lvl w:ilvl="6" w:tplc="0413000F" w:tentative="1">
+      <w:start w:val="1"/>
+      <w:numFmt w:val="decimal"/>
+      <w:lvlText w:val="%7."/>
+      <w:lvlJc w:val="left"/>
+      <w:pPr>
+        <w:ind w:left="5040" w:hanging="360"/>
+      </w:pPr>
+    </w:lvl>
+    <w:lvl w:ilvl="7" w:tplc="04130019" w:tentative="1">
+      <w:start w:val="1"/>
+      <w:numFmt w:val="lowerLetter"/>
+      <w:lvlText w:val="%8."/>
+      <w:lvlJc w:val="left"/>
+      <w:pPr>
+        <w:ind w:left="5760" w:hanging="360"/>
+      </w:pPr>
+    </w:lvl>
+    <w:lvl w:ilvl="8" w:tplc="0413001B" w:tentative="1">
+      <w:start w:val="1"/>
+      <w:numFmt w:val="lowerRoman"/>
+      <w:lvlText w:val="%9."/>
+      <w:lvlJc w:val="right"/>
+      <w:pPr>
+        <w:ind w:left="6480" w:hanging="180"/>
+      </w:pPr>
+    </w:lvl>
+  </w:abstractNum>
+  <w:abstractNum w:abstractNumId="4" w15:restartNumberingAfterBreak="0">
     <w:nsid w:val="068F43B4"/>
     <w:multiLevelType w:val="hybridMultilevel"/>
     <w:tmpl w:val="14B004B8"/>
@@ -11908,7 +11041,7 @@
       </w:pPr>
     </w:lvl>
   </w:abstractNum>
-  <w:abstractNum w:abstractNumId="4" w15:restartNumberingAfterBreak="0">
+  <w:abstractNum w:abstractNumId="5" w15:restartNumberingAfterBreak="0">
     <w:nsid w:val="0C344C31"/>
     <w:multiLevelType w:val="hybridMultilevel"/>
     <w:tmpl w:val="8AB0E6BC"/>
@@ -11997,7 +11130,7 @@
       </w:pPr>
     </w:lvl>
   </w:abstractNum>
-  <w:abstractNum w:abstractNumId="5" w15:restartNumberingAfterBreak="0">
+  <w:abstractNum w:abstractNumId="6" w15:restartNumberingAfterBreak="0">
     <w:nsid w:val="0CAC5D28"/>
     <w:multiLevelType w:val="hybridMultilevel"/>
     <w:tmpl w:val="092E8318"/>
@@ -12086,7 +11219,7 @@
       </w:pPr>
     </w:lvl>
   </w:abstractNum>
-  <w:abstractNum w:abstractNumId="6" w15:restartNumberingAfterBreak="0">
+  <w:abstractNum w:abstractNumId="7" w15:restartNumberingAfterBreak="0">
     <w:nsid w:val="1CC30A17"/>
     <w:multiLevelType w:val="hybridMultilevel"/>
     <w:tmpl w:val="E49A6E06"/>
@@ -12175,7 +11308,7 @@
       </w:pPr>
     </w:lvl>
   </w:abstractNum>
-  <w:abstractNum w:abstractNumId="7" w15:restartNumberingAfterBreak="0">
+  <w:abstractNum w:abstractNumId="8" w15:restartNumberingAfterBreak="0">
     <w:nsid w:val="1FCF0C81"/>
     <w:multiLevelType w:val="hybridMultilevel"/>
     <w:tmpl w:val="CC78AF3C"/>
@@ -12267,7 +11400,7 @@
       </w:pPr>
     </w:lvl>
   </w:abstractNum>
-  <w:abstractNum w:abstractNumId="8" w15:restartNumberingAfterBreak="0">
+  <w:abstractNum w:abstractNumId="9" w15:restartNumberingAfterBreak="0">
     <w:nsid w:val="2054720B"/>
     <w:multiLevelType w:val="hybridMultilevel"/>
     <w:tmpl w:val="0100C616"/>
@@ -12356,7 +11489,7 @@
       </w:pPr>
     </w:lvl>
   </w:abstractNum>
-  <w:abstractNum w:abstractNumId="9" w15:restartNumberingAfterBreak="0">
+  <w:abstractNum w:abstractNumId="10" w15:restartNumberingAfterBreak="0">
     <w:nsid w:val="25EA3858"/>
     <w:multiLevelType w:val="hybridMultilevel"/>
     <w:tmpl w:val="92429804"/>
@@ -12445,7 +11578,7 @@
       </w:pPr>
     </w:lvl>
   </w:abstractNum>
-  <w:abstractNum w:abstractNumId="10" w15:restartNumberingAfterBreak="0">
+  <w:abstractNum w:abstractNumId="11" w15:restartNumberingAfterBreak="0">
     <w:nsid w:val="296A1010"/>
     <w:multiLevelType w:val="hybridMultilevel"/>
     <w:tmpl w:val="A580C990"/>
@@ -12534,7 +11667,7 @@
       </w:pPr>
     </w:lvl>
   </w:abstractNum>
-  <w:abstractNum w:abstractNumId="11" w15:restartNumberingAfterBreak="0">
+  <w:abstractNum w:abstractNumId="12" w15:restartNumberingAfterBreak="0">
     <w:nsid w:val="29B657F1"/>
     <w:multiLevelType w:val="hybridMultilevel"/>
     <w:tmpl w:val="C79AF7CC"/>
@@ -12623,7 +11756,7 @@
       </w:pPr>
     </w:lvl>
   </w:abstractNum>
-  <w:abstractNum w:abstractNumId="12" w15:restartNumberingAfterBreak="0">
+  <w:abstractNum w:abstractNumId="13" w15:restartNumberingAfterBreak="0">
     <w:nsid w:val="36911B1D"/>
     <w:multiLevelType w:val="hybridMultilevel"/>
     <w:tmpl w:val="C28AAF56"/>
@@ -12712,7 +11845,7 @@
       </w:pPr>
     </w:lvl>
   </w:abstractNum>
-  <w:abstractNum w:abstractNumId="13" w15:restartNumberingAfterBreak="0">
+  <w:abstractNum w:abstractNumId="14" w15:restartNumberingAfterBreak="0">
     <w:nsid w:val="398566BB"/>
     <w:multiLevelType w:val="hybridMultilevel"/>
     <w:tmpl w:val="3D847228"/>
@@ -12801,7 +11934,7 @@
       </w:pPr>
     </w:lvl>
   </w:abstractNum>
-  <w:abstractNum w:abstractNumId="14" w15:restartNumberingAfterBreak="0">
+  <w:abstractNum w:abstractNumId="15" w15:restartNumberingAfterBreak="0">
     <w:nsid w:val="3B003702"/>
     <w:multiLevelType w:val="hybridMultilevel"/>
     <w:tmpl w:val="96D4F222"/>
@@ -12890,7 +12023,7 @@
       </w:pPr>
     </w:lvl>
   </w:abstractNum>
-  <w:abstractNum w:abstractNumId="15" w15:restartNumberingAfterBreak="0">
+  <w:abstractNum w:abstractNumId="16" w15:restartNumberingAfterBreak="0">
     <w:nsid w:val="3DD84BFC"/>
     <w:multiLevelType w:val="hybridMultilevel"/>
     <w:tmpl w:val="CB808A18"/>
@@ -12979,7 +12112,7 @@
       </w:pPr>
     </w:lvl>
   </w:abstractNum>
-  <w:abstractNum w:abstractNumId="16" w15:restartNumberingAfterBreak="0">
+  <w:abstractNum w:abstractNumId="17" w15:restartNumberingAfterBreak="0">
     <w:nsid w:val="3F8F18DF"/>
     <w:multiLevelType w:val="hybridMultilevel"/>
     <w:tmpl w:val="1692509E"/>
@@ -13068,7 +12201,7 @@
       </w:pPr>
     </w:lvl>
   </w:abstractNum>
-  <w:abstractNum w:abstractNumId="17" w15:restartNumberingAfterBreak="0">
+  <w:abstractNum w:abstractNumId="18" w15:restartNumberingAfterBreak="0">
     <w:nsid w:val="4F577A07"/>
     <w:multiLevelType w:val="hybridMultilevel"/>
     <w:tmpl w:val="0E30C1E2"/>
@@ -13157,7 +12290,7 @@
       </w:pPr>
     </w:lvl>
   </w:abstractNum>
-  <w:abstractNum w:abstractNumId="18" w15:restartNumberingAfterBreak="0">
+  <w:abstractNum w:abstractNumId="19" w15:restartNumberingAfterBreak="0">
     <w:nsid w:val="53C918E1"/>
     <w:multiLevelType w:val="hybridMultilevel"/>
     <w:tmpl w:val="441693C6"/>
@@ -13246,7 +12379,7 @@
       </w:pPr>
     </w:lvl>
   </w:abstractNum>
-  <w:abstractNum w:abstractNumId="19" w15:restartNumberingAfterBreak="0">
+  <w:abstractNum w:abstractNumId="20" w15:restartNumberingAfterBreak="0">
     <w:nsid w:val="551B3EF9"/>
     <w:multiLevelType w:val="hybridMultilevel"/>
     <w:tmpl w:val="6E067CDE"/>
@@ -13335,7 +12468,7 @@
       </w:pPr>
     </w:lvl>
   </w:abstractNum>
-  <w:abstractNum w:abstractNumId="20" w15:restartNumberingAfterBreak="0">
+  <w:abstractNum w:abstractNumId="21" w15:restartNumberingAfterBreak="0">
     <w:nsid w:val="56315E58"/>
     <w:multiLevelType w:val="hybridMultilevel"/>
     <w:tmpl w:val="844263A0"/>
@@ -13424,7 +12557,7 @@
       </w:pPr>
     </w:lvl>
   </w:abstractNum>
-  <w:abstractNum w:abstractNumId="21" w15:restartNumberingAfterBreak="0">
+  <w:abstractNum w:abstractNumId="22" w15:restartNumberingAfterBreak="0">
     <w:nsid w:val="56AB3633"/>
     <w:multiLevelType w:val="hybridMultilevel"/>
     <w:tmpl w:val="E4C4EBDC"/>
@@ -13537,7 +12670,7 @@
       </w:rPr>
     </w:lvl>
   </w:abstractNum>
-  <w:abstractNum w:abstractNumId="22" w15:restartNumberingAfterBreak="0">
+  <w:abstractNum w:abstractNumId="23" w15:restartNumberingAfterBreak="0">
     <w:nsid w:val="590D01C7"/>
     <w:multiLevelType w:val="hybridMultilevel"/>
     <w:tmpl w:val="F30EF918"/>
@@ -13626,7 +12759,7 @@
       </w:pPr>
     </w:lvl>
   </w:abstractNum>
-  <w:abstractNum w:abstractNumId="23" w15:restartNumberingAfterBreak="0">
+  <w:abstractNum w:abstractNumId="24" w15:restartNumberingAfterBreak="0">
     <w:nsid w:val="59D51C3B"/>
     <w:multiLevelType w:val="hybridMultilevel"/>
     <w:tmpl w:val="8EEC6FD6"/>
@@ -13715,7 +12848,7 @@
       </w:pPr>
     </w:lvl>
   </w:abstractNum>
-  <w:abstractNum w:abstractNumId="24" w15:restartNumberingAfterBreak="0">
+  <w:abstractNum w:abstractNumId="25" w15:restartNumberingAfterBreak="0">
     <w:nsid w:val="5ABE00B0"/>
     <w:multiLevelType w:val="hybridMultilevel"/>
     <w:tmpl w:val="897E3D1A"/>
@@ -13804,7 +12937,7 @@
       </w:pPr>
     </w:lvl>
   </w:abstractNum>
-  <w:abstractNum w:abstractNumId="25" w15:restartNumberingAfterBreak="0">
+  <w:abstractNum w:abstractNumId="26" w15:restartNumberingAfterBreak="0">
     <w:nsid w:val="5C282652"/>
     <w:multiLevelType w:val="hybridMultilevel"/>
     <w:tmpl w:val="C1520F16"/>
@@ -13893,7 +13026,7 @@
       </w:pPr>
     </w:lvl>
   </w:abstractNum>
-  <w:abstractNum w:abstractNumId="26" w15:restartNumberingAfterBreak="0">
+  <w:abstractNum w:abstractNumId="27" w15:restartNumberingAfterBreak="0">
     <w:nsid w:val="5DBB1AC5"/>
     <w:multiLevelType w:val="hybridMultilevel"/>
     <w:tmpl w:val="F81E4ABE"/>
@@ -13982,7 +13115,7 @@
       </w:pPr>
     </w:lvl>
   </w:abstractNum>
-  <w:abstractNum w:abstractNumId="27" w15:restartNumberingAfterBreak="0">
+  <w:abstractNum w:abstractNumId="28" w15:restartNumberingAfterBreak="0">
     <w:nsid w:val="616A786D"/>
     <w:multiLevelType w:val="hybridMultilevel"/>
     <w:tmpl w:val="67209A8C"/>
@@ -14071,7 +13204,7 @@
       </w:pPr>
     </w:lvl>
   </w:abstractNum>
-  <w:abstractNum w:abstractNumId="28" w15:restartNumberingAfterBreak="0">
+  <w:abstractNum w:abstractNumId="29" w15:restartNumberingAfterBreak="0">
     <w:nsid w:val="65035DE8"/>
     <w:multiLevelType w:val="hybridMultilevel"/>
     <w:tmpl w:val="022CC986"/>
@@ -14160,7 +13293,7 @@
       </w:pPr>
     </w:lvl>
   </w:abstractNum>
-  <w:abstractNum w:abstractNumId="29" w15:restartNumberingAfterBreak="0">
+  <w:abstractNum w:abstractNumId="30" w15:restartNumberingAfterBreak="0">
     <w:nsid w:val="661D4043"/>
     <w:multiLevelType w:val="hybridMultilevel"/>
     <w:tmpl w:val="14C05DB2"/>
@@ -14249,7 +13382,7 @@
       </w:pPr>
     </w:lvl>
   </w:abstractNum>
-  <w:abstractNum w:abstractNumId="30" w15:restartNumberingAfterBreak="0">
+  <w:abstractNum w:abstractNumId="31" w15:restartNumberingAfterBreak="0">
     <w:nsid w:val="663547A9"/>
     <w:multiLevelType w:val="hybridMultilevel"/>
     <w:tmpl w:val="15AA6A48"/>
@@ -14338,7 +13471,7 @@
       </w:pPr>
     </w:lvl>
   </w:abstractNum>
-  <w:abstractNum w:abstractNumId="31" w15:restartNumberingAfterBreak="0">
+  <w:abstractNum w:abstractNumId="32" w15:restartNumberingAfterBreak="0">
     <w:nsid w:val="69484761"/>
     <w:multiLevelType w:val="hybridMultilevel"/>
     <w:tmpl w:val="23303066"/>
@@ -14424,7 +13557,7 @@
       </w:pPr>
     </w:lvl>
   </w:abstractNum>
-  <w:abstractNum w:abstractNumId="32" w15:restartNumberingAfterBreak="0">
+  <w:abstractNum w:abstractNumId="33" w15:restartNumberingAfterBreak="0">
     <w:nsid w:val="6AB745A5"/>
     <w:multiLevelType w:val="hybridMultilevel"/>
     <w:tmpl w:val="FA760E90"/>
@@ -14515,7 +13648,7 @@
       </w:pPr>
     </w:lvl>
   </w:abstractNum>
-  <w:abstractNum w:abstractNumId="33" w15:restartNumberingAfterBreak="0">
+  <w:abstractNum w:abstractNumId="34" w15:restartNumberingAfterBreak="0">
     <w:nsid w:val="6F08633D"/>
     <w:multiLevelType w:val="hybridMultilevel"/>
     <w:tmpl w:val="936C0D8C"/>
@@ -14604,7 +13737,7 @@
       </w:pPr>
     </w:lvl>
   </w:abstractNum>
-  <w:abstractNum w:abstractNumId="34" w15:restartNumberingAfterBreak="0">
+  <w:abstractNum w:abstractNumId="35" w15:restartNumberingAfterBreak="0">
     <w:nsid w:val="708E538F"/>
     <w:multiLevelType w:val="hybridMultilevel"/>
     <w:tmpl w:val="E940F4BE"/>
@@ -14693,7 +13826,7 @@
       </w:pPr>
     </w:lvl>
   </w:abstractNum>
-  <w:abstractNum w:abstractNumId="35" w15:restartNumberingAfterBreak="0">
+  <w:abstractNum w:abstractNumId="36" w15:restartNumberingAfterBreak="0">
     <w:nsid w:val="71D9688C"/>
     <w:multiLevelType w:val="hybridMultilevel"/>
     <w:tmpl w:val="227A25C0"/>
@@ -14782,7 +13915,7 @@
       </w:pPr>
     </w:lvl>
   </w:abstractNum>
-  <w:abstractNum w:abstractNumId="36" w15:restartNumberingAfterBreak="0">
+  <w:abstractNum w:abstractNumId="37" w15:restartNumberingAfterBreak="0">
     <w:nsid w:val="73A712CC"/>
     <w:multiLevelType w:val="hybridMultilevel"/>
     <w:tmpl w:val="C17431C0"/>
@@ -14871,7 +14004,7 @@
       </w:pPr>
     </w:lvl>
   </w:abstractNum>
-  <w:abstractNum w:abstractNumId="37" w15:restartNumberingAfterBreak="0">
+  <w:abstractNum w:abstractNumId="38" w15:restartNumberingAfterBreak="0">
     <w:nsid w:val="756753E5"/>
     <w:multiLevelType w:val="multilevel"/>
     <w:tmpl w:val="EF2AA75C"/>
@@ -14985,7 +14118,7 @@
       </w:rPr>
     </w:lvl>
   </w:abstractNum>
-  <w:abstractNum w:abstractNumId="38" w15:restartNumberingAfterBreak="0">
+  <w:abstractNum w:abstractNumId="39" w15:restartNumberingAfterBreak="0">
     <w:nsid w:val="76A208E7"/>
     <w:multiLevelType w:val="hybridMultilevel"/>
     <w:tmpl w:val="A588D3AC"/>
@@ -15074,7 +14207,7 @@
       </w:pPr>
     </w:lvl>
   </w:abstractNum>
-  <w:abstractNum w:abstractNumId="39" w15:restartNumberingAfterBreak="0">
+  <w:abstractNum w:abstractNumId="40" w15:restartNumberingAfterBreak="0">
     <w:nsid w:val="76BF42C9"/>
     <w:multiLevelType w:val="hybridMultilevel"/>
     <w:tmpl w:val="252A1FCA"/>
@@ -15163,7 +14296,7 @@
       </w:pPr>
     </w:lvl>
   </w:abstractNum>
-  <w:abstractNum w:abstractNumId="40" w15:restartNumberingAfterBreak="0">
+  <w:abstractNum w:abstractNumId="41" w15:restartNumberingAfterBreak="0">
     <w:nsid w:val="799D6081"/>
     <w:multiLevelType w:val="hybridMultilevel"/>
     <w:tmpl w:val="95B4935A"/>
@@ -15253,7 +14386,7 @@
       </w:pPr>
     </w:lvl>
   </w:abstractNum>
-  <w:abstractNum w:abstractNumId="41" w15:restartNumberingAfterBreak="0">
+  <w:abstractNum w:abstractNumId="42" w15:restartNumberingAfterBreak="0">
     <w:nsid w:val="7B3E431D"/>
     <w:multiLevelType w:val="hybridMultilevel"/>
     <w:tmpl w:val="F40E45C6"/>
@@ -15342,7 +14475,7 @@
       </w:pPr>
     </w:lvl>
   </w:abstractNum>
-  <w:abstractNum w:abstractNumId="42" w15:restartNumberingAfterBreak="0">
+  <w:abstractNum w:abstractNumId="43" w15:restartNumberingAfterBreak="0">
     <w:nsid w:val="7D1B516A"/>
     <w:multiLevelType w:val="hybridMultilevel"/>
     <w:tmpl w:val="B734E0D0"/>
@@ -15432,133 +14565,136 @@
     </w:lvl>
   </w:abstractNum>
   <w:num w:numId="1" w16cid:durableId="1359575939">
-    <w:abstractNumId w:val="31"/>
+    <w:abstractNumId w:val="32"/>
   </w:num>
   <w:num w:numId="2" w16cid:durableId="418915271">
     <w:abstractNumId w:val="2"/>
   </w:num>
   <w:num w:numId="3" w16cid:durableId="1684670109">
-    <w:abstractNumId w:val="21"/>
+    <w:abstractNumId w:val="22"/>
   </w:num>
   <w:num w:numId="4" w16cid:durableId="132480159">
-    <w:abstractNumId w:val="37"/>
+    <w:abstractNumId w:val="38"/>
   </w:num>
   <w:num w:numId="5" w16cid:durableId="1366903114">
-    <w:abstractNumId w:val="7"/>
+    <w:abstractNumId w:val="8"/>
   </w:num>
   <w:num w:numId="6" w16cid:durableId="1209149716">
-    <w:abstractNumId w:val="13"/>
+    <w:abstractNumId w:val="14"/>
   </w:num>
   <w:num w:numId="7" w16cid:durableId="1253583383">
-    <w:abstractNumId w:val="28"/>
+    <w:abstractNumId w:val="29"/>
   </w:num>
   <w:num w:numId="8" w16cid:durableId="1186215846">
-    <w:abstractNumId w:val="3"/>
+    <w:abstractNumId w:val="4"/>
   </w:num>
   <w:num w:numId="9" w16cid:durableId="1857618568">
     <w:abstractNumId w:val="0"/>
   </w:num>
   <w:num w:numId="10" w16cid:durableId="616912605">
+    <w:abstractNumId w:val="25"/>
+  </w:num>
+  <w:num w:numId="11" w16cid:durableId="998655981">
+    <w:abstractNumId w:val="17"/>
+  </w:num>
+  <w:num w:numId="12" w16cid:durableId="177431400">
+    <w:abstractNumId w:val="31"/>
+  </w:num>
+  <w:num w:numId="13" w16cid:durableId="1113019079">
+    <w:abstractNumId w:val="26"/>
+  </w:num>
+  <w:num w:numId="14" w16cid:durableId="478034285">
+    <w:abstractNumId w:val="6"/>
+  </w:num>
+  <w:num w:numId="15" w16cid:durableId="1673486483">
+    <w:abstractNumId w:val="16"/>
+  </w:num>
+  <w:num w:numId="16" w16cid:durableId="106003203">
+    <w:abstractNumId w:val="7"/>
+  </w:num>
+  <w:num w:numId="17" w16cid:durableId="180167787">
     <w:abstractNumId w:val="24"/>
   </w:num>
-  <w:num w:numId="11" w16cid:durableId="998655981">
-    <w:abstractNumId w:val="16"/>
+  <w:num w:numId="18" w16cid:durableId="480002305">
+    <w:abstractNumId w:val="18"/>
   </w:num>
-  <w:num w:numId="12" w16cid:durableId="177431400">
-    <w:abstractNumId w:val="30"/>
+  <w:num w:numId="19" w16cid:durableId="2028869949">
+    <w:abstractNumId w:val="13"/>
   </w:num>
-  <w:num w:numId="13" w16cid:durableId="1113019079">
-    <w:abstractNumId w:val="25"/>
+  <w:num w:numId="20" w16cid:durableId="1021512412">
+    <w:abstractNumId w:val="11"/>
   </w:num>
-  <w:num w:numId="14" w16cid:durableId="478034285">
+  <w:num w:numId="21" w16cid:durableId="25177306">
+    <w:abstractNumId w:val="19"/>
+  </w:num>
+  <w:num w:numId="22" w16cid:durableId="1910647043">
+    <w:abstractNumId w:val="41"/>
+  </w:num>
+  <w:num w:numId="23" w16cid:durableId="1337659218">
+    <w:abstractNumId w:val="9"/>
+  </w:num>
+  <w:num w:numId="24" w16cid:durableId="1101991692">
+    <w:abstractNumId w:val="28"/>
+  </w:num>
+  <w:num w:numId="25" w16cid:durableId="456681977">
+    <w:abstractNumId w:val="39"/>
+  </w:num>
+  <w:num w:numId="26" w16cid:durableId="77793687">
+    <w:abstractNumId w:val="36"/>
+  </w:num>
+  <w:num w:numId="27" w16cid:durableId="1763329421">
+    <w:abstractNumId w:val="35"/>
+  </w:num>
+  <w:num w:numId="28" w16cid:durableId="1862283410">
     <w:abstractNumId w:val="5"/>
   </w:num>
-  <w:num w:numId="15" w16cid:durableId="1673486483">
-    <w:abstractNumId w:val="15"/>
-  </w:num>
-  <w:num w:numId="16" w16cid:durableId="106003203">
-    <w:abstractNumId w:val="6"/>
-  </w:num>
-  <w:num w:numId="17" w16cid:durableId="180167787">
-    <w:abstractNumId w:val="23"/>
-  </w:num>
-  <w:num w:numId="18" w16cid:durableId="480002305">
-    <w:abstractNumId w:val="17"/>
-  </w:num>
-  <w:num w:numId="19" w16cid:durableId="2028869949">
-    <w:abstractNumId w:val="12"/>
-  </w:num>
-  <w:num w:numId="20" w16cid:durableId="1021512412">
-    <w:abstractNumId w:val="10"/>
-  </w:num>
-  <w:num w:numId="21" w16cid:durableId="25177306">
-    <w:abstractNumId w:val="18"/>
-  </w:num>
-  <w:num w:numId="22" w16cid:durableId="1910647043">
-    <w:abstractNumId w:val="40"/>
-  </w:num>
-  <w:num w:numId="23" w16cid:durableId="1337659218">
-    <w:abstractNumId w:val="8"/>
-  </w:num>
-  <w:num w:numId="24" w16cid:durableId="1101991692">
-    <w:abstractNumId w:val="27"/>
-  </w:num>
-  <w:num w:numId="25" w16cid:durableId="456681977">
-    <w:abstractNumId w:val="38"/>
-  </w:num>
-  <w:num w:numId="26" w16cid:durableId="77793687">
-    <w:abstractNumId w:val="35"/>
-  </w:num>
-  <w:num w:numId="27" w16cid:durableId="1763329421">
-    <w:abstractNumId w:val="34"/>
-  </w:num>
-  <w:num w:numId="28" w16cid:durableId="1862283410">
-    <w:abstractNumId w:val="4"/>
-  </w:num>
   <w:num w:numId="29" w16cid:durableId="287442646">
-    <w:abstractNumId w:val="32"/>
+    <w:abstractNumId w:val="33"/>
   </w:num>
   <w:num w:numId="30" w16cid:durableId="1106194033">
-    <w:abstractNumId w:val="36"/>
+    <w:abstractNumId w:val="37"/>
   </w:num>
   <w:num w:numId="31" w16cid:durableId="2109228411">
-    <w:abstractNumId w:val="14"/>
+    <w:abstractNumId w:val="15"/>
   </w:num>
   <w:num w:numId="32" w16cid:durableId="207496588">
     <w:abstractNumId w:val="1"/>
   </w:num>
   <w:num w:numId="33" w16cid:durableId="328412314">
-    <w:abstractNumId w:val="33"/>
+    <w:abstractNumId w:val="34"/>
   </w:num>
   <w:num w:numId="34" w16cid:durableId="237443920">
-    <w:abstractNumId w:val="41"/>
+    <w:abstractNumId w:val="42"/>
   </w:num>
   <w:num w:numId="35" w16cid:durableId="182982408">
-    <w:abstractNumId w:val="9"/>
+    <w:abstractNumId w:val="10"/>
   </w:num>
   <w:num w:numId="36" w16cid:durableId="1966957807">
-    <w:abstractNumId w:val="11"/>
+    <w:abstractNumId w:val="12"/>
   </w:num>
   <w:num w:numId="37" w16cid:durableId="2047175641">
+    <w:abstractNumId w:val="21"/>
+  </w:num>
+  <w:num w:numId="38" w16cid:durableId="520970899">
+    <w:abstractNumId w:val="30"/>
+  </w:num>
+  <w:num w:numId="39" w16cid:durableId="1483081875">
+    <w:abstractNumId w:val="23"/>
+  </w:num>
+  <w:num w:numId="40" w16cid:durableId="415903479">
+    <w:abstractNumId w:val="40"/>
+  </w:num>
+  <w:num w:numId="41" w16cid:durableId="2040856908">
+    <w:abstractNumId w:val="27"/>
+  </w:num>
+  <w:num w:numId="42" w16cid:durableId="517037960">
     <w:abstractNumId w:val="20"/>
   </w:num>
-  <w:num w:numId="38" w16cid:durableId="520970899">
-    <w:abstractNumId w:val="29"/>
+  <w:num w:numId="43" w16cid:durableId="864754558">
+    <w:abstractNumId w:val="43"/>
   </w:num>
-  <w:num w:numId="39" w16cid:durableId="1483081875">
-    <w:abstractNumId w:val="22"/>
-  </w:num>
-  <w:num w:numId="40" w16cid:durableId="415903479">
-    <w:abstractNumId w:val="39"/>
-  </w:num>
-  <w:num w:numId="41" w16cid:durableId="2040856908">
-    <w:abstractNumId w:val="26"/>
-  </w:num>
-  <w:num w:numId="42" w16cid:durableId="517037960">
-    <w:abstractNumId w:val="19"/>
-  </w:num>
-  <w:num w:numId="43" w16cid:durableId="864754558">
-    <w:abstractNumId w:val="42"/>
+  <w:num w:numId="44" w16cid:durableId="1831485452">
+    <w:abstractNumId w:val="3"/>
   </w:num>
 </w:numbering>
 </file>
@@ -16592,66 +15728,15 @@
 </file>
 
 <file path=customXml/item1.xml><?xml version="1.0" encoding="utf-8"?>
-<b:Sources xmlns:b="http://schemas.openxmlformats.org/officeDocument/2006/bibliography" xmlns="http://schemas.openxmlformats.org/officeDocument/2006/bibliography" SelectedStyle="\APASixthEditionOfficeOnline.xsl" StyleName="APA" Version="6"/>
+<?mso-contentType ?>
+<FormTemplates xmlns="http://schemas.microsoft.com/sharepoint/v3/contenttype/forms">
+  <Display>DocumentLibraryForm</Display>
+  <Edit>DocumentLibraryForm</Edit>
+  <New>DocumentLibraryForm</New>
+</FormTemplates>
 </file>
 
 <file path=customXml/item2.xml><?xml version="1.0" encoding="utf-8"?>
-<p:properties xmlns:p="http://schemas.microsoft.com/office/2006/metadata/properties" xmlns:xsi="http://www.w3.org/2001/XMLSchema-instance" xmlns:pc="http://schemas.microsoft.com/office/infopath/2007/PartnerControls">
-  <documentManagement>
-    <Math_Settings xmlns="6cbd6682-8700-4380-a704-874541bb10f2" xsi:nil="true"/>
-    <Self_Registration_Enabled xmlns="6cbd6682-8700-4380-a704-874541bb10f2" xsi:nil="true"/>
-    <Invited_Teachers xmlns="6cbd6682-8700-4380-a704-874541bb10f2" xsi:nil="true"/>
-    <IsNotebookLocked xmlns="6cbd6682-8700-4380-a704-874541bb10f2" xsi:nil="true"/>
-    <Templates xmlns="6cbd6682-8700-4380-a704-874541bb10f2" xsi:nil="true"/>
-    <Students xmlns="6cbd6682-8700-4380-a704-874541bb10f2">
-      <UserInfo>
-        <DisplayName/>
-        <AccountId xsi:nil="true"/>
-        <AccountType/>
-      </UserInfo>
-    </Students>
-    <LMS_Mappings xmlns="6cbd6682-8700-4380-a704-874541bb10f2" xsi:nil="true"/>
-    <NotebookType xmlns="6cbd6682-8700-4380-a704-874541bb10f2" xsi:nil="true"/>
-    <Teachers xmlns="6cbd6682-8700-4380-a704-874541bb10f2">
-      <UserInfo>
-        <DisplayName/>
-        <AccountId xsi:nil="true"/>
-        <AccountType/>
-      </UserInfo>
-    </Teachers>
-    <Student_Groups xmlns="6cbd6682-8700-4380-a704-874541bb10f2">
-      <UserInfo>
-        <DisplayName/>
-        <AccountId xsi:nil="true"/>
-        <AccountType/>
-      </UserInfo>
-    </Student_Groups>
-    <AppVersion xmlns="6cbd6682-8700-4380-a704-874541bb10f2" xsi:nil="true"/>
-    <Has_Teacher_Only_SectionGroup xmlns="6cbd6682-8700-4380-a704-874541bb10f2" xsi:nil="true"/>
-    <TaxCatchAll xmlns="923f7a5a-c3ea-4cdd-a6d3-9a61a1c3f194" xsi:nil="true"/>
-    <Owner xmlns="6cbd6682-8700-4380-a704-874541bb10f2">
-      <UserInfo>
-        <DisplayName/>
-        <AccountId xsi:nil="true"/>
-        <AccountType/>
-      </UserInfo>
-    </Owner>
-    <Distribution_Groups xmlns="6cbd6682-8700-4380-a704-874541bb10f2" xsi:nil="true"/>
-    <lcf76f155ced4ddcb4097134ff3c332f xmlns="6cbd6682-8700-4380-a704-874541bb10f2">
-      <Terms xmlns="http://schemas.microsoft.com/office/infopath/2007/PartnerControls"/>
-    </lcf76f155ced4ddcb4097134ff3c332f>
-    <FolderType xmlns="6cbd6682-8700-4380-a704-874541bb10f2" xsi:nil="true"/>
-    <CultureName xmlns="6cbd6682-8700-4380-a704-874541bb10f2" xsi:nil="true"/>
-    <TeamsChannelId xmlns="6cbd6682-8700-4380-a704-874541bb10f2" xsi:nil="true"/>
-    <Invited_Students xmlns="6cbd6682-8700-4380-a704-874541bb10f2" xsi:nil="true"/>
-    <DefaultSectionNames xmlns="6cbd6682-8700-4380-a704-874541bb10f2" xsi:nil="true"/>
-    <Is_Collaboration_Space_Locked xmlns="6cbd6682-8700-4380-a704-874541bb10f2" xsi:nil="true"/>
-    <Teams_Channel_Section_Location xmlns="6cbd6682-8700-4380-a704-874541bb10f2" xsi:nil="true"/>
-  </documentManagement>
-</p:properties>
-</file>
-
-<file path=customXml/item3.xml><?xml version="1.0" encoding="utf-8"?>
 <ct:contentTypeSchema xmlns:ct="http://schemas.microsoft.com/office/2006/metadata/contentType" xmlns:ma="http://schemas.microsoft.com/office/2006/metadata/properties/metaAttributes" ct:_="" ma:_="" ma:contentTypeName="Document" ma:contentTypeID="0x010100D2745451F3B2044898A30ACD4533A9CC" ma:contentTypeVersion="33" ma:contentTypeDescription="Een nieuw document maken." ma:contentTypeScope="" ma:versionID="767d9f31b994214e3a68b222f599d6f8">
   <xsd:schema xmlns:xsd="http://www.w3.org/2001/XMLSchema" xmlns:xs="http://www.w3.org/2001/XMLSchema" xmlns:p="http://schemas.microsoft.com/office/2006/metadata/properties" xmlns:ns2="6cbd6682-8700-4380-a704-874541bb10f2" xmlns:ns3="923f7a5a-c3ea-4cdd-a6d3-9a61a1c3f194" targetNamespace="http://schemas.microsoft.com/office/2006/metadata/properties" ma:root="true" ma:fieldsID="1ef1fa2fe033d0da28f922b8477d45fc" ns2:_="" ns3:_="">
     <xsd:import namespace="6cbd6682-8700-4380-a704-874541bb10f2"/>
@@ -17056,35 +16141,75 @@
 </ct:contentTypeSchema>
 </file>
 
+<file path=customXml/item3.xml><?xml version="1.0" encoding="utf-8"?>
+<p:properties xmlns:p="http://schemas.microsoft.com/office/2006/metadata/properties" xmlns:xsi="http://www.w3.org/2001/XMLSchema-instance" xmlns:pc="http://schemas.microsoft.com/office/infopath/2007/PartnerControls">
+  <documentManagement>
+    <Math_Settings xmlns="6cbd6682-8700-4380-a704-874541bb10f2" xsi:nil="true"/>
+    <Self_Registration_Enabled xmlns="6cbd6682-8700-4380-a704-874541bb10f2" xsi:nil="true"/>
+    <Invited_Teachers xmlns="6cbd6682-8700-4380-a704-874541bb10f2" xsi:nil="true"/>
+    <IsNotebookLocked xmlns="6cbd6682-8700-4380-a704-874541bb10f2" xsi:nil="true"/>
+    <Templates xmlns="6cbd6682-8700-4380-a704-874541bb10f2" xsi:nil="true"/>
+    <Students xmlns="6cbd6682-8700-4380-a704-874541bb10f2">
+      <UserInfo>
+        <DisplayName/>
+        <AccountId xsi:nil="true"/>
+        <AccountType/>
+      </UserInfo>
+    </Students>
+    <LMS_Mappings xmlns="6cbd6682-8700-4380-a704-874541bb10f2" xsi:nil="true"/>
+    <NotebookType xmlns="6cbd6682-8700-4380-a704-874541bb10f2" xsi:nil="true"/>
+    <Teachers xmlns="6cbd6682-8700-4380-a704-874541bb10f2">
+      <UserInfo>
+        <DisplayName/>
+        <AccountId xsi:nil="true"/>
+        <AccountType/>
+      </UserInfo>
+    </Teachers>
+    <Student_Groups xmlns="6cbd6682-8700-4380-a704-874541bb10f2">
+      <UserInfo>
+        <DisplayName/>
+        <AccountId xsi:nil="true"/>
+        <AccountType/>
+      </UserInfo>
+    </Student_Groups>
+    <AppVersion xmlns="6cbd6682-8700-4380-a704-874541bb10f2" xsi:nil="true"/>
+    <Has_Teacher_Only_SectionGroup xmlns="6cbd6682-8700-4380-a704-874541bb10f2" xsi:nil="true"/>
+    <TaxCatchAll xmlns="923f7a5a-c3ea-4cdd-a6d3-9a61a1c3f194" xsi:nil="true"/>
+    <Owner xmlns="6cbd6682-8700-4380-a704-874541bb10f2">
+      <UserInfo>
+        <DisplayName/>
+        <AccountId xsi:nil="true"/>
+        <AccountType/>
+      </UserInfo>
+    </Owner>
+    <Distribution_Groups xmlns="6cbd6682-8700-4380-a704-874541bb10f2" xsi:nil="true"/>
+    <lcf76f155ced4ddcb4097134ff3c332f xmlns="6cbd6682-8700-4380-a704-874541bb10f2">
+      <Terms xmlns="http://schemas.microsoft.com/office/infopath/2007/PartnerControls"/>
+    </lcf76f155ced4ddcb4097134ff3c332f>
+    <FolderType xmlns="6cbd6682-8700-4380-a704-874541bb10f2" xsi:nil="true"/>
+    <CultureName xmlns="6cbd6682-8700-4380-a704-874541bb10f2" xsi:nil="true"/>
+    <TeamsChannelId xmlns="6cbd6682-8700-4380-a704-874541bb10f2" xsi:nil="true"/>
+    <Invited_Students xmlns="6cbd6682-8700-4380-a704-874541bb10f2" xsi:nil="true"/>
+    <DefaultSectionNames xmlns="6cbd6682-8700-4380-a704-874541bb10f2" xsi:nil="true"/>
+    <Is_Collaboration_Space_Locked xmlns="6cbd6682-8700-4380-a704-874541bb10f2" xsi:nil="true"/>
+    <Teams_Channel_Section_Location xmlns="6cbd6682-8700-4380-a704-874541bb10f2" xsi:nil="true"/>
+  </documentManagement>
+</p:properties>
+</file>
+
 <file path=customXml/item4.xml><?xml version="1.0" encoding="utf-8"?>
-<?mso-contentType ?>
-<FormTemplates xmlns="http://schemas.microsoft.com/sharepoint/v3/contenttype/forms">
-  <Display>DocumentLibraryForm</Display>
-  <Edit>DocumentLibraryForm</Edit>
-  <New>DocumentLibraryForm</New>
-</FormTemplates>
+<b:Sources xmlns:b="http://schemas.openxmlformats.org/officeDocument/2006/bibliography" xmlns="http://schemas.openxmlformats.org/officeDocument/2006/bibliography" SelectedStyle="\APASixthEditionOfficeOnline.xsl" StyleName="APA" Version="6"/>
 </file>
 
 <file path=customXml/itemProps1.xml><?xml version="1.0" encoding="utf-8"?>
-<ds:datastoreItem xmlns:ds="http://schemas.openxmlformats.org/officeDocument/2006/customXml" ds:itemID="{F70C0343-90DE-49D6-9E4C-3DF5BC6F1CF7}">
+<ds:datastoreItem xmlns:ds="http://schemas.openxmlformats.org/officeDocument/2006/customXml" ds:itemID="{09293AD8-5A99-4C06-A3A4-50D55DCC821D}">
   <ds:schemaRefs>
-    <ds:schemaRef ds:uri="http://schemas.openxmlformats.org/officeDocument/2006/bibliography"/>
+    <ds:schemaRef ds:uri="http://schemas.microsoft.com/sharepoint/v3/contenttype/forms"/>
   </ds:schemaRefs>
 </ds:datastoreItem>
 </file>
 
 <file path=customXml/itemProps2.xml><?xml version="1.0" encoding="utf-8"?>
-<ds:datastoreItem xmlns:ds="http://schemas.openxmlformats.org/officeDocument/2006/customXml" ds:itemID="{A003E85C-9BC5-40B3-9B0F-8EA9B0C69BD6}">
-  <ds:schemaRefs>
-    <ds:schemaRef ds:uri="http://schemas.microsoft.com/office/2006/metadata/properties"/>
-    <ds:schemaRef ds:uri="http://schemas.microsoft.com/office/infopath/2007/PartnerControls"/>
-    <ds:schemaRef ds:uri="6cbd6682-8700-4380-a704-874541bb10f2"/>
-    <ds:schemaRef ds:uri="923f7a5a-c3ea-4cdd-a6d3-9a61a1c3f194"/>
-  </ds:schemaRefs>
-</ds:datastoreItem>
-</file>
-
-<file path=customXml/itemProps3.xml><?xml version="1.0" encoding="utf-8"?>
 <ds:datastoreItem xmlns:ds="http://schemas.openxmlformats.org/officeDocument/2006/customXml" ds:itemID="{DA4F5861-0F52-454A-9959-786AB1474437}">
   <ds:schemaRefs>
     <ds:schemaRef ds:uri="http://schemas.microsoft.com/office/2006/metadata/contentType"/>
@@ -17103,10 +16228,21 @@
 </ds:datastoreItem>
 </file>
 
+<file path=customXml/itemProps3.xml><?xml version="1.0" encoding="utf-8"?>
+<ds:datastoreItem xmlns:ds="http://schemas.openxmlformats.org/officeDocument/2006/customXml" ds:itemID="{A003E85C-9BC5-40B3-9B0F-8EA9B0C69BD6}">
+  <ds:schemaRefs>
+    <ds:schemaRef ds:uri="http://schemas.microsoft.com/office/2006/metadata/properties"/>
+    <ds:schemaRef ds:uri="http://schemas.microsoft.com/office/infopath/2007/PartnerControls"/>
+    <ds:schemaRef ds:uri="6cbd6682-8700-4380-a704-874541bb10f2"/>
+    <ds:schemaRef ds:uri="923f7a5a-c3ea-4cdd-a6d3-9a61a1c3f194"/>
+  </ds:schemaRefs>
+</ds:datastoreItem>
+</file>
+
 <file path=customXml/itemProps4.xml><?xml version="1.0" encoding="utf-8"?>
-<ds:datastoreItem xmlns:ds="http://schemas.openxmlformats.org/officeDocument/2006/customXml" ds:itemID="{09293AD8-5A99-4C06-A3A4-50D55DCC821D}">
+<ds:datastoreItem xmlns:ds="http://schemas.openxmlformats.org/officeDocument/2006/customXml" ds:itemID="{F70C0343-90DE-49D6-9E4C-3DF5BC6F1CF7}">
   <ds:schemaRefs>
-    <ds:schemaRef ds:uri="http://schemas.microsoft.com/sharepoint/v3/contenttype/forms"/>
+    <ds:schemaRef ds:uri="http://schemas.openxmlformats.org/officeDocument/2006/bibliography"/>
   </ds:schemaRefs>
 </ds:datastoreItem>
 </file>
</xml_diff>

<commit_message>
ben heel stuk verder gekomen, de artikelen worden wel in de xml gezet, maar moet nog te zien splitsen.
Lastig
</commit_message>
<xml_diff>
--- a/PvB SD/08 Logboek/Logboek kandidaat FP.docx
+++ b/PvB SD/08 Logboek/Logboek kandidaat FP.docx
@@ -379,7 +379,7 @@
     <w:p/>
     <w:tbl>
       <w:tblPr>
-        <w:tblW w:w="9030" w:type="dxa"/>
+        <w:tblW w:w="8987" w:type="dxa"/>
         <w:tblCellMar>
           <w:left w:w="70" w:type="dxa"/>
           <w:right w:w="70" w:type="dxa"/>
@@ -387,7 +387,7 @@
         <w:tblLook w:val="04A0" w:firstRow="1" w:lastRow="0" w:firstColumn="1" w:lastColumn="0" w:noHBand="0" w:noVBand="1"/>
       </w:tblPr>
       <w:tblGrid>
-        <w:gridCol w:w="1208"/>
+        <w:gridCol w:w="1165"/>
         <w:gridCol w:w="5104"/>
         <w:gridCol w:w="1208"/>
         <w:gridCol w:w="1510"/>
@@ -398,7 +398,7 @@
         </w:trPr>
         <w:tc>
           <w:tcPr>
-            <w:tcW w:w="1208" w:type="dxa"/>
+            <w:tcW w:w="1165" w:type="dxa"/>
             <w:tcBorders>
               <w:top w:val="single" w:sz="8" w:space="0" w:color="auto"/>
               <w:left w:val="single" w:sz="8" w:space="0" w:color="auto"/>
@@ -543,7 +543,7 @@
         </w:trPr>
         <w:tc>
           <w:tcPr>
-            <w:tcW w:w="1208" w:type="dxa"/>
+            <w:tcW w:w="1165" w:type="dxa"/>
             <w:tcBorders>
               <w:top w:val="nil"/>
               <w:left w:val="single" w:sz="8" w:space="0" w:color="auto"/>
@@ -678,7 +678,7 @@
         </w:trPr>
         <w:tc>
           <w:tcPr>
-            <w:tcW w:w="1208" w:type="dxa"/>
+            <w:tcW w:w="1165" w:type="dxa"/>
             <w:tcBorders>
               <w:top w:val="nil"/>
               <w:left w:val="single" w:sz="8" w:space="0" w:color="auto"/>
@@ -813,7 +813,7 @@
         </w:trPr>
         <w:tc>
           <w:tcPr>
-            <w:tcW w:w="1208" w:type="dxa"/>
+            <w:tcW w:w="1165" w:type="dxa"/>
             <w:tcBorders>
               <w:top w:val="nil"/>
               <w:left w:val="single" w:sz="8" w:space="0" w:color="auto"/>
@@ -948,7 +948,7 @@
         </w:trPr>
         <w:tc>
           <w:tcPr>
-            <w:tcW w:w="1208" w:type="dxa"/>
+            <w:tcW w:w="1165" w:type="dxa"/>
             <w:tcBorders>
               <w:top w:val="nil"/>
               <w:left w:val="single" w:sz="8" w:space="0" w:color="auto"/>
@@ -1099,7 +1099,7 @@
         </w:trPr>
         <w:tc>
           <w:tcPr>
-            <w:tcW w:w="1208" w:type="dxa"/>
+            <w:tcW w:w="1165" w:type="dxa"/>
             <w:tcBorders>
               <w:top w:val="nil"/>
               <w:left w:val="single" w:sz="8" w:space="0" w:color="auto"/>
@@ -1322,7 +1322,7 @@
         </w:trPr>
         <w:tc>
           <w:tcPr>
-            <w:tcW w:w="1208" w:type="dxa"/>
+            <w:tcW w:w="1165" w:type="dxa"/>
             <w:tcBorders>
               <w:top w:val="nil"/>
               <w:left w:val="single" w:sz="8" w:space="0" w:color="auto"/>
@@ -1597,7 +1597,7 @@
         </w:trPr>
         <w:tc>
           <w:tcPr>
-            <w:tcW w:w="1208" w:type="dxa"/>
+            <w:tcW w:w="1165" w:type="dxa"/>
             <w:tcBorders>
               <w:top w:val="nil"/>
               <w:left w:val="single" w:sz="8" w:space="0" w:color="auto"/>
@@ -1850,7 +1850,7 @@
         </w:trPr>
         <w:tc>
           <w:tcPr>
-            <w:tcW w:w="1208" w:type="dxa"/>
+            <w:tcW w:w="1165" w:type="dxa"/>
             <w:tcBorders>
               <w:top w:val="nil"/>
               <w:left w:val="single" w:sz="8" w:space="0" w:color="auto"/>
@@ -2058,7 +2058,7 @@
         </w:trPr>
         <w:tc>
           <w:tcPr>
-            <w:tcW w:w="1208" w:type="dxa"/>
+            <w:tcW w:w="1165" w:type="dxa"/>
             <w:tcBorders>
               <w:top w:val="nil"/>
               <w:left w:val="single" w:sz="8" w:space="0" w:color="auto"/>
@@ -2448,7 +2448,7 @@
         </w:trPr>
         <w:tc>
           <w:tcPr>
-            <w:tcW w:w="1208" w:type="dxa"/>
+            <w:tcW w:w="1165" w:type="dxa"/>
             <w:tcBorders>
               <w:top w:val="nil"/>
               <w:left w:val="single" w:sz="8" w:space="0" w:color="auto"/>
@@ -2624,7 +2624,7 @@
         </w:trPr>
         <w:tc>
           <w:tcPr>
-            <w:tcW w:w="1208" w:type="dxa"/>
+            <w:tcW w:w="1165" w:type="dxa"/>
             <w:tcBorders>
               <w:top w:val="nil"/>
               <w:left w:val="single" w:sz="8" w:space="0" w:color="auto"/>
@@ -2876,7 +2876,7 @@
         </w:trPr>
         <w:tc>
           <w:tcPr>
-            <w:tcW w:w="1208" w:type="dxa"/>
+            <w:tcW w:w="1165" w:type="dxa"/>
             <w:tcBorders>
               <w:top w:val="nil"/>
               <w:left w:val="single" w:sz="8" w:space="0" w:color="auto"/>
@@ -3218,7 +3218,7 @@
         </w:trPr>
         <w:tc>
           <w:tcPr>
-            <w:tcW w:w="1208" w:type="dxa"/>
+            <w:tcW w:w="1165" w:type="dxa"/>
             <w:tcBorders>
               <w:top w:val="nil"/>
               <w:left w:val="single" w:sz="8" w:space="0" w:color="auto"/>
@@ -3457,7 +3457,7 @@
         </w:trPr>
         <w:tc>
           <w:tcPr>
-            <w:tcW w:w="1208" w:type="dxa"/>
+            <w:tcW w:w="1165" w:type="dxa"/>
             <w:tcBorders>
               <w:top w:val="nil"/>
               <w:left w:val="single" w:sz="8" w:space="0" w:color="auto"/>
@@ -3664,7 +3664,7 @@
         </w:trPr>
         <w:tc>
           <w:tcPr>
-            <w:tcW w:w="1208" w:type="dxa"/>
+            <w:tcW w:w="1165" w:type="dxa"/>
             <w:tcBorders>
               <w:top w:val="nil"/>
               <w:left w:val="single" w:sz="8" w:space="0" w:color="auto"/>
@@ -3940,7 +3940,7 @@
         </w:trPr>
         <w:tc>
           <w:tcPr>
-            <w:tcW w:w="1208" w:type="dxa"/>
+            <w:tcW w:w="1165" w:type="dxa"/>
             <w:tcBorders>
               <w:top w:val="nil"/>
               <w:left w:val="single" w:sz="8" w:space="0" w:color="auto"/>
@@ -4218,7 +4218,7 @@
         </w:trPr>
         <w:tc>
           <w:tcPr>
-            <w:tcW w:w="1208" w:type="dxa"/>
+            <w:tcW w:w="1165" w:type="dxa"/>
             <w:tcBorders>
               <w:top w:val="nil"/>
               <w:left w:val="single" w:sz="8" w:space="0" w:color="auto"/>
@@ -4413,7 +4413,7 @@
         </w:trPr>
         <w:tc>
           <w:tcPr>
-            <w:tcW w:w="1208" w:type="dxa"/>
+            <w:tcW w:w="1165" w:type="dxa"/>
             <w:tcBorders>
               <w:top w:val="nil"/>
               <w:left w:val="single" w:sz="8" w:space="0" w:color="auto"/>
@@ -4581,7 +4581,7 @@
         </w:trPr>
         <w:tc>
           <w:tcPr>
-            <w:tcW w:w="1208" w:type="dxa"/>
+            <w:tcW w:w="1165" w:type="dxa"/>
             <w:tcBorders>
               <w:top w:val="nil"/>
               <w:left w:val="single" w:sz="8" w:space="0" w:color="auto"/>
@@ -4796,7 +4796,7 @@
         </w:trPr>
         <w:tc>
           <w:tcPr>
-            <w:tcW w:w="1208" w:type="dxa"/>
+            <w:tcW w:w="1165" w:type="dxa"/>
             <w:tcBorders>
               <w:top w:val="nil"/>
               <w:left w:val="single" w:sz="8" w:space="0" w:color="auto"/>
@@ -5259,7 +5259,7 @@
         </w:trPr>
         <w:tc>
           <w:tcPr>
-            <w:tcW w:w="1208" w:type="dxa"/>
+            <w:tcW w:w="1165" w:type="dxa"/>
             <w:tcBorders>
               <w:top w:val="nil"/>
               <w:left w:val="single" w:sz="8" w:space="0" w:color="auto"/>
@@ -5487,7 +5487,7 @@
         </w:trPr>
         <w:tc>
           <w:tcPr>
-            <w:tcW w:w="1208" w:type="dxa"/>
+            <w:tcW w:w="1165" w:type="dxa"/>
             <w:tcBorders>
               <w:top w:val="nil"/>
               <w:left w:val="single" w:sz="8" w:space="0" w:color="auto"/>
@@ -5801,7 +5801,7 @@
         </w:trPr>
         <w:tc>
           <w:tcPr>
-            <w:tcW w:w="1208" w:type="dxa"/>
+            <w:tcW w:w="1165" w:type="dxa"/>
             <w:tcBorders>
               <w:top w:val="nil"/>
               <w:left w:val="single" w:sz="8" w:space="0" w:color="auto"/>
@@ -5919,7 +5919,19 @@
               <w:rPr>
                 <w:lang w:eastAsia="zh-CN"/>
               </w:rPr>
-              <w:t>2. Verder Met het config</w:t>
+              <w:t xml:space="preserve">2. Verder </w:t>
+            </w:r>
+            <w:r>
+              <w:rPr>
+                <w:lang w:eastAsia="zh-CN"/>
+              </w:rPr>
+              <w:t>m</w:t>
+            </w:r>
+            <w:r>
+              <w:rPr>
+                <w:lang w:eastAsia="zh-CN"/>
+              </w:rPr>
+              <w:t>et het config</w:t>
             </w:r>
             <w:r>
               <w:rPr>
@@ -6006,7 +6018,7 @@
         </w:trPr>
         <w:tc>
           <w:tcPr>
-            <w:tcW w:w="1208" w:type="dxa"/>
+            <w:tcW w:w="1165" w:type="dxa"/>
             <w:tcBorders>
               <w:top w:val="nil"/>
               <w:left w:val="single" w:sz="8" w:space="0" w:color="auto"/>
@@ -6087,7 +6099,23 @@
                 <w:color w:val="000000"/>
                 <w:lang w:eastAsia="zh-CN"/>
               </w:rPr>
-              <w:t>Verder met het configbestand</w:t>
+              <w:t>Config</w:t>
+            </w:r>
+            <w:r>
+              <w:rPr>
+                <w:rFonts w:ascii="Calibri" w:eastAsia="Times New Roman" w:hAnsi="Calibri" w:cs="Calibri"/>
+                <w:color w:val="000000"/>
+                <w:lang w:eastAsia="zh-CN"/>
+              </w:rPr>
+              <w:t>bestand</w:t>
+            </w:r>
+            <w:r>
+              <w:rPr>
+                <w:rFonts w:ascii="Calibri" w:eastAsia="Times New Roman" w:hAnsi="Calibri" w:cs="Calibri"/>
+                <w:color w:val="000000"/>
+                <w:lang w:eastAsia="zh-CN"/>
+              </w:rPr>
+              <w:t>.</w:t>
             </w:r>
           </w:p>
           <w:p>
@@ -6181,49 +6209,144 @@
         </w:trPr>
         <w:tc>
           <w:tcPr>
+            <w:tcW w:w="1165" w:type="dxa"/>
+            <w:tcBorders>
+              <w:top w:val="nil"/>
+              <w:left w:val="single" w:sz="8" w:space="0" w:color="auto"/>
+              <w:bottom w:val="single" w:sz="8" w:space="0" w:color="auto"/>
+              <w:right w:val="single" w:sz="8" w:space="0" w:color="auto"/>
+            </w:tcBorders>
+            <w:shd w:val="clear" w:color="auto" w:fill="auto"/>
+            <w:vAlign w:val="center"/>
+          </w:tcPr>
+          <w:p>
+            <w:pPr>
+              <w:spacing w:line="240" w:lineRule="auto"/>
+              <w:jc w:val="right"/>
+              <w:rPr>
+                <w:rFonts w:ascii="Calibri" w:eastAsia="Times New Roman" w:hAnsi="Calibri" w:cs="Calibri"/>
+                <w:color w:val="000000"/>
+                <w:lang w:eastAsia="zh-CN"/>
+              </w:rPr>
+            </w:pPr>
+            <w:r>
+              <w:rPr>
+                <w:rFonts w:ascii="Calibri" w:eastAsia="Times New Roman" w:hAnsi="Calibri" w:cs="Calibri"/>
+                <w:color w:val="000000"/>
+                <w:lang w:eastAsia="zh-CN"/>
+              </w:rPr>
+              <w:t>15</w:t>
+            </w:r>
+            <w:r>
+              <w:rPr>
+                <w:rFonts w:ascii="Calibri" w:eastAsia="Times New Roman" w:hAnsi="Calibri" w:cs="Calibri"/>
+                <w:color w:val="000000"/>
+                <w:lang w:eastAsia="zh-CN"/>
+              </w:rPr>
+              <w:t>-3-2024</w:t>
+            </w:r>
+          </w:p>
+        </w:tc>
+        <w:tc>
+          <w:tcPr>
+            <w:tcW w:w="5104" w:type="dxa"/>
+            <w:tcBorders>
+              <w:top w:val="nil"/>
+              <w:left w:val="nil"/>
+              <w:bottom w:val="single" w:sz="8" w:space="0" w:color="auto"/>
+              <w:right w:val="single" w:sz="8" w:space="0" w:color="auto"/>
+            </w:tcBorders>
+            <w:shd w:val="clear" w:color="auto" w:fill="auto"/>
+            <w:vAlign w:val="center"/>
+          </w:tcPr>
+          <w:p>
+            <w:pPr>
+              <w:spacing w:line="240" w:lineRule="auto"/>
+              <w:rPr>
+                <w:rFonts w:ascii="Calibri" w:eastAsia="Times New Roman" w:hAnsi="Calibri" w:cs="Calibri"/>
+                <w:color w:val="000000"/>
+                <w:lang w:eastAsia="zh-CN"/>
+              </w:rPr>
+            </w:pPr>
+            <w:r>
+              <w:rPr>
+                <w:rFonts w:ascii="Calibri" w:eastAsia="Times New Roman" w:hAnsi="Calibri" w:cs="Calibri"/>
+                <w:color w:val="000000"/>
+                <w:lang w:eastAsia="zh-CN"/>
+              </w:rPr>
+              <w:t>1.</w:t>
+            </w:r>
+            <w:r>
+              <w:rPr>
+                <w:rFonts w:ascii="Calibri" w:eastAsia="Times New Roman" w:hAnsi="Calibri" w:cs="Calibri"/>
+                <w:color w:val="000000"/>
+                <w:lang w:eastAsia="zh-CN"/>
+              </w:rPr>
+              <w:t xml:space="preserve"> Verder met het definitiebestand. De artikelen worden nu ook i</w:t>
+            </w:r>
+            <w:r>
+              <w:rPr>
+                <w:rFonts w:ascii="Calibri" w:eastAsia="Times New Roman" w:hAnsi="Calibri" w:cs="Calibri"/>
+                <w:color w:val="000000"/>
+                <w:lang w:eastAsia="zh-CN"/>
+              </w:rPr>
+              <w:t>n xml geladen</w:t>
+            </w:r>
+            <w:r>
+              <w:rPr>
+                <w:rFonts w:ascii="Calibri" w:eastAsia="Times New Roman" w:hAnsi="Calibri" w:cs="Calibri"/>
+                <w:color w:val="000000"/>
+                <w:lang w:eastAsia="zh-CN"/>
+              </w:rPr>
+              <w:t xml:space="preserve">. </w:t>
+            </w:r>
+            <w:r>
+              <w:rPr>
+                <w:rFonts w:ascii="Calibri" w:eastAsia="Times New Roman" w:hAnsi="Calibri" w:cs="Calibri"/>
+                <w:color w:val="000000"/>
+                <w:lang w:eastAsia="zh-CN"/>
+              </w:rPr>
+              <w:t>Alleen de per artikel spliten is nog een dingetje</w:t>
+            </w:r>
+            <w:r>
+              <w:rPr>
+                <w:rFonts w:ascii="Calibri" w:eastAsia="Times New Roman" w:hAnsi="Calibri" w:cs="Calibri"/>
+                <w:color w:val="000000"/>
+                <w:lang w:eastAsia="zh-CN"/>
+              </w:rPr>
+              <w:t>(</w:t>
+            </w:r>
+            <w:r>
+              <w:rPr>
+                <w:rFonts w:ascii="Calibri" w:eastAsia="Times New Roman" w:hAnsi="Calibri" w:cs="Calibri"/>
+                <w:color w:val="000000"/>
+                <w:lang w:eastAsia="zh-CN"/>
+              </w:rPr>
+              <w:t>Pdf met meer pagina’s wordt ook meerdere xmltag gemaakt, dat was de reden dat er soms dubbele xmltags voorkomen</w:t>
+            </w:r>
+            <w:r>
+              <w:rPr>
+                <w:rFonts w:ascii="Calibri" w:eastAsia="Times New Roman" w:hAnsi="Calibri" w:cs="Calibri"/>
+                <w:color w:val="000000"/>
+                <w:lang w:eastAsia="zh-CN"/>
+              </w:rPr>
+              <w:t>)</w:t>
+            </w:r>
+            <w:r>
+              <w:rPr>
+                <w:rFonts w:ascii="Calibri" w:eastAsia="Times New Roman" w:hAnsi="Calibri" w:cs="Calibri"/>
+                <w:color w:val="000000"/>
+                <w:lang w:eastAsia="zh-CN"/>
+              </w:rPr>
+              <w:t xml:space="preserve">. </w:t>
+            </w:r>
+          </w:p>
+        </w:tc>
+        <w:tc>
+          <w:tcPr>
             <w:tcW w:w="1208" w:type="dxa"/>
             <w:tcBorders>
               <w:top w:val="nil"/>
-              <w:left w:val="single" w:sz="8" w:space="0" w:color="auto"/>
-              <w:bottom w:val="single" w:sz="8" w:space="0" w:color="auto"/>
-              <w:right w:val="single" w:sz="8" w:space="0" w:color="auto"/>
-            </w:tcBorders>
-            <w:shd w:val="clear" w:color="auto" w:fill="auto"/>
-            <w:vAlign w:val="center"/>
-          </w:tcPr>
-          <w:p>
-            <w:pPr>
-              <w:spacing w:line="240" w:lineRule="auto"/>
-              <w:jc w:val="right"/>
-              <w:rPr>
-                <w:rFonts w:ascii="Calibri" w:eastAsia="Times New Roman" w:hAnsi="Calibri" w:cs="Calibri"/>
-                <w:color w:val="000000"/>
-                <w:lang w:eastAsia="zh-CN"/>
-              </w:rPr>
-            </w:pPr>
-            <w:r>
-              <w:rPr>
-                <w:rFonts w:ascii="Calibri" w:eastAsia="Times New Roman" w:hAnsi="Calibri" w:cs="Calibri"/>
-                <w:color w:val="000000"/>
-                <w:lang w:eastAsia="zh-CN"/>
-              </w:rPr>
-              <w:t>15</w:t>
-            </w:r>
-            <w:r>
-              <w:rPr>
-                <w:rFonts w:ascii="Calibri" w:eastAsia="Times New Roman" w:hAnsi="Calibri" w:cs="Calibri"/>
-                <w:color w:val="000000"/>
-                <w:lang w:eastAsia="zh-CN"/>
-              </w:rPr>
-              <w:t>-3-2024</w:t>
-            </w:r>
-          </w:p>
-        </w:tc>
-        <w:tc>
-          <w:tcPr>
-            <w:tcW w:w="5104" w:type="dxa"/>
-            <w:tcBorders>
-              <w:top w:val="nil"/>
               <w:left w:val="nil"/>
               <w:bottom w:val="single" w:sz="8" w:space="0" w:color="auto"/>
               <w:right w:val="single" w:sz="8" w:space="0" w:color="auto"/>
@@ -6246,31 +6369,8 @@
                 <w:color w:val="000000"/>
                 <w:lang w:eastAsia="zh-CN"/>
               </w:rPr>
-              <w:t> </w:t>
-            </w:r>
-          </w:p>
-        </w:tc>
-        <w:tc>
-          <w:tcPr>
-            <w:tcW w:w="1208" w:type="dxa"/>
-            <w:tcBorders>
-              <w:top w:val="nil"/>
-              <w:left w:val="nil"/>
-              <w:bottom w:val="single" w:sz="8" w:space="0" w:color="auto"/>
-              <w:right w:val="single" w:sz="8" w:space="0" w:color="auto"/>
-            </w:tcBorders>
-            <w:shd w:val="clear" w:color="auto" w:fill="auto"/>
-            <w:vAlign w:val="center"/>
-          </w:tcPr>
-          <w:p>
-            <w:pPr>
-              <w:spacing w:line="240" w:lineRule="auto"/>
-              <w:rPr>
-                <w:rFonts w:ascii="Calibri" w:eastAsia="Times New Roman" w:hAnsi="Calibri" w:cs="Calibri"/>
-                <w:color w:val="000000"/>
-                <w:lang w:eastAsia="zh-CN"/>
-              </w:rPr>
-            </w:pPr>
+              <w:t>8</w:t>
+            </w:r>
             <w:r>
               <w:rPr>
                 <w:rFonts w:ascii="Calibri" w:eastAsia="Times New Roman" w:hAnsi="Calibri" w:cs="Calibri"/>
@@ -6319,7 +6419,7 @@
         </w:trPr>
         <w:tc>
           <w:tcPr>
-            <w:tcW w:w="1208" w:type="dxa"/>
+            <w:tcW w:w="1165" w:type="dxa"/>
             <w:tcBorders>
               <w:top w:val="nil"/>
               <w:left w:val="single" w:sz="8" w:space="0" w:color="auto"/>
@@ -6457,7 +6557,7 @@
         </w:trPr>
         <w:tc>
           <w:tcPr>
-            <w:tcW w:w="1208" w:type="dxa"/>
+            <w:tcW w:w="1165" w:type="dxa"/>
             <w:tcBorders>
               <w:top w:val="nil"/>
               <w:left w:val="single" w:sz="8" w:space="0" w:color="auto"/>
@@ -6595,7 +6695,7 @@
         </w:trPr>
         <w:tc>
           <w:tcPr>
-            <w:tcW w:w="1208" w:type="dxa"/>
+            <w:tcW w:w="1165" w:type="dxa"/>
             <w:tcBorders>
               <w:top w:val="nil"/>
               <w:left w:val="single" w:sz="8" w:space="0" w:color="auto"/>
@@ -6733,7 +6833,7 @@
         </w:trPr>
         <w:tc>
           <w:tcPr>
-            <w:tcW w:w="1208" w:type="dxa"/>
+            <w:tcW w:w="1165" w:type="dxa"/>
             <w:tcBorders>
               <w:top w:val="nil"/>
               <w:left w:val="single" w:sz="8" w:space="0" w:color="auto"/>
@@ -6871,7 +6971,7 @@
         </w:trPr>
         <w:tc>
           <w:tcPr>
-            <w:tcW w:w="1208" w:type="dxa"/>
+            <w:tcW w:w="1165" w:type="dxa"/>
             <w:tcBorders>
               <w:top w:val="nil"/>
               <w:left w:val="single" w:sz="8" w:space="0" w:color="auto"/>
@@ -7009,7 +7109,7 @@
         </w:trPr>
         <w:tc>
           <w:tcPr>
-            <w:tcW w:w="1208" w:type="dxa"/>
+            <w:tcW w:w="1165" w:type="dxa"/>
             <w:tcBorders>
               <w:top w:val="nil"/>
               <w:left w:val="single" w:sz="8" w:space="0" w:color="auto"/>
@@ -7035,6 +7135,7 @@
                 <w:color w:val="000000"/>
                 <w:lang w:eastAsia="zh-CN"/>
               </w:rPr>
+              <w:lastRenderedPageBreak/>
               <w:t>25</w:t>
             </w:r>
             <w:r>
@@ -7147,7 +7248,7 @@
         </w:trPr>
         <w:tc>
           <w:tcPr>
-            <w:tcW w:w="1208" w:type="dxa"/>
+            <w:tcW w:w="1165" w:type="dxa"/>
             <w:tcBorders>
               <w:top w:val="nil"/>
               <w:left w:val="single" w:sz="8" w:space="0" w:color="auto"/>
@@ -7285,7 +7386,7 @@
         </w:trPr>
         <w:tc>
           <w:tcPr>
-            <w:tcW w:w="1208" w:type="dxa"/>
+            <w:tcW w:w="1165" w:type="dxa"/>
             <w:tcBorders>
               <w:top w:val="nil"/>
               <w:left w:val="single" w:sz="8" w:space="0" w:color="auto"/>
@@ -7423,7 +7524,7 @@
         </w:trPr>
         <w:tc>
           <w:tcPr>
-            <w:tcW w:w="1208" w:type="dxa"/>
+            <w:tcW w:w="1165" w:type="dxa"/>
             <w:tcBorders>
               <w:top w:val="nil"/>
               <w:left w:val="single" w:sz="8" w:space="0" w:color="auto"/>
@@ -7449,7 +7550,6 @@
                 <w:color w:val="000000"/>
                 <w:lang w:eastAsia="zh-CN"/>
               </w:rPr>
-              <w:lastRenderedPageBreak/>
               <w:t>28</w:t>
             </w:r>
             <w:r>
@@ -7562,7 +7662,7 @@
         </w:trPr>
         <w:tc>
           <w:tcPr>
-            <w:tcW w:w="1208" w:type="dxa"/>
+            <w:tcW w:w="1165" w:type="dxa"/>
             <w:tcBorders>
               <w:top w:val="nil"/>
               <w:left w:val="single" w:sz="8" w:space="0" w:color="auto"/>
@@ -7700,7 +7800,7 @@
         </w:trPr>
         <w:tc>
           <w:tcPr>
-            <w:tcW w:w="1208" w:type="dxa"/>
+            <w:tcW w:w="1165" w:type="dxa"/>
             <w:tcBorders>
               <w:top w:val="nil"/>
               <w:left w:val="single" w:sz="8" w:space="0" w:color="auto"/>
@@ -7854,7 +7954,7 @@
         </w:trPr>
         <w:tc>
           <w:tcPr>
-            <w:tcW w:w="1208" w:type="dxa"/>
+            <w:tcW w:w="1165" w:type="dxa"/>
             <w:tcBorders>
               <w:top w:val="nil"/>
               <w:left w:val="single" w:sz="8" w:space="0" w:color="auto"/>
@@ -8008,7 +8108,7 @@
         </w:trPr>
         <w:tc>
           <w:tcPr>
-            <w:tcW w:w="1208" w:type="dxa"/>
+            <w:tcW w:w="1165" w:type="dxa"/>
             <w:tcBorders>
               <w:top w:val="nil"/>
               <w:left w:val="single" w:sz="8" w:space="0" w:color="auto"/>
@@ -8154,7 +8254,7 @@
         </w:trPr>
         <w:tc>
           <w:tcPr>
-            <w:tcW w:w="1208" w:type="dxa"/>
+            <w:tcW w:w="1165" w:type="dxa"/>
             <w:tcBorders>
               <w:top w:val="nil"/>
               <w:left w:val="single" w:sz="8" w:space="0" w:color="auto"/>
@@ -8308,7 +8408,7 @@
         </w:trPr>
         <w:tc>
           <w:tcPr>
-            <w:tcW w:w="1208" w:type="dxa"/>
+            <w:tcW w:w="1165" w:type="dxa"/>
             <w:tcBorders>
               <w:top w:val="nil"/>
               <w:left w:val="single" w:sz="8" w:space="0" w:color="auto"/>
@@ -8462,7 +8562,7 @@
         </w:trPr>
         <w:tc>
           <w:tcPr>
-            <w:tcW w:w="1208" w:type="dxa"/>
+            <w:tcW w:w="1165" w:type="dxa"/>
             <w:tcBorders>
               <w:top w:val="nil"/>
               <w:left w:val="single" w:sz="8" w:space="0" w:color="auto"/>
@@ -8616,7 +8716,7 @@
         </w:trPr>
         <w:tc>
           <w:tcPr>
-            <w:tcW w:w="1208" w:type="dxa"/>
+            <w:tcW w:w="1165" w:type="dxa"/>
             <w:tcBorders>
               <w:top w:val="nil"/>
               <w:left w:val="single" w:sz="8" w:space="0" w:color="auto"/>
@@ -8770,7 +8870,7 @@
         </w:trPr>
         <w:tc>
           <w:tcPr>
-            <w:tcW w:w="1208" w:type="dxa"/>
+            <w:tcW w:w="1165" w:type="dxa"/>
             <w:tcBorders>
               <w:top w:val="nil"/>
               <w:left w:val="single" w:sz="8" w:space="0" w:color="auto"/>
@@ -8908,7 +9008,7 @@
         </w:trPr>
         <w:tc>
           <w:tcPr>
-            <w:tcW w:w="1208" w:type="dxa"/>
+            <w:tcW w:w="1165" w:type="dxa"/>
             <w:tcBorders>
               <w:top w:val="nil"/>
               <w:left w:val="single" w:sz="8" w:space="0" w:color="auto"/>
@@ -9062,7 +9162,7 @@
         </w:trPr>
         <w:tc>
           <w:tcPr>
-            <w:tcW w:w="1208" w:type="dxa"/>
+            <w:tcW w:w="1165" w:type="dxa"/>
             <w:tcBorders>
               <w:top w:val="nil"/>
               <w:left w:val="single" w:sz="8" w:space="0" w:color="auto"/>
@@ -9216,7 +9316,7 @@
         </w:trPr>
         <w:tc>
           <w:tcPr>
-            <w:tcW w:w="1208" w:type="dxa"/>
+            <w:tcW w:w="1165" w:type="dxa"/>
             <w:tcBorders>
               <w:top w:val="nil"/>
               <w:left w:val="single" w:sz="8" w:space="0" w:color="auto"/>
@@ -9378,7 +9478,7 @@
         </w:trPr>
         <w:tc>
           <w:tcPr>
-            <w:tcW w:w="1208" w:type="dxa"/>
+            <w:tcW w:w="1165" w:type="dxa"/>
             <w:tcBorders>
               <w:top w:val="nil"/>
               <w:left w:val="single" w:sz="8" w:space="0" w:color="auto"/>
@@ -9540,7 +9640,7 @@
         </w:trPr>
         <w:tc>
           <w:tcPr>
-            <w:tcW w:w="1208" w:type="dxa"/>
+            <w:tcW w:w="1165" w:type="dxa"/>
             <w:tcBorders>
               <w:top w:val="nil"/>
               <w:left w:val="single" w:sz="8" w:space="0" w:color="auto"/>
@@ -9694,7 +9794,7 @@
         </w:trPr>
         <w:tc>
           <w:tcPr>
-            <w:tcW w:w="1208" w:type="dxa"/>
+            <w:tcW w:w="1165" w:type="dxa"/>
             <w:tcBorders>
               <w:top w:val="nil"/>
               <w:left w:val="single" w:sz="8" w:space="0" w:color="auto"/>
@@ -9856,7 +9956,7 @@
         </w:trPr>
         <w:tc>
           <w:tcPr>
-            <w:tcW w:w="1208" w:type="dxa"/>
+            <w:tcW w:w="1165" w:type="dxa"/>
             <w:tcBorders>
               <w:top w:val="nil"/>
               <w:left w:val="single" w:sz="8" w:space="0" w:color="auto"/>
@@ -10018,7 +10118,7 @@
         </w:trPr>
         <w:tc>
           <w:tcPr>
-            <w:tcW w:w="1208" w:type="dxa"/>
+            <w:tcW w:w="1165" w:type="dxa"/>
             <w:tcBorders>
               <w:top w:val="nil"/>
               <w:left w:val="single" w:sz="8" w:space="0" w:color="auto"/>
@@ -11490,6 +11590,95 @@
     </w:lvl>
   </w:abstractNum>
   <w:abstractNum w:abstractNumId="10" w15:restartNumberingAfterBreak="0">
+    <w:nsid w:val="20701D02"/>
+    <w:multiLevelType w:val="hybridMultilevel"/>
+    <w:tmpl w:val="06C89C60"/>
+    <w:lvl w:ilvl="0" w:tplc="0413000F">
+      <w:start w:val="1"/>
+      <w:numFmt w:val="decimal"/>
+      <w:lvlText w:val="%1."/>
+      <w:lvlJc w:val="left"/>
+      <w:pPr>
+        <w:ind w:left="720" w:hanging="360"/>
+      </w:pPr>
+      <w:rPr>
+        <w:rFonts w:hint="default"/>
+      </w:rPr>
+    </w:lvl>
+    <w:lvl w:ilvl="1" w:tplc="04130019" w:tentative="1">
+      <w:start w:val="1"/>
+      <w:numFmt w:val="lowerLetter"/>
+      <w:lvlText w:val="%2."/>
+      <w:lvlJc w:val="left"/>
+      <w:pPr>
+        <w:ind w:left="1440" w:hanging="360"/>
+      </w:pPr>
+    </w:lvl>
+    <w:lvl w:ilvl="2" w:tplc="0413001B" w:tentative="1">
+      <w:start w:val="1"/>
+      <w:numFmt w:val="lowerRoman"/>
+      <w:lvlText w:val="%3."/>
+      <w:lvlJc w:val="right"/>
+      <w:pPr>
+        <w:ind w:left="2160" w:hanging="180"/>
+      </w:pPr>
+    </w:lvl>
+    <w:lvl w:ilvl="3" w:tplc="0413000F" w:tentative="1">
+      <w:start w:val="1"/>
+      <w:numFmt w:val="decimal"/>
+      <w:lvlText w:val="%4."/>
+      <w:lvlJc w:val="left"/>
+      <w:pPr>
+        <w:ind w:left="2880" w:hanging="360"/>
+      </w:pPr>
+    </w:lvl>
+    <w:lvl w:ilvl="4" w:tplc="04130019" w:tentative="1">
+      <w:start w:val="1"/>
+      <w:numFmt w:val="lowerLetter"/>
+      <w:lvlText w:val="%5."/>
+      <w:lvlJc w:val="left"/>
+      <w:pPr>
+        <w:ind w:left="3600" w:hanging="360"/>
+      </w:pPr>
+    </w:lvl>
+    <w:lvl w:ilvl="5" w:tplc="0413001B" w:tentative="1">
+      <w:start w:val="1"/>
+      <w:numFmt w:val="lowerRoman"/>
+      <w:lvlText w:val="%6."/>
+      <w:lvlJc w:val="right"/>
+      <w:pPr>
+        <w:ind w:left="4320" w:hanging="180"/>
+      </w:pPr>
+    </w:lvl>
+    <w:lvl w:ilvl="6" w:tplc="0413000F" w:tentative="1">
+      <w:start w:val="1"/>
+      <w:numFmt w:val="decimal"/>
+      <w:lvlText w:val="%7."/>
+      <w:lvlJc w:val="left"/>
+      <w:pPr>
+        <w:ind w:left="5040" w:hanging="360"/>
+      </w:pPr>
+    </w:lvl>
+    <w:lvl w:ilvl="7" w:tplc="04130019" w:tentative="1">
+      <w:start w:val="1"/>
+      <w:numFmt w:val="lowerLetter"/>
+      <w:lvlText w:val="%8."/>
+      <w:lvlJc w:val="left"/>
+      <w:pPr>
+        <w:ind w:left="5760" w:hanging="360"/>
+      </w:pPr>
+    </w:lvl>
+    <w:lvl w:ilvl="8" w:tplc="0413001B" w:tentative="1">
+      <w:start w:val="1"/>
+      <w:numFmt w:val="lowerRoman"/>
+      <w:lvlText w:val="%9."/>
+      <w:lvlJc w:val="right"/>
+      <w:pPr>
+        <w:ind w:left="6480" w:hanging="180"/>
+      </w:pPr>
+    </w:lvl>
+  </w:abstractNum>
+  <w:abstractNum w:abstractNumId="11" w15:restartNumberingAfterBreak="0">
     <w:nsid w:val="25EA3858"/>
     <w:multiLevelType w:val="hybridMultilevel"/>
     <w:tmpl w:val="92429804"/>
@@ -11578,7 +11767,7 @@
       </w:pPr>
     </w:lvl>
   </w:abstractNum>
-  <w:abstractNum w:abstractNumId="11" w15:restartNumberingAfterBreak="0">
+  <w:abstractNum w:abstractNumId="12" w15:restartNumberingAfterBreak="0">
     <w:nsid w:val="296A1010"/>
     <w:multiLevelType w:val="hybridMultilevel"/>
     <w:tmpl w:val="A580C990"/>
@@ -11667,7 +11856,7 @@
       </w:pPr>
     </w:lvl>
   </w:abstractNum>
-  <w:abstractNum w:abstractNumId="12" w15:restartNumberingAfterBreak="0">
+  <w:abstractNum w:abstractNumId="13" w15:restartNumberingAfterBreak="0">
     <w:nsid w:val="29B657F1"/>
     <w:multiLevelType w:val="hybridMultilevel"/>
     <w:tmpl w:val="C79AF7CC"/>
@@ -11756,7 +11945,96 @@
       </w:pPr>
     </w:lvl>
   </w:abstractNum>
-  <w:abstractNum w:abstractNumId="13" w15:restartNumberingAfterBreak="0">
+  <w:abstractNum w:abstractNumId="14" w15:restartNumberingAfterBreak="0">
+    <w:nsid w:val="308113BE"/>
+    <w:multiLevelType w:val="hybridMultilevel"/>
+    <w:tmpl w:val="56C8C5EA"/>
+    <w:lvl w:ilvl="0" w:tplc="0413000F">
+      <w:start w:val="1"/>
+      <w:numFmt w:val="decimal"/>
+      <w:lvlText w:val="%1."/>
+      <w:lvlJc w:val="left"/>
+      <w:pPr>
+        <w:ind w:left="720" w:hanging="360"/>
+      </w:pPr>
+      <w:rPr>
+        <w:rFonts w:hint="default"/>
+      </w:rPr>
+    </w:lvl>
+    <w:lvl w:ilvl="1" w:tplc="04130019" w:tentative="1">
+      <w:start w:val="1"/>
+      <w:numFmt w:val="lowerLetter"/>
+      <w:lvlText w:val="%2."/>
+      <w:lvlJc w:val="left"/>
+      <w:pPr>
+        <w:ind w:left="1440" w:hanging="360"/>
+      </w:pPr>
+    </w:lvl>
+    <w:lvl w:ilvl="2" w:tplc="0413001B" w:tentative="1">
+      <w:start w:val="1"/>
+      <w:numFmt w:val="lowerRoman"/>
+      <w:lvlText w:val="%3."/>
+      <w:lvlJc w:val="right"/>
+      <w:pPr>
+        <w:ind w:left="2160" w:hanging="180"/>
+      </w:pPr>
+    </w:lvl>
+    <w:lvl w:ilvl="3" w:tplc="0413000F" w:tentative="1">
+      <w:start w:val="1"/>
+      <w:numFmt w:val="decimal"/>
+      <w:lvlText w:val="%4."/>
+      <w:lvlJc w:val="left"/>
+      <w:pPr>
+        <w:ind w:left="2880" w:hanging="360"/>
+      </w:pPr>
+    </w:lvl>
+    <w:lvl w:ilvl="4" w:tplc="04130019" w:tentative="1">
+      <w:start w:val="1"/>
+      <w:numFmt w:val="lowerLetter"/>
+      <w:lvlText w:val="%5."/>
+      <w:lvlJc w:val="left"/>
+      <w:pPr>
+        <w:ind w:left="3600" w:hanging="360"/>
+      </w:pPr>
+    </w:lvl>
+    <w:lvl w:ilvl="5" w:tplc="0413001B" w:tentative="1">
+      <w:start w:val="1"/>
+      <w:numFmt w:val="lowerRoman"/>
+      <w:lvlText w:val="%6."/>
+      <w:lvlJc w:val="right"/>
+      <w:pPr>
+        <w:ind w:left="4320" w:hanging="180"/>
+      </w:pPr>
+    </w:lvl>
+    <w:lvl w:ilvl="6" w:tplc="0413000F" w:tentative="1">
+      <w:start w:val="1"/>
+      <w:numFmt w:val="decimal"/>
+      <w:lvlText w:val="%7."/>
+      <w:lvlJc w:val="left"/>
+      <w:pPr>
+        <w:ind w:left="5040" w:hanging="360"/>
+      </w:pPr>
+    </w:lvl>
+    <w:lvl w:ilvl="7" w:tplc="04130019" w:tentative="1">
+      <w:start w:val="1"/>
+      <w:numFmt w:val="lowerLetter"/>
+      <w:lvlText w:val="%8."/>
+      <w:lvlJc w:val="left"/>
+      <w:pPr>
+        <w:ind w:left="5760" w:hanging="360"/>
+      </w:pPr>
+    </w:lvl>
+    <w:lvl w:ilvl="8" w:tplc="0413001B" w:tentative="1">
+      <w:start w:val="1"/>
+      <w:numFmt w:val="lowerRoman"/>
+      <w:lvlText w:val="%9."/>
+      <w:lvlJc w:val="right"/>
+      <w:pPr>
+        <w:ind w:left="6480" w:hanging="180"/>
+      </w:pPr>
+    </w:lvl>
+  </w:abstractNum>
+  <w:abstractNum w:abstractNumId="15" w15:restartNumberingAfterBreak="0">
     <w:nsid w:val="36911B1D"/>
     <w:multiLevelType w:val="hybridMultilevel"/>
     <w:tmpl w:val="C28AAF56"/>
@@ -11845,7 +12123,7 @@
       </w:pPr>
     </w:lvl>
   </w:abstractNum>
-  <w:abstractNum w:abstractNumId="14" w15:restartNumberingAfterBreak="0">
+  <w:abstractNum w:abstractNumId="16" w15:restartNumberingAfterBreak="0">
     <w:nsid w:val="398566BB"/>
     <w:multiLevelType w:val="hybridMultilevel"/>
     <w:tmpl w:val="3D847228"/>
@@ -11934,7 +12212,7 @@
       </w:pPr>
     </w:lvl>
   </w:abstractNum>
-  <w:abstractNum w:abstractNumId="15" w15:restartNumberingAfterBreak="0">
+  <w:abstractNum w:abstractNumId="17" w15:restartNumberingAfterBreak="0">
     <w:nsid w:val="3B003702"/>
     <w:multiLevelType w:val="hybridMultilevel"/>
     <w:tmpl w:val="96D4F222"/>
@@ -12023,7 +12301,7 @@
       </w:pPr>
     </w:lvl>
   </w:abstractNum>
-  <w:abstractNum w:abstractNumId="16" w15:restartNumberingAfterBreak="0">
+  <w:abstractNum w:abstractNumId="18" w15:restartNumberingAfterBreak="0">
     <w:nsid w:val="3DD84BFC"/>
     <w:multiLevelType w:val="hybridMultilevel"/>
     <w:tmpl w:val="CB808A18"/>
@@ -12112,7 +12390,7 @@
       </w:pPr>
     </w:lvl>
   </w:abstractNum>
-  <w:abstractNum w:abstractNumId="17" w15:restartNumberingAfterBreak="0">
+  <w:abstractNum w:abstractNumId="19" w15:restartNumberingAfterBreak="0">
     <w:nsid w:val="3F8F18DF"/>
     <w:multiLevelType w:val="hybridMultilevel"/>
     <w:tmpl w:val="1692509E"/>
@@ -12201,7 +12479,7 @@
       </w:pPr>
     </w:lvl>
   </w:abstractNum>
-  <w:abstractNum w:abstractNumId="18" w15:restartNumberingAfterBreak="0">
+  <w:abstractNum w:abstractNumId="20" w15:restartNumberingAfterBreak="0">
     <w:nsid w:val="4F577A07"/>
     <w:multiLevelType w:val="hybridMultilevel"/>
     <w:tmpl w:val="0E30C1E2"/>
@@ -12290,7 +12568,7 @@
       </w:pPr>
     </w:lvl>
   </w:abstractNum>
-  <w:abstractNum w:abstractNumId="19" w15:restartNumberingAfterBreak="0">
+  <w:abstractNum w:abstractNumId="21" w15:restartNumberingAfterBreak="0">
     <w:nsid w:val="53C918E1"/>
     <w:multiLevelType w:val="hybridMultilevel"/>
     <w:tmpl w:val="441693C6"/>
@@ -12379,7 +12657,7 @@
       </w:pPr>
     </w:lvl>
   </w:abstractNum>
-  <w:abstractNum w:abstractNumId="20" w15:restartNumberingAfterBreak="0">
+  <w:abstractNum w:abstractNumId="22" w15:restartNumberingAfterBreak="0">
     <w:nsid w:val="551B3EF9"/>
     <w:multiLevelType w:val="hybridMultilevel"/>
     <w:tmpl w:val="6E067CDE"/>
@@ -12468,7 +12746,7 @@
       </w:pPr>
     </w:lvl>
   </w:abstractNum>
-  <w:abstractNum w:abstractNumId="21" w15:restartNumberingAfterBreak="0">
+  <w:abstractNum w:abstractNumId="23" w15:restartNumberingAfterBreak="0">
     <w:nsid w:val="56315E58"/>
     <w:multiLevelType w:val="hybridMultilevel"/>
     <w:tmpl w:val="844263A0"/>
@@ -12557,7 +12835,7 @@
       </w:pPr>
     </w:lvl>
   </w:abstractNum>
-  <w:abstractNum w:abstractNumId="22" w15:restartNumberingAfterBreak="0">
+  <w:abstractNum w:abstractNumId="24" w15:restartNumberingAfterBreak="0">
     <w:nsid w:val="56AB3633"/>
     <w:multiLevelType w:val="hybridMultilevel"/>
     <w:tmpl w:val="E4C4EBDC"/>
@@ -12670,7 +12948,7 @@
       </w:rPr>
     </w:lvl>
   </w:abstractNum>
-  <w:abstractNum w:abstractNumId="23" w15:restartNumberingAfterBreak="0">
+  <w:abstractNum w:abstractNumId="25" w15:restartNumberingAfterBreak="0">
     <w:nsid w:val="590D01C7"/>
     <w:multiLevelType w:val="hybridMultilevel"/>
     <w:tmpl w:val="F30EF918"/>
@@ -12759,7 +13037,7 @@
       </w:pPr>
     </w:lvl>
   </w:abstractNum>
-  <w:abstractNum w:abstractNumId="24" w15:restartNumberingAfterBreak="0">
+  <w:abstractNum w:abstractNumId="26" w15:restartNumberingAfterBreak="0">
     <w:nsid w:val="59D51C3B"/>
     <w:multiLevelType w:val="hybridMultilevel"/>
     <w:tmpl w:val="8EEC6FD6"/>
@@ -12848,7 +13126,7 @@
       </w:pPr>
     </w:lvl>
   </w:abstractNum>
-  <w:abstractNum w:abstractNumId="25" w15:restartNumberingAfterBreak="0">
+  <w:abstractNum w:abstractNumId="27" w15:restartNumberingAfterBreak="0">
     <w:nsid w:val="5ABE00B0"/>
     <w:multiLevelType w:val="hybridMultilevel"/>
     <w:tmpl w:val="897E3D1A"/>
@@ -12937,7 +13215,7 @@
       </w:pPr>
     </w:lvl>
   </w:abstractNum>
-  <w:abstractNum w:abstractNumId="26" w15:restartNumberingAfterBreak="0">
+  <w:abstractNum w:abstractNumId="28" w15:restartNumberingAfterBreak="0">
     <w:nsid w:val="5C282652"/>
     <w:multiLevelType w:val="hybridMultilevel"/>
     <w:tmpl w:val="C1520F16"/>
@@ -13026,7 +13304,7 @@
       </w:pPr>
     </w:lvl>
   </w:abstractNum>
-  <w:abstractNum w:abstractNumId="27" w15:restartNumberingAfterBreak="0">
+  <w:abstractNum w:abstractNumId="29" w15:restartNumberingAfterBreak="0">
     <w:nsid w:val="5DBB1AC5"/>
     <w:multiLevelType w:val="hybridMultilevel"/>
     <w:tmpl w:val="F81E4ABE"/>
@@ -13115,7 +13393,7 @@
       </w:pPr>
     </w:lvl>
   </w:abstractNum>
-  <w:abstractNum w:abstractNumId="28" w15:restartNumberingAfterBreak="0">
+  <w:abstractNum w:abstractNumId="30" w15:restartNumberingAfterBreak="0">
     <w:nsid w:val="616A786D"/>
     <w:multiLevelType w:val="hybridMultilevel"/>
     <w:tmpl w:val="67209A8C"/>
@@ -13204,7 +13482,7 @@
       </w:pPr>
     </w:lvl>
   </w:abstractNum>
-  <w:abstractNum w:abstractNumId="29" w15:restartNumberingAfterBreak="0">
+  <w:abstractNum w:abstractNumId="31" w15:restartNumberingAfterBreak="0">
     <w:nsid w:val="65035DE8"/>
     <w:multiLevelType w:val="hybridMultilevel"/>
     <w:tmpl w:val="022CC986"/>
@@ -13293,7 +13571,7 @@
       </w:pPr>
     </w:lvl>
   </w:abstractNum>
-  <w:abstractNum w:abstractNumId="30" w15:restartNumberingAfterBreak="0">
+  <w:abstractNum w:abstractNumId="32" w15:restartNumberingAfterBreak="0">
     <w:nsid w:val="661D4043"/>
     <w:multiLevelType w:val="hybridMultilevel"/>
     <w:tmpl w:val="14C05DB2"/>
@@ -13382,7 +13660,7 @@
       </w:pPr>
     </w:lvl>
   </w:abstractNum>
-  <w:abstractNum w:abstractNumId="31" w15:restartNumberingAfterBreak="0">
+  <w:abstractNum w:abstractNumId="33" w15:restartNumberingAfterBreak="0">
     <w:nsid w:val="663547A9"/>
     <w:multiLevelType w:val="hybridMultilevel"/>
     <w:tmpl w:val="15AA6A48"/>
@@ -13471,7 +13749,7 @@
       </w:pPr>
     </w:lvl>
   </w:abstractNum>
-  <w:abstractNum w:abstractNumId="32" w15:restartNumberingAfterBreak="0">
+  <w:abstractNum w:abstractNumId="34" w15:restartNumberingAfterBreak="0">
     <w:nsid w:val="69484761"/>
     <w:multiLevelType w:val="hybridMultilevel"/>
     <w:tmpl w:val="23303066"/>
@@ -13557,7 +13835,7 @@
       </w:pPr>
     </w:lvl>
   </w:abstractNum>
-  <w:abstractNum w:abstractNumId="33" w15:restartNumberingAfterBreak="0">
+  <w:abstractNum w:abstractNumId="35" w15:restartNumberingAfterBreak="0">
     <w:nsid w:val="6AB745A5"/>
     <w:multiLevelType w:val="hybridMultilevel"/>
     <w:tmpl w:val="FA760E90"/>
@@ -13648,7 +13926,7 @@
       </w:pPr>
     </w:lvl>
   </w:abstractNum>
-  <w:abstractNum w:abstractNumId="34" w15:restartNumberingAfterBreak="0">
+  <w:abstractNum w:abstractNumId="36" w15:restartNumberingAfterBreak="0">
     <w:nsid w:val="6F08633D"/>
     <w:multiLevelType w:val="hybridMultilevel"/>
     <w:tmpl w:val="936C0D8C"/>
@@ -13737,7 +14015,7 @@
       </w:pPr>
     </w:lvl>
   </w:abstractNum>
-  <w:abstractNum w:abstractNumId="35" w15:restartNumberingAfterBreak="0">
+  <w:abstractNum w:abstractNumId="37" w15:restartNumberingAfterBreak="0">
     <w:nsid w:val="708E538F"/>
     <w:multiLevelType w:val="hybridMultilevel"/>
     <w:tmpl w:val="E940F4BE"/>
@@ -13826,7 +14104,7 @@
       </w:pPr>
     </w:lvl>
   </w:abstractNum>
-  <w:abstractNum w:abstractNumId="36" w15:restartNumberingAfterBreak="0">
+  <w:abstractNum w:abstractNumId="38" w15:restartNumberingAfterBreak="0">
     <w:nsid w:val="71D9688C"/>
     <w:multiLevelType w:val="hybridMultilevel"/>
     <w:tmpl w:val="227A25C0"/>
@@ -13915,7 +14193,7 @@
       </w:pPr>
     </w:lvl>
   </w:abstractNum>
-  <w:abstractNum w:abstractNumId="37" w15:restartNumberingAfterBreak="0">
+  <w:abstractNum w:abstractNumId="39" w15:restartNumberingAfterBreak="0">
     <w:nsid w:val="73A712CC"/>
     <w:multiLevelType w:val="hybridMultilevel"/>
     <w:tmpl w:val="C17431C0"/>
@@ -14004,7 +14282,7 @@
       </w:pPr>
     </w:lvl>
   </w:abstractNum>
-  <w:abstractNum w:abstractNumId="38" w15:restartNumberingAfterBreak="0">
+  <w:abstractNum w:abstractNumId="40" w15:restartNumberingAfterBreak="0">
     <w:nsid w:val="756753E5"/>
     <w:multiLevelType w:val="multilevel"/>
     <w:tmpl w:val="EF2AA75C"/>
@@ -14118,7 +14396,7 @@
       </w:rPr>
     </w:lvl>
   </w:abstractNum>
-  <w:abstractNum w:abstractNumId="39" w15:restartNumberingAfterBreak="0">
+  <w:abstractNum w:abstractNumId="41" w15:restartNumberingAfterBreak="0">
     <w:nsid w:val="76A208E7"/>
     <w:multiLevelType w:val="hybridMultilevel"/>
     <w:tmpl w:val="A588D3AC"/>
@@ -14207,7 +14485,7 @@
       </w:pPr>
     </w:lvl>
   </w:abstractNum>
-  <w:abstractNum w:abstractNumId="40" w15:restartNumberingAfterBreak="0">
+  <w:abstractNum w:abstractNumId="42" w15:restartNumberingAfterBreak="0">
     <w:nsid w:val="76BF42C9"/>
     <w:multiLevelType w:val="hybridMultilevel"/>
     <w:tmpl w:val="252A1FCA"/>
@@ -14296,7 +14574,7 @@
       </w:pPr>
     </w:lvl>
   </w:abstractNum>
-  <w:abstractNum w:abstractNumId="41" w15:restartNumberingAfterBreak="0">
+  <w:abstractNum w:abstractNumId="43" w15:restartNumberingAfterBreak="0">
     <w:nsid w:val="799D6081"/>
     <w:multiLevelType w:val="hybridMultilevel"/>
     <w:tmpl w:val="95B4935A"/>
@@ -14386,7 +14664,7 @@
       </w:pPr>
     </w:lvl>
   </w:abstractNum>
-  <w:abstractNum w:abstractNumId="42" w15:restartNumberingAfterBreak="0">
+  <w:abstractNum w:abstractNumId="44" w15:restartNumberingAfterBreak="0">
     <w:nsid w:val="7B3E431D"/>
     <w:multiLevelType w:val="hybridMultilevel"/>
     <w:tmpl w:val="F40E45C6"/>
@@ -14475,7 +14753,7 @@
       </w:pPr>
     </w:lvl>
   </w:abstractNum>
-  <w:abstractNum w:abstractNumId="43" w15:restartNumberingAfterBreak="0">
+  <w:abstractNum w:abstractNumId="45" w15:restartNumberingAfterBreak="0">
     <w:nsid w:val="7D1B516A"/>
     <w:multiLevelType w:val="hybridMultilevel"/>
     <w:tmpl w:val="B734E0D0"/>
@@ -14565,25 +14843,25 @@
     </w:lvl>
   </w:abstractNum>
   <w:num w:numId="1" w16cid:durableId="1359575939">
-    <w:abstractNumId w:val="32"/>
+    <w:abstractNumId w:val="34"/>
   </w:num>
   <w:num w:numId="2" w16cid:durableId="418915271">
     <w:abstractNumId w:val="2"/>
   </w:num>
   <w:num w:numId="3" w16cid:durableId="1684670109">
-    <w:abstractNumId w:val="22"/>
+    <w:abstractNumId w:val="24"/>
   </w:num>
   <w:num w:numId="4" w16cid:durableId="132480159">
-    <w:abstractNumId w:val="38"/>
+    <w:abstractNumId w:val="40"/>
   </w:num>
   <w:num w:numId="5" w16cid:durableId="1366903114">
     <w:abstractNumId w:val="8"/>
   </w:num>
   <w:num w:numId="6" w16cid:durableId="1209149716">
-    <w:abstractNumId w:val="14"/>
+    <w:abstractNumId w:val="16"/>
   </w:num>
   <w:num w:numId="7" w16cid:durableId="1253583383">
-    <w:abstractNumId w:val="29"/>
+    <w:abstractNumId w:val="31"/>
   </w:num>
   <w:num w:numId="8" w16cid:durableId="1186215846">
     <w:abstractNumId w:val="4"/>
@@ -14592,109 +14870,115 @@
     <w:abstractNumId w:val="0"/>
   </w:num>
   <w:num w:numId="10" w16cid:durableId="616912605">
-    <w:abstractNumId w:val="25"/>
+    <w:abstractNumId w:val="27"/>
   </w:num>
   <w:num w:numId="11" w16cid:durableId="998655981">
-    <w:abstractNumId w:val="17"/>
+    <w:abstractNumId w:val="19"/>
   </w:num>
   <w:num w:numId="12" w16cid:durableId="177431400">
-    <w:abstractNumId w:val="31"/>
+    <w:abstractNumId w:val="33"/>
   </w:num>
   <w:num w:numId="13" w16cid:durableId="1113019079">
-    <w:abstractNumId w:val="26"/>
+    <w:abstractNumId w:val="28"/>
   </w:num>
   <w:num w:numId="14" w16cid:durableId="478034285">
     <w:abstractNumId w:val="6"/>
   </w:num>
   <w:num w:numId="15" w16cid:durableId="1673486483">
-    <w:abstractNumId w:val="16"/>
+    <w:abstractNumId w:val="18"/>
   </w:num>
   <w:num w:numId="16" w16cid:durableId="106003203">
     <w:abstractNumId w:val="7"/>
   </w:num>
   <w:num w:numId="17" w16cid:durableId="180167787">
-    <w:abstractNumId w:val="24"/>
+    <w:abstractNumId w:val="26"/>
   </w:num>
   <w:num w:numId="18" w16cid:durableId="480002305">
-    <w:abstractNumId w:val="18"/>
+    <w:abstractNumId w:val="20"/>
   </w:num>
   <w:num w:numId="19" w16cid:durableId="2028869949">
-    <w:abstractNumId w:val="13"/>
+    <w:abstractNumId w:val="15"/>
   </w:num>
   <w:num w:numId="20" w16cid:durableId="1021512412">
-    <w:abstractNumId w:val="11"/>
+    <w:abstractNumId w:val="12"/>
   </w:num>
   <w:num w:numId="21" w16cid:durableId="25177306">
-    <w:abstractNumId w:val="19"/>
+    <w:abstractNumId w:val="21"/>
   </w:num>
   <w:num w:numId="22" w16cid:durableId="1910647043">
-    <w:abstractNumId w:val="41"/>
+    <w:abstractNumId w:val="43"/>
   </w:num>
   <w:num w:numId="23" w16cid:durableId="1337659218">
     <w:abstractNumId w:val="9"/>
   </w:num>
   <w:num w:numId="24" w16cid:durableId="1101991692">
-    <w:abstractNumId w:val="28"/>
+    <w:abstractNumId w:val="30"/>
   </w:num>
   <w:num w:numId="25" w16cid:durableId="456681977">
-    <w:abstractNumId w:val="39"/>
+    <w:abstractNumId w:val="41"/>
   </w:num>
   <w:num w:numId="26" w16cid:durableId="77793687">
-    <w:abstractNumId w:val="36"/>
+    <w:abstractNumId w:val="38"/>
   </w:num>
   <w:num w:numId="27" w16cid:durableId="1763329421">
-    <w:abstractNumId w:val="35"/>
+    <w:abstractNumId w:val="37"/>
   </w:num>
   <w:num w:numId="28" w16cid:durableId="1862283410">
     <w:abstractNumId w:val="5"/>
   </w:num>
   <w:num w:numId="29" w16cid:durableId="287442646">
-    <w:abstractNumId w:val="33"/>
+    <w:abstractNumId w:val="35"/>
   </w:num>
   <w:num w:numId="30" w16cid:durableId="1106194033">
-    <w:abstractNumId w:val="37"/>
+    <w:abstractNumId w:val="39"/>
   </w:num>
   <w:num w:numId="31" w16cid:durableId="2109228411">
-    <w:abstractNumId w:val="15"/>
+    <w:abstractNumId w:val="17"/>
   </w:num>
   <w:num w:numId="32" w16cid:durableId="207496588">
     <w:abstractNumId w:val="1"/>
   </w:num>
   <w:num w:numId="33" w16cid:durableId="328412314">
-    <w:abstractNumId w:val="34"/>
+    <w:abstractNumId w:val="36"/>
   </w:num>
   <w:num w:numId="34" w16cid:durableId="237443920">
+    <w:abstractNumId w:val="44"/>
+  </w:num>
+  <w:num w:numId="35" w16cid:durableId="182982408">
+    <w:abstractNumId w:val="11"/>
+  </w:num>
+  <w:num w:numId="36" w16cid:durableId="1966957807">
+    <w:abstractNumId w:val="13"/>
+  </w:num>
+  <w:num w:numId="37" w16cid:durableId="2047175641">
+    <w:abstractNumId w:val="23"/>
+  </w:num>
+  <w:num w:numId="38" w16cid:durableId="520970899">
+    <w:abstractNumId w:val="32"/>
+  </w:num>
+  <w:num w:numId="39" w16cid:durableId="1483081875">
+    <w:abstractNumId w:val="25"/>
+  </w:num>
+  <w:num w:numId="40" w16cid:durableId="415903479">
     <w:abstractNumId w:val="42"/>
   </w:num>
-  <w:num w:numId="35" w16cid:durableId="182982408">
-    <w:abstractNumId w:val="10"/>
-  </w:num>
-  <w:num w:numId="36" w16cid:durableId="1966957807">
-    <w:abstractNumId w:val="12"/>
-  </w:num>
-  <w:num w:numId="37" w16cid:durableId="2047175641">
-    <w:abstractNumId w:val="21"/>
-  </w:num>
-  <w:num w:numId="38" w16cid:durableId="520970899">
-    <w:abstractNumId w:val="30"/>
-  </w:num>
-  <w:num w:numId="39" w16cid:durableId="1483081875">
-    <w:abstractNumId w:val="23"/>
-  </w:num>
-  <w:num w:numId="40" w16cid:durableId="415903479">
-    <w:abstractNumId w:val="40"/>
-  </w:num>
   <w:num w:numId="41" w16cid:durableId="2040856908">
-    <w:abstractNumId w:val="27"/>
+    <w:abstractNumId w:val="29"/>
   </w:num>
   <w:num w:numId="42" w16cid:durableId="517037960">
-    <w:abstractNumId w:val="20"/>
+    <w:abstractNumId w:val="22"/>
   </w:num>
   <w:num w:numId="43" w16cid:durableId="864754558">
-    <w:abstractNumId w:val="43"/>
+    <w:abstractNumId w:val="45"/>
   </w:num>
   <w:num w:numId="44" w16cid:durableId="1831485452">
     <w:abstractNumId w:val="3"/>
+  </w:num>
+  <w:num w:numId="45" w16cid:durableId="384987126">
+    <w:abstractNumId w:val="10"/>
+  </w:num>
+  <w:num w:numId="46" w16cid:durableId="1415277222">
+    <w:abstractNumId w:val="14"/>
   </w:num>
 </w:numbering>
 </file>

</xml_diff>

<commit_message>
ben heel stuk verder gekomen, voor pdf met een pagina helemaal klaar. Met meerdere pagina's moet ik nog wat voor bedenken
</commit_message>
<xml_diff>
--- a/PvB SD/08 Logboek/Logboek kandidaat FP.docx
+++ b/PvB SD/08 Logboek/Logboek kandidaat FP.docx
@@ -308,8 +308,13 @@
             <w:tcW w:w="7087" w:type="dxa"/>
           </w:tcPr>
           <w:p>
-            <w:r>
-              <w:t>Prodist Software B.V.</w:t>
+            <w:proofErr w:type="spellStart"/>
+            <w:r>
+              <w:t>Prodist</w:t>
+            </w:r>
+            <w:proofErr w:type="spellEnd"/>
+            <w:r>
+              <w:t xml:space="preserve"> Software B.V.</w:t>
             </w:r>
           </w:p>
         </w:tc>
@@ -602,7 +607,61 @@
                 <w:color w:val="000000"/>
                 <w:lang w:eastAsia="zh-CN"/>
               </w:rPr>
-              <w:t>Op de eerste dag iedereen leren kennen, en wat uitleg gekregen van bijvoorbeeld hoe het bedrijf is ontstaan, wat de examenopdracht kunnen zijn, etc. Kreeg een opwarmopdracht om met framework ‘Blazor’ te beginnen, moet een webpagina waar ik een bestand kan uploaden, en dan uploadt hij naar een specifieke map. Dus ben ik daar de hele dag beziggeweest.</w:t>
+              <w:t xml:space="preserve">Op de eerste dag iedereen leren kennen, en wat uitleg gekregen van bijvoorbeeld hoe het bedrijf is ontstaan, wat de examenopdracht kunnen zijn, etc. Kreeg een opwarmopdracht om met </w:t>
+            </w:r>
+            <w:proofErr w:type="spellStart"/>
+            <w:r>
+              <w:rPr>
+                <w:rFonts w:ascii="Calibri" w:eastAsia="Times New Roman" w:hAnsi="Calibri" w:cs="Calibri"/>
+                <w:color w:val="000000"/>
+                <w:lang w:eastAsia="zh-CN"/>
+              </w:rPr>
+              <w:t>framework</w:t>
+            </w:r>
+            <w:proofErr w:type="spellEnd"/>
+            <w:r>
+              <w:rPr>
+                <w:rFonts w:ascii="Calibri" w:eastAsia="Times New Roman" w:hAnsi="Calibri" w:cs="Calibri"/>
+                <w:color w:val="000000"/>
+                <w:lang w:eastAsia="zh-CN"/>
+              </w:rPr>
+              <w:t xml:space="preserve"> ‘</w:t>
+            </w:r>
+            <w:proofErr w:type="spellStart"/>
+            <w:r>
+              <w:rPr>
+                <w:rFonts w:ascii="Calibri" w:eastAsia="Times New Roman" w:hAnsi="Calibri" w:cs="Calibri"/>
+                <w:color w:val="000000"/>
+                <w:lang w:eastAsia="zh-CN"/>
+              </w:rPr>
+              <w:t>Blazor</w:t>
+            </w:r>
+            <w:proofErr w:type="spellEnd"/>
+            <w:r>
+              <w:rPr>
+                <w:rFonts w:ascii="Calibri" w:eastAsia="Times New Roman" w:hAnsi="Calibri" w:cs="Calibri"/>
+                <w:color w:val="000000"/>
+                <w:lang w:eastAsia="zh-CN"/>
+              </w:rPr>
+              <w:t xml:space="preserve">’ te beginnen, moet een webpagina waar ik een bestand kan uploaden, en dan uploadt hij naar een specifieke map. Dus ben ik daar de hele dag </w:t>
+            </w:r>
+            <w:proofErr w:type="spellStart"/>
+            <w:r>
+              <w:rPr>
+                <w:rFonts w:ascii="Calibri" w:eastAsia="Times New Roman" w:hAnsi="Calibri" w:cs="Calibri"/>
+                <w:color w:val="000000"/>
+                <w:lang w:eastAsia="zh-CN"/>
+              </w:rPr>
+              <w:t>beziggeweest</w:t>
+            </w:r>
+            <w:proofErr w:type="spellEnd"/>
+            <w:r>
+              <w:rPr>
+                <w:rFonts w:ascii="Calibri" w:eastAsia="Times New Roman" w:hAnsi="Calibri" w:cs="Calibri"/>
+                <w:color w:val="000000"/>
+                <w:lang w:eastAsia="zh-CN"/>
+              </w:rPr>
+              <w:t>.</w:t>
             </w:r>
           </w:p>
         </w:tc>
@@ -731,13 +790,113 @@
                 <w:lang w:eastAsia="zh-CN"/>
               </w:rPr>
             </w:pPr>
-            <w:r>
-              <w:rPr>
-                <w:rFonts w:ascii="Calibri" w:eastAsia="Times New Roman" w:hAnsi="Calibri" w:cs="Calibri"/>
-                <w:color w:val="000000"/>
-                <w:lang w:eastAsia="zh-CN"/>
-              </w:rPr>
-              <w:t>Blazor webapplicatie klaar, hij gaat alle bestanden uploaden naar een map. Maar word gevraagd om Blazor in windows forms te verwerken, ben de hele dag meebezig geweest. Maar je kan niet een eigen pad te selecteren. Het is op dit moment nog hardcoded.</w:t>
+            <w:proofErr w:type="spellStart"/>
+            <w:r>
+              <w:rPr>
+                <w:rFonts w:ascii="Calibri" w:eastAsia="Times New Roman" w:hAnsi="Calibri" w:cs="Calibri"/>
+                <w:color w:val="000000"/>
+                <w:lang w:eastAsia="zh-CN"/>
+              </w:rPr>
+              <w:t>Blazor</w:t>
+            </w:r>
+            <w:proofErr w:type="spellEnd"/>
+            <w:r>
+              <w:rPr>
+                <w:rFonts w:ascii="Calibri" w:eastAsia="Times New Roman" w:hAnsi="Calibri" w:cs="Calibri"/>
+                <w:color w:val="000000"/>
+                <w:lang w:eastAsia="zh-CN"/>
+              </w:rPr>
+              <w:t xml:space="preserve"> webapplicatie klaar, hij gaat alle bestanden uploaden naar een map. Maar word gevraagd om </w:t>
+            </w:r>
+            <w:proofErr w:type="spellStart"/>
+            <w:r>
+              <w:rPr>
+                <w:rFonts w:ascii="Calibri" w:eastAsia="Times New Roman" w:hAnsi="Calibri" w:cs="Calibri"/>
+                <w:color w:val="000000"/>
+                <w:lang w:eastAsia="zh-CN"/>
+              </w:rPr>
+              <w:t>Blazor</w:t>
+            </w:r>
+            <w:proofErr w:type="spellEnd"/>
+            <w:r>
+              <w:rPr>
+                <w:rFonts w:ascii="Calibri" w:eastAsia="Times New Roman" w:hAnsi="Calibri" w:cs="Calibri"/>
+                <w:color w:val="000000"/>
+                <w:lang w:eastAsia="zh-CN"/>
+              </w:rPr>
+              <w:t xml:space="preserve"> in </w:t>
+            </w:r>
+            <w:proofErr w:type="spellStart"/>
+            <w:r>
+              <w:rPr>
+                <w:rFonts w:ascii="Calibri" w:eastAsia="Times New Roman" w:hAnsi="Calibri" w:cs="Calibri"/>
+                <w:color w:val="000000"/>
+                <w:lang w:eastAsia="zh-CN"/>
+              </w:rPr>
+              <w:t>windows</w:t>
+            </w:r>
+            <w:proofErr w:type="spellEnd"/>
+            <w:r>
+              <w:rPr>
+                <w:rFonts w:ascii="Calibri" w:eastAsia="Times New Roman" w:hAnsi="Calibri" w:cs="Calibri"/>
+                <w:color w:val="000000"/>
+                <w:lang w:eastAsia="zh-CN"/>
+              </w:rPr>
+              <w:t xml:space="preserve"> </w:t>
+            </w:r>
+            <w:proofErr w:type="spellStart"/>
+            <w:r>
+              <w:rPr>
+                <w:rFonts w:ascii="Calibri" w:eastAsia="Times New Roman" w:hAnsi="Calibri" w:cs="Calibri"/>
+                <w:color w:val="000000"/>
+                <w:lang w:eastAsia="zh-CN"/>
+              </w:rPr>
+              <w:t>forms</w:t>
+            </w:r>
+            <w:proofErr w:type="spellEnd"/>
+            <w:r>
+              <w:rPr>
+                <w:rFonts w:ascii="Calibri" w:eastAsia="Times New Roman" w:hAnsi="Calibri" w:cs="Calibri"/>
+                <w:color w:val="000000"/>
+                <w:lang w:eastAsia="zh-CN"/>
+              </w:rPr>
+              <w:t xml:space="preserve"> te verwerken, ben de hele dag </w:t>
+            </w:r>
+            <w:proofErr w:type="spellStart"/>
+            <w:r>
+              <w:rPr>
+                <w:rFonts w:ascii="Calibri" w:eastAsia="Times New Roman" w:hAnsi="Calibri" w:cs="Calibri"/>
+                <w:color w:val="000000"/>
+                <w:lang w:eastAsia="zh-CN"/>
+              </w:rPr>
+              <w:t>meebezig</w:t>
+            </w:r>
+            <w:proofErr w:type="spellEnd"/>
+            <w:r>
+              <w:rPr>
+                <w:rFonts w:ascii="Calibri" w:eastAsia="Times New Roman" w:hAnsi="Calibri" w:cs="Calibri"/>
+                <w:color w:val="000000"/>
+                <w:lang w:eastAsia="zh-CN"/>
+              </w:rPr>
+              <w:t xml:space="preserve"> geweest. Maar je kan niet een eigen pad te selecteren. Het is op dit moment nog </w:t>
+            </w:r>
+            <w:proofErr w:type="spellStart"/>
+            <w:r>
+              <w:rPr>
+                <w:rFonts w:ascii="Calibri" w:eastAsia="Times New Roman" w:hAnsi="Calibri" w:cs="Calibri"/>
+                <w:color w:val="000000"/>
+                <w:lang w:eastAsia="zh-CN"/>
+              </w:rPr>
+              <w:t>hardcoded</w:t>
+            </w:r>
+            <w:proofErr w:type="spellEnd"/>
+            <w:r>
+              <w:rPr>
+                <w:rFonts w:ascii="Calibri" w:eastAsia="Times New Roman" w:hAnsi="Calibri" w:cs="Calibri"/>
+                <w:color w:val="000000"/>
+                <w:lang w:eastAsia="zh-CN"/>
+              </w:rPr>
+              <w:t>.</w:t>
             </w:r>
           </w:p>
         </w:tc>
@@ -872,7 +1031,43 @@
                 <w:color w:val="000000"/>
                 <w:lang w:eastAsia="zh-CN"/>
               </w:rPr>
-              <w:t>Windows forms in elkaar gezet, maar wordt nogmaals gevraagd om een eigen filepath te kunnen selecteren, daar ben ik de hele dag beziggeweest, hij wil het maar niet. Nu kan de gebruiker alleen via een input zijn eigen filepath invullen.</w:t>
+              <w:t xml:space="preserve">Windows </w:t>
+            </w:r>
+            <w:proofErr w:type="spellStart"/>
+            <w:r>
+              <w:rPr>
+                <w:rFonts w:ascii="Calibri" w:eastAsia="Times New Roman" w:hAnsi="Calibri" w:cs="Calibri"/>
+                <w:color w:val="000000"/>
+                <w:lang w:eastAsia="zh-CN"/>
+              </w:rPr>
+              <w:t>forms</w:t>
+            </w:r>
+            <w:proofErr w:type="spellEnd"/>
+            <w:r>
+              <w:rPr>
+                <w:rFonts w:ascii="Calibri" w:eastAsia="Times New Roman" w:hAnsi="Calibri" w:cs="Calibri"/>
+                <w:color w:val="000000"/>
+                <w:lang w:eastAsia="zh-CN"/>
+              </w:rPr>
+              <w:t xml:space="preserve"> in elkaar gezet, maar wordt nogmaals gevraagd om een eigen filepath te kunnen selecteren, daar ben ik de hele dag </w:t>
+            </w:r>
+            <w:proofErr w:type="spellStart"/>
+            <w:r>
+              <w:rPr>
+                <w:rFonts w:ascii="Calibri" w:eastAsia="Times New Roman" w:hAnsi="Calibri" w:cs="Calibri"/>
+                <w:color w:val="000000"/>
+                <w:lang w:eastAsia="zh-CN"/>
+              </w:rPr>
+              <w:t>beziggeweest</w:t>
+            </w:r>
+            <w:proofErr w:type="spellEnd"/>
+            <w:r>
+              <w:rPr>
+                <w:rFonts w:ascii="Calibri" w:eastAsia="Times New Roman" w:hAnsi="Calibri" w:cs="Calibri"/>
+                <w:color w:val="000000"/>
+                <w:lang w:eastAsia="zh-CN"/>
+              </w:rPr>
+              <w:t>, hij wil het maar niet. Nu kan de gebruiker alleen via een input zijn eigen filepath invullen.</w:t>
             </w:r>
           </w:p>
         </w:tc>
@@ -1007,7 +1202,43 @@
                 <w:color w:val="000000"/>
                 <w:lang w:eastAsia="zh-CN"/>
               </w:rPr>
-              <w:t xml:space="preserve">De gebruiker kan via een knop een eigen pad selecteren, dus het gaat niet alleen maar via een inputveld, en hij slaat het nieuwe pad ook gelijk op in een json-bestand, (alleen in de verkeerde json). Eind van de dag kwam ik pas </w:t>
+              <w:t xml:space="preserve">De gebruiker kan via een knop een eigen pad selecteren, dus het gaat niet alleen maar via een inputveld, en hij slaat het nieuwe pad ook gelijk op in een </w:t>
+            </w:r>
+            <w:proofErr w:type="spellStart"/>
+            <w:r>
+              <w:rPr>
+                <w:rFonts w:ascii="Calibri" w:eastAsia="Times New Roman" w:hAnsi="Calibri" w:cs="Calibri"/>
+                <w:color w:val="000000"/>
+                <w:lang w:eastAsia="zh-CN"/>
+              </w:rPr>
+              <w:t>json</w:t>
+            </w:r>
+            <w:proofErr w:type="spellEnd"/>
+            <w:r>
+              <w:rPr>
+                <w:rFonts w:ascii="Calibri" w:eastAsia="Times New Roman" w:hAnsi="Calibri" w:cs="Calibri"/>
+                <w:color w:val="000000"/>
+                <w:lang w:eastAsia="zh-CN"/>
+              </w:rPr>
+              <w:t xml:space="preserve">-bestand, (alleen in de verkeerde </w:t>
+            </w:r>
+            <w:proofErr w:type="spellStart"/>
+            <w:r>
+              <w:rPr>
+                <w:rFonts w:ascii="Calibri" w:eastAsia="Times New Roman" w:hAnsi="Calibri" w:cs="Calibri"/>
+                <w:color w:val="000000"/>
+                <w:lang w:eastAsia="zh-CN"/>
+              </w:rPr>
+              <w:t>json</w:t>
+            </w:r>
+            <w:proofErr w:type="spellEnd"/>
+            <w:r>
+              <w:rPr>
+                <w:rFonts w:ascii="Calibri" w:eastAsia="Times New Roman" w:hAnsi="Calibri" w:cs="Calibri"/>
+                <w:color w:val="000000"/>
+                <w:lang w:eastAsia="zh-CN"/>
+              </w:rPr>
+              <w:t xml:space="preserve">). Eind van de dag kwam ik pas </w:t>
             </w:r>
             <w:r>
               <w:rPr>
@@ -1391,13 +1622,23 @@
               </w:rPr>
               <w:t xml:space="preserve"> </w:t>
             </w:r>
-            <w:r>
-              <w:rPr>
-                <w:rFonts w:ascii="Calibri" w:eastAsia="Times New Roman" w:hAnsi="Calibri" w:cs="Calibri"/>
-                <w:color w:val="000000"/>
-                <w:lang w:eastAsia="zh-CN"/>
-              </w:rPr>
-              <w:t xml:space="preserve">Trello bord aangemaakt zodat ik een </w:t>
+            <w:proofErr w:type="spellStart"/>
+            <w:r>
+              <w:rPr>
+                <w:rFonts w:ascii="Calibri" w:eastAsia="Times New Roman" w:hAnsi="Calibri" w:cs="Calibri"/>
+                <w:color w:val="000000"/>
+                <w:lang w:eastAsia="zh-CN"/>
+              </w:rPr>
+              <w:t>Trello</w:t>
+            </w:r>
+            <w:proofErr w:type="spellEnd"/>
+            <w:r>
+              <w:rPr>
+                <w:rFonts w:ascii="Calibri" w:eastAsia="Times New Roman" w:hAnsi="Calibri" w:cs="Calibri"/>
+                <w:color w:val="000000"/>
+                <w:lang w:eastAsia="zh-CN"/>
+              </w:rPr>
+              <w:t xml:space="preserve"> bord aangemaakt zodat ik een </w:t>
             </w:r>
             <w:r>
               <w:rPr>
@@ -1489,7 +1730,16 @@
                 <w:color w:val="000000"/>
                 <w:lang w:eastAsia="zh-CN"/>
               </w:rPr>
-              <w:t>3. Georiënteerd op alle data van PDF eruit halen, verder genereer een nieuw XML</w:t>
+              <w:t xml:space="preserve">3. Georiënteerd op alle data van PDF eruit halen, verder genereer een nieuw </w:t>
+            </w:r>
+            <w:proofErr w:type="spellStart"/>
+            <w:r>
+              <w:rPr>
+                <w:rFonts w:ascii="Calibri" w:eastAsia="Times New Roman" w:hAnsi="Calibri" w:cs="Calibri"/>
+                <w:color w:val="000000"/>
+                <w:lang w:eastAsia="zh-CN"/>
+              </w:rPr>
+              <w:t>XML</w:t>
             </w:r>
             <w:r>
               <w:rPr>
@@ -1513,7 +1763,16 @@
                 <w:color w:val="000000"/>
                 <w:lang w:eastAsia="zh-CN"/>
               </w:rPr>
-              <w:t>d.</w:t>
+              <w:t>d</w:t>
+            </w:r>
+            <w:proofErr w:type="spellEnd"/>
+            <w:r>
+              <w:rPr>
+                <w:rFonts w:ascii="Calibri" w:eastAsia="Times New Roman" w:hAnsi="Calibri" w:cs="Calibri"/>
+                <w:color w:val="000000"/>
+                <w:lang w:eastAsia="zh-CN"/>
+              </w:rPr>
+              <w:t>.</w:t>
             </w:r>
           </w:p>
         </w:tc>
@@ -2127,6 +2386,7 @@
               </w:rPr>
               <w:t xml:space="preserve">om de </w:t>
             </w:r>
+            <w:proofErr w:type="spellStart"/>
             <w:r>
               <w:rPr>
                 <w:rFonts w:ascii="Calibri" w:eastAsia="Times New Roman" w:hAnsi="Calibri" w:cs="Calibri"/>
@@ -2141,7 +2401,16 @@
                 <w:color w:val="000000"/>
                 <w:lang w:eastAsia="zh-CN"/>
               </w:rPr>
-              <w:t xml:space="preserve">’s </w:t>
+              <w:t>’s</w:t>
+            </w:r>
+            <w:proofErr w:type="spellEnd"/>
+            <w:r>
+              <w:rPr>
+                <w:rFonts w:ascii="Calibri" w:eastAsia="Times New Roman" w:hAnsi="Calibri" w:cs="Calibri"/>
+                <w:color w:val="000000"/>
+                <w:lang w:eastAsia="zh-CN"/>
+              </w:rPr>
+              <w:t xml:space="preserve"> </w:t>
             </w:r>
             <w:r>
               <w:rPr>
@@ -2205,7 +2474,97 @@
                 <w:color w:val="000000"/>
                 <w:lang w:eastAsia="zh-CN"/>
               </w:rPr>
-              <w:t>een nieuw XML-bestand. Alles is hardcoded, waar het PDF-bestand vandaan komt, en waar de XML-bestand geupload wordt</w:t>
+              <w:t xml:space="preserve">een nieuw </w:t>
+            </w:r>
+            <w:proofErr w:type="spellStart"/>
+            <w:r>
+              <w:rPr>
+                <w:rFonts w:ascii="Calibri" w:eastAsia="Times New Roman" w:hAnsi="Calibri" w:cs="Calibri"/>
+                <w:color w:val="000000"/>
+                <w:lang w:eastAsia="zh-CN"/>
+              </w:rPr>
+              <w:t>XML-bestand</w:t>
+            </w:r>
+            <w:proofErr w:type="spellEnd"/>
+            <w:r>
+              <w:rPr>
+                <w:rFonts w:ascii="Calibri" w:eastAsia="Times New Roman" w:hAnsi="Calibri" w:cs="Calibri"/>
+                <w:color w:val="000000"/>
+                <w:lang w:eastAsia="zh-CN"/>
+              </w:rPr>
+              <w:t xml:space="preserve">. Alles is </w:t>
+            </w:r>
+            <w:proofErr w:type="spellStart"/>
+            <w:r>
+              <w:rPr>
+                <w:rFonts w:ascii="Calibri" w:eastAsia="Times New Roman" w:hAnsi="Calibri" w:cs="Calibri"/>
+                <w:color w:val="000000"/>
+                <w:lang w:eastAsia="zh-CN"/>
+              </w:rPr>
+              <w:t>hardcoded</w:t>
+            </w:r>
+            <w:proofErr w:type="spellEnd"/>
+            <w:r>
+              <w:rPr>
+                <w:rFonts w:ascii="Calibri" w:eastAsia="Times New Roman" w:hAnsi="Calibri" w:cs="Calibri"/>
+                <w:color w:val="000000"/>
+                <w:lang w:eastAsia="zh-CN"/>
+              </w:rPr>
+              <w:t xml:space="preserve">, waar het </w:t>
+            </w:r>
+            <w:proofErr w:type="spellStart"/>
+            <w:r>
+              <w:rPr>
+                <w:rFonts w:ascii="Calibri" w:eastAsia="Times New Roman" w:hAnsi="Calibri" w:cs="Calibri"/>
+                <w:color w:val="000000"/>
+                <w:lang w:eastAsia="zh-CN"/>
+              </w:rPr>
+              <w:t>PDF-bestand</w:t>
+            </w:r>
+            <w:proofErr w:type="spellEnd"/>
+            <w:r>
+              <w:rPr>
+                <w:rFonts w:ascii="Calibri" w:eastAsia="Times New Roman" w:hAnsi="Calibri" w:cs="Calibri"/>
+                <w:color w:val="000000"/>
+                <w:lang w:eastAsia="zh-CN"/>
+              </w:rPr>
+              <w:t xml:space="preserve"> vandaan komt, en waar de </w:t>
+            </w:r>
+            <w:proofErr w:type="spellStart"/>
+            <w:r>
+              <w:rPr>
+                <w:rFonts w:ascii="Calibri" w:eastAsia="Times New Roman" w:hAnsi="Calibri" w:cs="Calibri"/>
+                <w:color w:val="000000"/>
+                <w:lang w:eastAsia="zh-CN"/>
+              </w:rPr>
+              <w:t>XML-bestand</w:t>
+            </w:r>
+            <w:proofErr w:type="spellEnd"/>
+            <w:r>
+              <w:rPr>
+                <w:rFonts w:ascii="Calibri" w:eastAsia="Times New Roman" w:hAnsi="Calibri" w:cs="Calibri"/>
+                <w:color w:val="000000"/>
+                <w:lang w:eastAsia="zh-CN"/>
+              </w:rPr>
+              <w:t xml:space="preserve"> </w:t>
+            </w:r>
+            <w:proofErr w:type="spellStart"/>
+            <w:r>
+              <w:rPr>
+                <w:rFonts w:ascii="Calibri" w:eastAsia="Times New Roman" w:hAnsi="Calibri" w:cs="Calibri"/>
+                <w:color w:val="000000"/>
+                <w:lang w:eastAsia="zh-CN"/>
+              </w:rPr>
+              <w:t>geupload</w:t>
+            </w:r>
+            <w:proofErr w:type="spellEnd"/>
+            <w:r>
+              <w:rPr>
+                <w:rFonts w:ascii="Calibri" w:eastAsia="Times New Roman" w:hAnsi="Calibri" w:cs="Calibri"/>
+                <w:color w:val="000000"/>
+                <w:lang w:eastAsia="zh-CN"/>
+              </w:rPr>
+              <w:t xml:space="preserve"> wordt</w:t>
             </w:r>
             <w:r>
               <w:rPr>
@@ -2229,7 +2588,16 @@
                 <w:color w:val="000000"/>
                 <w:lang w:eastAsia="zh-CN"/>
               </w:rPr>
-              <w:t>eprobeerd om de data</w:t>
+              <w:t xml:space="preserve">eprobeerd om de </w:t>
+            </w:r>
+            <w:proofErr w:type="spellStart"/>
+            <w:r>
+              <w:rPr>
+                <w:rFonts w:ascii="Calibri" w:eastAsia="Times New Roman" w:hAnsi="Calibri" w:cs="Calibri"/>
+                <w:color w:val="000000"/>
+                <w:lang w:eastAsia="zh-CN"/>
+              </w:rPr>
+              <w:t>data</w:t>
             </w:r>
             <w:r>
               <w:rPr>
@@ -2239,6 +2607,7 @@
               </w:rPr>
               <w:t>’s</w:t>
             </w:r>
+            <w:proofErr w:type="spellEnd"/>
             <w:r>
               <w:rPr>
                 <w:rFonts w:ascii="Calibri" w:eastAsia="Times New Roman" w:hAnsi="Calibri" w:cs="Calibri"/>
@@ -2507,8 +2876,54 @@
                 <w:color w:val="000000"/>
                 <w:lang w:eastAsia="zh-CN"/>
               </w:rPr>
-              <w:t>Verder georiënteerd om de basiskennis te creëren om de data’s uit een PDF-bestand halen, en over te zetten naar een XML-bestand</w:t>
-            </w:r>
+              <w:t xml:space="preserve">Verder georiënteerd om de basiskennis te creëren om de </w:t>
+            </w:r>
+            <w:proofErr w:type="spellStart"/>
+            <w:r>
+              <w:rPr>
+                <w:rFonts w:ascii="Calibri" w:eastAsia="Times New Roman" w:hAnsi="Calibri" w:cs="Calibri"/>
+                <w:color w:val="000000"/>
+                <w:lang w:eastAsia="zh-CN"/>
+              </w:rPr>
+              <w:t>data’s</w:t>
+            </w:r>
+            <w:proofErr w:type="spellEnd"/>
+            <w:r>
+              <w:rPr>
+                <w:rFonts w:ascii="Calibri" w:eastAsia="Times New Roman" w:hAnsi="Calibri" w:cs="Calibri"/>
+                <w:color w:val="000000"/>
+                <w:lang w:eastAsia="zh-CN"/>
+              </w:rPr>
+              <w:t xml:space="preserve"> uit een </w:t>
+            </w:r>
+            <w:proofErr w:type="spellStart"/>
+            <w:r>
+              <w:rPr>
+                <w:rFonts w:ascii="Calibri" w:eastAsia="Times New Roman" w:hAnsi="Calibri" w:cs="Calibri"/>
+                <w:color w:val="000000"/>
+                <w:lang w:eastAsia="zh-CN"/>
+              </w:rPr>
+              <w:t>PDF-bestand</w:t>
+            </w:r>
+            <w:proofErr w:type="spellEnd"/>
+            <w:r>
+              <w:rPr>
+                <w:rFonts w:ascii="Calibri" w:eastAsia="Times New Roman" w:hAnsi="Calibri" w:cs="Calibri"/>
+                <w:color w:val="000000"/>
+                <w:lang w:eastAsia="zh-CN"/>
+              </w:rPr>
+              <w:t xml:space="preserve"> halen, en over te zetten naar een </w:t>
+            </w:r>
+            <w:proofErr w:type="spellStart"/>
+            <w:r>
+              <w:rPr>
+                <w:rFonts w:ascii="Calibri" w:eastAsia="Times New Roman" w:hAnsi="Calibri" w:cs="Calibri"/>
+                <w:color w:val="000000"/>
+                <w:lang w:eastAsia="zh-CN"/>
+              </w:rPr>
+              <w:t>XML-bestand</w:t>
+            </w:r>
+            <w:proofErr w:type="spellEnd"/>
           </w:p>
           <w:p>
             <w:pPr>
@@ -2527,21 +2942,49 @@
               </w:rPr>
               <w:t xml:space="preserve">Oriëntatiefase: Alle </w:t>
             </w:r>
-            <w:r>
-              <w:rPr>
-                <w:rFonts w:ascii="Calibri" w:eastAsia="Times New Roman" w:hAnsi="Calibri" w:cs="Calibri"/>
-                <w:color w:val="000000"/>
-                <w:lang w:eastAsia="zh-CN"/>
-              </w:rPr>
-              <w:t xml:space="preserve">data’s </w:t>
-            </w:r>
-            <w:r>
-              <w:rPr>
-                <w:rFonts w:ascii="Calibri" w:eastAsia="Times New Roman" w:hAnsi="Calibri" w:cs="Calibri"/>
-                <w:color w:val="000000"/>
-                <w:lang w:eastAsia="zh-CN"/>
-              </w:rPr>
-              <w:t>in variabelen gezet, en het importeren naar XML ben nog mee bezig, want ik weet niet hoe de structuur van zo’n XML-bestand eruit ziet.</w:t>
+            <w:proofErr w:type="spellStart"/>
+            <w:r>
+              <w:rPr>
+                <w:rFonts w:ascii="Calibri" w:eastAsia="Times New Roman" w:hAnsi="Calibri" w:cs="Calibri"/>
+                <w:color w:val="000000"/>
+                <w:lang w:eastAsia="zh-CN"/>
+              </w:rPr>
+              <w:t>data’s</w:t>
+            </w:r>
+            <w:proofErr w:type="spellEnd"/>
+            <w:r>
+              <w:rPr>
+                <w:rFonts w:ascii="Calibri" w:eastAsia="Times New Roman" w:hAnsi="Calibri" w:cs="Calibri"/>
+                <w:color w:val="000000"/>
+                <w:lang w:eastAsia="zh-CN"/>
+              </w:rPr>
+              <w:t xml:space="preserve"> </w:t>
+            </w:r>
+            <w:r>
+              <w:rPr>
+                <w:rFonts w:ascii="Calibri" w:eastAsia="Times New Roman" w:hAnsi="Calibri" w:cs="Calibri"/>
+                <w:color w:val="000000"/>
+                <w:lang w:eastAsia="zh-CN"/>
+              </w:rPr>
+              <w:t xml:space="preserve">in variabelen gezet, en het importeren naar XML ben nog mee bezig, want ik weet niet hoe de structuur van zo’n </w:t>
+            </w:r>
+            <w:proofErr w:type="spellStart"/>
+            <w:r>
+              <w:rPr>
+                <w:rFonts w:ascii="Calibri" w:eastAsia="Times New Roman" w:hAnsi="Calibri" w:cs="Calibri"/>
+                <w:color w:val="000000"/>
+                <w:lang w:eastAsia="zh-CN"/>
+              </w:rPr>
+              <w:t>XML-bestand</w:t>
+            </w:r>
+            <w:proofErr w:type="spellEnd"/>
+            <w:r>
+              <w:rPr>
+                <w:rFonts w:ascii="Calibri" w:eastAsia="Times New Roman" w:hAnsi="Calibri" w:cs="Calibri"/>
+                <w:color w:val="000000"/>
+                <w:lang w:eastAsia="zh-CN"/>
+              </w:rPr>
+              <w:t xml:space="preserve"> eruit ziet.</w:t>
             </w:r>
           </w:p>
         </w:tc>
@@ -2775,7 +3218,43 @@
                 <w:color w:val="000000"/>
                 <w:lang w:eastAsia="zh-CN"/>
               </w:rPr>
-              <w:t>3. Verder met de oriëntatiefase, alle data’s worden in een overzichtelijke en logische manier geplaatst in XML-bestand. Dus klantnummer staat bij Klantnummer, orders horen bij Orders etc.</w:t>
+              <w:t xml:space="preserve">3. Verder met de oriëntatiefase, alle </w:t>
+            </w:r>
+            <w:proofErr w:type="spellStart"/>
+            <w:r>
+              <w:rPr>
+                <w:rFonts w:ascii="Calibri" w:eastAsia="Times New Roman" w:hAnsi="Calibri" w:cs="Calibri"/>
+                <w:color w:val="000000"/>
+                <w:lang w:eastAsia="zh-CN"/>
+              </w:rPr>
+              <w:t>data’s</w:t>
+            </w:r>
+            <w:proofErr w:type="spellEnd"/>
+            <w:r>
+              <w:rPr>
+                <w:rFonts w:ascii="Calibri" w:eastAsia="Times New Roman" w:hAnsi="Calibri" w:cs="Calibri"/>
+                <w:color w:val="000000"/>
+                <w:lang w:eastAsia="zh-CN"/>
+              </w:rPr>
+              <w:t xml:space="preserve"> worden in een overzichtelijke en logische manier geplaatst in </w:t>
+            </w:r>
+            <w:proofErr w:type="spellStart"/>
+            <w:r>
+              <w:rPr>
+                <w:rFonts w:ascii="Calibri" w:eastAsia="Times New Roman" w:hAnsi="Calibri" w:cs="Calibri"/>
+                <w:color w:val="000000"/>
+                <w:lang w:eastAsia="zh-CN"/>
+              </w:rPr>
+              <w:t>XML-bestand</w:t>
+            </w:r>
+            <w:proofErr w:type="spellEnd"/>
+            <w:r>
+              <w:rPr>
+                <w:rFonts w:ascii="Calibri" w:eastAsia="Times New Roman" w:hAnsi="Calibri" w:cs="Calibri"/>
+                <w:color w:val="000000"/>
+                <w:lang w:eastAsia="zh-CN"/>
+              </w:rPr>
+              <w:t>. Dus klantnummer staat bij Klantnummer, orders horen bij Orders etc.</w:t>
             </w:r>
           </w:p>
           <w:p>
@@ -2945,21 +3424,67 @@
               </w:rPr>
               <w:t xml:space="preserve">. </w:t>
             </w:r>
-            <w:r>
-              <w:rPr>
-                <w:rFonts w:ascii="Calibri" w:eastAsia="Times New Roman" w:hAnsi="Calibri" w:cs="Calibri"/>
-                <w:color w:val="000000"/>
-                <w:lang w:eastAsia="zh-CN"/>
-              </w:rPr>
-              <w:t>Prodist XML-bestand gekregen met goede structuur, dus</w:t>
-            </w:r>
-            <w:r>
-              <w:rPr>
-                <w:rFonts w:ascii="Calibri" w:eastAsia="Times New Roman" w:hAnsi="Calibri" w:cs="Calibri"/>
-                <w:color w:val="000000"/>
-                <w:lang w:eastAsia="zh-CN"/>
-              </w:rPr>
-              <w:t xml:space="preserve"> ben daarmee aan de slag, alle data’s in goede structuur geplaatst</w:t>
+            <w:proofErr w:type="spellStart"/>
+            <w:r>
+              <w:rPr>
+                <w:rFonts w:ascii="Calibri" w:eastAsia="Times New Roman" w:hAnsi="Calibri" w:cs="Calibri"/>
+                <w:color w:val="000000"/>
+                <w:lang w:eastAsia="zh-CN"/>
+              </w:rPr>
+              <w:t>Prodist</w:t>
+            </w:r>
+            <w:proofErr w:type="spellEnd"/>
+            <w:r>
+              <w:rPr>
+                <w:rFonts w:ascii="Calibri" w:eastAsia="Times New Roman" w:hAnsi="Calibri" w:cs="Calibri"/>
+                <w:color w:val="000000"/>
+                <w:lang w:eastAsia="zh-CN"/>
+              </w:rPr>
+              <w:t xml:space="preserve"> </w:t>
+            </w:r>
+            <w:proofErr w:type="spellStart"/>
+            <w:r>
+              <w:rPr>
+                <w:rFonts w:ascii="Calibri" w:eastAsia="Times New Roman" w:hAnsi="Calibri" w:cs="Calibri"/>
+                <w:color w:val="000000"/>
+                <w:lang w:eastAsia="zh-CN"/>
+              </w:rPr>
+              <w:t>XML-bestand</w:t>
+            </w:r>
+            <w:proofErr w:type="spellEnd"/>
+            <w:r>
+              <w:rPr>
+                <w:rFonts w:ascii="Calibri" w:eastAsia="Times New Roman" w:hAnsi="Calibri" w:cs="Calibri"/>
+                <w:color w:val="000000"/>
+                <w:lang w:eastAsia="zh-CN"/>
+              </w:rPr>
+              <w:t xml:space="preserve"> gekregen met goede structuur, dus</w:t>
+            </w:r>
+            <w:r>
+              <w:rPr>
+                <w:rFonts w:ascii="Calibri" w:eastAsia="Times New Roman" w:hAnsi="Calibri" w:cs="Calibri"/>
+                <w:color w:val="000000"/>
+                <w:lang w:eastAsia="zh-CN"/>
+              </w:rPr>
+              <w:t xml:space="preserve"> ben daarmee aan de slag, alle </w:t>
+            </w:r>
+            <w:proofErr w:type="spellStart"/>
+            <w:r>
+              <w:rPr>
+                <w:rFonts w:ascii="Calibri" w:eastAsia="Times New Roman" w:hAnsi="Calibri" w:cs="Calibri"/>
+                <w:color w:val="000000"/>
+                <w:lang w:eastAsia="zh-CN"/>
+              </w:rPr>
+              <w:t>data’s</w:t>
+            </w:r>
+            <w:proofErr w:type="spellEnd"/>
+            <w:r>
+              <w:rPr>
+                <w:rFonts w:ascii="Calibri" w:eastAsia="Times New Roman" w:hAnsi="Calibri" w:cs="Calibri"/>
+                <w:color w:val="000000"/>
+                <w:lang w:eastAsia="zh-CN"/>
+              </w:rPr>
+              <w:t xml:space="preserve"> in goede structuur geplaatst</w:t>
             </w:r>
             <w:r>
               <w:rPr>
@@ -2993,8 +3518,18 @@
                 <w:color w:val="000000"/>
                 <w:lang w:eastAsia="zh-CN"/>
               </w:rPr>
-              <w:t>. hardcoded</w:t>
-            </w:r>
+              <w:t xml:space="preserve">. </w:t>
+            </w:r>
+            <w:proofErr w:type="spellStart"/>
+            <w:r>
+              <w:rPr>
+                <w:rFonts w:ascii="Calibri" w:eastAsia="Times New Roman" w:hAnsi="Calibri" w:cs="Calibri"/>
+                <w:color w:val="000000"/>
+                <w:lang w:eastAsia="zh-CN"/>
+              </w:rPr>
+              <w:t>hardcoded</w:t>
+            </w:r>
+            <w:proofErr w:type="spellEnd"/>
             <w:r>
               <w:rPr>
                 <w:rFonts w:ascii="Calibri" w:eastAsia="Times New Roman" w:hAnsi="Calibri" w:cs="Calibri"/>
@@ -3009,7 +3544,25 @@
                 <w:color w:val="000000"/>
                 <w:lang w:eastAsia="zh-CN"/>
               </w:rPr>
-              <w:t xml:space="preserve"> PDF-bestand word</w:t>
+              <w:t xml:space="preserve"> </w:t>
+            </w:r>
+            <w:proofErr w:type="spellStart"/>
+            <w:r>
+              <w:rPr>
+                <w:rFonts w:ascii="Calibri" w:eastAsia="Times New Roman" w:hAnsi="Calibri" w:cs="Calibri"/>
+                <w:color w:val="000000"/>
+                <w:lang w:eastAsia="zh-CN"/>
+              </w:rPr>
+              <w:t>PDF-bestand</w:t>
+            </w:r>
+            <w:proofErr w:type="spellEnd"/>
+            <w:r>
+              <w:rPr>
+                <w:rFonts w:ascii="Calibri" w:eastAsia="Times New Roman" w:hAnsi="Calibri" w:cs="Calibri"/>
+                <w:color w:val="000000"/>
+                <w:lang w:eastAsia="zh-CN"/>
+              </w:rPr>
+              <w:t xml:space="preserve"> word</w:t>
             </w:r>
             <w:r>
               <w:rPr>
@@ -3025,7 +3578,25 @@
                 <w:color w:val="000000"/>
                 <w:lang w:eastAsia="zh-CN"/>
               </w:rPr>
-              <w:t xml:space="preserve"> nu volledig omgezet naar XML-bestand.</w:t>
+              <w:t xml:space="preserve"> nu volledig omgezet naar </w:t>
+            </w:r>
+            <w:proofErr w:type="spellStart"/>
+            <w:r>
+              <w:rPr>
+                <w:rFonts w:ascii="Calibri" w:eastAsia="Times New Roman" w:hAnsi="Calibri" w:cs="Calibri"/>
+                <w:color w:val="000000"/>
+                <w:lang w:eastAsia="zh-CN"/>
+              </w:rPr>
+              <w:t>XML-bestand</w:t>
+            </w:r>
+            <w:proofErr w:type="spellEnd"/>
+            <w:r>
+              <w:rPr>
+                <w:rFonts w:ascii="Calibri" w:eastAsia="Times New Roman" w:hAnsi="Calibri" w:cs="Calibri"/>
+                <w:color w:val="000000"/>
+                <w:lang w:eastAsia="zh-CN"/>
+              </w:rPr>
+              <w:t>.</w:t>
             </w:r>
             <w:r>
               <w:rPr>
@@ -3059,7 +3630,25 @@
                 <w:color w:val="000000"/>
                 <w:lang w:eastAsia="zh-CN"/>
               </w:rPr>
-              <w:t>. Examenopdrachtomschrijving verbeterd en opnieuw gestuurd.</w:t>
+              <w:t xml:space="preserve">. </w:t>
+            </w:r>
+            <w:proofErr w:type="spellStart"/>
+            <w:r>
+              <w:rPr>
+                <w:rFonts w:ascii="Calibri" w:eastAsia="Times New Roman" w:hAnsi="Calibri" w:cs="Calibri"/>
+                <w:color w:val="000000"/>
+                <w:lang w:eastAsia="zh-CN"/>
+              </w:rPr>
+              <w:t>Examenopdrachtomschrijving</w:t>
+            </w:r>
+            <w:proofErr w:type="spellEnd"/>
+            <w:r>
+              <w:rPr>
+                <w:rFonts w:ascii="Calibri" w:eastAsia="Times New Roman" w:hAnsi="Calibri" w:cs="Calibri"/>
+                <w:color w:val="000000"/>
+                <w:lang w:eastAsia="zh-CN"/>
+              </w:rPr>
+              <w:t xml:space="preserve"> verbeterd en opnieuw gestuurd.</w:t>
             </w:r>
           </w:p>
           <w:p>
@@ -3093,7 +3682,43 @@
                 <w:color w:val="000000"/>
                 <w:lang w:eastAsia="zh-CN"/>
               </w:rPr>
-              <w:t xml:space="preserve">(ipv bestanden uploaden naar PDF-bestanden omzetten) </w:t>
+              <w:t>(</w:t>
+            </w:r>
+            <w:proofErr w:type="spellStart"/>
+            <w:r>
+              <w:rPr>
+                <w:rFonts w:ascii="Calibri" w:eastAsia="Times New Roman" w:hAnsi="Calibri" w:cs="Calibri"/>
+                <w:color w:val="000000"/>
+                <w:lang w:eastAsia="zh-CN"/>
+              </w:rPr>
+              <w:t>ipv</w:t>
+            </w:r>
+            <w:proofErr w:type="spellEnd"/>
+            <w:r>
+              <w:rPr>
+                <w:rFonts w:ascii="Calibri" w:eastAsia="Times New Roman" w:hAnsi="Calibri" w:cs="Calibri"/>
+                <w:color w:val="000000"/>
+                <w:lang w:eastAsia="zh-CN"/>
+              </w:rPr>
+              <w:t xml:space="preserve"> bestanden uploaden naar </w:t>
+            </w:r>
+            <w:proofErr w:type="spellStart"/>
+            <w:r>
+              <w:rPr>
+                <w:rFonts w:ascii="Calibri" w:eastAsia="Times New Roman" w:hAnsi="Calibri" w:cs="Calibri"/>
+                <w:color w:val="000000"/>
+                <w:lang w:eastAsia="zh-CN"/>
+              </w:rPr>
+              <w:t>PDF-bestanden</w:t>
+            </w:r>
+            <w:proofErr w:type="spellEnd"/>
+            <w:r>
+              <w:rPr>
+                <w:rFonts w:ascii="Calibri" w:eastAsia="Times New Roman" w:hAnsi="Calibri" w:cs="Calibri"/>
+                <w:color w:val="000000"/>
+                <w:lang w:eastAsia="zh-CN"/>
+              </w:rPr>
+              <w:t xml:space="preserve"> omzetten) </w:t>
             </w:r>
             <w:r>
               <w:rPr>
@@ -3356,7 +3981,21 @@
               <w:rPr>
                 <w:lang w:eastAsia="zh-CN"/>
               </w:rPr>
-              <w:t xml:space="preserve">3. Drag and Drop, was bij de eerste opwarmopdracht niet helemaal gelukt, dus </w:t>
+              <w:t xml:space="preserve">3. Drag </w:t>
+            </w:r>
+            <w:proofErr w:type="spellStart"/>
+            <w:r>
+              <w:rPr>
+                <w:lang w:eastAsia="zh-CN"/>
+              </w:rPr>
+              <w:t>and</w:t>
+            </w:r>
+            <w:proofErr w:type="spellEnd"/>
+            <w:r>
+              <w:rPr>
+                <w:lang w:eastAsia="zh-CN"/>
+              </w:rPr>
+              <w:t xml:space="preserve"> Drop, was bij de eerste opwarmopdracht niet helemaal gelukt, dus </w:t>
             </w:r>
             <w:r>
               <w:rPr>
@@ -3518,7 +4157,21 @@
               <w:rPr>
                 <w:lang w:eastAsia="zh-CN"/>
               </w:rPr>
-              <w:t xml:space="preserve">Begonnen met FileSystemWatcher, het is een class waar ik </w:t>
+              <w:t xml:space="preserve">Begonnen met </w:t>
+            </w:r>
+            <w:proofErr w:type="spellStart"/>
+            <w:r>
+              <w:rPr>
+                <w:lang w:eastAsia="zh-CN"/>
+              </w:rPr>
+              <w:t>FileSystemWatcher</w:t>
+            </w:r>
+            <w:proofErr w:type="spellEnd"/>
+            <w:r>
+              <w:rPr>
+                <w:lang w:eastAsia="zh-CN"/>
+              </w:rPr>
+              <w:t xml:space="preserve">, het is een class waar ik </w:t>
             </w:r>
             <w:r>
               <w:rPr>
@@ -3567,13 +4220,23 @@
               </w:rPr>
               <w:t xml:space="preserve">2. </w:t>
             </w:r>
-            <w:r>
-              <w:rPr>
-                <w:rFonts w:ascii="Calibri" w:eastAsia="Times New Roman" w:hAnsi="Calibri" w:cs="Calibri"/>
-                <w:color w:val="000000"/>
-                <w:lang w:eastAsia="zh-CN"/>
-              </w:rPr>
-              <w:t xml:space="preserve">FileSystemWatcher moet geactiveerd kunnen als er een nieuwe pad wordt geselecteerd, zodra er in de nieuwe map een wijziging wordt </w:t>
+            <w:proofErr w:type="spellStart"/>
+            <w:r>
+              <w:rPr>
+                <w:rFonts w:ascii="Calibri" w:eastAsia="Times New Roman" w:hAnsi="Calibri" w:cs="Calibri"/>
+                <w:color w:val="000000"/>
+                <w:lang w:eastAsia="zh-CN"/>
+              </w:rPr>
+              <w:t>FileSystemWatcher</w:t>
+            </w:r>
+            <w:proofErr w:type="spellEnd"/>
+            <w:r>
+              <w:rPr>
+                <w:rFonts w:ascii="Calibri" w:eastAsia="Times New Roman" w:hAnsi="Calibri" w:cs="Calibri"/>
+                <w:color w:val="000000"/>
+                <w:lang w:eastAsia="zh-CN"/>
+              </w:rPr>
+              <w:t xml:space="preserve"> moet geactiveerd kunnen als er een nieuwe pad wordt geselecteerd, zodra er in de nieuwe map een wijziging wordt </w:t>
             </w:r>
             <w:r>
               <w:rPr>
@@ -3739,8 +4402,18 @@
                 <w:color w:val="000000"/>
                 <w:lang w:eastAsia="zh-CN"/>
               </w:rPr>
-              <w:t>Verder met FileSystemWatcher</w:t>
-            </w:r>
+              <w:t xml:space="preserve">Verder met </w:t>
+            </w:r>
+            <w:proofErr w:type="spellStart"/>
+            <w:r>
+              <w:rPr>
+                <w:rFonts w:ascii="Calibri" w:eastAsia="Times New Roman" w:hAnsi="Calibri" w:cs="Calibri"/>
+                <w:color w:val="000000"/>
+                <w:lang w:eastAsia="zh-CN"/>
+              </w:rPr>
+              <w:t>FileSystemWatcher</w:t>
+            </w:r>
+            <w:proofErr w:type="spellEnd"/>
             <w:r>
               <w:rPr>
                 <w:rFonts w:ascii="Calibri" w:eastAsia="Times New Roman" w:hAnsi="Calibri" w:cs="Calibri"/>
@@ -3849,7 +4522,43 @@
                 <w:color w:val="000000"/>
                 <w:lang w:eastAsia="zh-CN"/>
               </w:rPr>
-              <w:t>3. Project gepublishd, zodat hij beter getest kan worden. Dan heeft anderen niet sourcecode, maar als apart programma(exe)</w:t>
+              <w:t xml:space="preserve">3. Project </w:t>
+            </w:r>
+            <w:proofErr w:type="spellStart"/>
+            <w:r>
+              <w:rPr>
+                <w:rFonts w:ascii="Calibri" w:eastAsia="Times New Roman" w:hAnsi="Calibri" w:cs="Calibri"/>
+                <w:color w:val="000000"/>
+                <w:lang w:eastAsia="zh-CN"/>
+              </w:rPr>
+              <w:t>gepublishd</w:t>
+            </w:r>
+            <w:proofErr w:type="spellEnd"/>
+            <w:r>
+              <w:rPr>
+                <w:rFonts w:ascii="Calibri" w:eastAsia="Times New Roman" w:hAnsi="Calibri" w:cs="Calibri"/>
+                <w:color w:val="000000"/>
+                <w:lang w:eastAsia="zh-CN"/>
+              </w:rPr>
+              <w:t>, zodat hij beter getest kan worden. Dan heeft anderen niet sourcecode, maar als apart programma(</w:t>
+            </w:r>
+            <w:proofErr w:type="spellStart"/>
+            <w:r>
+              <w:rPr>
+                <w:rFonts w:ascii="Calibri" w:eastAsia="Times New Roman" w:hAnsi="Calibri" w:cs="Calibri"/>
+                <w:color w:val="000000"/>
+                <w:lang w:eastAsia="zh-CN"/>
+              </w:rPr>
+              <w:t>exe</w:t>
+            </w:r>
+            <w:proofErr w:type="spellEnd"/>
+            <w:r>
+              <w:rPr>
+                <w:rFonts w:ascii="Calibri" w:eastAsia="Times New Roman" w:hAnsi="Calibri" w:cs="Calibri"/>
+                <w:color w:val="000000"/>
+                <w:lang w:eastAsia="zh-CN"/>
+              </w:rPr>
+              <w:t>)</w:t>
             </w:r>
             <w:r>
               <w:rPr>
@@ -4009,13 +4718,23 @@
               </w:rPr>
               <w:t xml:space="preserve"> </w:t>
             </w:r>
-            <w:r>
-              <w:rPr>
-                <w:rFonts w:ascii="Calibri" w:eastAsia="Times New Roman" w:hAnsi="Calibri" w:cs="Calibri"/>
-                <w:color w:val="000000"/>
-                <w:lang w:eastAsia="zh-CN"/>
-              </w:rPr>
-              <w:t xml:space="preserve">Defaultpad </w:t>
+            <w:proofErr w:type="spellStart"/>
+            <w:r>
+              <w:rPr>
+                <w:rFonts w:ascii="Calibri" w:eastAsia="Times New Roman" w:hAnsi="Calibri" w:cs="Calibri"/>
+                <w:color w:val="000000"/>
+                <w:lang w:eastAsia="zh-CN"/>
+              </w:rPr>
+              <w:t>Defaultpad</w:t>
+            </w:r>
+            <w:proofErr w:type="spellEnd"/>
+            <w:r>
+              <w:rPr>
+                <w:rFonts w:ascii="Calibri" w:eastAsia="Times New Roman" w:hAnsi="Calibri" w:cs="Calibri"/>
+                <w:color w:val="000000"/>
+                <w:lang w:eastAsia="zh-CN"/>
+              </w:rPr>
+              <w:t xml:space="preserve"> </w:t>
             </w:r>
             <w:r>
               <w:rPr>
@@ -4060,11 +4779,19 @@
               </w:rPr>
               <w:t xml:space="preserve">een </w:t>
             </w:r>
-            <w:r>
-              <w:rPr>
-                <w:lang w:eastAsia="zh-CN"/>
-              </w:rPr>
-              <w:t>submap functie</w:t>
+            <w:proofErr w:type="spellStart"/>
+            <w:r>
+              <w:rPr>
+                <w:lang w:eastAsia="zh-CN"/>
+              </w:rPr>
+              <w:t>submap</w:t>
+            </w:r>
+            <w:proofErr w:type="spellEnd"/>
+            <w:r>
+              <w:rPr>
+                <w:lang w:eastAsia="zh-CN"/>
+              </w:rPr>
+              <w:t xml:space="preserve"> functie</w:t>
             </w:r>
             <w:r>
               <w:rPr>
@@ -4277,23 +5004,25 @@
                 <w:sz w:val="22"/>
                 <w:szCs w:val="22"/>
               </w:rPr>
-              <w:t xml:space="preserve">Heb in totaal 141 PDF bestanden gekregen, zijn er 12 bestanden die error geven, 3 ervan zijn de funtionaliteit waar </w:t>
-            </w:r>
+              <w:t xml:space="preserve">Heb in totaal 141 PDF bestanden gekregen, zijn er 12 bestanden die error geven, 3 ervan zijn de </w:t>
+            </w:r>
+            <w:proofErr w:type="spellStart"/>
             <w:r>
               <w:rPr>
                 <w:rFonts w:asciiTheme="minorHAnsi" w:hAnsiTheme="minorHAnsi" w:cstheme="minorHAnsi"/>
                 <w:sz w:val="22"/>
                 <w:szCs w:val="22"/>
               </w:rPr>
-              <w:t xml:space="preserve">ik gisteren mee bezig was, dat </w:t>
-            </w:r>
+              <w:t>funtionaliteit</w:t>
+            </w:r>
+            <w:proofErr w:type="spellEnd"/>
             <w:r>
               <w:rPr>
                 <w:rFonts w:asciiTheme="minorHAnsi" w:hAnsiTheme="minorHAnsi" w:cstheme="minorHAnsi"/>
                 <w:sz w:val="22"/>
                 <w:szCs w:val="22"/>
               </w:rPr>
-              <w:t>ze naar een submap geplaatst moeten</w:t>
+              <w:t xml:space="preserve"> waar </w:t>
             </w:r>
             <w:r>
               <w:rPr>
@@ -4301,7 +5030,7 @@
                 <w:sz w:val="22"/>
                 <w:szCs w:val="22"/>
               </w:rPr>
-              <w:t xml:space="preserve">. </w:t>
+              <w:t xml:space="preserve">ik gisteren mee bezig was, dat </w:t>
             </w:r>
             <w:r>
               <w:rPr>
@@ -4309,23 +5038,25 @@
                 <w:sz w:val="22"/>
                 <w:szCs w:val="22"/>
               </w:rPr>
-              <w:t xml:space="preserve">9 </w:t>
-            </w:r>
+              <w:t xml:space="preserve">ze naar een </w:t>
+            </w:r>
+            <w:proofErr w:type="spellStart"/>
             <w:r>
               <w:rPr>
                 <w:rFonts w:asciiTheme="minorHAnsi" w:hAnsiTheme="minorHAnsi" w:cstheme="minorHAnsi"/>
                 <w:sz w:val="22"/>
                 <w:szCs w:val="22"/>
               </w:rPr>
-              <w:t xml:space="preserve">ervan </w:t>
-            </w:r>
+              <w:t>submap</w:t>
+            </w:r>
+            <w:proofErr w:type="spellEnd"/>
             <w:r>
               <w:rPr>
                 <w:rFonts w:asciiTheme="minorHAnsi" w:hAnsiTheme="minorHAnsi" w:cstheme="minorHAnsi"/>
                 <w:sz w:val="22"/>
                 <w:szCs w:val="22"/>
               </w:rPr>
-              <w:t>zijn de functionaliteiten met de tekst zelf</w:t>
+              <w:t xml:space="preserve"> geplaatst moeten</w:t>
             </w:r>
             <w:r>
               <w:rPr>
@@ -4333,7 +5064,57 @@
                 <w:sz w:val="22"/>
                 <w:szCs w:val="22"/>
               </w:rPr>
-              <w:t>. Dus ben daar nog beziggeweest.</w:t>
+              <w:t xml:space="preserve">. </w:t>
+            </w:r>
+            <w:r>
+              <w:rPr>
+                <w:rFonts w:asciiTheme="minorHAnsi" w:hAnsiTheme="minorHAnsi" w:cstheme="minorHAnsi"/>
+                <w:sz w:val="22"/>
+                <w:szCs w:val="22"/>
+              </w:rPr>
+              <w:t xml:space="preserve">9 </w:t>
+            </w:r>
+            <w:r>
+              <w:rPr>
+                <w:rFonts w:asciiTheme="minorHAnsi" w:hAnsiTheme="minorHAnsi" w:cstheme="minorHAnsi"/>
+                <w:sz w:val="22"/>
+                <w:szCs w:val="22"/>
+              </w:rPr>
+              <w:t xml:space="preserve">ervan </w:t>
+            </w:r>
+            <w:r>
+              <w:rPr>
+                <w:rFonts w:asciiTheme="minorHAnsi" w:hAnsiTheme="minorHAnsi" w:cstheme="minorHAnsi"/>
+                <w:sz w:val="22"/>
+                <w:szCs w:val="22"/>
+              </w:rPr>
+              <w:t>zijn de functionaliteiten met de tekst zelf</w:t>
+            </w:r>
+            <w:r>
+              <w:rPr>
+                <w:rFonts w:asciiTheme="minorHAnsi" w:hAnsiTheme="minorHAnsi" w:cstheme="minorHAnsi"/>
+                <w:sz w:val="22"/>
+                <w:szCs w:val="22"/>
+              </w:rPr>
+              <w:t xml:space="preserve">. Dus ben daar nog </w:t>
+            </w:r>
+            <w:proofErr w:type="spellStart"/>
+            <w:r>
+              <w:rPr>
+                <w:rFonts w:asciiTheme="minorHAnsi" w:hAnsiTheme="minorHAnsi" w:cstheme="minorHAnsi"/>
+                <w:sz w:val="22"/>
+                <w:szCs w:val="22"/>
+              </w:rPr>
+              <w:t>beziggeweest</w:t>
+            </w:r>
+            <w:proofErr w:type="spellEnd"/>
+            <w:r>
+              <w:rPr>
+                <w:rFonts w:asciiTheme="minorHAnsi" w:hAnsiTheme="minorHAnsi" w:cstheme="minorHAnsi"/>
+                <w:sz w:val="22"/>
+                <w:szCs w:val="22"/>
+              </w:rPr>
+              <w:t>.</w:t>
             </w:r>
           </w:p>
           <w:p>
@@ -4472,7 +5253,25 @@
                 <w:color w:val="000000"/>
                 <w:lang w:eastAsia="zh-CN"/>
               </w:rPr>
-              <w:t xml:space="preserve">Nog verder bezig met de bugs fixen. Als de cel in de pdf een newline(\n) bevat, dan wordt hij ook letterlijk uitgehaald, dus </w:t>
+              <w:t xml:space="preserve">Nog verder bezig met de bugs fixen. Als de cel in de pdf een </w:t>
+            </w:r>
+            <w:proofErr w:type="spellStart"/>
+            <w:r>
+              <w:rPr>
+                <w:rFonts w:ascii="Calibri" w:eastAsia="Times New Roman" w:hAnsi="Calibri" w:cs="Calibri"/>
+                <w:color w:val="000000"/>
+                <w:lang w:eastAsia="zh-CN"/>
+              </w:rPr>
+              <w:t>newline</w:t>
+            </w:r>
+            <w:proofErr w:type="spellEnd"/>
+            <w:r>
+              <w:rPr>
+                <w:rFonts w:ascii="Calibri" w:eastAsia="Times New Roman" w:hAnsi="Calibri" w:cs="Calibri"/>
+                <w:color w:val="000000"/>
+                <w:lang w:eastAsia="zh-CN"/>
+              </w:rPr>
+              <w:t xml:space="preserve">(\n) bevat, dan wordt hij ook letterlijk uitgehaald, dus </w:t>
             </w:r>
             <w:r>
               <w:rPr>
@@ -4498,7 +5297,61 @@
                 <w:color w:val="000000"/>
                 <w:lang w:eastAsia="zh-CN"/>
               </w:rPr>
-              <w:t xml:space="preserve">Van 11 error’s naar 3 error’s(1 is tekst, en 2 zijn van de submap(nog niet eraan toe)). </w:t>
+              <w:t xml:space="preserve">Van 11 </w:t>
+            </w:r>
+            <w:proofErr w:type="spellStart"/>
+            <w:r>
+              <w:rPr>
+                <w:rFonts w:ascii="Calibri" w:eastAsia="Times New Roman" w:hAnsi="Calibri" w:cs="Calibri"/>
+                <w:color w:val="000000"/>
+                <w:lang w:eastAsia="zh-CN"/>
+              </w:rPr>
+              <w:t>error’s</w:t>
+            </w:r>
+            <w:proofErr w:type="spellEnd"/>
+            <w:r>
+              <w:rPr>
+                <w:rFonts w:ascii="Calibri" w:eastAsia="Times New Roman" w:hAnsi="Calibri" w:cs="Calibri"/>
+                <w:color w:val="000000"/>
+                <w:lang w:eastAsia="zh-CN"/>
+              </w:rPr>
+              <w:t xml:space="preserve"> naar 3 </w:t>
+            </w:r>
+            <w:proofErr w:type="spellStart"/>
+            <w:r>
+              <w:rPr>
+                <w:rFonts w:ascii="Calibri" w:eastAsia="Times New Roman" w:hAnsi="Calibri" w:cs="Calibri"/>
+                <w:color w:val="000000"/>
+                <w:lang w:eastAsia="zh-CN"/>
+              </w:rPr>
+              <w:t>error’s</w:t>
+            </w:r>
+            <w:proofErr w:type="spellEnd"/>
+            <w:r>
+              <w:rPr>
+                <w:rFonts w:ascii="Calibri" w:eastAsia="Times New Roman" w:hAnsi="Calibri" w:cs="Calibri"/>
+                <w:color w:val="000000"/>
+                <w:lang w:eastAsia="zh-CN"/>
+              </w:rPr>
+              <w:t xml:space="preserve">(1 is tekst, en 2 zijn van de </w:t>
+            </w:r>
+            <w:proofErr w:type="spellStart"/>
+            <w:r>
+              <w:rPr>
+                <w:rFonts w:ascii="Calibri" w:eastAsia="Times New Roman" w:hAnsi="Calibri" w:cs="Calibri"/>
+                <w:color w:val="000000"/>
+                <w:lang w:eastAsia="zh-CN"/>
+              </w:rPr>
+              <w:t>submap</w:t>
+            </w:r>
+            <w:proofErr w:type="spellEnd"/>
+            <w:r>
+              <w:rPr>
+                <w:rFonts w:ascii="Calibri" w:eastAsia="Times New Roman" w:hAnsi="Calibri" w:cs="Calibri"/>
+                <w:color w:val="000000"/>
+                <w:lang w:eastAsia="zh-CN"/>
+              </w:rPr>
+              <w:t xml:space="preserve">(nog niet eraan toe)). </w:t>
             </w:r>
           </w:p>
         </w:tc>
@@ -4669,7 +5522,35 @@
               <w:rPr>
                 <w:lang w:eastAsia="zh-CN"/>
               </w:rPr>
-              <w:t>2. de tekstbug is helemaal gefixt, ook alle files(naast de</w:t>
+              <w:t xml:space="preserve">2. de </w:t>
+            </w:r>
+            <w:proofErr w:type="spellStart"/>
+            <w:r>
+              <w:rPr>
+                <w:lang w:eastAsia="zh-CN"/>
+              </w:rPr>
+              <w:t>tekstbug</w:t>
+            </w:r>
+            <w:proofErr w:type="spellEnd"/>
+            <w:r>
+              <w:rPr>
+                <w:lang w:eastAsia="zh-CN"/>
+              </w:rPr>
+              <w:t xml:space="preserve"> is helemaal </w:t>
+            </w:r>
+            <w:proofErr w:type="spellStart"/>
+            <w:r>
+              <w:rPr>
+                <w:lang w:eastAsia="zh-CN"/>
+              </w:rPr>
+              <w:t>gefixt</w:t>
+            </w:r>
+            <w:proofErr w:type="spellEnd"/>
+            <w:r>
+              <w:rPr>
+                <w:lang w:eastAsia="zh-CN"/>
+              </w:rPr>
+              <w:t>, ook alle files(naast de</w:t>
             </w:r>
             <w:r>
               <w:rPr>
@@ -4677,12 +5558,28 @@
               </w:rPr>
               <w:t xml:space="preserve"> </w:t>
             </w:r>
-            <w:r>
-              <w:rPr>
-                <w:lang w:eastAsia="zh-CN"/>
-              </w:rPr>
-              <w:t>submaperror) opnieuw gerund, is gelukt, verder met de submaperror</w:t>
-            </w:r>
+            <w:proofErr w:type="spellStart"/>
+            <w:r>
+              <w:rPr>
+                <w:lang w:eastAsia="zh-CN"/>
+              </w:rPr>
+              <w:t>submaperror</w:t>
+            </w:r>
+            <w:proofErr w:type="spellEnd"/>
+            <w:r>
+              <w:rPr>
+                <w:lang w:eastAsia="zh-CN"/>
+              </w:rPr>
+              <w:t xml:space="preserve">) opnieuw gerund, is gelukt, verder met de </w:t>
+            </w:r>
+            <w:proofErr w:type="spellStart"/>
+            <w:r>
+              <w:rPr>
+                <w:lang w:eastAsia="zh-CN"/>
+              </w:rPr>
+              <w:t>submaperror</w:t>
+            </w:r>
+            <w:proofErr w:type="spellEnd"/>
             <w:r>
               <w:rPr>
                 <w:lang w:eastAsia="zh-CN"/>
@@ -4872,7 +5769,25 @@
                 <w:color w:val="000000"/>
                 <w:lang w:eastAsia="zh-CN"/>
               </w:rPr>
-              <w:t xml:space="preserve">Heb alleen maar probleem met gepublished versie, </w:t>
+              <w:t xml:space="preserve">Heb alleen maar probleem met </w:t>
+            </w:r>
+            <w:proofErr w:type="spellStart"/>
+            <w:r>
+              <w:rPr>
+                <w:rFonts w:ascii="Calibri" w:eastAsia="Times New Roman" w:hAnsi="Calibri" w:cs="Calibri"/>
+                <w:color w:val="000000"/>
+                <w:lang w:eastAsia="zh-CN"/>
+              </w:rPr>
+              <w:t>gepublished</w:t>
+            </w:r>
+            <w:proofErr w:type="spellEnd"/>
+            <w:r>
+              <w:rPr>
+                <w:rFonts w:ascii="Calibri" w:eastAsia="Times New Roman" w:hAnsi="Calibri" w:cs="Calibri"/>
+                <w:color w:val="000000"/>
+                <w:lang w:eastAsia="zh-CN"/>
+              </w:rPr>
+              <w:t xml:space="preserve"> versie, </w:t>
             </w:r>
             <w:r>
               <w:rPr>
@@ -5617,7 +6532,21 @@
               <w:rPr>
                 <w:lang w:eastAsia="zh-CN"/>
               </w:rPr>
-              <w:t xml:space="preserve"> geupdated(maar nog niet in gebruik)</w:t>
+              <w:t xml:space="preserve"> </w:t>
+            </w:r>
+            <w:proofErr w:type="spellStart"/>
+            <w:r>
+              <w:rPr>
+                <w:lang w:eastAsia="zh-CN"/>
+              </w:rPr>
+              <w:t>geupdated</w:t>
+            </w:r>
+            <w:proofErr w:type="spellEnd"/>
+            <w:r>
+              <w:rPr>
+                <w:lang w:eastAsia="zh-CN"/>
+              </w:rPr>
+              <w:t>(maar nog niet in gebruik)</w:t>
             </w:r>
             <w:r>
               <w:rPr>
@@ -5659,7 +6588,21 @@
               <w:rPr>
                 <w:lang w:eastAsia="zh-CN"/>
               </w:rPr>
-              <w:t>. -&gt;json-bestand</w:t>
+              <w:t>. -&gt;</w:t>
+            </w:r>
+            <w:proofErr w:type="spellStart"/>
+            <w:r>
+              <w:rPr>
+                <w:lang w:eastAsia="zh-CN"/>
+              </w:rPr>
+              <w:t>json</w:t>
+            </w:r>
+            <w:proofErr w:type="spellEnd"/>
+            <w:r>
+              <w:rPr>
+                <w:lang w:eastAsia="zh-CN"/>
+              </w:rPr>
+              <w:t>-bestand</w:t>
             </w:r>
             <w:r>
               <w:rPr>
@@ -5931,7 +6874,14 @@
               <w:rPr>
                 <w:lang w:eastAsia="zh-CN"/>
               </w:rPr>
-              <w:t>et het config</w:t>
+              <w:t xml:space="preserve">et het </w:t>
+            </w:r>
+            <w:proofErr w:type="spellStart"/>
+            <w:r>
+              <w:rPr>
+                <w:lang w:eastAsia="zh-CN"/>
+              </w:rPr>
+              <w:t>config</w:t>
             </w:r>
             <w:r>
               <w:rPr>
@@ -5939,6 +6889,7 @@
               </w:rPr>
               <w:t>bestand</w:t>
             </w:r>
+            <w:proofErr w:type="spellEnd"/>
           </w:p>
         </w:tc>
         <w:tc>
@@ -6093,6 +7044,7 @@
               </w:rPr>
               <w:t xml:space="preserve"> </w:t>
             </w:r>
+            <w:proofErr w:type="spellStart"/>
             <w:r>
               <w:rPr>
                 <w:rFonts w:ascii="Calibri" w:eastAsia="Times New Roman" w:hAnsi="Calibri" w:cs="Calibri"/>
@@ -6109,6 +7061,7 @@
               </w:rPr>
               <w:t>bestand</w:t>
             </w:r>
+            <w:proofErr w:type="spellEnd"/>
             <w:r>
               <w:rPr>
                 <w:rFonts w:ascii="Calibri" w:eastAsia="Times New Roman" w:hAnsi="Calibri" w:cs="Calibri"/>
@@ -6128,7 +7081,35 @@
               <w:rPr>
                 <w:lang w:eastAsia="zh-CN"/>
               </w:rPr>
-              <w:t>2. Ben heel stuk verder gekomen, alleen voor meer pagina’s pdf stort hij meerdere keer de data in de xml, dus daar moet ik een oplossing voor bedenken. En de artikelen worden nog niet in de xml gezet.</w:t>
+              <w:t xml:space="preserve">2. Ben heel stuk verder gekomen, alleen voor meer pagina’s pdf stort hij meerdere keer de data in de </w:t>
+            </w:r>
+            <w:proofErr w:type="spellStart"/>
+            <w:r>
+              <w:rPr>
+                <w:lang w:eastAsia="zh-CN"/>
+              </w:rPr>
+              <w:t>xml</w:t>
+            </w:r>
+            <w:proofErr w:type="spellEnd"/>
+            <w:r>
+              <w:rPr>
+                <w:lang w:eastAsia="zh-CN"/>
+              </w:rPr>
+              <w:t xml:space="preserve">, dus daar moet ik een oplossing voor bedenken. En de artikelen worden nog niet in de </w:t>
+            </w:r>
+            <w:proofErr w:type="spellStart"/>
+            <w:r>
+              <w:rPr>
+                <w:lang w:eastAsia="zh-CN"/>
+              </w:rPr>
+              <w:t>xml</w:t>
+            </w:r>
+            <w:proofErr w:type="spellEnd"/>
+            <w:r>
+              <w:rPr>
+                <w:lang w:eastAsia="zh-CN"/>
+              </w:rPr>
+              <w:t xml:space="preserve"> gezet.</w:t>
             </w:r>
           </w:p>
         </w:tc>
@@ -6290,7 +7271,25 @@
                 <w:color w:val="000000"/>
                 <w:lang w:eastAsia="zh-CN"/>
               </w:rPr>
-              <w:t>n xml geladen</w:t>
+              <w:t xml:space="preserve">n </w:t>
+            </w:r>
+            <w:proofErr w:type="spellStart"/>
+            <w:r>
+              <w:rPr>
+                <w:rFonts w:ascii="Calibri" w:eastAsia="Times New Roman" w:hAnsi="Calibri" w:cs="Calibri"/>
+                <w:color w:val="000000"/>
+                <w:lang w:eastAsia="zh-CN"/>
+              </w:rPr>
+              <w:t>xml</w:t>
+            </w:r>
+            <w:proofErr w:type="spellEnd"/>
+            <w:r>
+              <w:rPr>
+                <w:rFonts w:ascii="Calibri" w:eastAsia="Times New Roman" w:hAnsi="Calibri" w:cs="Calibri"/>
+                <w:color w:val="000000"/>
+                <w:lang w:eastAsia="zh-CN"/>
+              </w:rPr>
+              <w:t xml:space="preserve"> geladen</w:t>
             </w:r>
             <w:r>
               <w:rPr>
@@ -6306,7 +7305,25 @@
                 <w:color w:val="000000"/>
                 <w:lang w:eastAsia="zh-CN"/>
               </w:rPr>
-              <w:t>Alleen de per artikel spliten is nog een dingetje</w:t>
+              <w:t xml:space="preserve">Alleen de per artikel </w:t>
+            </w:r>
+            <w:proofErr w:type="spellStart"/>
+            <w:r>
+              <w:rPr>
+                <w:rFonts w:ascii="Calibri" w:eastAsia="Times New Roman" w:hAnsi="Calibri" w:cs="Calibri"/>
+                <w:color w:val="000000"/>
+                <w:lang w:eastAsia="zh-CN"/>
+              </w:rPr>
+              <w:t>spliten</w:t>
+            </w:r>
+            <w:proofErr w:type="spellEnd"/>
+            <w:r>
+              <w:rPr>
+                <w:rFonts w:ascii="Calibri" w:eastAsia="Times New Roman" w:hAnsi="Calibri" w:cs="Calibri"/>
+                <w:color w:val="000000"/>
+                <w:lang w:eastAsia="zh-CN"/>
+              </w:rPr>
+              <w:t xml:space="preserve"> is nog een dingetje</w:t>
             </w:r>
             <w:r>
               <w:rPr>
@@ -6322,7 +7339,43 @@
                 <w:color w:val="000000"/>
                 <w:lang w:eastAsia="zh-CN"/>
               </w:rPr>
-              <w:t>Pdf met meer pagina’s wordt ook meerdere xmltag gemaakt, dat was de reden dat er soms dubbele xmltags voorkomen</w:t>
+              <w:t xml:space="preserve">Pdf met meer pagina’s wordt ook meerdere </w:t>
+            </w:r>
+            <w:proofErr w:type="spellStart"/>
+            <w:r>
+              <w:rPr>
+                <w:rFonts w:ascii="Calibri" w:eastAsia="Times New Roman" w:hAnsi="Calibri" w:cs="Calibri"/>
+                <w:color w:val="000000"/>
+                <w:lang w:eastAsia="zh-CN"/>
+              </w:rPr>
+              <w:t>xmltag</w:t>
+            </w:r>
+            <w:proofErr w:type="spellEnd"/>
+            <w:r>
+              <w:rPr>
+                <w:rFonts w:ascii="Calibri" w:eastAsia="Times New Roman" w:hAnsi="Calibri" w:cs="Calibri"/>
+                <w:color w:val="000000"/>
+                <w:lang w:eastAsia="zh-CN"/>
+              </w:rPr>
+              <w:t xml:space="preserve"> gemaakt, dat was de reden dat er soms dubbele </w:t>
+            </w:r>
+            <w:proofErr w:type="spellStart"/>
+            <w:r>
+              <w:rPr>
+                <w:rFonts w:ascii="Calibri" w:eastAsia="Times New Roman" w:hAnsi="Calibri" w:cs="Calibri"/>
+                <w:color w:val="000000"/>
+                <w:lang w:eastAsia="zh-CN"/>
+              </w:rPr>
+              <w:t>xmltags</w:t>
+            </w:r>
+            <w:proofErr w:type="spellEnd"/>
+            <w:r>
+              <w:rPr>
+                <w:rFonts w:ascii="Calibri" w:eastAsia="Times New Roman" w:hAnsi="Calibri" w:cs="Calibri"/>
+                <w:color w:val="000000"/>
+                <w:lang w:eastAsia="zh-CN"/>
+              </w:rPr>
+              <w:t xml:space="preserve"> voorkomen</w:t>
             </w:r>
             <w:r>
               <w:rPr>
@@ -6484,38 +7537,210 @@
                 <w:color w:val="000000"/>
                 <w:lang w:eastAsia="zh-CN"/>
               </w:rPr>
+              <w:t>1</w:t>
+            </w:r>
+            <w:r>
+              <w:rPr>
+                <w:rFonts w:ascii="Calibri" w:eastAsia="Times New Roman" w:hAnsi="Calibri" w:cs="Calibri"/>
+                <w:color w:val="000000"/>
+                <w:lang w:eastAsia="zh-CN"/>
+              </w:rPr>
+              <w:t xml:space="preserve">. Verder met het </w:t>
+            </w:r>
+            <w:proofErr w:type="spellStart"/>
+            <w:r>
+              <w:rPr>
+                <w:rFonts w:ascii="Calibri" w:eastAsia="Times New Roman" w:hAnsi="Calibri" w:cs="Calibri"/>
+                <w:color w:val="000000"/>
+                <w:lang w:eastAsia="zh-CN"/>
+              </w:rPr>
+              <w:t>configratiebestand</w:t>
+            </w:r>
+            <w:proofErr w:type="spellEnd"/>
+            <w:r>
+              <w:rPr>
+                <w:rFonts w:ascii="Calibri" w:eastAsia="Times New Roman" w:hAnsi="Calibri" w:cs="Calibri"/>
+                <w:color w:val="000000"/>
+                <w:lang w:eastAsia="zh-CN"/>
+              </w:rPr>
+              <w:t xml:space="preserve">: </w:t>
+            </w:r>
+          </w:p>
+          <w:p>
+            <w:pPr>
+              <w:spacing w:line="240" w:lineRule="auto"/>
+              <w:rPr>
+                <w:rFonts w:ascii="Calibri" w:eastAsia="Times New Roman" w:hAnsi="Calibri" w:cs="Calibri"/>
+                <w:color w:val="000000"/>
+                <w:lang w:eastAsia="zh-CN"/>
+              </w:rPr>
+            </w:pPr>
+            <w:r>
+              <w:rPr>
+                <w:rFonts w:ascii="Calibri" w:eastAsia="Times New Roman" w:hAnsi="Calibri" w:cs="Calibri"/>
+                <w:color w:val="000000"/>
+                <w:lang w:eastAsia="zh-CN"/>
+              </w:rPr>
+              <w:t>Voor pdf’s met een pagina helemaal klaar. (</w:t>
+            </w:r>
+            <w:r>
+              <w:rPr>
+                <w:rFonts w:ascii="Calibri" w:eastAsia="Times New Roman" w:hAnsi="Calibri" w:cs="Calibri"/>
+                <w:color w:val="000000"/>
+                <w:lang w:eastAsia="zh-CN"/>
+              </w:rPr>
+              <w:t>D</w:t>
+            </w:r>
+            <w:r>
+              <w:rPr>
+                <w:rFonts w:ascii="Calibri" w:eastAsia="Times New Roman" w:hAnsi="Calibri" w:cs="Calibri"/>
+                <w:color w:val="000000"/>
+                <w:lang w:eastAsia="zh-CN"/>
+              </w:rPr>
+              <w:t xml:space="preserve">e teksten worden goed verdeeld in </w:t>
+            </w:r>
+            <w:proofErr w:type="spellStart"/>
+            <w:r>
+              <w:rPr>
+                <w:rFonts w:ascii="Calibri" w:eastAsia="Times New Roman" w:hAnsi="Calibri" w:cs="Calibri"/>
+                <w:color w:val="000000"/>
+                <w:lang w:eastAsia="zh-CN"/>
+              </w:rPr>
+              <w:t>xmltags</w:t>
+            </w:r>
+            <w:proofErr w:type="spellEnd"/>
+            <w:r>
+              <w:rPr>
+                <w:rFonts w:ascii="Calibri" w:eastAsia="Times New Roman" w:hAnsi="Calibri" w:cs="Calibri"/>
+                <w:color w:val="000000"/>
+                <w:lang w:eastAsia="zh-CN"/>
+              </w:rPr>
+              <w:t>)</w:t>
+            </w:r>
+          </w:p>
+          <w:p>
+            <w:pPr>
+              <w:spacing w:line="240" w:lineRule="auto"/>
+              <w:rPr>
+                <w:rFonts w:ascii="Calibri" w:eastAsia="Times New Roman" w:hAnsi="Calibri" w:cs="Calibri"/>
+                <w:color w:val="000000"/>
+                <w:lang w:eastAsia="zh-CN"/>
+              </w:rPr>
+            </w:pPr>
+            <w:r>
+              <w:rPr>
+                <w:rFonts w:ascii="Calibri" w:eastAsia="Times New Roman" w:hAnsi="Calibri" w:cs="Calibri"/>
+                <w:color w:val="000000"/>
+                <w:lang w:eastAsia="zh-CN"/>
+              </w:rPr>
+              <w:t xml:space="preserve">Omdat de pdfreader </w:t>
+            </w:r>
+            <w:r>
+              <w:rPr>
+                <w:rFonts w:ascii="Calibri" w:eastAsia="Times New Roman" w:hAnsi="Calibri" w:cs="Calibri"/>
+                <w:color w:val="000000"/>
+                <w:lang w:eastAsia="zh-CN"/>
+              </w:rPr>
+              <w:t xml:space="preserve">de </w:t>
+            </w:r>
+            <w:r>
+              <w:rPr>
+                <w:rFonts w:ascii="Calibri" w:eastAsia="Times New Roman" w:hAnsi="Calibri" w:cs="Calibri"/>
+                <w:color w:val="000000"/>
+                <w:lang w:eastAsia="zh-CN"/>
+              </w:rPr>
+              <w:t>pagin</w:t>
+            </w:r>
+            <w:r>
+              <w:rPr>
+                <w:rFonts w:ascii="Calibri" w:eastAsia="Times New Roman" w:hAnsi="Calibri" w:cs="Calibri"/>
+                <w:color w:val="000000"/>
+                <w:lang w:eastAsia="zh-CN"/>
+              </w:rPr>
+              <w:t xml:space="preserve">a’s </w:t>
+            </w:r>
+            <w:r>
+              <w:rPr>
+                <w:rFonts w:ascii="Calibri" w:eastAsia="Times New Roman" w:hAnsi="Calibri" w:cs="Calibri"/>
+                <w:color w:val="000000"/>
+                <w:lang w:eastAsia="zh-CN"/>
+              </w:rPr>
+              <w:t xml:space="preserve">apart leest, komt er in </w:t>
+            </w:r>
+            <w:proofErr w:type="spellStart"/>
+            <w:r>
+              <w:rPr>
+                <w:rFonts w:ascii="Calibri" w:eastAsia="Times New Roman" w:hAnsi="Calibri" w:cs="Calibri"/>
+                <w:color w:val="000000"/>
+                <w:lang w:eastAsia="zh-CN"/>
+              </w:rPr>
+              <w:t>xml</w:t>
+            </w:r>
+            <w:proofErr w:type="spellEnd"/>
+            <w:r>
+              <w:rPr>
+                <w:rFonts w:ascii="Calibri" w:eastAsia="Times New Roman" w:hAnsi="Calibri" w:cs="Calibri"/>
+                <w:color w:val="000000"/>
+                <w:lang w:eastAsia="zh-CN"/>
+              </w:rPr>
+              <w:t xml:space="preserve"> dubbele tags(</w:t>
+            </w:r>
+            <w:proofErr w:type="spellStart"/>
+            <w:r>
+              <w:rPr>
+                <w:rFonts w:ascii="Calibri" w:eastAsia="Times New Roman" w:hAnsi="Calibri" w:cs="Calibri"/>
+                <w:color w:val="000000"/>
+                <w:lang w:eastAsia="zh-CN"/>
+              </w:rPr>
+              <w:t>ivm</w:t>
+            </w:r>
+            <w:proofErr w:type="spellEnd"/>
+            <w:r>
+              <w:rPr>
+                <w:rFonts w:ascii="Calibri" w:eastAsia="Times New Roman" w:hAnsi="Calibri" w:cs="Calibri"/>
+                <w:color w:val="000000"/>
+                <w:lang w:eastAsia="zh-CN"/>
+              </w:rPr>
+              <w:t xml:space="preserve"> dubbele loop). </w:t>
+            </w:r>
+          </w:p>
+        </w:tc>
+        <w:tc>
+          <w:tcPr>
+            <w:tcW w:w="1208" w:type="dxa"/>
+            <w:tcBorders>
+              <w:top w:val="nil"/>
+              <w:left w:val="nil"/>
+              <w:bottom w:val="single" w:sz="8" w:space="0" w:color="auto"/>
+              <w:right w:val="single" w:sz="8" w:space="0" w:color="auto"/>
+            </w:tcBorders>
+            <w:shd w:val="clear" w:color="auto" w:fill="auto"/>
+            <w:vAlign w:val="center"/>
+          </w:tcPr>
+          <w:p>
+            <w:pPr>
+              <w:spacing w:line="240" w:lineRule="auto"/>
+              <w:rPr>
+                <w:rFonts w:ascii="Calibri" w:eastAsia="Times New Roman" w:hAnsi="Calibri" w:cs="Calibri"/>
+                <w:color w:val="000000"/>
+                <w:lang w:eastAsia="zh-CN"/>
+              </w:rPr>
+            </w:pPr>
+            <w:r>
+              <w:rPr>
+                <w:rFonts w:ascii="Calibri" w:eastAsia="Times New Roman" w:hAnsi="Calibri" w:cs="Calibri"/>
+                <w:color w:val="000000"/>
+                <w:lang w:eastAsia="zh-CN"/>
+              </w:rPr>
               <w:t> </w:t>
             </w:r>
-          </w:p>
-        </w:tc>
-        <w:tc>
-          <w:tcPr>
-            <w:tcW w:w="1208" w:type="dxa"/>
-            <w:tcBorders>
-              <w:top w:val="nil"/>
-              <w:left w:val="nil"/>
-              <w:bottom w:val="single" w:sz="8" w:space="0" w:color="auto"/>
-              <w:right w:val="single" w:sz="8" w:space="0" w:color="auto"/>
-            </w:tcBorders>
-            <w:shd w:val="clear" w:color="auto" w:fill="auto"/>
-            <w:vAlign w:val="center"/>
-          </w:tcPr>
-          <w:p>
-            <w:pPr>
-              <w:spacing w:line="240" w:lineRule="auto"/>
-              <w:rPr>
-                <w:rFonts w:ascii="Calibri" w:eastAsia="Times New Roman" w:hAnsi="Calibri" w:cs="Calibri"/>
-                <w:color w:val="000000"/>
-                <w:lang w:eastAsia="zh-CN"/>
-              </w:rPr>
-            </w:pPr>
-            <w:r>
-              <w:rPr>
-                <w:rFonts w:ascii="Calibri" w:eastAsia="Times New Roman" w:hAnsi="Calibri" w:cs="Calibri"/>
-                <w:color w:val="000000"/>
-                <w:lang w:eastAsia="zh-CN"/>
-              </w:rPr>
-              <w:t> </w:t>
+            <w:r>
+              <w:rPr>
+                <w:rFonts w:ascii="Calibri" w:eastAsia="Times New Roman" w:hAnsi="Calibri" w:cs="Calibri"/>
+                <w:color w:val="000000"/>
+                <w:lang w:eastAsia="zh-CN"/>
+              </w:rPr>
+              <w:t>8</w:t>
             </w:r>
           </w:p>
         </w:tc>
@@ -6583,6 +7808,7 @@
                 <w:color w:val="000000"/>
                 <w:lang w:eastAsia="zh-CN"/>
               </w:rPr>
+              <w:lastRenderedPageBreak/>
               <w:t>19</w:t>
             </w:r>
             <w:r>
@@ -6622,7 +7848,59 @@
                 <w:color w:val="000000"/>
                 <w:lang w:eastAsia="zh-CN"/>
               </w:rPr>
-              <w:t> </w:t>
+              <w:t xml:space="preserve">Moest in de ochtend met mijn vader naar het ziekenhuis, dus heb van tevoren </w:t>
+            </w:r>
+            <w:r>
+              <w:rPr>
+                <w:rFonts w:ascii="Calibri" w:eastAsia="Times New Roman" w:hAnsi="Calibri" w:cs="Calibri"/>
+                <w:color w:val="000000"/>
+                <w:lang w:eastAsia="zh-CN"/>
+              </w:rPr>
+              <w:t xml:space="preserve">gevraagd of ik thuis kan werken, dan scheelt het ook weer reistijd. </w:t>
+            </w:r>
+          </w:p>
+          <w:p>
+            <w:pPr>
+              <w:spacing w:line="240" w:lineRule="auto"/>
+              <w:rPr>
+                <w:rFonts w:ascii="Calibri" w:eastAsia="Times New Roman" w:hAnsi="Calibri" w:cs="Calibri"/>
+                <w:color w:val="000000"/>
+                <w:lang w:eastAsia="zh-CN"/>
+              </w:rPr>
+            </w:pPr>
+            <w:r>
+              <w:rPr>
+                <w:rFonts w:ascii="Calibri" w:eastAsia="Times New Roman" w:hAnsi="Calibri" w:cs="Calibri"/>
+                <w:color w:val="000000"/>
+                <w:lang w:eastAsia="zh-CN"/>
+              </w:rPr>
+              <w:t>1.</w:t>
+            </w:r>
+            <w:r>
+              <w:rPr>
+                <w:rFonts w:ascii="Calibri" w:eastAsia="Times New Roman" w:hAnsi="Calibri" w:cs="Calibri"/>
+                <w:color w:val="000000"/>
+                <w:lang w:eastAsia="zh-CN"/>
+              </w:rPr>
+              <w:t xml:space="preserve"> Verder met </w:t>
+            </w:r>
+            <w:proofErr w:type="spellStart"/>
+            <w:r>
+              <w:rPr>
+                <w:rFonts w:ascii="Calibri" w:eastAsia="Times New Roman" w:hAnsi="Calibri" w:cs="Calibri"/>
+                <w:color w:val="000000"/>
+                <w:lang w:eastAsia="zh-CN"/>
+              </w:rPr>
+              <w:t>configbestand</w:t>
+            </w:r>
+            <w:proofErr w:type="spellEnd"/>
+            <w:r>
+              <w:rPr>
+                <w:rFonts w:ascii="Calibri" w:eastAsia="Times New Roman" w:hAnsi="Calibri" w:cs="Calibri"/>
+                <w:color w:val="000000"/>
+                <w:lang w:eastAsia="zh-CN"/>
+              </w:rPr>
+              <w:t xml:space="preserve">. </w:t>
             </w:r>
           </w:p>
         </w:tc>
@@ -6647,6 +7925,14 @@
                 <w:lang w:eastAsia="zh-CN"/>
               </w:rPr>
             </w:pPr>
+            <w:r>
+              <w:rPr>
+                <w:rFonts w:ascii="Calibri" w:eastAsia="Times New Roman" w:hAnsi="Calibri" w:cs="Calibri"/>
+                <w:color w:val="000000"/>
+                <w:lang w:eastAsia="zh-CN"/>
+              </w:rPr>
+              <w:t>6</w:t>
+            </w:r>
             <w:r>
               <w:rPr>
                 <w:rFonts w:ascii="Calibri" w:eastAsia="Times New Roman" w:hAnsi="Calibri" w:cs="Calibri"/>
@@ -7135,7 +8421,6 @@
                 <w:color w:val="000000"/>
                 <w:lang w:eastAsia="zh-CN"/>
               </w:rPr>
-              <w:lastRenderedPageBreak/>
               <w:t>25</w:t>
             </w:r>
             <w:r>
@@ -12480,6 +13765,95 @@
     </w:lvl>
   </w:abstractNum>
   <w:abstractNum w:abstractNumId="20" w15:restartNumberingAfterBreak="0">
+    <w:nsid w:val="4E6D7C3B"/>
+    <w:multiLevelType w:val="hybridMultilevel"/>
+    <w:tmpl w:val="DCD099E4"/>
+    <w:lvl w:ilvl="0" w:tplc="CA24411A">
+      <w:start w:val="1"/>
+      <w:numFmt w:val="decimal"/>
+      <w:lvlText w:val="%1."/>
+      <w:lvlJc w:val="left"/>
+      <w:pPr>
+        <w:ind w:left="408" w:hanging="360"/>
+      </w:pPr>
+      <w:rPr>
+        <w:rFonts w:hint="default"/>
+      </w:rPr>
+    </w:lvl>
+    <w:lvl w:ilvl="1" w:tplc="04130019" w:tentative="1">
+      <w:start w:val="1"/>
+      <w:numFmt w:val="lowerLetter"/>
+      <w:lvlText w:val="%2."/>
+      <w:lvlJc w:val="left"/>
+      <w:pPr>
+        <w:ind w:left="1128" w:hanging="360"/>
+      </w:pPr>
+    </w:lvl>
+    <w:lvl w:ilvl="2" w:tplc="0413001B" w:tentative="1">
+      <w:start w:val="1"/>
+      <w:numFmt w:val="lowerRoman"/>
+      <w:lvlText w:val="%3."/>
+      <w:lvlJc w:val="right"/>
+      <w:pPr>
+        <w:ind w:left="1848" w:hanging="180"/>
+      </w:pPr>
+    </w:lvl>
+    <w:lvl w:ilvl="3" w:tplc="0413000F" w:tentative="1">
+      <w:start w:val="1"/>
+      <w:numFmt w:val="decimal"/>
+      <w:lvlText w:val="%4."/>
+      <w:lvlJc w:val="left"/>
+      <w:pPr>
+        <w:ind w:left="2568" w:hanging="360"/>
+      </w:pPr>
+    </w:lvl>
+    <w:lvl w:ilvl="4" w:tplc="04130019" w:tentative="1">
+      <w:start w:val="1"/>
+      <w:numFmt w:val="lowerLetter"/>
+      <w:lvlText w:val="%5."/>
+      <w:lvlJc w:val="left"/>
+      <w:pPr>
+        <w:ind w:left="3288" w:hanging="360"/>
+      </w:pPr>
+    </w:lvl>
+    <w:lvl w:ilvl="5" w:tplc="0413001B" w:tentative="1">
+      <w:start w:val="1"/>
+      <w:numFmt w:val="lowerRoman"/>
+      <w:lvlText w:val="%6."/>
+      <w:lvlJc w:val="right"/>
+      <w:pPr>
+        <w:ind w:left="4008" w:hanging="180"/>
+      </w:pPr>
+    </w:lvl>
+    <w:lvl w:ilvl="6" w:tplc="0413000F" w:tentative="1">
+      <w:start w:val="1"/>
+      <w:numFmt w:val="decimal"/>
+      <w:lvlText w:val="%7."/>
+      <w:lvlJc w:val="left"/>
+      <w:pPr>
+        <w:ind w:left="4728" w:hanging="360"/>
+      </w:pPr>
+    </w:lvl>
+    <w:lvl w:ilvl="7" w:tplc="04130019" w:tentative="1">
+      <w:start w:val="1"/>
+      <w:numFmt w:val="lowerLetter"/>
+      <w:lvlText w:val="%8."/>
+      <w:lvlJc w:val="left"/>
+      <w:pPr>
+        <w:ind w:left="5448" w:hanging="360"/>
+      </w:pPr>
+    </w:lvl>
+    <w:lvl w:ilvl="8" w:tplc="0413001B" w:tentative="1">
+      <w:start w:val="1"/>
+      <w:numFmt w:val="lowerRoman"/>
+      <w:lvlText w:val="%9."/>
+      <w:lvlJc w:val="right"/>
+      <w:pPr>
+        <w:ind w:left="6168" w:hanging="180"/>
+      </w:pPr>
+    </w:lvl>
+  </w:abstractNum>
+  <w:abstractNum w:abstractNumId="21" w15:restartNumberingAfterBreak="0">
     <w:nsid w:val="4F577A07"/>
     <w:multiLevelType w:val="hybridMultilevel"/>
     <w:tmpl w:val="0E30C1E2"/>
@@ -12568,7 +13942,7 @@
       </w:pPr>
     </w:lvl>
   </w:abstractNum>
-  <w:abstractNum w:abstractNumId="21" w15:restartNumberingAfterBreak="0">
+  <w:abstractNum w:abstractNumId="22" w15:restartNumberingAfterBreak="0">
     <w:nsid w:val="53C918E1"/>
     <w:multiLevelType w:val="hybridMultilevel"/>
     <w:tmpl w:val="441693C6"/>
@@ -12657,7 +14031,7 @@
       </w:pPr>
     </w:lvl>
   </w:abstractNum>
-  <w:abstractNum w:abstractNumId="22" w15:restartNumberingAfterBreak="0">
+  <w:abstractNum w:abstractNumId="23" w15:restartNumberingAfterBreak="0">
     <w:nsid w:val="551B3EF9"/>
     <w:multiLevelType w:val="hybridMultilevel"/>
     <w:tmpl w:val="6E067CDE"/>
@@ -12746,7 +14120,7 @@
       </w:pPr>
     </w:lvl>
   </w:abstractNum>
-  <w:abstractNum w:abstractNumId="23" w15:restartNumberingAfterBreak="0">
+  <w:abstractNum w:abstractNumId="24" w15:restartNumberingAfterBreak="0">
     <w:nsid w:val="56315E58"/>
     <w:multiLevelType w:val="hybridMultilevel"/>
     <w:tmpl w:val="844263A0"/>
@@ -12835,7 +14209,7 @@
       </w:pPr>
     </w:lvl>
   </w:abstractNum>
-  <w:abstractNum w:abstractNumId="24" w15:restartNumberingAfterBreak="0">
+  <w:abstractNum w:abstractNumId="25" w15:restartNumberingAfterBreak="0">
     <w:nsid w:val="56AB3633"/>
     <w:multiLevelType w:val="hybridMultilevel"/>
     <w:tmpl w:val="E4C4EBDC"/>
@@ -12948,7 +14322,7 @@
       </w:rPr>
     </w:lvl>
   </w:abstractNum>
-  <w:abstractNum w:abstractNumId="25" w15:restartNumberingAfterBreak="0">
+  <w:abstractNum w:abstractNumId="26" w15:restartNumberingAfterBreak="0">
     <w:nsid w:val="590D01C7"/>
     <w:multiLevelType w:val="hybridMultilevel"/>
     <w:tmpl w:val="F30EF918"/>
@@ -13037,7 +14411,7 @@
       </w:pPr>
     </w:lvl>
   </w:abstractNum>
-  <w:abstractNum w:abstractNumId="26" w15:restartNumberingAfterBreak="0">
+  <w:abstractNum w:abstractNumId="27" w15:restartNumberingAfterBreak="0">
     <w:nsid w:val="59D51C3B"/>
     <w:multiLevelType w:val="hybridMultilevel"/>
     <w:tmpl w:val="8EEC6FD6"/>
@@ -13126,7 +14500,7 @@
       </w:pPr>
     </w:lvl>
   </w:abstractNum>
-  <w:abstractNum w:abstractNumId="27" w15:restartNumberingAfterBreak="0">
+  <w:abstractNum w:abstractNumId="28" w15:restartNumberingAfterBreak="0">
     <w:nsid w:val="5ABE00B0"/>
     <w:multiLevelType w:val="hybridMultilevel"/>
     <w:tmpl w:val="897E3D1A"/>
@@ -13215,7 +14589,7 @@
       </w:pPr>
     </w:lvl>
   </w:abstractNum>
-  <w:abstractNum w:abstractNumId="28" w15:restartNumberingAfterBreak="0">
+  <w:abstractNum w:abstractNumId="29" w15:restartNumberingAfterBreak="0">
     <w:nsid w:val="5C282652"/>
     <w:multiLevelType w:val="hybridMultilevel"/>
     <w:tmpl w:val="C1520F16"/>
@@ -13304,7 +14678,7 @@
       </w:pPr>
     </w:lvl>
   </w:abstractNum>
-  <w:abstractNum w:abstractNumId="29" w15:restartNumberingAfterBreak="0">
+  <w:abstractNum w:abstractNumId="30" w15:restartNumberingAfterBreak="0">
     <w:nsid w:val="5DBB1AC5"/>
     <w:multiLevelType w:val="hybridMultilevel"/>
     <w:tmpl w:val="F81E4ABE"/>
@@ -13393,7 +14767,7 @@
       </w:pPr>
     </w:lvl>
   </w:abstractNum>
-  <w:abstractNum w:abstractNumId="30" w15:restartNumberingAfterBreak="0">
+  <w:abstractNum w:abstractNumId="31" w15:restartNumberingAfterBreak="0">
     <w:nsid w:val="616A786D"/>
     <w:multiLevelType w:val="hybridMultilevel"/>
     <w:tmpl w:val="67209A8C"/>
@@ -13482,7 +14856,96 @@
       </w:pPr>
     </w:lvl>
   </w:abstractNum>
-  <w:abstractNum w:abstractNumId="31" w15:restartNumberingAfterBreak="0">
+  <w:abstractNum w:abstractNumId="32" w15:restartNumberingAfterBreak="0">
+    <w:nsid w:val="63C53E42"/>
+    <w:multiLevelType w:val="hybridMultilevel"/>
+    <w:tmpl w:val="21CCE692"/>
+    <w:lvl w:ilvl="0" w:tplc="0413000F">
+      <w:start w:val="1"/>
+      <w:numFmt w:val="decimal"/>
+      <w:lvlText w:val="%1."/>
+      <w:lvlJc w:val="left"/>
+      <w:pPr>
+        <w:ind w:left="720" w:hanging="360"/>
+      </w:pPr>
+      <w:rPr>
+        <w:rFonts w:hint="default"/>
+      </w:rPr>
+    </w:lvl>
+    <w:lvl w:ilvl="1" w:tplc="04130019" w:tentative="1">
+      <w:start w:val="1"/>
+      <w:numFmt w:val="lowerLetter"/>
+      <w:lvlText w:val="%2."/>
+      <w:lvlJc w:val="left"/>
+      <w:pPr>
+        <w:ind w:left="1440" w:hanging="360"/>
+      </w:pPr>
+    </w:lvl>
+    <w:lvl w:ilvl="2" w:tplc="0413001B" w:tentative="1">
+      <w:start w:val="1"/>
+      <w:numFmt w:val="lowerRoman"/>
+      <w:lvlText w:val="%3."/>
+      <w:lvlJc w:val="right"/>
+      <w:pPr>
+        <w:ind w:left="2160" w:hanging="180"/>
+      </w:pPr>
+    </w:lvl>
+    <w:lvl w:ilvl="3" w:tplc="0413000F" w:tentative="1">
+      <w:start w:val="1"/>
+      <w:numFmt w:val="decimal"/>
+      <w:lvlText w:val="%4."/>
+      <w:lvlJc w:val="left"/>
+      <w:pPr>
+        <w:ind w:left="2880" w:hanging="360"/>
+      </w:pPr>
+    </w:lvl>
+    <w:lvl w:ilvl="4" w:tplc="04130019" w:tentative="1">
+      <w:start w:val="1"/>
+      <w:numFmt w:val="lowerLetter"/>
+      <w:lvlText w:val="%5."/>
+      <w:lvlJc w:val="left"/>
+      <w:pPr>
+        <w:ind w:left="3600" w:hanging="360"/>
+      </w:pPr>
+    </w:lvl>
+    <w:lvl w:ilvl="5" w:tplc="0413001B" w:tentative="1">
+      <w:start w:val="1"/>
+      <w:numFmt w:val="lowerRoman"/>
+      <w:lvlText w:val="%6."/>
+      <w:lvlJc w:val="right"/>
+      <w:pPr>
+        <w:ind w:left="4320" w:hanging="180"/>
+      </w:pPr>
+    </w:lvl>
+    <w:lvl w:ilvl="6" w:tplc="0413000F" w:tentative="1">
+      <w:start w:val="1"/>
+      <w:numFmt w:val="decimal"/>
+      <w:lvlText w:val="%7."/>
+      <w:lvlJc w:val="left"/>
+      <w:pPr>
+        <w:ind w:left="5040" w:hanging="360"/>
+      </w:pPr>
+    </w:lvl>
+    <w:lvl w:ilvl="7" w:tplc="04130019" w:tentative="1">
+      <w:start w:val="1"/>
+      <w:numFmt w:val="lowerLetter"/>
+      <w:lvlText w:val="%8."/>
+      <w:lvlJc w:val="left"/>
+      <w:pPr>
+        <w:ind w:left="5760" w:hanging="360"/>
+      </w:pPr>
+    </w:lvl>
+    <w:lvl w:ilvl="8" w:tplc="0413001B" w:tentative="1">
+      <w:start w:val="1"/>
+      <w:numFmt w:val="lowerRoman"/>
+      <w:lvlText w:val="%9."/>
+      <w:lvlJc w:val="right"/>
+      <w:pPr>
+        <w:ind w:left="6480" w:hanging="180"/>
+      </w:pPr>
+    </w:lvl>
+  </w:abstractNum>
+  <w:abstractNum w:abstractNumId="33" w15:restartNumberingAfterBreak="0">
     <w:nsid w:val="65035DE8"/>
     <w:multiLevelType w:val="hybridMultilevel"/>
     <w:tmpl w:val="022CC986"/>
@@ -13571,7 +15034,7 @@
       </w:pPr>
     </w:lvl>
   </w:abstractNum>
-  <w:abstractNum w:abstractNumId="32" w15:restartNumberingAfterBreak="0">
+  <w:abstractNum w:abstractNumId="34" w15:restartNumberingAfterBreak="0">
     <w:nsid w:val="661D4043"/>
     <w:multiLevelType w:val="hybridMultilevel"/>
     <w:tmpl w:val="14C05DB2"/>
@@ -13660,7 +15123,7 @@
       </w:pPr>
     </w:lvl>
   </w:abstractNum>
-  <w:abstractNum w:abstractNumId="33" w15:restartNumberingAfterBreak="0">
+  <w:abstractNum w:abstractNumId="35" w15:restartNumberingAfterBreak="0">
     <w:nsid w:val="663547A9"/>
     <w:multiLevelType w:val="hybridMultilevel"/>
     <w:tmpl w:val="15AA6A48"/>
@@ -13749,7 +15212,7 @@
       </w:pPr>
     </w:lvl>
   </w:abstractNum>
-  <w:abstractNum w:abstractNumId="34" w15:restartNumberingAfterBreak="0">
+  <w:abstractNum w:abstractNumId="36" w15:restartNumberingAfterBreak="0">
     <w:nsid w:val="69484761"/>
     <w:multiLevelType w:val="hybridMultilevel"/>
     <w:tmpl w:val="23303066"/>
@@ -13835,7 +15298,7 @@
       </w:pPr>
     </w:lvl>
   </w:abstractNum>
-  <w:abstractNum w:abstractNumId="35" w15:restartNumberingAfterBreak="0">
+  <w:abstractNum w:abstractNumId="37" w15:restartNumberingAfterBreak="0">
     <w:nsid w:val="6AB745A5"/>
     <w:multiLevelType w:val="hybridMultilevel"/>
     <w:tmpl w:val="FA760E90"/>
@@ -13926,7 +15389,7 @@
       </w:pPr>
     </w:lvl>
   </w:abstractNum>
-  <w:abstractNum w:abstractNumId="36" w15:restartNumberingAfterBreak="0">
+  <w:abstractNum w:abstractNumId="38" w15:restartNumberingAfterBreak="0">
     <w:nsid w:val="6F08633D"/>
     <w:multiLevelType w:val="hybridMultilevel"/>
     <w:tmpl w:val="936C0D8C"/>
@@ -14015,7 +15478,7 @@
       </w:pPr>
     </w:lvl>
   </w:abstractNum>
-  <w:abstractNum w:abstractNumId="37" w15:restartNumberingAfterBreak="0">
+  <w:abstractNum w:abstractNumId="39" w15:restartNumberingAfterBreak="0">
     <w:nsid w:val="708E538F"/>
     <w:multiLevelType w:val="hybridMultilevel"/>
     <w:tmpl w:val="E940F4BE"/>
@@ -14104,7 +15567,7 @@
       </w:pPr>
     </w:lvl>
   </w:abstractNum>
-  <w:abstractNum w:abstractNumId="38" w15:restartNumberingAfterBreak="0">
+  <w:abstractNum w:abstractNumId="40" w15:restartNumberingAfterBreak="0">
     <w:nsid w:val="71D9688C"/>
     <w:multiLevelType w:val="hybridMultilevel"/>
     <w:tmpl w:val="227A25C0"/>
@@ -14193,7 +15656,7 @@
       </w:pPr>
     </w:lvl>
   </w:abstractNum>
-  <w:abstractNum w:abstractNumId="39" w15:restartNumberingAfterBreak="0">
+  <w:abstractNum w:abstractNumId="41" w15:restartNumberingAfterBreak="0">
     <w:nsid w:val="73A712CC"/>
     <w:multiLevelType w:val="hybridMultilevel"/>
     <w:tmpl w:val="C17431C0"/>
@@ -14282,7 +15745,7 @@
       </w:pPr>
     </w:lvl>
   </w:abstractNum>
-  <w:abstractNum w:abstractNumId="40" w15:restartNumberingAfterBreak="0">
+  <w:abstractNum w:abstractNumId="42" w15:restartNumberingAfterBreak="0">
     <w:nsid w:val="756753E5"/>
     <w:multiLevelType w:val="multilevel"/>
     <w:tmpl w:val="EF2AA75C"/>
@@ -14396,7 +15859,7 @@
       </w:rPr>
     </w:lvl>
   </w:abstractNum>
-  <w:abstractNum w:abstractNumId="41" w15:restartNumberingAfterBreak="0">
+  <w:abstractNum w:abstractNumId="43" w15:restartNumberingAfterBreak="0">
     <w:nsid w:val="76A208E7"/>
     <w:multiLevelType w:val="hybridMultilevel"/>
     <w:tmpl w:val="A588D3AC"/>
@@ -14485,7 +15948,7 @@
       </w:pPr>
     </w:lvl>
   </w:abstractNum>
-  <w:abstractNum w:abstractNumId="42" w15:restartNumberingAfterBreak="0">
+  <w:abstractNum w:abstractNumId="44" w15:restartNumberingAfterBreak="0">
     <w:nsid w:val="76BF42C9"/>
     <w:multiLevelType w:val="hybridMultilevel"/>
     <w:tmpl w:val="252A1FCA"/>
@@ -14574,7 +16037,7 @@
       </w:pPr>
     </w:lvl>
   </w:abstractNum>
-  <w:abstractNum w:abstractNumId="43" w15:restartNumberingAfterBreak="0">
+  <w:abstractNum w:abstractNumId="45" w15:restartNumberingAfterBreak="0">
     <w:nsid w:val="799D6081"/>
     <w:multiLevelType w:val="hybridMultilevel"/>
     <w:tmpl w:val="95B4935A"/>
@@ -14664,7 +16127,7 @@
       </w:pPr>
     </w:lvl>
   </w:abstractNum>
-  <w:abstractNum w:abstractNumId="44" w15:restartNumberingAfterBreak="0">
+  <w:abstractNum w:abstractNumId="46" w15:restartNumberingAfterBreak="0">
     <w:nsid w:val="7B3E431D"/>
     <w:multiLevelType w:val="hybridMultilevel"/>
     <w:tmpl w:val="F40E45C6"/>
@@ -14753,7 +16216,7 @@
       </w:pPr>
     </w:lvl>
   </w:abstractNum>
-  <w:abstractNum w:abstractNumId="45" w15:restartNumberingAfterBreak="0">
+  <w:abstractNum w:abstractNumId="47" w15:restartNumberingAfterBreak="0">
     <w:nsid w:val="7D1B516A"/>
     <w:multiLevelType w:val="hybridMultilevel"/>
     <w:tmpl w:val="B734E0D0"/>
@@ -14843,16 +16306,16 @@
     </w:lvl>
   </w:abstractNum>
   <w:num w:numId="1" w16cid:durableId="1359575939">
-    <w:abstractNumId w:val="34"/>
+    <w:abstractNumId w:val="36"/>
   </w:num>
   <w:num w:numId="2" w16cid:durableId="418915271">
     <w:abstractNumId w:val="2"/>
   </w:num>
   <w:num w:numId="3" w16cid:durableId="1684670109">
-    <w:abstractNumId w:val="24"/>
+    <w:abstractNumId w:val="25"/>
   </w:num>
   <w:num w:numId="4" w16cid:durableId="132480159">
-    <w:abstractNumId w:val="40"/>
+    <w:abstractNumId w:val="42"/>
   </w:num>
   <w:num w:numId="5" w16cid:durableId="1366903114">
     <w:abstractNumId w:val="8"/>
@@ -14861,7 +16324,7 @@
     <w:abstractNumId w:val="16"/>
   </w:num>
   <w:num w:numId="7" w16cid:durableId="1253583383">
-    <w:abstractNumId w:val="31"/>
+    <w:abstractNumId w:val="33"/>
   </w:num>
   <w:num w:numId="8" w16cid:durableId="1186215846">
     <w:abstractNumId w:val="4"/>
@@ -14870,16 +16333,16 @@
     <w:abstractNumId w:val="0"/>
   </w:num>
   <w:num w:numId="10" w16cid:durableId="616912605">
-    <w:abstractNumId w:val="27"/>
+    <w:abstractNumId w:val="28"/>
   </w:num>
   <w:num w:numId="11" w16cid:durableId="998655981">
     <w:abstractNumId w:val="19"/>
   </w:num>
   <w:num w:numId="12" w16cid:durableId="177431400">
-    <w:abstractNumId w:val="33"/>
+    <w:abstractNumId w:val="35"/>
   </w:num>
   <w:num w:numId="13" w16cid:durableId="1113019079">
-    <w:abstractNumId w:val="28"/>
+    <w:abstractNumId w:val="29"/>
   </w:num>
   <w:num w:numId="14" w16cid:durableId="478034285">
     <w:abstractNumId w:val="6"/>
@@ -14891,10 +16354,10 @@
     <w:abstractNumId w:val="7"/>
   </w:num>
   <w:num w:numId="17" w16cid:durableId="180167787">
-    <w:abstractNumId w:val="26"/>
+    <w:abstractNumId w:val="27"/>
   </w:num>
   <w:num w:numId="18" w16cid:durableId="480002305">
-    <w:abstractNumId w:val="20"/>
+    <w:abstractNumId w:val="21"/>
   </w:num>
   <w:num w:numId="19" w16cid:durableId="2028869949">
     <w:abstractNumId w:val="15"/>
@@ -14903,34 +16366,34 @@
     <w:abstractNumId w:val="12"/>
   </w:num>
   <w:num w:numId="21" w16cid:durableId="25177306">
-    <w:abstractNumId w:val="21"/>
+    <w:abstractNumId w:val="22"/>
   </w:num>
   <w:num w:numId="22" w16cid:durableId="1910647043">
-    <w:abstractNumId w:val="43"/>
+    <w:abstractNumId w:val="45"/>
   </w:num>
   <w:num w:numId="23" w16cid:durableId="1337659218">
     <w:abstractNumId w:val="9"/>
   </w:num>
   <w:num w:numId="24" w16cid:durableId="1101991692">
-    <w:abstractNumId w:val="30"/>
+    <w:abstractNumId w:val="31"/>
   </w:num>
   <w:num w:numId="25" w16cid:durableId="456681977">
-    <w:abstractNumId w:val="41"/>
+    <w:abstractNumId w:val="43"/>
   </w:num>
   <w:num w:numId="26" w16cid:durableId="77793687">
-    <w:abstractNumId w:val="38"/>
+    <w:abstractNumId w:val="40"/>
   </w:num>
   <w:num w:numId="27" w16cid:durableId="1763329421">
-    <w:abstractNumId w:val="37"/>
+    <w:abstractNumId w:val="39"/>
   </w:num>
   <w:num w:numId="28" w16cid:durableId="1862283410">
     <w:abstractNumId w:val="5"/>
   </w:num>
   <w:num w:numId="29" w16cid:durableId="287442646">
-    <w:abstractNumId w:val="35"/>
+    <w:abstractNumId w:val="37"/>
   </w:num>
   <w:num w:numId="30" w16cid:durableId="1106194033">
-    <w:abstractNumId w:val="39"/>
+    <w:abstractNumId w:val="41"/>
   </w:num>
   <w:num w:numId="31" w16cid:durableId="2109228411">
     <w:abstractNumId w:val="17"/>
@@ -14939,10 +16402,10 @@
     <w:abstractNumId w:val="1"/>
   </w:num>
   <w:num w:numId="33" w16cid:durableId="328412314">
-    <w:abstractNumId w:val="36"/>
+    <w:abstractNumId w:val="38"/>
   </w:num>
   <w:num w:numId="34" w16cid:durableId="237443920">
-    <w:abstractNumId w:val="44"/>
+    <w:abstractNumId w:val="46"/>
   </w:num>
   <w:num w:numId="35" w16cid:durableId="182982408">
     <w:abstractNumId w:val="11"/>
@@ -14951,25 +16414,25 @@
     <w:abstractNumId w:val="13"/>
   </w:num>
   <w:num w:numId="37" w16cid:durableId="2047175641">
+    <w:abstractNumId w:val="24"/>
+  </w:num>
+  <w:num w:numId="38" w16cid:durableId="520970899">
+    <w:abstractNumId w:val="34"/>
+  </w:num>
+  <w:num w:numId="39" w16cid:durableId="1483081875">
+    <w:abstractNumId w:val="26"/>
+  </w:num>
+  <w:num w:numId="40" w16cid:durableId="415903479">
+    <w:abstractNumId w:val="44"/>
+  </w:num>
+  <w:num w:numId="41" w16cid:durableId="2040856908">
+    <w:abstractNumId w:val="30"/>
+  </w:num>
+  <w:num w:numId="42" w16cid:durableId="517037960">
     <w:abstractNumId w:val="23"/>
   </w:num>
-  <w:num w:numId="38" w16cid:durableId="520970899">
-    <w:abstractNumId w:val="32"/>
-  </w:num>
-  <w:num w:numId="39" w16cid:durableId="1483081875">
-    <w:abstractNumId w:val="25"/>
-  </w:num>
-  <w:num w:numId="40" w16cid:durableId="415903479">
-    <w:abstractNumId w:val="42"/>
-  </w:num>
-  <w:num w:numId="41" w16cid:durableId="2040856908">
-    <w:abstractNumId w:val="29"/>
-  </w:num>
-  <w:num w:numId="42" w16cid:durableId="517037960">
-    <w:abstractNumId w:val="22"/>
-  </w:num>
   <w:num w:numId="43" w16cid:durableId="864754558">
-    <w:abstractNumId w:val="45"/>
+    <w:abstractNumId w:val="47"/>
   </w:num>
   <w:num w:numId="44" w16cid:durableId="1831485452">
     <w:abstractNumId w:val="3"/>
@@ -14979,6 +16442,12 @@
   </w:num>
   <w:num w:numId="46" w16cid:durableId="1415277222">
     <w:abstractNumId w:val="14"/>
+  </w:num>
+  <w:num w:numId="47" w16cid:durableId="923490802">
+    <w:abstractNumId w:val="20"/>
+  </w:num>
+  <w:num w:numId="48" w16cid:durableId="32387375">
+    <w:abstractNumId w:val="32"/>
   </w:num>
 </w:numbering>
 </file>
@@ -16012,15 +17481,66 @@
 </file>
 
 <file path=customXml/item1.xml><?xml version="1.0" encoding="utf-8"?>
-<?mso-contentType ?>
-<FormTemplates xmlns="http://schemas.microsoft.com/sharepoint/v3/contenttype/forms">
-  <Display>DocumentLibraryForm</Display>
-  <Edit>DocumentLibraryForm</Edit>
-  <New>DocumentLibraryForm</New>
-</FormTemplates>
+<b:Sources xmlns:b="http://schemas.openxmlformats.org/officeDocument/2006/bibliography" xmlns="http://schemas.openxmlformats.org/officeDocument/2006/bibliography" SelectedStyle="\APASixthEditionOfficeOnline.xsl" StyleName="APA" Version="6"/>
 </file>
 
 <file path=customXml/item2.xml><?xml version="1.0" encoding="utf-8"?>
+<p:properties xmlns:p="http://schemas.microsoft.com/office/2006/metadata/properties" xmlns:xsi="http://www.w3.org/2001/XMLSchema-instance" xmlns:pc="http://schemas.microsoft.com/office/infopath/2007/PartnerControls">
+  <documentManagement>
+    <Math_Settings xmlns="6cbd6682-8700-4380-a704-874541bb10f2" xsi:nil="true"/>
+    <Self_Registration_Enabled xmlns="6cbd6682-8700-4380-a704-874541bb10f2" xsi:nil="true"/>
+    <Invited_Teachers xmlns="6cbd6682-8700-4380-a704-874541bb10f2" xsi:nil="true"/>
+    <IsNotebookLocked xmlns="6cbd6682-8700-4380-a704-874541bb10f2" xsi:nil="true"/>
+    <Templates xmlns="6cbd6682-8700-4380-a704-874541bb10f2" xsi:nil="true"/>
+    <Students xmlns="6cbd6682-8700-4380-a704-874541bb10f2">
+      <UserInfo>
+        <DisplayName/>
+        <AccountId xsi:nil="true"/>
+        <AccountType/>
+      </UserInfo>
+    </Students>
+    <LMS_Mappings xmlns="6cbd6682-8700-4380-a704-874541bb10f2" xsi:nil="true"/>
+    <NotebookType xmlns="6cbd6682-8700-4380-a704-874541bb10f2" xsi:nil="true"/>
+    <Teachers xmlns="6cbd6682-8700-4380-a704-874541bb10f2">
+      <UserInfo>
+        <DisplayName/>
+        <AccountId xsi:nil="true"/>
+        <AccountType/>
+      </UserInfo>
+    </Teachers>
+    <Student_Groups xmlns="6cbd6682-8700-4380-a704-874541bb10f2">
+      <UserInfo>
+        <DisplayName/>
+        <AccountId xsi:nil="true"/>
+        <AccountType/>
+      </UserInfo>
+    </Student_Groups>
+    <AppVersion xmlns="6cbd6682-8700-4380-a704-874541bb10f2" xsi:nil="true"/>
+    <Has_Teacher_Only_SectionGroup xmlns="6cbd6682-8700-4380-a704-874541bb10f2" xsi:nil="true"/>
+    <TaxCatchAll xmlns="923f7a5a-c3ea-4cdd-a6d3-9a61a1c3f194" xsi:nil="true"/>
+    <Owner xmlns="6cbd6682-8700-4380-a704-874541bb10f2">
+      <UserInfo>
+        <DisplayName/>
+        <AccountId xsi:nil="true"/>
+        <AccountType/>
+      </UserInfo>
+    </Owner>
+    <Distribution_Groups xmlns="6cbd6682-8700-4380-a704-874541bb10f2" xsi:nil="true"/>
+    <lcf76f155ced4ddcb4097134ff3c332f xmlns="6cbd6682-8700-4380-a704-874541bb10f2">
+      <Terms xmlns="http://schemas.microsoft.com/office/infopath/2007/PartnerControls"/>
+    </lcf76f155ced4ddcb4097134ff3c332f>
+    <FolderType xmlns="6cbd6682-8700-4380-a704-874541bb10f2" xsi:nil="true"/>
+    <CultureName xmlns="6cbd6682-8700-4380-a704-874541bb10f2" xsi:nil="true"/>
+    <TeamsChannelId xmlns="6cbd6682-8700-4380-a704-874541bb10f2" xsi:nil="true"/>
+    <Invited_Students xmlns="6cbd6682-8700-4380-a704-874541bb10f2" xsi:nil="true"/>
+    <DefaultSectionNames xmlns="6cbd6682-8700-4380-a704-874541bb10f2" xsi:nil="true"/>
+    <Is_Collaboration_Space_Locked xmlns="6cbd6682-8700-4380-a704-874541bb10f2" xsi:nil="true"/>
+    <Teams_Channel_Section_Location xmlns="6cbd6682-8700-4380-a704-874541bb10f2" xsi:nil="true"/>
+  </documentManagement>
+</p:properties>
+</file>
+
+<file path=customXml/item3.xml><?xml version="1.0" encoding="utf-8"?>
 <ct:contentTypeSchema xmlns:ct="http://schemas.microsoft.com/office/2006/metadata/contentType" xmlns:ma="http://schemas.microsoft.com/office/2006/metadata/properties/metaAttributes" ct:_="" ma:_="" ma:contentTypeName="Document" ma:contentTypeID="0x010100D2745451F3B2044898A30ACD4533A9CC" ma:contentTypeVersion="33" ma:contentTypeDescription="Een nieuw document maken." ma:contentTypeScope="" ma:versionID="767d9f31b994214e3a68b222f599d6f8">
   <xsd:schema xmlns:xsd="http://www.w3.org/2001/XMLSchema" xmlns:xs="http://www.w3.org/2001/XMLSchema" xmlns:p="http://schemas.microsoft.com/office/2006/metadata/properties" xmlns:ns2="6cbd6682-8700-4380-a704-874541bb10f2" xmlns:ns3="923f7a5a-c3ea-4cdd-a6d3-9a61a1c3f194" targetNamespace="http://schemas.microsoft.com/office/2006/metadata/properties" ma:root="true" ma:fieldsID="1ef1fa2fe033d0da28f922b8477d45fc" ns2:_="" ns3:_="">
     <xsd:import namespace="6cbd6682-8700-4380-a704-874541bb10f2"/>
@@ -16425,75 +17945,35 @@
 </ct:contentTypeSchema>
 </file>
 
-<file path=customXml/item3.xml><?xml version="1.0" encoding="utf-8"?>
-<p:properties xmlns:p="http://schemas.microsoft.com/office/2006/metadata/properties" xmlns:xsi="http://www.w3.org/2001/XMLSchema-instance" xmlns:pc="http://schemas.microsoft.com/office/infopath/2007/PartnerControls">
-  <documentManagement>
-    <Math_Settings xmlns="6cbd6682-8700-4380-a704-874541bb10f2" xsi:nil="true"/>
-    <Self_Registration_Enabled xmlns="6cbd6682-8700-4380-a704-874541bb10f2" xsi:nil="true"/>
-    <Invited_Teachers xmlns="6cbd6682-8700-4380-a704-874541bb10f2" xsi:nil="true"/>
-    <IsNotebookLocked xmlns="6cbd6682-8700-4380-a704-874541bb10f2" xsi:nil="true"/>
-    <Templates xmlns="6cbd6682-8700-4380-a704-874541bb10f2" xsi:nil="true"/>
-    <Students xmlns="6cbd6682-8700-4380-a704-874541bb10f2">
-      <UserInfo>
-        <DisplayName/>
-        <AccountId xsi:nil="true"/>
-        <AccountType/>
-      </UserInfo>
-    </Students>
-    <LMS_Mappings xmlns="6cbd6682-8700-4380-a704-874541bb10f2" xsi:nil="true"/>
-    <NotebookType xmlns="6cbd6682-8700-4380-a704-874541bb10f2" xsi:nil="true"/>
-    <Teachers xmlns="6cbd6682-8700-4380-a704-874541bb10f2">
-      <UserInfo>
-        <DisplayName/>
-        <AccountId xsi:nil="true"/>
-        <AccountType/>
-      </UserInfo>
-    </Teachers>
-    <Student_Groups xmlns="6cbd6682-8700-4380-a704-874541bb10f2">
-      <UserInfo>
-        <DisplayName/>
-        <AccountId xsi:nil="true"/>
-        <AccountType/>
-      </UserInfo>
-    </Student_Groups>
-    <AppVersion xmlns="6cbd6682-8700-4380-a704-874541bb10f2" xsi:nil="true"/>
-    <Has_Teacher_Only_SectionGroup xmlns="6cbd6682-8700-4380-a704-874541bb10f2" xsi:nil="true"/>
-    <TaxCatchAll xmlns="923f7a5a-c3ea-4cdd-a6d3-9a61a1c3f194" xsi:nil="true"/>
-    <Owner xmlns="6cbd6682-8700-4380-a704-874541bb10f2">
-      <UserInfo>
-        <DisplayName/>
-        <AccountId xsi:nil="true"/>
-        <AccountType/>
-      </UserInfo>
-    </Owner>
-    <Distribution_Groups xmlns="6cbd6682-8700-4380-a704-874541bb10f2" xsi:nil="true"/>
-    <lcf76f155ced4ddcb4097134ff3c332f xmlns="6cbd6682-8700-4380-a704-874541bb10f2">
-      <Terms xmlns="http://schemas.microsoft.com/office/infopath/2007/PartnerControls"/>
-    </lcf76f155ced4ddcb4097134ff3c332f>
-    <FolderType xmlns="6cbd6682-8700-4380-a704-874541bb10f2" xsi:nil="true"/>
-    <CultureName xmlns="6cbd6682-8700-4380-a704-874541bb10f2" xsi:nil="true"/>
-    <TeamsChannelId xmlns="6cbd6682-8700-4380-a704-874541bb10f2" xsi:nil="true"/>
-    <Invited_Students xmlns="6cbd6682-8700-4380-a704-874541bb10f2" xsi:nil="true"/>
-    <DefaultSectionNames xmlns="6cbd6682-8700-4380-a704-874541bb10f2" xsi:nil="true"/>
-    <Is_Collaboration_Space_Locked xmlns="6cbd6682-8700-4380-a704-874541bb10f2" xsi:nil="true"/>
-    <Teams_Channel_Section_Location xmlns="6cbd6682-8700-4380-a704-874541bb10f2" xsi:nil="true"/>
-  </documentManagement>
-</p:properties>
-</file>
-
 <file path=customXml/item4.xml><?xml version="1.0" encoding="utf-8"?>
-<b:Sources xmlns:b="http://schemas.openxmlformats.org/officeDocument/2006/bibliography" xmlns="http://schemas.openxmlformats.org/officeDocument/2006/bibliography" SelectedStyle="\APASixthEditionOfficeOnline.xsl" StyleName="APA" Version="6"/>
+<?mso-contentType ?>
+<FormTemplates xmlns="http://schemas.microsoft.com/sharepoint/v3/contenttype/forms">
+  <Display>DocumentLibraryForm</Display>
+  <Edit>DocumentLibraryForm</Edit>
+  <New>DocumentLibraryForm</New>
+</FormTemplates>
 </file>
 
 <file path=customXml/itemProps1.xml><?xml version="1.0" encoding="utf-8"?>
-<ds:datastoreItem xmlns:ds="http://schemas.openxmlformats.org/officeDocument/2006/customXml" ds:itemID="{09293AD8-5A99-4C06-A3A4-50D55DCC821D}">
+<ds:datastoreItem xmlns:ds="http://schemas.openxmlformats.org/officeDocument/2006/customXml" ds:itemID="{F70C0343-90DE-49D6-9E4C-3DF5BC6F1CF7}">
   <ds:schemaRefs>
-    <ds:schemaRef ds:uri="http://schemas.microsoft.com/sharepoint/v3/contenttype/forms"/>
+    <ds:schemaRef ds:uri="http://schemas.openxmlformats.org/officeDocument/2006/bibliography"/>
   </ds:schemaRefs>
 </ds:datastoreItem>
 </file>
 
 <file path=customXml/itemProps2.xml><?xml version="1.0" encoding="utf-8"?>
+<ds:datastoreItem xmlns:ds="http://schemas.openxmlformats.org/officeDocument/2006/customXml" ds:itemID="{A003E85C-9BC5-40B3-9B0F-8EA9B0C69BD6}">
+  <ds:schemaRefs>
+    <ds:schemaRef ds:uri="http://schemas.microsoft.com/office/2006/metadata/properties"/>
+    <ds:schemaRef ds:uri="http://schemas.microsoft.com/office/infopath/2007/PartnerControls"/>
+    <ds:schemaRef ds:uri="6cbd6682-8700-4380-a704-874541bb10f2"/>
+    <ds:schemaRef ds:uri="923f7a5a-c3ea-4cdd-a6d3-9a61a1c3f194"/>
+  </ds:schemaRefs>
+</ds:datastoreItem>
+</file>
+
+<file path=customXml/itemProps3.xml><?xml version="1.0" encoding="utf-8"?>
 <ds:datastoreItem xmlns:ds="http://schemas.openxmlformats.org/officeDocument/2006/customXml" ds:itemID="{DA4F5861-0F52-454A-9959-786AB1474437}">
   <ds:schemaRefs>
     <ds:schemaRef ds:uri="http://schemas.microsoft.com/office/2006/metadata/contentType"/>
@@ -16512,21 +17992,10 @@
 </ds:datastoreItem>
 </file>
 
-<file path=customXml/itemProps3.xml><?xml version="1.0" encoding="utf-8"?>
-<ds:datastoreItem xmlns:ds="http://schemas.openxmlformats.org/officeDocument/2006/customXml" ds:itemID="{A003E85C-9BC5-40B3-9B0F-8EA9B0C69BD6}">
+<file path=customXml/itemProps4.xml><?xml version="1.0" encoding="utf-8"?>
+<ds:datastoreItem xmlns:ds="http://schemas.openxmlformats.org/officeDocument/2006/customXml" ds:itemID="{09293AD8-5A99-4C06-A3A4-50D55DCC821D}">
   <ds:schemaRefs>
-    <ds:schemaRef ds:uri="http://schemas.microsoft.com/office/2006/metadata/properties"/>
-    <ds:schemaRef ds:uri="http://schemas.microsoft.com/office/infopath/2007/PartnerControls"/>
-    <ds:schemaRef ds:uri="6cbd6682-8700-4380-a704-874541bb10f2"/>
-    <ds:schemaRef ds:uri="923f7a5a-c3ea-4cdd-a6d3-9a61a1c3f194"/>
-  </ds:schemaRefs>
-</ds:datastoreItem>
-</file>
-
-<file path=customXml/itemProps4.xml><?xml version="1.0" encoding="utf-8"?>
-<ds:datastoreItem xmlns:ds="http://schemas.openxmlformats.org/officeDocument/2006/customXml" ds:itemID="{F70C0343-90DE-49D6-9E4C-3DF5BC6F1CF7}">
-  <ds:schemaRefs>
-    <ds:schemaRef ds:uri="http://schemas.openxmlformats.org/officeDocument/2006/bibliography"/>
+    <ds:schemaRef ds:uri="http://schemas.microsoft.com/sharepoint/v3/contenttype/forms"/>
   </ds:schemaRefs>
 </ds:datastoreItem>
 </file>
</xml_diff>

<commit_message>
voor zover de tags gefixt, alleen de loop van de artikelen is nog niet helemaal goedgegaan
</commit_message>
<xml_diff>
--- a/PvB SD/08 Logboek/Logboek kandidaat FP.docx
+++ b/PvB SD/08 Logboek/Logboek kandidaat FP.docx
@@ -308,13 +308,8 @@
             <w:tcW w:w="7087" w:type="dxa"/>
           </w:tcPr>
           <w:p>
-            <w:proofErr w:type="spellStart"/>
-            <w:r>
-              <w:t>Prodist</w:t>
-            </w:r>
-            <w:proofErr w:type="spellEnd"/>
-            <w:r>
-              <w:t xml:space="preserve"> Software B.V.</w:t>
+            <w:r>
+              <w:t>Prodist Software B.V.</w:t>
             </w:r>
           </w:p>
         </w:tc>
@@ -607,61 +602,7 @@
                 <w:color w:val="000000"/>
                 <w:lang w:eastAsia="zh-CN"/>
               </w:rPr>
-              <w:t xml:space="preserve">Op de eerste dag iedereen leren kennen, en wat uitleg gekregen van bijvoorbeeld hoe het bedrijf is ontstaan, wat de examenopdracht kunnen zijn, etc. Kreeg een opwarmopdracht om met </w:t>
-            </w:r>
-            <w:proofErr w:type="spellStart"/>
-            <w:r>
-              <w:rPr>
-                <w:rFonts w:ascii="Calibri" w:eastAsia="Times New Roman" w:hAnsi="Calibri" w:cs="Calibri"/>
-                <w:color w:val="000000"/>
-                <w:lang w:eastAsia="zh-CN"/>
-              </w:rPr>
-              <w:t>framework</w:t>
-            </w:r>
-            <w:proofErr w:type="spellEnd"/>
-            <w:r>
-              <w:rPr>
-                <w:rFonts w:ascii="Calibri" w:eastAsia="Times New Roman" w:hAnsi="Calibri" w:cs="Calibri"/>
-                <w:color w:val="000000"/>
-                <w:lang w:eastAsia="zh-CN"/>
-              </w:rPr>
-              <w:t xml:space="preserve"> ‘</w:t>
-            </w:r>
-            <w:proofErr w:type="spellStart"/>
-            <w:r>
-              <w:rPr>
-                <w:rFonts w:ascii="Calibri" w:eastAsia="Times New Roman" w:hAnsi="Calibri" w:cs="Calibri"/>
-                <w:color w:val="000000"/>
-                <w:lang w:eastAsia="zh-CN"/>
-              </w:rPr>
-              <w:t>Blazor</w:t>
-            </w:r>
-            <w:proofErr w:type="spellEnd"/>
-            <w:r>
-              <w:rPr>
-                <w:rFonts w:ascii="Calibri" w:eastAsia="Times New Roman" w:hAnsi="Calibri" w:cs="Calibri"/>
-                <w:color w:val="000000"/>
-                <w:lang w:eastAsia="zh-CN"/>
-              </w:rPr>
-              <w:t xml:space="preserve">’ te beginnen, moet een webpagina waar ik een bestand kan uploaden, en dan uploadt hij naar een specifieke map. Dus ben ik daar de hele dag </w:t>
-            </w:r>
-            <w:proofErr w:type="spellStart"/>
-            <w:r>
-              <w:rPr>
-                <w:rFonts w:ascii="Calibri" w:eastAsia="Times New Roman" w:hAnsi="Calibri" w:cs="Calibri"/>
-                <w:color w:val="000000"/>
-                <w:lang w:eastAsia="zh-CN"/>
-              </w:rPr>
-              <w:t>beziggeweest</w:t>
-            </w:r>
-            <w:proofErr w:type="spellEnd"/>
-            <w:r>
-              <w:rPr>
-                <w:rFonts w:ascii="Calibri" w:eastAsia="Times New Roman" w:hAnsi="Calibri" w:cs="Calibri"/>
-                <w:color w:val="000000"/>
-                <w:lang w:eastAsia="zh-CN"/>
-              </w:rPr>
-              <w:t>.</w:t>
+              <w:t>Op de eerste dag iedereen leren kennen, en wat uitleg gekregen van bijvoorbeeld hoe het bedrijf is ontstaan, wat de examenopdracht kunnen zijn, etc. Kreeg een opwarmopdracht om met framework ‘Blazor’ te beginnen, moet een webpagina waar ik een bestand kan uploaden, en dan uploadt hij naar een specifieke map. Dus ben ik daar de hele dag beziggeweest.</w:t>
             </w:r>
           </w:p>
         </w:tc>
@@ -790,113 +731,13 @@
                 <w:lang w:eastAsia="zh-CN"/>
               </w:rPr>
             </w:pPr>
-            <w:proofErr w:type="spellStart"/>
-            <w:r>
-              <w:rPr>
-                <w:rFonts w:ascii="Calibri" w:eastAsia="Times New Roman" w:hAnsi="Calibri" w:cs="Calibri"/>
-                <w:color w:val="000000"/>
-                <w:lang w:eastAsia="zh-CN"/>
-              </w:rPr>
-              <w:t>Blazor</w:t>
-            </w:r>
-            <w:proofErr w:type="spellEnd"/>
-            <w:r>
-              <w:rPr>
-                <w:rFonts w:ascii="Calibri" w:eastAsia="Times New Roman" w:hAnsi="Calibri" w:cs="Calibri"/>
-                <w:color w:val="000000"/>
-                <w:lang w:eastAsia="zh-CN"/>
-              </w:rPr>
-              <w:t xml:space="preserve"> webapplicatie klaar, hij gaat alle bestanden uploaden naar een map. Maar word gevraagd om </w:t>
-            </w:r>
-            <w:proofErr w:type="spellStart"/>
-            <w:r>
-              <w:rPr>
-                <w:rFonts w:ascii="Calibri" w:eastAsia="Times New Roman" w:hAnsi="Calibri" w:cs="Calibri"/>
-                <w:color w:val="000000"/>
-                <w:lang w:eastAsia="zh-CN"/>
-              </w:rPr>
-              <w:t>Blazor</w:t>
-            </w:r>
-            <w:proofErr w:type="spellEnd"/>
-            <w:r>
-              <w:rPr>
-                <w:rFonts w:ascii="Calibri" w:eastAsia="Times New Roman" w:hAnsi="Calibri" w:cs="Calibri"/>
-                <w:color w:val="000000"/>
-                <w:lang w:eastAsia="zh-CN"/>
-              </w:rPr>
-              <w:t xml:space="preserve"> in </w:t>
-            </w:r>
-            <w:proofErr w:type="spellStart"/>
-            <w:r>
-              <w:rPr>
-                <w:rFonts w:ascii="Calibri" w:eastAsia="Times New Roman" w:hAnsi="Calibri" w:cs="Calibri"/>
-                <w:color w:val="000000"/>
-                <w:lang w:eastAsia="zh-CN"/>
-              </w:rPr>
-              <w:t>windows</w:t>
-            </w:r>
-            <w:proofErr w:type="spellEnd"/>
-            <w:r>
-              <w:rPr>
-                <w:rFonts w:ascii="Calibri" w:eastAsia="Times New Roman" w:hAnsi="Calibri" w:cs="Calibri"/>
-                <w:color w:val="000000"/>
-                <w:lang w:eastAsia="zh-CN"/>
-              </w:rPr>
-              <w:t xml:space="preserve"> </w:t>
-            </w:r>
-            <w:proofErr w:type="spellStart"/>
-            <w:r>
-              <w:rPr>
-                <w:rFonts w:ascii="Calibri" w:eastAsia="Times New Roman" w:hAnsi="Calibri" w:cs="Calibri"/>
-                <w:color w:val="000000"/>
-                <w:lang w:eastAsia="zh-CN"/>
-              </w:rPr>
-              <w:t>forms</w:t>
-            </w:r>
-            <w:proofErr w:type="spellEnd"/>
-            <w:r>
-              <w:rPr>
-                <w:rFonts w:ascii="Calibri" w:eastAsia="Times New Roman" w:hAnsi="Calibri" w:cs="Calibri"/>
-                <w:color w:val="000000"/>
-                <w:lang w:eastAsia="zh-CN"/>
-              </w:rPr>
-              <w:t xml:space="preserve"> te verwerken, ben de hele dag </w:t>
-            </w:r>
-            <w:proofErr w:type="spellStart"/>
-            <w:r>
-              <w:rPr>
-                <w:rFonts w:ascii="Calibri" w:eastAsia="Times New Roman" w:hAnsi="Calibri" w:cs="Calibri"/>
-                <w:color w:val="000000"/>
-                <w:lang w:eastAsia="zh-CN"/>
-              </w:rPr>
-              <w:t>meebezig</w:t>
-            </w:r>
-            <w:proofErr w:type="spellEnd"/>
-            <w:r>
-              <w:rPr>
-                <w:rFonts w:ascii="Calibri" w:eastAsia="Times New Roman" w:hAnsi="Calibri" w:cs="Calibri"/>
-                <w:color w:val="000000"/>
-                <w:lang w:eastAsia="zh-CN"/>
-              </w:rPr>
-              <w:t xml:space="preserve"> geweest. Maar je kan niet een eigen pad te selecteren. Het is op dit moment nog </w:t>
-            </w:r>
-            <w:proofErr w:type="spellStart"/>
-            <w:r>
-              <w:rPr>
-                <w:rFonts w:ascii="Calibri" w:eastAsia="Times New Roman" w:hAnsi="Calibri" w:cs="Calibri"/>
-                <w:color w:val="000000"/>
-                <w:lang w:eastAsia="zh-CN"/>
-              </w:rPr>
-              <w:t>hardcoded</w:t>
-            </w:r>
-            <w:proofErr w:type="spellEnd"/>
-            <w:r>
-              <w:rPr>
-                <w:rFonts w:ascii="Calibri" w:eastAsia="Times New Roman" w:hAnsi="Calibri" w:cs="Calibri"/>
-                <w:color w:val="000000"/>
-                <w:lang w:eastAsia="zh-CN"/>
-              </w:rPr>
-              <w:t>.</w:t>
+            <w:r>
+              <w:rPr>
+                <w:rFonts w:ascii="Calibri" w:eastAsia="Times New Roman" w:hAnsi="Calibri" w:cs="Calibri"/>
+                <w:color w:val="000000"/>
+                <w:lang w:eastAsia="zh-CN"/>
+              </w:rPr>
+              <w:t>Blazor webapplicatie klaar, hij gaat alle bestanden uploaden naar een map. Maar word gevraagd om Blazor in windows forms te verwerken, ben de hele dag meebezig geweest. Maar je kan niet een eigen pad te selecteren. Het is op dit moment nog hardcoded.</w:t>
             </w:r>
           </w:p>
         </w:tc>
@@ -1031,43 +872,7 @@
                 <w:color w:val="000000"/>
                 <w:lang w:eastAsia="zh-CN"/>
               </w:rPr>
-              <w:t xml:space="preserve">Windows </w:t>
-            </w:r>
-            <w:proofErr w:type="spellStart"/>
-            <w:r>
-              <w:rPr>
-                <w:rFonts w:ascii="Calibri" w:eastAsia="Times New Roman" w:hAnsi="Calibri" w:cs="Calibri"/>
-                <w:color w:val="000000"/>
-                <w:lang w:eastAsia="zh-CN"/>
-              </w:rPr>
-              <w:t>forms</w:t>
-            </w:r>
-            <w:proofErr w:type="spellEnd"/>
-            <w:r>
-              <w:rPr>
-                <w:rFonts w:ascii="Calibri" w:eastAsia="Times New Roman" w:hAnsi="Calibri" w:cs="Calibri"/>
-                <w:color w:val="000000"/>
-                <w:lang w:eastAsia="zh-CN"/>
-              </w:rPr>
-              <w:t xml:space="preserve"> in elkaar gezet, maar wordt nogmaals gevraagd om een eigen filepath te kunnen selecteren, daar ben ik de hele dag </w:t>
-            </w:r>
-            <w:proofErr w:type="spellStart"/>
-            <w:r>
-              <w:rPr>
-                <w:rFonts w:ascii="Calibri" w:eastAsia="Times New Roman" w:hAnsi="Calibri" w:cs="Calibri"/>
-                <w:color w:val="000000"/>
-                <w:lang w:eastAsia="zh-CN"/>
-              </w:rPr>
-              <w:t>beziggeweest</w:t>
-            </w:r>
-            <w:proofErr w:type="spellEnd"/>
-            <w:r>
-              <w:rPr>
-                <w:rFonts w:ascii="Calibri" w:eastAsia="Times New Roman" w:hAnsi="Calibri" w:cs="Calibri"/>
-                <w:color w:val="000000"/>
-                <w:lang w:eastAsia="zh-CN"/>
-              </w:rPr>
-              <w:t>, hij wil het maar niet. Nu kan de gebruiker alleen via een input zijn eigen filepath invullen.</w:t>
+              <w:t>Windows forms in elkaar gezet, maar wordt nogmaals gevraagd om een eigen filepath te kunnen selecteren, daar ben ik de hele dag beziggeweest, hij wil het maar niet. Nu kan de gebruiker alleen via een input zijn eigen filepath invullen.</w:t>
             </w:r>
           </w:p>
         </w:tc>
@@ -1202,43 +1007,7 @@
                 <w:color w:val="000000"/>
                 <w:lang w:eastAsia="zh-CN"/>
               </w:rPr>
-              <w:t xml:space="preserve">De gebruiker kan via een knop een eigen pad selecteren, dus het gaat niet alleen maar via een inputveld, en hij slaat het nieuwe pad ook gelijk op in een </w:t>
-            </w:r>
-            <w:proofErr w:type="spellStart"/>
-            <w:r>
-              <w:rPr>
-                <w:rFonts w:ascii="Calibri" w:eastAsia="Times New Roman" w:hAnsi="Calibri" w:cs="Calibri"/>
-                <w:color w:val="000000"/>
-                <w:lang w:eastAsia="zh-CN"/>
-              </w:rPr>
-              <w:t>json</w:t>
-            </w:r>
-            <w:proofErr w:type="spellEnd"/>
-            <w:r>
-              <w:rPr>
-                <w:rFonts w:ascii="Calibri" w:eastAsia="Times New Roman" w:hAnsi="Calibri" w:cs="Calibri"/>
-                <w:color w:val="000000"/>
-                <w:lang w:eastAsia="zh-CN"/>
-              </w:rPr>
-              <w:t xml:space="preserve">-bestand, (alleen in de verkeerde </w:t>
-            </w:r>
-            <w:proofErr w:type="spellStart"/>
-            <w:r>
-              <w:rPr>
-                <w:rFonts w:ascii="Calibri" w:eastAsia="Times New Roman" w:hAnsi="Calibri" w:cs="Calibri"/>
-                <w:color w:val="000000"/>
-                <w:lang w:eastAsia="zh-CN"/>
-              </w:rPr>
-              <w:t>json</w:t>
-            </w:r>
-            <w:proofErr w:type="spellEnd"/>
-            <w:r>
-              <w:rPr>
-                <w:rFonts w:ascii="Calibri" w:eastAsia="Times New Roman" w:hAnsi="Calibri" w:cs="Calibri"/>
-                <w:color w:val="000000"/>
-                <w:lang w:eastAsia="zh-CN"/>
-              </w:rPr>
-              <w:t xml:space="preserve">). Eind van de dag kwam ik pas </w:t>
+              <w:t xml:space="preserve">De gebruiker kan via een knop een eigen pad selecteren, dus het gaat niet alleen maar via een inputveld, en hij slaat het nieuwe pad ook gelijk op in een json-bestand, (alleen in de verkeerde json). Eind van de dag kwam ik pas </w:t>
             </w:r>
             <w:r>
               <w:rPr>
@@ -1622,23 +1391,13 @@
               </w:rPr>
               <w:t xml:space="preserve"> </w:t>
             </w:r>
-            <w:proofErr w:type="spellStart"/>
-            <w:r>
-              <w:rPr>
-                <w:rFonts w:ascii="Calibri" w:eastAsia="Times New Roman" w:hAnsi="Calibri" w:cs="Calibri"/>
-                <w:color w:val="000000"/>
-                <w:lang w:eastAsia="zh-CN"/>
-              </w:rPr>
-              <w:t>Trello</w:t>
-            </w:r>
-            <w:proofErr w:type="spellEnd"/>
-            <w:r>
-              <w:rPr>
-                <w:rFonts w:ascii="Calibri" w:eastAsia="Times New Roman" w:hAnsi="Calibri" w:cs="Calibri"/>
-                <w:color w:val="000000"/>
-                <w:lang w:eastAsia="zh-CN"/>
-              </w:rPr>
-              <w:t xml:space="preserve"> bord aangemaakt zodat ik een </w:t>
+            <w:r>
+              <w:rPr>
+                <w:rFonts w:ascii="Calibri" w:eastAsia="Times New Roman" w:hAnsi="Calibri" w:cs="Calibri"/>
+                <w:color w:val="000000"/>
+                <w:lang w:eastAsia="zh-CN"/>
+              </w:rPr>
+              <w:t xml:space="preserve">Trello bord aangemaakt zodat ik een </w:t>
             </w:r>
             <w:r>
               <w:rPr>
@@ -1730,16 +1489,7 @@
                 <w:color w:val="000000"/>
                 <w:lang w:eastAsia="zh-CN"/>
               </w:rPr>
-              <w:t xml:space="preserve">3. Georiënteerd op alle data van PDF eruit halen, verder genereer een nieuw </w:t>
-            </w:r>
-            <w:proofErr w:type="spellStart"/>
-            <w:r>
-              <w:rPr>
-                <w:rFonts w:ascii="Calibri" w:eastAsia="Times New Roman" w:hAnsi="Calibri" w:cs="Calibri"/>
-                <w:color w:val="000000"/>
-                <w:lang w:eastAsia="zh-CN"/>
-              </w:rPr>
-              <w:t>XML</w:t>
+              <w:t>3. Georiënteerd op alle data van PDF eruit halen, verder genereer een nieuw XML</w:t>
             </w:r>
             <w:r>
               <w:rPr>
@@ -1763,16 +1513,7 @@
                 <w:color w:val="000000"/>
                 <w:lang w:eastAsia="zh-CN"/>
               </w:rPr>
-              <w:t>d</w:t>
-            </w:r>
-            <w:proofErr w:type="spellEnd"/>
-            <w:r>
-              <w:rPr>
-                <w:rFonts w:ascii="Calibri" w:eastAsia="Times New Roman" w:hAnsi="Calibri" w:cs="Calibri"/>
-                <w:color w:val="000000"/>
-                <w:lang w:eastAsia="zh-CN"/>
-              </w:rPr>
-              <w:t>.</w:t>
+              <w:t>d.</w:t>
             </w:r>
           </w:p>
         </w:tc>
@@ -2386,7 +2127,6 @@
               </w:rPr>
               <w:t xml:space="preserve">om de </w:t>
             </w:r>
-            <w:proofErr w:type="spellStart"/>
             <w:r>
               <w:rPr>
                 <w:rFonts w:ascii="Calibri" w:eastAsia="Times New Roman" w:hAnsi="Calibri" w:cs="Calibri"/>
@@ -2401,213 +2141,104 @@
                 <w:color w:val="000000"/>
                 <w:lang w:eastAsia="zh-CN"/>
               </w:rPr>
+              <w:t xml:space="preserve">’s </w:t>
+            </w:r>
+            <w:r>
+              <w:rPr>
+                <w:rFonts w:ascii="Calibri" w:eastAsia="Times New Roman" w:hAnsi="Calibri" w:cs="Calibri"/>
+                <w:color w:val="000000"/>
+                <w:lang w:eastAsia="zh-CN"/>
+              </w:rPr>
+              <w:t>van</w:t>
+            </w:r>
+            <w:r>
+              <w:rPr>
+                <w:rFonts w:ascii="Calibri" w:eastAsia="Times New Roman" w:hAnsi="Calibri" w:cs="Calibri"/>
+                <w:color w:val="000000"/>
+                <w:lang w:eastAsia="zh-CN"/>
+              </w:rPr>
+              <w:t>uit</w:t>
+            </w:r>
+            <w:r>
+              <w:rPr>
+                <w:rFonts w:ascii="Calibri" w:eastAsia="Times New Roman" w:hAnsi="Calibri" w:cs="Calibri"/>
+                <w:color w:val="000000"/>
+                <w:lang w:eastAsia="zh-CN"/>
+              </w:rPr>
+              <w:t xml:space="preserve"> PDF</w:t>
+            </w:r>
+            <w:r>
+              <w:rPr>
+                <w:rFonts w:ascii="Calibri" w:eastAsia="Times New Roman" w:hAnsi="Calibri" w:cs="Calibri"/>
+                <w:color w:val="000000"/>
+                <w:lang w:eastAsia="zh-CN"/>
+              </w:rPr>
+              <w:t xml:space="preserve"> te</w:t>
+            </w:r>
+            <w:r>
+              <w:rPr>
+                <w:rFonts w:ascii="Calibri" w:eastAsia="Times New Roman" w:hAnsi="Calibri" w:cs="Calibri"/>
+                <w:color w:val="000000"/>
+                <w:lang w:eastAsia="zh-CN"/>
+              </w:rPr>
+              <w:t xml:space="preserve"> halen,</w:t>
+            </w:r>
+            <w:r>
+              <w:rPr>
+                <w:rFonts w:ascii="Calibri" w:eastAsia="Times New Roman" w:hAnsi="Calibri" w:cs="Calibri"/>
+                <w:color w:val="000000"/>
+                <w:lang w:eastAsia="zh-CN"/>
+              </w:rPr>
+              <w:t xml:space="preserve"> en </w:t>
+            </w:r>
+            <w:r>
+              <w:rPr>
+                <w:rFonts w:ascii="Calibri" w:eastAsia="Times New Roman" w:hAnsi="Calibri" w:cs="Calibri"/>
+                <w:color w:val="000000"/>
+                <w:lang w:eastAsia="zh-CN"/>
+              </w:rPr>
+              <w:t xml:space="preserve">vervolgens het genereren van </w:t>
+            </w:r>
+            <w:r>
+              <w:rPr>
+                <w:rFonts w:ascii="Calibri" w:eastAsia="Times New Roman" w:hAnsi="Calibri" w:cs="Calibri"/>
+                <w:color w:val="000000"/>
+                <w:lang w:eastAsia="zh-CN"/>
+              </w:rPr>
+              <w:t>een nieuw XML-bestand. Alles is hardcoded, waar het PDF-bestand vandaan komt, en waar de XML-bestand geupload wordt</w:t>
+            </w:r>
+            <w:r>
+              <w:rPr>
+                <w:rFonts w:ascii="Calibri" w:eastAsia="Times New Roman" w:hAnsi="Calibri" w:cs="Calibri"/>
+                <w:color w:val="000000"/>
+                <w:lang w:eastAsia="zh-CN"/>
+              </w:rPr>
+              <w:t xml:space="preserve">. </w:t>
+            </w:r>
+            <w:r>
+              <w:rPr>
+                <w:rFonts w:ascii="Calibri" w:eastAsia="Times New Roman" w:hAnsi="Calibri" w:cs="Calibri"/>
+                <w:color w:val="000000"/>
+                <w:lang w:eastAsia="zh-CN"/>
+              </w:rPr>
+              <w:t>G</w:t>
+            </w:r>
+            <w:r>
+              <w:rPr>
+                <w:rFonts w:ascii="Calibri" w:eastAsia="Times New Roman" w:hAnsi="Calibri" w:cs="Calibri"/>
+                <w:color w:val="000000"/>
+                <w:lang w:eastAsia="zh-CN"/>
+              </w:rPr>
+              <w:t>eprobeerd om de data</w:t>
+            </w:r>
+            <w:r>
+              <w:rPr>
+                <w:rFonts w:ascii="Calibri" w:eastAsia="Times New Roman" w:hAnsi="Calibri" w:cs="Calibri"/>
+                <w:color w:val="000000"/>
+                <w:lang w:eastAsia="zh-CN"/>
+              </w:rPr>
               <w:t>’s</w:t>
             </w:r>
-            <w:proofErr w:type="spellEnd"/>
-            <w:r>
-              <w:rPr>
-                <w:rFonts w:ascii="Calibri" w:eastAsia="Times New Roman" w:hAnsi="Calibri" w:cs="Calibri"/>
-                <w:color w:val="000000"/>
-                <w:lang w:eastAsia="zh-CN"/>
-              </w:rPr>
-              <w:t xml:space="preserve"> </w:t>
-            </w:r>
-            <w:r>
-              <w:rPr>
-                <w:rFonts w:ascii="Calibri" w:eastAsia="Times New Roman" w:hAnsi="Calibri" w:cs="Calibri"/>
-                <w:color w:val="000000"/>
-                <w:lang w:eastAsia="zh-CN"/>
-              </w:rPr>
-              <w:t>van</w:t>
-            </w:r>
-            <w:r>
-              <w:rPr>
-                <w:rFonts w:ascii="Calibri" w:eastAsia="Times New Roman" w:hAnsi="Calibri" w:cs="Calibri"/>
-                <w:color w:val="000000"/>
-                <w:lang w:eastAsia="zh-CN"/>
-              </w:rPr>
-              <w:t>uit</w:t>
-            </w:r>
-            <w:r>
-              <w:rPr>
-                <w:rFonts w:ascii="Calibri" w:eastAsia="Times New Roman" w:hAnsi="Calibri" w:cs="Calibri"/>
-                <w:color w:val="000000"/>
-                <w:lang w:eastAsia="zh-CN"/>
-              </w:rPr>
-              <w:t xml:space="preserve"> PDF</w:t>
-            </w:r>
-            <w:r>
-              <w:rPr>
-                <w:rFonts w:ascii="Calibri" w:eastAsia="Times New Roman" w:hAnsi="Calibri" w:cs="Calibri"/>
-                <w:color w:val="000000"/>
-                <w:lang w:eastAsia="zh-CN"/>
-              </w:rPr>
-              <w:t xml:space="preserve"> te</w:t>
-            </w:r>
-            <w:r>
-              <w:rPr>
-                <w:rFonts w:ascii="Calibri" w:eastAsia="Times New Roman" w:hAnsi="Calibri" w:cs="Calibri"/>
-                <w:color w:val="000000"/>
-                <w:lang w:eastAsia="zh-CN"/>
-              </w:rPr>
-              <w:t xml:space="preserve"> halen,</w:t>
-            </w:r>
-            <w:r>
-              <w:rPr>
-                <w:rFonts w:ascii="Calibri" w:eastAsia="Times New Roman" w:hAnsi="Calibri" w:cs="Calibri"/>
-                <w:color w:val="000000"/>
-                <w:lang w:eastAsia="zh-CN"/>
-              </w:rPr>
-              <w:t xml:space="preserve"> en </w:t>
-            </w:r>
-            <w:r>
-              <w:rPr>
-                <w:rFonts w:ascii="Calibri" w:eastAsia="Times New Roman" w:hAnsi="Calibri" w:cs="Calibri"/>
-                <w:color w:val="000000"/>
-                <w:lang w:eastAsia="zh-CN"/>
-              </w:rPr>
-              <w:t xml:space="preserve">vervolgens het genereren van </w:t>
-            </w:r>
-            <w:r>
-              <w:rPr>
-                <w:rFonts w:ascii="Calibri" w:eastAsia="Times New Roman" w:hAnsi="Calibri" w:cs="Calibri"/>
-                <w:color w:val="000000"/>
-                <w:lang w:eastAsia="zh-CN"/>
-              </w:rPr>
-              <w:t xml:space="preserve">een nieuw </w:t>
-            </w:r>
-            <w:proofErr w:type="spellStart"/>
-            <w:r>
-              <w:rPr>
-                <w:rFonts w:ascii="Calibri" w:eastAsia="Times New Roman" w:hAnsi="Calibri" w:cs="Calibri"/>
-                <w:color w:val="000000"/>
-                <w:lang w:eastAsia="zh-CN"/>
-              </w:rPr>
-              <w:t>XML-bestand</w:t>
-            </w:r>
-            <w:proofErr w:type="spellEnd"/>
-            <w:r>
-              <w:rPr>
-                <w:rFonts w:ascii="Calibri" w:eastAsia="Times New Roman" w:hAnsi="Calibri" w:cs="Calibri"/>
-                <w:color w:val="000000"/>
-                <w:lang w:eastAsia="zh-CN"/>
-              </w:rPr>
-              <w:t xml:space="preserve">. Alles is </w:t>
-            </w:r>
-            <w:proofErr w:type="spellStart"/>
-            <w:r>
-              <w:rPr>
-                <w:rFonts w:ascii="Calibri" w:eastAsia="Times New Roman" w:hAnsi="Calibri" w:cs="Calibri"/>
-                <w:color w:val="000000"/>
-                <w:lang w:eastAsia="zh-CN"/>
-              </w:rPr>
-              <w:t>hardcoded</w:t>
-            </w:r>
-            <w:proofErr w:type="spellEnd"/>
-            <w:r>
-              <w:rPr>
-                <w:rFonts w:ascii="Calibri" w:eastAsia="Times New Roman" w:hAnsi="Calibri" w:cs="Calibri"/>
-                <w:color w:val="000000"/>
-                <w:lang w:eastAsia="zh-CN"/>
-              </w:rPr>
-              <w:t xml:space="preserve">, waar het </w:t>
-            </w:r>
-            <w:proofErr w:type="spellStart"/>
-            <w:r>
-              <w:rPr>
-                <w:rFonts w:ascii="Calibri" w:eastAsia="Times New Roman" w:hAnsi="Calibri" w:cs="Calibri"/>
-                <w:color w:val="000000"/>
-                <w:lang w:eastAsia="zh-CN"/>
-              </w:rPr>
-              <w:t>PDF-bestand</w:t>
-            </w:r>
-            <w:proofErr w:type="spellEnd"/>
-            <w:r>
-              <w:rPr>
-                <w:rFonts w:ascii="Calibri" w:eastAsia="Times New Roman" w:hAnsi="Calibri" w:cs="Calibri"/>
-                <w:color w:val="000000"/>
-                <w:lang w:eastAsia="zh-CN"/>
-              </w:rPr>
-              <w:t xml:space="preserve"> vandaan komt, en waar de </w:t>
-            </w:r>
-            <w:proofErr w:type="spellStart"/>
-            <w:r>
-              <w:rPr>
-                <w:rFonts w:ascii="Calibri" w:eastAsia="Times New Roman" w:hAnsi="Calibri" w:cs="Calibri"/>
-                <w:color w:val="000000"/>
-                <w:lang w:eastAsia="zh-CN"/>
-              </w:rPr>
-              <w:t>XML-bestand</w:t>
-            </w:r>
-            <w:proofErr w:type="spellEnd"/>
-            <w:r>
-              <w:rPr>
-                <w:rFonts w:ascii="Calibri" w:eastAsia="Times New Roman" w:hAnsi="Calibri" w:cs="Calibri"/>
-                <w:color w:val="000000"/>
-                <w:lang w:eastAsia="zh-CN"/>
-              </w:rPr>
-              <w:t xml:space="preserve"> </w:t>
-            </w:r>
-            <w:proofErr w:type="spellStart"/>
-            <w:r>
-              <w:rPr>
-                <w:rFonts w:ascii="Calibri" w:eastAsia="Times New Roman" w:hAnsi="Calibri" w:cs="Calibri"/>
-                <w:color w:val="000000"/>
-                <w:lang w:eastAsia="zh-CN"/>
-              </w:rPr>
-              <w:t>geupload</w:t>
-            </w:r>
-            <w:proofErr w:type="spellEnd"/>
-            <w:r>
-              <w:rPr>
-                <w:rFonts w:ascii="Calibri" w:eastAsia="Times New Roman" w:hAnsi="Calibri" w:cs="Calibri"/>
-                <w:color w:val="000000"/>
-                <w:lang w:eastAsia="zh-CN"/>
-              </w:rPr>
-              <w:t xml:space="preserve"> wordt</w:t>
-            </w:r>
-            <w:r>
-              <w:rPr>
-                <w:rFonts w:ascii="Calibri" w:eastAsia="Times New Roman" w:hAnsi="Calibri" w:cs="Calibri"/>
-                <w:color w:val="000000"/>
-                <w:lang w:eastAsia="zh-CN"/>
-              </w:rPr>
-              <w:t xml:space="preserve">. </w:t>
-            </w:r>
-            <w:r>
-              <w:rPr>
-                <w:rFonts w:ascii="Calibri" w:eastAsia="Times New Roman" w:hAnsi="Calibri" w:cs="Calibri"/>
-                <w:color w:val="000000"/>
-                <w:lang w:eastAsia="zh-CN"/>
-              </w:rPr>
-              <w:t>G</w:t>
-            </w:r>
-            <w:r>
-              <w:rPr>
-                <w:rFonts w:ascii="Calibri" w:eastAsia="Times New Roman" w:hAnsi="Calibri" w:cs="Calibri"/>
-                <w:color w:val="000000"/>
-                <w:lang w:eastAsia="zh-CN"/>
-              </w:rPr>
-              <w:t xml:space="preserve">eprobeerd om de </w:t>
-            </w:r>
-            <w:proofErr w:type="spellStart"/>
-            <w:r>
-              <w:rPr>
-                <w:rFonts w:ascii="Calibri" w:eastAsia="Times New Roman" w:hAnsi="Calibri" w:cs="Calibri"/>
-                <w:color w:val="000000"/>
-                <w:lang w:eastAsia="zh-CN"/>
-              </w:rPr>
-              <w:t>data</w:t>
-            </w:r>
-            <w:r>
-              <w:rPr>
-                <w:rFonts w:ascii="Calibri" w:eastAsia="Times New Roman" w:hAnsi="Calibri" w:cs="Calibri"/>
-                <w:color w:val="000000"/>
-                <w:lang w:eastAsia="zh-CN"/>
-              </w:rPr>
-              <w:t>’s</w:t>
-            </w:r>
-            <w:proofErr w:type="spellEnd"/>
             <w:r>
               <w:rPr>
                 <w:rFonts w:ascii="Calibri" w:eastAsia="Times New Roman" w:hAnsi="Calibri" w:cs="Calibri"/>
@@ -2876,54 +2507,8 @@
                 <w:color w:val="000000"/>
                 <w:lang w:eastAsia="zh-CN"/>
               </w:rPr>
-              <w:t xml:space="preserve">Verder georiënteerd om de basiskennis te creëren om de </w:t>
-            </w:r>
-            <w:proofErr w:type="spellStart"/>
-            <w:r>
-              <w:rPr>
-                <w:rFonts w:ascii="Calibri" w:eastAsia="Times New Roman" w:hAnsi="Calibri" w:cs="Calibri"/>
-                <w:color w:val="000000"/>
-                <w:lang w:eastAsia="zh-CN"/>
-              </w:rPr>
-              <w:t>data’s</w:t>
-            </w:r>
-            <w:proofErr w:type="spellEnd"/>
-            <w:r>
-              <w:rPr>
-                <w:rFonts w:ascii="Calibri" w:eastAsia="Times New Roman" w:hAnsi="Calibri" w:cs="Calibri"/>
-                <w:color w:val="000000"/>
-                <w:lang w:eastAsia="zh-CN"/>
-              </w:rPr>
-              <w:t xml:space="preserve"> uit een </w:t>
-            </w:r>
-            <w:proofErr w:type="spellStart"/>
-            <w:r>
-              <w:rPr>
-                <w:rFonts w:ascii="Calibri" w:eastAsia="Times New Roman" w:hAnsi="Calibri" w:cs="Calibri"/>
-                <w:color w:val="000000"/>
-                <w:lang w:eastAsia="zh-CN"/>
-              </w:rPr>
-              <w:t>PDF-bestand</w:t>
-            </w:r>
-            <w:proofErr w:type="spellEnd"/>
-            <w:r>
-              <w:rPr>
-                <w:rFonts w:ascii="Calibri" w:eastAsia="Times New Roman" w:hAnsi="Calibri" w:cs="Calibri"/>
-                <w:color w:val="000000"/>
-                <w:lang w:eastAsia="zh-CN"/>
-              </w:rPr>
-              <w:t xml:space="preserve"> halen, en over te zetten naar een </w:t>
-            </w:r>
-            <w:proofErr w:type="spellStart"/>
-            <w:r>
-              <w:rPr>
-                <w:rFonts w:ascii="Calibri" w:eastAsia="Times New Roman" w:hAnsi="Calibri" w:cs="Calibri"/>
-                <w:color w:val="000000"/>
-                <w:lang w:eastAsia="zh-CN"/>
-              </w:rPr>
-              <w:t>XML-bestand</w:t>
-            </w:r>
-            <w:proofErr w:type="spellEnd"/>
+              <w:t>Verder georiënteerd om de basiskennis te creëren om de data’s uit een PDF-bestand halen, en over te zetten naar een XML-bestand</w:t>
+            </w:r>
           </w:p>
           <w:p>
             <w:pPr>
@@ -2942,49 +2527,21 @@
               </w:rPr>
               <w:t xml:space="preserve">Oriëntatiefase: Alle </w:t>
             </w:r>
-            <w:proofErr w:type="spellStart"/>
-            <w:r>
-              <w:rPr>
-                <w:rFonts w:ascii="Calibri" w:eastAsia="Times New Roman" w:hAnsi="Calibri" w:cs="Calibri"/>
-                <w:color w:val="000000"/>
-                <w:lang w:eastAsia="zh-CN"/>
-              </w:rPr>
-              <w:t>data’s</w:t>
-            </w:r>
-            <w:proofErr w:type="spellEnd"/>
-            <w:r>
-              <w:rPr>
-                <w:rFonts w:ascii="Calibri" w:eastAsia="Times New Roman" w:hAnsi="Calibri" w:cs="Calibri"/>
-                <w:color w:val="000000"/>
-                <w:lang w:eastAsia="zh-CN"/>
-              </w:rPr>
-              <w:t xml:space="preserve"> </w:t>
-            </w:r>
-            <w:r>
-              <w:rPr>
-                <w:rFonts w:ascii="Calibri" w:eastAsia="Times New Roman" w:hAnsi="Calibri" w:cs="Calibri"/>
-                <w:color w:val="000000"/>
-                <w:lang w:eastAsia="zh-CN"/>
-              </w:rPr>
-              <w:t xml:space="preserve">in variabelen gezet, en het importeren naar XML ben nog mee bezig, want ik weet niet hoe de structuur van zo’n </w:t>
-            </w:r>
-            <w:proofErr w:type="spellStart"/>
-            <w:r>
-              <w:rPr>
-                <w:rFonts w:ascii="Calibri" w:eastAsia="Times New Roman" w:hAnsi="Calibri" w:cs="Calibri"/>
-                <w:color w:val="000000"/>
-                <w:lang w:eastAsia="zh-CN"/>
-              </w:rPr>
-              <w:t>XML-bestand</w:t>
-            </w:r>
-            <w:proofErr w:type="spellEnd"/>
-            <w:r>
-              <w:rPr>
-                <w:rFonts w:ascii="Calibri" w:eastAsia="Times New Roman" w:hAnsi="Calibri" w:cs="Calibri"/>
-                <w:color w:val="000000"/>
-                <w:lang w:eastAsia="zh-CN"/>
-              </w:rPr>
-              <w:t xml:space="preserve"> eruit ziet.</w:t>
+            <w:r>
+              <w:rPr>
+                <w:rFonts w:ascii="Calibri" w:eastAsia="Times New Roman" w:hAnsi="Calibri" w:cs="Calibri"/>
+                <w:color w:val="000000"/>
+                <w:lang w:eastAsia="zh-CN"/>
+              </w:rPr>
+              <w:t xml:space="preserve">data’s </w:t>
+            </w:r>
+            <w:r>
+              <w:rPr>
+                <w:rFonts w:ascii="Calibri" w:eastAsia="Times New Roman" w:hAnsi="Calibri" w:cs="Calibri"/>
+                <w:color w:val="000000"/>
+                <w:lang w:eastAsia="zh-CN"/>
+              </w:rPr>
+              <w:t>in variabelen gezet, en het importeren naar XML ben nog mee bezig, want ik weet niet hoe de structuur van zo’n XML-bestand eruit ziet.</w:t>
             </w:r>
           </w:p>
         </w:tc>
@@ -3218,43 +2775,7 @@
                 <w:color w:val="000000"/>
                 <w:lang w:eastAsia="zh-CN"/>
               </w:rPr>
-              <w:t xml:space="preserve">3. Verder met de oriëntatiefase, alle </w:t>
-            </w:r>
-            <w:proofErr w:type="spellStart"/>
-            <w:r>
-              <w:rPr>
-                <w:rFonts w:ascii="Calibri" w:eastAsia="Times New Roman" w:hAnsi="Calibri" w:cs="Calibri"/>
-                <w:color w:val="000000"/>
-                <w:lang w:eastAsia="zh-CN"/>
-              </w:rPr>
-              <w:t>data’s</w:t>
-            </w:r>
-            <w:proofErr w:type="spellEnd"/>
-            <w:r>
-              <w:rPr>
-                <w:rFonts w:ascii="Calibri" w:eastAsia="Times New Roman" w:hAnsi="Calibri" w:cs="Calibri"/>
-                <w:color w:val="000000"/>
-                <w:lang w:eastAsia="zh-CN"/>
-              </w:rPr>
-              <w:t xml:space="preserve"> worden in een overzichtelijke en logische manier geplaatst in </w:t>
-            </w:r>
-            <w:proofErr w:type="spellStart"/>
-            <w:r>
-              <w:rPr>
-                <w:rFonts w:ascii="Calibri" w:eastAsia="Times New Roman" w:hAnsi="Calibri" w:cs="Calibri"/>
-                <w:color w:val="000000"/>
-                <w:lang w:eastAsia="zh-CN"/>
-              </w:rPr>
-              <w:t>XML-bestand</w:t>
-            </w:r>
-            <w:proofErr w:type="spellEnd"/>
-            <w:r>
-              <w:rPr>
-                <w:rFonts w:ascii="Calibri" w:eastAsia="Times New Roman" w:hAnsi="Calibri" w:cs="Calibri"/>
-                <w:color w:val="000000"/>
-                <w:lang w:eastAsia="zh-CN"/>
-              </w:rPr>
-              <w:t>. Dus klantnummer staat bij Klantnummer, orders horen bij Orders etc.</w:t>
+              <w:t>3. Verder met de oriëntatiefase, alle data’s worden in een overzichtelijke en logische manier geplaatst in XML-bestand. Dus klantnummer staat bij Klantnummer, orders horen bij Orders etc.</w:t>
             </w:r>
           </w:p>
           <w:p>
@@ -3424,16 +2945,88 @@
               </w:rPr>
               <w:t xml:space="preserve">. </w:t>
             </w:r>
-            <w:proofErr w:type="spellStart"/>
-            <w:r>
-              <w:rPr>
-                <w:rFonts w:ascii="Calibri" w:eastAsia="Times New Roman" w:hAnsi="Calibri" w:cs="Calibri"/>
-                <w:color w:val="000000"/>
-                <w:lang w:eastAsia="zh-CN"/>
-              </w:rPr>
-              <w:t>Prodist</w:t>
-            </w:r>
-            <w:proofErr w:type="spellEnd"/>
+            <w:r>
+              <w:rPr>
+                <w:rFonts w:ascii="Calibri" w:eastAsia="Times New Roman" w:hAnsi="Calibri" w:cs="Calibri"/>
+                <w:color w:val="000000"/>
+                <w:lang w:eastAsia="zh-CN"/>
+              </w:rPr>
+              <w:t>Prodist XML-bestand gekregen met goede structuur, dus</w:t>
+            </w:r>
+            <w:r>
+              <w:rPr>
+                <w:rFonts w:ascii="Calibri" w:eastAsia="Times New Roman" w:hAnsi="Calibri" w:cs="Calibri"/>
+                <w:color w:val="000000"/>
+                <w:lang w:eastAsia="zh-CN"/>
+              </w:rPr>
+              <w:t xml:space="preserve"> ben daarmee aan de slag, alle data’s in goede structuur geplaatst</w:t>
+            </w:r>
+            <w:r>
+              <w:rPr>
+                <w:rFonts w:ascii="Calibri" w:eastAsia="Times New Roman" w:hAnsi="Calibri" w:cs="Calibri"/>
+                <w:color w:val="000000"/>
+                <w:lang w:eastAsia="zh-CN"/>
+              </w:rPr>
+              <w:t>.</w:t>
+            </w:r>
+          </w:p>
+          <w:p>
+            <w:pPr>
+              <w:spacing w:line="240" w:lineRule="auto"/>
+              <w:rPr>
+                <w:rFonts w:ascii="Calibri" w:eastAsia="Times New Roman" w:hAnsi="Calibri" w:cs="Calibri"/>
+                <w:color w:val="000000"/>
+                <w:lang w:eastAsia="zh-CN"/>
+              </w:rPr>
+            </w:pPr>
+            <w:r>
+              <w:rPr>
+                <w:rFonts w:ascii="Calibri" w:eastAsia="Times New Roman" w:hAnsi="Calibri" w:cs="Calibri"/>
+                <w:color w:val="000000"/>
+                <w:lang w:eastAsia="zh-CN"/>
+              </w:rPr>
+              <w:t>2</w:t>
+            </w:r>
+            <w:r>
+              <w:rPr>
+                <w:rFonts w:ascii="Calibri" w:eastAsia="Times New Roman" w:hAnsi="Calibri" w:cs="Calibri"/>
+                <w:color w:val="000000"/>
+                <w:lang w:eastAsia="zh-CN"/>
+              </w:rPr>
+              <w:t>. hardcoded</w:t>
+            </w:r>
+            <w:r>
+              <w:rPr>
+                <w:rFonts w:ascii="Calibri" w:eastAsia="Times New Roman" w:hAnsi="Calibri" w:cs="Calibri"/>
+                <w:color w:val="000000"/>
+                <w:lang w:eastAsia="zh-CN"/>
+              </w:rPr>
+              <w:t>(waar het vandaan komt en waar hij heengaat)</w:t>
+            </w:r>
+            <w:r>
+              <w:rPr>
+                <w:rFonts w:ascii="Calibri" w:eastAsia="Times New Roman" w:hAnsi="Calibri" w:cs="Calibri"/>
+                <w:color w:val="000000"/>
+                <w:lang w:eastAsia="zh-CN"/>
+              </w:rPr>
+              <w:t xml:space="preserve"> PDF-bestand word</w:t>
+            </w:r>
+            <w:r>
+              <w:rPr>
+                <w:rFonts w:ascii="Calibri" w:eastAsia="Times New Roman" w:hAnsi="Calibri" w:cs="Calibri"/>
+                <w:color w:val="000000"/>
+                <w:lang w:eastAsia="zh-CN"/>
+              </w:rPr>
+              <w:t>t</w:t>
+            </w:r>
+            <w:r>
+              <w:rPr>
+                <w:rFonts w:ascii="Calibri" w:eastAsia="Times New Roman" w:hAnsi="Calibri" w:cs="Calibri"/>
+                <w:color w:val="000000"/>
+                <w:lang w:eastAsia="zh-CN"/>
+              </w:rPr>
+              <w:t xml:space="preserve"> nu volledig omgezet naar XML-bestand.</w:t>
+            </w:r>
             <w:r>
               <w:rPr>
                 <w:rFonts w:ascii="Calibri" w:eastAsia="Times New Roman" w:hAnsi="Calibri" w:cs="Calibri"/>
@@ -3442,170 +3035,6 @@
               </w:rPr>
               <w:t xml:space="preserve"> </w:t>
             </w:r>
-            <w:proofErr w:type="spellStart"/>
-            <w:r>
-              <w:rPr>
-                <w:rFonts w:ascii="Calibri" w:eastAsia="Times New Roman" w:hAnsi="Calibri" w:cs="Calibri"/>
-                <w:color w:val="000000"/>
-                <w:lang w:eastAsia="zh-CN"/>
-              </w:rPr>
-              <w:t>XML-bestand</w:t>
-            </w:r>
-            <w:proofErr w:type="spellEnd"/>
-            <w:r>
-              <w:rPr>
-                <w:rFonts w:ascii="Calibri" w:eastAsia="Times New Roman" w:hAnsi="Calibri" w:cs="Calibri"/>
-                <w:color w:val="000000"/>
-                <w:lang w:eastAsia="zh-CN"/>
-              </w:rPr>
-              <w:t xml:space="preserve"> gekregen met goede structuur, dus</w:t>
-            </w:r>
-            <w:r>
-              <w:rPr>
-                <w:rFonts w:ascii="Calibri" w:eastAsia="Times New Roman" w:hAnsi="Calibri" w:cs="Calibri"/>
-                <w:color w:val="000000"/>
-                <w:lang w:eastAsia="zh-CN"/>
-              </w:rPr>
-              <w:t xml:space="preserve"> ben daarmee aan de slag, alle </w:t>
-            </w:r>
-            <w:proofErr w:type="spellStart"/>
-            <w:r>
-              <w:rPr>
-                <w:rFonts w:ascii="Calibri" w:eastAsia="Times New Roman" w:hAnsi="Calibri" w:cs="Calibri"/>
-                <w:color w:val="000000"/>
-                <w:lang w:eastAsia="zh-CN"/>
-              </w:rPr>
-              <w:t>data’s</w:t>
-            </w:r>
-            <w:proofErr w:type="spellEnd"/>
-            <w:r>
-              <w:rPr>
-                <w:rFonts w:ascii="Calibri" w:eastAsia="Times New Roman" w:hAnsi="Calibri" w:cs="Calibri"/>
-                <w:color w:val="000000"/>
-                <w:lang w:eastAsia="zh-CN"/>
-              </w:rPr>
-              <w:t xml:space="preserve"> in goede structuur geplaatst</w:t>
-            </w:r>
-            <w:r>
-              <w:rPr>
-                <w:rFonts w:ascii="Calibri" w:eastAsia="Times New Roman" w:hAnsi="Calibri" w:cs="Calibri"/>
-                <w:color w:val="000000"/>
-                <w:lang w:eastAsia="zh-CN"/>
-              </w:rPr>
-              <w:t>.</w:t>
-            </w:r>
-          </w:p>
-          <w:p>
-            <w:pPr>
-              <w:spacing w:line="240" w:lineRule="auto"/>
-              <w:rPr>
-                <w:rFonts w:ascii="Calibri" w:eastAsia="Times New Roman" w:hAnsi="Calibri" w:cs="Calibri"/>
-                <w:color w:val="000000"/>
-                <w:lang w:eastAsia="zh-CN"/>
-              </w:rPr>
-            </w:pPr>
-            <w:r>
-              <w:rPr>
-                <w:rFonts w:ascii="Calibri" w:eastAsia="Times New Roman" w:hAnsi="Calibri" w:cs="Calibri"/>
-                <w:color w:val="000000"/>
-                <w:lang w:eastAsia="zh-CN"/>
-              </w:rPr>
-              <w:t>2</w:t>
-            </w:r>
-            <w:r>
-              <w:rPr>
-                <w:rFonts w:ascii="Calibri" w:eastAsia="Times New Roman" w:hAnsi="Calibri" w:cs="Calibri"/>
-                <w:color w:val="000000"/>
-                <w:lang w:eastAsia="zh-CN"/>
-              </w:rPr>
-              <w:t xml:space="preserve">. </w:t>
-            </w:r>
-            <w:proofErr w:type="spellStart"/>
-            <w:r>
-              <w:rPr>
-                <w:rFonts w:ascii="Calibri" w:eastAsia="Times New Roman" w:hAnsi="Calibri" w:cs="Calibri"/>
-                <w:color w:val="000000"/>
-                <w:lang w:eastAsia="zh-CN"/>
-              </w:rPr>
-              <w:t>hardcoded</w:t>
-            </w:r>
-            <w:proofErr w:type="spellEnd"/>
-            <w:r>
-              <w:rPr>
-                <w:rFonts w:ascii="Calibri" w:eastAsia="Times New Roman" w:hAnsi="Calibri" w:cs="Calibri"/>
-                <w:color w:val="000000"/>
-                <w:lang w:eastAsia="zh-CN"/>
-              </w:rPr>
-              <w:t>(waar het vandaan komt en waar hij heengaat)</w:t>
-            </w:r>
-            <w:r>
-              <w:rPr>
-                <w:rFonts w:ascii="Calibri" w:eastAsia="Times New Roman" w:hAnsi="Calibri" w:cs="Calibri"/>
-                <w:color w:val="000000"/>
-                <w:lang w:eastAsia="zh-CN"/>
-              </w:rPr>
-              <w:t xml:space="preserve"> </w:t>
-            </w:r>
-            <w:proofErr w:type="spellStart"/>
-            <w:r>
-              <w:rPr>
-                <w:rFonts w:ascii="Calibri" w:eastAsia="Times New Roman" w:hAnsi="Calibri" w:cs="Calibri"/>
-                <w:color w:val="000000"/>
-                <w:lang w:eastAsia="zh-CN"/>
-              </w:rPr>
-              <w:t>PDF-bestand</w:t>
-            </w:r>
-            <w:proofErr w:type="spellEnd"/>
-            <w:r>
-              <w:rPr>
-                <w:rFonts w:ascii="Calibri" w:eastAsia="Times New Roman" w:hAnsi="Calibri" w:cs="Calibri"/>
-                <w:color w:val="000000"/>
-                <w:lang w:eastAsia="zh-CN"/>
-              </w:rPr>
-              <w:t xml:space="preserve"> word</w:t>
-            </w:r>
-            <w:r>
-              <w:rPr>
-                <w:rFonts w:ascii="Calibri" w:eastAsia="Times New Roman" w:hAnsi="Calibri" w:cs="Calibri"/>
-                <w:color w:val="000000"/>
-                <w:lang w:eastAsia="zh-CN"/>
-              </w:rPr>
-              <w:t>t</w:t>
-            </w:r>
-            <w:r>
-              <w:rPr>
-                <w:rFonts w:ascii="Calibri" w:eastAsia="Times New Roman" w:hAnsi="Calibri" w:cs="Calibri"/>
-                <w:color w:val="000000"/>
-                <w:lang w:eastAsia="zh-CN"/>
-              </w:rPr>
-              <w:t xml:space="preserve"> nu volledig omgezet naar </w:t>
-            </w:r>
-            <w:proofErr w:type="spellStart"/>
-            <w:r>
-              <w:rPr>
-                <w:rFonts w:ascii="Calibri" w:eastAsia="Times New Roman" w:hAnsi="Calibri" w:cs="Calibri"/>
-                <w:color w:val="000000"/>
-                <w:lang w:eastAsia="zh-CN"/>
-              </w:rPr>
-              <w:t>XML-bestand</w:t>
-            </w:r>
-            <w:proofErr w:type="spellEnd"/>
-            <w:r>
-              <w:rPr>
-                <w:rFonts w:ascii="Calibri" w:eastAsia="Times New Roman" w:hAnsi="Calibri" w:cs="Calibri"/>
-                <w:color w:val="000000"/>
-                <w:lang w:eastAsia="zh-CN"/>
-              </w:rPr>
-              <w:t>.</w:t>
-            </w:r>
-            <w:r>
-              <w:rPr>
-                <w:rFonts w:ascii="Calibri" w:eastAsia="Times New Roman" w:hAnsi="Calibri" w:cs="Calibri"/>
-                <w:color w:val="000000"/>
-                <w:lang w:eastAsia="zh-CN"/>
-              </w:rPr>
-              <w:t xml:space="preserve"> </w:t>
-            </w:r>
           </w:p>
           <w:p>
             <w:pPr>
@@ -3630,25 +3059,7 @@
                 <w:color w:val="000000"/>
                 <w:lang w:eastAsia="zh-CN"/>
               </w:rPr>
-              <w:t xml:space="preserve">. </w:t>
-            </w:r>
-            <w:proofErr w:type="spellStart"/>
-            <w:r>
-              <w:rPr>
-                <w:rFonts w:ascii="Calibri" w:eastAsia="Times New Roman" w:hAnsi="Calibri" w:cs="Calibri"/>
-                <w:color w:val="000000"/>
-                <w:lang w:eastAsia="zh-CN"/>
-              </w:rPr>
-              <w:t>Examenopdrachtomschrijving</w:t>
-            </w:r>
-            <w:proofErr w:type="spellEnd"/>
-            <w:r>
-              <w:rPr>
-                <w:rFonts w:ascii="Calibri" w:eastAsia="Times New Roman" w:hAnsi="Calibri" w:cs="Calibri"/>
-                <w:color w:val="000000"/>
-                <w:lang w:eastAsia="zh-CN"/>
-              </w:rPr>
-              <w:t xml:space="preserve"> verbeterd en opnieuw gestuurd.</w:t>
+              <w:t>. Examenopdrachtomschrijving verbeterd en opnieuw gestuurd.</w:t>
             </w:r>
           </w:p>
           <w:p>
@@ -3682,43 +3093,7 @@
                 <w:color w:val="000000"/>
                 <w:lang w:eastAsia="zh-CN"/>
               </w:rPr>
-              <w:t>(</w:t>
-            </w:r>
-            <w:proofErr w:type="spellStart"/>
-            <w:r>
-              <w:rPr>
-                <w:rFonts w:ascii="Calibri" w:eastAsia="Times New Roman" w:hAnsi="Calibri" w:cs="Calibri"/>
-                <w:color w:val="000000"/>
-                <w:lang w:eastAsia="zh-CN"/>
-              </w:rPr>
-              <w:t>ipv</w:t>
-            </w:r>
-            <w:proofErr w:type="spellEnd"/>
-            <w:r>
-              <w:rPr>
-                <w:rFonts w:ascii="Calibri" w:eastAsia="Times New Roman" w:hAnsi="Calibri" w:cs="Calibri"/>
-                <w:color w:val="000000"/>
-                <w:lang w:eastAsia="zh-CN"/>
-              </w:rPr>
-              <w:t xml:space="preserve"> bestanden uploaden naar </w:t>
-            </w:r>
-            <w:proofErr w:type="spellStart"/>
-            <w:r>
-              <w:rPr>
-                <w:rFonts w:ascii="Calibri" w:eastAsia="Times New Roman" w:hAnsi="Calibri" w:cs="Calibri"/>
-                <w:color w:val="000000"/>
-                <w:lang w:eastAsia="zh-CN"/>
-              </w:rPr>
-              <w:t>PDF-bestanden</w:t>
-            </w:r>
-            <w:proofErr w:type="spellEnd"/>
-            <w:r>
-              <w:rPr>
-                <w:rFonts w:ascii="Calibri" w:eastAsia="Times New Roman" w:hAnsi="Calibri" w:cs="Calibri"/>
-                <w:color w:val="000000"/>
-                <w:lang w:eastAsia="zh-CN"/>
-              </w:rPr>
-              <w:t xml:space="preserve"> omzetten) </w:t>
+              <w:t xml:space="preserve">(ipv bestanden uploaden naar PDF-bestanden omzetten) </w:t>
             </w:r>
             <w:r>
               <w:rPr>
@@ -3981,21 +3356,7 @@
               <w:rPr>
                 <w:lang w:eastAsia="zh-CN"/>
               </w:rPr>
-              <w:t xml:space="preserve">3. Drag </w:t>
-            </w:r>
-            <w:proofErr w:type="spellStart"/>
-            <w:r>
-              <w:rPr>
-                <w:lang w:eastAsia="zh-CN"/>
-              </w:rPr>
-              <w:t>and</w:t>
-            </w:r>
-            <w:proofErr w:type="spellEnd"/>
-            <w:r>
-              <w:rPr>
-                <w:lang w:eastAsia="zh-CN"/>
-              </w:rPr>
-              <w:t xml:space="preserve"> Drop, was bij de eerste opwarmopdracht niet helemaal gelukt, dus </w:t>
+              <w:t xml:space="preserve">3. Drag and Drop, was bij de eerste opwarmopdracht niet helemaal gelukt, dus </w:t>
             </w:r>
             <w:r>
               <w:rPr>
@@ -4157,21 +3518,7 @@
               <w:rPr>
                 <w:lang w:eastAsia="zh-CN"/>
               </w:rPr>
-              <w:t xml:space="preserve">Begonnen met </w:t>
-            </w:r>
-            <w:proofErr w:type="spellStart"/>
-            <w:r>
-              <w:rPr>
-                <w:lang w:eastAsia="zh-CN"/>
-              </w:rPr>
-              <w:t>FileSystemWatcher</w:t>
-            </w:r>
-            <w:proofErr w:type="spellEnd"/>
-            <w:r>
-              <w:rPr>
-                <w:lang w:eastAsia="zh-CN"/>
-              </w:rPr>
-              <w:t xml:space="preserve">, het is een class waar ik </w:t>
+              <w:t xml:space="preserve">Begonnen met FileSystemWatcher, het is een class waar ik </w:t>
             </w:r>
             <w:r>
               <w:rPr>
@@ -4220,23 +3567,13 @@
               </w:rPr>
               <w:t xml:space="preserve">2. </w:t>
             </w:r>
-            <w:proofErr w:type="spellStart"/>
-            <w:r>
-              <w:rPr>
-                <w:rFonts w:ascii="Calibri" w:eastAsia="Times New Roman" w:hAnsi="Calibri" w:cs="Calibri"/>
-                <w:color w:val="000000"/>
-                <w:lang w:eastAsia="zh-CN"/>
-              </w:rPr>
-              <w:t>FileSystemWatcher</w:t>
-            </w:r>
-            <w:proofErr w:type="spellEnd"/>
-            <w:r>
-              <w:rPr>
-                <w:rFonts w:ascii="Calibri" w:eastAsia="Times New Roman" w:hAnsi="Calibri" w:cs="Calibri"/>
-                <w:color w:val="000000"/>
-                <w:lang w:eastAsia="zh-CN"/>
-              </w:rPr>
-              <w:t xml:space="preserve"> moet geactiveerd kunnen als er een nieuwe pad wordt geselecteerd, zodra er in de nieuwe map een wijziging wordt </w:t>
+            <w:r>
+              <w:rPr>
+                <w:rFonts w:ascii="Calibri" w:eastAsia="Times New Roman" w:hAnsi="Calibri" w:cs="Calibri"/>
+                <w:color w:val="000000"/>
+                <w:lang w:eastAsia="zh-CN"/>
+              </w:rPr>
+              <w:t xml:space="preserve">FileSystemWatcher moet geactiveerd kunnen als er een nieuwe pad wordt geselecteerd, zodra er in de nieuwe map een wijziging wordt </w:t>
             </w:r>
             <w:r>
               <w:rPr>
@@ -4402,18 +3739,8 @@
                 <w:color w:val="000000"/>
                 <w:lang w:eastAsia="zh-CN"/>
               </w:rPr>
-              <w:t xml:space="preserve">Verder met </w:t>
-            </w:r>
-            <w:proofErr w:type="spellStart"/>
-            <w:r>
-              <w:rPr>
-                <w:rFonts w:ascii="Calibri" w:eastAsia="Times New Roman" w:hAnsi="Calibri" w:cs="Calibri"/>
-                <w:color w:val="000000"/>
-                <w:lang w:eastAsia="zh-CN"/>
-              </w:rPr>
-              <w:t>FileSystemWatcher</w:t>
-            </w:r>
-            <w:proofErr w:type="spellEnd"/>
+              <w:t>Verder met FileSystemWatcher</w:t>
+            </w:r>
             <w:r>
               <w:rPr>
                 <w:rFonts w:ascii="Calibri" w:eastAsia="Times New Roman" w:hAnsi="Calibri" w:cs="Calibri"/>
@@ -4522,43 +3849,7 @@
                 <w:color w:val="000000"/>
                 <w:lang w:eastAsia="zh-CN"/>
               </w:rPr>
-              <w:t xml:space="preserve">3. Project </w:t>
-            </w:r>
-            <w:proofErr w:type="spellStart"/>
-            <w:r>
-              <w:rPr>
-                <w:rFonts w:ascii="Calibri" w:eastAsia="Times New Roman" w:hAnsi="Calibri" w:cs="Calibri"/>
-                <w:color w:val="000000"/>
-                <w:lang w:eastAsia="zh-CN"/>
-              </w:rPr>
-              <w:t>gepublishd</w:t>
-            </w:r>
-            <w:proofErr w:type="spellEnd"/>
-            <w:r>
-              <w:rPr>
-                <w:rFonts w:ascii="Calibri" w:eastAsia="Times New Roman" w:hAnsi="Calibri" w:cs="Calibri"/>
-                <w:color w:val="000000"/>
-                <w:lang w:eastAsia="zh-CN"/>
-              </w:rPr>
-              <w:t>, zodat hij beter getest kan worden. Dan heeft anderen niet sourcecode, maar als apart programma(</w:t>
-            </w:r>
-            <w:proofErr w:type="spellStart"/>
-            <w:r>
-              <w:rPr>
-                <w:rFonts w:ascii="Calibri" w:eastAsia="Times New Roman" w:hAnsi="Calibri" w:cs="Calibri"/>
-                <w:color w:val="000000"/>
-                <w:lang w:eastAsia="zh-CN"/>
-              </w:rPr>
-              <w:t>exe</w:t>
-            </w:r>
-            <w:proofErr w:type="spellEnd"/>
-            <w:r>
-              <w:rPr>
-                <w:rFonts w:ascii="Calibri" w:eastAsia="Times New Roman" w:hAnsi="Calibri" w:cs="Calibri"/>
-                <w:color w:val="000000"/>
-                <w:lang w:eastAsia="zh-CN"/>
-              </w:rPr>
-              <w:t>)</w:t>
+              <w:t>3. Project gepublishd, zodat hij beter getest kan worden. Dan heeft anderen niet sourcecode, maar als apart programma(exe)</w:t>
             </w:r>
             <w:r>
               <w:rPr>
@@ -4718,23 +4009,13 @@
               </w:rPr>
               <w:t xml:space="preserve"> </w:t>
             </w:r>
-            <w:proofErr w:type="spellStart"/>
-            <w:r>
-              <w:rPr>
-                <w:rFonts w:ascii="Calibri" w:eastAsia="Times New Roman" w:hAnsi="Calibri" w:cs="Calibri"/>
-                <w:color w:val="000000"/>
-                <w:lang w:eastAsia="zh-CN"/>
-              </w:rPr>
-              <w:t>Defaultpad</w:t>
-            </w:r>
-            <w:proofErr w:type="spellEnd"/>
-            <w:r>
-              <w:rPr>
-                <w:rFonts w:ascii="Calibri" w:eastAsia="Times New Roman" w:hAnsi="Calibri" w:cs="Calibri"/>
-                <w:color w:val="000000"/>
-                <w:lang w:eastAsia="zh-CN"/>
-              </w:rPr>
-              <w:t xml:space="preserve"> </w:t>
+            <w:r>
+              <w:rPr>
+                <w:rFonts w:ascii="Calibri" w:eastAsia="Times New Roman" w:hAnsi="Calibri" w:cs="Calibri"/>
+                <w:color w:val="000000"/>
+                <w:lang w:eastAsia="zh-CN"/>
+              </w:rPr>
+              <w:t xml:space="preserve">Defaultpad </w:t>
             </w:r>
             <w:r>
               <w:rPr>
@@ -4779,19 +4060,11 @@
               </w:rPr>
               <w:t xml:space="preserve">een </w:t>
             </w:r>
-            <w:proofErr w:type="spellStart"/>
-            <w:r>
-              <w:rPr>
-                <w:lang w:eastAsia="zh-CN"/>
-              </w:rPr>
-              <w:t>submap</w:t>
-            </w:r>
-            <w:proofErr w:type="spellEnd"/>
-            <w:r>
-              <w:rPr>
-                <w:lang w:eastAsia="zh-CN"/>
-              </w:rPr>
-              <w:t xml:space="preserve"> functie</w:t>
+            <w:r>
+              <w:rPr>
+                <w:lang w:eastAsia="zh-CN"/>
+              </w:rPr>
+              <w:t>submap functie</w:t>
             </w:r>
             <w:r>
               <w:rPr>
@@ -5004,25 +4277,23 @@
                 <w:sz w:val="22"/>
                 <w:szCs w:val="22"/>
               </w:rPr>
-              <w:t xml:space="preserve">Heb in totaal 141 PDF bestanden gekregen, zijn er 12 bestanden die error geven, 3 ervan zijn de </w:t>
-            </w:r>
-            <w:proofErr w:type="spellStart"/>
+              <w:t xml:space="preserve">Heb in totaal 141 PDF bestanden gekregen, zijn er 12 bestanden die error geven, 3 ervan zijn de funtionaliteit waar </w:t>
+            </w:r>
             <w:r>
               <w:rPr>
                 <w:rFonts w:asciiTheme="minorHAnsi" w:hAnsiTheme="minorHAnsi" w:cstheme="minorHAnsi"/>
                 <w:sz w:val="22"/>
                 <w:szCs w:val="22"/>
               </w:rPr>
-              <w:t>funtionaliteit</w:t>
-            </w:r>
-            <w:proofErr w:type="spellEnd"/>
+              <w:t xml:space="preserve">ik gisteren mee bezig was, dat </w:t>
+            </w:r>
             <w:r>
               <w:rPr>
                 <w:rFonts w:asciiTheme="minorHAnsi" w:hAnsiTheme="minorHAnsi" w:cstheme="minorHAnsi"/>
                 <w:sz w:val="22"/>
                 <w:szCs w:val="22"/>
               </w:rPr>
-              <w:t xml:space="preserve"> waar </w:t>
+              <w:t>ze naar een submap geplaatst moeten</w:t>
             </w:r>
             <w:r>
               <w:rPr>
@@ -5030,7 +4301,7 @@
                 <w:sz w:val="22"/>
                 <w:szCs w:val="22"/>
               </w:rPr>
-              <w:t xml:space="preserve">ik gisteren mee bezig was, dat </w:t>
+              <w:t xml:space="preserve">. </w:t>
             </w:r>
             <w:r>
               <w:rPr>
@@ -5038,25 +4309,23 @@
                 <w:sz w:val="22"/>
                 <w:szCs w:val="22"/>
               </w:rPr>
-              <w:t xml:space="preserve">ze naar een </w:t>
-            </w:r>
-            <w:proofErr w:type="spellStart"/>
+              <w:t xml:space="preserve">9 </w:t>
+            </w:r>
             <w:r>
               <w:rPr>
                 <w:rFonts w:asciiTheme="minorHAnsi" w:hAnsiTheme="minorHAnsi" w:cstheme="minorHAnsi"/>
                 <w:sz w:val="22"/>
                 <w:szCs w:val="22"/>
               </w:rPr>
-              <w:t>submap</w:t>
-            </w:r>
-            <w:proofErr w:type="spellEnd"/>
+              <w:t xml:space="preserve">ervan </w:t>
+            </w:r>
             <w:r>
               <w:rPr>
                 <w:rFonts w:asciiTheme="minorHAnsi" w:hAnsiTheme="minorHAnsi" w:cstheme="minorHAnsi"/>
                 <w:sz w:val="22"/>
                 <w:szCs w:val="22"/>
               </w:rPr>
-              <w:t xml:space="preserve"> geplaatst moeten</w:t>
+              <w:t>zijn de functionaliteiten met de tekst zelf</w:t>
             </w:r>
             <w:r>
               <w:rPr>
@@ -5064,57 +4333,7 @@
                 <w:sz w:val="22"/>
                 <w:szCs w:val="22"/>
               </w:rPr>
-              <w:t xml:space="preserve">. </w:t>
-            </w:r>
-            <w:r>
-              <w:rPr>
-                <w:rFonts w:asciiTheme="minorHAnsi" w:hAnsiTheme="minorHAnsi" w:cstheme="minorHAnsi"/>
-                <w:sz w:val="22"/>
-                <w:szCs w:val="22"/>
-              </w:rPr>
-              <w:t xml:space="preserve">9 </w:t>
-            </w:r>
-            <w:r>
-              <w:rPr>
-                <w:rFonts w:asciiTheme="minorHAnsi" w:hAnsiTheme="minorHAnsi" w:cstheme="minorHAnsi"/>
-                <w:sz w:val="22"/>
-                <w:szCs w:val="22"/>
-              </w:rPr>
-              <w:t xml:space="preserve">ervan </w:t>
-            </w:r>
-            <w:r>
-              <w:rPr>
-                <w:rFonts w:asciiTheme="minorHAnsi" w:hAnsiTheme="minorHAnsi" w:cstheme="minorHAnsi"/>
-                <w:sz w:val="22"/>
-                <w:szCs w:val="22"/>
-              </w:rPr>
-              <w:t>zijn de functionaliteiten met de tekst zelf</w:t>
-            </w:r>
-            <w:r>
-              <w:rPr>
-                <w:rFonts w:asciiTheme="minorHAnsi" w:hAnsiTheme="minorHAnsi" w:cstheme="minorHAnsi"/>
-                <w:sz w:val="22"/>
-                <w:szCs w:val="22"/>
-              </w:rPr>
-              <w:t xml:space="preserve">. Dus ben daar nog </w:t>
-            </w:r>
-            <w:proofErr w:type="spellStart"/>
-            <w:r>
-              <w:rPr>
-                <w:rFonts w:asciiTheme="minorHAnsi" w:hAnsiTheme="minorHAnsi" w:cstheme="minorHAnsi"/>
-                <w:sz w:val="22"/>
-                <w:szCs w:val="22"/>
-              </w:rPr>
-              <w:t>beziggeweest</w:t>
-            </w:r>
-            <w:proofErr w:type="spellEnd"/>
-            <w:r>
-              <w:rPr>
-                <w:rFonts w:asciiTheme="minorHAnsi" w:hAnsiTheme="minorHAnsi" w:cstheme="minorHAnsi"/>
-                <w:sz w:val="22"/>
-                <w:szCs w:val="22"/>
-              </w:rPr>
-              <w:t>.</w:t>
+              <w:t>. Dus ben daar nog beziggeweest.</w:t>
             </w:r>
           </w:p>
           <w:p>
@@ -5253,25 +4472,7 @@
                 <w:color w:val="000000"/>
                 <w:lang w:eastAsia="zh-CN"/>
               </w:rPr>
-              <w:t xml:space="preserve">Nog verder bezig met de bugs fixen. Als de cel in de pdf een </w:t>
-            </w:r>
-            <w:proofErr w:type="spellStart"/>
-            <w:r>
-              <w:rPr>
-                <w:rFonts w:ascii="Calibri" w:eastAsia="Times New Roman" w:hAnsi="Calibri" w:cs="Calibri"/>
-                <w:color w:val="000000"/>
-                <w:lang w:eastAsia="zh-CN"/>
-              </w:rPr>
-              <w:t>newline</w:t>
-            </w:r>
-            <w:proofErr w:type="spellEnd"/>
-            <w:r>
-              <w:rPr>
-                <w:rFonts w:ascii="Calibri" w:eastAsia="Times New Roman" w:hAnsi="Calibri" w:cs="Calibri"/>
-                <w:color w:val="000000"/>
-                <w:lang w:eastAsia="zh-CN"/>
-              </w:rPr>
-              <w:t xml:space="preserve">(\n) bevat, dan wordt hij ook letterlijk uitgehaald, dus </w:t>
+              <w:t xml:space="preserve">Nog verder bezig met de bugs fixen. Als de cel in de pdf een newline(\n) bevat, dan wordt hij ook letterlijk uitgehaald, dus </w:t>
             </w:r>
             <w:r>
               <w:rPr>
@@ -5297,61 +4498,7 @@
                 <w:color w:val="000000"/>
                 <w:lang w:eastAsia="zh-CN"/>
               </w:rPr>
-              <w:t xml:space="preserve">Van 11 </w:t>
-            </w:r>
-            <w:proofErr w:type="spellStart"/>
-            <w:r>
-              <w:rPr>
-                <w:rFonts w:ascii="Calibri" w:eastAsia="Times New Roman" w:hAnsi="Calibri" w:cs="Calibri"/>
-                <w:color w:val="000000"/>
-                <w:lang w:eastAsia="zh-CN"/>
-              </w:rPr>
-              <w:t>error’s</w:t>
-            </w:r>
-            <w:proofErr w:type="spellEnd"/>
-            <w:r>
-              <w:rPr>
-                <w:rFonts w:ascii="Calibri" w:eastAsia="Times New Roman" w:hAnsi="Calibri" w:cs="Calibri"/>
-                <w:color w:val="000000"/>
-                <w:lang w:eastAsia="zh-CN"/>
-              </w:rPr>
-              <w:t xml:space="preserve"> naar 3 </w:t>
-            </w:r>
-            <w:proofErr w:type="spellStart"/>
-            <w:r>
-              <w:rPr>
-                <w:rFonts w:ascii="Calibri" w:eastAsia="Times New Roman" w:hAnsi="Calibri" w:cs="Calibri"/>
-                <w:color w:val="000000"/>
-                <w:lang w:eastAsia="zh-CN"/>
-              </w:rPr>
-              <w:t>error’s</w:t>
-            </w:r>
-            <w:proofErr w:type="spellEnd"/>
-            <w:r>
-              <w:rPr>
-                <w:rFonts w:ascii="Calibri" w:eastAsia="Times New Roman" w:hAnsi="Calibri" w:cs="Calibri"/>
-                <w:color w:val="000000"/>
-                <w:lang w:eastAsia="zh-CN"/>
-              </w:rPr>
-              <w:t xml:space="preserve">(1 is tekst, en 2 zijn van de </w:t>
-            </w:r>
-            <w:proofErr w:type="spellStart"/>
-            <w:r>
-              <w:rPr>
-                <w:rFonts w:ascii="Calibri" w:eastAsia="Times New Roman" w:hAnsi="Calibri" w:cs="Calibri"/>
-                <w:color w:val="000000"/>
-                <w:lang w:eastAsia="zh-CN"/>
-              </w:rPr>
-              <w:t>submap</w:t>
-            </w:r>
-            <w:proofErr w:type="spellEnd"/>
-            <w:r>
-              <w:rPr>
-                <w:rFonts w:ascii="Calibri" w:eastAsia="Times New Roman" w:hAnsi="Calibri" w:cs="Calibri"/>
-                <w:color w:val="000000"/>
-                <w:lang w:eastAsia="zh-CN"/>
-              </w:rPr>
-              <w:t xml:space="preserve">(nog niet eraan toe)). </w:t>
+              <w:t xml:space="preserve">Van 11 error’s naar 3 error’s(1 is tekst, en 2 zijn van de submap(nog niet eraan toe)). </w:t>
             </w:r>
           </w:p>
         </w:tc>
@@ -5522,35 +4669,7 @@
               <w:rPr>
                 <w:lang w:eastAsia="zh-CN"/>
               </w:rPr>
-              <w:t xml:space="preserve">2. de </w:t>
-            </w:r>
-            <w:proofErr w:type="spellStart"/>
-            <w:r>
-              <w:rPr>
-                <w:lang w:eastAsia="zh-CN"/>
-              </w:rPr>
-              <w:t>tekstbug</w:t>
-            </w:r>
-            <w:proofErr w:type="spellEnd"/>
-            <w:r>
-              <w:rPr>
-                <w:lang w:eastAsia="zh-CN"/>
-              </w:rPr>
-              <w:t xml:space="preserve"> is helemaal </w:t>
-            </w:r>
-            <w:proofErr w:type="spellStart"/>
-            <w:r>
-              <w:rPr>
-                <w:lang w:eastAsia="zh-CN"/>
-              </w:rPr>
-              <w:t>gefixt</w:t>
-            </w:r>
-            <w:proofErr w:type="spellEnd"/>
-            <w:r>
-              <w:rPr>
-                <w:lang w:eastAsia="zh-CN"/>
-              </w:rPr>
-              <w:t>, ook alle files(naast de</w:t>
+              <w:t>2. de tekstbug is helemaal gefixt, ook alle files(naast de</w:t>
             </w:r>
             <w:r>
               <w:rPr>
@@ -5558,28 +4677,12 @@
               </w:rPr>
               <w:t xml:space="preserve"> </w:t>
             </w:r>
-            <w:proofErr w:type="spellStart"/>
-            <w:r>
-              <w:rPr>
-                <w:lang w:eastAsia="zh-CN"/>
-              </w:rPr>
-              <w:t>submaperror</w:t>
-            </w:r>
-            <w:proofErr w:type="spellEnd"/>
-            <w:r>
-              <w:rPr>
-                <w:lang w:eastAsia="zh-CN"/>
-              </w:rPr>
-              <w:t xml:space="preserve">) opnieuw gerund, is gelukt, verder met de </w:t>
-            </w:r>
-            <w:proofErr w:type="spellStart"/>
-            <w:r>
-              <w:rPr>
-                <w:lang w:eastAsia="zh-CN"/>
-              </w:rPr>
-              <w:t>submaperror</w:t>
-            </w:r>
-            <w:proofErr w:type="spellEnd"/>
+            <w:r>
+              <w:rPr>
+                <w:lang w:eastAsia="zh-CN"/>
+              </w:rPr>
+              <w:t>submaperror) opnieuw gerund, is gelukt, verder met de submaperror</w:t>
+            </w:r>
             <w:r>
               <w:rPr>
                 <w:lang w:eastAsia="zh-CN"/>
@@ -5769,25 +4872,7 @@
                 <w:color w:val="000000"/>
                 <w:lang w:eastAsia="zh-CN"/>
               </w:rPr>
-              <w:t xml:space="preserve">Heb alleen maar probleem met </w:t>
-            </w:r>
-            <w:proofErr w:type="spellStart"/>
-            <w:r>
-              <w:rPr>
-                <w:rFonts w:ascii="Calibri" w:eastAsia="Times New Roman" w:hAnsi="Calibri" w:cs="Calibri"/>
-                <w:color w:val="000000"/>
-                <w:lang w:eastAsia="zh-CN"/>
-              </w:rPr>
-              <w:t>gepublished</w:t>
-            </w:r>
-            <w:proofErr w:type="spellEnd"/>
-            <w:r>
-              <w:rPr>
-                <w:rFonts w:ascii="Calibri" w:eastAsia="Times New Roman" w:hAnsi="Calibri" w:cs="Calibri"/>
-                <w:color w:val="000000"/>
-                <w:lang w:eastAsia="zh-CN"/>
-              </w:rPr>
-              <w:t xml:space="preserve"> versie, </w:t>
+              <w:t xml:space="preserve">Heb alleen maar probleem met gepublished versie, </w:t>
             </w:r>
             <w:r>
               <w:rPr>
@@ -6532,21 +5617,7 @@
               <w:rPr>
                 <w:lang w:eastAsia="zh-CN"/>
               </w:rPr>
-              <w:t xml:space="preserve"> </w:t>
-            </w:r>
-            <w:proofErr w:type="spellStart"/>
-            <w:r>
-              <w:rPr>
-                <w:lang w:eastAsia="zh-CN"/>
-              </w:rPr>
-              <w:t>geupdated</w:t>
-            </w:r>
-            <w:proofErr w:type="spellEnd"/>
-            <w:r>
-              <w:rPr>
-                <w:lang w:eastAsia="zh-CN"/>
-              </w:rPr>
-              <w:t>(maar nog niet in gebruik)</w:t>
+              <w:t xml:space="preserve"> geupdated(maar nog niet in gebruik)</w:t>
             </w:r>
             <w:r>
               <w:rPr>
@@ -6588,21 +5659,7 @@
               <w:rPr>
                 <w:lang w:eastAsia="zh-CN"/>
               </w:rPr>
-              <w:t>. -&gt;</w:t>
-            </w:r>
-            <w:proofErr w:type="spellStart"/>
-            <w:r>
-              <w:rPr>
-                <w:lang w:eastAsia="zh-CN"/>
-              </w:rPr>
-              <w:t>json</w:t>
-            </w:r>
-            <w:proofErr w:type="spellEnd"/>
-            <w:r>
-              <w:rPr>
-                <w:lang w:eastAsia="zh-CN"/>
-              </w:rPr>
-              <w:t>-bestand</w:t>
+              <w:t>. -&gt;json-bestand</w:t>
             </w:r>
             <w:r>
               <w:rPr>
@@ -6874,14 +5931,7 @@
               <w:rPr>
                 <w:lang w:eastAsia="zh-CN"/>
               </w:rPr>
-              <w:t xml:space="preserve">et het </w:t>
-            </w:r>
-            <w:proofErr w:type="spellStart"/>
-            <w:r>
-              <w:rPr>
-                <w:lang w:eastAsia="zh-CN"/>
-              </w:rPr>
-              <w:t>config</w:t>
+              <w:t>et het config</w:t>
             </w:r>
             <w:r>
               <w:rPr>
@@ -6889,7 +5939,6 @@
               </w:rPr>
               <w:t>bestand</w:t>
             </w:r>
-            <w:proofErr w:type="spellEnd"/>
           </w:p>
         </w:tc>
         <w:tc>
@@ -7044,7 +6093,6 @@
               </w:rPr>
               <w:t xml:space="preserve"> </w:t>
             </w:r>
-            <w:proofErr w:type="spellStart"/>
             <w:r>
               <w:rPr>
                 <w:rFonts w:ascii="Calibri" w:eastAsia="Times New Roman" w:hAnsi="Calibri" w:cs="Calibri"/>
@@ -7061,7 +6109,6 @@
               </w:rPr>
               <w:t>bestand</w:t>
             </w:r>
-            <w:proofErr w:type="spellEnd"/>
             <w:r>
               <w:rPr>
                 <w:rFonts w:ascii="Calibri" w:eastAsia="Times New Roman" w:hAnsi="Calibri" w:cs="Calibri"/>
@@ -7081,35 +6128,7 @@
               <w:rPr>
                 <w:lang w:eastAsia="zh-CN"/>
               </w:rPr>
-              <w:t xml:space="preserve">2. Ben heel stuk verder gekomen, alleen voor meer pagina’s pdf stort hij meerdere keer de data in de </w:t>
-            </w:r>
-            <w:proofErr w:type="spellStart"/>
-            <w:r>
-              <w:rPr>
-                <w:lang w:eastAsia="zh-CN"/>
-              </w:rPr>
-              <w:t>xml</w:t>
-            </w:r>
-            <w:proofErr w:type="spellEnd"/>
-            <w:r>
-              <w:rPr>
-                <w:lang w:eastAsia="zh-CN"/>
-              </w:rPr>
-              <w:t xml:space="preserve">, dus daar moet ik een oplossing voor bedenken. En de artikelen worden nog niet in de </w:t>
-            </w:r>
-            <w:proofErr w:type="spellStart"/>
-            <w:r>
-              <w:rPr>
-                <w:lang w:eastAsia="zh-CN"/>
-              </w:rPr>
-              <w:t>xml</w:t>
-            </w:r>
-            <w:proofErr w:type="spellEnd"/>
-            <w:r>
-              <w:rPr>
-                <w:lang w:eastAsia="zh-CN"/>
-              </w:rPr>
-              <w:t xml:space="preserve"> gezet.</w:t>
+              <w:t>2. Ben heel stuk verder gekomen, alleen voor meer pagina’s pdf stort hij meerdere keer de data in de xml, dus daar moet ik een oplossing voor bedenken. En de artikelen worden nog niet in de xml gezet.</w:t>
             </w:r>
           </w:p>
         </w:tc>
@@ -7271,25 +6290,7 @@
                 <w:color w:val="000000"/>
                 <w:lang w:eastAsia="zh-CN"/>
               </w:rPr>
-              <w:t xml:space="preserve">n </w:t>
-            </w:r>
-            <w:proofErr w:type="spellStart"/>
-            <w:r>
-              <w:rPr>
-                <w:rFonts w:ascii="Calibri" w:eastAsia="Times New Roman" w:hAnsi="Calibri" w:cs="Calibri"/>
-                <w:color w:val="000000"/>
-                <w:lang w:eastAsia="zh-CN"/>
-              </w:rPr>
-              <w:t>xml</w:t>
-            </w:r>
-            <w:proofErr w:type="spellEnd"/>
-            <w:r>
-              <w:rPr>
-                <w:rFonts w:ascii="Calibri" w:eastAsia="Times New Roman" w:hAnsi="Calibri" w:cs="Calibri"/>
-                <w:color w:val="000000"/>
-                <w:lang w:eastAsia="zh-CN"/>
-              </w:rPr>
-              <w:t xml:space="preserve"> geladen</w:t>
+              <w:t>n xml geladen</w:t>
             </w:r>
             <w:r>
               <w:rPr>
@@ -7305,25 +6306,7 @@
                 <w:color w:val="000000"/>
                 <w:lang w:eastAsia="zh-CN"/>
               </w:rPr>
-              <w:t xml:space="preserve">Alleen de per artikel </w:t>
-            </w:r>
-            <w:proofErr w:type="spellStart"/>
-            <w:r>
-              <w:rPr>
-                <w:rFonts w:ascii="Calibri" w:eastAsia="Times New Roman" w:hAnsi="Calibri" w:cs="Calibri"/>
-                <w:color w:val="000000"/>
-                <w:lang w:eastAsia="zh-CN"/>
-              </w:rPr>
-              <w:t>spliten</w:t>
-            </w:r>
-            <w:proofErr w:type="spellEnd"/>
-            <w:r>
-              <w:rPr>
-                <w:rFonts w:ascii="Calibri" w:eastAsia="Times New Roman" w:hAnsi="Calibri" w:cs="Calibri"/>
-                <w:color w:val="000000"/>
-                <w:lang w:eastAsia="zh-CN"/>
-              </w:rPr>
-              <w:t xml:space="preserve"> is nog een dingetje</w:t>
+              <w:t>Alleen de per artikel spliten is nog een dingetje</w:t>
             </w:r>
             <w:r>
               <w:rPr>
@@ -7339,43 +6322,7 @@
                 <w:color w:val="000000"/>
                 <w:lang w:eastAsia="zh-CN"/>
               </w:rPr>
-              <w:t xml:space="preserve">Pdf met meer pagina’s wordt ook meerdere </w:t>
-            </w:r>
-            <w:proofErr w:type="spellStart"/>
-            <w:r>
-              <w:rPr>
-                <w:rFonts w:ascii="Calibri" w:eastAsia="Times New Roman" w:hAnsi="Calibri" w:cs="Calibri"/>
-                <w:color w:val="000000"/>
-                <w:lang w:eastAsia="zh-CN"/>
-              </w:rPr>
-              <w:t>xmltag</w:t>
-            </w:r>
-            <w:proofErr w:type="spellEnd"/>
-            <w:r>
-              <w:rPr>
-                <w:rFonts w:ascii="Calibri" w:eastAsia="Times New Roman" w:hAnsi="Calibri" w:cs="Calibri"/>
-                <w:color w:val="000000"/>
-                <w:lang w:eastAsia="zh-CN"/>
-              </w:rPr>
-              <w:t xml:space="preserve"> gemaakt, dat was de reden dat er soms dubbele </w:t>
-            </w:r>
-            <w:proofErr w:type="spellStart"/>
-            <w:r>
-              <w:rPr>
-                <w:rFonts w:ascii="Calibri" w:eastAsia="Times New Roman" w:hAnsi="Calibri" w:cs="Calibri"/>
-                <w:color w:val="000000"/>
-                <w:lang w:eastAsia="zh-CN"/>
-              </w:rPr>
-              <w:t>xmltags</w:t>
-            </w:r>
-            <w:proofErr w:type="spellEnd"/>
-            <w:r>
-              <w:rPr>
-                <w:rFonts w:ascii="Calibri" w:eastAsia="Times New Roman" w:hAnsi="Calibri" w:cs="Calibri"/>
-                <w:color w:val="000000"/>
-                <w:lang w:eastAsia="zh-CN"/>
-              </w:rPr>
-              <w:t xml:space="preserve"> voorkomen</w:t>
+              <w:t>Pdf met meer pagina’s wordt ook meerdere xmltag gemaakt, dat was de reden dat er soms dubbele xmltags voorkomen</w:t>
             </w:r>
             <w:r>
               <w:rPr>
@@ -7545,18 +6492,8 @@
                 <w:color w:val="000000"/>
                 <w:lang w:eastAsia="zh-CN"/>
               </w:rPr>
-              <w:t xml:space="preserve">. Verder met het </w:t>
-            </w:r>
-            <w:proofErr w:type="spellStart"/>
-            <w:r>
-              <w:rPr>
-                <w:rFonts w:ascii="Calibri" w:eastAsia="Times New Roman" w:hAnsi="Calibri" w:cs="Calibri"/>
-                <w:color w:val="000000"/>
-                <w:lang w:eastAsia="zh-CN"/>
-              </w:rPr>
-              <w:t>configratiebestand</w:t>
-            </w:r>
-            <w:proofErr w:type="spellEnd"/>
+              <w:t>. Verder met het configratiebestand</w:t>
+            </w:r>
             <w:r>
               <w:rPr>
                 <w:rFonts w:ascii="Calibri" w:eastAsia="Times New Roman" w:hAnsi="Calibri" w:cs="Calibri"/>
@@ -7597,25 +6534,7 @@
                 <w:color w:val="000000"/>
                 <w:lang w:eastAsia="zh-CN"/>
               </w:rPr>
-              <w:t xml:space="preserve">e teksten worden goed verdeeld in </w:t>
-            </w:r>
-            <w:proofErr w:type="spellStart"/>
-            <w:r>
-              <w:rPr>
-                <w:rFonts w:ascii="Calibri" w:eastAsia="Times New Roman" w:hAnsi="Calibri" w:cs="Calibri"/>
-                <w:color w:val="000000"/>
-                <w:lang w:eastAsia="zh-CN"/>
-              </w:rPr>
-              <w:t>xmltags</w:t>
-            </w:r>
-            <w:proofErr w:type="spellEnd"/>
-            <w:r>
-              <w:rPr>
-                <w:rFonts w:ascii="Calibri" w:eastAsia="Times New Roman" w:hAnsi="Calibri" w:cs="Calibri"/>
-                <w:color w:val="000000"/>
-                <w:lang w:eastAsia="zh-CN"/>
-              </w:rPr>
-              <w:t>)</w:t>
+              <w:t>e teksten worden goed verdeeld in xmltags)</w:t>
             </w:r>
           </w:p>
           <w:p>
@@ -7665,43 +6584,7 @@
                 <w:color w:val="000000"/>
                 <w:lang w:eastAsia="zh-CN"/>
               </w:rPr>
-              <w:t xml:space="preserve">apart leest, komt er in </w:t>
-            </w:r>
-            <w:proofErr w:type="spellStart"/>
-            <w:r>
-              <w:rPr>
-                <w:rFonts w:ascii="Calibri" w:eastAsia="Times New Roman" w:hAnsi="Calibri" w:cs="Calibri"/>
-                <w:color w:val="000000"/>
-                <w:lang w:eastAsia="zh-CN"/>
-              </w:rPr>
-              <w:t>xml</w:t>
-            </w:r>
-            <w:proofErr w:type="spellEnd"/>
-            <w:r>
-              <w:rPr>
-                <w:rFonts w:ascii="Calibri" w:eastAsia="Times New Roman" w:hAnsi="Calibri" w:cs="Calibri"/>
-                <w:color w:val="000000"/>
-                <w:lang w:eastAsia="zh-CN"/>
-              </w:rPr>
-              <w:t xml:space="preserve"> dubbele tags(</w:t>
-            </w:r>
-            <w:proofErr w:type="spellStart"/>
-            <w:r>
-              <w:rPr>
-                <w:rFonts w:ascii="Calibri" w:eastAsia="Times New Roman" w:hAnsi="Calibri" w:cs="Calibri"/>
-                <w:color w:val="000000"/>
-                <w:lang w:eastAsia="zh-CN"/>
-              </w:rPr>
-              <w:t>ivm</w:t>
-            </w:r>
-            <w:proofErr w:type="spellEnd"/>
-            <w:r>
-              <w:rPr>
-                <w:rFonts w:ascii="Calibri" w:eastAsia="Times New Roman" w:hAnsi="Calibri" w:cs="Calibri"/>
-                <w:color w:val="000000"/>
-                <w:lang w:eastAsia="zh-CN"/>
-              </w:rPr>
-              <w:t xml:space="preserve"> dubbele loop). </w:t>
+              <w:t xml:space="preserve">apart leest, komt er in xml dubbele tags(ivm dubbele loop). </w:t>
             </w:r>
           </w:p>
         </w:tc>
@@ -7882,25 +6765,41 @@
                 <w:color w:val="000000"/>
                 <w:lang w:eastAsia="zh-CN"/>
               </w:rPr>
-              <w:t xml:space="preserve"> Verder met </w:t>
-            </w:r>
-            <w:proofErr w:type="spellStart"/>
-            <w:r>
-              <w:rPr>
-                <w:rFonts w:ascii="Calibri" w:eastAsia="Times New Roman" w:hAnsi="Calibri" w:cs="Calibri"/>
-                <w:color w:val="000000"/>
-                <w:lang w:eastAsia="zh-CN"/>
-              </w:rPr>
-              <w:t>configbestand</w:t>
-            </w:r>
-            <w:proofErr w:type="spellEnd"/>
-            <w:r>
-              <w:rPr>
-                <w:rFonts w:ascii="Calibri" w:eastAsia="Times New Roman" w:hAnsi="Calibri" w:cs="Calibri"/>
-                <w:color w:val="000000"/>
-                <w:lang w:eastAsia="zh-CN"/>
-              </w:rPr>
-              <w:t xml:space="preserve">. </w:t>
+              <w:t xml:space="preserve"> </w:t>
+            </w:r>
+            <w:r>
+              <w:rPr>
+                <w:rFonts w:ascii="Calibri" w:eastAsia="Times New Roman" w:hAnsi="Calibri" w:cs="Calibri"/>
+                <w:color w:val="000000"/>
+                <w:lang w:eastAsia="zh-CN"/>
+              </w:rPr>
+              <w:t xml:space="preserve">Verder met configbestand. </w:t>
+            </w:r>
+          </w:p>
+          <w:p>
+            <w:pPr>
+              <w:rPr>
+                <w:lang w:eastAsia="zh-CN"/>
+              </w:rPr>
+            </w:pPr>
+            <w:r>
+              <w:rPr>
+                <w:lang w:eastAsia="zh-CN"/>
+              </w:rPr>
+              <w:t>2. de dubbele tags gefixt</w:t>
+            </w:r>
+          </w:p>
+          <w:p>
+            <w:pPr>
+              <w:rPr>
+                <w:lang w:eastAsia="zh-CN"/>
+              </w:rPr>
+            </w:pPr>
+            <w:r>
+              <w:rPr>
+                <w:lang w:eastAsia="zh-CN"/>
+              </w:rPr>
+              <w:t xml:space="preserve">3. de artikelen worden wel goed gestort, alleen de loop is nog niet helemaal goedgedaan, waardoor hij alleen de laatste value pakt. </w:t>
             </w:r>
           </w:p>
         </w:tc>
@@ -14210,6 +13109,95 @@
     </w:lvl>
   </w:abstractNum>
   <w:abstractNum w:abstractNumId="25" w15:restartNumberingAfterBreak="0">
+    <w:nsid w:val="563C7F64"/>
+    <w:multiLevelType w:val="hybridMultilevel"/>
+    <w:tmpl w:val="E9F4F52E"/>
+    <w:lvl w:ilvl="0" w:tplc="0413000F">
+      <w:start w:val="1"/>
+      <w:numFmt w:val="decimal"/>
+      <w:lvlText w:val="%1."/>
+      <w:lvlJc w:val="left"/>
+      <w:pPr>
+        <w:ind w:left="720" w:hanging="360"/>
+      </w:pPr>
+      <w:rPr>
+        <w:rFonts w:hint="default"/>
+      </w:rPr>
+    </w:lvl>
+    <w:lvl w:ilvl="1" w:tplc="04130019" w:tentative="1">
+      <w:start w:val="1"/>
+      <w:numFmt w:val="lowerLetter"/>
+      <w:lvlText w:val="%2."/>
+      <w:lvlJc w:val="left"/>
+      <w:pPr>
+        <w:ind w:left="1440" w:hanging="360"/>
+      </w:pPr>
+    </w:lvl>
+    <w:lvl w:ilvl="2" w:tplc="0413001B" w:tentative="1">
+      <w:start w:val="1"/>
+      <w:numFmt w:val="lowerRoman"/>
+      <w:lvlText w:val="%3."/>
+      <w:lvlJc w:val="right"/>
+      <w:pPr>
+        <w:ind w:left="2160" w:hanging="180"/>
+      </w:pPr>
+    </w:lvl>
+    <w:lvl w:ilvl="3" w:tplc="0413000F" w:tentative="1">
+      <w:start w:val="1"/>
+      <w:numFmt w:val="decimal"/>
+      <w:lvlText w:val="%4."/>
+      <w:lvlJc w:val="left"/>
+      <w:pPr>
+        <w:ind w:left="2880" w:hanging="360"/>
+      </w:pPr>
+    </w:lvl>
+    <w:lvl w:ilvl="4" w:tplc="04130019" w:tentative="1">
+      <w:start w:val="1"/>
+      <w:numFmt w:val="lowerLetter"/>
+      <w:lvlText w:val="%5."/>
+      <w:lvlJc w:val="left"/>
+      <w:pPr>
+        <w:ind w:left="3600" w:hanging="360"/>
+      </w:pPr>
+    </w:lvl>
+    <w:lvl w:ilvl="5" w:tplc="0413001B" w:tentative="1">
+      <w:start w:val="1"/>
+      <w:numFmt w:val="lowerRoman"/>
+      <w:lvlText w:val="%6."/>
+      <w:lvlJc w:val="right"/>
+      <w:pPr>
+        <w:ind w:left="4320" w:hanging="180"/>
+      </w:pPr>
+    </w:lvl>
+    <w:lvl w:ilvl="6" w:tplc="0413000F" w:tentative="1">
+      <w:start w:val="1"/>
+      <w:numFmt w:val="decimal"/>
+      <w:lvlText w:val="%7."/>
+      <w:lvlJc w:val="left"/>
+      <w:pPr>
+        <w:ind w:left="5040" w:hanging="360"/>
+      </w:pPr>
+    </w:lvl>
+    <w:lvl w:ilvl="7" w:tplc="04130019" w:tentative="1">
+      <w:start w:val="1"/>
+      <w:numFmt w:val="lowerLetter"/>
+      <w:lvlText w:val="%8."/>
+      <w:lvlJc w:val="left"/>
+      <w:pPr>
+        <w:ind w:left="5760" w:hanging="360"/>
+      </w:pPr>
+    </w:lvl>
+    <w:lvl w:ilvl="8" w:tplc="0413001B" w:tentative="1">
+      <w:start w:val="1"/>
+      <w:numFmt w:val="lowerRoman"/>
+      <w:lvlText w:val="%9."/>
+      <w:lvlJc w:val="right"/>
+      <w:pPr>
+        <w:ind w:left="6480" w:hanging="180"/>
+      </w:pPr>
+    </w:lvl>
+  </w:abstractNum>
+  <w:abstractNum w:abstractNumId="26" w15:restartNumberingAfterBreak="0">
     <w:nsid w:val="56AB3633"/>
     <w:multiLevelType w:val="hybridMultilevel"/>
     <w:tmpl w:val="E4C4EBDC"/>
@@ -14322,7 +13310,7 @@
       </w:rPr>
     </w:lvl>
   </w:abstractNum>
-  <w:abstractNum w:abstractNumId="26" w15:restartNumberingAfterBreak="0">
+  <w:abstractNum w:abstractNumId="27" w15:restartNumberingAfterBreak="0">
     <w:nsid w:val="590D01C7"/>
     <w:multiLevelType w:val="hybridMultilevel"/>
     <w:tmpl w:val="F30EF918"/>
@@ -14411,7 +13399,7 @@
       </w:pPr>
     </w:lvl>
   </w:abstractNum>
-  <w:abstractNum w:abstractNumId="27" w15:restartNumberingAfterBreak="0">
+  <w:abstractNum w:abstractNumId="28" w15:restartNumberingAfterBreak="0">
     <w:nsid w:val="59D51C3B"/>
     <w:multiLevelType w:val="hybridMultilevel"/>
     <w:tmpl w:val="8EEC6FD6"/>
@@ -14500,7 +13488,7 @@
       </w:pPr>
     </w:lvl>
   </w:abstractNum>
-  <w:abstractNum w:abstractNumId="28" w15:restartNumberingAfterBreak="0">
+  <w:abstractNum w:abstractNumId="29" w15:restartNumberingAfterBreak="0">
     <w:nsid w:val="5ABE00B0"/>
     <w:multiLevelType w:val="hybridMultilevel"/>
     <w:tmpl w:val="897E3D1A"/>
@@ -14589,7 +13577,7 @@
       </w:pPr>
     </w:lvl>
   </w:abstractNum>
-  <w:abstractNum w:abstractNumId="29" w15:restartNumberingAfterBreak="0">
+  <w:abstractNum w:abstractNumId="30" w15:restartNumberingAfterBreak="0">
     <w:nsid w:val="5C282652"/>
     <w:multiLevelType w:val="hybridMultilevel"/>
     <w:tmpl w:val="C1520F16"/>
@@ -14678,7 +13666,7 @@
       </w:pPr>
     </w:lvl>
   </w:abstractNum>
-  <w:abstractNum w:abstractNumId="30" w15:restartNumberingAfterBreak="0">
+  <w:abstractNum w:abstractNumId="31" w15:restartNumberingAfterBreak="0">
     <w:nsid w:val="5DBB1AC5"/>
     <w:multiLevelType w:val="hybridMultilevel"/>
     <w:tmpl w:val="F81E4ABE"/>
@@ -14767,7 +13755,7 @@
       </w:pPr>
     </w:lvl>
   </w:abstractNum>
-  <w:abstractNum w:abstractNumId="31" w15:restartNumberingAfterBreak="0">
+  <w:abstractNum w:abstractNumId="32" w15:restartNumberingAfterBreak="0">
     <w:nsid w:val="616A786D"/>
     <w:multiLevelType w:val="hybridMultilevel"/>
     <w:tmpl w:val="67209A8C"/>
@@ -14856,7 +13844,7 @@
       </w:pPr>
     </w:lvl>
   </w:abstractNum>
-  <w:abstractNum w:abstractNumId="32" w15:restartNumberingAfterBreak="0">
+  <w:abstractNum w:abstractNumId="33" w15:restartNumberingAfterBreak="0">
     <w:nsid w:val="63C53E42"/>
     <w:multiLevelType w:val="hybridMultilevel"/>
     <w:tmpl w:val="21CCE692"/>
@@ -14945,7 +13933,7 @@
       </w:pPr>
     </w:lvl>
   </w:abstractNum>
-  <w:abstractNum w:abstractNumId="33" w15:restartNumberingAfterBreak="0">
+  <w:abstractNum w:abstractNumId="34" w15:restartNumberingAfterBreak="0">
     <w:nsid w:val="65035DE8"/>
     <w:multiLevelType w:val="hybridMultilevel"/>
     <w:tmpl w:val="022CC986"/>
@@ -15034,7 +14022,7 @@
       </w:pPr>
     </w:lvl>
   </w:abstractNum>
-  <w:abstractNum w:abstractNumId="34" w15:restartNumberingAfterBreak="0">
+  <w:abstractNum w:abstractNumId="35" w15:restartNumberingAfterBreak="0">
     <w:nsid w:val="661D4043"/>
     <w:multiLevelType w:val="hybridMultilevel"/>
     <w:tmpl w:val="14C05DB2"/>
@@ -15123,7 +14111,7 @@
       </w:pPr>
     </w:lvl>
   </w:abstractNum>
-  <w:abstractNum w:abstractNumId="35" w15:restartNumberingAfterBreak="0">
+  <w:abstractNum w:abstractNumId="36" w15:restartNumberingAfterBreak="0">
     <w:nsid w:val="663547A9"/>
     <w:multiLevelType w:val="hybridMultilevel"/>
     <w:tmpl w:val="15AA6A48"/>
@@ -15212,7 +14200,7 @@
       </w:pPr>
     </w:lvl>
   </w:abstractNum>
-  <w:abstractNum w:abstractNumId="36" w15:restartNumberingAfterBreak="0">
+  <w:abstractNum w:abstractNumId="37" w15:restartNumberingAfterBreak="0">
     <w:nsid w:val="69484761"/>
     <w:multiLevelType w:val="hybridMultilevel"/>
     <w:tmpl w:val="23303066"/>
@@ -15298,7 +14286,7 @@
       </w:pPr>
     </w:lvl>
   </w:abstractNum>
-  <w:abstractNum w:abstractNumId="37" w15:restartNumberingAfterBreak="0">
+  <w:abstractNum w:abstractNumId="38" w15:restartNumberingAfterBreak="0">
     <w:nsid w:val="6AB745A5"/>
     <w:multiLevelType w:val="hybridMultilevel"/>
     <w:tmpl w:val="FA760E90"/>
@@ -15389,7 +14377,7 @@
       </w:pPr>
     </w:lvl>
   </w:abstractNum>
-  <w:abstractNum w:abstractNumId="38" w15:restartNumberingAfterBreak="0">
+  <w:abstractNum w:abstractNumId="39" w15:restartNumberingAfterBreak="0">
     <w:nsid w:val="6F08633D"/>
     <w:multiLevelType w:val="hybridMultilevel"/>
     <w:tmpl w:val="936C0D8C"/>
@@ -15478,7 +14466,7 @@
       </w:pPr>
     </w:lvl>
   </w:abstractNum>
-  <w:abstractNum w:abstractNumId="39" w15:restartNumberingAfterBreak="0">
+  <w:abstractNum w:abstractNumId="40" w15:restartNumberingAfterBreak="0">
     <w:nsid w:val="708E538F"/>
     <w:multiLevelType w:val="hybridMultilevel"/>
     <w:tmpl w:val="E940F4BE"/>
@@ -15567,7 +14555,7 @@
       </w:pPr>
     </w:lvl>
   </w:abstractNum>
-  <w:abstractNum w:abstractNumId="40" w15:restartNumberingAfterBreak="0">
+  <w:abstractNum w:abstractNumId="41" w15:restartNumberingAfterBreak="0">
     <w:nsid w:val="71D9688C"/>
     <w:multiLevelType w:val="hybridMultilevel"/>
     <w:tmpl w:val="227A25C0"/>
@@ -15656,7 +14644,7 @@
       </w:pPr>
     </w:lvl>
   </w:abstractNum>
-  <w:abstractNum w:abstractNumId="41" w15:restartNumberingAfterBreak="0">
+  <w:abstractNum w:abstractNumId="42" w15:restartNumberingAfterBreak="0">
     <w:nsid w:val="73A712CC"/>
     <w:multiLevelType w:val="hybridMultilevel"/>
     <w:tmpl w:val="C17431C0"/>
@@ -15745,7 +14733,7 @@
       </w:pPr>
     </w:lvl>
   </w:abstractNum>
-  <w:abstractNum w:abstractNumId="42" w15:restartNumberingAfterBreak="0">
+  <w:abstractNum w:abstractNumId="43" w15:restartNumberingAfterBreak="0">
     <w:nsid w:val="756753E5"/>
     <w:multiLevelType w:val="multilevel"/>
     <w:tmpl w:val="EF2AA75C"/>
@@ -15859,7 +14847,7 @@
       </w:rPr>
     </w:lvl>
   </w:abstractNum>
-  <w:abstractNum w:abstractNumId="43" w15:restartNumberingAfterBreak="0">
+  <w:abstractNum w:abstractNumId="44" w15:restartNumberingAfterBreak="0">
     <w:nsid w:val="76A208E7"/>
     <w:multiLevelType w:val="hybridMultilevel"/>
     <w:tmpl w:val="A588D3AC"/>
@@ -15948,7 +14936,7 @@
       </w:pPr>
     </w:lvl>
   </w:abstractNum>
-  <w:abstractNum w:abstractNumId="44" w15:restartNumberingAfterBreak="0">
+  <w:abstractNum w:abstractNumId="45" w15:restartNumberingAfterBreak="0">
     <w:nsid w:val="76BF42C9"/>
     <w:multiLevelType w:val="hybridMultilevel"/>
     <w:tmpl w:val="252A1FCA"/>
@@ -16037,7 +15025,7 @@
       </w:pPr>
     </w:lvl>
   </w:abstractNum>
-  <w:abstractNum w:abstractNumId="45" w15:restartNumberingAfterBreak="0">
+  <w:abstractNum w:abstractNumId="46" w15:restartNumberingAfterBreak="0">
     <w:nsid w:val="799D6081"/>
     <w:multiLevelType w:val="hybridMultilevel"/>
     <w:tmpl w:val="95B4935A"/>
@@ -16127,7 +15115,7 @@
       </w:pPr>
     </w:lvl>
   </w:abstractNum>
-  <w:abstractNum w:abstractNumId="46" w15:restartNumberingAfterBreak="0">
+  <w:abstractNum w:abstractNumId="47" w15:restartNumberingAfterBreak="0">
     <w:nsid w:val="7B3E431D"/>
     <w:multiLevelType w:val="hybridMultilevel"/>
     <w:tmpl w:val="F40E45C6"/>
@@ -16216,7 +15204,7 @@
       </w:pPr>
     </w:lvl>
   </w:abstractNum>
-  <w:abstractNum w:abstractNumId="47" w15:restartNumberingAfterBreak="0">
+  <w:abstractNum w:abstractNumId="48" w15:restartNumberingAfterBreak="0">
     <w:nsid w:val="7D1B516A"/>
     <w:multiLevelType w:val="hybridMultilevel"/>
     <w:tmpl w:val="B734E0D0"/>
@@ -16306,16 +15294,16 @@
     </w:lvl>
   </w:abstractNum>
   <w:num w:numId="1" w16cid:durableId="1359575939">
-    <w:abstractNumId w:val="36"/>
+    <w:abstractNumId w:val="37"/>
   </w:num>
   <w:num w:numId="2" w16cid:durableId="418915271">
     <w:abstractNumId w:val="2"/>
   </w:num>
   <w:num w:numId="3" w16cid:durableId="1684670109">
-    <w:abstractNumId w:val="25"/>
+    <w:abstractNumId w:val="26"/>
   </w:num>
   <w:num w:numId="4" w16cid:durableId="132480159">
-    <w:abstractNumId w:val="42"/>
+    <w:abstractNumId w:val="43"/>
   </w:num>
   <w:num w:numId="5" w16cid:durableId="1366903114">
     <w:abstractNumId w:val="8"/>
@@ -16324,7 +15312,7 @@
     <w:abstractNumId w:val="16"/>
   </w:num>
   <w:num w:numId="7" w16cid:durableId="1253583383">
-    <w:abstractNumId w:val="33"/>
+    <w:abstractNumId w:val="34"/>
   </w:num>
   <w:num w:numId="8" w16cid:durableId="1186215846">
     <w:abstractNumId w:val="4"/>
@@ -16333,16 +15321,16 @@
     <w:abstractNumId w:val="0"/>
   </w:num>
   <w:num w:numId="10" w16cid:durableId="616912605">
-    <w:abstractNumId w:val="28"/>
+    <w:abstractNumId w:val="29"/>
   </w:num>
   <w:num w:numId="11" w16cid:durableId="998655981">
     <w:abstractNumId w:val="19"/>
   </w:num>
   <w:num w:numId="12" w16cid:durableId="177431400">
-    <w:abstractNumId w:val="35"/>
+    <w:abstractNumId w:val="36"/>
   </w:num>
   <w:num w:numId="13" w16cid:durableId="1113019079">
-    <w:abstractNumId w:val="29"/>
+    <w:abstractNumId w:val="30"/>
   </w:num>
   <w:num w:numId="14" w16cid:durableId="478034285">
     <w:abstractNumId w:val="6"/>
@@ -16354,7 +15342,7 @@
     <w:abstractNumId w:val="7"/>
   </w:num>
   <w:num w:numId="17" w16cid:durableId="180167787">
-    <w:abstractNumId w:val="27"/>
+    <w:abstractNumId w:val="28"/>
   </w:num>
   <w:num w:numId="18" w16cid:durableId="480002305">
     <w:abstractNumId w:val="21"/>
@@ -16369,31 +15357,31 @@
     <w:abstractNumId w:val="22"/>
   </w:num>
   <w:num w:numId="22" w16cid:durableId="1910647043">
-    <w:abstractNumId w:val="45"/>
+    <w:abstractNumId w:val="46"/>
   </w:num>
   <w:num w:numId="23" w16cid:durableId="1337659218">
     <w:abstractNumId w:val="9"/>
   </w:num>
   <w:num w:numId="24" w16cid:durableId="1101991692">
-    <w:abstractNumId w:val="31"/>
+    <w:abstractNumId w:val="32"/>
   </w:num>
   <w:num w:numId="25" w16cid:durableId="456681977">
-    <w:abstractNumId w:val="43"/>
+    <w:abstractNumId w:val="44"/>
   </w:num>
   <w:num w:numId="26" w16cid:durableId="77793687">
-    <w:abstractNumId w:val="40"/>
+    <w:abstractNumId w:val="41"/>
   </w:num>
   <w:num w:numId="27" w16cid:durableId="1763329421">
-    <w:abstractNumId w:val="39"/>
+    <w:abstractNumId w:val="40"/>
   </w:num>
   <w:num w:numId="28" w16cid:durableId="1862283410">
     <w:abstractNumId w:val="5"/>
   </w:num>
   <w:num w:numId="29" w16cid:durableId="287442646">
-    <w:abstractNumId w:val="37"/>
+    <w:abstractNumId w:val="38"/>
   </w:num>
   <w:num w:numId="30" w16cid:durableId="1106194033">
-    <w:abstractNumId w:val="41"/>
+    <w:abstractNumId w:val="42"/>
   </w:num>
   <w:num w:numId="31" w16cid:durableId="2109228411">
     <w:abstractNumId w:val="17"/>
@@ -16402,10 +15390,10 @@
     <w:abstractNumId w:val="1"/>
   </w:num>
   <w:num w:numId="33" w16cid:durableId="328412314">
-    <w:abstractNumId w:val="38"/>
+    <w:abstractNumId w:val="39"/>
   </w:num>
   <w:num w:numId="34" w16cid:durableId="237443920">
-    <w:abstractNumId w:val="46"/>
+    <w:abstractNumId w:val="47"/>
   </w:num>
   <w:num w:numId="35" w16cid:durableId="182982408">
     <w:abstractNumId w:val="11"/>
@@ -16417,22 +15405,22 @@
     <w:abstractNumId w:val="24"/>
   </w:num>
   <w:num w:numId="38" w16cid:durableId="520970899">
-    <w:abstractNumId w:val="34"/>
+    <w:abstractNumId w:val="35"/>
   </w:num>
   <w:num w:numId="39" w16cid:durableId="1483081875">
-    <w:abstractNumId w:val="26"/>
+    <w:abstractNumId w:val="27"/>
   </w:num>
   <w:num w:numId="40" w16cid:durableId="415903479">
-    <w:abstractNumId w:val="44"/>
+    <w:abstractNumId w:val="45"/>
   </w:num>
   <w:num w:numId="41" w16cid:durableId="2040856908">
-    <w:abstractNumId w:val="30"/>
+    <w:abstractNumId w:val="31"/>
   </w:num>
   <w:num w:numId="42" w16cid:durableId="517037960">
     <w:abstractNumId w:val="23"/>
   </w:num>
   <w:num w:numId="43" w16cid:durableId="864754558">
-    <w:abstractNumId w:val="47"/>
+    <w:abstractNumId w:val="48"/>
   </w:num>
   <w:num w:numId="44" w16cid:durableId="1831485452">
     <w:abstractNumId w:val="3"/>
@@ -16447,7 +15435,10 @@
     <w:abstractNumId w:val="20"/>
   </w:num>
   <w:num w:numId="48" w16cid:durableId="32387375">
-    <w:abstractNumId w:val="32"/>
+    <w:abstractNumId w:val="33"/>
+  </w:num>
+  <w:num w:numId="49" w16cid:durableId="1976711214">
+    <w:abstractNumId w:val="25"/>
   </w:num>
 </w:numbering>
 </file>
@@ -17481,66 +16472,15 @@
 </file>
 
 <file path=customXml/item1.xml><?xml version="1.0" encoding="utf-8"?>
-<b:Sources xmlns:b="http://schemas.openxmlformats.org/officeDocument/2006/bibliography" xmlns="http://schemas.openxmlformats.org/officeDocument/2006/bibliography" SelectedStyle="\APASixthEditionOfficeOnline.xsl" StyleName="APA" Version="6"/>
+<?mso-contentType ?>
+<FormTemplates xmlns="http://schemas.microsoft.com/sharepoint/v3/contenttype/forms">
+  <Display>DocumentLibraryForm</Display>
+  <Edit>DocumentLibraryForm</Edit>
+  <New>DocumentLibraryForm</New>
+</FormTemplates>
 </file>
 
 <file path=customXml/item2.xml><?xml version="1.0" encoding="utf-8"?>
-<p:properties xmlns:p="http://schemas.microsoft.com/office/2006/metadata/properties" xmlns:xsi="http://www.w3.org/2001/XMLSchema-instance" xmlns:pc="http://schemas.microsoft.com/office/infopath/2007/PartnerControls">
-  <documentManagement>
-    <Math_Settings xmlns="6cbd6682-8700-4380-a704-874541bb10f2" xsi:nil="true"/>
-    <Self_Registration_Enabled xmlns="6cbd6682-8700-4380-a704-874541bb10f2" xsi:nil="true"/>
-    <Invited_Teachers xmlns="6cbd6682-8700-4380-a704-874541bb10f2" xsi:nil="true"/>
-    <IsNotebookLocked xmlns="6cbd6682-8700-4380-a704-874541bb10f2" xsi:nil="true"/>
-    <Templates xmlns="6cbd6682-8700-4380-a704-874541bb10f2" xsi:nil="true"/>
-    <Students xmlns="6cbd6682-8700-4380-a704-874541bb10f2">
-      <UserInfo>
-        <DisplayName/>
-        <AccountId xsi:nil="true"/>
-        <AccountType/>
-      </UserInfo>
-    </Students>
-    <LMS_Mappings xmlns="6cbd6682-8700-4380-a704-874541bb10f2" xsi:nil="true"/>
-    <NotebookType xmlns="6cbd6682-8700-4380-a704-874541bb10f2" xsi:nil="true"/>
-    <Teachers xmlns="6cbd6682-8700-4380-a704-874541bb10f2">
-      <UserInfo>
-        <DisplayName/>
-        <AccountId xsi:nil="true"/>
-        <AccountType/>
-      </UserInfo>
-    </Teachers>
-    <Student_Groups xmlns="6cbd6682-8700-4380-a704-874541bb10f2">
-      <UserInfo>
-        <DisplayName/>
-        <AccountId xsi:nil="true"/>
-        <AccountType/>
-      </UserInfo>
-    </Student_Groups>
-    <AppVersion xmlns="6cbd6682-8700-4380-a704-874541bb10f2" xsi:nil="true"/>
-    <Has_Teacher_Only_SectionGroup xmlns="6cbd6682-8700-4380-a704-874541bb10f2" xsi:nil="true"/>
-    <TaxCatchAll xmlns="923f7a5a-c3ea-4cdd-a6d3-9a61a1c3f194" xsi:nil="true"/>
-    <Owner xmlns="6cbd6682-8700-4380-a704-874541bb10f2">
-      <UserInfo>
-        <DisplayName/>
-        <AccountId xsi:nil="true"/>
-        <AccountType/>
-      </UserInfo>
-    </Owner>
-    <Distribution_Groups xmlns="6cbd6682-8700-4380-a704-874541bb10f2" xsi:nil="true"/>
-    <lcf76f155ced4ddcb4097134ff3c332f xmlns="6cbd6682-8700-4380-a704-874541bb10f2">
-      <Terms xmlns="http://schemas.microsoft.com/office/infopath/2007/PartnerControls"/>
-    </lcf76f155ced4ddcb4097134ff3c332f>
-    <FolderType xmlns="6cbd6682-8700-4380-a704-874541bb10f2" xsi:nil="true"/>
-    <CultureName xmlns="6cbd6682-8700-4380-a704-874541bb10f2" xsi:nil="true"/>
-    <TeamsChannelId xmlns="6cbd6682-8700-4380-a704-874541bb10f2" xsi:nil="true"/>
-    <Invited_Students xmlns="6cbd6682-8700-4380-a704-874541bb10f2" xsi:nil="true"/>
-    <DefaultSectionNames xmlns="6cbd6682-8700-4380-a704-874541bb10f2" xsi:nil="true"/>
-    <Is_Collaboration_Space_Locked xmlns="6cbd6682-8700-4380-a704-874541bb10f2" xsi:nil="true"/>
-    <Teams_Channel_Section_Location xmlns="6cbd6682-8700-4380-a704-874541bb10f2" xsi:nil="true"/>
-  </documentManagement>
-</p:properties>
-</file>
-
-<file path=customXml/item3.xml><?xml version="1.0" encoding="utf-8"?>
 <ct:contentTypeSchema xmlns:ct="http://schemas.microsoft.com/office/2006/metadata/contentType" xmlns:ma="http://schemas.microsoft.com/office/2006/metadata/properties/metaAttributes" ct:_="" ma:_="" ma:contentTypeName="Document" ma:contentTypeID="0x010100D2745451F3B2044898A30ACD4533A9CC" ma:contentTypeVersion="33" ma:contentTypeDescription="Een nieuw document maken." ma:contentTypeScope="" ma:versionID="767d9f31b994214e3a68b222f599d6f8">
   <xsd:schema xmlns:xsd="http://www.w3.org/2001/XMLSchema" xmlns:xs="http://www.w3.org/2001/XMLSchema" xmlns:p="http://schemas.microsoft.com/office/2006/metadata/properties" xmlns:ns2="6cbd6682-8700-4380-a704-874541bb10f2" xmlns:ns3="923f7a5a-c3ea-4cdd-a6d3-9a61a1c3f194" targetNamespace="http://schemas.microsoft.com/office/2006/metadata/properties" ma:root="true" ma:fieldsID="1ef1fa2fe033d0da28f922b8477d45fc" ns2:_="" ns3:_="">
     <xsd:import namespace="6cbd6682-8700-4380-a704-874541bb10f2"/>
@@ -17945,35 +16885,75 @@
 </ct:contentTypeSchema>
 </file>
 
+<file path=customXml/item3.xml><?xml version="1.0" encoding="utf-8"?>
+<p:properties xmlns:p="http://schemas.microsoft.com/office/2006/metadata/properties" xmlns:xsi="http://www.w3.org/2001/XMLSchema-instance" xmlns:pc="http://schemas.microsoft.com/office/infopath/2007/PartnerControls">
+  <documentManagement>
+    <Math_Settings xmlns="6cbd6682-8700-4380-a704-874541bb10f2" xsi:nil="true"/>
+    <Self_Registration_Enabled xmlns="6cbd6682-8700-4380-a704-874541bb10f2" xsi:nil="true"/>
+    <Invited_Teachers xmlns="6cbd6682-8700-4380-a704-874541bb10f2" xsi:nil="true"/>
+    <IsNotebookLocked xmlns="6cbd6682-8700-4380-a704-874541bb10f2" xsi:nil="true"/>
+    <Templates xmlns="6cbd6682-8700-4380-a704-874541bb10f2" xsi:nil="true"/>
+    <Students xmlns="6cbd6682-8700-4380-a704-874541bb10f2">
+      <UserInfo>
+        <DisplayName/>
+        <AccountId xsi:nil="true"/>
+        <AccountType/>
+      </UserInfo>
+    </Students>
+    <LMS_Mappings xmlns="6cbd6682-8700-4380-a704-874541bb10f2" xsi:nil="true"/>
+    <NotebookType xmlns="6cbd6682-8700-4380-a704-874541bb10f2" xsi:nil="true"/>
+    <Teachers xmlns="6cbd6682-8700-4380-a704-874541bb10f2">
+      <UserInfo>
+        <DisplayName/>
+        <AccountId xsi:nil="true"/>
+        <AccountType/>
+      </UserInfo>
+    </Teachers>
+    <Student_Groups xmlns="6cbd6682-8700-4380-a704-874541bb10f2">
+      <UserInfo>
+        <DisplayName/>
+        <AccountId xsi:nil="true"/>
+        <AccountType/>
+      </UserInfo>
+    </Student_Groups>
+    <AppVersion xmlns="6cbd6682-8700-4380-a704-874541bb10f2" xsi:nil="true"/>
+    <Has_Teacher_Only_SectionGroup xmlns="6cbd6682-8700-4380-a704-874541bb10f2" xsi:nil="true"/>
+    <TaxCatchAll xmlns="923f7a5a-c3ea-4cdd-a6d3-9a61a1c3f194" xsi:nil="true"/>
+    <Owner xmlns="6cbd6682-8700-4380-a704-874541bb10f2">
+      <UserInfo>
+        <DisplayName/>
+        <AccountId xsi:nil="true"/>
+        <AccountType/>
+      </UserInfo>
+    </Owner>
+    <Distribution_Groups xmlns="6cbd6682-8700-4380-a704-874541bb10f2" xsi:nil="true"/>
+    <lcf76f155ced4ddcb4097134ff3c332f xmlns="6cbd6682-8700-4380-a704-874541bb10f2">
+      <Terms xmlns="http://schemas.microsoft.com/office/infopath/2007/PartnerControls"/>
+    </lcf76f155ced4ddcb4097134ff3c332f>
+    <FolderType xmlns="6cbd6682-8700-4380-a704-874541bb10f2" xsi:nil="true"/>
+    <CultureName xmlns="6cbd6682-8700-4380-a704-874541bb10f2" xsi:nil="true"/>
+    <TeamsChannelId xmlns="6cbd6682-8700-4380-a704-874541bb10f2" xsi:nil="true"/>
+    <Invited_Students xmlns="6cbd6682-8700-4380-a704-874541bb10f2" xsi:nil="true"/>
+    <DefaultSectionNames xmlns="6cbd6682-8700-4380-a704-874541bb10f2" xsi:nil="true"/>
+    <Is_Collaboration_Space_Locked xmlns="6cbd6682-8700-4380-a704-874541bb10f2" xsi:nil="true"/>
+    <Teams_Channel_Section_Location xmlns="6cbd6682-8700-4380-a704-874541bb10f2" xsi:nil="true"/>
+  </documentManagement>
+</p:properties>
+</file>
+
 <file path=customXml/item4.xml><?xml version="1.0" encoding="utf-8"?>
-<?mso-contentType ?>
-<FormTemplates xmlns="http://schemas.microsoft.com/sharepoint/v3/contenttype/forms">
-  <Display>DocumentLibraryForm</Display>
-  <Edit>DocumentLibraryForm</Edit>
-  <New>DocumentLibraryForm</New>
-</FormTemplates>
+<b:Sources xmlns:b="http://schemas.openxmlformats.org/officeDocument/2006/bibliography" xmlns="http://schemas.openxmlformats.org/officeDocument/2006/bibliography" SelectedStyle="\APASixthEditionOfficeOnline.xsl" StyleName="APA" Version="6"/>
 </file>
 
 <file path=customXml/itemProps1.xml><?xml version="1.0" encoding="utf-8"?>
-<ds:datastoreItem xmlns:ds="http://schemas.openxmlformats.org/officeDocument/2006/customXml" ds:itemID="{F70C0343-90DE-49D6-9E4C-3DF5BC6F1CF7}">
+<ds:datastoreItem xmlns:ds="http://schemas.openxmlformats.org/officeDocument/2006/customXml" ds:itemID="{09293AD8-5A99-4C06-A3A4-50D55DCC821D}">
   <ds:schemaRefs>
-    <ds:schemaRef ds:uri="http://schemas.openxmlformats.org/officeDocument/2006/bibliography"/>
+    <ds:schemaRef ds:uri="http://schemas.microsoft.com/sharepoint/v3/contenttype/forms"/>
   </ds:schemaRefs>
 </ds:datastoreItem>
 </file>
 
 <file path=customXml/itemProps2.xml><?xml version="1.0" encoding="utf-8"?>
-<ds:datastoreItem xmlns:ds="http://schemas.openxmlformats.org/officeDocument/2006/customXml" ds:itemID="{A003E85C-9BC5-40B3-9B0F-8EA9B0C69BD6}">
-  <ds:schemaRefs>
-    <ds:schemaRef ds:uri="http://schemas.microsoft.com/office/2006/metadata/properties"/>
-    <ds:schemaRef ds:uri="http://schemas.microsoft.com/office/infopath/2007/PartnerControls"/>
-    <ds:schemaRef ds:uri="6cbd6682-8700-4380-a704-874541bb10f2"/>
-    <ds:schemaRef ds:uri="923f7a5a-c3ea-4cdd-a6d3-9a61a1c3f194"/>
-  </ds:schemaRefs>
-</ds:datastoreItem>
-</file>
-
-<file path=customXml/itemProps3.xml><?xml version="1.0" encoding="utf-8"?>
 <ds:datastoreItem xmlns:ds="http://schemas.openxmlformats.org/officeDocument/2006/customXml" ds:itemID="{DA4F5861-0F52-454A-9959-786AB1474437}">
   <ds:schemaRefs>
     <ds:schemaRef ds:uri="http://schemas.microsoft.com/office/2006/metadata/contentType"/>
@@ -17992,10 +16972,21 @@
 </ds:datastoreItem>
 </file>
 
+<file path=customXml/itemProps3.xml><?xml version="1.0" encoding="utf-8"?>
+<ds:datastoreItem xmlns:ds="http://schemas.openxmlformats.org/officeDocument/2006/customXml" ds:itemID="{A003E85C-9BC5-40B3-9B0F-8EA9B0C69BD6}">
+  <ds:schemaRefs>
+    <ds:schemaRef ds:uri="http://schemas.microsoft.com/office/2006/metadata/properties"/>
+    <ds:schemaRef ds:uri="http://schemas.microsoft.com/office/infopath/2007/PartnerControls"/>
+    <ds:schemaRef ds:uri="6cbd6682-8700-4380-a704-874541bb10f2"/>
+    <ds:schemaRef ds:uri="923f7a5a-c3ea-4cdd-a6d3-9a61a1c3f194"/>
+  </ds:schemaRefs>
+</ds:datastoreItem>
+</file>
+
 <file path=customXml/itemProps4.xml><?xml version="1.0" encoding="utf-8"?>
-<ds:datastoreItem xmlns:ds="http://schemas.openxmlformats.org/officeDocument/2006/customXml" ds:itemID="{09293AD8-5A99-4C06-A3A4-50D55DCC821D}">
+<ds:datastoreItem xmlns:ds="http://schemas.openxmlformats.org/officeDocument/2006/customXml" ds:itemID="{F70C0343-90DE-49D6-9E4C-3DF5BC6F1CF7}">
   <ds:schemaRefs>
-    <ds:schemaRef ds:uri="http://schemas.microsoft.com/sharepoint/v3/contenttype/forms"/>
+    <ds:schemaRef ds:uri="http://schemas.openxmlformats.org/officeDocument/2006/bibliography"/>
   </ds:schemaRefs>
 </ds:datastoreItem>
 </file>
</xml_diff>

<commit_message>
de bug gefixt(als de pdf al in submap bestaat, dan crasht hij->verwijderen ipv verplaatsen)....
</commit_message>
<xml_diff>
--- a/PvB SD/08 Logboek/Logboek kandidaat FP.docx
+++ b/PvB SD/08 Logboek/Logboek kandidaat FP.docx
@@ -6971,25 +6971,65 @@
                 <w:color w:val="000000"/>
                 <w:lang w:eastAsia="zh-CN"/>
               </w:rPr>
-              <w:t xml:space="preserve">2. Verder met het configbestand, artikelen worden goed verdeeld. </w:t>
-            </w:r>
-          </w:p>
-          <w:p>
-            <w:pPr>
-              <w:spacing w:line="240" w:lineRule="auto"/>
-              <w:rPr>
-                <w:rFonts w:ascii="Calibri" w:eastAsia="Times New Roman" w:hAnsi="Calibri" w:cs="Calibri"/>
-                <w:color w:val="000000"/>
-                <w:lang w:eastAsia="zh-CN"/>
-              </w:rPr>
-            </w:pPr>
-            <w:r>
-              <w:rPr>
-                <w:rFonts w:ascii="Calibri" w:eastAsia="Times New Roman" w:hAnsi="Calibri" w:cs="Calibri"/>
-                <w:color w:val="000000"/>
-                <w:lang w:eastAsia="zh-CN"/>
-              </w:rPr>
-              <w:t>3. Laten zien aan William(eventueel verbetering)</w:t>
+              <w:t>2. Verder met het configbestand</w:t>
+            </w:r>
+            <w:r>
+              <w:rPr>
+                <w:rFonts w:ascii="Calibri" w:eastAsia="Times New Roman" w:hAnsi="Calibri" w:cs="Calibri"/>
+                <w:color w:val="000000"/>
+                <w:lang w:eastAsia="zh-CN"/>
+              </w:rPr>
+              <w:t>. A</w:t>
+            </w:r>
+            <w:r>
+              <w:rPr>
+                <w:rFonts w:ascii="Calibri" w:eastAsia="Times New Roman" w:hAnsi="Calibri" w:cs="Calibri"/>
+                <w:color w:val="000000"/>
+                <w:lang w:eastAsia="zh-CN"/>
+              </w:rPr>
+              <w:t xml:space="preserve">rtikelen worden goed verdeeld. </w:t>
+            </w:r>
+            <w:r>
+              <w:rPr>
+                <w:rFonts w:ascii="Calibri" w:eastAsia="Times New Roman" w:hAnsi="Calibri" w:cs="Calibri"/>
+                <w:color w:val="000000"/>
+                <w:lang w:eastAsia="zh-CN"/>
+              </w:rPr>
+              <w:t>Het configbestand is grotendeels ook klaar</w:t>
+            </w:r>
+          </w:p>
+          <w:p>
+            <w:pPr>
+              <w:spacing w:line="240" w:lineRule="auto"/>
+              <w:rPr>
+                <w:rFonts w:ascii="Calibri" w:eastAsia="Times New Roman" w:hAnsi="Calibri" w:cs="Calibri"/>
+                <w:color w:val="000000"/>
+                <w:lang w:eastAsia="zh-CN"/>
+              </w:rPr>
+            </w:pPr>
+            <w:r>
+              <w:rPr>
+                <w:rFonts w:ascii="Calibri" w:eastAsia="Times New Roman" w:hAnsi="Calibri" w:cs="Calibri"/>
+                <w:color w:val="000000"/>
+                <w:lang w:eastAsia="zh-CN"/>
+              </w:rPr>
+              <w:t>3. Laten zien aan William</w:t>
+            </w:r>
+            <w:r>
+              <w:rPr>
+                <w:rFonts w:ascii="Calibri" w:eastAsia="Times New Roman" w:hAnsi="Calibri" w:cs="Calibri"/>
+                <w:color w:val="000000"/>
+                <w:lang w:eastAsia="zh-CN"/>
+              </w:rPr>
+              <w:t xml:space="preserve"> voor </w:t>
+            </w:r>
+            <w:r>
+              <w:rPr>
+                <w:rFonts w:ascii="Calibri" w:eastAsia="Times New Roman" w:hAnsi="Calibri" w:cs="Calibri"/>
+                <w:color w:val="000000"/>
+                <w:lang w:eastAsia="zh-CN"/>
+              </w:rPr>
+              <w:t>eventueel verbetering</w:t>
             </w:r>
           </w:p>
           <w:p>
@@ -7015,63 +7055,7 @@
                 <w:color w:val="000000"/>
                 <w:lang w:eastAsia="zh-CN"/>
               </w:rPr>
-              <w:t xml:space="preserve">Samen met </w:t>
-            </w:r>
-            <w:r>
-              <w:rPr>
-                <w:rFonts w:ascii="Calibri" w:eastAsia="Times New Roman" w:hAnsi="Calibri" w:cs="Calibri"/>
-                <w:color w:val="000000"/>
-                <w:lang w:eastAsia="zh-CN"/>
-              </w:rPr>
-              <w:t xml:space="preserve">Robert de </w:t>
-            </w:r>
-            <w:r>
-              <w:rPr>
-                <w:rFonts w:ascii="Calibri" w:eastAsia="Times New Roman" w:hAnsi="Calibri" w:cs="Calibri"/>
-                <w:color w:val="000000"/>
-                <w:lang w:eastAsia="zh-CN"/>
-              </w:rPr>
-              <w:t>XML</w:t>
-            </w:r>
-            <w:r>
-              <w:rPr>
-                <w:rFonts w:ascii="Calibri" w:eastAsia="Times New Roman" w:hAnsi="Calibri" w:cs="Calibri"/>
-                <w:color w:val="000000"/>
-                <w:lang w:eastAsia="zh-CN"/>
-              </w:rPr>
-              <w:t xml:space="preserve"> </w:t>
-            </w:r>
-            <w:r>
-              <w:rPr>
-                <w:rFonts w:ascii="Calibri" w:eastAsia="Times New Roman" w:hAnsi="Calibri" w:cs="Calibri"/>
-                <w:color w:val="000000"/>
-                <w:lang w:eastAsia="zh-CN"/>
-              </w:rPr>
-              <w:t xml:space="preserve">naar prodistXML </w:t>
-            </w:r>
-            <w:r>
-              <w:rPr>
-                <w:rFonts w:ascii="Calibri" w:eastAsia="Times New Roman" w:hAnsi="Calibri" w:cs="Calibri"/>
-                <w:color w:val="000000"/>
-                <w:lang w:eastAsia="zh-CN"/>
-              </w:rPr>
-              <w:t xml:space="preserve">om </w:t>
-            </w:r>
-            <w:r>
-              <w:rPr>
-                <w:rFonts w:ascii="Calibri" w:eastAsia="Times New Roman" w:hAnsi="Calibri" w:cs="Calibri"/>
-                <w:color w:val="000000"/>
-                <w:lang w:eastAsia="zh-CN"/>
-              </w:rPr>
-              <w:t>te zett</w:t>
-            </w:r>
-            <w:r>
-              <w:rPr>
-                <w:rFonts w:ascii="Calibri" w:eastAsia="Times New Roman" w:hAnsi="Calibri" w:cs="Calibri"/>
-                <w:color w:val="000000"/>
-                <w:lang w:eastAsia="zh-CN"/>
-              </w:rPr>
-              <w:t xml:space="preserve">en. </w:t>
+              <w:t>De bug gefixt dat als een pdf in submap zit, en je upload opnieuw de pdf, dat hij crasht(afsluit). Als de pdf al bestaat, verwijder dat bestand.</w:t>
             </w:r>
           </w:p>
         </w:tc>
@@ -10573,6 +10557,7 @@
           </w:tcPr>
           <w:p>
             <w:r>
+              <w:lastRenderedPageBreak/>
               <w:t>Praktijkbeoordelaar</w:t>
             </w:r>
           </w:p>
@@ -10591,7 +10576,6 @@
           </w:tcPr>
           <w:p>
             <w:r>
-              <w:lastRenderedPageBreak/>
               <w:t>Datum</w:t>
             </w:r>
           </w:p>
@@ -16699,66 +16683,15 @@
 </file>
 
 <file path=customXml/item1.xml><?xml version="1.0" encoding="utf-8"?>
-<b:Sources xmlns:b="http://schemas.openxmlformats.org/officeDocument/2006/bibliography" xmlns="http://schemas.openxmlformats.org/officeDocument/2006/bibliography" SelectedStyle="\APASixthEditionOfficeOnline.xsl" StyleName="APA" Version="6"/>
+<?mso-contentType ?>
+<FormTemplates xmlns="http://schemas.microsoft.com/sharepoint/v3/contenttype/forms">
+  <Display>DocumentLibraryForm</Display>
+  <Edit>DocumentLibraryForm</Edit>
+  <New>DocumentLibraryForm</New>
+</FormTemplates>
 </file>
 
 <file path=customXml/item2.xml><?xml version="1.0" encoding="utf-8"?>
-<p:properties xmlns:p="http://schemas.microsoft.com/office/2006/metadata/properties" xmlns:xsi="http://www.w3.org/2001/XMLSchema-instance" xmlns:pc="http://schemas.microsoft.com/office/infopath/2007/PartnerControls">
-  <documentManagement>
-    <Math_Settings xmlns="6cbd6682-8700-4380-a704-874541bb10f2" xsi:nil="true"/>
-    <Self_Registration_Enabled xmlns="6cbd6682-8700-4380-a704-874541bb10f2" xsi:nil="true"/>
-    <Invited_Teachers xmlns="6cbd6682-8700-4380-a704-874541bb10f2" xsi:nil="true"/>
-    <IsNotebookLocked xmlns="6cbd6682-8700-4380-a704-874541bb10f2" xsi:nil="true"/>
-    <Templates xmlns="6cbd6682-8700-4380-a704-874541bb10f2" xsi:nil="true"/>
-    <Students xmlns="6cbd6682-8700-4380-a704-874541bb10f2">
-      <UserInfo>
-        <DisplayName/>
-        <AccountId xsi:nil="true"/>
-        <AccountType/>
-      </UserInfo>
-    </Students>
-    <LMS_Mappings xmlns="6cbd6682-8700-4380-a704-874541bb10f2" xsi:nil="true"/>
-    <NotebookType xmlns="6cbd6682-8700-4380-a704-874541bb10f2" xsi:nil="true"/>
-    <Teachers xmlns="6cbd6682-8700-4380-a704-874541bb10f2">
-      <UserInfo>
-        <DisplayName/>
-        <AccountId xsi:nil="true"/>
-        <AccountType/>
-      </UserInfo>
-    </Teachers>
-    <Student_Groups xmlns="6cbd6682-8700-4380-a704-874541bb10f2">
-      <UserInfo>
-        <DisplayName/>
-        <AccountId xsi:nil="true"/>
-        <AccountType/>
-      </UserInfo>
-    </Student_Groups>
-    <AppVersion xmlns="6cbd6682-8700-4380-a704-874541bb10f2" xsi:nil="true"/>
-    <Has_Teacher_Only_SectionGroup xmlns="6cbd6682-8700-4380-a704-874541bb10f2" xsi:nil="true"/>
-    <TaxCatchAll xmlns="923f7a5a-c3ea-4cdd-a6d3-9a61a1c3f194" xsi:nil="true"/>
-    <Owner xmlns="6cbd6682-8700-4380-a704-874541bb10f2">
-      <UserInfo>
-        <DisplayName/>
-        <AccountId xsi:nil="true"/>
-        <AccountType/>
-      </UserInfo>
-    </Owner>
-    <Distribution_Groups xmlns="6cbd6682-8700-4380-a704-874541bb10f2" xsi:nil="true"/>
-    <lcf76f155ced4ddcb4097134ff3c332f xmlns="6cbd6682-8700-4380-a704-874541bb10f2">
-      <Terms xmlns="http://schemas.microsoft.com/office/infopath/2007/PartnerControls"/>
-    </lcf76f155ced4ddcb4097134ff3c332f>
-    <FolderType xmlns="6cbd6682-8700-4380-a704-874541bb10f2" xsi:nil="true"/>
-    <CultureName xmlns="6cbd6682-8700-4380-a704-874541bb10f2" xsi:nil="true"/>
-    <TeamsChannelId xmlns="6cbd6682-8700-4380-a704-874541bb10f2" xsi:nil="true"/>
-    <Invited_Students xmlns="6cbd6682-8700-4380-a704-874541bb10f2" xsi:nil="true"/>
-    <DefaultSectionNames xmlns="6cbd6682-8700-4380-a704-874541bb10f2" xsi:nil="true"/>
-    <Is_Collaboration_Space_Locked xmlns="6cbd6682-8700-4380-a704-874541bb10f2" xsi:nil="true"/>
-    <Teams_Channel_Section_Location xmlns="6cbd6682-8700-4380-a704-874541bb10f2" xsi:nil="true"/>
-  </documentManagement>
-</p:properties>
-</file>
-
-<file path=customXml/item3.xml><?xml version="1.0" encoding="utf-8"?>
 <ct:contentTypeSchema xmlns:ct="http://schemas.microsoft.com/office/2006/metadata/contentType" xmlns:ma="http://schemas.microsoft.com/office/2006/metadata/properties/metaAttributes" ct:_="" ma:_="" ma:contentTypeName="Document" ma:contentTypeID="0x010100D2745451F3B2044898A30ACD4533A9CC" ma:contentTypeVersion="33" ma:contentTypeDescription="Een nieuw document maken." ma:contentTypeScope="" ma:versionID="767d9f31b994214e3a68b222f599d6f8">
   <xsd:schema xmlns:xsd="http://www.w3.org/2001/XMLSchema" xmlns:xs="http://www.w3.org/2001/XMLSchema" xmlns:p="http://schemas.microsoft.com/office/2006/metadata/properties" xmlns:ns2="6cbd6682-8700-4380-a704-874541bb10f2" xmlns:ns3="923f7a5a-c3ea-4cdd-a6d3-9a61a1c3f194" targetNamespace="http://schemas.microsoft.com/office/2006/metadata/properties" ma:root="true" ma:fieldsID="1ef1fa2fe033d0da28f922b8477d45fc" ns2:_="" ns3:_="">
     <xsd:import namespace="6cbd6682-8700-4380-a704-874541bb10f2"/>
@@ -17163,35 +17096,75 @@
 </ct:contentTypeSchema>
 </file>
 
+<file path=customXml/item3.xml><?xml version="1.0" encoding="utf-8"?>
+<p:properties xmlns:p="http://schemas.microsoft.com/office/2006/metadata/properties" xmlns:xsi="http://www.w3.org/2001/XMLSchema-instance" xmlns:pc="http://schemas.microsoft.com/office/infopath/2007/PartnerControls">
+  <documentManagement>
+    <Math_Settings xmlns="6cbd6682-8700-4380-a704-874541bb10f2" xsi:nil="true"/>
+    <Self_Registration_Enabled xmlns="6cbd6682-8700-4380-a704-874541bb10f2" xsi:nil="true"/>
+    <Invited_Teachers xmlns="6cbd6682-8700-4380-a704-874541bb10f2" xsi:nil="true"/>
+    <IsNotebookLocked xmlns="6cbd6682-8700-4380-a704-874541bb10f2" xsi:nil="true"/>
+    <Templates xmlns="6cbd6682-8700-4380-a704-874541bb10f2" xsi:nil="true"/>
+    <Students xmlns="6cbd6682-8700-4380-a704-874541bb10f2">
+      <UserInfo>
+        <DisplayName/>
+        <AccountId xsi:nil="true"/>
+        <AccountType/>
+      </UserInfo>
+    </Students>
+    <LMS_Mappings xmlns="6cbd6682-8700-4380-a704-874541bb10f2" xsi:nil="true"/>
+    <NotebookType xmlns="6cbd6682-8700-4380-a704-874541bb10f2" xsi:nil="true"/>
+    <Teachers xmlns="6cbd6682-8700-4380-a704-874541bb10f2">
+      <UserInfo>
+        <DisplayName/>
+        <AccountId xsi:nil="true"/>
+        <AccountType/>
+      </UserInfo>
+    </Teachers>
+    <Student_Groups xmlns="6cbd6682-8700-4380-a704-874541bb10f2">
+      <UserInfo>
+        <DisplayName/>
+        <AccountId xsi:nil="true"/>
+        <AccountType/>
+      </UserInfo>
+    </Student_Groups>
+    <AppVersion xmlns="6cbd6682-8700-4380-a704-874541bb10f2" xsi:nil="true"/>
+    <Has_Teacher_Only_SectionGroup xmlns="6cbd6682-8700-4380-a704-874541bb10f2" xsi:nil="true"/>
+    <TaxCatchAll xmlns="923f7a5a-c3ea-4cdd-a6d3-9a61a1c3f194" xsi:nil="true"/>
+    <Owner xmlns="6cbd6682-8700-4380-a704-874541bb10f2">
+      <UserInfo>
+        <DisplayName/>
+        <AccountId xsi:nil="true"/>
+        <AccountType/>
+      </UserInfo>
+    </Owner>
+    <Distribution_Groups xmlns="6cbd6682-8700-4380-a704-874541bb10f2" xsi:nil="true"/>
+    <lcf76f155ced4ddcb4097134ff3c332f xmlns="6cbd6682-8700-4380-a704-874541bb10f2">
+      <Terms xmlns="http://schemas.microsoft.com/office/infopath/2007/PartnerControls"/>
+    </lcf76f155ced4ddcb4097134ff3c332f>
+    <FolderType xmlns="6cbd6682-8700-4380-a704-874541bb10f2" xsi:nil="true"/>
+    <CultureName xmlns="6cbd6682-8700-4380-a704-874541bb10f2" xsi:nil="true"/>
+    <TeamsChannelId xmlns="6cbd6682-8700-4380-a704-874541bb10f2" xsi:nil="true"/>
+    <Invited_Students xmlns="6cbd6682-8700-4380-a704-874541bb10f2" xsi:nil="true"/>
+    <DefaultSectionNames xmlns="6cbd6682-8700-4380-a704-874541bb10f2" xsi:nil="true"/>
+    <Is_Collaboration_Space_Locked xmlns="6cbd6682-8700-4380-a704-874541bb10f2" xsi:nil="true"/>
+    <Teams_Channel_Section_Location xmlns="6cbd6682-8700-4380-a704-874541bb10f2" xsi:nil="true"/>
+  </documentManagement>
+</p:properties>
+</file>
+
 <file path=customXml/item4.xml><?xml version="1.0" encoding="utf-8"?>
-<?mso-contentType ?>
-<FormTemplates xmlns="http://schemas.microsoft.com/sharepoint/v3/contenttype/forms">
-  <Display>DocumentLibraryForm</Display>
-  <Edit>DocumentLibraryForm</Edit>
-  <New>DocumentLibraryForm</New>
-</FormTemplates>
+<b:Sources xmlns:b="http://schemas.openxmlformats.org/officeDocument/2006/bibliography" xmlns="http://schemas.openxmlformats.org/officeDocument/2006/bibliography" SelectedStyle="\APASixthEditionOfficeOnline.xsl" StyleName="APA" Version="6"/>
 </file>
 
 <file path=customXml/itemProps1.xml><?xml version="1.0" encoding="utf-8"?>
-<ds:datastoreItem xmlns:ds="http://schemas.openxmlformats.org/officeDocument/2006/customXml" ds:itemID="{F70C0343-90DE-49D6-9E4C-3DF5BC6F1CF7}">
+<ds:datastoreItem xmlns:ds="http://schemas.openxmlformats.org/officeDocument/2006/customXml" ds:itemID="{09293AD8-5A99-4C06-A3A4-50D55DCC821D}">
   <ds:schemaRefs>
-    <ds:schemaRef ds:uri="http://schemas.openxmlformats.org/officeDocument/2006/bibliography"/>
+    <ds:schemaRef ds:uri="http://schemas.microsoft.com/sharepoint/v3/contenttype/forms"/>
   </ds:schemaRefs>
 </ds:datastoreItem>
 </file>
 
 <file path=customXml/itemProps2.xml><?xml version="1.0" encoding="utf-8"?>
-<ds:datastoreItem xmlns:ds="http://schemas.openxmlformats.org/officeDocument/2006/customXml" ds:itemID="{A003E85C-9BC5-40B3-9B0F-8EA9B0C69BD6}">
-  <ds:schemaRefs>
-    <ds:schemaRef ds:uri="http://schemas.microsoft.com/office/2006/metadata/properties"/>
-    <ds:schemaRef ds:uri="http://schemas.microsoft.com/office/infopath/2007/PartnerControls"/>
-    <ds:schemaRef ds:uri="6cbd6682-8700-4380-a704-874541bb10f2"/>
-    <ds:schemaRef ds:uri="923f7a5a-c3ea-4cdd-a6d3-9a61a1c3f194"/>
-  </ds:schemaRefs>
-</ds:datastoreItem>
-</file>
-
-<file path=customXml/itemProps3.xml><?xml version="1.0" encoding="utf-8"?>
 <ds:datastoreItem xmlns:ds="http://schemas.openxmlformats.org/officeDocument/2006/customXml" ds:itemID="{DA4F5861-0F52-454A-9959-786AB1474437}">
   <ds:schemaRefs>
     <ds:schemaRef ds:uri="http://schemas.microsoft.com/office/2006/metadata/contentType"/>
@@ -17210,10 +17183,21 @@
 </ds:datastoreItem>
 </file>
 
+<file path=customXml/itemProps3.xml><?xml version="1.0" encoding="utf-8"?>
+<ds:datastoreItem xmlns:ds="http://schemas.openxmlformats.org/officeDocument/2006/customXml" ds:itemID="{A003E85C-9BC5-40B3-9B0F-8EA9B0C69BD6}">
+  <ds:schemaRefs>
+    <ds:schemaRef ds:uri="http://schemas.microsoft.com/office/2006/metadata/properties"/>
+    <ds:schemaRef ds:uri="http://schemas.microsoft.com/office/infopath/2007/PartnerControls"/>
+    <ds:schemaRef ds:uri="6cbd6682-8700-4380-a704-874541bb10f2"/>
+    <ds:schemaRef ds:uri="923f7a5a-c3ea-4cdd-a6d3-9a61a1c3f194"/>
+  </ds:schemaRefs>
+</ds:datastoreItem>
+</file>
+
 <file path=customXml/itemProps4.xml><?xml version="1.0" encoding="utf-8"?>
-<ds:datastoreItem xmlns:ds="http://schemas.openxmlformats.org/officeDocument/2006/customXml" ds:itemID="{09293AD8-5A99-4C06-A3A4-50D55DCC821D}">
+<ds:datastoreItem xmlns:ds="http://schemas.openxmlformats.org/officeDocument/2006/customXml" ds:itemID="{F70C0343-90DE-49D6-9E4C-3DF5BC6F1CF7}">
   <ds:schemaRefs>
-    <ds:schemaRef ds:uri="http://schemas.microsoft.com/sharepoint/v3/contenttype/forms"/>
+    <ds:schemaRef ds:uri="http://schemas.openxmlformats.org/officeDocument/2006/bibliography"/>
   </ds:schemaRefs>
 </ds:datastoreItem>
 </file>
</xml_diff>

<commit_message>
logboek en wekelijks rapport bijgewerkt
</commit_message>
<xml_diff>
--- a/PvB SD/08 Logboek/Logboek kandidaat FP.docx
+++ b/PvB SD/08 Logboek/Logboek kandidaat FP.docx
@@ -8870,7 +8870,15 @@
                 <w:color w:val="000000"/>
                 <w:lang w:eastAsia="zh-CN"/>
               </w:rPr>
-              <w:t xml:space="preserve"> De vaste gegevens </w:t>
+              <w:t xml:space="preserve"> </w:t>
+            </w:r>
+            <w:r>
+              <w:rPr>
+                <w:rFonts w:ascii="Calibri" w:eastAsia="Times New Roman" w:hAnsi="Calibri" w:cs="Calibri"/>
+                <w:color w:val="000000"/>
+                <w:lang w:eastAsia="zh-CN"/>
+              </w:rPr>
+              <w:t xml:space="preserve">De vaste gegevens </w:t>
             </w:r>
             <w:r>
               <w:rPr>
@@ -8894,7 +8902,80 @@
                 <w:color w:val="000000"/>
                 <w:lang w:eastAsia="zh-CN"/>
               </w:rPr>
-              <w:t xml:space="preserve">de artikelen worden niet goed gedefinieerd.  </w:t>
+              <w:t xml:space="preserve">de artikelen worden niet goed gedefinieerd. </w:t>
+            </w:r>
+          </w:p>
+          <w:p>
+            <w:pPr>
+              <w:rPr>
+                <w:lang w:eastAsia="zh-CN"/>
+              </w:rPr>
+            </w:pPr>
+            <w:r>
+              <w:rPr>
+                <w:lang w:eastAsia="zh-CN"/>
+              </w:rPr>
+              <w:t xml:space="preserve">2. Geprobeerd met andere </w:t>
+            </w:r>
+            <w:proofErr w:type="spellStart"/>
+            <w:r>
+              <w:rPr>
+                <w:lang w:eastAsia="zh-CN"/>
+              </w:rPr>
+              <w:t>library</w:t>
+            </w:r>
+            <w:proofErr w:type="spellEnd"/>
+            <w:r>
+              <w:rPr>
+                <w:lang w:eastAsia="zh-CN"/>
+              </w:rPr>
+              <w:t xml:space="preserve"> ”</w:t>
+            </w:r>
+            <w:proofErr w:type="spellStart"/>
+            <w:r>
+              <w:rPr>
+                <w:lang w:eastAsia="zh-CN"/>
+              </w:rPr>
+              <w:t>Spire</w:t>
+            </w:r>
+            <w:proofErr w:type="spellEnd"/>
+            <w:r>
+              <w:rPr>
+                <w:lang w:eastAsia="zh-CN"/>
+              </w:rPr>
+              <w:t>”</w:t>
+            </w:r>
+            <w:r>
+              <w:rPr>
+                <w:lang w:eastAsia="zh-CN"/>
+              </w:rPr>
+              <w:t xml:space="preserve"> </w:t>
+            </w:r>
+            <w:r>
+              <w:rPr>
+                <w:lang w:eastAsia="zh-CN"/>
+              </w:rPr>
+              <w:t xml:space="preserve">de artikelen uit te halen, voor NH werkt het wel, maar voor dat andere bedrijf wordt niks uitgehaald, omdat hij geen </w:t>
+            </w:r>
+            <w:proofErr w:type="spellStart"/>
+            <w:r>
+              <w:rPr>
+                <w:lang w:eastAsia="zh-CN"/>
+              </w:rPr>
+              <w:t>table</w:t>
+            </w:r>
+            <w:proofErr w:type="spellEnd"/>
+            <w:r>
+              <w:rPr>
+                <w:lang w:eastAsia="zh-CN"/>
+              </w:rPr>
+              <w:t xml:space="preserve"> bevat</w:t>
+            </w:r>
+            <w:r>
+              <w:rPr>
+                <w:lang w:eastAsia="zh-CN"/>
+              </w:rPr>
+              <w:t xml:space="preserve">. </w:t>
             </w:r>
           </w:p>
         </w:tc>
@@ -10015,6 +10096,7 @@
                 <w:color w:val="000000"/>
                 <w:lang w:eastAsia="zh-CN"/>
               </w:rPr>
+              <w:lastRenderedPageBreak/>
               <w:t>3</w:t>
             </w:r>
             <w:r>
@@ -10623,7 +10705,6 @@
                 <w:color w:val="000000"/>
                 <w:lang w:eastAsia="zh-CN"/>
               </w:rPr>
-              <w:lastRenderedPageBreak/>
               <w:t>9</w:t>
             </w:r>
             <w:r>
@@ -12554,6 +12635,95 @@
 <file path=word/numbering.xml><?xml version="1.0" encoding="utf-8"?>
 <w:numbering xmlns:wpc="http://schemas.microsoft.com/office/word/2010/wordprocessingCanvas" xmlns:cx="http://schemas.microsoft.com/office/drawing/2014/chartex" xmlns:cx1="http://schemas.microsoft.com/office/drawing/2015/9/8/chartex" xmlns:cx2="http://schemas.microsoft.com/office/drawing/2015/10/21/chartex" xmlns:cx3="http://schemas.microsoft.com/office/drawing/2016/5/9/chartex" xmlns:cx4="http://schemas.microsoft.com/office/drawing/2016/5/10/chartex" xmlns:cx5="http://schemas.microsoft.com/office/drawing/2016/5/11/chartex" xmlns:cx6="http://schemas.microsoft.com/office/drawing/2016/5/12/chartex" xmlns:cx7="http://schemas.microsoft.com/office/drawing/2016/5/13/chartex" xmlns:cx8="http://schemas.microsoft.com/office/drawing/2016/5/14/chartex" xmlns:mc="http://schemas.openxmlformats.org/markup-compatibility/2006" xmlns:aink="http://schemas.microsoft.com/office/drawing/2016/ink" xmlns:am3d="http://schemas.microsoft.com/office/drawing/2017/model3d" xmlns:o="urn:schemas-microsoft-com:office:office" xmlns:oel="http://schemas.microsoft.com/office/2019/extlst" xmlns:r="http://schemas.openxmlformats.org/officeDocument/2006/relationships" xmlns:m="http://schemas.openxmlformats.org/officeDocument/2006/math" xmlns:v="urn:schemas-microsoft-com:vml" xmlns:wp14="http://schemas.microsoft.com/office/word/2010/wordprocessingDrawing" xmlns:wp="http://schemas.openxmlformats.org/drawingml/2006/wordprocessingDrawing" xmlns:w10="urn:schemas-microsoft-com:office:word" xmlns:w="http://schemas.openxmlformats.org/wordprocessingml/2006/main" xmlns:w14="http://schemas.microsoft.com/office/word/2010/wordml" xmlns:w15="http://schemas.microsoft.com/office/word/2012/wordml" xmlns:w16cex="http://schemas.microsoft.com/office/word/2018/wordml/cex" xmlns:w16cid="http://schemas.microsoft.com/office/word/2016/wordml/cid" xmlns:w16="http://schemas.microsoft.com/office/word/2018/wordml" xmlns:w16du="http://schemas.microsoft.com/office/word/2023/wordml/word16du" xmlns:w16sdtdh="http://schemas.microsoft.com/office/word/2020/wordml/sdtdatahash" xmlns:w16se="http://schemas.microsoft.com/office/word/2015/wordml/symex" xmlns:wpg="http://schemas.microsoft.com/office/word/2010/wordprocessingGroup" xmlns:wpi="http://schemas.microsoft.com/office/word/2010/wordprocessingInk" xmlns:wne="http://schemas.microsoft.com/office/word/2006/wordml" xmlns:wps="http://schemas.microsoft.com/office/word/2010/wordprocessingShape" mc:Ignorable="w14 w15 w16se w16cid w16 w16cex w16sdtdh w16du wp14">
   <w:abstractNum w:abstractNumId="0" w15:restartNumberingAfterBreak="0">
+    <w:nsid w:val="2FB26A53"/>
+    <w:multiLevelType w:val="hybridMultilevel"/>
+    <w:tmpl w:val="42A42016"/>
+    <w:lvl w:ilvl="0" w:tplc="0413000F">
+      <w:start w:val="1"/>
+      <w:numFmt w:val="decimal"/>
+      <w:lvlText w:val="%1."/>
+      <w:lvlJc w:val="left"/>
+      <w:pPr>
+        <w:ind w:left="720" w:hanging="360"/>
+      </w:pPr>
+      <w:rPr>
+        <w:rFonts w:hint="default"/>
+      </w:rPr>
+    </w:lvl>
+    <w:lvl w:ilvl="1" w:tplc="04130019" w:tentative="1">
+      <w:start w:val="1"/>
+      <w:numFmt w:val="lowerLetter"/>
+      <w:lvlText w:val="%2."/>
+      <w:lvlJc w:val="left"/>
+      <w:pPr>
+        <w:ind w:left="1440" w:hanging="360"/>
+      </w:pPr>
+    </w:lvl>
+    <w:lvl w:ilvl="2" w:tplc="0413001B" w:tentative="1">
+      <w:start w:val="1"/>
+      <w:numFmt w:val="lowerRoman"/>
+      <w:lvlText w:val="%3."/>
+      <w:lvlJc w:val="right"/>
+      <w:pPr>
+        <w:ind w:left="2160" w:hanging="180"/>
+      </w:pPr>
+    </w:lvl>
+    <w:lvl w:ilvl="3" w:tplc="0413000F" w:tentative="1">
+      <w:start w:val="1"/>
+      <w:numFmt w:val="decimal"/>
+      <w:lvlText w:val="%4."/>
+      <w:lvlJc w:val="left"/>
+      <w:pPr>
+        <w:ind w:left="2880" w:hanging="360"/>
+      </w:pPr>
+    </w:lvl>
+    <w:lvl w:ilvl="4" w:tplc="04130019" w:tentative="1">
+      <w:start w:val="1"/>
+      <w:numFmt w:val="lowerLetter"/>
+      <w:lvlText w:val="%5."/>
+      <w:lvlJc w:val="left"/>
+      <w:pPr>
+        <w:ind w:left="3600" w:hanging="360"/>
+      </w:pPr>
+    </w:lvl>
+    <w:lvl w:ilvl="5" w:tplc="0413001B" w:tentative="1">
+      <w:start w:val="1"/>
+      <w:numFmt w:val="lowerRoman"/>
+      <w:lvlText w:val="%6."/>
+      <w:lvlJc w:val="right"/>
+      <w:pPr>
+        <w:ind w:left="4320" w:hanging="180"/>
+      </w:pPr>
+    </w:lvl>
+    <w:lvl w:ilvl="6" w:tplc="0413000F" w:tentative="1">
+      <w:start w:val="1"/>
+      <w:numFmt w:val="decimal"/>
+      <w:lvlText w:val="%7."/>
+      <w:lvlJc w:val="left"/>
+      <w:pPr>
+        <w:ind w:left="5040" w:hanging="360"/>
+      </w:pPr>
+    </w:lvl>
+    <w:lvl w:ilvl="7" w:tplc="04130019" w:tentative="1">
+      <w:start w:val="1"/>
+      <w:numFmt w:val="lowerLetter"/>
+      <w:lvlText w:val="%8."/>
+      <w:lvlJc w:val="left"/>
+      <w:pPr>
+        <w:ind w:left="5760" w:hanging="360"/>
+      </w:pPr>
+    </w:lvl>
+    <w:lvl w:ilvl="8" w:tplc="0413001B" w:tentative="1">
+      <w:start w:val="1"/>
+      <w:numFmt w:val="lowerRoman"/>
+      <w:lvlText w:val="%9."/>
+      <w:lvlJc w:val="right"/>
+      <w:pPr>
+        <w:ind w:left="6480" w:hanging="180"/>
+      </w:pPr>
+    </w:lvl>
+  </w:abstractNum>
+  <w:abstractNum w:abstractNumId="1" w15:restartNumberingAfterBreak="0">
     <w:nsid w:val="54F3448F"/>
     <w:multiLevelType w:val="hybridMultilevel"/>
     <w:tmpl w:val="152448A6"/>
@@ -12643,6 +12813,9 @@
     </w:lvl>
   </w:abstractNum>
   <w:num w:numId="1" w16cid:durableId="1852988141">
+    <w:abstractNumId w:val="1"/>
+  </w:num>
+  <w:num w:numId="2" w16cid:durableId="719667294">
     <w:abstractNumId w:val="0"/>
   </w:num>
 </w:numbering>
@@ -13677,19 +13850,6 @@
 </file>
 
 <file path=customXml/item1.xml><?xml version="1.0" encoding="utf-8"?>
-<b:Sources xmlns:b="http://schemas.openxmlformats.org/officeDocument/2006/bibliography" xmlns="http://schemas.openxmlformats.org/officeDocument/2006/bibliography" SelectedStyle="\APASixthEditionOfficeOnline.xsl" StyleName="APA" Version="6"/>
-</file>
-
-<file path=customXml/item2.xml><?xml version="1.0" encoding="utf-8"?>
-<?mso-contentType ?>
-<FormTemplates xmlns="http://schemas.microsoft.com/sharepoint/v3/contenttype/forms">
-  <Display>DocumentLibraryForm</Display>
-  <Edit>DocumentLibraryForm</Edit>
-  <New>DocumentLibraryForm</New>
-</FormTemplates>
-</file>
-
-<file path=customXml/item3.xml><?xml version="1.0" encoding="utf-8"?>
 <ct:contentTypeSchema xmlns:ct="http://schemas.microsoft.com/office/2006/metadata/contentType" xmlns:ma="http://schemas.microsoft.com/office/2006/metadata/properties/metaAttributes" ct:_="" ma:_="" ma:contentTypeName="Document" ma:contentTypeID="0x010100D2745451F3B2044898A30ACD4533A9CC" ma:contentTypeVersion="33" ma:contentTypeDescription="Een nieuw document maken." ma:contentTypeScope="" ma:versionID="767d9f31b994214e3a68b222f599d6f8">
   <xsd:schema xmlns:xsd="http://www.w3.org/2001/XMLSchema" xmlns:xs="http://www.w3.org/2001/XMLSchema" xmlns:p="http://schemas.microsoft.com/office/2006/metadata/properties" xmlns:ns2="6cbd6682-8700-4380-a704-874541bb10f2" xmlns:ns3="923f7a5a-c3ea-4cdd-a6d3-9a61a1c3f194" targetNamespace="http://schemas.microsoft.com/office/2006/metadata/properties" ma:root="true" ma:fieldsID="1ef1fa2fe033d0da28f922b8477d45fc" ns2:_="" ns3:_="">
     <xsd:import namespace="6cbd6682-8700-4380-a704-874541bb10f2"/>
@@ -14094,7 +14254,7 @@
 </ct:contentTypeSchema>
 </file>
 
-<file path=customXml/item4.xml><?xml version="1.0" encoding="utf-8"?>
+<file path=customXml/item2.xml><?xml version="1.0" encoding="utf-8"?>
 <p:properties xmlns:p="http://schemas.microsoft.com/office/2006/metadata/properties" xmlns:xsi="http://www.w3.org/2001/XMLSchema-instance" xmlns:pc="http://schemas.microsoft.com/office/infopath/2007/PartnerControls">
   <documentManagement>
     <Math_Settings xmlns="6cbd6682-8700-4380-a704-874541bb10f2" xsi:nil="true"/>
@@ -14150,23 +14310,20 @@
 </p:properties>
 </file>
 
-<file path=customXml/itemProps1.xml><?xml version="1.0" encoding="utf-8"?>
-<ds:datastoreItem xmlns:ds="http://schemas.openxmlformats.org/officeDocument/2006/customXml" ds:itemID="{F70C0343-90DE-49D6-9E4C-3DF5BC6F1CF7}">
-  <ds:schemaRefs>
-    <ds:schemaRef ds:uri="http://schemas.openxmlformats.org/officeDocument/2006/bibliography"/>
-  </ds:schemaRefs>
-</ds:datastoreItem>
+<file path=customXml/item3.xml><?xml version="1.0" encoding="utf-8"?>
+<b:Sources xmlns:b="http://schemas.openxmlformats.org/officeDocument/2006/bibliography" xmlns="http://schemas.openxmlformats.org/officeDocument/2006/bibliography" SelectedStyle="\APASixthEditionOfficeOnline.xsl" StyleName="APA" Version="6"/>
 </file>
 
-<file path=customXml/itemProps2.xml><?xml version="1.0" encoding="utf-8"?>
-<ds:datastoreItem xmlns:ds="http://schemas.openxmlformats.org/officeDocument/2006/customXml" ds:itemID="{09293AD8-5A99-4C06-A3A4-50D55DCC821D}">
-  <ds:schemaRefs>
-    <ds:schemaRef ds:uri="http://schemas.microsoft.com/sharepoint/v3/contenttype/forms"/>
-  </ds:schemaRefs>
-</ds:datastoreItem>
+<file path=customXml/item4.xml><?xml version="1.0" encoding="utf-8"?>
+<?mso-contentType ?>
+<FormTemplates xmlns="http://schemas.microsoft.com/sharepoint/v3/contenttype/forms">
+  <Display>DocumentLibraryForm</Display>
+  <Edit>DocumentLibraryForm</Edit>
+  <New>DocumentLibraryForm</New>
+</FormTemplates>
 </file>
 
-<file path=customXml/itemProps3.xml><?xml version="1.0" encoding="utf-8"?>
+<file path=customXml/itemProps1.xml><?xml version="1.0" encoding="utf-8"?>
 <ds:datastoreItem xmlns:ds="http://schemas.openxmlformats.org/officeDocument/2006/customXml" ds:itemID="{DA4F5861-0F52-454A-9959-786AB1474437}">
   <ds:schemaRefs>
     <ds:schemaRef ds:uri="http://schemas.microsoft.com/office/2006/metadata/contentType"/>
@@ -14185,7 +14342,7 @@
 </ds:datastoreItem>
 </file>
 
-<file path=customXml/itemProps4.xml><?xml version="1.0" encoding="utf-8"?>
+<file path=customXml/itemProps2.xml><?xml version="1.0" encoding="utf-8"?>
 <ds:datastoreItem xmlns:ds="http://schemas.openxmlformats.org/officeDocument/2006/customXml" ds:itemID="{A003E85C-9BC5-40B3-9B0F-8EA9B0C69BD6}">
   <ds:schemaRefs>
     <ds:schemaRef ds:uri="http://schemas.microsoft.com/office/2006/metadata/properties"/>
@@ -14194,4 +14351,20 @@
     <ds:schemaRef ds:uri="923f7a5a-c3ea-4cdd-a6d3-9a61a1c3f194"/>
   </ds:schemaRefs>
 </ds:datastoreItem>
+</file>
+
+<file path=customXml/itemProps3.xml><?xml version="1.0" encoding="utf-8"?>
+<ds:datastoreItem xmlns:ds="http://schemas.openxmlformats.org/officeDocument/2006/customXml" ds:itemID="{F70C0343-90DE-49D6-9E4C-3DF5BC6F1CF7}">
+  <ds:schemaRefs>
+    <ds:schemaRef ds:uri="http://schemas.openxmlformats.org/officeDocument/2006/bibliography"/>
+  </ds:schemaRefs>
+</ds:datastoreItem>
+</file>
+
+<file path=customXml/itemProps4.xml><?xml version="1.0" encoding="utf-8"?>
+<ds:datastoreItem xmlns:ds="http://schemas.openxmlformats.org/officeDocument/2006/customXml" ds:itemID="{09293AD8-5A99-4C06-A3A4-50D55DCC821D}">
+  <ds:schemaRefs>
+    <ds:schemaRef ds:uri="http://schemas.microsoft.com/sharepoint/v3/contenttype/forms"/>
+  </ds:schemaRefs>
+</ds:datastoreItem>
 </file>
</xml_diff>

<commit_message>
artikelen ophalen vanuit pdf, voor NH heeft het gewerkt omdat hij een duidelijke tabelstructuur heeft, maar ander bedrijf niet helemaal
</commit_message>
<xml_diff>
--- a/PvB SD/08 Logboek/Logboek kandidaat FP.docx
+++ b/PvB SD/08 Logboek/Logboek kandidaat FP.docx
@@ -308,13 +308,8 @@
             <w:tcW w:w="7087" w:type="dxa"/>
           </w:tcPr>
           <w:p>
-            <w:proofErr w:type="spellStart"/>
-            <w:r>
-              <w:t>Prodist</w:t>
-            </w:r>
-            <w:proofErr w:type="spellEnd"/>
-            <w:r>
-              <w:t xml:space="preserve"> Software B.V.</w:t>
+            <w:r>
+              <w:t>Prodist Software B.V.</w:t>
             </w:r>
           </w:p>
         </w:tc>
@@ -607,61 +602,7 @@
                 <w:color w:val="000000"/>
                 <w:lang w:eastAsia="zh-CN"/>
               </w:rPr>
-              <w:t xml:space="preserve">Op de eerste dag iedereen leren kennen, en wat uitleg gekregen van bijvoorbeeld hoe het bedrijf is ontstaan, wat de examenopdracht kunnen zijn, etc. Kreeg een opwarmopdracht om met </w:t>
-            </w:r>
-            <w:proofErr w:type="spellStart"/>
-            <w:r>
-              <w:rPr>
-                <w:rFonts w:ascii="Calibri" w:eastAsia="Times New Roman" w:hAnsi="Calibri" w:cs="Calibri"/>
-                <w:color w:val="000000"/>
-                <w:lang w:eastAsia="zh-CN"/>
-              </w:rPr>
-              <w:t>framework</w:t>
-            </w:r>
-            <w:proofErr w:type="spellEnd"/>
-            <w:r>
-              <w:rPr>
-                <w:rFonts w:ascii="Calibri" w:eastAsia="Times New Roman" w:hAnsi="Calibri" w:cs="Calibri"/>
-                <w:color w:val="000000"/>
-                <w:lang w:eastAsia="zh-CN"/>
-              </w:rPr>
-              <w:t xml:space="preserve"> ‘</w:t>
-            </w:r>
-            <w:proofErr w:type="spellStart"/>
-            <w:r>
-              <w:rPr>
-                <w:rFonts w:ascii="Calibri" w:eastAsia="Times New Roman" w:hAnsi="Calibri" w:cs="Calibri"/>
-                <w:color w:val="000000"/>
-                <w:lang w:eastAsia="zh-CN"/>
-              </w:rPr>
-              <w:t>Blazor</w:t>
-            </w:r>
-            <w:proofErr w:type="spellEnd"/>
-            <w:r>
-              <w:rPr>
-                <w:rFonts w:ascii="Calibri" w:eastAsia="Times New Roman" w:hAnsi="Calibri" w:cs="Calibri"/>
-                <w:color w:val="000000"/>
-                <w:lang w:eastAsia="zh-CN"/>
-              </w:rPr>
-              <w:t xml:space="preserve">’ te beginnen, moet een webpagina waar ik een bestand kan uploaden, en dan uploadt hij naar een specifieke map. Dus ben ik daar de hele dag </w:t>
-            </w:r>
-            <w:proofErr w:type="spellStart"/>
-            <w:r>
-              <w:rPr>
-                <w:rFonts w:ascii="Calibri" w:eastAsia="Times New Roman" w:hAnsi="Calibri" w:cs="Calibri"/>
-                <w:color w:val="000000"/>
-                <w:lang w:eastAsia="zh-CN"/>
-              </w:rPr>
-              <w:t>beziggeweest</w:t>
-            </w:r>
-            <w:proofErr w:type="spellEnd"/>
-            <w:r>
-              <w:rPr>
-                <w:rFonts w:ascii="Calibri" w:eastAsia="Times New Roman" w:hAnsi="Calibri" w:cs="Calibri"/>
-                <w:color w:val="000000"/>
-                <w:lang w:eastAsia="zh-CN"/>
-              </w:rPr>
-              <w:t>.</w:t>
+              <w:t>Op de eerste dag iedereen leren kennen, en wat uitleg gekregen van bijvoorbeeld hoe het bedrijf is ontstaan, wat de examenopdracht kunnen zijn, etc. Kreeg een opwarmopdracht om met framework ‘Blazor’ te beginnen, moet een webpagina waar ik een bestand kan uploaden, en dan uploadt hij naar een specifieke map. Dus ben ik daar de hele dag beziggeweest.</w:t>
             </w:r>
           </w:p>
         </w:tc>
@@ -790,113 +731,13 @@
                 <w:lang w:eastAsia="zh-CN"/>
               </w:rPr>
             </w:pPr>
-            <w:proofErr w:type="spellStart"/>
-            <w:r>
-              <w:rPr>
-                <w:rFonts w:ascii="Calibri" w:eastAsia="Times New Roman" w:hAnsi="Calibri" w:cs="Calibri"/>
-                <w:color w:val="000000"/>
-                <w:lang w:eastAsia="zh-CN"/>
-              </w:rPr>
-              <w:t>Blazor</w:t>
-            </w:r>
-            <w:proofErr w:type="spellEnd"/>
-            <w:r>
-              <w:rPr>
-                <w:rFonts w:ascii="Calibri" w:eastAsia="Times New Roman" w:hAnsi="Calibri" w:cs="Calibri"/>
-                <w:color w:val="000000"/>
-                <w:lang w:eastAsia="zh-CN"/>
-              </w:rPr>
-              <w:t xml:space="preserve"> webapplicatie klaar, hij gaat alle bestanden uploaden naar een map. Maar word gevraagd om </w:t>
-            </w:r>
-            <w:proofErr w:type="spellStart"/>
-            <w:r>
-              <w:rPr>
-                <w:rFonts w:ascii="Calibri" w:eastAsia="Times New Roman" w:hAnsi="Calibri" w:cs="Calibri"/>
-                <w:color w:val="000000"/>
-                <w:lang w:eastAsia="zh-CN"/>
-              </w:rPr>
-              <w:t>Blazor</w:t>
-            </w:r>
-            <w:proofErr w:type="spellEnd"/>
-            <w:r>
-              <w:rPr>
-                <w:rFonts w:ascii="Calibri" w:eastAsia="Times New Roman" w:hAnsi="Calibri" w:cs="Calibri"/>
-                <w:color w:val="000000"/>
-                <w:lang w:eastAsia="zh-CN"/>
-              </w:rPr>
-              <w:t xml:space="preserve"> in </w:t>
-            </w:r>
-            <w:proofErr w:type="spellStart"/>
-            <w:r>
-              <w:rPr>
-                <w:rFonts w:ascii="Calibri" w:eastAsia="Times New Roman" w:hAnsi="Calibri" w:cs="Calibri"/>
-                <w:color w:val="000000"/>
-                <w:lang w:eastAsia="zh-CN"/>
-              </w:rPr>
-              <w:t>windows</w:t>
-            </w:r>
-            <w:proofErr w:type="spellEnd"/>
-            <w:r>
-              <w:rPr>
-                <w:rFonts w:ascii="Calibri" w:eastAsia="Times New Roman" w:hAnsi="Calibri" w:cs="Calibri"/>
-                <w:color w:val="000000"/>
-                <w:lang w:eastAsia="zh-CN"/>
-              </w:rPr>
-              <w:t xml:space="preserve"> </w:t>
-            </w:r>
-            <w:proofErr w:type="spellStart"/>
-            <w:r>
-              <w:rPr>
-                <w:rFonts w:ascii="Calibri" w:eastAsia="Times New Roman" w:hAnsi="Calibri" w:cs="Calibri"/>
-                <w:color w:val="000000"/>
-                <w:lang w:eastAsia="zh-CN"/>
-              </w:rPr>
-              <w:t>forms</w:t>
-            </w:r>
-            <w:proofErr w:type="spellEnd"/>
-            <w:r>
-              <w:rPr>
-                <w:rFonts w:ascii="Calibri" w:eastAsia="Times New Roman" w:hAnsi="Calibri" w:cs="Calibri"/>
-                <w:color w:val="000000"/>
-                <w:lang w:eastAsia="zh-CN"/>
-              </w:rPr>
-              <w:t xml:space="preserve"> te verwerken, ben de hele dag </w:t>
-            </w:r>
-            <w:proofErr w:type="spellStart"/>
-            <w:r>
-              <w:rPr>
-                <w:rFonts w:ascii="Calibri" w:eastAsia="Times New Roman" w:hAnsi="Calibri" w:cs="Calibri"/>
-                <w:color w:val="000000"/>
-                <w:lang w:eastAsia="zh-CN"/>
-              </w:rPr>
-              <w:t>meebezig</w:t>
-            </w:r>
-            <w:proofErr w:type="spellEnd"/>
-            <w:r>
-              <w:rPr>
-                <w:rFonts w:ascii="Calibri" w:eastAsia="Times New Roman" w:hAnsi="Calibri" w:cs="Calibri"/>
-                <w:color w:val="000000"/>
-                <w:lang w:eastAsia="zh-CN"/>
-              </w:rPr>
-              <w:t xml:space="preserve"> geweest. Maar je kan niet een eigen pad te selecteren. Het is op dit moment nog </w:t>
-            </w:r>
-            <w:proofErr w:type="spellStart"/>
-            <w:r>
-              <w:rPr>
-                <w:rFonts w:ascii="Calibri" w:eastAsia="Times New Roman" w:hAnsi="Calibri" w:cs="Calibri"/>
-                <w:color w:val="000000"/>
-                <w:lang w:eastAsia="zh-CN"/>
-              </w:rPr>
-              <w:t>hardcoded</w:t>
-            </w:r>
-            <w:proofErr w:type="spellEnd"/>
-            <w:r>
-              <w:rPr>
-                <w:rFonts w:ascii="Calibri" w:eastAsia="Times New Roman" w:hAnsi="Calibri" w:cs="Calibri"/>
-                <w:color w:val="000000"/>
-                <w:lang w:eastAsia="zh-CN"/>
-              </w:rPr>
-              <w:t>.</w:t>
+            <w:r>
+              <w:rPr>
+                <w:rFonts w:ascii="Calibri" w:eastAsia="Times New Roman" w:hAnsi="Calibri" w:cs="Calibri"/>
+                <w:color w:val="000000"/>
+                <w:lang w:eastAsia="zh-CN"/>
+              </w:rPr>
+              <w:t>Blazor webapplicatie klaar, hij gaat alle bestanden uploaden naar een map. Maar word gevraagd om Blazor in windows forms te verwerken, ben de hele dag meebezig geweest. Maar je kan niet een eigen pad te selecteren. Het is op dit moment nog hardcoded.</w:t>
             </w:r>
           </w:p>
         </w:tc>
@@ -1031,43 +872,7 @@
                 <w:color w:val="000000"/>
                 <w:lang w:eastAsia="zh-CN"/>
               </w:rPr>
-              <w:t xml:space="preserve">Windows </w:t>
-            </w:r>
-            <w:proofErr w:type="spellStart"/>
-            <w:r>
-              <w:rPr>
-                <w:rFonts w:ascii="Calibri" w:eastAsia="Times New Roman" w:hAnsi="Calibri" w:cs="Calibri"/>
-                <w:color w:val="000000"/>
-                <w:lang w:eastAsia="zh-CN"/>
-              </w:rPr>
-              <w:t>forms</w:t>
-            </w:r>
-            <w:proofErr w:type="spellEnd"/>
-            <w:r>
-              <w:rPr>
-                <w:rFonts w:ascii="Calibri" w:eastAsia="Times New Roman" w:hAnsi="Calibri" w:cs="Calibri"/>
-                <w:color w:val="000000"/>
-                <w:lang w:eastAsia="zh-CN"/>
-              </w:rPr>
-              <w:t xml:space="preserve"> in elkaar gezet, maar wordt nogmaals gevraagd om een eigen filepath te kunnen selecteren, daar ben ik de hele dag </w:t>
-            </w:r>
-            <w:proofErr w:type="spellStart"/>
-            <w:r>
-              <w:rPr>
-                <w:rFonts w:ascii="Calibri" w:eastAsia="Times New Roman" w:hAnsi="Calibri" w:cs="Calibri"/>
-                <w:color w:val="000000"/>
-                <w:lang w:eastAsia="zh-CN"/>
-              </w:rPr>
-              <w:t>beziggeweest</w:t>
-            </w:r>
-            <w:proofErr w:type="spellEnd"/>
-            <w:r>
-              <w:rPr>
-                <w:rFonts w:ascii="Calibri" w:eastAsia="Times New Roman" w:hAnsi="Calibri" w:cs="Calibri"/>
-                <w:color w:val="000000"/>
-                <w:lang w:eastAsia="zh-CN"/>
-              </w:rPr>
-              <w:t>, hij wil het maar niet. Nu kan de gebruiker alleen via een input zijn eigen filepath invullen.</w:t>
+              <w:t>Windows forms in elkaar gezet, maar wordt nogmaals gevraagd om een eigen filepath te kunnen selecteren, daar ben ik de hele dag beziggeweest, hij wil het maar niet. Nu kan de gebruiker alleen via een input zijn eigen filepath invullen.</w:t>
             </w:r>
           </w:p>
         </w:tc>
@@ -1202,43 +1007,7 @@
                 <w:color w:val="000000"/>
                 <w:lang w:eastAsia="zh-CN"/>
               </w:rPr>
-              <w:t xml:space="preserve">De gebruiker kan via een knop een eigen pad selecteren, dus het gaat niet alleen maar via een inputveld, en hij slaat het nieuwe pad ook gelijk op in een </w:t>
-            </w:r>
-            <w:proofErr w:type="spellStart"/>
-            <w:r>
-              <w:rPr>
-                <w:rFonts w:ascii="Calibri" w:eastAsia="Times New Roman" w:hAnsi="Calibri" w:cs="Calibri"/>
-                <w:color w:val="000000"/>
-                <w:lang w:eastAsia="zh-CN"/>
-              </w:rPr>
-              <w:t>json</w:t>
-            </w:r>
-            <w:proofErr w:type="spellEnd"/>
-            <w:r>
-              <w:rPr>
-                <w:rFonts w:ascii="Calibri" w:eastAsia="Times New Roman" w:hAnsi="Calibri" w:cs="Calibri"/>
-                <w:color w:val="000000"/>
-                <w:lang w:eastAsia="zh-CN"/>
-              </w:rPr>
-              <w:t xml:space="preserve">-bestand, (alleen in de verkeerde </w:t>
-            </w:r>
-            <w:proofErr w:type="spellStart"/>
-            <w:r>
-              <w:rPr>
-                <w:rFonts w:ascii="Calibri" w:eastAsia="Times New Roman" w:hAnsi="Calibri" w:cs="Calibri"/>
-                <w:color w:val="000000"/>
-                <w:lang w:eastAsia="zh-CN"/>
-              </w:rPr>
-              <w:t>json</w:t>
-            </w:r>
-            <w:proofErr w:type="spellEnd"/>
-            <w:r>
-              <w:rPr>
-                <w:rFonts w:ascii="Calibri" w:eastAsia="Times New Roman" w:hAnsi="Calibri" w:cs="Calibri"/>
-                <w:color w:val="000000"/>
-                <w:lang w:eastAsia="zh-CN"/>
-              </w:rPr>
-              <w:t xml:space="preserve">). Eind van de dag kwam ik pas </w:t>
+              <w:t xml:space="preserve">De gebruiker kan via een knop een eigen pad selecteren, dus het gaat niet alleen maar via een inputveld, en hij slaat het nieuwe pad ook gelijk op in een json-bestand, (alleen in de verkeerde json). Eind van de dag kwam ik pas </w:t>
             </w:r>
             <w:r>
               <w:rPr>
@@ -1630,23 +1399,13 @@
               </w:rPr>
               <w:t xml:space="preserve"> </w:t>
             </w:r>
-            <w:proofErr w:type="spellStart"/>
-            <w:r>
-              <w:rPr>
-                <w:rFonts w:ascii="Calibri" w:eastAsia="Times New Roman" w:hAnsi="Calibri" w:cs="Calibri"/>
-                <w:color w:val="000000"/>
-                <w:lang w:eastAsia="zh-CN"/>
-              </w:rPr>
-              <w:t>Trello</w:t>
-            </w:r>
-            <w:proofErr w:type="spellEnd"/>
-            <w:r>
-              <w:rPr>
-                <w:rFonts w:ascii="Calibri" w:eastAsia="Times New Roman" w:hAnsi="Calibri" w:cs="Calibri"/>
-                <w:color w:val="000000"/>
-                <w:lang w:eastAsia="zh-CN"/>
-              </w:rPr>
-              <w:t xml:space="preserve"> bord aangemaakt zodat ik een </w:t>
+            <w:r>
+              <w:rPr>
+                <w:rFonts w:ascii="Calibri" w:eastAsia="Times New Roman" w:hAnsi="Calibri" w:cs="Calibri"/>
+                <w:color w:val="000000"/>
+                <w:lang w:eastAsia="zh-CN"/>
+              </w:rPr>
+              <w:t xml:space="preserve">Trello bord aangemaakt zodat ik een </w:t>
             </w:r>
             <w:r>
               <w:rPr>
@@ -1738,16 +1497,7 @@
                 <w:color w:val="000000"/>
                 <w:lang w:eastAsia="zh-CN"/>
               </w:rPr>
-              <w:t xml:space="preserve">3. Georiënteerd op alle data van PDF eruit halen, verder genereer een nieuw </w:t>
-            </w:r>
-            <w:proofErr w:type="spellStart"/>
-            <w:r>
-              <w:rPr>
-                <w:rFonts w:ascii="Calibri" w:eastAsia="Times New Roman" w:hAnsi="Calibri" w:cs="Calibri"/>
-                <w:color w:val="000000"/>
-                <w:lang w:eastAsia="zh-CN"/>
-              </w:rPr>
-              <w:t>XML</w:t>
+              <w:t>3. Georiënteerd op alle data van PDF eruit halen, verder genereer een nieuw XML</w:t>
             </w:r>
             <w:r>
               <w:rPr>
@@ -1771,16 +1521,7 @@
                 <w:color w:val="000000"/>
                 <w:lang w:eastAsia="zh-CN"/>
               </w:rPr>
-              <w:t>d</w:t>
-            </w:r>
-            <w:proofErr w:type="spellEnd"/>
-            <w:r>
-              <w:rPr>
-                <w:rFonts w:ascii="Calibri" w:eastAsia="Times New Roman" w:hAnsi="Calibri" w:cs="Calibri"/>
-                <w:color w:val="000000"/>
-                <w:lang w:eastAsia="zh-CN"/>
-              </w:rPr>
-              <w:t>.</w:t>
+              <w:t>d.</w:t>
             </w:r>
           </w:p>
         </w:tc>
@@ -2394,7 +2135,6 @@
               </w:rPr>
               <w:t xml:space="preserve">om de </w:t>
             </w:r>
-            <w:proofErr w:type="spellStart"/>
             <w:r>
               <w:rPr>
                 <w:rFonts w:ascii="Calibri" w:eastAsia="Times New Roman" w:hAnsi="Calibri" w:cs="Calibri"/>
@@ -2409,213 +2149,104 @@
                 <w:color w:val="000000"/>
                 <w:lang w:eastAsia="zh-CN"/>
               </w:rPr>
+              <w:t xml:space="preserve">’s </w:t>
+            </w:r>
+            <w:r>
+              <w:rPr>
+                <w:rFonts w:ascii="Calibri" w:eastAsia="Times New Roman" w:hAnsi="Calibri" w:cs="Calibri"/>
+                <w:color w:val="000000"/>
+                <w:lang w:eastAsia="zh-CN"/>
+              </w:rPr>
+              <w:t>van</w:t>
+            </w:r>
+            <w:r>
+              <w:rPr>
+                <w:rFonts w:ascii="Calibri" w:eastAsia="Times New Roman" w:hAnsi="Calibri" w:cs="Calibri"/>
+                <w:color w:val="000000"/>
+                <w:lang w:eastAsia="zh-CN"/>
+              </w:rPr>
+              <w:t>uit</w:t>
+            </w:r>
+            <w:r>
+              <w:rPr>
+                <w:rFonts w:ascii="Calibri" w:eastAsia="Times New Roman" w:hAnsi="Calibri" w:cs="Calibri"/>
+                <w:color w:val="000000"/>
+                <w:lang w:eastAsia="zh-CN"/>
+              </w:rPr>
+              <w:t xml:space="preserve"> PDF</w:t>
+            </w:r>
+            <w:r>
+              <w:rPr>
+                <w:rFonts w:ascii="Calibri" w:eastAsia="Times New Roman" w:hAnsi="Calibri" w:cs="Calibri"/>
+                <w:color w:val="000000"/>
+                <w:lang w:eastAsia="zh-CN"/>
+              </w:rPr>
+              <w:t xml:space="preserve"> te</w:t>
+            </w:r>
+            <w:r>
+              <w:rPr>
+                <w:rFonts w:ascii="Calibri" w:eastAsia="Times New Roman" w:hAnsi="Calibri" w:cs="Calibri"/>
+                <w:color w:val="000000"/>
+                <w:lang w:eastAsia="zh-CN"/>
+              </w:rPr>
+              <w:t xml:space="preserve"> halen,</w:t>
+            </w:r>
+            <w:r>
+              <w:rPr>
+                <w:rFonts w:ascii="Calibri" w:eastAsia="Times New Roman" w:hAnsi="Calibri" w:cs="Calibri"/>
+                <w:color w:val="000000"/>
+                <w:lang w:eastAsia="zh-CN"/>
+              </w:rPr>
+              <w:t xml:space="preserve"> en </w:t>
+            </w:r>
+            <w:r>
+              <w:rPr>
+                <w:rFonts w:ascii="Calibri" w:eastAsia="Times New Roman" w:hAnsi="Calibri" w:cs="Calibri"/>
+                <w:color w:val="000000"/>
+                <w:lang w:eastAsia="zh-CN"/>
+              </w:rPr>
+              <w:t xml:space="preserve">vervolgens het genereren van </w:t>
+            </w:r>
+            <w:r>
+              <w:rPr>
+                <w:rFonts w:ascii="Calibri" w:eastAsia="Times New Roman" w:hAnsi="Calibri" w:cs="Calibri"/>
+                <w:color w:val="000000"/>
+                <w:lang w:eastAsia="zh-CN"/>
+              </w:rPr>
+              <w:t>een nieuw XML-bestand. Alles is hardcoded, waar het PDF-bestand vandaan komt, en waar de XML-bestand geupload wordt</w:t>
+            </w:r>
+            <w:r>
+              <w:rPr>
+                <w:rFonts w:ascii="Calibri" w:eastAsia="Times New Roman" w:hAnsi="Calibri" w:cs="Calibri"/>
+                <w:color w:val="000000"/>
+                <w:lang w:eastAsia="zh-CN"/>
+              </w:rPr>
+              <w:t xml:space="preserve">. </w:t>
+            </w:r>
+            <w:r>
+              <w:rPr>
+                <w:rFonts w:ascii="Calibri" w:eastAsia="Times New Roman" w:hAnsi="Calibri" w:cs="Calibri"/>
+                <w:color w:val="000000"/>
+                <w:lang w:eastAsia="zh-CN"/>
+              </w:rPr>
+              <w:t>G</w:t>
+            </w:r>
+            <w:r>
+              <w:rPr>
+                <w:rFonts w:ascii="Calibri" w:eastAsia="Times New Roman" w:hAnsi="Calibri" w:cs="Calibri"/>
+                <w:color w:val="000000"/>
+                <w:lang w:eastAsia="zh-CN"/>
+              </w:rPr>
+              <w:t>eprobeerd om de data</w:t>
+            </w:r>
+            <w:r>
+              <w:rPr>
+                <w:rFonts w:ascii="Calibri" w:eastAsia="Times New Roman" w:hAnsi="Calibri" w:cs="Calibri"/>
+                <w:color w:val="000000"/>
+                <w:lang w:eastAsia="zh-CN"/>
+              </w:rPr>
               <w:t>’s</w:t>
             </w:r>
-            <w:proofErr w:type="spellEnd"/>
-            <w:r>
-              <w:rPr>
-                <w:rFonts w:ascii="Calibri" w:eastAsia="Times New Roman" w:hAnsi="Calibri" w:cs="Calibri"/>
-                <w:color w:val="000000"/>
-                <w:lang w:eastAsia="zh-CN"/>
-              </w:rPr>
-              <w:t xml:space="preserve"> </w:t>
-            </w:r>
-            <w:r>
-              <w:rPr>
-                <w:rFonts w:ascii="Calibri" w:eastAsia="Times New Roman" w:hAnsi="Calibri" w:cs="Calibri"/>
-                <w:color w:val="000000"/>
-                <w:lang w:eastAsia="zh-CN"/>
-              </w:rPr>
-              <w:t>van</w:t>
-            </w:r>
-            <w:r>
-              <w:rPr>
-                <w:rFonts w:ascii="Calibri" w:eastAsia="Times New Roman" w:hAnsi="Calibri" w:cs="Calibri"/>
-                <w:color w:val="000000"/>
-                <w:lang w:eastAsia="zh-CN"/>
-              </w:rPr>
-              <w:t>uit</w:t>
-            </w:r>
-            <w:r>
-              <w:rPr>
-                <w:rFonts w:ascii="Calibri" w:eastAsia="Times New Roman" w:hAnsi="Calibri" w:cs="Calibri"/>
-                <w:color w:val="000000"/>
-                <w:lang w:eastAsia="zh-CN"/>
-              </w:rPr>
-              <w:t xml:space="preserve"> PDF</w:t>
-            </w:r>
-            <w:r>
-              <w:rPr>
-                <w:rFonts w:ascii="Calibri" w:eastAsia="Times New Roman" w:hAnsi="Calibri" w:cs="Calibri"/>
-                <w:color w:val="000000"/>
-                <w:lang w:eastAsia="zh-CN"/>
-              </w:rPr>
-              <w:t xml:space="preserve"> te</w:t>
-            </w:r>
-            <w:r>
-              <w:rPr>
-                <w:rFonts w:ascii="Calibri" w:eastAsia="Times New Roman" w:hAnsi="Calibri" w:cs="Calibri"/>
-                <w:color w:val="000000"/>
-                <w:lang w:eastAsia="zh-CN"/>
-              </w:rPr>
-              <w:t xml:space="preserve"> halen,</w:t>
-            </w:r>
-            <w:r>
-              <w:rPr>
-                <w:rFonts w:ascii="Calibri" w:eastAsia="Times New Roman" w:hAnsi="Calibri" w:cs="Calibri"/>
-                <w:color w:val="000000"/>
-                <w:lang w:eastAsia="zh-CN"/>
-              </w:rPr>
-              <w:t xml:space="preserve"> en </w:t>
-            </w:r>
-            <w:r>
-              <w:rPr>
-                <w:rFonts w:ascii="Calibri" w:eastAsia="Times New Roman" w:hAnsi="Calibri" w:cs="Calibri"/>
-                <w:color w:val="000000"/>
-                <w:lang w:eastAsia="zh-CN"/>
-              </w:rPr>
-              <w:t xml:space="preserve">vervolgens het genereren van </w:t>
-            </w:r>
-            <w:r>
-              <w:rPr>
-                <w:rFonts w:ascii="Calibri" w:eastAsia="Times New Roman" w:hAnsi="Calibri" w:cs="Calibri"/>
-                <w:color w:val="000000"/>
-                <w:lang w:eastAsia="zh-CN"/>
-              </w:rPr>
-              <w:t xml:space="preserve">een nieuw </w:t>
-            </w:r>
-            <w:proofErr w:type="spellStart"/>
-            <w:r>
-              <w:rPr>
-                <w:rFonts w:ascii="Calibri" w:eastAsia="Times New Roman" w:hAnsi="Calibri" w:cs="Calibri"/>
-                <w:color w:val="000000"/>
-                <w:lang w:eastAsia="zh-CN"/>
-              </w:rPr>
-              <w:t>XML-bestand</w:t>
-            </w:r>
-            <w:proofErr w:type="spellEnd"/>
-            <w:r>
-              <w:rPr>
-                <w:rFonts w:ascii="Calibri" w:eastAsia="Times New Roman" w:hAnsi="Calibri" w:cs="Calibri"/>
-                <w:color w:val="000000"/>
-                <w:lang w:eastAsia="zh-CN"/>
-              </w:rPr>
-              <w:t xml:space="preserve">. Alles is </w:t>
-            </w:r>
-            <w:proofErr w:type="spellStart"/>
-            <w:r>
-              <w:rPr>
-                <w:rFonts w:ascii="Calibri" w:eastAsia="Times New Roman" w:hAnsi="Calibri" w:cs="Calibri"/>
-                <w:color w:val="000000"/>
-                <w:lang w:eastAsia="zh-CN"/>
-              </w:rPr>
-              <w:t>hardcoded</w:t>
-            </w:r>
-            <w:proofErr w:type="spellEnd"/>
-            <w:r>
-              <w:rPr>
-                <w:rFonts w:ascii="Calibri" w:eastAsia="Times New Roman" w:hAnsi="Calibri" w:cs="Calibri"/>
-                <w:color w:val="000000"/>
-                <w:lang w:eastAsia="zh-CN"/>
-              </w:rPr>
-              <w:t xml:space="preserve">, waar het </w:t>
-            </w:r>
-            <w:proofErr w:type="spellStart"/>
-            <w:r>
-              <w:rPr>
-                <w:rFonts w:ascii="Calibri" w:eastAsia="Times New Roman" w:hAnsi="Calibri" w:cs="Calibri"/>
-                <w:color w:val="000000"/>
-                <w:lang w:eastAsia="zh-CN"/>
-              </w:rPr>
-              <w:t>PDF-bestand</w:t>
-            </w:r>
-            <w:proofErr w:type="spellEnd"/>
-            <w:r>
-              <w:rPr>
-                <w:rFonts w:ascii="Calibri" w:eastAsia="Times New Roman" w:hAnsi="Calibri" w:cs="Calibri"/>
-                <w:color w:val="000000"/>
-                <w:lang w:eastAsia="zh-CN"/>
-              </w:rPr>
-              <w:t xml:space="preserve"> vandaan komt, en waar de </w:t>
-            </w:r>
-            <w:proofErr w:type="spellStart"/>
-            <w:r>
-              <w:rPr>
-                <w:rFonts w:ascii="Calibri" w:eastAsia="Times New Roman" w:hAnsi="Calibri" w:cs="Calibri"/>
-                <w:color w:val="000000"/>
-                <w:lang w:eastAsia="zh-CN"/>
-              </w:rPr>
-              <w:t>XML-bestand</w:t>
-            </w:r>
-            <w:proofErr w:type="spellEnd"/>
-            <w:r>
-              <w:rPr>
-                <w:rFonts w:ascii="Calibri" w:eastAsia="Times New Roman" w:hAnsi="Calibri" w:cs="Calibri"/>
-                <w:color w:val="000000"/>
-                <w:lang w:eastAsia="zh-CN"/>
-              </w:rPr>
-              <w:t xml:space="preserve"> </w:t>
-            </w:r>
-            <w:proofErr w:type="spellStart"/>
-            <w:r>
-              <w:rPr>
-                <w:rFonts w:ascii="Calibri" w:eastAsia="Times New Roman" w:hAnsi="Calibri" w:cs="Calibri"/>
-                <w:color w:val="000000"/>
-                <w:lang w:eastAsia="zh-CN"/>
-              </w:rPr>
-              <w:t>geupload</w:t>
-            </w:r>
-            <w:proofErr w:type="spellEnd"/>
-            <w:r>
-              <w:rPr>
-                <w:rFonts w:ascii="Calibri" w:eastAsia="Times New Roman" w:hAnsi="Calibri" w:cs="Calibri"/>
-                <w:color w:val="000000"/>
-                <w:lang w:eastAsia="zh-CN"/>
-              </w:rPr>
-              <w:t xml:space="preserve"> wordt</w:t>
-            </w:r>
-            <w:r>
-              <w:rPr>
-                <w:rFonts w:ascii="Calibri" w:eastAsia="Times New Roman" w:hAnsi="Calibri" w:cs="Calibri"/>
-                <w:color w:val="000000"/>
-                <w:lang w:eastAsia="zh-CN"/>
-              </w:rPr>
-              <w:t xml:space="preserve">. </w:t>
-            </w:r>
-            <w:r>
-              <w:rPr>
-                <w:rFonts w:ascii="Calibri" w:eastAsia="Times New Roman" w:hAnsi="Calibri" w:cs="Calibri"/>
-                <w:color w:val="000000"/>
-                <w:lang w:eastAsia="zh-CN"/>
-              </w:rPr>
-              <w:t>G</w:t>
-            </w:r>
-            <w:r>
-              <w:rPr>
-                <w:rFonts w:ascii="Calibri" w:eastAsia="Times New Roman" w:hAnsi="Calibri" w:cs="Calibri"/>
-                <w:color w:val="000000"/>
-                <w:lang w:eastAsia="zh-CN"/>
-              </w:rPr>
-              <w:t xml:space="preserve">eprobeerd om de </w:t>
-            </w:r>
-            <w:proofErr w:type="spellStart"/>
-            <w:r>
-              <w:rPr>
-                <w:rFonts w:ascii="Calibri" w:eastAsia="Times New Roman" w:hAnsi="Calibri" w:cs="Calibri"/>
-                <w:color w:val="000000"/>
-                <w:lang w:eastAsia="zh-CN"/>
-              </w:rPr>
-              <w:t>data</w:t>
-            </w:r>
-            <w:r>
-              <w:rPr>
-                <w:rFonts w:ascii="Calibri" w:eastAsia="Times New Roman" w:hAnsi="Calibri" w:cs="Calibri"/>
-                <w:color w:val="000000"/>
-                <w:lang w:eastAsia="zh-CN"/>
-              </w:rPr>
-              <w:t>’s</w:t>
-            </w:r>
-            <w:proofErr w:type="spellEnd"/>
             <w:r>
               <w:rPr>
                 <w:rFonts w:ascii="Calibri" w:eastAsia="Times New Roman" w:hAnsi="Calibri" w:cs="Calibri"/>
@@ -2884,54 +2515,8 @@
                 <w:color w:val="000000"/>
                 <w:lang w:eastAsia="zh-CN"/>
               </w:rPr>
-              <w:t xml:space="preserve">Verder georiënteerd om de basiskennis te creëren om de </w:t>
-            </w:r>
-            <w:proofErr w:type="spellStart"/>
-            <w:r>
-              <w:rPr>
-                <w:rFonts w:ascii="Calibri" w:eastAsia="Times New Roman" w:hAnsi="Calibri" w:cs="Calibri"/>
-                <w:color w:val="000000"/>
-                <w:lang w:eastAsia="zh-CN"/>
-              </w:rPr>
-              <w:t>data’s</w:t>
-            </w:r>
-            <w:proofErr w:type="spellEnd"/>
-            <w:r>
-              <w:rPr>
-                <w:rFonts w:ascii="Calibri" w:eastAsia="Times New Roman" w:hAnsi="Calibri" w:cs="Calibri"/>
-                <w:color w:val="000000"/>
-                <w:lang w:eastAsia="zh-CN"/>
-              </w:rPr>
-              <w:t xml:space="preserve"> uit een </w:t>
-            </w:r>
-            <w:proofErr w:type="spellStart"/>
-            <w:r>
-              <w:rPr>
-                <w:rFonts w:ascii="Calibri" w:eastAsia="Times New Roman" w:hAnsi="Calibri" w:cs="Calibri"/>
-                <w:color w:val="000000"/>
-                <w:lang w:eastAsia="zh-CN"/>
-              </w:rPr>
-              <w:t>PDF-bestand</w:t>
-            </w:r>
-            <w:proofErr w:type="spellEnd"/>
-            <w:r>
-              <w:rPr>
-                <w:rFonts w:ascii="Calibri" w:eastAsia="Times New Roman" w:hAnsi="Calibri" w:cs="Calibri"/>
-                <w:color w:val="000000"/>
-                <w:lang w:eastAsia="zh-CN"/>
-              </w:rPr>
-              <w:t xml:space="preserve"> halen, en over te zetten naar een </w:t>
-            </w:r>
-            <w:proofErr w:type="spellStart"/>
-            <w:r>
-              <w:rPr>
-                <w:rFonts w:ascii="Calibri" w:eastAsia="Times New Roman" w:hAnsi="Calibri" w:cs="Calibri"/>
-                <w:color w:val="000000"/>
-                <w:lang w:eastAsia="zh-CN"/>
-              </w:rPr>
-              <w:t>XML-bestand</w:t>
-            </w:r>
-            <w:proofErr w:type="spellEnd"/>
+              <w:t>Verder georiënteerd om de basiskennis te creëren om de data’s uit een PDF-bestand halen, en over te zetten naar een XML-bestand</w:t>
+            </w:r>
           </w:p>
           <w:p>
             <w:pPr>
@@ -2950,49 +2535,21 @@
               </w:rPr>
               <w:t xml:space="preserve">Oriëntatiefase: Alle </w:t>
             </w:r>
-            <w:proofErr w:type="spellStart"/>
-            <w:r>
-              <w:rPr>
-                <w:rFonts w:ascii="Calibri" w:eastAsia="Times New Roman" w:hAnsi="Calibri" w:cs="Calibri"/>
-                <w:color w:val="000000"/>
-                <w:lang w:eastAsia="zh-CN"/>
-              </w:rPr>
-              <w:t>data’s</w:t>
-            </w:r>
-            <w:proofErr w:type="spellEnd"/>
-            <w:r>
-              <w:rPr>
-                <w:rFonts w:ascii="Calibri" w:eastAsia="Times New Roman" w:hAnsi="Calibri" w:cs="Calibri"/>
-                <w:color w:val="000000"/>
-                <w:lang w:eastAsia="zh-CN"/>
-              </w:rPr>
-              <w:t xml:space="preserve"> </w:t>
-            </w:r>
-            <w:r>
-              <w:rPr>
-                <w:rFonts w:ascii="Calibri" w:eastAsia="Times New Roman" w:hAnsi="Calibri" w:cs="Calibri"/>
-                <w:color w:val="000000"/>
-                <w:lang w:eastAsia="zh-CN"/>
-              </w:rPr>
-              <w:t xml:space="preserve">in variabelen gezet, en het importeren naar XML ben nog mee bezig, want ik weet niet hoe de structuur van zo’n </w:t>
-            </w:r>
-            <w:proofErr w:type="spellStart"/>
-            <w:r>
-              <w:rPr>
-                <w:rFonts w:ascii="Calibri" w:eastAsia="Times New Roman" w:hAnsi="Calibri" w:cs="Calibri"/>
-                <w:color w:val="000000"/>
-                <w:lang w:eastAsia="zh-CN"/>
-              </w:rPr>
-              <w:t>XML-bestand</w:t>
-            </w:r>
-            <w:proofErr w:type="spellEnd"/>
-            <w:r>
-              <w:rPr>
-                <w:rFonts w:ascii="Calibri" w:eastAsia="Times New Roman" w:hAnsi="Calibri" w:cs="Calibri"/>
-                <w:color w:val="000000"/>
-                <w:lang w:eastAsia="zh-CN"/>
-              </w:rPr>
-              <w:t xml:space="preserve"> eruit ziet.</w:t>
+            <w:r>
+              <w:rPr>
+                <w:rFonts w:ascii="Calibri" w:eastAsia="Times New Roman" w:hAnsi="Calibri" w:cs="Calibri"/>
+                <w:color w:val="000000"/>
+                <w:lang w:eastAsia="zh-CN"/>
+              </w:rPr>
+              <w:t xml:space="preserve">data’s </w:t>
+            </w:r>
+            <w:r>
+              <w:rPr>
+                <w:rFonts w:ascii="Calibri" w:eastAsia="Times New Roman" w:hAnsi="Calibri" w:cs="Calibri"/>
+                <w:color w:val="000000"/>
+                <w:lang w:eastAsia="zh-CN"/>
+              </w:rPr>
+              <w:t>in variabelen gezet, en het importeren naar XML ben nog mee bezig, want ik weet niet hoe de structuur van zo’n XML-bestand eruit ziet.</w:t>
             </w:r>
           </w:p>
         </w:tc>
@@ -3234,43 +2791,7 @@
                 <w:color w:val="000000"/>
                 <w:lang w:eastAsia="zh-CN"/>
               </w:rPr>
-              <w:t xml:space="preserve">3. Verder met de oriëntatiefase, alle </w:t>
-            </w:r>
-            <w:proofErr w:type="spellStart"/>
-            <w:r>
-              <w:rPr>
-                <w:rFonts w:ascii="Calibri" w:eastAsia="Times New Roman" w:hAnsi="Calibri" w:cs="Calibri"/>
-                <w:color w:val="000000"/>
-                <w:lang w:eastAsia="zh-CN"/>
-              </w:rPr>
-              <w:t>data’s</w:t>
-            </w:r>
-            <w:proofErr w:type="spellEnd"/>
-            <w:r>
-              <w:rPr>
-                <w:rFonts w:ascii="Calibri" w:eastAsia="Times New Roman" w:hAnsi="Calibri" w:cs="Calibri"/>
-                <w:color w:val="000000"/>
-                <w:lang w:eastAsia="zh-CN"/>
-              </w:rPr>
-              <w:t xml:space="preserve"> worden in een overzichtelijke en logische manier geplaatst in </w:t>
-            </w:r>
-            <w:proofErr w:type="spellStart"/>
-            <w:r>
-              <w:rPr>
-                <w:rFonts w:ascii="Calibri" w:eastAsia="Times New Roman" w:hAnsi="Calibri" w:cs="Calibri"/>
-                <w:color w:val="000000"/>
-                <w:lang w:eastAsia="zh-CN"/>
-              </w:rPr>
-              <w:t>XML-bestand</w:t>
-            </w:r>
-            <w:proofErr w:type="spellEnd"/>
-            <w:r>
-              <w:rPr>
-                <w:rFonts w:ascii="Calibri" w:eastAsia="Times New Roman" w:hAnsi="Calibri" w:cs="Calibri"/>
-                <w:color w:val="000000"/>
-                <w:lang w:eastAsia="zh-CN"/>
-              </w:rPr>
-              <w:t>. Dus klantnummer staat bij Klantnummer, orders horen bij Orders etc.</w:t>
+              <w:t>3. Verder met de oriëntatiefase, alle data’s worden in een overzichtelijke en logische manier geplaatst in XML-bestand. Dus klantnummer staat bij Klantnummer, orders horen bij Orders etc.</w:t>
             </w:r>
           </w:p>
           <w:p>
@@ -3440,16 +2961,88 @@
               </w:rPr>
               <w:t xml:space="preserve">. </w:t>
             </w:r>
-            <w:proofErr w:type="spellStart"/>
-            <w:r>
-              <w:rPr>
-                <w:rFonts w:ascii="Calibri" w:eastAsia="Times New Roman" w:hAnsi="Calibri" w:cs="Calibri"/>
-                <w:color w:val="000000"/>
-                <w:lang w:eastAsia="zh-CN"/>
-              </w:rPr>
-              <w:t>Prodist</w:t>
-            </w:r>
-            <w:proofErr w:type="spellEnd"/>
+            <w:r>
+              <w:rPr>
+                <w:rFonts w:ascii="Calibri" w:eastAsia="Times New Roman" w:hAnsi="Calibri" w:cs="Calibri"/>
+                <w:color w:val="000000"/>
+                <w:lang w:eastAsia="zh-CN"/>
+              </w:rPr>
+              <w:t>Prodist XML-bestand gekregen met goede structuur, dus</w:t>
+            </w:r>
+            <w:r>
+              <w:rPr>
+                <w:rFonts w:ascii="Calibri" w:eastAsia="Times New Roman" w:hAnsi="Calibri" w:cs="Calibri"/>
+                <w:color w:val="000000"/>
+                <w:lang w:eastAsia="zh-CN"/>
+              </w:rPr>
+              <w:t xml:space="preserve"> ben daarmee aan de slag, alle data’s in goede structuur geplaatst</w:t>
+            </w:r>
+            <w:r>
+              <w:rPr>
+                <w:rFonts w:ascii="Calibri" w:eastAsia="Times New Roman" w:hAnsi="Calibri" w:cs="Calibri"/>
+                <w:color w:val="000000"/>
+                <w:lang w:eastAsia="zh-CN"/>
+              </w:rPr>
+              <w:t>.</w:t>
+            </w:r>
+          </w:p>
+          <w:p>
+            <w:pPr>
+              <w:spacing w:line="240" w:lineRule="auto"/>
+              <w:rPr>
+                <w:rFonts w:ascii="Calibri" w:eastAsia="Times New Roman" w:hAnsi="Calibri" w:cs="Calibri"/>
+                <w:color w:val="000000"/>
+                <w:lang w:eastAsia="zh-CN"/>
+              </w:rPr>
+            </w:pPr>
+            <w:r>
+              <w:rPr>
+                <w:rFonts w:ascii="Calibri" w:eastAsia="Times New Roman" w:hAnsi="Calibri" w:cs="Calibri"/>
+                <w:color w:val="000000"/>
+                <w:lang w:eastAsia="zh-CN"/>
+              </w:rPr>
+              <w:t>2</w:t>
+            </w:r>
+            <w:r>
+              <w:rPr>
+                <w:rFonts w:ascii="Calibri" w:eastAsia="Times New Roman" w:hAnsi="Calibri" w:cs="Calibri"/>
+                <w:color w:val="000000"/>
+                <w:lang w:eastAsia="zh-CN"/>
+              </w:rPr>
+              <w:t>. hardcoded</w:t>
+            </w:r>
+            <w:r>
+              <w:rPr>
+                <w:rFonts w:ascii="Calibri" w:eastAsia="Times New Roman" w:hAnsi="Calibri" w:cs="Calibri"/>
+                <w:color w:val="000000"/>
+                <w:lang w:eastAsia="zh-CN"/>
+              </w:rPr>
+              <w:t>(waar het vandaan komt en waar hij heengaat)</w:t>
+            </w:r>
+            <w:r>
+              <w:rPr>
+                <w:rFonts w:ascii="Calibri" w:eastAsia="Times New Roman" w:hAnsi="Calibri" w:cs="Calibri"/>
+                <w:color w:val="000000"/>
+                <w:lang w:eastAsia="zh-CN"/>
+              </w:rPr>
+              <w:t xml:space="preserve"> PDF-bestand word</w:t>
+            </w:r>
+            <w:r>
+              <w:rPr>
+                <w:rFonts w:ascii="Calibri" w:eastAsia="Times New Roman" w:hAnsi="Calibri" w:cs="Calibri"/>
+                <w:color w:val="000000"/>
+                <w:lang w:eastAsia="zh-CN"/>
+              </w:rPr>
+              <w:t>t</w:t>
+            </w:r>
+            <w:r>
+              <w:rPr>
+                <w:rFonts w:ascii="Calibri" w:eastAsia="Times New Roman" w:hAnsi="Calibri" w:cs="Calibri"/>
+                <w:color w:val="000000"/>
+                <w:lang w:eastAsia="zh-CN"/>
+              </w:rPr>
+              <w:t xml:space="preserve"> nu volledig omgezet naar XML-bestand.</w:t>
+            </w:r>
             <w:r>
               <w:rPr>
                 <w:rFonts w:ascii="Calibri" w:eastAsia="Times New Roman" w:hAnsi="Calibri" w:cs="Calibri"/>
@@ -3458,170 +3051,6 @@
               </w:rPr>
               <w:t xml:space="preserve"> </w:t>
             </w:r>
-            <w:proofErr w:type="spellStart"/>
-            <w:r>
-              <w:rPr>
-                <w:rFonts w:ascii="Calibri" w:eastAsia="Times New Roman" w:hAnsi="Calibri" w:cs="Calibri"/>
-                <w:color w:val="000000"/>
-                <w:lang w:eastAsia="zh-CN"/>
-              </w:rPr>
-              <w:t>XML-bestand</w:t>
-            </w:r>
-            <w:proofErr w:type="spellEnd"/>
-            <w:r>
-              <w:rPr>
-                <w:rFonts w:ascii="Calibri" w:eastAsia="Times New Roman" w:hAnsi="Calibri" w:cs="Calibri"/>
-                <w:color w:val="000000"/>
-                <w:lang w:eastAsia="zh-CN"/>
-              </w:rPr>
-              <w:t xml:space="preserve"> gekregen met goede structuur, dus</w:t>
-            </w:r>
-            <w:r>
-              <w:rPr>
-                <w:rFonts w:ascii="Calibri" w:eastAsia="Times New Roman" w:hAnsi="Calibri" w:cs="Calibri"/>
-                <w:color w:val="000000"/>
-                <w:lang w:eastAsia="zh-CN"/>
-              </w:rPr>
-              <w:t xml:space="preserve"> ben daarmee aan de slag, alle </w:t>
-            </w:r>
-            <w:proofErr w:type="spellStart"/>
-            <w:r>
-              <w:rPr>
-                <w:rFonts w:ascii="Calibri" w:eastAsia="Times New Roman" w:hAnsi="Calibri" w:cs="Calibri"/>
-                <w:color w:val="000000"/>
-                <w:lang w:eastAsia="zh-CN"/>
-              </w:rPr>
-              <w:t>data’s</w:t>
-            </w:r>
-            <w:proofErr w:type="spellEnd"/>
-            <w:r>
-              <w:rPr>
-                <w:rFonts w:ascii="Calibri" w:eastAsia="Times New Roman" w:hAnsi="Calibri" w:cs="Calibri"/>
-                <w:color w:val="000000"/>
-                <w:lang w:eastAsia="zh-CN"/>
-              </w:rPr>
-              <w:t xml:space="preserve"> in goede structuur geplaatst</w:t>
-            </w:r>
-            <w:r>
-              <w:rPr>
-                <w:rFonts w:ascii="Calibri" w:eastAsia="Times New Roman" w:hAnsi="Calibri" w:cs="Calibri"/>
-                <w:color w:val="000000"/>
-                <w:lang w:eastAsia="zh-CN"/>
-              </w:rPr>
-              <w:t>.</w:t>
-            </w:r>
-          </w:p>
-          <w:p>
-            <w:pPr>
-              <w:spacing w:line="240" w:lineRule="auto"/>
-              <w:rPr>
-                <w:rFonts w:ascii="Calibri" w:eastAsia="Times New Roman" w:hAnsi="Calibri" w:cs="Calibri"/>
-                <w:color w:val="000000"/>
-                <w:lang w:eastAsia="zh-CN"/>
-              </w:rPr>
-            </w:pPr>
-            <w:r>
-              <w:rPr>
-                <w:rFonts w:ascii="Calibri" w:eastAsia="Times New Roman" w:hAnsi="Calibri" w:cs="Calibri"/>
-                <w:color w:val="000000"/>
-                <w:lang w:eastAsia="zh-CN"/>
-              </w:rPr>
-              <w:t>2</w:t>
-            </w:r>
-            <w:r>
-              <w:rPr>
-                <w:rFonts w:ascii="Calibri" w:eastAsia="Times New Roman" w:hAnsi="Calibri" w:cs="Calibri"/>
-                <w:color w:val="000000"/>
-                <w:lang w:eastAsia="zh-CN"/>
-              </w:rPr>
-              <w:t xml:space="preserve">. </w:t>
-            </w:r>
-            <w:proofErr w:type="spellStart"/>
-            <w:r>
-              <w:rPr>
-                <w:rFonts w:ascii="Calibri" w:eastAsia="Times New Roman" w:hAnsi="Calibri" w:cs="Calibri"/>
-                <w:color w:val="000000"/>
-                <w:lang w:eastAsia="zh-CN"/>
-              </w:rPr>
-              <w:t>hardcoded</w:t>
-            </w:r>
-            <w:proofErr w:type="spellEnd"/>
-            <w:r>
-              <w:rPr>
-                <w:rFonts w:ascii="Calibri" w:eastAsia="Times New Roman" w:hAnsi="Calibri" w:cs="Calibri"/>
-                <w:color w:val="000000"/>
-                <w:lang w:eastAsia="zh-CN"/>
-              </w:rPr>
-              <w:t>(waar het vandaan komt en waar hij heengaat)</w:t>
-            </w:r>
-            <w:r>
-              <w:rPr>
-                <w:rFonts w:ascii="Calibri" w:eastAsia="Times New Roman" w:hAnsi="Calibri" w:cs="Calibri"/>
-                <w:color w:val="000000"/>
-                <w:lang w:eastAsia="zh-CN"/>
-              </w:rPr>
-              <w:t xml:space="preserve"> </w:t>
-            </w:r>
-            <w:proofErr w:type="spellStart"/>
-            <w:r>
-              <w:rPr>
-                <w:rFonts w:ascii="Calibri" w:eastAsia="Times New Roman" w:hAnsi="Calibri" w:cs="Calibri"/>
-                <w:color w:val="000000"/>
-                <w:lang w:eastAsia="zh-CN"/>
-              </w:rPr>
-              <w:t>PDF-bestand</w:t>
-            </w:r>
-            <w:proofErr w:type="spellEnd"/>
-            <w:r>
-              <w:rPr>
-                <w:rFonts w:ascii="Calibri" w:eastAsia="Times New Roman" w:hAnsi="Calibri" w:cs="Calibri"/>
-                <w:color w:val="000000"/>
-                <w:lang w:eastAsia="zh-CN"/>
-              </w:rPr>
-              <w:t xml:space="preserve"> word</w:t>
-            </w:r>
-            <w:r>
-              <w:rPr>
-                <w:rFonts w:ascii="Calibri" w:eastAsia="Times New Roman" w:hAnsi="Calibri" w:cs="Calibri"/>
-                <w:color w:val="000000"/>
-                <w:lang w:eastAsia="zh-CN"/>
-              </w:rPr>
-              <w:t>t</w:t>
-            </w:r>
-            <w:r>
-              <w:rPr>
-                <w:rFonts w:ascii="Calibri" w:eastAsia="Times New Roman" w:hAnsi="Calibri" w:cs="Calibri"/>
-                <w:color w:val="000000"/>
-                <w:lang w:eastAsia="zh-CN"/>
-              </w:rPr>
-              <w:t xml:space="preserve"> nu volledig omgezet naar </w:t>
-            </w:r>
-            <w:proofErr w:type="spellStart"/>
-            <w:r>
-              <w:rPr>
-                <w:rFonts w:ascii="Calibri" w:eastAsia="Times New Roman" w:hAnsi="Calibri" w:cs="Calibri"/>
-                <w:color w:val="000000"/>
-                <w:lang w:eastAsia="zh-CN"/>
-              </w:rPr>
-              <w:t>XML-bestand</w:t>
-            </w:r>
-            <w:proofErr w:type="spellEnd"/>
-            <w:r>
-              <w:rPr>
-                <w:rFonts w:ascii="Calibri" w:eastAsia="Times New Roman" w:hAnsi="Calibri" w:cs="Calibri"/>
-                <w:color w:val="000000"/>
-                <w:lang w:eastAsia="zh-CN"/>
-              </w:rPr>
-              <w:t>.</w:t>
-            </w:r>
-            <w:r>
-              <w:rPr>
-                <w:rFonts w:ascii="Calibri" w:eastAsia="Times New Roman" w:hAnsi="Calibri" w:cs="Calibri"/>
-                <w:color w:val="000000"/>
-                <w:lang w:eastAsia="zh-CN"/>
-              </w:rPr>
-              <w:t xml:space="preserve"> </w:t>
-            </w:r>
           </w:p>
           <w:p>
             <w:pPr>
@@ -3646,25 +3075,7 @@
                 <w:color w:val="000000"/>
                 <w:lang w:eastAsia="zh-CN"/>
               </w:rPr>
-              <w:t xml:space="preserve">. </w:t>
-            </w:r>
-            <w:proofErr w:type="spellStart"/>
-            <w:r>
-              <w:rPr>
-                <w:rFonts w:ascii="Calibri" w:eastAsia="Times New Roman" w:hAnsi="Calibri" w:cs="Calibri"/>
-                <w:color w:val="000000"/>
-                <w:lang w:eastAsia="zh-CN"/>
-              </w:rPr>
-              <w:t>Examenopdrachtomschrijving</w:t>
-            </w:r>
-            <w:proofErr w:type="spellEnd"/>
-            <w:r>
-              <w:rPr>
-                <w:rFonts w:ascii="Calibri" w:eastAsia="Times New Roman" w:hAnsi="Calibri" w:cs="Calibri"/>
-                <w:color w:val="000000"/>
-                <w:lang w:eastAsia="zh-CN"/>
-              </w:rPr>
-              <w:t xml:space="preserve"> verbeterd en opnieuw gestuurd.</w:t>
+              <w:t>. Examenopdrachtomschrijving verbeterd en opnieuw gestuurd.</w:t>
             </w:r>
           </w:p>
           <w:p>
@@ -3698,43 +3109,7 @@
                 <w:color w:val="000000"/>
                 <w:lang w:eastAsia="zh-CN"/>
               </w:rPr>
-              <w:t>(</w:t>
-            </w:r>
-            <w:proofErr w:type="spellStart"/>
-            <w:r>
-              <w:rPr>
-                <w:rFonts w:ascii="Calibri" w:eastAsia="Times New Roman" w:hAnsi="Calibri" w:cs="Calibri"/>
-                <w:color w:val="000000"/>
-                <w:lang w:eastAsia="zh-CN"/>
-              </w:rPr>
-              <w:t>ipv</w:t>
-            </w:r>
-            <w:proofErr w:type="spellEnd"/>
-            <w:r>
-              <w:rPr>
-                <w:rFonts w:ascii="Calibri" w:eastAsia="Times New Roman" w:hAnsi="Calibri" w:cs="Calibri"/>
-                <w:color w:val="000000"/>
-                <w:lang w:eastAsia="zh-CN"/>
-              </w:rPr>
-              <w:t xml:space="preserve"> bestanden uploaden naar </w:t>
-            </w:r>
-            <w:proofErr w:type="spellStart"/>
-            <w:r>
-              <w:rPr>
-                <w:rFonts w:ascii="Calibri" w:eastAsia="Times New Roman" w:hAnsi="Calibri" w:cs="Calibri"/>
-                <w:color w:val="000000"/>
-                <w:lang w:eastAsia="zh-CN"/>
-              </w:rPr>
-              <w:t>PDF-bestanden</w:t>
-            </w:r>
-            <w:proofErr w:type="spellEnd"/>
-            <w:r>
-              <w:rPr>
-                <w:rFonts w:ascii="Calibri" w:eastAsia="Times New Roman" w:hAnsi="Calibri" w:cs="Calibri"/>
-                <w:color w:val="000000"/>
-                <w:lang w:eastAsia="zh-CN"/>
-              </w:rPr>
-              <w:t xml:space="preserve"> omzetten) </w:t>
+              <w:t xml:space="preserve">(ipv bestanden uploaden naar PDF-bestanden omzetten) </w:t>
             </w:r>
             <w:r>
               <w:rPr>
@@ -3997,21 +3372,7 @@
               <w:rPr>
                 <w:lang w:eastAsia="zh-CN"/>
               </w:rPr>
-              <w:t xml:space="preserve">3. Drag </w:t>
-            </w:r>
-            <w:proofErr w:type="spellStart"/>
-            <w:r>
-              <w:rPr>
-                <w:lang w:eastAsia="zh-CN"/>
-              </w:rPr>
-              <w:t>and</w:t>
-            </w:r>
-            <w:proofErr w:type="spellEnd"/>
-            <w:r>
-              <w:rPr>
-                <w:lang w:eastAsia="zh-CN"/>
-              </w:rPr>
-              <w:t xml:space="preserve"> Drop, was bij de eerste opwarmopdracht niet helemaal gelukt, dus </w:t>
+              <w:t xml:space="preserve">3. Drag and Drop, was bij de eerste opwarmopdracht niet helemaal gelukt, dus </w:t>
             </w:r>
             <w:r>
               <w:rPr>
@@ -4173,21 +3534,7 @@
               <w:rPr>
                 <w:lang w:eastAsia="zh-CN"/>
               </w:rPr>
-              <w:t xml:space="preserve">Begonnen met </w:t>
-            </w:r>
-            <w:proofErr w:type="spellStart"/>
-            <w:r>
-              <w:rPr>
-                <w:lang w:eastAsia="zh-CN"/>
-              </w:rPr>
-              <w:t>FileSystemWatcher</w:t>
-            </w:r>
-            <w:proofErr w:type="spellEnd"/>
-            <w:r>
-              <w:rPr>
-                <w:lang w:eastAsia="zh-CN"/>
-              </w:rPr>
-              <w:t xml:space="preserve">, het is een class waar ik </w:t>
+              <w:t xml:space="preserve">Begonnen met FileSystemWatcher, het is een class waar ik </w:t>
             </w:r>
             <w:r>
               <w:rPr>
@@ -4236,23 +3583,13 @@
               </w:rPr>
               <w:t xml:space="preserve">2. </w:t>
             </w:r>
-            <w:proofErr w:type="spellStart"/>
-            <w:r>
-              <w:rPr>
-                <w:rFonts w:ascii="Calibri" w:eastAsia="Times New Roman" w:hAnsi="Calibri" w:cs="Calibri"/>
-                <w:color w:val="000000"/>
-                <w:lang w:eastAsia="zh-CN"/>
-              </w:rPr>
-              <w:t>FileSystemWatcher</w:t>
-            </w:r>
-            <w:proofErr w:type="spellEnd"/>
-            <w:r>
-              <w:rPr>
-                <w:rFonts w:ascii="Calibri" w:eastAsia="Times New Roman" w:hAnsi="Calibri" w:cs="Calibri"/>
-                <w:color w:val="000000"/>
-                <w:lang w:eastAsia="zh-CN"/>
-              </w:rPr>
-              <w:t xml:space="preserve"> moet geactiveerd kunnen als er een nieuwe pad wordt geselecteerd, zodra er in de nieuwe map een wijziging wordt </w:t>
+            <w:r>
+              <w:rPr>
+                <w:rFonts w:ascii="Calibri" w:eastAsia="Times New Roman" w:hAnsi="Calibri" w:cs="Calibri"/>
+                <w:color w:val="000000"/>
+                <w:lang w:eastAsia="zh-CN"/>
+              </w:rPr>
+              <w:t xml:space="preserve">FileSystemWatcher moet geactiveerd kunnen als er een nieuwe pad wordt geselecteerd, zodra er in de nieuwe map een wijziging wordt </w:t>
             </w:r>
             <w:r>
               <w:rPr>
@@ -4418,18 +3755,8 @@
                 <w:color w:val="000000"/>
                 <w:lang w:eastAsia="zh-CN"/>
               </w:rPr>
-              <w:t xml:space="preserve">Verder met </w:t>
-            </w:r>
-            <w:proofErr w:type="spellStart"/>
-            <w:r>
-              <w:rPr>
-                <w:rFonts w:ascii="Calibri" w:eastAsia="Times New Roman" w:hAnsi="Calibri" w:cs="Calibri"/>
-                <w:color w:val="000000"/>
-                <w:lang w:eastAsia="zh-CN"/>
-              </w:rPr>
-              <w:t>FileSystemWatcher</w:t>
-            </w:r>
-            <w:proofErr w:type="spellEnd"/>
+              <w:t>Verder met FileSystemWatcher</w:t>
+            </w:r>
             <w:r>
               <w:rPr>
                 <w:rFonts w:ascii="Calibri" w:eastAsia="Times New Roman" w:hAnsi="Calibri" w:cs="Calibri"/>
@@ -4538,43 +3865,7 @@
                 <w:color w:val="000000"/>
                 <w:lang w:eastAsia="zh-CN"/>
               </w:rPr>
-              <w:t xml:space="preserve">3. Project </w:t>
-            </w:r>
-            <w:proofErr w:type="spellStart"/>
-            <w:r>
-              <w:rPr>
-                <w:rFonts w:ascii="Calibri" w:eastAsia="Times New Roman" w:hAnsi="Calibri" w:cs="Calibri"/>
-                <w:color w:val="000000"/>
-                <w:lang w:eastAsia="zh-CN"/>
-              </w:rPr>
-              <w:t>gepublishd</w:t>
-            </w:r>
-            <w:proofErr w:type="spellEnd"/>
-            <w:r>
-              <w:rPr>
-                <w:rFonts w:ascii="Calibri" w:eastAsia="Times New Roman" w:hAnsi="Calibri" w:cs="Calibri"/>
-                <w:color w:val="000000"/>
-                <w:lang w:eastAsia="zh-CN"/>
-              </w:rPr>
-              <w:t>, zodat hij beter getest kan worden. Dan heeft anderen niet sourcecode, maar als apart programma(</w:t>
-            </w:r>
-            <w:proofErr w:type="spellStart"/>
-            <w:r>
-              <w:rPr>
-                <w:rFonts w:ascii="Calibri" w:eastAsia="Times New Roman" w:hAnsi="Calibri" w:cs="Calibri"/>
-                <w:color w:val="000000"/>
-                <w:lang w:eastAsia="zh-CN"/>
-              </w:rPr>
-              <w:t>exe</w:t>
-            </w:r>
-            <w:proofErr w:type="spellEnd"/>
-            <w:r>
-              <w:rPr>
-                <w:rFonts w:ascii="Calibri" w:eastAsia="Times New Roman" w:hAnsi="Calibri" w:cs="Calibri"/>
-                <w:color w:val="000000"/>
-                <w:lang w:eastAsia="zh-CN"/>
-              </w:rPr>
-              <w:t>)</w:t>
+              <w:t>3. Project gepublishd, zodat hij beter getest kan worden. Dan heeft anderen niet sourcecode, maar als apart programma(exe)</w:t>
             </w:r>
             <w:r>
               <w:rPr>
@@ -4742,23 +4033,13 @@
               </w:rPr>
               <w:t xml:space="preserve"> </w:t>
             </w:r>
-            <w:proofErr w:type="spellStart"/>
-            <w:r>
-              <w:rPr>
-                <w:rFonts w:ascii="Calibri" w:eastAsia="Times New Roman" w:hAnsi="Calibri" w:cs="Calibri"/>
-                <w:color w:val="000000"/>
-                <w:lang w:eastAsia="zh-CN"/>
-              </w:rPr>
-              <w:t>Defaultpad</w:t>
-            </w:r>
-            <w:proofErr w:type="spellEnd"/>
-            <w:r>
-              <w:rPr>
-                <w:rFonts w:ascii="Calibri" w:eastAsia="Times New Roman" w:hAnsi="Calibri" w:cs="Calibri"/>
-                <w:color w:val="000000"/>
-                <w:lang w:eastAsia="zh-CN"/>
-              </w:rPr>
-              <w:t xml:space="preserve"> </w:t>
+            <w:r>
+              <w:rPr>
+                <w:rFonts w:ascii="Calibri" w:eastAsia="Times New Roman" w:hAnsi="Calibri" w:cs="Calibri"/>
+                <w:color w:val="000000"/>
+                <w:lang w:eastAsia="zh-CN"/>
+              </w:rPr>
+              <w:t xml:space="preserve">Defaultpad </w:t>
             </w:r>
             <w:r>
               <w:rPr>
@@ -4803,19 +4084,11 @@
               </w:rPr>
               <w:t xml:space="preserve">een </w:t>
             </w:r>
-            <w:proofErr w:type="spellStart"/>
-            <w:r>
-              <w:rPr>
-                <w:lang w:eastAsia="zh-CN"/>
-              </w:rPr>
-              <w:t>submap</w:t>
-            </w:r>
-            <w:proofErr w:type="spellEnd"/>
-            <w:r>
-              <w:rPr>
-                <w:lang w:eastAsia="zh-CN"/>
-              </w:rPr>
-              <w:t xml:space="preserve"> functie</w:t>
+            <w:r>
+              <w:rPr>
+                <w:lang w:eastAsia="zh-CN"/>
+              </w:rPr>
+              <w:t>submap functie</w:t>
             </w:r>
             <w:r>
               <w:rPr>
@@ -5028,25 +4301,23 @@
                 <w:sz w:val="22"/>
                 <w:szCs w:val="22"/>
               </w:rPr>
-              <w:t xml:space="preserve">Heb in totaal 141 PDF bestanden gekregen, zijn er 12 bestanden die error geven, 3 ervan zijn de </w:t>
-            </w:r>
-            <w:proofErr w:type="spellStart"/>
+              <w:t xml:space="preserve">Heb in totaal 141 PDF bestanden gekregen, zijn er 12 bestanden die error geven, 3 ervan zijn de funtionaliteit waar </w:t>
+            </w:r>
             <w:r>
               <w:rPr>
                 <w:rFonts w:asciiTheme="minorHAnsi" w:hAnsiTheme="minorHAnsi" w:cstheme="minorHAnsi"/>
                 <w:sz w:val="22"/>
                 <w:szCs w:val="22"/>
               </w:rPr>
-              <w:t>funtionaliteit</w:t>
-            </w:r>
-            <w:proofErr w:type="spellEnd"/>
+              <w:t xml:space="preserve">ik gisteren mee bezig was, dat </w:t>
+            </w:r>
             <w:r>
               <w:rPr>
                 <w:rFonts w:asciiTheme="minorHAnsi" w:hAnsiTheme="minorHAnsi" w:cstheme="minorHAnsi"/>
                 <w:sz w:val="22"/>
                 <w:szCs w:val="22"/>
               </w:rPr>
-              <w:t xml:space="preserve"> waar </w:t>
+              <w:t>ze naar een submap geplaatst moeten</w:t>
             </w:r>
             <w:r>
               <w:rPr>
@@ -5054,7 +4325,7 @@
                 <w:sz w:val="22"/>
                 <w:szCs w:val="22"/>
               </w:rPr>
-              <w:t xml:space="preserve">ik gisteren mee bezig was, dat </w:t>
+              <w:t xml:space="preserve">. </w:t>
             </w:r>
             <w:r>
               <w:rPr>
@@ -5062,25 +4333,23 @@
                 <w:sz w:val="22"/>
                 <w:szCs w:val="22"/>
               </w:rPr>
-              <w:t xml:space="preserve">ze naar een </w:t>
-            </w:r>
-            <w:proofErr w:type="spellStart"/>
+              <w:t xml:space="preserve">9 </w:t>
+            </w:r>
             <w:r>
               <w:rPr>
                 <w:rFonts w:asciiTheme="minorHAnsi" w:hAnsiTheme="minorHAnsi" w:cstheme="minorHAnsi"/>
                 <w:sz w:val="22"/>
                 <w:szCs w:val="22"/>
               </w:rPr>
-              <w:t>submap</w:t>
-            </w:r>
-            <w:proofErr w:type="spellEnd"/>
+              <w:t xml:space="preserve">ervan </w:t>
+            </w:r>
             <w:r>
               <w:rPr>
                 <w:rFonts w:asciiTheme="minorHAnsi" w:hAnsiTheme="minorHAnsi" w:cstheme="minorHAnsi"/>
                 <w:sz w:val="22"/>
                 <w:szCs w:val="22"/>
               </w:rPr>
-              <w:t xml:space="preserve"> geplaatst moeten</w:t>
+              <w:t>zijn de functionaliteiten met de tekst zelf</w:t>
             </w:r>
             <w:r>
               <w:rPr>
@@ -5088,57 +4357,7 @@
                 <w:sz w:val="22"/>
                 <w:szCs w:val="22"/>
               </w:rPr>
-              <w:t xml:space="preserve">. </w:t>
-            </w:r>
-            <w:r>
-              <w:rPr>
-                <w:rFonts w:asciiTheme="minorHAnsi" w:hAnsiTheme="minorHAnsi" w:cstheme="minorHAnsi"/>
-                <w:sz w:val="22"/>
-                <w:szCs w:val="22"/>
-              </w:rPr>
-              <w:t xml:space="preserve">9 </w:t>
-            </w:r>
-            <w:r>
-              <w:rPr>
-                <w:rFonts w:asciiTheme="minorHAnsi" w:hAnsiTheme="minorHAnsi" w:cstheme="minorHAnsi"/>
-                <w:sz w:val="22"/>
-                <w:szCs w:val="22"/>
-              </w:rPr>
-              <w:t xml:space="preserve">ervan </w:t>
-            </w:r>
-            <w:r>
-              <w:rPr>
-                <w:rFonts w:asciiTheme="minorHAnsi" w:hAnsiTheme="minorHAnsi" w:cstheme="minorHAnsi"/>
-                <w:sz w:val="22"/>
-                <w:szCs w:val="22"/>
-              </w:rPr>
-              <w:t>zijn de functionaliteiten met de tekst zelf</w:t>
-            </w:r>
-            <w:r>
-              <w:rPr>
-                <w:rFonts w:asciiTheme="minorHAnsi" w:hAnsiTheme="minorHAnsi" w:cstheme="minorHAnsi"/>
-                <w:sz w:val="22"/>
-                <w:szCs w:val="22"/>
-              </w:rPr>
-              <w:t xml:space="preserve">. Dus ben daar nog </w:t>
-            </w:r>
-            <w:proofErr w:type="spellStart"/>
-            <w:r>
-              <w:rPr>
-                <w:rFonts w:asciiTheme="minorHAnsi" w:hAnsiTheme="minorHAnsi" w:cstheme="minorHAnsi"/>
-                <w:sz w:val="22"/>
-                <w:szCs w:val="22"/>
-              </w:rPr>
-              <w:t>beziggeweest</w:t>
-            </w:r>
-            <w:proofErr w:type="spellEnd"/>
-            <w:r>
-              <w:rPr>
-                <w:rFonts w:asciiTheme="minorHAnsi" w:hAnsiTheme="minorHAnsi" w:cstheme="minorHAnsi"/>
-                <w:sz w:val="22"/>
-                <w:szCs w:val="22"/>
-              </w:rPr>
-              <w:t>.</w:t>
+              <w:t>. Dus ben daar nog beziggeweest.</w:t>
             </w:r>
           </w:p>
           <w:p>
@@ -5277,25 +4496,7 @@
                 <w:color w:val="000000"/>
                 <w:lang w:eastAsia="zh-CN"/>
               </w:rPr>
-              <w:t xml:space="preserve">Nog verder bezig met de bugs fixen. Als de cel in de pdf een </w:t>
-            </w:r>
-            <w:proofErr w:type="spellStart"/>
-            <w:r>
-              <w:rPr>
-                <w:rFonts w:ascii="Calibri" w:eastAsia="Times New Roman" w:hAnsi="Calibri" w:cs="Calibri"/>
-                <w:color w:val="000000"/>
-                <w:lang w:eastAsia="zh-CN"/>
-              </w:rPr>
-              <w:t>newline</w:t>
-            </w:r>
-            <w:proofErr w:type="spellEnd"/>
-            <w:r>
-              <w:rPr>
-                <w:rFonts w:ascii="Calibri" w:eastAsia="Times New Roman" w:hAnsi="Calibri" w:cs="Calibri"/>
-                <w:color w:val="000000"/>
-                <w:lang w:eastAsia="zh-CN"/>
-              </w:rPr>
-              <w:t xml:space="preserve">(\n) bevat, dan wordt hij ook letterlijk uitgehaald, dus </w:t>
+              <w:t xml:space="preserve">Nog verder bezig met de bugs fixen. Als de cel in de pdf een newline(\n) bevat, dan wordt hij ook letterlijk uitgehaald, dus </w:t>
             </w:r>
             <w:r>
               <w:rPr>
@@ -5321,61 +4522,7 @@
                 <w:color w:val="000000"/>
                 <w:lang w:eastAsia="zh-CN"/>
               </w:rPr>
-              <w:t xml:space="preserve">Van 11 </w:t>
-            </w:r>
-            <w:proofErr w:type="spellStart"/>
-            <w:r>
-              <w:rPr>
-                <w:rFonts w:ascii="Calibri" w:eastAsia="Times New Roman" w:hAnsi="Calibri" w:cs="Calibri"/>
-                <w:color w:val="000000"/>
-                <w:lang w:eastAsia="zh-CN"/>
-              </w:rPr>
-              <w:t>error’s</w:t>
-            </w:r>
-            <w:proofErr w:type="spellEnd"/>
-            <w:r>
-              <w:rPr>
-                <w:rFonts w:ascii="Calibri" w:eastAsia="Times New Roman" w:hAnsi="Calibri" w:cs="Calibri"/>
-                <w:color w:val="000000"/>
-                <w:lang w:eastAsia="zh-CN"/>
-              </w:rPr>
-              <w:t xml:space="preserve"> naar 3 </w:t>
-            </w:r>
-            <w:proofErr w:type="spellStart"/>
-            <w:r>
-              <w:rPr>
-                <w:rFonts w:ascii="Calibri" w:eastAsia="Times New Roman" w:hAnsi="Calibri" w:cs="Calibri"/>
-                <w:color w:val="000000"/>
-                <w:lang w:eastAsia="zh-CN"/>
-              </w:rPr>
-              <w:t>error’s</w:t>
-            </w:r>
-            <w:proofErr w:type="spellEnd"/>
-            <w:r>
-              <w:rPr>
-                <w:rFonts w:ascii="Calibri" w:eastAsia="Times New Roman" w:hAnsi="Calibri" w:cs="Calibri"/>
-                <w:color w:val="000000"/>
-                <w:lang w:eastAsia="zh-CN"/>
-              </w:rPr>
-              <w:t xml:space="preserve">(1 is tekst, en 2 zijn van de </w:t>
-            </w:r>
-            <w:proofErr w:type="spellStart"/>
-            <w:r>
-              <w:rPr>
-                <w:rFonts w:ascii="Calibri" w:eastAsia="Times New Roman" w:hAnsi="Calibri" w:cs="Calibri"/>
-                <w:color w:val="000000"/>
-                <w:lang w:eastAsia="zh-CN"/>
-              </w:rPr>
-              <w:t>submap</w:t>
-            </w:r>
-            <w:proofErr w:type="spellEnd"/>
-            <w:r>
-              <w:rPr>
-                <w:rFonts w:ascii="Calibri" w:eastAsia="Times New Roman" w:hAnsi="Calibri" w:cs="Calibri"/>
-                <w:color w:val="000000"/>
-                <w:lang w:eastAsia="zh-CN"/>
-              </w:rPr>
-              <w:t xml:space="preserve">(nog niet eraan toe)). </w:t>
+              <w:t xml:space="preserve">Van 11 error’s naar 3 error’s(1 is tekst, en 2 zijn van de submap(nog niet eraan toe)). </w:t>
             </w:r>
           </w:p>
         </w:tc>
@@ -5546,35 +4693,7 @@
               <w:rPr>
                 <w:lang w:eastAsia="zh-CN"/>
               </w:rPr>
-              <w:t xml:space="preserve">2. de </w:t>
-            </w:r>
-            <w:proofErr w:type="spellStart"/>
-            <w:r>
-              <w:rPr>
-                <w:lang w:eastAsia="zh-CN"/>
-              </w:rPr>
-              <w:t>tekstbug</w:t>
-            </w:r>
-            <w:proofErr w:type="spellEnd"/>
-            <w:r>
-              <w:rPr>
-                <w:lang w:eastAsia="zh-CN"/>
-              </w:rPr>
-              <w:t xml:space="preserve"> is helemaal </w:t>
-            </w:r>
-            <w:proofErr w:type="spellStart"/>
-            <w:r>
-              <w:rPr>
-                <w:lang w:eastAsia="zh-CN"/>
-              </w:rPr>
-              <w:t>gefixt</w:t>
-            </w:r>
-            <w:proofErr w:type="spellEnd"/>
-            <w:r>
-              <w:rPr>
-                <w:lang w:eastAsia="zh-CN"/>
-              </w:rPr>
-              <w:t>, ook alle files(naast de</w:t>
+              <w:t>2. de tekstbug is helemaal gefixt, ook alle files(naast de</w:t>
             </w:r>
             <w:r>
               <w:rPr>
@@ -5582,28 +4701,12 @@
               </w:rPr>
               <w:t xml:space="preserve"> </w:t>
             </w:r>
-            <w:proofErr w:type="spellStart"/>
-            <w:r>
-              <w:rPr>
-                <w:lang w:eastAsia="zh-CN"/>
-              </w:rPr>
-              <w:t>submaperror</w:t>
-            </w:r>
-            <w:proofErr w:type="spellEnd"/>
-            <w:r>
-              <w:rPr>
-                <w:lang w:eastAsia="zh-CN"/>
-              </w:rPr>
-              <w:t xml:space="preserve">) opnieuw gerund, is gelukt, verder met de </w:t>
-            </w:r>
-            <w:proofErr w:type="spellStart"/>
-            <w:r>
-              <w:rPr>
-                <w:lang w:eastAsia="zh-CN"/>
-              </w:rPr>
-              <w:t>submaperror</w:t>
-            </w:r>
-            <w:proofErr w:type="spellEnd"/>
+            <w:r>
+              <w:rPr>
+                <w:lang w:eastAsia="zh-CN"/>
+              </w:rPr>
+              <w:t>submaperror) opnieuw gerund, is gelukt, verder met de submaperror</w:t>
+            </w:r>
             <w:r>
               <w:rPr>
                 <w:lang w:eastAsia="zh-CN"/>
@@ -5793,25 +4896,7 @@
                 <w:color w:val="000000"/>
                 <w:lang w:eastAsia="zh-CN"/>
               </w:rPr>
-              <w:t xml:space="preserve">Heb alleen maar probleem met </w:t>
-            </w:r>
-            <w:proofErr w:type="spellStart"/>
-            <w:r>
-              <w:rPr>
-                <w:rFonts w:ascii="Calibri" w:eastAsia="Times New Roman" w:hAnsi="Calibri" w:cs="Calibri"/>
-                <w:color w:val="000000"/>
-                <w:lang w:eastAsia="zh-CN"/>
-              </w:rPr>
-              <w:t>gepublished</w:t>
-            </w:r>
-            <w:proofErr w:type="spellEnd"/>
-            <w:r>
-              <w:rPr>
-                <w:rFonts w:ascii="Calibri" w:eastAsia="Times New Roman" w:hAnsi="Calibri" w:cs="Calibri"/>
-                <w:color w:val="000000"/>
-                <w:lang w:eastAsia="zh-CN"/>
-              </w:rPr>
-              <w:t xml:space="preserve"> versie, </w:t>
+              <w:t xml:space="preserve">Heb alleen maar probleem met gepublished versie, </w:t>
             </w:r>
             <w:r>
               <w:rPr>
@@ -6564,21 +5649,7 @@
               <w:rPr>
                 <w:lang w:eastAsia="zh-CN"/>
               </w:rPr>
-              <w:t xml:space="preserve"> </w:t>
-            </w:r>
-            <w:proofErr w:type="spellStart"/>
-            <w:r>
-              <w:rPr>
-                <w:lang w:eastAsia="zh-CN"/>
-              </w:rPr>
-              <w:t>geupdated</w:t>
-            </w:r>
-            <w:proofErr w:type="spellEnd"/>
-            <w:r>
-              <w:rPr>
-                <w:lang w:eastAsia="zh-CN"/>
-              </w:rPr>
-              <w:t>(maar nog niet in gebruik)</w:t>
+              <w:t xml:space="preserve"> geupdated(maar nog niet in gebruik)</w:t>
             </w:r>
             <w:r>
               <w:rPr>
@@ -6620,21 +5691,7 @@
               <w:rPr>
                 <w:lang w:eastAsia="zh-CN"/>
               </w:rPr>
-              <w:t>. -&gt;</w:t>
-            </w:r>
-            <w:proofErr w:type="spellStart"/>
-            <w:r>
-              <w:rPr>
-                <w:lang w:eastAsia="zh-CN"/>
-              </w:rPr>
-              <w:t>json</w:t>
-            </w:r>
-            <w:proofErr w:type="spellEnd"/>
-            <w:r>
-              <w:rPr>
-                <w:lang w:eastAsia="zh-CN"/>
-              </w:rPr>
-              <w:t>-bestand</w:t>
+              <w:t>. -&gt;json-bestand</w:t>
             </w:r>
             <w:r>
               <w:rPr>
@@ -6906,14 +5963,7 @@
               <w:rPr>
                 <w:lang w:eastAsia="zh-CN"/>
               </w:rPr>
-              <w:t xml:space="preserve">et het </w:t>
-            </w:r>
-            <w:proofErr w:type="spellStart"/>
-            <w:r>
-              <w:rPr>
-                <w:lang w:eastAsia="zh-CN"/>
-              </w:rPr>
-              <w:t>config</w:t>
+              <w:t>et het config</w:t>
             </w:r>
             <w:r>
               <w:rPr>
@@ -6921,7 +5971,6 @@
               </w:rPr>
               <w:t>bestand</w:t>
             </w:r>
-            <w:proofErr w:type="spellEnd"/>
           </w:p>
         </w:tc>
         <w:tc>
@@ -7076,7 +6125,6 @@
               </w:rPr>
               <w:t xml:space="preserve"> </w:t>
             </w:r>
-            <w:proofErr w:type="spellStart"/>
             <w:r>
               <w:rPr>
                 <w:rFonts w:ascii="Calibri" w:eastAsia="Times New Roman" w:hAnsi="Calibri" w:cs="Calibri"/>
@@ -7093,7 +6141,6 @@
               </w:rPr>
               <w:t>bestand</w:t>
             </w:r>
-            <w:proofErr w:type="spellEnd"/>
             <w:r>
               <w:rPr>
                 <w:rFonts w:ascii="Calibri" w:eastAsia="Times New Roman" w:hAnsi="Calibri" w:cs="Calibri"/>
@@ -7113,35 +6160,7 @@
               <w:rPr>
                 <w:lang w:eastAsia="zh-CN"/>
               </w:rPr>
-              <w:t xml:space="preserve">2. Ben heel stuk verder gekomen, alleen voor meer pagina’s pdf stort hij meerdere keer de data in de </w:t>
-            </w:r>
-            <w:proofErr w:type="spellStart"/>
-            <w:r>
-              <w:rPr>
-                <w:lang w:eastAsia="zh-CN"/>
-              </w:rPr>
-              <w:t>xml</w:t>
-            </w:r>
-            <w:proofErr w:type="spellEnd"/>
-            <w:r>
-              <w:rPr>
-                <w:lang w:eastAsia="zh-CN"/>
-              </w:rPr>
-              <w:t xml:space="preserve">, dus daar moet ik een oplossing voor bedenken. En de artikelen worden nog niet in de </w:t>
-            </w:r>
-            <w:proofErr w:type="spellStart"/>
-            <w:r>
-              <w:rPr>
-                <w:lang w:eastAsia="zh-CN"/>
-              </w:rPr>
-              <w:t>xml</w:t>
-            </w:r>
-            <w:proofErr w:type="spellEnd"/>
-            <w:r>
-              <w:rPr>
-                <w:lang w:eastAsia="zh-CN"/>
-              </w:rPr>
-              <w:t xml:space="preserve"> gezet.</w:t>
+              <w:t>2. Ben heel stuk verder gekomen, alleen voor meer pagina’s pdf stort hij meerdere keer de data in de xml, dus daar moet ik een oplossing voor bedenken. En de artikelen worden nog niet in de xml gezet.</w:t>
             </w:r>
           </w:p>
         </w:tc>
@@ -7303,25 +6322,7 @@
                 <w:color w:val="000000"/>
                 <w:lang w:eastAsia="zh-CN"/>
               </w:rPr>
-              <w:t xml:space="preserve">n </w:t>
-            </w:r>
-            <w:proofErr w:type="spellStart"/>
-            <w:r>
-              <w:rPr>
-                <w:rFonts w:ascii="Calibri" w:eastAsia="Times New Roman" w:hAnsi="Calibri" w:cs="Calibri"/>
-                <w:color w:val="000000"/>
-                <w:lang w:eastAsia="zh-CN"/>
-              </w:rPr>
-              <w:t>xml</w:t>
-            </w:r>
-            <w:proofErr w:type="spellEnd"/>
-            <w:r>
-              <w:rPr>
-                <w:rFonts w:ascii="Calibri" w:eastAsia="Times New Roman" w:hAnsi="Calibri" w:cs="Calibri"/>
-                <w:color w:val="000000"/>
-                <w:lang w:eastAsia="zh-CN"/>
-              </w:rPr>
-              <w:t xml:space="preserve"> geladen</w:t>
+              <w:t>n xml geladen</w:t>
             </w:r>
             <w:r>
               <w:rPr>
@@ -7337,25 +6338,7 @@
                 <w:color w:val="000000"/>
                 <w:lang w:eastAsia="zh-CN"/>
               </w:rPr>
-              <w:t xml:space="preserve">Alleen de per artikel </w:t>
-            </w:r>
-            <w:proofErr w:type="spellStart"/>
-            <w:r>
-              <w:rPr>
-                <w:rFonts w:ascii="Calibri" w:eastAsia="Times New Roman" w:hAnsi="Calibri" w:cs="Calibri"/>
-                <w:color w:val="000000"/>
-                <w:lang w:eastAsia="zh-CN"/>
-              </w:rPr>
-              <w:t>spliten</w:t>
-            </w:r>
-            <w:proofErr w:type="spellEnd"/>
-            <w:r>
-              <w:rPr>
-                <w:rFonts w:ascii="Calibri" w:eastAsia="Times New Roman" w:hAnsi="Calibri" w:cs="Calibri"/>
-                <w:color w:val="000000"/>
-                <w:lang w:eastAsia="zh-CN"/>
-              </w:rPr>
-              <w:t xml:space="preserve"> is nog een dingetje</w:t>
+              <w:t>Alleen de per artikel spliten is nog een dingetje</w:t>
             </w:r>
             <w:r>
               <w:rPr>
@@ -7371,43 +6354,7 @@
                 <w:color w:val="000000"/>
                 <w:lang w:eastAsia="zh-CN"/>
               </w:rPr>
-              <w:t xml:space="preserve">Pdf met meer pagina’s wordt ook meerdere </w:t>
-            </w:r>
-            <w:proofErr w:type="spellStart"/>
-            <w:r>
-              <w:rPr>
-                <w:rFonts w:ascii="Calibri" w:eastAsia="Times New Roman" w:hAnsi="Calibri" w:cs="Calibri"/>
-                <w:color w:val="000000"/>
-                <w:lang w:eastAsia="zh-CN"/>
-              </w:rPr>
-              <w:t>xmltag</w:t>
-            </w:r>
-            <w:proofErr w:type="spellEnd"/>
-            <w:r>
-              <w:rPr>
-                <w:rFonts w:ascii="Calibri" w:eastAsia="Times New Roman" w:hAnsi="Calibri" w:cs="Calibri"/>
-                <w:color w:val="000000"/>
-                <w:lang w:eastAsia="zh-CN"/>
-              </w:rPr>
-              <w:t xml:space="preserve"> gemaakt, dat was de reden dat er soms dubbele </w:t>
-            </w:r>
-            <w:proofErr w:type="spellStart"/>
-            <w:r>
-              <w:rPr>
-                <w:rFonts w:ascii="Calibri" w:eastAsia="Times New Roman" w:hAnsi="Calibri" w:cs="Calibri"/>
-                <w:color w:val="000000"/>
-                <w:lang w:eastAsia="zh-CN"/>
-              </w:rPr>
-              <w:t>xmltags</w:t>
-            </w:r>
-            <w:proofErr w:type="spellEnd"/>
-            <w:r>
-              <w:rPr>
-                <w:rFonts w:ascii="Calibri" w:eastAsia="Times New Roman" w:hAnsi="Calibri" w:cs="Calibri"/>
-                <w:color w:val="000000"/>
-                <w:lang w:eastAsia="zh-CN"/>
-              </w:rPr>
-              <w:t xml:space="preserve"> voorkomen</w:t>
+              <w:t>Pdf met meer pagina’s wordt ook meerdere xmltag gemaakt, dat was de reden dat er soms dubbele xmltags voorkomen</w:t>
             </w:r>
             <w:r>
               <w:rPr>
@@ -7585,18 +6532,8 @@
                 <w:color w:val="000000"/>
                 <w:lang w:eastAsia="zh-CN"/>
               </w:rPr>
-              <w:t xml:space="preserve">. Verder met het </w:t>
-            </w:r>
-            <w:proofErr w:type="spellStart"/>
-            <w:r>
-              <w:rPr>
-                <w:rFonts w:ascii="Calibri" w:eastAsia="Times New Roman" w:hAnsi="Calibri" w:cs="Calibri"/>
-                <w:color w:val="000000"/>
-                <w:lang w:eastAsia="zh-CN"/>
-              </w:rPr>
-              <w:t>configratiebestand</w:t>
-            </w:r>
-            <w:proofErr w:type="spellEnd"/>
+              <w:t>. Verder met het configratiebestand</w:t>
+            </w:r>
             <w:r>
               <w:rPr>
                 <w:rFonts w:ascii="Calibri" w:eastAsia="Times New Roman" w:hAnsi="Calibri" w:cs="Calibri"/>
@@ -7637,25 +6574,7 @@
                 <w:color w:val="000000"/>
                 <w:lang w:eastAsia="zh-CN"/>
               </w:rPr>
-              <w:t xml:space="preserve">e teksten worden goed verdeeld in </w:t>
-            </w:r>
-            <w:proofErr w:type="spellStart"/>
-            <w:r>
-              <w:rPr>
-                <w:rFonts w:ascii="Calibri" w:eastAsia="Times New Roman" w:hAnsi="Calibri" w:cs="Calibri"/>
-                <w:color w:val="000000"/>
-                <w:lang w:eastAsia="zh-CN"/>
-              </w:rPr>
-              <w:t>xmltags</w:t>
-            </w:r>
-            <w:proofErr w:type="spellEnd"/>
-            <w:r>
-              <w:rPr>
-                <w:rFonts w:ascii="Calibri" w:eastAsia="Times New Roman" w:hAnsi="Calibri" w:cs="Calibri"/>
-                <w:color w:val="000000"/>
-                <w:lang w:eastAsia="zh-CN"/>
-              </w:rPr>
-              <w:t>)</w:t>
+              <w:t>e teksten worden goed verdeeld in xmltags)</w:t>
             </w:r>
           </w:p>
           <w:p>
@@ -7705,43 +6624,7 @@
                 <w:color w:val="000000"/>
                 <w:lang w:eastAsia="zh-CN"/>
               </w:rPr>
-              <w:t xml:space="preserve">apart leest, komt er in </w:t>
-            </w:r>
-            <w:proofErr w:type="spellStart"/>
-            <w:r>
-              <w:rPr>
-                <w:rFonts w:ascii="Calibri" w:eastAsia="Times New Roman" w:hAnsi="Calibri" w:cs="Calibri"/>
-                <w:color w:val="000000"/>
-                <w:lang w:eastAsia="zh-CN"/>
-              </w:rPr>
-              <w:t>xml</w:t>
-            </w:r>
-            <w:proofErr w:type="spellEnd"/>
-            <w:r>
-              <w:rPr>
-                <w:rFonts w:ascii="Calibri" w:eastAsia="Times New Roman" w:hAnsi="Calibri" w:cs="Calibri"/>
-                <w:color w:val="000000"/>
-                <w:lang w:eastAsia="zh-CN"/>
-              </w:rPr>
-              <w:t xml:space="preserve"> dubbele tags(</w:t>
-            </w:r>
-            <w:proofErr w:type="spellStart"/>
-            <w:r>
-              <w:rPr>
-                <w:rFonts w:ascii="Calibri" w:eastAsia="Times New Roman" w:hAnsi="Calibri" w:cs="Calibri"/>
-                <w:color w:val="000000"/>
-                <w:lang w:eastAsia="zh-CN"/>
-              </w:rPr>
-              <w:t>ivm</w:t>
-            </w:r>
-            <w:proofErr w:type="spellEnd"/>
-            <w:r>
-              <w:rPr>
-                <w:rFonts w:ascii="Calibri" w:eastAsia="Times New Roman" w:hAnsi="Calibri" w:cs="Calibri"/>
-                <w:color w:val="000000"/>
-                <w:lang w:eastAsia="zh-CN"/>
-              </w:rPr>
-              <w:t xml:space="preserve"> dubbele loop). </w:t>
+              <w:t xml:space="preserve">apart leest, komt er in xml dubbele tags(ivm dubbele loop). </w:t>
             </w:r>
           </w:p>
         </w:tc>
@@ -7930,73 +6813,33 @@
                 <w:color w:val="000000"/>
                 <w:lang w:eastAsia="zh-CN"/>
               </w:rPr>
-              <w:t xml:space="preserve">Verder met </w:t>
-            </w:r>
-            <w:proofErr w:type="spellStart"/>
-            <w:r>
-              <w:rPr>
-                <w:rFonts w:ascii="Calibri" w:eastAsia="Times New Roman" w:hAnsi="Calibri" w:cs="Calibri"/>
-                <w:color w:val="000000"/>
-                <w:lang w:eastAsia="zh-CN"/>
-              </w:rPr>
-              <w:t>configbestand</w:t>
-            </w:r>
-            <w:proofErr w:type="spellEnd"/>
-            <w:r>
-              <w:rPr>
-                <w:rFonts w:ascii="Calibri" w:eastAsia="Times New Roman" w:hAnsi="Calibri" w:cs="Calibri"/>
-                <w:color w:val="000000"/>
-                <w:lang w:eastAsia="zh-CN"/>
-              </w:rPr>
-              <w:t xml:space="preserve">. </w:t>
-            </w:r>
-          </w:p>
-          <w:p>
-            <w:pPr>
-              <w:rPr>
-                <w:lang w:eastAsia="zh-CN"/>
-              </w:rPr>
-            </w:pPr>
-            <w:r>
-              <w:rPr>
-                <w:lang w:eastAsia="zh-CN"/>
-              </w:rPr>
-              <w:t xml:space="preserve">2. de dubbele tags </w:t>
-            </w:r>
-            <w:proofErr w:type="spellStart"/>
-            <w:r>
-              <w:rPr>
-                <w:lang w:eastAsia="zh-CN"/>
-              </w:rPr>
-              <w:t>gefixt</w:t>
-            </w:r>
-            <w:proofErr w:type="spellEnd"/>
-          </w:p>
-          <w:p>
-            <w:pPr>
-              <w:rPr>
-                <w:lang w:eastAsia="zh-CN"/>
-              </w:rPr>
-            </w:pPr>
-            <w:r>
-              <w:rPr>
-                <w:lang w:eastAsia="zh-CN"/>
-              </w:rPr>
-              <w:t xml:space="preserve">3. de artikelen worden wel goed gestort, alleen de loop is nog niet helemaal goedgedaan, waardoor hij alleen de laatste </w:t>
-            </w:r>
-            <w:proofErr w:type="spellStart"/>
-            <w:r>
-              <w:rPr>
-                <w:lang w:eastAsia="zh-CN"/>
-              </w:rPr>
-              <w:t>value</w:t>
-            </w:r>
-            <w:proofErr w:type="spellEnd"/>
-            <w:r>
-              <w:rPr>
-                <w:lang w:eastAsia="zh-CN"/>
-              </w:rPr>
-              <w:t xml:space="preserve"> pakt. </w:t>
+              <w:t xml:space="preserve">Verder met configbestand. </w:t>
+            </w:r>
+          </w:p>
+          <w:p>
+            <w:pPr>
+              <w:rPr>
+                <w:lang w:eastAsia="zh-CN"/>
+              </w:rPr>
+            </w:pPr>
+            <w:r>
+              <w:rPr>
+                <w:lang w:eastAsia="zh-CN"/>
+              </w:rPr>
+              <w:t>2. de dubbele tags gefixt</w:t>
+            </w:r>
+          </w:p>
+          <w:p>
+            <w:pPr>
+              <w:rPr>
+                <w:lang w:eastAsia="zh-CN"/>
+              </w:rPr>
+            </w:pPr>
+            <w:r>
+              <w:rPr>
+                <w:lang w:eastAsia="zh-CN"/>
+              </w:rPr>
+              <w:t xml:space="preserve">3. de artikelen worden wel goed gestort, alleen de loop is nog niet helemaal goedgedaan, waardoor hij alleen de laatste value pakt. </w:t>
             </w:r>
           </w:p>
         </w:tc>
@@ -8168,18 +7011,8 @@
                 <w:color w:val="000000"/>
                 <w:lang w:eastAsia="zh-CN"/>
               </w:rPr>
-              <w:t xml:space="preserve">2. Verder met het </w:t>
-            </w:r>
-            <w:proofErr w:type="spellStart"/>
-            <w:r>
-              <w:rPr>
-                <w:rFonts w:ascii="Calibri" w:eastAsia="Times New Roman" w:hAnsi="Calibri" w:cs="Calibri"/>
-                <w:color w:val="000000"/>
-                <w:lang w:eastAsia="zh-CN"/>
-              </w:rPr>
-              <w:t>configbestand</w:t>
-            </w:r>
-            <w:proofErr w:type="spellEnd"/>
+              <w:t>2. Verder met het configbestand</w:t>
+            </w:r>
             <w:r>
               <w:rPr>
                 <w:rFonts w:ascii="Calibri" w:eastAsia="Times New Roman" w:hAnsi="Calibri" w:cs="Calibri"/>
@@ -8202,25 +7035,7 @@
                 <w:color w:val="000000"/>
                 <w:lang w:eastAsia="zh-CN"/>
               </w:rPr>
-              <w:t xml:space="preserve">Het </w:t>
-            </w:r>
-            <w:proofErr w:type="spellStart"/>
-            <w:r>
-              <w:rPr>
-                <w:rFonts w:ascii="Calibri" w:eastAsia="Times New Roman" w:hAnsi="Calibri" w:cs="Calibri"/>
-                <w:color w:val="000000"/>
-                <w:lang w:eastAsia="zh-CN"/>
-              </w:rPr>
-              <w:t>configbestand</w:t>
-            </w:r>
-            <w:proofErr w:type="spellEnd"/>
-            <w:r>
-              <w:rPr>
-                <w:rFonts w:ascii="Calibri" w:eastAsia="Times New Roman" w:hAnsi="Calibri" w:cs="Calibri"/>
-                <w:color w:val="000000"/>
-                <w:lang w:eastAsia="zh-CN"/>
-              </w:rPr>
-              <w:t xml:space="preserve"> is grotendeels ook klaar</w:t>
+              <w:t>Het configbestand is grotendeels ook klaar</w:t>
             </w:r>
           </w:p>
           <w:p>
@@ -8280,43 +7095,7 @@
                 <w:color w:val="000000"/>
                 <w:lang w:eastAsia="zh-CN"/>
               </w:rPr>
-              <w:t xml:space="preserve">De bug </w:t>
-            </w:r>
-            <w:proofErr w:type="spellStart"/>
-            <w:r>
-              <w:rPr>
-                <w:rFonts w:ascii="Calibri" w:eastAsia="Times New Roman" w:hAnsi="Calibri" w:cs="Calibri"/>
-                <w:color w:val="000000"/>
-                <w:lang w:eastAsia="zh-CN"/>
-              </w:rPr>
-              <w:t>gefixt</w:t>
-            </w:r>
-            <w:proofErr w:type="spellEnd"/>
-            <w:r>
-              <w:rPr>
-                <w:rFonts w:ascii="Calibri" w:eastAsia="Times New Roman" w:hAnsi="Calibri" w:cs="Calibri"/>
-                <w:color w:val="000000"/>
-                <w:lang w:eastAsia="zh-CN"/>
-              </w:rPr>
-              <w:t xml:space="preserve"> dat als een pdf in </w:t>
-            </w:r>
-            <w:proofErr w:type="spellStart"/>
-            <w:r>
-              <w:rPr>
-                <w:rFonts w:ascii="Calibri" w:eastAsia="Times New Roman" w:hAnsi="Calibri" w:cs="Calibri"/>
-                <w:color w:val="000000"/>
-                <w:lang w:eastAsia="zh-CN"/>
-              </w:rPr>
-              <w:t>submap</w:t>
-            </w:r>
-            <w:proofErr w:type="spellEnd"/>
-            <w:r>
-              <w:rPr>
-                <w:rFonts w:ascii="Calibri" w:eastAsia="Times New Roman" w:hAnsi="Calibri" w:cs="Calibri"/>
-                <w:color w:val="000000"/>
-                <w:lang w:eastAsia="zh-CN"/>
-              </w:rPr>
-              <w:t xml:space="preserve"> zit, en je upload opnieuw de pdf, dat hij crasht(afsluit). Als de pdf al bestaat, verwijder dat bestand.</w:t>
+              <w:t>De bug gefixt dat als een pdf in submap zit, en je upload opnieuw de pdf, dat hij crasht(afsluit). Als de pdf al bestaat, verwijder dat bestand.</w:t>
             </w:r>
           </w:p>
         </w:tc>
@@ -8538,87 +7317,33 @@
                 <w:color w:val="000000"/>
                 <w:lang w:eastAsia="zh-CN"/>
               </w:rPr>
-              <w:t xml:space="preserve"> </w:t>
-            </w:r>
-            <w:proofErr w:type="spellStart"/>
-            <w:r>
-              <w:rPr>
-                <w:rFonts w:ascii="Calibri" w:eastAsia="Times New Roman" w:hAnsi="Calibri" w:cs="Calibri"/>
-                <w:color w:val="000000"/>
-                <w:lang w:eastAsia="zh-CN"/>
-              </w:rPr>
-              <w:t>gefixt</w:t>
-            </w:r>
-            <w:proofErr w:type="spellEnd"/>
-            <w:r>
-              <w:rPr>
-                <w:rFonts w:ascii="Calibri" w:eastAsia="Times New Roman" w:hAnsi="Calibri" w:cs="Calibri"/>
-                <w:color w:val="000000"/>
-                <w:lang w:eastAsia="zh-CN"/>
-              </w:rPr>
-              <w:t xml:space="preserve"> </w:t>
-            </w:r>
-            <w:r>
-              <w:rPr>
-                <w:rFonts w:ascii="Calibri" w:eastAsia="Times New Roman" w:hAnsi="Calibri" w:cs="Calibri"/>
-                <w:color w:val="000000"/>
-                <w:lang w:eastAsia="zh-CN"/>
-              </w:rPr>
-              <w:t xml:space="preserve">als je een niet-pdf-bestand in de map doet, dat hij niks doet-&gt;naar </w:t>
-            </w:r>
-            <w:proofErr w:type="spellStart"/>
-            <w:r>
-              <w:rPr>
-                <w:rFonts w:ascii="Calibri" w:eastAsia="Times New Roman" w:hAnsi="Calibri" w:cs="Calibri"/>
-                <w:color w:val="000000"/>
-                <w:lang w:eastAsia="zh-CN"/>
-              </w:rPr>
-              <w:t>submap</w:t>
-            </w:r>
-            <w:proofErr w:type="spellEnd"/>
-            <w:r>
-              <w:rPr>
-                <w:rFonts w:ascii="Calibri" w:eastAsia="Times New Roman" w:hAnsi="Calibri" w:cs="Calibri"/>
-                <w:color w:val="000000"/>
-                <w:lang w:eastAsia="zh-CN"/>
-              </w:rPr>
-              <w:t xml:space="preserve"> “afgewezen”</w:t>
-            </w:r>
-          </w:p>
-          <w:p>
-            <w:pPr>
-              <w:spacing w:line="240" w:lineRule="auto"/>
-              <w:rPr>
-                <w:rFonts w:ascii="Calibri" w:eastAsia="Times New Roman" w:hAnsi="Calibri" w:cs="Calibri"/>
-                <w:color w:val="000000"/>
-                <w:lang w:eastAsia="zh-CN"/>
-              </w:rPr>
-            </w:pPr>
-            <w:r>
-              <w:rPr>
-                <w:rFonts w:ascii="Calibri" w:eastAsia="Times New Roman" w:hAnsi="Calibri" w:cs="Calibri"/>
-                <w:color w:val="000000"/>
-                <w:lang w:eastAsia="zh-CN"/>
-              </w:rPr>
-              <w:t xml:space="preserve">3. </w:t>
-            </w:r>
-            <w:proofErr w:type="spellStart"/>
-            <w:r>
-              <w:rPr>
-                <w:rFonts w:ascii="Calibri" w:eastAsia="Times New Roman" w:hAnsi="Calibri" w:cs="Calibri"/>
-                <w:color w:val="000000"/>
-                <w:lang w:eastAsia="zh-CN"/>
-              </w:rPr>
-              <w:t>Filesytemwatcher</w:t>
-            </w:r>
-            <w:proofErr w:type="spellEnd"/>
-            <w:r>
-              <w:rPr>
-                <w:rFonts w:ascii="Calibri" w:eastAsia="Times New Roman" w:hAnsi="Calibri" w:cs="Calibri"/>
-                <w:color w:val="000000"/>
-                <w:lang w:eastAsia="zh-CN"/>
-              </w:rPr>
-              <w:t xml:space="preserve"> houdt nog steeds de oude map in de gaten, ook als ik een nieuwe pad heb opgegeven-&gt;</w:t>
+              <w:t xml:space="preserve"> gefixt </w:t>
+            </w:r>
+            <w:r>
+              <w:rPr>
+                <w:rFonts w:ascii="Calibri" w:eastAsia="Times New Roman" w:hAnsi="Calibri" w:cs="Calibri"/>
+                <w:color w:val="000000"/>
+                <w:lang w:eastAsia="zh-CN"/>
+              </w:rPr>
+              <w:t>als je een niet-pdf-bestand in de map doet, dat hij niks doet-&gt;naar submap “afgewezen”</w:t>
+            </w:r>
+          </w:p>
+          <w:p>
+            <w:pPr>
+              <w:spacing w:line="240" w:lineRule="auto"/>
+              <w:rPr>
+                <w:rFonts w:ascii="Calibri" w:eastAsia="Times New Roman" w:hAnsi="Calibri" w:cs="Calibri"/>
+                <w:color w:val="000000"/>
+                <w:lang w:eastAsia="zh-CN"/>
+              </w:rPr>
+            </w:pPr>
+            <w:r>
+              <w:rPr>
+                <w:rFonts w:ascii="Calibri" w:eastAsia="Times New Roman" w:hAnsi="Calibri" w:cs="Calibri"/>
+                <w:color w:val="000000"/>
+                <w:lang w:eastAsia="zh-CN"/>
+              </w:rPr>
+              <w:t>3. Filesytemwatcher houdt nog steeds de oude map in de gaten, ook als ik een nieuwe pad heb opgegeven-&gt;</w:t>
             </w:r>
             <w:r>
               <w:rPr>
@@ -8796,7 +7521,7 @@
                 <w:color w:val="000000"/>
                 <w:lang w:eastAsia="zh-CN"/>
               </w:rPr>
-              <w:t>andere bedrijf</w:t>
+              <w:t>ander bedrijf</w:t>
             </w:r>
             <w:r>
               <w:rPr>
@@ -8828,7 +7553,23 @@
                 <w:color w:val="000000"/>
                 <w:lang w:eastAsia="zh-CN"/>
               </w:rPr>
-              <w:t>maken, door</w:t>
+              <w:t>make</w:t>
+            </w:r>
+            <w:r>
+              <w:rPr>
+                <w:rFonts w:ascii="Calibri" w:eastAsia="Times New Roman" w:hAnsi="Calibri" w:cs="Calibri"/>
+                <w:color w:val="000000"/>
+                <w:lang w:eastAsia="zh-CN"/>
+              </w:rPr>
+              <w:t>n(</w:t>
+            </w:r>
+            <w:r>
+              <w:rPr>
+                <w:rFonts w:ascii="Calibri" w:eastAsia="Times New Roman" w:hAnsi="Calibri" w:cs="Calibri"/>
+                <w:color w:val="000000"/>
+                <w:lang w:eastAsia="zh-CN"/>
+              </w:rPr>
+              <w:t>door</w:t>
             </w:r>
             <w:r>
               <w:rPr>
@@ -8844,7 +7585,39 @@
                 <w:color w:val="000000"/>
                 <w:lang w:eastAsia="zh-CN"/>
               </w:rPr>
-              <w:t>waar wat staat. En kijken of mijn tool goed werkt.</w:t>
+              <w:t>waar wat staat</w:t>
+            </w:r>
+            <w:r>
+              <w:rPr>
+                <w:rFonts w:ascii="Calibri" w:eastAsia="Times New Roman" w:hAnsi="Calibri" w:cs="Calibri"/>
+                <w:color w:val="000000"/>
+                <w:lang w:eastAsia="zh-CN"/>
+              </w:rPr>
+              <w:t>)</w:t>
+            </w:r>
+            <w:r>
+              <w:rPr>
+                <w:rFonts w:ascii="Calibri" w:eastAsia="Times New Roman" w:hAnsi="Calibri" w:cs="Calibri"/>
+                <w:color w:val="000000"/>
+                <w:lang w:eastAsia="zh-CN"/>
+              </w:rPr>
+              <w:t xml:space="preserve">. </w:t>
+            </w:r>
+            <w:r>
+              <w:rPr>
+                <w:rFonts w:ascii="Calibri" w:eastAsia="Times New Roman" w:hAnsi="Calibri" w:cs="Calibri"/>
+                <w:color w:val="000000"/>
+                <w:lang w:eastAsia="zh-CN"/>
+              </w:rPr>
+              <w:t xml:space="preserve">Dan </w:t>
+            </w:r>
+            <w:r>
+              <w:rPr>
+                <w:rFonts w:ascii="Calibri" w:eastAsia="Times New Roman" w:hAnsi="Calibri" w:cs="Calibri"/>
+                <w:color w:val="000000"/>
+                <w:lang w:eastAsia="zh-CN"/>
+              </w:rPr>
+              <w:t>kijken of mijn tool goed werkt.</w:t>
             </w:r>
           </w:p>
           <w:p>
@@ -8915,30 +7688,20 @@
               <w:rPr>
                 <w:lang w:eastAsia="zh-CN"/>
               </w:rPr>
-              <w:t xml:space="preserve">2. Geprobeerd met andere </w:t>
-            </w:r>
-            <w:proofErr w:type="spellStart"/>
-            <w:r>
-              <w:rPr>
-                <w:lang w:eastAsia="zh-CN"/>
-              </w:rPr>
-              <w:t>library</w:t>
-            </w:r>
-            <w:proofErr w:type="spellEnd"/>
+              <w:t>2. Geprobeerd met andere library</w:t>
+            </w:r>
             <w:r>
               <w:rPr>
                 <w:lang w:eastAsia="zh-CN"/>
               </w:rPr>
               <w:t xml:space="preserve"> ”</w:t>
             </w:r>
-            <w:proofErr w:type="spellStart"/>
             <w:r>
               <w:rPr>
                 <w:lang w:eastAsia="zh-CN"/>
               </w:rPr>
               <w:t>Spire</w:t>
             </w:r>
-            <w:proofErr w:type="spellEnd"/>
             <w:r>
               <w:rPr>
                 <w:lang w:eastAsia="zh-CN"/>
@@ -8955,21 +7718,7 @@
               <w:rPr>
                 <w:lang w:eastAsia="zh-CN"/>
               </w:rPr>
-              <w:t xml:space="preserve">de artikelen uit te halen, voor NH werkt het wel, maar voor dat andere bedrijf wordt niks uitgehaald, omdat hij geen </w:t>
-            </w:r>
-            <w:proofErr w:type="spellStart"/>
-            <w:r>
-              <w:rPr>
-                <w:lang w:eastAsia="zh-CN"/>
-              </w:rPr>
-              <w:t>table</w:t>
-            </w:r>
-            <w:proofErr w:type="spellEnd"/>
-            <w:r>
-              <w:rPr>
-                <w:lang w:eastAsia="zh-CN"/>
-              </w:rPr>
-              <w:t xml:space="preserve"> bevat</w:t>
+              <w:t>de artikelen uit te halen, voor NH werkt het wel, maar voor dat andere bedrijf wordt niks uitgehaald, omdat hij geen table bevat</w:t>
             </w:r>
             <w:r>
               <w:rPr>
@@ -9137,7 +7886,147 @@
                 <w:color w:val="000000"/>
                 <w:lang w:eastAsia="zh-CN"/>
               </w:rPr>
-              <w:t> </w:t>
+              <w:t>1. Kwam achter dat ik niet alles heeft gepusht, en de changes discard-&gt;Die nog even gefixt.</w:t>
+            </w:r>
+          </w:p>
+          <w:p>
+            <w:pPr>
+              <w:spacing w:line="240" w:lineRule="auto"/>
+              <w:rPr>
+                <w:rFonts w:ascii="Calibri" w:eastAsia="Times New Roman" w:hAnsi="Calibri" w:cs="Calibri"/>
+                <w:color w:val="000000"/>
+                <w:lang w:eastAsia="zh-CN"/>
+              </w:rPr>
+            </w:pPr>
+            <w:r>
+              <w:rPr>
+                <w:rFonts w:ascii="Calibri" w:eastAsia="Times New Roman" w:hAnsi="Calibri" w:cs="Calibri"/>
+                <w:color w:val="000000"/>
+                <w:lang w:eastAsia="zh-CN"/>
+              </w:rPr>
+              <w:t>2</w:t>
+            </w:r>
+            <w:r>
+              <w:rPr>
+                <w:rFonts w:ascii="Calibri" w:eastAsia="Times New Roman" w:hAnsi="Calibri" w:cs="Calibri"/>
+                <w:color w:val="000000"/>
+                <w:lang w:eastAsia="zh-CN"/>
+              </w:rPr>
+              <w:t xml:space="preserve">. </w:t>
+            </w:r>
+            <w:r>
+              <w:rPr>
+                <w:rFonts w:ascii="Calibri" w:eastAsia="Times New Roman" w:hAnsi="Calibri" w:cs="Calibri"/>
+                <w:color w:val="000000"/>
+                <w:lang w:eastAsia="zh-CN"/>
+              </w:rPr>
+              <w:t xml:space="preserve">Verder met het </w:t>
+            </w:r>
+            <w:r>
+              <w:rPr>
+                <w:rFonts w:ascii="Calibri" w:eastAsia="Times New Roman" w:hAnsi="Calibri" w:cs="Calibri"/>
+                <w:color w:val="000000"/>
+                <w:lang w:eastAsia="zh-CN"/>
+              </w:rPr>
+              <w:t>uitzoeken van het artikelen-tabel uithalen</w:t>
+            </w:r>
+            <w:r>
+              <w:rPr>
+                <w:rFonts w:ascii="Calibri" w:eastAsia="Times New Roman" w:hAnsi="Calibri" w:cs="Calibri"/>
+                <w:color w:val="000000"/>
+                <w:lang w:eastAsia="zh-CN"/>
+              </w:rPr>
+              <w:t xml:space="preserve">, geprobeerd met </w:t>
+            </w:r>
+            <w:r>
+              <w:rPr>
+                <w:rFonts w:ascii="Calibri" w:eastAsia="Times New Roman" w:hAnsi="Calibri" w:cs="Calibri"/>
+                <w:color w:val="000000"/>
+                <w:lang w:eastAsia="zh-CN"/>
+              </w:rPr>
+              <w:t>4</w:t>
+            </w:r>
+            <w:r>
+              <w:rPr>
+                <w:rFonts w:ascii="Calibri" w:eastAsia="Times New Roman" w:hAnsi="Calibri" w:cs="Calibri"/>
+                <w:color w:val="000000"/>
+                <w:lang w:eastAsia="zh-CN"/>
+              </w:rPr>
+              <w:t xml:space="preserve"> andere library, maar alle </w:t>
+            </w:r>
+            <w:r>
+              <w:rPr>
+                <w:rFonts w:ascii="Calibri" w:eastAsia="Times New Roman" w:hAnsi="Calibri" w:cs="Calibri"/>
+                <w:color w:val="000000"/>
+                <w:lang w:eastAsia="zh-CN"/>
+              </w:rPr>
+              <w:t>4</w:t>
+            </w:r>
+            <w:r>
+              <w:rPr>
+                <w:rFonts w:ascii="Calibri" w:eastAsia="Times New Roman" w:hAnsi="Calibri" w:cs="Calibri"/>
+                <w:color w:val="000000"/>
+                <w:lang w:eastAsia="zh-CN"/>
+              </w:rPr>
+              <w:t xml:space="preserve"> waren geen succes. </w:t>
+            </w:r>
+            <w:r>
+              <w:rPr>
+                <w:rFonts w:ascii="Calibri" w:eastAsia="Times New Roman" w:hAnsi="Calibri" w:cs="Calibri"/>
+                <w:color w:val="000000"/>
+                <w:lang w:eastAsia="zh-CN"/>
+              </w:rPr>
+              <w:t>2 van de 4 hebben alleen gewerkt bij NH omdat hij duidelijke tabelstructuur heeft, en ander bedrijf niet helemaal</w:t>
+            </w:r>
+            <w:r>
+              <w:rPr>
+                <w:rFonts w:ascii="Calibri" w:eastAsia="Times New Roman" w:hAnsi="Calibri" w:cs="Calibri"/>
+                <w:color w:val="000000"/>
+                <w:lang w:eastAsia="zh-CN"/>
+              </w:rPr>
+              <w:t>.</w:t>
+            </w:r>
+          </w:p>
+          <w:p>
+            <w:pPr>
+              <w:spacing w:line="240" w:lineRule="auto"/>
+              <w:rPr>
+                <w:rFonts w:ascii="Calibri" w:eastAsia="Times New Roman" w:hAnsi="Calibri" w:cs="Calibri"/>
+                <w:color w:val="000000"/>
+                <w:lang w:eastAsia="zh-CN"/>
+              </w:rPr>
+            </w:pPr>
+            <w:r>
+              <w:rPr>
+                <w:rFonts w:ascii="Calibri" w:eastAsia="Times New Roman" w:hAnsi="Calibri" w:cs="Calibri"/>
+                <w:color w:val="000000"/>
+                <w:lang w:eastAsia="zh-CN"/>
+              </w:rPr>
+              <w:t>3</w:t>
+            </w:r>
+            <w:r>
+              <w:rPr>
+                <w:rFonts w:ascii="Calibri" w:eastAsia="Times New Roman" w:hAnsi="Calibri" w:cs="Calibri"/>
+                <w:color w:val="000000"/>
+                <w:lang w:eastAsia="zh-CN"/>
+              </w:rPr>
+              <w:t xml:space="preserve">. </w:t>
+            </w:r>
+            <w:r>
+              <w:rPr>
+                <w:rFonts w:ascii="Calibri" w:eastAsia="Times New Roman" w:hAnsi="Calibri" w:cs="Calibri"/>
+                <w:color w:val="000000"/>
+                <w:lang w:eastAsia="zh-CN"/>
+              </w:rPr>
+              <w:t>“Gepublished” versie getest met dus op dit moment twee configuratiebestan</w:t>
+            </w:r>
+            <w:r>
+              <w:rPr>
+                <w:rFonts w:ascii="Calibri" w:eastAsia="Times New Roman" w:hAnsi="Calibri" w:cs="Calibri"/>
+                <w:color w:val="000000"/>
+                <w:lang w:eastAsia="zh-CN"/>
+              </w:rPr>
+              <w:t xml:space="preserve">d. </w:t>
             </w:r>
           </w:p>
         </w:tc>
@@ -9168,7 +8057,7 @@
                 <w:color w:val="000000"/>
                 <w:lang w:eastAsia="zh-CN"/>
               </w:rPr>
-              <w:t> </w:t>
+              <w:t>8</w:t>
             </w:r>
           </w:p>
         </w:tc>
@@ -9236,6 +8125,7 @@
                 <w:color w:val="000000"/>
                 <w:lang w:eastAsia="zh-CN"/>
               </w:rPr>
+              <w:lastRenderedPageBreak/>
               <w:t>26</w:t>
             </w:r>
             <w:r>
@@ -9689,7 +8579,7 @@
                 <w:color w:val="000000"/>
                 <w:lang w:eastAsia="zh-CN"/>
               </w:rPr>
-              <w:t> </w:t>
+              <w:t xml:space="preserve">Een dag vrijgenomen omdat het een goede vrijdag is, heb van tevoren gevraagd. </w:t>
             </w:r>
           </w:p>
         </w:tc>
@@ -9843,7 +8733,7 @@
                 <w:color w:val="000000"/>
                 <w:lang w:eastAsia="zh-CN"/>
               </w:rPr>
-              <w:t> </w:t>
+              <w:t xml:space="preserve">Tweede paasdag, bedrijf gesloten, ook een vrije dag. </w:t>
             </w:r>
           </w:p>
         </w:tc>
@@ -10096,7 +8986,6 @@
                 <w:color w:val="000000"/>
                 <w:lang w:eastAsia="zh-CN"/>
               </w:rPr>
-              <w:lastRenderedPageBreak/>
               <w:t>3</w:t>
             </w:r>
             <w:r>
@@ -12812,11 +11701,103 @@
       </w:pPr>
     </w:lvl>
   </w:abstractNum>
+  <w:abstractNum w:abstractNumId="2" w15:restartNumberingAfterBreak="0">
+    <w:nsid w:val="5A85582D"/>
+    <w:multiLevelType w:val="hybridMultilevel"/>
+    <w:tmpl w:val="DE749A0C"/>
+    <w:lvl w:ilvl="0" w:tplc="925C4978">
+      <w:start w:val="1"/>
+      <w:numFmt w:val="decimal"/>
+      <w:lvlText w:val="%1."/>
+      <w:lvlJc w:val="left"/>
+      <w:pPr>
+        <w:ind w:left="408" w:hanging="360"/>
+      </w:pPr>
+      <w:rPr>
+        <w:rFonts w:hint="default"/>
+      </w:rPr>
+    </w:lvl>
+    <w:lvl w:ilvl="1" w:tplc="04130019" w:tentative="1">
+      <w:start w:val="1"/>
+      <w:numFmt w:val="lowerLetter"/>
+      <w:lvlText w:val="%2."/>
+      <w:lvlJc w:val="left"/>
+      <w:pPr>
+        <w:ind w:left="1128" w:hanging="360"/>
+      </w:pPr>
+    </w:lvl>
+    <w:lvl w:ilvl="2" w:tplc="0413001B" w:tentative="1">
+      <w:start w:val="1"/>
+      <w:numFmt w:val="lowerRoman"/>
+      <w:lvlText w:val="%3."/>
+      <w:lvlJc w:val="right"/>
+      <w:pPr>
+        <w:ind w:left="1848" w:hanging="180"/>
+      </w:pPr>
+    </w:lvl>
+    <w:lvl w:ilvl="3" w:tplc="0413000F" w:tentative="1">
+      <w:start w:val="1"/>
+      <w:numFmt w:val="decimal"/>
+      <w:lvlText w:val="%4."/>
+      <w:lvlJc w:val="left"/>
+      <w:pPr>
+        <w:ind w:left="2568" w:hanging="360"/>
+      </w:pPr>
+    </w:lvl>
+    <w:lvl w:ilvl="4" w:tplc="04130019" w:tentative="1">
+      <w:start w:val="1"/>
+      <w:numFmt w:val="lowerLetter"/>
+      <w:lvlText w:val="%5."/>
+      <w:lvlJc w:val="left"/>
+      <w:pPr>
+        <w:ind w:left="3288" w:hanging="360"/>
+      </w:pPr>
+    </w:lvl>
+    <w:lvl w:ilvl="5" w:tplc="0413001B" w:tentative="1">
+      <w:start w:val="1"/>
+      <w:numFmt w:val="lowerRoman"/>
+      <w:lvlText w:val="%6."/>
+      <w:lvlJc w:val="right"/>
+      <w:pPr>
+        <w:ind w:left="4008" w:hanging="180"/>
+      </w:pPr>
+    </w:lvl>
+    <w:lvl w:ilvl="6" w:tplc="0413000F" w:tentative="1">
+      <w:start w:val="1"/>
+      <w:numFmt w:val="decimal"/>
+      <w:lvlText w:val="%7."/>
+      <w:lvlJc w:val="left"/>
+      <w:pPr>
+        <w:ind w:left="4728" w:hanging="360"/>
+      </w:pPr>
+    </w:lvl>
+    <w:lvl w:ilvl="7" w:tplc="04130019" w:tentative="1">
+      <w:start w:val="1"/>
+      <w:numFmt w:val="lowerLetter"/>
+      <w:lvlText w:val="%8."/>
+      <w:lvlJc w:val="left"/>
+      <w:pPr>
+        <w:ind w:left="5448" w:hanging="360"/>
+      </w:pPr>
+    </w:lvl>
+    <w:lvl w:ilvl="8" w:tplc="0413001B" w:tentative="1">
+      <w:start w:val="1"/>
+      <w:numFmt w:val="lowerRoman"/>
+      <w:lvlText w:val="%9."/>
+      <w:lvlJc w:val="right"/>
+      <w:pPr>
+        <w:ind w:left="6168" w:hanging="180"/>
+      </w:pPr>
+    </w:lvl>
+  </w:abstractNum>
   <w:num w:numId="1" w16cid:durableId="1852988141">
     <w:abstractNumId w:val="1"/>
   </w:num>
   <w:num w:numId="2" w16cid:durableId="719667294">
     <w:abstractNumId w:val="0"/>
+  </w:num>
+  <w:num w:numId="3" w16cid:durableId="266736439">
+    <w:abstractNumId w:val="2"/>
   </w:num>
 </w:numbering>
 </file>
@@ -13850,6 +12831,62 @@
 </file>
 
 <file path=customXml/item1.xml><?xml version="1.0" encoding="utf-8"?>
+<p:properties xmlns:p="http://schemas.microsoft.com/office/2006/metadata/properties" xmlns:xsi="http://www.w3.org/2001/XMLSchema-instance" xmlns:pc="http://schemas.microsoft.com/office/infopath/2007/PartnerControls">
+  <documentManagement>
+    <Math_Settings xmlns="6cbd6682-8700-4380-a704-874541bb10f2" xsi:nil="true"/>
+    <Self_Registration_Enabled xmlns="6cbd6682-8700-4380-a704-874541bb10f2" xsi:nil="true"/>
+    <Invited_Teachers xmlns="6cbd6682-8700-4380-a704-874541bb10f2" xsi:nil="true"/>
+    <IsNotebookLocked xmlns="6cbd6682-8700-4380-a704-874541bb10f2" xsi:nil="true"/>
+    <Templates xmlns="6cbd6682-8700-4380-a704-874541bb10f2" xsi:nil="true"/>
+    <Students xmlns="6cbd6682-8700-4380-a704-874541bb10f2">
+      <UserInfo>
+        <DisplayName/>
+        <AccountId xsi:nil="true"/>
+        <AccountType/>
+      </UserInfo>
+    </Students>
+    <LMS_Mappings xmlns="6cbd6682-8700-4380-a704-874541bb10f2" xsi:nil="true"/>
+    <NotebookType xmlns="6cbd6682-8700-4380-a704-874541bb10f2" xsi:nil="true"/>
+    <Teachers xmlns="6cbd6682-8700-4380-a704-874541bb10f2">
+      <UserInfo>
+        <DisplayName/>
+        <AccountId xsi:nil="true"/>
+        <AccountType/>
+      </UserInfo>
+    </Teachers>
+    <Student_Groups xmlns="6cbd6682-8700-4380-a704-874541bb10f2">
+      <UserInfo>
+        <DisplayName/>
+        <AccountId xsi:nil="true"/>
+        <AccountType/>
+      </UserInfo>
+    </Student_Groups>
+    <AppVersion xmlns="6cbd6682-8700-4380-a704-874541bb10f2" xsi:nil="true"/>
+    <Has_Teacher_Only_SectionGroup xmlns="6cbd6682-8700-4380-a704-874541bb10f2" xsi:nil="true"/>
+    <TaxCatchAll xmlns="923f7a5a-c3ea-4cdd-a6d3-9a61a1c3f194" xsi:nil="true"/>
+    <Owner xmlns="6cbd6682-8700-4380-a704-874541bb10f2">
+      <UserInfo>
+        <DisplayName/>
+        <AccountId xsi:nil="true"/>
+        <AccountType/>
+      </UserInfo>
+    </Owner>
+    <Distribution_Groups xmlns="6cbd6682-8700-4380-a704-874541bb10f2" xsi:nil="true"/>
+    <lcf76f155ced4ddcb4097134ff3c332f xmlns="6cbd6682-8700-4380-a704-874541bb10f2">
+      <Terms xmlns="http://schemas.microsoft.com/office/infopath/2007/PartnerControls"/>
+    </lcf76f155ced4ddcb4097134ff3c332f>
+    <FolderType xmlns="6cbd6682-8700-4380-a704-874541bb10f2" xsi:nil="true"/>
+    <CultureName xmlns="6cbd6682-8700-4380-a704-874541bb10f2" xsi:nil="true"/>
+    <TeamsChannelId xmlns="6cbd6682-8700-4380-a704-874541bb10f2" xsi:nil="true"/>
+    <Invited_Students xmlns="6cbd6682-8700-4380-a704-874541bb10f2" xsi:nil="true"/>
+    <DefaultSectionNames xmlns="6cbd6682-8700-4380-a704-874541bb10f2" xsi:nil="true"/>
+    <Is_Collaboration_Space_Locked xmlns="6cbd6682-8700-4380-a704-874541bb10f2" xsi:nil="true"/>
+    <Teams_Channel_Section_Location xmlns="6cbd6682-8700-4380-a704-874541bb10f2" xsi:nil="true"/>
+  </documentManagement>
+</p:properties>
+</file>
+
+<file path=customXml/item2.xml><?xml version="1.0" encoding="utf-8"?>
 <ct:contentTypeSchema xmlns:ct="http://schemas.microsoft.com/office/2006/metadata/contentType" xmlns:ma="http://schemas.microsoft.com/office/2006/metadata/properties/metaAttributes" ct:_="" ma:_="" ma:contentTypeName="Document" ma:contentTypeID="0x010100D2745451F3B2044898A30ACD4533A9CC" ma:contentTypeVersion="33" ma:contentTypeDescription="Een nieuw document maken." ma:contentTypeScope="" ma:versionID="767d9f31b994214e3a68b222f599d6f8">
   <xsd:schema xmlns:xsd="http://www.w3.org/2001/XMLSchema" xmlns:xs="http://www.w3.org/2001/XMLSchema" xmlns:p="http://schemas.microsoft.com/office/2006/metadata/properties" xmlns:ns2="6cbd6682-8700-4380-a704-874541bb10f2" xmlns:ns3="923f7a5a-c3ea-4cdd-a6d3-9a61a1c3f194" targetNamespace="http://schemas.microsoft.com/office/2006/metadata/properties" ma:root="true" ma:fieldsID="1ef1fa2fe033d0da28f922b8477d45fc" ns2:_="" ns3:_="">
     <xsd:import namespace="6cbd6682-8700-4380-a704-874541bb10f2"/>
@@ -14254,67 +13291,7 @@
 </ct:contentTypeSchema>
 </file>
 
-<file path=customXml/item2.xml><?xml version="1.0" encoding="utf-8"?>
-<p:properties xmlns:p="http://schemas.microsoft.com/office/2006/metadata/properties" xmlns:xsi="http://www.w3.org/2001/XMLSchema-instance" xmlns:pc="http://schemas.microsoft.com/office/infopath/2007/PartnerControls">
-  <documentManagement>
-    <Math_Settings xmlns="6cbd6682-8700-4380-a704-874541bb10f2" xsi:nil="true"/>
-    <Self_Registration_Enabled xmlns="6cbd6682-8700-4380-a704-874541bb10f2" xsi:nil="true"/>
-    <Invited_Teachers xmlns="6cbd6682-8700-4380-a704-874541bb10f2" xsi:nil="true"/>
-    <IsNotebookLocked xmlns="6cbd6682-8700-4380-a704-874541bb10f2" xsi:nil="true"/>
-    <Templates xmlns="6cbd6682-8700-4380-a704-874541bb10f2" xsi:nil="true"/>
-    <Students xmlns="6cbd6682-8700-4380-a704-874541bb10f2">
-      <UserInfo>
-        <DisplayName/>
-        <AccountId xsi:nil="true"/>
-        <AccountType/>
-      </UserInfo>
-    </Students>
-    <LMS_Mappings xmlns="6cbd6682-8700-4380-a704-874541bb10f2" xsi:nil="true"/>
-    <NotebookType xmlns="6cbd6682-8700-4380-a704-874541bb10f2" xsi:nil="true"/>
-    <Teachers xmlns="6cbd6682-8700-4380-a704-874541bb10f2">
-      <UserInfo>
-        <DisplayName/>
-        <AccountId xsi:nil="true"/>
-        <AccountType/>
-      </UserInfo>
-    </Teachers>
-    <Student_Groups xmlns="6cbd6682-8700-4380-a704-874541bb10f2">
-      <UserInfo>
-        <DisplayName/>
-        <AccountId xsi:nil="true"/>
-        <AccountType/>
-      </UserInfo>
-    </Student_Groups>
-    <AppVersion xmlns="6cbd6682-8700-4380-a704-874541bb10f2" xsi:nil="true"/>
-    <Has_Teacher_Only_SectionGroup xmlns="6cbd6682-8700-4380-a704-874541bb10f2" xsi:nil="true"/>
-    <TaxCatchAll xmlns="923f7a5a-c3ea-4cdd-a6d3-9a61a1c3f194" xsi:nil="true"/>
-    <Owner xmlns="6cbd6682-8700-4380-a704-874541bb10f2">
-      <UserInfo>
-        <DisplayName/>
-        <AccountId xsi:nil="true"/>
-        <AccountType/>
-      </UserInfo>
-    </Owner>
-    <Distribution_Groups xmlns="6cbd6682-8700-4380-a704-874541bb10f2" xsi:nil="true"/>
-    <lcf76f155ced4ddcb4097134ff3c332f xmlns="6cbd6682-8700-4380-a704-874541bb10f2">
-      <Terms xmlns="http://schemas.microsoft.com/office/infopath/2007/PartnerControls"/>
-    </lcf76f155ced4ddcb4097134ff3c332f>
-    <FolderType xmlns="6cbd6682-8700-4380-a704-874541bb10f2" xsi:nil="true"/>
-    <CultureName xmlns="6cbd6682-8700-4380-a704-874541bb10f2" xsi:nil="true"/>
-    <TeamsChannelId xmlns="6cbd6682-8700-4380-a704-874541bb10f2" xsi:nil="true"/>
-    <Invited_Students xmlns="6cbd6682-8700-4380-a704-874541bb10f2" xsi:nil="true"/>
-    <DefaultSectionNames xmlns="6cbd6682-8700-4380-a704-874541bb10f2" xsi:nil="true"/>
-    <Is_Collaboration_Space_Locked xmlns="6cbd6682-8700-4380-a704-874541bb10f2" xsi:nil="true"/>
-    <Teams_Channel_Section_Location xmlns="6cbd6682-8700-4380-a704-874541bb10f2" xsi:nil="true"/>
-  </documentManagement>
-</p:properties>
-</file>
-
 <file path=customXml/item3.xml><?xml version="1.0" encoding="utf-8"?>
-<b:Sources xmlns:b="http://schemas.openxmlformats.org/officeDocument/2006/bibliography" xmlns="http://schemas.openxmlformats.org/officeDocument/2006/bibliography" SelectedStyle="\APASixthEditionOfficeOnline.xsl" StyleName="APA" Version="6"/>
-</file>
-
-<file path=customXml/item4.xml><?xml version="1.0" encoding="utf-8"?>
 <?mso-contentType ?>
 <FormTemplates xmlns="http://schemas.microsoft.com/sharepoint/v3/contenttype/forms">
   <Display>DocumentLibraryForm</Display>
@@ -14323,7 +13300,22 @@
 </FormTemplates>
 </file>
 
+<file path=customXml/item4.xml><?xml version="1.0" encoding="utf-8"?>
+<b:Sources xmlns:b="http://schemas.openxmlformats.org/officeDocument/2006/bibliography" xmlns="http://schemas.openxmlformats.org/officeDocument/2006/bibliography" SelectedStyle="\APASixthEditionOfficeOnline.xsl" StyleName="APA" Version="6"/>
+</file>
+
 <file path=customXml/itemProps1.xml><?xml version="1.0" encoding="utf-8"?>
+<ds:datastoreItem xmlns:ds="http://schemas.openxmlformats.org/officeDocument/2006/customXml" ds:itemID="{A003E85C-9BC5-40B3-9B0F-8EA9B0C69BD6}">
+  <ds:schemaRefs>
+    <ds:schemaRef ds:uri="http://schemas.microsoft.com/office/2006/metadata/properties"/>
+    <ds:schemaRef ds:uri="http://schemas.microsoft.com/office/infopath/2007/PartnerControls"/>
+    <ds:schemaRef ds:uri="6cbd6682-8700-4380-a704-874541bb10f2"/>
+    <ds:schemaRef ds:uri="923f7a5a-c3ea-4cdd-a6d3-9a61a1c3f194"/>
+  </ds:schemaRefs>
+</ds:datastoreItem>
+</file>
+
+<file path=customXml/itemProps2.xml><?xml version="1.0" encoding="utf-8"?>
 <ds:datastoreItem xmlns:ds="http://schemas.openxmlformats.org/officeDocument/2006/customXml" ds:itemID="{DA4F5861-0F52-454A-9959-786AB1474437}">
   <ds:schemaRefs>
     <ds:schemaRef ds:uri="http://schemas.microsoft.com/office/2006/metadata/contentType"/>
@@ -14342,29 +13334,18 @@
 </ds:datastoreItem>
 </file>
 
-<file path=customXml/itemProps2.xml><?xml version="1.0" encoding="utf-8"?>
-<ds:datastoreItem xmlns:ds="http://schemas.openxmlformats.org/officeDocument/2006/customXml" ds:itemID="{A003E85C-9BC5-40B3-9B0F-8EA9B0C69BD6}">
+<file path=customXml/itemProps3.xml><?xml version="1.0" encoding="utf-8"?>
+<ds:datastoreItem xmlns:ds="http://schemas.openxmlformats.org/officeDocument/2006/customXml" ds:itemID="{09293AD8-5A99-4C06-A3A4-50D55DCC821D}">
   <ds:schemaRefs>
-    <ds:schemaRef ds:uri="http://schemas.microsoft.com/office/2006/metadata/properties"/>
-    <ds:schemaRef ds:uri="http://schemas.microsoft.com/office/infopath/2007/PartnerControls"/>
-    <ds:schemaRef ds:uri="6cbd6682-8700-4380-a704-874541bb10f2"/>
-    <ds:schemaRef ds:uri="923f7a5a-c3ea-4cdd-a6d3-9a61a1c3f194"/>
+    <ds:schemaRef ds:uri="http://schemas.microsoft.com/sharepoint/v3/contenttype/forms"/>
   </ds:schemaRefs>
 </ds:datastoreItem>
 </file>
 
-<file path=customXml/itemProps3.xml><?xml version="1.0" encoding="utf-8"?>
+<file path=customXml/itemProps4.xml><?xml version="1.0" encoding="utf-8"?>
 <ds:datastoreItem xmlns:ds="http://schemas.openxmlformats.org/officeDocument/2006/customXml" ds:itemID="{F70C0343-90DE-49D6-9E4C-3DF5BC6F1CF7}">
   <ds:schemaRefs>
     <ds:schemaRef ds:uri="http://schemas.openxmlformats.org/officeDocument/2006/bibliography"/>
   </ds:schemaRefs>
 </ds:datastoreItem>
-</file>
-
-<file path=customXml/itemProps4.xml><?xml version="1.0" encoding="utf-8"?>
-<ds:datastoreItem xmlns:ds="http://schemas.openxmlformats.org/officeDocument/2006/customXml" ds:itemID="{09293AD8-5A99-4C06-A3A4-50D55DCC821D}">
-  <ds:schemaRefs>
-    <ds:schemaRef ds:uri="http://schemas.microsoft.com/sharepoint/v3/contenttype/forms"/>
-  </ds:schemaRefs>
-</ds:datastoreItem>
 </file>
</xml_diff>

<commit_message>
geprobeerd om met coordinaties te werken, maar werkt ook niet helemaal. Wat tot nu toe het meeste dichtstbij zit, is toch de syncfusion.
</commit_message>
<xml_diff>
--- a/PvB SD/08 Logboek/Logboek kandidaat FP.docx
+++ b/PvB SD/08 Logboek/Logboek kandidaat FP.docx
@@ -308,8 +308,13 @@
             <w:tcW w:w="7087" w:type="dxa"/>
           </w:tcPr>
           <w:p>
-            <w:r>
-              <w:t>Prodist Software B.V.</w:t>
+            <w:proofErr w:type="spellStart"/>
+            <w:r>
+              <w:t>Prodist</w:t>
+            </w:r>
+            <w:proofErr w:type="spellEnd"/>
+            <w:r>
+              <w:t xml:space="preserve"> Software B.V.</w:t>
             </w:r>
           </w:p>
         </w:tc>
@@ -602,7 +607,61 @@
                 <w:color w:val="000000"/>
                 <w:lang w:eastAsia="zh-CN"/>
               </w:rPr>
-              <w:t>Op de eerste dag iedereen leren kennen, en wat uitleg gekregen van bijvoorbeeld hoe het bedrijf is ontstaan, wat de examenopdracht kunnen zijn, etc. Kreeg een opwarmopdracht om met framework ‘Blazor’ te beginnen, moet een webpagina waar ik een bestand kan uploaden, en dan uploadt hij naar een specifieke map. Dus ben ik daar de hele dag beziggeweest.</w:t>
+              <w:t xml:space="preserve">Op de eerste dag iedereen leren kennen, en wat uitleg gekregen van bijvoorbeeld hoe het bedrijf is ontstaan, wat de examenopdracht kunnen zijn, etc. Kreeg een opwarmopdracht om met </w:t>
+            </w:r>
+            <w:proofErr w:type="spellStart"/>
+            <w:r>
+              <w:rPr>
+                <w:rFonts w:ascii="Calibri" w:eastAsia="Times New Roman" w:hAnsi="Calibri" w:cs="Calibri"/>
+                <w:color w:val="000000"/>
+                <w:lang w:eastAsia="zh-CN"/>
+              </w:rPr>
+              <w:t>framework</w:t>
+            </w:r>
+            <w:proofErr w:type="spellEnd"/>
+            <w:r>
+              <w:rPr>
+                <w:rFonts w:ascii="Calibri" w:eastAsia="Times New Roman" w:hAnsi="Calibri" w:cs="Calibri"/>
+                <w:color w:val="000000"/>
+                <w:lang w:eastAsia="zh-CN"/>
+              </w:rPr>
+              <w:t xml:space="preserve"> ‘</w:t>
+            </w:r>
+            <w:proofErr w:type="spellStart"/>
+            <w:r>
+              <w:rPr>
+                <w:rFonts w:ascii="Calibri" w:eastAsia="Times New Roman" w:hAnsi="Calibri" w:cs="Calibri"/>
+                <w:color w:val="000000"/>
+                <w:lang w:eastAsia="zh-CN"/>
+              </w:rPr>
+              <w:t>Blazor</w:t>
+            </w:r>
+            <w:proofErr w:type="spellEnd"/>
+            <w:r>
+              <w:rPr>
+                <w:rFonts w:ascii="Calibri" w:eastAsia="Times New Roman" w:hAnsi="Calibri" w:cs="Calibri"/>
+                <w:color w:val="000000"/>
+                <w:lang w:eastAsia="zh-CN"/>
+              </w:rPr>
+              <w:t xml:space="preserve">’ te beginnen, moet een webpagina waar ik een bestand kan uploaden, en dan uploadt hij naar een specifieke map. Dus ben ik daar de hele dag </w:t>
+            </w:r>
+            <w:proofErr w:type="spellStart"/>
+            <w:r>
+              <w:rPr>
+                <w:rFonts w:ascii="Calibri" w:eastAsia="Times New Roman" w:hAnsi="Calibri" w:cs="Calibri"/>
+                <w:color w:val="000000"/>
+                <w:lang w:eastAsia="zh-CN"/>
+              </w:rPr>
+              <w:t>beziggeweest</w:t>
+            </w:r>
+            <w:proofErr w:type="spellEnd"/>
+            <w:r>
+              <w:rPr>
+                <w:rFonts w:ascii="Calibri" w:eastAsia="Times New Roman" w:hAnsi="Calibri" w:cs="Calibri"/>
+                <w:color w:val="000000"/>
+                <w:lang w:eastAsia="zh-CN"/>
+              </w:rPr>
+              <w:t>.</w:t>
             </w:r>
           </w:p>
         </w:tc>
@@ -622,7 +681,6 @@
           <w:p>
             <w:pPr>
               <w:spacing w:line="240" w:lineRule="auto"/>
-              <w:jc w:val="right"/>
               <w:rPr>
                 <w:rFonts w:ascii="Calibri" w:eastAsia="Times New Roman" w:hAnsi="Calibri" w:cs="Calibri"/>
                 <w:color w:val="000000"/>
@@ -731,13 +789,113 @@
                 <w:lang w:eastAsia="zh-CN"/>
               </w:rPr>
             </w:pPr>
-            <w:r>
-              <w:rPr>
-                <w:rFonts w:ascii="Calibri" w:eastAsia="Times New Roman" w:hAnsi="Calibri" w:cs="Calibri"/>
-                <w:color w:val="000000"/>
-                <w:lang w:eastAsia="zh-CN"/>
-              </w:rPr>
-              <w:t>Blazor webapplicatie klaar, hij gaat alle bestanden uploaden naar een map. Maar word gevraagd om Blazor in windows forms te verwerken, ben de hele dag meebezig geweest. Maar je kan niet een eigen pad te selecteren. Het is op dit moment nog hardcoded.</w:t>
+            <w:proofErr w:type="spellStart"/>
+            <w:r>
+              <w:rPr>
+                <w:rFonts w:ascii="Calibri" w:eastAsia="Times New Roman" w:hAnsi="Calibri" w:cs="Calibri"/>
+                <w:color w:val="000000"/>
+                <w:lang w:eastAsia="zh-CN"/>
+              </w:rPr>
+              <w:t>Blazor</w:t>
+            </w:r>
+            <w:proofErr w:type="spellEnd"/>
+            <w:r>
+              <w:rPr>
+                <w:rFonts w:ascii="Calibri" w:eastAsia="Times New Roman" w:hAnsi="Calibri" w:cs="Calibri"/>
+                <w:color w:val="000000"/>
+                <w:lang w:eastAsia="zh-CN"/>
+              </w:rPr>
+              <w:t xml:space="preserve"> webapplicatie klaar, hij gaat alle bestanden uploaden naar een map. Maar word gevraagd om </w:t>
+            </w:r>
+            <w:proofErr w:type="spellStart"/>
+            <w:r>
+              <w:rPr>
+                <w:rFonts w:ascii="Calibri" w:eastAsia="Times New Roman" w:hAnsi="Calibri" w:cs="Calibri"/>
+                <w:color w:val="000000"/>
+                <w:lang w:eastAsia="zh-CN"/>
+              </w:rPr>
+              <w:t>Blazor</w:t>
+            </w:r>
+            <w:proofErr w:type="spellEnd"/>
+            <w:r>
+              <w:rPr>
+                <w:rFonts w:ascii="Calibri" w:eastAsia="Times New Roman" w:hAnsi="Calibri" w:cs="Calibri"/>
+                <w:color w:val="000000"/>
+                <w:lang w:eastAsia="zh-CN"/>
+              </w:rPr>
+              <w:t xml:space="preserve"> in </w:t>
+            </w:r>
+            <w:proofErr w:type="spellStart"/>
+            <w:r>
+              <w:rPr>
+                <w:rFonts w:ascii="Calibri" w:eastAsia="Times New Roman" w:hAnsi="Calibri" w:cs="Calibri"/>
+                <w:color w:val="000000"/>
+                <w:lang w:eastAsia="zh-CN"/>
+              </w:rPr>
+              <w:t>windows</w:t>
+            </w:r>
+            <w:proofErr w:type="spellEnd"/>
+            <w:r>
+              <w:rPr>
+                <w:rFonts w:ascii="Calibri" w:eastAsia="Times New Roman" w:hAnsi="Calibri" w:cs="Calibri"/>
+                <w:color w:val="000000"/>
+                <w:lang w:eastAsia="zh-CN"/>
+              </w:rPr>
+              <w:t xml:space="preserve"> </w:t>
+            </w:r>
+            <w:proofErr w:type="spellStart"/>
+            <w:r>
+              <w:rPr>
+                <w:rFonts w:ascii="Calibri" w:eastAsia="Times New Roman" w:hAnsi="Calibri" w:cs="Calibri"/>
+                <w:color w:val="000000"/>
+                <w:lang w:eastAsia="zh-CN"/>
+              </w:rPr>
+              <w:t>forms</w:t>
+            </w:r>
+            <w:proofErr w:type="spellEnd"/>
+            <w:r>
+              <w:rPr>
+                <w:rFonts w:ascii="Calibri" w:eastAsia="Times New Roman" w:hAnsi="Calibri" w:cs="Calibri"/>
+                <w:color w:val="000000"/>
+                <w:lang w:eastAsia="zh-CN"/>
+              </w:rPr>
+              <w:t xml:space="preserve"> te verwerken, ben de hele dag </w:t>
+            </w:r>
+            <w:proofErr w:type="spellStart"/>
+            <w:r>
+              <w:rPr>
+                <w:rFonts w:ascii="Calibri" w:eastAsia="Times New Roman" w:hAnsi="Calibri" w:cs="Calibri"/>
+                <w:color w:val="000000"/>
+                <w:lang w:eastAsia="zh-CN"/>
+              </w:rPr>
+              <w:t>meebezig</w:t>
+            </w:r>
+            <w:proofErr w:type="spellEnd"/>
+            <w:r>
+              <w:rPr>
+                <w:rFonts w:ascii="Calibri" w:eastAsia="Times New Roman" w:hAnsi="Calibri" w:cs="Calibri"/>
+                <w:color w:val="000000"/>
+                <w:lang w:eastAsia="zh-CN"/>
+              </w:rPr>
+              <w:t xml:space="preserve"> geweest. Maar je kan niet een eigen pad te selecteren. Het is op dit moment nog </w:t>
+            </w:r>
+            <w:proofErr w:type="spellStart"/>
+            <w:r>
+              <w:rPr>
+                <w:rFonts w:ascii="Calibri" w:eastAsia="Times New Roman" w:hAnsi="Calibri" w:cs="Calibri"/>
+                <w:color w:val="000000"/>
+                <w:lang w:eastAsia="zh-CN"/>
+              </w:rPr>
+              <w:t>hardcoded</w:t>
+            </w:r>
+            <w:proofErr w:type="spellEnd"/>
+            <w:r>
+              <w:rPr>
+                <w:rFonts w:ascii="Calibri" w:eastAsia="Times New Roman" w:hAnsi="Calibri" w:cs="Calibri"/>
+                <w:color w:val="000000"/>
+                <w:lang w:eastAsia="zh-CN"/>
+              </w:rPr>
+              <w:t>.</w:t>
             </w:r>
           </w:p>
         </w:tc>
@@ -757,7 +915,6 @@
           <w:p>
             <w:pPr>
               <w:spacing w:line="240" w:lineRule="auto"/>
-              <w:jc w:val="right"/>
               <w:rPr>
                 <w:rFonts w:ascii="Calibri" w:eastAsia="Times New Roman" w:hAnsi="Calibri" w:cs="Calibri"/>
                 <w:color w:val="000000"/>
@@ -872,7 +1029,43 @@
                 <w:color w:val="000000"/>
                 <w:lang w:eastAsia="zh-CN"/>
               </w:rPr>
-              <w:t>Windows forms in elkaar gezet, maar wordt nogmaals gevraagd om een eigen filepath te kunnen selecteren, daar ben ik de hele dag beziggeweest, hij wil het maar niet. Nu kan de gebruiker alleen via een input zijn eigen filepath invullen.</w:t>
+              <w:t xml:space="preserve">Windows </w:t>
+            </w:r>
+            <w:proofErr w:type="spellStart"/>
+            <w:r>
+              <w:rPr>
+                <w:rFonts w:ascii="Calibri" w:eastAsia="Times New Roman" w:hAnsi="Calibri" w:cs="Calibri"/>
+                <w:color w:val="000000"/>
+                <w:lang w:eastAsia="zh-CN"/>
+              </w:rPr>
+              <w:t>forms</w:t>
+            </w:r>
+            <w:proofErr w:type="spellEnd"/>
+            <w:r>
+              <w:rPr>
+                <w:rFonts w:ascii="Calibri" w:eastAsia="Times New Roman" w:hAnsi="Calibri" w:cs="Calibri"/>
+                <w:color w:val="000000"/>
+                <w:lang w:eastAsia="zh-CN"/>
+              </w:rPr>
+              <w:t xml:space="preserve"> in elkaar gezet, maar wordt nogmaals gevraagd om een eigen filepath te kunnen selecteren, daar ben ik de hele dag </w:t>
+            </w:r>
+            <w:proofErr w:type="spellStart"/>
+            <w:r>
+              <w:rPr>
+                <w:rFonts w:ascii="Calibri" w:eastAsia="Times New Roman" w:hAnsi="Calibri" w:cs="Calibri"/>
+                <w:color w:val="000000"/>
+                <w:lang w:eastAsia="zh-CN"/>
+              </w:rPr>
+              <w:t>beziggeweest</w:t>
+            </w:r>
+            <w:proofErr w:type="spellEnd"/>
+            <w:r>
+              <w:rPr>
+                <w:rFonts w:ascii="Calibri" w:eastAsia="Times New Roman" w:hAnsi="Calibri" w:cs="Calibri"/>
+                <w:color w:val="000000"/>
+                <w:lang w:eastAsia="zh-CN"/>
+              </w:rPr>
+              <w:t>, hij wil het maar niet. Nu kan de gebruiker alleen via een input zijn eigen filepath invullen.</w:t>
             </w:r>
           </w:p>
         </w:tc>
@@ -892,7 +1085,6 @@
           <w:p>
             <w:pPr>
               <w:spacing w:line="240" w:lineRule="auto"/>
-              <w:jc w:val="right"/>
               <w:rPr>
                 <w:rFonts w:ascii="Calibri" w:eastAsia="Times New Roman" w:hAnsi="Calibri" w:cs="Calibri"/>
                 <w:color w:val="000000"/>
@@ -1007,7 +1199,43 @@
                 <w:color w:val="000000"/>
                 <w:lang w:eastAsia="zh-CN"/>
               </w:rPr>
-              <w:t xml:space="preserve">De gebruiker kan via een knop een eigen pad selecteren, dus het gaat niet alleen maar via een inputveld, en hij slaat het nieuwe pad ook gelijk op in een json-bestand, (alleen in de verkeerde json). Eind van de dag kwam ik pas </w:t>
+              <w:t xml:space="preserve">De gebruiker kan via een knop een eigen pad selecteren, dus het gaat niet alleen maar via een inputveld, en hij slaat het nieuwe pad ook gelijk op in een </w:t>
+            </w:r>
+            <w:proofErr w:type="spellStart"/>
+            <w:r>
+              <w:rPr>
+                <w:rFonts w:ascii="Calibri" w:eastAsia="Times New Roman" w:hAnsi="Calibri" w:cs="Calibri"/>
+                <w:color w:val="000000"/>
+                <w:lang w:eastAsia="zh-CN"/>
+              </w:rPr>
+              <w:t>json</w:t>
+            </w:r>
+            <w:proofErr w:type="spellEnd"/>
+            <w:r>
+              <w:rPr>
+                <w:rFonts w:ascii="Calibri" w:eastAsia="Times New Roman" w:hAnsi="Calibri" w:cs="Calibri"/>
+                <w:color w:val="000000"/>
+                <w:lang w:eastAsia="zh-CN"/>
+              </w:rPr>
+              <w:t xml:space="preserve">-bestand, (alleen in de verkeerde </w:t>
+            </w:r>
+            <w:proofErr w:type="spellStart"/>
+            <w:r>
+              <w:rPr>
+                <w:rFonts w:ascii="Calibri" w:eastAsia="Times New Roman" w:hAnsi="Calibri" w:cs="Calibri"/>
+                <w:color w:val="000000"/>
+                <w:lang w:eastAsia="zh-CN"/>
+              </w:rPr>
+              <w:t>json</w:t>
+            </w:r>
+            <w:proofErr w:type="spellEnd"/>
+            <w:r>
+              <w:rPr>
+                <w:rFonts w:ascii="Calibri" w:eastAsia="Times New Roman" w:hAnsi="Calibri" w:cs="Calibri"/>
+                <w:color w:val="000000"/>
+                <w:lang w:eastAsia="zh-CN"/>
+              </w:rPr>
+              <w:t xml:space="preserve">). Eind van de dag kwam ik pas </w:t>
             </w:r>
             <w:r>
               <w:rPr>
@@ -1043,7 +1271,6 @@
           <w:p>
             <w:pPr>
               <w:spacing w:line="240" w:lineRule="auto"/>
-              <w:jc w:val="right"/>
               <w:rPr>
                 <w:rFonts w:ascii="Calibri" w:eastAsia="Times New Roman" w:hAnsi="Calibri" w:cs="Calibri"/>
                 <w:color w:val="000000"/>
@@ -1275,7 +1502,6 @@
           <w:p>
             <w:pPr>
               <w:spacing w:line="240" w:lineRule="auto"/>
-              <w:jc w:val="right"/>
               <w:rPr>
                 <w:rFonts w:ascii="Calibri" w:eastAsia="Times New Roman" w:hAnsi="Calibri" w:cs="Calibri"/>
                 <w:color w:val="000000"/>
@@ -1399,13 +1625,23 @@
               </w:rPr>
               <w:t xml:space="preserve"> </w:t>
             </w:r>
-            <w:r>
-              <w:rPr>
-                <w:rFonts w:ascii="Calibri" w:eastAsia="Times New Roman" w:hAnsi="Calibri" w:cs="Calibri"/>
-                <w:color w:val="000000"/>
-                <w:lang w:eastAsia="zh-CN"/>
-              </w:rPr>
-              <w:t xml:space="preserve">Trello bord aangemaakt zodat ik een </w:t>
+            <w:proofErr w:type="spellStart"/>
+            <w:r>
+              <w:rPr>
+                <w:rFonts w:ascii="Calibri" w:eastAsia="Times New Roman" w:hAnsi="Calibri" w:cs="Calibri"/>
+                <w:color w:val="000000"/>
+                <w:lang w:eastAsia="zh-CN"/>
+              </w:rPr>
+              <w:t>Trello</w:t>
+            </w:r>
+            <w:proofErr w:type="spellEnd"/>
+            <w:r>
+              <w:rPr>
+                <w:rFonts w:ascii="Calibri" w:eastAsia="Times New Roman" w:hAnsi="Calibri" w:cs="Calibri"/>
+                <w:color w:val="000000"/>
+                <w:lang w:eastAsia="zh-CN"/>
+              </w:rPr>
+              <w:t xml:space="preserve"> bord aangemaakt zodat ik een </w:t>
             </w:r>
             <w:r>
               <w:rPr>
@@ -1497,7 +1733,16 @@
                 <w:color w:val="000000"/>
                 <w:lang w:eastAsia="zh-CN"/>
               </w:rPr>
-              <w:t>3. Georiënteerd op alle data van PDF eruit halen, verder genereer een nieuw XML</w:t>
+              <w:t xml:space="preserve">3. Georiënteerd op alle data van PDF eruit halen, verder genereer een nieuw </w:t>
+            </w:r>
+            <w:proofErr w:type="spellStart"/>
+            <w:r>
+              <w:rPr>
+                <w:rFonts w:ascii="Calibri" w:eastAsia="Times New Roman" w:hAnsi="Calibri" w:cs="Calibri"/>
+                <w:color w:val="000000"/>
+                <w:lang w:eastAsia="zh-CN"/>
+              </w:rPr>
+              <w:t>XML</w:t>
             </w:r>
             <w:r>
               <w:rPr>
@@ -1521,7 +1766,16 @@
                 <w:color w:val="000000"/>
                 <w:lang w:eastAsia="zh-CN"/>
               </w:rPr>
-              <w:t>d.</w:t>
+              <w:t>d</w:t>
+            </w:r>
+            <w:proofErr w:type="spellEnd"/>
+            <w:r>
+              <w:rPr>
+                <w:rFonts w:ascii="Calibri" w:eastAsia="Times New Roman" w:hAnsi="Calibri" w:cs="Calibri"/>
+                <w:color w:val="000000"/>
+                <w:lang w:eastAsia="zh-CN"/>
+              </w:rPr>
+              <w:t>.</w:t>
             </w:r>
           </w:p>
         </w:tc>
@@ -1541,7 +1795,6 @@
           <w:p>
             <w:pPr>
               <w:spacing w:line="240" w:lineRule="auto"/>
-              <w:jc w:val="right"/>
               <w:rPr>
                 <w:rFonts w:ascii="Calibri" w:eastAsia="Times New Roman" w:hAnsi="Calibri" w:cs="Calibri"/>
                 <w:color w:val="000000"/>
@@ -1793,21 +2046,12 @@
           <w:p>
             <w:pPr>
               <w:spacing w:line="240" w:lineRule="auto"/>
-              <w:jc w:val="right"/>
-              <w:rPr>
-                <w:rFonts w:ascii="Calibri" w:eastAsia="Times New Roman" w:hAnsi="Calibri" w:cs="Calibri"/>
-                <w:color w:val="000000"/>
-                <w:lang w:eastAsia="zh-CN"/>
-              </w:rPr>
-            </w:pPr>
-            <w:r>
-              <w:rPr>
-                <w:rFonts w:ascii="Calibri" w:eastAsia="Times New Roman" w:hAnsi="Calibri" w:cs="Calibri"/>
-                <w:color w:val="000000"/>
-                <w:lang w:eastAsia="zh-CN"/>
-              </w:rPr>
-              <w:t> </w:t>
-            </w:r>
+              <w:rPr>
+                <w:rFonts w:ascii="Calibri" w:eastAsia="Times New Roman" w:hAnsi="Calibri" w:cs="Calibri"/>
+                <w:color w:val="000000"/>
+                <w:lang w:eastAsia="zh-CN"/>
+              </w:rPr>
+            </w:pPr>
             <w:r>
               <w:rPr>
                 <w:rFonts w:ascii="Calibri" w:eastAsia="Times New Roman" w:hAnsi="Calibri" w:cs="Calibri"/>
@@ -2134,6 +2378,7 @@
               </w:rPr>
               <w:t xml:space="preserve">om de </w:t>
             </w:r>
+            <w:proofErr w:type="spellStart"/>
             <w:r>
               <w:rPr>
                 <w:rFonts w:ascii="Calibri" w:eastAsia="Times New Roman" w:hAnsi="Calibri" w:cs="Calibri"/>
@@ -2148,7 +2393,16 @@
                 <w:color w:val="000000"/>
                 <w:lang w:eastAsia="zh-CN"/>
               </w:rPr>
-              <w:t xml:space="preserve">’s </w:t>
+              <w:t>’s</w:t>
+            </w:r>
+            <w:proofErr w:type="spellEnd"/>
+            <w:r>
+              <w:rPr>
+                <w:rFonts w:ascii="Calibri" w:eastAsia="Times New Roman" w:hAnsi="Calibri" w:cs="Calibri"/>
+                <w:color w:val="000000"/>
+                <w:lang w:eastAsia="zh-CN"/>
+              </w:rPr>
+              <w:t xml:space="preserve"> </w:t>
             </w:r>
             <w:r>
               <w:rPr>
@@ -2212,7 +2466,97 @@
                 <w:color w:val="000000"/>
                 <w:lang w:eastAsia="zh-CN"/>
               </w:rPr>
-              <w:t>een nieuw XML-bestand. Alles is hardcoded, waar het PDF-bestand vandaan komt, en waar de XML-bestand geupload wordt</w:t>
+              <w:t xml:space="preserve">een nieuw </w:t>
+            </w:r>
+            <w:proofErr w:type="spellStart"/>
+            <w:r>
+              <w:rPr>
+                <w:rFonts w:ascii="Calibri" w:eastAsia="Times New Roman" w:hAnsi="Calibri" w:cs="Calibri"/>
+                <w:color w:val="000000"/>
+                <w:lang w:eastAsia="zh-CN"/>
+              </w:rPr>
+              <w:t>XML-bestand</w:t>
+            </w:r>
+            <w:proofErr w:type="spellEnd"/>
+            <w:r>
+              <w:rPr>
+                <w:rFonts w:ascii="Calibri" w:eastAsia="Times New Roman" w:hAnsi="Calibri" w:cs="Calibri"/>
+                <w:color w:val="000000"/>
+                <w:lang w:eastAsia="zh-CN"/>
+              </w:rPr>
+              <w:t xml:space="preserve">. Alles is </w:t>
+            </w:r>
+            <w:proofErr w:type="spellStart"/>
+            <w:r>
+              <w:rPr>
+                <w:rFonts w:ascii="Calibri" w:eastAsia="Times New Roman" w:hAnsi="Calibri" w:cs="Calibri"/>
+                <w:color w:val="000000"/>
+                <w:lang w:eastAsia="zh-CN"/>
+              </w:rPr>
+              <w:t>hardcoded</w:t>
+            </w:r>
+            <w:proofErr w:type="spellEnd"/>
+            <w:r>
+              <w:rPr>
+                <w:rFonts w:ascii="Calibri" w:eastAsia="Times New Roman" w:hAnsi="Calibri" w:cs="Calibri"/>
+                <w:color w:val="000000"/>
+                <w:lang w:eastAsia="zh-CN"/>
+              </w:rPr>
+              <w:t xml:space="preserve">, waar het </w:t>
+            </w:r>
+            <w:proofErr w:type="spellStart"/>
+            <w:r>
+              <w:rPr>
+                <w:rFonts w:ascii="Calibri" w:eastAsia="Times New Roman" w:hAnsi="Calibri" w:cs="Calibri"/>
+                <w:color w:val="000000"/>
+                <w:lang w:eastAsia="zh-CN"/>
+              </w:rPr>
+              <w:t>PDF-bestand</w:t>
+            </w:r>
+            <w:proofErr w:type="spellEnd"/>
+            <w:r>
+              <w:rPr>
+                <w:rFonts w:ascii="Calibri" w:eastAsia="Times New Roman" w:hAnsi="Calibri" w:cs="Calibri"/>
+                <w:color w:val="000000"/>
+                <w:lang w:eastAsia="zh-CN"/>
+              </w:rPr>
+              <w:t xml:space="preserve"> vandaan komt, en waar de </w:t>
+            </w:r>
+            <w:proofErr w:type="spellStart"/>
+            <w:r>
+              <w:rPr>
+                <w:rFonts w:ascii="Calibri" w:eastAsia="Times New Roman" w:hAnsi="Calibri" w:cs="Calibri"/>
+                <w:color w:val="000000"/>
+                <w:lang w:eastAsia="zh-CN"/>
+              </w:rPr>
+              <w:t>XML-bestand</w:t>
+            </w:r>
+            <w:proofErr w:type="spellEnd"/>
+            <w:r>
+              <w:rPr>
+                <w:rFonts w:ascii="Calibri" w:eastAsia="Times New Roman" w:hAnsi="Calibri" w:cs="Calibri"/>
+                <w:color w:val="000000"/>
+                <w:lang w:eastAsia="zh-CN"/>
+              </w:rPr>
+              <w:t xml:space="preserve"> </w:t>
+            </w:r>
+            <w:proofErr w:type="spellStart"/>
+            <w:r>
+              <w:rPr>
+                <w:rFonts w:ascii="Calibri" w:eastAsia="Times New Roman" w:hAnsi="Calibri" w:cs="Calibri"/>
+                <w:color w:val="000000"/>
+                <w:lang w:eastAsia="zh-CN"/>
+              </w:rPr>
+              <w:t>geupload</w:t>
+            </w:r>
+            <w:proofErr w:type="spellEnd"/>
+            <w:r>
+              <w:rPr>
+                <w:rFonts w:ascii="Calibri" w:eastAsia="Times New Roman" w:hAnsi="Calibri" w:cs="Calibri"/>
+                <w:color w:val="000000"/>
+                <w:lang w:eastAsia="zh-CN"/>
+              </w:rPr>
+              <w:t xml:space="preserve"> wordt</w:t>
             </w:r>
             <w:r>
               <w:rPr>
@@ -2236,7 +2580,16 @@
                 <w:color w:val="000000"/>
                 <w:lang w:eastAsia="zh-CN"/>
               </w:rPr>
-              <w:t>eprobeerd om de data</w:t>
+              <w:t xml:space="preserve">eprobeerd om de </w:t>
+            </w:r>
+            <w:proofErr w:type="spellStart"/>
+            <w:r>
+              <w:rPr>
+                <w:rFonts w:ascii="Calibri" w:eastAsia="Times New Roman" w:hAnsi="Calibri" w:cs="Calibri"/>
+                <w:color w:val="000000"/>
+                <w:lang w:eastAsia="zh-CN"/>
+              </w:rPr>
+              <w:t>data</w:t>
             </w:r>
             <w:r>
               <w:rPr>
@@ -2246,6 +2599,7 @@
               </w:rPr>
               <w:t>’s</w:t>
             </w:r>
+            <w:proofErr w:type="spellEnd"/>
             <w:r>
               <w:rPr>
                 <w:rFonts w:ascii="Calibri" w:eastAsia="Times New Roman" w:hAnsi="Calibri" w:cs="Calibri"/>
@@ -2514,8 +2868,54 @@
                 <w:color w:val="000000"/>
                 <w:lang w:eastAsia="zh-CN"/>
               </w:rPr>
-              <w:t>Verder georiënteerd om de basiskennis te creëren om de data’s uit een PDF-bestand halen, en over te zetten naar een XML-bestand</w:t>
-            </w:r>
+              <w:t xml:space="preserve">Verder georiënteerd om de basiskennis te creëren om de </w:t>
+            </w:r>
+            <w:proofErr w:type="spellStart"/>
+            <w:r>
+              <w:rPr>
+                <w:rFonts w:ascii="Calibri" w:eastAsia="Times New Roman" w:hAnsi="Calibri" w:cs="Calibri"/>
+                <w:color w:val="000000"/>
+                <w:lang w:eastAsia="zh-CN"/>
+              </w:rPr>
+              <w:t>data’s</w:t>
+            </w:r>
+            <w:proofErr w:type="spellEnd"/>
+            <w:r>
+              <w:rPr>
+                <w:rFonts w:ascii="Calibri" w:eastAsia="Times New Roman" w:hAnsi="Calibri" w:cs="Calibri"/>
+                <w:color w:val="000000"/>
+                <w:lang w:eastAsia="zh-CN"/>
+              </w:rPr>
+              <w:t xml:space="preserve"> uit een </w:t>
+            </w:r>
+            <w:proofErr w:type="spellStart"/>
+            <w:r>
+              <w:rPr>
+                <w:rFonts w:ascii="Calibri" w:eastAsia="Times New Roman" w:hAnsi="Calibri" w:cs="Calibri"/>
+                <w:color w:val="000000"/>
+                <w:lang w:eastAsia="zh-CN"/>
+              </w:rPr>
+              <w:t>PDF-bestand</w:t>
+            </w:r>
+            <w:proofErr w:type="spellEnd"/>
+            <w:r>
+              <w:rPr>
+                <w:rFonts w:ascii="Calibri" w:eastAsia="Times New Roman" w:hAnsi="Calibri" w:cs="Calibri"/>
+                <w:color w:val="000000"/>
+                <w:lang w:eastAsia="zh-CN"/>
+              </w:rPr>
+              <w:t xml:space="preserve"> halen, en over te zetten naar een </w:t>
+            </w:r>
+            <w:proofErr w:type="spellStart"/>
+            <w:r>
+              <w:rPr>
+                <w:rFonts w:ascii="Calibri" w:eastAsia="Times New Roman" w:hAnsi="Calibri" w:cs="Calibri"/>
+                <w:color w:val="000000"/>
+                <w:lang w:eastAsia="zh-CN"/>
+              </w:rPr>
+              <w:t>XML-bestand</w:t>
+            </w:r>
+            <w:proofErr w:type="spellEnd"/>
           </w:p>
           <w:p>
             <w:pPr>
@@ -2534,21 +2934,49 @@
               </w:rPr>
               <w:t xml:space="preserve">Oriëntatiefase: Alle </w:t>
             </w:r>
-            <w:r>
-              <w:rPr>
-                <w:rFonts w:ascii="Calibri" w:eastAsia="Times New Roman" w:hAnsi="Calibri" w:cs="Calibri"/>
-                <w:color w:val="000000"/>
-                <w:lang w:eastAsia="zh-CN"/>
-              </w:rPr>
-              <w:t xml:space="preserve">data’s </w:t>
-            </w:r>
-            <w:r>
-              <w:rPr>
-                <w:rFonts w:ascii="Calibri" w:eastAsia="Times New Roman" w:hAnsi="Calibri" w:cs="Calibri"/>
-                <w:color w:val="000000"/>
-                <w:lang w:eastAsia="zh-CN"/>
-              </w:rPr>
-              <w:t>in variabelen gezet, en het importeren naar XML ben nog mee bezig, want ik weet niet hoe de structuur van zo’n XML-bestand eruit ziet.</w:t>
+            <w:proofErr w:type="spellStart"/>
+            <w:r>
+              <w:rPr>
+                <w:rFonts w:ascii="Calibri" w:eastAsia="Times New Roman" w:hAnsi="Calibri" w:cs="Calibri"/>
+                <w:color w:val="000000"/>
+                <w:lang w:eastAsia="zh-CN"/>
+              </w:rPr>
+              <w:t>data’s</w:t>
+            </w:r>
+            <w:proofErr w:type="spellEnd"/>
+            <w:r>
+              <w:rPr>
+                <w:rFonts w:ascii="Calibri" w:eastAsia="Times New Roman" w:hAnsi="Calibri" w:cs="Calibri"/>
+                <w:color w:val="000000"/>
+                <w:lang w:eastAsia="zh-CN"/>
+              </w:rPr>
+              <w:t xml:space="preserve"> </w:t>
+            </w:r>
+            <w:r>
+              <w:rPr>
+                <w:rFonts w:ascii="Calibri" w:eastAsia="Times New Roman" w:hAnsi="Calibri" w:cs="Calibri"/>
+                <w:color w:val="000000"/>
+                <w:lang w:eastAsia="zh-CN"/>
+              </w:rPr>
+              <w:t xml:space="preserve">in variabelen gezet, en het importeren naar XML ben nog mee bezig, want ik weet niet hoe de structuur van zo’n </w:t>
+            </w:r>
+            <w:proofErr w:type="spellStart"/>
+            <w:r>
+              <w:rPr>
+                <w:rFonts w:ascii="Calibri" w:eastAsia="Times New Roman" w:hAnsi="Calibri" w:cs="Calibri"/>
+                <w:color w:val="000000"/>
+                <w:lang w:eastAsia="zh-CN"/>
+              </w:rPr>
+              <w:t>XML-bestand</w:t>
+            </w:r>
+            <w:proofErr w:type="spellEnd"/>
+            <w:r>
+              <w:rPr>
+                <w:rFonts w:ascii="Calibri" w:eastAsia="Times New Roman" w:hAnsi="Calibri" w:cs="Calibri"/>
+                <w:color w:val="000000"/>
+                <w:lang w:eastAsia="zh-CN"/>
+              </w:rPr>
+              <w:t xml:space="preserve"> eruit ziet.</w:t>
             </w:r>
           </w:p>
         </w:tc>
@@ -2574,14 +3002,6 @@
                 <w:lang w:eastAsia="zh-CN"/>
               </w:rPr>
             </w:pPr>
-            <w:r>
-              <w:rPr>
-                <w:rFonts w:ascii="Calibri" w:eastAsia="Times New Roman" w:hAnsi="Calibri" w:cs="Calibri"/>
-                <w:color w:val="000000"/>
-                <w:lang w:eastAsia="zh-CN"/>
-              </w:rPr>
-              <w:t> </w:t>
-            </w:r>
             <w:r>
               <w:rPr>
                 <w:rFonts w:ascii="Calibri" w:eastAsia="Times New Roman" w:hAnsi="Calibri" w:cs="Calibri"/>
@@ -2790,7 +3210,43 @@
                 <w:color w:val="000000"/>
                 <w:lang w:eastAsia="zh-CN"/>
               </w:rPr>
-              <w:t>3. Verder met de oriëntatiefase, alle data’s worden in een overzichtelijke en logische manier geplaatst in XML-bestand. Dus klantnummer staat bij Klantnummer, orders horen bij Orders etc.</w:t>
+              <w:t xml:space="preserve">3. Verder met de oriëntatiefase, alle </w:t>
+            </w:r>
+            <w:proofErr w:type="spellStart"/>
+            <w:r>
+              <w:rPr>
+                <w:rFonts w:ascii="Calibri" w:eastAsia="Times New Roman" w:hAnsi="Calibri" w:cs="Calibri"/>
+                <w:color w:val="000000"/>
+                <w:lang w:eastAsia="zh-CN"/>
+              </w:rPr>
+              <w:t>data’s</w:t>
+            </w:r>
+            <w:proofErr w:type="spellEnd"/>
+            <w:r>
+              <w:rPr>
+                <w:rFonts w:ascii="Calibri" w:eastAsia="Times New Roman" w:hAnsi="Calibri" w:cs="Calibri"/>
+                <w:color w:val="000000"/>
+                <w:lang w:eastAsia="zh-CN"/>
+              </w:rPr>
+              <w:t xml:space="preserve"> worden in een overzichtelijke en logische manier geplaatst in </w:t>
+            </w:r>
+            <w:proofErr w:type="spellStart"/>
+            <w:r>
+              <w:rPr>
+                <w:rFonts w:ascii="Calibri" w:eastAsia="Times New Roman" w:hAnsi="Calibri" w:cs="Calibri"/>
+                <w:color w:val="000000"/>
+                <w:lang w:eastAsia="zh-CN"/>
+              </w:rPr>
+              <w:t>XML-bestand</w:t>
+            </w:r>
+            <w:proofErr w:type="spellEnd"/>
+            <w:r>
+              <w:rPr>
+                <w:rFonts w:ascii="Calibri" w:eastAsia="Times New Roman" w:hAnsi="Calibri" w:cs="Calibri"/>
+                <w:color w:val="000000"/>
+                <w:lang w:eastAsia="zh-CN"/>
+              </w:rPr>
+              <w:t>. Dus klantnummer staat bij Klantnummer, orders horen bij Orders etc.</w:t>
             </w:r>
           </w:p>
           <w:p>
@@ -2960,21 +3416,67 @@
               </w:rPr>
               <w:t xml:space="preserve">. </w:t>
             </w:r>
-            <w:r>
-              <w:rPr>
-                <w:rFonts w:ascii="Calibri" w:eastAsia="Times New Roman" w:hAnsi="Calibri" w:cs="Calibri"/>
-                <w:color w:val="000000"/>
-                <w:lang w:eastAsia="zh-CN"/>
-              </w:rPr>
-              <w:t>Prodist XML-bestand gekregen met goede structuur, dus</w:t>
-            </w:r>
-            <w:r>
-              <w:rPr>
-                <w:rFonts w:ascii="Calibri" w:eastAsia="Times New Roman" w:hAnsi="Calibri" w:cs="Calibri"/>
-                <w:color w:val="000000"/>
-                <w:lang w:eastAsia="zh-CN"/>
-              </w:rPr>
-              <w:t xml:space="preserve"> ben daarmee aan de slag, alle data’s in goede structuur geplaatst</w:t>
+            <w:proofErr w:type="spellStart"/>
+            <w:r>
+              <w:rPr>
+                <w:rFonts w:ascii="Calibri" w:eastAsia="Times New Roman" w:hAnsi="Calibri" w:cs="Calibri"/>
+                <w:color w:val="000000"/>
+                <w:lang w:eastAsia="zh-CN"/>
+              </w:rPr>
+              <w:t>Prodist</w:t>
+            </w:r>
+            <w:proofErr w:type="spellEnd"/>
+            <w:r>
+              <w:rPr>
+                <w:rFonts w:ascii="Calibri" w:eastAsia="Times New Roman" w:hAnsi="Calibri" w:cs="Calibri"/>
+                <w:color w:val="000000"/>
+                <w:lang w:eastAsia="zh-CN"/>
+              </w:rPr>
+              <w:t xml:space="preserve"> </w:t>
+            </w:r>
+            <w:proofErr w:type="spellStart"/>
+            <w:r>
+              <w:rPr>
+                <w:rFonts w:ascii="Calibri" w:eastAsia="Times New Roman" w:hAnsi="Calibri" w:cs="Calibri"/>
+                <w:color w:val="000000"/>
+                <w:lang w:eastAsia="zh-CN"/>
+              </w:rPr>
+              <w:t>XML-bestand</w:t>
+            </w:r>
+            <w:proofErr w:type="spellEnd"/>
+            <w:r>
+              <w:rPr>
+                <w:rFonts w:ascii="Calibri" w:eastAsia="Times New Roman" w:hAnsi="Calibri" w:cs="Calibri"/>
+                <w:color w:val="000000"/>
+                <w:lang w:eastAsia="zh-CN"/>
+              </w:rPr>
+              <w:t xml:space="preserve"> gekregen met goede structuur, dus</w:t>
+            </w:r>
+            <w:r>
+              <w:rPr>
+                <w:rFonts w:ascii="Calibri" w:eastAsia="Times New Roman" w:hAnsi="Calibri" w:cs="Calibri"/>
+                <w:color w:val="000000"/>
+                <w:lang w:eastAsia="zh-CN"/>
+              </w:rPr>
+              <w:t xml:space="preserve"> ben daarmee aan de slag, alle </w:t>
+            </w:r>
+            <w:proofErr w:type="spellStart"/>
+            <w:r>
+              <w:rPr>
+                <w:rFonts w:ascii="Calibri" w:eastAsia="Times New Roman" w:hAnsi="Calibri" w:cs="Calibri"/>
+                <w:color w:val="000000"/>
+                <w:lang w:eastAsia="zh-CN"/>
+              </w:rPr>
+              <w:t>data’s</w:t>
+            </w:r>
+            <w:proofErr w:type="spellEnd"/>
+            <w:r>
+              <w:rPr>
+                <w:rFonts w:ascii="Calibri" w:eastAsia="Times New Roman" w:hAnsi="Calibri" w:cs="Calibri"/>
+                <w:color w:val="000000"/>
+                <w:lang w:eastAsia="zh-CN"/>
+              </w:rPr>
+              <w:t xml:space="preserve"> in goede structuur geplaatst</w:t>
             </w:r>
             <w:r>
               <w:rPr>
@@ -3008,8 +3510,18 @@
                 <w:color w:val="000000"/>
                 <w:lang w:eastAsia="zh-CN"/>
               </w:rPr>
-              <w:t>. hardcoded</w:t>
-            </w:r>
+              <w:t xml:space="preserve">. </w:t>
+            </w:r>
+            <w:proofErr w:type="spellStart"/>
+            <w:r>
+              <w:rPr>
+                <w:rFonts w:ascii="Calibri" w:eastAsia="Times New Roman" w:hAnsi="Calibri" w:cs="Calibri"/>
+                <w:color w:val="000000"/>
+                <w:lang w:eastAsia="zh-CN"/>
+              </w:rPr>
+              <w:t>hardcoded</w:t>
+            </w:r>
+            <w:proofErr w:type="spellEnd"/>
             <w:r>
               <w:rPr>
                 <w:rFonts w:ascii="Calibri" w:eastAsia="Times New Roman" w:hAnsi="Calibri" w:cs="Calibri"/>
@@ -3024,7 +3536,25 @@
                 <w:color w:val="000000"/>
                 <w:lang w:eastAsia="zh-CN"/>
               </w:rPr>
-              <w:t xml:space="preserve"> PDF-bestand word</w:t>
+              <w:t xml:space="preserve"> </w:t>
+            </w:r>
+            <w:proofErr w:type="spellStart"/>
+            <w:r>
+              <w:rPr>
+                <w:rFonts w:ascii="Calibri" w:eastAsia="Times New Roman" w:hAnsi="Calibri" w:cs="Calibri"/>
+                <w:color w:val="000000"/>
+                <w:lang w:eastAsia="zh-CN"/>
+              </w:rPr>
+              <w:t>PDF-bestand</w:t>
+            </w:r>
+            <w:proofErr w:type="spellEnd"/>
+            <w:r>
+              <w:rPr>
+                <w:rFonts w:ascii="Calibri" w:eastAsia="Times New Roman" w:hAnsi="Calibri" w:cs="Calibri"/>
+                <w:color w:val="000000"/>
+                <w:lang w:eastAsia="zh-CN"/>
+              </w:rPr>
+              <w:t xml:space="preserve"> word</w:t>
             </w:r>
             <w:r>
               <w:rPr>
@@ -3040,7 +3570,25 @@
                 <w:color w:val="000000"/>
                 <w:lang w:eastAsia="zh-CN"/>
               </w:rPr>
-              <w:t xml:space="preserve"> nu volledig omgezet naar XML-bestand.</w:t>
+              <w:t xml:space="preserve"> nu volledig omgezet naar </w:t>
+            </w:r>
+            <w:proofErr w:type="spellStart"/>
+            <w:r>
+              <w:rPr>
+                <w:rFonts w:ascii="Calibri" w:eastAsia="Times New Roman" w:hAnsi="Calibri" w:cs="Calibri"/>
+                <w:color w:val="000000"/>
+                <w:lang w:eastAsia="zh-CN"/>
+              </w:rPr>
+              <w:t>XML-bestand</w:t>
+            </w:r>
+            <w:proofErr w:type="spellEnd"/>
+            <w:r>
+              <w:rPr>
+                <w:rFonts w:ascii="Calibri" w:eastAsia="Times New Roman" w:hAnsi="Calibri" w:cs="Calibri"/>
+                <w:color w:val="000000"/>
+                <w:lang w:eastAsia="zh-CN"/>
+              </w:rPr>
+              <w:t>.</w:t>
             </w:r>
             <w:r>
               <w:rPr>
@@ -3074,7 +3622,25 @@
                 <w:color w:val="000000"/>
                 <w:lang w:eastAsia="zh-CN"/>
               </w:rPr>
-              <w:t>. Examenopdrachtomschrijving verbeterd en opnieuw gestuurd.</w:t>
+              <w:t xml:space="preserve">. </w:t>
+            </w:r>
+            <w:proofErr w:type="spellStart"/>
+            <w:r>
+              <w:rPr>
+                <w:rFonts w:ascii="Calibri" w:eastAsia="Times New Roman" w:hAnsi="Calibri" w:cs="Calibri"/>
+                <w:color w:val="000000"/>
+                <w:lang w:eastAsia="zh-CN"/>
+              </w:rPr>
+              <w:t>Examenopdrachtomschrijving</w:t>
+            </w:r>
+            <w:proofErr w:type="spellEnd"/>
+            <w:r>
+              <w:rPr>
+                <w:rFonts w:ascii="Calibri" w:eastAsia="Times New Roman" w:hAnsi="Calibri" w:cs="Calibri"/>
+                <w:color w:val="000000"/>
+                <w:lang w:eastAsia="zh-CN"/>
+              </w:rPr>
+              <w:t xml:space="preserve"> verbeterd en opnieuw gestuurd.</w:t>
             </w:r>
           </w:p>
           <w:p>
@@ -3109,7 +3675,43 @@
                 <w:color w:val="000000"/>
                 <w:lang w:eastAsia="zh-CN"/>
               </w:rPr>
-              <w:t xml:space="preserve">(ipv bestanden uploaden naar PDF-bestanden omzetten) </w:t>
+              <w:t>(</w:t>
+            </w:r>
+            <w:proofErr w:type="spellStart"/>
+            <w:r>
+              <w:rPr>
+                <w:rFonts w:ascii="Calibri" w:eastAsia="Times New Roman" w:hAnsi="Calibri" w:cs="Calibri"/>
+                <w:color w:val="000000"/>
+                <w:lang w:eastAsia="zh-CN"/>
+              </w:rPr>
+              <w:t>ipv</w:t>
+            </w:r>
+            <w:proofErr w:type="spellEnd"/>
+            <w:r>
+              <w:rPr>
+                <w:rFonts w:ascii="Calibri" w:eastAsia="Times New Roman" w:hAnsi="Calibri" w:cs="Calibri"/>
+                <w:color w:val="000000"/>
+                <w:lang w:eastAsia="zh-CN"/>
+              </w:rPr>
+              <w:t xml:space="preserve"> bestanden uploaden naar </w:t>
+            </w:r>
+            <w:proofErr w:type="spellStart"/>
+            <w:r>
+              <w:rPr>
+                <w:rFonts w:ascii="Calibri" w:eastAsia="Times New Roman" w:hAnsi="Calibri" w:cs="Calibri"/>
+                <w:color w:val="000000"/>
+                <w:lang w:eastAsia="zh-CN"/>
+              </w:rPr>
+              <w:t>PDF-bestanden</w:t>
+            </w:r>
+            <w:proofErr w:type="spellEnd"/>
+            <w:r>
+              <w:rPr>
+                <w:rFonts w:ascii="Calibri" w:eastAsia="Times New Roman" w:hAnsi="Calibri" w:cs="Calibri"/>
+                <w:color w:val="000000"/>
+                <w:lang w:eastAsia="zh-CN"/>
+              </w:rPr>
+              <w:t xml:space="preserve"> omzetten) </w:t>
             </w:r>
             <w:r>
               <w:rPr>
@@ -3372,7 +3974,21 @@
               <w:rPr>
                 <w:lang w:eastAsia="zh-CN"/>
               </w:rPr>
-              <w:t xml:space="preserve">3. Drag and Drop, was bij de eerste opwarmopdracht niet helemaal gelukt, dus </w:t>
+              <w:t xml:space="preserve">3. Drag </w:t>
+            </w:r>
+            <w:proofErr w:type="spellStart"/>
+            <w:r>
+              <w:rPr>
+                <w:lang w:eastAsia="zh-CN"/>
+              </w:rPr>
+              <w:t>and</w:t>
+            </w:r>
+            <w:proofErr w:type="spellEnd"/>
+            <w:r>
+              <w:rPr>
+                <w:lang w:eastAsia="zh-CN"/>
+              </w:rPr>
+              <w:t xml:space="preserve"> Drop, was bij de eerste opwarmopdracht niet helemaal gelukt, dus </w:t>
             </w:r>
             <w:r>
               <w:rPr>
@@ -3534,7 +4150,21 @@
               <w:rPr>
                 <w:lang w:eastAsia="zh-CN"/>
               </w:rPr>
-              <w:t xml:space="preserve">Begonnen met FileSystemWatcher, het is een class waar ik </w:t>
+              <w:t xml:space="preserve">Begonnen met </w:t>
+            </w:r>
+            <w:proofErr w:type="spellStart"/>
+            <w:r>
+              <w:rPr>
+                <w:lang w:eastAsia="zh-CN"/>
+              </w:rPr>
+              <w:t>FileSystemWatcher</w:t>
+            </w:r>
+            <w:proofErr w:type="spellEnd"/>
+            <w:r>
+              <w:rPr>
+                <w:lang w:eastAsia="zh-CN"/>
+              </w:rPr>
+              <w:t xml:space="preserve">, het is een class waar ik </w:t>
             </w:r>
             <w:r>
               <w:rPr>
@@ -3583,13 +4213,23 @@
               </w:rPr>
               <w:t xml:space="preserve">2. </w:t>
             </w:r>
-            <w:r>
-              <w:rPr>
-                <w:rFonts w:ascii="Calibri" w:eastAsia="Times New Roman" w:hAnsi="Calibri" w:cs="Calibri"/>
-                <w:color w:val="000000"/>
-                <w:lang w:eastAsia="zh-CN"/>
-              </w:rPr>
-              <w:t xml:space="preserve">FileSystemWatcher moet geactiveerd kunnen als er een nieuwe pad wordt geselecteerd, zodra er in de nieuwe map een wijziging wordt </w:t>
+            <w:proofErr w:type="spellStart"/>
+            <w:r>
+              <w:rPr>
+                <w:rFonts w:ascii="Calibri" w:eastAsia="Times New Roman" w:hAnsi="Calibri" w:cs="Calibri"/>
+                <w:color w:val="000000"/>
+                <w:lang w:eastAsia="zh-CN"/>
+              </w:rPr>
+              <w:t>FileSystemWatcher</w:t>
+            </w:r>
+            <w:proofErr w:type="spellEnd"/>
+            <w:r>
+              <w:rPr>
+                <w:rFonts w:ascii="Calibri" w:eastAsia="Times New Roman" w:hAnsi="Calibri" w:cs="Calibri"/>
+                <w:color w:val="000000"/>
+                <w:lang w:eastAsia="zh-CN"/>
+              </w:rPr>
+              <w:t xml:space="preserve"> moet geactiveerd kunnen als er een nieuwe pad wordt geselecteerd, zodra er in de nieuwe map een wijziging wordt </w:t>
             </w:r>
             <w:r>
               <w:rPr>
@@ -3763,8 +4403,18 @@
                 <w:color w:val="000000"/>
                 <w:lang w:eastAsia="zh-CN"/>
               </w:rPr>
-              <w:t>Verder met FileSystemWatcher</w:t>
-            </w:r>
+              <w:t xml:space="preserve">Verder met </w:t>
+            </w:r>
+            <w:proofErr w:type="spellStart"/>
+            <w:r>
+              <w:rPr>
+                <w:rFonts w:ascii="Calibri" w:eastAsia="Times New Roman" w:hAnsi="Calibri" w:cs="Calibri"/>
+                <w:color w:val="000000"/>
+                <w:lang w:eastAsia="zh-CN"/>
+              </w:rPr>
+              <w:t>FileSystemWatcher</w:t>
+            </w:r>
+            <w:proofErr w:type="spellEnd"/>
             <w:r>
               <w:rPr>
                 <w:rFonts w:ascii="Calibri" w:eastAsia="Times New Roman" w:hAnsi="Calibri" w:cs="Calibri"/>
@@ -3873,7 +4523,43 @@
                 <w:color w:val="000000"/>
                 <w:lang w:eastAsia="zh-CN"/>
               </w:rPr>
-              <w:t>3. Project gepublishd, zodat hij beter getest kan worden. Dan heeft anderen niet sourcecode, maar als apart programma(exe)</w:t>
+              <w:t xml:space="preserve">3. Project </w:t>
+            </w:r>
+            <w:proofErr w:type="spellStart"/>
+            <w:r>
+              <w:rPr>
+                <w:rFonts w:ascii="Calibri" w:eastAsia="Times New Roman" w:hAnsi="Calibri" w:cs="Calibri"/>
+                <w:color w:val="000000"/>
+                <w:lang w:eastAsia="zh-CN"/>
+              </w:rPr>
+              <w:t>gepublishd</w:t>
+            </w:r>
+            <w:proofErr w:type="spellEnd"/>
+            <w:r>
+              <w:rPr>
+                <w:rFonts w:ascii="Calibri" w:eastAsia="Times New Roman" w:hAnsi="Calibri" w:cs="Calibri"/>
+                <w:color w:val="000000"/>
+                <w:lang w:eastAsia="zh-CN"/>
+              </w:rPr>
+              <w:t>, zodat hij beter getest kan worden. Dan heeft anderen niet sourcecode, maar als apart programma(</w:t>
+            </w:r>
+            <w:proofErr w:type="spellStart"/>
+            <w:r>
+              <w:rPr>
+                <w:rFonts w:ascii="Calibri" w:eastAsia="Times New Roman" w:hAnsi="Calibri" w:cs="Calibri"/>
+                <w:color w:val="000000"/>
+                <w:lang w:eastAsia="zh-CN"/>
+              </w:rPr>
+              <w:t>exe</w:t>
+            </w:r>
+            <w:proofErr w:type="spellEnd"/>
+            <w:r>
+              <w:rPr>
+                <w:rFonts w:ascii="Calibri" w:eastAsia="Times New Roman" w:hAnsi="Calibri" w:cs="Calibri"/>
+                <w:color w:val="000000"/>
+                <w:lang w:eastAsia="zh-CN"/>
+              </w:rPr>
+              <w:t>)</w:t>
             </w:r>
             <w:r>
               <w:rPr>
@@ -4049,13 +4735,23 @@
               </w:rPr>
               <w:t xml:space="preserve"> </w:t>
             </w:r>
-            <w:r>
-              <w:rPr>
-                <w:rFonts w:ascii="Calibri" w:eastAsia="Times New Roman" w:hAnsi="Calibri" w:cs="Calibri"/>
-                <w:color w:val="000000"/>
-                <w:lang w:eastAsia="zh-CN"/>
-              </w:rPr>
-              <w:t xml:space="preserve">Defaultpad </w:t>
+            <w:proofErr w:type="spellStart"/>
+            <w:r>
+              <w:rPr>
+                <w:rFonts w:ascii="Calibri" w:eastAsia="Times New Roman" w:hAnsi="Calibri" w:cs="Calibri"/>
+                <w:color w:val="000000"/>
+                <w:lang w:eastAsia="zh-CN"/>
+              </w:rPr>
+              <w:t>Defaultpad</w:t>
+            </w:r>
+            <w:proofErr w:type="spellEnd"/>
+            <w:r>
+              <w:rPr>
+                <w:rFonts w:ascii="Calibri" w:eastAsia="Times New Roman" w:hAnsi="Calibri" w:cs="Calibri"/>
+                <w:color w:val="000000"/>
+                <w:lang w:eastAsia="zh-CN"/>
+              </w:rPr>
+              <w:t xml:space="preserve"> </w:t>
             </w:r>
             <w:r>
               <w:rPr>
@@ -4100,11 +4796,19 @@
               </w:rPr>
               <w:t xml:space="preserve">een </w:t>
             </w:r>
-            <w:r>
-              <w:rPr>
-                <w:lang w:eastAsia="zh-CN"/>
-              </w:rPr>
-              <w:t>submap functie</w:t>
+            <w:proofErr w:type="spellStart"/>
+            <w:r>
+              <w:rPr>
+                <w:lang w:eastAsia="zh-CN"/>
+              </w:rPr>
+              <w:t>submap</w:t>
+            </w:r>
+            <w:proofErr w:type="spellEnd"/>
+            <w:r>
+              <w:rPr>
+                <w:lang w:eastAsia="zh-CN"/>
+              </w:rPr>
+              <w:t xml:space="preserve"> functie</w:t>
             </w:r>
             <w:r>
               <w:rPr>
@@ -4325,23 +5029,25 @@
                 <w:sz w:val="22"/>
                 <w:szCs w:val="22"/>
               </w:rPr>
-              <w:t xml:space="preserve">Heb in totaal 141 PDF bestanden gekregen, zijn er 12 bestanden die error geven, 3 ervan zijn de funtionaliteit waar </w:t>
-            </w:r>
+              <w:t xml:space="preserve">Heb in totaal 141 PDF bestanden gekregen, zijn er 12 bestanden die error geven, 3 ervan zijn de </w:t>
+            </w:r>
+            <w:proofErr w:type="spellStart"/>
             <w:r>
               <w:rPr>
                 <w:rFonts w:asciiTheme="minorHAnsi" w:hAnsiTheme="minorHAnsi" w:cstheme="minorHAnsi"/>
                 <w:sz w:val="22"/>
                 <w:szCs w:val="22"/>
               </w:rPr>
-              <w:t xml:space="preserve">ik gisteren mee bezig was, dat </w:t>
-            </w:r>
+              <w:t>funtionaliteit</w:t>
+            </w:r>
+            <w:proofErr w:type="spellEnd"/>
             <w:r>
               <w:rPr>
                 <w:rFonts w:asciiTheme="minorHAnsi" w:hAnsiTheme="minorHAnsi" w:cstheme="minorHAnsi"/>
                 <w:sz w:val="22"/>
                 <w:szCs w:val="22"/>
               </w:rPr>
-              <w:t>ze naar een submap geplaatst moeten</w:t>
+              <w:t xml:space="preserve"> waar </w:t>
             </w:r>
             <w:r>
               <w:rPr>
@@ -4349,7 +5055,7 @@
                 <w:sz w:val="22"/>
                 <w:szCs w:val="22"/>
               </w:rPr>
-              <w:t xml:space="preserve">. </w:t>
+              <w:t xml:space="preserve">ik gisteren mee bezig was, dat </w:t>
             </w:r>
             <w:r>
               <w:rPr>
@@ -4357,23 +5063,25 @@
                 <w:sz w:val="22"/>
                 <w:szCs w:val="22"/>
               </w:rPr>
-              <w:t xml:space="preserve">9 </w:t>
-            </w:r>
+              <w:t xml:space="preserve">ze naar een </w:t>
+            </w:r>
+            <w:proofErr w:type="spellStart"/>
             <w:r>
               <w:rPr>
                 <w:rFonts w:asciiTheme="minorHAnsi" w:hAnsiTheme="minorHAnsi" w:cstheme="minorHAnsi"/>
                 <w:sz w:val="22"/>
                 <w:szCs w:val="22"/>
               </w:rPr>
-              <w:t xml:space="preserve">ervan </w:t>
-            </w:r>
+              <w:t>submap</w:t>
+            </w:r>
+            <w:proofErr w:type="spellEnd"/>
             <w:r>
               <w:rPr>
                 <w:rFonts w:asciiTheme="minorHAnsi" w:hAnsiTheme="minorHAnsi" w:cstheme="minorHAnsi"/>
                 <w:sz w:val="22"/>
                 <w:szCs w:val="22"/>
               </w:rPr>
-              <w:t>zijn de functionaliteiten met de tekst zelf</w:t>
+              <w:t xml:space="preserve"> geplaatst moeten</w:t>
             </w:r>
             <w:r>
               <w:rPr>
@@ -4381,7 +5089,57 @@
                 <w:sz w:val="22"/>
                 <w:szCs w:val="22"/>
               </w:rPr>
-              <w:t>. Dus ben daar nog beziggeweest.</w:t>
+              <w:t xml:space="preserve">. </w:t>
+            </w:r>
+            <w:r>
+              <w:rPr>
+                <w:rFonts w:asciiTheme="minorHAnsi" w:hAnsiTheme="minorHAnsi" w:cstheme="minorHAnsi"/>
+                <w:sz w:val="22"/>
+                <w:szCs w:val="22"/>
+              </w:rPr>
+              <w:t xml:space="preserve">9 </w:t>
+            </w:r>
+            <w:r>
+              <w:rPr>
+                <w:rFonts w:asciiTheme="minorHAnsi" w:hAnsiTheme="minorHAnsi" w:cstheme="minorHAnsi"/>
+                <w:sz w:val="22"/>
+                <w:szCs w:val="22"/>
+              </w:rPr>
+              <w:t xml:space="preserve">ervan </w:t>
+            </w:r>
+            <w:r>
+              <w:rPr>
+                <w:rFonts w:asciiTheme="minorHAnsi" w:hAnsiTheme="minorHAnsi" w:cstheme="minorHAnsi"/>
+                <w:sz w:val="22"/>
+                <w:szCs w:val="22"/>
+              </w:rPr>
+              <w:t>zijn de functionaliteiten met de tekst zelf</w:t>
+            </w:r>
+            <w:r>
+              <w:rPr>
+                <w:rFonts w:asciiTheme="minorHAnsi" w:hAnsiTheme="minorHAnsi" w:cstheme="minorHAnsi"/>
+                <w:sz w:val="22"/>
+                <w:szCs w:val="22"/>
+              </w:rPr>
+              <w:t xml:space="preserve">. Dus ben daar nog </w:t>
+            </w:r>
+            <w:proofErr w:type="spellStart"/>
+            <w:r>
+              <w:rPr>
+                <w:rFonts w:asciiTheme="minorHAnsi" w:hAnsiTheme="minorHAnsi" w:cstheme="minorHAnsi"/>
+                <w:sz w:val="22"/>
+                <w:szCs w:val="22"/>
+              </w:rPr>
+              <w:t>beziggeweest</w:t>
+            </w:r>
+            <w:proofErr w:type="spellEnd"/>
+            <w:r>
+              <w:rPr>
+                <w:rFonts w:asciiTheme="minorHAnsi" w:hAnsiTheme="minorHAnsi" w:cstheme="minorHAnsi"/>
+                <w:sz w:val="22"/>
+                <w:szCs w:val="22"/>
+              </w:rPr>
+              <w:t>.</w:t>
             </w:r>
           </w:p>
           <w:p>
@@ -4528,7 +5286,25 @@
                 <w:color w:val="000000"/>
                 <w:lang w:eastAsia="zh-CN"/>
               </w:rPr>
-              <w:t xml:space="preserve">Nog verder bezig met de bugs fixen. Als de cel in de pdf een newline(\n) bevat, dan wordt hij ook letterlijk uitgehaald, dus </w:t>
+              <w:t xml:space="preserve">Nog verder bezig met de bugs fixen. Als de cel in de pdf een </w:t>
+            </w:r>
+            <w:proofErr w:type="spellStart"/>
+            <w:r>
+              <w:rPr>
+                <w:rFonts w:ascii="Calibri" w:eastAsia="Times New Roman" w:hAnsi="Calibri" w:cs="Calibri"/>
+                <w:color w:val="000000"/>
+                <w:lang w:eastAsia="zh-CN"/>
+              </w:rPr>
+              <w:t>newline</w:t>
+            </w:r>
+            <w:proofErr w:type="spellEnd"/>
+            <w:r>
+              <w:rPr>
+                <w:rFonts w:ascii="Calibri" w:eastAsia="Times New Roman" w:hAnsi="Calibri" w:cs="Calibri"/>
+                <w:color w:val="000000"/>
+                <w:lang w:eastAsia="zh-CN"/>
+              </w:rPr>
+              <w:t xml:space="preserve">(\n) bevat, dan wordt hij ook letterlijk uitgehaald, dus </w:t>
             </w:r>
             <w:r>
               <w:rPr>
@@ -4554,7 +5330,61 @@
                 <w:color w:val="000000"/>
                 <w:lang w:eastAsia="zh-CN"/>
               </w:rPr>
-              <w:t xml:space="preserve">Van 11 error’s naar 3 error’s(1 is tekst, en 2 zijn van de submap(nog niet eraan toe)). </w:t>
+              <w:t xml:space="preserve">Van 11 </w:t>
+            </w:r>
+            <w:proofErr w:type="spellStart"/>
+            <w:r>
+              <w:rPr>
+                <w:rFonts w:ascii="Calibri" w:eastAsia="Times New Roman" w:hAnsi="Calibri" w:cs="Calibri"/>
+                <w:color w:val="000000"/>
+                <w:lang w:eastAsia="zh-CN"/>
+              </w:rPr>
+              <w:t>error’s</w:t>
+            </w:r>
+            <w:proofErr w:type="spellEnd"/>
+            <w:r>
+              <w:rPr>
+                <w:rFonts w:ascii="Calibri" w:eastAsia="Times New Roman" w:hAnsi="Calibri" w:cs="Calibri"/>
+                <w:color w:val="000000"/>
+                <w:lang w:eastAsia="zh-CN"/>
+              </w:rPr>
+              <w:t xml:space="preserve"> naar 3 </w:t>
+            </w:r>
+            <w:proofErr w:type="spellStart"/>
+            <w:r>
+              <w:rPr>
+                <w:rFonts w:ascii="Calibri" w:eastAsia="Times New Roman" w:hAnsi="Calibri" w:cs="Calibri"/>
+                <w:color w:val="000000"/>
+                <w:lang w:eastAsia="zh-CN"/>
+              </w:rPr>
+              <w:t>error’s</w:t>
+            </w:r>
+            <w:proofErr w:type="spellEnd"/>
+            <w:r>
+              <w:rPr>
+                <w:rFonts w:ascii="Calibri" w:eastAsia="Times New Roman" w:hAnsi="Calibri" w:cs="Calibri"/>
+                <w:color w:val="000000"/>
+                <w:lang w:eastAsia="zh-CN"/>
+              </w:rPr>
+              <w:t xml:space="preserve">(1 is tekst, en 2 zijn van de </w:t>
+            </w:r>
+            <w:proofErr w:type="spellStart"/>
+            <w:r>
+              <w:rPr>
+                <w:rFonts w:ascii="Calibri" w:eastAsia="Times New Roman" w:hAnsi="Calibri" w:cs="Calibri"/>
+                <w:color w:val="000000"/>
+                <w:lang w:eastAsia="zh-CN"/>
+              </w:rPr>
+              <w:t>submap</w:t>
+            </w:r>
+            <w:proofErr w:type="spellEnd"/>
+            <w:r>
+              <w:rPr>
+                <w:rFonts w:ascii="Calibri" w:eastAsia="Times New Roman" w:hAnsi="Calibri" w:cs="Calibri"/>
+                <w:color w:val="000000"/>
+                <w:lang w:eastAsia="zh-CN"/>
+              </w:rPr>
+              <w:t xml:space="preserve">(nog niet eraan toe)). </w:t>
             </w:r>
           </w:p>
         </w:tc>
@@ -4734,7 +5564,35 @@
               <w:rPr>
                 <w:lang w:eastAsia="zh-CN"/>
               </w:rPr>
-              <w:t>2. de tekstbug is helemaal gefixt, ook alle files(naast de</w:t>
+              <w:t xml:space="preserve">2. de </w:t>
+            </w:r>
+            <w:proofErr w:type="spellStart"/>
+            <w:r>
+              <w:rPr>
+                <w:lang w:eastAsia="zh-CN"/>
+              </w:rPr>
+              <w:t>tekstbug</w:t>
+            </w:r>
+            <w:proofErr w:type="spellEnd"/>
+            <w:r>
+              <w:rPr>
+                <w:lang w:eastAsia="zh-CN"/>
+              </w:rPr>
+              <w:t xml:space="preserve"> is helemaal </w:t>
+            </w:r>
+            <w:proofErr w:type="spellStart"/>
+            <w:r>
+              <w:rPr>
+                <w:lang w:eastAsia="zh-CN"/>
+              </w:rPr>
+              <w:t>gefixt</w:t>
+            </w:r>
+            <w:proofErr w:type="spellEnd"/>
+            <w:r>
+              <w:rPr>
+                <w:lang w:eastAsia="zh-CN"/>
+              </w:rPr>
+              <w:t>, ook alle files(naast de</w:t>
             </w:r>
             <w:r>
               <w:rPr>
@@ -4742,12 +5600,28 @@
               </w:rPr>
               <w:t xml:space="preserve"> </w:t>
             </w:r>
-            <w:r>
-              <w:rPr>
-                <w:lang w:eastAsia="zh-CN"/>
-              </w:rPr>
-              <w:t>submaperror) opnieuw gerund, is gelukt, verder met de submaperror</w:t>
-            </w:r>
+            <w:proofErr w:type="spellStart"/>
+            <w:r>
+              <w:rPr>
+                <w:lang w:eastAsia="zh-CN"/>
+              </w:rPr>
+              <w:t>submaperror</w:t>
+            </w:r>
+            <w:proofErr w:type="spellEnd"/>
+            <w:r>
+              <w:rPr>
+                <w:lang w:eastAsia="zh-CN"/>
+              </w:rPr>
+              <w:t xml:space="preserve">) opnieuw gerund, is gelukt, verder met de </w:t>
+            </w:r>
+            <w:proofErr w:type="spellStart"/>
+            <w:r>
+              <w:rPr>
+                <w:lang w:eastAsia="zh-CN"/>
+              </w:rPr>
+              <w:t>submaperror</w:t>
+            </w:r>
+            <w:proofErr w:type="spellEnd"/>
             <w:r>
               <w:rPr>
                 <w:lang w:eastAsia="zh-CN"/>
@@ -4944,7 +5818,25 @@
                 <w:color w:val="000000"/>
                 <w:lang w:eastAsia="zh-CN"/>
               </w:rPr>
-              <w:t xml:space="preserve">Heb alleen maar probleem met gepublished versie, </w:t>
+              <w:t xml:space="preserve">Heb alleen maar probleem met </w:t>
+            </w:r>
+            <w:proofErr w:type="spellStart"/>
+            <w:r>
+              <w:rPr>
+                <w:rFonts w:ascii="Calibri" w:eastAsia="Times New Roman" w:hAnsi="Calibri" w:cs="Calibri"/>
+                <w:color w:val="000000"/>
+                <w:lang w:eastAsia="zh-CN"/>
+              </w:rPr>
+              <w:t>gepublished</w:t>
+            </w:r>
+            <w:proofErr w:type="spellEnd"/>
+            <w:r>
+              <w:rPr>
+                <w:rFonts w:ascii="Calibri" w:eastAsia="Times New Roman" w:hAnsi="Calibri" w:cs="Calibri"/>
+                <w:color w:val="000000"/>
+                <w:lang w:eastAsia="zh-CN"/>
+              </w:rPr>
+              <w:t xml:space="preserve"> versie, </w:t>
             </w:r>
             <w:r>
               <w:rPr>
@@ -5697,7 +6589,21 @@
               <w:rPr>
                 <w:lang w:eastAsia="zh-CN"/>
               </w:rPr>
-              <w:t xml:space="preserve"> geupdated(maar nog niet in gebruik)</w:t>
+              <w:t xml:space="preserve"> </w:t>
+            </w:r>
+            <w:proofErr w:type="spellStart"/>
+            <w:r>
+              <w:rPr>
+                <w:lang w:eastAsia="zh-CN"/>
+              </w:rPr>
+              <w:t>geupdated</w:t>
+            </w:r>
+            <w:proofErr w:type="spellEnd"/>
+            <w:r>
+              <w:rPr>
+                <w:lang w:eastAsia="zh-CN"/>
+              </w:rPr>
+              <w:t>(maar nog niet in gebruik)</w:t>
             </w:r>
             <w:r>
               <w:rPr>
@@ -5739,7 +6645,21 @@
               <w:rPr>
                 <w:lang w:eastAsia="zh-CN"/>
               </w:rPr>
-              <w:t>. -&gt;json-bestand</w:t>
+              <w:t>. -&gt;</w:t>
+            </w:r>
+            <w:proofErr w:type="spellStart"/>
+            <w:r>
+              <w:rPr>
+                <w:lang w:eastAsia="zh-CN"/>
+              </w:rPr>
+              <w:t>json</w:t>
+            </w:r>
+            <w:proofErr w:type="spellEnd"/>
+            <w:r>
+              <w:rPr>
+                <w:lang w:eastAsia="zh-CN"/>
+              </w:rPr>
+              <w:t>-bestand</w:t>
             </w:r>
             <w:r>
               <w:rPr>
@@ -6011,7 +6931,14 @@
               <w:rPr>
                 <w:lang w:eastAsia="zh-CN"/>
               </w:rPr>
-              <w:t>et het config</w:t>
+              <w:t xml:space="preserve">et het </w:t>
+            </w:r>
+            <w:proofErr w:type="spellStart"/>
+            <w:r>
+              <w:rPr>
+                <w:lang w:eastAsia="zh-CN"/>
+              </w:rPr>
+              <w:t>config</w:t>
             </w:r>
             <w:r>
               <w:rPr>
@@ -6019,6 +6946,7 @@
               </w:rPr>
               <w:t>bestand</w:t>
             </w:r>
+            <w:proofErr w:type="spellEnd"/>
           </w:p>
         </w:tc>
         <w:tc>
@@ -6173,6 +7101,7 @@
               </w:rPr>
               <w:t xml:space="preserve"> </w:t>
             </w:r>
+            <w:proofErr w:type="spellStart"/>
             <w:r>
               <w:rPr>
                 <w:rFonts w:ascii="Calibri" w:eastAsia="Times New Roman" w:hAnsi="Calibri" w:cs="Calibri"/>
@@ -6189,6 +7118,7 @@
               </w:rPr>
               <w:t>bestand</w:t>
             </w:r>
+            <w:proofErr w:type="spellEnd"/>
             <w:r>
               <w:rPr>
                 <w:rFonts w:ascii="Calibri" w:eastAsia="Times New Roman" w:hAnsi="Calibri" w:cs="Calibri"/>
@@ -6208,7 +7138,35 @@
               <w:rPr>
                 <w:lang w:eastAsia="zh-CN"/>
               </w:rPr>
-              <w:t>2. Ben heel stuk verder gekomen, alleen voor meer pagina’s pdf stort hij meerdere keer de data in de xml, dus daar moet ik een oplossing voor bedenken. En de artikelen worden nog niet in de xml gezet.</w:t>
+              <w:t xml:space="preserve">2. Ben heel stuk verder gekomen, alleen voor meer pagina’s pdf stort hij meerdere keer de data in de </w:t>
+            </w:r>
+            <w:proofErr w:type="spellStart"/>
+            <w:r>
+              <w:rPr>
+                <w:lang w:eastAsia="zh-CN"/>
+              </w:rPr>
+              <w:t>xml</w:t>
+            </w:r>
+            <w:proofErr w:type="spellEnd"/>
+            <w:r>
+              <w:rPr>
+                <w:lang w:eastAsia="zh-CN"/>
+              </w:rPr>
+              <w:t xml:space="preserve">, dus daar moet ik een oplossing voor bedenken. En de artikelen worden nog niet in de </w:t>
+            </w:r>
+            <w:proofErr w:type="spellStart"/>
+            <w:r>
+              <w:rPr>
+                <w:lang w:eastAsia="zh-CN"/>
+              </w:rPr>
+              <w:t>xml</w:t>
+            </w:r>
+            <w:proofErr w:type="spellEnd"/>
+            <w:r>
+              <w:rPr>
+                <w:lang w:eastAsia="zh-CN"/>
+              </w:rPr>
+              <w:t xml:space="preserve"> gezet.</w:t>
             </w:r>
           </w:p>
         </w:tc>
@@ -6370,7 +7328,25 @@
                 <w:color w:val="000000"/>
                 <w:lang w:eastAsia="zh-CN"/>
               </w:rPr>
-              <w:t>n xml geladen</w:t>
+              <w:t xml:space="preserve">n </w:t>
+            </w:r>
+            <w:proofErr w:type="spellStart"/>
+            <w:r>
+              <w:rPr>
+                <w:rFonts w:ascii="Calibri" w:eastAsia="Times New Roman" w:hAnsi="Calibri" w:cs="Calibri"/>
+                <w:color w:val="000000"/>
+                <w:lang w:eastAsia="zh-CN"/>
+              </w:rPr>
+              <w:t>xml</w:t>
+            </w:r>
+            <w:proofErr w:type="spellEnd"/>
+            <w:r>
+              <w:rPr>
+                <w:rFonts w:ascii="Calibri" w:eastAsia="Times New Roman" w:hAnsi="Calibri" w:cs="Calibri"/>
+                <w:color w:val="000000"/>
+                <w:lang w:eastAsia="zh-CN"/>
+              </w:rPr>
+              <w:t xml:space="preserve"> geladen</w:t>
             </w:r>
             <w:r>
               <w:rPr>
@@ -6386,7 +7362,25 @@
                 <w:color w:val="000000"/>
                 <w:lang w:eastAsia="zh-CN"/>
               </w:rPr>
-              <w:t>Alleen de per artikel spliten is nog een dingetje</w:t>
+              <w:t xml:space="preserve">Alleen de per artikel </w:t>
+            </w:r>
+            <w:proofErr w:type="spellStart"/>
+            <w:r>
+              <w:rPr>
+                <w:rFonts w:ascii="Calibri" w:eastAsia="Times New Roman" w:hAnsi="Calibri" w:cs="Calibri"/>
+                <w:color w:val="000000"/>
+                <w:lang w:eastAsia="zh-CN"/>
+              </w:rPr>
+              <w:t>spliten</w:t>
+            </w:r>
+            <w:proofErr w:type="spellEnd"/>
+            <w:r>
+              <w:rPr>
+                <w:rFonts w:ascii="Calibri" w:eastAsia="Times New Roman" w:hAnsi="Calibri" w:cs="Calibri"/>
+                <w:color w:val="000000"/>
+                <w:lang w:eastAsia="zh-CN"/>
+              </w:rPr>
+              <w:t xml:space="preserve"> is nog een dingetje</w:t>
             </w:r>
             <w:r>
               <w:rPr>
@@ -6402,7 +7396,43 @@
                 <w:color w:val="000000"/>
                 <w:lang w:eastAsia="zh-CN"/>
               </w:rPr>
-              <w:t>Pdf met meer pagina’s wordt ook meerdere xmltag gemaakt, dat was de reden dat er soms dubbele xmltags voorkomen</w:t>
+              <w:t xml:space="preserve">Pdf met meer pagina’s wordt ook meerdere </w:t>
+            </w:r>
+            <w:proofErr w:type="spellStart"/>
+            <w:r>
+              <w:rPr>
+                <w:rFonts w:ascii="Calibri" w:eastAsia="Times New Roman" w:hAnsi="Calibri" w:cs="Calibri"/>
+                <w:color w:val="000000"/>
+                <w:lang w:eastAsia="zh-CN"/>
+              </w:rPr>
+              <w:t>xmltag</w:t>
+            </w:r>
+            <w:proofErr w:type="spellEnd"/>
+            <w:r>
+              <w:rPr>
+                <w:rFonts w:ascii="Calibri" w:eastAsia="Times New Roman" w:hAnsi="Calibri" w:cs="Calibri"/>
+                <w:color w:val="000000"/>
+                <w:lang w:eastAsia="zh-CN"/>
+              </w:rPr>
+              <w:t xml:space="preserve"> gemaakt, dat was de reden dat er soms dubbele </w:t>
+            </w:r>
+            <w:proofErr w:type="spellStart"/>
+            <w:r>
+              <w:rPr>
+                <w:rFonts w:ascii="Calibri" w:eastAsia="Times New Roman" w:hAnsi="Calibri" w:cs="Calibri"/>
+                <w:color w:val="000000"/>
+                <w:lang w:eastAsia="zh-CN"/>
+              </w:rPr>
+              <w:t>xmltags</w:t>
+            </w:r>
+            <w:proofErr w:type="spellEnd"/>
+            <w:r>
+              <w:rPr>
+                <w:rFonts w:ascii="Calibri" w:eastAsia="Times New Roman" w:hAnsi="Calibri" w:cs="Calibri"/>
+                <w:color w:val="000000"/>
+                <w:lang w:eastAsia="zh-CN"/>
+              </w:rPr>
+              <w:t xml:space="preserve"> voorkomen</w:t>
             </w:r>
             <w:r>
               <w:rPr>
@@ -6581,8 +7611,18 @@
                 <w:color w:val="000000"/>
                 <w:lang w:eastAsia="zh-CN"/>
               </w:rPr>
-              <w:t>. Verder met het configratiebestand</w:t>
-            </w:r>
+              <w:t xml:space="preserve">. Verder met het </w:t>
+            </w:r>
+            <w:proofErr w:type="spellStart"/>
+            <w:r>
+              <w:rPr>
+                <w:rFonts w:ascii="Calibri" w:eastAsia="Times New Roman" w:hAnsi="Calibri" w:cs="Calibri"/>
+                <w:color w:val="000000"/>
+                <w:lang w:eastAsia="zh-CN"/>
+              </w:rPr>
+              <w:t>configratiebestand</w:t>
+            </w:r>
+            <w:proofErr w:type="spellEnd"/>
             <w:r>
               <w:rPr>
                 <w:rFonts w:ascii="Calibri" w:eastAsia="Times New Roman" w:hAnsi="Calibri" w:cs="Calibri"/>
@@ -6623,7 +7663,25 @@
                 <w:color w:val="000000"/>
                 <w:lang w:eastAsia="zh-CN"/>
               </w:rPr>
-              <w:t>e teksten worden goed verdeeld in xmltags)</w:t>
+              <w:t xml:space="preserve">e teksten worden goed verdeeld in </w:t>
+            </w:r>
+            <w:proofErr w:type="spellStart"/>
+            <w:r>
+              <w:rPr>
+                <w:rFonts w:ascii="Calibri" w:eastAsia="Times New Roman" w:hAnsi="Calibri" w:cs="Calibri"/>
+                <w:color w:val="000000"/>
+                <w:lang w:eastAsia="zh-CN"/>
+              </w:rPr>
+              <w:t>xmltags</w:t>
+            </w:r>
+            <w:proofErr w:type="spellEnd"/>
+            <w:r>
+              <w:rPr>
+                <w:rFonts w:ascii="Calibri" w:eastAsia="Times New Roman" w:hAnsi="Calibri" w:cs="Calibri"/>
+                <w:color w:val="000000"/>
+                <w:lang w:eastAsia="zh-CN"/>
+              </w:rPr>
+              <w:t>)</w:t>
             </w:r>
           </w:p>
           <w:p>
@@ -6673,7 +7731,43 @@
                 <w:color w:val="000000"/>
                 <w:lang w:eastAsia="zh-CN"/>
               </w:rPr>
-              <w:t xml:space="preserve">apart leest, komt er in xml dubbele tags(ivm dubbele loop). </w:t>
+              <w:t xml:space="preserve">apart leest, komt er in </w:t>
+            </w:r>
+            <w:proofErr w:type="spellStart"/>
+            <w:r>
+              <w:rPr>
+                <w:rFonts w:ascii="Calibri" w:eastAsia="Times New Roman" w:hAnsi="Calibri" w:cs="Calibri"/>
+                <w:color w:val="000000"/>
+                <w:lang w:eastAsia="zh-CN"/>
+              </w:rPr>
+              <w:t>xml</w:t>
+            </w:r>
+            <w:proofErr w:type="spellEnd"/>
+            <w:r>
+              <w:rPr>
+                <w:rFonts w:ascii="Calibri" w:eastAsia="Times New Roman" w:hAnsi="Calibri" w:cs="Calibri"/>
+                <w:color w:val="000000"/>
+                <w:lang w:eastAsia="zh-CN"/>
+              </w:rPr>
+              <w:t xml:space="preserve"> dubbele tags(</w:t>
+            </w:r>
+            <w:proofErr w:type="spellStart"/>
+            <w:r>
+              <w:rPr>
+                <w:rFonts w:ascii="Calibri" w:eastAsia="Times New Roman" w:hAnsi="Calibri" w:cs="Calibri"/>
+                <w:color w:val="000000"/>
+                <w:lang w:eastAsia="zh-CN"/>
+              </w:rPr>
+              <w:t>ivm</w:t>
+            </w:r>
+            <w:proofErr w:type="spellEnd"/>
+            <w:r>
+              <w:rPr>
+                <w:rFonts w:ascii="Calibri" w:eastAsia="Times New Roman" w:hAnsi="Calibri" w:cs="Calibri"/>
+                <w:color w:val="000000"/>
+                <w:lang w:eastAsia="zh-CN"/>
+              </w:rPr>
+              <w:t xml:space="preserve"> dubbele loop). </w:t>
             </w:r>
           </w:p>
         </w:tc>
@@ -6861,33 +7955,73 @@
                 <w:color w:val="000000"/>
                 <w:lang w:eastAsia="zh-CN"/>
               </w:rPr>
-              <w:t xml:space="preserve">Verder met configbestand. </w:t>
-            </w:r>
-          </w:p>
-          <w:p>
-            <w:pPr>
-              <w:rPr>
-                <w:lang w:eastAsia="zh-CN"/>
-              </w:rPr>
-            </w:pPr>
-            <w:r>
-              <w:rPr>
-                <w:lang w:eastAsia="zh-CN"/>
-              </w:rPr>
-              <w:t>2. de dubbele tags gefixt</w:t>
-            </w:r>
-          </w:p>
-          <w:p>
-            <w:pPr>
-              <w:rPr>
-                <w:lang w:eastAsia="zh-CN"/>
-              </w:rPr>
-            </w:pPr>
-            <w:r>
-              <w:rPr>
-                <w:lang w:eastAsia="zh-CN"/>
-              </w:rPr>
-              <w:t xml:space="preserve">3. de artikelen worden wel goed gestort, alleen de loop is nog niet helemaal goedgedaan, waardoor hij alleen de laatste value pakt. </w:t>
+              <w:t xml:space="preserve">Verder met </w:t>
+            </w:r>
+            <w:proofErr w:type="spellStart"/>
+            <w:r>
+              <w:rPr>
+                <w:rFonts w:ascii="Calibri" w:eastAsia="Times New Roman" w:hAnsi="Calibri" w:cs="Calibri"/>
+                <w:color w:val="000000"/>
+                <w:lang w:eastAsia="zh-CN"/>
+              </w:rPr>
+              <w:t>configbestand</w:t>
+            </w:r>
+            <w:proofErr w:type="spellEnd"/>
+            <w:r>
+              <w:rPr>
+                <w:rFonts w:ascii="Calibri" w:eastAsia="Times New Roman" w:hAnsi="Calibri" w:cs="Calibri"/>
+                <w:color w:val="000000"/>
+                <w:lang w:eastAsia="zh-CN"/>
+              </w:rPr>
+              <w:t xml:space="preserve">. </w:t>
+            </w:r>
+          </w:p>
+          <w:p>
+            <w:pPr>
+              <w:rPr>
+                <w:lang w:eastAsia="zh-CN"/>
+              </w:rPr>
+            </w:pPr>
+            <w:r>
+              <w:rPr>
+                <w:lang w:eastAsia="zh-CN"/>
+              </w:rPr>
+              <w:t xml:space="preserve">2. de dubbele tags </w:t>
+            </w:r>
+            <w:proofErr w:type="spellStart"/>
+            <w:r>
+              <w:rPr>
+                <w:lang w:eastAsia="zh-CN"/>
+              </w:rPr>
+              <w:t>gefixt</w:t>
+            </w:r>
+            <w:proofErr w:type="spellEnd"/>
+          </w:p>
+          <w:p>
+            <w:pPr>
+              <w:rPr>
+                <w:lang w:eastAsia="zh-CN"/>
+              </w:rPr>
+            </w:pPr>
+            <w:r>
+              <w:rPr>
+                <w:lang w:eastAsia="zh-CN"/>
+              </w:rPr>
+              <w:t xml:space="preserve">3. de artikelen worden wel goed gestort, alleen de loop is nog niet helemaal goedgedaan, waardoor hij alleen de laatste </w:t>
+            </w:r>
+            <w:proofErr w:type="spellStart"/>
+            <w:r>
+              <w:rPr>
+                <w:lang w:eastAsia="zh-CN"/>
+              </w:rPr>
+              <w:t>value</w:t>
+            </w:r>
+            <w:proofErr w:type="spellEnd"/>
+            <w:r>
+              <w:rPr>
+                <w:lang w:eastAsia="zh-CN"/>
+              </w:rPr>
+              <w:t xml:space="preserve"> pakt. </w:t>
             </w:r>
           </w:p>
         </w:tc>
@@ -7059,8 +8193,18 @@
                 <w:color w:val="000000"/>
                 <w:lang w:eastAsia="zh-CN"/>
               </w:rPr>
-              <w:t>2. Verder met het configbestand</w:t>
-            </w:r>
+              <w:t xml:space="preserve">2. Verder met het </w:t>
+            </w:r>
+            <w:proofErr w:type="spellStart"/>
+            <w:r>
+              <w:rPr>
+                <w:rFonts w:ascii="Calibri" w:eastAsia="Times New Roman" w:hAnsi="Calibri" w:cs="Calibri"/>
+                <w:color w:val="000000"/>
+                <w:lang w:eastAsia="zh-CN"/>
+              </w:rPr>
+              <w:t>configbestand</w:t>
+            </w:r>
+            <w:proofErr w:type="spellEnd"/>
             <w:r>
               <w:rPr>
                 <w:rFonts w:ascii="Calibri" w:eastAsia="Times New Roman" w:hAnsi="Calibri" w:cs="Calibri"/>
@@ -7083,7 +8227,25 @@
                 <w:color w:val="000000"/>
                 <w:lang w:eastAsia="zh-CN"/>
               </w:rPr>
-              <w:t>Het configbestand is grotendeels ook klaar</w:t>
+              <w:t xml:space="preserve">Het </w:t>
+            </w:r>
+            <w:proofErr w:type="spellStart"/>
+            <w:r>
+              <w:rPr>
+                <w:rFonts w:ascii="Calibri" w:eastAsia="Times New Roman" w:hAnsi="Calibri" w:cs="Calibri"/>
+                <w:color w:val="000000"/>
+                <w:lang w:eastAsia="zh-CN"/>
+              </w:rPr>
+              <w:t>configbestand</w:t>
+            </w:r>
+            <w:proofErr w:type="spellEnd"/>
+            <w:r>
+              <w:rPr>
+                <w:rFonts w:ascii="Calibri" w:eastAsia="Times New Roman" w:hAnsi="Calibri" w:cs="Calibri"/>
+                <w:color w:val="000000"/>
+                <w:lang w:eastAsia="zh-CN"/>
+              </w:rPr>
+              <w:t xml:space="preserve"> is grotendeels ook klaar</w:t>
             </w:r>
           </w:p>
           <w:p>
@@ -7143,7 +8305,43 @@
                 <w:color w:val="000000"/>
                 <w:lang w:eastAsia="zh-CN"/>
               </w:rPr>
-              <w:t>De bug gefixt dat als een pdf in submap zit, en je upload opnieuw de pdf, dat hij crasht(afsluit). Als de pdf al bestaat, verwijder dat bestand.</w:t>
+              <w:t xml:space="preserve">De bug </w:t>
+            </w:r>
+            <w:proofErr w:type="spellStart"/>
+            <w:r>
+              <w:rPr>
+                <w:rFonts w:ascii="Calibri" w:eastAsia="Times New Roman" w:hAnsi="Calibri" w:cs="Calibri"/>
+                <w:color w:val="000000"/>
+                <w:lang w:eastAsia="zh-CN"/>
+              </w:rPr>
+              <w:t>gefixt</w:t>
+            </w:r>
+            <w:proofErr w:type="spellEnd"/>
+            <w:r>
+              <w:rPr>
+                <w:rFonts w:ascii="Calibri" w:eastAsia="Times New Roman" w:hAnsi="Calibri" w:cs="Calibri"/>
+                <w:color w:val="000000"/>
+                <w:lang w:eastAsia="zh-CN"/>
+              </w:rPr>
+              <w:t xml:space="preserve"> dat als een pdf in </w:t>
+            </w:r>
+            <w:proofErr w:type="spellStart"/>
+            <w:r>
+              <w:rPr>
+                <w:rFonts w:ascii="Calibri" w:eastAsia="Times New Roman" w:hAnsi="Calibri" w:cs="Calibri"/>
+                <w:color w:val="000000"/>
+                <w:lang w:eastAsia="zh-CN"/>
+              </w:rPr>
+              <w:t>submap</w:t>
+            </w:r>
+            <w:proofErr w:type="spellEnd"/>
+            <w:r>
+              <w:rPr>
+                <w:rFonts w:ascii="Calibri" w:eastAsia="Times New Roman" w:hAnsi="Calibri" w:cs="Calibri"/>
+                <w:color w:val="000000"/>
+                <w:lang w:eastAsia="zh-CN"/>
+              </w:rPr>
+              <w:t xml:space="preserve"> zit, en je upload opnieuw de pdf, dat hij crasht(afsluit). Als de pdf al bestaat, verwijder dat bestand.</w:t>
             </w:r>
           </w:p>
         </w:tc>
@@ -7365,33 +8563,87 @@
                 <w:color w:val="000000"/>
                 <w:lang w:eastAsia="zh-CN"/>
               </w:rPr>
-              <w:t xml:space="preserve"> gefixt </w:t>
-            </w:r>
-            <w:r>
-              <w:rPr>
-                <w:rFonts w:ascii="Calibri" w:eastAsia="Times New Roman" w:hAnsi="Calibri" w:cs="Calibri"/>
-                <w:color w:val="000000"/>
-                <w:lang w:eastAsia="zh-CN"/>
-              </w:rPr>
-              <w:t>als je een niet-pdf-bestand in de map doet, dat hij niks doet-&gt;naar submap “afgewezen”</w:t>
-            </w:r>
-          </w:p>
-          <w:p>
-            <w:pPr>
-              <w:spacing w:line="240" w:lineRule="auto"/>
-              <w:rPr>
-                <w:rFonts w:ascii="Calibri" w:eastAsia="Times New Roman" w:hAnsi="Calibri" w:cs="Calibri"/>
-                <w:color w:val="000000"/>
-                <w:lang w:eastAsia="zh-CN"/>
-              </w:rPr>
-            </w:pPr>
-            <w:r>
-              <w:rPr>
-                <w:rFonts w:ascii="Calibri" w:eastAsia="Times New Roman" w:hAnsi="Calibri" w:cs="Calibri"/>
-                <w:color w:val="000000"/>
-                <w:lang w:eastAsia="zh-CN"/>
-              </w:rPr>
-              <w:t>3. Filesytemwatcher houdt nog steeds de oude map in de gaten, ook als ik een nieuwe pad heb opgegeven-&gt;</w:t>
+              <w:t xml:space="preserve"> </w:t>
+            </w:r>
+            <w:proofErr w:type="spellStart"/>
+            <w:r>
+              <w:rPr>
+                <w:rFonts w:ascii="Calibri" w:eastAsia="Times New Roman" w:hAnsi="Calibri" w:cs="Calibri"/>
+                <w:color w:val="000000"/>
+                <w:lang w:eastAsia="zh-CN"/>
+              </w:rPr>
+              <w:t>gefixt</w:t>
+            </w:r>
+            <w:proofErr w:type="spellEnd"/>
+            <w:r>
+              <w:rPr>
+                <w:rFonts w:ascii="Calibri" w:eastAsia="Times New Roman" w:hAnsi="Calibri" w:cs="Calibri"/>
+                <w:color w:val="000000"/>
+                <w:lang w:eastAsia="zh-CN"/>
+              </w:rPr>
+              <w:t xml:space="preserve"> </w:t>
+            </w:r>
+            <w:r>
+              <w:rPr>
+                <w:rFonts w:ascii="Calibri" w:eastAsia="Times New Roman" w:hAnsi="Calibri" w:cs="Calibri"/>
+                <w:color w:val="000000"/>
+                <w:lang w:eastAsia="zh-CN"/>
+              </w:rPr>
+              <w:t xml:space="preserve">als je een niet-pdf-bestand in de map doet, dat hij niks doet-&gt;naar </w:t>
+            </w:r>
+            <w:proofErr w:type="spellStart"/>
+            <w:r>
+              <w:rPr>
+                <w:rFonts w:ascii="Calibri" w:eastAsia="Times New Roman" w:hAnsi="Calibri" w:cs="Calibri"/>
+                <w:color w:val="000000"/>
+                <w:lang w:eastAsia="zh-CN"/>
+              </w:rPr>
+              <w:t>submap</w:t>
+            </w:r>
+            <w:proofErr w:type="spellEnd"/>
+            <w:r>
+              <w:rPr>
+                <w:rFonts w:ascii="Calibri" w:eastAsia="Times New Roman" w:hAnsi="Calibri" w:cs="Calibri"/>
+                <w:color w:val="000000"/>
+                <w:lang w:eastAsia="zh-CN"/>
+              </w:rPr>
+              <w:t xml:space="preserve"> “afgewezen”</w:t>
+            </w:r>
+          </w:p>
+          <w:p>
+            <w:pPr>
+              <w:spacing w:line="240" w:lineRule="auto"/>
+              <w:rPr>
+                <w:rFonts w:ascii="Calibri" w:eastAsia="Times New Roman" w:hAnsi="Calibri" w:cs="Calibri"/>
+                <w:color w:val="000000"/>
+                <w:lang w:eastAsia="zh-CN"/>
+              </w:rPr>
+            </w:pPr>
+            <w:r>
+              <w:rPr>
+                <w:rFonts w:ascii="Calibri" w:eastAsia="Times New Roman" w:hAnsi="Calibri" w:cs="Calibri"/>
+                <w:color w:val="000000"/>
+                <w:lang w:eastAsia="zh-CN"/>
+              </w:rPr>
+              <w:t xml:space="preserve">3. </w:t>
+            </w:r>
+            <w:proofErr w:type="spellStart"/>
+            <w:r>
+              <w:rPr>
+                <w:rFonts w:ascii="Calibri" w:eastAsia="Times New Roman" w:hAnsi="Calibri" w:cs="Calibri"/>
+                <w:color w:val="000000"/>
+                <w:lang w:eastAsia="zh-CN"/>
+              </w:rPr>
+              <w:t>Filesytemwatcher</w:t>
+            </w:r>
+            <w:proofErr w:type="spellEnd"/>
+            <w:r>
+              <w:rPr>
+                <w:rFonts w:ascii="Calibri" w:eastAsia="Times New Roman" w:hAnsi="Calibri" w:cs="Calibri"/>
+                <w:color w:val="000000"/>
+                <w:lang w:eastAsia="zh-CN"/>
+              </w:rPr>
+              <w:t xml:space="preserve"> houdt nog steeds de oude map in de gaten, ook als ik een nieuwe pad heb opgegeven-&gt;</w:t>
             </w:r>
             <w:r>
               <w:rPr>
@@ -7736,20 +8988,30 @@
               <w:rPr>
                 <w:lang w:eastAsia="zh-CN"/>
               </w:rPr>
-              <w:t>2. Geprobeerd met andere library</w:t>
-            </w:r>
+              <w:t xml:space="preserve">2. Geprobeerd met andere </w:t>
+            </w:r>
+            <w:proofErr w:type="spellStart"/>
+            <w:r>
+              <w:rPr>
+                <w:lang w:eastAsia="zh-CN"/>
+              </w:rPr>
+              <w:t>library</w:t>
+            </w:r>
+            <w:proofErr w:type="spellEnd"/>
             <w:r>
               <w:rPr>
                 <w:lang w:eastAsia="zh-CN"/>
               </w:rPr>
               <w:t xml:space="preserve"> ”</w:t>
             </w:r>
+            <w:proofErr w:type="spellStart"/>
             <w:r>
               <w:rPr>
                 <w:lang w:eastAsia="zh-CN"/>
               </w:rPr>
               <w:t>Spire</w:t>
             </w:r>
+            <w:proofErr w:type="spellEnd"/>
             <w:r>
               <w:rPr>
                 <w:lang w:eastAsia="zh-CN"/>
@@ -7766,7 +9028,21 @@
               <w:rPr>
                 <w:lang w:eastAsia="zh-CN"/>
               </w:rPr>
-              <w:t>de artikelen uit te halen, voor NH werkt het wel, maar voor dat andere bedrijf wordt niks uitgehaald, omdat hij geen table bevat</w:t>
+              <w:t xml:space="preserve">de artikelen uit te halen, voor NH werkt het wel, maar voor dat andere bedrijf wordt niks uitgehaald, omdat hij geen </w:t>
+            </w:r>
+            <w:proofErr w:type="spellStart"/>
+            <w:r>
+              <w:rPr>
+                <w:lang w:eastAsia="zh-CN"/>
+              </w:rPr>
+              <w:t>table</w:t>
+            </w:r>
+            <w:proofErr w:type="spellEnd"/>
+            <w:r>
+              <w:rPr>
+                <w:lang w:eastAsia="zh-CN"/>
+              </w:rPr>
+              <w:t xml:space="preserve"> bevat</w:t>
             </w:r>
             <w:r>
               <w:rPr>
@@ -7797,14 +9073,6 @@
                 <w:lang w:eastAsia="zh-CN"/>
               </w:rPr>
             </w:pPr>
-            <w:r>
-              <w:rPr>
-                <w:rFonts w:ascii="Calibri" w:eastAsia="Times New Roman" w:hAnsi="Calibri" w:cs="Calibri"/>
-                <w:color w:val="000000"/>
-                <w:lang w:eastAsia="zh-CN"/>
-              </w:rPr>
-              <w:t> </w:t>
-            </w:r>
             <w:r>
               <w:rPr>
                 <w:rFonts w:ascii="Calibri" w:eastAsia="Times New Roman" w:hAnsi="Calibri" w:cs="Calibri"/>
@@ -7934,7 +9202,25 @@
                 <w:color w:val="000000"/>
                 <w:lang w:eastAsia="zh-CN"/>
               </w:rPr>
-              <w:t>1. Kwam achter dat ik niet alles heeft gepusht, en de changes discard-&gt;</w:t>
+              <w:t xml:space="preserve">1. Kwam achter dat ik niet alles heeft gepusht, en de changes </w:t>
+            </w:r>
+            <w:proofErr w:type="spellStart"/>
+            <w:r>
+              <w:rPr>
+                <w:rFonts w:ascii="Calibri" w:eastAsia="Times New Roman" w:hAnsi="Calibri" w:cs="Calibri"/>
+                <w:color w:val="000000"/>
+                <w:lang w:eastAsia="zh-CN"/>
+              </w:rPr>
+              <w:t>discard</w:t>
+            </w:r>
+            <w:proofErr w:type="spellEnd"/>
+            <w:r>
+              <w:rPr>
+                <w:rFonts w:ascii="Calibri" w:eastAsia="Times New Roman" w:hAnsi="Calibri" w:cs="Calibri"/>
+                <w:color w:val="000000"/>
+                <w:lang w:eastAsia="zh-CN"/>
+              </w:rPr>
+              <w:t>-&gt;</w:t>
             </w:r>
             <w:r>
               <w:rPr>
@@ -7960,13 +9246,23 @@
               </w:rPr>
               <w:t xml:space="preserve">snel </w:t>
             </w:r>
-            <w:r>
-              <w:rPr>
-                <w:rFonts w:ascii="Calibri" w:eastAsia="Times New Roman" w:hAnsi="Calibri" w:cs="Calibri"/>
-                <w:color w:val="000000"/>
-                <w:lang w:eastAsia="zh-CN"/>
-              </w:rPr>
-              <w:t>gefixt.</w:t>
+            <w:proofErr w:type="spellStart"/>
+            <w:r>
+              <w:rPr>
+                <w:rFonts w:ascii="Calibri" w:eastAsia="Times New Roman" w:hAnsi="Calibri" w:cs="Calibri"/>
+                <w:color w:val="000000"/>
+                <w:lang w:eastAsia="zh-CN"/>
+              </w:rPr>
+              <w:t>gefixt</w:t>
+            </w:r>
+            <w:proofErr w:type="spellEnd"/>
+            <w:r>
+              <w:rPr>
+                <w:rFonts w:ascii="Calibri" w:eastAsia="Times New Roman" w:hAnsi="Calibri" w:cs="Calibri"/>
+                <w:color w:val="000000"/>
+                <w:lang w:eastAsia="zh-CN"/>
+              </w:rPr>
+              <w:t>.</w:t>
             </w:r>
           </w:p>
           <w:p>
@@ -8032,7 +9328,25 @@
                 <w:color w:val="000000"/>
                 <w:lang w:eastAsia="zh-CN"/>
               </w:rPr>
-              <w:t xml:space="preserve"> andere library, maar alle </w:t>
+              <w:t xml:space="preserve"> andere </w:t>
+            </w:r>
+            <w:proofErr w:type="spellStart"/>
+            <w:r>
+              <w:rPr>
+                <w:rFonts w:ascii="Calibri" w:eastAsia="Times New Roman" w:hAnsi="Calibri" w:cs="Calibri"/>
+                <w:color w:val="000000"/>
+                <w:lang w:eastAsia="zh-CN"/>
+              </w:rPr>
+              <w:t>library</w:t>
+            </w:r>
+            <w:proofErr w:type="spellEnd"/>
+            <w:r>
+              <w:rPr>
+                <w:rFonts w:ascii="Calibri" w:eastAsia="Times New Roman" w:hAnsi="Calibri" w:cs="Calibri"/>
+                <w:color w:val="000000"/>
+                <w:lang w:eastAsia="zh-CN"/>
+              </w:rPr>
+              <w:t xml:space="preserve">, maar alle </w:t>
             </w:r>
             <w:r>
               <w:rPr>
@@ -8107,7 +9421,25 @@
                 <w:color w:val="000000"/>
                 <w:lang w:eastAsia="zh-CN"/>
               </w:rPr>
-              <w:t>“Gepublished” versie getest met dus op dit moment twee configuratiebestan</w:t>
+              <w:t>“</w:t>
+            </w:r>
+            <w:proofErr w:type="spellStart"/>
+            <w:r>
+              <w:rPr>
+                <w:rFonts w:ascii="Calibri" w:eastAsia="Times New Roman" w:hAnsi="Calibri" w:cs="Calibri"/>
+                <w:color w:val="000000"/>
+                <w:lang w:eastAsia="zh-CN"/>
+              </w:rPr>
+              <w:t>Gepublished</w:t>
+            </w:r>
+            <w:proofErr w:type="spellEnd"/>
+            <w:r>
+              <w:rPr>
+                <w:rFonts w:ascii="Calibri" w:eastAsia="Times New Roman" w:hAnsi="Calibri" w:cs="Calibri"/>
+                <w:color w:val="000000"/>
+                <w:lang w:eastAsia="zh-CN"/>
+              </w:rPr>
+              <w:t>” versie getest met dus op dit moment twee configuratiebestan</w:t>
             </w:r>
             <w:r>
               <w:rPr>
@@ -8338,41 +9670,59 @@
                 <w:color w:val="000000"/>
                 <w:lang w:eastAsia="zh-CN"/>
               </w:rPr>
-              <w:t>(Syncfusion framework gekregen van Marco. )</w:t>
-            </w:r>
-          </w:p>
-          <w:p>
-            <w:pPr>
-              <w:spacing w:line="240" w:lineRule="auto"/>
-              <w:rPr>
-                <w:rFonts w:ascii="Calibri" w:eastAsia="Times New Roman" w:hAnsi="Calibri" w:cs="Calibri"/>
-                <w:color w:val="000000"/>
-                <w:lang w:eastAsia="zh-CN"/>
-              </w:rPr>
-            </w:pPr>
-            <w:r>
-              <w:rPr>
-                <w:rFonts w:ascii="Calibri" w:eastAsia="Times New Roman" w:hAnsi="Calibri" w:cs="Calibri"/>
-                <w:color w:val="000000"/>
-                <w:lang w:eastAsia="zh-CN"/>
-              </w:rPr>
-              <w:t>3</w:t>
-            </w:r>
-            <w:r>
-              <w:rPr>
-                <w:rFonts w:ascii="Calibri" w:eastAsia="Times New Roman" w:hAnsi="Calibri" w:cs="Calibri"/>
-                <w:color w:val="000000"/>
-                <w:lang w:eastAsia="zh-CN"/>
-              </w:rPr>
-              <w:t xml:space="preserve">. </w:t>
-            </w:r>
-            <w:r>
-              <w:rPr>
-                <w:rFonts w:ascii="Calibri" w:eastAsia="Times New Roman" w:hAnsi="Calibri" w:cs="Calibri"/>
-                <w:color w:val="000000"/>
-                <w:lang w:eastAsia="zh-CN"/>
-              </w:rPr>
-              <w:t xml:space="preserve">Getest </w:t>
+              <w:t>(</w:t>
+            </w:r>
+            <w:proofErr w:type="spellStart"/>
+            <w:r>
+              <w:rPr>
+                <w:rFonts w:ascii="Calibri" w:eastAsia="Times New Roman" w:hAnsi="Calibri" w:cs="Calibri"/>
+                <w:color w:val="000000"/>
+                <w:lang w:eastAsia="zh-CN"/>
+              </w:rPr>
+              <w:t>Syncfusion</w:t>
+            </w:r>
+            <w:proofErr w:type="spellEnd"/>
+            <w:r>
+              <w:rPr>
+                <w:rFonts w:ascii="Calibri" w:eastAsia="Times New Roman" w:hAnsi="Calibri" w:cs="Calibri"/>
+                <w:color w:val="000000"/>
+                <w:lang w:eastAsia="zh-CN"/>
+              </w:rPr>
+              <w:t xml:space="preserve"> </w:t>
+            </w:r>
+            <w:proofErr w:type="spellStart"/>
+            <w:r>
+              <w:rPr>
+                <w:rFonts w:ascii="Calibri" w:eastAsia="Times New Roman" w:hAnsi="Calibri" w:cs="Calibri"/>
+                <w:color w:val="000000"/>
+                <w:lang w:eastAsia="zh-CN"/>
+              </w:rPr>
+              <w:t>framework</w:t>
+            </w:r>
+            <w:proofErr w:type="spellEnd"/>
+            <w:r>
+              <w:rPr>
+                <w:rFonts w:ascii="Calibri" w:eastAsia="Times New Roman" w:hAnsi="Calibri" w:cs="Calibri"/>
+                <w:color w:val="000000"/>
+                <w:lang w:eastAsia="zh-CN"/>
+              </w:rPr>
+              <w:t xml:space="preserve"> gekregen </w:t>
+            </w:r>
+            <w:r>
+              <w:rPr>
+                <w:rFonts w:ascii="Calibri" w:eastAsia="Times New Roman" w:hAnsi="Calibri" w:cs="Calibri"/>
+                <w:color w:val="000000"/>
+                <w:lang w:eastAsia="zh-CN"/>
+              </w:rPr>
+              <w:t xml:space="preserve">als suggestie </w:t>
+            </w:r>
+            <w:r>
+              <w:rPr>
+                <w:rFonts w:ascii="Calibri" w:eastAsia="Times New Roman" w:hAnsi="Calibri" w:cs="Calibri"/>
+                <w:color w:val="000000"/>
+                <w:lang w:eastAsia="zh-CN"/>
+              </w:rPr>
+              <w:t>van Marco.)</w:t>
             </w:r>
           </w:p>
         </w:tc>
@@ -8502,6 +9852,48 @@
                 <w:color w:val="000000"/>
                 <w:lang w:eastAsia="zh-CN"/>
               </w:rPr>
+              <w:t xml:space="preserve">Was in de ochtend een beetje ziek, dus ben thuisgebleven, maar verder wel </w:t>
+            </w:r>
+            <w:r>
+              <w:rPr>
+                <w:rFonts w:ascii="Calibri" w:eastAsia="Times New Roman" w:hAnsi="Calibri" w:cs="Calibri"/>
+                <w:color w:val="000000"/>
+                <w:lang w:eastAsia="zh-CN"/>
+              </w:rPr>
+              <w:t xml:space="preserve">mijn </w:t>
+            </w:r>
+            <w:r>
+              <w:rPr>
+                <w:rFonts w:ascii="Calibri" w:eastAsia="Times New Roman" w:hAnsi="Calibri" w:cs="Calibri"/>
+                <w:color w:val="000000"/>
+                <w:lang w:eastAsia="zh-CN"/>
+              </w:rPr>
+              <w:t>uren gemaakt</w:t>
+            </w:r>
+            <w:r>
+              <w:rPr>
+                <w:rFonts w:ascii="Calibri" w:eastAsia="Times New Roman" w:hAnsi="Calibri" w:cs="Calibri"/>
+                <w:color w:val="000000"/>
+                <w:lang w:eastAsia="zh-CN"/>
+              </w:rPr>
+              <w:t xml:space="preserve">. </w:t>
+            </w:r>
+          </w:p>
+          <w:p>
+            <w:pPr>
+              <w:spacing w:line="240" w:lineRule="auto"/>
+              <w:rPr>
+                <w:rFonts w:ascii="Calibri" w:eastAsia="Times New Roman" w:hAnsi="Calibri" w:cs="Calibri"/>
+                <w:color w:val="000000"/>
+                <w:lang w:eastAsia="zh-CN"/>
+              </w:rPr>
+            </w:pPr>
+            <w:r>
+              <w:rPr>
+                <w:rFonts w:ascii="Calibri" w:eastAsia="Times New Roman" w:hAnsi="Calibri" w:cs="Calibri"/>
+                <w:color w:val="000000"/>
+                <w:lang w:eastAsia="zh-CN"/>
+              </w:rPr>
               <w:t xml:space="preserve">1. </w:t>
             </w:r>
             <w:r>
@@ -8510,33 +9902,105 @@
                 <w:color w:val="000000"/>
                 <w:lang w:eastAsia="zh-CN"/>
               </w:rPr>
-              <w:t>Verder met framework syncfusion, het is</w:t>
-            </w:r>
-            <w:r>
-              <w:rPr>
-                <w:rFonts w:ascii="Calibri" w:eastAsia="Times New Roman" w:hAnsi="Calibri" w:cs="Calibri"/>
-                <w:color w:val="000000"/>
-                <w:lang w:eastAsia="zh-CN"/>
-              </w:rPr>
-              <w:t xml:space="preserve"> beter dan de andere library. Alleen paar teksten worden nog steeds niet helemaal goed gedefinieerd. </w:t>
-            </w:r>
-          </w:p>
-          <w:p>
-            <w:pPr>
-              <w:spacing w:line="240" w:lineRule="auto"/>
-              <w:rPr>
-                <w:rFonts w:ascii="Calibri" w:eastAsia="Times New Roman" w:hAnsi="Calibri" w:cs="Calibri"/>
-                <w:color w:val="000000"/>
-                <w:lang w:eastAsia="zh-CN"/>
-              </w:rPr>
-            </w:pPr>
-            <w:r>
-              <w:rPr>
-                <w:rFonts w:ascii="Calibri" w:eastAsia="Times New Roman" w:hAnsi="Calibri" w:cs="Calibri"/>
-                <w:color w:val="000000"/>
-                <w:lang w:eastAsia="zh-CN"/>
-              </w:rPr>
-              <w:t>2. Configuratiebestand was aangemaakt, dus aan het testen of mijn tool kan herkennen welke config hij moet pakken.</w:t>
+              <w:t xml:space="preserve">Verder met </w:t>
+            </w:r>
+            <w:proofErr w:type="spellStart"/>
+            <w:r>
+              <w:rPr>
+                <w:rFonts w:ascii="Calibri" w:eastAsia="Times New Roman" w:hAnsi="Calibri" w:cs="Calibri"/>
+                <w:color w:val="000000"/>
+                <w:lang w:eastAsia="zh-CN"/>
+              </w:rPr>
+              <w:t>framework</w:t>
+            </w:r>
+            <w:proofErr w:type="spellEnd"/>
+            <w:r>
+              <w:rPr>
+                <w:rFonts w:ascii="Calibri" w:eastAsia="Times New Roman" w:hAnsi="Calibri" w:cs="Calibri"/>
+                <w:color w:val="000000"/>
+                <w:lang w:eastAsia="zh-CN"/>
+              </w:rPr>
+              <w:t xml:space="preserve"> </w:t>
+            </w:r>
+            <w:proofErr w:type="spellStart"/>
+            <w:r>
+              <w:rPr>
+                <w:rFonts w:ascii="Calibri" w:eastAsia="Times New Roman" w:hAnsi="Calibri" w:cs="Calibri"/>
+                <w:color w:val="000000"/>
+                <w:lang w:eastAsia="zh-CN"/>
+              </w:rPr>
+              <w:t>syncfusion</w:t>
+            </w:r>
+            <w:proofErr w:type="spellEnd"/>
+            <w:r>
+              <w:rPr>
+                <w:rFonts w:ascii="Calibri" w:eastAsia="Times New Roman" w:hAnsi="Calibri" w:cs="Calibri"/>
+                <w:color w:val="000000"/>
+                <w:lang w:eastAsia="zh-CN"/>
+              </w:rPr>
+              <w:t>, het is</w:t>
+            </w:r>
+            <w:r>
+              <w:rPr>
+                <w:rFonts w:ascii="Calibri" w:eastAsia="Times New Roman" w:hAnsi="Calibri" w:cs="Calibri"/>
+                <w:color w:val="000000"/>
+                <w:lang w:eastAsia="zh-CN"/>
+              </w:rPr>
+              <w:t xml:space="preserve"> beter dan de andere </w:t>
+            </w:r>
+            <w:proofErr w:type="spellStart"/>
+            <w:r>
+              <w:rPr>
+                <w:rFonts w:ascii="Calibri" w:eastAsia="Times New Roman" w:hAnsi="Calibri" w:cs="Calibri"/>
+                <w:color w:val="000000"/>
+                <w:lang w:eastAsia="zh-CN"/>
+              </w:rPr>
+              <w:t>library</w:t>
+            </w:r>
+            <w:proofErr w:type="spellEnd"/>
+            <w:r>
+              <w:rPr>
+                <w:rFonts w:ascii="Calibri" w:eastAsia="Times New Roman" w:hAnsi="Calibri" w:cs="Calibri"/>
+                <w:color w:val="000000"/>
+                <w:lang w:eastAsia="zh-CN"/>
+              </w:rPr>
+              <w:t xml:space="preserve">. Alleen paar teksten worden nog steeds niet helemaal goed gedefinieerd. </w:t>
+            </w:r>
+          </w:p>
+          <w:p>
+            <w:pPr>
+              <w:spacing w:line="240" w:lineRule="auto"/>
+              <w:rPr>
+                <w:rFonts w:ascii="Calibri" w:eastAsia="Times New Roman" w:hAnsi="Calibri" w:cs="Calibri"/>
+                <w:color w:val="000000"/>
+                <w:lang w:eastAsia="zh-CN"/>
+              </w:rPr>
+            </w:pPr>
+            <w:r>
+              <w:rPr>
+                <w:rFonts w:ascii="Calibri" w:eastAsia="Times New Roman" w:hAnsi="Calibri" w:cs="Calibri"/>
+                <w:color w:val="000000"/>
+                <w:lang w:eastAsia="zh-CN"/>
+              </w:rPr>
+              <w:t xml:space="preserve">2. Configuratiebestand was aangemaakt, dus aan het testen of mijn tool kan herkennen welke </w:t>
+            </w:r>
+            <w:proofErr w:type="spellStart"/>
+            <w:r>
+              <w:rPr>
+                <w:rFonts w:ascii="Calibri" w:eastAsia="Times New Roman" w:hAnsi="Calibri" w:cs="Calibri"/>
+                <w:color w:val="000000"/>
+                <w:lang w:eastAsia="zh-CN"/>
+              </w:rPr>
+              <w:t>config</w:t>
+            </w:r>
+            <w:proofErr w:type="spellEnd"/>
+            <w:r>
+              <w:rPr>
+                <w:rFonts w:ascii="Calibri" w:eastAsia="Times New Roman" w:hAnsi="Calibri" w:cs="Calibri"/>
+                <w:color w:val="000000"/>
+                <w:lang w:eastAsia="zh-CN"/>
+              </w:rPr>
+              <w:t xml:space="preserve"> hij moet pakken.</w:t>
             </w:r>
           </w:p>
         </w:tc>
@@ -8674,32 +10138,120 @@
                 <w:color w:val="000000"/>
                 <w:lang w:eastAsia="zh-CN"/>
               </w:rPr>
-              <w:t> </w:t>
-            </w:r>
-            <w:r>
-              <w:rPr>
-                <w:rFonts w:ascii="Calibri" w:eastAsia="Times New Roman" w:hAnsi="Calibri" w:cs="Calibri"/>
-                <w:color w:val="000000"/>
-                <w:lang w:eastAsia="zh-CN"/>
-              </w:rPr>
-              <w:t>1</w:t>
-            </w:r>
-            <w:r>
-              <w:rPr>
-                <w:rFonts w:ascii="Calibri" w:eastAsia="Times New Roman" w:hAnsi="Calibri" w:cs="Calibri"/>
-                <w:color w:val="000000"/>
-                <w:lang w:eastAsia="zh-CN"/>
-              </w:rPr>
-              <w:t xml:space="preserve">. </w:t>
-            </w:r>
-            <w:r>
-              <w:rPr>
-                <w:rFonts w:ascii="Calibri" w:eastAsia="Times New Roman" w:hAnsi="Calibri" w:cs="Calibri"/>
-                <w:color w:val="000000"/>
-                <w:lang w:eastAsia="zh-CN"/>
-              </w:rPr>
-              <w:t>Tussentijdsbeoordeling gedaan</w:t>
-            </w:r>
+              <w:t xml:space="preserve">1. </w:t>
+            </w:r>
+            <w:r>
+              <w:rPr>
+                <w:rFonts w:ascii="Calibri" w:eastAsia="Times New Roman" w:hAnsi="Calibri" w:cs="Calibri"/>
+                <w:color w:val="000000"/>
+                <w:lang w:eastAsia="zh-CN"/>
+              </w:rPr>
+              <w:t>Was de bedoeling dat de t</w:t>
+            </w:r>
+            <w:r>
+              <w:rPr>
+                <w:rFonts w:ascii="Calibri" w:eastAsia="Times New Roman" w:hAnsi="Calibri" w:cs="Calibri"/>
+                <w:color w:val="000000"/>
+                <w:lang w:eastAsia="zh-CN"/>
+              </w:rPr>
+              <w:t xml:space="preserve">ussentijdsbeoordeling </w:t>
+            </w:r>
+            <w:r>
+              <w:rPr>
+                <w:rFonts w:ascii="Calibri" w:eastAsia="Times New Roman" w:hAnsi="Calibri" w:cs="Calibri"/>
+                <w:color w:val="000000"/>
+                <w:lang w:eastAsia="zh-CN"/>
+              </w:rPr>
+              <w:t xml:space="preserve">wordt gedaan, maar William is er vandaag niet op kantoor. </w:t>
+            </w:r>
+          </w:p>
+          <w:p>
+            <w:pPr>
+              <w:spacing w:line="240" w:lineRule="auto"/>
+              <w:rPr>
+                <w:rFonts w:ascii="Calibri" w:eastAsia="Times New Roman" w:hAnsi="Calibri" w:cs="Calibri"/>
+                <w:color w:val="000000"/>
+                <w:lang w:eastAsia="zh-CN"/>
+              </w:rPr>
+            </w:pPr>
+            <w:r>
+              <w:rPr>
+                <w:rFonts w:ascii="Calibri" w:eastAsia="Times New Roman" w:hAnsi="Calibri" w:cs="Calibri"/>
+                <w:color w:val="000000"/>
+                <w:lang w:eastAsia="zh-CN"/>
+              </w:rPr>
+              <w:t>1.</w:t>
+            </w:r>
+            <w:r>
+              <w:rPr>
+                <w:rFonts w:ascii="Calibri" w:eastAsia="Times New Roman" w:hAnsi="Calibri" w:cs="Calibri"/>
+                <w:color w:val="000000"/>
+                <w:lang w:eastAsia="zh-CN"/>
+              </w:rPr>
+              <w:t xml:space="preserve"> </w:t>
+            </w:r>
+            <w:r>
+              <w:rPr>
+                <w:rFonts w:ascii="Calibri" w:eastAsia="Times New Roman" w:hAnsi="Calibri" w:cs="Calibri"/>
+                <w:color w:val="000000"/>
+                <w:lang w:eastAsia="zh-CN"/>
+              </w:rPr>
+              <w:t xml:space="preserve">Verder met </w:t>
+            </w:r>
+            <w:proofErr w:type="spellStart"/>
+            <w:r>
+              <w:rPr>
+                <w:rFonts w:ascii="Calibri" w:eastAsia="Times New Roman" w:hAnsi="Calibri" w:cs="Calibri"/>
+                <w:color w:val="000000"/>
+                <w:lang w:eastAsia="zh-CN"/>
+              </w:rPr>
+              <w:t>Syncfusion</w:t>
+            </w:r>
+            <w:proofErr w:type="spellEnd"/>
+            <w:r>
+              <w:rPr>
+                <w:rFonts w:ascii="Calibri" w:eastAsia="Times New Roman" w:hAnsi="Calibri" w:cs="Calibri"/>
+                <w:color w:val="000000"/>
+                <w:lang w:eastAsia="zh-CN"/>
+              </w:rPr>
+              <w:t xml:space="preserve">, als het nog steeds niet helemaal goed werkt, dan toch andere </w:t>
+            </w:r>
+            <w:proofErr w:type="spellStart"/>
+            <w:r>
+              <w:rPr>
+                <w:rFonts w:ascii="Calibri" w:eastAsia="Times New Roman" w:hAnsi="Calibri" w:cs="Calibri"/>
+                <w:color w:val="000000"/>
+                <w:lang w:eastAsia="zh-CN"/>
+              </w:rPr>
+              <w:t>librar</w:t>
+            </w:r>
+            <w:r>
+              <w:rPr>
+                <w:rFonts w:ascii="Calibri" w:eastAsia="Times New Roman" w:hAnsi="Calibri" w:cs="Calibri"/>
+                <w:color w:val="000000"/>
+                <w:lang w:eastAsia="zh-CN"/>
+              </w:rPr>
+              <w:t>ies</w:t>
+            </w:r>
+            <w:proofErr w:type="spellEnd"/>
+            <w:r>
+              <w:rPr>
+                <w:rFonts w:ascii="Calibri" w:eastAsia="Times New Roman" w:hAnsi="Calibri" w:cs="Calibri"/>
+                <w:color w:val="000000"/>
+                <w:lang w:eastAsia="zh-CN"/>
+              </w:rPr>
+              <w:t xml:space="preserve">, of anders werken met coördinaten. </w:t>
+            </w:r>
+          </w:p>
+          <w:p>
+            <w:pPr>
+              <w:spacing w:line="240" w:lineRule="auto"/>
+              <w:rPr>
+                <w:rFonts w:ascii="Calibri" w:eastAsia="Times New Roman" w:hAnsi="Calibri" w:cs="Calibri"/>
+                <w:color w:val="000000"/>
+                <w:lang w:eastAsia="zh-CN"/>
+              </w:rPr>
+            </w:pPr>
           </w:p>
         </w:tc>
         <w:tc>
@@ -8723,6 +10275,14 @@
                 <w:lang w:eastAsia="zh-CN"/>
               </w:rPr>
             </w:pPr>
+            <w:r>
+              <w:rPr>
+                <w:rFonts w:ascii="Calibri" w:eastAsia="Times New Roman" w:hAnsi="Calibri" w:cs="Calibri"/>
+                <w:color w:val="000000"/>
+                <w:lang w:eastAsia="zh-CN"/>
+              </w:rPr>
+              <w:t>8</w:t>
+            </w:r>
           </w:p>
         </w:tc>
         <w:tc>
@@ -11431,6 +12991,7 @@
                 <w:color w:val="000000"/>
                 <w:lang w:eastAsia="zh-CN"/>
               </w:rPr>
+              <w:lastRenderedPageBreak/>
               <w:t>23-4-2024</w:t>
             </w:r>
           </w:p>
@@ -12075,7 +13636,6 @@
                 <w:color w:val="000000"/>
                 <w:lang w:eastAsia="zh-CN"/>
               </w:rPr>
-              <w:lastRenderedPageBreak/>
               <w:t>01-5-2024</w:t>
             </w:r>
           </w:p>
@@ -13989,7 +15549,25 @@
                 <w:color w:val="000000"/>
                 <w:lang w:eastAsia="zh-CN"/>
               </w:rPr>
-              <w:t>Opleveren Examenopdracht(doucmentaties, code, evaluatierapport, )</w:t>
+              <w:t>Opleveren Examenopdracht(</w:t>
+            </w:r>
+            <w:proofErr w:type="spellStart"/>
+            <w:r>
+              <w:rPr>
+                <w:rFonts w:ascii="Calibri" w:eastAsia="Times New Roman" w:hAnsi="Calibri" w:cs="Calibri"/>
+                <w:color w:val="000000"/>
+                <w:lang w:eastAsia="zh-CN"/>
+              </w:rPr>
+              <w:t>doucmentaties</w:t>
+            </w:r>
+            <w:proofErr w:type="spellEnd"/>
+            <w:r>
+              <w:rPr>
+                <w:rFonts w:ascii="Calibri" w:eastAsia="Times New Roman" w:hAnsi="Calibri" w:cs="Calibri"/>
+                <w:color w:val="000000"/>
+                <w:lang w:eastAsia="zh-CN"/>
+              </w:rPr>
+              <w:t>, code, evaluatierapport, )</w:t>
             </w:r>
           </w:p>
         </w:tc>
@@ -15822,6 +17400,7 @@
                 <w:color w:val="000000"/>
                 <w:lang w:eastAsia="zh-CN"/>
               </w:rPr>
+              <w:lastRenderedPageBreak/>
               <w:t>17-6-2024</w:t>
             </w:r>
           </w:p>
@@ -16490,7 +18069,6 @@
                 <w:color w:val="000000"/>
                 <w:lang w:eastAsia="zh-CN"/>
               </w:rPr>
-              <w:lastRenderedPageBreak/>
               <w:t>25-6-2024</w:t>
             </w:r>
           </w:p>
@@ -18428,6 +20006,184 @@
 <file path=word/numbering.xml><?xml version="1.0" encoding="utf-8"?>
 <w:numbering xmlns:wpc="http://schemas.microsoft.com/office/word/2010/wordprocessingCanvas" xmlns:cx="http://schemas.microsoft.com/office/drawing/2014/chartex" xmlns:cx1="http://schemas.microsoft.com/office/drawing/2015/9/8/chartex" xmlns:cx2="http://schemas.microsoft.com/office/drawing/2015/10/21/chartex" xmlns:cx3="http://schemas.microsoft.com/office/drawing/2016/5/9/chartex" xmlns:cx4="http://schemas.microsoft.com/office/drawing/2016/5/10/chartex" xmlns:cx5="http://schemas.microsoft.com/office/drawing/2016/5/11/chartex" xmlns:cx6="http://schemas.microsoft.com/office/drawing/2016/5/12/chartex" xmlns:cx7="http://schemas.microsoft.com/office/drawing/2016/5/13/chartex" xmlns:cx8="http://schemas.microsoft.com/office/drawing/2016/5/14/chartex" xmlns:mc="http://schemas.openxmlformats.org/markup-compatibility/2006" xmlns:aink="http://schemas.microsoft.com/office/drawing/2016/ink" xmlns:am3d="http://schemas.microsoft.com/office/drawing/2017/model3d" xmlns:o="urn:schemas-microsoft-com:office:office" xmlns:oel="http://schemas.microsoft.com/office/2019/extlst" xmlns:r="http://schemas.openxmlformats.org/officeDocument/2006/relationships" xmlns:m="http://schemas.openxmlformats.org/officeDocument/2006/math" xmlns:v="urn:schemas-microsoft-com:vml" xmlns:wp14="http://schemas.microsoft.com/office/word/2010/wordprocessingDrawing" xmlns:wp="http://schemas.openxmlformats.org/drawingml/2006/wordprocessingDrawing" xmlns:w10="urn:schemas-microsoft-com:office:word" xmlns:w="http://schemas.openxmlformats.org/wordprocessingml/2006/main" xmlns:w14="http://schemas.microsoft.com/office/word/2010/wordml" xmlns:w15="http://schemas.microsoft.com/office/word/2012/wordml" xmlns:w16cex="http://schemas.microsoft.com/office/word/2018/wordml/cex" xmlns:w16cid="http://schemas.microsoft.com/office/word/2016/wordml/cid" xmlns:w16="http://schemas.microsoft.com/office/word/2018/wordml" xmlns:w16du="http://schemas.microsoft.com/office/word/2023/wordml/word16du" xmlns:w16sdtdh="http://schemas.microsoft.com/office/word/2020/wordml/sdtdatahash" xmlns:w16se="http://schemas.microsoft.com/office/word/2015/wordml/symex" xmlns:wpg="http://schemas.microsoft.com/office/word/2010/wordprocessingGroup" xmlns:wpi="http://schemas.microsoft.com/office/word/2010/wordprocessingInk" xmlns:wne="http://schemas.microsoft.com/office/word/2006/wordml" xmlns:wps="http://schemas.microsoft.com/office/word/2010/wordprocessingShape" mc:Ignorable="w14 w15 w16se w16cid w16 w16cex w16sdtdh w16du wp14">
   <w:abstractNum w:abstractNumId="0" w15:restartNumberingAfterBreak="0">
+    <w:nsid w:val="036A1EBB"/>
+    <w:multiLevelType w:val="hybridMultilevel"/>
+    <w:tmpl w:val="A6545F1A"/>
+    <w:lvl w:ilvl="0" w:tplc="0413000F">
+      <w:start w:val="1"/>
+      <w:numFmt w:val="decimal"/>
+      <w:lvlText w:val="%1."/>
+      <w:lvlJc w:val="left"/>
+      <w:pPr>
+        <w:ind w:left="720" w:hanging="360"/>
+      </w:pPr>
+      <w:rPr>
+        <w:rFonts w:hint="default"/>
+      </w:rPr>
+    </w:lvl>
+    <w:lvl w:ilvl="1" w:tplc="04130019" w:tentative="1">
+      <w:start w:val="1"/>
+      <w:numFmt w:val="lowerLetter"/>
+      <w:lvlText w:val="%2."/>
+      <w:lvlJc w:val="left"/>
+      <w:pPr>
+        <w:ind w:left="1440" w:hanging="360"/>
+      </w:pPr>
+    </w:lvl>
+    <w:lvl w:ilvl="2" w:tplc="0413001B" w:tentative="1">
+      <w:start w:val="1"/>
+      <w:numFmt w:val="lowerRoman"/>
+      <w:lvlText w:val="%3."/>
+      <w:lvlJc w:val="right"/>
+      <w:pPr>
+        <w:ind w:left="2160" w:hanging="180"/>
+      </w:pPr>
+    </w:lvl>
+    <w:lvl w:ilvl="3" w:tplc="0413000F" w:tentative="1">
+      <w:start w:val="1"/>
+      <w:numFmt w:val="decimal"/>
+      <w:lvlText w:val="%4."/>
+      <w:lvlJc w:val="left"/>
+      <w:pPr>
+        <w:ind w:left="2880" w:hanging="360"/>
+      </w:pPr>
+    </w:lvl>
+    <w:lvl w:ilvl="4" w:tplc="04130019" w:tentative="1">
+      <w:start w:val="1"/>
+      <w:numFmt w:val="lowerLetter"/>
+      <w:lvlText w:val="%5."/>
+      <w:lvlJc w:val="left"/>
+      <w:pPr>
+        <w:ind w:left="3600" w:hanging="360"/>
+      </w:pPr>
+    </w:lvl>
+    <w:lvl w:ilvl="5" w:tplc="0413001B" w:tentative="1">
+      <w:start w:val="1"/>
+      <w:numFmt w:val="lowerRoman"/>
+      <w:lvlText w:val="%6."/>
+      <w:lvlJc w:val="right"/>
+      <w:pPr>
+        <w:ind w:left="4320" w:hanging="180"/>
+      </w:pPr>
+    </w:lvl>
+    <w:lvl w:ilvl="6" w:tplc="0413000F" w:tentative="1">
+      <w:start w:val="1"/>
+      <w:numFmt w:val="decimal"/>
+      <w:lvlText w:val="%7."/>
+      <w:lvlJc w:val="left"/>
+      <w:pPr>
+        <w:ind w:left="5040" w:hanging="360"/>
+      </w:pPr>
+    </w:lvl>
+    <w:lvl w:ilvl="7" w:tplc="04130019" w:tentative="1">
+      <w:start w:val="1"/>
+      <w:numFmt w:val="lowerLetter"/>
+      <w:lvlText w:val="%8."/>
+      <w:lvlJc w:val="left"/>
+      <w:pPr>
+        <w:ind w:left="5760" w:hanging="360"/>
+      </w:pPr>
+    </w:lvl>
+    <w:lvl w:ilvl="8" w:tplc="0413001B" w:tentative="1">
+      <w:start w:val="1"/>
+      <w:numFmt w:val="lowerRoman"/>
+      <w:lvlText w:val="%9."/>
+      <w:lvlJc w:val="right"/>
+      <w:pPr>
+        <w:ind w:left="6480" w:hanging="180"/>
+      </w:pPr>
+    </w:lvl>
+  </w:abstractNum>
+  <w:abstractNum w:abstractNumId="1" w15:restartNumberingAfterBreak="0">
+    <w:nsid w:val="25630C63"/>
+    <w:multiLevelType w:val="hybridMultilevel"/>
+    <w:tmpl w:val="5C56B8FA"/>
+    <w:lvl w:ilvl="0" w:tplc="3568346C">
+      <w:start w:val="1"/>
+      <w:numFmt w:val="decimal"/>
+      <w:lvlText w:val="%1."/>
+      <w:lvlJc w:val="left"/>
+      <w:pPr>
+        <w:ind w:left="408" w:hanging="360"/>
+      </w:pPr>
+      <w:rPr>
+        <w:rFonts w:hint="default"/>
+      </w:rPr>
+    </w:lvl>
+    <w:lvl w:ilvl="1" w:tplc="04130019" w:tentative="1">
+      <w:start w:val="1"/>
+      <w:numFmt w:val="lowerLetter"/>
+      <w:lvlText w:val="%2."/>
+      <w:lvlJc w:val="left"/>
+      <w:pPr>
+        <w:ind w:left="1128" w:hanging="360"/>
+      </w:pPr>
+    </w:lvl>
+    <w:lvl w:ilvl="2" w:tplc="0413001B" w:tentative="1">
+      <w:start w:val="1"/>
+      <w:numFmt w:val="lowerRoman"/>
+      <w:lvlText w:val="%3."/>
+      <w:lvlJc w:val="right"/>
+      <w:pPr>
+        <w:ind w:left="1848" w:hanging="180"/>
+      </w:pPr>
+    </w:lvl>
+    <w:lvl w:ilvl="3" w:tplc="0413000F" w:tentative="1">
+      <w:start w:val="1"/>
+      <w:numFmt w:val="decimal"/>
+      <w:lvlText w:val="%4."/>
+      <w:lvlJc w:val="left"/>
+      <w:pPr>
+        <w:ind w:left="2568" w:hanging="360"/>
+      </w:pPr>
+    </w:lvl>
+    <w:lvl w:ilvl="4" w:tplc="04130019" w:tentative="1">
+      <w:start w:val="1"/>
+      <w:numFmt w:val="lowerLetter"/>
+      <w:lvlText w:val="%5."/>
+      <w:lvlJc w:val="left"/>
+      <w:pPr>
+        <w:ind w:left="3288" w:hanging="360"/>
+      </w:pPr>
+    </w:lvl>
+    <w:lvl w:ilvl="5" w:tplc="0413001B" w:tentative="1">
+      <w:start w:val="1"/>
+      <w:numFmt w:val="lowerRoman"/>
+      <w:lvlText w:val="%6."/>
+      <w:lvlJc w:val="right"/>
+      <w:pPr>
+        <w:ind w:left="4008" w:hanging="180"/>
+      </w:pPr>
+    </w:lvl>
+    <w:lvl w:ilvl="6" w:tplc="0413000F" w:tentative="1">
+      <w:start w:val="1"/>
+      <w:numFmt w:val="decimal"/>
+      <w:lvlText w:val="%7."/>
+      <w:lvlJc w:val="left"/>
+      <w:pPr>
+        <w:ind w:left="4728" w:hanging="360"/>
+      </w:pPr>
+    </w:lvl>
+    <w:lvl w:ilvl="7" w:tplc="04130019" w:tentative="1">
+      <w:start w:val="1"/>
+      <w:numFmt w:val="lowerLetter"/>
+      <w:lvlText w:val="%8."/>
+      <w:lvlJc w:val="left"/>
+      <w:pPr>
+        <w:ind w:left="5448" w:hanging="360"/>
+      </w:pPr>
+    </w:lvl>
+    <w:lvl w:ilvl="8" w:tplc="0413001B" w:tentative="1">
+      <w:start w:val="1"/>
+      <w:numFmt w:val="lowerRoman"/>
+      <w:lvlText w:val="%9."/>
+      <w:lvlJc w:val="right"/>
+      <w:pPr>
+        <w:ind w:left="6168" w:hanging="180"/>
+      </w:pPr>
+    </w:lvl>
+  </w:abstractNum>
+  <w:abstractNum w:abstractNumId="2" w15:restartNumberingAfterBreak="0">
     <w:nsid w:val="28656DC3"/>
     <w:multiLevelType w:val="hybridMultilevel"/>
     <w:tmpl w:val="1C84617C"/>
@@ -18516,7 +20272,7 @@
       </w:pPr>
     </w:lvl>
   </w:abstractNum>
-  <w:abstractNum w:abstractNumId="1" w15:restartNumberingAfterBreak="0">
+  <w:abstractNum w:abstractNumId="3" w15:restartNumberingAfterBreak="0">
     <w:nsid w:val="2FB26A53"/>
     <w:multiLevelType w:val="hybridMultilevel"/>
     <w:tmpl w:val="42A42016"/>
@@ -18605,7 +20361,7 @@
       </w:pPr>
     </w:lvl>
   </w:abstractNum>
-  <w:abstractNum w:abstractNumId="2" w15:restartNumberingAfterBreak="0">
+  <w:abstractNum w:abstractNumId="4" w15:restartNumberingAfterBreak="0">
     <w:nsid w:val="365C3451"/>
     <w:multiLevelType w:val="hybridMultilevel"/>
     <w:tmpl w:val="A88EB9EE"/>
@@ -18694,7 +20450,7 @@
       </w:pPr>
     </w:lvl>
   </w:abstractNum>
-  <w:abstractNum w:abstractNumId="3" w15:restartNumberingAfterBreak="0">
+  <w:abstractNum w:abstractNumId="5" w15:restartNumberingAfterBreak="0">
     <w:nsid w:val="51A55D44"/>
     <w:multiLevelType w:val="hybridMultilevel"/>
     <w:tmpl w:val="6E064446"/>
@@ -18783,7 +20539,7 @@
       </w:pPr>
     </w:lvl>
   </w:abstractNum>
-  <w:abstractNum w:abstractNumId="4" w15:restartNumberingAfterBreak="0">
+  <w:abstractNum w:abstractNumId="6" w15:restartNumberingAfterBreak="0">
     <w:nsid w:val="54F3448F"/>
     <w:multiLevelType w:val="hybridMultilevel"/>
     <w:tmpl w:val="152448A6"/>
@@ -18872,7 +20628,7 @@
       </w:pPr>
     </w:lvl>
   </w:abstractNum>
-  <w:abstractNum w:abstractNumId="5" w15:restartNumberingAfterBreak="0">
+  <w:abstractNum w:abstractNumId="7" w15:restartNumberingAfterBreak="0">
     <w:nsid w:val="5A85582D"/>
     <w:multiLevelType w:val="hybridMultilevel"/>
     <w:tmpl w:val="DE749A0C"/>
@@ -18961,22 +20717,304 @@
       </w:pPr>
     </w:lvl>
   </w:abstractNum>
+  <w:abstractNum w:abstractNumId="8" w15:restartNumberingAfterBreak="0">
+    <w:nsid w:val="6DC6107F"/>
+    <w:multiLevelType w:val="hybridMultilevel"/>
+    <w:tmpl w:val="C19E6AA0"/>
+    <w:lvl w:ilvl="0" w:tplc="0413000F">
+      <w:start w:val="1"/>
+      <w:numFmt w:val="decimal"/>
+      <w:lvlText w:val="%1."/>
+      <w:lvlJc w:val="left"/>
+      <w:pPr>
+        <w:ind w:left="720" w:hanging="360"/>
+      </w:pPr>
+      <w:rPr>
+        <w:rFonts w:hint="default"/>
+      </w:rPr>
+    </w:lvl>
+    <w:lvl w:ilvl="1" w:tplc="04130019" w:tentative="1">
+      <w:start w:val="1"/>
+      <w:numFmt w:val="lowerLetter"/>
+      <w:lvlText w:val="%2."/>
+      <w:lvlJc w:val="left"/>
+      <w:pPr>
+        <w:ind w:left="1440" w:hanging="360"/>
+      </w:pPr>
+    </w:lvl>
+    <w:lvl w:ilvl="2" w:tplc="0413001B" w:tentative="1">
+      <w:start w:val="1"/>
+      <w:numFmt w:val="lowerRoman"/>
+      <w:lvlText w:val="%3."/>
+      <w:lvlJc w:val="right"/>
+      <w:pPr>
+        <w:ind w:left="2160" w:hanging="180"/>
+      </w:pPr>
+    </w:lvl>
+    <w:lvl w:ilvl="3" w:tplc="0413000F" w:tentative="1">
+      <w:start w:val="1"/>
+      <w:numFmt w:val="decimal"/>
+      <w:lvlText w:val="%4."/>
+      <w:lvlJc w:val="left"/>
+      <w:pPr>
+        <w:ind w:left="2880" w:hanging="360"/>
+      </w:pPr>
+    </w:lvl>
+    <w:lvl w:ilvl="4" w:tplc="04130019" w:tentative="1">
+      <w:start w:val="1"/>
+      <w:numFmt w:val="lowerLetter"/>
+      <w:lvlText w:val="%5."/>
+      <w:lvlJc w:val="left"/>
+      <w:pPr>
+        <w:ind w:left="3600" w:hanging="360"/>
+      </w:pPr>
+    </w:lvl>
+    <w:lvl w:ilvl="5" w:tplc="0413001B" w:tentative="1">
+      <w:start w:val="1"/>
+      <w:numFmt w:val="lowerRoman"/>
+      <w:lvlText w:val="%6."/>
+      <w:lvlJc w:val="right"/>
+      <w:pPr>
+        <w:ind w:left="4320" w:hanging="180"/>
+      </w:pPr>
+    </w:lvl>
+    <w:lvl w:ilvl="6" w:tplc="0413000F" w:tentative="1">
+      <w:start w:val="1"/>
+      <w:numFmt w:val="decimal"/>
+      <w:lvlText w:val="%7."/>
+      <w:lvlJc w:val="left"/>
+      <w:pPr>
+        <w:ind w:left="5040" w:hanging="360"/>
+      </w:pPr>
+    </w:lvl>
+    <w:lvl w:ilvl="7" w:tplc="04130019" w:tentative="1">
+      <w:start w:val="1"/>
+      <w:numFmt w:val="lowerLetter"/>
+      <w:lvlText w:val="%8."/>
+      <w:lvlJc w:val="left"/>
+      <w:pPr>
+        <w:ind w:left="5760" w:hanging="360"/>
+      </w:pPr>
+    </w:lvl>
+    <w:lvl w:ilvl="8" w:tplc="0413001B" w:tentative="1">
+      <w:start w:val="1"/>
+      <w:numFmt w:val="lowerRoman"/>
+      <w:lvlText w:val="%9."/>
+      <w:lvlJc w:val="right"/>
+      <w:pPr>
+        <w:ind w:left="6480" w:hanging="180"/>
+      </w:pPr>
+    </w:lvl>
+  </w:abstractNum>
+  <w:abstractNum w:abstractNumId="9" w15:restartNumberingAfterBreak="0">
+    <w:nsid w:val="706F24A6"/>
+    <w:multiLevelType w:val="hybridMultilevel"/>
+    <w:tmpl w:val="95FA3898"/>
+    <w:lvl w:ilvl="0" w:tplc="0413000F">
+      <w:start w:val="1"/>
+      <w:numFmt w:val="decimal"/>
+      <w:lvlText w:val="%1."/>
+      <w:lvlJc w:val="left"/>
+      <w:pPr>
+        <w:ind w:left="720" w:hanging="360"/>
+      </w:pPr>
+      <w:rPr>
+        <w:rFonts w:hint="default"/>
+      </w:rPr>
+    </w:lvl>
+    <w:lvl w:ilvl="1" w:tplc="04130019" w:tentative="1">
+      <w:start w:val="1"/>
+      <w:numFmt w:val="lowerLetter"/>
+      <w:lvlText w:val="%2."/>
+      <w:lvlJc w:val="left"/>
+      <w:pPr>
+        <w:ind w:left="1440" w:hanging="360"/>
+      </w:pPr>
+    </w:lvl>
+    <w:lvl w:ilvl="2" w:tplc="0413001B" w:tentative="1">
+      <w:start w:val="1"/>
+      <w:numFmt w:val="lowerRoman"/>
+      <w:lvlText w:val="%3."/>
+      <w:lvlJc w:val="right"/>
+      <w:pPr>
+        <w:ind w:left="2160" w:hanging="180"/>
+      </w:pPr>
+    </w:lvl>
+    <w:lvl w:ilvl="3" w:tplc="0413000F" w:tentative="1">
+      <w:start w:val="1"/>
+      <w:numFmt w:val="decimal"/>
+      <w:lvlText w:val="%4."/>
+      <w:lvlJc w:val="left"/>
+      <w:pPr>
+        <w:ind w:left="2880" w:hanging="360"/>
+      </w:pPr>
+    </w:lvl>
+    <w:lvl w:ilvl="4" w:tplc="04130019" w:tentative="1">
+      <w:start w:val="1"/>
+      <w:numFmt w:val="lowerLetter"/>
+      <w:lvlText w:val="%5."/>
+      <w:lvlJc w:val="left"/>
+      <w:pPr>
+        <w:ind w:left="3600" w:hanging="360"/>
+      </w:pPr>
+    </w:lvl>
+    <w:lvl w:ilvl="5" w:tplc="0413001B" w:tentative="1">
+      <w:start w:val="1"/>
+      <w:numFmt w:val="lowerRoman"/>
+      <w:lvlText w:val="%6."/>
+      <w:lvlJc w:val="right"/>
+      <w:pPr>
+        <w:ind w:left="4320" w:hanging="180"/>
+      </w:pPr>
+    </w:lvl>
+    <w:lvl w:ilvl="6" w:tplc="0413000F" w:tentative="1">
+      <w:start w:val="1"/>
+      <w:numFmt w:val="decimal"/>
+      <w:lvlText w:val="%7."/>
+      <w:lvlJc w:val="left"/>
+      <w:pPr>
+        <w:ind w:left="5040" w:hanging="360"/>
+      </w:pPr>
+    </w:lvl>
+    <w:lvl w:ilvl="7" w:tplc="04130019" w:tentative="1">
+      <w:start w:val="1"/>
+      <w:numFmt w:val="lowerLetter"/>
+      <w:lvlText w:val="%8."/>
+      <w:lvlJc w:val="left"/>
+      <w:pPr>
+        <w:ind w:left="5760" w:hanging="360"/>
+      </w:pPr>
+    </w:lvl>
+    <w:lvl w:ilvl="8" w:tplc="0413001B" w:tentative="1">
+      <w:start w:val="1"/>
+      <w:numFmt w:val="lowerRoman"/>
+      <w:lvlText w:val="%9."/>
+      <w:lvlJc w:val="right"/>
+      <w:pPr>
+        <w:ind w:left="6480" w:hanging="180"/>
+      </w:pPr>
+    </w:lvl>
+  </w:abstractNum>
+  <w:abstractNum w:abstractNumId="10" w15:restartNumberingAfterBreak="0">
+    <w:nsid w:val="7B761E94"/>
+    <w:multiLevelType w:val="hybridMultilevel"/>
+    <w:tmpl w:val="62CEE080"/>
+    <w:lvl w:ilvl="0" w:tplc="0413000F">
+      <w:start w:val="1"/>
+      <w:numFmt w:val="decimal"/>
+      <w:lvlText w:val="%1."/>
+      <w:lvlJc w:val="left"/>
+      <w:pPr>
+        <w:ind w:left="720" w:hanging="360"/>
+      </w:pPr>
+      <w:rPr>
+        <w:rFonts w:hint="default"/>
+      </w:rPr>
+    </w:lvl>
+    <w:lvl w:ilvl="1" w:tplc="04130019" w:tentative="1">
+      <w:start w:val="1"/>
+      <w:numFmt w:val="lowerLetter"/>
+      <w:lvlText w:val="%2."/>
+      <w:lvlJc w:val="left"/>
+      <w:pPr>
+        <w:ind w:left="1440" w:hanging="360"/>
+      </w:pPr>
+    </w:lvl>
+    <w:lvl w:ilvl="2" w:tplc="0413001B" w:tentative="1">
+      <w:start w:val="1"/>
+      <w:numFmt w:val="lowerRoman"/>
+      <w:lvlText w:val="%3."/>
+      <w:lvlJc w:val="right"/>
+      <w:pPr>
+        <w:ind w:left="2160" w:hanging="180"/>
+      </w:pPr>
+    </w:lvl>
+    <w:lvl w:ilvl="3" w:tplc="0413000F" w:tentative="1">
+      <w:start w:val="1"/>
+      <w:numFmt w:val="decimal"/>
+      <w:lvlText w:val="%4."/>
+      <w:lvlJc w:val="left"/>
+      <w:pPr>
+        <w:ind w:left="2880" w:hanging="360"/>
+      </w:pPr>
+    </w:lvl>
+    <w:lvl w:ilvl="4" w:tplc="04130019" w:tentative="1">
+      <w:start w:val="1"/>
+      <w:numFmt w:val="lowerLetter"/>
+      <w:lvlText w:val="%5."/>
+      <w:lvlJc w:val="left"/>
+      <w:pPr>
+        <w:ind w:left="3600" w:hanging="360"/>
+      </w:pPr>
+    </w:lvl>
+    <w:lvl w:ilvl="5" w:tplc="0413001B" w:tentative="1">
+      <w:start w:val="1"/>
+      <w:numFmt w:val="lowerRoman"/>
+      <w:lvlText w:val="%6."/>
+      <w:lvlJc w:val="right"/>
+      <w:pPr>
+        <w:ind w:left="4320" w:hanging="180"/>
+      </w:pPr>
+    </w:lvl>
+    <w:lvl w:ilvl="6" w:tplc="0413000F" w:tentative="1">
+      <w:start w:val="1"/>
+      <w:numFmt w:val="decimal"/>
+      <w:lvlText w:val="%7."/>
+      <w:lvlJc w:val="left"/>
+      <w:pPr>
+        <w:ind w:left="5040" w:hanging="360"/>
+      </w:pPr>
+    </w:lvl>
+    <w:lvl w:ilvl="7" w:tplc="04130019" w:tentative="1">
+      <w:start w:val="1"/>
+      <w:numFmt w:val="lowerLetter"/>
+      <w:lvlText w:val="%8."/>
+      <w:lvlJc w:val="left"/>
+      <w:pPr>
+        <w:ind w:left="5760" w:hanging="360"/>
+      </w:pPr>
+    </w:lvl>
+    <w:lvl w:ilvl="8" w:tplc="0413001B" w:tentative="1">
+      <w:start w:val="1"/>
+      <w:numFmt w:val="lowerRoman"/>
+      <w:lvlText w:val="%9."/>
+      <w:lvlJc w:val="right"/>
+      <w:pPr>
+        <w:ind w:left="6480" w:hanging="180"/>
+      </w:pPr>
+    </w:lvl>
+  </w:abstractNum>
   <w:num w:numId="1" w16cid:durableId="1852988141">
+    <w:abstractNumId w:val="6"/>
+  </w:num>
+  <w:num w:numId="2" w16cid:durableId="719667294">
+    <w:abstractNumId w:val="3"/>
+  </w:num>
+  <w:num w:numId="3" w16cid:durableId="266736439">
+    <w:abstractNumId w:val="7"/>
+  </w:num>
+  <w:num w:numId="4" w16cid:durableId="255526883">
+    <w:abstractNumId w:val="5"/>
+  </w:num>
+  <w:num w:numId="5" w16cid:durableId="930891194">
     <w:abstractNumId w:val="4"/>
   </w:num>
-  <w:num w:numId="2" w16cid:durableId="719667294">
+  <w:num w:numId="6" w16cid:durableId="1934851961">
+    <w:abstractNumId w:val="2"/>
+  </w:num>
+  <w:num w:numId="7" w16cid:durableId="784271957">
     <w:abstractNumId w:val="1"/>
   </w:num>
-  <w:num w:numId="3" w16cid:durableId="266736439">
-    <w:abstractNumId w:val="5"/>
+  <w:num w:numId="8" w16cid:durableId="1527786803">
+    <w:abstractNumId w:val="10"/>
   </w:num>
-  <w:num w:numId="4" w16cid:durableId="255526883">
-    <w:abstractNumId w:val="3"/>
+  <w:num w:numId="9" w16cid:durableId="464323418">
+    <w:abstractNumId w:val="9"/>
   </w:num>
-  <w:num w:numId="5" w16cid:durableId="930891194">
-    <w:abstractNumId w:val="2"/>
+  <w:num w:numId="10" w16cid:durableId="1771856347">
+    <w:abstractNumId w:val="8"/>
   </w:num>
-  <w:num w:numId="6" w16cid:durableId="1934851961">
+  <w:num w:numId="11" w16cid:durableId="1795439084">
     <w:abstractNumId w:val="0"/>
   </w:num>
 </w:numbering>
@@ -20011,19 +22049,62 @@
 </file>
 
 <file path=customXml/item1.xml><?xml version="1.0" encoding="utf-8"?>
-<b:Sources xmlns:b="http://schemas.openxmlformats.org/officeDocument/2006/bibliography" xmlns="http://schemas.openxmlformats.org/officeDocument/2006/bibliography" SelectedStyle="\APASixthEditionOfficeOnline.xsl" StyleName="APA" Version="6"/>
+<p:properties xmlns:p="http://schemas.microsoft.com/office/2006/metadata/properties" xmlns:xsi="http://www.w3.org/2001/XMLSchema-instance" xmlns:pc="http://schemas.microsoft.com/office/infopath/2007/PartnerControls">
+  <documentManagement>
+    <Math_Settings xmlns="6cbd6682-8700-4380-a704-874541bb10f2" xsi:nil="true"/>
+    <Self_Registration_Enabled xmlns="6cbd6682-8700-4380-a704-874541bb10f2" xsi:nil="true"/>
+    <Invited_Teachers xmlns="6cbd6682-8700-4380-a704-874541bb10f2" xsi:nil="true"/>
+    <IsNotebookLocked xmlns="6cbd6682-8700-4380-a704-874541bb10f2" xsi:nil="true"/>
+    <Templates xmlns="6cbd6682-8700-4380-a704-874541bb10f2" xsi:nil="true"/>
+    <Students xmlns="6cbd6682-8700-4380-a704-874541bb10f2">
+      <UserInfo>
+        <DisplayName/>
+        <AccountId xsi:nil="true"/>
+        <AccountType/>
+      </UserInfo>
+    </Students>
+    <LMS_Mappings xmlns="6cbd6682-8700-4380-a704-874541bb10f2" xsi:nil="true"/>
+    <NotebookType xmlns="6cbd6682-8700-4380-a704-874541bb10f2" xsi:nil="true"/>
+    <Teachers xmlns="6cbd6682-8700-4380-a704-874541bb10f2">
+      <UserInfo>
+        <DisplayName/>
+        <AccountId xsi:nil="true"/>
+        <AccountType/>
+      </UserInfo>
+    </Teachers>
+    <Student_Groups xmlns="6cbd6682-8700-4380-a704-874541bb10f2">
+      <UserInfo>
+        <DisplayName/>
+        <AccountId xsi:nil="true"/>
+        <AccountType/>
+      </UserInfo>
+    </Student_Groups>
+    <AppVersion xmlns="6cbd6682-8700-4380-a704-874541bb10f2" xsi:nil="true"/>
+    <Has_Teacher_Only_SectionGroup xmlns="6cbd6682-8700-4380-a704-874541bb10f2" xsi:nil="true"/>
+    <TaxCatchAll xmlns="923f7a5a-c3ea-4cdd-a6d3-9a61a1c3f194" xsi:nil="true"/>
+    <Owner xmlns="6cbd6682-8700-4380-a704-874541bb10f2">
+      <UserInfo>
+        <DisplayName/>
+        <AccountId xsi:nil="true"/>
+        <AccountType/>
+      </UserInfo>
+    </Owner>
+    <Distribution_Groups xmlns="6cbd6682-8700-4380-a704-874541bb10f2" xsi:nil="true"/>
+    <lcf76f155ced4ddcb4097134ff3c332f xmlns="6cbd6682-8700-4380-a704-874541bb10f2">
+      <Terms xmlns="http://schemas.microsoft.com/office/infopath/2007/PartnerControls"/>
+    </lcf76f155ced4ddcb4097134ff3c332f>
+    <FolderType xmlns="6cbd6682-8700-4380-a704-874541bb10f2" xsi:nil="true"/>
+    <CultureName xmlns="6cbd6682-8700-4380-a704-874541bb10f2" xsi:nil="true"/>
+    <TeamsChannelId xmlns="6cbd6682-8700-4380-a704-874541bb10f2" xsi:nil="true"/>
+    <Invited_Students xmlns="6cbd6682-8700-4380-a704-874541bb10f2" xsi:nil="true"/>
+    <DefaultSectionNames xmlns="6cbd6682-8700-4380-a704-874541bb10f2" xsi:nil="true"/>
+    <Is_Collaboration_Space_Locked xmlns="6cbd6682-8700-4380-a704-874541bb10f2" xsi:nil="true"/>
+    <Teams_Channel_Section_Location xmlns="6cbd6682-8700-4380-a704-874541bb10f2" xsi:nil="true"/>
+  </documentManagement>
+</p:properties>
 </file>
 
 <file path=customXml/item2.xml><?xml version="1.0" encoding="utf-8"?>
-<?mso-contentType ?>
-<FormTemplates xmlns="http://schemas.microsoft.com/sharepoint/v3/contenttype/forms">
-  <Display>DocumentLibraryForm</Display>
-  <Edit>DocumentLibraryForm</Edit>
-  <New>DocumentLibraryForm</New>
-</FormTemplates>
-</file>
-
-<file path=customXml/item3.xml><?xml version="1.0" encoding="utf-8"?>
 <ct:contentTypeSchema xmlns:ct="http://schemas.microsoft.com/office/2006/metadata/contentType" xmlns:ma="http://schemas.microsoft.com/office/2006/metadata/properties/metaAttributes" ct:_="" ma:_="" ma:contentTypeName="Document" ma:contentTypeID="0x010100D2745451F3B2044898A30ACD4533A9CC" ma:contentTypeVersion="33" ma:contentTypeDescription="Een nieuw document maken." ma:contentTypeScope="" ma:versionID="767d9f31b994214e3a68b222f599d6f8">
   <xsd:schema xmlns:xsd="http://www.w3.org/2001/XMLSchema" xmlns:xs="http://www.w3.org/2001/XMLSchema" xmlns:p="http://schemas.microsoft.com/office/2006/metadata/properties" xmlns:ns2="6cbd6682-8700-4380-a704-874541bb10f2" xmlns:ns3="923f7a5a-c3ea-4cdd-a6d3-9a61a1c3f194" targetNamespace="http://schemas.microsoft.com/office/2006/metadata/properties" ma:root="true" ma:fieldsID="1ef1fa2fe033d0da28f922b8477d45fc" ns2:_="" ns3:_="">
     <xsd:import namespace="6cbd6682-8700-4380-a704-874541bb10f2"/>
@@ -20428,79 +22509,31 @@
 </ct:contentTypeSchema>
 </file>
 
+<file path=customXml/item3.xml><?xml version="1.0" encoding="utf-8"?>
+<?mso-contentType ?>
+<FormTemplates xmlns="http://schemas.microsoft.com/sharepoint/v3/contenttype/forms">
+  <Display>DocumentLibraryForm</Display>
+  <Edit>DocumentLibraryForm</Edit>
+  <New>DocumentLibraryForm</New>
+</FormTemplates>
+</file>
+
 <file path=customXml/item4.xml><?xml version="1.0" encoding="utf-8"?>
-<p:properties xmlns:p="http://schemas.microsoft.com/office/2006/metadata/properties" xmlns:xsi="http://www.w3.org/2001/XMLSchema-instance" xmlns:pc="http://schemas.microsoft.com/office/infopath/2007/PartnerControls">
-  <documentManagement>
-    <Math_Settings xmlns="6cbd6682-8700-4380-a704-874541bb10f2" xsi:nil="true"/>
-    <Self_Registration_Enabled xmlns="6cbd6682-8700-4380-a704-874541bb10f2" xsi:nil="true"/>
-    <Invited_Teachers xmlns="6cbd6682-8700-4380-a704-874541bb10f2" xsi:nil="true"/>
-    <IsNotebookLocked xmlns="6cbd6682-8700-4380-a704-874541bb10f2" xsi:nil="true"/>
-    <Templates xmlns="6cbd6682-8700-4380-a704-874541bb10f2" xsi:nil="true"/>
-    <Students xmlns="6cbd6682-8700-4380-a704-874541bb10f2">
-      <UserInfo>
-        <DisplayName/>
-        <AccountId xsi:nil="true"/>
-        <AccountType/>
-      </UserInfo>
-    </Students>
-    <LMS_Mappings xmlns="6cbd6682-8700-4380-a704-874541bb10f2" xsi:nil="true"/>
-    <NotebookType xmlns="6cbd6682-8700-4380-a704-874541bb10f2" xsi:nil="true"/>
-    <Teachers xmlns="6cbd6682-8700-4380-a704-874541bb10f2">
-      <UserInfo>
-        <DisplayName/>
-        <AccountId xsi:nil="true"/>
-        <AccountType/>
-      </UserInfo>
-    </Teachers>
-    <Student_Groups xmlns="6cbd6682-8700-4380-a704-874541bb10f2">
-      <UserInfo>
-        <DisplayName/>
-        <AccountId xsi:nil="true"/>
-        <AccountType/>
-      </UserInfo>
-    </Student_Groups>
-    <AppVersion xmlns="6cbd6682-8700-4380-a704-874541bb10f2" xsi:nil="true"/>
-    <Has_Teacher_Only_SectionGroup xmlns="6cbd6682-8700-4380-a704-874541bb10f2" xsi:nil="true"/>
-    <TaxCatchAll xmlns="923f7a5a-c3ea-4cdd-a6d3-9a61a1c3f194" xsi:nil="true"/>
-    <Owner xmlns="6cbd6682-8700-4380-a704-874541bb10f2">
-      <UserInfo>
-        <DisplayName/>
-        <AccountId xsi:nil="true"/>
-        <AccountType/>
-      </UserInfo>
-    </Owner>
-    <Distribution_Groups xmlns="6cbd6682-8700-4380-a704-874541bb10f2" xsi:nil="true"/>
-    <lcf76f155ced4ddcb4097134ff3c332f xmlns="6cbd6682-8700-4380-a704-874541bb10f2">
-      <Terms xmlns="http://schemas.microsoft.com/office/infopath/2007/PartnerControls"/>
-    </lcf76f155ced4ddcb4097134ff3c332f>
-    <FolderType xmlns="6cbd6682-8700-4380-a704-874541bb10f2" xsi:nil="true"/>
-    <CultureName xmlns="6cbd6682-8700-4380-a704-874541bb10f2" xsi:nil="true"/>
-    <TeamsChannelId xmlns="6cbd6682-8700-4380-a704-874541bb10f2" xsi:nil="true"/>
-    <Invited_Students xmlns="6cbd6682-8700-4380-a704-874541bb10f2" xsi:nil="true"/>
-    <DefaultSectionNames xmlns="6cbd6682-8700-4380-a704-874541bb10f2" xsi:nil="true"/>
-    <Is_Collaboration_Space_Locked xmlns="6cbd6682-8700-4380-a704-874541bb10f2" xsi:nil="true"/>
-    <Teams_Channel_Section_Location xmlns="6cbd6682-8700-4380-a704-874541bb10f2" xsi:nil="true"/>
-  </documentManagement>
-</p:properties>
+<b:Sources xmlns:b="http://schemas.openxmlformats.org/officeDocument/2006/bibliography" xmlns="http://schemas.openxmlformats.org/officeDocument/2006/bibliography" SelectedStyle="\APASixthEditionOfficeOnline.xsl" StyleName="APA" Version="6"/>
 </file>
 
 <file path=customXml/itemProps1.xml><?xml version="1.0" encoding="utf-8"?>
-<ds:datastoreItem xmlns:ds="http://schemas.openxmlformats.org/officeDocument/2006/customXml" ds:itemID="{F70C0343-90DE-49D6-9E4C-3DF5BC6F1CF7}">
+<ds:datastoreItem xmlns:ds="http://schemas.openxmlformats.org/officeDocument/2006/customXml" ds:itemID="{A003E85C-9BC5-40B3-9B0F-8EA9B0C69BD6}">
   <ds:schemaRefs>
-    <ds:schemaRef ds:uri="http://schemas.openxmlformats.org/officeDocument/2006/bibliography"/>
+    <ds:schemaRef ds:uri="http://schemas.microsoft.com/office/2006/metadata/properties"/>
+    <ds:schemaRef ds:uri="http://schemas.microsoft.com/office/infopath/2007/PartnerControls"/>
+    <ds:schemaRef ds:uri="6cbd6682-8700-4380-a704-874541bb10f2"/>
+    <ds:schemaRef ds:uri="923f7a5a-c3ea-4cdd-a6d3-9a61a1c3f194"/>
   </ds:schemaRefs>
 </ds:datastoreItem>
 </file>
 
 <file path=customXml/itemProps2.xml><?xml version="1.0" encoding="utf-8"?>
-<ds:datastoreItem xmlns:ds="http://schemas.openxmlformats.org/officeDocument/2006/customXml" ds:itemID="{09293AD8-5A99-4C06-A3A4-50D55DCC821D}">
-  <ds:schemaRefs>
-    <ds:schemaRef ds:uri="http://schemas.microsoft.com/sharepoint/v3/contenttype/forms"/>
-  </ds:schemaRefs>
-</ds:datastoreItem>
-</file>
-
-<file path=customXml/itemProps3.xml><?xml version="1.0" encoding="utf-8"?>
 <ds:datastoreItem xmlns:ds="http://schemas.openxmlformats.org/officeDocument/2006/customXml" ds:itemID="{DA4F5861-0F52-454A-9959-786AB1474437}">
   <ds:schemaRefs>
     <ds:schemaRef ds:uri="http://schemas.microsoft.com/office/2006/metadata/contentType"/>
@@ -20519,13 +22552,18 @@
 </ds:datastoreItem>
 </file>
 
+<file path=customXml/itemProps3.xml><?xml version="1.0" encoding="utf-8"?>
+<ds:datastoreItem xmlns:ds="http://schemas.openxmlformats.org/officeDocument/2006/customXml" ds:itemID="{09293AD8-5A99-4C06-A3A4-50D55DCC821D}">
+  <ds:schemaRefs>
+    <ds:schemaRef ds:uri="http://schemas.microsoft.com/sharepoint/v3/contenttype/forms"/>
+  </ds:schemaRefs>
+</ds:datastoreItem>
+</file>
+
 <file path=customXml/itemProps4.xml><?xml version="1.0" encoding="utf-8"?>
-<ds:datastoreItem xmlns:ds="http://schemas.openxmlformats.org/officeDocument/2006/customXml" ds:itemID="{A003E85C-9BC5-40B3-9B0F-8EA9B0C69BD6}">
+<ds:datastoreItem xmlns:ds="http://schemas.openxmlformats.org/officeDocument/2006/customXml" ds:itemID="{F70C0343-90DE-49D6-9E4C-3DF5BC6F1CF7}">
   <ds:schemaRefs>
-    <ds:schemaRef ds:uri="http://schemas.microsoft.com/office/2006/metadata/properties"/>
-    <ds:schemaRef ds:uri="http://schemas.microsoft.com/office/infopath/2007/PartnerControls"/>
-    <ds:schemaRef ds:uri="6cbd6682-8700-4380-a704-874541bb10f2"/>
-    <ds:schemaRef ds:uri="923f7a5a-c3ea-4cdd-a6d3-9a61a1c3f194"/>
+    <ds:schemaRef ds:uri="http://schemas.openxmlformats.org/officeDocument/2006/bibliography"/>
   </ds:schemaRefs>
 </ds:datastoreItem>
 </file>
</xml_diff>